<commit_message>
update: fix some typos
</commit_message>
<xml_diff>
--- a/documents/Avenant-template.docx
+++ b/documents/Avenant-template.docx
@@ -761,7 +761,7 @@
         <w:rPr>
           <w:rFonts w:ascii="TimesNewRomanPSMT" w:hAnsi="TimesNewRomanPSMT" w:cs="TimesNewRomanPSMT"/>
         </w:rPr>
-        <w:t>Le présent avenant a pour objet de modifier :</w:t>
+        <w:t>Le présent avenant a pour objet :</w:t>
       </w:r>
       <w:r>
         <w:rPr>
@@ -782,19 +782,50 @@
           <w:rFonts w:ascii="TimesNewRomanPSMT" w:hAnsi="TimesNewRomanPSMT" w:cs="TimesNewRomanPSMT"/>
           <w:lang w:val="fr-FR"/>
         </w:rPr>
-        <w:t>{% if avenant_type_bailleur %}</w:t>
-      </w:r>
-      <w:r>
-        <w:rPr>
-          <w:rFonts w:ascii="TimesNewRomanPSMT" w:hAnsi="TimesNewRomanPSMT" w:cs="TimesNewRomanPSMT"/>
-        </w:rPr>
-        <w:t xml:space="preserve">Modification du </w:t>
-      </w:r>
+        <w:t xml:space="preserve">{% if </w:t>
+      </w:r>
+      <w:proofErr w:type="spellStart"/>
       <w:r>
         <w:rPr>
           <w:rFonts w:ascii="TimesNewRomanPSMT" w:hAnsi="TimesNewRomanPSMT" w:cs="TimesNewRomanPSMT"/>
           <w:lang w:val="fr-FR"/>
         </w:rPr>
+        <w:t>avenant_type_bailleur</w:t>
+      </w:r>
+      <w:proofErr w:type="spellEnd"/>
+      <w:r>
+        <w:rPr>
+          <w:rFonts w:ascii="TimesNewRomanPSMT" w:hAnsi="TimesNewRomanPSMT" w:cs="TimesNewRomanPSMT"/>
+          <w:lang w:val="fr-FR"/>
+        </w:rPr>
+        <w:t xml:space="preserve"> </w:t>
+      </w:r>
+      <w:proofErr w:type="gramStart"/>
+      <w:r>
+        <w:rPr>
+          <w:rFonts w:ascii="TimesNewRomanPSMT" w:hAnsi="TimesNewRomanPSMT" w:cs="TimesNewRomanPSMT"/>
+          <w:lang w:val="fr-FR"/>
+        </w:rPr>
+        <w:t>%}</w:t>
+      </w:r>
+      <w:r>
+        <w:rPr>
+          <w:rFonts w:ascii="TimesNewRomanPSMT" w:hAnsi="TimesNewRomanPSMT" w:cs="TimesNewRomanPSMT"/>
+        </w:rPr>
+        <w:t>Modification</w:t>
+      </w:r>
+      <w:proofErr w:type="gramEnd"/>
+      <w:r>
+        <w:rPr>
+          <w:rFonts w:ascii="TimesNewRomanPSMT" w:hAnsi="TimesNewRomanPSMT" w:cs="TimesNewRomanPSMT"/>
+        </w:rPr>
+        <w:t xml:space="preserve"> du </w:t>
+      </w:r>
+      <w:r>
+        <w:rPr>
+          <w:rFonts w:ascii="TimesNewRomanPSMT" w:hAnsi="TimesNewRomanPSMT" w:cs="TimesNewRomanPSMT"/>
+          <w:lang w:val="fr-FR"/>
+        </w:rPr>
         <w:t>bailleur</w:t>
       </w:r>
     </w:p>
@@ -809,7 +840,55 @@
           <w:rFonts w:ascii="TimesNewRomanPSMT" w:hAnsi="TimesNewRomanPSMT" w:cs="TimesNewRomanPSMT"/>
           <w:lang w:val="fr-FR"/>
         </w:rPr>
-        <w:t>{% endif %}{% if avenant_type_logements %}</w:t>
+        <w:t xml:space="preserve">{% </w:t>
+      </w:r>
+      <w:proofErr w:type="spellStart"/>
+      <w:r>
+        <w:rPr>
+          <w:rFonts w:ascii="TimesNewRomanPSMT" w:hAnsi="TimesNewRomanPSMT" w:cs="TimesNewRomanPSMT"/>
+          <w:lang w:val="fr-FR"/>
+        </w:rPr>
+        <w:t>endif</w:t>
+      </w:r>
+      <w:proofErr w:type="spellEnd"/>
+      <w:r>
+        <w:rPr>
+          <w:rFonts w:ascii="TimesNewRomanPSMT" w:hAnsi="TimesNewRomanPSMT" w:cs="TimesNewRomanPSMT"/>
+          <w:lang w:val="fr-FR"/>
+        </w:rPr>
+        <w:t xml:space="preserve"> </w:t>
+      </w:r>
+      <w:proofErr w:type="gramStart"/>
+      <w:r>
+        <w:rPr>
+          <w:rFonts w:ascii="TimesNewRomanPSMT" w:hAnsi="TimesNewRomanPSMT" w:cs="TimesNewRomanPSMT"/>
+          <w:lang w:val="fr-FR"/>
+        </w:rPr>
+        <w:t>%}{</w:t>
+      </w:r>
+      <w:proofErr w:type="gramEnd"/>
+      <w:r>
+        <w:rPr>
+          <w:rFonts w:ascii="TimesNewRomanPSMT" w:hAnsi="TimesNewRomanPSMT" w:cs="TimesNewRomanPSMT"/>
+          <w:lang w:val="fr-FR"/>
+        </w:rPr>
+        <w:t xml:space="preserve">% if </w:t>
+      </w:r>
+      <w:proofErr w:type="spellStart"/>
+      <w:r>
+        <w:rPr>
+          <w:rFonts w:ascii="TimesNewRomanPSMT" w:hAnsi="TimesNewRomanPSMT" w:cs="TimesNewRomanPSMT"/>
+          <w:lang w:val="fr-FR"/>
+        </w:rPr>
+        <w:t>avenant_type_logements</w:t>
+      </w:r>
+      <w:proofErr w:type="spellEnd"/>
+      <w:r>
+        <w:rPr>
+          <w:rFonts w:ascii="TimesNewRomanPSMT" w:hAnsi="TimesNewRomanPSMT" w:cs="TimesNewRomanPSMT"/>
+          <w:lang w:val="fr-FR"/>
+        </w:rPr>
+        <w:t xml:space="preserve"> %}</w:t>
       </w:r>
       <w:r>
         <w:rPr>
@@ -830,19 +909,67 @@
           <w:rFonts w:ascii="TimesNewRomanPSMT" w:hAnsi="TimesNewRomanPSMT" w:cs="TimesNewRomanPSMT"/>
           <w:lang w:val="fr-FR"/>
         </w:rPr>
-        <w:t>{% endif %}{% if avenant_type_duree %}Modification de la durée de la convention</w:t>
-      </w:r>
-      <w:r>
-        <w:rPr>
-          <w:rFonts w:ascii="TimesNewRomanPSMT" w:hAnsi="TimesNewRomanPSMT" w:cs="TimesNewRomanPSMT"/>
+        <w:t xml:space="preserve">{% </w:t>
+      </w:r>
+      <w:proofErr w:type="spellStart"/>
+      <w:r>
+        <w:rPr>
+          <w:rFonts w:ascii="TimesNewRomanPSMT" w:hAnsi="TimesNewRomanPSMT" w:cs="TimesNewRomanPSMT"/>
+          <w:lang w:val="fr-FR"/>
+        </w:rPr>
+        <w:t>endif</w:t>
+      </w:r>
+      <w:proofErr w:type="spellEnd"/>
+      <w:r>
+        <w:rPr>
+          <w:rFonts w:ascii="TimesNewRomanPSMT" w:hAnsi="TimesNewRomanPSMT" w:cs="TimesNewRomanPSMT"/>
+          <w:lang w:val="fr-FR"/>
         </w:rPr>
         <w:t xml:space="preserve"> </w:t>
       </w:r>
+      <w:proofErr w:type="gramStart"/>
       <w:r>
         <w:rPr>
           <w:rFonts w:ascii="TimesNewRomanPSMT" w:hAnsi="TimesNewRomanPSMT" w:cs="TimesNewRomanPSMT"/>
           <w:lang w:val="fr-FR"/>
         </w:rPr>
+        <w:t>%}{</w:t>
+      </w:r>
+      <w:proofErr w:type="gramEnd"/>
+      <w:r>
+        <w:rPr>
+          <w:rFonts w:ascii="TimesNewRomanPSMT" w:hAnsi="TimesNewRomanPSMT" w:cs="TimesNewRomanPSMT"/>
+          <w:lang w:val="fr-FR"/>
+        </w:rPr>
+        <w:t xml:space="preserve">% if </w:t>
+      </w:r>
+      <w:proofErr w:type="spellStart"/>
+      <w:r>
+        <w:rPr>
+          <w:rFonts w:ascii="TimesNewRomanPSMT" w:hAnsi="TimesNewRomanPSMT" w:cs="TimesNewRomanPSMT"/>
+          <w:lang w:val="fr-FR"/>
+        </w:rPr>
+        <w:t>avenant_type_duree</w:t>
+      </w:r>
+      <w:proofErr w:type="spellEnd"/>
+      <w:r>
+        <w:rPr>
+          <w:rFonts w:ascii="TimesNewRomanPSMT" w:hAnsi="TimesNewRomanPSMT" w:cs="TimesNewRomanPSMT"/>
+          <w:lang w:val="fr-FR"/>
+        </w:rPr>
+        <w:t xml:space="preserve"> %}Modification de la durée de la convention</w:t>
+      </w:r>
+      <w:r>
+        <w:rPr>
+          <w:rFonts w:ascii="TimesNewRomanPSMT" w:hAnsi="TimesNewRomanPSMT" w:cs="TimesNewRomanPSMT"/>
+        </w:rPr>
+        <w:t xml:space="preserve"> </w:t>
+      </w:r>
+      <w:r>
+        <w:rPr>
+          <w:rFonts w:ascii="TimesNewRomanPSMT" w:hAnsi="TimesNewRomanPSMT" w:cs="TimesNewRomanPSMT"/>
+          <w:lang w:val="fr-FR"/>
+        </w:rPr>
         <w:t>et du financement</w:t>
       </w:r>
     </w:p>
@@ -858,7 +985,23 @@
           <w:rFonts w:ascii="TimesNewRomanPSMT" w:hAnsi="TimesNewRomanPSMT" w:cs="TimesNewRomanPSMT"/>
           <w:lang w:val="fr-FR"/>
         </w:rPr>
-        <w:t>{% endif %}</w:t>
+        <w:t xml:space="preserve">{% </w:t>
+      </w:r>
+      <w:proofErr w:type="spellStart"/>
+      <w:r>
+        <w:rPr>
+          <w:rFonts w:ascii="TimesNewRomanPSMT" w:hAnsi="TimesNewRomanPSMT" w:cs="TimesNewRomanPSMT"/>
+          <w:lang w:val="fr-FR"/>
+        </w:rPr>
+        <w:t>endif</w:t>
+      </w:r>
+      <w:proofErr w:type="spellEnd"/>
+      <w:r>
+        <w:rPr>
+          <w:rFonts w:ascii="TimesNewRomanPSMT" w:hAnsi="TimesNewRomanPSMT" w:cs="TimesNewRomanPSMT"/>
+          <w:lang w:val="fr-FR"/>
+        </w:rPr>
+        <w:t xml:space="preserve"> %}</w:t>
       </w:r>
     </w:p>
     <w:p>
@@ -909,15 +1052,24 @@
           <w:rFonts w:ascii="TimesNewRomanPSMT" w:hAnsi="TimesNewRomanPSMT" w:cs="TimesNewRomanPSMT"/>
           <w:lang w:val="fr-FR"/>
         </w:rPr>
-        <w:t>{% if avenant_type_</w:t>
-      </w:r>
+        <w:t xml:space="preserve">{% if </w:t>
+      </w:r>
+      <w:proofErr w:type="spellStart"/>
       <w:r>
         <w:rPr>
           <w:rFonts w:ascii="TimesNewRomanPSMT" w:hAnsi="TimesNewRomanPSMT" w:cs="TimesNewRomanPSMT"/>
           <w:lang w:val="fr-FR"/>
         </w:rPr>
+        <w:t>avenant_type_</w:t>
+      </w:r>
+      <w:r>
+        <w:rPr>
+          <w:rFonts w:ascii="TimesNewRomanPSMT" w:hAnsi="TimesNewRomanPSMT" w:cs="TimesNewRomanPSMT"/>
+          <w:lang w:val="fr-FR"/>
+        </w:rPr>
         <w:t>bailleur</w:t>
       </w:r>
+      <w:proofErr w:type="spellEnd"/>
       <w:r>
         <w:rPr>
           <w:rFonts w:ascii="TimesNewRomanPSMT" w:hAnsi="TimesNewRomanPSMT" w:cs="TimesNewRomanPSMT"/>
@@ -987,7 +1139,55 @@
           <w:rFonts w:ascii="TimesNewRomanPSMT" w:hAnsi="TimesNewRomanPSMT" w:cs="TimesNewRomanPSMT"/>
           <w:lang w:val="fr-FR"/>
         </w:rPr>
-        <w:t>{% endif %}{% if avenant_type_logements %}</w:t>
+        <w:t xml:space="preserve">{% </w:t>
+      </w:r>
+      <w:proofErr w:type="spellStart"/>
+      <w:r>
+        <w:rPr>
+          <w:rFonts w:ascii="TimesNewRomanPSMT" w:hAnsi="TimesNewRomanPSMT" w:cs="TimesNewRomanPSMT"/>
+          <w:lang w:val="fr-FR"/>
+        </w:rPr>
+        <w:t>endif</w:t>
+      </w:r>
+      <w:proofErr w:type="spellEnd"/>
+      <w:r>
+        <w:rPr>
+          <w:rFonts w:ascii="TimesNewRomanPSMT" w:hAnsi="TimesNewRomanPSMT" w:cs="TimesNewRomanPSMT"/>
+          <w:lang w:val="fr-FR"/>
+        </w:rPr>
+        <w:t xml:space="preserve"> </w:t>
+      </w:r>
+      <w:proofErr w:type="gramStart"/>
+      <w:r>
+        <w:rPr>
+          <w:rFonts w:ascii="TimesNewRomanPSMT" w:hAnsi="TimesNewRomanPSMT" w:cs="TimesNewRomanPSMT"/>
+          <w:lang w:val="fr-FR"/>
+        </w:rPr>
+        <w:t>%}{</w:t>
+      </w:r>
+      <w:proofErr w:type="gramEnd"/>
+      <w:r>
+        <w:rPr>
+          <w:rFonts w:ascii="TimesNewRomanPSMT" w:hAnsi="TimesNewRomanPSMT" w:cs="TimesNewRomanPSMT"/>
+          <w:lang w:val="fr-FR"/>
+        </w:rPr>
+        <w:t xml:space="preserve">% if </w:t>
+      </w:r>
+      <w:proofErr w:type="spellStart"/>
+      <w:r>
+        <w:rPr>
+          <w:rFonts w:ascii="TimesNewRomanPSMT" w:hAnsi="TimesNewRomanPSMT" w:cs="TimesNewRomanPSMT"/>
+          <w:lang w:val="fr-FR"/>
+        </w:rPr>
+        <w:t>avenant_type_logements</w:t>
+      </w:r>
+      <w:proofErr w:type="spellEnd"/>
+      <w:r>
+        <w:rPr>
+          <w:rFonts w:ascii="TimesNewRomanPSMT" w:hAnsi="TimesNewRomanPSMT" w:cs="TimesNewRomanPSMT"/>
+          <w:lang w:val="fr-FR"/>
+        </w:rPr>
+        <w:t xml:space="preserve"> %}</w:t>
       </w:r>
     </w:p>
     <w:p>
@@ -1118,7 +1318,7 @@
     </w:p>
     <w:tbl>
       <w:tblPr>
-        <w:tblStyle w:val="TableGrid"/>
+        <w:tblStyle w:val="Grilledutableau"/>
         <w:tblW w:w="0" w:type="auto"/>
         <w:tblLook w:val="04A0" w:firstRow="1" w:lastRow="0" w:firstColumn="1" w:lastColumn="0" w:noHBand="0" w:noVBand="1"/>
       </w:tblPr>
@@ -1201,7 +1401,45 @@
                 <w:szCs w:val="16"/>
                 <w:lang w:val="en-US"/>
               </w:rPr>
-              <w:t>{%tr for k,v in nb_logements_par_type.items() %}</w:t>
+              <w:t xml:space="preserve">{%tr for </w:t>
+            </w:r>
+            <w:proofErr w:type="spellStart"/>
+            <w:proofErr w:type="gramStart"/>
+            <w:r>
+              <w:rPr>
+                <w:sz w:val="16"/>
+                <w:szCs w:val="16"/>
+                <w:lang w:val="en-US"/>
+              </w:rPr>
+              <w:t>k,v</w:t>
+            </w:r>
+            <w:proofErr w:type="spellEnd"/>
+            <w:proofErr w:type="gramEnd"/>
+            <w:r>
+              <w:rPr>
+                <w:sz w:val="16"/>
+                <w:szCs w:val="16"/>
+                <w:lang w:val="en-US"/>
+              </w:rPr>
+              <w:t xml:space="preserve"> in </w:t>
+            </w:r>
+            <w:proofErr w:type="spellStart"/>
+            <w:r>
+              <w:rPr>
+                <w:sz w:val="16"/>
+                <w:szCs w:val="16"/>
+                <w:lang w:val="en-US"/>
+              </w:rPr>
+              <w:t>nb_logements_par_type.items</w:t>
+            </w:r>
+            <w:proofErr w:type="spellEnd"/>
+            <w:r>
+              <w:rPr>
+                <w:sz w:val="16"/>
+                <w:szCs w:val="16"/>
+                <w:lang w:val="en-US"/>
+              </w:rPr>
+              <w:t>() %}</w:t>
             </w:r>
           </w:p>
         </w:tc>
@@ -2008,7 +2246,38 @@
           <w:szCs w:val="16"/>
           <w:lang w:val="fr-FR"/>
         </w:rPr>
-        <w:t>{%- if lot.annexe_celliers %}</w:t>
+        <w:t xml:space="preserve">{%- if </w:t>
+      </w:r>
+      <w:proofErr w:type="spellStart"/>
+      <w:proofErr w:type="gramStart"/>
+      <w:r>
+        <w:rPr>
+          <w:rFonts w:ascii="TimesNewRomanPSMT" w:hAnsi="TimesNewRomanPSMT" w:cs="TimesNewRomanPSMT"/>
+          <w:sz w:val="16"/>
+          <w:szCs w:val="16"/>
+          <w:lang w:val="fr-FR"/>
+        </w:rPr>
+        <w:t>lot.annexe</w:t>
+      </w:r>
+      <w:proofErr w:type="gramEnd"/>
+      <w:r>
+        <w:rPr>
+          <w:rFonts w:ascii="TimesNewRomanPSMT" w:hAnsi="TimesNewRomanPSMT" w:cs="TimesNewRomanPSMT"/>
+          <w:sz w:val="16"/>
+          <w:szCs w:val="16"/>
+          <w:lang w:val="fr-FR"/>
+        </w:rPr>
+        <w:t>_celliers</w:t>
+      </w:r>
+      <w:proofErr w:type="spellEnd"/>
+      <w:r>
+        <w:rPr>
+          <w:rFonts w:ascii="TimesNewRomanPSMT" w:hAnsi="TimesNewRomanPSMT" w:cs="TimesNewRomanPSMT"/>
+          <w:sz w:val="16"/>
+          <w:szCs w:val="16"/>
+          <w:lang w:val="fr-FR"/>
+        </w:rPr>
+        <w:t xml:space="preserve"> %}</w:t>
       </w:r>
     </w:p>
     <w:p>
@@ -2384,8 +2653,10 @@
           <w:szCs w:val="16"/>
           <w:lang w:val="en-US"/>
         </w:rPr>
-        <w:t xml:space="preserve"> if lot.annexe_</w:t>
-      </w:r>
+        <w:t xml:space="preserve"> if </w:t>
+      </w:r>
+      <w:proofErr w:type="spellStart"/>
+      <w:proofErr w:type="gramStart"/>
       <w:r>
         <w:rPr>
           <w:rFonts w:ascii="TimesNewRomanPSMT" w:hAnsi="TimesNewRomanPSMT" w:cs="TimesNewRomanPSMT"/>
@@ -2393,8 +2664,28 @@
           <w:szCs w:val="16"/>
           <w:lang w:val="en-US"/>
         </w:rPr>
+        <w:t>lot.annexe</w:t>
+      </w:r>
+      <w:proofErr w:type="gramEnd"/>
+      <w:r>
+        <w:rPr>
+          <w:rFonts w:ascii="TimesNewRomanPSMT" w:hAnsi="TimesNewRomanPSMT" w:cs="TimesNewRomanPSMT"/>
+          <w:sz w:val="16"/>
+          <w:szCs w:val="16"/>
+          <w:lang w:val="en-US"/>
+        </w:rPr>
+        <w:t>_</w:t>
+      </w:r>
+      <w:r>
+        <w:rPr>
+          <w:rFonts w:ascii="TimesNewRomanPSMT" w:hAnsi="TimesNewRomanPSMT" w:cs="TimesNewRomanPSMT"/>
+          <w:sz w:val="16"/>
+          <w:szCs w:val="16"/>
+          <w:lang w:val="en-US"/>
+        </w:rPr>
         <w:t>balcons</w:t>
       </w:r>
+      <w:proofErr w:type="spellEnd"/>
       <w:r>
         <w:rPr>
           <w:rFonts w:ascii="TimesNewRomanPSMT" w:hAnsi="TimesNewRomanPSMT" w:cs="TimesNewRomanPSMT"/>
@@ -2473,6 +2764,7 @@
         </w:rPr>
         <w:t xml:space="preserve"> </w:t>
       </w:r>
+      <w:proofErr w:type="spellStart"/>
       <w:r>
         <w:rPr>
           <w:rFonts w:ascii="TimesNewRomanPSMT" w:hAnsi="TimesNewRomanPSMT" w:cs="TimesNewRomanPSMT"/>
@@ -2480,6 +2772,7 @@
         </w:rPr>
         <w:t>Balcons</w:t>
       </w:r>
+      <w:proofErr w:type="spellEnd"/>
     </w:p>
     <w:p>
       <w:pPr>
@@ -2908,22 +3201,42 @@
           <w:sz w:val="20"/>
           <w:lang w:val="en-US"/>
         </w:rPr>
-        <w:t>{% if logements.count() %}</w:t>
-      </w:r>
-    </w:p>
-    <w:p>
-      <w:pPr>
-        <w:jc w:val="both"/>
+        <w:t xml:space="preserve">{% if </w:t>
+      </w:r>
+      <w:proofErr w:type="spellStart"/>
+      <w:proofErr w:type="gramStart"/>
+      <w:r>
         <w:rPr>
           <w:rFonts w:ascii="TimesNewRomanPSMT" w:hAnsi="TimesNewRomanPSMT" w:cs="TimesNewRomanPSMT"/>
           <w:sz w:val="20"/>
           <w:lang w:val="en-US"/>
         </w:rPr>
+        <w:t>logements.count</w:t>
+      </w:r>
+      <w:proofErr w:type="spellEnd"/>
+      <w:proofErr w:type="gramEnd"/>
+      <w:r>
+        <w:rPr>
+          <w:rFonts w:ascii="TimesNewRomanPSMT" w:hAnsi="TimesNewRomanPSMT" w:cs="TimesNewRomanPSMT"/>
+          <w:sz w:val="20"/>
+          <w:lang w:val="en-US"/>
+        </w:rPr>
+        <w:t>() %}</w:t>
+      </w:r>
+    </w:p>
+    <w:p>
+      <w:pPr>
+        <w:jc w:val="both"/>
+        <w:rPr>
+          <w:rFonts w:ascii="TimesNewRomanPSMT" w:hAnsi="TimesNewRomanPSMT" w:cs="TimesNewRomanPSMT"/>
+          <w:sz w:val="20"/>
+          <w:lang w:val="en-US"/>
+        </w:rPr>
       </w:pPr>
     </w:p>
     <w:tbl>
       <w:tblPr>
-        <w:tblStyle w:val="TableGrid"/>
+        <w:tblStyle w:val="Grilledutableau"/>
         <w:tblW w:w="0" w:type="auto"/>
         <w:tblLayout w:type="fixed"/>
         <w:tblLook w:val="04A0" w:firstRow="1" w:lastRow="0" w:firstColumn="1" w:lastColumn="0" w:noHBand="0" w:noVBand="1"/>
@@ -3583,7 +3896,27 @@
                 <w:szCs w:val="16"/>
                 <w:lang w:val="en-US"/>
               </w:rPr>
-              <w:t>{%tr for l in logements %}</w:t>
+              <w:t xml:space="preserve">{%tr for l in </w:t>
+            </w:r>
+            <w:proofErr w:type="spellStart"/>
+            <w:r>
+              <w:rPr>
+                <w:rFonts w:ascii="TimesNewRomanPSMT" w:hAnsi="TimesNewRomanPSMT" w:cs="TimesNewRomanPSMT"/>
+                <w:sz w:val="16"/>
+                <w:szCs w:val="16"/>
+                <w:lang w:val="en-US"/>
+              </w:rPr>
+              <w:t>logements</w:t>
+            </w:r>
+            <w:proofErr w:type="spellEnd"/>
+            <w:r>
+              <w:rPr>
+                <w:rFonts w:ascii="TimesNewRomanPSMT" w:hAnsi="TimesNewRomanPSMT" w:cs="TimesNewRomanPSMT"/>
+                <w:sz w:val="16"/>
+                <w:szCs w:val="16"/>
+                <w:lang w:val="en-US"/>
+              </w:rPr>
+              <w:t xml:space="preserve"> %}</w:t>
             </w:r>
           </w:p>
         </w:tc>
@@ -3610,7 +3943,27 @@
                 <w:szCs w:val="16"/>
                 <w:lang w:val="en-US"/>
               </w:rPr>
-              <w:t>{{l.d}}</w:t>
+              <w:t>{{</w:t>
+            </w:r>
+            <w:proofErr w:type="spellStart"/>
+            <w:r>
+              <w:rPr>
+                <w:rFonts w:ascii="TimesNewRomanPSMT" w:hAnsi="TimesNewRomanPSMT" w:cs="TimesNewRomanPSMT"/>
+                <w:sz w:val="16"/>
+                <w:szCs w:val="16"/>
+                <w:lang w:val="en-US"/>
+              </w:rPr>
+              <w:t>l.d</w:t>
+            </w:r>
+            <w:proofErr w:type="spellEnd"/>
+            <w:r>
+              <w:rPr>
+                <w:rFonts w:ascii="TimesNewRomanPSMT" w:hAnsi="TimesNewRomanPSMT" w:cs="TimesNewRomanPSMT"/>
+                <w:sz w:val="16"/>
+                <w:szCs w:val="16"/>
+                <w:lang w:val="en-US"/>
+              </w:rPr>
+              <w:t>}}</w:t>
             </w:r>
           </w:p>
         </w:tc>
@@ -3635,7 +3988,27 @@
                 <w:szCs w:val="16"/>
                 <w:lang w:val="en-US"/>
               </w:rPr>
-              <w:t>{{l.sh|f }}</w:t>
+              <w:t>{{</w:t>
+            </w:r>
+            <w:proofErr w:type="spellStart"/>
+            <w:r>
+              <w:rPr>
+                <w:rFonts w:ascii="TimesNewRomanPSMT" w:hAnsi="TimesNewRomanPSMT" w:cs="TimesNewRomanPSMT"/>
+                <w:sz w:val="16"/>
+                <w:szCs w:val="16"/>
+                <w:lang w:val="en-US"/>
+              </w:rPr>
+              <w:t>l.sh|f</w:t>
+            </w:r>
+            <w:proofErr w:type="spellEnd"/>
+            <w:r>
+              <w:rPr>
+                <w:rFonts w:ascii="TimesNewRomanPSMT" w:hAnsi="TimesNewRomanPSMT" w:cs="TimesNewRomanPSMT"/>
+                <w:sz w:val="16"/>
+                <w:szCs w:val="16"/>
+                <w:lang w:val="en-US"/>
+              </w:rPr>
+              <w:t xml:space="preserve"> }}</w:t>
             </w:r>
           </w:p>
         </w:tc>
@@ -3660,7 +4033,27 @@
                 <w:szCs w:val="16"/>
                 <w:lang w:val="en-US"/>
               </w:rPr>
-              <w:t>{{l.sa|f }}</w:t>
+              <w:t>{{</w:t>
+            </w:r>
+            <w:proofErr w:type="spellStart"/>
+            <w:r>
+              <w:rPr>
+                <w:rFonts w:ascii="TimesNewRomanPSMT" w:hAnsi="TimesNewRomanPSMT" w:cs="TimesNewRomanPSMT"/>
+                <w:sz w:val="16"/>
+                <w:szCs w:val="16"/>
+                <w:lang w:val="en-US"/>
+              </w:rPr>
+              <w:t>l.sa|f</w:t>
+            </w:r>
+            <w:proofErr w:type="spellEnd"/>
+            <w:r>
+              <w:rPr>
+                <w:rFonts w:ascii="TimesNewRomanPSMT" w:hAnsi="TimesNewRomanPSMT" w:cs="TimesNewRomanPSMT"/>
+                <w:sz w:val="16"/>
+                <w:szCs w:val="16"/>
+                <w:lang w:val="en-US"/>
+              </w:rPr>
+              <w:t xml:space="preserve"> }}</w:t>
             </w:r>
           </w:p>
         </w:tc>
@@ -3685,7 +4078,27 @@
                 <w:szCs w:val="16"/>
                 <w:lang w:val="en-US"/>
               </w:rPr>
-              <w:t>{{l.su|f }}</w:t>
+              <w:t>{{</w:t>
+            </w:r>
+            <w:proofErr w:type="spellStart"/>
+            <w:r>
+              <w:rPr>
+                <w:rFonts w:ascii="TimesNewRomanPSMT" w:hAnsi="TimesNewRomanPSMT" w:cs="TimesNewRomanPSMT"/>
+                <w:sz w:val="16"/>
+                <w:szCs w:val="16"/>
+                <w:lang w:val="en-US"/>
+              </w:rPr>
+              <w:t>l.su|f</w:t>
+            </w:r>
+            <w:proofErr w:type="spellEnd"/>
+            <w:r>
+              <w:rPr>
+                <w:rFonts w:ascii="TimesNewRomanPSMT" w:hAnsi="TimesNewRomanPSMT" w:cs="TimesNewRomanPSMT"/>
+                <w:sz w:val="16"/>
+                <w:szCs w:val="16"/>
+                <w:lang w:val="en-US"/>
+              </w:rPr>
+              <w:t xml:space="preserve"> }}</w:t>
             </w:r>
           </w:p>
         </w:tc>
@@ -3710,7 +4123,38 @@
                 <w:szCs w:val="16"/>
                 <w:lang w:val="en-US"/>
               </w:rPr>
-              <w:t>{{l.lpmc|f }}</w:t>
+              <w:t>{{</w:t>
+            </w:r>
+            <w:proofErr w:type="spellStart"/>
+            <w:proofErr w:type="gramStart"/>
+            <w:r>
+              <w:rPr>
+                <w:rFonts w:ascii="TimesNewRomanPSMT" w:hAnsi="TimesNewRomanPSMT" w:cs="TimesNewRomanPSMT"/>
+                <w:sz w:val="16"/>
+                <w:szCs w:val="16"/>
+                <w:lang w:val="en-US"/>
+              </w:rPr>
+              <w:t>l.lpmc</w:t>
+            </w:r>
+            <w:proofErr w:type="gramEnd"/>
+            <w:r>
+              <w:rPr>
+                <w:rFonts w:ascii="TimesNewRomanPSMT" w:hAnsi="TimesNewRomanPSMT" w:cs="TimesNewRomanPSMT"/>
+                <w:sz w:val="16"/>
+                <w:szCs w:val="16"/>
+                <w:lang w:val="en-US"/>
+              </w:rPr>
+              <w:t>|f</w:t>
+            </w:r>
+            <w:proofErr w:type="spellEnd"/>
+            <w:r>
+              <w:rPr>
+                <w:rFonts w:ascii="TimesNewRomanPSMT" w:hAnsi="TimesNewRomanPSMT" w:cs="TimesNewRomanPSMT"/>
+                <w:sz w:val="16"/>
+                <w:szCs w:val="16"/>
+                <w:lang w:val="en-US"/>
+              </w:rPr>
+              <w:t xml:space="preserve"> }}</w:t>
             </w:r>
           </w:p>
         </w:tc>
@@ -3735,7 +4179,27 @@
                 <w:szCs w:val="16"/>
                 <w:lang w:val="en-US"/>
               </w:rPr>
-              <w:t>{{l.c|f(d=4)}}</w:t>
+              <w:t>{{</w:t>
+            </w:r>
+            <w:proofErr w:type="spellStart"/>
+            <w:r>
+              <w:rPr>
+                <w:rFonts w:ascii="TimesNewRomanPSMT" w:hAnsi="TimesNewRomanPSMT" w:cs="TimesNewRomanPSMT"/>
+                <w:sz w:val="16"/>
+                <w:szCs w:val="16"/>
+                <w:lang w:val="en-US"/>
+              </w:rPr>
+              <w:t>l.c|f</w:t>
+            </w:r>
+            <w:proofErr w:type="spellEnd"/>
+            <w:r>
+              <w:rPr>
+                <w:rFonts w:ascii="TimesNewRomanPSMT" w:hAnsi="TimesNewRomanPSMT" w:cs="TimesNewRomanPSMT"/>
+                <w:sz w:val="16"/>
+                <w:szCs w:val="16"/>
+                <w:lang w:val="en-US"/>
+              </w:rPr>
+              <w:t>(d=4)}}</w:t>
             </w:r>
           </w:p>
         </w:tc>
@@ -3760,7 +4224,38 @@
                 <w:szCs w:val="16"/>
                 <w:lang w:val="en-US"/>
               </w:rPr>
-              <w:t>{{l.l|f}}</w:t>
+              <w:t>{{</w:t>
+            </w:r>
+            <w:proofErr w:type="spellStart"/>
+            <w:proofErr w:type="gramStart"/>
+            <w:r>
+              <w:rPr>
+                <w:rFonts w:ascii="TimesNewRomanPSMT" w:hAnsi="TimesNewRomanPSMT" w:cs="TimesNewRomanPSMT"/>
+                <w:sz w:val="16"/>
+                <w:szCs w:val="16"/>
+                <w:lang w:val="en-US"/>
+              </w:rPr>
+              <w:t>l.l</w:t>
+            </w:r>
+            <w:proofErr w:type="gramEnd"/>
+            <w:r>
+              <w:rPr>
+                <w:rFonts w:ascii="TimesNewRomanPSMT" w:hAnsi="TimesNewRomanPSMT" w:cs="TimesNewRomanPSMT"/>
+                <w:sz w:val="16"/>
+                <w:szCs w:val="16"/>
+                <w:lang w:val="en-US"/>
+              </w:rPr>
+              <w:t>|f</w:t>
+            </w:r>
+            <w:proofErr w:type="spellEnd"/>
+            <w:r>
+              <w:rPr>
+                <w:rFonts w:ascii="TimesNewRomanPSMT" w:hAnsi="TimesNewRomanPSMT" w:cs="TimesNewRomanPSMT"/>
+                <w:sz w:val="16"/>
+                <w:szCs w:val="16"/>
+                <w:lang w:val="en-US"/>
+              </w:rPr>
+              <w:t>}}</w:t>
             </w:r>
           </w:p>
         </w:tc>
@@ -3787,7 +4282,25 @@
                 <w:szCs w:val="16"/>
                 <w:lang w:val="en-US"/>
               </w:rPr>
-              <w:t>{%tr endfor %}</w:t>
+              <w:t xml:space="preserve">{%tr </w:t>
+            </w:r>
+            <w:proofErr w:type="spellStart"/>
+            <w:r>
+              <w:rPr>
+                <w:sz w:val="16"/>
+                <w:szCs w:val="16"/>
+                <w:lang w:val="en-US"/>
+              </w:rPr>
+              <w:t>endfor</w:t>
+            </w:r>
+            <w:proofErr w:type="spellEnd"/>
+            <w:r>
+              <w:rPr>
+                <w:sz w:val="16"/>
+                <w:szCs w:val="16"/>
+                <w:lang w:val="en-US"/>
+              </w:rPr>
+              <w:t xml:space="preserve"> %}</w:t>
             </w:r>
           </w:p>
         </w:tc>
@@ -3843,8 +4356,9 @@
                 <w:szCs w:val="16"/>
                 <w:lang w:val="en-US"/>
               </w:rPr>
-              <w:t>{{sh_totale</w:t>
-            </w:r>
+              <w:t>{{</w:t>
+            </w:r>
+            <w:proofErr w:type="spellStart"/>
             <w:r>
               <w:rPr>
                 <w:rFonts w:ascii="TimesNewRomanPSMT" w:hAnsi="TimesNewRomanPSMT" w:cs="TimesNewRomanPSMT"/>
@@ -3854,8 +4368,20 @@
                 <w:szCs w:val="16"/>
                 <w:lang w:val="en-US"/>
               </w:rPr>
+              <w:t>sh_totale</w:t>
+            </w:r>
+            <w:r>
+              <w:rPr>
+                <w:rFonts w:ascii="TimesNewRomanPSMT" w:hAnsi="TimesNewRomanPSMT" w:cs="TimesNewRomanPSMT"/>
+                <w:b/>
+                <w:bCs/>
+                <w:sz w:val="16"/>
+                <w:szCs w:val="16"/>
+                <w:lang w:val="en-US"/>
+              </w:rPr>
               <w:t>|f</w:t>
             </w:r>
+            <w:proofErr w:type="spellEnd"/>
             <w:r>
               <w:rPr>
                 <w:rFonts w:ascii="TimesNewRomanPSMT" w:hAnsi="TimesNewRomanPSMT" w:cs="TimesNewRomanPSMT"/>
@@ -3892,8 +4418,9 @@
                 <w:szCs w:val="16"/>
                 <w:lang w:val="en-US"/>
               </w:rPr>
-              <w:t>{{s</w:t>
-            </w:r>
+              <w:t>{{</w:t>
+            </w:r>
+            <w:proofErr w:type="spellStart"/>
             <w:r>
               <w:rPr>
                 <w:rFonts w:ascii="TimesNewRomanPSMT" w:hAnsi="TimesNewRomanPSMT" w:cs="TimesNewRomanPSMT"/>
@@ -3903,7 +4430,7 @@
                 <w:szCs w:val="16"/>
                 <w:lang w:val="en-US"/>
               </w:rPr>
-              <w:t>a</w:t>
+              <w:t>s</w:t>
             </w:r>
             <w:r>
               <w:rPr>
@@ -3914,7 +4441,7 @@
                 <w:szCs w:val="16"/>
                 <w:lang w:val="en-US"/>
               </w:rPr>
-              <w:t>_totale</w:t>
+              <w:t>a</w:t>
             </w:r>
             <w:r>
               <w:rPr>
@@ -3925,8 +4452,20 @@
                 <w:szCs w:val="16"/>
                 <w:lang w:val="en-US"/>
               </w:rPr>
+              <w:t>_totale</w:t>
+            </w:r>
+            <w:r>
+              <w:rPr>
+                <w:rFonts w:ascii="TimesNewRomanPSMT" w:hAnsi="TimesNewRomanPSMT" w:cs="TimesNewRomanPSMT"/>
+                <w:b/>
+                <w:bCs/>
+                <w:sz w:val="16"/>
+                <w:szCs w:val="16"/>
+                <w:lang w:val="en-US"/>
+              </w:rPr>
               <w:t>|f</w:t>
             </w:r>
+            <w:proofErr w:type="spellEnd"/>
             <w:r>
               <w:rPr>
                 <w:rFonts w:ascii="TimesNewRomanPSMT" w:hAnsi="TimesNewRomanPSMT" w:cs="TimesNewRomanPSMT"/>
@@ -3963,8 +4502,9 @@
                 <w:szCs w:val="16"/>
                 <w:lang w:val="en-US"/>
               </w:rPr>
-              <w:t>{{s</w:t>
-            </w:r>
+              <w:t>{{</w:t>
+            </w:r>
+            <w:proofErr w:type="spellStart"/>
             <w:r>
               <w:rPr>
                 <w:rFonts w:ascii="TimesNewRomanPSMT" w:hAnsi="TimesNewRomanPSMT" w:cs="TimesNewRomanPSMT"/>
@@ -3974,7 +4514,7 @@
                 <w:szCs w:val="16"/>
                 <w:lang w:val="en-US"/>
               </w:rPr>
-              <w:t>u</w:t>
+              <w:t>s</w:t>
             </w:r>
             <w:r>
               <w:rPr>
@@ -3985,7 +4525,7 @@
                 <w:szCs w:val="16"/>
                 <w:lang w:val="en-US"/>
               </w:rPr>
-              <w:t>_totale</w:t>
+              <w:t>u</w:t>
             </w:r>
             <w:r>
               <w:rPr>
@@ -3996,8 +4536,20 @@
                 <w:szCs w:val="16"/>
                 <w:lang w:val="en-US"/>
               </w:rPr>
+              <w:t>_totale</w:t>
+            </w:r>
+            <w:r>
+              <w:rPr>
+                <w:rFonts w:ascii="TimesNewRomanPSMT" w:hAnsi="TimesNewRomanPSMT" w:cs="TimesNewRomanPSMT"/>
+                <w:b/>
+                <w:bCs/>
+                <w:sz w:val="16"/>
+                <w:szCs w:val="16"/>
+                <w:lang w:val="en-US"/>
+              </w:rPr>
               <w:t>|f</w:t>
             </w:r>
+            <w:proofErr w:type="spellEnd"/>
             <w:r>
               <w:rPr>
                 <w:rFonts w:ascii="TimesNewRomanPSMT" w:hAnsi="TimesNewRomanPSMT" w:cs="TimesNewRomanPSMT"/>
@@ -4068,6 +4620,7 @@
               </w:rPr>
               <w:t>{{</w:t>
             </w:r>
+            <w:proofErr w:type="spellStart"/>
             <w:r>
               <w:rPr>
                 <w:rFonts w:ascii="TimesNewRomanPSMT" w:hAnsi="TimesNewRomanPSMT" w:cs="TimesNewRomanPSMT"/>
@@ -4101,6 +4654,7 @@
               </w:rPr>
               <w:t>|f</w:t>
             </w:r>
+            <w:proofErr w:type="spellEnd"/>
             <w:r>
               <w:rPr>
                 <w:rFonts w:ascii="TimesNewRomanPSMT" w:hAnsi="TimesNewRomanPSMT" w:cs="TimesNewRomanPSMT"/>
@@ -4213,7 +4767,7 @@
     </w:p>
     <w:tbl>
       <w:tblPr>
-        <w:tblStyle w:val="TableGrid"/>
+        <w:tblStyle w:val="Grilledutableau"/>
         <w:tblW w:w="0" w:type="auto"/>
         <w:tblLook w:val="04A0" w:firstRow="1" w:lastRow="0" w:firstColumn="1" w:lastColumn="0" w:noHBand="0" w:noVBand="1"/>
       </w:tblPr>
@@ -4363,6 +4917,7 @@
               </w:rPr>
               <w:t xml:space="preserve"> in </w:t>
             </w:r>
+            <w:proofErr w:type="spellStart"/>
             <w:r>
               <w:rPr>
                 <w:rFonts w:ascii="TimesNewRomanPSMT" w:hAnsi="TimesNewRomanPSMT" w:cs="TimesNewRomanPSMT"/>
@@ -4372,6 +4927,7 @@
               </w:rPr>
               <w:t>stationnements</w:t>
             </w:r>
+            <w:proofErr w:type="spellEnd"/>
             <w:r>
               <w:rPr>
                 <w:rFonts w:ascii="TimesNewRomanPSMT" w:hAnsi="TimesNewRomanPSMT" w:cs="TimesNewRomanPSMT"/>
@@ -4479,7 +5035,27 @@
                 <w:szCs w:val="16"/>
                 <w:lang w:val="en-US"/>
               </w:rPr>
-              <w:t>%tr endfor %}</w:t>
+              <w:t xml:space="preserve">%tr </w:t>
+            </w:r>
+            <w:proofErr w:type="spellStart"/>
+            <w:r>
+              <w:rPr>
+                <w:rFonts w:ascii="TimesNewRomanPSMT" w:hAnsi="TimesNewRomanPSMT" w:cs="TimesNewRomanPSMT"/>
+                <w:sz w:val="16"/>
+                <w:szCs w:val="16"/>
+                <w:lang w:val="en-US"/>
+              </w:rPr>
+              <w:t>endfor</w:t>
+            </w:r>
+            <w:proofErr w:type="spellEnd"/>
+            <w:r>
+              <w:rPr>
+                <w:rFonts w:ascii="TimesNewRomanPSMT" w:hAnsi="TimesNewRomanPSMT" w:cs="TimesNewRomanPSMT"/>
+                <w:sz w:val="16"/>
+                <w:szCs w:val="16"/>
+                <w:lang w:val="en-US"/>
+              </w:rPr>
+              <w:t xml:space="preserve"> %}</w:t>
             </w:r>
           </w:p>
         </w:tc>
@@ -4518,6 +5094,8 @@
         </w:rPr>
         <w:t xml:space="preserve">{% if </w:t>
       </w:r>
+      <w:proofErr w:type="spellStart"/>
+      <w:proofErr w:type="gramStart"/>
       <w:r>
         <w:rPr>
           <w:rFonts w:ascii="TimesNewRomanPSMT" w:hAnsi="TimesNewRomanPSMT" w:cs="TimesNewRomanPSMT"/>
@@ -4532,12 +5110,22 @@
           <w:sz w:val="20"/>
           <w:lang w:val="en-US"/>
         </w:rPr>
-        <w:t>.count() %}</w:t>
+        <w:t>.count</w:t>
+      </w:r>
+      <w:proofErr w:type="spellEnd"/>
+      <w:proofErr w:type="gramEnd"/>
+      <w:r>
+        <w:rPr>
+          <w:rFonts w:ascii="TimesNewRomanPSMT" w:hAnsi="TimesNewRomanPSMT" w:cs="TimesNewRomanPSMT"/>
+          <w:sz w:val="20"/>
+          <w:lang w:val="en-US"/>
+        </w:rPr>
+        <w:t>() %}</w:t>
       </w:r>
     </w:p>
     <w:tbl>
       <w:tblPr>
-        <w:tblStyle w:val="TableGrid"/>
+        <w:tblStyle w:val="Grilledutableau"/>
         <w:tblW w:w="0" w:type="auto"/>
         <w:tblLook w:val="04A0" w:firstRow="1" w:lastRow="0" w:firstColumn="1" w:lastColumn="0" w:noHBand="0" w:noVBand="1"/>
       </w:tblPr>
@@ -4576,8 +5164,21 @@
                 <w:lang w:val="en-US"/>
               </w:rPr>
               <w:lastRenderedPageBreak/>
-              <w:t>Type d’annexe</w:t>
-            </w:r>
+              <w:t xml:space="preserve">Type </w:t>
+            </w:r>
+            <w:proofErr w:type="spellStart"/>
+            <w:r>
+              <w:rPr>
+                <w:rFonts w:ascii="TimesNewRomanPSMT" w:hAnsi="TimesNewRomanPSMT" w:cs="TimesNewRomanPSMT"/>
+                <w:b/>
+                <w:bCs/>
+                <w:sz w:val="16"/>
+                <w:szCs w:val="16"/>
+                <w:lang w:val="en-US"/>
+              </w:rPr>
+              <w:t>d’annexe</w:t>
+            </w:r>
+            <w:proofErr w:type="spellEnd"/>
           </w:p>
         </w:tc>
         <w:tc>
@@ -4596,6 +5197,7 @@
                 <w:lang w:val="en-US"/>
               </w:rPr>
             </w:pPr>
+            <w:proofErr w:type="spellStart"/>
             <w:r>
               <w:rPr>
                 <w:rFonts w:ascii="TimesNewRomanPSMT" w:hAnsi="TimesNewRomanPSMT" w:cs="TimesNewRomanPSMT"/>
@@ -4605,8 +5207,33 @@
                 <w:szCs w:val="16"/>
                 <w:lang w:val="en-US"/>
               </w:rPr>
-              <w:t>Désignation des logement</w:t>
-            </w:r>
+              <w:t>Désignation</w:t>
+            </w:r>
+            <w:proofErr w:type="spellEnd"/>
+            <w:r>
+              <w:rPr>
+                <w:rFonts w:ascii="TimesNewRomanPSMT" w:hAnsi="TimesNewRomanPSMT" w:cs="TimesNewRomanPSMT"/>
+                <w:b/>
+                <w:bCs/>
+                <w:sz w:val="16"/>
+                <w:szCs w:val="16"/>
+                <w:lang w:val="en-US"/>
+              </w:rPr>
+              <w:t xml:space="preserve"> des </w:t>
+            </w:r>
+            <w:proofErr w:type="spellStart"/>
+            <w:r>
+              <w:rPr>
+                <w:rFonts w:ascii="TimesNewRomanPSMT" w:hAnsi="TimesNewRomanPSMT" w:cs="TimesNewRomanPSMT"/>
+                <w:b/>
+                <w:bCs/>
+                <w:sz w:val="16"/>
+                <w:szCs w:val="16"/>
+                <w:lang w:val="en-US"/>
+              </w:rPr>
+              <w:t>logement</w:t>
+            </w:r>
+            <w:proofErr w:type="spellEnd"/>
           </w:p>
         </w:tc>
         <w:tc>
@@ -4625,6 +5252,7 @@
                 <w:lang w:val="en-US"/>
               </w:rPr>
             </w:pPr>
+            <w:proofErr w:type="spellStart"/>
             <w:r>
               <w:rPr>
                 <w:rFonts w:ascii="TimesNewRomanPSMT" w:hAnsi="TimesNewRomanPSMT" w:cs="TimesNewRomanPSMT"/>
@@ -4634,8 +5262,33 @@
                 <w:szCs w:val="16"/>
                 <w:lang w:val="en-US"/>
               </w:rPr>
-              <w:t>Typologie des logements</w:t>
-            </w:r>
+              <w:t>Typologie</w:t>
+            </w:r>
+            <w:proofErr w:type="spellEnd"/>
+            <w:r>
+              <w:rPr>
+                <w:rFonts w:ascii="TimesNewRomanPSMT" w:hAnsi="TimesNewRomanPSMT" w:cs="TimesNewRomanPSMT"/>
+                <w:b/>
+                <w:bCs/>
+                <w:sz w:val="16"/>
+                <w:szCs w:val="16"/>
+                <w:lang w:val="en-US"/>
+              </w:rPr>
+              <w:t xml:space="preserve"> des </w:t>
+            </w:r>
+            <w:proofErr w:type="spellStart"/>
+            <w:r>
+              <w:rPr>
+                <w:rFonts w:ascii="TimesNewRomanPSMT" w:hAnsi="TimesNewRomanPSMT" w:cs="TimesNewRomanPSMT"/>
+                <w:b/>
+                <w:bCs/>
+                <w:sz w:val="16"/>
+                <w:szCs w:val="16"/>
+                <w:lang w:val="en-US"/>
+              </w:rPr>
+              <w:t>logements</w:t>
+            </w:r>
+            <w:proofErr w:type="spellEnd"/>
           </w:p>
         </w:tc>
         <w:tc>
@@ -4663,8 +5316,21 @@
                 <w:szCs w:val="16"/>
                 <w:lang w:val="en-US"/>
               </w:rPr>
-              <w:t>Surface de l’annexe</w:t>
-            </w:r>
+              <w:t xml:space="preserve">Surface de </w:t>
+            </w:r>
+            <w:proofErr w:type="spellStart"/>
+            <w:r>
+              <w:rPr>
+                <w:rFonts w:ascii="TimesNewRomanPSMT" w:hAnsi="TimesNewRomanPSMT" w:cs="TimesNewRomanPSMT"/>
+                <w:b/>
+                <w:bCs/>
+                <w:sz w:val="16"/>
+                <w:szCs w:val="16"/>
+                <w:lang w:val="en-US"/>
+              </w:rPr>
+              <w:t>l’annexe</w:t>
+            </w:r>
+            <w:proofErr w:type="spellEnd"/>
           </w:p>
         </w:tc>
         <w:tc>
@@ -4683,6 +5349,7 @@
                 <w:lang w:val="en-US"/>
               </w:rPr>
             </w:pPr>
+            <w:proofErr w:type="spellStart"/>
             <w:r>
               <w:rPr>
                 <w:rFonts w:ascii="TimesNewRomanPSMT" w:hAnsi="TimesNewRomanPSMT" w:cs="TimesNewRomanPSMT"/>
@@ -4692,7 +5359,67 @@
                 <w:szCs w:val="16"/>
                 <w:lang w:val="en-US"/>
               </w:rPr>
-              <w:t>Loyer unitaire en €</w:t>
+              <w:t>Loyer</w:t>
+            </w:r>
+            <w:proofErr w:type="spellEnd"/>
+            <w:r>
+              <w:rPr>
+                <w:rFonts w:ascii="TimesNewRomanPSMT" w:hAnsi="TimesNewRomanPSMT" w:cs="TimesNewRomanPSMT"/>
+                <w:b/>
+                <w:bCs/>
+                <w:sz w:val="16"/>
+                <w:szCs w:val="16"/>
+                <w:lang w:val="en-US"/>
+              </w:rPr>
+              <w:t xml:space="preserve"> </w:t>
+            </w:r>
+            <w:proofErr w:type="spellStart"/>
+            <w:r>
+              <w:rPr>
+                <w:rFonts w:ascii="TimesNewRomanPSMT" w:hAnsi="TimesNewRomanPSMT" w:cs="TimesNewRomanPSMT"/>
+                <w:b/>
+                <w:bCs/>
+                <w:sz w:val="16"/>
+                <w:szCs w:val="16"/>
+                <w:lang w:val="en-US"/>
+              </w:rPr>
+              <w:t>unitaire</w:t>
+            </w:r>
+            <w:proofErr w:type="spellEnd"/>
+            <w:r>
+              <w:rPr>
+                <w:rFonts w:ascii="TimesNewRomanPSMT" w:hAnsi="TimesNewRomanPSMT" w:cs="TimesNewRomanPSMT"/>
+                <w:b/>
+                <w:bCs/>
+                <w:sz w:val="16"/>
+                <w:szCs w:val="16"/>
+                <w:lang w:val="en-US"/>
+              </w:rPr>
+              <w:t xml:space="preserve"> </w:t>
+            </w:r>
+            <w:proofErr w:type="spellStart"/>
+            <w:r>
+              <w:rPr>
+                <w:rFonts w:ascii="TimesNewRomanPSMT" w:hAnsi="TimesNewRomanPSMT" w:cs="TimesNewRomanPSMT"/>
+                <w:b/>
+                <w:bCs/>
+                <w:sz w:val="16"/>
+                <w:szCs w:val="16"/>
+                <w:lang w:val="en-US"/>
+              </w:rPr>
+              <w:t>en</w:t>
+            </w:r>
+            <w:proofErr w:type="spellEnd"/>
+            <w:r>
+              <w:rPr>
+                <w:rFonts w:ascii="TimesNewRomanPSMT" w:hAnsi="TimesNewRomanPSMT" w:cs="TimesNewRomanPSMT"/>
+                <w:b/>
+                <w:bCs/>
+                <w:sz w:val="16"/>
+                <w:szCs w:val="16"/>
+                <w:lang w:val="en-US"/>
+              </w:rPr>
+              <w:t xml:space="preserve"> €</w:t>
             </w:r>
           </w:p>
         </w:tc>
@@ -4712,6 +5439,7 @@
                 <w:lang w:val="en-US"/>
               </w:rPr>
             </w:pPr>
+            <w:proofErr w:type="spellStart"/>
             <w:r>
               <w:rPr>
                 <w:rFonts w:ascii="TimesNewRomanPSMT" w:hAnsi="TimesNewRomanPSMT" w:cs="TimesNewRomanPSMT"/>
@@ -4721,7 +5449,67 @@
                 <w:szCs w:val="16"/>
                 <w:lang w:val="en-US"/>
               </w:rPr>
-              <w:t>Loyer maximun en €</w:t>
+              <w:t>Loyer</w:t>
+            </w:r>
+            <w:proofErr w:type="spellEnd"/>
+            <w:r>
+              <w:rPr>
+                <w:rFonts w:ascii="TimesNewRomanPSMT" w:hAnsi="TimesNewRomanPSMT" w:cs="TimesNewRomanPSMT"/>
+                <w:b/>
+                <w:bCs/>
+                <w:sz w:val="16"/>
+                <w:szCs w:val="16"/>
+                <w:lang w:val="en-US"/>
+              </w:rPr>
+              <w:t xml:space="preserve"> </w:t>
+            </w:r>
+            <w:proofErr w:type="spellStart"/>
+            <w:r>
+              <w:rPr>
+                <w:rFonts w:ascii="TimesNewRomanPSMT" w:hAnsi="TimesNewRomanPSMT" w:cs="TimesNewRomanPSMT"/>
+                <w:b/>
+                <w:bCs/>
+                <w:sz w:val="16"/>
+                <w:szCs w:val="16"/>
+                <w:lang w:val="en-US"/>
+              </w:rPr>
+              <w:t>maximun</w:t>
+            </w:r>
+            <w:proofErr w:type="spellEnd"/>
+            <w:r>
+              <w:rPr>
+                <w:rFonts w:ascii="TimesNewRomanPSMT" w:hAnsi="TimesNewRomanPSMT" w:cs="TimesNewRomanPSMT"/>
+                <w:b/>
+                <w:bCs/>
+                <w:sz w:val="16"/>
+                <w:szCs w:val="16"/>
+                <w:lang w:val="en-US"/>
+              </w:rPr>
+              <w:t xml:space="preserve"> </w:t>
+            </w:r>
+            <w:proofErr w:type="spellStart"/>
+            <w:r>
+              <w:rPr>
+                <w:rFonts w:ascii="TimesNewRomanPSMT" w:hAnsi="TimesNewRomanPSMT" w:cs="TimesNewRomanPSMT"/>
+                <w:b/>
+                <w:bCs/>
+                <w:sz w:val="16"/>
+                <w:szCs w:val="16"/>
+                <w:lang w:val="en-US"/>
+              </w:rPr>
+              <w:t>en</w:t>
+            </w:r>
+            <w:proofErr w:type="spellEnd"/>
+            <w:r>
+              <w:rPr>
+                <w:rFonts w:ascii="TimesNewRomanPSMT" w:hAnsi="TimesNewRomanPSMT" w:cs="TimesNewRomanPSMT"/>
+                <w:b/>
+                <w:bCs/>
+                <w:sz w:val="16"/>
+                <w:szCs w:val="16"/>
+                <w:lang w:val="en-US"/>
+              </w:rPr>
+              <w:t xml:space="preserve"> €</w:t>
             </w:r>
           </w:p>
         </w:tc>
@@ -4801,7 +5589,29 @@
                 <w:szCs w:val="16"/>
                 <w:lang w:val="en-US"/>
               </w:rPr>
-              <w:t>{{a.lgt.d}}</w:t>
+              <w:t>{{</w:t>
+            </w:r>
+            <w:proofErr w:type="spellStart"/>
+            <w:proofErr w:type="gramStart"/>
+            <w:r>
+              <w:rPr>
+                <w:rFonts w:ascii="TimesNewRomanPSMT" w:hAnsi="TimesNewRomanPSMT" w:cs="TimesNewRomanPSMT"/>
+                <w:sz w:val="16"/>
+                <w:szCs w:val="16"/>
+                <w:lang w:val="en-US"/>
+              </w:rPr>
+              <w:t>a.lgt.d</w:t>
+            </w:r>
+            <w:proofErr w:type="spellEnd"/>
+            <w:proofErr w:type="gramEnd"/>
+            <w:r>
+              <w:rPr>
+                <w:rFonts w:ascii="TimesNewRomanPSMT" w:hAnsi="TimesNewRomanPSMT" w:cs="TimesNewRomanPSMT"/>
+                <w:sz w:val="16"/>
+                <w:szCs w:val="16"/>
+                <w:lang w:val="en-US"/>
+              </w:rPr>
+              <w:t>}}</w:t>
             </w:r>
           </w:p>
         </w:tc>
@@ -4869,8 +5679,20 @@
                 <w:szCs w:val="16"/>
                 <w:lang w:val="en-US"/>
               </w:rPr>
-              <w:t>{{a.shsr</w:t>
-            </w:r>
+              <w:t>{{</w:t>
+            </w:r>
+            <w:proofErr w:type="spellStart"/>
+            <w:proofErr w:type="gramStart"/>
+            <w:r>
+              <w:rPr>
+                <w:rFonts w:ascii="TimesNewRomanPSMT" w:hAnsi="TimesNewRomanPSMT" w:cs="TimesNewRomanPSMT"/>
+                <w:sz w:val="16"/>
+                <w:szCs w:val="16"/>
+                <w:lang w:val="en-US"/>
+              </w:rPr>
+              <w:t>a.shsr</w:t>
+            </w:r>
+            <w:proofErr w:type="gramEnd"/>
             <w:r>
               <w:rPr>
                 <w:rFonts w:ascii="TimesNewRomanPSMT" w:hAnsi="TimesNewRomanPSMT" w:cs="TimesNewRomanPSMT"/>
@@ -4880,6 +5702,7 @@
               </w:rPr>
               <w:t>|f</w:t>
             </w:r>
+            <w:proofErr w:type="spellEnd"/>
             <w:r>
               <w:rPr>
                 <w:rFonts w:ascii="TimesNewRomanPSMT" w:hAnsi="TimesNewRomanPSMT" w:cs="TimesNewRomanPSMT"/>
@@ -4912,8 +5735,20 @@
                 <w:szCs w:val="16"/>
                 <w:lang w:val="en-US"/>
               </w:rPr>
-              <w:t>{{a.lpmc</w:t>
-            </w:r>
+              <w:t>{{</w:t>
+            </w:r>
+            <w:proofErr w:type="spellStart"/>
+            <w:proofErr w:type="gramStart"/>
+            <w:r>
+              <w:rPr>
+                <w:rFonts w:ascii="TimesNewRomanPSMT" w:hAnsi="TimesNewRomanPSMT" w:cs="TimesNewRomanPSMT"/>
+                <w:sz w:val="16"/>
+                <w:szCs w:val="16"/>
+                <w:lang w:val="en-US"/>
+              </w:rPr>
+              <w:t>a.lpmc</w:t>
+            </w:r>
+            <w:proofErr w:type="gramEnd"/>
             <w:r>
               <w:rPr>
                 <w:rFonts w:ascii="TimesNewRomanPSMT" w:hAnsi="TimesNewRomanPSMT" w:cs="TimesNewRomanPSMT"/>
@@ -4923,6 +5758,7 @@
               </w:rPr>
               <w:t>|f</w:t>
             </w:r>
+            <w:proofErr w:type="spellEnd"/>
             <w:r>
               <w:rPr>
                 <w:rFonts w:ascii="TimesNewRomanPSMT" w:hAnsi="TimesNewRomanPSMT" w:cs="TimesNewRomanPSMT"/>
@@ -4955,8 +5791,20 @@
                 <w:szCs w:val="16"/>
                 <w:lang w:val="en-US"/>
               </w:rPr>
-              <w:t>{{a.l</w:t>
-            </w:r>
+              <w:t>{{</w:t>
+            </w:r>
+            <w:proofErr w:type="spellStart"/>
+            <w:proofErr w:type="gramStart"/>
+            <w:r>
+              <w:rPr>
+                <w:rFonts w:ascii="TimesNewRomanPSMT" w:hAnsi="TimesNewRomanPSMT" w:cs="TimesNewRomanPSMT"/>
+                <w:sz w:val="16"/>
+                <w:szCs w:val="16"/>
+                <w:lang w:val="en-US"/>
+              </w:rPr>
+              <w:t>a.l</w:t>
+            </w:r>
+            <w:proofErr w:type="gramEnd"/>
             <w:r>
               <w:rPr>
                 <w:rFonts w:ascii="TimesNewRomanPSMT" w:hAnsi="TimesNewRomanPSMT" w:cs="TimesNewRomanPSMT"/>
@@ -4966,6 +5814,7 @@
               </w:rPr>
               <w:t>|f</w:t>
             </w:r>
+            <w:proofErr w:type="spellEnd"/>
             <w:r>
               <w:rPr>
                 <w:rFonts w:ascii="TimesNewRomanPSMT" w:hAnsi="TimesNewRomanPSMT" w:cs="TimesNewRomanPSMT"/>
@@ -5001,7 +5850,27 @@
                 <w:szCs w:val="16"/>
                 <w:lang w:val="en-US"/>
               </w:rPr>
-              <w:t>{%tr endfor %}</w:t>
+              <w:t xml:space="preserve">{%tr </w:t>
+            </w:r>
+            <w:proofErr w:type="spellStart"/>
+            <w:r>
+              <w:rPr>
+                <w:rFonts w:ascii="TimesNewRomanPSMT" w:hAnsi="TimesNewRomanPSMT" w:cs="TimesNewRomanPSMT"/>
+                <w:sz w:val="16"/>
+                <w:szCs w:val="16"/>
+                <w:lang w:val="en-US"/>
+              </w:rPr>
+              <w:t>endfor</w:t>
+            </w:r>
+            <w:proofErr w:type="spellEnd"/>
+            <w:r>
+              <w:rPr>
+                <w:rFonts w:ascii="TimesNewRomanPSMT" w:hAnsi="TimesNewRomanPSMT" w:cs="TimesNewRomanPSMT"/>
+                <w:sz w:val="16"/>
+                <w:szCs w:val="16"/>
+                <w:lang w:val="en-US"/>
+              </w:rPr>
+              <w:t xml:space="preserve"> %}</w:t>
             </w:r>
           </w:p>
         </w:tc>
@@ -5067,7 +5936,55 @@
           <w:rFonts w:ascii="TimesNewRomanPSMT" w:hAnsi="TimesNewRomanPSMT" w:cs="TimesNewRomanPSMT"/>
           <w:lang w:val="fr-FR"/>
         </w:rPr>
-        <w:t>{% endif %}{% if avenant_type_duree %}</w:t>
+        <w:t xml:space="preserve">{% </w:t>
+      </w:r>
+      <w:proofErr w:type="spellStart"/>
+      <w:r>
+        <w:rPr>
+          <w:rFonts w:ascii="TimesNewRomanPSMT" w:hAnsi="TimesNewRomanPSMT" w:cs="TimesNewRomanPSMT"/>
+          <w:lang w:val="fr-FR"/>
+        </w:rPr>
+        <w:t>endif</w:t>
+      </w:r>
+      <w:proofErr w:type="spellEnd"/>
+      <w:r>
+        <w:rPr>
+          <w:rFonts w:ascii="TimesNewRomanPSMT" w:hAnsi="TimesNewRomanPSMT" w:cs="TimesNewRomanPSMT"/>
+          <w:lang w:val="fr-FR"/>
+        </w:rPr>
+        <w:t xml:space="preserve"> </w:t>
+      </w:r>
+      <w:proofErr w:type="gramStart"/>
+      <w:r>
+        <w:rPr>
+          <w:rFonts w:ascii="TimesNewRomanPSMT" w:hAnsi="TimesNewRomanPSMT" w:cs="TimesNewRomanPSMT"/>
+          <w:lang w:val="fr-FR"/>
+        </w:rPr>
+        <w:t>%}{</w:t>
+      </w:r>
+      <w:proofErr w:type="gramEnd"/>
+      <w:r>
+        <w:rPr>
+          <w:rFonts w:ascii="TimesNewRomanPSMT" w:hAnsi="TimesNewRomanPSMT" w:cs="TimesNewRomanPSMT"/>
+          <w:lang w:val="fr-FR"/>
+        </w:rPr>
+        <w:t xml:space="preserve">% if </w:t>
+      </w:r>
+      <w:proofErr w:type="spellStart"/>
+      <w:r>
+        <w:rPr>
+          <w:rFonts w:ascii="TimesNewRomanPSMT" w:hAnsi="TimesNewRomanPSMT" w:cs="TimesNewRomanPSMT"/>
+          <w:lang w:val="fr-FR"/>
+        </w:rPr>
+        <w:t>avenant_type_duree</w:t>
+      </w:r>
+      <w:proofErr w:type="spellEnd"/>
+      <w:r>
+        <w:rPr>
+          <w:rFonts w:ascii="TimesNewRomanPSMT" w:hAnsi="TimesNewRomanPSMT" w:cs="TimesNewRomanPSMT"/>
+          <w:lang w:val="fr-FR"/>
+        </w:rPr>
+        <w:t xml:space="preserve"> %}</w:t>
       </w:r>
     </w:p>
     <w:p>
@@ -5176,6 +6093,9 @@
     <w:p>
       <w:pPr>
         <w:jc w:val="both"/>
+        <w:rPr>
+          <w:lang w:val="fr-FR"/>
+        </w:rPr>
       </w:pPr>
       <w:r>
         <w:rPr>
@@ -5191,6 +6111,13 @@
         </w:rPr>
         <w:t>{{ convention.date_fin_conventionnement|d }}</w:t>
       </w:r>
+      <w:r>
+        <w:rPr>
+          <w:rFonts w:ascii="TimesNewRomanPSMT" w:hAnsi="TimesNewRomanPSMT" w:cs="TimesNewRomanPSMT"/>
+          <w:lang w:val="fr-FR"/>
+        </w:rPr>
+        <w:t>.</w:t>
+      </w:r>
     </w:p>
     <w:p>
       <w:pPr>
@@ -5237,7 +6164,39 @@
           <w:rFonts w:ascii="TimesNewRomanPSMT" w:hAnsi="TimesNewRomanPSMT" w:cs="TimesNewRomanPSMT"/>
           <w:lang w:val="en-US"/>
         </w:rPr>
-        <w:t>5.4. Modalités de financement.</w:t>
+        <w:t xml:space="preserve">5.4. </w:t>
+      </w:r>
+      <w:proofErr w:type="spellStart"/>
+      <w:r>
+        <w:rPr>
+          <w:rFonts w:ascii="TimesNewRomanPSMT" w:hAnsi="TimesNewRomanPSMT" w:cs="TimesNewRomanPSMT"/>
+          <w:lang w:val="en-US"/>
+        </w:rPr>
+        <w:t>Modalités</w:t>
+      </w:r>
+      <w:proofErr w:type="spellEnd"/>
+      <w:r>
+        <w:rPr>
+          <w:rFonts w:ascii="TimesNewRomanPSMT" w:hAnsi="TimesNewRomanPSMT" w:cs="TimesNewRomanPSMT"/>
+          <w:lang w:val="en-US"/>
+        </w:rPr>
+        <w:t xml:space="preserve"> de </w:t>
+      </w:r>
+      <w:proofErr w:type="spellStart"/>
+      <w:r>
+        <w:rPr>
+          <w:rFonts w:ascii="TimesNewRomanPSMT" w:hAnsi="TimesNewRomanPSMT" w:cs="TimesNewRomanPSMT"/>
+          <w:lang w:val="en-US"/>
+        </w:rPr>
+        <w:t>financement</w:t>
+      </w:r>
+      <w:proofErr w:type="spellEnd"/>
+      <w:r>
+        <w:rPr>
+          <w:rFonts w:ascii="TimesNewRomanPSMT" w:hAnsi="TimesNewRomanPSMT" w:cs="TimesNewRomanPSMT"/>
+          <w:lang w:val="en-US"/>
+        </w:rPr>
+        <w:t>.</w:t>
       </w:r>
     </w:p>
     <w:p>
@@ -5253,12 +6212,53 @@
           <w:rFonts w:ascii="TimesNewRomanPSMT" w:hAnsi="TimesNewRomanPSMT" w:cs="TimesNewRomanPSMT"/>
           <w:lang w:val="en-US"/>
         </w:rPr>
-        <w:t>{% if prets_cdc.count() %}{% for p in prets_cdc %}</w:t>
-      </w:r>
-    </w:p>
-    <w:p>
-      <w:pPr>
-        <w:pStyle w:val="ListParagraph"/>
+        <w:t xml:space="preserve">{% if </w:t>
+      </w:r>
+      <w:proofErr w:type="spellStart"/>
+      <w:r>
+        <w:rPr>
+          <w:rFonts w:ascii="TimesNewRomanPSMT" w:hAnsi="TimesNewRomanPSMT" w:cs="TimesNewRomanPSMT"/>
+          <w:lang w:val="en-US"/>
+        </w:rPr>
+        <w:t>prets_</w:t>
+      </w:r>
+      <w:proofErr w:type="gramStart"/>
+      <w:r>
+        <w:rPr>
+          <w:rFonts w:ascii="TimesNewRomanPSMT" w:hAnsi="TimesNewRomanPSMT" w:cs="TimesNewRomanPSMT"/>
+          <w:lang w:val="en-US"/>
+        </w:rPr>
+        <w:t>cdc.count</w:t>
+      </w:r>
+      <w:proofErr w:type="spellEnd"/>
+      <w:proofErr w:type="gramEnd"/>
+      <w:r>
+        <w:rPr>
+          <w:rFonts w:ascii="TimesNewRomanPSMT" w:hAnsi="TimesNewRomanPSMT" w:cs="TimesNewRomanPSMT"/>
+          <w:lang w:val="en-US"/>
+        </w:rPr>
+        <w:t xml:space="preserve">() %}{% for p in </w:t>
+      </w:r>
+      <w:proofErr w:type="spellStart"/>
+      <w:r>
+        <w:rPr>
+          <w:rFonts w:ascii="TimesNewRomanPSMT" w:hAnsi="TimesNewRomanPSMT" w:cs="TimesNewRomanPSMT"/>
+          <w:lang w:val="en-US"/>
+        </w:rPr>
+        <w:t>prets_cdc</w:t>
+      </w:r>
+      <w:proofErr w:type="spellEnd"/>
+      <w:r>
+        <w:rPr>
+          <w:rFonts w:ascii="TimesNewRomanPSMT" w:hAnsi="TimesNewRomanPSMT" w:cs="TimesNewRomanPSMT"/>
+          <w:lang w:val="en-US"/>
+        </w:rPr>
+        <w:t xml:space="preserve"> %}</w:t>
+      </w:r>
+    </w:p>
+    <w:p>
+      <w:pPr>
+        <w:pStyle w:val="Paragraphedeliste"/>
         <w:numPr>
           <w:ilvl w:val="0"/>
           <w:numId w:val="3"/>
@@ -5272,12 +6272,34 @@
         <w:rPr>
           <w:rFonts w:ascii="TimesNewRomanPSMT" w:hAnsi="TimesNewRomanPSMT" w:cs="TimesNewRomanPSMT"/>
         </w:rPr>
-        <w:t>Numéro : {{ p.n }}</w:t>
-      </w:r>
-    </w:p>
-    <w:p>
-      <w:pPr>
-        <w:pStyle w:val="ListParagraph"/>
+        <w:t xml:space="preserve">Numéro : </w:t>
+      </w:r>
+      <w:proofErr w:type="gramStart"/>
+      <w:r>
+        <w:rPr>
+          <w:rFonts w:ascii="TimesNewRomanPSMT" w:hAnsi="TimesNewRomanPSMT" w:cs="TimesNewRomanPSMT"/>
+        </w:rPr>
+        <w:t xml:space="preserve">{{ </w:t>
+      </w:r>
+      <w:proofErr w:type="spellStart"/>
+      <w:r>
+        <w:rPr>
+          <w:rFonts w:ascii="TimesNewRomanPSMT" w:hAnsi="TimesNewRomanPSMT" w:cs="TimesNewRomanPSMT"/>
+        </w:rPr>
+        <w:t>p.n</w:t>
+      </w:r>
+      <w:proofErr w:type="spellEnd"/>
+      <w:proofErr w:type="gramEnd"/>
+      <w:r>
+        <w:rPr>
+          <w:rFonts w:ascii="TimesNewRomanPSMT" w:hAnsi="TimesNewRomanPSMT" w:cs="TimesNewRomanPSMT"/>
+        </w:rPr>
+        <w:t xml:space="preserve"> }}</w:t>
+      </w:r>
+    </w:p>
+    <w:p>
+      <w:pPr>
+        <w:pStyle w:val="Paragraphedeliste"/>
         <w:numPr>
           <w:ilvl w:val="0"/>
           <w:numId w:val="3"/>
@@ -5291,12 +6313,40 @@
         <w:rPr>
           <w:rFonts w:ascii="TimesNewRomanPSMT" w:hAnsi="TimesNewRomanPSMT" w:cs="TimesNewRomanPSMT"/>
         </w:rPr>
-        <w:t>Date d’octroi : {{ p.do|sd }}</w:t>
-      </w:r>
-    </w:p>
-    <w:p>
-      <w:pPr>
-        <w:pStyle w:val="ListParagraph"/>
+        <w:t xml:space="preserve">Date d’octroi : </w:t>
+      </w:r>
+      <w:proofErr w:type="gramStart"/>
+      <w:r>
+        <w:rPr>
+          <w:rFonts w:ascii="TimesNewRomanPSMT" w:hAnsi="TimesNewRomanPSMT" w:cs="TimesNewRomanPSMT"/>
+        </w:rPr>
+        <w:t xml:space="preserve">{{ </w:t>
+      </w:r>
+      <w:proofErr w:type="spellStart"/>
+      <w:r>
+        <w:rPr>
+          <w:rFonts w:ascii="TimesNewRomanPSMT" w:hAnsi="TimesNewRomanPSMT" w:cs="TimesNewRomanPSMT"/>
+        </w:rPr>
+        <w:t>p</w:t>
+      </w:r>
+      <w:proofErr w:type="gramEnd"/>
+      <w:r>
+        <w:rPr>
+          <w:rFonts w:ascii="TimesNewRomanPSMT" w:hAnsi="TimesNewRomanPSMT" w:cs="TimesNewRomanPSMT"/>
+        </w:rPr>
+        <w:t>.do|sd</w:t>
+      </w:r>
+      <w:proofErr w:type="spellEnd"/>
+      <w:r>
+        <w:rPr>
+          <w:rFonts w:ascii="TimesNewRomanPSMT" w:hAnsi="TimesNewRomanPSMT" w:cs="TimesNewRomanPSMT"/>
+        </w:rPr>
+        <w:t xml:space="preserve"> }}</w:t>
+      </w:r>
+    </w:p>
+    <w:p>
+      <w:pPr>
+        <w:pStyle w:val="Paragraphedeliste"/>
         <w:numPr>
           <w:ilvl w:val="0"/>
           <w:numId w:val="3"/>
@@ -5306,16 +6356,52 @@
           <w:rFonts w:ascii="TimesNewRomanPSMT" w:hAnsi="TimesNewRomanPSMT" w:cs="TimesNewRomanPSMT"/>
         </w:rPr>
       </w:pPr>
-      <w:r>
-        <w:rPr>
-          <w:rFonts w:ascii="TimesNewRomanPSMT" w:hAnsi="TimesNewRomanPSMT" w:cs="TimesNewRomanPSMT"/>
-        </w:rPr>
-        <w:t>Durée: {{ p.d }} an{{ p.d|pl }}</w:t>
-      </w:r>
-    </w:p>
-    <w:p>
-      <w:pPr>
-        <w:pStyle w:val="ListParagraph"/>
+      <w:proofErr w:type="gramStart"/>
+      <w:r>
+        <w:rPr>
+          <w:rFonts w:ascii="TimesNewRomanPSMT" w:hAnsi="TimesNewRomanPSMT" w:cs="TimesNewRomanPSMT"/>
+        </w:rPr>
+        <w:t>Durée:</w:t>
+      </w:r>
+      <w:proofErr w:type="gramEnd"/>
+      <w:r>
+        <w:rPr>
+          <w:rFonts w:ascii="TimesNewRomanPSMT" w:hAnsi="TimesNewRomanPSMT" w:cs="TimesNewRomanPSMT"/>
+        </w:rPr>
+        <w:t xml:space="preserve"> {{ </w:t>
+      </w:r>
+      <w:proofErr w:type="spellStart"/>
+      <w:r>
+        <w:rPr>
+          <w:rFonts w:ascii="TimesNewRomanPSMT" w:hAnsi="TimesNewRomanPSMT" w:cs="TimesNewRomanPSMT"/>
+        </w:rPr>
+        <w:t>p.d</w:t>
+      </w:r>
+      <w:proofErr w:type="spellEnd"/>
+      <w:r>
+        <w:rPr>
+          <w:rFonts w:ascii="TimesNewRomanPSMT" w:hAnsi="TimesNewRomanPSMT" w:cs="TimesNewRomanPSMT"/>
+        </w:rPr>
+        <w:t xml:space="preserve"> }} an{{ </w:t>
+      </w:r>
+      <w:proofErr w:type="spellStart"/>
+      <w:r>
+        <w:rPr>
+          <w:rFonts w:ascii="TimesNewRomanPSMT" w:hAnsi="TimesNewRomanPSMT" w:cs="TimesNewRomanPSMT"/>
+        </w:rPr>
+        <w:t>p.d|pl</w:t>
+      </w:r>
+      <w:proofErr w:type="spellEnd"/>
+      <w:r>
+        <w:rPr>
+          <w:rFonts w:ascii="TimesNewRomanPSMT" w:hAnsi="TimesNewRomanPSMT" w:cs="TimesNewRomanPSMT"/>
+        </w:rPr>
+        <w:t xml:space="preserve"> }}</w:t>
+      </w:r>
+    </w:p>
+    <w:p>
+      <w:pPr>
+        <w:pStyle w:val="Paragraphedeliste"/>
         <w:numPr>
           <w:ilvl w:val="0"/>
           <w:numId w:val="3"/>
@@ -5329,12 +6415,40 @@
         <w:rPr>
           <w:rFonts w:ascii="TimesNewRomanPSMT" w:hAnsi="TimesNewRomanPSMT" w:cs="TimesNewRomanPSMT"/>
         </w:rPr>
-        <w:t>Montant : {{ p.m|f }} €</w:t>
-      </w:r>
-    </w:p>
-    <w:p>
-      <w:pPr>
-        <w:pStyle w:val="ListParagraph"/>
+        <w:t xml:space="preserve">Montant : </w:t>
+      </w:r>
+      <w:proofErr w:type="gramStart"/>
+      <w:r>
+        <w:rPr>
+          <w:rFonts w:ascii="TimesNewRomanPSMT" w:hAnsi="TimesNewRomanPSMT" w:cs="TimesNewRomanPSMT"/>
+        </w:rPr>
+        <w:t xml:space="preserve">{{ </w:t>
+      </w:r>
+      <w:proofErr w:type="spellStart"/>
+      <w:r>
+        <w:rPr>
+          <w:rFonts w:ascii="TimesNewRomanPSMT" w:hAnsi="TimesNewRomanPSMT" w:cs="TimesNewRomanPSMT"/>
+        </w:rPr>
+        <w:t>p</w:t>
+      </w:r>
+      <w:proofErr w:type="gramEnd"/>
+      <w:r>
+        <w:rPr>
+          <w:rFonts w:ascii="TimesNewRomanPSMT" w:hAnsi="TimesNewRomanPSMT" w:cs="TimesNewRomanPSMT"/>
+        </w:rPr>
+        <w:t>.m|f</w:t>
+      </w:r>
+      <w:proofErr w:type="spellEnd"/>
+      <w:r>
+        <w:rPr>
+          <w:rFonts w:ascii="TimesNewRomanPSMT" w:hAnsi="TimesNewRomanPSMT" w:cs="TimesNewRomanPSMT"/>
+        </w:rPr>
+        <w:t xml:space="preserve"> }} €</w:t>
+      </w:r>
+    </w:p>
+    <w:p>
+      <w:pPr>
+        <w:pStyle w:val="Paragraphedeliste"/>
         <w:numPr>
           <w:ilvl w:val="0"/>
           <w:numId w:val="3"/>
@@ -5348,7 +6462,35 @@
         <w:rPr>
           <w:rFonts w:ascii="TimesNewRomanPSMT" w:hAnsi="TimesNewRomanPSMT" w:cs="TimesNewRomanPSMT"/>
         </w:rPr>
-        <w:t>Prêteur : {{ p.p_full() }}</w:t>
+        <w:t xml:space="preserve">Prêteur : </w:t>
+      </w:r>
+      <w:proofErr w:type="gramStart"/>
+      <w:r>
+        <w:rPr>
+          <w:rFonts w:ascii="TimesNewRomanPSMT" w:hAnsi="TimesNewRomanPSMT" w:cs="TimesNewRomanPSMT"/>
+        </w:rPr>
+        <w:t xml:space="preserve">{{ </w:t>
+      </w:r>
+      <w:proofErr w:type="spellStart"/>
+      <w:r>
+        <w:rPr>
+          <w:rFonts w:ascii="TimesNewRomanPSMT" w:hAnsi="TimesNewRomanPSMT" w:cs="TimesNewRomanPSMT"/>
+        </w:rPr>
+        <w:t>p.p</w:t>
+      </w:r>
+      <w:proofErr w:type="gramEnd"/>
+      <w:r>
+        <w:rPr>
+          <w:rFonts w:ascii="TimesNewRomanPSMT" w:hAnsi="TimesNewRomanPSMT" w:cs="TimesNewRomanPSMT"/>
+        </w:rPr>
+        <w:t>_full</w:t>
+      </w:r>
+      <w:proofErr w:type="spellEnd"/>
+      <w:r>
+        <w:rPr>
+          <w:rFonts w:ascii="TimesNewRomanPSMT" w:hAnsi="TimesNewRomanPSMT" w:cs="TimesNewRomanPSMT"/>
+        </w:rPr>
+        <w:t>() }}</w:t>
       </w:r>
     </w:p>
     <w:p>
@@ -5364,10 +6506,38 @@
           <w:rFonts w:ascii="TimesNewRomanPSMT" w:hAnsi="TimesNewRomanPSMT" w:cs="TimesNewRomanPSMT"/>
           <w:lang w:val="en-US"/>
         </w:rPr>
-        <w:t>{% endfor %}</w:t>
-      </w:r>
-      <w:r>
-        <w:t>{% endif %}</w:t>
+        <w:t xml:space="preserve">{% </w:t>
+      </w:r>
+      <w:proofErr w:type="spellStart"/>
+      <w:r>
+        <w:rPr>
+          <w:rFonts w:ascii="TimesNewRomanPSMT" w:hAnsi="TimesNewRomanPSMT" w:cs="TimesNewRomanPSMT"/>
+          <w:lang w:val="en-US"/>
+        </w:rPr>
+        <w:t>endfor</w:t>
+      </w:r>
+      <w:proofErr w:type="spellEnd"/>
+      <w:r>
+        <w:rPr>
+          <w:rFonts w:ascii="TimesNewRomanPSMT" w:hAnsi="TimesNewRomanPSMT" w:cs="TimesNewRomanPSMT"/>
+          <w:lang w:val="en-US"/>
+        </w:rPr>
+        <w:t xml:space="preserve"> </w:t>
+      </w:r>
+      <w:proofErr w:type="gramStart"/>
+      <w:r>
+        <w:rPr>
+          <w:rFonts w:ascii="TimesNewRomanPSMT" w:hAnsi="TimesNewRomanPSMT" w:cs="TimesNewRomanPSMT"/>
+          <w:lang w:val="en-US"/>
+        </w:rPr>
+        <w:t>%}</w:t>
+      </w:r>
+      <w:r>
+        <w:t>{</w:t>
+      </w:r>
+      <w:proofErr w:type="gramEnd"/>
+      <w:r>
+        <w:t>% endif %}</w:t>
       </w:r>
     </w:p>
     <w:p>
@@ -5410,6 +6580,7 @@
         </w:rPr>
         <w:t xml:space="preserve">{% for p in </w:t>
       </w:r>
+      <w:proofErr w:type="spellStart"/>
       <w:r>
         <w:rPr>
           <w:rFonts w:ascii="TimesNewRomanPSMT" w:hAnsi="TimesNewRomanPSMT" w:cs="TimesNewRomanPSMT"/>
@@ -5429,19 +6600,59 @@
           <w:rFonts w:ascii="TimesNewRomanPSMT" w:hAnsi="TimesNewRomanPSMT" w:cs="TimesNewRomanPSMT"/>
           <w:lang w:val="en-US"/>
         </w:rPr>
-        <w:t>prets %}</w:t>
-      </w:r>
+        <w:t>prets</w:t>
+      </w:r>
+      <w:proofErr w:type="spellEnd"/>
       <w:r>
         <w:rPr>
           <w:rFonts w:ascii="TimesNewRomanPSMT" w:hAnsi="TimesNewRomanPSMT" w:cs="TimesNewRomanPSMT"/>
           <w:lang w:val="en-US"/>
         </w:rPr>
-        <w:t>{% if p.n %}</w:t>
-      </w:r>
-    </w:p>
-    <w:p>
-      <w:pPr>
-        <w:pStyle w:val="ListParagraph"/>
+        <w:t xml:space="preserve"> </w:t>
+      </w:r>
+      <w:proofErr w:type="gramStart"/>
+      <w:r>
+        <w:rPr>
+          <w:rFonts w:ascii="TimesNewRomanPSMT" w:hAnsi="TimesNewRomanPSMT" w:cs="TimesNewRomanPSMT"/>
+          <w:lang w:val="en-US"/>
+        </w:rPr>
+        <w:t>%}</w:t>
+      </w:r>
+      <w:r>
+        <w:rPr>
+          <w:rFonts w:ascii="TimesNewRomanPSMT" w:hAnsi="TimesNewRomanPSMT" w:cs="TimesNewRomanPSMT"/>
+          <w:lang w:val="en-US"/>
+        </w:rPr>
+        <w:t>{</w:t>
+      </w:r>
+      <w:proofErr w:type="gramEnd"/>
+      <w:r>
+        <w:rPr>
+          <w:rFonts w:ascii="TimesNewRomanPSMT" w:hAnsi="TimesNewRomanPSMT" w:cs="TimesNewRomanPSMT"/>
+          <w:lang w:val="en-US"/>
+        </w:rPr>
+        <w:t xml:space="preserve">% if </w:t>
+      </w:r>
+      <w:proofErr w:type="spellStart"/>
+      <w:r>
+        <w:rPr>
+          <w:rFonts w:ascii="TimesNewRomanPSMT" w:hAnsi="TimesNewRomanPSMT" w:cs="TimesNewRomanPSMT"/>
+          <w:lang w:val="en-US"/>
+        </w:rPr>
+        <w:t>p.n</w:t>
+      </w:r>
+      <w:proofErr w:type="spellEnd"/>
+      <w:r>
+        <w:rPr>
+          <w:rFonts w:ascii="TimesNewRomanPSMT" w:hAnsi="TimesNewRomanPSMT" w:cs="TimesNewRomanPSMT"/>
+          <w:lang w:val="en-US"/>
+        </w:rPr>
+        <w:t xml:space="preserve"> %}</w:t>
+      </w:r>
+    </w:p>
+    <w:p>
+      <w:pPr>
+        <w:pStyle w:val="Paragraphedeliste"/>
         <w:numPr>
           <w:ilvl w:val="0"/>
           <w:numId w:val="3"/>
@@ -5452,17 +6663,51 @@
           <w:lang w:val="en-US"/>
         </w:rPr>
       </w:pPr>
+      <w:proofErr w:type="spellStart"/>
+      <w:proofErr w:type="gramStart"/>
       <w:r>
         <w:rPr>
           <w:rFonts w:ascii="TimesNewRomanPSMT" w:hAnsi="TimesNewRomanPSMT" w:cs="TimesNewRomanPSMT"/>
           <w:lang w:val="en-US"/>
         </w:rPr>
-        <w:t>Numéro : {{ p.n }}</w:t>
-      </w:r>
-      <w:r>
-        <w:rPr>
+        <w:t>Numéro</w:t>
+      </w:r>
+      <w:proofErr w:type="spellEnd"/>
+      <w:r>
+        <w:rPr>
+          <w:rFonts w:ascii="TimesNewRomanPSMT" w:hAnsi="TimesNewRomanPSMT" w:cs="TimesNewRomanPSMT"/>
           <w:lang w:val="en-US"/>
         </w:rPr>
+        <w:t> :</w:t>
+      </w:r>
+      <w:proofErr w:type="gramEnd"/>
+      <w:r>
+        <w:rPr>
+          <w:rFonts w:ascii="TimesNewRomanPSMT" w:hAnsi="TimesNewRomanPSMT" w:cs="TimesNewRomanPSMT"/>
+          <w:lang w:val="en-US"/>
+        </w:rPr>
+        <w:t xml:space="preserve"> {{ </w:t>
+      </w:r>
+      <w:proofErr w:type="spellStart"/>
+      <w:r>
+        <w:rPr>
+          <w:rFonts w:ascii="TimesNewRomanPSMT" w:hAnsi="TimesNewRomanPSMT" w:cs="TimesNewRomanPSMT"/>
+          <w:lang w:val="en-US"/>
+        </w:rPr>
+        <w:t>p.n</w:t>
+      </w:r>
+      <w:proofErr w:type="spellEnd"/>
+      <w:r>
+        <w:rPr>
+          <w:rFonts w:ascii="TimesNewRomanPSMT" w:hAnsi="TimesNewRomanPSMT" w:cs="TimesNewRomanPSMT"/>
+          <w:lang w:val="en-US"/>
+        </w:rPr>
+        <w:t xml:space="preserve"> }}</w:t>
+      </w:r>
+      <w:r>
+        <w:rPr>
+          <w:lang w:val="en-US"/>
+        </w:rPr>
         <w:t>{% endif %}</w:t>
       </w:r>
       <w:r>
@@ -5489,7 +6734,7 @@
     </w:p>
     <w:p>
       <w:pPr>
-        <w:pStyle w:val="ListParagraph"/>
+        <w:pStyle w:val="Paragraphedeliste"/>
         <w:numPr>
           <w:ilvl w:val="0"/>
           <w:numId w:val="3"/>
@@ -5505,12 +6750,53 @@
           <w:rFonts w:ascii="TimesNewRomanPSMT" w:hAnsi="TimesNewRomanPSMT" w:cs="TimesNewRomanPSMT"/>
           <w:lang w:val="en-US"/>
         </w:rPr>
-        <w:t>Date d’octroi : {{ p.do|sd }}</w:t>
-      </w:r>
-      <w:r>
-        <w:rPr>
+        <w:t xml:space="preserve">Date </w:t>
+      </w:r>
+      <w:proofErr w:type="spellStart"/>
+      <w:proofErr w:type="gramStart"/>
+      <w:r>
+        <w:rPr>
+          <w:rFonts w:ascii="TimesNewRomanPSMT" w:hAnsi="TimesNewRomanPSMT" w:cs="TimesNewRomanPSMT"/>
           <w:lang w:val="en-US"/>
         </w:rPr>
+        <w:t>d’octroi</w:t>
+      </w:r>
+      <w:proofErr w:type="spellEnd"/>
+      <w:r>
+        <w:rPr>
+          <w:rFonts w:ascii="TimesNewRomanPSMT" w:hAnsi="TimesNewRomanPSMT" w:cs="TimesNewRomanPSMT"/>
+          <w:lang w:val="en-US"/>
+        </w:rPr>
+        <w:t> :</w:t>
+      </w:r>
+      <w:proofErr w:type="gramEnd"/>
+      <w:r>
+        <w:rPr>
+          <w:rFonts w:ascii="TimesNewRomanPSMT" w:hAnsi="TimesNewRomanPSMT" w:cs="TimesNewRomanPSMT"/>
+          <w:lang w:val="en-US"/>
+        </w:rPr>
+        <w:t xml:space="preserve"> {{ </w:t>
+      </w:r>
+      <w:proofErr w:type="spellStart"/>
+      <w:r>
+        <w:rPr>
+          <w:rFonts w:ascii="TimesNewRomanPSMT" w:hAnsi="TimesNewRomanPSMT" w:cs="TimesNewRomanPSMT"/>
+          <w:lang w:val="en-US"/>
+        </w:rPr>
+        <w:t>p.do|sd</w:t>
+      </w:r>
+      <w:proofErr w:type="spellEnd"/>
+      <w:r>
+        <w:rPr>
+          <w:rFonts w:ascii="TimesNewRomanPSMT" w:hAnsi="TimesNewRomanPSMT" w:cs="TimesNewRomanPSMT"/>
+          <w:lang w:val="en-US"/>
+        </w:rPr>
+        <w:t xml:space="preserve"> }}</w:t>
+      </w:r>
+      <w:r>
+        <w:rPr>
+          <w:lang w:val="en-US"/>
+        </w:rPr>
         <w:t>{% endif %}</w:t>
       </w:r>
       <w:r>
@@ -5518,15 +6804,24 @@
           <w:rFonts w:ascii="TimesNewRomanPSMT" w:hAnsi="TimesNewRomanPSMT" w:cs="TimesNewRomanPSMT"/>
           <w:lang w:val="en-US"/>
         </w:rPr>
-        <w:t>{% if p.</w:t>
-      </w:r>
+        <w:t xml:space="preserve">{% if </w:t>
+      </w:r>
+      <w:proofErr w:type="spellStart"/>
       <w:r>
         <w:rPr>
           <w:rFonts w:ascii="TimesNewRomanPSMT" w:hAnsi="TimesNewRomanPSMT" w:cs="TimesNewRomanPSMT"/>
           <w:lang w:val="en-US"/>
         </w:rPr>
+        <w:t>p.</w:t>
+      </w:r>
+      <w:r>
+        <w:rPr>
+          <w:rFonts w:ascii="TimesNewRomanPSMT" w:hAnsi="TimesNewRomanPSMT" w:cs="TimesNewRomanPSMT"/>
+          <w:lang w:val="en-US"/>
+        </w:rPr>
         <w:t>d</w:t>
       </w:r>
+      <w:proofErr w:type="spellEnd"/>
       <w:r>
         <w:rPr>
           <w:rFonts w:ascii="TimesNewRomanPSMT" w:hAnsi="TimesNewRomanPSMT" w:cs="TimesNewRomanPSMT"/>
@@ -5537,7 +6832,7 @@
     </w:p>
     <w:p>
       <w:pPr>
-        <w:pStyle w:val="ListParagraph"/>
+        <w:pStyle w:val="Paragraphedeliste"/>
         <w:numPr>
           <w:ilvl w:val="0"/>
           <w:numId w:val="3"/>
@@ -5548,18 +6843,43 @@
           <w:lang w:val="en-US"/>
         </w:rPr>
       </w:pPr>
+      <w:proofErr w:type="gramStart"/>
       <w:r>
         <w:rPr>
           <w:rFonts w:ascii="TimesNewRomanPSMT" w:hAnsi="TimesNewRomanPSMT" w:cs="TimesNewRomanPSMT"/>
           <w:lang w:val="en-US"/>
         </w:rPr>
-        <w:t xml:space="preserve">Durée : {{ p.d }} </w:t>
-      </w:r>
+        <w:t>Durée :</w:t>
+      </w:r>
+      <w:proofErr w:type="gramEnd"/>
       <w:r>
         <w:rPr>
           <w:rFonts w:ascii="TimesNewRomanPSMT" w:hAnsi="TimesNewRomanPSMT" w:cs="TimesNewRomanPSMT"/>
           <w:lang w:val="en-US"/>
         </w:rPr>
+        <w:t xml:space="preserve"> {{ </w:t>
+      </w:r>
+      <w:proofErr w:type="spellStart"/>
+      <w:r>
+        <w:rPr>
+          <w:rFonts w:ascii="TimesNewRomanPSMT" w:hAnsi="TimesNewRomanPSMT" w:cs="TimesNewRomanPSMT"/>
+          <w:lang w:val="en-US"/>
+        </w:rPr>
+        <w:t>p.d</w:t>
+      </w:r>
+      <w:proofErr w:type="spellEnd"/>
+      <w:r>
+        <w:rPr>
+          <w:rFonts w:ascii="TimesNewRomanPSMT" w:hAnsi="TimesNewRomanPSMT" w:cs="TimesNewRomanPSMT"/>
+          <w:lang w:val="en-US"/>
+        </w:rPr>
+        <w:t xml:space="preserve"> }} </w:t>
+      </w:r>
+      <w:r>
+        <w:rPr>
+          <w:rFonts w:ascii="TimesNewRomanPSMT" w:hAnsi="TimesNewRomanPSMT" w:cs="TimesNewRomanPSMT"/>
+          <w:lang w:val="en-US"/>
+        </w:rPr>
         <w:t>an</w:t>
       </w:r>
       <w:r>
@@ -5567,12 +6887,28 @@
           <w:rFonts w:ascii="TimesNewRomanPSMT" w:hAnsi="TimesNewRomanPSMT" w:cs="TimesNewRomanPSMT"/>
           <w:lang w:val="en-US"/>
         </w:rPr>
-        <w:t>{{ p.d|pl }}</w:t>
-      </w:r>
-      <w:r>
-        <w:rPr>
+        <w:t xml:space="preserve">{{ </w:t>
+      </w:r>
+      <w:proofErr w:type="spellStart"/>
+      <w:r>
+        <w:rPr>
+          <w:rFonts w:ascii="TimesNewRomanPSMT" w:hAnsi="TimesNewRomanPSMT" w:cs="TimesNewRomanPSMT"/>
           <w:lang w:val="en-US"/>
         </w:rPr>
+        <w:t>p.d|pl</w:t>
+      </w:r>
+      <w:proofErr w:type="spellEnd"/>
+      <w:r>
+        <w:rPr>
+          <w:rFonts w:ascii="TimesNewRomanPSMT" w:hAnsi="TimesNewRomanPSMT" w:cs="TimesNewRomanPSMT"/>
+          <w:lang w:val="en-US"/>
+        </w:rPr>
+        <w:t xml:space="preserve"> }}</w:t>
+      </w:r>
+      <w:r>
+        <w:rPr>
+          <w:lang w:val="en-US"/>
+        </w:rPr>
         <w:t>{% endif %}</w:t>
       </w:r>
       <w:r>
@@ -5580,12 +6916,28 @@
           <w:rFonts w:ascii="TimesNewRomanPSMT" w:hAnsi="TimesNewRomanPSMT" w:cs="TimesNewRomanPSMT"/>
           <w:lang w:val="en-US"/>
         </w:rPr>
-        <w:t>{% if p.m %}</w:t>
-      </w:r>
-    </w:p>
-    <w:p>
-      <w:pPr>
-        <w:pStyle w:val="ListParagraph"/>
+        <w:t xml:space="preserve">{% if </w:t>
+      </w:r>
+      <w:proofErr w:type="spellStart"/>
+      <w:r>
+        <w:rPr>
+          <w:rFonts w:ascii="TimesNewRomanPSMT" w:hAnsi="TimesNewRomanPSMT" w:cs="TimesNewRomanPSMT"/>
+          <w:lang w:val="en-US"/>
+        </w:rPr>
+        <w:t>p.m</w:t>
+      </w:r>
+      <w:proofErr w:type="spellEnd"/>
+      <w:r>
+        <w:rPr>
+          <w:rFonts w:ascii="TimesNewRomanPSMT" w:hAnsi="TimesNewRomanPSMT" w:cs="TimesNewRomanPSMT"/>
+          <w:lang w:val="en-US"/>
+        </w:rPr>
+        <w:t xml:space="preserve"> %}</w:t>
+      </w:r>
+    </w:p>
+    <w:p>
+      <w:pPr>
+        <w:pStyle w:val="Paragraphedeliste"/>
         <w:numPr>
           <w:ilvl w:val="0"/>
           <w:numId w:val="3"/>
@@ -5596,18 +6948,52 @@
           <w:lang w:val="en-US"/>
         </w:rPr>
       </w:pPr>
+      <w:proofErr w:type="spellStart"/>
+      <w:proofErr w:type="gramStart"/>
       <w:r>
         <w:rPr>
           <w:rFonts w:ascii="TimesNewRomanPSMT" w:hAnsi="TimesNewRomanPSMT" w:cs="TimesNewRomanPSMT"/>
           <w:lang w:val="en-US"/>
         </w:rPr>
-        <w:t>Montant : {{ p.m|f }}</w:t>
-      </w:r>
+        <w:t>Montant</w:t>
+      </w:r>
+      <w:proofErr w:type="spellEnd"/>
       <w:r>
         <w:rPr>
           <w:rFonts w:ascii="TimesNewRomanPSMT" w:hAnsi="TimesNewRomanPSMT" w:cs="TimesNewRomanPSMT"/>
           <w:lang w:val="en-US"/>
         </w:rPr>
+        <w:t xml:space="preserve"> :</w:t>
+      </w:r>
+      <w:proofErr w:type="gramEnd"/>
+      <w:r>
+        <w:rPr>
+          <w:rFonts w:ascii="TimesNewRomanPSMT" w:hAnsi="TimesNewRomanPSMT" w:cs="TimesNewRomanPSMT"/>
+          <w:lang w:val="en-US"/>
+        </w:rPr>
+        <w:t xml:space="preserve"> {{ </w:t>
+      </w:r>
+      <w:proofErr w:type="spellStart"/>
+      <w:r>
+        <w:rPr>
+          <w:rFonts w:ascii="TimesNewRomanPSMT" w:hAnsi="TimesNewRomanPSMT" w:cs="TimesNewRomanPSMT"/>
+          <w:lang w:val="en-US"/>
+        </w:rPr>
+        <w:t>p.m|f</w:t>
+      </w:r>
+      <w:proofErr w:type="spellEnd"/>
+      <w:r>
+        <w:rPr>
+          <w:rFonts w:ascii="TimesNewRomanPSMT" w:hAnsi="TimesNewRomanPSMT" w:cs="TimesNewRomanPSMT"/>
+          <w:lang w:val="en-US"/>
+        </w:rPr>
+        <w:t xml:space="preserve"> }}</w:t>
+      </w:r>
+      <w:r>
+        <w:rPr>
+          <w:rFonts w:ascii="TimesNewRomanPSMT" w:hAnsi="TimesNewRomanPSMT" w:cs="TimesNewRomanPSMT"/>
+          <w:lang w:val="en-US"/>
+        </w:rPr>
         <w:t xml:space="preserve"> €</w:t>
       </w:r>
       <w:r>
@@ -5621,26 +7007,42 @@
           <w:rFonts w:ascii="TimesNewRomanPSMT" w:hAnsi="TimesNewRomanPSMT" w:cs="TimesNewRomanPSMT"/>
           <w:lang w:val="en-US"/>
         </w:rPr>
-        <w:t>{% if p.</w:t>
-      </w:r>
+        <w:t xml:space="preserve">{% if </w:t>
+      </w:r>
+      <w:proofErr w:type="spellStart"/>
       <w:r>
         <w:rPr>
           <w:rFonts w:ascii="TimesNewRomanPSMT" w:hAnsi="TimesNewRomanPSMT" w:cs="TimesNewRomanPSMT"/>
           <w:lang w:val="en-US"/>
         </w:rPr>
-        <w:t>preteur_display()</w:t>
+        <w:t>p.</w:t>
       </w:r>
       <w:r>
         <w:rPr>
           <w:rFonts w:ascii="TimesNewRomanPSMT" w:hAnsi="TimesNewRomanPSMT" w:cs="TimesNewRomanPSMT"/>
           <w:lang w:val="en-US"/>
         </w:rPr>
+        <w:t>preteur_display</w:t>
+      </w:r>
+      <w:proofErr w:type="spellEnd"/>
+      <w:r>
+        <w:rPr>
+          <w:rFonts w:ascii="TimesNewRomanPSMT" w:hAnsi="TimesNewRomanPSMT" w:cs="TimesNewRomanPSMT"/>
+          <w:lang w:val="en-US"/>
+        </w:rPr>
+        <w:t>()</w:t>
+      </w:r>
+      <w:r>
+        <w:rPr>
+          <w:rFonts w:ascii="TimesNewRomanPSMT" w:hAnsi="TimesNewRomanPSMT" w:cs="TimesNewRomanPSMT"/>
+          <w:lang w:val="en-US"/>
+        </w:rPr>
         <w:t xml:space="preserve"> %}</w:t>
       </w:r>
     </w:p>
     <w:p>
       <w:pPr>
-        <w:pStyle w:val="ListParagraph"/>
+        <w:pStyle w:val="Paragraphedeliste"/>
         <w:numPr>
           <w:ilvl w:val="0"/>
           <w:numId w:val="3"/>
@@ -5654,10 +7056,46 @@
         <w:rPr>
           <w:rFonts w:ascii="TimesNewRomanPSMT" w:hAnsi="TimesNewRomanPSMT" w:cs="TimesNewRomanPSMT"/>
         </w:rPr>
-        <w:t>Prêteur : {{ p.preteur_display() }}</w:t>
-      </w:r>
-      <w:r>
-        <w:t>{% endif %}</w:t>
+        <w:t xml:space="preserve">Prêteur : </w:t>
+      </w:r>
+      <w:proofErr w:type="gramStart"/>
+      <w:r>
+        <w:rPr>
+          <w:rFonts w:ascii="TimesNewRomanPSMT" w:hAnsi="TimesNewRomanPSMT" w:cs="TimesNewRomanPSMT"/>
+        </w:rPr>
+        <w:t xml:space="preserve">{{ </w:t>
+      </w:r>
+      <w:proofErr w:type="spellStart"/>
+      <w:r>
+        <w:rPr>
+          <w:rFonts w:ascii="TimesNewRomanPSMT" w:hAnsi="TimesNewRomanPSMT" w:cs="TimesNewRomanPSMT"/>
+        </w:rPr>
+        <w:t>p</w:t>
+      </w:r>
+      <w:proofErr w:type="gramEnd"/>
+      <w:r>
+        <w:rPr>
+          <w:rFonts w:ascii="TimesNewRomanPSMT" w:hAnsi="TimesNewRomanPSMT" w:cs="TimesNewRomanPSMT"/>
+        </w:rPr>
+        <w:t>.preteur_display</w:t>
+      </w:r>
+      <w:proofErr w:type="spellEnd"/>
+      <w:r>
+        <w:rPr>
+          <w:rFonts w:ascii="TimesNewRomanPSMT" w:hAnsi="TimesNewRomanPSMT" w:cs="TimesNewRomanPSMT"/>
+        </w:rPr>
+        <w:t>() }}</w:t>
+      </w:r>
+      <w:r>
+        <w:t xml:space="preserve">{% </w:t>
+      </w:r>
+      <w:proofErr w:type="spellStart"/>
+      <w:r>
+        <w:t>endif</w:t>
+      </w:r>
+      <w:proofErr w:type="spellEnd"/>
+      <w:r>
+        <w:t xml:space="preserve"> %}</w:t>
       </w:r>
     </w:p>
     <w:p>
@@ -5704,7 +7142,55 @@
           <w:rFonts w:ascii="TimesNewRomanPSMT" w:hAnsi="TimesNewRomanPSMT" w:cs="TimesNewRomanPSMT"/>
           <w:lang w:val="fr-FR"/>
         </w:rPr>
-        <w:t>{% endif %}{% endif %}</w:t>
+        <w:t xml:space="preserve">{% </w:t>
+      </w:r>
+      <w:proofErr w:type="spellStart"/>
+      <w:r>
+        <w:rPr>
+          <w:rFonts w:ascii="TimesNewRomanPSMT" w:hAnsi="TimesNewRomanPSMT" w:cs="TimesNewRomanPSMT"/>
+          <w:lang w:val="fr-FR"/>
+        </w:rPr>
+        <w:t>endif</w:t>
+      </w:r>
+      <w:proofErr w:type="spellEnd"/>
+      <w:r>
+        <w:rPr>
+          <w:rFonts w:ascii="TimesNewRomanPSMT" w:hAnsi="TimesNewRomanPSMT" w:cs="TimesNewRomanPSMT"/>
+          <w:lang w:val="fr-FR"/>
+        </w:rPr>
+        <w:t xml:space="preserve"> </w:t>
+      </w:r>
+      <w:proofErr w:type="gramStart"/>
+      <w:r>
+        <w:rPr>
+          <w:rFonts w:ascii="TimesNewRomanPSMT" w:hAnsi="TimesNewRomanPSMT" w:cs="TimesNewRomanPSMT"/>
+          <w:lang w:val="fr-FR"/>
+        </w:rPr>
+        <w:t>%}{</w:t>
+      </w:r>
+      <w:proofErr w:type="gramEnd"/>
+      <w:r>
+        <w:rPr>
+          <w:rFonts w:ascii="TimesNewRomanPSMT" w:hAnsi="TimesNewRomanPSMT" w:cs="TimesNewRomanPSMT"/>
+          <w:lang w:val="fr-FR"/>
+        </w:rPr>
+        <w:t xml:space="preserve">% </w:t>
+      </w:r>
+      <w:proofErr w:type="spellStart"/>
+      <w:r>
+        <w:rPr>
+          <w:rFonts w:ascii="TimesNewRomanPSMT" w:hAnsi="TimesNewRomanPSMT" w:cs="TimesNewRomanPSMT"/>
+          <w:lang w:val="fr-FR"/>
+        </w:rPr>
+        <w:t>endif</w:t>
+      </w:r>
+      <w:proofErr w:type="spellEnd"/>
+      <w:r>
+        <w:rPr>
+          <w:rFonts w:ascii="TimesNewRomanPSMT" w:hAnsi="TimesNewRomanPSMT" w:cs="TimesNewRomanPSMT"/>
+          <w:lang w:val="fr-FR"/>
+        </w:rPr>
+        <w:t xml:space="preserve"> %}</w:t>
       </w:r>
     </w:p>
     <w:p>
@@ -5808,7 +7294,23 @@
                                 <w:rFonts w:ascii="TimesNewRomanPSMT" w:hAnsi="TimesNewRomanPSMT" w:cs="TimesNewRomanPSMT"/>
                                 <w:lang w:val="fr-FR"/>
                               </w:rPr>
-                              <w:t xml:space="preserve">{{ administration.nb_convention_exemplaires }} </w:t>
+                              <w:t xml:space="preserve">{{ </w:t>
+                            </w:r>
+                            <w:proofErr w:type="spellStart"/>
+                            <w:r>
+                              <w:rPr>
+                                <w:rFonts w:ascii="TimesNewRomanPSMT" w:hAnsi="TimesNewRomanPSMT" w:cs="TimesNewRomanPSMT"/>
+                                <w:lang w:val="fr-FR"/>
+                              </w:rPr>
+                              <w:t>administration.nb_convention_exemplaires</w:t>
+                            </w:r>
+                            <w:proofErr w:type="spellEnd"/>
+                            <w:r>
+                              <w:rPr>
+                                <w:rFonts w:ascii="TimesNewRomanPSMT" w:hAnsi="TimesNewRomanPSMT" w:cs="TimesNewRomanPSMT"/>
+                                <w:lang w:val="fr-FR"/>
+                              </w:rPr>
+                              <w:t xml:space="preserve"> }} </w:t>
                             </w:r>
                             <w:r>
                               <w:rPr>
@@ -5923,7 +7425,7 @@
                 <v:stroke joinstyle="miter"/>
                 <v:path gradientshapeok="t" o:connecttype="rect"/>
               </v:shapetype>
-              <v:shape id="Text Box 25" o:spid="_x0000_s1026" type="#_x0000_t202" style="width:411.95pt;height:213.85pt;visibility:visible;mso-wrap-style:square;mso-left-percent:-10001;mso-top-percent:-10001;mso-position-horizontal:absolute;mso-position-horizontal-relative:char;mso-position-vertical:absolute;mso-position-vertical-relative:line;mso-left-percent:-10001;mso-top-percent:-10001;v-text-anchor:top" o:gfxdata="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" fillcolor="white [3201]" stroked="f" strokeweight=".5pt">
+              <v:shape id="Text Box 25" o:spid="_x0000_s1026" type="#_x0000_t202" style="width:411.95pt;height:213.85pt;visibility:visible;mso-wrap-style:square;mso-left-percent:-10001;mso-top-percent:-10001;mso-position-horizontal:absolute;mso-position-horizontal-relative:char;mso-position-vertical:absolute;mso-position-vertical-relative:line;mso-left-percent:-10001;mso-top-percent:-10001;v-text-anchor:top" o:gfxdata="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" fillcolor="white [3201]" stroked="f" strokeweight=".5pt">
                 <v:textbox inset="0,0,0,0">
                   <w:txbxContent>
                     <w:p>
@@ -5941,7 +7443,23 @@
                           <w:rFonts w:ascii="TimesNewRomanPSMT" w:hAnsi="TimesNewRomanPSMT" w:cs="TimesNewRomanPSMT"/>
                           <w:lang w:val="fr-FR"/>
                         </w:rPr>
-                        <w:t xml:space="preserve">{{ administration.nb_convention_exemplaires }} </w:t>
+                        <w:t xml:space="preserve">{{ </w:t>
+                      </w:r>
+                      <w:proofErr w:type="spellStart"/>
+                      <w:r>
+                        <w:rPr>
+                          <w:rFonts w:ascii="TimesNewRomanPSMT" w:hAnsi="TimesNewRomanPSMT" w:cs="TimesNewRomanPSMT"/>
+                          <w:lang w:val="fr-FR"/>
+                        </w:rPr>
+                        <w:t>administration.nb_convention_exemplaires</w:t>
+                      </w:r>
+                      <w:proofErr w:type="spellEnd"/>
+                      <w:r>
+                        <w:rPr>
+                          <w:rFonts w:ascii="TimesNewRomanPSMT" w:hAnsi="TimesNewRomanPSMT" w:cs="TimesNewRomanPSMT"/>
+                          <w:lang w:val="fr-FR"/>
+                        </w:rPr>
+                        <w:t xml:space="preserve"> }} </w:t>
                       </w:r>
                       <w:r>
                         <w:rPr>
@@ -6091,7 +7609,7 @@
 <w:ftr xmlns:wpc="http://schemas.microsoft.com/office/word/2010/wordprocessingCanvas" xmlns:cx="http://schemas.microsoft.com/office/drawing/2014/chartex" xmlns:cx1="http://schemas.microsoft.com/office/drawing/2015/9/8/chartex" xmlns:cx2="http://schemas.microsoft.com/office/drawing/2015/10/21/chartex" xmlns:cx3="http://schemas.microsoft.com/office/drawing/2016/5/9/chartex" xmlns:cx4="http://schemas.microsoft.com/office/drawing/2016/5/10/chartex" xmlns:cx5="http://schemas.microsoft.com/office/drawing/2016/5/11/chartex" xmlns:cx6="http://schemas.microsoft.com/office/drawing/2016/5/12/chartex" xmlns:cx7="http://schemas.microsoft.com/office/drawing/2016/5/13/chartex" xmlns:cx8="http://schemas.microsoft.com/office/drawing/2016/5/14/chartex" xmlns:mc="http://schemas.openxmlformats.org/markup-compatibility/2006" xmlns:aink="http://schemas.microsoft.com/office/drawing/2016/ink" xmlns:am3d="http://schemas.microsoft.com/office/drawing/2017/model3d" xmlns:o="urn:schemas-microsoft-com:office:office" xmlns:oel="http://schemas.microsoft.com/office/2019/extlst" xmlns:r="http://schemas.openxmlformats.org/officeDocument/2006/relationships" xmlns:m="http://schemas.openxmlformats.org/officeDocument/2006/math" xmlns:v="urn:schemas-microsoft-com:vml" xmlns:wp14="http://schemas.microsoft.com/office/word/2010/wordprocessingDrawing" xmlns:wp="http://schemas.openxmlformats.org/drawingml/2006/wordprocessingDrawing" xmlns:w10="urn:schemas-microsoft-com:office:word" xmlns:w="http://schemas.openxmlformats.org/wordprocessingml/2006/main" xmlns:w14="http://schemas.microsoft.com/office/word/2010/wordml" xmlns:w15="http://schemas.microsoft.com/office/word/2012/wordml" xmlns:w16cex="http://schemas.microsoft.com/office/word/2018/wordml/cex" xmlns:w16cid="http://schemas.microsoft.com/office/word/2016/wordml/cid" xmlns:w16="http://schemas.microsoft.com/office/word/2018/wordml" xmlns:w16sdtdh="http://schemas.microsoft.com/office/word/2020/wordml/sdtdatahash" xmlns:w16se="http://schemas.microsoft.com/office/word/2015/wordml/symex" xmlns:wpg="http://schemas.microsoft.com/office/word/2010/wordprocessingGroup" xmlns:wpi="http://schemas.microsoft.com/office/word/2010/wordprocessingInk" xmlns:wne="http://schemas.microsoft.com/office/word/2006/wordml" xmlns:wps="http://schemas.microsoft.com/office/word/2010/wordprocessingShape" mc:Ignorable="w14 w15 w16se w16cid w16 w16cex w16sdtdh wp14">
   <w:p>
     <w:pPr>
-      <w:pStyle w:val="Footer"/>
+      <w:pStyle w:val="Pieddepage"/>
     </w:pPr>
     <w:r>
       <w:t xml:space="preserve"> </w:t>
@@ -6104,7 +7622,7 @@
 <w:ftr xmlns:wpc="http://schemas.microsoft.com/office/word/2010/wordprocessingCanvas" xmlns:cx="http://schemas.microsoft.com/office/drawing/2014/chartex" xmlns:cx1="http://schemas.microsoft.com/office/drawing/2015/9/8/chartex" xmlns:cx2="http://schemas.microsoft.com/office/drawing/2015/10/21/chartex" xmlns:cx3="http://schemas.microsoft.com/office/drawing/2016/5/9/chartex" xmlns:cx4="http://schemas.microsoft.com/office/drawing/2016/5/10/chartex" xmlns:cx5="http://schemas.microsoft.com/office/drawing/2016/5/11/chartex" xmlns:cx6="http://schemas.microsoft.com/office/drawing/2016/5/12/chartex" xmlns:cx7="http://schemas.microsoft.com/office/drawing/2016/5/13/chartex" xmlns:cx8="http://schemas.microsoft.com/office/drawing/2016/5/14/chartex" xmlns:mc="http://schemas.openxmlformats.org/markup-compatibility/2006" xmlns:aink="http://schemas.microsoft.com/office/drawing/2016/ink" xmlns:am3d="http://schemas.microsoft.com/office/drawing/2017/model3d" xmlns:o="urn:schemas-microsoft-com:office:office" xmlns:oel="http://schemas.microsoft.com/office/2019/extlst" xmlns:r="http://schemas.openxmlformats.org/officeDocument/2006/relationships" xmlns:m="http://schemas.openxmlformats.org/officeDocument/2006/math" xmlns:v="urn:schemas-microsoft-com:vml" xmlns:wp14="http://schemas.microsoft.com/office/word/2010/wordprocessingDrawing" xmlns:wp="http://schemas.openxmlformats.org/drawingml/2006/wordprocessingDrawing" xmlns:w10="urn:schemas-microsoft-com:office:word" xmlns:w="http://schemas.openxmlformats.org/wordprocessingml/2006/main" xmlns:w14="http://schemas.microsoft.com/office/word/2010/wordml" xmlns:w15="http://schemas.microsoft.com/office/word/2012/wordml" xmlns:w16cex="http://schemas.microsoft.com/office/word/2018/wordml/cex" xmlns:w16cid="http://schemas.microsoft.com/office/word/2016/wordml/cid" xmlns:w16="http://schemas.microsoft.com/office/word/2018/wordml" xmlns:w16sdtdh="http://schemas.microsoft.com/office/word/2020/wordml/sdtdatahash" xmlns:w16se="http://schemas.microsoft.com/office/word/2015/wordml/symex" xmlns:wpg="http://schemas.microsoft.com/office/word/2010/wordprocessingGroup" xmlns:wpi="http://schemas.microsoft.com/office/word/2010/wordprocessingInk" xmlns:wne="http://schemas.microsoft.com/office/word/2006/wordml" xmlns:wps="http://schemas.microsoft.com/office/word/2010/wordprocessingShape" mc:Ignorable="w14 w15 w16se w16cid w16 w16cex w16sdtdh wp14">
   <w:p>
     <w:pPr>
-      <w:pStyle w:val="Footer"/>
+      <w:pStyle w:val="Pieddepage"/>
     </w:pPr>
     <w:r>
       <w:t xml:space="preserve"> </w:t>
@@ -6117,7 +7635,7 @@
 <w:ftr xmlns:wpc="http://schemas.microsoft.com/office/word/2010/wordprocessingCanvas" xmlns:cx="http://schemas.microsoft.com/office/drawing/2014/chartex" xmlns:cx1="http://schemas.microsoft.com/office/drawing/2015/9/8/chartex" xmlns:cx2="http://schemas.microsoft.com/office/drawing/2015/10/21/chartex" xmlns:cx3="http://schemas.microsoft.com/office/drawing/2016/5/9/chartex" xmlns:cx4="http://schemas.microsoft.com/office/drawing/2016/5/10/chartex" xmlns:cx5="http://schemas.microsoft.com/office/drawing/2016/5/11/chartex" xmlns:cx6="http://schemas.microsoft.com/office/drawing/2016/5/12/chartex" xmlns:cx7="http://schemas.microsoft.com/office/drawing/2016/5/13/chartex" xmlns:cx8="http://schemas.microsoft.com/office/drawing/2016/5/14/chartex" xmlns:mc="http://schemas.openxmlformats.org/markup-compatibility/2006" xmlns:aink="http://schemas.microsoft.com/office/drawing/2016/ink" xmlns:am3d="http://schemas.microsoft.com/office/drawing/2017/model3d" xmlns:o="urn:schemas-microsoft-com:office:office" xmlns:oel="http://schemas.microsoft.com/office/2019/extlst" xmlns:r="http://schemas.openxmlformats.org/officeDocument/2006/relationships" xmlns:m="http://schemas.openxmlformats.org/officeDocument/2006/math" xmlns:v="urn:schemas-microsoft-com:vml" xmlns:wp14="http://schemas.microsoft.com/office/word/2010/wordprocessingDrawing" xmlns:wp="http://schemas.openxmlformats.org/drawingml/2006/wordprocessingDrawing" xmlns:w10="urn:schemas-microsoft-com:office:word" xmlns:w="http://schemas.openxmlformats.org/wordprocessingml/2006/main" xmlns:w14="http://schemas.microsoft.com/office/word/2010/wordml" xmlns:w15="http://schemas.microsoft.com/office/word/2012/wordml" xmlns:w16cex="http://schemas.microsoft.com/office/word/2018/wordml/cex" xmlns:w16cid="http://schemas.microsoft.com/office/word/2016/wordml/cid" xmlns:w16="http://schemas.microsoft.com/office/word/2018/wordml" xmlns:w16sdtdh="http://schemas.microsoft.com/office/word/2020/wordml/sdtdatahash" xmlns:w16se="http://schemas.microsoft.com/office/word/2015/wordml/symex" xmlns:wpg="http://schemas.microsoft.com/office/word/2010/wordprocessingGroup" xmlns:wpi="http://schemas.microsoft.com/office/word/2010/wordprocessingInk" xmlns:wne="http://schemas.microsoft.com/office/word/2006/wordml" xmlns:wps="http://schemas.microsoft.com/office/word/2010/wordprocessingShape" mc:Ignorable="w14 w15 w16se w16cid w16 w16cex w16sdtdh wp14">
   <w:p>
     <w:pPr>
-      <w:pStyle w:val="Footer"/>
+      <w:pStyle w:val="Pieddepage"/>
     </w:pPr>
     <w:r>
       <w:t xml:space="preserve"> </w:t>
@@ -6149,7 +7667,7 @@
 <w:hdr xmlns:wpc="http://schemas.microsoft.com/office/word/2010/wordprocessingCanvas" xmlns:cx="http://schemas.microsoft.com/office/drawing/2014/chartex" xmlns:cx1="http://schemas.microsoft.com/office/drawing/2015/9/8/chartex" xmlns:cx2="http://schemas.microsoft.com/office/drawing/2015/10/21/chartex" xmlns:cx3="http://schemas.microsoft.com/office/drawing/2016/5/9/chartex" xmlns:cx4="http://schemas.microsoft.com/office/drawing/2016/5/10/chartex" xmlns:cx5="http://schemas.microsoft.com/office/drawing/2016/5/11/chartex" xmlns:cx6="http://schemas.microsoft.com/office/drawing/2016/5/12/chartex" xmlns:cx7="http://schemas.microsoft.com/office/drawing/2016/5/13/chartex" xmlns:cx8="http://schemas.microsoft.com/office/drawing/2016/5/14/chartex" xmlns:mc="http://schemas.openxmlformats.org/markup-compatibility/2006" xmlns:aink="http://schemas.microsoft.com/office/drawing/2016/ink" xmlns:am3d="http://schemas.microsoft.com/office/drawing/2017/model3d" xmlns:o="urn:schemas-microsoft-com:office:office" xmlns:oel="http://schemas.microsoft.com/office/2019/extlst" xmlns:r="http://schemas.openxmlformats.org/officeDocument/2006/relationships" xmlns:m="http://schemas.openxmlformats.org/officeDocument/2006/math" xmlns:v="urn:schemas-microsoft-com:vml" xmlns:wp14="http://schemas.microsoft.com/office/word/2010/wordprocessingDrawing" xmlns:wp="http://schemas.openxmlformats.org/drawingml/2006/wordprocessingDrawing" xmlns:w10="urn:schemas-microsoft-com:office:word" xmlns:w="http://schemas.openxmlformats.org/wordprocessingml/2006/main" xmlns:w14="http://schemas.microsoft.com/office/word/2010/wordml" xmlns:w15="http://schemas.microsoft.com/office/word/2012/wordml" xmlns:w16cex="http://schemas.microsoft.com/office/word/2018/wordml/cex" xmlns:w16cid="http://schemas.microsoft.com/office/word/2016/wordml/cid" xmlns:w16="http://schemas.microsoft.com/office/word/2018/wordml" xmlns:w16sdtdh="http://schemas.microsoft.com/office/word/2020/wordml/sdtdatahash" xmlns:w16se="http://schemas.microsoft.com/office/word/2015/wordml/symex" xmlns:wpg="http://schemas.microsoft.com/office/word/2010/wordprocessingGroup" xmlns:wpi="http://schemas.microsoft.com/office/word/2010/wordprocessingInk" xmlns:wne="http://schemas.microsoft.com/office/word/2006/wordml" xmlns:wps="http://schemas.microsoft.com/office/word/2010/wordprocessingShape" mc:Ignorable="w14 w15 w16se w16cid w16 w16cex w16sdtdh wp14">
   <w:p>
     <w:pPr>
-      <w:pStyle w:val="Header"/>
+      <w:pStyle w:val="En-tte"/>
     </w:pPr>
     <w:r>
       <w:rPr>
@@ -6213,7 +7731,7 @@
                         <w:p>
                           <w:r>
                             <w:rPr>
-                              <w:rStyle w:val="PageNumber"/>
+                              <w:rStyle w:val="Numrodepage"/>
                               <w:sz w:val="22"/>
                               <w:szCs w:val="22"/>
                             </w:rPr>
@@ -6221,7 +7739,7 @@
                           </w:r>
                           <w:r>
                             <w:rPr>
-                              <w:rStyle w:val="PageNumber"/>
+                              <w:rStyle w:val="Numrodepage"/>
                               <w:sz w:val="22"/>
                               <w:szCs w:val="22"/>
                             </w:rPr>
@@ -6229,7 +7747,7 @@
                           </w:r>
                           <w:r>
                             <w:rPr>
-                              <w:rStyle w:val="PageNumber"/>
+                              <w:rStyle w:val="Numrodepage"/>
                               <w:sz w:val="22"/>
                               <w:szCs w:val="22"/>
                             </w:rPr>
@@ -6237,7 +7755,7 @@
                           </w:r>
                           <w:r>
                             <w:rPr>
-                              <w:rStyle w:val="PageNumber"/>
+                              <w:rStyle w:val="Numrodepage"/>
                               <w:sz w:val="22"/>
                               <w:szCs w:val="22"/>
                             </w:rPr>
@@ -6245,7 +7763,7 @@
                           </w:r>
                           <w:r>
                             <w:rPr>
-                              <w:rStyle w:val="PageNumber"/>
+                              <w:rStyle w:val="Numrodepage"/>
                               <w:noProof/>
                               <w:sz w:val="22"/>
                               <w:szCs w:val="22"/>
@@ -6254,7 +7772,7 @@
                           </w:r>
                           <w:r>
                             <w:rPr>
-                              <w:rStyle w:val="PageNumber"/>
+                              <w:rStyle w:val="Numrodepage"/>
                               <w:sz w:val="22"/>
                               <w:szCs w:val="22"/>
                             </w:rPr>
@@ -6262,45 +7780,45 @@
                           </w:r>
                           <w:r>
                             <w:rPr>
-                              <w:rStyle w:val="PageNumber"/>
+                              <w:rStyle w:val="Numrodepage"/>
                             </w:rPr>
                             <w:tab/>
                             <w:t xml:space="preserve">- </w:t>
                           </w:r>
                           <w:r>
                             <w:rPr>
-                              <w:rStyle w:val="PageNumber"/>
+                              <w:rStyle w:val="Numrodepage"/>
                             </w:rPr>
                             <w:fldChar w:fldCharType="begin"/>
                           </w:r>
                           <w:r>
                             <w:rPr>
-                              <w:rStyle w:val="PageNumber"/>
+                              <w:rStyle w:val="Numrodepage"/>
                             </w:rPr>
                             <w:instrText xml:space="preserve"> PAGE </w:instrText>
                           </w:r>
                           <w:r>
                             <w:rPr>
-                              <w:rStyle w:val="PageNumber"/>
+                              <w:rStyle w:val="Numrodepage"/>
                             </w:rPr>
                             <w:fldChar w:fldCharType="separate"/>
                           </w:r>
                           <w:r>
                             <w:rPr>
-                              <w:rStyle w:val="PageNumber"/>
+                              <w:rStyle w:val="Numrodepage"/>
                               <w:noProof/>
                             </w:rPr>
                             <w:t>16</w:t>
                           </w:r>
                           <w:r>
                             <w:rPr>
-                              <w:rStyle w:val="PageNumber"/>
+                              <w:rStyle w:val="Numrodepage"/>
                             </w:rPr>
                             <w:fldChar w:fldCharType="end"/>
                           </w:r>
                           <w:r>
                             <w:rPr>
-                              <w:rStyle w:val="PageNumber"/>
+                              <w:rStyle w:val="Numrodepage"/>
                             </w:rPr>
                             <w:t xml:space="preserve"> -101010 878</w:t>
                           </w:r>
@@ -6328,7 +7846,7 @@
               <v:stroke joinstyle="miter"/>
               <v:path gradientshapeok="t" o:connecttype="rect"/>
             </v:shapetype>
-            <v:shape id="Text Box 2" o:spid="_x0000_s1027" type="#_x0000_t202" style="position:absolute;left:0;text-align:left;margin-left:427.1pt;margin-top:18.9pt;width:20.8pt;height:12.85pt;z-index:251665408;visibility:visible;mso-wrap-style:square;mso-width-percent:0;mso-height-percent:0;mso-wrap-distance-left:0;mso-wrap-distance-top:0;mso-wrap-distance-right:0;mso-wrap-distance-bottom:0;mso-position-horizontal:absolute;mso-position-horizontal-relative:page;mso-position-vertical:absolute;mso-position-vertical-relative:page;mso-width-percent:0;mso-height-percent:0;mso-width-relative:page;mso-height-relative:page;v-text-anchor:top" o:gfxdata="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" stroked="f">
+            <v:shape id="Text Box 2" o:spid="_x0000_s1027" type="#_x0000_t202" style="position:absolute;left:0;text-align:left;margin-left:427.1pt;margin-top:18.9pt;width:20.8pt;height:12.85pt;z-index:251665408;visibility:visible;mso-wrap-style:square;mso-width-percent:0;mso-height-percent:0;mso-wrap-distance-left:0;mso-wrap-distance-top:0;mso-wrap-distance-right:0;mso-wrap-distance-bottom:0;mso-position-horizontal:absolute;mso-position-horizontal-relative:page;mso-position-vertical:absolute;mso-position-vertical-relative:page;mso-width-percent:0;mso-height-percent:0;mso-width-relative:page;mso-height-relative:page;v-text-anchor:top" o:gfxdata="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" stroked="f">
               <v:fill opacity="0"/>
               <v:path arrowok="t"/>
               <v:textbox inset=".45pt,.45pt,.45pt,.45pt">
@@ -6336,7 +7854,7 @@
                   <w:p>
                     <w:r>
                       <w:rPr>
-                        <w:rStyle w:val="PageNumber"/>
+                        <w:rStyle w:val="Numrodepage"/>
                         <w:sz w:val="22"/>
                         <w:szCs w:val="22"/>
                       </w:rPr>
@@ -6344,7 +7862,7 @@
                     </w:r>
                     <w:r>
                       <w:rPr>
-                        <w:rStyle w:val="PageNumber"/>
+                        <w:rStyle w:val="Numrodepage"/>
                         <w:sz w:val="22"/>
                         <w:szCs w:val="22"/>
                       </w:rPr>
@@ -6352,7 +7870,7 @@
                     </w:r>
                     <w:r>
                       <w:rPr>
-                        <w:rStyle w:val="PageNumber"/>
+                        <w:rStyle w:val="Numrodepage"/>
                         <w:sz w:val="22"/>
                         <w:szCs w:val="22"/>
                       </w:rPr>
@@ -6360,7 +7878,7 @@
                     </w:r>
                     <w:r>
                       <w:rPr>
-                        <w:rStyle w:val="PageNumber"/>
+                        <w:rStyle w:val="Numrodepage"/>
                         <w:sz w:val="22"/>
                         <w:szCs w:val="22"/>
                       </w:rPr>
@@ -6368,7 +7886,7 @@
                     </w:r>
                     <w:r>
                       <w:rPr>
-                        <w:rStyle w:val="PageNumber"/>
+                        <w:rStyle w:val="Numrodepage"/>
                         <w:noProof/>
                         <w:sz w:val="22"/>
                         <w:szCs w:val="22"/>
@@ -6377,7 +7895,7 @@
                     </w:r>
                     <w:r>
                       <w:rPr>
-                        <w:rStyle w:val="PageNumber"/>
+                        <w:rStyle w:val="Numrodepage"/>
                         <w:sz w:val="22"/>
                         <w:szCs w:val="22"/>
                       </w:rPr>
@@ -6385,45 +7903,45 @@
                     </w:r>
                     <w:r>
                       <w:rPr>
-                        <w:rStyle w:val="PageNumber"/>
+                        <w:rStyle w:val="Numrodepage"/>
                       </w:rPr>
                       <w:tab/>
                       <w:t xml:space="preserve">- </w:t>
                     </w:r>
                     <w:r>
                       <w:rPr>
-                        <w:rStyle w:val="PageNumber"/>
+                        <w:rStyle w:val="Numrodepage"/>
                       </w:rPr>
                       <w:fldChar w:fldCharType="begin"/>
                     </w:r>
                     <w:r>
                       <w:rPr>
-                        <w:rStyle w:val="PageNumber"/>
+                        <w:rStyle w:val="Numrodepage"/>
                       </w:rPr>
                       <w:instrText xml:space="preserve"> PAGE </w:instrText>
                     </w:r>
                     <w:r>
                       <w:rPr>
-                        <w:rStyle w:val="PageNumber"/>
+                        <w:rStyle w:val="Numrodepage"/>
                       </w:rPr>
                       <w:fldChar w:fldCharType="separate"/>
                     </w:r>
                     <w:r>
                       <w:rPr>
-                        <w:rStyle w:val="PageNumber"/>
+                        <w:rStyle w:val="Numrodepage"/>
                         <w:noProof/>
                       </w:rPr>
                       <w:t>16</w:t>
                     </w:r>
                     <w:r>
                       <w:rPr>
-                        <w:rStyle w:val="PageNumber"/>
+                        <w:rStyle w:val="Numrodepage"/>
                       </w:rPr>
                       <w:fldChar w:fldCharType="end"/>
                     </w:r>
                     <w:r>
                       <w:rPr>
-                        <w:rStyle w:val="PageNumber"/>
+                        <w:rStyle w:val="Numrodepage"/>
                       </w:rPr>
                       <w:t xml:space="preserve"> -101010 878</w:t>
                     </w:r>
@@ -6479,7 +7997,7 @@
 <w:hdr xmlns:wpc="http://schemas.microsoft.com/office/word/2010/wordprocessingCanvas" xmlns:cx="http://schemas.microsoft.com/office/drawing/2014/chartex" xmlns:cx1="http://schemas.microsoft.com/office/drawing/2015/9/8/chartex" xmlns:cx2="http://schemas.microsoft.com/office/drawing/2015/10/21/chartex" xmlns:cx3="http://schemas.microsoft.com/office/drawing/2016/5/9/chartex" xmlns:cx4="http://schemas.microsoft.com/office/drawing/2016/5/10/chartex" xmlns:cx5="http://schemas.microsoft.com/office/drawing/2016/5/11/chartex" xmlns:cx6="http://schemas.microsoft.com/office/drawing/2016/5/12/chartex" xmlns:cx7="http://schemas.microsoft.com/office/drawing/2016/5/13/chartex" xmlns:cx8="http://schemas.microsoft.com/office/drawing/2016/5/14/chartex" xmlns:mc="http://schemas.openxmlformats.org/markup-compatibility/2006" xmlns:aink="http://schemas.microsoft.com/office/drawing/2016/ink" xmlns:am3d="http://schemas.microsoft.com/office/drawing/2017/model3d" xmlns:o="urn:schemas-microsoft-com:office:office" xmlns:oel="http://schemas.microsoft.com/office/2019/extlst" xmlns:r="http://schemas.openxmlformats.org/officeDocument/2006/relationships" xmlns:m="http://schemas.openxmlformats.org/officeDocument/2006/math" xmlns:v="urn:schemas-microsoft-com:vml" xmlns:wp14="http://schemas.microsoft.com/office/word/2010/wordprocessingDrawing" xmlns:wp="http://schemas.openxmlformats.org/drawingml/2006/wordprocessingDrawing" xmlns:w10="urn:schemas-microsoft-com:office:word" xmlns:w="http://schemas.openxmlformats.org/wordprocessingml/2006/main" xmlns:w14="http://schemas.microsoft.com/office/word/2010/wordml" xmlns:w15="http://schemas.microsoft.com/office/word/2012/wordml" xmlns:w16cex="http://schemas.microsoft.com/office/word/2018/wordml/cex" xmlns:w16cid="http://schemas.microsoft.com/office/word/2016/wordml/cid" xmlns:w16="http://schemas.microsoft.com/office/word/2018/wordml" xmlns:w16sdtdh="http://schemas.microsoft.com/office/word/2020/wordml/sdtdatahash" xmlns:w16se="http://schemas.microsoft.com/office/word/2015/wordml/symex" xmlns:wpg="http://schemas.microsoft.com/office/word/2010/wordprocessingGroup" xmlns:wpi="http://schemas.microsoft.com/office/word/2010/wordprocessingInk" xmlns:wne="http://schemas.microsoft.com/office/word/2006/wordml" xmlns:wps="http://schemas.microsoft.com/office/word/2010/wordprocessingShape" mc:Ignorable="w14 w15 w16se w16cid w16 w16cex w16sdtdh wp14">
   <w:p>
     <w:pPr>
-      <w:pStyle w:val="Header"/>
+      <w:pStyle w:val="En-tte"/>
       <w:ind w:right="360"/>
     </w:pPr>
     <w:r>
@@ -6579,7 +8097,7 @@
                         <w:p>
                           <w:r>
                             <w:rPr>
-                              <w:rStyle w:val="PageNumber"/>
+                              <w:rStyle w:val="Numrodepage"/>
                               <w:sz w:val="22"/>
                               <w:szCs w:val="22"/>
                             </w:rPr>
@@ -6587,7 +8105,7 @@
                           </w:r>
                           <w:r>
                             <w:rPr>
-                              <w:rStyle w:val="PageNumber"/>
+                              <w:rStyle w:val="Numrodepage"/>
                               <w:sz w:val="22"/>
                               <w:szCs w:val="22"/>
                             </w:rPr>
@@ -6595,7 +8113,7 @@
                           </w:r>
                           <w:r>
                             <w:rPr>
-                              <w:rStyle w:val="PageNumber"/>
+                              <w:rStyle w:val="Numrodepage"/>
                               <w:sz w:val="22"/>
                               <w:szCs w:val="22"/>
                             </w:rPr>
@@ -6603,7 +8121,7 @@
                           </w:r>
                           <w:r>
                             <w:rPr>
-                              <w:rStyle w:val="PageNumber"/>
+                              <w:rStyle w:val="Numrodepage"/>
                               <w:sz w:val="22"/>
                               <w:szCs w:val="22"/>
                             </w:rPr>
@@ -6611,16 +8129,25 @@
                           </w:r>
                           <w:r>
                             <w:rPr>
-                              <w:rStyle w:val="PageNumber"/>
+                              <w:rStyle w:val="Numrodepage"/>
                               <w:noProof/>
                               <w:sz w:val="22"/>
                               <w:szCs w:val="22"/>
                             </w:rPr>
-                            <w:t>16</w:t>
+                            <w:t>1</w:t>
                           </w:r>
                           <w:r>
                             <w:rPr>
-                              <w:rStyle w:val="PageNumber"/>
+                              <w:rStyle w:val="Numrodepage"/>
+                              <w:noProof/>
+                              <w:sz w:val="22"/>
+                              <w:szCs w:val="22"/>
+                            </w:rPr>
+                            <w:t>6</w:t>
+                          </w:r>
+                          <w:r>
+                            <w:rPr>
+                              <w:rStyle w:val="Numrodepage"/>
                               <w:sz w:val="22"/>
                               <w:szCs w:val="22"/>
                             </w:rPr>
@@ -6628,45 +8155,45 @@
                           </w:r>
                           <w:r>
                             <w:rPr>
-                              <w:rStyle w:val="PageNumber"/>
+                              <w:rStyle w:val="Numrodepage"/>
                             </w:rPr>
                             <w:tab/>
                             <w:t xml:space="preserve">- </w:t>
                           </w:r>
                           <w:r>
                             <w:rPr>
-                              <w:rStyle w:val="PageNumber"/>
+                              <w:rStyle w:val="Numrodepage"/>
                             </w:rPr>
                             <w:fldChar w:fldCharType="begin"/>
                           </w:r>
                           <w:r>
                             <w:rPr>
-                              <w:rStyle w:val="PageNumber"/>
+                              <w:rStyle w:val="Numrodepage"/>
                             </w:rPr>
                             <w:instrText xml:space="preserve"> PAGE </w:instrText>
                           </w:r>
                           <w:r>
                             <w:rPr>
-                              <w:rStyle w:val="PageNumber"/>
+                              <w:rStyle w:val="Numrodepage"/>
                             </w:rPr>
                             <w:fldChar w:fldCharType="separate"/>
                           </w:r>
                           <w:r>
                             <w:rPr>
-                              <w:rStyle w:val="PageNumber"/>
+                              <w:rStyle w:val="Numrodepage"/>
                               <w:noProof/>
                             </w:rPr>
                             <w:t>16</w:t>
                           </w:r>
                           <w:r>
                             <w:rPr>
-                              <w:rStyle w:val="PageNumber"/>
+                              <w:rStyle w:val="Numrodepage"/>
                             </w:rPr>
                             <w:fldChar w:fldCharType="end"/>
                           </w:r>
                           <w:r>
                             <w:rPr>
-                              <w:rStyle w:val="PageNumber"/>
+                              <w:rStyle w:val="Numrodepage"/>
                             </w:rPr>
                             <w:t xml:space="preserve"> -101010 878</w:t>
                           </w:r>
@@ -6694,7 +8221,7 @@
               <v:stroke joinstyle="miter"/>
               <v:path gradientshapeok="t" o:connecttype="rect"/>
             </v:shapetype>
-            <v:shape id="_x0000_s1028" type="#_x0000_t202" style="position:absolute;left:0;text-align:left;margin-left:538.7pt;margin-top:19.8pt;width:20.8pt;height:12.85pt;z-index:251650048;visibility:visible;mso-wrap-style:square;mso-width-percent:0;mso-height-percent:0;mso-wrap-distance-left:0;mso-wrap-distance-top:0;mso-wrap-distance-right:0;mso-wrap-distance-bottom:0;mso-position-horizontal:absolute;mso-position-horizontal-relative:page;mso-position-vertical:absolute;mso-position-vertical-relative:page;mso-width-percent:0;mso-height-percent:0;mso-width-relative:page;mso-height-relative:page;v-text-anchor:top" o:gfxdata="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" stroked="f">
+            <v:shape id="_x0000_s1028" type="#_x0000_t202" style="position:absolute;left:0;text-align:left;margin-left:538.7pt;margin-top:19.8pt;width:20.8pt;height:12.85pt;z-index:251650048;visibility:visible;mso-wrap-style:square;mso-width-percent:0;mso-height-percent:0;mso-wrap-distance-left:0;mso-wrap-distance-top:0;mso-wrap-distance-right:0;mso-wrap-distance-bottom:0;mso-position-horizontal:absolute;mso-position-horizontal-relative:page;mso-position-vertical:absolute;mso-position-vertical-relative:page;mso-width-percent:0;mso-height-percent:0;mso-width-relative:page;mso-height-relative:page;v-text-anchor:top" o:gfxdata="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" stroked="f">
               <v:fill opacity="0"/>
               <v:path arrowok="t"/>
               <v:textbox inset=".45pt,.45pt,.45pt,.45pt">
@@ -6702,7 +8229,7 @@
                   <w:p>
                     <w:r>
                       <w:rPr>
-                        <w:rStyle w:val="PageNumber"/>
+                        <w:rStyle w:val="Numrodepage"/>
                         <w:sz w:val="22"/>
                         <w:szCs w:val="22"/>
                       </w:rPr>
@@ -6710,7 +8237,7 @@
                     </w:r>
                     <w:r>
                       <w:rPr>
-                        <w:rStyle w:val="PageNumber"/>
+                        <w:rStyle w:val="Numrodepage"/>
                         <w:sz w:val="22"/>
                         <w:szCs w:val="22"/>
                       </w:rPr>
@@ -6718,7 +8245,7 @@
                     </w:r>
                     <w:r>
                       <w:rPr>
-                        <w:rStyle w:val="PageNumber"/>
+                        <w:rStyle w:val="Numrodepage"/>
                         <w:sz w:val="22"/>
                         <w:szCs w:val="22"/>
                       </w:rPr>
@@ -6726,7 +8253,7 @@
                     </w:r>
                     <w:r>
                       <w:rPr>
-                        <w:rStyle w:val="PageNumber"/>
+                        <w:rStyle w:val="Numrodepage"/>
                         <w:sz w:val="22"/>
                         <w:szCs w:val="22"/>
                       </w:rPr>
@@ -6734,16 +8261,25 @@
                     </w:r>
                     <w:r>
                       <w:rPr>
-                        <w:rStyle w:val="PageNumber"/>
+                        <w:rStyle w:val="Numrodepage"/>
                         <w:noProof/>
                         <w:sz w:val="22"/>
                         <w:szCs w:val="22"/>
                       </w:rPr>
-                      <w:t>16</w:t>
+                      <w:t>1</w:t>
                     </w:r>
                     <w:r>
                       <w:rPr>
-                        <w:rStyle w:val="PageNumber"/>
+                        <w:rStyle w:val="Numrodepage"/>
+                        <w:noProof/>
+                        <w:sz w:val="22"/>
+                        <w:szCs w:val="22"/>
+                      </w:rPr>
+                      <w:t>6</w:t>
+                    </w:r>
+                    <w:r>
+                      <w:rPr>
+                        <w:rStyle w:val="Numrodepage"/>
                         <w:sz w:val="22"/>
                         <w:szCs w:val="22"/>
                       </w:rPr>
@@ -6751,45 +8287,45 @@
                     </w:r>
                     <w:r>
                       <w:rPr>
-                        <w:rStyle w:val="PageNumber"/>
+                        <w:rStyle w:val="Numrodepage"/>
                       </w:rPr>
                       <w:tab/>
                       <w:t xml:space="preserve">- </w:t>
                     </w:r>
                     <w:r>
                       <w:rPr>
-                        <w:rStyle w:val="PageNumber"/>
+                        <w:rStyle w:val="Numrodepage"/>
                       </w:rPr>
                       <w:fldChar w:fldCharType="begin"/>
                     </w:r>
                     <w:r>
                       <w:rPr>
-                        <w:rStyle w:val="PageNumber"/>
+                        <w:rStyle w:val="Numrodepage"/>
                       </w:rPr>
                       <w:instrText xml:space="preserve"> PAGE </w:instrText>
                     </w:r>
                     <w:r>
                       <w:rPr>
-                        <w:rStyle w:val="PageNumber"/>
+                        <w:rStyle w:val="Numrodepage"/>
                       </w:rPr>
                       <w:fldChar w:fldCharType="separate"/>
                     </w:r>
                     <w:r>
                       <w:rPr>
-                        <w:rStyle w:val="PageNumber"/>
+                        <w:rStyle w:val="Numrodepage"/>
                         <w:noProof/>
                       </w:rPr>
                       <w:t>16</w:t>
                     </w:r>
                     <w:r>
                       <w:rPr>
-                        <w:rStyle w:val="PageNumber"/>
+                        <w:rStyle w:val="Numrodepage"/>
                       </w:rPr>
                       <w:fldChar w:fldCharType="end"/>
                     </w:r>
                     <w:r>
                       <w:rPr>
-                        <w:rStyle w:val="PageNumber"/>
+                        <w:rStyle w:val="Numrodepage"/>
                       </w:rPr>
                       <w:t xml:space="preserve"> -101010 878</w:t>
                     </w:r>
@@ -6804,25 +8340,25 @@
     </w:r>
     <w:r>
       <w:rPr>
-        <w:rStyle w:val="PageNumber"/>
+        <w:rStyle w:val="Numrodepage"/>
       </w:rPr>
       <w:t xml:space="preserve"> </w:t>
     </w:r>
     <w:r>
       <w:rPr>
-        <w:rStyle w:val="PageNumber"/>
+        <w:rStyle w:val="Numrodepage"/>
       </w:rPr>
       <w:tab/>
     </w:r>
     <w:r>
       <w:rPr>
-        <w:rStyle w:val="PageNumber"/>
+        <w:rStyle w:val="Numrodepage"/>
       </w:rPr>
       <w:tab/>
     </w:r>
     <w:r>
       <w:rPr>
-        <w:rStyle w:val="PageNumber"/>
+        <w:rStyle w:val="Numrodepage"/>
       </w:rPr>
       <w:tab/>
     </w:r>
@@ -6834,7 +8370,7 @@
 <w:hdr xmlns:wpc="http://schemas.microsoft.com/office/word/2010/wordprocessingCanvas" xmlns:cx="http://schemas.microsoft.com/office/drawing/2014/chartex" xmlns:cx1="http://schemas.microsoft.com/office/drawing/2015/9/8/chartex" xmlns:cx2="http://schemas.microsoft.com/office/drawing/2015/10/21/chartex" xmlns:cx3="http://schemas.microsoft.com/office/drawing/2016/5/9/chartex" xmlns:cx4="http://schemas.microsoft.com/office/drawing/2016/5/10/chartex" xmlns:cx5="http://schemas.microsoft.com/office/drawing/2016/5/11/chartex" xmlns:cx6="http://schemas.microsoft.com/office/drawing/2016/5/12/chartex" xmlns:cx7="http://schemas.microsoft.com/office/drawing/2016/5/13/chartex" xmlns:cx8="http://schemas.microsoft.com/office/drawing/2016/5/14/chartex" xmlns:mc="http://schemas.openxmlformats.org/markup-compatibility/2006" xmlns:aink="http://schemas.microsoft.com/office/drawing/2016/ink" xmlns:am3d="http://schemas.microsoft.com/office/drawing/2017/model3d" xmlns:o="urn:schemas-microsoft-com:office:office" xmlns:oel="http://schemas.microsoft.com/office/2019/extlst" xmlns:r="http://schemas.openxmlformats.org/officeDocument/2006/relationships" xmlns:m="http://schemas.openxmlformats.org/officeDocument/2006/math" xmlns:v="urn:schemas-microsoft-com:vml" xmlns:wp14="http://schemas.microsoft.com/office/word/2010/wordprocessingDrawing" xmlns:wp="http://schemas.openxmlformats.org/drawingml/2006/wordprocessingDrawing" xmlns:w10="urn:schemas-microsoft-com:office:word" xmlns:w="http://schemas.openxmlformats.org/wordprocessingml/2006/main" xmlns:w14="http://schemas.microsoft.com/office/word/2010/wordml" xmlns:w15="http://schemas.microsoft.com/office/word/2012/wordml" xmlns:w16cex="http://schemas.microsoft.com/office/word/2018/wordml/cex" xmlns:w16cid="http://schemas.microsoft.com/office/word/2016/wordml/cid" xmlns:w16="http://schemas.microsoft.com/office/word/2018/wordml" xmlns:w16sdtdh="http://schemas.microsoft.com/office/word/2020/wordml/sdtdatahash" xmlns:w16se="http://schemas.microsoft.com/office/word/2015/wordml/symex" xmlns:wpg="http://schemas.microsoft.com/office/word/2010/wordprocessingGroup" xmlns:wpi="http://schemas.microsoft.com/office/word/2010/wordprocessingInk" xmlns:wne="http://schemas.microsoft.com/office/word/2006/wordml" xmlns:wps="http://schemas.microsoft.com/office/word/2010/wordprocessingShape" mc:Ignorable="w14 w15 w16se w16cid w16 w16cex w16sdtdh wp14">
   <w:tbl>
     <w:tblPr>
-      <w:tblStyle w:val="TableGrid"/>
+      <w:tblStyle w:val="Grilledutableau"/>
       <w:tblW w:w="8460" w:type="dxa"/>
       <w:jc w:val="center"/>
       <w:tblBorders>
@@ -6972,7 +8508,7 @@
                     <v:stroke joinstyle="miter"/>
                     <v:path gradientshapeok="t" o:connecttype="rect"/>
                   </v:shapetype>
-                  <v:shape id="Text Box 18" o:spid="_x0000_s1029" type="#_x0000_t202" style="position:absolute;left:0;text-align:left;margin-left:322.25pt;margin-top:14.6pt;width:62.9pt;height:24.15pt;z-index:251659264;visibility:visible;mso-wrap-style:square;mso-width-percent:0;mso-height-percent:0;mso-wrap-distance-left:9.05pt;mso-wrap-distance-top:0;mso-wrap-distance-right:9.05pt;mso-wrap-distance-bottom:0;mso-position-horizontal:absolute;mso-position-horizontal-relative:page;mso-position-vertical:absolute;mso-position-vertical-relative:page;mso-width-percent:0;mso-height-percent:0;mso-width-relative:page;mso-height-relative:page;v-text-anchor:top" o:gfxdata="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" stroked="f">
+                  <v:shape id="Text Box 18" o:spid="_x0000_s1029" type="#_x0000_t202" style="position:absolute;left:0;text-align:left;margin-left:322.25pt;margin-top:14.6pt;width:62.9pt;height:24.15pt;z-index:251659264;visibility:visible;mso-wrap-style:square;mso-width-percent:0;mso-height-percent:0;mso-wrap-distance-left:9.05pt;mso-wrap-distance-top:0;mso-wrap-distance-right:9.05pt;mso-wrap-distance-bottom:0;mso-position-horizontal:absolute;mso-position-horizontal-relative:page;mso-position-vertical:absolute;mso-position-vertical-relative:page;mso-width-percent:0;mso-height-percent:0;mso-width-relative:page;mso-height-relative:page;v-text-anchor:top" o:gfxdata="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" stroked="f">
                     <v:fill opacity="0"/>
                     <v:path arrowok="t"/>
                     <v:textbox inset=".45pt,.45pt,.45pt,.45pt">
@@ -7074,7 +8610,15 @@
             <w:pStyle w:val="Form9"/>
           </w:pPr>
           <w:r>
-            <w:t>(pour l'établissement d'expéditions, copies, extraits d'actes ou décisions judiciaires à publier)</w:t>
+            <w:t>(</w:t>
+          </w:r>
+          <w:proofErr w:type="gramStart"/>
+          <w:r>
+            <w:t>pour</w:t>
+          </w:r>
+          <w:proofErr w:type="gramEnd"/>
+          <w:r>
+            <w:t xml:space="preserve"> l'établissement d'expéditions, copies, extraits d'actes ou décisions judiciaires à publier)</w:t>
           </w:r>
         </w:p>
         <w:p/>
@@ -7256,9 +8800,11 @@
             </w:rPr>
             <w:t xml:space="preserve"> </w:t>
           </w:r>
+          <w:proofErr w:type="gramStart"/>
           <w:r>
             <w:t>TAXES:</w:t>
           </w:r>
+          <w:proofErr w:type="gramEnd"/>
         </w:p>
         <w:p>
           <w:pPr>
@@ -7277,9 +8823,11 @@
           <w:pPr>
             <w:pStyle w:val="Form10J"/>
           </w:pPr>
+          <w:proofErr w:type="gramStart"/>
           <w:r>
             <w:t>CSI:</w:t>
           </w:r>
+          <w:proofErr w:type="gramEnd"/>
         </w:p>
         <w:p>
           <w:pPr>
@@ -7339,7 +8887,7 @@
   </w:tbl>
   <w:p>
     <w:pPr>
-      <w:pStyle w:val="Header"/>
+      <w:pStyle w:val="En-tte"/>
       <w:tabs>
         <w:tab w:val="clear" w:pos="4536"/>
         <w:tab w:val="clear" w:pos="9072"/>
@@ -7479,11 +9027,11 @@
                                 <v:path o:extrusionok="f" gradientshapeok="t" o:connecttype="rect"/>
                                 <o:lock v:ext="edit" aspectratio="t"/>
                               </v:shapetype>
-                              <v:shape id="_x0000_i1025" type="#_x0000_t75" alt="" style="width:38pt;height:26pt;mso-width-percent:0;mso-height-percent:0;mso-width-percent:0;mso-height-percent:0" filled="t">
+                              <v:shape id="_x0000_i1026" type="#_x0000_t75" alt="" style="width:38pt;height:26pt;mso-width-percent:0;mso-height-percent:0;mso-width-percent:0;mso-height-percent:0" filled="t">
                                 <v:fill color2="black"/>
                                 <v:imagedata r:id="rId2" o:title="" croptop="-22f" cropbottom="-22f" cropleft="-25f" cropright="-25f"/>
                               </v:shape>
-                              <o:OLEObject Type="Embed" ProgID="Word.Picture.8" ShapeID="_x0000_i1025" DrawAspect="Content" ObjectID="_1728733333" r:id="rId3"/>
+                              <o:OLEObject Type="Embed" ProgID="Word.Picture.8" ShapeID="_x0000_i1026" DrawAspect="Content" ObjectID="_1729344549" r:id="rId3"/>
                             </w:object>
                           </w:r>
                         </w:p>
@@ -7529,11 +9077,7 @@
         </mc:Choice>
         <mc:Fallback>
           <w:pict>
-            <v:shapetype w14:anchorId="20DB70F0" id="_x0000_t202" coordsize="21600,21600" o:spt="202" path="m,l,21600r21600,l21600,xe">
-              <v:stroke joinstyle="miter"/>
-              <v:path gradientshapeok="t" o:connecttype="rect"/>
-            </v:shapetype>
-            <v:shape id="Text Box 17" o:spid="_x0000_s1030" type="#_x0000_t202" style="position:absolute;left:0;text-align:left;margin-left:37.35pt;margin-top:21.2pt;width:78.5pt;height:49.7pt;z-index:251663360;visibility:visible;mso-wrap-style:square;mso-width-percent:0;mso-height-percent:0;mso-wrap-distance-left:9.05pt;mso-wrap-distance-top:0;mso-wrap-distance-right:9.05pt;mso-wrap-distance-bottom:0;mso-position-horizontal:absolute;mso-position-horizontal-relative:page;mso-position-vertical:absolute;mso-position-vertical-relative:page;mso-width-percent:0;mso-height-percent:0;mso-width-relative:page;mso-height-relative:page;v-text-anchor:top" o:gfxdata="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" stroked="f">
+            <v:shape w14:anchorId="20DB70F0" id="Text Box 17" o:spid="_x0000_s1030" type="#_x0000_t202" style="position:absolute;left:0;text-align:left;margin-left:37.35pt;margin-top:21.2pt;width:78.5pt;height:49.7pt;z-index:251663360;visibility:visible;mso-wrap-style:square;mso-width-percent:0;mso-height-percent:0;mso-wrap-distance-left:9.05pt;mso-wrap-distance-top:0;mso-wrap-distance-right:9.05pt;mso-wrap-distance-bottom:0;mso-position-horizontal:absolute;mso-position-horizontal-relative:page;mso-position-vertical:absolute;mso-position-vertical-relative:page;mso-width-percent:0;mso-height-percent:0;mso-width-relative:page;mso-height-relative:page;v-text-anchor:top" o:gfxdata="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" stroked="f">
               <v:fill opacity="0"/>
               <v:path arrowok="t"/>
               <v:textbox inset=".45pt,.45pt,.45pt,.45pt">
@@ -7559,11 +9103,11 @@
                         <w:noProof/>
                       </w:rPr>
                       <w:object w:dxaOrig="760" w:dyaOrig="520" w14:anchorId="2094FED2">
-                        <v:shape id="_x0000_i1025" type="#_x0000_t75" alt="" style="width:38pt;height:26pt;mso-width-percent:0;mso-height-percent:0;mso-width-percent:0;mso-height-percent:0" filled="t">
+                        <v:shape id="_x0000_i1026" type="#_x0000_t75" alt="" style="width:38pt;height:26pt;mso-width-percent:0;mso-height-percent:0;mso-width-percent:0;mso-height-percent:0" filled="t">
                           <v:fill color2="black"/>
                           <v:imagedata r:id="rId2" o:title="" croptop="-22f" cropbottom="-22f" cropleft="-25f" cropright="-25f"/>
                         </v:shape>
-                        <o:OLEObject Type="Embed" ProgID="Word.Picture.8" ShapeID="_x0000_i1025" DrawAspect="Content" ObjectID="_1728733333" r:id="rId4"/>
+                        <o:OLEObject Type="Embed" ProgID="Word.Picture.8" ShapeID="_x0000_i1026" DrawAspect="Content" ObjectID="_1729344549" r:id="rId4"/>
                       </w:object>
                     </w:r>
                   </w:p>
@@ -7741,7 +9285,15 @@
                                 <w:sz w:val="22"/>
                                 <w:szCs w:val="22"/>
                               </w:rPr>
-                              <w:t xml:space="preserve">  1</w:t>
+                              <w:t xml:space="preserve">  </w:t>
+                            </w:r>
+                            <w:r>
+                              <w:rPr>
+                                <w:kern w:val="1"/>
+                                <w:sz w:val="22"/>
+                                <w:szCs w:val="22"/>
+                              </w:rPr>
+                              <w:t>1</w:t>
                             </w:r>
                             <w:r>
                               <w:rPr>
@@ -7771,11 +9323,11 @@
         </mc:Choice>
         <mc:Fallback>
           <w:pict>
-            <v:group w14:anchorId="0664A23D" id="Group 14" o:spid="_x0000_s1031" style="position:absolute;left:0;text-align:left;margin-left:542.05pt;margin-top:15.45pt;width:21.4pt;height:14.2pt;z-index:251661312;mso-wrap-distance-left:0;mso-wrap-distance-right:0;mso-position-horizontal-relative:page;mso-position-vertical-relative:page" coordorigin="10800,432" coordsize="428,284" o:gfxdata="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">
-              <v:roundrect id="AutoShape 15" o:spid="_x0000_s1032" style="position:absolute;left:10807;top:439;width:420;height:276;visibility:visible;mso-wrap-style:none;v-text-anchor:middle" arcsize="10923f" o:gfxdata="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" filled="f" stroked="f" strokecolor="#3465a4">
+            <v:group w14:anchorId="0664A23D" id="Group 14" o:spid="_x0000_s1031" style="position:absolute;left:0;text-align:left;margin-left:542.05pt;margin-top:15.45pt;width:21.4pt;height:14.2pt;z-index:251661312;mso-wrap-distance-left:0;mso-wrap-distance-right:0;mso-position-horizontal-relative:page;mso-position-vertical-relative:page" coordorigin="10800,432" coordsize="428,284" o:gfxdata="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">
+              <v:roundrect id="AutoShape 15" o:spid="_x0000_s1032" style="position:absolute;left:10807;top:439;width:420;height:276;visibility:visible;mso-wrap-style:none;v-text-anchor:middle" arcsize="10923f" o:gfxdata="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" filled="f" stroked="f" strokecolor="#3465a4">
                 <v:path arrowok="t"/>
               </v:roundrect>
-              <v:shape id="Text Box 16" o:spid="_x0000_s1033" type="#_x0000_t202" style="position:absolute;left:10800;top:432;width:420;height:276;visibility:visible;mso-wrap-style:square;v-text-anchor:middle" o:gfxdata="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" filled="f" stroked="f" strokecolor="#3465a4">
+              <v:shape id="Text Box 16" o:spid="_x0000_s1033" type="#_x0000_t202" style="position:absolute;left:10800;top:432;width:420;height:276;visibility:visible;mso-wrap-style:square;v-text-anchor:middle" o:gfxdata="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" filled="f" stroked="f" strokecolor="#3465a4">
                 <v:stroke joinstyle="round"/>
                 <v:path arrowok="t"/>
                 <v:textbox inset=".35mm,.35mm,.35mm,.35mm">
@@ -7793,7 +9345,15 @@
                           <w:sz w:val="22"/>
                           <w:szCs w:val="22"/>
                         </w:rPr>
-                        <w:t xml:space="preserve">  1</w:t>
+                        <w:t xml:space="preserve">  </w:t>
+                      </w:r>
+                      <w:r>
+                        <w:rPr>
+                          <w:kern w:val="1"/>
+                          <w:sz w:val="22"/>
+                          <w:szCs w:val="22"/>
+                        </w:rPr>
+                        <w:t>1</w:t>
                       </w:r>
                       <w:r>
                         <w:rPr>
@@ -7912,7 +9472,7 @@
     <w:lvl w:ilvl="0">
       <w:start w:val="1"/>
       <w:numFmt w:val="none"/>
-      <w:pStyle w:val="Heading1"/>
+      <w:pStyle w:val="Titre1"/>
       <w:suff w:val="nothing"/>
       <w:lvlText w:val=""/>
       <w:lvlJc w:val="left"/>
@@ -7926,7 +9486,7 @@
     <w:lvl w:ilvl="1">
       <w:start w:val="1"/>
       <w:numFmt w:val="none"/>
-      <w:pStyle w:val="Heading2"/>
+      <w:pStyle w:val="Titre2"/>
       <w:suff w:val="nothing"/>
       <w:lvlText w:val=""/>
       <w:lvlJc w:val="left"/>
@@ -7940,7 +9500,7 @@
     <w:lvl w:ilvl="2">
       <w:start w:val="1"/>
       <w:numFmt w:val="none"/>
-      <w:pStyle w:val="Heading3"/>
+      <w:pStyle w:val="Titre3"/>
       <w:suff w:val="nothing"/>
       <w:lvlText w:val=""/>
       <w:lvlJc w:val="left"/>
@@ -7954,7 +9514,7 @@
     <w:lvl w:ilvl="3">
       <w:start w:val="1"/>
       <w:numFmt w:val="none"/>
-      <w:pStyle w:val="Heading4"/>
+      <w:pStyle w:val="Titre4"/>
       <w:suff w:val="nothing"/>
       <w:lvlText w:val=""/>
       <w:lvlJc w:val="left"/>
@@ -7968,7 +9528,7 @@
     <w:lvl w:ilvl="4">
       <w:start w:val="1"/>
       <w:numFmt w:val="none"/>
-      <w:pStyle w:val="Heading5"/>
+      <w:pStyle w:val="Titre5"/>
       <w:suff w:val="nothing"/>
       <w:lvlText w:val=""/>
       <w:lvlJc w:val="left"/>
@@ -7982,7 +9542,7 @@
     <w:lvl w:ilvl="5">
       <w:start w:val="1"/>
       <w:numFmt w:val="none"/>
-      <w:pStyle w:val="Heading6"/>
+      <w:pStyle w:val="Titre6"/>
       <w:suff w:val="nothing"/>
       <w:lvlText w:val=""/>
       <w:lvlJc w:val="left"/>
@@ -7996,7 +9556,7 @@
     <w:lvl w:ilvl="6">
       <w:start w:val="1"/>
       <w:numFmt w:val="none"/>
-      <w:pStyle w:val="Heading7"/>
+      <w:pStyle w:val="Titre7"/>
       <w:suff w:val="nothing"/>
       <w:lvlText w:val=""/>
       <w:lvlJc w:val="left"/>
@@ -8825,10 +10385,10 @@
     <w:rPr>
       <w:sz w:val="24"/>
       <w:szCs w:val="24"/>
-      <w:lang w:val="en-FR"/>
+      <w:lang/>
     </w:rPr>
   </w:style>
-  <w:style w:type="paragraph" w:styleId="Heading1">
+  <w:style w:type="paragraph" w:styleId="Titre1">
     <w:name w:val="heading 1"/>
     <w:basedOn w:val="Normal"/>
     <w:next w:val="Normal"/>
@@ -8861,7 +10421,7 @@
       <w:lang w:val="fr-FR" w:eastAsia="zh-CN"/>
     </w:rPr>
   </w:style>
-  <w:style w:type="paragraph" w:styleId="Heading2">
+  <w:style w:type="paragraph" w:styleId="Titre2">
     <w:name w:val="heading 2"/>
     <w:basedOn w:val="Normal"/>
     <w:next w:val="Normal"/>
@@ -8888,9 +10448,9 @@
       <w:lang w:val="fr-FR" w:eastAsia="zh-CN"/>
     </w:rPr>
   </w:style>
-  <w:style w:type="paragraph" w:styleId="Heading3">
+  <w:style w:type="paragraph" w:styleId="Titre3">
     <w:name w:val="heading 3"/>
-    <w:basedOn w:val="Heading2"/>
+    <w:basedOn w:val="Titre2"/>
     <w:next w:val="Normal"/>
     <w:qFormat/>
     <w:pPr>
@@ -8903,7 +10463,7 @@
       <w:color w:val="800080"/>
     </w:rPr>
   </w:style>
-  <w:style w:type="paragraph" w:styleId="Heading4">
+  <w:style w:type="paragraph" w:styleId="Titre4">
     <w:name w:val="heading 4"/>
     <w:basedOn w:val="Normal"/>
     <w:next w:val="Normal"/>
@@ -8927,7 +10487,7 @@
       <w:lang w:val="fr-FR" w:eastAsia="zh-CN"/>
     </w:rPr>
   </w:style>
-  <w:style w:type="paragraph" w:styleId="Heading5">
+  <w:style w:type="paragraph" w:styleId="Titre5">
     <w:name w:val="heading 5"/>
     <w:basedOn w:val="Normal"/>
     <w:next w:val="Normal"/>
@@ -8951,7 +10511,7 @@
       <w:lang w:val="fr-FR" w:eastAsia="zh-CN"/>
     </w:rPr>
   </w:style>
-  <w:style w:type="paragraph" w:styleId="Heading6">
+  <w:style w:type="paragraph" w:styleId="Titre6">
     <w:name w:val="heading 6"/>
     <w:basedOn w:val="Normal"/>
     <w:next w:val="Normal"/>
@@ -8976,7 +10536,7 @@
       <w:lang w:val="fr-FR" w:eastAsia="zh-CN"/>
     </w:rPr>
   </w:style>
-  <w:style w:type="paragraph" w:styleId="Heading7">
+  <w:style w:type="paragraph" w:styleId="Titre7">
     <w:name w:val="heading 7"/>
     <w:basedOn w:val="Normal"/>
     <w:next w:val="Normal"/>
@@ -9002,13 +10562,13 @@
       <w:lang w:val="fr-FR" w:eastAsia="zh-CN"/>
     </w:rPr>
   </w:style>
-  <w:style w:type="character" w:default="1" w:styleId="DefaultParagraphFont">
+  <w:style w:type="character" w:default="1" w:styleId="Policepardfaut">
     <w:name w:val="Default Paragraph Font"/>
     <w:uiPriority w:val="1"/>
     <w:semiHidden/>
     <w:unhideWhenUsed/>
   </w:style>
-  <w:style w:type="table" w:default="1" w:styleId="TableNormal">
+  <w:style w:type="table" w:default="1" w:styleId="TableauNormal">
     <w:name w:val="Normal Table"/>
     <w:uiPriority w:val="99"/>
     <w:semiHidden/>
@@ -9023,7 +10583,7 @@
       </w:tblCellMar>
     </w:tblPr>
   </w:style>
-  <w:style w:type="numbering" w:default="1" w:styleId="NoList">
+  <w:style w:type="numbering" w:default="1" w:styleId="Aucuneliste">
     <w:name w:val="No List"/>
     <w:uiPriority w:val="99"/>
     <w:semiHidden/>
@@ -9239,7 +10799,7 @@
   <w:style w:type="character" w:customStyle="1" w:styleId="WW-Policepardfaut">
     <w:name w:val="WW-Police par défaut"/>
   </w:style>
-  <w:style w:type="character" w:styleId="PageNumber">
+  <w:style w:type="character" w:styleId="Numrodepage">
     <w:name w:val="page number"/>
     <w:basedOn w:val="WW-Policepardfaut"/>
   </w:style>
@@ -9301,10 +10861,10 @@
   <w:style w:type="character" w:customStyle="1" w:styleId="Policepardfaut1">
     <w:name w:val="Police par défaut1"/>
   </w:style>
-  <w:style w:type="paragraph" w:customStyle="1" w:styleId="Titre2">
+  <w:style w:type="paragraph" w:customStyle="1" w:styleId="Titre20">
     <w:name w:val="Titre2"/>
     <w:basedOn w:val="Normal"/>
-    <w:next w:val="BodyText"/>
+    <w:next w:val="Corpsdetexte"/>
     <w:pPr>
       <w:keepNext/>
       <w:suppressAutoHyphens/>
@@ -9321,7 +10881,7 @@
       <w:lang w:val="fr-FR" w:eastAsia="zh-CN"/>
     </w:rPr>
   </w:style>
-  <w:style w:type="paragraph" w:styleId="BodyText">
+  <w:style w:type="paragraph" w:styleId="Corpsdetexte">
     <w:name w:val="Body Text"/>
     <w:basedOn w:val="Normal"/>
     <w:pPr>
@@ -9337,14 +10897,14 @@
       <w:lang w:val="fr-FR" w:eastAsia="zh-CN"/>
     </w:rPr>
   </w:style>
-  <w:style w:type="paragraph" w:styleId="List">
+  <w:style w:type="paragraph" w:styleId="Liste">
     <w:name w:val="List"/>
-    <w:basedOn w:val="BodyText"/>
+    <w:basedOn w:val="Corpsdetexte"/>
     <w:rPr>
       <w:rFonts w:cs="Tahoma"/>
     </w:rPr>
   </w:style>
-  <w:style w:type="paragraph" w:styleId="Caption">
+  <w:style w:type="paragraph" w:styleId="Lgende">
     <w:name w:val="caption"/>
     <w:basedOn w:val="Normal"/>
     <w:qFormat/>
@@ -9398,7 +10958,7 @@
   <w:style w:type="paragraph" w:customStyle="1" w:styleId="WW-Titre">
     <w:name w:val="WW-Titre"/>
     <w:basedOn w:val="Normal"/>
-    <w:next w:val="BodyText"/>
+    <w:next w:val="Corpsdetexte"/>
     <w:pPr>
       <w:keepNext/>
       <w:suppressAutoHyphens/>
@@ -9415,10 +10975,10 @@
       <w:lang w:val="fr-FR" w:eastAsia="zh-CN"/>
     </w:rPr>
   </w:style>
-  <w:style w:type="paragraph" w:styleId="Subtitle">
+  <w:style w:type="paragraph" w:styleId="Sous-titre">
     <w:name w:val="Subtitle"/>
-    <w:basedOn w:val="Titre2"/>
-    <w:next w:val="BodyText"/>
+    <w:basedOn w:val="Titre20"/>
+    <w:next w:val="Corpsdetexte"/>
     <w:qFormat/>
     <w:pPr>
       <w:jc w:val="center"/>
@@ -9445,7 +11005,7 @@
       <w:lang w:val="fr-FR" w:eastAsia="zh-CN"/>
     </w:rPr>
   </w:style>
-  <w:style w:type="paragraph" w:styleId="Header">
+  <w:style w:type="paragraph" w:styleId="En-tte">
     <w:name w:val="header"/>
     <w:basedOn w:val="Normal"/>
     <w:pPr>
@@ -9464,7 +11024,7 @@
       <w:lang w:val="fr-FR" w:eastAsia="zh-CN"/>
     </w:rPr>
   </w:style>
-  <w:style w:type="paragraph" w:styleId="Footer">
+  <w:style w:type="paragraph" w:styleId="Pieddepage">
     <w:name w:val="footer"/>
     <w:basedOn w:val="Normal"/>
     <w:pPr>
@@ -9579,7 +11139,7 @@
       <w:lang w:eastAsia="zh-CN"/>
     </w:rPr>
   </w:style>
-  <w:style w:type="paragraph" w:styleId="FootnoteText">
+  <w:style w:type="paragraph" w:styleId="Notedebasdepage">
     <w:name w:val="footnote text"/>
     <w:basedOn w:val="Normal"/>
     <w:pPr>
@@ -9749,7 +11309,7 @@
   </w:style>
   <w:style w:type="paragraph" w:customStyle="1" w:styleId="Contenudetableau">
     <w:name w:val="Contenu de tableau"/>
-    <w:basedOn w:val="BodyText"/>
+    <w:basedOn w:val="Corpsdetexte"/>
     <w:pPr>
       <w:suppressLineNumbers/>
     </w:pPr>
@@ -9832,7 +11392,7 @@
       <w:iCs/>
     </w:rPr>
   </w:style>
-  <w:style w:type="paragraph" w:customStyle="1" w:styleId="TITRE4">
+  <w:style w:type="paragraph" w:customStyle="1" w:styleId="TITRE40">
     <w:name w:val="TITRE4"/>
     <w:basedOn w:val="Normal"/>
     <w:pPr>
@@ -9849,7 +11409,7 @@
       <w:lang w:val="fr-FR" w:eastAsia="zh-CN"/>
     </w:rPr>
   </w:style>
-  <w:style w:type="paragraph" w:customStyle="1" w:styleId="TITRE5">
+  <w:style w:type="paragraph" w:customStyle="1" w:styleId="TITRE50">
     <w:name w:val="TITRE5"/>
     <w:basedOn w:val="Normal"/>
     <w:pPr>
@@ -9901,12 +11461,12 @@
   </w:style>
   <w:style w:type="paragraph" w:customStyle="1" w:styleId="Contenuducadre">
     <w:name w:val="Contenu du cadre"/>
-    <w:basedOn w:val="BodyText"/>
-  </w:style>
-  <w:style w:type="paragraph" w:customStyle="1" w:styleId="Titre1">
+    <w:basedOn w:val="Corpsdetexte"/>
+  </w:style>
+  <w:style w:type="paragraph" w:customStyle="1" w:styleId="Titre10">
     <w:name w:val="Titre1"/>
     <w:basedOn w:val="Normal"/>
-    <w:next w:val="BodyText"/>
+    <w:next w:val="Corpsdetexte"/>
     <w:pPr>
       <w:keepNext/>
       <w:suppressAutoHyphens/>
@@ -9989,9 +11549,9 @@
       <w:lang w:val="fr-FR" w:eastAsia="zh-CN"/>
     </w:rPr>
   </w:style>
-  <w:style w:type="table" w:styleId="TableGrid">
+  <w:style w:type="table" w:styleId="Grilledutableau">
     <w:name w:val="Table Grid"/>
-    <w:basedOn w:val="TableNormal"/>
+    <w:basedOn w:val="TableauNormal"/>
     <w:uiPriority w:val="59"/>
     <w:rsid w:val="00ED0284"/>
     <w:tblPr>
@@ -10005,7 +11565,7 @@
       </w:tblBorders>
     </w:tblPr>
   </w:style>
-  <w:style w:type="paragraph" w:styleId="ListParagraph">
+  <w:style w:type="paragraph" w:styleId="Paragraphedeliste">
     <w:name w:val="List Paragraph"/>
     <w:basedOn w:val="Normal"/>
     <w:uiPriority w:val="34"/>

</xml_diff>

<commit_message>
S596 correct docx (#370)
* update: appearance of upload new version of signed convention

* update: secondary button for cta

* update: change order cta

* update: fix some typos
</commit_message>
<xml_diff>
--- a/documents/Avenant-template.docx
+++ b/documents/Avenant-template.docx
@@ -761,7 +761,7 @@
         <w:rPr>
           <w:rFonts w:ascii="TimesNewRomanPSMT" w:hAnsi="TimesNewRomanPSMT" w:cs="TimesNewRomanPSMT"/>
         </w:rPr>
-        <w:t>Le présent avenant a pour objet de modifier :</w:t>
+        <w:t>Le présent avenant a pour objet :</w:t>
       </w:r>
       <w:r>
         <w:rPr>
@@ -782,19 +782,50 @@
           <w:rFonts w:ascii="TimesNewRomanPSMT" w:hAnsi="TimesNewRomanPSMT" w:cs="TimesNewRomanPSMT"/>
           <w:lang w:val="fr-FR"/>
         </w:rPr>
-        <w:t>{% if avenant_type_bailleur %}</w:t>
-      </w:r>
-      <w:r>
-        <w:rPr>
-          <w:rFonts w:ascii="TimesNewRomanPSMT" w:hAnsi="TimesNewRomanPSMT" w:cs="TimesNewRomanPSMT"/>
-        </w:rPr>
-        <w:t xml:space="preserve">Modification du </w:t>
-      </w:r>
+        <w:t xml:space="preserve">{% if </w:t>
+      </w:r>
+      <w:proofErr w:type="spellStart"/>
       <w:r>
         <w:rPr>
           <w:rFonts w:ascii="TimesNewRomanPSMT" w:hAnsi="TimesNewRomanPSMT" w:cs="TimesNewRomanPSMT"/>
           <w:lang w:val="fr-FR"/>
         </w:rPr>
+        <w:t>avenant_type_bailleur</w:t>
+      </w:r>
+      <w:proofErr w:type="spellEnd"/>
+      <w:r>
+        <w:rPr>
+          <w:rFonts w:ascii="TimesNewRomanPSMT" w:hAnsi="TimesNewRomanPSMT" w:cs="TimesNewRomanPSMT"/>
+          <w:lang w:val="fr-FR"/>
+        </w:rPr>
+        <w:t xml:space="preserve"> </w:t>
+      </w:r>
+      <w:proofErr w:type="gramStart"/>
+      <w:r>
+        <w:rPr>
+          <w:rFonts w:ascii="TimesNewRomanPSMT" w:hAnsi="TimesNewRomanPSMT" w:cs="TimesNewRomanPSMT"/>
+          <w:lang w:val="fr-FR"/>
+        </w:rPr>
+        <w:t>%}</w:t>
+      </w:r>
+      <w:r>
+        <w:rPr>
+          <w:rFonts w:ascii="TimesNewRomanPSMT" w:hAnsi="TimesNewRomanPSMT" w:cs="TimesNewRomanPSMT"/>
+        </w:rPr>
+        <w:t>Modification</w:t>
+      </w:r>
+      <w:proofErr w:type="gramEnd"/>
+      <w:r>
+        <w:rPr>
+          <w:rFonts w:ascii="TimesNewRomanPSMT" w:hAnsi="TimesNewRomanPSMT" w:cs="TimesNewRomanPSMT"/>
+        </w:rPr>
+        <w:t xml:space="preserve"> du </w:t>
+      </w:r>
+      <w:r>
+        <w:rPr>
+          <w:rFonts w:ascii="TimesNewRomanPSMT" w:hAnsi="TimesNewRomanPSMT" w:cs="TimesNewRomanPSMT"/>
+          <w:lang w:val="fr-FR"/>
+        </w:rPr>
         <w:t>bailleur</w:t>
       </w:r>
     </w:p>
@@ -809,7 +840,55 @@
           <w:rFonts w:ascii="TimesNewRomanPSMT" w:hAnsi="TimesNewRomanPSMT" w:cs="TimesNewRomanPSMT"/>
           <w:lang w:val="fr-FR"/>
         </w:rPr>
-        <w:t>{% endif %}{% if avenant_type_logements %}</w:t>
+        <w:t xml:space="preserve">{% </w:t>
+      </w:r>
+      <w:proofErr w:type="spellStart"/>
+      <w:r>
+        <w:rPr>
+          <w:rFonts w:ascii="TimesNewRomanPSMT" w:hAnsi="TimesNewRomanPSMT" w:cs="TimesNewRomanPSMT"/>
+          <w:lang w:val="fr-FR"/>
+        </w:rPr>
+        <w:t>endif</w:t>
+      </w:r>
+      <w:proofErr w:type="spellEnd"/>
+      <w:r>
+        <w:rPr>
+          <w:rFonts w:ascii="TimesNewRomanPSMT" w:hAnsi="TimesNewRomanPSMT" w:cs="TimesNewRomanPSMT"/>
+          <w:lang w:val="fr-FR"/>
+        </w:rPr>
+        <w:t xml:space="preserve"> </w:t>
+      </w:r>
+      <w:proofErr w:type="gramStart"/>
+      <w:r>
+        <w:rPr>
+          <w:rFonts w:ascii="TimesNewRomanPSMT" w:hAnsi="TimesNewRomanPSMT" w:cs="TimesNewRomanPSMT"/>
+          <w:lang w:val="fr-FR"/>
+        </w:rPr>
+        <w:t>%}{</w:t>
+      </w:r>
+      <w:proofErr w:type="gramEnd"/>
+      <w:r>
+        <w:rPr>
+          <w:rFonts w:ascii="TimesNewRomanPSMT" w:hAnsi="TimesNewRomanPSMT" w:cs="TimesNewRomanPSMT"/>
+          <w:lang w:val="fr-FR"/>
+        </w:rPr>
+        <w:t xml:space="preserve">% if </w:t>
+      </w:r>
+      <w:proofErr w:type="spellStart"/>
+      <w:r>
+        <w:rPr>
+          <w:rFonts w:ascii="TimesNewRomanPSMT" w:hAnsi="TimesNewRomanPSMT" w:cs="TimesNewRomanPSMT"/>
+          <w:lang w:val="fr-FR"/>
+        </w:rPr>
+        <w:t>avenant_type_logements</w:t>
+      </w:r>
+      <w:proofErr w:type="spellEnd"/>
+      <w:r>
+        <w:rPr>
+          <w:rFonts w:ascii="TimesNewRomanPSMT" w:hAnsi="TimesNewRomanPSMT" w:cs="TimesNewRomanPSMT"/>
+          <w:lang w:val="fr-FR"/>
+        </w:rPr>
+        <w:t xml:space="preserve"> %}</w:t>
       </w:r>
       <w:r>
         <w:rPr>
@@ -830,19 +909,67 @@
           <w:rFonts w:ascii="TimesNewRomanPSMT" w:hAnsi="TimesNewRomanPSMT" w:cs="TimesNewRomanPSMT"/>
           <w:lang w:val="fr-FR"/>
         </w:rPr>
-        <w:t>{% endif %}{% if avenant_type_duree %}Modification de la durée de la convention</w:t>
-      </w:r>
-      <w:r>
-        <w:rPr>
-          <w:rFonts w:ascii="TimesNewRomanPSMT" w:hAnsi="TimesNewRomanPSMT" w:cs="TimesNewRomanPSMT"/>
+        <w:t xml:space="preserve">{% </w:t>
+      </w:r>
+      <w:proofErr w:type="spellStart"/>
+      <w:r>
+        <w:rPr>
+          <w:rFonts w:ascii="TimesNewRomanPSMT" w:hAnsi="TimesNewRomanPSMT" w:cs="TimesNewRomanPSMT"/>
+          <w:lang w:val="fr-FR"/>
+        </w:rPr>
+        <w:t>endif</w:t>
+      </w:r>
+      <w:proofErr w:type="spellEnd"/>
+      <w:r>
+        <w:rPr>
+          <w:rFonts w:ascii="TimesNewRomanPSMT" w:hAnsi="TimesNewRomanPSMT" w:cs="TimesNewRomanPSMT"/>
+          <w:lang w:val="fr-FR"/>
         </w:rPr>
         <w:t xml:space="preserve"> </w:t>
       </w:r>
+      <w:proofErr w:type="gramStart"/>
       <w:r>
         <w:rPr>
           <w:rFonts w:ascii="TimesNewRomanPSMT" w:hAnsi="TimesNewRomanPSMT" w:cs="TimesNewRomanPSMT"/>
           <w:lang w:val="fr-FR"/>
         </w:rPr>
+        <w:t>%}{</w:t>
+      </w:r>
+      <w:proofErr w:type="gramEnd"/>
+      <w:r>
+        <w:rPr>
+          <w:rFonts w:ascii="TimesNewRomanPSMT" w:hAnsi="TimesNewRomanPSMT" w:cs="TimesNewRomanPSMT"/>
+          <w:lang w:val="fr-FR"/>
+        </w:rPr>
+        <w:t xml:space="preserve">% if </w:t>
+      </w:r>
+      <w:proofErr w:type="spellStart"/>
+      <w:r>
+        <w:rPr>
+          <w:rFonts w:ascii="TimesNewRomanPSMT" w:hAnsi="TimesNewRomanPSMT" w:cs="TimesNewRomanPSMT"/>
+          <w:lang w:val="fr-FR"/>
+        </w:rPr>
+        <w:t>avenant_type_duree</w:t>
+      </w:r>
+      <w:proofErr w:type="spellEnd"/>
+      <w:r>
+        <w:rPr>
+          <w:rFonts w:ascii="TimesNewRomanPSMT" w:hAnsi="TimesNewRomanPSMT" w:cs="TimesNewRomanPSMT"/>
+          <w:lang w:val="fr-FR"/>
+        </w:rPr>
+        <w:t xml:space="preserve"> %}Modification de la durée de la convention</w:t>
+      </w:r>
+      <w:r>
+        <w:rPr>
+          <w:rFonts w:ascii="TimesNewRomanPSMT" w:hAnsi="TimesNewRomanPSMT" w:cs="TimesNewRomanPSMT"/>
+        </w:rPr>
+        <w:t xml:space="preserve"> </w:t>
+      </w:r>
+      <w:r>
+        <w:rPr>
+          <w:rFonts w:ascii="TimesNewRomanPSMT" w:hAnsi="TimesNewRomanPSMT" w:cs="TimesNewRomanPSMT"/>
+          <w:lang w:val="fr-FR"/>
+        </w:rPr>
         <w:t>et du financement</w:t>
       </w:r>
     </w:p>
@@ -858,7 +985,23 @@
           <w:rFonts w:ascii="TimesNewRomanPSMT" w:hAnsi="TimesNewRomanPSMT" w:cs="TimesNewRomanPSMT"/>
           <w:lang w:val="fr-FR"/>
         </w:rPr>
-        <w:t>{% endif %}</w:t>
+        <w:t xml:space="preserve">{% </w:t>
+      </w:r>
+      <w:proofErr w:type="spellStart"/>
+      <w:r>
+        <w:rPr>
+          <w:rFonts w:ascii="TimesNewRomanPSMT" w:hAnsi="TimesNewRomanPSMT" w:cs="TimesNewRomanPSMT"/>
+          <w:lang w:val="fr-FR"/>
+        </w:rPr>
+        <w:t>endif</w:t>
+      </w:r>
+      <w:proofErr w:type="spellEnd"/>
+      <w:r>
+        <w:rPr>
+          <w:rFonts w:ascii="TimesNewRomanPSMT" w:hAnsi="TimesNewRomanPSMT" w:cs="TimesNewRomanPSMT"/>
+          <w:lang w:val="fr-FR"/>
+        </w:rPr>
+        <w:t xml:space="preserve"> %}</w:t>
       </w:r>
     </w:p>
     <w:p>
@@ -909,15 +1052,24 @@
           <w:rFonts w:ascii="TimesNewRomanPSMT" w:hAnsi="TimesNewRomanPSMT" w:cs="TimesNewRomanPSMT"/>
           <w:lang w:val="fr-FR"/>
         </w:rPr>
-        <w:t>{% if avenant_type_</w:t>
-      </w:r>
+        <w:t xml:space="preserve">{% if </w:t>
+      </w:r>
+      <w:proofErr w:type="spellStart"/>
       <w:r>
         <w:rPr>
           <w:rFonts w:ascii="TimesNewRomanPSMT" w:hAnsi="TimesNewRomanPSMT" w:cs="TimesNewRomanPSMT"/>
           <w:lang w:val="fr-FR"/>
         </w:rPr>
+        <w:t>avenant_type_</w:t>
+      </w:r>
+      <w:r>
+        <w:rPr>
+          <w:rFonts w:ascii="TimesNewRomanPSMT" w:hAnsi="TimesNewRomanPSMT" w:cs="TimesNewRomanPSMT"/>
+          <w:lang w:val="fr-FR"/>
+        </w:rPr>
         <w:t>bailleur</w:t>
       </w:r>
+      <w:proofErr w:type="spellEnd"/>
       <w:r>
         <w:rPr>
           <w:rFonts w:ascii="TimesNewRomanPSMT" w:hAnsi="TimesNewRomanPSMT" w:cs="TimesNewRomanPSMT"/>
@@ -987,7 +1139,55 @@
           <w:rFonts w:ascii="TimesNewRomanPSMT" w:hAnsi="TimesNewRomanPSMT" w:cs="TimesNewRomanPSMT"/>
           <w:lang w:val="fr-FR"/>
         </w:rPr>
-        <w:t>{% endif %}{% if avenant_type_logements %}</w:t>
+        <w:t xml:space="preserve">{% </w:t>
+      </w:r>
+      <w:proofErr w:type="spellStart"/>
+      <w:r>
+        <w:rPr>
+          <w:rFonts w:ascii="TimesNewRomanPSMT" w:hAnsi="TimesNewRomanPSMT" w:cs="TimesNewRomanPSMT"/>
+          <w:lang w:val="fr-FR"/>
+        </w:rPr>
+        <w:t>endif</w:t>
+      </w:r>
+      <w:proofErr w:type="spellEnd"/>
+      <w:r>
+        <w:rPr>
+          <w:rFonts w:ascii="TimesNewRomanPSMT" w:hAnsi="TimesNewRomanPSMT" w:cs="TimesNewRomanPSMT"/>
+          <w:lang w:val="fr-FR"/>
+        </w:rPr>
+        <w:t xml:space="preserve"> </w:t>
+      </w:r>
+      <w:proofErr w:type="gramStart"/>
+      <w:r>
+        <w:rPr>
+          <w:rFonts w:ascii="TimesNewRomanPSMT" w:hAnsi="TimesNewRomanPSMT" w:cs="TimesNewRomanPSMT"/>
+          <w:lang w:val="fr-FR"/>
+        </w:rPr>
+        <w:t>%}{</w:t>
+      </w:r>
+      <w:proofErr w:type="gramEnd"/>
+      <w:r>
+        <w:rPr>
+          <w:rFonts w:ascii="TimesNewRomanPSMT" w:hAnsi="TimesNewRomanPSMT" w:cs="TimesNewRomanPSMT"/>
+          <w:lang w:val="fr-FR"/>
+        </w:rPr>
+        <w:t xml:space="preserve">% if </w:t>
+      </w:r>
+      <w:proofErr w:type="spellStart"/>
+      <w:r>
+        <w:rPr>
+          <w:rFonts w:ascii="TimesNewRomanPSMT" w:hAnsi="TimesNewRomanPSMT" w:cs="TimesNewRomanPSMT"/>
+          <w:lang w:val="fr-FR"/>
+        </w:rPr>
+        <w:t>avenant_type_logements</w:t>
+      </w:r>
+      <w:proofErr w:type="spellEnd"/>
+      <w:r>
+        <w:rPr>
+          <w:rFonts w:ascii="TimesNewRomanPSMT" w:hAnsi="TimesNewRomanPSMT" w:cs="TimesNewRomanPSMT"/>
+          <w:lang w:val="fr-FR"/>
+        </w:rPr>
+        <w:t xml:space="preserve"> %}</w:t>
       </w:r>
     </w:p>
     <w:p>
@@ -1118,7 +1318,7 @@
     </w:p>
     <w:tbl>
       <w:tblPr>
-        <w:tblStyle w:val="TableGrid"/>
+        <w:tblStyle w:val="Grilledutableau"/>
         <w:tblW w:w="0" w:type="auto"/>
         <w:tblLook w:val="04A0" w:firstRow="1" w:lastRow="0" w:firstColumn="1" w:lastColumn="0" w:noHBand="0" w:noVBand="1"/>
       </w:tblPr>
@@ -1201,7 +1401,45 @@
                 <w:szCs w:val="16"/>
                 <w:lang w:val="en-US"/>
               </w:rPr>
-              <w:t>{%tr for k,v in nb_logements_par_type.items() %}</w:t>
+              <w:t xml:space="preserve">{%tr for </w:t>
+            </w:r>
+            <w:proofErr w:type="spellStart"/>
+            <w:proofErr w:type="gramStart"/>
+            <w:r>
+              <w:rPr>
+                <w:sz w:val="16"/>
+                <w:szCs w:val="16"/>
+                <w:lang w:val="en-US"/>
+              </w:rPr>
+              <w:t>k,v</w:t>
+            </w:r>
+            <w:proofErr w:type="spellEnd"/>
+            <w:proofErr w:type="gramEnd"/>
+            <w:r>
+              <w:rPr>
+                <w:sz w:val="16"/>
+                <w:szCs w:val="16"/>
+                <w:lang w:val="en-US"/>
+              </w:rPr>
+              <w:t xml:space="preserve"> in </w:t>
+            </w:r>
+            <w:proofErr w:type="spellStart"/>
+            <w:r>
+              <w:rPr>
+                <w:sz w:val="16"/>
+                <w:szCs w:val="16"/>
+                <w:lang w:val="en-US"/>
+              </w:rPr>
+              <w:t>nb_logements_par_type.items</w:t>
+            </w:r>
+            <w:proofErr w:type="spellEnd"/>
+            <w:r>
+              <w:rPr>
+                <w:sz w:val="16"/>
+                <w:szCs w:val="16"/>
+                <w:lang w:val="en-US"/>
+              </w:rPr>
+              <w:t>() %}</w:t>
             </w:r>
           </w:p>
         </w:tc>
@@ -2008,7 +2246,38 @@
           <w:szCs w:val="16"/>
           <w:lang w:val="fr-FR"/>
         </w:rPr>
-        <w:t>{%- if lot.annexe_celliers %}</w:t>
+        <w:t xml:space="preserve">{%- if </w:t>
+      </w:r>
+      <w:proofErr w:type="spellStart"/>
+      <w:proofErr w:type="gramStart"/>
+      <w:r>
+        <w:rPr>
+          <w:rFonts w:ascii="TimesNewRomanPSMT" w:hAnsi="TimesNewRomanPSMT" w:cs="TimesNewRomanPSMT"/>
+          <w:sz w:val="16"/>
+          <w:szCs w:val="16"/>
+          <w:lang w:val="fr-FR"/>
+        </w:rPr>
+        <w:t>lot.annexe</w:t>
+      </w:r>
+      <w:proofErr w:type="gramEnd"/>
+      <w:r>
+        <w:rPr>
+          <w:rFonts w:ascii="TimesNewRomanPSMT" w:hAnsi="TimesNewRomanPSMT" w:cs="TimesNewRomanPSMT"/>
+          <w:sz w:val="16"/>
+          <w:szCs w:val="16"/>
+          <w:lang w:val="fr-FR"/>
+        </w:rPr>
+        <w:t>_celliers</w:t>
+      </w:r>
+      <w:proofErr w:type="spellEnd"/>
+      <w:r>
+        <w:rPr>
+          <w:rFonts w:ascii="TimesNewRomanPSMT" w:hAnsi="TimesNewRomanPSMT" w:cs="TimesNewRomanPSMT"/>
+          <w:sz w:val="16"/>
+          <w:szCs w:val="16"/>
+          <w:lang w:val="fr-FR"/>
+        </w:rPr>
+        <w:t xml:space="preserve"> %}</w:t>
       </w:r>
     </w:p>
     <w:p>
@@ -2384,8 +2653,10 @@
           <w:szCs w:val="16"/>
           <w:lang w:val="en-US"/>
         </w:rPr>
-        <w:t xml:space="preserve"> if lot.annexe_</w:t>
-      </w:r>
+        <w:t xml:space="preserve"> if </w:t>
+      </w:r>
+      <w:proofErr w:type="spellStart"/>
+      <w:proofErr w:type="gramStart"/>
       <w:r>
         <w:rPr>
           <w:rFonts w:ascii="TimesNewRomanPSMT" w:hAnsi="TimesNewRomanPSMT" w:cs="TimesNewRomanPSMT"/>
@@ -2393,8 +2664,28 @@
           <w:szCs w:val="16"/>
           <w:lang w:val="en-US"/>
         </w:rPr>
+        <w:t>lot.annexe</w:t>
+      </w:r>
+      <w:proofErr w:type="gramEnd"/>
+      <w:r>
+        <w:rPr>
+          <w:rFonts w:ascii="TimesNewRomanPSMT" w:hAnsi="TimesNewRomanPSMT" w:cs="TimesNewRomanPSMT"/>
+          <w:sz w:val="16"/>
+          <w:szCs w:val="16"/>
+          <w:lang w:val="en-US"/>
+        </w:rPr>
+        <w:t>_</w:t>
+      </w:r>
+      <w:r>
+        <w:rPr>
+          <w:rFonts w:ascii="TimesNewRomanPSMT" w:hAnsi="TimesNewRomanPSMT" w:cs="TimesNewRomanPSMT"/>
+          <w:sz w:val="16"/>
+          <w:szCs w:val="16"/>
+          <w:lang w:val="en-US"/>
+        </w:rPr>
         <w:t>balcons</w:t>
       </w:r>
+      <w:proofErr w:type="spellEnd"/>
       <w:r>
         <w:rPr>
           <w:rFonts w:ascii="TimesNewRomanPSMT" w:hAnsi="TimesNewRomanPSMT" w:cs="TimesNewRomanPSMT"/>
@@ -2473,6 +2764,7 @@
         </w:rPr>
         <w:t xml:space="preserve"> </w:t>
       </w:r>
+      <w:proofErr w:type="spellStart"/>
       <w:r>
         <w:rPr>
           <w:rFonts w:ascii="TimesNewRomanPSMT" w:hAnsi="TimesNewRomanPSMT" w:cs="TimesNewRomanPSMT"/>
@@ -2480,6 +2772,7 @@
         </w:rPr>
         <w:t>Balcons</w:t>
       </w:r>
+      <w:proofErr w:type="spellEnd"/>
     </w:p>
     <w:p>
       <w:pPr>
@@ -2908,22 +3201,42 @@
           <w:sz w:val="20"/>
           <w:lang w:val="en-US"/>
         </w:rPr>
-        <w:t>{% if logements.count() %}</w:t>
-      </w:r>
-    </w:p>
-    <w:p>
-      <w:pPr>
-        <w:jc w:val="both"/>
+        <w:t xml:space="preserve">{% if </w:t>
+      </w:r>
+      <w:proofErr w:type="spellStart"/>
+      <w:proofErr w:type="gramStart"/>
+      <w:r>
         <w:rPr>
           <w:rFonts w:ascii="TimesNewRomanPSMT" w:hAnsi="TimesNewRomanPSMT" w:cs="TimesNewRomanPSMT"/>
           <w:sz w:val="20"/>
           <w:lang w:val="en-US"/>
         </w:rPr>
+        <w:t>logements.count</w:t>
+      </w:r>
+      <w:proofErr w:type="spellEnd"/>
+      <w:proofErr w:type="gramEnd"/>
+      <w:r>
+        <w:rPr>
+          <w:rFonts w:ascii="TimesNewRomanPSMT" w:hAnsi="TimesNewRomanPSMT" w:cs="TimesNewRomanPSMT"/>
+          <w:sz w:val="20"/>
+          <w:lang w:val="en-US"/>
+        </w:rPr>
+        <w:t>() %}</w:t>
+      </w:r>
+    </w:p>
+    <w:p>
+      <w:pPr>
+        <w:jc w:val="both"/>
+        <w:rPr>
+          <w:rFonts w:ascii="TimesNewRomanPSMT" w:hAnsi="TimesNewRomanPSMT" w:cs="TimesNewRomanPSMT"/>
+          <w:sz w:val="20"/>
+          <w:lang w:val="en-US"/>
+        </w:rPr>
       </w:pPr>
     </w:p>
     <w:tbl>
       <w:tblPr>
-        <w:tblStyle w:val="TableGrid"/>
+        <w:tblStyle w:val="Grilledutableau"/>
         <w:tblW w:w="0" w:type="auto"/>
         <w:tblLayout w:type="fixed"/>
         <w:tblLook w:val="04A0" w:firstRow="1" w:lastRow="0" w:firstColumn="1" w:lastColumn="0" w:noHBand="0" w:noVBand="1"/>
@@ -3583,7 +3896,27 @@
                 <w:szCs w:val="16"/>
                 <w:lang w:val="en-US"/>
               </w:rPr>
-              <w:t>{%tr for l in logements %}</w:t>
+              <w:t xml:space="preserve">{%tr for l in </w:t>
+            </w:r>
+            <w:proofErr w:type="spellStart"/>
+            <w:r>
+              <w:rPr>
+                <w:rFonts w:ascii="TimesNewRomanPSMT" w:hAnsi="TimesNewRomanPSMT" w:cs="TimesNewRomanPSMT"/>
+                <w:sz w:val="16"/>
+                <w:szCs w:val="16"/>
+                <w:lang w:val="en-US"/>
+              </w:rPr>
+              <w:t>logements</w:t>
+            </w:r>
+            <w:proofErr w:type="spellEnd"/>
+            <w:r>
+              <w:rPr>
+                <w:rFonts w:ascii="TimesNewRomanPSMT" w:hAnsi="TimesNewRomanPSMT" w:cs="TimesNewRomanPSMT"/>
+                <w:sz w:val="16"/>
+                <w:szCs w:val="16"/>
+                <w:lang w:val="en-US"/>
+              </w:rPr>
+              <w:t xml:space="preserve"> %}</w:t>
             </w:r>
           </w:p>
         </w:tc>
@@ -3610,7 +3943,27 @@
                 <w:szCs w:val="16"/>
                 <w:lang w:val="en-US"/>
               </w:rPr>
-              <w:t>{{l.d}}</w:t>
+              <w:t>{{</w:t>
+            </w:r>
+            <w:proofErr w:type="spellStart"/>
+            <w:r>
+              <w:rPr>
+                <w:rFonts w:ascii="TimesNewRomanPSMT" w:hAnsi="TimesNewRomanPSMT" w:cs="TimesNewRomanPSMT"/>
+                <w:sz w:val="16"/>
+                <w:szCs w:val="16"/>
+                <w:lang w:val="en-US"/>
+              </w:rPr>
+              <w:t>l.d</w:t>
+            </w:r>
+            <w:proofErr w:type="spellEnd"/>
+            <w:r>
+              <w:rPr>
+                <w:rFonts w:ascii="TimesNewRomanPSMT" w:hAnsi="TimesNewRomanPSMT" w:cs="TimesNewRomanPSMT"/>
+                <w:sz w:val="16"/>
+                <w:szCs w:val="16"/>
+                <w:lang w:val="en-US"/>
+              </w:rPr>
+              <w:t>}}</w:t>
             </w:r>
           </w:p>
         </w:tc>
@@ -3635,7 +3988,27 @@
                 <w:szCs w:val="16"/>
                 <w:lang w:val="en-US"/>
               </w:rPr>
-              <w:t>{{l.sh|f }}</w:t>
+              <w:t>{{</w:t>
+            </w:r>
+            <w:proofErr w:type="spellStart"/>
+            <w:r>
+              <w:rPr>
+                <w:rFonts w:ascii="TimesNewRomanPSMT" w:hAnsi="TimesNewRomanPSMT" w:cs="TimesNewRomanPSMT"/>
+                <w:sz w:val="16"/>
+                <w:szCs w:val="16"/>
+                <w:lang w:val="en-US"/>
+              </w:rPr>
+              <w:t>l.sh|f</w:t>
+            </w:r>
+            <w:proofErr w:type="spellEnd"/>
+            <w:r>
+              <w:rPr>
+                <w:rFonts w:ascii="TimesNewRomanPSMT" w:hAnsi="TimesNewRomanPSMT" w:cs="TimesNewRomanPSMT"/>
+                <w:sz w:val="16"/>
+                <w:szCs w:val="16"/>
+                <w:lang w:val="en-US"/>
+              </w:rPr>
+              <w:t xml:space="preserve"> }}</w:t>
             </w:r>
           </w:p>
         </w:tc>
@@ -3660,7 +4033,27 @@
                 <w:szCs w:val="16"/>
                 <w:lang w:val="en-US"/>
               </w:rPr>
-              <w:t>{{l.sa|f }}</w:t>
+              <w:t>{{</w:t>
+            </w:r>
+            <w:proofErr w:type="spellStart"/>
+            <w:r>
+              <w:rPr>
+                <w:rFonts w:ascii="TimesNewRomanPSMT" w:hAnsi="TimesNewRomanPSMT" w:cs="TimesNewRomanPSMT"/>
+                <w:sz w:val="16"/>
+                <w:szCs w:val="16"/>
+                <w:lang w:val="en-US"/>
+              </w:rPr>
+              <w:t>l.sa|f</w:t>
+            </w:r>
+            <w:proofErr w:type="spellEnd"/>
+            <w:r>
+              <w:rPr>
+                <w:rFonts w:ascii="TimesNewRomanPSMT" w:hAnsi="TimesNewRomanPSMT" w:cs="TimesNewRomanPSMT"/>
+                <w:sz w:val="16"/>
+                <w:szCs w:val="16"/>
+                <w:lang w:val="en-US"/>
+              </w:rPr>
+              <w:t xml:space="preserve"> }}</w:t>
             </w:r>
           </w:p>
         </w:tc>
@@ -3685,7 +4078,27 @@
                 <w:szCs w:val="16"/>
                 <w:lang w:val="en-US"/>
               </w:rPr>
-              <w:t>{{l.su|f }}</w:t>
+              <w:t>{{</w:t>
+            </w:r>
+            <w:proofErr w:type="spellStart"/>
+            <w:r>
+              <w:rPr>
+                <w:rFonts w:ascii="TimesNewRomanPSMT" w:hAnsi="TimesNewRomanPSMT" w:cs="TimesNewRomanPSMT"/>
+                <w:sz w:val="16"/>
+                <w:szCs w:val="16"/>
+                <w:lang w:val="en-US"/>
+              </w:rPr>
+              <w:t>l.su|f</w:t>
+            </w:r>
+            <w:proofErr w:type="spellEnd"/>
+            <w:r>
+              <w:rPr>
+                <w:rFonts w:ascii="TimesNewRomanPSMT" w:hAnsi="TimesNewRomanPSMT" w:cs="TimesNewRomanPSMT"/>
+                <w:sz w:val="16"/>
+                <w:szCs w:val="16"/>
+                <w:lang w:val="en-US"/>
+              </w:rPr>
+              <w:t xml:space="preserve"> }}</w:t>
             </w:r>
           </w:p>
         </w:tc>
@@ -3710,7 +4123,38 @@
                 <w:szCs w:val="16"/>
                 <w:lang w:val="en-US"/>
               </w:rPr>
-              <w:t>{{l.lpmc|f }}</w:t>
+              <w:t>{{</w:t>
+            </w:r>
+            <w:proofErr w:type="spellStart"/>
+            <w:proofErr w:type="gramStart"/>
+            <w:r>
+              <w:rPr>
+                <w:rFonts w:ascii="TimesNewRomanPSMT" w:hAnsi="TimesNewRomanPSMT" w:cs="TimesNewRomanPSMT"/>
+                <w:sz w:val="16"/>
+                <w:szCs w:val="16"/>
+                <w:lang w:val="en-US"/>
+              </w:rPr>
+              <w:t>l.lpmc</w:t>
+            </w:r>
+            <w:proofErr w:type="gramEnd"/>
+            <w:r>
+              <w:rPr>
+                <w:rFonts w:ascii="TimesNewRomanPSMT" w:hAnsi="TimesNewRomanPSMT" w:cs="TimesNewRomanPSMT"/>
+                <w:sz w:val="16"/>
+                <w:szCs w:val="16"/>
+                <w:lang w:val="en-US"/>
+              </w:rPr>
+              <w:t>|f</w:t>
+            </w:r>
+            <w:proofErr w:type="spellEnd"/>
+            <w:r>
+              <w:rPr>
+                <w:rFonts w:ascii="TimesNewRomanPSMT" w:hAnsi="TimesNewRomanPSMT" w:cs="TimesNewRomanPSMT"/>
+                <w:sz w:val="16"/>
+                <w:szCs w:val="16"/>
+                <w:lang w:val="en-US"/>
+              </w:rPr>
+              <w:t xml:space="preserve"> }}</w:t>
             </w:r>
           </w:p>
         </w:tc>
@@ -3735,7 +4179,27 @@
                 <w:szCs w:val="16"/>
                 <w:lang w:val="en-US"/>
               </w:rPr>
-              <w:t>{{l.c|f(d=4)}}</w:t>
+              <w:t>{{</w:t>
+            </w:r>
+            <w:proofErr w:type="spellStart"/>
+            <w:r>
+              <w:rPr>
+                <w:rFonts w:ascii="TimesNewRomanPSMT" w:hAnsi="TimesNewRomanPSMT" w:cs="TimesNewRomanPSMT"/>
+                <w:sz w:val="16"/>
+                <w:szCs w:val="16"/>
+                <w:lang w:val="en-US"/>
+              </w:rPr>
+              <w:t>l.c|f</w:t>
+            </w:r>
+            <w:proofErr w:type="spellEnd"/>
+            <w:r>
+              <w:rPr>
+                <w:rFonts w:ascii="TimesNewRomanPSMT" w:hAnsi="TimesNewRomanPSMT" w:cs="TimesNewRomanPSMT"/>
+                <w:sz w:val="16"/>
+                <w:szCs w:val="16"/>
+                <w:lang w:val="en-US"/>
+              </w:rPr>
+              <w:t>(d=4)}}</w:t>
             </w:r>
           </w:p>
         </w:tc>
@@ -3760,7 +4224,38 @@
                 <w:szCs w:val="16"/>
                 <w:lang w:val="en-US"/>
               </w:rPr>
-              <w:t>{{l.l|f}}</w:t>
+              <w:t>{{</w:t>
+            </w:r>
+            <w:proofErr w:type="spellStart"/>
+            <w:proofErr w:type="gramStart"/>
+            <w:r>
+              <w:rPr>
+                <w:rFonts w:ascii="TimesNewRomanPSMT" w:hAnsi="TimesNewRomanPSMT" w:cs="TimesNewRomanPSMT"/>
+                <w:sz w:val="16"/>
+                <w:szCs w:val="16"/>
+                <w:lang w:val="en-US"/>
+              </w:rPr>
+              <w:t>l.l</w:t>
+            </w:r>
+            <w:proofErr w:type="gramEnd"/>
+            <w:r>
+              <w:rPr>
+                <w:rFonts w:ascii="TimesNewRomanPSMT" w:hAnsi="TimesNewRomanPSMT" w:cs="TimesNewRomanPSMT"/>
+                <w:sz w:val="16"/>
+                <w:szCs w:val="16"/>
+                <w:lang w:val="en-US"/>
+              </w:rPr>
+              <w:t>|f</w:t>
+            </w:r>
+            <w:proofErr w:type="spellEnd"/>
+            <w:r>
+              <w:rPr>
+                <w:rFonts w:ascii="TimesNewRomanPSMT" w:hAnsi="TimesNewRomanPSMT" w:cs="TimesNewRomanPSMT"/>
+                <w:sz w:val="16"/>
+                <w:szCs w:val="16"/>
+                <w:lang w:val="en-US"/>
+              </w:rPr>
+              <w:t>}}</w:t>
             </w:r>
           </w:p>
         </w:tc>
@@ -3787,7 +4282,25 @@
                 <w:szCs w:val="16"/>
                 <w:lang w:val="en-US"/>
               </w:rPr>
-              <w:t>{%tr endfor %}</w:t>
+              <w:t xml:space="preserve">{%tr </w:t>
+            </w:r>
+            <w:proofErr w:type="spellStart"/>
+            <w:r>
+              <w:rPr>
+                <w:sz w:val="16"/>
+                <w:szCs w:val="16"/>
+                <w:lang w:val="en-US"/>
+              </w:rPr>
+              <w:t>endfor</w:t>
+            </w:r>
+            <w:proofErr w:type="spellEnd"/>
+            <w:r>
+              <w:rPr>
+                <w:sz w:val="16"/>
+                <w:szCs w:val="16"/>
+                <w:lang w:val="en-US"/>
+              </w:rPr>
+              <w:t xml:space="preserve"> %}</w:t>
             </w:r>
           </w:p>
         </w:tc>
@@ -3843,8 +4356,9 @@
                 <w:szCs w:val="16"/>
                 <w:lang w:val="en-US"/>
               </w:rPr>
-              <w:t>{{sh_totale</w:t>
-            </w:r>
+              <w:t>{{</w:t>
+            </w:r>
+            <w:proofErr w:type="spellStart"/>
             <w:r>
               <w:rPr>
                 <w:rFonts w:ascii="TimesNewRomanPSMT" w:hAnsi="TimesNewRomanPSMT" w:cs="TimesNewRomanPSMT"/>
@@ -3854,8 +4368,20 @@
                 <w:szCs w:val="16"/>
                 <w:lang w:val="en-US"/>
               </w:rPr>
+              <w:t>sh_totale</w:t>
+            </w:r>
+            <w:r>
+              <w:rPr>
+                <w:rFonts w:ascii="TimesNewRomanPSMT" w:hAnsi="TimesNewRomanPSMT" w:cs="TimesNewRomanPSMT"/>
+                <w:b/>
+                <w:bCs/>
+                <w:sz w:val="16"/>
+                <w:szCs w:val="16"/>
+                <w:lang w:val="en-US"/>
+              </w:rPr>
               <w:t>|f</w:t>
             </w:r>
+            <w:proofErr w:type="spellEnd"/>
             <w:r>
               <w:rPr>
                 <w:rFonts w:ascii="TimesNewRomanPSMT" w:hAnsi="TimesNewRomanPSMT" w:cs="TimesNewRomanPSMT"/>
@@ -3892,8 +4418,9 @@
                 <w:szCs w:val="16"/>
                 <w:lang w:val="en-US"/>
               </w:rPr>
-              <w:t>{{s</w:t>
-            </w:r>
+              <w:t>{{</w:t>
+            </w:r>
+            <w:proofErr w:type="spellStart"/>
             <w:r>
               <w:rPr>
                 <w:rFonts w:ascii="TimesNewRomanPSMT" w:hAnsi="TimesNewRomanPSMT" w:cs="TimesNewRomanPSMT"/>
@@ -3903,7 +4430,7 @@
                 <w:szCs w:val="16"/>
                 <w:lang w:val="en-US"/>
               </w:rPr>
-              <w:t>a</w:t>
+              <w:t>s</w:t>
             </w:r>
             <w:r>
               <w:rPr>
@@ -3914,7 +4441,7 @@
                 <w:szCs w:val="16"/>
                 <w:lang w:val="en-US"/>
               </w:rPr>
-              <w:t>_totale</w:t>
+              <w:t>a</w:t>
             </w:r>
             <w:r>
               <w:rPr>
@@ -3925,8 +4452,20 @@
                 <w:szCs w:val="16"/>
                 <w:lang w:val="en-US"/>
               </w:rPr>
+              <w:t>_totale</w:t>
+            </w:r>
+            <w:r>
+              <w:rPr>
+                <w:rFonts w:ascii="TimesNewRomanPSMT" w:hAnsi="TimesNewRomanPSMT" w:cs="TimesNewRomanPSMT"/>
+                <w:b/>
+                <w:bCs/>
+                <w:sz w:val="16"/>
+                <w:szCs w:val="16"/>
+                <w:lang w:val="en-US"/>
+              </w:rPr>
               <w:t>|f</w:t>
             </w:r>
+            <w:proofErr w:type="spellEnd"/>
             <w:r>
               <w:rPr>
                 <w:rFonts w:ascii="TimesNewRomanPSMT" w:hAnsi="TimesNewRomanPSMT" w:cs="TimesNewRomanPSMT"/>
@@ -3963,8 +4502,9 @@
                 <w:szCs w:val="16"/>
                 <w:lang w:val="en-US"/>
               </w:rPr>
-              <w:t>{{s</w:t>
-            </w:r>
+              <w:t>{{</w:t>
+            </w:r>
+            <w:proofErr w:type="spellStart"/>
             <w:r>
               <w:rPr>
                 <w:rFonts w:ascii="TimesNewRomanPSMT" w:hAnsi="TimesNewRomanPSMT" w:cs="TimesNewRomanPSMT"/>
@@ -3974,7 +4514,7 @@
                 <w:szCs w:val="16"/>
                 <w:lang w:val="en-US"/>
               </w:rPr>
-              <w:t>u</w:t>
+              <w:t>s</w:t>
             </w:r>
             <w:r>
               <w:rPr>
@@ -3985,7 +4525,7 @@
                 <w:szCs w:val="16"/>
                 <w:lang w:val="en-US"/>
               </w:rPr>
-              <w:t>_totale</w:t>
+              <w:t>u</w:t>
             </w:r>
             <w:r>
               <w:rPr>
@@ -3996,8 +4536,20 @@
                 <w:szCs w:val="16"/>
                 <w:lang w:val="en-US"/>
               </w:rPr>
+              <w:t>_totale</w:t>
+            </w:r>
+            <w:r>
+              <w:rPr>
+                <w:rFonts w:ascii="TimesNewRomanPSMT" w:hAnsi="TimesNewRomanPSMT" w:cs="TimesNewRomanPSMT"/>
+                <w:b/>
+                <w:bCs/>
+                <w:sz w:val="16"/>
+                <w:szCs w:val="16"/>
+                <w:lang w:val="en-US"/>
+              </w:rPr>
               <w:t>|f</w:t>
             </w:r>
+            <w:proofErr w:type="spellEnd"/>
             <w:r>
               <w:rPr>
                 <w:rFonts w:ascii="TimesNewRomanPSMT" w:hAnsi="TimesNewRomanPSMT" w:cs="TimesNewRomanPSMT"/>
@@ -4068,6 +4620,7 @@
               </w:rPr>
               <w:t>{{</w:t>
             </w:r>
+            <w:proofErr w:type="spellStart"/>
             <w:r>
               <w:rPr>
                 <w:rFonts w:ascii="TimesNewRomanPSMT" w:hAnsi="TimesNewRomanPSMT" w:cs="TimesNewRomanPSMT"/>
@@ -4101,6 +4654,7 @@
               </w:rPr>
               <w:t>|f</w:t>
             </w:r>
+            <w:proofErr w:type="spellEnd"/>
             <w:r>
               <w:rPr>
                 <w:rFonts w:ascii="TimesNewRomanPSMT" w:hAnsi="TimesNewRomanPSMT" w:cs="TimesNewRomanPSMT"/>
@@ -4213,7 +4767,7 @@
     </w:p>
     <w:tbl>
       <w:tblPr>
-        <w:tblStyle w:val="TableGrid"/>
+        <w:tblStyle w:val="Grilledutableau"/>
         <w:tblW w:w="0" w:type="auto"/>
         <w:tblLook w:val="04A0" w:firstRow="1" w:lastRow="0" w:firstColumn="1" w:lastColumn="0" w:noHBand="0" w:noVBand="1"/>
       </w:tblPr>
@@ -4363,6 +4917,7 @@
               </w:rPr>
               <w:t xml:space="preserve"> in </w:t>
             </w:r>
+            <w:proofErr w:type="spellStart"/>
             <w:r>
               <w:rPr>
                 <w:rFonts w:ascii="TimesNewRomanPSMT" w:hAnsi="TimesNewRomanPSMT" w:cs="TimesNewRomanPSMT"/>
@@ -4372,6 +4927,7 @@
               </w:rPr>
               <w:t>stationnements</w:t>
             </w:r>
+            <w:proofErr w:type="spellEnd"/>
             <w:r>
               <w:rPr>
                 <w:rFonts w:ascii="TimesNewRomanPSMT" w:hAnsi="TimesNewRomanPSMT" w:cs="TimesNewRomanPSMT"/>
@@ -4479,7 +5035,27 @@
                 <w:szCs w:val="16"/>
                 <w:lang w:val="en-US"/>
               </w:rPr>
-              <w:t>%tr endfor %}</w:t>
+              <w:t xml:space="preserve">%tr </w:t>
+            </w:r>
+            <w:proofErr w:type="spellStart"/>
+            <w:r>
+              <w:rPr>
+                <w:rFonts w:ascii="TimesNewRomanPSMT" w:hAnsi="TimesNewRomanPSMT" w:cs="TimesNewRomanPSMT"/>
+                <w:sz w:val="16"/>
+                <w:szCs w:val="16"/>
+                <w:lang w:val="en-US"/>
+              </w:rPr>
+              <w:t>endfor</w:t>
+            </w:r>
+            <w:proofErr w:type="spellEnd"/>
+            <w:r>
+              <w:rPr>
+                <w:rFonts w:ascii="TimesNewRomanPSMT" w:hAnsi="TimesNewRomanPSMT" w:cs="TimesNewRomanPSMT"/>
+                <w:sz w:val="16"/>
+                <w:szCs w:val="16"/>
+                <w:lang w:val="en-US"/>
+              </w:rPr>
+              <w:t xml:space="preserve"> %}</w:t>
             </w:r>
           </w:p>
         </w:tc>
@@ -4518,6 +5094,8 @@
         </w:rPr>
         <w:t xml:space="preserve">{% if </w:t>
       </w:r>
+      <w:proofErr w:type="spellStart"/>
+      <w:proofErr w:type="gramStart"/>
       <w:r>
         <w:rPr>
           <w:rFonts w:ascii="TimesNewRomanPSMT" w:hAnsi="TimesNewRomanPSMT" w:cs="TimesNewRomanPSMT"/>
@@ -4532,12 +5110,22 @@
           <w:sz w:val="20"/>
           <w:lang w:val="en-US"/>
         </w:rPr>
-        <w:t>.count() %}</w:t>
+        <w:t>.count</w:t>
+      </w:r>
+      <w:proofErr w:type="spellEnd"/>
+      <w:proofErr w:type="gramEnd"/>
+      <w:r>
+        <w:rPr>
+          <w:rFonts w:ascii="TimesNewRomanPSMT" w:hAnsi="TimesNewRomanPSMT" w:cs="TimesNewRomanPSMT"/>
+          <w:sz w:val="20"/>
+          <w:lang w:val="en-US"/>
+        </w:rPr>
+        <w:t>() %}</w:t>
       </w:r>
     </w:p>
     <w:tbl>
       <w:tblPr>
-        <w:tblStyle w:val="TableGrid"/>
+        <w:tblStyle w:val="Grilledutableau"/>
         <w:tblW w:w="0" w:type="auto"/>
         <w:tblLook w:val="04A0" w:firstRow="1" w:lastRow="0" w:firstColumn="1" w:lastColumn="0" w:noHBand="0" w:noVBand="1"/>
       </w:tblPr>
@@ -4576,8 +5164,21 @@
                 <w:lang w:val="en-US"/>
               </w:rPr>
               <w:lastRenderedPageBreak/>
-              <w:t>Type d’annexe</w:t>
-            </w:r>
+              <w:t xml:space="preserve">Type </w:t>
+            </w:r>
+            <w:proofErr w:type="spellStart"/>
+            <w:r>
+              <w:rPr>
+                <w:rFonts w:ascii="TimesNewRomanPSMT" w:hAnsi="TimesNewRomanPSMT" w:cs="TimesNewRomanPSMT"/>
+                <w:b/>
+                <w:bCs/>
+                <w:sz w:val="16"/>
+                <w:szCs w:val="16"/>
+                <w:lang w:val="en-US"/>
+              </w:rPr>
+              <w:t>d’annexe</w:t>
+            </w:r>
+            <w:proofErr w:type="spellEnd"/>
           </w:p>
         </w:tc>
         <w:tc>
@@ -4596,6 +5197,7 @@
                 <w:lang w:val="en-US"/>
               </w:rPr>
             </w:pPr>
+            <w:proofErr w:type="spellStart"/>
             <w:r>
               <w:rPr>
                 <w:rFonts w:ascii="TimesNewRomanPSMT" w:hAnsi="TimesNewRomanPSMT" w:cs="TimesNewRomanPSMT"/>
@@ -4605,8 +5207,33 @@
                 <w:szCs w:val="16"/>
                 <w:lang w:val="en-US"/>
               </w:rPr>
-              <w:t>Désignation des logement</w:t>
-            </w:r>
+              <w:t>Désignation</w:t>
+            </w:r>
+            <w:proofErr w:type="spellEnd"/>
+            <w:r>
+              <w:rPr>
+                <w:rFonts w:ascii="TimesNewRomanPSMT" w:hAnsi="TimesNewRomanPSMT" w:cs="TimesNewRomanPSMT"/>
+                <w:b/>
+                <w:bCs/>
+                <w:sz w:val="16"/>
+                <w:szCs w:val="16"/>
+                <w:lang w:val="en-US"/>
+              </w:rPr>
+              <w:t xml:space="preserve"> des </w:t>
+            </w:r>
+            <w:proofErr w:type="spellStart"/>
+            <w:r>
+              <w:rPr>
+                <w:rFonts w:ascii="TimesNewRomanPSMT" w:hAnsi="TimesNewRomanPSMT" w:cs="TimesNewRomanPSMT"/>
+                <w:b/>
+                <w:bCs/>
+                <w:sz w:val="16"/>
+                <w:szCs w:val="16"/>
+                <w:lang w:val="en-US"/>
+              </w:rPr>
+              <w:t>logement</w:t>
+            </w:r>
+            <w:proofErr w:type="spellEnd"/>
           </w:p>
         </w:tc>
         <w:tc>
@@ -4625,6 +5252,7 @@
                 <w:lang w:val="en-US"/>
               </w:rPr>
             </w:pPr>
+            <w:proofErr w:type="spellStart"/>
             <w:r>
               <w:rPr>
                 <w:rFonts w:ascii="TimesNewRomanPSMT" w:hAnsi="TimesNewRomanPSMT" w:cs="TimesNewRomanPSMT"/>
@@ -4634,8 +5262,33 @@
                 <w:szCs w:val="16"/>
                 <w:lang w:val="en-US"/>
               </w:rPr>
-              <w:t>Typologie des logements</w:t>
-            </w:r>
+              <w:t>Typologie</w:t>
+            </w:r>
+            <w:proofErr w:type="spellEnd"/>
+            <w:r>
+              <w:rPr>
+                <w:rFonts w:ascii="TimesNewRomanPSMT" w:hAnsi="TimesNewRomanPSMT" w:cs="TimesNewRomanPSMT"/>
+                <w:b/>
+                <w:bCs/>
+                <w:sz w:val="16"/>
+                <w:szCs w:val="16"/>
+                <w:lang w:val="en-US"/>
+              </w:rPr>
+              <w:t xml:space="preserve"> des </w:t>
+            </w:r>
+            <w:proofErr w:type="spellStart"/>
+            <w:r>
+              <w:rPr>
+                <w:rFonts w:ascii="TimesNewRomanPSMT" w:hAnsi="TimesNewRomanPSMT" w:cs="TimesNewRomanPSMT"/>
+                <w:b/>
+                <w:bCs/>
+                <w:sz w:val="16"/>
+                <w:szCs w:val="16"/>
+                <w:lang w:val="en-US"/>
+              </w:rPr>
+              <w:t>logements</w:t>
+            </w:r>
+            <w:proofErr w:type="spellEnd"/>
           </w:p>
         </w:tc>
         <w:tc>
@@ -4663,8 +5316,21 @@
                 <w:szCs w:val="16"/>
                 <w:lang w:val="en-US"/>
               </w:rPr>
-              <w:t>Surface de l’annexe</w:t>
-            </w:r>
+              <w:t xml:space="preserve">Surface de </w:t>
+            </w:r>
+            <w:proofErr w:type="spellStart"/>
+            <w:r>
+              <w:rPr>
+                <w:rFonts w:ascii="TimesNewRomanPSMT" w:hAnsi="TimesNewRomanPSMT" w:cs="TimesNewRomanPSMT"/>
+                <w:b/>
+                <w:bCs/>
+                <w:sz w:val="16"/>
+                <w:szCs w:val="16"/>
+                <w:lang w:val="en-US"/>
+              </w:rPr>
+              <w:t>l’annexe</w:t>
+            </w:r>
+            <w:proofErr w:type="spellEnd"/>
           </w:p>
         </w:tc>
         <w:tc>
@@ -4683,6 +5349,7 @@
                 <w:lang w:val="en-US"/>
               </w:rPr>
             </w:pPr>
+            <w:proofErr w:type="spellStart"/>
             <w:r>
               <w:rPr>
                 <w:rFonts w:ascii="TimesNewRomanPSMT" w:hAnsi="TimesNewRomanPSMT" w:cs="TimesNewRomanPSMT"/>
@@ -4692,7 +5359,67 @@
                 <w:szCs w:val="16"/>
                 <w:lang w:val="en-US"/>
               </w:rPr>
-              <w:t>Loyer unitaire en €</w:t>
+              <w:t>Loyer</w:t>
+            </w:r>
+            <w:proofErr w:type="spellEnd"/>
+            <w:r>
+              <w:rPr>
+                <w:rFonts w:ascii="TimesNewRomanPSMT" w:hAnsi="TimesNewRomanPSMT" w:cs="TimesNewRomanPSMT"/>
+                <w:b/>
+                <w:bCs/>
+                <w:sz w:val="16"/>
+                <w:szCs w:val="16"/>
+                <w:lang w:val="en-US"/>
+              </w:rPr>
+              <w:t xml:space="preserve"> </w:t>
+            </w:r>
+            <w:proofErr w:type="spellStart"/>
+            <w:r>
+              <w:rPr>
+                <w:rFonts w:ascii="TimesNewRomanPSMT" w:hAnsi="TimesNewRomanPSMT" w:cs="TimesNewRomanPSMT"/>
+                <w:b/>
+                <w:bCs/>
+                <w:sz w:val="16"/>
+                <w:szCs w:val="16"/>
+                <w:lang w:val="en-US"/>
+              </w:rPr>
+              <w:t>unitaire</w:t>
+            </w:r>
+            <w:proofErr w:type="spellEnd"/>
+            <w:r>
+              <w:rPr>
+                <w:rFonts w:ascii="TimesNewRomanPSMT" w:hAnsi="TimesNewRomanPSMT" w:cs="TimesNewRomanPSMT"/>
+                <w:b/>
+                <w:bCs/>
+                <w:sz w:val="16"/>
+                <w:szCs w:val="16"/>
+                <w:lang w:val="en-US"/>
+              </w:rPr>
+              <w:t xml:space="preserve"> </w:t>
+            </w:r>
+            <w:proofErr w:type="spellStart"/>
+            <w:r>
+              <w:rPr>
+                <w:rFonts w:ascii="TimesNewRomanPSMT" w:hAnsi="TimesNewRomanPSMT" w:cs="TimesNewRomanPSMT"/>
+                <w:b/>
+                <w:bCs/>
+                <w:sz w:val="16"/>
+                <w:szCs w:val="16"/>
+                <w:lang w:val="en-US"/>
+              </w:rPr>
+              <w:t>en</w:t>
+            </w:r>
+            <w:proofErr w:type="spellEnd"/>
+            <w:r>
+              <w:rPr>
+                <w:rFonts w:ascii="TimesNewRomanPSMT" w:hAnsi="TimesNewRomanPSMT" w:cs="TimesNewRomanPSMT"/>
+                <w:b/>
+                <w:bCs/>
+                <w:sz w:val="16"/>
+                <w:szCs w:val="16"/>
+                <w:lang w:val="en-US"/>
+              </w:rPr>
+              <w:t xml:space="preserve"> €</w:t>
             </w:r>
           </w:p>
         </w:tc>
@@ -4712,6 +5439,7 @@
                 <w:lang w:val="en-US"/>
               </w:rPr>
             </w:pPr>
+            <w:proofErr w:type="spellStart"/>
             <w:r>
               <w:rPr>
                 <w:rFonts w:ascii="TimesNewRomanPSMT" w:hAnsi="TimesNewRomanPSMT" w:cs="TimesNewRomanPSMT"/>
@@ -4721,7 +5449,67 @@
                 <w:szCs w:val="16"/>
                 <w:lang w:val="en-US"/>
               </w:rPr>
-              <w:t>Loyer maximun en €</w:t>
+              <w:t>Loyer</w:t>
+            </w:r>
+            <w:proofErr w:type="spellEnd"/>
+            <w:r>
+              <w:rPr>
+                <w:rFonts w:ascii="TimesNewRomanPSMT" w:hAnsi="TimesNewRomanPSMT" w:cs="TimesNewRomanPSMT"/>
+                <w:b/>
+                <w:bCs/>
+                <w:sz w:val="16"/>
+                <w:szCs w:val="16"/>
+                <w:lang w:val="en-US"/>
+              </w:rPr>
+              <w:t xml:space="preserve"> </w:t>
+            </w:r>
+            <w:proofErr w:type="spellStart"/>
+            <w:r>
+              <w:rPr>
+                <w:rFonts w:ascii="TimesNewRomanPSMT" w:hAnsi="TimesNewRomanPSMT" w:cs="TimesNewRomanPSMT"/>
+                <w:b/>
+                <w:bCs/>
+                <w:sz w:val="16"/>
+                <w:szCs w:val="16"/>
+                <w:lang w:val="en-US"/>
+              </w:rPr>
+              <w:t>maximun</w:t>
+            </w:r>
+            <w:proofErr w:type="spellEnd"/>
+            <w:r>
+              <w:rPr>
+                <w:rFonts w:ascii="TimesNewRomanPSMT" w:hAnsi="TimesNewRomanPSMT" w:cs="TimesNewRomanPSMT"/>
+                <w:b/>
+                <w:bCs/>
+                <w:sz w:val="16"/>
+                <w:szCs w:val="16"/>
+                <w:lang w:val="en-US"/>
+              </w:rPr>
+              <w:t xml:space="preserve"> </w:t>
+            </w:r>
+            <w:proofErr w:type="spellStart"/>
+            <w:r>
+              <w:rPr>
+                <w:rFonts w:ascii="TimesNewRomanPSMT" w:hAnsi="TimesNewRomanPSMT" w:cs="TimesNewRomanPSMT"/>
+                <w:b/>
+                <w:bCs/>
+                <w:sz w:val="16"/>
+                <w:szCs w:val="16"/>
+                <w:lang w:val="en-US"/>
+              </w:rPr>
+              <w:t>en</w:t>
+            </w:r>
+            <w:proofErr w:type="spellEnd"/>
+            <w:r>
+              <w:rPr>
+                <w:rFonts w:ascii="TimesNewRomanPSMT" w:hAnsi="TimesNewRomanPSMT" w:cs="TimesNewRomanPSMT"/>
+                <w:b/>
+                <w:bCs/>
+                <w:sz w:val="16"/>
+                <w:szCs w:val="16"/>
+                <w:lang w:val="en-US"/>
+              </w:rPr>
+              <w:t xml:space="preserve"> €</w:t>
             </w:r>
           </w:p>
         </w:tc>
@@ -4801,7 +5589,29 @@
                 <w:szCs w:val="16"/>
                 <w:lang w:val="en-US"/>
               </w:rPr>
-              <w:t>{{a.lgt.d}}</w:t>
+              <w:t>{{</w:t>
+            </w:r>
+            <w:proofErr w:type="spellStart"/>
+            <w:proofErr w:type="gramStart"/>
+            <w:r>
+              <w:rPr>
+                <w:rFonts w:ascii="TimesNewRomanPSMT" w:hAnsi="TimesNewRomanPSMT" w:cs="TimesNewRomanPSMT"/>
+                <w:sz w:val="16"/>
+                <w:szCs w:val="16"/>
+                <w:lang w:val="en-US"/>
+              </w:rPr>
+              <w:t>a.lgt.d</w:t>
+            </w:r>
+            <w:proofErr w:type="spellEnd"/>
+            <w:proofErr w:type="gramEnd"/>
+            <w:r>
+              <w:rPr>
+                <w:rFonts w:ascii="TimesNewRomanPSMT" w:hAnsi="TimesNewRomanPSMT" w:cs="TimesNewRomanPSMT"/>
+                <w:sz w:val="16"/>
+                <w:szCs w:val="16"/>
+                <w:lang w:val="en-US"/>
+              </w:rPr>
+              <w:t>}}</w:t>
             </w:r>
           </w:p>
         </w:tc>
@@ -4869,8 +5679,20 @@
                 <w:szCs w:val="16"/>
                 <w:lang w:val="en-US"/>
               </w:rPr>
-              <w:t>{{a.shsr</w:t>
-            </w:r>
+              <w:t>{{</w:t>
+            </w:r>
+            <w:proofErr w:type="spellStart"/>
+            <w:proofErr w:type="gramStart"/>
+            <w:r>
+              <w:rPr>
+                <w:rFonts w:ascii="TimesNewRomanPSMT" w:hAnsi="TimesNewRomanPSMT" w:cs="TimesNewRomanPSMT"/>
+                <w:sz w:val="16"/>
+                <w:szCs w:val="16"/>
+                <w:lang w:val="en-US"/>
+              </w:rPr>
+              <w:t>a.shsr</w:t>
+            </w:r>
+            <w:proofErr w:type="gramEnd"/>
             <w:r>
               <w:rPr>
                 <w:rFonts w:ascii="TimesNewRomanPSMT" w:hAnsi="TimesNewRomanPSMT" w:cs="TimesNewRomanPSMT"/>
@@ -4880,6 +5702,7 @@
               </w:rPr>
               <w:t>|f</w:t>
             </w:r>
+            <w:proofErr w:type="spellEnd"/>
             <w:r>
               <w:rPr>
                 <w:rFonts w:ascii="TimesNewRomanPSMT" w:hAnsi="TimesNewRomanPSMT" w:cs="TimesNewRomanPSMT"/>
@@ -4912,8 +5735,20 @@
                 <w:szCs w:val="16"/>
                 <w:lang w:val="en-US"/>
               </w:rPr>
-              <w:t>{{a.lpmc</w:t>
-            </w:r>
+              <w:t>{{</w:t>
+            </w:r>
+            <w:proofErr w:type="spellStart"/>
+            <w:proofErr w:type="gramStart"/>
+            <w:r>
+              <w:rPr>
+                <w:rFonts w:ascii="TimesNewRomanPSMT" w:hAnsi="TimesNewRomanPSMT" w:cs="TimesNewRomanPSMT"/>
+                <w:sz w:val="16"/>
+                <w:szCs w:val="16"/>
+                <w:lang w:val="en-US"/>
+              </w:rPr>
+              <w:t>a.lpmc</w:t>
+            </w:r>
+            <w:proofErr w:type="gramEnd"/>
             <w:r>
               <w:rPr>
                 <w:rFonts w:ascii="TimesNewRomanPSMT" w:hAnsi="TimesNewRomanPSMT" w:cs="TimesNewRomanPSMT"/>
@@ -4923,6 +5758,7 @@
               </w:rPr>
               <w:t>|f</w:t>
             </w:r>
+            <w:proofErr w:type="spellEnd"/>
             <w:r>
               <w:rPr>
                 <w:rFonts w:ascii="TimesNewRomanPSMT" w:hAnsi="TimesNewRomanPSMT" w:cs="TimesNewRomanPSMT"/>
@@ -4955,8 +5791,20 @@
                 <w:szCs w:val="16"/>
                 <w:lang w:val="en-US"/>
               </w:rPr>
-              <w:t>{{a.l</w:t>
-            </w:r>
+              <w:t>{{</w:t>
+            </w:r>
+            <w:proofErr w:type="spellStart"/>
+            <w:proofErr w:type="gramStart"/>
+            <w:r>
+              <w:rPr>
+                <w:rFonts w:ascii="TimesNewRomanPSMT" w:hAnsi="TimesNewRomanPSMT" w:cs="TimesNewRomanPSMT"/>
+                <w:sz w:val="16"/>
+                <w:szCs w:val="16"/>
+                <w:lang w:val="en-US"/>
+              </w:rPr>
+              <w:t>a.l</w:t>
+            </w:r>
+            <w:proofErr w:type="gramEnd"/>
             <w:r>
               <w:rPr>
                 <w:rFonts w:ascii="TimesNewRomanPSMT" w:hAnsi="TimesNewRomanPSMT" w:cs="TimesNewRomanPSMT"/>
@@ -4966,6 +5814,7 @@
               </w:rPr>
               <w:t>|f</w:t>
             </w:r>
+            <w:proofErr w:type="spellEnd"/>
             <w:r>
               <w:rPr>
                 <w:rFonts w:ascii="TimesNewRomanPSMT" w:hAnsi="TimesNewRomanPSMT" w:cs="TimesNewRomanPSMT"/>
@@ -5001,7 +5850,27 @@
                 <w:szCs w:val="16"/>
                 <w:lang w:val="en-US"/>
               </w:rPr>
-              <w:t>{%tr endfor %}</w:t>
+              <w:t xml:space="preserve">{%tr </w:t>
+            </w:r>
+            <w:proofErr w:type="spellStart"/>
+            <w:r>
+              <w:rPr>
+                <w:rFonts w:ascii="TimesNewRomanPSMT" w:hAnsi="TimesNewRomanPSMT" w:cs="TimesNewRomanPSMT"/>
+                <w:sz w:val="16"/>
+                <w:szCs w:val="16"/>
+                <w:lang w:val="en-US"/>
+              </w:rPr>
+              <w:t>endfor</w:t>
+            </w:r>
+            <w:proofErr w:type="spellEnd"/>
+            <w:r>
+              <w:rPr>
+                <w:rFonts w:ascii="TimesNewRomanPSMT" w:hAnsi="TimesNewRomanPSMT" w:cs="TimesNewRomanPSMT"/>
+                <w:sz w:val="16"/>
+                <w:szCs w:val="16"/>
+                <w:lang w:val="en-US"/>
+              </w:rPr>
+              <w:t xml:space="preserve"> %}</w:t>
             </w:r>
           </w:p>
         </w:tc>
@@ -5067,7 +5936,55 @@
           <w:rFonts w:ascii="TimesNewRomanPSMT" w:hAnsi="TimesNewRomanPSMT" w:cs="TimesNewRomanPSMT"/>
           <w:lang w:val="fr-FR"/>
         </w:rPr>
-        <w:t>{% endif %}{% if avenant_type_duree %}</w:t>
+        <w:t xml:space="preserve">{% </w:t>
+      </w:r>
+      <w:proofErr w:type="spellStart"/>
+      <w:r>
+        <w:rPr>
+          <w:rFonts w:ascii="TimesNewRomanPSMT" w:hAnsi="TimesNewRomanPSMT" w:cs="TimesNewRomanPSMT"/>
+          <w:lang w:val="fr-FR"/>
+        </w:rPr>
+        <w:t>endif</w:t>
+      </w:r>
+      <w:proofErr w:type="spellEnd"/>
+      <w:r>
+        <w:rPr>
+          <w:rFonts w:ascii="TimesNewRomanPSMT" w:hAnsi="TimesNewRomanPSMT" w:cs="TimesNewRomanPSMT"/>
+          <w:lang w:val="fr-FR"/>
+        </w:rPr>
+        <w:t xml:space="preserve"> </w:t>
+      </w:r>
+      <w:proofErr w:type="gramStart"/>
+      <w:r>
+        <w:rPr>
+          <w:rFonts w:ascii="TimesNewRomanPSMT" w:hAnsi="TimesNewRomanPSMT" w:cs="TimesNewRomanPSMT"/>
+          <w:lang w:val="fr-FR"/>
+        </w:rPr>
+        <w:t>%}{</w:t>
+      </w:r>
+      <w:proofErr w:type="gramEnd"/>
+      <w:r>
+        <w:rPr>
+          <w:rFonts w:ascii="TimesNewRomanPSMT" w:hAnsi="TimesNewRomanPSMT" w:cs="TimesNewRomanPSMT"/>
+          <w:lang w:val="fr-FR"/>
+        </w:rPr>
+        <w:t xml:space="preserve">% if </w:t>
+      </w:r>
+      <w:proofErr w:type="spellStart"/>
+      <w:r>
+        <w:rPr>
+          <w:rFonts w:ascii="TimesNewRomanPSMT" w:hAnsi="TimesNewRomanPSMT" w:cs="TimesNewRomanPSMT"/>
+          <w:lang w:val="fr-FR"/>
+        </w:rPr>
+        <w:t>avenant_type_duree</w:t>
+      </w:r>
+      <w:proofErr w:type="spellEnd"/>
+      <w:r>
+        <w:rPr>
+          <w:rFonts w:ascii="TimesNewRomanPSMT" w:hAnsi="TimesNewRomanPSMT" w:cs="TimesNewRomanPSMT"/>
+          <w:lang w:val="fr-FR"/>
+        </w:rPr>
+        <w:t xml:space="preserve"> %}</w:t>
       </w:r>
     </w:p>
     <w:p>
@@ -5176,6 +6093,9 @@
     <w:p>
       <w:pPr>
         <w:jc w:val="both"/>
+        <w:rPr>
+          <w:lang w:val="fr-FR"/>
+        </w:rPr>
       </w:pPr>
       <w:r>
         <w:rPr>
@@ -5191,6 +6111,13 @@
         </w:rPr>
         <w:t>{{ convention.date_fin_conventionnement|d }}</w:t>
       </w:r>
+      <w:r>
+        <w:rPr>
+          <w:rFonts w:ascii="TimesNewRomanPSMT" w:hAnsi="TimesNewRomanPSMT" w:cs="TimesNewRomanPSMT"/>
+          <w:lang w:val="fr-FR"/>
+        </w:rPr>
+        <w:t>.</w:t>
+      </w:r>
     </w:p>
     <w:p>
       <w:pPr>
@@ -5237,7 +6164,39 @@
           <w:rFonts w:ascii="TimesNewRomanPSMT" w:hAnsi="TimesNewRomanPSMT" w:cs="TimesNewRomanPSMT"/>
           <w:lang w:val="en-US"/>
         </w:rPr>
-        <w:t>5.4. Modalités de financement.</w:t>
+        <w:t xml:space="preserve">5.4. </w:t>
+      </w:r>
+      <w:proofErr w:type="spellStart"/>
+      <w:r>
+        <w:rPr>
+          <w:rFonts w:ascii="TimesNewRomanPSMT" w:hAnsi="TimesNewRomanPSMT" w:cs="TimesNewRomanPSMT"/>
+          <w:lang w:val="en-US"/>
+        </w:rPr>
+        <w:t>Modalités</w:t>
+      </w:r>
+      <w:proofErr w:type="spellEnd"/>
+      <w:r>
+        <w:rPr>
+          <w:rFonts w:ascii="TimesNewRomanPSMT" w:hAnsi="TimesNewRomanPSMT" w:cs="TimesNewRomanPSMT"/>
+          <w:lang w:val="en-US"/>
+        </w:rPr>
+        <w:t xml:space="preserve"> de </w:t>
+      </w:r>
+      <w:proofErr w:type="spellStart"/>
+      <w:r>
+        <w:rPr>
+          <w:rFonts w:ascii="TimesNewRomanPSMT" w:hAnsi="TimesNewRomanPSMT" w:cs="TimesNewRomanPSMT"/>
+          <w:lang w:val="en-US"/>
+        </w:rPr>
+        <w:t>financement</w:t>
+      </w:r>
+      <w:proofErr w:type="spellEnd"/>
+      <w:r>
+        <w:rPr>
+          <w:rFonts w:ascii="TimesNewRomanPSMT" w:hAnsi="TimesNewRomanPSMT" w:cs="TimesNewRomanPSMT"/>
+          <w:lang w:val="en-US"/>
+        </w:rPr>
+        <w:t>.</w:t>
       </w:r>
     </w:p>
     <w:p>
@@ -5253,12 +6212,53 @@
           <w:rFonts w:ascii="TimesNewRomanPSMT" w:hAnsi="TimesNewRomanPSMT" w:cs="TimesNewRomanPSMT"/>
           <w:lang w:val="en-US"/>
         </w:rPr>
-        <w:t>{% if prets_cdc.count() %}{% for p in prets_cdc %}</w:t>
-      </w:r>
-    </w:p>
-    <w:p>
-      <w:pPr>
-        <w:pStyle w:val="ListParagraph"/>
+        <w:t xml:space="preserve">{% if </w:t>
+      </w:r>
+      <w:proofErr w:type="spellStart"/>
+      <w:r>
+        <w:rPr>
+          <w:rFonts w:ascii="TimesNewRomanPSMT" w:hAnsi="TimesNewRomanPSMT" w:cs="TimesNewRomanPSMT"/>
+          <w:lang w:val="en-US"/>
+        </w:rPr>
+        <w:t>prets_</w:t>
+      </w:r>
+      <w:proofErr w:type="gramStart"/>
+      <w:r>
+        <w:rPr>
+          <w:rFonts w:ascii="TimesNewRomanPSMT" w:hAnsi="TimesNewRomanPSMT" w:cs="TimesNewRomanPSMT"/>
+          <w:lang w:val="en-US"/>
+        </w:rPr>
+        <w:t>cdc.count</w:t>
+      </w:r>
+      <w:proofErr w:type="spellEnd"/>
+      <w:proofErr w:type="gramEnd"/>
+      <w:r>
+        <w:rPr>
+          <w:rFonts w:ascii="TimesNewRomanPSMT" w:hAnsi="TimesNewRomanPSMT" w:cs="TimesNewRomanPSMT"/>
+          <w:lang w:val="en-US"/>
+        </w:rPr>
+        <w:t xml:space="preserve">() %}{% for p in </w:t>
+      </w:r>
+      <w:proofErr w:type="spellStart"/>
+      <w:r>
+        <w:rPr>
+          <w:rFonts w:ascii="TimesNewRomanPSMT" w:hAnsi="TimesNewRomanPSMT" w:cs="TimesNewRomanPSMT"/>
+          <w:lang w:val="en-US"/>
+        </w:rPr>
+        <w:t>prets_cdc</w:t>
+      </w:r>
+      <w:proofErr w:type="spellEnd"/>
+      <w:r>
+        <w:rPr>
+          <w:rFonts w:ascii="TimesNewRomanPSMT" w:hAnsi="TimesNewRomanPSMT" w:cs="TimesNewRomanPSMT"/>
+          <w:lang w:val="en-US"/>
+        </w:rPr>
+        <w:t xml:space="preserve"> %}</w:t>
+      </w:r>
+    </w:p>
+    <w:p>
+      <w:pPr>
+        <w:pStyle w:val="Paragraphedeliste"/>
         <w:numPr>
           <w:ilvl w:val="0"/>
           <w:numId w:val="3"/>
@@ -5272,12 +6272,34 @@
         <w:rPr>
           <w:rFonts w:ascii="TimesNewRomanPSMT" w:hAnsi="TimesNewRomanPSMT" w:cs="TimesNewRomanPSMT"/>
         </w:rPr>
-        <w:t>Numéro : {{ p.n }}</w:t>
-      </w:r>
-    </w:p>
-    <w:p>
-      <w:pPr>
-        <w:pStyle w:val="ListParagraph"/>
+        <w:t xml:space="preserve">Numéro : </w:t>
+      </w:r>
+      <w:proofErr w:type="gramStart"/>
+      <w:r>
+        <w:rPr>
+          <w:rFonts w:ascii="TimesNewRomanPSMT" w:hAnsi="TimesNewRomanPSMT" w:cs="TimesNewRomanPSMT"/>
+        </w:rPr>
+        <w:t xml:space="preserve">{{ </w:t>
+      </w:r>
+      <w:proofErr w:type="spellStart"/>
+      <w:r>
+        <w:rPr>
+          <w:rFonts w:ascii="TimesNewRomanPSMT" w:hAnsi="TimesNewRomanPSMT" w:cs="TimesNewRomanPSMT"/>
+        </w:rPr>
+        <w:t>p.n</w:t>
+      </w:r>
+      <w:proofErr w:type="spellEnd"/>
+      <w:proofErr w:type="gramEnd"/>
+      <w:r>
+        <w:rPr>
+          <w:rFonts w:ascii="TimesNewRomanPSMT" w:hAnsi="TimesNewRomanPSMT" w:cs="TimesNewRomanPSMT"/>
+        </w:rPr>
+        <w:t xml:space="preserve"> }}</w:t>
+      </w:r>
+    </w:p>
+    <w:p>
+      <w:pPr>
+        <w:pStyle w:val="Paragraphedeliste"/>
         <w:numPr>
           <w:ilvl w:val="0"/>
           <w:numId w:val="3"/>
@@ -5291,12 +6313,40 @@
         <w:rPr>
           <w:rFonts w:ascii="TimesNewRomanPSMT" w:hAnsi="TimesNewRomanPSMT" w:cs="TimesNewRomanPSMT"/>
         </w:rPr>
-        <w:t>Date d’octroi : {{ p.do|sd }}</w:t>
-      </w:r>
-    </w:p>
-    <w:p>
-      <w:pPr>
-        <w:pStyle w:val="ListParagraph"/>
+        <w:t xml:space="preserve">Date d’octroi : </w:t>
+      </w:r>
+      <w:proofErr w:type="gramStart"/>
+      <w:r>
+        <w:rPr>
+          <w:rFonts w:ascii="TimesNewRomanPSMT" w:hAnsi="TimesNewRomanPSMT" w:cs="TimesNewRomanPSMT"/>
+        </w:rPr>
+        <w:t xml:space="preserve">{{ </w:t>
+      </w:r>
+      <w:proofErr w:type="spellStart"/>
+      <w:r>
+        <w:rPr>
+          <w:rFonts w:ascii="TimesNewRomanPSMT" w:hAnsi="TimesNewRomanPSMT" w:cs="TimesNewRomanPSMT"/>
+        </w:rPr>
+        <w:t>p</w:t>
+      </w:r>
+      <w:proofErr w:type="gramEnd"/>
+      <w:r>
+        <w:rPr>
+          <w:rFonts w:ascii="TimesNewRomanPSMT" w:hAnsi="TimesNewRomanPSMT" w:cs="TimesNewRomanPSMT"/>
+        </w:rPr>
+        <w:t>.do|sd</w:t>
+      </w:r>
+      <w:proofErr w:type="spellEnd"/>
+      <w:r>
+        <w:rPr>
+          <w:rFonts w:ascii="TimesNewRomanPSMT" w:hAnsi="TimesNewRomanPSMT" w:cs="TimesNewRomanPSMT"/>
+        </w:rPr>
+        <w:t xml:space="preserve"> }}</w:t>
+      </w:r>
+    </w:p>
+    <w:p>
+      <w:pPr>
+        <w:pStyle w:val="Paragraphedeliste"/>
         <w:numPr>
           <w:ilvl w:val="0"/>
           <w:numId w:val="3"/>
@@ -5306,16 +6356,52 @@
           <w:rFonts w:ascii="TimesNewRomanPSMT" w:hAnsi="TimesNewRomanPSMT" w:cs="TimesNewRomanPSMT"/>
         </w:rPr>
       </w:pPr>
-      <w:r>
-        <w:rPr>
-          <w:rFonts w:ascii="TimesNewRomanPSMT" w:hAnsi="TimesNewRomanPSMT" w:cs="TimesNewRomanPSMT"/>
-        </w:rPr>
-        <w:t>Durée: {{ p.d }} an{{ p.d|pl }}</w:t>
-      </w:r>
-    </w:p>
-    <w:p>
-      <w:pPr>
-        <w:pStyle w:val="ListParagraph"/>
+      <w:proofErr w:type="gramStart"/>
+      <w:r>
+        <w:rPr>
+          <w:rFonts w:ascii="TimesNewRomanPSMT" w:hAnsi="TimesNewRomanPSMT" w:cs="TimesNewRomanPSMT"/>
+        </w:rPr>
+        <w:t>Durée:</w:t>
+      </w:r>
+      <w:proofErr w:type="gramEnd"/>
+      <w:r>
+        <w:rPr>
+          <w:rFonts w:ascii="TimesNewRomanPSMT" w:hAnsi="TimesNewRomanPSMT" w:cs="TimesNewRomanPSMT"/>
+        </w:rPr>
+        <w:t xml:space="preserve"> {{ </w:t>
+      </w:r>
+      <w:proofErr w:type="spellStart"/>
+      <w:r>
+        <w:rPr>
+          <w:rFonts w:ascii="TimesNewRomanPSMT" w:hAnsi="TimesNewRomanPSMT" w:cs="TimesNewRomanPSMT"/>
+        </w:rPr>
+        <w:t>p.d</w:t>
+      </w:r>
+      <w:proofErr w:type="spellEnd"/>
+      <w:r>
+        <w:rPr>
+          <w:rFonts w:ascii="TimesNewRomanPSMT" w:hAnsi="TimesNewRomanPSMT" w:cs="TimesNewRomanPSMT"/>
+        </w:rPr>
+        <w:t xml:space="preserve"> }} an{{ </w:t>
+      </w:r>
+      <w:proofErr w:type="spellStart"/>
+      <w:r>
+        <w:rPr>
+          <w:rFonts w:ascii="TimesNewRomanPSMT" w:hAnsi="TimesNewRomanPSMT" w:cs="TimesNewRomanPSMT"/>
+        </w:rPr>
+        <w:t>p.d|pl</w:t>
+      </w:r>
+      <w:proofErr w:type="spellEnd"/>
+      <w:r>
+        <w:rPr>
+          <w:rFonts w:ascii="TimesNewRomanPSMT" w:hAnsi="TimesNewRomanPSMT" w:cs="TimesNewRomanPSMT"/>
+        </w:rPr>
+        <w:t xml:space="preserve"> }}</w:t>
+      </w:r>
+    </w:p>
+    <w:p>
+      <w:pPr>
+        <w:pStyle w:val="Paragraphedeliste"/>
         <w:numPr>
           <w:ilvl w:val="0"/>
           <w:numId w:val="3"/>
@@ -5329,12 +6415,40 @@
         <w:rPr>
           <w:rFonts w:ascii="TimesNewRomanPSMT" w:hAnsi="TimesNewRomanPSMT" w:cs="TimesNewRomanPSMT"/>
         </w:rPr>
-        <w:t>Montant : {{ p.m|f }} €</w:t>
-      </w:r>
-    </w:p>
-    <w:p>
-      <w:pPr>
-        <w:pStyle w:val="ListParagraph"/>
+        <w:t xml:space="preserve">Montant : </w:t>
+      </w:r>
+      <w:proofErr w:type="gramStart"/>
+      <w:r>
+        <w:rPr>
+          <w:rFonts w:ascii="TimesNewRomanPSMT" w:hAnsi="TimesNewRomanPSMT" w:cs="TimesNewRomanPSMT"/>
+        </w:rPr>
+        <w:t xml:space="preserve">{{ </w:t>
+      </w:r>
+      <w:proofErr w:type="spellStart"/>
+      <w:r>
+        <w:rPr>
+          <w:rFonts w:ascii="TimesNewRomanPSMT" w:hAnsi="TimesNewRomanPSMT" w:cs="TimesNewRomanPSMT"/>
+        </w:rPr>
+        <w:t>p</w:t>
+      </w:r>
+      <w:proofErr w:type="gramEnd"/>
+      <w:r>
+        <w:rPr>
+          <w:rFonts w:ascii="TimesNewRomanPSMT" w:hAnsi="TimesNewRomanPSMT" w:cs="TimesNewRomanPSMT"/>
+        </w:rPr>
+        <w:t>.m|f</w:t>
+      </w:r>
+      <w:proofErr w:type="spellEnd"/>
+      <w:r>
+        <w:rPr>
+          <w:rFonts w:ascii="TimesNewRomanPSMT" w:hAnsi="TimesNewRomanPSMT" w:cs="TimesNewRomanPSMT"/>
+        </w:rPr>
+        <w:t xml:space="preserve"> }} €</w:t>
+      </w:r>
+    </w:p>
+    <w:p>
+      <w:pPr>
+        <w:pStyle w:val="Paragraphedeliste"/>
         <w:numPr>
           <w:ilvl w:val="0"/>
           <w:numId w:val="3"/>
@@ -5348,7 +6462,35 @@
         <w:rPr>
           <w:rFonts w:ascii="TimesNewRomanPSMT" w:hAnsi="TimesNewRomanPSMT" w:cs="TimesNewRomanPSMT"/>
         </w:rPr>
-        <w:t>Prêteur : {{ p.p_full() }}</w:t>
+        <w:t xml:space="preserve">Prêteur : </w:t>
+      </w:r>
+      <w:proofErr w:type="gramStart"/>
+      <w:r>
+        <w:rPr>
+          <w:rFonts w:ascii="TimesNewRomanPSMT" w:hAnsi="TimesNewRomanPSMT" w:cs="TimesNewRomanPSMT"/>
+        </w:rPr>
+        <w:t xml:space="preserve">{{ </w:t>
+      </w:r>
+      <w:proofErr w:type="spellStart"/>
+      <w:r>
+        <w:rPr>
+          <w:rFonts w:ascii="TimesNewRomanPSMT" w:hAnsi="TimesNewRomanPSMT" w:cs="TimesNewRomanPSMT"/>
+        </w:rPr>
+        <w:t>p.p</w:t>
+      </w:r>
+      <w:proofErr w:type="gramEnd"/>
+      <w:r>
+        <w:rPr>
+          <w:rFonts w:ascii="TimesNewRomanPSMT" w:hAnsi="TimesNewRomanPSMT" w:cs="TimesNewRomanPSMT"/>
+        </w:rPr>
+        <w:t>_full</w:t>
+      </w:r>
+      <w:proofErr w:type="spellEnd"/>
+      <w:r>
+        <w:rPr>
+          <w:rFonts w:ascii="TimesNewRomanPSMT" w:hAnsi="TimesNewRomanPSMT" w:cs="TimesNewRomanPSMT"/>
+        </w:rPr>
+        <w:t>() }}</w:t>
       </w:r>
     </w:p>
     <w:p>
@@ -5364,10 +6506,38 @@
           <w:rFonts w:ascii="TimesNewRomanPSMT" w:hAnsi="TimesNewRomanPSMT" w:cs="TimesNewRomanPSMT"/>
           <w:lang w:val="en-US"/>
         </w:rPr>
-        <w:t>{% endfor %}</w:t>
-      </w:r>
-      <w:r>
-        <w:t>{% endif %}</w:t>
+        <w:t xml:space="preserve">{% </w:t>
+      </w:r>
+      <w:proofErr w:type="spellStart"/>
+      <w:r>
+        <w:rPr>
+          <w:rFonts w:ascii="TimesNewRomanPSMT" w:hAnsi="TimesNewRomanPSMT" w:cs="TimesNewRomanPSMT"/>
+          <w:lang w:val="en-US"/>
+        </w:rPr>
+        <w:t>endfor</w:t>
+      </w:r>
+      <w:proofErr w:type="spellEnd"/>
+      <w:r>
+        <w:rPr>
+          <w:rFonts w:ascii="TimesNewRomanPSMT" w:hAnsi="TimesNewRomanPSMT" w:cs="TimesNewRomanPSMT"/>
+          <w:lang w:val="en-US"/>
+        </w:rPr>
+        <w:t xml:space="preserve"> </w:t>
+      </w:r>
+      <w:proofErr w:type="gramStart"/>
+      <w:r>
+        <w:rPr>
+          <w:rFonts w:ascii="TimesNewRomanPSMT" w:hAnsi="TimesNewRomanPSMT" w:cs="TimesNewRomanPSMT"/>
+          <w:lang w:val="en-US"/>
+        </w:rPr>
+        <w:t>%}</w:t>
+      </w:r>
+      <w:r>
+        <w:t>{</w:t>
+      </w:r>
+      <w:proofErr w:type="gramEnd"/>
+      <w:r>
+        <w:t>% endif %}</w:t>
       </w:r>
     </w:p>
     <w:p>
@@ -5410,6 +6580,7 @@
         </w:rPr>
         <w:t xml:space="preserve">{% for p in </w:t>
       </w:r>
+      <w:proofErr w:type="spellStart"/>
       <w:r>
         <w:rPr>
           <w:rFonts w:ascii="TimesNewRomanPSMT" w:hAnsi="TimesNewRomanPSMT" w:cs="TimesNewRomanPSMT"/>
@@ -5429,19 +6600,59 @@
           <w:rFonts w:ascii="TimesNewRomanPSMT" w:hAnsi="TimesNewRomanPSMT" w:cs="TimesNewRomanPSMT"/>
           <w:lang w:val="en-US"/>
         </w:rPr>
-        <w:t>prets %}</w:t>
-      </w:r>
+        <w:t>prets</w:t>
+      </w:r>
+      <w:proofErr w:type="spellEnd"/>
       <w:r>
         <w:rPr>
           <w:rFonts w:ascii="TimesNewRomanPSMT" w:hAnsi="TimesNewRomanPSMT" w:cs="TimesNewRomanPSMT"/>
           <w:lang w:val="en-US"/>
         </w:rPr>
-        <w:t>{% if p.n %}</w:t>
-      </w:r>
-    </w:p>
-    <w:p>
-      <w:pPr>
-        <w:pStyle w:val="ListParagraph"/>
+        <w:t xml:space="preserve"> </w:t>
+      </w:r>
+      <w:proofErr w:type="gramStart"/>
+      <w:r>
+        <w:rPr>
+          <w:rFonts w:ascii="TimesNewRomanPSMT" w:hAnsi="TimesNewRomanPSMT" w:cs="TimesNewRomanPSMT"/>
+          <w:lang w:val="en-US"/>
+        </w:rPr>
+        <w:t>%}</w:t>
+      </w:r>
+      <w:r>
+        <w:rPr>
+          <w:rFonts w:ascii="TimesNewRomanPSMT" w:hAnsi="TimesNewRomanPSMT" w:cs="TimesNewRomanPSMT"/>
+          <w:lang w:val="en-US"/>
+        </w:rPr>
+        <w:t>{</w:t>
+      </w:r>
+      <w:proofErr w:type="gramEnd"/>
+      <w:r>
+        <w:rPr>
+          <w:rFonts w:ascii="TimesNewRomanPSMT" w:hAnsi="TimesNewRomanPSMT" w:cs="TimesNewRomanPSMT"/>
+          <w:lang w:val="en-US"/>
+        </w:rPr>
+        <w:t xml:space="preserve">% if </w:t>
+      </w:r>
+      <w:proofErr w:type="spellStart"/>
+      <w:r>
+        <w:rPr>
+          <w:rFonts w:ascii="TimesNewRomanPSMT" w:hAnsi="TimesNewRomanPSMT" w:cs="TimesNewRomanPSMT"/>
+          <w:lang w:val="en-US"/>
+        </w:rPr>
+        <w:t>p.n</w:t>
+      </w:r>
+      <w:proofErr w:type="spellEnd"/>
+      <w:r>
+        <w:rPr>
+          <w:rFonts w:ascii="TimesNewRomanPSMT" w:hAnsi="TimesNewRomanPSMT" w:cs="TimesNewRomanPSMT"/>
+          <w:lang w:val="en-US"/>
+        </w:rPr>
+        <w:t xml:space="preserve"> %}</w:t>
+      </w:r>
+    </w:p>
+    <w:p>
+      <w:pPr>
+        <w:pStyle w:val="Paragraphedeliste"/>
         <w:numPr>
           <w:ilvl w:val="0"/>
           <w:numId w:val="3"/>
@@ -5452,17 +6663,51 @@
           <w:lang w:val="en-US"/>
         </w:rPr>
       </w:pPr>
+      <w:proofErr w:type="spellStart"/>
+      <w:proofErr w:type="gramStart"/>
       <w:r>
         <w:rPr>
           <w:rFonts w:ascii="TimesNewRomanPSMT" w:hAnsi="TimesNewRomanPSMT" w:cs="TimesNewRomanPSMT"/>
           <w:lang w:val="en-US"/>
         </w:rPr>
-        <w:t>Numéro : {{ p.n }}</w:t>
-      </w:r>
-      <w:r>
-        <w:rPr>
+        <w:t>Numéro</w:t>
+      </w:r>
+      <w:proofErr w:type="spellEnd"/>
+      <w:r>
+        <w:rPr>
+          <w:rFonts w:ascii="TimesNewRomanPSMT" w:hAnsi="TimesNewRomanPSMT" w:cs="TimesNewRomanPSMT"/>
           <w:lang w:val="en-US"/>
         </w:rPr>
+        <w:t> :</w:t>
+      </w:r>
+      <w:proofErr w:type="gramEnd"/>
+      <w:r>
+        <w:rPr>
+          <w:rFonts w:ascii="TimesNewRomanPSMT" w:hAnsi="TimesNewRomanPSMT" w:cs="TimesNewRomanPSMT"/>
+          <w:lang w:val="en-US"/>
+        </w:rPr>
+        <w:t xml:space="preserve"> {{ </w:t>
+      </w:r>
+      <w:proofErr w:type="spellStart"/>
+      <w:r>
+        <w:rPr>
+          <w:rFonts w:ascii="TimesNewRomanPSMT" w:hAnsi="TimesNewRomanPSMT" w:cs="TimesNewRomanPSMT"/>
+          <w:lang w:val="en-US"/>
+        </w:rPr>
+        <w:t>p.n</w:t>
+      </w:r>
+      <w:proofErr w:type="spellEnd"/>
+      <w:r>
+        <w:rPr>
+          <w:rFonts w:ascii="TimesNewRomanPSMT" w:hAnsi="TimesNewRomanPSMT" w:cs="TimesNewRomanPSMT"/>
+          <w:lang w:val="en-US"/>
+        </w:rPr>
+        <w:t xml:space="preserve"> }}</w:t>
+      </w:r>
+      <w:r>
+        <w:rPr>
+          <w:lang w:val="en-US"/>
+        </w:rPr>
         <w:t>{% endif %}</w:t>
       </w:r>
       <w:r>
@@ -5489,7 +6734,7 @@
     </w:p>
     <w:p>
       <w:pPr>
-        <w:pStyle w:val="ListParagraph"/>
+        <w:pStyle w:val="Paragraphedeliste"/>
         <w:numPr>
           <w:ilvl w:val="0"/>
           <w:numId w:val="3"/>
@@ -5505,12 +6750,53 @@
           <w:rFonts w:ascii="TimesNewRomanPSMT" w:hAnsi="TimesNewRomanPSMT" w:cs="TimesNewRomanPSMT"/>
           <w:lang w:val="en-US"/>
         </w:rPr>
-        <w:t>Date d’octroi : {{ p.do|sd }}</w:t>
-      </w:r>
-      <w:r>
-        <w:rPr>
+        <w:t xml:space="preserve">Date </w:t>
+      </w:r>
+      <w:proofErr w:type="spellStart"/>
+      <w:proofErr w:type="gramStart"/>
+      <w:r>
+        <w:rPr>
+          <w:rFonts w:ascii="TimesNewRomanPSMT" w:hAnsi="TimesNewRomanPSMT" w:cs="TimesNewRomanPSMT"/>
           <w:lang w:val="en-US"/>
         </w:rPr>
+        <w:t>d’octroi</w:t>
+      </w:r>
+      <w:proofErr w:type="spellEnd"/>
+      <w:r>
+        <w:rPr>
+          <w:rFonts w:ascii="TimesNewRomanPSMT" w:hAnsi="TimesNewRomanPSMT" w:cs="TimesNewRomanPSMT"/>
+          <w:lang w:val="en-US"/>
+        </w:rPr>
+        <w:t> :</w:t>
+      </w:r>
+      <w:proofErr w:type="gramEnd"/>
+      <w:r>
+        <w:rPr>
+          <w:rFonts w:ascii="TimesNewRomanPSMT" w:hAnsi="TimesNewRomanPSMT" w:cs="TimesNewRomanPSMT"/>
+          <w:lang w:val="en-US"/>
+        </w:rPr>
+        <w:t xml:space="preserve"> {{ </w:t>
+      </w:r>
+      <w:proofErr w:type="spellStart"/>
+      <w:r>
+        <w:rPr>
+          <w:rFonts w:ascii="TimesNewRomanPSMT" w:hAnsi="TimesNewRomanPSMT" w:cs="TimesNewRomanPSMT"/>
+          <w:lang w:val="en-US"/>
+        </w:rPr>
+        <w:t>p.do|sd</w:t>
+      </w:r>
+      <w:proofErr w:type="spellEnd"/>
+      <w:r>
+        <w:rPr>
+          <w:rFonts w:ascii="TimesNewRomanPSMT" w:hAnsi="TimesNewRomanPSMT" w:cs="TimesNewRomanPSMT"/>
+          <w:lang w:val="en-US"/>
+        </w:rPr>
+        <w:t xml:space="preserve"> }}</w:t>
+      </w:r>
+      <w:r>
+        <w:rPr>
+          <w:lang w:val="en-US"/>
+        </w:rPr>
         <w:t>{% endif %}</w:t>
       </w:r>
       <w:r>
@@ -5518,15 +6804,24 @@
           <w:rFonts w:ascii="TimesNewRomanPSMT" w:hAnsi="TimesNewRomanPSMT" w:cs="TimesNewRomanPSMT"/>
           <w:lang w:val="en-US"/>
         </w:rPr>
-        <w:t>{% if p.</w:t>
-      </w:r>
+        <w:t xml:space="preserve">{% if </w:t>
+      </w:r>
+      <w:proofErr w:type="spellStart"/>
       <w:r>
         <w:rPr>
           <w:rFonts w:ascii="TimesNewRomanPSMT" w:hAnsi="TimesNewRomanPSMT" w:cs="TimesNewRomanPSMT"/>
           <w:lang w:val="en-US"/>
         </w:rPr>
+        <w:t>p.</w:t>
+      </w:r>
+      <w:r>
+        <w:rPr>
+          <w:rFonts w:ascii="TimesNewRomanPSMT" w:hAnsi="TimesNewRomanPSMT" w:cs="TimesNewRomanPSMT"/>
+          <w:lang w:val="en-US"/>
+        </w:rPr>
         <w:t>d</w:t>
       </w:r>
+      <w:proofErr w:type="spellEnd"/>
       <w:r>
         <w:rPr>
           <w:rFonts w:ascii="TimesNewRomanPSMT" w:hAnsi="TimesNewRomanPSMT" w:cs="TimesNewRomanPSMT"/>
@@ -5537,7 +6832,7 @@
     </w:p>
     <w:p>
       <w:pPr>
-        <w:pStyle w:val="ListParagraph"/>
+        <w:pStyle w:val="Paragraphedeliste"/>
         <w:numPr>
           <w:ilvl w:val="0"/>
           <w:numId w:val="3"/>
@@ -5548,18 +6843,43 @@
           <w:lang w:val="en-US"/>
         </w:rPr>
       </w:pPr>
+      <w:proofErr w:type="gramStart"/>
       <w:r>
         <w:rPr>
           <w:rFonts w:ascii="TimesNewRomanPSMT" w:hAnsi="TimesNewRomanPSMT" w:cs="TimesNewRomanPSMT"/>
           <w:lang w:val="en-US"/>
         </w:rPr>
-        <w:t xml:space="preserve">Durée : {{ p.d }} </w:t>
-      </w:r>
+        <w:t>Durée :</w:t>
+      </w:r>
+      <w:proofErr w:type="gramEnd"/>
       <w:r>
         <w:rPr>
           <w:rFonts w:ascii="TimesNewRomanPSMT" w:hAnsi="TimesNewRomanPSMT" w:cs="TimesNewRomanPSMT"/>
           <w:lang w:val="en-US"/>
         </w:rPr>
+        <w:t xml:space="preserve"> {{ </w:t>
+      </w:r>
+      <w:proofErr w:type="spellStart"/>
+      <w:r>
+        <w:rPr>
+          <w:rFonts w:ascii="TimesNewRomanPSMT" w:hAnsi="TimesNewRomanPSMT" w:cs="TimesNewRomanPSMT"/>
+          <w:lang w:val="en-US"/>
+        </w:rPr>
+        <w:t>p.d</w:t>
+      </w:r>
+      <w:proofErr w:type="spellEnd"/>
+      <w:r>
+        <w:rPr>
+          <w:rFonts w:ascii="TimesNewRomanPSMT" w:hAnsi="TimesNewRomanPSMT" w:cs="TimesNewRomanPSMT"/>
+          <w:lang w:val="en-US"/>
+        </w:rPr>
+        <w:t xml:space="preserve"> }} </w:t>
+      </w:r>
+      <w:r>
+        <w:rPr>
+          <w:rFonts w:ascii="TimesNewRomanPSMT" w:hAnsi="TimesNewRomanPSMT" w:cs="TimesNewRomanPSMT"/>
+          <w:lang w:val="en-US"/>
+        </w:rPr>
         <w:t>an</w:t>
       </w:r>
       <w:r>
@@ -5567,12 +6887,28 @@
           <w:rFonts w:ascii="TimesNewRomanPSMT" w:hAnsi="TimesNewRomanPSMT" w:cs="TimesNewRomanPSMT"/>
           <w:lang w:val="en-US"/>
         </w:rPr>
-        <w:t>{{ p.d|pl }}</w:t>
-      </w:r>
-      <w:r>
-        <w:rPr>
+        <w:t xml:space="preserve">{{ </w:t>
+      </w:r>
+      <w:proofErr w:type="spellStart"/>
+      <w:r>
+        <w:rPr>
+          <w:rFonts w:ascii="TimesNewRomanPSMT" w:hAnsi="TimesNewRomanPSMT" w:cs="TimesNewRomanPSMT"/>
           <w:lang w:val="en-US"/>
         </w:rPr>
+        <w:t>p.d|pl</w:t>
+      </w:r>
+      <w:proofErr w:type="spellEnd"/>
+      <w:r>
+        <w:rPr>
+          <w:rFonts w:ascii="TimesNewRomanPSMT" w:hAnsi="TimesNewRomanPSMT" w:cs="TimesNewRomanPSMT"/>
+          <w:lang w:val="en-US"/>
+        </w:rPr>
+        <w:t xml:space="preserve"> }}</w:t>
+      </w:r>
+      <w:r>
+        <w:rPr>
+          <w:lang w:val="en-US"/>
+        </w:rPr>
         <w:t>{% endif %}</w:t>
       </w:r>
       <w:r>
@@ -5580,12 +6916,28 @@
           <w:rFonts w:ascii="TimesNewRomanPSMT" w:hAnsi="TimesNewRomanPSMT" w:cs="TimesNewRomanPSMT"/>
           <w:lang w:val="en-US"/>
         </w:rPr>
-        <w:t>{% if p.m %}</w:t>
-      </w:r>
-    </w:p>
-    <w:p>
-      <w:pPr>
-        <w:pStyle w:val="ListParagraph"/>
+        <w:t xml:space="preserve">{% if </w:t>
+      </w:r>
+      <w:proofErr w:type="spellStart"/>
+      <w:r>
+        <w:rPr>
+          <w:rFonts w:ascii="TimesNewRomanPSMT" w:hAnsi="TimesNewRomanPSMT" w:cs="TimesNewRomanPSMT"/>
+          <w:lang w:val="en-US"/>
+        </w:rPr>
+        <w:t>p.m</w:t>
+      </w:r>
+      <w:proofErr w:type="spellEnd"/>
+      <w:r>
+        <w:rPr>
+          <w:rFonts w:ascii="TimesNewRomanPSMT" w:hAnsi="TimesNewRomanPSMT" w:cs="TimesNewRomanPSMT"/>
+          <w:lang w:val="en-US"/>
+        </w:rPr>
+        <w:t xml:space="preserve"> %}</w:t>
+      </w:r>
+    </w:p>
+    <w:p>
+      <w:pPr>
+        <w:pStyle w:val="Paragraphedeliste"/>
         <w:numPr>
           <w:ilvl w:val="0"/>
           <w:numId w:val="3"/>
@@ -5596,18 +6948,52 @@
           <w:lang w:val="en-US"/>
         </w:rPr>
       </w:pPr>
+      <w:proofErr w:type="spellStart"/>
+      <w:proofErr w:type="gramStart"/>
       <w:r>
         <w:rPr>
           <w:rFonts w:ascii="TimesNewRomanPSMT" w:hAnsi="TimesNewRomanPSMT" w:cs="TimesNewRomanPSMT"/>
           <w:lang w:val="en-US"/>
         </w:rPr>
-        <w:t>Montant : {{ p.m|f }}</w:t>
-      </w:r>
+        <w:t>Montant</w:t>
+      </w:r>
+      <w:proofErr w:type="spellEnd"/>
       <w:r>
         <w:rPr>
           <w:rFonts w:ascii="TimesNewRomanPSMT" w:hAnsi="TimesNewRomanPSMT" w:cs="TimesNewRomanPSMT"/>
           <w:lang w:val="en-US"/>
         </w:rPr>
+        <w:t xml:space="preserve"> :</w:t>
+      </w:r>
+      <w:proofErr w:type="gramEnd"/>
+      <w:r>
+        <w:rPr>
+          <w:rFonts w:ascii="TimesNewRomanPSMT" w:hAnsi="TimesNewRomanPSMT" w:cs="TimesNewRomanPSMT"/>
+          <w:lang w:val="en-US"/>
+        </w:rPr>
+        <w:t xml:space="preserve"> {{ </w:t>
+      </w:r>
+      <w:proofErr w:type="spellStart"/>
+      <w:r>
+        <w:rPr>
+          <w:rFonts w:ascii="TimesNewRomanPSMT" w:hAnsi="TimesNewRomanPSMT" w:cs="TimesNewRomanPSMT"/>
+          <w:lang w:val="en-US"/>
+        </w:rPr>
+        <w:t>p.m|f</w:t>
+      </w:r>
+      <w:proofErr w:type="spellEnd"/>
+      <w:r>
+        <w:rPr>
+          <w:rFonts w:ascii="TimesNewRomanPSMT" w:hAnsi="TimesNewRomanPSMT" w:cs="TimesNewRomanPSMT"/>
+          <w:lang w:val="en-US"/>
+        </w:rPr>
+        <w:t xml:space="preserve"> }}</w:t>
+      </w:r>
+      <w:r>
+        <w:rPr>
+          <w:rFonts w:ascii="TimesNewRomanPSMT" w:hAnsi="TimesNewRomanPSMT" w:cs="TimesNewRomanPSMT"/>
+          <w:lang w:val="en-US"/>
+        </w:rPr>
         <w:t xml:space="preserve"> €</w:t>
       </w:r>
       <w:r>
@@ -5621,26 +7007,42 @@
           <w:rFonts w:ascii="TimesNewRomanPSMT" w:hAnsi="TimesNewRomanPSMT" w:cs="TimesNewRomanPSMT"/>
           <w:lang w:val="en-US"/>
         </w:rPr>
-        <w:t>{% if p.</w:t>
-      </w:r>
+        <w:t xml:space="preserve">{% if </w:t>
+      </w:r>
+      <w:proofErr w:type="spellStart"/>
       <w:r>
         <w:rPr>
           <w:rFonts w:ascii="TimesNewRomanPSMT" w:hAnsi="TimesNewRomanPSMT" w:cs="TimesNewRomanPSMT"/>
           <w:lang w:val="en-US"/>
         </w:rPr>
-        <w:t>preteur_display()</w:t>
+        <w:t>p.</w:t>
       </w:r>
       <w:r>
         <w:rPr>
           <w:rFonts w:ascii="TimesNewRomanPSMT" w:hAnsi="TimesNewRomanPSMT" w:cs="TimesNewRomanPSMT"/>
           <w:lang w:val="en-US"/>
         </w:rPr>
+        <w:t>preteur_display</w:t>
+      </w:r>
+      <w:proofErr w:type="spellEnd"/>
+      <w:r>
+        <w:rPr>
+          <w:rFonts w:ascii="TimesNewRomanPSMT" w:hAnsi="TimesNewRomanPSMT" w:cs="TimesNewRomanPSMT"/>
+          <w:lang w:val="en-US"/>
+        </w:rPr>
+        <w:t>()</w:t>
+      </w:r>
+      <w:r>
+        <w:rPr>
+          <w:rFonts w:ascii="TimesNewRomanPSMT" w:hAnsi="TimesNewRomanPSMT" w:cs="TimesNewRomanPSMT"/>
+          <w:lang w:val="en-US"/>
+        </w:rPr>
         <w:t xml:space="preserve"> %}</w:t>
       </w:r>
     </w:p>
     <w:p>
       <w:pPr>
-        <w:pStyle w:val="ListParagraph"/>
+        <w:pStyle w:val="Paragraphedeliste"/>
         <w:numPr>
           <w:ilvl w:val="0"/>
           <w:numId w:val="3"/>
@@ -5654,10 +7056,46 @@
         <w:rPr>
           <w:rFonts w:ascii="TimesNewRomanPSMT" w:hAnsi="TimesNewRomanPSMT" w:cs="TimesNewRomanPSMT"/>
         </w:rPr>
-        <w:t>Prêteur : {{ p.preteur_display() }}</w:t>
-      </w:r>
-      <w:r>
-        <w:t>{% endif %}</w:t>
+        <w:t xml:space="preserve">Prêteur : </w:t>
+      </w:r>
+      <w:proofErr w:type="gramStart"/>
+      <w:r>
+        <w:rPr>
+          <w:rFonts w:ascii="TimesNewRomanPSMT" w:hAnsi="TimesNewRomanPSMT" w:cs="TimesNewRomanPSMT"/>
+        </w:rPr>
+        <w:t xml:space="preserve">{{ </w:t>
+      </w:r>
+      <w:proofErr w:type="spellStart"/>
+      <w:r>
+        <w:rPr>
+          <w:rFonts w:ascii="TimesNewRomanPSMT" w:hAnsi="TimesNewRomanPSMT" w:cs="TimesNewRomanPSMT"/>
+        </w:rPr>
+        <w:t>p</w:t>
+      </w:r>
+      <w:proofErr w:type="gramEnd"/>
+      <w:r>
+        <w:rPr>
+          <w:rFonts w:ascii="TimesNewRomanPSMT" w:hAnsi="TimesNewRomanPSMT" w:cs="TimesNewRomanPSMT"/>
+        </w:rPr>
+        <w:t>.preteur_display</w:t>
+      </w:r>
+      <w:proofErr w:type="spellEnd"/>
+      <w:r>
+        <w:rPr>
+          <w:rFonts w:ascii="TimesNewRomanPSMT" w:hAnsi="TimesNewRomanPSMT" w:cs="TimesNewRomanPSMT"/>
+        </w:rPr>
+        <w:t>() }}</w:t>
+      </w:r>
+      <w:r>
+        <w:t xml:space="preserve">{% </w:t>
+      </w:r>
+      <w:proofErr w:type="spellStart"/>
+      <w:r>
+        <w:t>endif</w:t>
+      </w:r>
+      <w:proofErr w:type="spellEnd"/>
+      <w:r>
+        <w:t xml:space="preserve"> %}</w:t>
       </w:r>
     </w:p>
     <w:p>
@@ -5704,7 +7142,55 @@
           <w:rFonts w:ascii="TimesNewRomanPSMT" w:hAnsi="TimesNewRomanPSMT" w:cs="TimesNewRomanPSMT"/>
           <w:lang w:val="fr-FR"/>
         </w:rPr>
-        <w:t>{% endif %}{% endif %}</w:t>
+        <w:t xml:space="preserve">{% </w:t>
+      </w:r>
+      <w:proofErr w:type="spellStart"/>
+      <w:r>
+        <w:rPr>
+          <w:rFonts w:ascii="TimesNewRomanPSMT" w:hAnsi="TimesNewRomanPSMT" w:cs="TimesNewRomanPSMT"/>
+          <w:lang w:val="fr-FR"/>
+        </w:rPr>
+        <w:t>endif</w:t>
+      </w:r>
+      <w:proofErr w:type="spellEnd"/>
+      <w:r>
+        <w:rPr>
+          <w:rFonts w:ascii="TimesNewRomanPSMT" w:hAnsi="TimesNewRomanPSMT" w:cs="TimesNewRomanPSMT"/>
+          <w:lang w:val="fr-FR"/>
+        </w:rPr>
+        <w:t xml:space="preserve"> </w:t>
+      </w:r>
+      <w:proofErr w:type="gramStart"/>
+      <w:r>
+        <w:rPr>
+          <w:rFonts w:ascii="TimesNewRomanPSMT" w:hAnsi="TimesNewRomanPSMT" w:cs="TimesNewRomanPSMT"/>
+          <w:lang w:val="fr-FR"/>
+        </w:rPr>
+        <w:t>%}{</w:t>
+      </w:r>
+      <w:proofErr w:type="gramEnd"/>
+      <w:r>
+        <w:rPr>
+          <w:rFonts w:ascii="TimesNewRomanPSMT" w:hAnsi="TimesNewRomanPSMT" w:cs="TimesNewRomanPSMT"/>
+          <w:lang w:val="fr-FR"/>
+        </w:rPr>
+        <w:t xml:space="preserve">% </w:t>
+      </w:r>
+      <w:proofErr w:type="spellStart"/>
+      <w:r>
+        <w:rPr>
+          <w:rFonts w:ascii="TimesNewRomanPSMT" w:hAnsi="TimesNewRomanPSMT" w:cs="TimesNewRomanPSMT"/>
+          <w:lang w:val="fr-FR"/>
+        </w:rPr>
+        <w:t>endif</w:t>
+      </w:r>
+      <w:proofErr w:type="spellEnd"/>
+      <w:r>
+        <w:rPr>
+          <w:rFonts w:ascii="TimesNewRomanPSMT" w:hAnsi="TimesNewRomanPSMT" w:cs="TimesNewRomanPSMT"/>
+          <w:lang w:val="fr-FR"/>
+        </w:rPr>
+        <w:t xml:space="preserve"> %}</w:t>
       </w:r>
     </w:p>
     <w:p>
@@ -5808,7 +7294,23 @@
                                 <w:rFonts w:ascii="TimesNewRomanPSMT" w:hAnsi="TimesNewRomanPSMT" w:cs="TimesNewRomanPSMT"/>
                                 <w:lang w:val="fr-FR"/>
                               </w:rPr>
-                              <w:t xml:space="preserve">{{ administration.nb_convention_exemplaires }} </w:t>
+                              <w:t xml:space="preserve">{{ </w:t>
+                            </w:r>
+                            <w:proofErr w:type="spellStart"/>
+                            <w:r>
+                              <w:rPr>
+                                <w:rFonts w:ascii="TimesNewRomanPSMT" w:hAnsi="TimesNewRomanPSMT" w:cs="TimesNewRomanPSMT"/>
+                                <w:lang w:val="fr-FR"/>
+                              </w:rPr>
+                              <w:t>administration.nb_convention_exemplaires</w:t>
+                            </w:r>
+                            <w:proofErr w:type="spellEnd"/>
+                            <w:r>
+                              <w:rPr>
+                                <w:rFonts w:ascii="TimesNewRomanPSMT" w:hAnsi="TimesNewRomanPSMT" w:cs="TimesNewRomanPSMT"/>
+                                <w:lang w:val="fr-FR"/>
+                              </w:rPr>
+                              <w:t xml:space="preserve"> }} </w:t>
                             </w:r>
                             <w:r>
                               <w:rPr>
@@ -5923,7 +7425,7 @@
                 <v:stroke joinstyle="miter"/>
                 <v:path gradientshapeok="t" o:connecttype="rect"/>
               </v:shapetype>
-              <v:shape id="Text Box 25" o:spid="_x0000_s1026" type="#_x0000_t202" style="width:411.95pt;height:213.85pt;visibility:visible;mso-wrap-style:square;mso-left-percent:-10001;mso-top-percent:-10001;mso-position-horizontal:absolute;mso-position-horizontal-relative:char;mso-position-vertical:absolute;mso-position-vertical-relative:line;mso-left-percent:-10001;mso-top-percent:-10001;v-text-anchor:top" o:gfxdata="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" fillcolor="white [3201]" stroked="f" strokeweight=".5pt">
+              <v:shape id="Text Box 25" o:spid="_x0000_s1026" type="#_x0000_t202" style="width:411.95pt;height:213.85pt;visibility:visible;mso-wrap-style:square;mso-left-percent:-10001;mso-top-percent:-10001;mso-position-horizontal:absolute;mso-position-horizontal-relative:char;mso-position-vertical:absolute;mso-position-vertical-relative:line;mso-left-percent:-10001;mso-top-percent:-10001;v-text-anchor:top" o:gfxdata="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" fillcolor="white [3201]" stroked="f" strokeweight=".5pt">
                 <v:textbox inset="0,0,0,0">
                   <w:txbxContent>
                     <w:p>
@@ -5941,7 +7443,23 @@
                           <w:rFonts w:ascii="TimesNewRomanPSMT" w:hAnsi="TimesNewRomanPSMT" w:cs="TimesNewRomanPSMT"/>
                           <w:lang w:val="fr-FR"/>
                         </w:rPr>
-                        <w:t xml:space="preserve">{{ administration.nb_convention_exemplaires }} </w:t>
+                        <w:t xml:space="preserve">{{ </w:t>
+                      </w:r>
+                      <w:proofErr w:type="spellStart"/>
+                      <w:r>
+                        <w:rPr>
+                          <w:rFonts w:ascii="TimesNewRomanPSMT" w:hAnsi="TimesNewRomanPSMT" w:cs="TimesNewRomanPSMT"/>
+                          <w:lang w:val="fr-FR"/>
+                        </w:rPr>
+                        <w:t>administration.nb_convention_exemplaires</w:t>
+                      </w:r>
+                      <w:proofErr w:type="spellEnd"/>
+                      <w:r>
+                        <w:rPr>
+                          <w:rFonts w:ascii="TimesNewRomanPSMT" w:hAnsi="TimesNewRomanPSMT" w:cs="TimesNewRomanPSMT"/>
+                          <w:lang w:val="fr-FR"/>
+                        </w:rPr>
+                        <w:t xml:space="preserve"> }} </w:t>
                       </w:r>
                       <w:r>
                         <w:rPr>
@@ -6091,7 +7609,7 @@
 <w:ftr xmlns:wpc="http://schemas.microsoft.com/office/word/2010/wordprocessingCanvas" xmlns:cx="http://schemas.microsoft.com/office/drawing/2014/chartex" xmlns:cx1="http://schemas.microsoft.com/office/drawing/2015/9/8/chartex" xmlns:cx2="http://schemas.microsoft.com/office/drawing/2015/10/21/chartex" xmlns:cx3="http://schemas.microsoft.com/office/drawing/2016/5/9/chartex" xmlns:cx4="http://schemas.microsoft.com/office/drawing/2016/5/10/chartex" xmlns:cx5="http://schemas.microsoft.com/office/drawing/2016/5/11/chartex" xmlns:cx6="http://schemas.microsoft.com/office/drawing/2016/5/12/chartex" xmlns:cx7="http://schemas.microsoft.com/office/drawing/2016/5/13/chartex" xmlns:cx8="http://schemas.microsoft.com/office/drawing/2016/5/14/chartex" xmlns:mc="http://schemas.openxmlformats.org/markup-compatibility/2006" xmlns:aink="http://schemas.microsoft.com/office/drawing/2016/ink" xmlns:am3d="http://schemas.microsoft.com/office/drawing/2017/model3d" xmlns:o="urn:schemas-microsoft-com:office:office" xmlns:oel="http://schemas.microsoft.com/office/2019/extlst" xmlns:r="http://schemas.openxmlformats.org/officeDocument/2006/relationships" xmlns:m="http://schemas.openxmlformats.org/officeDocument/2006/math" xmlns:v="urn:schemas-microsoft-com:vml" xmlns:wp14="http://schemas.microsoft.com/office/word/2010/wordprocessingDrawing" xmlns:wp="http://schemas.openxmlformats.org/drawingml/2006/wordprocessingDrawing" xmlns:w10="urn:schemas-microsoft-com:office:word" xmlns:w="http://schemas.openxmlformats.org/wordprocessingml/2006/main" xmlns:w14="http://schemas.microsoft.com/office/word/2010/wordml" xmlns:w15="http://schemas.microsoft.com/office/word/2012/wordml" xmlns:w16cex="http://schemas.microsoft.com/office/word/2018/wordml/cex" xmlns:w16cid="http://schemas.microsoft.com/office/word/2016/wordml/cid" xmlns:w16="http://schemas.microsoft.com/office/word/2018/wordml" xmlns:w16sdtdh="http://schemas.microsoft.com/office/word/2020/wordml/sdtdatahash" xmlns:w16se="http://schemas.microsoft.com/office/word/2015/wordml/symex" xmlns:wpg="http://schemas.microsoft.com/office/word/2010/wordprocessingGroup" xmlns:wpi="http://schemas.microsoft.com/office/word/2010/wordprocessingInk" xmlns:wne="http://schemas.microsoft.com/office/word/2006/wordml" xmlns:wps="http://schemas.microsoft.com/office/word/2010/wordprocessingShape" mc:Ignorable="w14 w15 w16se w16cid w16 w16cex w16sdtdh wp14">
   <w:p>
     <w:pPr>
-      <w:pStyle w:val="Footer"/>
+      <w:pStyle w:val="Pieddepage"/>
     </w:pPr>
     <w:r>
       <w:t xml:space="preserve"> </w:t>
@@ -6104,7 +7622,7 @@
 <w:ftr xmlns:wpc="http://schemas.microsoft.com/office/word/2010/wordprocessingCanvas" xmlns:cx="http://schemas.microsoft.com/office/drawing/2014/chartex" xmlns:cx1="http://schemas.microsoft.com/office/drawing/2015/9/8/chartex" xmlns:cx2="http://schemas.microsoft.com/office/drawing/2015/10/21/chartex" xmlns:cx3="http://schemas.microsoft.com/office/drawing/2016/5/9/chartex" xmlns:cx4="http://schemas.microsoft.com/office/drawing/2016/5/10/chartex" xmlns:cx5="http://schemas.microsoft.com/office/drawing/2016/5/11/chartex" xmlns:cx6="http://schemas.microsoft.com/office/drawing/2016/5/12/chartex" xmlns:cx7="http://schemas.microsoft.com/office/drawing/2016/5/13/chartex" xmlns:cx8="http://schemas.microsoft.com/office/drawing/2016/5/14/chartex" xmlns:mc="http://schemas.openxmlformats.org/markup-compatibility/2006" xmlns:aink="http://schemas.microsoft.com/office/drawing/2016/ink" xmlns:am3d="http://schemas.microsoft.com/office/drawing/2017/model3d" xmlns:o="urn:schemas-microsoft-com:office:office" xmlns:oel="http://schemas.microsoft.com/office/2019/extlst" xmlns:r="http://schemas.openxmlformats.org/officeDocument/2006/relationships" xmlns:m="http://schemas.openxmlformats.org/officeDocument/2006/math" xmlns:v="urn:schemas-microsoft-com:vml" xmlns:wp14="http://schemas.microsoft.com/office/word/2010/wordprocessingDrawing" xmlns:wp="http://schemas.openxmlformats.org/drawingml/2006/wordprocessingDrawing" xmlns:w10="urn:schemas-microsoft-com:office:word" xmlns:w="http://schemas.openxmlformats.org/wordprocessingml/2006/main" xmlns:w14="http://schemas.microsoft.com/office/word/2010/wordml" xmlns:w15="http://schemas.microsoft.com/office/word/2012/wordml" xmlns:w16cex="http://schemas.microsoft.com/office/word/2018/wordml/cex" xmlns:w16cid="http://schemas.microsoft.com/office/word/2016/wordml/cid" xmlns:w16="http://schemas.microsoft.com/office/word/2018/wordml" xmlns:w16sdtdh="http://schemas.microsoft.com/office/word/2020/wordml/sdtdatahash" xmlns:w16se="http://schemas.microsoft.com/office/word/2015/wordml/symex" xmlns:wpg="http://schemas.microsoft.com/office/word/2010/wordprocessingGroup" xmlns:wpi="http://schemas.microsoft.com/office/word/2010/wordprocessingInk" xmlns:wne="http://schemas.microsoft.com/office/word/2006/wordml" xmlns:wps="http://schemas.microsoft.com/office/word/2010/wordprocessingShape" mc:Ignorable="w14 w15 w16se w16cid w16 w16cex w16sdtdh wp14">
   <w:p>
     <w:pPr>
-      <w:pStyle w:val="Footer"/>
+      <w:pStyle w:val="Pieddepage"/>
     </w:pPr>
     <w:r>
       <w:t xml:space="preserve"> </w:t>
@@ -6117,7 +7635,7 @@
 <w:ftr xmlns:wpc="http://schemas.microsoft.com/office/word/2010/wordprocessingCanvas" xmlns:cx="http://schemas.microsoft.com/office/drawing/2014/chartex" xmlns:cx1="http://schemas.microsoft.com/office/drawing/2015/9/8/chartex" xmlns:cx2="http://schemas.microsoft.com/office/drawing/2015/10/21/chartex" xmlns:cx3="http://schemas.microsoft.com/office/drawing/2016/5/9/chartex" xmlns:cx4="http://schemas.microsoft.com/office/drawing/2016/5/10/chartex" xmlns:cx5="http://schemas.microsoft.com/office/drawing/2016/5/11/chartex" xmlns:cx6="http://schemas.microsoft.com/office/drawing/2016/5/12/chartex" xmlns:cx7="http://schemas.microsoft.com/office/drawing/2016/5/13/chartex" xmlns:cx8="http://schemas.microsoft.com/office/drawing/2016/5/14/chartex" xmlns:mc="http://schemas.openxmlformats.org/markup-compatibility/2006" xmlns:aink="http://schemas.microsoft.com/office/drawing/2016/ink" xmlns:am3d="http://schemas.microsoft.com/office/drawing/2017/model3d" xmlns:o="urn:schemas-microsoft-com:office:office" xmlns:oel="http://schemas.microsoft.com/office/2019/extlst" xmlns:r="http://schemas.openxmlformats.org/officeDocument/2006/relationships" xmlns:m="http://schemas.openxmlformats.org/officeDocument/2006/math" xmlns:v="urn:schemas-microsoft-com:vml" xmlns:wp14="http://schemas.microsoft.com/office/word/2010/wordprocessingDrawing" xmlns:wp="http://schemas.openxmlformats.org/drawingml/2006/wordprocessingDrawing" xmlns:w10="urn:schemas-microsoft-com:office:word" xmlns:w="http://schemas.openxmlformats.org/wordprocessingml/2006/main" xmlns:w14="http://schemas.microsoft.com/office/word/2010/wordml" xmlns:w15="http://schemas.microsoft.com/office/word/2012/wordml" xmlns:w16cex="http://schemas.microsoft.com/office/word/2018/wordml/cex" xmlns:w16cid="http://schemas.microsoft.com/office/word/2016/wordml/cid" xmlns:w16="http://schemas.microsoft.com/office/word/2018/wordml" xmlns:w16sdtdh="http://schemas.microsoft.com/office/word/2020/wordml/sdtdatahash" xmlns:w16se="http://schemas.microsoft.com/office/word/2015/wordml/symex" xmlns:wpg="http://schemas.microsoft.com/office/word/2010/wordprocessingGroup" xmlns:wpi="http://schemas.microsoft.com/office/word/2010/wordprocessingInk" xmlns:wne="http://schemas.microsoft.com/office/word/2006/wordml" xmlns:wps="http://schemas.microsoft.com/office/word/2010/wordprocessingShape" mc:Ignorable="w14 w15 w16se w16cid w16 w16cex w16sdtdh wp14">
   <w:p>
     <w:pPr>
-      <w:pStyle w:val="Footer"/>
+      <w:pStyle w:val="Pieddepage"/>
     </w:pPr>
     <w:r>
       <w:t xml:space="preserve"> </w:t>
@@ -6149,7 +7667,7 @@
 <w:hdr xmlns:wpc="http://schemas.microsoft.com/office/word/2010/wordprocessingCanvas" xmlns:cx="http://schemas.microsoft.com/office/drawing/2014/chartex" xmlns:cx1="http://schemas.microsoft.com/office/drawing/2015/9/8/chartex" xmlns:cx2="http://schemas.microsoft.com/office/drawing/2015/10/21/chartex" xmlns:cx3="http://schemas.microsoft.com/office/drawing/2016/5/9/chartex" xmlns:cx4="http://schemas.microsoft.com/office/drawing/2016/5/10/chartex" xmlns:cx5="http://schemas.microsoft.com/office/drawing/2016/5/11/chartex" xmlns:cx6="http://schemas.microsoft.com/office/drawing/2016/5/12/chartex" xmlns:cx7="http://schemas.microsoft.com/office/drawing/2016/5/13/chartex" xmlns:cx8="http://schemas.microsoft.com/office/drawing/2016/5/14/chartex" xmlns:mc="http://schemas.openxmlformats.org/markup-compatibility/2006" xmlns:aink="http://schemas.microsoft.com/office/drawing/2016/ink" xmlns:am3d="http://schemas.microsoft.com/office/drawing/2017/model3d" xmlns:o="urn:schemas-microsoft-com:office:office" xmlns:oel="http://schemas.microsoft.com/office/2019/extlst" xmlns:r="http://schemas.openxmlformats.org/officeDocument/2006/relationships" xmlns:m="http://schemas.openxmlformats.org/officeDocument/2006/math" xmlns:v="urn:schemas-microsoft-com:vml" xmlns:wp14="http://schemas.microsoft.com/office/word/2010/wordprocessingDrawing" xmlns:wp="http://schemas.openxmlformats.org/drawingml/2006/wordprocessingDrawing" xmlns:w10="urn:schemas-microsoft-com:office:word" xmlns:w="http://schemas.openxmlformats.org/wordprocessingml/2006/main" xmlns:w14="http://schemas.microsoft.com/office/word/2010/wordml" xmlns:w15="http://schemas.microsoft.com/office/word/2012/wordml" xmlns:w16cex="http://schemas.microsoft.com/office/word/2018/wordml/cex" xmlns:w16cid="http://schemas.microsoft.com/office/word/2016/wordml/cid" xmlns:w16="http://schemas.microsoft.com/office/word/2018/wordml" xmlns:w16sdtdh="http://schemas.microsoft.com/office/word/2020/wordml/sdtdatahash" xmlns:w16se="http://schemas.microsoft.com/office/word/2015/wordml/symex" xmlns:wpg="http://schemas.microsoft.com/office/word/2010/wordprocessingGroup" xmlns:wpi="http://schemas.microsoft.com/office/word/2010/wordprocessingInk" xmlns:wne="http://schemas.microsoft.com/office/word/2006/wordml" xmlns:wps="http://schemas.microsoft.com/office/word/2010/wordprocessingShape" mc:Ignorable="w14 w15 w16se w16cid w16 w16cex w16sdtdh wp14">
   <w:p>
     <w:pPr>
-      <w:pStyle w:val="Header"/>
+      <w:pStyle w:val="En-tte"/>
     </w:pPr>
     <w:r>
       <w:rPr>
@@ -6213,7 +7731,7 @@
                         <w:p>
                           <w:r>
                             <w:rPr>
-                              <w:rStyle w:val="PageNumber"/>
+                              <w:rStyle w:val="Numrodepage"/>
                               <w:sz w:val="22"/>
                               <w:szCs w:val="22"/>
                             </w:rPr>
@@ -6221,7 +7739,7 @@
                           </w:r>
                           <w:r>
                             <w:rPr>
-                              <w:rStyle w:val="PageNumber"/>
+                              <w:rStyle w:val="Numrodepage"/>
                               <w:sz w:val="22"/>
                               <w:szCs w:val="22"/>
                             </w:rPr>
@@ -6229,7 +7747,7 @@
                           </w:r>
                           <w:r>
                             <w:rPr>
-                              <w:rStyle w:val="PageNumber"/>
+                              <w:rStyle w:val="Numrodepage"/>
                               <w:sz w:val="22"/>
                               <w:szCs w:val="22"/>
                             </w:rPr>
@@ -6237,7 +7755,7 @@
                           </w:r>
                           <w:r>
                             <w:rPr>
-                              <w:rStyle w:val="PageNumber"/>
+                              <w:rStyle w:val="Numrodepage"/>
                               <w:sz w:val="22"/>
                               <w:szCs w:val="22"/>
                             </w:rPr>
@@ -6245,7 +7763,7 @@
                           </w:r>
                           <w:r>
                             <w:rPr>
-                              <w:rStyle w:val="PageNumber"/>
+                              <w:rStyle w:val="Numrodepage"/>
                               <w:noProof/>
                               <w:sz w:val="22"/>
                               <w:szCs w:val="22"/>
@@ -6254,7 +7772,7 @@
                           </w:r>
                           <w:r>
                             <w:rPr>
-                              <w:rStyle w:val="PageNumber"/>
+                              <w:rStyle w:val="Numrodepage"/>
                               <w:sz w:val="22"/>
                               <w:szCs w:val="22"/>
                             </w:rPr>
@@ -6262,45 +7780,45 @@
                           </w:r>
                           <w:r>
                             <w:rPr>
-                              <w:rStyle w:val="PageNumber"/>
+                              <w:rStyle w:val="Numrodepage"/>
                             </w:rPr>
                             <w:tab/>
                             <w:t xml:space="preserve">- </w:t>
                           </w:r>
                           <w:r>
                             <w:rPr>
-                              <w:rStyle w:val="PageNumber"/>
+                              <w:rStyle w:val="Numrodepage"/>
                             </w:rPr>
                             <w:fldChar w:fldCharType="begin"/>
                           </w:r>
                           <w:r>
                             <w:rPr>
-                              <w:rStyle w:val="PageNumber"/>
+                              <w:rStyle w:val="Numrodepage"/>
                             </w:rPr>
                             <w:instrText xml:space="preserve"> PAGE </w:instrText>
                           </w:r>
                           <w:r>
                             <w:rPr>
-                              <w:rStyle w:val="PageNumber"/>
+                              <w:rStyle w:val="Numrodepage"/>
                             </w:rPr>
                             <w:fldChar w:fldCharType="separate"/>
                           </w:r>
                           <w:r>
                             <w:rPr>
-                              <w:rStyle w:val="PageNumber"/>
+                              <w:rStyle w:val="Numrodepage"/>
                               <w:noProof/>
                             </w:rPr>
                             <w:t>16</w:t>
                           </w:r>
                           <w:r>
                             <w:rPr>
-                              <w:rStyle w:val="PageNumber"/>
+                              <w:rStyle w:val="Numrodepage"/>
                             </w:rPr>
                             <w:fldChar w:fldCharType="end"/>
                           </w:r>
                           <w:r>
                             <w:rPr>
-                              <w:rStyle w:val="PageNumber"/>
+                              <w:rStyle w:val="Numrodepage"/>
                             </w:rPr>
                             <w:t xml:space="preserve"> -101010 878</w:t>
                           </w:r>
@@ -6328,7 +7846,7 @@
               <v:stroke joinstyle="miter"/>
               <v:path gradientshapeok="t" o:connecttype="rect"/>
             </v:shapetype>
-            <v:shape id="Text Box 2" o:spid="_x0000_s1027" type="#_x0000_t202" style="position:absolute;left:0;text-align:left;margin-left:427.1pt;margin-top:18.9pt;width:20.8pt;height:12.85pt;z-index:251665408;visibility:visible;mso-wrap-style:square;mso-width-percent:0;mso-height-percent:0;mso-wrap-distance-left:0;mso-wrap-distance-top:0;mso-wrap-distance-right:0;mso-wrap-distance-bottom:0;mso-position-horizontal:absolute;mso-position-horizontal-relative:page;mso-position-vertical:absolute;mso-position-vertical-relative:page;mso-width-percent:0;mso-height-percent:0;mso-width-relative:page;mso-height-relative:page;v-text-anchor:top" o:gfxdata="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" stroked="f">
+            <v:shape id="Text Box 2" o:spid="_x0000_s1027" type="#_x0000_t202" style="position:absolute;left:0;text-align:left;margin-left:427.1pt;margin-top:18.9pt;width:20.8pt;height:12.85pt;z-index:251665408;visibility:visible;mso-wrap-style:square;mso-width-percent:0;mso-height-percent:0;mso-wrap-distance-left:0;mso-wrap-distance-top:0;mso-wrap-distance-right:0;mso-wrap-distance-bottom:0;mso-position-horizontal:absolute;mso-position-horizontal-relative:page;mso-position-vertical:absolute;mso-position-vertical-relative:page;mso-width-percent:0;mso-height-percent:0;mso-width-relative:page;mso-height-relative:page;v-text-anchor:top" o:gfxdata="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" stroked="f">
               <v:fill opacity="0"/>
               <v:path arrowok="t"/>
               <v:textbox inset=".45pt,.45pt,.45pt,.45pt">
@@ -6336,7 +7854,7 @@
                   <w:p>
                     <w:r>
                       <w:rPr>
-                        <w:rStyle w:val="PageNumber"/>
+                        <w:rStyle w:val="Numrodepage"/>
                         <w:sz w:val="22"/>
                         <w:szCs w:val="22"/>
                       </w:rPr>
@@ -6344,7 +7862,7 @@
                     </w:r>
                     <w:r>
                       <w:rPr>
-                        <w:rStyle w:val="PageNumber"/>
+                        <w:rStyle w:val="Numrodepage"/>
                         <w:sz w:val="22"/>
                         <w:szCs w:val="22"/>
                       </w:rPr>
@@ -6352,7 +7870,7 @@
                     </w:r>
                     <w:r>
                       <w:rPr>
-                        <w:rStyle w:val="PageNumber"/>
+                        <w:rStyle w:val="Numrodepage"/>
                         <w:sz w:val="22"/>
                         <w:szCs w:val="22"/>
                       </w:rPr>
@@ -6360,7 +7878,7 @@
                     </w:r>
                     <w:r>
                       <w:rPr>
-                        <w:rStyle w:val="PageNumber"/>
+                        <w:rStyle w:val="Numrodepage"/>
                         <w:sz w:val="22"/>
                         <w:szCs w:val="22"/>
                       </w:rPr>
@@ -6368,7 +7886,7 @@
                     </w:r>
                     <w:r>
                       <w:rPr>
-                        <w:rStyle w:val="PageNumber"/>
+                        <w:rStyle w:val="Numrodepage"/>
                         <w:noProof/>
                         <w:sz w:val="22"/>
                         <w:szCs w:val="22"/>
@@ -6377,7 +7895,7 @@
                     </w:r>
                     <w:r>
                       <w:rPr>
-                        <w:rStyle w:val="PageNumber"/>
+                        <w:rStyle w:val="Numrodepage"/>
                         <w:sz w:val="22"/>
                         <w:szCs w:val="22"/>
                       </w:rPr>
@@ -6385,45 +7903,45 @@
                     </w:r>
                     <w:r>
                       <w:rPr>
-                        <w:rStyle w:val="PageNumber"/>
+                        <w:rStyle w:val="Numrodepage"/>
                       </w:rPr>
                       <w:tab/>
                       <w:t xml:space="preserve">- </w:t>
                     </w:r>
                     <w:r>
                       <w:rPr>
-                        <w:rStyle w:val="PageNumber"/>
+                        <w:rStyle w:val="Numrodepage"/>
                       </w:rPr>
                       <w:fldChar w:fldCharType="begin"/>
                     </w:r>
                     <w:r>
                       <w:rPr>
-                        <w:rStyle w:val="PageNumber"/>
+                        <w:rStyle w:val="Numrodepage"/>
                       </w:rPr>
                       <w:instrText xml:space="preserve"> PAGE </w:instrText>
                     </w:r>
                     <w:r>
                       <w:rPr>
-                        <w:rStyle w:val="PageNumber"/>
+                        <w:rStyle w:val="Numrodepage"/>
                       </w:rPr>
                       <w:fldChar w:fldCharType="separate"/>
                     </w:r>
                     <w:r>
                       <w:rPr>
-                        <w:rStyle w:val="PageNumber"/>
+                        <w:rStyle w:val="Numrodepage"/>
                         <w:noProof/>
                       </w:rPr>
                       <w:t>16</w:t>
                     </w:r>
                     <w:r>
                       <w:rPr>
-                        <w:rStyle w:val="PageNumber"/>
+                        <w:rStyle w:val="Numrodepage"/>
                       </w:rPr>
                       <w:fldChar w:fldCharType="end"/>
                     </w:r>
                     <w:r>
                       <w:rPr>
-                        <w:rStyle w:val="PageNumber"/>
+                        <w:rStyle w:val="Numrodepage"/>
                       </w:rPr>
                       <w:t xml:space="preserve"> -101010 878</w:t>
                     </w:r>
@@ -6479,7 +7997,7 @@
 <w:hdr xmlns:wpc="http://schemas.microsoft.com/office/word/2010/wordprocessingCanvas" xmlns:cx="http://schemas.microsoft.com/office/drawing/2014/chartex" xmlns:cx1="http://schemas.microsoft.com/office/drawing/2015/9/8/chartex" xmlns:cx2="http://schemas.microsoft.com/office/drawing/2015/10/21/chartex" xmlns:cx3="http://schemas.microsoft.com/office/drawing/2016/5/9/chartex" xmlns:cx4="http://schemas.microsoft.com/office/drawing/2016/5/10/chartex" xmlns:cx5="http://schemas.microsoft.com/office/drawing/2016/5/11/chartex" xmlns:cx6="http://schemas.microsoft.com/office/drawing/2016/5/12/chartex" xmlns:cx7="http://schemas.microsoft.com/office/drawing/2016/5/13/chartex" xmlns:cx8="http://schemas.microsoft.com/office/drawing/2016/5/14/chartex" xmlns:mc="http://schemas.openxmlformats.org/markup-compatibility/2006" xmlns:aink="http://schemas.microsoft.com/office/drawing/2016/ink" xmlns:am3d="http://schemas.microsoft.com/office/drawing/2017/model3d" xmlns:o="urn:schemas-microsoft-com:office:office" xmlns:oel="http://schemas.microsoft.com/office/2019/extlst" xmlns:r="http://schemas.openxmlformats.org/officeDocument/2006/relationships" xmlns:m="http://schemas.openxmlformats.org/officeDocument/2006/math" xmlns:v="urn:schemas-microsoft-com:vml" xmlns:wp14="http://schemas.microsoft.com/office/word/2010/wordprocessingDrawing" xmlns:wp="http://schemas.openxmlformats.org/drawingml/2006/wordprocessingDrawing" xmlns:w10="urn:schemas-microsoft-com:office:word" xmlns:w="http://schemas.openxmlformats.org/wordprocessingml/2006/main" xmlns:w14="http://schemas.microsoft.com/office/word/2010/wordml" xmlns:w15="http://schemas.microsoft.com/office/word/2012/wordml" xmlns:w16cex="http://schemas.microsoft.com/office/word/2018/wordml/cex" xmlns:w16cid="http://schemas.microsoft.com/office/word/2016/wordml/cid" xmlns:w16="http://schemas.microsoft.com/office/word/2018/wordml" xmlns:w16sdtdh="http://schemas.microsoft.com/office/word/2020/wordml/sdtdatahash" xmlns:w16se="http://schemas.microsoft.com/office/word/2015/wordml/symex" xmlns:wpg="http://schemas.microsoft.com/office/word/2010/wordprocessingGroup" xmlns:wpi="http://schemas.microsoft.com/office/word/2010/wordprocessingInk" xmlns:wne="http://schemas.microsoft.com/office/word/2006/wordml" xmlns:wps="http://schemas.microsoft.com/office/word/2010/wordprocessingShape" mc:Ignorable="w14 w15 w16se w16cid w16 w16cex w16sdtdh wp14">
   <w:p>
     <w:pPr>
-      <w:pStyle w:val="Header"/>
+      <w:pStyle w:val="En-tte"/>
       <w:ind w:right="360"/>
     </w:pPr>
     <w:r>
@@ -6579,7 +8097,7 @@
                         <w:p>
                           <w:r>
                             <w:rPr>
-                              <w:rStyle w:val="PageNumber"/>
+                              <w:rStyle w:val="Numrodepage"/>
                               <w:sz w:val="22"/>
                               <w:szCs w:val="22"/>
                             </w:rPr>
@@ -6587,7 +8105,7 @@
                           </w:r>
                           <w:r>
                             <w:rPr>
-                              <w:rStyle w:val="PageNumber"/>
+                              <w:rStyle w:val="Numrodepage"/>
                               <w:sz w:val="22"/>
                               <w:szCs w:val="22"/>
                             </w:rPr>
@@ -6595,7 +8113,7 @@
                           </w:r>
                           <w:r>
                             <w:rPr>
-                              <w:rStyle w:val="PageNumber"/>
+                              <w:rStyle w:val="Numrodepage"/>
                               <w:sz w:val="22"/>
                               <w:szCs w:val="22"/>
                             </w:rPr>
@@ -6603,7 +8121,7 @@
                           </w:r>
                           <w:r>
                             <w:rPr>
-                              <w:rStyle w:val="PageNumber"/>
+                              <w:rStyle w:val="Numrodepage"/>
                               <w:sz w:val="22"/>
                               <w:szCs w:val="22"/>
                             </w:rPr>
@@ -6611,16 +8129,25 @@
                           </w:r>
                           <w:r>
                             <w:rPr>
-                              <w:rStyle w:val="PageNumber"/>
+                              <w:rStyle w:val="Numrodepage"/>
                               <w:noProof/>
                               <w:sz w:val="22"/>
                               <w:szCs w:val="22"/>
                             </w:rPr>
-                            <w:t>16</w:t>
+                            <w:t>1</w:t>
                           </w:r>
                           <w:r>
                             <w:rPr>
-                              <w:rStyle w:val="PageNumber"/>
+                              <w:rStyle w:val="Numrodepage"/>
+                              <w:noProof/>
+                              <w:sz w:val="22"/>
+                              <w:szCs w:val="22"/>
+                            </w:rPr>
+                            <w:t>6</w:t>
+                          </w:r>
+                          <w:r>
+                            <w:rPr>
+                              <w:rStyle w:val="Numrodepage"/>
                               <w:sz w:val="22"/>
                               <w:szCs w:val="22"/>
                             </w:rPr>
@@ -6628,45 +8155,45 @@
                           </w:r>
                           <w:r>
                             <w:rPr>
-                              <w:rStyle w:val="PageNumber"/>
+                              <w:rStyle w:val="Numrodepage"/>
                             </w:rPr>
                             <w:tab/>
                             <w:t xml:space="preserve">- </w:t>
                           </w:r>
                           <w:r>
                             <w:rPr>
-                              <w:rStyle w:val="PageNumber"/>
+                              <w:rStyle w:val="Numrodepage"/>
                             </w:rPr>
                             <w:fldChar w:fldCharType="begin"/>
                           </w:r>
                           <w:r>
                             <w:rPr>
-                              <w:rStyle w:val="PageNumber"/>
+                              <w:rStyle w:val="Numrodepage"/>
                             </w:rPr>
                             <w:instrText xml:space="preserve"> PAGE </w:instrText>
                           </w:r>
                           <w:r>
                             <w:rPr>
-                              <w:rStyle w:val="PageNumber"/>
+                              <w:rStyle w:val="Numrodepage"/>
                             </w:rPr>
                             <w:fldChar w:fldCharType="separate"/>
                           </w:r>
                           <w:r>
                             <w:rPr>
-                              <w:rStyle w:val="PageNumber"/>
+                              <w:rStyle w:val="Numrodepage"/>
                               <w:noProof/>
                             </w:rPr>
                             <w:t>16</w:t>
                           </w:r>
                           <w:r>
                             <w:rPr>
-                              <w:rStyle w:val="PageNumber"/>
+                              <w:rStyle w:val="Numrodepage"/>
                             </w:rPr>
                             <w:fldChar w:fldCharType="end"/>
                           </w:r>
                           <w:r>
                             <w:rPr>
-                              <w:rStyle w:val="PageNumber"/>
+                              <w:rStyle w:val="Numrodepage"/>
                             </w:rPr>
                             <w:t xml:space="preserve"> -101010 878</w:t>
                           </w:r>
@@ -6694,7 +8221,7 @@
               <v:stroke joinstyle="miter"/>
               <v:path gradientshapeok="t" o:connecttype="rect"/>
             </v:shapetype>
-            <v:shape id="_x0000_s1028" type="#_x0000_t202" style="position:absolute;left:0;text-align:left;margin-left:538.7pt;margin-top:19.8pt;width:20.8pt;height:12.85pt;z-index:251650048;visibility:visible;mso-wrap-style:square;mso-width-percent:0;mso-height-percent:0;mso-wrap-distance-left:0;mso-wrap-distance-top:0;mso-wrap-distance-right:0;mso-wrap-distance-bottom:0;mso-position-horizontal:absolute;mso-position-horizontal-relative:page;mso-position-vertical:absolute;mso-position-vertical-relative:page;mso-width-percent:0;mso-height-percent:0;mso-width-relative:page;mso-height-relative:page;v-text-anchor:top" o:gfxdata="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" stroked="f">
+            <v:shape id="_x0000_s1028" type="#_x0000_t202" style="position:absolute;left:0;text-align:left;margin-left:538.7pt;margin-top:19.8pt;width:20.8pt;height:12.85pt;z-index:251650048;visibility:visible;mso-wrap-style:square;mso-width-percent:0;mso-height-percent:0;mso-wrap-distance-left:0;mso-wrap-distance-top:0;mso-wrap-distance-right:0;mso-wrap-distance-bottom:0;mso-position-horizontal:absolute;mso-position-horizontal-relative:page;mso-position-vertical:absolute;mso-position-vertical-relative:page;mso-width-percent:0;mso-height-percent:0;mso-width-relative:page;mso-height-relative:page;v-text-anchor:top" o:gfxdata="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" stroked="f">
               <v:fill opacity="0"/>
               <v:path arrowok="t"/>
               <v:textbox inset=".45pt,.45pt,.45pt,.45pt">
@@ -6702,7 +8229,7 @@
                   <w:p>
                     <w:r>
                       <w:rPr>
-                        <w:rStyle w:val="PageNumber"/>
+                        <w:rStyle w:val="Numrodepage"/>
                         <w:sz w:val="22"/>
                         <w:szCs w:val="22"/>
                       </w:rPr>
@@ -6710,7 +8237,7 @@
                     </w:r>
                     <w:r>
                       <w:rPr>
-                        <w:rStyle w:val="PageNumber"/>
+                        <w:rStyle w:val="Numrodepage"/>
                         <w:sz w:val="22"/>
                         <w:szCs w:val="22"/>
                       </w:rPr>
@@ -6718,7 +8245,7 @@
                     </w:r>
                     <w:r>
                       <w:rPr>
-                        <w:rStyle w:val="PageNumber"/>
+                        <w:rStyle w:val="Numrodepage"/>
                         <w:sz w:val="22"/>
                         <w:szCs w:val="22"/>
                       </w:rPr>
@@ -6726,7 +8253,7 @@
                     </w:r>
                     <w:r>
                       <w:rPr>
-                        <w:rStyle w:val="PageNumber"/>
+                        <w:rStyle w:val="Numrodepage"/>
                         <w:sz w:val="22"/>
                         <w:szCs w:val="22"/>
                       </w:rPr>
@@ -6734,16 +8261,25 @@
                     </w:r>
                     <w:r>
                       <w:rPr>
-                        <w:rStyle w:val="PageNumber"/>
+                        <w:rStyle w:val="Numrodepage"/>
                         <w:noProof/>
                         <w:sz w:val="22"/>
                         <w:szCs w:val="22"/>
                       </w:rPr>
-                      <w:t>16</w:t>
+                      <w:t>1</w:t>
                     </w:r>
                     <w:r>
                       <w:rPr>
-                        <w:rStyle w:val="PageNumber"/>
+                        <w:rStyle w:val="Numrodepage"/>
+                        <w:noProof/>
+                        <w:sz w:val="22"/>
+                        <w:szCs w:val="22"/>
+                      </w:rPr>
+                      <w:t>6</w:t>
+                    </w:r>
+                    <w:r>
+                      <w:rPr>
+                        <w:rStyle w:val="Numrodepage"/>
                         <w:sz w:val="22"/>
                         <w:szCs w:val="22"/>
                       </w:rPr>
@@ -6751,45 +8287,45 @@
                     </w:r>
                     <w:r>
                       <w:rPr>
-                        <w:rStyle w:val="PageNumber"/>
+                        <w:rStyle w:val="Numrodepage"/>
                       </w:rPr>
                       <w:tab/>
                       <w:t xml:space="preserve">- </w:t>
                     </w:r>
                     <w:r>
                       <w:rPr>
-                        <w:rStyle w:val="PageNumber"/>
+                        <w:rStyle w:val="Numrodepage"/>
                       </w:rPr>
                       <w:fldChar w:fldCharType="begin"/>
                     </w:r>
                     <w:r>
                       <w:rPr>
-                        <w:rStyle w:val="PageNumber"/>
+                        <w:rStyle w:val="Numrodepage"/>
                       </w:rPr>
                       <w:instrText xml:space="preserve"> PAGE </w:instrText>
                     </w:r>
                     <w:r>
                       <w:rPr>
-                        <w:rStyle w:val="PageNumber"/>
+                        <w:rStyle w:val="Numrodepage"/>
                       </w:rPr>
                       <w:fldChar w:fldCharType="separate"/>
                     </w:r>
                     <w:r>
                       <w:rPr>
-                        <w:rStyle w:val="PageNumber"/>
+                        <w:rStyle w:val="Numrodepage"/>
                         <w:noProof/>
                       </w:rPr>
                       <w:t>16</w:t>
                     </w:r>
                     <w:r>
                       <w:rPr>
-                        <w:rStyle w:val="PageNumber"/>
+                        <w:rStyle w:val="Numrodepage"/>
                       </w:rPr>
                       <w:fldChar w:fldCharType="end"/>
                     </w:r>
                     <w:r>
                       <w:rPr>
-                        <w:rStyle w:val="PageNumber"/>
+                        <w:rStyle w:val="Numrodepage"/>
                       </w:rPr>
                       <w:t xml:space="preserve"> -101010 878</w:t>
                     </w:r>
@@ -6804,25 +8340,25 @@
     </w:r>
     <w:r>
       <w:rPr>
-        <w:rStyle w:val="PageNumber"/>
+        <w:rStyle w:val="Numrodepage"/>
       </w:rPr>
       <w:t xml:space="preserve"> </w:t>
     </w:r>
     <w:r>
       <w:rPr>
-        <w:rStyle w:val="PageNumber"/>
+        <w:rStyle w:val="Numrodepage"/>
       </w:rPr>
       <w:tab/>
     </w:r>
     <w:r>
       <w:rPr>
-        <w:rStyle w:val="PageNumber"/>
+        <w:rStyle w:val="Numrodepage"/>
       </w:rPr>
       <w:tab/>
     </w:r>
     <w:r>
       <w:rPr>
-        <w:rStyle w:val="PageNumber"/>
+        <w:rStyle w:val="Numrodepage"/>
       </w:rPr>
       <w:tab/>
     </w:r>
@@ -6834,7 +8370,7 @@
 <w:hdr xmlns:wpc="http://schemas.microsoft.com/office/word/2010/wordprocessingCanvas" xmlns:cx="http://schemas.microsoft.com/office/drawing/2014/chartex" xmlns:cx1="http://schemas.microsoft.com/office/drawing/2015/9/8/chartex" xmlns:cx2="http://schemas.microsoft.com/office/drawing/2015/10/21/chartex" xmlns:cx3="http://schemas.microsoft.com/office/drawing/2016/5/9/chartex" xmlns:cx4="http://schemas.microsoft.com/office/drawing/2016/5/10/chartex" xmlns:cx5="http://schemas.microsoft.com/office/drawing/2016/5/11/chartex" xmlns:cx6="http://schemas.microsoft.com/office/drawing/2016/5/12/chartex" xmlns:cx7="http://schemas.microsoft.com/office/drawing/2016/5/13/chartex" xmlns:cx8="http://schemas.microsoft.com/office/drawing/2016/5/14/chartex" xmlns:mc="http://schemas.openxmlformats.org/markup-compatibility/2006" xmlns:aink="http://schemas.microsoft.com/office/drawing/2016/ink" xmlns:am3d="http://schemas.microsoft.com/office/drawing/2017/model3d" xmlns:o="urn:schemas-microsoft-com:office:office" xmlns:oel="http://schemas.microsoft.com/office/2019/extlst" xmlns:r="http://schemas.openxmlformats.org/officeDocument/2006/relationships" xmlns:m="http://schemas.openxmlformats.org/officeDocument/2006/math" xmlns:v="urn:schemas-microsoft-com:vml" xmlns:wp14="http://schemas.microsoft.com/office/word/2010/wordprocessingDrawing" xmlns:wp="http://schemas.openxmlformats.org/drawingml/2006/wordprocessingDrawing" xmlns:w10="urn:schemas-microsoft-com:office:word" xmlns:w="http://schemas.openxmlformats.org/wordprocessingml/2006/main" xmlns:w14="http://schemas.microsoft.com/office/word/2010/wordml" xmlns:w15="http://schemas.microsoft.com/office/word/2012/wordml" xmlns:w16cex="http://schemas.microsoft.com/office/word/2018/wordml/cex" xmlns:w16cid="http://schemas.microsoft.com/office/word/2016/wordml/cid" xmlns:w16="http://schemas.microsoft.com/office/word/2018/wordml" xmlns:w16sdtdh="http://schemas.microsoft.com/office/word/2020/wordml/sdtdatahash" xmlns:w16se="http://schemas.microsoft.com/office/word/2015/wordml/symex" xmlns:wpg="http://schemas.microsoft.com/office/word/2010/wordprocessingGroup" xmlns:wpi="http://schemas.microsoft.com/office/word/2010/wordprocessingInk" xmlns:wne="http://schemas.microsoft.com/office/word/2006/wordml" xmlns:wps="http://schemas.microsoft.com/office/word/2010/wordprocessingShape" mc:Ignorable="w14 w15 w16se w16cid w16 w16cex w16sdtdh wp14">
   <w:tbl>
     <w:tblPr>
-      <w:tblStyle w:val="TableGrid"/>
+      <w:tblStyle w:val="Grilledutableau"/>
       <w:tblW w:w="8460" w:type="dxa"/>
       <w:jc w:val="center"/>
       <w:tblBorders>
@@ -6972,7 +8508,7 @@
                     <v:stroke joinstyle="miter"/>
                     <v:path gradientshapeok="t" o:connecttype="rect"/>
                   </v:shapetype>
-                  <v:shape id="Text Box 18" o:spid="_x0000_s1029" type="#_x0000_t202" style="position:absolute;left:0;text-align:left;margin-left:322.25pt;margin-top:14.6pt;width:62.9pt;height:24.15pt;z-index:251659264;visibility:visible;mso-wrap-style:square;mso-width-percent:0;mso-height-percent:0;mso-wrap-distance-left:9.05pt;mso-wrap-distance-top:0;mso-wrap-distance-right:9.05pt;mso-wrap-distance-bottom:0;mso-position-horizontal:absolute;mso-position-horizontal-relative:page;mso-position-vertical:absolute;mso-position-vertical-relative:page;mso-width-percent:0;mso-height-percent:0;mso-width-relative:page;mso-height-relative:page;v-text-anchor:top" o:gfxdata="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" stroked="f">
+                  <v:shape id="Text Box 18" o:spid="_x0000_s1029" type="#_x0000_t202" style="position:absolute;left:0;text-align:left;margin-left:322.25pt;margin-top:14.6pt;width:62.9pt;height:24.15pt;z-index:251659264;visibility:visible;mso-wrap-style:square;mso-width-percent:0;mso-height-percent:0;mso-wrap-distance-left:9.05pt;mso-wrap-distance-top:0;mso-wrap-distance-right:9.05pt;mso-wrap-distance-bottom:0;mso-position-horizontal:absolute;mso-position-horizontal-relative:page;mso-position-vertical:absolute;mso-position-vertical-relative:page;mso-width-percent:0;mso-height-percent:0;mso-width-relative:page;mso-height-relative:page;v-text-anchor:top" o:gfxdata="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" stroked="f">
                     <v:fill opacity="0"/>
                     <v:path arrowok="t"/>
                     <v:textbox inset=".45pt,.45pt,.45pt,.45pt">
@@ -7074,7 +8610,15 @@
             <w:pStyle w:val="Form9"/>
           </w:pPr>
           <w:r>
-            <w:t>(pour l'établissement d'expéditions, copies, extraits d'actes ou décisions judiciaires à publier)</w:t>
+            <w:t>(</w:t>
+          </w:r>
+          <w:proofErr w:type="gramStart"/>
+          <w:r>
+            <w:t>pour</w:t>
+          </w:r>
+          <w:proofErr w:type="gramEnd"/>
+          <w:r>
+            <w:t xml:space="preserve"> l'établissement d'expéditions, copies, extraits d'actes ou décisions judiciaires à publier)</w:t>
           </w:r>
         </w:p>
         <w:p/>
@@ -7256,9 +8800,11 @@
             </w:rPr>
             <w:t xml:space="preserve"> </w:t>
           </w:r>
+          <w:proofErr w:type="gramStart"/>
           <w:r>
             <w:t>TAXES:</w:t>
           </w:r>
+          <w:proofErr w:type="gramEnd"/>
         </w:p>
         <w:p>
           <w:pPr>
@@ -7277,9 +8823,11 @@
           <w:pPr>
             <w:pStyle w:val="Form10J"/>
           </w:pPr>
+          <w:proofErr w:type="gramStart"/>
           <w:r>
             <w:t>CSI:</w:t>
           </w:r>
+          <w:proofErr w:type="gramEnd"/>
         </w:p>
         <w:p>
           <w:pPr>
@@ -7339,7 +8887,7 @@
   </w:tbl>
   <w:p>
     <w:pPr>
-      <w:pStyle w:val="Header"/>
+      <w:pStyle w:val="En-tte"/>
       <w:tabs>
         <w:tab w:val="clear" w:pos="4536"/>
         <w:tab w:val="clear" w:pos="9072"/>
@@ -7479,11 +9027,11 @@
                                 <v:path o:extrusionok="f" gradientshapeok="t" o:connecttype="rect"/>
                                 <o:lock v:ext="edit" aspectratio="t"/>
                               </v:shapetype>
-                              <v:shape id="_x0000_i1025" type="#_x0000_t75" alt="" style="width:38pt;height:26pt;mso-width-percent:0;mso-height-percent:0;mso-width-percent:0;mso-height-percent:0" filled="t">
+                              <v:shape id="_x0000_i1026" type="#_x0000_t75" alt="" style="width:38pt;height:26pt;mso-width-percent:0;mso-height-percent:0;mso-width-percent:0;mso-height-percent:0" filled="t">
                                 <v:fill color2="black"/>
                                 <v:imagedata r:id="rId2" o:title="" croptop="-22f" cropbottom="-22f" cropleft="-25f" cropright="-25f"/>
                               </v:shape>
-                              <o:OLEObject Type="Embed" ProgID="Word.Picture.8" ShapeID="_x0000_i1025" DrawAspect="Content" ObjectID="_1728733333" r:id="rId3"/>
+                              <o:OLEObject Type="Embed" ProgID="Word.Picture.8" ShapeID="_x0000_i1026" DrawAspect="Content" ObjectID="_1729344549" r:id="rId3"/>
                             </w:object>
                           </w:r>
                         </w:p>
@@ -7529,11 +9077,7 @@
         </mc:Choice>
         <mc:Fallback>
           <w:pict>
-            <v:shapetype w14:anchorId="20DB70F0" id="_x0000_t202" coordsize="21600,21600" o:spt="202" path="m,l,21600r21600,l21600,xe">
-              <v:stroke joinstyle="miter"/>
-              <v:path gradientshapeok="t" o:connecttype="rect"/>
-            </v:shapetype>
-            <v:shape id="Text Box 17" o:spid="_x0000_s1030" type="#_x0000_t202" style="position:absolute;left:0;text-align:left;margin-left:37.35pt;margin-top:21.2pt;width:78.5pt;height:49.7pt;z-index:251663360;visibility:visible;mso-wrap-style:square;mso-width-percent:0;mso-height-percent:0;mso-wrap-distance-left:9.05pt;mso-wrap-distance-top:0;mso-wrap-distance-right:9.05pt;mso-wrap-distance-bottom:0;mso-position-horizontal:absolute;mso-position-horizontal-relative:page;mso-position-vertical:absolute;mso-position-vertical-relative:page;mso-width-percent:0;mso-height-percent:0;mso-width-relative:page;mso-height-relative:page;v-text-anchor:top" o:gfxdata="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" stroked="f">
+            <v:shape w14:anchorId="20DB70F0" id="Text Box 17" o:spid="_x0000_s1030" type="#_x0000_t202" style="position:absolute;left:0;text-align:left;margin-left:37.35pt;margin-top:21.2pt;width:78.5pt;height:49.7pt;z-index:251663360;visibility:visible;mso-wrap-style:square;mso-width-percent:0;mso-height-percent:0;mso-wrap-distance-left:9.05pt;mso-wrap-distance-top:0;mso-wrap-distance-right:9.05pt;mso-wrap-distance-bottom:0;mso-position-horizontal:absolute;mso-position-horizontal-relative:page;mso-position-vertical:absolute;mso-position-vertical-relative:page;mso-width-percent:0;mso-height-percent:0;mso-width-relative:page;mso-height-relative:page;v-text-anchor:top" o:gfxdata="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" stroked="f">
               <v:fill opacity="0"/>
               <v:path arrowok="t"/>
               <v:textbox inset=".45pt,.45pt,.45pt,.45pt">
@@ -7559,11 +9103,11 @@
                         <w:noProof/>
                       </w:rPr>
                       <w:object w:dxaOrig="760" w:dyaOrig="520" w14:anchorId="2094FED2">
-                        <v:shape id="_x0000_i1025" type="#_x0000_t75" alt="" style="width:38pt;height:26pt;mso-width-percent:0;mso-height-percent:0;mso-width-percent:0;mso-height-percent:0" filled="t">
+                        <v:shape id="_x0000_i1026" type="#_x0000_t75" alt="" style="width:38pt;height:26pt;mso-width-percent:0;mso-height-percent:0;mso-width-percent:0;mso-height-percent:0" filled="t">
                           <v:fill color2="black"/>
                           <v:imagedata r:id="rId2" o:title="" croptop="-22f" cropbottom="-22f" cropleft="-25f" cropright="-25f"/>
                         </v:shape>
-                        <o:OLEObject Type="Embed" ProgID="Word.Picture.8" ShapeID="_x0000_i1025" DrawAspect="Content" ObjectID="_1728733333" r:id="rId4"/>
+                        <o:OLEObject Type="Embed" ProgID="Word.Picture.8" ShapeID="_x0000_i1026" DrawAspect="Content" ObjectID="_1729344549" r:id="rId4"/>
                       </w:object>
                     </w:r>
                   </w:p>
@@ -7741,7 +9285,15 @@
                                 <w:sz w:val="22"/>
                                 <w:szCs w:val="22"/>
                               </w:rPr>
-                              <w:t xml:space="preserve">  1</w:t>
+                              <w:t xml:space="preserve">  </w:t>
+                            </w:r>
+                            <w:r>
+                              <w:rPr>
+                                <w:kern w:val="1"/>
+                                <w:sz w:val="22"/>
+                                <w:szCs w:val="22"/>
+                              </w:rPr>
+                              <w:t>1</w:t>
                             </w:r>
                             <w:r>
                               <w:rPr>
@@ -7771,11 +9323,11 @@
         </mc:Choice>
         <mc:Fallback>
           <w:pict>
-            <v:group w14:anchorId="0664A23D" id="Group 14" o:spid="_x0000_s1031" style="position:absolute;left:0;text-align:left;margin-left:542.05pt;margin-top:15.45pt;width:21.4pt;height:14.2pt;z-index:251661312;mso-wrap-distance-left:0;mso-wrap-distance-right:0;mso-position-horizontal-relative:page;mso-position-vertical-relative:page" coordorigin="10800,432" coordsize="428,284" o:gfxdata="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">
-              <v:roundrect id="AutoShape 15" o:spid="_x0000_s1032" style="position:absolute;left:10807;top:439;width:420;height:276;visibility:visible;mso-wrap-style:none;v-text-anchor:middle" arcsize="10923f" o:gfxdata="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" filled="f" stroked="f" strokecolor="#3465a4">
+            <v:group w14:anchorId="0664A23D" id="Group 14" o:spid="_x0000_s1031" style="position:absolute;left:0;text-align:left;margin-left:542.05pt;margin-top:15.45pt;width:21.4pt;height:14.2pt;z-index:251661312;mso-wrap-distance-left:0;mso-wrap-distance-right:0;mso-position-horizontal-relative:page;mso-position-vertical-relative:page" coordorigin="10800,432" coordsize="428,284" o:gfxdata="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">
+              <v:roundrect id="AutoShape 15" o:spid="_x0000_s1032" style="position:absolute;left:10807;top:439;width:420;height:276;visibility:visible;mso-wrap-style:none;v-text-anchor:middle" arcsize="10923f" o:gfxdata="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" filled="f" stroked="f" strokecolor="#3465a4">
                 <v:path arrowok="t"/>
               </v:roundrect>
-              <v:shape id="Text Box 16" o:spid="_x0000_s1033" type="#_x0000_t202" style="position:absolute;left:10800;top:432;width:420;height:276;visibility:visible;mso-wrap-style:square;v-text-anchor:middle" o:gfxdata="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" filled="f" stroked="f" strokecolor="#3465a4">
+              <v:shape id="Text Box 16" o:spid="_x0000_s1033" type="#_x0000_t202" style="position:absolute;left:10800;top:432;width:420;height:276;visibility:visible;mso-wrap-style:square;v-text-anchor:middle" o:gfxdata="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" filled="f" stroked="f" strokecolor="#3465a4">
                 <v:stroke joinstyle="round"/>
                 <v:path arrowok="t"/>
                 <v:textbox inset=".35mm,.35mm,.35mm,.35mm">
@@ -7793,7 +9345,15 @@
                           <w:sz w:val="22"/>
                           <w:szCs w:val="22"/>
                         </w:rPr>
-                        <w:t xml:space="preserve">  1</w:t>
+                        <w:t xml:space="preserve">  </w:t>
+                      </w:r>
+                      <w:r>
+                        <w:rPr>
+                          <w:kern w:val="1"/>
+                          <w:sz w:val="22"/>
+                          <w:szCs w:val="22"/>
+                        </w:rPr>
+                        <w:t>1</w:t>
                       </w:r>
                       <w:r>
                         <w:rPr>
@@ -7912,7 +9472,7 @@
     <w:lvl w:ilvl="0">
       <w:start w:val="1"/>
       <w:numFmt w:val="none"/>
-      <w:pStyle w:val="Heading1"/>
+      <w:pStyle w:val="Titre1"/>
       <w:suff w:val="nothing"/>
       <w:lvlText w:val=""/>
       <w:lvlJc w:val="left"/>
@@ -7926,7 +9486,7 @@
     <w:lvl w:ilvl="1">
       <w:start w:val="1"/>
       <w:numFmt w:val="none"/>
-      <w:pStyle w:val="Heading2"/>
+      <w:pStyle w:val="Titre2"/>
       <w:suff w:val="nothing"/>
       <w:lvlText w:val=""/>
       <w:lvlJc w:val="left"/>
@@ -7940,7 +9500,7 @@
     <w:lvl w:ilvl="2">
       <w:start w:val="1"/>
       <w:numFmt w:val="none"/>
-      <w:pStyle w:val="Heading3"/>
+      <w:pStyle w:val="Titre3"/>
       <w:suff w:val="nothing"/>
       <w:lvlText w:val=""/>
       <w:lvlJc w:val="left"/>
@@ -7954,7 +9514,7 @@
     <w:lvl w:ilvl="3">
       <w:start w:val="1"/>
       <w:numFmt w:val="none"/>
-      <w:pStyle w:val="Heading4"/>
+      <w:pStyle w:val="Titre4"/>
       <w:suff w:val="nothing"/>
       <w:lvlText w:val=""/>
       <w:lvlJc w:val="left"/>
@@ -7968,7 +9528,7 @@
     <w:lvl w:ilvl="4">
       <w:start w:val="1"/>
       <w:numFmt w:val="none"/>
-      <w:pStyle w:val="Heading5"/>
+      <w:pStyle w:val="Titre5"/>
       <w:suff w:val="nothing"/>
       <w:lvlText w:val=""/>
       <w:lvlJc w:val="left"/>
@@ -7982,7 +9542,7 @@
     <w:lvl w:ilvl="5">
       <w:start w:val="1"/>
       <w:numFmt w:val="none"/>
-      <w:pStyle w:val="Heading6"/>
+      <w:pStyle w:val="Titre6"/>
       <w:suff w:val="nothing"/>
       <w:lvlText w:val=""/>
       <w:lvlJc w:val="left"/>
@@ -7996,7 +9556,7 @@
     <w:lvl w:ilvl="6">
       <w:start w:val="1"/>
       <w:numFmt w:val="none"/>
-      <w:pStyle w:val="Heading7"/>
+      <w:pStyle w:val="Titre7"/>
       <w:suff w:val="nothing"/>
       <w:lvlText w:val=""/>
       <w:lvlJc w:val="left"/>
@@ -8825,10 +10385,10 @@
     <w:rPr>
       <w:sz w:val="24"/>
       <w:szCs w:val="24"/>
-      <w:lang w:val="en-FR"/>
+      <w:lang/>
     </w:rPr>
   </w:style>
-  <w:style w:type="paragraph" w:styleId="Heading1">
+  <w:style w:type="paragraph" w:styleId="Titre1">
     <w:name w:val="heading 1"/>
     <w:basedOn w:val="Normal"/>
     <w:next w:val="Normal"/>
@@ -8861,7 +10421,7 @@
       <w:lang w:val="fr-FR" w:eastAsia="zh-CN"/>
     </w:rPr>
   </w:style>
-  <w:style w:type="paragraph" w:styleId="Heading2">
+  <w:style w:type="paragraph" w:styleId="Titre2">
     <w:name w:val="heading 2"/>
     <w:basedOn w:val="Normal"/>
     <w:next w:val="Normal"/>
@@ -8888,9 +10448,9 @@
       <w:lang w:val="fr-FR" w:eastAsia="zh-CN"/>
     </w:rPr>
   </w:style>
-  <w:style w:type="paragraph" w:styleId="Heading3">
+  <w:style w:type="paragraph" w:styleId="Titre3">
     <w:name w:val="heading 3"/>
-    <w:basedOn w:val="Heading2"/>
+    <w:basedOn w:val="Titre2"/>
     <w:next w:val="Normal"/>
     <w:qFormat/>
     <w:pPr>
@@ -8903,7 +10463,7 @@
       <w:color w:val="800080"/>
     </w:rPr>
   </w:style>
-  <w:style w:type="paragraph" w:styleId="Heading4">
+  <w:style w:type="paragraph" w:styleId="Titre4">
     <w:name w:val="heading 4"/>
     <w:basedOn w:val="Normal"/>
     <w:next w:val="Normal"/>
@@ -8927,7 +10487,7 @@
       <w:lang w:val="fr-FR" w:eastAsia="zh-CN"/>
     </w:rPr>
   </w:style>
-  <w:style w:type="paragraph" w:styleId="Heading5">
+  <w:style w:type="paragraph" w:styleId="Titre5">
     <w:name w:val="heading 5"/>
     <w:basedOn w:val="Normal"/>
     <w:next w:val="Normal"/>
@@ -8951,7 +10511,7 @@
       <w:lang w:val="fr-FR" w:eastAsia="zh-CN"/>
     </w:rPr>
   </w:style>
-  <w:style w:type="paragraph" w:styleId="Heading6">
+  <w:style w:type="paragraph" w:styleId="Titre6">
     <w:name w:val="heading 6"/>
     <w:basedOn w:val="Normal"/>
     <w:next w:val="Normal"/>
@@ -8976,7 +10536,7 @@
       <w:lang w:val="fr-FR" w:eastAsia="zh-CN"/>
     </w:rPr>
   </w:style>
-  <w:style w:type="paragraph" w:styleId="Heading7">
+  <w:style w:type="paragraph" w:styleId="Titre7">
     <w:name w:val="heading 7"/>
     <w:basedOn w:val="Normal"/>
     <w:next w:val="Normal"/>
@@ -9002,13 +10562,13 @@
       <w:lang w:val="fr-FR" w:eastAsia="zh-CN"/>
     </w:rPr>
   </w:style>
-  <w:style w:type="character" w:default="1" w:styleId="DefaultParagraphFont">
+  <w:style w:type="character" w:default="1" w:styleId="Policepardfaut">
     <w:name w:val="Default Paragraph Font"/>
     <w:uiPriority w:val="1"/>
     <w:semiHidden/>
     <w:unhideWhenUsed/>
   </w:style>
-  <w:style w:type="table" w:default="1" w:styleId="TableNormal">
+  <w:style w:type="table" w:default="1" w:styleId="TableauNormal">
     <w:name w:val="Normal Table"/>
     <w:uiPriority w:val="99"/>
     <w:semiHidden/>
@@ -9023,7 +10583,7 @@
       </w:tblCellMar>
     </w:tblPr>
   </w:style>
-  <w:style w:type="numbering" w:default="1" w:styleId="NoList">
+  <w:style w:type="numbering" w:default="1" w:styleId="Aucuneliste">
     <w:name w:val="No List"/>
     <w:uiPriority w:val="99"/>
     <w:semiHidden/>
@@ -9239,7 +10799,7 @@
   <w:style w:type="character" w:customStyle="1" w:styleId="WW-Policepardfaut">
     <w:name w:val="WW-Police par défaut"/>
   </w:style>
-  <w:style w:type="character" w:styleId="PageNumber">
+  <w:style w:type="character" w:styleId="Numrodepage">
     <w:name w:val="page number"/>
     <w:basedOn w:val="WW-Policepardfaut"/>
   </w:style>
@@ -9301,10 +10861,10 @@
   <w:style w:type="character" w:customStyle="1" w:styleId="Policepardfaut1">
     <w:name w:val="Police par défaut1"/>
   </w:style>
-  <w:style w:type="paragraph" w:customStyle="1" w:styleId="Titre2">
+  <w:style w:type="paragraph" w:customStyle="1" w:styleId="Titre20">
     <w:name w:val="Titre2"/>
     <w:basedOn w:val="Normal"/>
-    <w:next w:val="BodyText"/>
+    <w:next w:val="Corpsdetexte"/>
     <w:pPr>
       <w:keepNext/>
       <w:suppressAutoHyphens/>
@@ -9321,7 +10881,7 @@
       <w:lang w:val="fr-FR" w:eastAsia="zh-CN"/>
     </w:rPr>
   </w:style>
-  <w:style w:type="paragraph" w:styleId="BodyText">
+  <w:style w:type="paragraph" w:styleId="Corpsdetexte">
     <w:name w:val="Body Text"/>
     <w:basedOn w:val="Normal"/>
     <w:pPr>
@@ -9337,14 +10897,14 @@
       <w:lang w:val="fr-FR" w:eastAsia="zh-CN"/>
     </w:rPr>
   </w:style>
-  <w:style w:type="paragraph" w:styleId="List">
+  <w:style w:type="paragraph" w:styleId="Liste">
     <w:name w:val="List"/>
-    <w:basedOn w:val="BodyText"/>
+    <w:basedOn w:val="Corpsdetexte"/>
     <w:rPr>
       <w:rFonts w:cs="Tahoma"/>
     </w:rPr>
   </w:style>
-  <w:style w:type="paragraph" w:styleId="Caption">
+  <w:style w:type="paragraph" w:styleId="Lgende">
     <w:name w:val="caption"/>
     <w:basedOn w:val="Normal"/>
     <w:qFormat/>
@@ -9398,7 +10958,7 @@
   <w:style w:type="paragraph" w:customStyle="1" w:styleId="WW-Titre">
     <w:name w:val="WW-Titre"/>
     <w:basedOn w:val="Normal"/>
-    <w:next w:val="BodyText"/>
+    <w:next w:val="Corpsdetexte"/>
     <w:pPr>
       <w:keepNext/>
       <w:suppressAutoHyphens/>
@@ -9415,10 +10975,10 @@
       <w:lang w:val="fr-FR" w:eastAsia="zh-CN"/>
     </w:rPr>
   </w:style>
-  <w:style w:type="paragraph" w:styleId="Subtitle">
+  <w:style w:type="paragraph" w:styleId="Sous-titre">
     <w:name w:val="Subtitle"/>
-    <w:basedOn w:val="Titre2"/>
-    <w:next w:val="BodyText"/>
+    <w:basedOn w:val="Titre20"/>
+    <w:next w:val="Corpsdetexte"/>
     <w:qFormat/>
     <w:pPr>
       <w:jc w:val="center"/>
@@ -9445,7 +11005,7 @@
       <w:lang w:val="fr-FR" w:eastAsia="zh-CN"/>
     </w:rPr>
   </w:style>
-  <w:style w:type="paragraph" w:styleId="Header">
+  <w:style w:type="paragraph" w:styleId="En-tte">
     <w:name w:val="header"/>
     <w:basedOn w:val="Normal"/>
     <w:pPr>
@@ -9464,7 +11024,7 @@
       <w:lang w:val="fr-FR" w:eastAsia="zh-CN"/>
     </w:rPr>
   </w:style>
-  <w:style w:type="paragraph" w:styleId="Footer">
+  <w:style w:type="paragraph" w:styleId="Pieddepage">
     <w:name w:val="footer"/>
     <w:basedOn w:val="Normal"/>
     <w:pPr>
@@ -9579,7 +11139,7 @@
       <w:lang w:eastAsia="zh-CN"/>
     </w:rPr>
   </w:style>
-  <w:style w:type="paragraph" w:styleId="FootnoteText">
+  <w:style w:type="paragraph" w:styleId="Notedebasdepage">
     <w:name w:val="footnote text"/>
     <w:basedOn w:val="Normal"/>
     <w:pPr>
@@ -9749,7 +11309,7 @@
   </w:style>
   <w:style w:type="paragraph" w:customStyle="1" w:styleId="Contenudetableau">
     <w:name w:val="Contenu de tableau"/>
-    <w:basedOn w:val="BodyText"/>
+    <w:basedOn w:val="Corpsdetexte"/>
     <w:pPr>
       <w:suppressLineNumbers/>
     </w:pPr>
@@ -9832,7 +11392,7 @@
       <w:iCs/>
     </w:rPr>
   </w:style>
-  <w:style w:type="paragraph" w:customStyle="1" w:styleId="TITRE4">
+  <w:style w:type="paragraph" w:customStyle="1" w:styleId="TITRE40">
     <w:name w:val="TITRE4"/>
     <w:basedOn w:val="Normal"/>
     <w:pPr>
@@ -9849,7 +11409,7 @@
       <w:lang w:val="fr-FR" w:eastAsia="zh-CN"/>
     </w:rPr>
   </w:style>
-  <w:style w:type="paragraph" w:customStyle="1" w:styleId="TITRE5">
+  <w:style w:type="paragraph" w:customStyle="1" w:styleId="TITRE50">
     <w:name w:val="TITRE5"/>
     <w:basedOn w:val="Normal"/>
     <w:pPr>
@@ -9901,12 +11461,12 @@
   </w:style>
   <w:style w:type="paragraph" w:customStyle="1" w:styleId="Contenuducadre">
     <w:name w:val="Contenu du cadre"/>
-    <w:basedOn w:val="BodyText"/>
-  </w:style>
-  <w:style w:type="paragraph" w:customStyle="1" w:styleId="Titre1">
+    <w:basedOn w:val="Corpsdetexte"/>
+  </w:style>
+  <w:style w:type="paragraph" w:customStyle="1" w:styleId="Titre10">
     <w:name w:val="Titre1"/>
     <w:basedOn w:val="Normal"/>
-    <w:next w:val="BodyText"/>
+    <w:next w:val="Corpsdetexte"/>
     <w:pPr>
       <w:keepNext/>
       <w:suppressAutoHyphens/>
@@ -9989,9 +11549,9 @@
       <w:lang w:val="fr-FR" w:eastAsia="zh-CN"/>
     </w:rPr>
   </w:style>
-  <w:style w:type="table" w:styleId="TableGrid">
+  <w:style w:type="table" w:styleId="Grilledutableau">
     <w:name w:val="Table Grid"/>
-    <w:basedOn w:val="TableNormal"/>
+    <w:basedOn w:val="TableauNormal"/>
     <w:uiPriority w:val="59"/>
     <w:rsid w:val="00ED0284"/>
     <w:tblPr>
@@ -10005,7 +11565,7 @@
       </w:tblBorders>
     </w:tblPr>
   </w:style>
-  <w:style w:type="paragraph" w:styleId="ListParagraph">
+  <w:style w:type="paragraph" w:styleId="Paragraphedeliste">
     <w:name w:val="List Paragraph"/>
     <w:basedOn w:val="Normal"/>
     <w:uiPriority w:val="34"/>

</xml_diff>

<commit_message>
fix typo articke in convntion templates (#447)
</commit_message>
<xml_diff>
--- a/documents/Avenant-template.docx
+++ b/documents/Avenant-template.docx
@@ -9,7 +9,6 @@
         <w:rPr>
           <w:rFonts w:ascii="TimesNewRomanPS-BoldMT" w:hAnsi="TimesNewRomanPS-BoldMT" w:cs="TimesNewRomanPS-BoldMT"/>
           <w:b/>
-          <w:lang w:val="fr-FR"/>
         </w:rPr>
       </w:pPr>
       <w:r>
@@ -80,7 +79,6 @@
           <w:iCs/>
           <w:sz w:val="16"/>
           <w:szCs w:val="16"/>
-          <w:lang w:val="fr-FR"/>
         </w:rPr>
         <w:t xml:space="preserve">’avenant </w:t>
       </w:r>
@@ -103,7 +101,6 @@
           <w:iCs/>
           <w:sz w:val="16"/>
           <w:szCs w:val="16"/>
-          <w:lang w:val="fr-FR"/>
         </w:rPr>
         <w:t xml:space="preserve"> qu’il sera</w:t>
       </w:r>
@@ -136,7 +133,6 @@
         <w:rPr>
           <w:rFonts w:ascii="TimesNewRomanPS-BoldMT" w:hAnsi="TimesNewRomanPS-BoldMT" w:cs="TimesNewRomanPS-BoldMT"/>
           <w:b/>
-          <w:lang w:val="fr-FR"/>
         </w:rPr>
         <w:t>à</w:t>
       </w:r>
@@ -151,7 +147,6 @@
         <w:rPr>
           <w:rFonts w:ascii="TimesNewRomanPS-BoldMT" w:hAnsi="TimesNewRomanPS-BoldMT" w:cs="TimesNewRomanPS-BoldMT"/>
           <w:b/>
-          <w:lang w:val="fr-FR"/>
         </w:rPr>
         <w:t xml:space="preserve">° </w:t>
       </w:r>
@@ -166,7 +161,6 @@
         <w:rPr>
           <w:rFonts w:ascii="TimesNewRomanPSMT" w:hAnsi="TimesNewRomanPSMT" w:cs="TimesNewRomanPSMT"/>
           <w:b/>
-          <w:lang w:val="fr-FR"/>
         </w:rPr>
         <w:t xml:space="preserve">{ </w:t>
       </w:r>
@@ -181,7 +175,6 @@
         <w:rPr>
           <w:rFonts w:ascii="TimesNewRomanPS-BoldMT" w:hAnsi="TimesNewRomanPS-BoldMT" w:cs="TimesNewRomanPS-BoldMT"/>
           <w:b/>
-          <w:lang w:val="fr-FR"/>
         </w:rPr>
         <w:t>parent.</w:t>
       </w:r>
@@ -203,7 +196,6 @@
         <w:rPr>
           <w:rFonts w:ascii="TimesNewRomanPSMT" w:hAnsi="TimesNewRomanPSMT" w:cs="TimesNewRomanPSMT"/>
           <w:b/>
-          <w:lang w:val="fr-FR"/>
         </w:rPr>
         <w:t>}</w:t>
       </w:r>
@@ -220,7 +212,6 @@
         <w:rPr>
           <w:rFonts w:ascii="TimesNewRomanPS-BoldMT" w:hAnsi="TimesNewRomanPS-BoldMT" w:cs="TimesNewRomanPS-BoldMT"/>
           <w:b/>
-          <w:lang w:val="fr-FR"/>
         </w:rPr>
       </w:pPr>
     </w:p>
@@ -774,57 +765,23 @@
       <w:pPr>
         <w:rPr>
           <w:rFonts w:ascii="TimesNewRomanPSMT" w:hAnsi="TimesNewRomanPSMT" w:cs="TimesNewRomanPSMT"/>
-          <w:lang w:val="fr-FR"/>
-        </w:rPr>
-      </w:pPr>
-      <w:r>
-        <w:rPr>
-          <w:rFonts w:ascii="TimesNewRomanPSMT" w:hAnsi="TimesNewRomanPSMT" w:cs="TimesNewRomanPSMT"/>
-          <w:lang w:val="fr-FR"/>
-        </w:rPr>
-        <w:t xml:space="preserve">{% if </w:t>
-      </w:r>
-      <w:proofErr w:type="spellStart"/>
-      <w:r>
-        <w:rPr>
-          <w:rFonts w:ascii="TimesNewRomanPSMT" w:hAnsi="TimesNewRomanPSMT" w:cs="TimesNewRomanPSMT"/>
-          <w:lang w:val="fr-FR"/>
-        </w:rPr>
-        <w:t>avenant_type_bailleur</w:t>
-      </w:r>
-      <w:proofErr w:type="spellEnd"/>
-      <w:r>
-        <w:rPr>
-          <w:rFonts w:ascii="TimesNewRomanPSMT" w:hAnsi="TimesNewRomanPSMT" w:cs="TimesNewRomanPSMT"/>
-          <w:lang w:val="fr-FR"/>
-        </w:rPr>
-        <w:t xml:space="preserve"> </w:t>
-      </w:r>
-      <w:proofErr w:type="gramStart"/>
-      <w:r>
-        <w:rPr>
-          <w:rFonts w:ascii="TimesNewRomanPSMT" w:hAnsi="TimesNewRomanPSMT" w:cs="TimesNewRomanPSMT"/>
-          <w:lang w:val="fr-FR"/>
-        </w:rPr>
-        <w:t>%}</w:t>
-      </w:r>
-      <w:r>
-        <w:rPr>
-          <w:rFonts w:ascii="TimesNewRomanPSMT" w:hAnsi="TimesNewRomanPSMT" w:cs="TimesNewRomanPSMT"/>
-        </w:rPr>
-        <w:t>Modification</w:t>
-      </w:r>
-      <w:proofErr w:type="gramEnd"/>
-      <w:r>
-        <w:rPr>
-          <w:rFonts w:ascii="TimesNewRomanPSMT" w:hAnsi="TimesNewRomanPSMT" w:cs="TimesNewRomanPSMT"/>
-        </w:rPr>
-        <w:t xml:space="preserve"> du </w:t>
-      </w:r>
-      <w:r>
-        <w:rPr>
-          <w:rFonts w:ascii="TimesNewRomanPSMT" w:hAnsi="TimesNewRomanPSMT" w:cs="TimesNewRomanPSMT"/>
-          <w:lang w:val="fr-FR"/>
+        </w:rPr>
+      </w:pPr>
+      <w:r>
+        <w:rPr>
+          <w:rFonts w:ascii="TimesNewRomanPSMT" w:hAnsi="TimesNewRomanPSMT" w:cs="TimesNewRomanPSMT"/>
+        </w:rPr>
+        <w:t>{% if avenant_type_bailleur %}</w:t>
+      </w:r>
+      <w:r>
+        <w:rPr>
+          <w:rFonts w:ascii="TimesNewRomanPSMT" w:hAnsi="TimesNewRomanPSMT" w:cs="TimesNewRomanPSMT"/>
+        </w:rPr>
+        <w:t xml:space="preserve">Modification du </w:t>
+      </w:r>
+      <w:r>
+        <w:rPr>
+          <w:rFonts w:ascii="TimesNewRomanPSMT" w:hAnsi="TimesNewRomanPSMT" w:cs="TimesNewRomanPSMT"/>
         </w:rPr>
         <w:t>bailleur</w:t>
       </w:r>
@@ -838,57 +795,8 @@
       <w:r>
         <w:rPr>
           <w:rFonts w:ascii="TimesNewRomanPSMT" w:hAnsi="TimesNewRomanPSMT" w:cs="TimesNewRomanPSMT"/>
-          <w:lang w:val="fr-FR"/>
-        </w:rPr>
-        <w:t xml:space="preserve">{% </w:t>
-      </w:r>
-      <w:proofErr w:type="spellStart"/>
-      <w:r>
-        <w:rPr>
-          <w:rFonts w:ascii="TimesNewRomanPSMT" w:hAnsi="TimesNewRomanPSMT" w:cs="TimesNewRomanPSMT"/>
-          <w:lang w:val="fr-FR"/>
-        </w:rPr>
-        <w:t>endif</w:t>
-      </w:r>
-      <w:proofErr w:type="spellEnd"/>
-      <w:r>
-        <w:rPr>
-          <w:rFonts w:ascii="TimesNewRomanPSMT" w:hAnsi="TimesNewRomanPSMT" w:cs="TimesNewRomanPSMT"/>
-          <w:lang w:val="fr-FR"/>
-        </w:rPr>
-        <w:t xml:space="preserve"> </w:t>
-      </w:r>
-      <w:proofErr w:type="gramStart"/>
-      <w:r>
-        <w:rPr>
-          <w:rFonts w:ascii="TimesNewRomanPSMT" w:hAnsi="TimesNewRomanPSMT" w:cs="TimesNewRomanPSMT"/>
-          <w:lang w:val="fr-FR"/>
-        </w:rPr>
-        <w:t>%}{</w:t>
-      </w:r>
-      <w:proofErr w:type="gramEnd"/>
-      <w:r>
-        <w:rPr>
-          <w:rFonts w:ascii="TimesNewRomanPSMT" w:hAnsi="TimesNewRomanPSMT" w:cs="TimesNewRomanPSMT"/>
-          <w:lang w:val="fr-FR"/>
-        </w:rPr>
-        <w:t xml:space="preserve">% if </w:t>
-      </w:r>
-      <w:proofErr w:type="spellStart"/>
-      <w:r>
-        <w:rPr>
-          <w:rFonts w:ascii="TimesNewRomanPSMT" w:hAnsi="TimesNewRomanPSMT" w:cs="TimesNewRomanPSMT"/>
-          <w:lang w:val="fr-FR"/>
-        </w:rPr>
-        <w:t>avenant_type_logements</w:t>
-      </w:r>
-      <w:proofErr w:type="spellEnd"/>
-      <w:r>
-        <w:rPr>
-          <w:rFonts w:ascii="TimesNewRomanPSMT" w:hAnsi="TimesNewRomanPSMT" w:cs="TimesNewRomanPSMT"/>
-          <w:lang w:val="fr-FR"/>
-        </w:rPr>
-        <w:t xml:space="preserve"> %}</w:t>
+        </w:rPr>
+        <w:t>{% endif %}{% if avenant_type_logements %}</w:t>
       </w:r>
       <w:r>
         <w:rPr>
@@ -901,76 +809,13 @@
       <w:pPr>
         <w:rPr>
           <w:rFonts w:ascii="TimesNewRomanPSMT" w:hAnsi="TimesNewRomanPSMT" w:cs="TimesNewRomanPSMT"/>
-          <w:lang w:val="fr-FR"/>
-        </w:rPr>
-      </w:pPr>
-      <w:r>
-        <w:rPr>
-          <w:rFonts w:ascii="TimesNewRomanPSMT" w:hAnsi="TimesNewRomanPSMT" w:cs="TimesNewRomanPSMT"/>
-          <w:lang w:val="fr-FR"/>
-        </w:rPr>
-        <w:t xml:space="preserve">{% </w:t>
-      </w:r>
-      <w:proofErr w:type="spellStart"/>
-      <w:r>
-        <w:rPr>
-          <w:rFonts w:ascii="TimesNewRomanPSMT" w:hAnsi="TimesNewRomanPSMT" w:cs="TimesNewRomanPSMT"/>
-          <w:lang w:val="fr-FR"/>
-        </w:rPr>
-        <w:t>endif</w:t>
-      </w:r>
-      <w:proofErr w:type="spellEnd"/>
-      <w:r>
-        <w:rPr>
-          <w:rFonts w:ascii="TimesNewRomanPSMT" w:hAnsi="TimesNewRomanPSMT" w:cs="TimesNewRomanPSMT"/>
-          <w:lang w:val="fr-FR"/>
-        </w:rPr>
-        <w:t xml:space="preserve"> </w:t>
-      </w:r>
-      <w:proofErr w:type="gramStart"/>
-      <w:r>
-        <w:rPr>
-          <w:rFonts w:ascii="TimesNewRomanPSMT" w:hAnsi="TimesNewRomanPSMT" w:cs="TimesNewRomanPSMT"/>
-          <w:lang w:val="fr-FR"/>
-        </w:rPr>
-        <w:t>%}{</w:t>
-      </w:r>
-      <w:proofErr w:type="gramEnd"/>
-      <w:r>
-        <w:rPr>
-          <w:rFonts w:ascii="TimesNewRomanPSMT" w:hAnsi="TimesNewRomanPSMT" w:cs="TimesNewRomanPSMT"/>
-          <w:lang w:val="fr-FR"/>
-        </w:rPr>
-        <w:t xml:space="preserve">% if </w:t>
-      </w:r>
-      <w:proofErr w:type="spellStart"/>
-      <w:r>
-        <w:rPr>
-          <w:rFonts w:ascii="TimesNewRomanPSMT" w:hAnsi="TimesNewRomanPSMT" w:cs="TimesNewRomanPSMT"/>
-          <w:lang w:val="fr-FR"/>
-        </w:rPr>
-        <w:t>avenant_type_duree</w:t>
-      </w:r>
-      <w:proofErr w:type="spellEnd"/>
-      <w:r>
-        <w:rPr>
-          <w:rFonts w:ascii="TimesNewRomanPSMT" w:hAnsi="TimesNewRomanPSMT" w:cs="TimesNewRomanPSMT"/>
-          <w:lang w:val="fr-FR"/>
-        </w:rPr>
-        <w:t xml:space="preserve"> %}Modification de la durée de la convention</w:t>
-      </w:r>
-      <w:r>
-        <w:rPr>
-          <w:rFonts w:ascii="TimesNewRomanPSMT" w:hAnsi="TimesNewRomanPSMT" w:cs="TimesNewRomanPSMT"/>
-        </w:rPr>
-        <w:t xml:space="preserve"> </w:t>
-      </w:r>
-      <w:r>
-        <w:rPr>
-          <w:rFonts w:ascii="TimesNewRomanPSMT" w:hAnsi="TimesNewRomanPSMT" w:cs="TimesNewRomanPSMT"/>
-          <w:lang w:val="fr-FR"/>
-        </w:rPr>
-        <w:t>et du financement</w:t>
+        </w:rPr>
+      </w:pPr>
+      <w:r>
+        <w:rPr>
+          <w:rFonts w:ascii="TimesNewRomanPSMT" w:hAnsi="TimesNewRomanPSMT" w:cs="TimesNewRomanPSMT"/>
+        </w:rPr>
+        <w:t>{% endif %}{% if avenant_type_duree %}Modification de la durée de la convention et du financement</w:t>
       </w:r>
     </w:p>
     <w:p>
@@ -983,25 +828,8 @@
       <w:r>
         <w:rPr>
           <w:rFonts w:ascii="TimesNewRomanPSMT" w:hAnsi="TimesNewRomanPSMT" w:cs="TimesNewRomanPSMT"/>
-          <w:lang w:val="fr-FR"/>
-        </w:rPr>
-        <w:t xml:space="preserve">{% </w:t>
-      </w:r>
-      <w:proofErr w:type="spellStart"/>
-      <w:r>
-        <w:rPr>
-          <w:rFonts w:ascii="TimesNewRomanPSMT" w:hAnsi="TimesNewRomanPSMT" w:cs="TimesNewRomanPSMT"/>
-          <w:lang w:val="fr-FR"/>
-        </w:rPr>
-        <w:t>endif</w:t>
-      </w:r>
-      <w:proofErr w:type="spellEnd"/>
-      <w:r>
-        <w:rPr>
-          <w:rFonts w:ascii="TimesNewRomanPSMT" w:hAnsi="TimesNewRomanPSMT" w:cs="TimesNewRomanPSMT"/>
-          <w:lang w:val="fr-FR"/>
-        </w:rPr>
-        <w:t xml:space="preserve"> %}</w:t>
+        </w:rPr>
+        <w:t>{% endif %}</w:t>
       </w:r>
     </w:p>
     <w:p>
@@ -1019,7 +847,6 @@
       <w:pPr>
         <w:rPr>
           <w:rFonts w:ascii="TimesNewRomanPSMT" w:hAnsi="TimesNewRomanPSMT" w:cs="TimesNewRomanPSMT"/>
-          <w:lang w:val="fr-FR"/>
         </w:rPr>
       </w:pPr>
     </w:p>
@@ -1044,36 +871,23 @@
       <w:pPr>
         <w:rPr>
           <w:rFonts w:ascii="TimesNewRomanPSMT" w:hAnsi="TimesNewRomanPSMT" w:cs="TimesNewRomanPSMT"/>
-          <w:lang w:val="fr-FR"/>
-        </w:rPr>
-      </w:pPr>
-      <w:r>
-        <w:rPr>
-          <w:rFonts w:ascii="TimesNewRomanPSMT" w:hAnsi="TimesNewRomanPSMT" w:cs="TimesNewRomanPSMT"/>
-          <w:lang w:val="fr-FR"/>
-        </w:rPr>
-        <w:t xml:space="preserve">{% if </w:t>
-      </w:r>
-      <w:proofErr w:type="spellStart"/>
-      <w:r>
-        <w:rPr>
-          <w:rFonts w:ascii="TimesNewRomanPSMT" w:hAnsi="TimesNewRomanPSMT" w:cs="TimesNewRomanPSMT"/>
-          <w:lang w:val="fr-FR"/>
-        </w:rPr>
-        <w:t>avenant_type_</w:t>
-      </w:r>
-      <w:r>
-        <w:rPr>
-          <w:rFonts w:ascii="TimesNewRomanPSMT" w:hAnsi="TimesNewRomanPSMT" w:cs="TimesNewRomanPSMT"/>
-          <w:lang w:val="fr-FR"/>
+        </w:rPr>
+      </w:pPr>
+      <w:r>
+        <w:rPr>
+          <w:rFonts w:ascii="TimesNewRomanPSMT" w:hAnsi="TimesNewRomanPSMT" w:cs="TimesNewRomanPSMT"/>
+        </w:rPr>
+        <w:t>{% if avenant_type_</w:t>
+      </w:r>
+      <w:r>
+        <w:rPr>
+          <w:rFonts w:ascii="TimesNewRomanPSMT" w:hAnsi="TimesNewRomanPSMT" w:cs="TimesNewRomanPSMT"/>
         </w:rPr>
         <w:t>bailleur</w:t>
       </w:r>
-      <w:proofErr w:type="spellEnd"/>
-      <w:r>
-        <w:rPr>
-          <w:rFonts w:ascii="TimesNewRomanPSMT" w:hAnsi="TimesNewRomanPSMT" w:cs="TimesNewRomanPSMT"/>
-          <w:lang w:val="fr-FR"/>
+      <w:r>
+        <w:rPr>
+          <w:rFonts w:ascii="TimesNewRomanPSMT" w:hAnsi="TimesNewRomanPSMT" w:cs="TimesNewRomanPSMT"/>
         </w:rPr>
         <w:t xml:space="preserve"> %}</w:t>
       </w:r>
@@ -1084,7 +898,6 @@
           <w:rFonts w:ascii="TimesNewRomanPSMT" w:hAnsi="TimesNewRomanPSMT" w:cs="TimesNewRomanPSMT"/>
           <w:b/>
           <w:bCs/>
-          <w:lang w:val="fr-FR"/>
         </w:rPr>
       </w:pPr>
       <w:r>
@@ -1092,7 +905,6 @@
           <w:rFonts w:ascii="TimesNewRomanPSMT" w:hAnsi="TimesNewRomanPSMT" w:cs="TimesNewRomanPSMT"/>
           <w:b/>
           <w:bCs/>
-          <w:lang w:val="fr-FR"/>
         </w:rPr>
         <w:t>Modification du bailleur :</w:t>
       </w:r>
@@ -1131,63 +943,13 @@
       <w:pPr>
         <w:rPr>
           <w:rFonts w:ascii="TimesNewRomanPSMT" w:hAnsi="TimesNewRomanPSMT" w:cs="TimesNewRomanPSMT"/>
-          <w:lang w:val="fr-FR"/>
-        </w:rPr>
-      </w:pPr>
-      <w:r>
-        <w:rPr>
-          <w:rFonts w:ascii="TimesNewRomanPSMT" w:hAnsi="TimesNewRomanPSMT" w:cs="TimesNewRomanPSMT"/>
-          <w:lang w:val="fr-FR"/>
-        </w:rPr>
-        <w:t xml:space="preserve">{% </w:t>
-      </w:r>
-      <w:proofErr w:type="spellStart"/>
-      <w:r>
-        <w:rPr>
-          <w:rFonts w:ascii="TimesNewRomanPSMT" w:hAnsi="TimesNewRomanPSMT" w:cs="TimesNewRomanPSMT"/>
-          <w:lang w:val="fr-FR"/>
-        </w:rPr>
-        <w:t>endif</w:t>
-      </w:r>
-      <w:proofErr w:type="spellEnd"/>
-      <w:r>
-        <w:rPr>
-          <w:rFonts w:ascii="TimesNewRomanPSMT" w:hAnsi="TimesNewRomanPSMT" w:cs="TimesNewRomanPSMT"/>
-          <w:lang w:val="fr-FR"/>
-        </w:rPr>
-        <w:t xml:space="preserve"> </w:t>
-      </w:r>
-      <w:proofErr w:type="gramStart"/>
-      <w:r>
-        <w:rPr>
-          <w:rFonts w:ascii="TimesNewRomanPSMT" w:hAnsi="TimesNewRomanPSMT" w:cs="TimesNewRomanPSMT"/>
-          <w:lang w:val="fr-FR"/>
-        </w:rPr>
-        <w:t>%}{</w:t>
-      </w:r>
-      <w:proofErr w:type="gramEnd"/>
-      <w:r>
-        <w:rPr>
-          <w:rFonts w:ascii="TimesNewRomanPSMT" w:hAnsi="TimesNewRomanPSMT" w:cs="TimesNewRomanPSMT"/>
-          <w:lang w:val="fr-FR"/>
-        </w:rPr>
-        <w:t xml:space="preserve">% if </w:t>
-      </w:r>
-      <w:proofErr w:type="spellStart"/>
-      <w:r>
-        <w:rPr>
-          <w:rFonts w:ascii="TimesNewRomanPSMT" w:hAnsi="TimesNewRomanPSMT" w:cs="TimesNewRomanPSMT"/>
-          <w:lang w:val="fr-FR"/>
-        </w:rPr>
-        <w:t>avenant_type_logements</w:t>
-      </w:r>
-      <w:proofErr w:type="spellEnd"/>
-      <w:r>
-        <w:rPr>
-          <w:rFonts w:ascii="TimesNewRomanPSMT" w:hAnsi="TimesNewRomanPSMT" w:cs="TimesNewRomanPSMT"/>
-          <w:lang w:val="fr-FR"/>
-        </w:rPr>
-        <w:t xml:space="preserve"> %}</w:t>
+        </w:rPr>
+      </w:pPr>
+      <w:r>
+        <w:rPr>
+          <w:rFonts w:ascii="TimesNewRomanPSMT" w:hAnsi="TimesNewRomanPSMT" w:cs="TimesNewRomanPSMT"/>
+        </w:rPr>
+        <w:t>{% endif %}{% if avenant_type_logements %}</w:t>
       </w:r>
     </w:p>
     <w:p>
@@ -1196,7 +958,6 @@
           <w:rFonts w:ascii="TimesNewRomanPSMT" w:hAnsi="TimesNewRomanPSMT" w:cs="TimesNewRomanPSMT"/>
           <w:b/>
           <w:bCs/>
-          <w:lang w:val="fr-FR"/>
         </w:rPr>
       </w:pPr>
       <w:r>
@@ -1204,7 +965,6 @@
           <w:rFonts w:ascii="TimesNewRomanPSMT" w:hAnsi="TimesNewRomanPSMT" w:cs="TimesNewRomanPSMT"/>
           <w:b/>
           <w:bCs/>
-          <w:lang w:val="fr-FR"/>
         </w:rPr>
         <w:t>Modification du programme</w:t>
       </w:r>
@@ -1213,7 +973,6 @@
           <w:rFonts w:ascii="TimesNewRomanPSMT" w:hAnsi="TimesNewRomanPSMT" w:cs="TimesNewRomanPSMT"/>
           <w:b/>
           <w:bCs/>
-          <w:lang w:val="fr-FR"/>
         </w:rPr>
         <w:t> </w:t>
       </w:r>
@@ -1222,7 +981,6 @@
           <w:rFonts w:ascii="TimesNewRomanPSMT" w:hAnsi="TimesNewRomanPSMT" w:cs="TimesNewRomanPSMT"/>
           <w:b/>
           <w:bCs/>
-          <w:lang w:val="fr-FR"/>
         </w:rPr>
         <w:t>:</w:t>
       </w:r>
@@ -1232,7 +990,6 @@
         <w:jc w:val="both"/>
         <w:rPr>
           <w:rFonts w:ascii="TimesNewRomanPSMT" w:hAnsi="TimesNewRomanPSMT" w:cs="TimesNewRomanPSMT"/>
-          <w:lang w:val="fr-FR"/>
         </w:rPr>
       </w:pPr>
     </w:p>
@@ -1241,27 +998,23 @@
         <w:jc w:val="both"/>
         <w:rPr>
           <w:rFonts w:ascii="TimesNewRomanPSMT" w:hAnsi="TimesNewRomanPSMT" w:cs="TimesNewRomanPSMT"/>
-          <w:lang w:val="fr-FR"/>
-        </w:rPr>
-      </w:pPr>
-      <w:r>
-        <w:rPr>
-          <w:rFonts w:ascii="TimesNewRomanPSMT" w:hAnsi="TimesNewRomanPSMT" w:cs="TimesNewRomanPSMT"/>
-          <w:lang w:val="fr-FR"/>
+        </w:rPr>
+      </w:pPr>
+      <w:r>
+        <w:rPr>
+          <w:rFonts w:ascii="TimesNewRomanPSMT" w:hAnsi="TimesNewRomanPSMT" w:cs="TimesNewRomanPSMT"/>
         </w:rPr>
         <w:t>Dans l’annexe de la convention</w:t>
       </w:r>
       <w:r>
         <w:rPr>
           <w:rFonts w:ascii="TimesNewRomanPSMT" w:hAnsi="TimesNewRomanPSMT" w:cs="TimesNewRomanPSMT"/>
-          <w:lang w:val="fr-FR"/>
         </w:rPr>
         <w:t> </w:t>
       </w:r>
       <w:r>
         <w:rPr>
           <w:rFonts w:ascii="TimesNewRomanPSMT" w:hAnsi="TimesNewRomanPSMT" w:cs="TimesNewRomanPSMT"/>
-          <w:lang w:val="fr-FR"/>
         </w:rPr>
         <w:t>:</w:t>
       </w:r>
@@ -1271,7 +1024,6 @@
         <w:jc w:val="both"/>
         <w:rPr>
           <w:rFonts w:ascii="TimesNewRomanPSMT" w:hAnsi="TimesNewRomanPSMT" w:cs="TimesNewRomanPSMT"/>
-          <w:lang w:val="fr-FR"/>
         </w:rPr>
       </w:pPr>
     </w:p>
@@ -1318,7 +1070,7 @@
     </w:p>
     <w:tbl>
       <w:tblPr>
-        <w:tblStyle w:val="Grilledutableau"/>
+        <w:tblStyle w:val="TableGrid"/>
         <w:tblW w:w="0" w:type="auto"/>
         <w:tblLook w:val="04A0" w:firstRow="1" w:lastRow="0" w:firstColumn="1" w:lastColumn="0" w:noHBand="0" w:noVBand="1"/>
       </w:tblPr>
@@ -1401,45 +1153,7 @@
                 <w:szCs w:val="16"/>
                 <w:lang w:val="en-US"/>
               </w:rPr>
-              <w:t xml:space="preserve">{%tr for </w:t>
-            </w:r>
-            <w:proofErr w:type="spellStart"/>
-            <w:proofErr w:type="gramStart"/>
-            <w:r>
-              <w:rPr>
-                <w:sz w:val="16"/>
-                <w:szCs w:val="16"/>
-                <w:lang w:val="en-US"/>
-              </w:rPr>
-              <w:t>k,v</w:t>
-            </w:r>
-            <w:proofErr w:type="spellEnd"/>
-            <w:proofErr w:type="gramEnd"/>
-            <w:r>
-              <w:rPr>
-                <w:sz w:val="16"/>
-                <w:szCs w:val="16"/>
-                <w:lang w:val="en-US"/>
-              </w:rPr>
-              <w:t xml:space="preserve"> in </w:t>
-            </w:r>
-            <w:proofErr w:type="spellStart"/>
-            <w:r>
-              <w:rPr>
-                <w:sz w:val="16"/>
-                <w:szCs w:val="16"/>
-                <w:lang w:val="en-US"/>
-              </w:rPr>
-              <w:t>nb_logements_par_type.items</w:t>
-            </w:r>
-            <w:proofErr w:type="spellEnd"/>
-            <w:r>
-              <w:rPr>
-                <w:sz w:val="16"/>
-                <w:szCs w:val="16"/>
-                <w:lang w:val="en-US"/>
-              </w:rPr>
-              <w:t>() %}</w:t>
+              <w:t>{%tr for k,v in nb_logements_par_type.items() %}</w:t>
             </w:r>
           </w:p>
         </w:tc>
@@ -2236,48 +1950,15 @@
           <w:rFonts w:ascii="TimesNewRomanPSMT" w:hAnsi="TimesNewRomanPSMT" w:cs="TimesNewRomanPSMT"/>
           <w:sz w:val="16"/>
           <w:szCs w:val="16"/>
-          <w:lang w:val="fr-FR"/>
-        </w:rPr>
-      </w:pPr>
-      <w:r>
-        <w:rPr>
-          <w:rFonts w:ascii="TimesNewRomanPSMT" w:hAnsi="TimesNewRomanPSMT" w:cs="TimesNewRomanPSMT"/>
-          <w:sz w:val="16"/>
-          <w:szCs w:val="16"/>
-          <w:lang w:val="fr-FR"/>
-        </w:rPr>
-        <w:t xml:space="preserve">{%- if </w:t>
-      </w:r>
-      <w:proofErr w:type="spellStart"/>
-      <w:proofErr w:type="gramStart"/>
-      <w:r>
-        <w:rPr>
-          <w:rFonts w:ascii="TimesNewRomanPSMT" w:hAnsi="TimesNewRomanPSMT" w:cs="TimesNewRomanPSMT"/>
-          <w:sz w:val="16"/>
-          <w:szCs w:val="16"/>
-          <w:lang w:val="fr-FR"/>
-        </w:rPr>
-        <w:t>lot.annexe</w:t>
-      </w:r>
-      <w:proofErr w:type="gramEnd"/>
-      <w:r>
-        <w:rPr>
-          <w:rFonts w:ascii="TimesNewRomanPSMT" w:hAnsi="TimesNewRomanPSMT" w:cs="TimesNewRomanPSMT"/>
-          <w:sz w:val="16"/>
-          <w:szCs w:val="16"/>
-          <w:lang w:val="fr-FR"/>
-        </w:rPr>
-        <w:t>_celliers</w:t>
-      </w:r>
-      <w:proofErr w:type="spellEnd"/>
-      <w:r>
-        <w:rPr>
-          <w:rFonts w:ascii="TimesNewRomanPSMT" w:hAnsi="TimesNewRomanPSMT" w:cs="TimesNewRomanPSMT"/>
-          <w:sz w:val="16"/>
-          <w:szCs w:val="16"/>
-          <w:lang w:val="fr-FR"/>
-        </w:rPr>
-        <w:t xml:space="preserve"> %}</w:t>
+        </w:rPr>
+      </w:pPr>
+      <w:r>
+        <w:rPr>
+          <w:rFonts w:ascii="TimesNewRomanPSMT" w:hAnsi="TimesNewRomanPSMT" w:cs="TimesNewRomanPSMT"/>
+          <w:sz w:val="16"/>
+          <w:szCs w:val="16"/>
+        </w:rPr>
+        <w:t>{%- if lot.annexe_celliers %}</w:t>
       </w:r>
     </w:p>
     <w:p>
@@ -2653,10 +2334,8 @@
           <w:szCs w:val="16"/>
           <w:lang w:val="en-US"/>
         </w:rPr>
-        <w:t xml:space="preserve"> if </w:t>
-      </w:r>
-      <w:proofErr w:type="spellStart"/>
-      <w:proofErr w:type="gramStart"/>
+        <w:t xml:space="preserve"> if lot.annexe_</w:t>
+      </w:r>
       <w:r>
         <w:rPr>
           <w:rFonts w:ascii="TimesNewRomanPSMT" w:hAnsi="TimesNewRomanPSMT" w:cs="TimesNewRomanPSMT"/>
@@ -2664,28 +2343,8 @@
           <w:szCs w:val="16"/>
           <w:lang w:val="en-US"/>
         </w:rPr>
-        <w:t>lot.annexe</w:t>
-      </w:r>
-      <w:proofErr w:type="gramEnd"/>
-      <w:r>
-        <w:rPr>
-          <w:rFonts w:ascii="TimesNewRomanPSMT" w:hAnsi="TimesNewRomanPSMT" w:cs="TimesNewRomanPSMT"/>
-          <w:sz w:val="16"/>
-          <w:szCs w:val="16"/>
-          <w:lang w:val="en-US"/>
-        </w:rPr>
-        <w:t>_</w:t>
-      </w:r>
-      <w:r>
-        <w:rPr>
-          <w:rFonts w:ascii="TimesNewRomanPSMT" w:hAnsi="TimesNewRomanPSMT" w:cs="TimesNewRomanPSMT"/>
-          <w:sz w:val="16"/>
-          <w:szCs w:val="16"/>
-          <w:lang w:val="en-US"/>
-        </w:rPr>
         <w:t>balcons</w:t>
       </w:r>
-      <w:proofErr w:type="spellEnd"/>
       <w:r>
         <w:rPr>
           <w:rFonts w:ascii="TimesNewRomanPSMT" w:hAnsi="TimesNewRomanPSMT" w:cs="TimesNewRomanPSMT"/>
@@ -2764,7 +2423,6 @@
         </w:rPr>
         <w:t xml:space="preserve"> </w:t>
       </w:r>
-      <w:proofErr w:type="spellStart"/>
       <w:r>
         <w:rPr>
           <w:rFonts w:ascii="TimesNewRomanPSMT" w:hAnsi="TimesNewRomanPSMT" w:cs="TimesNewRomanPSMT"/>
@@ -2772,7 +2430,6 @@
         </w:rPr>
         <w:t>Balcons</w:t>
       </w:r>
-      <w:proofErr w:type="spellEnd"/>
     </w:p>
     <w:p>
       <w:pPr>
@@ -3201,42 +2858,22 @@
           <w:sz w:val="20"/>
           <w:lang w:val="en-US"/>
         </w:rPr>
-        <w:t xml:space="preserve">{% if </w:t>
-      </w:r>
-      <w:proofErr w:type="spellStart"/>
-      <w:proofErr w:type="gramStart"/>
-      <w:r>
+        <w:t>{% if logements.count() %}</w:t>
+      </w:r>
+    </w:p>
+    <w:p>
+      <w:pPr>
+        <w:jc w:val="both"/>
         <w:rPr>
           <w:rFonts w:ascii="TimesNewRomanPSMT" w:hAnsi="TimesNewRomanPSMT" w:cs="TimesNewRomanPSMT"/>
           <w:sz w:val="20"/>
           <w:lang w:val="en-US"/>
         </w:rPr>
-        <w:t>logements.count</w:t>
-      </w:r>
-      <w:proofErr w:type="spellEnd"/>
-      <w:proofErr w:type="gramEnd"/>
-      <w:r>
-        <w:rPr>
-          <w:rFonts w:ascii="TimesNewRomanPSMT" w:hAnsi="TimesNewRomanPSMT" w:cs="TimesNewRomanPSMT"/>
-          <w:sz w:val="20"/>
-          <w:lang w:val="en-US"/>
-        </w:rPr>
-        <w:t>() %}</w:t>
-      </w:r>
-    </w:p>
-    <w:p>
-      <w:pPr>
-        <w:jc w:val="both"/>
-        <w:rPr>
-          <w:rFonts w:ascii="TimesNewRomanPSMT" w:hAnsi="TimesNewRomanPSMT" w:cs="TimesNewRomanPSMT"/>
-          <w:sz w:val="20"/>
-          <w:lang w:val="en-US"/>
-        </w:rPr>
       </w:pPr>
     </w:p>
     <w:tbl>
       <w:tblPr>
-        <w:tblStyle w:val="Grilledutableau"/>
+        <w:tblStyle w:val="TableGrid"/>
         <w:tblW w:w="0" w:type="auto"/>
         <w:tblLayout w:type="fixed"/>
         <w:tblLook w:val="04A0" w:firstRow="1" w:lastRow="0" w:firstColumn="1" w:lastColumn="0" w:noHBand="0" w:noVBand="1"/>
@@ -3896,27 +3533,7 @@
                 <w:szCs w:val="16"/>
                 <w:lang w:val="en-US"/>
               </w:rPr>
-              <w:t xml:space="preserve">{%tr for l in </w:t>
-            </w:r>
-            <w:proofErr w:type="spellStart"/>
-            <w:r>
-              <w:rPr>
-                <w:rFonts w:ascii="TimesNewRomanPSMT" w:hAnsi="TimesNewRomanPSMT" w:cs="TimesNewRomanPSMT"/>
-                <w:sz w:val="16"/>
-                <w:szCs w:val="16"/>
-                <w:lang w:val="en-US"/>
-              </w:rPr>
-              <w:t>logements</w:t>
-            </w:r>
-            <w:proofErr w:type="spellEnd"/>
-            <w:r>
-              <w:rPr>
-                <w:rFonts w:ascii="TimesNewRomanPSMT" w:hAnsi="TimesNewRomanPSMT" w:cs="TimesNewRomanPSMT"/>
-                <w:sz w:val="16"/>
-                <w:szCs w:val="16"/>
-                <w:lang w:val="en-US"/>
-              </w:rPr>
-              <w:t xml:space="preserve"> %}</w:t>
+              <w:t>{%tr for l in logements %}</w:t>
             </w:r>
           </w:p>
         </w:tc>
@@ -3943,27 +3560,7 @@
                 <w:szCs w:val="16"/>
                 <w:lang w:val="en-US"/>
               </w:rPr>
-              <w:t>{{</w:t>
-            </w:r>
-            <w:proofErr w:type="spellStart"/>
-            <w:r>
-              <w:rPr>
-                <w:rFonts w:ascii="TimesNewRomanPSMT" w:hAnsi="TimesNewRomanPSMT" w:cs="TimesNewRomanPSMT"/>
-                <w:sz w:val="16"/>
-                <w:szCs w:val="16"/>
-                <w:lang w:val="en-US"/>
-              </w:rPr>
-              <w:t>l.d</w:t>
-            </w:r>
-            <w:proofErr w:type="spellEnd"/>
-            <w:r>
-              <w:rPr>
-                <w:rFonts w:ascii="TimesNewRomanPSMT" w:hAnsi="TimesNewRomanPSMT" w:cs="TimesNewRomanPSMT"/>
-                <w:sz w:val="16"/>
-                <w:szCs w:val="16"/>
-                <w:lang w:val="en-US"/>
-              </w:rPr>
-              <w:t>}}</w:t>
+              <w:t>{{l.d}}</w:t>
             </w:r>
           </w:p>
         </w:tc>
@@ -3988,27 +3585,7 @@
                 <w:szCs w:val="16"/>
                 <w:lang w:val="en-US"/>
               </w:rPr>
-              <w:t>{{</w:t>
-            </w:r>
-            <w:proofErr w:type="spellStart"/>
-            <w:r>
-              <w:rPr>
-                <w:rFonts w:ascii="TimesNewRomanPSMT" w:hAnsi="TimesNewRomanPSMT" w:cs="TimesNewRomanPSMT"/>
-                <w:sz w:val="16"/>
-                <w:szCs w:val="16"/>
-                <w:lang w:val="en-US"/>
-              </w:rPr>
-              <w:t>l.sh|f</w:t>
-            </w:r>
-            <w:proofErr w:type="spellEnd"/>
-            <w:r>
-              <w:rPr>
-                <w:rFonts w:ascii="TimesNewRomanPSMT" w:hAnsi="TimesNewRomanPSMT" w:cs="TimesNewRomanPSMT"/>
-                <w:sz w:val="16"/>
-                <w:szCs w:val="16"/>
-                <w:lang w:val="en-US"/>
-              </w:rPr>
-              <w:t xml:space="preserve"> }}</w:t>
+              <w:t>{{l.sh|f }}</w:t>
             </w:r>
           </w:p>
         </w:tc>
@@ -4033,27 +3610,7 @@
                 <w:szCs w:val="16"/>
                 <w:lang w:val="en-US"/>
               </w:rPr>
-              <w:t>{{</w:t>
-            </w:r>
-            <w:proofErr w:type="spellStart"/>
-            <w:r>
-              <w:rPr>
-                <w:rFonts w:ascii="TimesNewRomanPSMT" w:hAnsi="TimesNewRomanPSMT" w:cs="TimesNewRomanPSMT"/>
-                <w:sz w:val="16"/>
-                <w:szCs w:val="16"/>
-                <w:lang w:val="en-US"/>
-              </w:rPr>
-              <w:t>l.sa|f</w:t>
-            </w:r>
-            <w:proofErr w:type="spellEnd"/>
-            <w:r>
-              <w:rPr>
-                <w:rFonts w:ascii="TimesNewRomanPSMT" w:hAnsi="TimesNewRomanPSMT" w:cs="TimesNewRomanPSMT"/>
-                <w:sz w:val="16"/>
-                <w:szCs w:val="16"/>
-                <w:lang w:val="en-US"/>
-              </w:rPr>
-              <w:t xml:space="preserve"> }}</w:t>
+              <w:t>{{l.sa|f }}</w:t>
             </w:r>
           </w:p>
         </w:tc>
@@ -4078,27 +3635,7 @@
                 <w:szCs w:val="16"/>
                 <w:lang w:val="en-US"/>
               </w:rPr>
-              <w:t>{{</w:t>
-            </w:r>
-            <w:proofErr w:type="spellStart"/>
-            <w:r>
-              <w:rPr>
-                <w:rFonts w:ascii="TimesNewRomanPSMT" w:hAnsi="TimesNewRomanPSMT" w:cs="TimesNewRomanPSMT"/>
-                <w:sz w:val="16"/>
-                <w:szCs w:val="16"/>
-                <w:lang w:val="en-US"/>
-              </w:rPr>
-              <w:t>l.su|f</w:t>
-            </w:r>
-            <w:proofErr w:type="spellEnd"/>
-            <w:r>
-              <w:rPr>
-                <w:rFonts w:ascii="TimesNewRomanPSMT" w:hAnsi="TimesNewRomanPSMT" w:cs="TimesNewRomanPSMT"/>
-                <w:sz w:val="16"/>
-                <w:szCs w:val="16"/>
-                <w:lang w:val="en-US"/>
-              </w:rPr>
-              <w:t xml:space="preserve"> }}</w:t>
+              <w:t>{{l.su|f }}</w:t>
             </w:r>
           </w:p>
         </w:tc>
@@ -4123,38 +3660,7 @@
                 <w:szCs w:val="16"/>
                 <w:lang w:val="en-US"/>
               </w:rPr>
-              <w:t>{{</w:t>
-            </w:r>
-            <w:proofErr w:type="spellStart"/>
-            <w:proofErr w:type="gramStart"/>
-            <w:r>
-              <w:rPr>
-                <w:rFonts w:ascii="TimesNewRomanPSMT" w:hAnsi="TimesNewRomanPSMT" w:cs="TimesNewRomanPSMT"/>
-                <w:sz w:val="16"/>
-                <w:szCs w:val="16"/>
-                <w:lang w:val="en-US"/>
-              </w:rPr>
-              <w:t>l.lpmc</w:t>
-            </w:r>
-            <w:proofErr w:type="gramEnd"/>
-            <w:r>
-              <w:rPr>
-                <w:rFonts w:ascii="TimesNewRomanPSMT" w:hAnsi="TimesNewRomanPSMT" w:cs="TimesNewRomanPSMT"/>
-                <w:sz w:val="16"/>
-                <w:szCs w:val="16"/>
-                <w:lang w:val="en-US"/>
-              </w:rPr>
-              <w:t>|f</w:t>
-            </w:r>
-            <w:proofErr w:type="spellEnd"/>
-            <w:r>
-              <w:rPr>
-                <w:rFonts w:ascii="TimesNewRomanPSMT" w:hAnsi="TimesNewRomanPSMT" w:cs="TimesNewRomanPSMT"/>
-                <w:sz w:val="16"/>
-                <w:szCs w:val="16"/>
-                <w:lang w:val="en-US"/>
-              </w:rPr>
-              <w:t xml:space="preserve"> }}</w:t>
+              <w:t>{{l.lpmc|f }}</w:t>
             </w:r>
           </w:p>
         </w:tc>
@@ -4179,27 +3685,7 @@
                 <w:szCs w:val="16"/>
                 <w:lang w:val="en-US"/>
               </w:rPr>
-              <w:t>{{</w:t>
-            </w:r>
-            <w:proofErr w:type="spellStart"/>
-            <w:r>
-              <w:rPr>
-                <w:rFonts w:ascii="TimesNewRomanPSMT" w:hAnsi="TimesNewRomanPSMT" w:cs="TimesNewRomanPSMT"/>
-                <w:sz w:val="16"/>
-                <w:szCs w:val="16"/>
-                <w:lang w:val="en-US"/>
-              </w:rPr>
-              <w:t>l.c|f</w:t>
-            </w:r>
-            <w:proofErr w:type="spellEnd"/>
-            <w:r>
-              <w:rPr>
-                <w:rFonts w:ascii="TimesNewRomanPSMT" w:hAnsi="TimesNewRomanPSMT" w:cs="TimesNewRomanPSMT"/>
-                <w:sz w:val="16"/>
-                <w:szCs w:val="16"/>
-                <w:lang w:val="en-US"/>
-              </w:rPr>
-              <w:t>(d=4)}}</w:t>
+              <w:t>{{l.c|f(d=4)}}</w:t>
             </w:r>
           </w:p>
         </w:tc>
@@ -4224,38 +3710,7 @@
                 <w:szCs w:val="16"/>
                 <w:lang w:val="en-US"/>
               </w:rPr>
-              <w:t>{{</w:t>
-            </w:r>
-            <w:proofErr w:type="spellStart"/>
-            <w:proofErr w:type="gramStart"/>
-            <w:r>
-              <w:rPr>
-                <w:rFonts w:ascii="TimesNewRomanPSMT" w:hAnsi="TimesNewRomanPSMT" w:cs="TimesNewRomanPSMT"/>
-                <w:sz w:val="16"/>
-                <w:szCs w:val="16"/>
-                <w:lang w:val="en-US"/>
-              </w:rPr>
-              <w:t>l.l</w:t>
-            </w:r>
-            <w:proofErr w:type="gramEnd"/>
-            <w:r>
-              <w:rPr>
-                <w:rFonts w:ascii="TimesNewRomanPSMT" w:hAnsi="TimesNewRomanPSMT" w:cs="TimesNewRomanPSMT"/>
-                <w:sz w:val="16"/>
-                <w:szCs w:val="16"/>
-                <w:lang w:val="en-US"/>
-              </w:rPr>
-              <w:t>|f</w:t>
-            </w:r>
-            <w:proofErr w:type="spellEnd"/>
-            <w:r>
-              <w:rPr>
-                <w:rFonts w:ascii="TimesNewRomanPSMT" w:hAnsi="TimesNewRomanPSMT" w:cs="TimesNewRomanPSMT"/>
-                <w:sz w:val="16"/>
-                <w:szCs w:val="16"/>
-                <w:lang w:val="en-US"/>
-              </w:rPr>
-              <w:t>}}</w:t>
+              <w:t>{{l.l|f}}</w:t>
             </w:r>
           </w:p>
         </w:tc>
@@ -4282,25 +3737,7 @@
                 <w:szCs w:val="16"/>
                 <w:lang w:val="en-US"/>
               </w:rPr>
-              <w:t xml:space="preserve">{%tr </w:t>
-            </w:r>
-            <w:proofErr w:type="spellStart"/>
-            <w:r>
-              <w:rPr>
-                <w:sz w:val="16"/>
-                <w:szCs w:val="16"/>
-                <w:lang w:val="en-US"/>
-              </w:rPr>
-              <w:t>endfor</w:t>
-            </w:r>
-            <w:proofErr w:type="spellEnd"/>
-            <w:r>
-              <w:rPr>
-                <w:sz w:val="16"/>
-                <w:szCs w:val="16"/>
-                <w:lang w:val="en-US"/>
-              </w:rPr>
-              <w:t xml:space="preserve"> %}</w:t>
+              <w:t>{%tr endfor %}</w:t>
             </w:r>
           </w:p>
         </w:tc>
@@ -4356,9 +3793,8 @@
                 <w:szCs w:val="16"/>
                 <w:lang w:val="en-US"/>
               </w:rPr>
-              <w:t>{{</w:t>
-            </w:r>
-            <w:proofErr w:type="spellStart"/>
+              <w:t>{{sh_totale</w:t>
+            </w:r>
             <w:r>
               <w:rPr>
                 <w:rFonts w:ascii="TimesNewRomanPSMT" w:hAnsi="TimesNewRomanPSMT" w:cs="TimesNewRomanPSMT"/>
@@ -4368,20 +3804,8 @@
                 <w:szCs w:val="16"/>
                 <w:lang w:val="en-US"/>
               </w:rPr>
-              <w:t>sh_totale</w:t>
-            </w:r>
-            <w:r>
-              <w:rPr>
-                <w:rFonts w:ascii="TimesNewRomanPSMT" w:hAnsi="TimesNewRomanPSMT" w:cs="TimesNewRomanPSMT"/>
-                <w:b/>
-                <w:bCs/>
-                <w:sz w:val="16"/>
-                <w:szCs w:val="16"/>
-                <w:lang w:val="en-US"/>
-              </w:rPr>
               <w:t>|f</w:t>
             </w:r>
-            <w:proofErr w:type="spellEnd"/>
             <w:r>
               <w:rPr>
                 <w:rFonts w:ascii="TimesNewRomanPSMT" w:hAnsi="TimesNewRomanPSMT" w:cs="TimesNewRomanPSMT"/>
@@ -4418,9 +3842,8 @@
                 <w:szCs w:val="16"/>
                 <w:lang w:val="en-US"/>
               </w:rPr>
-              <w:t>{{</w:t>
-            </w:r>
-            <w:proofErr w:type="spellStart"/>
+              <w:t>{{s</w:t>
+            </w:r>
             <w:r>
               <w:rPr>
                 <w:rFonts w:ascii="TimesNewRomanPSMT" w:hAnsi="TimesNewRomanPSMT" w:cs="TimesNewRomanPSMT"/>
@@ -4430,7 +3853,7 @@
                 <w:szCs w:val="16"/>
                 <w:lang w:val="en-US"/>
               </w:rPr>
-              <w:t>s</w:t>
+              <w:t>a</w:t>
             </w:r>
             <w:r>
               <w:rPr>
@@ -4441,7 +3864,7 @@
                 <w:szCs w:val="16"/>
                 <w:lang w:val="en-US"/>
               </w:rPr>
-              <w:t>a</w:t>
+              <w:t>_totale</w:t>
             </w:r>
             <w:r>
               <w:rPr>
@@ -4452,20 +3875,8 @@
                 <w:szCs w:val="16"/>
                 <w:lang w:val="en-US"/>
               </w:rPr>
-              <w:t>_totale</w:t>
-            </w:r>
-            <w:r>
-              <w:rPr>
-                <w:rFonts w:ascii="TimesNewRomanPSMT" w:hAnsi="TimesNewRomanPSMT" w:cs="TimesNewRomanPSMT"/>
-                <w:b/>
-                <w:bCs/>
-                <w:sz w:val="16"/>
-                <w:szCs w:val="16"/>
-                <w:lang w:val="en-US"/>
-              </w:rPr>
               <w:t>|f</w:t>
             </w:r>
-            <w:proofErr w:type="spellEnd"/>
             <w:r>
               <w:rPr>
                 <w:rFonts w:ascii="TimesNewRomanPSMT" w:hAnsi="TimesNewRomanPSMT" w:cs="TimesNewRomanPSMT"/>
@@ -4502,9 +3913,8 @@
                 <w:szCs w:val="16"/>
                 <w:lang w:val="en-US"/>
               </w:rPr>
-              <w:t>{{</w:t>
-            </w:r>
-            <w:proofErr w:type="spellStart"/>
+              <w:t>{{s</w:t>
+            </w:r>
             <w:r>
               <w:rPr>
                 <w:rFonts w:ascii="TimesNewRomanPSMT" w:hAnsi="TimesNewRomanPSMT" w:cs="TimesNewRomanPSMT"/>
@@ -4514,7 +3924,7 @@
                 <w:szCs w:val="16"/>
                 <w:lang w:val="en-US"/>
               </w:rPr>
-              <w:t>s</w:t>
+              <w:t>u</w:t>
             </w:r>
             <w:r>
               <w:rPr>
@@ -4525,7 +3935,7 @@
                 <w:szCs w:val="16"/>
                 <w:lang w:val="en-US"/>
               </w:rPr>
-              <w:t>u</w:t>
+              <w:t>_totale</w:t>
             </w:r>
             <w:r>
               <w:rPr>
@@ -4536,20 +3946,8 @@
                 <w:szCs w:val="16"/>
                 <w:lang w:val="en-US"/>
               </w:rPr>
-              <w:t>_totale</w:t>
-            </w:r>
-            <w:r>
-              <w:rPr>
-                <w:rFonts w:ascii="TimesNewRomanPSMT" w:hAnsi="TimesNewRomanPSMT" w:cs="TimesNewRomanPSMT"/>
-                <w:b/>
-                <w:bCs/>
-                <w:sz w:val="16"/>
-                <w:szCs w:val="16"/>
-                <w:lang w:val="en-US"/>
-              </w:rPr>
               <w:t>|f</w:t>
             </w:r>
-            <w:proofErr w:type="spellEnd"/>
             <w:r>
               <w:rPr>
                 <w:rFonts w:ascii="TimesNewRomanPSMT" w:hAnsi="TimesNewRomanPSMT" w:cs="TimesNewRomanPSMT"/>
@@ -4620,7 +4018,6 @@
               </w:rPr>
               <w:t>{{</w:t>
             </w:r>
-            <w:proofErr w:type="spellStart"/>
             <w:r>
               <w:rPr>
                 <w:rFonts w:ascii="TimesNewRomanPSMT" w:hAnsi="TimesNewRomanPSMT" w:cs="TimesNewRomanPSMT"/>
@@ -4654,7 +4051,6 @@
               </w:rPr>
               <w:t>|f</w:t>
             </w:r>
-            <w:proofErr w:type="spellEnd"/>
             <w:r>
               <w:rPr>
                 <w:rFonts w:ascii="TimesNewRomanPSMT" w:hAnsi="TimesNewRomanPSMT" w:cs="TimesNewRomanPSMT"/>
@@ -4767,7 +4163,7 @@
     </w:p>
     <w:tbl>
       <w:tblPr>
-        <w:tblStyle w:val="Grilledutableau"/>
+        <w:tblStyle w:val="TableGrid"/>
         <w:tblW w:w="0" w:type="auto"/>
         <w:tblLook w:val="04A0" w:firstRow="1" w:lastRow="0" w:firstColumn="1" w:lastColumn="0" w:noHBand="0" w:noVBand="1"/>
       </w:tblPr>
@@ -4810,7 +4206,27 @@
                 <w:szCs w:val="16"/>
               </w:rPr>
               <w:br/>
-              <w:t>à l’articke D. 353-16</w:t>
+              <w:t>à l’artic</w:t>
+            </w:r>
+            <w:r>
+              <w:rPr>
+                <w:rFonts w:ascii="TimesNewRomanPSMT" w:hAnsi="TimesNewRomanPSMT" w:cs="TimesNewRomanPSMT"/>
+                <w:b/>
+                <w:bCs/>
+                <w:sz w:val="16"/>
+                <w:szCs w:val="16"/>
+              </w:rPr>
+              <w:t>l</w:t>
+            </w:r>
+            <w:r>
+              <w:rPr>
+                <w:rFonts w:ascii="TimesNewRomanPSMT" w:hAnsi="TimesNewRomanPSMT" w:cs="TimesNewRomanPSMT"/>
+                <w:b/>
+                <w:bCs/>
+                <w:sz w:val="16"/>
+                <w:szCs w:val="16"/>
+              </w:rPr>
+              <w:t>e D. 353-16</w:t>
             </w:r>
             <w:r>
               <w:rPr>
@@ -4917,7 +4333,6 @@
               </w:rPr>
               <w:t xml:space="preserve"> in </w:t>
             </w:r>
-            <w:proofErr w:type="spellStart"/>
             <w:r>
               <w:rPr>
                 <w:rFonts w:ascii="TimesNewRomanPSMT" w:hAnsi="TimesNewRomanPSMT" w:cs="TimesNewRomanPSMT"/>
@@ -4927,7 +4342,6 @@
               </w:rPr>
               <w:t>stationnements</w:t>
             </w:r>
-            <w:proofErr w:type="spellEnd"/>
             <w:r>
               <w:rPr>
                 <w:rFonts w:ascii="TimesNewRomanPSMT" w:hAnsi="TimesNewRomanPSMT" w:cs="TimesNewRomanPSMT"/>
@@ -5035,27 +4449,7 @@
                 <w:szCs w:val="16"/>
                 <w:lang w:val="en-US"/>
               </w:rPr>
-              <w:t xml:space="preserve">%tr </w:t>
-            </w:r>
-            <w:proofErr w:type="spellStart"/>
-            <w:r>
-              <w:rPr>
-                <w:rFonts w:ascii="TimesNewRomanPSMT" w:hAnsi="TimesNewRomanPSMT" w:cs="TimesNewRomanPSMT"/>
-                <w:sz w:val="16"/>
-                <w:szCs w:val="16"/>
-                <w:lang w:val="en-US"/>
-              </w:rPr>
-              <w:t>endfor</w:t>
-            </w:r>
-            <w:proofErr w:type="spellEnd"/>
-            <w:r>
-              <w:rPr>
-                <w:rFonts w:ascii="TimesNewRomanPSMT" w:hAnsi="TimesNewRomanPSMT" w:cs="TimesNewRomanPSMT"/>
-                <w:sz w:val="16"/>
-                <w:szCs w:val="16"/>
-                <w:lang w:val="en-US"/>
-              </w:rPr>
-              <w:t xml:space="preserve"> %}</w:t>
+              <w:t>%tr endfor %}</w:t>
             </w:r>
           </w:p>
         </w:tc>
@@ -5094,8 +4488,6 @@
         </w:rPr>
         <w:t xml:space="preserve">{% if </w:t>
       </w:r>
-      <w:proofErr w:type="spellStart"/>
-      <w:proofErr w:type="gramStart"/>
       <w:r>
         <w:rPr>
           <w:rFonts w:ascii="TimesNewRomanPSMT" w:hAnsi="TimesNewRomanPSMT" w:cs="TimesNewRomanPSMT"/>
@@ -5110,22 +4502,12 @@
           <w:sz w:val="20"/>
           <w:lang w:val="en-US"/>
         </w:rPr>
-        <w:t>.count</w:t>
-      </w:r>
-      <w:proofErr w:type="spellEnd"/>
-      <w:proofErr w:type="gramEnd"/>
-      <w:r>
-        <w:rPr>
-          <w:rFonts w:ascii="TimesNewRomanPSMT" w:hAnsi="TimesNewRomanPSMT" w:cs="TimesNewRomanPSMT"/>
-          <w:sz w:val="20"/>
-          <w:lang w:val="en-US"/>
-        </w:rPr>
-        <w:t>() %}</w:t>
+        <w:t>.count() %}</w:t>
       </w:r>
     </w:p>
     <w:tbl>
       <w:tblPr>
-        <w:tblStyle w:val="Grilledutableau"/>
+        <w:tblStyle w:val="TableGrid"/>
         <w:tblW w:w="0" w:type="auto"/>
         <w:tblLook w:val="04A0" w:firstRow="1" w:lastRow="0" w:firstColumn="1" w:lastColumn="0" w:noHBand="0" w:noVBand="1"/>
       </w:tblPr>
@@ -5164,21 +4546,8 @@
                 <w:lang w:val="en-US"/>
               </w:rPr>
               <w:lastRenderedPageBreak/>
-              <w:t xml:space="preserve">Type </w:t>
-            </w:r>
-            <w:proofErr w:type="spellStart"/>
-            <w:r>
-              <w:rPr>
-                <w:rFonts w:ascii="TimesNewRomanPSMT" w:hAnsi="TimesNewRomanPSMT" w:cs="TimesNewRomanPSMT"/>
-                <w:b/>
-                <w:bCs/>
-                <w:sz w:val="16"/>
-                <w:szCs w:val="16"/>
-                <w:lang w:val="en-US"/>
-              </w:rPr>
-              <w:t>d’annexe</w:t>
-            </w:r>
-            <w:proofErr w:type="spellEnd"/>
+              <w:t>Type d’annexe</w:t>
+            </w:r>
           </w:p>
         </w:tc>
         <w:tc>
@@ -5197,7 +4566,6 @@
                 <w:lang w:val="en-US"/>
               </w:rPr>
             </w:pPr>
-            <w:proofErr w:type="spellStart"/>
             <w:r>
               <w:rPr>
                 <w:rFonts w:ascii="TimesNewRomanPSMT" w:hAnsi="TimesNewRomanPSMT" w:cs="TimesNewRomanPSMT"/>
@@ -5207,33 +4575,8 @@
                 <w:szCs w:val="16"/>
                 <w:lang w:val="en-US"/>
               </w:rPr>
-              <w:t>Désignation</w:t>
-            </w:r>
-            <w:proofErr w:type="spellEnd"/>
-            <w:r>
-              <w:rPr>
-                <w:rFonts w:ascii="TimesNewRomanPSMT" w:hAnsi="TimesNewRomanPSMT" w:cs="TimesNewRomanPSMT"/>
-                <w:b/>
-                <w:bCs/>
-                <w:sz w:val="16"/>
-                <w:szCs w:val="16"/>
-                <w:lang w:val="en-US"/>
-              </w:rPr>
-              <w:t xml:space="preserve"> des </w:t>
-            </w:r>
-            <w:proofErr w:type="spellStart"/>
-            <w:r>
-              <w:rPr>
-                <w:rFonts w:ascii="TimesNewRomanPSMT" w:hAnsi="TimesNewRomanPSMT" w:cs="TimesNewRomanPSMT"/>
-                <w:b/>
-                <w:bCs/>
-                <w:sz w:val="16"/>
-                <w:szCs w:val="16"/>
-                <w:lang w:val="en-US"/>
-              </w:rPr>
-              <w:t>logement</w:t>
-            </w:r>
-            <w:proofErr w:type="spellEnd"/>
+              <w:t>Désignation des logement</w:t>
+            </w:r>
           </w:p>
         </w:tc>
         <w:tc>
@@ -5252,7 +4595,6 @@
                 <w:lang w:val="en-US"/>
               </w:rPr>
             </w:pPr>
-            <w:proofErr w:type="spellStart"/>
             <w:r>
               <w:rPr>
                 <w:rFonts w:ascii="TimesNewRomanPSMT" w:hAnsi="TimesNewRomanPSMT" w:cs="TimesNewRomanPSMT"/>
@@ -5262,33 +4604,8 @@
                 <w:szCs w:val="16"/>
                 <w:lang w:val="en-US"/>
               </w:rPr>
-              <w:t>Typologie</w:t>
-            </w:r>
-            <w:proofErr w:type="spellEnd"/>
-            <w:r>
-              <w:rPr>
-                <w:rFonts w:ascii="TimesNewRomanPSMT" w:hAnsi="TimesNewRomanPSMT" w:cs="TimesNewRomanPSMT"/>
-                <w:b/>
-                <w:bCs/>
-                <w:sz w:val="16"/>
-                <w:szCs w:val="16"/>
-                <w:lang w:val="en-US"/>
-              </w:rPr>
-              <w:t xml:space="preserve"> des </w:t>
-            </w:r>
-            <w:proofErr w:type="spellStart"/>
-            <w:r>
-              <w:rPr>
-                <w:rFonts w:ascii="TimesNewRomanPSMT" w:hAnsi="TimesNewRomanPSMT" w:cs="TimesNewRomanPSMT"/>
-                <w:b/>
-                <w:bCs/>
-                <w:sz w:val="16"/>
-                <w:szCs w:val="16"/>
-                <w:lang w:val="en-US"/>
-              </w:rPr>
-              <w:t>logements</w:t>
-            </w:r>
-            <w:proofErr w:type="spellEnd"/>
+              <w:t>Typologie des logements</w:t>
+            </w:r>
           </w:p>
         </w:tc>
         <w:tc>
@@ -5316,21 +4633,8 @@
                 <w:szCs w:val="16"/>
                 <w:lang w:val="en-US"/>
               </w:rPr>
-              <w:t xml:space="preserve">Surface de </w:t>
-            </w:r>
-            <w:proofErr w:type="spellStart"/>
-            <w:r>
-              <w:rPr>
-                <w:rFonts w:ascii="TimesNewRomanPSMT" w:hAnsi="TimesNewRomanPSMT" w:cs="TimesNewRomanPSMT"/>
-                <w:b/>
-                <w:bCs/>
-                <w:sz w:val="16"/>
-                <w:szCs w:val="16"/>
-                <w:lang w:val="en-US"/>
-              </w:rPr>
-              <w:t>l’annexe</w:t>
-            </w:r>
-            <w:proofErr w:type="spellEnd"/>
+              <w:t>Surface de l’annexe</w:t>
+            </w:r>
           </w:p>
         </w:tc>
         <w:tc>
@@ -5349,7 +4653,6 @@
                 <w:lang w:val="en-US"/>
               </w:rPr>
             </w:pPr>
-            <w:proofErr w:type="spellStart"/>
             <w:r>
               <w:rPr>
                 <w:rFonts w:ascii="TimesNewRomanPSMT" w:hAnsi="TimesNewRomanPSMT" w:cs="TimesNewRomanPSMT"/>
@@ -5359,67 +4662,7 @@
                 <w:szCs w:val="16"/>
                 <w:lang w:val="en-US"/>
               </w:rPr>
-              <w:t>Loyer</w:t>
-            </w:r>
-            <w:proofErr w:type="spellEnd"/>
-            <w:r>
-              <w:rPr>
-                <w:rFonts w:ascii="TimesNewRomanPSMT" w:hAnsi="TimesNewRomanPSMT" w:cs="TimesNewRomanPSMT"/>
-                <w:b/>
-                <w:bCs/>
-                <w:sz w:val="16"/>
-                <w:szCs w:val="16"/>
-                <w:lang w:val="en-US"/>
-              </w:rPr>
-              <w:t xml:space="preserve"> </w:t>
-            </w:r>
-            <w:proofErr w:type="spellStart"/>
-            <w:r>
-              <w:rPr>
-                <w:rFonts w:ascii="TimesNewRomanPSMT" w:hAnsi="TimesNewRomanPSMT" w:cs="TimesNewRomanPSMT"/>
-                <w:b/>
-                <w:bCs/>
-                <w:sz w:val="16"/>
-                <w:szCs w:val="16"/>
-                <w:lang w:val="en-US"/>
-              </w:rPr>
-              <w:t>unitaire</w:t>
-            </w:r>
-            <w:proofErr w:type="spellEnd"/>
-            <w:r>
-              <w:rPr>
-                <w:rFonts w:ascii="TimesNewRomanPSMT" w:hAnsi="TimesNewRomanPSMT" w:cs="TimesNewRomanPSMT"/>
-                <w:b/>
-                <w:bCs/>
-                <w:sz w:val="16"/>
-                <w:szCs w:val="16"/>
-                <w:lang w:val="en-US"/>
-              </w:rPr>
-              <w:t xml:space="preserve"> </w:t>
-            </w:r>
-            <w:proofErr w:type="spellStart"/>
-            <w:r>
-              <w:rPr>
-                <w:rFonts w:ascii="TimesNewRomanPSMT" w:hAnsi="TimesNewRomanPSMT" w:cs="TimesNewRomanPSMT"/>
-                <w:b/>
-                <w:bCs/>
-                <w:sz w:val="16"/>
-                <w:szCs w:val="16"/>
-                <w:lang w:val="en-US"/>
-              </w:rPr>
-              <w:t>en</w:t>
-            </w:r>
-            <w:proofErr w:type="spellEnd"/>
-            <w:r>
-              <w:rPr>
-                <w:rFonts w:ascii="TimesNewRomanPSMT" w:hAnsi="TimesNewRomanPSMT" w:cs="TimesNewRomanPSMT"/>
-                <w:b/>
-                <w:bCs/>
-                <w:sz w:val="16"/>
-                <w:szCs w:val="16"/>
-                <w:lang w:val="en-US"/>
-              </w:rPr>
-              <w:t xml:space="preserve"> €</w:t>
+              <w:t>Loyer unitaire en €</w:t>
             </w:r>
           </w:p>
         </w:tc>
@@ -5439,7 +4682,6 @@
                 <w:lang w:val="en-US"/>
               </w:rPr>
             </w:pPr>
-            <w:proofErr w:type="spellStart"/>
             <w:r>
               <w:rPr>
                 <w:rFonts w:ascii="TimesNewRomanPSMT" w:hAnsi="TimesNewRomanPSMT" w:cs="TimesNewRomanPSMT"/>
@@ -5449,67 +4691,7 @@
                 <w:szCs w:val="16"/>
                 <w:lang w:val="en-US"/>
               </w:rPr>
-              <w:t>Loyer</w:t>
-            </w:r>
-            <w:proofErr w:type="spellEnd"/>
-            <w:r>
-              <w:rPr>
-                <w:rFonts w:ascii="TimesNewRomanPSMT" w:hAnsi="TimesNewRomanPSMT" w:cs="TimesNewRomanPSMT"/>
-                <w:b/>
-                <w:bCs/>
-                <w:sz w:val="16"/>
-                <w:szCs w:val="16"/>
-                <w:lang w:val="en-US"/>
-              </w:rPr>
-              <w:t xml:space="preserve"> </w:t>
-            </w:r>
-            <w:proofErr w:type="spellStart"/>
-            <w:r>
-              <w:rPr>
-                <w:rFonts w:ascii="TimesNewRomanPSMT" w:hAnsi="TimesNewRomanPSMT" w:cs="TimesNewRomanPSMT"/>
-                <w:b/>
-                <w:bCs/>
-                <w:sz w:val="16"/>
-                <w:szCs w:val="16"/>
-                <w:lang w:val="en-US"/>
-              </w:rPr>
-              <w:t>maximun</w:t>
-            </w:r>
-            <w:proofErr w:type="spellEnd"/>
-            <w:r>
-              <w:rPr>
-                <w:rFonts w:ascii="TimesNewRomanPSMT" w:hAnsi="TimesNewRomanPSMT" w:cs="TimesNewRomanPSMT"/>
-                <w:b/>
-                <w:bCs/>
-                <w:sz w:val="16"/>
-                <w:szCs w:val="16"/>
-                <w:lang w:val="en-US"/>
-              </w:rPr>
-              <w:t xml:space="preserve"> </w:t>
-            </w:r>
-            <w:proofErr w:type="spellStart"/>
-            <w:r>
-              <w:rPr>
-                <w:rFonts w:ascii="TimesNewRomanPSMT" w:hAnsi="TimesNewRomanPSMT" w:cs="TimesNewRomanPSMT"/>
-                <w:b/>
-                <w:bCs/>
-                <w:sz w:val="16"/>
-                <w:szCs w:val="16"/>
-                <w:lang w:val="en-US"/>
-              </w:rPr>
-              <w:t>en</w:t>
-            </w:r>
-            <w:proofErr w:type="spellEnd"/>
-            <w:r>
-              <w:rPr>
-                <w:rFonts w:ascii="TimesNewRomanPSMT" w:hAnsi="TimesNewRomanPSMT" w:cs="TimesNewRomanPSMT"/>
-                <w:b/>
-                <w:bCs/>
-                <w:sz w:val="16"/>
-                <w:szCs w:val="16"/>
-                <w:lang w:val="en-US"/>
-              </w:rPr>
-              <w:t xml:space="preserve"> €</w:t>
+              <w:t>Loyer maximun en €</w:t>
             </w:r>
           </w:p>
         </w:tc>
@@ -5589,29 +4771,7 @@
                 <w:szCs w:val="16"/>
                 <w:lang w:val="en-US"/>
               </w:rPr>
-              <w:t>{{</w:t>
-            </w:r>
-            <w:proofErr w:type="spellStart"/>
-            <w:proofErr w:type="gramStart"/>
-            <w:r>
-              <w:rPr>
-                <w:rFonts w:ascii="TimesNewRomanPSMT" w:hAnsi="TimesNewRomanPSMT" w:cs="TimesNewRomanPSMT"/>
-                <w:sz w:val="16"/>
-                <w:szCs w:val="16"/>
-                <w:lang w:val="en-US"/>
-              </w:rPr>
-              <w:t>a.lgt.d</w:t>
-            </w:r>
-            <w:proofErr w:type="spellEnd"/>
-            <w:proofErr w:type="gramEnd"/>
-            <w:r>
-              <w:rPr>
-                <w:rFonts w:ascii="TimesNewRomanPSMT" w:hAnsi="TimesNewRomanPSMT" w:cs="TimesNewRomanPSMT"/>
-                <w:sz w:val="16"/>
-                <w:szCs w:val="16"/>
-                <w:lang w:val="en-US"/>
-              </w:rPr>
-              <w:t>}}</w:t>
+              <w:t>{{a.lgt.d}}</w:t>
             </w:r>
           </w:p>
         </w:tc>
@@ -5679,20 +4839,8 @@
                 <w:szCs w:val="16"/>
                 <w:lang w:val="en-US"/>
               </w:rPr>
-              <w:t>{{</w:t>
-            </w:r>
-            <w:proofErr w:type="spellStart"/>
-            <w:proofErr w:type="gramStart"/>
-            <w:r>
-              <w:rPr>
-                <w:rFonts w:ascii="TimesNewRomanPSMT" w:hAnsi="TimesNewRomanPSMT" w:cs="TimesNewRomanPSMT"/>
-                <w:sz w:val="16"/>
-                <w:szCs w:val="16"/>
-                <w:lang w:val="en-US"/>
-              </w:rPr>
-              <w:t>a.shsr</w:t>
-            </w:r>
-            <w:proofErr w:type="gramEnd"/>
+              <w:t>{{a.shsr</w:t>
+            </w:r>
             <w:r>
               <w:rPr>
                 <w:rFonts w:ascii="TimesNewRomanPSMT" w:hAnsi="TimesNewRomanPSMT" w:cs="TimesNewRomanPSMT"/>
@@ -5702,7 +4850,6 @@
               </w:rPr>
               <w:t>|f</w:t>
             </w:r>
-            <w:proofErr w:type="spellEnd"/>
             <w:r>
               <w:rPr>
                 <w:rFonts w:ascii="TimesNewRomanPSMT" w:hAnsi="TimesNewRomanPSMT" w:cs="TimesNewRomanPSMT"/>
@@ -5735,20 +4882,8 @@
                 <w:szCs w:val="16"/>
                 <w:lang w:val="en-US"/>
               </w:rPr>
-              <w:t>{{</w:t>
-            </w:r>
-            <w:proofErr w:type="spellStart"/>
-            <w:proofErr w:type="gramStart"/>
-            <w:r>
-              <w:rPr>
-                <w:rFonts w:ascii="TimesNewRomanPSMT" w:hAnsi="TimesNewRomanPSMT" w:cs="TimesNewRomanPSMT"/>
-                <w:sz w:val="16"/>
-                <w:szCs w:val="16"/>
-                <w:lang w:val="en-US"/>
-              </w:rPr>
-              <w:t>a.lpmc</w:t>
-            </w:r>
-            <w:proofErr w:type="gramEnd"/>
+              <w:t>{{a.lpmc</w:t>
+            </w:r>
             <w:r>
               <w:rPr>
                 <w:rFonts w:ascii="TimesNewRomanPSMT" w:hAnsi="TimesNewRomanPSMT" w:cs="TimesNewRomanPSMT"/>
@@ -5758,7 +4893,6 @@
               </w:rPr>
               <w:t>|f</w:t>
             </w:r>
-            <w:proofErr w:type="spellEnd"/>
             <w:r>
               <w:rPr>
                 <w:rFonts w:ascii="TimesNewRomanPSMT" w:hAnsi="TimesNewRomanPSMT" w:cs="TimesNewRomanPSMT"/>
@@ -5791,20 +4925,8 @@
                 <w:szCs w:val="16"/>
                 <w:lang w:val="en-US"/>
               </w:rPr>
-              <w:t>{{</w:t>
-            </w:r>
-            <w:proofErr w:type="spellStart"/>
-            <w:proofErr w:type="gramStart"/>
-            <w:r>
-              <w:rPr>
-                <w:rFonts w:ascii="TimesNewRomanPSMT" w:hAnsi="TimesNewRomanPSMT" w:cs="TimesNewRomanPSMT"/>
-                <w:sz w:val="16"/>
-                <w:szCs w:val="16"/>
-                <w:lang w:val="en-US"/>
-              </w:rPr>
-              <w:t>a.l</w:t>
-            </w:r>
-            <w:proofErr w:type="gramEnd"/>
+              <w:t>{{a.l</w:t>
+            </w:r>
             <w:r>
               <w:rPr>
                 <w:rFonts w:ascii="TimesNewRomanPSMT" w:hAnsi="TimesNewRomanPSMT" w:cs="TimesNewRomanPSMT"/>
@@ -5814,7 +4936,6 @@
               </w:rPr>
               <w:t>|f</w:t>
             </w:r>
-            <w:proofErr w:type="spellEnd"/>
             <w:r>
               <w:rPr>
                 <w:rFonts w:ascii="TimesNewRomanPSMT" w:hAnsi="TimesNewRomanPSMT" w:cs="TimesNewRomanPSMT"/>
@@ -5850,27 +4971,7 @@
                 <w:szCs w:val="16"/>
                 <w:lang w:val="en-US"/>
               </w:rPr>
-              <w:t xml:space="preserve">{%tr </w:t>
-            </w:r>
-            <w:proofErr w:type="spellStart"/>
-            <w:r>
-              <w:rPr>
-                <w:rFonts w:ascii="TimesNewRomanPSMT" w:hAnsi="TimesNewRomanPSMT" w:cs="TimesNewRomanPSMT"/>
-                <w:sz w:val="16"/>
-                <w:szCs w:val="16"/>
-                <w:lang w:val="en-US"/>
-              </w:rPr>
-              <w:t>endfor</w:t>
-            </w:r>
-            <w:proofErr w:type="spellEnd"/>
-            <w:r>
-              <w:rPr>
-                <w:rFonts w:ascii="TimesNewRomanPSMT" w:hAnsi="TimesNewRomanPSMT" w:cs="TimesNewRomanPSMT"/>
-                <w:sz w:val="16"/>
-                <w:szCs w:val="16"/>
-                <w:lang w:val="en-US"/>
-              </w:rPr>
-              <w:t xml:space="preserve"> %}</w:t>
+              <w:t>{%tr endfor %}</w:t>
             </w:r>
           </w:p>
         </w:tc>
@@ -5928,70 +5029,19 @@
       <w:pPr>
         <w:rPr>
           <w:rFonts w:ascii="TimesNewRomanPSMT" w:hAnsi="TimesNewRomanPSMT" w:cs="TimesNewRomanPSMT"/>
-          <w:lang w:val="fr-FR"/>
-        </w:rPr>
-      </w:pPr>
-      <w:r>
-        <w:rPr>
-          <w:rFonts w:ascii="TimesNewRomanPSMT" w:hAnsi="TimesNewRomanPSMT" w:cs="TimesNewRomanPSMT"/>
-          <w:lang w:val="fr-FR"/>
-        </w:rPr>
-        <w:t xml:space="preserve">{% </w:t>
-      </w:r>
-      <w:proofErr w:type="spellStart"/>
-      <w:r>
-        <w:rPr>
-          <w:rFonts w:ascii="TimesNewRomanPSMT" w:hAnsi="TimesNewRomanPSMT" w:cs="TimesNewRomanPSMT"/>
-          <w:lang w:val="fr-FR"/>
-        </w:rPr>
-        <w:t>endif</w:t>
-      </w:r>
-      <w:proofErr w:type="spellEnd"/>
-      <w:r>
-        <w:rPr>
-          <w:rFonts w:ascii="TimesNewRomanPSMT" w:hAnsi="TimesNewRomanPSMT" w:cs="TimesNewRomanPSMT"/>
-          <w:lang w:val="fr-FR"/>
-        </w:rPr>
-        <w:t xml:space="preserve"> </w:t>
-      </w:r>
-      <w:proofErr w:type="gramStart"/>
-      <w:r>
-        <w:rPr>
-          <w:rFonts w:ascii="TimesNewRomanPSMT" w:hAnsi="TimesNewRomanPSMT" w:cs="TimesNewRomanPSMT"/>
-          <w:lang w:val="fr-FR"/>
-        </w:rPr>
-        <w:t>%}{</w:t>
-      </w:r>
-      <w:proofErr w:type="gramEnd"/>
-      <w:r>
-        <w:rPr>
-          <w:rFonts w:ascii="TimesNewRomanPSMT" w:hAnsi="TimesNewRomanPSMT" w:cs="TimesNewRomanPSMT"/>
-          <w:lang w:val="fr-FR"/>
-        </w:rPr>
-        <w:t xml:space="preserve">% if </w:t>
-      </w:r>
-      <w:proofErr w:type="spellStart"/>
-      <w:r>
-        <w:rPr>
-          <w:rFonts w:ascii="TimesNewRomanPSMT" w:hAnsi="TimesNewRomanPSMT" w:cs="TimesNewRomanPSMT"/>
-          <w:lang w:val="fr-FR"/>
-        </w:rPr>
-        <w:t>avenant_type_duree</w:t>
-      </w:r>
-      <w:proofErr w:type="spellEnd"/>
-      <w:r>
-        <w:rPr>
-          <w:rFonts w:ascii="TimesNewRomanPSMT" w:hAnsi="TimesNewRomanPSMT" w:cs="TimesNewRomanPSMT"/>
-          <w:lang w:val="fr-FR"/>
-        </w:rPr>
-        <w:t xml:space="preserve"> %}</w:t>
-      </w:r>
-    </w:p>
-    <w:p>
-      <w:pPr>
-        <w:rPr>
-          <w:rFonts w:ascii="TimesNewRomanPSMT" w:hAnsi="TimesNewRomanPSMT" w:cs="TimesNewRomanPSMT"/>
-          <w:lang w:val="fr-FR"/>
+        </w:rPr>
+      </w:pPr>
+      <w:r>
+        <w:rPr>
+          <w:rFonts w:ascii="TimesNewRomanPSMT" w:hAnsi="TimesNewRomanPSMT" w:cs="TimesNewRomanPSMT"/>
+        </w:rPr>
+        <w:t>{% endif %}{% if avenant_type_duree %}</w:t>
+      </w:r>
+    </w:p>
+    <w:p>
+      <w:pPr>
+        <w:rPr>
+          <w:rFonts w:ascii="TimesNewRomanPSMT" w:hAnsi="TimesNewRomanPSMT" w:cs="TimesNewRomanPSMT"/>
         </w:rPr>
       </w:pPr>
       <w:r>
@@ -5999,9 +5049,14 @@
           <w:rFonts w:ascii="TimesNewRomanPSMT" w:hAnsi="TimesNewRomanPSMT" w:cs="TimesNewRomanPSMT"/>
           <w:b/>
           <w:bCs/>
-          <w:lang w:val="fr-FR"/>
-        </w:rPr>
-        <w:t>Modification de la durée de la convention</w:t>
+        </w:rPr>
+        <w:t>Modification de la durée de la convention et du financement</w:t>
+      </w:r>
+      <w:r>
+        <w:rPr>
+          <w:rFonts w:ascii="TimesNewRomanPSMT" w:hAnsi="TimesNewRomanPSMT" w:cs="TimesNewRomanPSMT"/>
+        </w:rPr>
+        <w:t xml:space="preserve"> </w:t>
       </w:r>
       <w:r>
         <w:rPr>
@@ -6009,31 +5064,6 @@
           <w:b/>
           <w:bCs/>
         </w:rPr>
-        <w:t xml:space="preserve"> </w:t>
-      </w:r>
-      <w:r>
-        <w:rPr>
-          <w:rFonts w:ascii="TimesNewRomanPSMT" w:hAnsi="TimesNewRomanPSMT" w:cs="TimesNewRomanPSMT"/>
-          <w:b/>
-          <w:bCs/>
-          <w:lang w:val="fr-FR"/>
-        </w:rPr>
-        <w:t>et du financement</w:t>
-      </w:r>
-      <w:r>
-        <w:rPr>
-          <w:rFonts w:ascii="TimesNewRomanPSMT" w:hAnsi="TimesNewRomanPSMT" w:cs="TimesNewRomanPSMT"/>
-          <w:lang w:val="fr-FR"/>
-        </w:rPr>
-        <w:t xml:space="preserve"> </w:t>
-      </w:r>
-      <w:r>
-        <w:rPr>
-          <w:rFonts w:ascii="TimesNewRomanPSMT" w:hAnsi="TimesNewRomanPSMT" w:cs="TimesNewRomanPSMT"/>
-          <w:b/>
-          <w:bCs/>
-          <w:lang w:val="fr-FR"/>
-        </w:rPr>
         <w:t>:</w:t>
       </w:r>
     </w:p>
@@ -6041,35 +5071,15 @@
       <w:pPr>
         <w:rPr>
           <w:rFonts w:ascii="TimesNewRomanPSMT" w:hAnsi="TimesNewRomanPSMT" w:cs="TimesNewRomanPSMT"/>
-          <w:lang w:val="fr-FR"/>
-        </w:rPr>
-      </w:pPr>
-    </w:p>
-    <w:p>
-      <w:pPr>
-        <w:rPr>
-          <w:lang w:val="fr-FR"/>
-        </w:rPr>
-      </w:pPr>
-      <w:r>
-        <w:rPr>
-          <w:rFonts w:ascii="TimesNewRomanPSMT" w:hAnsi="TimesNewRomanPSMT" w:cs="TimesNewRomanPSMT"/>
-          <w:lang w:val="fr-FR"/>
-        </w:rPr>
-        <w:t>À l’</w:t>
-      </w:r>
-      <w:r>
-        <w:rPr>
-          <w:rFonts w:ascii="TimesNewRomanPSMT" w:hAnsi="TimesNewRomanPSMT" w:cs="TimesNewRomanPSMT"/>
-        </w:rPr>
-        <w:t>Article 3 </w:t>
-      </w:r>
-      <w:r>
-        <w:rPr>
-          <w:rFonts w:ascii="TimesNewRomanPSMT" w:hAnsi="TimesNewRomanPSMT" w:cs="TimesNewRomanPSMT"/>
-          <w:lang w:val="fr-FR"/>
-        </w:rPr>
-        <w:t>:</w:t>
+        </w:rPr>
+      </w:pPr>
+    </w:p>
+    <w:p>
+      <w:r>
+        <w:rPr>
+          <w:rFonts w:ascii="TimesNewRomanPSMT" w:hAnsi="TimesNewRomanPSMT" w:cs="TimesNewRomanPSMT"/>
+        </w:rPr>
+        <w:t>À l’Article 3 :</w:t>
       </w:r>
     </w:p>
     <w:p>
@@ -6093,9 +5103,6 @@
     <w:p>
       <w:pPr>
         <w:jc w:val="both"/>
-        <w:rPr>
-          <w:lang w:val="fr-FR"/>
-        </w:rPr>
       </w:pPr>
       <w:r>
         <w:rPr>
@@ -6114,7 +5121,6 @@
       <w:r>
         <w:rPr>
           <w:rFonts w:ascii="TimesNewRomanPSMT" w:hAnsi="TimesNewRomanPSMT" w:cs="TimesNewRomanPSMT"/>
-          <w:lang w:val="fr-FR"/>
         </w:rPr>
         <w:t>.</w:t>
       </w:r>
@@ -6132,13 +5138,11 @@
         <w:jc w:val="both"/>
         <w:rPr>
           <w:rFonts w:ascii="TimesNewRomanPSMT" w:hAnsi="TimesNewRomanPSMT" w:cs="TimesNewRomanPSMT"/>
-          <w:lang w:val="fr-FR"/>
-        </w:rPr>
-      </w:pPr>
-      <w:r>
-        <w:rPr>
-          <w:rFonts w:ascii="TimesNewRomanPSMT" w:hAnsi="TimesNewRomanPSMT" w:cs="TimesNewRomanPSMT"/>
-          <w:lang w:val="fr-FR"/>
+        </w:rPr>
+      </w:pPr>
+      <w:r>
+        <w:rPr>
+          <w:rFonts w:ascii="TimesNewRomanPSMT" w:hAnsi="TimesNewRomanPSMT" w:cs="TimesNewRomanPSMT"/>
         </w:rPr>
         <w:t>Dans l’annexe de la convention :</w:t>
       </w:r>
@@ -6147,7 +5151,6 @@
       <w:pPr>
         <w:rPr>
           <w:rFonts w:ascii="TimesNewRomanPSMT" w:hAnsi="TimesNewRomanPSMT" w:cs="TimesNewRomanPSMT"/>
-          <w:lang w:val="fr-FR"/>
         </w:rPr>
       </w:pPr>
     </w:p>
@@ -6164,101 +5167,28 @@
           <w:rFonts w:ascii="TimesNewRomanPSMT" w:hAnsi="TimesNewRomanPSMT" w:cs="TimesNewRomanPSMT"/>
           <w:lang w:val="en-US"/>
         </w:rPr>
-        <w:t xml:space="preserve">5.4. </w:t>
-      </w:r>
-      <w:proofErr w:type="spellStart"/>
-      <w:r>
+        <w:t>5.4. Modalités de financement.</w:t>
+      </w:r>
+    </w:p>
+    <w:p>
+      <w:pPr>
+        <w:jc w:val="both"/>
         <w:rPr>
           <w:rFonts w:ascii="TimesNewRomanPSMT" w:hAnsi="TimesNewRomanPSMT" w:cs="TimesNewRomanPSMT"/>
           <w:lang w:val="en-US"/>
         </w:rPr>
-        <w:t>Modalités</w:t>
-      </w:r>
-      <w:proofErr w:type="spellEnd"/>
+      </w:pPr>
       <w:r>
         <w:rPr>
           <w:rFonts w:ascii="TimesNewRomanPSMT" w:hAnsi="TimesNewRomanPSMT" w:cs="TimesNewRomanPSMT"/>
           <w:lang w:val="en-US"/>
         </w:rPr>
-        <w:t xml:space="preserve"> de </w:t>
-      </w:r>
-      <w:proofErr w:type="spellStart"/>
-      <w:r>
-        <w:rPr>
-          <w:rFonts w:ascii="TimesNewRomanPSMT" w:hAnsi="TimesNewRomanPSMT" w:cs="TimesNewRomanPSMT"/>
-          <w:lang w:val="en-US"/>
-        </w:rPr>
-        <w:t>financement</w:t>
-      </w:r>
-      <w:proofErr w:type="spellEnd"/>
-      <w:r>
-        <w:rPr>
-          <w:rFonts w:ascii="TimesNewRomanPSMT" w:hAnsi="TimesNewRomanPSMT" w:cs="TimesNewRomanPSMT"/>
-          <w:lang w:val="en-US"/>
-        </w:rPr>
-        <w:t>.</w:t>
-      </w:r>
-    </w:p>
-    <w:p>
-      <w:pPr>
-        <w:jc w:val="both"/>
-        <w:rPr>
-          <w:rFonts w:ascii="TimesNewRomanPSMT" w:hAnsi="TimesNewRomanPSMT" w:cs="TimesNewRomanPSMT"/>
-          <w:lang w:val="en-US"/>
-        </w:rPr>
-      </w:pPr>
-      <w:r>
-        <w:rPr>
-          <w:rFonts w:ascii="TimesNewRomanPSMT" w:hAnsi="TimesNewRomanPSMT" w:cs="TimesNewRomanPSMT"/>
-          <w:lang w:val="en-US"/>
-        </w:rPr>
-        <w:t xml:space="preserve">{% if </w:t>
-      </w:r>
-      <w:proofErr w:type="spellStart"/>
-      <w:r>
-        <w:rPr>
-          <w:rFonts w:ascii="TimesNewRomanPSMT" w:hAnsi="TimesNewRomanPSMT" w:cs="TimesNewRomanPSMT"/>
-          <w:lang w:val="en-US"/>
-        </w:rPr>
-        <w:t>prets_</w:t>
-      </w:r>
-      <w:proofErr w:type="gramStart"/>
-      <w:r>
-        <w:rPr>
-          <w:rFonts w:ascii="TimesNewRomanPSMT" w:hAnsi="TimesNewRomanPSMT" w:cs="TimesNewRomanPSMT"/>
-          <w:lang w:val="en-US"/>
-        </w:rPr>
-        <w:t>cdc.count</w:t>
-      </w:r>
-      <w:proofErr w:type="spellEnd"/>
-      <w:proofErr w:type="gramEnd"/>
-      <w:r>
-        <w:rPr>
-          <w:rFonts w:ascii="TimesNewRomanPSMT" w:hAnsi="TimesNewRomanPSMT" w:cs="TimesNewRomanPSMT"/>
-          <w:lang w:val="en-US"/>
-        </w:rPr>
-        <w:t xml:space="preserve">() %}{% for p in </w:t>
-      </w:r>
-      <w:proofErr w:type="spellStart"/>
-      <w:r>
-        <w:rPr>
-          <w:rFonts w:ascii="TimesNewRomanPSMT" w:hAnsi="TimesNewRomanPSMT" w:cs="TimesNewRomanPSMT"/>
-          <w:lang w:val="en-US"/>
-        </w:rPr>
-        <w:t>prets_cdc</w:t>
-      </w:r>
-      <w:proofErr w:type="spellEnd"/>
-      <w:r>
-        <w:rPr>
-          <w:rFonts w:ascii="TimesNewRomanPSMT" w:hAnsi="TimesNewRomanPSMT" w:cs="TimesNewRomanPSMT"/>
-          <w:lang w:val="en-US"/>
-        </w:rPr>
-        <w:t xml:space="preserve"> %}</w:t>
-      </w:r>
-    </w:p>
-    <w:p>
-      <w:pPr>
-        <w:pStyle w:val="Paragraphedeliste"/>
+        <w:t>{% if prets_cdc.count() %}{% for p in prets_cdc %}</w:t>
+      </w:r>
+    </w:p>
+    <w:p>
+      <w:pPr>
+        <w:pStyle w:val="ListParagraph"/>
         <w:numPr>
           <w:ilvl w:val="0"/>
           <w:numId w:val="3"/>
@@ -6272,34 +5202,12 @@
         <w:rPr>
           <w:rFonts w:ascii="TimesNewRomanPSMT" w:hAnsi="TimesNewRomanPSMT" w:cs="TimesNewRomanPSMT"/>
         </w:rPr>
-        <w:t xml:space="preserve">Numéro : </w:t>
-      </w:r>
-      <w:proofErr w:type="gramStart"/>
-      <w:r>
-        <w:rPr>
-          <w:rFonts w:ascii="TimesNewRomanPSMT" w:hAnsi="TimesNewRomanPSMT" w:cs="TimesNewRomanPSMT"/>
-        </w:rPr>
-        <w:t xml:space="preserve">{{ </w:t>
-      </w:r>
-      <w:proofErr w:type="spellStart"/>
-      <w:r>
-        <w:rPr>
-          <w:rFonts w:ascii="TimesNewRomanPSMT" w:hAnsi="TimesNewRomanPSMT" w:cs="TimesNewRomanPSMT"/>
-        </w:rPr>
-        <w:t>p.n</w:t>
-      </w:r>
-      <w:proofErr w:type="spellEnd"/>
-      <w:proofErr w:type="gramEnd"/>
-      <w:r>
-        <w:rPr>
-          <w:rFonts w:ascii="TimesNewRomanPSMT" w:hAnsi="TimesNewRomanPSMT" w:cs="TimesNewRomanPSMT"/>
-        </w:rPr>
-        <w:t xml:space="preserve"> }}</w:t>
-      </w:r>
-    </w:p>
-    <w:p>
-      <w:pPr>
-        <w:pStyle w:val="Paragraphedeliste"/>
+        <w:t>Numéro : {{ p.n }}</w:t>
+      </w:r>
+    </w:p>
+    <w:p>
+      <w:pPr>
+        <w:pStyle w:val="ListParagraph"/>
         <w:numPr>
           <w:ilvl w:val="0"/>
           <w:numId w:val="3"/>
@@ -6313,40 +5221,12 @@
         <w:rPr>
           <w:rFonts w:ascii="TimesNewRomanPSMT" w:hAnsi="TimesNewRomanPSMT" w:cs="TimesNewRomanPSMT"/>
         </w:rPr>
-        <w:t xml:space="preserve">Date d’octroi : </w:t>
-      </w:r>
-      <w:proofErr w:type="gramStart"/>
-      <w:r>
-        <w:rPr>
-          <w:rFonts w:ascii="TimesNewRomanPSMT" w:hAnsi="TimesNewRomanPSMT" w:cs="TimesNewRomanPSMT"/>
-        </w:rPr>
-        <w:t xml:space="preserve">{{ </w:t>
-      </w:r>
-      <w:proofErr w:type="spellStart"/>
-      <w:r>
-        <w:rPr>
-          <w:rFonts w:ascii="TimesNewRomanPSMT" w:hAnsi="TimesNewRomanPSMT" w:cs="TimesNewRomanPSMT"/>
-        </w:rPr>
-        <w:t>p</w:t>
-      </w:r>
-      <w:proofErr w:type="gramEnd"/>
-      <w:r>
-        <w:rPr>
-          <w:rFonts w:ascii="TimesNewRomanPSMT" w:hAnsi="TimesNewRomanPSMT" w:cs="TimesNewRomanPSMT"/>
-        </w:rPr>
-        <w:t>.do|sd</w:t>
-      </w:r>
-      <w:proofErr w:type="spellEnd"/>
-      <w:r>
-        <w:rPr>
-          <w:rFonts w:ascii="TimesNewRomanPSMT" w:hAnsi="TimesNewRomanPSMT" w:cs="TimesNewRomanPSMT"/>
-        </w:rPr>
-        <w:t xml:space="preserve"> }}</w:t>
-      </w:r>
-    </w:p>
-    <w:p>
-      <w:pPr>
-        <w:pStyle w:val="Paragraphedeliste"/>
+        <w:t>Date d’octroi : {{ p.do|sd }}</w:t>
+      </w:r>
+    </w:p>
+    <w:p>
+      <w:pPr>
+        <w:pStyle w:val="ListParagraph"/>
         <w:numPr>
           <w:ilvl w:val="0"/>
           <w:numId w:val="3"/>
@@ -6356,52 +5236,16 @@
           <w:rFonts w:ascii="TimesNewRomanPSMT" w:hAnsi="TimesNewRomanPSMT" w:cs="TimesNewRomanPSMT"/>
         </w:rPr>
       </w:pPr>
-      <w:proofErr w:type="gramStart"/>
-      <w:r>
-        <w:rPr>
-          <w:rFonts w:ascii="TimesNewRomanPSMT" w:hAnsi="TimesNewRomanPSMT" w:cs="TimesNewRomanPSMT"/>
-        </w:rPr>
-        <w:t>Durée:</w:t>
-      </w:r>
-      <w:proofErr w:type="gramEnd"/>
-      <w:r>
-        <w:rPr>
-          <w:rFonts w:ascii="TimesNewRomanPSMT" w:hAnsi="TimesNewRomanPSMT" w:cs="TimesNewRomanPSMT"/>
-        </w:rPr>
-        <w:t xml:space="preserve"> {{ </w:t>
-      </w:r>
-      <w:proofErr w:type="spellStart"/>
-      <w:r>
-        <w:rPr>
-          <w:rFonts w:ascii="TimesNewRomanPSMT" w:hAnsi="TimesNewRomanPSMT" w:cs="TimesNewRomanPSMT"/>
-        </w:rPr>
-        <w:t>p.d</w:t>
-      </w:r>
-      <w:proofErr w:type="spellEnd"/>
-      <w:r>
-        <w:rPr>
-          <w:rFonts w:ascii="TimesNewRomanPSMT" w:hAnsi="TimesNewRomanPSMT" w:cs="TimesNewRomanPSMT"/>
-        </w:rPr>
-        <w:t xml:space="preserve"> }} an{{ </w:t>
-      </w:r>
-      <w:proofErr w:type="spellStart"/>
-      <w:r>
-        <w:rPr>
-          <w:rFonts w:ascii="TimesNewRomanPSMT" w:hAnsi="TimesNewRomanPSMT" w:cs="TimesNewRomanPSMT"/>
-        </w:rPr>
-        <w:t>p.d|pl</w:t>
-      </w:r>
-      <w:proofErr w:type="spellEnd"/>
-      <w:r>
-        <w:rPr>
-          <w:rFonts w:ascii="TimesNewRomanPSMT" w:hAnsi="TimesNewRomanPSMT" w:cs="TimesNewRomanPSMT"/>
-        </w:rPr>
-        <w:t xml:space="preserve"> }}</w:t>
-      </w:r>
-    </w:p>
-    <w:p>
-      <w:pPr>
-        <w:pStyle w:val="Paragraphedeliste"/>
+      <w:r>
+        <w:rPr>
+          <w:rFonts w:ascii="TimesNewRomanPSMT" w:hAnsi="TimesNewRomanPSMT" w:cs="TimesNewRomanPSMT"/>
+        </w:rPr>
+        <w:t>Durée: {{ p.d }} an{{ p.d|pl }}</w:t>
+      </w:r>
+    </w:p>
+    <w:p>
+      <w:pPr>
+        <w:pStyle w:val="ListParagraph"/>
         <w:numPr>
           <w:ilvl w:val="0"/>
           <w:numId w:val="3"/>
@@ -6415,40 +5259,12 @@
         <w:rPr>
           <w:rFonts w:ascii="TimesNewRomanPSMT" w:hAnsi="TimesNewRomanPSMT" w:cs="TimesNewRomanPSMT"/>
         </w:rPr>
-        <w:t xml:space="preserve">Montant : </w:t>
-      </w:r>
-      <w:proofErr w:type="gramStart"/>
-      <w:r>
-        <w:rPr>
-          <w:rFonts w:ascii="TimesNewRomanPSMT" w:hAnsi="TimesNewRomanPSMT" w:cs="TimesNewRomanPSMT"/>
-        </w:rPr>
-        <w:t xml:space="preserve">{{ </w:t>
-      </w:r>
-      <w:proofErr w:type="spellStart"/>
-      <w:r>
-        <w:rPr>
-          <w:rFonts w:ascii="TimesNewRomanPSMT" w:hAnsi="TimesNewRomanPSMT" w:cs="TimesNewRomanPSMT"/>
-        </w:rPr>
-        <w:t>p</w:t>
-      </w:r>
-      <w:proofErr w:type="gramEnd"/>
-      <w:r>
-        <w:rPr>
-          <w:rFonts w:ascii="TimesNewRomanPSMT" w:hAnsi="TimesNewRomanPSMT" w:cs="TimesNewRomanPSMT"/>
-        </w:rPr>
-        <w:t>.m|f</w:t>
-      </w:r>
-      <w:proofErr w:type="spellEnd"/>
-      <w:r>
-        <w:rPr>
-          <w:rFonts w:ascii="TimesNewRomanPSMT" w:hAnsi="TimesNewRomanPSMT" w:cs="TimesNewRomanPSMT"/>
-        </w:rPr>
-        <w:t xml:space="preserve"> }} €</w:t>
-      </w:r>
-    </w:p>
-    <w:p>
-      <w:pPr>
-        <w:pStyle w:val="Paragraphedeliste"/>
+        <w:t>Montant : {{ p.m|f }} €</w:t>
+      </w:r>
+    </w:p>
+    <w:p>
+      <w:pPr>
+        <w:pStyle w:val="ListParagraph"/>
         <w:numPr>
           <w:ilvl w:val="0"/>
           <w:numId w:val="3"/>
@@ -6462,35 +5278,7 @@
         <w:rPr>
           <w:rFonts w:ascii="TimesNewRomanPSMT" w:hAnsi="TimesNewRomanPSMT" w:cs="TimesNewRomanPSMT"/>
         </w:rPr>
-        <w:t xml:space="preserve">Prêteur : </w:t>
-      </w:r>
-      <w:proofErr w:type="gramStart"/>
-      <w:r>
-        <w:rPr>
-          <w:rFonts w:ascii="TimesNewRomanPSMT" w:hAnsi="TimesNewRomanPSMT" w:cs="TimesNewRomanPSMT"/>
-        </w:rPr>
-        <w:t xml:space="preserve">{{ </w:t>
-      </w:r>
-      <w:proofErr w:type="spellStart"/>
-      <w:r>
-        <w:rPr>
-          <w:rFonts w:ascii="TimesNewRomanPSMT" w:hAnsi="TimesNewRomanPSMT" w:cs="TimesNewRomanPSMT"/>
-        </w:rPr>
-        <w:t>p.p</w:t>
-      </w:r>
-      <w:proofErr w:type="gramEnd"/>
-      <w:r>
-        <w:rPr>
-          <w:rFonts w:ascii="TimesNewRomanPSMT" w:hAnsi="TimesNewRomanPSMT" w:cs="TimesNewRomanPSMT"/>
-        </w:rPr>
-        <w:t>_full</w:t>
-      </w:r>
-      <w:proofErr w:type="spellEnd"/>
-      <w:r>
-        <w:rPr>
-          <w:rFonts w:ascii="TimesNewRomanPSMT" w:hAnsi="TimesNewRomanPSMT" w:cs="TimesNewRomanPSMT"/>
-        </w:rPr>
-        <w:t>() }}</w:t>
+        <w:t>Prêteur : {{ p.p_full() }}</w:t>
       </w:r>
     </w:p>
     <w:p>
@@ -6506,38 +5294,10 @@
           <w:rFonts w:ascii="TimesNewRomanPSMT" w:hAnsi="TimesNewRomanPSMT" w:cs="TimesNewRomanPSMT"/>
           <w:lang w:val="en-US"/>
         </w:rPr>
-        <w:t xml:space="preserve">{% </w:t>
-      </w:r>
-      <w:proofErr w:type="spellStart"/>
-      <w:r>
-        <w:rPr>
-          <w:rFonts w:ascii="TimesNewRomanPSMT" w:hAnsi="TimesNewRomanPSMT" w:cs="TimesNewRomanPSMT"/>
-          <w:lang w:val="en-US"/>
-        </w:rPr>
-        <w:t>endfor</w:t>
-      </w:r>
-      <w:proofErr w:type="spellEnd"/>
-      <w:r>
-        <w:rPr>
-          <w:rFonts w:ascii="TimesNewRomanPSMT" w:hAnsi="TimesNewRomanPSMT" w:cs="TimesNewRomanPSMT"/>
-          <w:lang w:val="en-US"/>
-        </w:rPr>
-        <w:t xml:space="preserve"> </w:t>
-      </w:r>
-      <w:proofErr w:type="gramStart"/>
-      <w:r>
-        <w:rPr>
-          <w:rFonts w:ascii="TimesNewRomanPSMT" w:hAnsi="TimesNewRomanPSMT" w:cs="TimesNewRomanPSMT"/>
-          <w:lang w:val="en-US"/>
-        </w:rPr>
-        <w:t>%}</w:t>
-      </w:r>
-      <w:r>
-        <w:t>{</w:t>
-      </w:r>
-      <w:proofErr w:type="gramEnd"/>
-      <w:r>
-        <w:t>% endif %}</w:t>
+        <w:t>{% endfor %}</w:t>
+      </w:r>
+      <w:r>
+        <w:t>{% endif %}</w:t>
       </w:r>
     </w:p>
     <w:p>
@@ -6580,7 +5340,6 @@
         </w:rPr>
         <w:t xml:space="preserve">{% for p in </w:t>
       </w:r>
-      <w:proofErr w:type="spellStart"/>
       <w:r>
         <w:rPr>
           <w:rFonts w:ascii="TimesNewRomanPSMT" w:hAnsi="TimesNewRomanPSMT" w:cs="TimesNewRomanPSMT"/>
@@ -6600,59 +5359,19 @@
           <w:rFonts w:ascii="TimesNewRomanPSMT" w:hAnsi="TimesNewRomanPSMT" w:cs="TimesNewRomanPSMT"/>
           <w:lang w:val="en-US"/>
         </w:rPr>
-        <w:t>prets</w:t>
-      </w:r>
-      <w:proofErr w:type="spellEnd"/>
+        <w:t>prets %}</w:t>
+      </w:r>
       <w:r>
         <w:rPr>
           <w:rFonts w:ascii="TimesNewRomanPSMT" w:hAnsi="TimesNewRomanPSMT" w:cs="TimesNewRomanPSMT"/>
           <w:lang w:val="en-US"/>
         </w:rPr>
-        <w:t xml:space="preserve"> </w:t>
-      </w:r>
-      <w:proofErr w:type="gramStart"/>
-      <w:r>
-        <w:rPr>
-          <w:rFonts w:ascii="TimesNewRomanPSMT" w:hAnsi="TimesNewRomanPSMT" w:cs="TimesNewRomanPSMT"/>
-          <w:lang w:val="en-US"/>
-        </w:rPr>
-        <w:t>%}</w:t>
-      </w:r>
-      <w:r>
-        <w:rPr>
-          <w:rFonts w:ascii="TimesNewRomanPSMT" w:hAnsi="TimesNewRomanPSMT" w:cs="TimesNewRomanPSMT"/>
-          <w:lang w:val="en-US"/>
-        </w:rPr>
-        <w:t>{</w:t>
-      </w:r>
-      <w:proofErr w:type="gramEnd"/>
-      <w:r>
-        <w:rPr>
-          <w:rFonts w:ascii="TimesNewRomanPSMT" w:hAnsi="TimesNewRomanPSMT" w:cs="TimesNewRomanPSMT"/>
-          <w:lang w:val="en-US"/>
-        </w:rPr>
-        <w:t xml:space="preserve">% if </w:t>
-      </w:r>
-      <w:proofErr w:type="spellStart"/>
-      <w:r>
-        <w:rPr>
-          <w:rFonts w:ascii="TimesNewRomanPSMT" w:hAnsi="TimesNewRomanPSMT" w:cs="TimesNewRomanPSMT"/>
-          <w:lang w:val="en-US"/>
-        </w:rPr>
-        <w:t>p.n</w:t>
-      </w:r>
-      <w:proofErr w:type="spellEnd"/>
-      <w:r>
-        <w:rPr>
-          <w:rFonts w:ascii="TimesNewRomanPSMT" w:hAnsi="TimesNewRomanPSMT" w:cs="TimesNewRomanPSMT"/>
-          <w:lang w:val="en-US"/>
-        </w:rPr>
-        <w:t xml:space="preserve"> %}</w:t>
-      </w:r>
-    </w:p>
-    <w:p>
-      <w:pPr>
-        <w:pStyle w:val="Paragraphedeliste"/>
+        <w:t>{% if p.n %}</w:t>
+      </w:r>
+    </w:p>
+    <w:p>
+      <w:pPr>
+        <w:pStyle w:val="ListParagraph"/>
         <w:numPr>
           <w:ilvl w:val="0"/>
           <w:numId w:val="3"/>
@@ -6663,78 +5382,44 @@
           <w:lang w:val="en-US"/>
         </w:rPr>
       </w:pPr>
-      <w:proofErr w:type="spellStart"/>
-      <w:proofErr w:type="gramStart"/>
       <w:r>
         <w:rPr>
           <w:rFonts w:ascii="TimesNewRomanPSMT" w:hAnsi="TimesNewRomanPSMT" w:cs="TimesNewRomanPSMT"/>
           <w:lang w:val="en-US"/>
         </w:rPr>
-        <w:t>Numéro</w:t>
-      </w:r>
-      <w:proofErr w:type="spellEnd"/>
-      <w:r>
-        <w:rPr>
-          <w:rFonts w:ascii="TimesNewRomanPSMT" w:hAnsi="TimesNewRomanPSMT" w:cs="TimesNewRomanPSMT"/>
+        <w:t>Numéro : {{ p.n }}</w:t>
+      </w:r>
+      <w:r>
+        <w:rPr>
           <w:lang w:val="en-US"/>
         </w:rPr>
-        <w:t> :</w:t>
-      </w:r>
-      <w:proofErr w:type="gramEnd"/>
+        <w:t>{% endif %}</w:t>
+      </w:r>
       <w:r>
         <w:rPr>
           <w:rFonts w:ascii="TimesNewRomanPSMT" w:hAnsi="TimesNewRomanPSMT" w:cs="TimesNewRomanPSMT"/>
           <w:lang w:val="en-US"/>
         </w:rPr>
-        <w:t xml:space="preserve"> {{ </w:t>
-      </w:r>
-      <w:proofErr w:type="spellStart"/>
+        <w:t>{% if p.</w:t>
+      </w:r>
       <w:r>
         <w:rPr>
           <w:rFonts w:ascii="TimesNewRomanPSMT" w:hAnsi="TimesNewRomanPSMT" w:cs="TimesNewRomanPSMT"/>
           <w:lang w:val="en-US"/>
         </w:rPr>
-        <w:t>p.n</w:t>
-      </w:r>
-      <w:proofErr w:type="spellEnd"/>
+        <w:t>do</w:t>
+      </w:r>
       <w:r>
         <w:rPr>
           <w:rFonts w:ascii="TimesNewRomanPSMT" w:hAnsi="TimesNewRomanPSMT" w:cs="TimesNewRomanPSMT"/>
           <w:lang w:val="en-US"/>
         </w:rPr>
-        <w:t xml:space="preserve"> }}</w:t>
-      </w:r>
-      <w:r>
-        <w:rPr>
-          <w:lang w:val="en-US"/>
-        </w:rPr>
-        <w:t>{% endif %}</w:t>
-      </w:r>
-      <w:r>
-        <w:rPr>
-          <w:rFonts w:ascii="TimesNewRomanPSMT" w:hAnsi="TimesNewRomanPSMT" w:cs="TimesNewRomanPSMT"/>
-          <w:lang w:val="en-US"/>
-        </w:rPr>
-        <w:t>{% if p.</w:t>
-      </w:r>
-      <w:r>
-        <w:rPr>
-          <w:rFonts w:ascii="TimesNewRomanPSMT" w:hAnsi="TimesNewRomanPSMT" w:cs="TimesNewRomanPSMT"/>
-          <w:lang w:val="en-US"/>
-        </w:rPr>
-        <w:t>do</w:t>
-      </w:r>
-      <w:r>
-        <w:rPr>
-          <w:rFonts w:ascii="TimesNewRomanPSMT" w:hAnsi="TimesNewRomanPSMT" w:cs="TimesNewRomanPSMT"/>
-          <w:lang w:val="en-US"/>
-        </w:rPr>
         <w:t xml:space="preserve"> %}</w:t>
       </w:r>
     </w:p>
     <w:p>
       <w:pPr>
-        <w:pStyle w:val="Paragraphedeliste"/>
+        <w:pStyle w:val="ListParagraph"/>
         <w:numPr>
           <w:ilvl w:val="0"/>
           <w:numId w:val="3"/>
@@ -6750,89 +5435,39 @@
           <w:rFonts w:ascii="TimesNewRomanPSMT" w:hAnsi="TimesNewRomanPSMT" w:cs="TimesNewRomanPSMT"/>
           <w:lang w:val="en-US"/>
         </w:rPr>
-        <w:t xml:space="preserve">Date </w:t>
-      </w:r>
-      <w:proofErr w:type="spellStart"/>
-      <w:proofErr w:type="gramStart"/>
-      <w:r>
-        <w:rPr>
-          <w:rFonts w:ascii="TimesNewRomanPSMT" w:hAnsi="TimesNewRomanPSMT" w:cs="TimesNewRomanPSMT"/>
+        <w:t>Date d’octroi : {{ p.do|sd }}</w:t>
+      </w:r>
+      <w:r>
+        <w:rPr>
           <w:lang w:val="en-US"/>
         </w:rPr>
-        <w:t>d’octroi</w:t>
-      </w:r>
-      <w:proofErr w:type="spellEnd"/>
+        <w:t>{% endif %}</w:t>
+      </w:r>
       <w:r>
         <w:rPr>
           <w:rFonts w:ascii="TimesNewRomanPSMT" w:hAnsi="TimesNewRomanPSMT" w:cs="TimesNewRomanPSMT"/>
           <w:lang w:val="en-US"/>
         </w:rPr>
-        <w:t> :</w:t>
-      </w:r>
-      <w:proofErr w:type="gramEnd"/>
+        <w:t>{% if p.</w:t>
+      </w:r>
       <w:r>
         <w:rPr>
           <w:rFonts w:ascii="TimesNewRomanPSMT" w:hAnsi="TimesNewRomanPSMT" w:cs="TimesNewRomanPSMT"/>
           <w:lang w:val="en-US"/>
         </w:rPr>
-        <w:t xml:space="preserve"> {{ </w:t>
-      </w:r>
-      <w:proofErr w:type="spellStart"/>
+        <w:t>d</w:t>
+      </w:r>
       <w:r>
         <w:rPr>
           <w:rFonts w:ascii="TimesNewRomanPSMT" w:hAnsi="TimesNewRomanPSMT" w:cs="TimesNewRomanPSMT"/>
           <w:lang w:val="en-US"/>
         </w:rPr>
-        <w:t>p.do|sd</w:t>
-      </w:r>
-      <w:proofErr w:type="spellEnd"/>
-      <w:r>
-        <w:rPr>
-          <w:rFonts w:ascii="TimesNewRomanPSMT" w:hAnsi="TimesNewRomanPSMT" w:cs="TimesNewRomanPSMT"/>
-          <w:lang w:val="en-US"/>
-        </w:rPr>
-        <w:t xml:space="preserve"> }}</w:t>
-      </w:r>
-      <w:r>
-        <w:rPr>
-          <w:lang w:val="en-US"/>
-        </w:rPr>
-        <w:t>{% endif %}</w:t>
-      </w:r>
-      <w:r>
-        <w:rPr>
-          <w:rFonts w:ascii="TimesNewRomanPSMT" w:hAnsi="TimesNewRomanPSMT" w:cs="TimesNewRomanPSMT"/>
-          <w:lang w:val="en-US"/>
-        </w:rPr>
-        <w:t xml:space="preserve">{% if </w:t>
-      </w:r>
-      <w:proofErr w:type="spellStart"/>
-      <w:r>
-        <w:rPr>
-          <w:rFonts w:ascii="TimesNewRomanPSMT" w:hAnsi="TimesNewRomanPSMT" w:cs="TimesNewRomanPSMT"/>
-          <w:lang w:val="en-US"/>
-        </w:rPr>
-        <w:t>p.</w:t>
-      </w:r>
-      <w:r>
-        <w:rPr>
-          <w:rFonts w:ascii="TimesNewRomanPSMT" w:hAnsi="TimesNewRomanPSMT" w:cs="TimesNewRomanPSMT"/>
-          <w:lang w:val="en-US"/>
-        </w:rPr>
-        <w:t>d</w:t>
-      </w:r>
-      <w:proofErr w:type="spellEnd"/>
-      <w:r>
-        <w:rPr>
-          <w:rFonts w:ascii="TimesNewRomanPSMT" w:hAnsi="TimesNewRomanPSMT" w:cs="TimesNewRomanPSMT"/>
-          <w:lang w:val="en-US"/>
-        </w:rPr>
         <w:t xml:space="preserve"> %}</w:t>
       </w:r>
     </w:p>
     <w:p>
       <w:pPr>
-        <w:pStyle w:val="Paragraphedeliste"/>
+        <w:pStyle w:val="ListParagraph"/>
         <w:numPr>
           <w:ilvl w:val="0"/>
           <w:numId w:val="3"/>
@@ -6843,101 +5478,44 @@
           <w:lang w:val="en-US"/>
         </w:rPr>
       </w:pPr>
-      <w:proofErr w:type="gramStart"/>
       <w:r>
         <w:rPr>
           <w:rFonts w:ascii="TimesNewRomanPSMT" w:hAnsi="TimesNewRomanPSMT" w:cs="TimesNewRomanPSMT"/>
           <w:lang w:val="en-US"/>
         </w:rPr>
-        <w:t>Durée :</w:t>
-      </w:r>
-      <w:proofErr w:type="gramEnd"/>
+        <w:t xml:space="preserve">Durée : {{ p.d }} </w:t>
+      </w:r>
       <w:r>
         <w:rPr>
           <w:rFonts w:ascii="TimesNewRomanPSMT" w:hAnsi="TimesNewRomanPSMT" w:cs="TimesNewRomanPSMT"/>
           <w:lang w:val="en-US"/>
         </w:rPr>
-        <w:t xml:space="preserve"> {{ </w:t>
-      </w:r>
-      <w:proofErr w:type="spellStart"/>
+        <w:t>an</w:t>
+      </w:r>
       <w:r>
         <w:rPr>
           <w:rFonts w:ascii="TimesNewRomanPSMT" w:hAnsi="TimesNewRomanPSMT" w:cs="TimesNewRomanPSMT"/>
           <w:lang w:val="en-US"/>
         </w:rPr>
-        <w:t>p.d</w:t>
-      </w:r>
-      <w:proofErr w:type="spellEnd"/>
-      <w:r>
-        <w:rPr>
-          <w:rFonts w:ascii="TimesNewRomanPSMT" w:hAnsi="TimesNewRomanPSMT" w:cs="TimesNewRomanPSMT"/>
+        <w:t>{{ p.d|pl }}</w:t>
+      </w:r>
+      <w:r>
+        <w:rPr>
           <w:lang w:val="en-US"/>
         </w:rPr>
-        <w:t xml:space="preserve"> }} </w:t>
+        <w:t>{% endif %}</w:t>
       </w:r>
       <w:r>
         <w:rPr>
           <w:rFonts w:ascii="TimesNewRomanPSMT" w:hAnsi="TimesNewRomanPSMT" w:cs="TimesNewRomanPSMT"/>
           <w:lang w:val="en-US"/>
         </w:rPr>
-        <w:t>an</w:t>
-      </w:r>
-      <w:r>
-        <w:rPr>
-          <w:rFonts w:ascii="TimesNewRomanPSMT" w:hAnsi="TimesNewRomanPSMT" w:cs="TimesNewRomanPSMT"/>
-          <w:lang w:val="en-US"/>
-        </w:rPr>
-        <w:t xml:space="preserve">{{ </w:t>
-      </w:r>
-      <w:proofErr w:type="spellStart"/>
-      <w:r>
-        <w:rPr>
-          <w:rFonts w:ascii="TimesNewRomanPSMT" w:hAnsi="TimesNewRomanPSMT" w:cs="TimesNewRomanPSMT"/>
-          <w:lang w:val="en-US"/>
-        </w:rPr>
-        <w:t>p.d|pl</w:t>
-      </w:r>
-      <w:proofErr w:type="spellEnd"/>
-      <w:r>
-        <w:rPr>
-          <w:rFonts w:ascii="TimesNewRomanPSMT" w:hAnsi="TimesNewRomanPSMT" w:cs="TimesNewRomanPSMT"/>
-          <w:lang w:val="en-US"/>
-        </w:rPr>
-        <w:t xml:space="preserve"> }}</w:t>
-      </w:r>
-      <w:r>
-        <w:rPr>
-          <w:lang w:val="en-US"/>
-        </w:rPr>
-        <w:t>{% endif %}</w:t>
-      </w:r>
-      <w:r>
-        <w:rPr>
-          <w:rFonts w:ascii="TimesNewRomanPSMT" w:hAnsi="TimesNewRomanPSMT" w:cs="TimesNewRomanPSMT"/>
-          <w:lang w:val="en-US"/>
-        </w:rPr>
-        <w:t xml:space="preserve">{% if </w:t>
-      </w:r>
-      <w:proofErr w:type="spellStart"/>
-      <w:r>
-        <w:rPr>
-          <w:rFonts w:ascii="TimesNewRomanPSMT" w:hAnsi="TimesNewRomanPSMT" w:cs="TimesNewRomanPSMT"/>
-          <w:lang w:val="en-US"/>
-        </w:rPr>
-        <w:t>p.m</w:t>
-      </w:r>
-      <w:proofErr w:type="spellEnd"/>
-      <w:r>
-        <w:rPr>
-          <w:rFonts w:ascii="TimesNewRomanPSMT" w:hAnsi="TimesNewRomanPSMT" w:cs="TimesNewRomanPSMT"/>
-          <w:lang w:val="en-US"/>
-        </w:rPr>
-        <w:t xml:space="preserve"> %}</w:t>
-      </w:r>
-    </w:p>
-    <w:p>
-      <w:pPr>
-        <w:pStyle w:val="Paragraphedeliste"/>
+        <w:t>{% if p.m %}</w:t>
+      </w:r>
+    </w:p>
+    <w:p>
+      <w:pPr>
+        <w:pStyle w:val="ListParagraph"/>
         <w:numPr>
           <w:ilvl w:val="0"/>
           <w:numId w:val="3"/>
@@ -6948,101 +5526,51 @@
           <w:lang w:val="en-US"/>
         </w:rPr>
       </w:pPr>
-      <w:proofErr w:type="spellStart"/>
-      <w:proofErr w:type="gramStart"/>
       <w:r>
         <w:rPr>
           <w:rFonts w:ascii="TimesNewRomanPSMT" w:hAnsi="TimesNewRomanPSMT" w:cs="TimesNewRomanPSMT"/>
           <w:lang w:val="en-US"/>
         </w:rPr>
-        <w:t>Montant</w:t>
-      </w:r>
-      <w:proofErr w:type="spellEnd"/>
+        <w:t>Montant : {{ p.m|f }}</w:t>
+      </w:r>
       <w:r>
         <w:rPr>
           <w:rFonts w:ascii="TimesNewRomanPSMT" w:hAnsi="TimesNewRomanPSMT" w:cs="TimesNewRomanPSMT"/>
           <w:lang w:val="en-US"/>
         </w:rPr>
-        <w:t xml:space="preserve"> :</w:t>
-      </w:r>
-      <w:proofErr w:type="gramEnd"/>
-      <w:r>
-        <w:rPr>
-          <w:rFonts w:ascii="TimesNewRomanPSMT" w:hAnsi="TimesNewRomanPSMT" w:cs="TimesNewRomanPSMT"/>
+        <w:t xml:space="preserve"> €</w:t>
+      </w:r>
+      <w:r>
+        <w:rPr>
           <w:lang w:val="en-US"/>
         </w:rPr>
-        <w:t xml:space="preserve"> {{ </w:t>
-      </w:r>
-      <w:proofErr w:type="spellStart"/>
+        <w:t>{% endif %}</w:t>
+      </w:r>
       <w:r>
         <w:rPr>
           <w:rFonts w:ascii="TimesNewRomanPSMT" w:hAnsi="TimesNewRomanPSMT" w:cs="TimesNewRomanPSMT"/>
           <w:lang w:val="en-US"/>
         </w:rPr>
-        <w:t>p.m|f</w:t>
-      </w:r>
-      <w:proofErr w:type="spellEnd"/>
+        <w:t>{% if p.</w:t>
+      </w:r>
       <w:r>
         <w:rPr>
           <w:rFonts w:ascii="TimesNewRomanPSMT" w:hAnsi="TimesNewRomanPSMT" w:cs="TimesNewRomanPSMT"/>
           <w:lang w:val="en-US"/>
         </w:rPr>
-        <w:t xml:space="preserve"> }}</w:t>
+        <w:t>preteur_display()</w:t>
       </w:r>
       <w:r>
         <w:rPr>
           <w:rFonts w:ascii="TimesNewRomanPSMT" w:hAnsi="TimesNewRomanPSMT" w:cs="TimesNewRomanPSMT"/>
           <w:lang w:val="en-US"/>
         </w:rPr>
-        <w:t xml:space="preserve"> €</w:t>
-      </w:r>
-      <w:r>
-        <w:rPr>
-          <w:lang w:val="en-US"/>
-        </w:rPr>
-        <w:t>{% endif %}</w:t>
-      </w:r>
-      <w:r>
-        <w:rPr>
-          <w:rFonts w:ascii="TimesNewRomanPSMT" w:hAnsi="TimesNewRomanPSMT" w:cs="TimesNewRomanPSMT"/>
-          <w:lang w:val="en-US"/>
-        </w:rPr>
-        <w:t xml:space="preserve">{% if </w:t>
-      </w:r>
-      <w:proofErr w:type="spellStart"/>
-      <w:r>
-        <w:rPr>
-          <w:rFonts w:ascii="TimesNewRomanPSMT" w:hAnsi="TimesNewRomanPSMT" w:cs="TimesNewRomanPSMT"/>
-          <w:lang w:val="en-US"/>
-        </w:rPr>
-        <w:t>p.</w:t>
-      </w:r>
-      <w:r>
-        <w:rPr>
-          <w:rFonts w:ascii="TimesNewRomanPSMT" w:hAnsi="TimesNewRomanPSMT" w:cs="TimesNewRomanPSMT"/>
-          <w:lang w:val="en-US"/>
-        </w:rPr>
-        <w:t>preteur_display</w:t>
-      </w:r>
-      <w:proofErr w:type="spellEnd"/>
-      <w:r>
-        <w:rPr>
-          <w:rFonts w:ascii="TimesNewRomanPSMT" w:hAnsi="TimesNewRomanPSMT" w:cs="TimesNewRomanPSMT"/>
-          <w:lang w:val="en-US"/>
-        </w:rPr>
-        <w:t>()</w:t>
-      </w:r>
-      <w:r>
-        <w:rPr>
-          <w:rFonts w:ascii="TimesNewRomanPSMT" w:hAnsi="TimesNewRomanPSMT" w:cs="TimesNewRomanPSMT"/>
-          <w:lang w:val="en-US"/>
-        </w:rPr>
         <w:t xml:space="preserve"> %}</w:t>
       </w:r>
     </w:p>
     <w:p>
       <w:pPr>
-        <w:pStyle w:val="Paragraphedeliste"/>
+        <w:pStyle w:val="ListParagraph"/>
         <w:numPr>
           <w:ilvl w:val="0"/>
           <w:numId w:val="3"/>
@@ -7056,46 +5584,10 @@
         <w:rPr>
           <w:rFonts w:ascii="TimesNewRomanPSMT" w:hAnsi="TimesNewRomanPSMT" w:cs="TimesNewRomanPSMT"/>
         </w:rPr>
-        <w:t xml:space="preserve">Prêteur : </w:t>
-      </w:r>
-      <w:proofErr w:type="gramStart"/>
-      <w:r>
-        <w:rPr>
-          <w:rFonts w:ascii="TimesNewRomanPSMT" w:hAnsi="TimesNewRomanPSMT" w:cs="TimesNewRomanPSMT"/>
-        </w:rPr>
-        <w:t xml:space="preserve">{{ </w:t>
-      </w:r>
-      <w:proofErr w:type="spellStart"/>
-      <w:r>
-        <w:rPr>
-          <w:rFonts w:ascii="TimesNewRomanPSMT" w:hAnsi="TimesNewRomanPSMT" w:cs="TimesNewRomanPSMT"/>
-        </w:rPr>
-        <w:t>p</w:t>
-      </w:r>
-      <w:proofErr w:type="gramEnd"/>
-      <w:r>
-        <w:rPr>
-          <w:rFonts w:ascii="TimesNewRomanPSMT" w:hAnsi="TimesNewRomanPSMT" w:cs="TimesNewRomanPSMT"/>
-        </w:rPr>
-        <w:t>.preteur_display</w:t>
-      </w:r>
-      <w:proofErr w:type="spellEnd"/>
-      <w:r>
-        <w:rPr>
-          <w:rFonts w:ascii="TimesNewRomanPSMT" w:hAnsi="TimesNewRomanPSMT" w:cs="TimesNewRomanPSMT"/>
-        </w:rPr>
-        <w:t>() }}</w:t>
-      </w:r>
-      <w:r>
-        <w:t xml:space="preserve">{% </w:t>
-      </w:r>
-      <w:proofErr w:type="spellStart"/>
-      <w:r>
-        <w:t>endif</w:t>
-      </w:r>
-      <w:proofErr w:type="spellEnd"/>
-      <w:r>
-        <w:t xml:space="preserve"> %}</w:t>
+        <w:t>Prêteur : {{ p.preteur_display() }}</w:t>
+      </w:r>
+      <w:r>
+        <w:t>{% endif %}</w:t>
       </w:r>
     </w:p>
     <w:p>
@@ -7132,65 +5624,11 @@
       </w:r>
     </w:p>
     <w:p>
-      <w:pPr>
-        <w:rPr>
-          <w:lang w:val="fr-FR"/>
-        </w:rPr>
-      </w:pPr>
-      <w:r>
-        <w:rPr>
-          <w:rFonts w:ascii="TimesNewRomanPSMT" w:hAnsi="TimesNewRomanPSMT" w:cs="TimesNewRomanPSMT"/>
-          <w:lang w:val="fr-FR"/>
-        </w:rPr>
-        <w:t xml:space="preserve">{% </w:t>
-      </w:r>
-      <w:proofErr w:type="spellStart"/>
-      <w:r>
-        <w:rPr>
-          <w:rFonts w:ascii="TimesNewRomanPSMT" w:hAnsi="TimesNewRomanPSMT" w:cs="TimesNewRomanPSMT"/>
-          <w:lang w:val="fr-FR"/>
-        </w:rPr>
-        <w:t>endif</w:t>
-      </w:r>
-      <w:proofErr w:type="spellEnd"/>
-      <w:r>
-        <w:rPr>
-          <w:rFonts w:ascii="TimesNewRomanPSMT" w:hAnsi="TimesNewRomanPSMT" w:cs="TimesNewRomanPSMT"/>
-          <w:lang w:val="fr-FR"/>
-        </w:rPr>
-        <w:t xml:space="preserve"> </w:t>
-      </w:r>
-      <w:proofErr w:type="gramStart"/>
-      <w:r>
-        <w:rPr>
-          <w:rFonts w:ascii="TimesNewRomanPSMT" w:hAnsi="TimesNewRomanPSMT" w:cs="TimesNewRomanPSMT"/>
-          <w:lang w:val="fr-FR"/>
-        </w:rPr>
-        <w:t>%}{</w:t>
-      </w:r>
-      <w:proofErr w:type="gramEnd"/>
-      <w:r>
-        <w:rPr>
-          <w:rFonts w:ascii="TimesNewRomanPSMT" w:hAnsi="TimesNewRomanPSMT" w:cs="TimesNewRomanPSMT"/>
-          <w:lang w:val="fr-FR"/>
-        </w:rPr>
-        <w:t xml:space="preserve">% </w:t>
-      </w:r>
-      <w:proofErr w:type="spellStart"/>
-      <w:r>
-        <w:rPr>
-          <w:rFonts w:ascii="TimesNewRomanPSMT" w:hAnsi="TimesNewRomanPSMT" w:cs="TimesNewRomanPSMT"/>
-          <w:lang w:val="fr-FR"/>
-        </w:rPr>
-        <w:t>endif</w:t>
-      </w:r>
-      <w:proofErr w:type="spellEnd"/>
-      <w:r>
-        <w:rPr>
-          <w:rFonts w:ascii="TimesNewRomanPSMT" w:hAnsi="TimesNewRomanPSMT" w:cs="TimesNewRomanPSMT"/>
-          <w:lang w:val="fr-FR"/>
-        </w:rPr>
-        <w:t xml:space="preserve"> %}</w:t>
+      <w:r>
+        <w:rPr>
+          <w:rFonts w:ascii="TimesNewRomanPSMT" w:hAnsi="TimesNewRomanPSMT" w:cs="TimesNewRomanPSMT"/>
+        </w:rPr>
+        <w:t>{% endif %}{% endif %}</w:t>
       </w:r>
     </w:p>
     <w:p>
@@ -7292,25 +5730,8 @@
                             <w:r>
                               <w:rPr>
                                 <w:rFonts w:ascii="TimesNewRomanPSMT" w:hAnsi="TimesNewRomanPSMT" w:cs="TimesNewRomanPSMT"/>
-                                <w:lang w:val="fr-FR"/>
                               </w:rPr>
-                              <w:t xml:space="preserve">{{ </w:t>
-                            </w:r>
-                            <w:proofErr w:type="spellStart"/>
-                            <w:r>
-                              <w:rPr>
-                                <w:rFonts w:ascii="TimesNewRomanPSMT" w:hAnsi="TimesNewRomanPSMT" w:cs="TimesNewRomanPSMT"/>
-                                <w:lang w:val="fr-FR"/>
-                              </w:rPr>
-                              <w:t>administration.nb_convention_exemplaires</w:t>
-                            </w:r>
-                            <w:proofErr w:type="spellEnd"/>
-                            <w:r>
-                              <w:rPr>
-                                <w:rFonts w:ascii="TimesNewRomanPSMT" w:hAnsi="TimesNewRomanPSMT" w:cs="TimesNewRomanPSMT"/>
-                                <w:lang w:val="fr-FR"/>
-                              </w:rPr>
-                              <w:t xml:space="preserve"> }} </w:t>
+                              <w:t xml:space="preserve">{{ administration.nb_convention_exemplaires }} </w:t>
                             </w:r>
                             <w:r>
                               <w:rPr>
@@ -7609,7 +6030,7 @@
 <w:ftr xmlns:wpc="http://schemas.microsoft.com/office/word/2010/wordprocessingCanvas" xmlns:cx="http://schemas.microsoft.com/office/drawing/2014/chartex" xmlns:cx1="http://schemas.microsoft.com/office/drawing/2015/9/8/chartex" xmlns:cx2="http://schemas.microsoft.com/office/drawing/2015/10/21/chartex" xmlns:cx3="http://schemas.microsoft.com/office/drawing/2016/5/9/chartex" xmlns:cx4="http://schemas.microsoft.com/office/drawing/2016/5/10/chartex" xmlns:cx5="http://schemas.microsoft.com/office/drawing/2016/5/11/chartex" xmlns:cx6="http://schemas.microsoft.com/office/drawing/2016/5/12/chartex" xmlns:cx7="http://schemas.microsoft.com/office/drawing/2016/5/13/chartex" xmlns:cx8="http://schemas.microsoft.com/office/drawing/2016/5/14/chartex" xmlns:mc="http://schemas.openxmlformats.org/markup-compatibility/2006" xmlns:aink="http://schemas.microsoft.com/office/drawing/2016/ink" xmlns:am3d="http://schemas.microsoft.com/office/drawing/2017/model3d" xmlns:o="urn:schemas-microsoft-com:office:office" xmlns:oel="http://schemas.microsoft.com/office/2019/extlst" xmlns:r="http://schemas.openxmlformats.org/officeDocument/2006/relationships" xmlns:m="http://schemas.openxmlformats.org/officeDocument/2006/math" xmlns:v="urn:schemas-microsoft-com:vml" xmlns:wp14="http://schemas.microsoft.com/office/word/2010/wordprocessingDrawing" xmlns:wp="http://schemas.openxmlformats.org/drawingml/2006/wordprocessingDrawing" xmlns:w10="urn:schemas-microsoft-com:office:word" xmlns:w="http://schemas.openxmlformats.org/wordprocessingml/2006/main" xmlns:w14="http://schemas.microsoft.com/office/word/2010/wordml" xmlns:w15="http://schemas.microsoft.com/office/word/2012/wordml" xmlns:w16cex="http://schemas.microsoft.com/office/word/2018/wordml/cex" xmlns:w16cid="http://schemas.microsoft.com/office/word/2016/wordml/cid" xmlns:w16="http://schemas.microsoft.com/office/word/2018/wordml" xmlns:w16sdtdh="http://schemas.microsoft.com/office/word/2020/wordml/sdtdatahash" xmlns:w16se="http://schemas.microsoft.com/office/word/2015/wordml/symex" xmlns:wpg="http://schemas.microsoft.com/office/word/2010/wordprocessingGroup" xmlns:wpi="http://schemas.microsoft.com/office/word/2010/wordprocessingInk" xmlns:wne="http://schemas.microsoft.com/office/word/2006/wordml" xmlns:wps="http://schemas.microsoft.com/office/word/2010/wordprocessingShape" mc:Ignorable="w14 w15 w16se w16cid w16 w16cex w16sdtdh wp14">
   <w:p>
     <w:pPr>
-      <w:pStyle w:val="Pieddepage"/>
+      <w:pStyle w:val="Footer"/>
     </w:pPr>
     <w:r>
       <w:t xml:space="preserve"> </w:t>
@@ -7622,7 +6043,7 @@
 <w:ftr xmlns:wpc="http://schemas.microsoft.com/office/word/2010/wordprocessingCanvas" xmlns:cx="http://schemas.microsoft.com/office/drawing/2014/chartex" xmlns:cx1="http://schemas.microsoft.com/office/drawing/2015/9/8/chartex" xmlns:cx2="http://schemas.microsoft.com/office/drawing/2015/10/21/chartex" xmlns:cx3="http://schemas.microsoft.com/office/drawing/2016/5/9/chartex" xmlns:cx4="http://schemas.microsoft.com/office/drawing/2016/5/10/chartex" xmlns:cx5="http://schemas.microsoft.com/office/drawing/2016/5/11/chartex" xmlns:cx6="http://schemas.microsoft.com/office/drawing/2016/5/12/chartex" xmlns:cx7="http://schemas.microsoft.com/office/drawing/2016/5/13/chartex" xmlns:cx8="http://schemas.microsoft.com/office/drawing/2016/5/14/chartex" xmlns:mc="http://schemas.openxmlformats.org/markup-compatibility/2006" xmlns:aink="http://schemas.microsoft.com/office/drawing/2016/ink" xmlns:am3d="http://schemas.microsoft.com/office/drawing/2017/model3d" xmlns:o="urn:schemas-microsoft-com:office:office" xmlns:oel="http://schemas.microsoft.com/office/2019/extlst" xmlns:r="http://schemas.openxmlformats.org/officeDocument/2006/relationships" xmlns:m="http://schemas.openxmlformats.org/officeDocument/2006/math" xmlns:v="urn:schemas-microsoft-com:vml" xmlns:wp14="http://schemas.microsoft.com/office/word/2010/wordprocessingDrawing" xmlns:wp="http://schemas.openxmlformats.org/drawingml/2006/wordprocessingDrawing" xmlns:w10="urn:schemas-microsoft-com:office:word" xmlns:w="http://schemas.openxmlformats.org/wordprocessingml/2006/main" xmlns:w14="http://schemas.microsoft.com/office/word/2010/wordml" xmlns:w15="http://schemas.microsoft.com/office/word/2012/wordml" xmlns:w16cex="http://schemas.microsoft.com/office/word/2018/wordml/cex" xmlns:w16cid="http://schemas.microsoft.com/office/word/2016/wordml/cid" xmlns:w16="http://schemas.microsoft.com/office/word/2018/wordml" xmlns:w16sdtdh="http://schemas.microsoft.com/office/word/2020/wordml/sdtdatahash" xmlns:w16se="http://schemas.microsoft.com/office/word/2015/wordml/symex" xmlns:wpg="http://schemas.microsoft.com/office/word/2010/wordprocessingGroup" xmlns:wpi="http://schemas.microsoft.com/office/word/2010/wordprocessingInk" xmlns:wne="http://schemas.microsoft.com/office/word/2006/wordml" xmlns:wps="http://schemas.microsoft.com/office/word/2010/wordprocessingShape" mc:Ignorable="w14 w15 w16se w16cid w16 w16cex w16sdtdh wp14">
   <w:p>
     <w:pPr>
-      <w:pStyle w:val="Pieddepage"/>
+      <w:pStyle w:val="Footer"/>
     </w:pPr>
     <w:r>
       <w:t xml:space="preserve"> </w:t>
@@ -7635,7 +6056,7 @@
 <w:ftr xmlns:wpc="http://schemas.microsoft.com/office/word/2010/wordprocessingCanvas" xmlns:cx="http://schemas.microsoft.com/office/drawing/2014/chartex" xmlns:cx1="http://schemas.microsoft.com/office/drawing/2015/9/8/chartex" xmlns:cx2="http://schemas.microsoft.com/office/drawing/2015/10/21/chartex" xmlns:cx3="http://schemas.microsoft.com/office/drawing/2016/5/9/chartex" xmlns:cx4="http://schemas.microsoft.com/office/drawing/2016/5/10/chartex" xmlns:cx5="http://schemas.microsoft.com/office/drawing/2016/5/11/chartex" xmlns:cx6="http://schemas.microsoft.com/office/drawing/2016/5/12/chartex" xmlns:cx7="http://schemas.microsoft.com/office/drawing/2016/5/13/chartex" xmlns:cx8="http://schemas.microsoft.com/office/drawing/2016/5/14/chartex" xmlns:mc="http://schemas.openxmlformats.org/markup-compatibility/2006" xmlns:aink="http://schemas.microsoft.com/office/drawing/2016/ink" xmlns:am3d="http://schemas.microsoft.com/office/drawing/2017/model3d" xmlns:o="urn:schemas-microsoft-com:office:office" xmlns:oel="http://schemas.microsoft.com/office/2019/extlst" xmlns:r="http://schemas.openxmlformats.org/officeDocument/2006/relationships" xmlns:m="http://schemas.openxmlformats.org/officeDocument/2006/math" xmlns:v="urn:schemas-microsoft-com:vml" xmlns:wp14="http://schemas.microsoft.com/office/word/2010/wordprocessingDrawing" xmlns:wp="http://schemas.openxmlformats.org/drawingml/2006/wordprocessingDrawing" xmlns:w10="urn:schemas-microsoft-com:office:word" xmlns:w="http://schemas.openxmlformats.org/wordprocessingml/2006/main" xmlns:w14="http://schemas.microsoft.com/office/word/2010/wordml" xmlns:w15="http://schemas.microsoft.com/office/word/2012/wordml" xmlns:w16cex="http://schemas.microsoft.com/office/word/2018/wordml/cex" xmlns:w16cid="http://schemas.microsoft.com/office/word/2016/wordml/cid" xmlns:w16="http://schemas.microsoft.com/office/word/2018/wordml" xmlns:w16sdtdh="http://schemas.microsoft.com/office/word/2020/wordml/sdtdatahash" xmlns:w16se="http://schemas.microsoft.com/office/word/2015/wordml/symex" xmlns:wpg="http://schemas.microsoft.com/office/word/2010/wordprocessingGroup" xmlns:wpi="http://schemas.microsoft.com/office/word/2010/wordprocessingInk" xmlns:wne="http://schemas.microsoft.com/office/word/2006/wordml" xmlns:wps="http://schemas.microsoft.com/office/word/2010/wordprocessingShape" mc:Ignorable="w14 w15 w16se w16cid w16 w16cex w16sdtdh wp14">
   <w:p>
     <w:pPr>
-      <w:pStyle w:val="Pieddepage"/>
+      <w:pStyle w:val="Footer"/>
     </w:pPr>
     <w:r>
       <w:t xml:space="preserve"> </w:t>
@@ -7667,7 +6088,7 @@
 <w:hdr xmlns:wpc="http://schemas.microsoft.com/office/word/2010/wordprocessingCanvas" xmlns:cx="http://schemas.microsoft.com/office/drawing/2014/chartex" xmlns:cx1="http://schemas.microsoft.com/office/drawing/2015/9/8/chartex" xmlns:cx2="http://schemas.microsoft.com/office/drawing/2015/10/21/chartex" xmlns:cx3="http://schemas.microsoft.com/office/drawing/2016/5/9/chartex" xmlns:cx4="http://schemas.microsoft.com/office/drawing/2016/5/10/chartex" xmlns:cx5="http://schemas.microsoft.com/office/drawing/2016/5/11/chartex" xmlns:cx6="http://schemas.microsoft.com/office/drawing/2016/5/12/chartex" xmlns:cx7="http://schemas.microsoft.com/office/drawing/2016/5/13/chartex" xmlns:cx8="http://schemas.microsoft.com/office/drawing/2016/5/14/chartex" xmlns:mc="http://schemas.openxmlformats.org/markup-compatibility/2006" xmlns:aink="http://schemas.microsoft.com/office/drawing/2016/ink" xmlns:am3d="http://schemas.microsoft.com/office/drawing/2017/model3d" xmlns:o="urn:schemas-microsoft-com:office:office" xmlns:oel="http://schemas.microsoft.com/office/2019/extlst" xmlns:r="http://schemas.openxmlformats.org/officeDocument/2006/relationships" xmlns:m="http://schemas.openxmlformats.org/officeDocument/2006/math" xmlns:v="urn:schemas-microsoft-com:vml" xmlns:wp14="http://schemas.microsoft.com/office/word/2010/wordprocessingDrawing" xmlns:wp="http://schemas.openxmlformats.org/drawingml/2006/wordprocessingDrawing" xmlns:w10="urn:schemas-microsoft-com:office:word" xmlns:w="http://schemas.openxmlformats.org/wordprocessingml/2006/main" xmlns:w14="http://schemas.microsoft.com/office/word/2010/wordml" xmlns:w15="http://schemas.microsoft.com/office/word/2012/wordml" xmlns:w16cex="http://schemas.microsoft.com/office/word/2018/wordml/cex" xmlns:w16cid="http://schemas.microsoft.com/office/word/2016/wordml/cid" xmlns:w16="http://schemas.microsoft.com/office/word/2018/wordml" xmlns:w16sdtdh="http://schemas.microsoft.com/office/word/2020/wordml/sdtdatahash" xmlns:w16se="http://schemas.microsoft.com/office/word/2015/wordml/symex" xmlns:wpg="http://schemas.microsoft.com/office/word/2010/wordprocessingGroup" xmlns:wpi="http://schemas.microsoft.com/office/word/2010/wordprocessingInk" xmlns:wne="http://schemas.microsoft.com/office/word/2006/wordml" xmlns:wps="http://schemas.microsoft.com/office/word/2010/wordprocessingShape" mc:Ignorable="w14 w15 w16se w16cid w16 w16cex w16sdtdh wp14">
   <w:p>
     <w:pPr>
-      <w:pStyle w:val="En-tte"/>
+      <w:pStyle w:val="Header"/>
     </w:pPr>
     <w:r>
       <w:rPr>
@@ -7731,7 +6152,7 @@
                         <w:p>
                           <w:r>
                             <w:rPr>
-                              <w:rStyle w:val="Numrodepage"/>
+                              <w:rStyle w:val="PageNumber"/>
                               <w:sz w:val="22"/>
                               <w:szCs w:val="22"/>
                             </w:rPr>
@@ -7739,7 +6160,7 @@
                           </w:r>
                           <w:r>
                             <w:rPr>
-                              <w:rStyle w:val="Numrodepage"/>
+                              <w:rStyle w:val="PageNumber"/>
                               <w:sz w:val="22"/>
                               <w:szCs w:val="22"/>
                             </w:rPr>
@@ -7747,7 +6168,7 @@
                           </w:r>
                           <w:r>
                             <w:rPr>
-                              <w:rStyle w:val="Numrodepage"/>
+                              <w:rStyle w:val="PageNumber"/>
                               <w:sz w:val="22"/>
                               <w:szCs w:val="22"/>
                             </w:rPr>
@@ -7755,7 +6176,7 @@
                           </w:r>
                           <w:r>
                             <w:rPr>
-                              <w:rStyle w:val="Numrodepage"/>
+                              <w:rStyle w:val="PageNumber"/>
                               <w:sz w:val="22"/>
                               <w:szCs w:val="22"/>
                             </w:rPr>
@@ -7763,7 +6184,7 @@
                           </w:r>
                           <w:r>
                             <w:rPr>
-                              <w:rStyle w:val="Numrodepage"/>
+                              <w:rStyle w:val="PageNumber"/>
                               <w:noProof/>
                               <w:sz w:val="22"/>
                               <w:szCs w:val="22"/>
@@ -7772,7 +6193,7 @@
                           </w:r>
                           <w:r>
                             <w:rPr>
-                              <w:rStyle w:val="Numrodepage"/>
+                              <w:rStyle w:val="PageNumber"/>
                               <w:sz w:val="22"/>
                               <w:szCs w:val="22"/>
                             </w:rPr>
@@ -7780,45 +6201,45 @@
                           </w:r>
                           <w:r>
                             <w:rPr>
-                              <w:rStyle w:val="Numrodepage"/>
+                              <w:rStyle w:val="PageNumber"/>
                             </w:rPr>
                             <w:tab/>
                             <w:t xml:space="preserve">- </w:t>
                           </w:r>
                           <w:r>
                             <w:rPr>
-                              <w:rStyle w:val="Numrodepage"/>
+                              <w:rStyle w:val="PageNumber"/>
                             </w:rPr>
                             <w:fldChar w:fldCharType="begin"/>
                           </w:r>
                           <w:r>
                             <w:rPr>
-                              <w:rStyle w:val="Numrodepage"/>
+                              <w:rStyle w:val="PageNumber"/>
                             </w:rPr>
                             <w:instrText xml:space="preserve"> PAGE </w:instrText>
                           </w:r>
                           <w:r>
                             <w:rPr>
-                              <w:rStyle w:val="Numrodepage"/>
+                              <w:rStyle w:val="PageNumber"/>
                             </w:rPr>
                             <w:fldChar w:fldCharType="separate"/>
                           </w:r>
                           <w:r>
                             <w:rPr>
-                              <w:rStyle w:val="Numrodepage"/>
+                              <w:rStyle w:val="PageNumber"/>
                               <w:noProof/>
                             </w:rPr>
                             <w:t>16</w:t>
                           </w:r>
                           <w:r>
                             <w:rPr>
-                              <w:rStyle w:val="Numrodepage"/>
+                              <w:rStyle w:val="PageNumber"/>
                             </w:rPr>
                             <w:fldChar w:fldCharType="end"/>
                           </w:r>
                           <w:r>
                             <w:rPr>
-                              <w:rStyle w:val="Numrodepage"/>
+                              <w:rStyle w:val="PageNumber"/>
                             </w:rPr>
                             <w:t xml:space="preserve"> -101010 878</w:t>
                           </w:r>
@@ -7997,7 +6418,7 @@
 <w:hdr xmlns:wpc="http://schemas.microsoft.com/office/word/2010/wordprocessingCanvas" xmlns:cx="http://schemas.microsoft.com/office/drawing/2014/chartex" xmlns:cx1="http://schemas.microsoft.com/office/drawing/2015/9/8/chartex" xmlns:cx2="http://schemas.microsoft.com/office/drawing/2015/10/21/chartex" xmlns:cx3="http://schemas.microsoft.com/office/drawing/2016/5/9/chartex" xmlns:cx4="http://schemas.microsoft.com/office/drawing/2016/5/10/chartex" xmlns:cx5="http://schemas.microsoft.com/office/drawing/2016/5/11/chartex" xmlns:cx6="http://schemas.microsoft.com/office/drawing/2016/5/12/chartex" xmlns:cx7="http://schemas.microsoft.com/office/drawing/2016/5/13/chartex" xmlns:cx8="http://schemas.microsoft.com/office/drawing/2016/5/14/chartex" xmlns:mc="http://schemas.openxmlformats.org/markup-compatibility/2006" xmlns:aink="http://schemas.microsoft.com/office/drawing/2016/ink" xmlns:am3d="http://schemas.microsoft.com/office/drawing/2017/model3d" xmlns:o="urn:schemas-microsoft-com:office:office" xmlns:oel="http://schemas.microsoft.com/office/2019/extlst" xmlns:r="http://schemas.openxmlformats.org/officeDocument/2006/relationships" xmlns:m="http://schemas.openxmlformats.org/officeDocument/2006/math" xmlns:v="urn:schemas-microsoft-com:vml" xmlns:wp14="http://schemas.microsoft.com/office/word/2010/wordprocessingDrawing" xmlns:wp="http://schemas.openxmlformats.org/drawingml/2006/wordprocessingDrawing" xmlns:w10="urn:schemas-microsoft-com:office:word" xmlns:w="http://schemas.openxmlformats.org/wordprocessingml/2006/main" xmlns:w14="http://schemas.microsoft.com/office/word/2010/wordml" xmlns:w15="http://schemas.microsoft.com/office/word/2012/wordml" xmlns:w16cex="http://schemas.microsoft.com/office/word/2018/wordml/cex" xmlns:w16cid="http://schemas.microsoft.com/office/word/2016/wordml/cid" xmlns:w16="http://schemas.microsoft.com/office/word/2018/wordml" xmlns:w16sdtdh="http://schemas.microsoft.com/office/word/2020/wordml/sdtdatahash" xmlns:w16se="http://schemas.microsoft.com/office/word/2015/wordml/symex" xmlns:wpg="http://schemas.microsoft.com/office/word/2010/wordprocessingGroup" xmlns:wpi="http://schemas.microsoft.com/office/word/2010/wordprocessingInk" xmlns:wne="http://schemas.microsoft.com/office/word/2006/wordml" xmlns:wps="http://schemas.microsoft.com/office/word/2010/wordprocessingShape" mc:Ignorable="w14 w15 w16se w16cid w16 w16cex w16sdtdh wp14">
   <w:p>
     <w:pPr>
-      <w:pStyle w:val="En-tte"/>
+      <w:pStyle w:val="Header"/>
       <w:ind w:right="360"/>
     </w:pPr>
     <w:r>
@@ -8097,7 +6518,7 @@
                         <w:p>
                           <w:r>
                             <w:rPr>
-                              <w:rStyle w:val="Numrodepage"/>
+                              <w:rStyle w:val="PageNumber"/>
                               <w:sz w:val="22"/>
                               <w:szCs w:val="22"/>
                             </w:rPr>
@@ -8105,7 +6526,7 @@
                           </w:r>
                           <w:r>
                             <w:rPr>
-                              <w:rStyle w:val="Numrodepage"/>
+                              <w:rStyle w:val="PageNumber"/>
                               <w:sz w:val="22"/>
                               <w:szCs w:val="22"/>
                             </w:rPr>
@@ -8113,7 +6534,7 @@
                           </w:r>
                           <w:r>
                             <w:rPr>
-                              <w:rStyle w:val="Numrodepage"/>
+                              <w:rStyle w:val="PageNumber"/>
                               <w:sz w:val="22"/>
                               <w:szCs w:val="22"/>
                             </w:rPr>
@@ -8121,7 +6542,7 @@
                           </w:r>
                           <w:r>
                             <w:rPr>
-                              <w:rStyle w:val="Numrodepage"/>
+                              <w:rStyle w:val="PageNumber"/>
                               <w:sz w:val="22"/>
                               <w:szCs w:val="22"/>
                             </w:rPr>
@@ -8129,25 +6550,16 @@
                           </w:r>
                           <w:r>
                             <w:rPr>
-                              <w:rStyle w:val="Numrodepage"/>
+                              <w:rStyle w:val="PageNumber"/>
                               <w:noProof/>
                               <w:sz w:val="22"/>
                               <w:szCs w:val="22"/>
                             </w:rPr>
-                            <w:t>1</w:t>
+                            <w:t>16</w:t>
                           </w:r>
                           <w:r>
                             <w:rPr>
-                              <w:rStyle w:val="Numrodepage"/>
-                              <w:noProof/>
-                              <w:sz w:val="22"/>
-                              <w:szCs w:val="22"/>
-                            </w:rPr>
-                            <w:t>6</w:t>
-                          </w:r>
-                          <w:r>
-                            <w:rPr>
-                              <w:rStyle w:val="Numrodepage"/>
+                              <w:rStyle w:val="PageNumber"/>
                               <w:sz w:val="22"/>
                               <w:szCs w:val="22"/>
                             </w:rPr>
@@ -8155,45 +6567,45 @@
                           </w:r>
                           <w:r>
                             <w:rPr>
-                              <w:rStyle w:val="Numrodepage"/>
+                              <w:rStyle w:val="PageNumber"/>
                             </w:rPr>
                             <w:tab/>
                             <w:t xml:space="preserve">- </w:t>
                           </w:r>
                           <w:r>
                             <w:rPr>
-                              <w:rStyle w:val="Numrodepage"/>
+                              <w:rStyle w:val="PageNumber"/>
                             </w:rPr>
                             <w:fldChar w:fldCharType="begin"/>
                           </w:r>
                           <w:r>
                             <w:rPr>
-                              <w:rStyle w:val="Numrodepage"/>
+                              <w:rStyle w:val="PageNumber"/>
                             </w:rPr>
                             <w:instrText xml:space="preserve"> PAGE </w:instrText>
                           </w:r>
                           <w:r>
                             <w:rPr>
-                              <w:rStyle w:val="Numrodepage"/>
+                              <w:rStyle w:val="PageNumber"/>
                             </w:rPr>
                             <w:fldChar w:fldCharType="separate"/>
                           </w:r>
                           <w:r>
                             <w:rPr>
-                              <w:rStyle w:val="Numrodepage"/>
+                              <w:rStyle w:val="PageNumber"/>
                               <w:noProof/>
                             </w:rPr>
                             <w:t>16</w:t>
                           </w:r>
                           <w:r>
                             <w:rPr>
-                              <w:rStyle w:val="Numrodepage"/>
+                              <w:rStyle w:val="PageNumber"/>
                             </w:rPr>
                             <w:fldChar w:fldCharType="end"/>
                           </w:r>
                           <w:r>
                             <w:rPr>
-                              <w:rStyle w:val="Numrodepage"/>
+                              <w:rStyle w:val="PageNumber"/>
                             </w:rPr>
                             <w:t xml:space="preserve"> -101010 878</w:t>
                           </w:r>
@@ -8340,25 +6752,25 @@
     </w:r>
     <w:r>
       <w:rPr>
-        <w:rStyle w:val="Numrodepage"/>
+        <w:rStyle w:val="PageNumber"/>
       </w:rPr>
       <w:t xml:space="preserve"> </w:t>
     </w:r>
     <w:r>
       <w:rPr>
-        <w:rStyle w:val="Numrodepage"/>
+        <w:rStyle w:val="PageNumber"/>
       </w:rPr>
       <w:tab/>
     </w:r>
     <w:r>
       <w:rPr>
-        <w:rStyle w:val="Numrodepage"/>
+        <w:rStyle w:val="PageNumber"/>
       </w:rPr>
       <w:tab/>
     </w:r>
     <w:r>
       <w:rPr>
-        <w:rStyle w:val="Numrodepage"/>
+        <w:rStyle w:val="PageNumber"/>
       </w:rPr>
       <w:tab/>
     </w:r>
@@ -8370,7 +6782,7 @@
 <w:hdr xmlns:wpc="http://schemas.microsoft.com/office/word/2010/wordprocessingCanvas" xmlns:cx="http://schemas.microsoft.com/office/drawing/2014/chartex" xmlns:cx1="http://schemas.microsoft.com/office/drawing/2015/9/8/chartex" xmlns:cx2="http://schemas.microsoft.com/office/drawing/2015/10/21/chartex" xmlns:cx3="http://schemas.microsoft.com/office/drawing/2016/5/9/chartex" xmlns:cx4="http://schemas.microsoft.com/office/drawing/2016/5/10/chartex" xmlns:cx5="http://schemas.microsoft.com/office/drawing/2016/5/11/chartex" xmlns:cx6="http://schemas.microsoft.com/office/drawing/2016/5/12/chartex" xmlns:cx7="http://schemas.microsoft.com/office/drawing/2016/5/13/chartex" xmlns:cx8="http://schemas.microsoft.com/office/drawing/2016/5/14/chartex" xmlns:mc="http://schemas.openxmlformats.org/markup-compatibility/2006" xmlns:aink="http://schemas.microsoft.com/office/drawing/2016/ink" xmlns:am3d="http://schemas.microsoft.com/office/drawing/2017/model3d" xmlns:o="urn:schemas-microsoft-com:office:office" xmlns:oel="http://schemas.microsoft.com/office/2019/extlst" xmlns:r="http://schemas.openxmlformats.org/officeDocument/2006/relationships" xmlns:m="http://schemas.openxmlformats.org/officeDocument/2006/math" xmlns:v="urn:schemas-microsoft-com:vml" xmlns:wp14="http://schemas.microsoft.com/office/word/2010/wordprocessingDrawing" xmlns:wp="http://schemas.openxmlformats.org/drawingml/2006/wordprocessingDrawing" xmlns:w10="urn:schemas-microsoft-com:office:word" xmlns:w="http://schemas.openxmlformats.org/wordprocessingml/2006/main" xmlns:w14="http://schemas.microsoft.com/office/word/2010/wordml" xmlns:w15="http://schemas.microsoft.com/office/word/2012/wordml" xmlns:w16cex="http://schemas.microsoft.com/office/word/2018/wordml/cex" xmlns:w16cid="http://schemas.microsoft.com/office/word/2016/wordml/cid" xmlns:w16="http://schemas.microsoft.com/office/word/2018/wordml" xmlns:w16sdtdh="http://schemas.microsoft.com/office/word/2020/wordml/sdtdatahash" xmlns:w16se="http://schemas.microsoft.com/office/word/2015/wordml/symex" xmlns:wpg="http://schemas.microsoft.com/office/word/2010/wordprocessingGroup" xmlns:wpi="http://schemas.microsoft.com/office/word/2010/wordprocessingInk" xmlns:wne="http://schemas.microsoft.com/office/word/2006/wordml" xmlns:wps="http://schemas.microsoft.com/office/word/2010/wordprocessingShape" mc:Ignorable="w14 w15 w16se w16cid w16 w16cex w16sdtdh wp14">
   <w:tbl>
     <w:tblPr>
-      <w:tblStyle w:val="Grilledutableau"/>
+      <w:tblStyle w:val="TableGrid"/>
       <w:tblW w:w="8460" w:type="dxa"/>
       <w:jc w:val="center"/>
       <w:tblBorders>
@@ -8610,15 +7022,7 @@
             <w:pStyle w:val="Form9"/>
           </w:pPr>
           <w:r>
-            <w:t>(</w:t>
-          </w:r>
-          <w:proofErr w:type="gramStart"/>
-          <w:r>
-            <w:t>pour</w:t>
-          </w:r>
-          <w:proofErr w:type="gramEnd"/>
-          <w:r>
-            <w:t xml:space="preserve"> l'établissement d'expéditions, copies, extraits d'actes ou décisions judiciaires à publier)</w:t>
+            <w:t>(pour l'établissement d'expéditions, copies, extraits d'actes ou décisions judiciaires à publier)</w:t>
           </w:r>
         </w:p>
         <w:p/>
@@ -8800,11 +7204,9 @@
             </w:rPr>
             <w:t xml:space="preserve"> </w:t>
           </w:r>
-          <w:proofErr w:type="gramStart"/>
           <w:r>
             <w:t>TAXES:</w:t>
           </w:r>
-          <w:proofErr w:type="gramEnd"/>
         </w:p>
         <w:p>
           <w:pPr>
@@ -8823,11 +7225,9 @@
           <w:pPr>
             <w:pStyle w:val="Form10J"/>
           </w:pPr>
-          <w:proofErr w:type="gramStart"/>
           <w:r>
             <w:t>CSI:</w:t>
           </w:r>
-          <w:proofErr w:type="gramEnd"/>
         </w:p>
         <w:p>
           <w:pPr>
@@ -8887,7 +7287,7 @@
   </w:tbl>
   <w:p>
     <w:pPr>
-      <w:pStyle w:val="En-tte"/>
+      <w:pStyle w:val="Header"/>
       <w:tabs>
         <w:tab w:val="clear" w:pos="4536"/>
         <w:tab w:val="clear" w:pos="9072"/>
@@ -9027,11 +7427,11 @@
                                 <v:path o:extrusionok="f" gradientshapeok="t" o:connecttype="rect"/>
                                 <o:lock v:ext="edit" aspectratio="t"/>
                               </v:shapetype>
-                              <v:shape id="_x0000_i1026" type="#_x0000_t75" alt="" style="width:38pt;height:26pt;mso-width-percent:0;mso-height-percent:0;mso-width-percent:0;mso-height-percent:0" filled="t">
+                              <v:shape id="_x0000_i1025" type="#_x0000_t75" alt="" style="width:37.75pt;height:25.95pt;mso-width-percent:0;mso-height-percent:0;mso-width-percent:0;mso-height-percent:0" filled="t">
                                 <v:fill color2="black"/>
                                 <v:imagedata r:id="rId2" o:title="" croptop="-22f" cropbottom="-22f" cropleft="-25f" cropright="-25f"/>
                               </v:shape>
-                              <o:OLEObject Type="Embed" ProgID="Word.Picture.8" ShapeID="_x0000_i1026" DrawAspect="Content" ObjectID="_1729344549" r:id="rId3"/>
+                              <o:OLEObject Type="Embed" ProgID="Word.Picture.8" ShapeID="_x0000_i1025" DrawAspect="Content" ObjectID="_1732687768" r:id="rId3"/>
                             </w:object>
                           </w:r>
                         </w:p>
@@ -9077,7 +7477,11 @@
         </mc:Choice>
         <mc:Fallback>
           <w:pict>
-            <v:shape w14:anchorId="20DB70F0" id="Text Box 17" o:spid="_x0000_s1030" type="#_x0000_t202" style="position:absolute;left:0;text-align:left;margin-left:37.35pt;margin-top:21.2pt;width:78.5pt;height:49.7pt;z-index:251663360;visibility:visible;mso-wrap-style:square;mso-width-percent:0;mso-height-percent:0;mso-wrap-distance-left:9.05pt;mso-wrap-distance-top:0;mso-wrap-distance-right:9.05pt;mso-wrap-distance-bottom:0;mso-position-horizontal:absolute;mso-position-horizontal-relative:page;mso-position-vertical:absolute;mso-position-vertical-relative:page;mso-width-percent:0;mso-height-percent:0;mso-width-relative:page;mso-height-relative:page;v-text-anchor:top" o:gfxdata="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" stroked="f">
+            <v:shapetype w14:anchorId="20DB70F0" id="_x0000_t202" coordsize="21600,21600" o:spt="202" path="m,l,21600r21600,l21600,xe">
+              <v:stroke joinstyle="miter"/>
+              <v:path gradientshapeok="t" o:connecttype="rect"/>
+            </v:shapetype>
+            <v:shape id="Text Box 17" o:spid="_x0000_s1030" type="#_x0000_t202" style="position:absolute;left:0;text-align:left;margin-left:37.35pt;margin-top:21.2pt;width:78.5pt;height:49.7pt;z-index:251663360;visibility:visible;mso-wrap-style:square;mso-width-percent:0;mso-height-percent:0;mso-wrap-distance-left:9.05pt;mso-wrap-distance-top:0;mso-wrap-distance-right:9.05pt;mso-wrap-distance-bottom:0;mso-position-horizontal:absolute;mso-position-horizontal-relative:page;mso-position-vertical:absolute;mso-position-vertical-relative:page;mso-width-percent:0;mso-height-percent:0;mso-width-relative:page;mso-height-relative:page;v-text-anchor:top" o:gfxdata="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" stroked="f">
               <v:fill opacity="0"/>
               <v:path arrowok="t"/>
               <v:textbox inset=".45pt,.45pt,.45pt,.45pt">
@@ -9103,11 +7507,11 @@
                         <w:noProof/>
                       </w:rPr>
                       <w:object w:dxaOrig="760" w:dyaOrig="520" w14:anchorId="2094FED2">
-                        <v:shape id="_x0000_i1026" type="#_x0000_t75" alt="" style="width:38pt;height:26pt;mso-width-percent:0;mso-height-percent:0;mso-width-percent:0;mso-height-percent:0" filled="t">
+                        <v:shape id="_x0000_i1025" type="#_x0000_t75" alt="" style="width:37.75pt;height:25.95pt;mso-width-percent:0;mso-height-percent:0;mso-width-percent:0;mso-height-percent:0" filled="t">
                           <v:fill color2="black"/>
                           <v:imagedata r:id="rId2" o:title="" croptop="-22f" cropbottom="-22f" cropleft="-25f" cropright="-25f"/>
                         </v:shape>
-                        <o:OLEObject Type="Embed" ProgID="Word.Picture.8" ShapeID="_x0000_i1026" DrawAspect="Content" ObjectID="_1729344549" r:id="rId4"/>
+                        <o:OLEObject Type="Embed" ProgID="Word.Picture.8" ShapeID="_x0000_i1025" DrawAspect="Content" ObjectID="_1732687768" r:id="rId4"/>
                       </w:object>
                     </w:r>
                   </w:p>
@@ -9285,15 +7689,7 @@
                                 <w:sz w:val="22"/>
                                 <w:szCs w:val="22"/>
                               </w:rPr>
-                              <w:t xml:space="preserve">  </w:t>
-                            </w:r>
-                            <w:r>
-                              <w:rPr>
-                                <w:kern w:val="1"/>
-                                <w:sz w:val="22"/>
-                                <w:szCs w:val="22"/>
-                              </w:rPr>
-                              <w:t>1</w:t>
+                              <w:t xml:space="preserve">  1</w:t>
                             </w:r>
                             <w:r>
                               <w:rPr>
@@ -9472,7 +7868,7 @@
     <w:lvl w:ilvl="0">
       <w:start w:val="1"/>
       <w:numFmt w:val="none"/>
-      <w:pStyle w:val="Titre1"/>
+      <w:pStyle w:val="Heading1"/>
       <w:suff w:val="nothing"/>
       <w:lvlText w:val=""/>
       <w:lvlJc w:val="left"/>
@@ -9486,7 +7882,7 @@
     <w:lvl w:ilvl="1">
       <w:start w:val="1"/>
       <w:numFmt w:val="none"/>
-      <w:pStyle w:val="Titre2"/>
+      <w:pStyle w:val="Heading2"/>
       <w:suff w:val="nothing"/>
       <w:lvlText w:val=""/>
       <w:lvlJc w:val="left"/>
@@ -9500,7 +7896,7 @@
     <w:lvl w:ilvl="2">
       <w:start w:val="1"/>
       <w:numFmt w:val="none"/>
-      <w:pStyle w:val="Titre3"/>
+      <w:pStyle w:val="Heading3"/>
       <w:suff w:val="nothing"/>
       <w:lvlText w:val=""/>
       <w:lvlJc w:val="left"/>
@@ -9514,7 +7910,7 @@
     <w:lvl w:ilvl="3">
       <w:start w:val="1"/>
       <w:numFmt w:val="none"/>
-      <w:pStyle w:val="Titre4"/>
+      <w:pStyle w:val="Heading4"/>
       <w:suff w:val="nothing"/>
       <w:lvlText w:val=""/>
       <w:lvlJc w:val="left"/>
@@ -9528,7 +7924,7 @@
     <w:lvl w:ilvl="4">
       <w:start w:val="1"/>
       <w:numFmt w:val="none"/>
-      <w:pStyle w:val="Titre5"/>
+      <w:pStyle w:val="Heading5"/>
       <w:suff w:val="nothing"/>
       <w:lvlText w:val=""/>
       <w:lvlJc w:val="left"/>
@@ -9542,7 +7938,7 @@
     <w:lvl w:ilvl="5">
       <w:start w:val="1"/>
       <w:numFmt w:val="none"/>
-      <w:pStyle w:val="Titre6"/>
+      <w:pStyle w:val="Heading6"/>
       <w:suff w:val="nothing"/>
       <w:lvlText w:val=""/>
       <w:lvlJc w:val="left"/>
@@ -9556,7 +7952,7 @@
     <w:lvl w:ilvl="6">
       <w:start w:val="1"/>
       <w:numFmt w:val="none"/>
-      <w:pStyle w:val="Titre7"/>
+      <w:pStyle w:val="Heading7"/>
       <w:suff w:val="nothing"/>
       <w:lvlText w:val=""/>
       <w:lvlJc w:val="left"/>
@@ -10385,10 +8781,9 @@
     <w:rPr>
       <w:sz w:val="24"/>
       <w:szCs w:val="24"/>
-      <w:lang/>
     </w:rPr>
   </w:style>
-  <w:style w:type="paragraph" w:styleId="Titre1">
+  <w:style w:type="paragraph" w:styleId="Heading1">
     <w:name w:val="heading 1"/>
     <w:basedOn w:val="Normal"/>
     <w:next w:val="Normal"/>
@@ -10418,10 +8813,10 @@
       <w:color w:val="FF0000"/>
       <w:sz w:val="28"/>
       <w:szCs w:val="20"/>
-      <w:lang w:val="fr-FR" w:eastAsia="zh-CN"/>
+      <w:lang w:eastAsia="zh-CN"/>
     </w:rPr>
   </w:style>
-  <w:style w:type="paragraph" w:styleId="Titre2">
+  <w:style w:type="paragraph" w:styleId="Heading2">
     <w:name w:val="heading 2"/>
     <w:basedOn w:val="Normal"/>
     <w:next w:val="Normal"/>
@@ -10445,12 +8840,12 @@
       <w:b/>
       <w:color w:val="FF00FF"/>
       <w:szCs w:val="20"/>
-      <w:lang w:val="fr-FR" w:eastAsia="zh-CN"/>
+      <w:lang w:eastAsia="zh-CN"/>
     </w:rPr>
   </w:style>
-  <w:style w:type="paragraph" w:styleId="Titre3">
+  <w:style w:type="paragraph" w:styleId="Heading3">
     <w:name w:val="heading 3"/>
-    <w:basedOn w:val="Titre2"/>
+    <w:basedOn w:val="Heading2"/>
     <w:next w:val="Normal"/>
     <w:qFormat/>
     <w:pPr>
@@ -10463,7 +8858,7 @@
       <w:color w:val="800080"/>
     </w:rPr>
   </w:style>
-  <w:style w:type="paragraph" w:styleId="Titre4">
+  <w:style w:type="paragraph" w:styleId="Heading4">
     <w:name w:val="heading 4"/>
     <w:basedOn w:val="Normal"/>
     <w:next w:val="Normal"/>
@@ -10484,10 +8879,10 @@
     <w:rPr>
       <w:i/>
       <w:szCs w:val="20"/>
-      <w:lang w:val="fr-FR" w:eastAsia="zh-CN"/>
+      <w:lang w:eastAsia="zh-CN"/>
     </w:rPr>
   </w:style>
-  <w:style w:type="paragraph" w:styleId="Titre5">
+  <w:style w:type="paragraph" w:styleId="Heading5">
     <w:name w:val="heading 5"/>
     <w:basedOn w:val="Normal"/>
     <w:next w:val="Normal"/>
@@ -10508,10 +8903,10 @@
     <w:rPr>
       <w:b/>
       <w:szCs w:val="20"/>
-      <w:lang w:val="fr-FR" w:eastAsia="zh-CN"/>
+      <w:lang w:eastAsia="zh-CN"/>
     </w:rPr>
   </w:style>
-  <w:style w:type="paragraph" w:styleId="Titre6">
+  <w:style w:type="paragraph" w:styleId="Heading6">
     <w:name w:val="heading 6"/>
     <w:basedOn w:val="Normal"/>
     <w:next w:val="Normal"/>
@@ -10533,10 +8928,10 @@
       <w:b/>
       <w:sz w:val="20"/>
       <w:szCs w:val="20"/>
-      <w:lang w:val="fr-FR" w:eastAsia="zh-CN"/>
+      <w:lang w:eastAsia="zh-CN"/>
     </w:rPr>
   </w:style>
-  <w:style w:type="paragraph" w:styleId="Titre7">
+  <w:style w:type="paragraph" w:styleId="Heading7">
     <w:name w:val="heading 7"/>
     <w:basedOn w:val="Normal"/>
     <w:next w:val="Normal"/>
@@ -10559,16 +8954,16 @@
       <w:b/>
       <w:iCs/>
       <w:szCs w:val="20"/>
-      <w:lang w:val="fr-FR" w:eastAsia="zh-CN"/>
+      <w:lang w:eastAsia="zh-CN"/>
     </w:rPr>
   </w:style>
-  <w:style w:type="character" w:default="1" w:styleId="Policepardfaut">
+  <w:style w:type="character" w:default="1" w:styleId="DefaultParagraphFont">
     <w:name w:val="Default Paragraph Font"/>
     <w:uiPriority w:val="1"/>
     <w:semiHidden/>
     <w:unhideWhenUsed/>
   </w:style>
-  <w:style w:type="table" w:default="1" w:styleId="TableauNormal">
+  <w:style w:type="table" w:default="1" w:styleId="TableNormal">
     <w:name w:val="Normal Table"/>
     <w:uiPriority w:val="99"/>
     <w:semiHidden/>
@@ -10583,7 +8978,7 @@
       </w:tblCellMar>
     </w:tblPr>
   </w:style>
-  <w:style w:type="numbering" w:default="1" w:styleId="Aucuneliste">
+  <w:style w:type="numbering" w:default="1" w:styleId="NoList">
     <w:name w:val="No List"/>
     <w:uiPriority w:val="99"/>
     <w:semiHidden/>
@@ -10799,7 +9194,7 @@
   <w:style w:type="character" w:customStyle="1" w:styleId="WW-Policepardfaut">
     <w:name w:val="WW-Police par défaut"/>
   </w:style>
-  <w:style w:type="character" w:styleId="Numrodepage">
+  <w:style w:type="character" w:styleId="PageNumber">
     <w:name w:val="page number"/>
     <w:basedOn w:val="WW-Policepardfaut"/>
   </w:style>
@@ -10861,10 +9256,10 @@
   <w:style w:type="character" w:customStyle="1" w:styleId="Policepardfaut1">
     <w:name w:val="Police par défaut1"/>
   </w:style>
-  <w:style w:type="paragraph" w:customStyle="1" w:styleId="Titre20">
+  <w:style w:type="paragraph" w:customStyle="1" w:styleId="Titre2">
     <w:name w:val="Titre2"/>
     <w:basedOn w:val="Normal"/>
-    <w:next w:val="Corpsdetexte"/>
+    <w:next w:val="BodyText"/>
     <w:pPr>
       <w:keepNext/>
       <w:suppressAutoHyphens/>
@@ -10878,10 +9273,10 @@
       <w:rFonts w:ascii="Arial" w:eastAsia="Lucida Sans Unicode" w:hAnsi="Arial" w:cs="Tahoma"/>
       <w:sz w:val="28"/>
       <w:szCs w:val="28"/>
-      <w:lang w:val="fr-FR" w:eastAsia="zh-CN"/>
+      <w:lang w:eastAsia="zh-CN"/>
     </w:rPr>
   </w:style>
-  <w:style w:type="paragraph" w:styleId="Corpsdetexte">
+  <w:style w:type="paragraph" w:styleId="BodyText">
     <w:name w:val="Body Text"/>
     <w:basedOn w:val="Normal"/>
     <w:pPr>
@@ -10894,17 +9289,17 @@
     <w:rPr>
       <w:b/>
       <w:szCs w:val="20"/>
-      <w:lang w:val="fr-FR" w:eastAsia="zh-CN"/>
+      <w:lang w:eastAsia="zh-CN"/>
     </w:rPr>
   </w:style>
-  <w:style w:type="paragraph" w:styleId="Liste">
+  <w:style w:type="paragraph" w:styleId="List">
     <w:name w:val="List"/>
-    <w:basedOn w:val="Corpsdetexte"/>
+    <w:basedOn w:val="BodyText"/>
     <w:rPr>
       <w:rFonts w:cs="Tahoma"/>
     </w:rPr>
   </w:style>
-  <w:style w:type="paragraph" w:styleId="Lgende">
+  <w:style w:type="paragraph" w:styleId="Caption">
     <w:name w:val="caption"/>
     <w:basedOn w:val="Normal"/>
     <w:qFormat/>
@@ -10923,7 +9318,7 @@
       <w:iCs/>
       <w:sz w:val="20"/>
       <w:szCs w:val="20"/>
-      <w:lang w:val="fr-FR" w:eastAsia="zh-CN"/>
+      <w:lang w:eastAsia="zh-CN"/>
     </w:rPr>
   </w:style>
   <w:style w:type="paragraph" w:customStyle="1" w:styleId="Index">
@@ -10935,7 +9330,7 @@
     </w:pPr>
     <w:rPr>
       <w:rFonts w:ascii="Liberation Sans" w:hAnsi="Liberation Sans" w:cs="Tahoma"/>
-      <w:lang w:val="fr-FR" w:eastAsia="zh-CN"/>
+      <w:lang w:eastAsia="zh-CN"/>
     </w:rPr>
   </w:style>
   <w:style w:type="paragraph" w:customStyle="1" w:styleId="Rpertoire">
@@ -10952,13 +9347,13 @@
     <w:rPr>
       <w:rFonts w:cs="Tahoma"/>
       <w:szCs w:val="20"/>
-      <w:lang w:val="fr-FR" w:eastAsia="zh-CN"/>
+      <w:lang w:eastAsia="zh-CN"/>
     </w:rPr>
   </w:style>
   <w:style w:type="paragraph" w:customStyle="1" w:styleId="WW-Titre">
     <w:name w:val="WW-Titre"/>
     <w:basedOn w:val="Normal"/>
-    <w:next w:val="Corpsdetexte"/>
+    <w:next w:val="BodyText"/>
     <w:pPr>
       <w:keepNext/>
       <w:suppressAutoHyphens/>
@@ -10972,13 +9367,13 @@
       <w:rFonts w:ascii="Arial" w:eastAsia="MS Mincho" w:hAnsi="Arial" w:cs="Tahoma"/>
       <w:sz w:val="28"/>
       <w:szCs w:val="28"/>
-      <w:lang w:val="fr-FR" w:eastAsia="zh-CN"/>
+      <w:lang w:eastAsia="zh-CN"/>
     </w:rPr>
   </w:style>
-  <w:style w:type="paragraph" w:styleId="Sous-titre">
+  <w:style w:type="paragraph" w:styleId="Subtitle">
     <w:name w:val="Subtitle"/>
-    <w:basedOn w:val="Titre20"/>
-    <w:next w:val="Corpsdetexte"/>
+    <w:basedOn w:val="Titre2"/>
+    <w:next w:val="BodyText"/>
     <w:qFormat/>
     <w:pPr>
       <w:jc w:val="center"/>
@@ -11002,10 +9397,10 @@
       <w:color w:val="0000FF"/>
       <w:sz w:val="52"/>
       <w:szCs w:val="20"/>
-      <w:lang w:val="fr-FR" w:eastAsia="zh-CN"/>
+      <w:lang w:eastAsia="zh-CN"/>
     </w:rPr>
   </w:style>
-  <w:style w:type="paragraph" w:styleId="En-tte">
+  <w:style w:type="paragraph" w:styleId="Header">
     <w:name w:val="header"/>
     <w:basedOn w:val="Normal"/>
     <w:pPr>
@@ -11021,10 +9416,10 @@
     </w:pPr>
     <w:rPr>
       <w:szCs w:val="20"/>
-      <w:lang w:val="fr-FR" w:eastAsia="zh-CN"/>
+      <w:lang w:eastAsia="zh-CN"/>
     </w:rPr>
   </w:style>
-  <w:style w:type="paragraph" w:styleId="Pieddepage">
+  <w:style w:type="paragraph" w:styleId="Footer">
     <w:name w:val="footer"/>
     <w:basedOn w:val="Normal"/>
     <w:pPr>
@@ -11040,7 +9435,7 @@
     </w:pPr>
     <w:rPr>
       <w:szCs w:val="20"/>
-      <w:lang w:val="fr-FR" w:eastAsia="zh-CN"/>
+      <w:lang w:eastAsia="zh-CN"/>
     </w:rPr>
   </w:style>
   <w:style w:type="paragraph" w:customStyle="1" w:styleId="Form12">
@@ -11139,7 +9534,7 @@
       <w:lang w:eastAsia="zh-CN"/>
     </w:rPr>
   </w:style>
-  <w:style w:type="paragraph" w:styleId="Notedebasdepage">
+  <w:style w:type="paragraph" w:styleId="FootnoteText">
     <w:name w:val="footnote text"/>
     <w:basedOn w:val="Normal"/>
     <w:pPr>
@@ -11151,7 +9546,7 @@
     <w:rPr>
       <w:sz w:val="20"/>
       <w:szCs w:val="20"/>
-      <w:lang w:val="fr-FR" w:eastAsia="zh-CN"/>
+      <w:lang w:eastAsia="zh-CN"/>
     </w:rPr>
   </w:style>
   <w:style w:type="paragraph" w:customStyle="1" w:styleId="WW-Corpsdetexte2">
@@ -11167,7 +9562,7 @@
     <w:rPr>
       <w:i/>
       <w:szCs w:val="20"/>
-      <w:lang w:val="fr-FR" w:eastAsia="zh-CN"/>
+      <w:lang w:eastAsia="zh-CN"/>
     </w:rPr>
   </w:style>
   <w:style w:type="paragraph" w:customStyle="1" w:styleId="Retraitcorpsdetexte21">
@@ -11184,7 +9579,7 @@
     </w:pPr>
     <w:rPr>
       <w:szCs w:val="20"/>
-      <w:lang w:val="fr-FR" w:eastAsia="zh-CN"/>
+      <w:lang w:eastAsia="zh-CN"/>
     </w:rPr>
   </w:style>
   <w:style w:type="paragraph" w:customStyle="1" w:styleId="Retraitcorpsdetexte31">
@@ -11202,7 +9597,7 @@
     <w:rPr>
       <w:sz w:val="16"/>
       <w:szCs w:val="16"/>
-      <w:lang w:val="fr-FR" w:eastAsia="zh-CN"/>
+      <w:lang w:eastAsia="zh-CN"/>
     </w:rPr>
   </w:style>
   <w:style w:type="paragraph" w:customStyle="1" w:styleId="Niv1">
@@ -11223,7 +9618,7 @@
       <w:sz w:val="22"/>
       <w:szCs w:val="26"/>
       <w:u w:val="single"/>
-      <w:lang w:val="fr-FR" w:eastAsia="zh-CN"/>
+      <w:lang w:eastAsia="zh-CN"/>
     </w:rPr>
   </w:style>
   <w:style w:type="paragraph" w:customStyle="1" w:styleId="Niv2">
@@ -11238,7 +9633,7 @@
       <w:rFonts w:cs="Arial"/>
       <w:b/>
       <w:u w:val="single"/>
-      <w:lang w:val="fr-FR" w:eastAsia="zh-CN"/>
+      <w:lang w:eastAsia="zh-CN"/>
     </w:rPr>
   </w:style>
   <w:style w:type="paragraph" w:customStyle="1" w:styleId="Niv3">
@@ -11255,7 +9650,7 @@
     <w:rPr>
       <w:rFonts w:ascii="Arial" w:hAnsi="Arial" w:cs="Arial"/>
       <w:sz w:val="20"/>
-      <w:lang w:val="fr-FR" w:eastAsia="zh-CN"/>
+      <w:lang w:eastAsia="zh-CN"/>
     </w:rPr>
   </w:style>
   <w:style w:type="paragraph" w:customStyle="1" w:styleId="Niv4">
@@ -11272,7 +9667,7 @@
     <w:rPr>
       <w:rFonts w:ascii="Arial" w:hAnsi="Arial" w:cs="Arial"/>
       <w:sz w:val="20"/>
-      <w:lang w:val="fr-FR" w:eastAsia="zh-CN"/>
+      <w:lang w:eastAsia="zh-CN"/>
     </w:rPr>
   </w:style>
   <w:style w:type="paragraph" w:customStyle="1" w:styleId="Niv5">
@@ -11289,7 +9684,7 @@
     <w:rPr>
       <w:rFonts w:ascii="Arial" w:hAnsi="Arial" w:cs="Arial"/>
       <w:sz w:val="20"/>
-      <w:lang w:val="fr-FR" w:eastAsia="zh-CN"/>
+      <w:lang w:eastAsia="zh-CN"/>
     </w:rPr>
   </w:style>
   <w:style w:type="paragraph" w:customStyle="1" w:styleId="BodyText21">
@@ -11304,12 +9699,12 @@
     </w:pPr>
     <w:rPr>
       <w:szCs w:val="20"/>
-      <w:lang w:val="fr-FR" w:eastAsia="zh-CN"/>
+      <w:lang w:eastAsia="zh-CN"/>
     </w:rPr>
   </w:style>
   <w:style w:type="paragraph" w:customStyle="1" w:styleId="Contenudetableau">
     <w:name w:val="Contenu de tableau"/>
-    <w:basedOn w:val="Corpsdetexte"/>
+    <w:basedOn w:val="BodyText"/>
     <w:pPr>
       <w:suppressLineNumbers/>
     </w:pPr>
@@ -11331,7 +9726,7 @@
       <w:color w:val="FF0000"/>
       <w:sz w:val="22"/>
       <w:szCs w:val="22"/>
-      <w:lang w:val="fr-FR" w:eastAsia="zh-CN"/>
+      <w:lang w:eastAsia="zh-CN"/>
     </w:rPr>
   </w:style>
   <w:style w:type="paragraph" w:customStyle="1" w:styleId="Niv6">
@@ -11341,7 +9736,7 @@
     <w:rPr>
       <w:rFonts w:ascii="Arial" w:hAnsi="Arial" w:cs="Arial"/>
       <w:sz w:val="20"/>
-      <w:lang w:val="fr-FR" w:eastAsia="zh-CN"/>
+      <w:lang w:eastAsia="zh-CN"/>
     </w:rPr>
   </w:style>
   <w:style w:type="paragraph" w:customStyle="1" w:styleId="Style1">
@@ -11359,7 +9754,7 @@
       <w:b/>
       <w:spacing w:val="20"/>
       <w:szCs w:val="20"/>
-      <w:lang w:val="fr-FR" w:eastAsia="zh-CN"/>
+      <w:lang w:eastAsia="zh-CN"/>
     </w:rPr>
   </w:style>
   <w:style w:type="paragraph" w:customStyle="1" w:styleId="Style2">
@@ -11380,7 +9775,7 @@
     </w:pPr>
     <w:rPr>
       <w:szCs w:val="20"/>
-      <w:lang w:val="fr-FR" w:eastAsia="zh-CN"/>
+      <w:lang w:eastAsia="zh-CN"/>
     </w:rPr>
   </w:style>
   <w:style w:type="paragraph" w:customStyle="1" w:styleId="Titredetableau">
@@ -11392,7 +9787,7 @@
       <w:iCs/>
     </w:rPr>
   </w:style>
-  <w:style w:type="paragraph" w:customStyle="1" w:styleId="TITRE40">
+  <w:style w:type="paragraph" w:customStyle="1" w:styleId="TITRE4">
     <w:name w:val="TITRE4"/>
     <w:basedOn w:val="Normal"/>
     <w:pPr>
@@ -11406,10 +9801,10 @@
       <w:i/>
       <w:szCs w:val="20"/>
       <w:u w:val="single"/>
-      <w:lang w:val="fr-FR" w:eastAsia="zh-CN"/>
+      <w:lang w:eastAsia="zh-CN"/>
     </w:rPr>
   </w:style>
-  <w:style w:type="paragraph" w:customStyle="1" w:styleId="TITRE50">
+  <w:style w:type="paragraph" w:customStyle="1" w:styleId="TITRE5">
     <w:name w:val="TITRE5"/>
     <w:basedOn w:val="Normal"/>
     <w:pPr>
@@ -11422,7 +9817,7 @@
     <w:rPr>
       <w:szCs w:val="20"/>
       <w:u w:val="single"/>
-      <w:lang w:val="fr-FR" w:eastAsia="zh-CN"/>
+      <w:lang w:eastAsia="zh-CN"/>
     </w:rPr>
   </w:style>
   <w:style w:type="paragraph" w:customStyle="1" w:styleId="TxBrp6">
@@ -11456,17 +9851,17 @@
       <w:b/>
       <w:sz w:val="20"/>
       <w:szCs w:val="20"/>
-      <w:lang w:val="fr-FR" w:eastAsia="zh-CN"/>
+      <w:lang w:eastAsia="zh-CN"/>
     </w:rPr>
   </w:style>
   <w:style w:type="paragraph" w:customStyle="1" w:styleId="Contenuducadre">
     <w:name w:val="Contenu du cadre"/>
-    <w:basedOn w:val="Corpsdetexte"/>
-  </w:style>
-  <w:style w:type="paragraph" w:customStyle="1" w:styleId="Titre10">
+    <w:basedOn w:val="BodyText"/>
+  </w:style>
+  <w:style w:type="paragraph" w:customStyle="1" w:styleId="Titre1">
     <w:name w:val="Titre1"/>
     <w:basedOn w:val="Normal"/>
-    <w:next w:val="Corpsdetexte"/>
+    <w:next w:val="BodyText"/>
     <w:pPr>
       <w:keepNext/>
       <w:suppressAutoHyphens/>
@@ -11476,7 +9871,7 @@
       <w:rFonts w:ascii="Liberation Sans" w:eastAsia="Lucida Sans Unicode" w:hAnsi="Liberation Sans" w:cs="Tahoma"/>
       <w:sz w:val="28"/>
       <w:szCs w:val="28"/>
-      <w:lang w:val="fr-FR" w:eastAsia="zh-CN"/>
+      <w:lang w:eastAsia="zh-CN"/>
     </w:rPr>
   </w:style>
   <w:style w:type="paragraph" w:customStyle="1" w:styleId="Lgende1">
@@ -11491,7 +9886,7 @@
       <w:rFonts w:ascii="Liberation Sans" w:hAnsi="Liberation Sans" w:cs="Tahoma"/>
       <w:i/>
       <w:iCs/>
-      <w:lang w:val="fr-FR" w:eastAsia="zh-CN"/>
+      <w:lang w:eastAsia="zh-CN"/>
     </w:rPr>
   </w:style>
   <w:style w:type="paragraph" w:styleId="NormalWeb">
@@ -11504,7 +9899,7 @@
     </w:pPr>
     <w:rPr>
       <w:rFonts w:ascii="Arial Unicode MS" w:eastAsia="Arial Unicode MS" w:hAnsi="Arial Unicode MS" w:cs="Arial Unicode MS"/>
-      <w:lang w:val="fr-FR" w:eastAsia="zh-CN"/>
+      <w:lang w:eastAsia="zh-CN"/>
     </w:rPr>
   </w:style>
   <w:style w:type="paragraph" w:customStyle="1" w:styleId="Corpsdetexte21">
@@ -11516,7 +9911,7 @@
     <w:rPr>
       <w:sz w:val="20"/>
       <w:szCs w:val="20"/>
-      <w:lang w:val="fr-FR" w:eastAsia="zh-CN"/>
+      <w:lang w:eastAsia="zh-CN"/>
     </w:rPr>
   </w:style>
   <w:style w:type="paragraph" w:customStyle="1" w:styleId="interligne">
@@ -11531,7 +9926,7 @@
     <w:rPr>
       <w:sz w:val="22"/>
       <w:szCs w:val="20"/>
-      <w:lang w:val="fr-FR" w:eastAsia="zh-CN"/>
+      <w:lang w:eastAsia="zh-CN"/>
     </w:rPr>
   </w:style>
   <w:style w:type="paragraph" w:customStyle="1" w:styleId="Contenudecadre">
@@ -11546,12 +9941,12 @@
     </w:pPr>
     <w:rPr>
       <w:szCs w:val="20"/>
-      <w:lang w:val="fr-FR" w:eastAsia="zh-CN"/>
+      <w:lang w:eastAsia="zh-CN"/>
     </w:rPr>
   </w:style>
-  <w:style w:type="table" w:styleId="Grilledutableau">
+  <w:style w:type="table" w:styleId="TableGrid">
     <w:name w:val="Table Grid"/>
-    <w:basedOn w:val="TableauNormal"/>
+    <w:basedOn w:val="TableNormal"/>
     <w:uiPriority w:val="59"/>
     <w:rsid w:val="00ED0284"/>
     <w:tblPr>
@@ -11565,7 +9960,7 @@
       </w:tblBorders>
     </w:tblPr>
   </w:style>
-  <w:style w:type="paragraph" w:styleId="Paragraphedeliste">
+  <w:style w:type="paragraph" w:styleId="ListParagraph">
     <w:name w:val="List Paragraph"/>
     <w:basedOn w:val="Normal"/>
     <w:uiPriority w:val="34"/>
@@ -11575,9 +9970,6 @@
       <w:ind w:left="720"/>
       <w:contextualSpacing/>
     </w:pPr>
-    <w:rPr>
-      <w:lang w:val="fr-FR"/>
-    </w:rPr>
   </w:style>
 </w:styles>
 </file>

</xml_diff>

<commit_message>
s780 : add 'corrigée' to 'surface habitable' for avenant
</commit_message>
<xml_diff>
--- a/documents/Avenant-template.docx
+++ b/documents/Avenant-template.docx
@@ -1918,7 +1918,19 @@
         <w:rPr>
           <w:rFonts w:ascii="TimesNewRomanPSMT" w:hAnsi="TimesNewRomanPSMT" w:cs="TimesNewRomanPSMT"/>
         </w:rPr>
-        <w:t xml:space="preserve">2. Surface habitable totale (art. R. 111-2 du code de la construction et de l’habitation) : </w:t>
+        <w:t>2. Surface habitable</w:t>
+      </w:r>
+      <w:r>
+        <w:rPr>
+          <w:rFonts w:ascii="TimesNewRomanPSMT" w:hAnsi="TimesNewRomanPSMT" w:cs="TimesNewRomanPSMT"/>
+        </w:rPr>
+        <w:t xml:space="preserve"> / corrigée</w:t>
+      </w:r>
+      <w:r>
+        <w:rPr>
+          <w:rFonts w:ascii="TimesNewRomanPSMT" w:hAnsi="TimesNewRomanPSMT" w:cs="TimesNewRomanPSMT"/>
+        </w:rPr>
+        <w:t xml:space="preserve"> totale (art. R. 111-2 du code de la construction et de l’habitation) : </w:t>
       </w:r>
       <w:proofErr w:type="gramStart"/>
       <w:r>
@@ -2566,7 +2578,6 @@
         <w:jc w:val="both"/>
         <w:rPr>
           <w:rFonts w:ascii="TimesNewRomanPSMT" w:hAnsi="TimesNewRomanPSMT" w:cs="TimesNewRomanPSMT"/>
-          <w:lang w:val="en-US"/>
         </w:rPr>
       </w:pPr>
       <w:r>
@@ -2592,7 +2603,6 @@
           <w:rFonts w:ascii="TimesNewRomanPSMT" w:hAnsi="TimesNewRomanPSMT" w:cs="TimesNewRomanPSMT"/>
           <w:sz w:val="16"/>
           <w:szCs w:val="16"/>
-          <w:lang w:val="en-US"/>
         </w:rPr>
         <w:instrText xml:space="preserve"> FORMCHECKBOX </w:instrText>
       </w:r>
@@ -2624,14 +2634,12 @@
           <w:rFonts w:ascii="TimesNewRomanPSMT" w:hAnsi="TimesNewRomanPSMT" w:cs="TimesNewRomanPSMT"/>
           <w:sz w:val="16"/>
           <w:szCs w:val="16"/>
-          <w:lang w:val="en-US"/>
         </w:rPr>
         <w:t xml:space="preserve"> </w:t>
       </w:r>
       <w:r>
         <w:rPr>
           <w:rFonts w:ascii="TimesNewRomanPSMT" w:hAnsi="TimesNewRomanPSMT" w:cs="TimesNewRomanPSMT"/>
-          <w:lang w:val="en-US"/>
         </w:rPr>
         <w:t>Ateliers</w:t>
       </w:r>
@@ -2642,18 +2650,34 @@
         <w:jc w:val="both"/>
         <w:rPr>
           <w:rFonts w:ascii="TimesNewRomanPSMT" w:hAnsi="TimesNewRomanPSMT" w:cs="TimesNewRomanPSMT"/>
-          <w:lang w:val="en-US"/>
-        </w:rPr>
-      </w:pPr>
-      <w:r>
-        <w:rPr>
-          <w:rFonts w:ascii="TimesNewRomanPSMT" w:hAnsi="TimesNewRomanPSMT" w:cs="TimesNewRomanPSMT"/>
-          <w:sz w:val="16"/>
-          <w:szCs w:val="16"/>
-          <w:lang w:val="en-US"/>
+        </w:rPr>
+      </w:pPr>
+      <w:r>
+        <w:rPr>
+          <w:rFonts w:ascii="TimesNewRomanPSMT" w:hAnsi="TimesNewRomanPSMT" w:cs="TimesNewRomanPSMT"/>
+          <w:sz w:val="16"/>
+          <w:szCs w:val="16"/>
         </w:rPr>
         <w:lastRenderedPageBreak/>
-        <w:t xml:space="preserve">{%- endif %} </w:t>
+        <w:t xml:space="preserve">{%- </w:t>
+      </w:r>
+      <w:proofErr w:type="spellStart"/>
+      <w:r>
+        <w:rPr>
+          <w:rFonts w:ascii="TimesNewRomanPSMT" w:hAnsi="TimesNewRomanPSMT" w:cs="TimesNewRomanPSMT"/>
+          <w:sz w:val="16"/>
+          <w:szCs w:val="16"/>
+        </w:rPr>
+        <w:t>endif</w:t>
+      </w:r>
+      <w:proofErr w:type="spellEnd"/>
+      <w:r>
+        <w:rPr>
+          <w:rFonts w:ascii="TimesNewRomanPSMT" w:hAnsi="TimesNewRomanPSMT" w:cs="TimesNewRomanPSMT"/>
+          <w:sz w:val="16"/>
+          <w:szCs w:val="16"/>
+        </w:rPr>
+        <w:t xml:space="preserve"> %} </w:t>
       </w:r>
     </w:p>
     <w:p>
@@ -2664,17 +2688,43 @@
           <w:rFonts w:ascii="TimesNewRomanPSMT" w:hAnsi="TimesNewRomanPSMT" w:cs="TimesNewRomanPSMT"/>
           <w:sz w:val="16"/>
           <w:szCs w:val="16"/>
-          <w:lang w:val="en-US"/>
-        </w:rPr>
-      </w:pPr>
-      <w:r>
-        <w:rPr>
-          <w:rFonts w:ascii="TimesNewRomanPSMT" w:hAnsi="TimesNewRomanPSMT" w:cs="TimesNewRomanPSMT"/>
-          <w:sz w:val="16"/>
-          <w:szCs w:val="16"/>
-          <w:lang w:val="en-US"/>
-        </w:rPr>
-        <w:t>{%- if lot.annexe_sechoirs %}</w:t>
+        </w:rPr>
+      </w:pPr>
+      <w:r>
+        <w:rPr>
+          <w:rFonts w:ascii="TimesNewRomanPSMT" w:hAnsi="TimesNewRomanPSMT" w:cs="TimesNewRomanPSMT"/>
+          <w:sz w:val="16"/>
+          <w:szCs w:val="16"/>
+        </w:rPr>
+        <w:t xml:space="preserve">{%- if </w:t>
+      </w:r>
+      <w:proofErr w:type="spellStart"/>
+      <w:proofErr w:type="gramStart"/>
+      <w:r>
+        <w:rPr>
+          <w:rFonts w:ascii="TimesNewRomanPSMT" w:hAnsi="TimesNewRomanPSMT" w:cs="TimesNewRomanPSMT"/>
+          <w:sz w:val="16"/>
+          <w:szCs w:val="16"/>
+        </w:rPr>
+        <w:t>lot.annexe</w:t>
+      </w:r>
+      <w:proofErr w:type="gramEnd"/>
+      <w:r>
+        <w:rPr>
+          <w:rFonts w:ascii="TimesNewRomanPSMT" w:hAnsi="TimesNewRomanPSMT" w:cs="TimesNewRomanPSMT"/>
+          <w:sz w:val="16"/>
+          <w:szCs w:val="16"/>
+        </w:rPr>
+        <w:t>_sechoirs</w:t>
+      </w:r>
+      <w:proofErr w:type="spellEnd"/>
+      <w:r>
+        <w:rPr>
+          <w:rFonts w:ascii="TimesNewRomanPSMT" w:hAnsi="TimesNewRomanPSMT" w:cs="TimesNewRomanPSMT"/>
+          <w:sz w:val="16"/>
+          <w:szCs w:val="16"/>
+        </w:rPr>
+        <w:t xml:space="preserve"> %}</w:t>
       </w:r>
     </w:p>
     <w:p>
@@ -2683,7 +2733,6 @@
         <w:jc w:val="both"/>
         <w:rPr>
           <w:rFonts w:ascii="TimesNewRomanPSMT" w:hAnsi="TimesNewRomanPSMT" w:cs="TimesNewRomanPSMT"/>
-          <w:lang w:val="en-US"/>
         </w:rPr>
       </w:pPr>
       <w:r>
@@ -2709,7 +2758,6 @@
           <w:rFonts w:ascii="TimesNewRomanPSMT" w:hAnsi="TimesNewRomanPSMT" w:cs="TimesNewRomanPSMT"/>
           <w:sz w:val="16"/>
           <w:szCs w:val="16"/>
-          <w:lang w:val="en-US"/>
         </w:rPr>
         <w:instrText xml:space="preserve"> FORMCHECKBOX </w:instrText>
       </w:r>
@@ -2741,14 +2789,12 @@
           <w:rFonts w:ascii="TimesNewRomanPSMT" w:hAnsi="TimesNewRomanPSMT" w:cs="TimesNewRomanPSMT"/>
           <w:sz w:val="16"/>
           <w:szCs w:val="16"/>
-          <w:lang w:val="en-US"/>
         </w:rPr>
         <w:t xml:space="preserve"> </w:t>
       </w:r>
       <w:r>
         <w:rPr>
           <w:rFonts w:ascii="TimesNewRomanPSMT" w:hAnsi="TimesNewRomanPSMT" w:cs="TimesNewRomanPSMT"/>
-          <w:lang w:val="en-US"/>
         </w:rPr>
         <w:t>Séchoirs</w:t>
       </w:r>
@@ -4039,16 +4085,30 @@
                 <w:szCs w:val="14"/>
               </w:rPr>
             </w:pPr>
-            <w:proofErr w:type="gramStart"/>
             <w:r>
               <w:rPr>
                 <w:rFonts w:ascii="TimesNewRomanPSMT" w:hAnsi="TimesNewRomanPSMT" w:cs="TimesNewRomanPSMT"/>
                 <w:sz w:val="14"/>
                 <w:szCs w:val="14"/>
               </w:rPr>
-              <w:t>habitable</w:t>
-            </w:r>
-            <w:proofErr w:type="gramEnd"/>
+              <w:t>H</w:t>
+            </w:r>
+            <w:r>
+              <w:rPr>
+                <w:rFonts w:ascii="TimesNewRomanPSMT" w:hAnsi="TimesNewRomanPSMT" w:cs="TimesNewRomanPSMT"/>
+                <w:sz w:val="14"/>
+                <w:szCs w:val="14"/>
+              </w:rPr>
+              <w:t>abitable</w:t>
+            </w:r>
+            <w:r>
+              <w:rPr>
+                <w:rFonts w:ascii="TimesNewRomanPSMT" w:hAnsi="TimesNewRomanPSMT" w:cs="TimesNewRomanPSMT"/>
+                <w:sz w:val="14"/>
+                <w:szCs w:val="14"/>
+              </w:rPr>
+              <w:t xml:space="preserve"> / Corrigée</w:t>
+            </w:r>
           </w:p>
           <w:p>
             <w:pPr>
@@ -4056,7 +4116,6 @@
                 <w:rFonts w:ascii="TimesNewRomanPSMT" w:hAnsi="TimesNewRomanPSMT" w:cs="TimesNewRomanPSMT"/>
                 <w:sz w:val="14"/>
                 <w:szCs w:val="14"/>
-                <w:lang w:val="en-US"/>
               </w:rPr>
             </w:pPr>
             <w:r>
@@ -4192,7 +4251,23 @@
                 <w:sz w:val="14"/>
                 <w:szCs w:val="14"/>
               </w:rPr>
-              <w:t xml:space="preserve"> habitable augmentée de 50% de la surface des annexes)</w:t>
+              <w:t xml:space="preserve"> habitable</w:t>
+            </w:r>
+            <w:r>
+              <w:rPr>
+                <w:rFonts w:ascii="TimesNewRomanPSMT" w:hAnsi="TimesNewRomanPSMT" w:cs="TimesNewRomanPSMT"/>
+                <w:sz w:val="14"/>
+                <w:szCs w:val="14"/>
+              </w:rPr>
+              <w:t xml:space="preserve"> / corrigée</w:t>
+            </w:r>
+            <w:r>
+              <w:rPr>
+                <w:rFonts w:ascii="TimesNewRomanPSMT" w:hAnsi="TimesNewRomanPSMT" w:cs="TimesNewRomanPSMT"/>
+                <w:sz w:val="14"/>
+                <w:szCs w:val="14"/>
+              </w:rPr>
+              <w:t xml:space="preserve"> augmentée de 50% de la surface des annexes)</w:t>
             </w:r>
           </w:p>
         </w:tc>
@@ -6067,6 +6142,7 @@
           <w:sz w:val="20"/>
           <w:lang w:val="en-US"/>
         </w:rPr>
+        <w:lastRenderedPageBreak/>
         <w:t xml:space="preserve">{% if </w:t>
       </w:r>
       <w:proofErr w:type="spellStart"/>
@@ -6138,7 +6214,6 @@
                 <w:szCs w:val="16"/>
                 <w:lang w:val="en-US"/>
               </w:rPr>
-              <w:lastRenderedPageBreak/>
               <w:t xml:space="preserve">Type </w:t>
             </w:r>
             <w:proofErr w:type="spellStart"/>
@@ -8317,59 +8392,23 @@
                               </w:rPr>
                               <w:t xml:space="preserve">Fait en </w:t>
                             </w:r>
-                            <w:proofErr w:type="gramStart"/>
                             <w:r>
                               <w:rPr>
                                 <w:rFonts w:ascii="TimesNewRomanPSMT" w:hAnsi="TimesNewRomanPSMT" w:cs="TimesNewRomanPSMT"/>
                               </w:rPr>
-                              <w:t xml:space="preserve">{{ </w:t>
-                            </w:r>
-                            <w:proofErr w:type="spellStart"/>
-                            <w:r>
-                              <w:rPr>
-                                <w:rFonts w:ascii="TimesNewRomanPSMT" w:hAnsi="TimesNewRomanPSMT" w:cs="TimesNewRomanPSMT"/>
-                              </w:rPr>
-                              <w:t>administration</w:t>
-                            </w:r>
-                            <w:proofErr w:type="gramEnd"/>
-                            <w:r>
-                              <w:rPr>
-                                <w:rFonts w:ascii="TimesNewRomanPSMT" w:hAnsi="TimesNewRomanPSMT" w:cs="TimesNewRomanPSMT"/>
-                              </w:rPr>
-                              <w:t>.nb_convention_exemplaires</w:t>
-                            </w:r>
-                            <w:proofErr w:type="spellEnd"/>
-                            <w:r>
-                              <w:rPr>
-                                <w:rFonts w:ascii="TimesNewRomanPSMT" w:hAnsi="TimesNewRomanPSMT" w:cs="TimesNewRomanPSMT"/>
-                              </w:rPr>
-                              <w:t xml:space="preserve"> }} </w:t>
+                              <w:t xml:space="preserve">{{ administration.nb_convention_exemplaires }} </w:t>
                             </w:r>
                             <w:r>
                               <w:rPr>
                                 <w:rFonts w:ascii="TimesNewRomanPSMT" w:hAnsi="TimesNewRomanPSMT" w:cs="TimesNewRomanPSMT"/>
                               </w:rPr>
-                              <w:t>originaux à {{</w:t>
-                            </w:r>
-                            <w:proofErr w:type="spellStart"/>
-                            <w:r>
-                              <w:rPr>
-                                <w:rFonts w:ascii="TimesNewRomanPSMT" w:hAnsi="TimesNewRomanPSMT" w:cs="TimesNewRomanPSMT"/>
-                              </w:rPr>
-                              <w:t>administration.</w:t>
+                              <w:t>originaux à {{administration.</w:t>
                             </w:r>
                             <w:r>
                               <w:rPr>
                                 <w:rFonts w:ascii="TimesNewRomanPSMT" w:hAnsi="TimesNewRomanPSMT" w:cs="TimesNewRomanPSMT"/>
                               </w:rPr>
-                              <w:t>get_ville_signature_or_empty</w:t>
-                            </w:r>
-                            <w:proofErr w:type="spellEnd"/>
-                            <w:r>
-                              <w:rPr>
-                                <w:rFonts w:ascii="TimesNewRomanPSMT" w:hAnsi="TimesNewRomanPSMT" w:cs="TimesNewRomanPSMT"/>
-                              </w:rPr>
-                              <w:t xml:space="preserve">() </w:t>
+                              <w:t xml:space="preserve">get_ville_signature_or_empty() </w:t>
                             </w:r>
                             <w:r>
                               <w:rPr>
@@ -8402,18 +8441,15 @@
                               </w:rPr>
                               <w:t xml:space="preserve"> </w:t>
                             </w:r>
-                            <w:proofErr w:type="gramStart"/>
                             <w:r>
                               <w:t xml:space="preserve">{{ </w:t>
                             </w:r>
-                            <w:proofErr w:type="spellStart"/>
                             <w:r>
                               <w:rPr>
                                 <w:rFonts w:ascii="TimesNewRomanPSMT" w:hAnsi="TimesNewRomanPSMT" w:cs="TimesNewRomanPSMT"/>
                               </w:rPr>
                               <w:t>convention</w:t>
                             </w:r>
-                            <w:proofErr w:type="gramEnd"/>
                             <w:r>
                               <w:t>.signat</w:t>
                             </w:r>
@@ -8429,7 +8465,6 @@
                             <w:r>
                               <w:t>|default_empty_if_none</w:t>
                             </w:r>
-                            <w:proofErr w:type="spellEnd"/>
                             <w:r>
                               <w:t xml:space="preserve"> }}</w:t>
                             </w:r>
@@ -8478,18 +8513,15 @@
                               </w:rPr>
                               <w:t xml:space="preserve"> </w:t>
                             </w:r>
-                            <w:proofErr w:type="gramStart"/>
                             <w:r>
                               <w:t xml:space="preserve">{{ </w:t>
                             </w:r>
-                            <w:proofErr w:type="spellStart"/>
                             <w:r>
                               <w:rPr>
                                 <w:rFonts w:ascii="TimesNewRomanPSMT" w:hAnsi="TimesNewRomanPSMT" w:cs="TimesNewRomanPSMT"/>
                               </w:rPr>
                               <w:t>administration</w:t>
                             </w:r>
-                            <w:proofErr w:type="gramEnd"/>
                             <w:r>
                               <w:t>.signat</w:t>
                             </w:r>
@@ -8499,7 +8531,6 @@
                             <w:r>
                               <w:t>|default_empty_if_none</w:t>
                             </w:r>
-                            <w:proofErr w:type="spellEnd"/>
                             <w:r>
                               <w:t xml:space="preserve"> }}</w:t>
                             </w:r>
@@ -10224,7 +10255,7 @@
                                 <v:fill color2="black"/>
                                 <v:imagedata r:id="rId2" o:title="" croptop="-22f" cropbottom="-22f" cropleft="-25f" cropright="-25f"/>
                               </v:shape>
-                              <o:OLEObject Type="Embed" ProgID="Word.Picture.8" ShapeID="_x0000_i1025" DrawAspect="Content" ObjectID="_1737612978" r:id="rId3"/>
+                              <o:OLEObject Type="Embed" ProgID="Word.Picture.8" ShapeID="_x0000_i1025" DrawAspect="Content" ObjectID="_1740289386" r:id="rId3"/>
                             </w:object>
                           </w:r>
                         </w:p>
@@ -10304,7 +10335,7 @@
                           <v:fill color2="black"/>
                           <v:imagedata r:id="rId2" o:title="" croptop="-22f" cropbottom="-22f" cropleft="-25f" cropright="-25f"/>
                         </v:shape>
-                        <o:OLEObject Type="Embed" ProgID="Word.Picture.8" ShapeID="_x0000_i1025" DrawAspect="Content" ObjectID="_1737612978" r:id="rId4"/>
+                        <o:OLEObject Type="Embed" ProgID="Word.Picture.8" ShapeID="_x0000_i1025" DrawAspect="Content" ObjectID="_1740289386" r:id="rId4"/>
                       </w:object>
                     </w:r>
                   </w:p>

</xml_diff>

<commit_message>
s780 : add 'corrigée' to 'surface habitable' for avenant (#629)
</commit_message>
<xml_diff>
--- a/documents/Avenant-template.docx
+++ b/documents/Avenant-template.docx
@@ -1918,7 +1918,19 @@
         <w:rPr>
           <w:rFonts w:ascii="TimesNewRomanPSMT" w:hAnsi="TimesNewRomanPSMT" w:cs="TimesNewRomanPSMT"/>
         </w:rPr>
-        <w:t xml:space="preserve">2. Surface habitable totale (art. R. 111-2 du code de la construction et de l’habitation) : </w:t>
+        <w:t>2. Surface habitable</w:t>
+      </w:r>
+      <w:r>
+        <w:rPr>
+          <w:rFonts w:ascii="TimesNewRomanPSMT" w:hAnsi="TimesNewRomanPSMT" w:cs="TimesNewRomanPSMT"/>
+        </w:rPr>
+        <w:t xml:space="preserve"> / corrigée</w:t>
+      </w:r>
+      <w:r>
+        <w:rPr>
+          <w:rFonts w:ascii="TimesNewRomanPSMT" w:hAnsi="TimesNewRomanPSMT" w:cs="TimesNewRomanPSMT"/>
+        </w:rPr>
+        <w:t xml:space="preserve"> totale (art. R. 111-2 du code de la construction et de l’habitation) : </w:t>
       </w:r>
       <w:proofErr w:type="gramStart"/>
       <w:r>
@@ -2566,7 +2578,6 @@
         <w:jc w:val="both"/>
         <w:rPr>
           <w:rFonts w:ascii="TimesNewRomanPSMT" w:hAnsi="TimesNewRomanPSMT" w:cs="TimesNewRomanPSMT"/>
-          <w:lang w:val="en-US"/>
         </w:rPr>
       </w:pPr>
       <w:r>
@@ -2592,7 +2603,6 @@
           <w:rFonts w:ascii="TimesNewRomanPSMT" w:hAnsi="TimesNewRomanPSMT" w:cs="TimesNewRomanPSMT"/>
           <w:sz w:val="16"/>
           <w:szCs w:val="16"/>
-          <w:lang w:val="en-US"/>
         </w:rPr>
         <w:instrText xml:space="preserve"> FORMCHECKBOX </w:instrText>
       </w:r>
@@ -2624,14 +2634,12 @@
           <w:rFonts w:ascii="TimesNewRomanPSMT" w:hAnsi="TimesNewRomanPSMT" w:cs="TimesNewRomanPSMT"/>
           <w:sz w:val="16"/>
           <w:szCs w:val="16"/>
-          <w:lang w:val="en-US"/>
         </w:rPr>
         <w:t xml:space="preserve"> </w:t>
       </w:r>
       <w:r>
         <w:rPr>
           <w:rFonts w:ascii="TimesNewRomanPSMT" w:hAnsi="TimesNewRomanPSMT" w:cs="TimesNewRomanPSMT"/>
-          <w:lang w:val="en-US"/>
         </w:rPr>
         <w:t>Ateliers</w:t>
       </w:r>
@@ -2642,18 +2650,34 @@
         <w:jc w:val="both"/>
         <w:rPr>
           <w:rFonts w:ascii="TimesNewRomanPSMT" w:hAnsi="TimesNewRomanPSMT" w:cs="TimesNewRomanPSMT"/>
-          <w:lang w:val="en-US"/>
-        </w:rPr>
-      </w:pPr>
-      <w:r>
-        <w:rPr>
-          <w:rFonts w:ascii="TimesNewRomanPSMT" w:hAnsi="TimesNewRomanPSMT" w:cs="TimesNewRomanPSMT"/>
-          <w:sz w:val="16"/>
-          <w:szCs w:val="16"/>
-          <w:lang w:val="en-US"/>
+        </w:rPr>
+      </w:pPr>
+      <w:r>
+        <w:rPr>
+          <w:rFonts w:ascii="TimesNewRomanPSMT" w:hAnsi="TimesNewRomanPSMT" w:cs="TimesNewRomanPSMT"/>
+          <w:sz w:val="16"/>
+          <w:szCs w:val="16"/>
         </w:rPr>
         <w:lastRenderedPageBreak/>
-        <w:t xml:space="preserve">{%- endif %} </w:t>
+        <w:t xml:space="preserve">{%- </w:t>
+      </w:r>
+      <w:proofErr w:type="spellStart"/>
+      <w:r>
+        <w:rPr>
+          <w:rFonts w:ascii="TimesNewRomanPSMT" w:hAnsi="TimesNewRomanPSMT" w:cs="TimesNewRomanPSMT"/>
+          <w:sz w:val="16"/>
+          <w:szCs w:val="16"/>
+        </w:rPr>
+        <w:t>endif</w:t>
+      </w:r>
+      <w:proofErr w:type="spellEnd"/>
+      <w:r>
+        <w:rPr>
+          <w:rFonts w:ascii="TimesNewRomanPSMT" w:hAnsi="TimesNewRomanPSMT" w:cs="TimesNewRomanPSMT"/>
+          <w:sz w:val="16"/>
+          <w:szCs w:val="16"/>
+        </w:rPr>
+        <w:t xml:space="preserve"> %} </w:t>
       </w:r>
     </w:p>
     <w:p>
@@ -2664,17 +2688,43 @@
           <w:rFonts w:ascii="TimesNewRomanPSMT" w:hAnsi="TimesNewRomanPSMT" w:cs="TimesNewRomanPSMT"/>
           <w:sz w:val="16"/>
           <w:szCs w:val="16"/>
-          <w:lang w:val="en-US"/>
-        </w:rPr>
-      </w:pPr>
-      <w:r>
-        <w:rPr>
-          <w:rFonts w:ascii="TimesNewRomanPSMT" w:hAnsi="TimesNewRomanPSMT" w:cs="TimesNewRomanPSMT"/>
-          <w:sz w:val="16"/>
-          <w:szCs w:val="16"/>
-          <w:lang w:val="en-US"/>
-        </w:rPr>
-        <w:t>{%- if lot.annexe_sechoirs %}</w:t>
+        </w:rPr>
+      </w:pPr>
+      <w:r>
+        <w:rPr>
+          <w:rFonts w:ascii="TimesNewRomanPSMT" w:hAnsi="TimesNewRomanPSMT" w:cs="TimesNewRomanPSMT"/>
+          <w:sz w:val="16"/>
+          <w:szCs w:val="16"/>
+        </w:rPr>
+        <w:t xml:space="preserve">{%- if </w:t>
+      </w:r>
+      <w:proofErr w:type="spellStart"/>
+      <w:proofErr w:type="gramStart"/>
+      <w:r>
+        <w:rPr>
+          <w:rFonts w:ascii="TimesNewRomanPSMT" w:hAnsi="TimesNewRomanPSMT" w:cs="TimesNewRomanPSMT"/>
+          <w:sz w:val="16"/>
+          <w:szCs w:val="16"/>
+        </w:rPr>
+        <w:t>lot.annexe</w:t>
+      </w:r>
+      <w:proofErr w:type="gramEnd"/>
+      <w:r>
+        <w:rPr>
+          <w:rFonts w:ascii="TimesNewRomanPSMT" w:hAnsi="TimesNewRomanPSMT" w:cs="TimesNewRomanPSMT"/>
+          <w:sz w:val="16"/>
+          <w:szCs w:val="16"/>
+        </w:rPr>
+        <w:t>_sechoirs</w:t>
+      </w:r>
+      <w:proofErr w:type="spellEnd"/>
+      <w:r>
+        <w:rPr>
+          <w:rFonts w:ascii="TimesNewRomanPSMT" w:hAnsi="TimesNewRomanPSMT" w:cs="TimesNewRomanPSMT"/>
+          <w:sz w:val="16"/>
+          <w:szCs w:val="16"/>
+        </w:rPr>
+        <w:t xml:space="preserve"> %}</w:t>
       </w:r>
     </w:p>
     <w:p>
@@ -2683,7 +2733,6 @@
         <w:jc w:val="both"/>
         <w:rPr>
           <w:rFonts w:ascii="TimesNewRomanPSMT" w:hAnsi="TimesNewRomanPSMT" w:cs="TimesNewRomanPSMT"/>
-          <w:lang w:val="en-US"/>
         </w:rPr>
       </w:pPr>
       <w:r>
@@ -2709,7 +2758,6 @@
           <w:rFonts w:ascii="TimesNewRomanPSMT" w:hAnsi="TimesNewRomanPSMT" w:cs="TimesNewRomanPSMT"/>
           <w:sz w:val="16"/>
           <w:szCs w:val="16"/>
-          <w:lang w:val="en-US"/>
         </w:rPr>
         <w:instrText xml:space="preserve"> FORMCHECKBOX </w:instrText>
       </w:r>
@@ -2741,14 +2789,12 @@
           <w:rFonts w:ascii="TimesNewRomanPSMT" w:hAnsi="TimesNewRomanPSMT" w:cs="TimesNewRomanPSMT"/>
           <w:sz w:val="16"/>
           <w:szCs w:val="16"/>
-          <w:lang w:val="en-US"/>
         </w:rPr>
         <w:t xml:space="preserve"> </w:t>
       </w:r>
       <w:r>
         <w:rPr>
           <w:rFonts w:ascii="TimesNewRomanPSMT" w:hAnsi="TimesNewRomanPSMT" w:cs="TimesNewRomanPSMT"/>
-          <w:lang w:val="en-US"/>
         </w:rPr>
         <w:t>Séchoirs</w:t>
       </w:r>
@@ -4039,16 +4085,30 @@
                 <w:szCs w:val="14"/>
               </w:rPr>
             </w:pPr>
-            <w:proofErr w:type="gramStart"/>
             <w:r>
               <w:rPr>
                 <w:rFonts w:ascii="TimesNewRomanPSMT" w:hAnsi="TimesNewRomanPSMT" w:cs="TimesNewRomanPSMT"/>
                 <w:sz w:val="14"/>
                 <w:szCs w:val="14"/>
               </w:rPr>
-              <w:t>habitable</w:t>
-            </w:r>
-            <w:proofErr w:type="gramEnd"/>
+              <w:t>H</w:t>
+            </w:r>
+            <w:r>
+              <w:rPr>
+                <w:rFonts w:ascii="TimesNewRomanPSMT" w:hAnsi="TimesNewRomanPSMT" w:cs="TimesNewRomanPSMT"/>
+                <w:sz w:val="14"/>
+                <w:szCs w:val="14"/>
+              </w:rPr>
+              <w:t>abitable</w:t>
+            </w:r>
+            <w:r>
+              <w:rPr>
+                <w:rFonts w:ascii="TimesNewRomanPSMT" w:hAnsi="TimesNewRomanPSMT" w:cs="TimesNewRomanPSMT"/>
+                <w:sz w:val="14"/>
+                <w:szCs w:val="14"/>
+              </w:rPr>
+              <w:t xml:space="preserve"> / Corrigée</w:t>
+            </w:r>
           </w:p>
           <w:p>
             <w:pPr>
@@ -4056,7 +4116,6 @@
                 <w:rFonts w:ascii="TimesNewRomanPSMT" w:hAnsi="TimesNewRomanPSMT" w:cs="TimesNewRomanPSMT"/>
                 <w:sz w:val="14"/>
                 <w:szCs w:val="14"/>
-                <w:lang w:val="en-US"/>
               </w:rPr>
             </w:pPr>
             <w:r>
@@ -4192,7 +4251,23 @@
                 <w:sz w:val="14"/>
                 <w:szCs w:val="14"/>
               </w:rPr>
-              <w:t xml:space="preserve"> habitable augmentée de 50% de la surface des annexes)</w:t>
+              <w:t xml:space="preserve"> habitable</w:t>
+            </w:r>
+            <w:r>
+              <w:rPr>
+                <w:rFonts w:ascii="TimesNewRomanPSMT" w:hAnsi="TimesNewRomanPSMT" w:cs="TimesNewRomanPSMT"/>
+                <w:sz w:val="14"/>
+                <w:szCs w:val="14"/>
+              </w:rPr>
+              <w:t xml:space="preserve"> / corrigée</w:t>
+            </w:r>
+            <w:r>
+              <w:rPr>
+                <w:rFonts w:ascii="TimesNewRomanPSMT" w:hAnsi="TimesNewRomanPSMT" w:cs="TimesNewRomanPSMT"/>
+                <w:sz w:val="14"/>
+                <w:szCs w:val="14"/>
+              </w:rPr>
+              <w:t xml:space="preserve"> augmentée de 50% de la surface des annexes)</w:t>
             </w:r>
           </w:p>
         </w:tc>
@@ -6067,6 +6142,7 @@
           <w:sz w:val="20"/>
           <w:lang w:val="en-US"/>
         </w:rPr>
+        <w:lastRenderedPageBreak/>
         <w:t xml:space="preserve">{% if </w:t>
       </w:r>
       <w:proofErr w:type="spellStart"/>
@@ -6138,7 +6214,6 @@
                 <w:szCs w:val="16"/>
                 <w:lang w:val="en-US"/>
               </w:rPr>
-              <w:lastRenderedPageBreak/>
               <w:t xml:space="preserve">Type </w:t>
             </w:r>
             <w:proofErr w:type="spellStart"/>
@@ -8317,59 +8392,23 @@
                               </w:rPr>
                               <w:t xml:space="preserve">Fait en </w:t>
                             </w:r>
-                            <w:proofErr w:type="gramStart"/>
                             <w:r>
                               <w:rPr>
                                 <w:rFonts w:ascii="TimesNewRomanPSMT" w:hAnsi="TimesNewRomanPSMT" w:cs="TimesNewRomanPSMT"/>
                               </w:rPr>
-                              <w:t xml:space="preserve">{{ </w:t>
-                            </w:r>
-                            <w:proofErr w:type="spellStart"/>
-                            <w:r>
-                              <w:rPr>
-                                <w:rFonts w:ascii="TimesNewRomanPSMT" w:hAnsi="TimesNewRomanPSMT" w:cs="TimesNewRomanPSMT"/>
-                              </w:rPr>
-                              <w:t>administration</w:t>
-                            </w:r>
-                            <w:proofErr w:type="gramEnd"/>
-                            <w:r>
-                              <w:rPr>
-                                <w:rFonts w:ascii="TimesNewRomanPSMT" w:hAnsi="TimesNewRomanPSMT" w:cs="TimesNewRomanPSMT"/>
-                              </w:rPr>
-                              <w:t>.nb_convention_exemplaires</w:t>
-                            </w:r>
-                            <w:proofErr w:type="spellEnd"/>
-                            <w:r>
-                              <w:rPr>
-                                <w:rFonts w:ascii="TimesNewRomanPSMT" w:hAnsi="TimesNewRomanPSMT" w:cs="TimesNewRomanPSMT"/>
-                              </w:rPr>
-                              <w:t xml:space="preserve"> }} </w:t>
+                              <w:t xml:space="preserve">{{ administration.nb_convention_exemplaires }} </w:t>
                             </w:r>
                             <w:r>
                               <w:rPr>
                                 <w:rFonts w:ascii="TimesNewRomanPSMT" w:hAnsi="TimesNewRomanPSMT" w:cs="TimesNewRomanPSMT"/>
                               </w:rPr>
-                              <w:t>originaux à {{</w:t>
-                            </w:r>
-                            <w:proofErr w:type="spellStart"/>
-                            <w:r>
-                              <w:rPr>
-                                <w:rFonts w:ascii="TimesNewRomanPSMT" w:hAnsi="TimesNewRomanPSMT" w:cs="TimesNewRomanPSMT"/>
-                              </w:rPr>
-                              <w:t>administration.</w:t>
+                              <w:t>originaux à {{administration.</w:t>
                             </w:r>
                             <w:r>
                               <w:rPr>
                                 <w:rFonts w:ascii="TimesNewRomanPSMT" w:hAnsi="TimesNewRomanPSMT" w:cs="TimesNewRomanPSMT"/>
                               </w:rPr>
-                              <w:t>get_ville_signature_or_empty</w:t>
-                            </w:r>
-                            <w:proofErr w:type="spellEnd"/>
-                            <w:r>
-                              <w:rPr>
-                                <w:rFonts w:ascii="TimesNewRomanPSMT" w:hAnsi="TimesNewRomanPSMT" w:cs="TimesNewRomanPSMT"/>
-                              </w:rPr>
-                              <w:t xml:space="preserve">() </w:t>
+                              <w:t xml:space="preserve">get_ville_signature_or_empty() </w:t>
                             </w:r>
                             <w:r>
                               <w:rPr>
@@ -8402,18 +8441,15 @@
                               </w:rPr>
                               <w:t xml:space="preserve"> </w:t>
                             </w:r>
-                            <w:proofErr w:type="gramStart"/>
                             <w:r>
                               <w:t xml:space="preserve">{{ </w:t>
                             </w:r>
-                            <w:proofErr w:type="spellStart"/>
                             <w:r>
                               <w:rPr>
                                 <w:rFonts w:ascii="TimesNewRomanPSMT" w:hAnsi="TimesNewRomanPSMT" w:cs="TimesNewRomanPSMT"/>
                               </w:rPr>
                               <w:t>convention</w:t>
                             </w:r>
-                            <w:proofErr w:type="gramEnd"/>
                             <w:r>
                               <w:t>.signat</w:t>
                             </w:r>
@@ -8429,7 +8465,6 @@
                             <w:r>
                               <w:t>|default_empty_if_none</w:t>
                             </w:r>
-                            <w:proofErr w:type="spellEnd"/>
                             <w:r>
                               <w:t xml:space="preserve"> }}</w:t>
                             </w:r>
@@ -8478,18 +8513,15 @@
                               </w:rPr>
                               <w:t xml:space="preserve"> </w:t>
                             </w:r>
-                            <w:proofErr w:type="gramStart"/>
                             <w:r>
                               <w:t xml:space="preserve">{{ </w:t>
                             </w:r>
-                            <w:proofErr w:type="spellStart"/>
                             <w:r>
                               <w:rPr>
                                 <w:rFonts w:ascii="TimesNewRomanPSMT" w:hAnsi="TimesNewRomanPSMT" w:cs="TimesNewRomanPSMT"/>
                               </w:rPr>
                               <w:t>administration</w:t>
                             </w:r>
-                            <w:proofErr w:type="gramEnd"/>
                             <w:r>
                               <w:t>.signat</w:t>
                             </w:r>
@@ -8499,7 +8531,6 @@
                             <w:r>
                               <w:t>|default_empty_if_none</w:t>
                             </w:r>
-                            <w:proofErr w:type="spellEnd"/>
                             <w:r>
                               <w:t xml:space="preserve"> }}</w:t>
                             </w:r>
@@ -10224,7 +10255,7 @@
                                 <v:fill color2="black"/>
                                 <v:imagedata r:id="rId2" o:title="" croptop="-22f" cropbottom="-22f" cropleft="-25f" cropright="-25f"/>
                               </v:shape>
-                              <o:OLEObject Type="Embed" ProgID="Word.Picture.8" ShapeID="_x0000_i1025" DrawAspect="Content" ObjectID="_1737612978" r:id="rId3"/>
+                              <o:OLEObject Type="Embed" ProgID="Word.Picture.8" ShapeID="_x0000_i1025" DrawAspect="Content" ObjectID="_1740289386" r:id="rId3"/>
                             </w:object>
                           </w:r>
                         </w:p>
@@ -10304,7 +10335,7 @@
                           <v:fill color2="black"/>
                           <v:imagedata r:id="rId2" o:title="" croptop="-22f" cropbottom="-22f" cropleft="-25f" cropright="-25f"/>
                         </v:shape>
-                        <o:OLEObject Type="Embed" ProgID="Word.Picture.8" ShapeID="_x0000_i1025" DrawAspect="Content" ObjectID="_1737612978" r:id="rId4"/>
+                        <o:OLEObject Type="Embed" ProgID="Word.Picture.8" ShapeID="_x0000_i1025" DrawAspect="Content" ObjectID="_1740289386" r:id="rId4"/>
                       </w:object>
                     </w:r>
                   </w:p>

</xml_diff>

<commit_message>
Revert "s780 : add 'corrigée' to 'surface habitable' for avenant (#629)"
This reverts commit e25634c0b4b2dd7dbbbee15a2fd037cccad9cde9.
</commit_message>
<xml_diff>
--- a/documents/Avenant-template.docx
+++ b/documents/Avenant-template.docx
@@ -1918,19 +1918,7 @@
         <w:rPr>
           <w:rFonts w:ascii="TimesNewRomanPSMT" w:hAnsi="TimesNewRomanPSMT" w:cs="TimesNewRomanPSMT"/>
         </w:rPr>
-        <w:t>2. Surface habitable</w:t>
-      </w:r>
-      <w:r>
-        <w:rPr>
-          <w:rFonts w:ascii="TimesNewRomanPSMT" w:hAnsi="TimesNewRomanPSMT" w:cs="TimesNewRomanPSMT"/>
-        </w:rPr>
-        <w:t xml:space="preserve"> / corrigée</w:t>
-      </w:r>
-      <w:r>
-        <w:rPr>
-          <w:rFonts w:ascii="TimesNewRomanPSMT" w:hAnsi="TimesNewRomanPSMT" w:cs="TimesNewRomanPSMT"/>
-        </w:rPr>
-        <w:t xml:space="preserve"> totale (art. R. 111-2 du code de la construction et de l’habitation) : </w:t>
+        <w:t xml:space="preserve">2. Surface habitable totale (art. R. 111-2 du code de la construction et de l’habitation) : </w:t>
       </w:r>
       <w:proofErr w:type="gramStart"/>
       <w:r>
@@ -2578,6 +2566,7 @@
         <w:jc w:val="both"/>
         <w:rPr>
           <w:rFonts w:ascii="TimesNewRomanPSMT" w:hAnsi="TimesNewRomanPSMT" w:cs="TimesNewRomanPSMT"/>
+          <w:lang w:val="en-US"/>
         </w:rPr>
       </w:pPr>
       <w:r>
@@ -2603,6 +2592,7 @@
           <w:rFonts w:ascii="TimesNewRomanPSMT" w:hAnsi="TimesNewRomanPSMT" w:cs="TimesNewRomanPSMT"/>
           <w:sz w:val="16"/>
           <w:szCs w:val="16"/>
+          <w:lang w:val="en-US"/>
         </w:rPr>
         <w:instrText xml:space="preserve"> FORMCHECKBOX </w:instrText>
       </w:r>
@@ -2634,12 +2624,14 @@
           <w:rFonts w:ascii="TimesNewRomanPSMT" w:hAnsi="TimesNewRomanPSMT" w:cs="TimesNewRomanPSMT"/>
           <w:sz w:val="16"/>
           <w:szCs w:val="16"/>
+          <w:lang w:val="en-US"/>
         </w:rPr>
         <w:t xml:space="preserve"> </w:t>
       </w:r>
       <w:r>
         <w:rPr>
           <w:rFonts w:ascii="TimesNewRomanPSMT" w:hAnsi="TimesNewRomanPSMT" w:cs="TimesNewRomanPSMT"/>
+          <w:lang w:val="en-US"/>
         </w:rPr>
         <w:t>Ateliers</w:t>
       </w:r>
@@ -2650,34 +2642,18 @@
         <w:jc w:val="both"/>
         <w:rPr>
           <w:rFonts w:ascii="TimesNewRomanPSMT" w:hAnsi="TimesNewRomanPSMT" w:cs="TimesNewRomanPSMT"/>
-        </w:rPr>
-      </w:pPr>
-      <w:r>
-        <w:rPr>
-          <w:rFonts w:ascii="TimesNewRomanPSMT" w:hAnsi="TimesNewRomanPSMT" w:cs="TimesNewRomanPSMT"/>
-          <w:sz w:val="16"/>
-          <w:szCs w:val="16"/>
+          <w:lang w:val="en-US"/>
+        </w:rPr>
+      </w:pPr>
+      <w:r>
+        <w:rPr>
+          <w:rFonts w:ascii="TimesNewRomanPSMT" w:hAnsi="TimesNewRomanPSMT" w:cs="TimesNewRomanPSMT"/>
+          <w:sz w:val="16"/>
+          <w:szCs w:val="16"/>
+          <w:lang w:val="en-US"/>
         </w:rPr>
         <w:lastRenderedPageBreak/>
-        <w:t xml:space="preserve">{%- </w:t>
-      </w:r>
-      <w:proofErr w:type="spellStart"/>
-      <w:r>
-        <w:rPr>
-          <w:rFonts w:ascii="TimesNewRomanPSMT" w:hAnsi="TimesNewRomanPSMT" w:cs="TimesNewRomanPSMT"/>
-          <w:sz w:val="16"/>
-          <w:szCs w:val="16"/>
-        </w:rPr>
-        <w:t>endif</w:t>
-      </w:r>
-      <w:proofErr w:type="spellEnd"/>
-      <w:r>
-        <w:rPr>
-          <w:rFonts w:ascii="TimesNewRomanPSMT" w:hAnsi="TimesNewRomanPSMT" w:cs="TimesNewRomanPSMT"/>
-          <w:sz w:val="16"/>
-          <w:szCs w:val="16"/>
-        </w:rPr>
-        <w:t xml:space="preserve"> %} </w:t>
+        <w:t xml:space="preserve">{%- endif %} </w:t>
       </w:r>
     </w:p>
     <w:p>
@@ -2688,43 +2664,17 @@
           <w:rFonts w:ascii="TimesNewRomanPSMT" w:hAnsi="TimesNewRomanPSMT" w:cs="TimesNewRomanPSMT"/>
           <w:sz w:val="16"/>
           <w:szCs w:val="16"/>
-        </w:rPr>
-      </w:pPr>
-      <w:r>
-        <w:rPr>
-          <w:rFonts w:ascii="TimesNewRomanPSMT" w:hAnsi="TimesNewRomanPSMT" w:cs="TimesNewRomanPSMT"/>
-          <w:sz w:val="16"/>
-          <w:szCs w:val="16"/>
-        </w:rPr>
-        <w:t xml:space="preserve">{%- if </w:t>
-      </w:r>
-      <w:proofErr w:type="spellStart"/>
-      <w:proofErr w:type="gramStart"/>
-      <w:r>
-        <w:rPr>
-          <w:rFonts w:ascii="TimesNewRomanPSMT" w:hAnsi="TimesNewRomanPSMT" w:cs="TimesNewRomanPSMT"/>
-          <w:sz w:val="16"/>
-          <w:szCs w:val="16"/>
-        </w:rPr>
-        <w:t>lot.annexe</w:t>
-      </w:r>
-      <w:proofErr w:type="gramEnd"/>
-      <w:r>
-        <w:rPr>
-          <w:rFonts w:ascii="TimesNewRomanPSMT" w:hAnsi="TimesNewRomanPSMT" w:cs="TimesNewRomanPSMT"/>
-          <w:sz w:val="16"/>
-          <w:szCs w:val="16"/>
-        </w:rPr>
-        <w:t>_sechoirs</w:t>
-      </w:r>
-      <w:proofErr w:type="spellEnd"/>
-      <w:r>
-        <w:rPr>
-          <w:rFonts w:ascii="TimesNewRomanPSMT" w:hAnsi="TimesNewRomanPSMT" w:cs="TimesNewRomanPSMT"/>
-          <w:sz w:val="16"/>
-          <w:szCs w:val="16"/>
-        </w:rPr>
-        <w:t xml:space="preserve"> %}</w:t>
+          <w:lang w:val="en-US"/>
+        </w:rPr>
+      </w:pPr>
+      <w:r>
+        <w:rPr>
+          <w:rFonts w:ascii="TimesNewRomanPSMT" w:hAnsi="TimesNewRomanPSMT" w:cs="TimesNewRomanPSMT"/>
+          <w:sz w:val="16"/>
+          <w:szCs w:val="16"/>
+          <w:lang w:val="en-US"/>
+        </w:rPr>
+        <w:t>{%- if lot.annexe_sechoirs %}</w:t>
       </w:r>
     </w:p>
     <w:p>
@@ -2733,6 +2683,7 @@
         <w:jc w:val="both"/>
         <w:rPr>
           <w:rFonts w:ascii="TimesNewRomanPSMT" w:hAnsi="TimesNewRomanPSMT" w:cs="TimesNewRomanPSMT"/>
+          <w:lang w:val="en-US"/>
         </w:rPr>
       </w:pPr>
       <w:r>
@@ -2758,6 +2709,7 @@
           <w:rFonts w:ascii="TimesNewRomanPSMT" w:hAnsi="TimesNewRomanPSMT" w:cs="TimesNewRomanPSMT"/>
           <w:sz w:val="16"/>
           <w:szCs w:val="16"/>
+          <w:lang w:val="en-US"/>
         </w:rPr>
         <w:instrText xml:space="preserve"> FORMCHECKBOX </w:instrText>
       </w:r>
@@ -2789,12 +2741,14 @@
           <w:rFonts w:ascii="TimesNewRomanPSMT" w:hAnsi="TimesNewRomanPSMT" w:cs="TimesNewRomanPSMT"/>
           <w:sz w:val="16"/>
           <w:szCs w:val="16"/>
+          <w:lang w:val="en-US"/>
         </w:rPr>
         <w:t xml:space="preserve"> </w:t>
       </w:r>
       <w:r>
         <w:rPr>
           <w:rFonts w:ascii="TimesNewRomanPSMT" w:hAnsi="TimesNewRomanPSMT" w:cs="TimesNewRomanPSMT"/>
+          <w:lang w:val="en-US"/>
         </w:rPr>
         <w:t>Séchoirs</w:t>
       </w:r>
@@ -4085,30 +4039,16 @@
                 <w:szCs w:val="14"/>
               </w:rPr>
             </w:pPr>
+            <w:proofErr w:type="gramStart"/>
             <w:r>
               <w:rPr>
                 <w:rFonts w:ascii="TimesNewRomanPSMT" w:hAnsi="TimesNewRomanPSMT" w:cs="TimesNewRomanPSMT"/>
                 <w:sz w:val="14"/>
                 <w:szCs w:val="14"/>
               </w:rPr>
-              <w:t>H</w:t>
-            </w:r>
-            <w:r>
-              <w:rPr>
-                <w:rFonts w:ascii="TimesNewRomanPSMT" w:hAnsi="TimesNewRomanPSMT" w:cs="TimesNewRomanPSMT"/>
-                <w:sz w:val="14"/>
-                <w:szCs w:val="14"/>
-              </w:rPr>
-              <w:t>abitable</w:t>
-            </w:r>
-            <w:r>
-              <w:rPr>
-                <w:rFonts w:ascii="TimesNewRomanPSMT" w:hAnsi="TimesNewRomanPSMT" w:cs="TimesNewRomanPSMT"/>
-                <w:sz w:val="14"/>
-                <w:szCs w:val="14"/>
-              </w:rPr>
-              <w:t xml:space="preserve"> / Corrigée</w:t>
-            </w:r>
+              <w:t>habitable</w:t>
+            </w:r>
+            <w:proofErr w:type="gramEnd"/>
           </w:p>
           <w:p>
             <w:pPr>
@@ -4116,6 +4056,7 @@
                 <w:rFonts w:ascii="TimesNewRomanPSMT" w:hAnsi="TimesNewRomanPSMT" w:cs="TimesNewRomanPSMT"/>
                 <w:sz w:val="14"/>
                 <w:szCs w:val="14"/>
+                <w:lang w:val="en-US"/>
               </w:rPr>
             </w:pPr>
             <w:r>
@@ -4251,23 +4192,7 @@
                 <w:sz w:val="14"/>
                 <w:szCs w:val="14"/>
               </w:rPr>
-              <w:t xml:space="preserve"> habitable</w:t>
-            </w:r>
-            <w:r>
-              <w:rPr>
-                <w:rFonts w:ascii="TimesNewRomanPSMT" w:hAnsi="TimesNewRomanPSMT" w:cs="TimesNewRomanPSMT"/>
-                <w:sz w:val="14"/>
-                <w:szCs w:val="14"/>
-              </w:rPr>
-              <w:t xml:space="preserve"> / corrigée</w:t>
-            </w:r>
-            <w:r>
-              <w:rPr>
-                <w:rFonts w:ascii="TimesNewRomanPSMT" w:hAnsi="TimesNewRomanPSMT" w:cs="TimesNewRomanPSMT"/>
-                <w:sz w:val="14"/>
-                <w:szCs w:val="14"/>
-              </w:rPr>
-              <w:t xml:space="preserve"> augmentée de 50% de la surface des annexes)</w:t>
+              <w:t xml:space="preserve"> habitable augmentée de 50% de la surface des annexes)</w:t>
             </w:r>
           </w:p>
         </w:tc>
@@ -6142,7 +6067,6 @@
           <w:sz w:val="20"/>
           <w:lang w:val="en-US"/>
         </w:rPr>
-        <w:lastRenderedPageBreak/>
         <w:t xml:space="preserve">{% if </w:t>
       </w:r>
       <w:proofErr w:type="spellStart"/>
@@ -6214,6 +6138,7 @@
                 <w:szCs w:val="16"/>
                 <w:lang w:val="en-US"/>
               </w:rPr>
+              <w:lastRenderedPageBreak/>
               <w:t xml:space="preserve">Type </w:t>
             </w:r>
             <w:proofErr w:type="spellStart"/>
@@ -8392,23 +8317,59 @@
                               </w:rPr>
                               <w:t xml:space="preserve">Fait en </w:t>
                             </w:r>
+                            <w:proofErr w:type="gramStart"/>
                             <w:r>
                               <w:rPr>
                                 <w:rFonts w:ascii="TimesNewRomanPSMT" w:hAnsi="TimesNewRomanPSMT" w:cs="TimesNewRomanPSMT"/>
                               </w:rPr>
-                              <w:t xml:space="preserve">{{ administration.nb_convention_exemplaires }} </w:t>
+                              <w:t xml:space="preserve">{{ </w:t>
+                            </w:r>
+                            <w:proofErr w:type="spellStart"/>
+                            <w:r>
+                              <w:rPr>
+                                <w:rFonts w:ascii="TimesNewRomanPSMT" w:hAnsi="TimesNewRomanPSMT" w:cs="TimesNewRomanPSMT"/>
+                              </w:rPr>
+                              <w:t>administration</w:t>
+                            </w:r>
+                            <w:proofErr w:type="gramEnd"/>
+                            <w:r>
+                              <w:rPr>
+                                <w:rFonts w:ascii="TimesNewRomanPSMT" w:hAnsi="TimesNewRomanPSMT" w:cs="TimesNewRomanPSMT"/>
+                              </w:rPr>
+                              <w:t>.nb_convention_exemplaires</w:t>
+                            </w:r>
+                            <w:proofErr w:type="spellEnd"/>
+                            <w:r>
+                              <w:rPr>
+                                <w:rFonts w:ascii="TimesNewRomanPSMT" w:hAnsi="TimesNewRomanPSMT" w:cs="TimesNewRomanPSMT"/>
+                              </w:rPr>
+                              <w:t xml:space="preserve"> }} </w:t>
                             </w:r>
                             <w:r>
                               <w:rPr>
                                 <w:rFonts w:ascii="TimesNewRomanPSMT" w:hAnsi="TimesNewRomanPSMT" w:cs="TimesNewRomanPSMT"/>
                               </w:rPr>
-                              <w:t>originaux à {{administration.</w:t>
+                              <w:t>originaux à {{</w:t>
+                            </w:r>
+                            <w:proofErr w:type="spellStart"/>
+                            <w:r>
+                              <w:rPr>
+                                <w:rFonts w:ascii="TimesNewRomanPSMT" w:hAnsi="TimesNewRomanPSMT" w:cs="TimesNewRomanPSMT"/>
+                              </w:rPr>
+                              <w:t>administration.</w:t>
                             </w:r>
                             <w:r>
                               <w:rPr>
                                 <w:rFonts w:ascii="TimesNewRomanPSMT" w:hAnsi="TimesNewRomanPSMT" w:cs="TimesNewRomanPSMT"/>
                               </w:rPr>
-                              <w:t xml:space="preserve">get_ville_signature_or_empty() </w:t>
+                              <w:t>get_ville_signature_or_empty</w:t>
+                            </w:r>
+                            <w:proofErr w:type="spellEnd"/>
+                            <w:r>
+                              <w:rPr>
+                                <w:rFonts w:ascii="TimesNewRomanPSMT" w:hAnsi="TimesNewRomanPSMT" w:cs="TimesNewRomanPSMT"/>
+                              </w:rPr>
+                              <w:t xml:space="preserve">() </w:t>
                             </w:r>
                             <w:r>
                               <w:rPr>
@@ -8441,15 +8402,18 @@
                               </w:rPr>
                               <w:t xml:space="preserve"> </w:t>
                             </w:r>
+                            <w:proofErr w:type="gramStart"/>
                             <w:r>
                               <w:t xml:space="preserve">{{ </w:t>
                             </w:r>
+                            <w:proofErr w:type="spellStart"/>
                             <w:r>
                               <w:rPr>
                                 <w:rFonts w:ascii="TimesNewRomanPSMT" w:hAnsi="TimesNewRomanPSMT" w:cs="TimesNewRomanPSMT"/>
                               </w:rPr>
                               <w:t>convention</w:t>
                             </w:r>
+                            <w:proofErr w:type="gramEnd"/>
                             <w:r>
                               <w:t>.signat</w:t>
                             </w:r>
@@ -8465,6 +8429,7 @@
                             <w:r>
                               <w:t>|default_empty_if_none</w:t>
                             </w:r>
+                            <w:proofErr w:type="spellEnd"/>
                             <w:r>
                               <w:t xml:space="preserve"> }}</w:t>
                             </w:r>
@@ -8513,15 +8478,18 @@
                               </w:rPr>
                               <w:t xml:space="preserve"> </w:t>
                             </w:r>
+                            <w:proofErr w:type="gramStart"/>
                             <w:r>
                               <w:t xml:space="preserve">{{ </w:t>
                             </w:r>
+                            <w:proofErr w:type="spellStart"/>
                             <w:r>
                               <w:rPr>
                                 <w:rFonts w:ascii="TimesNewRomanPSMT" w:hAnsi="TimesNewRomanPSMT" w:cs="TimesNewRomanPSMT"/>
                               </w:rPr>
                               <w:t>administration</w:t>
                             </w:r>
+                            <w:proofErr w:type="gramEnd"/>
                             <w:r>
                               <w:t>.signat</w:t>
                             </w:r>
@@ -8531,6 +8499,7 @@
                             <w:r>
                               <w:t>|default_empty_if_none</w:t>
                             </w:r>
+                            <w:proofErr w:type="spellEnd"/>
                             <w:r>
                               <w:t xml:space="preserve"> }}</w:t>
                             </w:r>
@@ -10255,7 +10224,7 @@
                                 <v:fill color2="black"/>
                                 <v:imagedata r:id="rId2" o:title="" croptop="-22f" cropbottom="-22f" cropleft="-25f" cropright="-25f"/>
                               </v:shape>
-                              <o:OLEObject Type="Embed" ProgID="Word.Picture.8" ShapeID="_x0000_i1025" DrawAspect="Content" ObjectID="_1740289386" r:id="rId3"/>
+                              <o:OLEObject Type="Embed" ProgID="Word.Picture.8" ShapeID="_x0000_i1025" DrawAspect="Content" ObjectID="_1737612978" r:id="rId3"/>
                             </w:object>
                           </w:r>
                         </w:p>
@@ -10335,7 +10304,7 @@
                           <v:fill color2="black"/>
                           <v:imagedata r:id="rId2" o:title="" croptop="-22f" cropbottom="-22f" cropleft="-25f" cropright="-25f"/>
                         </v:shape>
-                        <o:OLEObject Type="Embed" ProgID="Word.Picture.8" ShapeID="_x0000_i1025" DrawAspect="Content" ObjectID="_1740289386" r:id="rId4"/>
+                        <o:OLEObject Type="Embed" ProgID="Word.Picture.8" ShapeID="_x0000_i1025" DrawAspect="Content" ObjectID="_1737612978" r:id="rId4"/>
                       </w:object>
                     </w:r>
                   </w:p>

</xml_diff>

<commit_message>
missing 'Surface locaux collectifs residentiels' on avenant document
</commit_message>
<xml_diff>
--- a/documents/Avenant-template.docx
+++ b/documents/Avenant-template.docx
@@ -33,7 +33,6 @@
         <w:t xml:space="preserve">{% if </w:t>
       </w:r>
       <w:proofErr w:type="spellStart"/>
-      <w:proofErr w:type="gramStart"/>
       <w:r>
         <w:rPr>
           <w:rFonts w:ascii="TimesNewRomanPS-BoldMT" w:hAnsi="TimesNewRomanPS-BoldMT" w:cs="TimesNewRomanPS-BoldMT"/>
@@ -42,7 +41,6 @@
         <w:t>convention.numero</w:t>
       </w:r>
       <w:proofErr w:type="spellEnd"/>
-      <w:proofErr w:type="gramEnd"/>
       <w:r>
         <w:rPr>
           <w:rFonts w:ascii="TimesNewRomanPSMT" w:hAnsi="TimesNewRomanPSMT" w:cs="TimesNewRomanPSMT"/>
@@ -326,19 +324,11 @@
       <w:pPr>
         <w:jc w:val="both"/>
       </w:pPr>
-      <w:proofErr w:type="gramStart"/>
-      <w:r>
-        <w:rPr>
-          <w:rFonts w:ascii="TimesNewRomanPSMT" w:hAnsi="TimesNewRomanPSMT" w:cs="TimesNewRomanPSMT"/>
-        </w:rPr>
-        <w:t>d'une</w:t>
-      </w:r>
-      <w:proofErr w:type="gramEnd"/>
-      <w:r>
-        <w:rPr>
-          <w:rFonts w:ascii="TimesNewRomanPSMT" w:hAnsi="TimesNewRomanPSMT" w:cs="TimesNewRomanPSMT"/>
-        </w:rPr>
-        <w:t xml:space="preserve"> part,</w:t>
+      <w:r>
+        <w:rPr>
+          <w:rFonts w:ascii="TimesNewRomanPSMT" w:hAnsi="TimesNewRomanPSMT" w:cs="TimesNewRomanPSMT"/>
+        </w:rPr>
+        <w:t>d'une part,</w:t>
       </w:r>
     </w:p>
     <w:p>
@@ -768,19 +758,11 @@
       <w:pPr>
         <w:jc w:val="both"/>
       </w:pPr>
-      <w:proofErr w:type="gramStart"/>
-      <w:r>
-        <w:rPr>
-          <w:rFonts w:ascii="TimesNewRomanPSMT" w:hAnsi="TimesNewRomanPSMT" w:cs="TimesNewRomanPSMT"/>
-        </w:rPr>
-        <w:t>d'autre</w:t>
-      </w:r>
-      <w:proofErr w:type="gramEnd"/>
-      <w:r>
-        <w:rPr>
-          <w:rFonts w:ascii="TimesNewRomanPSMT" w:hAnsi="TimesNewRomanPSMT" w:cs="TimesNewRomanPSMT"/>
-        </w:rPr>
-        <w:t xml:space="preserve"> part,</w:t>
+      <w:r>
+        <w:rPr>
+          <w:rFonts w:ascii="TimesNewRomanPSMT" w:hAnsi="TimesNewRomanPSMT" w:cs="TimesNewRomanPSMT"/>
+        </w:rPr>
+        <w:t>d'autre part,</w:t>
       </w:r>
     </w:p>
     <w:p>
@@ -800,7 +782,6 @@
       </w:r>
       <w:bookmarkStart w:id="7" w:name="NomProgramme1"/>
       <w:bookmarkEnd w:id="7"/>
-      <w:proofErr w:type="gramStart"/>
       <w:r>
         <w:rPr>
           <w:rFonts w:ascii="TimesNewRomanPSMT" w:hAnsi="TimesNewRomanPSMT" w:cs="TimesNewRomanPSMT"/>
@@ -815,7 +796,6 @@
         <w:t>programme.nom</w:t>
       </w:r>
       <w:proofErr w:type="spellEnd"/>
-      <w:proofErr w:type="gramEnd"/>
       <w:r>
         <w:rPr>
           <w:rFonts w:ascii="TimesNewRomanPSMT" w:hAnsi="TimesNewRomanPSMT" w:cs="TimesNewRomanPSMT"/>
@@ -970,19 +950,11 @@
           <w:rFonts w:ascii="TimesNewRomanPSMT" w:hAnsi="TimesNewRomanPSMT" w:cs="TimesNewRomanPSMT"/>
         </w:rPr>
       </w:pPr>
-      <w:proofErr w:type="gramStart"/>
-      <w:r>
-        <w:rPr>
-          <w:rFonts w:ascii="TimesNewRomanPSMT" w:hAnsi="TimesNewRomanPSMT" w:cs="TimesNewRomanPSMT"/>
-        </w:rPr>
-        <w:t>sont</w:t>
-      </w:r>
-      <w:proofErr w:type="gramEnd"/>
-      <w:r>
-        <w:rPr>
-          <w:rFonts w:ascii="TimesNewRomanPSMT" w:hAnsi="TimesNewRomanPSMT" w:cs="TimesNewRomanPSMT"/>
-        </w:rPr>
-        <w:t xml:space="preserve"> convenus de ce qui suit :</w:t>
+      <w:r>
+        <w:rPr>
+          <w:rFonts w:ascii="TimesNewRomanPSMT" w:hAnsi="TimesNewRomanPSMT" w:cs="TimesNewRomanPSMT"/>
+        </w:rPr>
+        <w:t>sont convenus de ce qui suit :</w:t>
       </w:r>
     </w:p>
     <w:p>
@@ -1064,27 +1036,13 @@
         <w:rPr>
           <w:rFonts w:ascii="TimesNewRomanPSMT" w:hAnsi="TimesNewRomanPSMT" w:cs="TimesNewRomanPSMT"/>
         </w:rPr>
-        <w:t xml:space="preserve"> </w:t>
-      </w:r>
-      <w:proofErr w:type="gramStart"/>
-      <w:r>
-        <w:rPr>
-          <w:rFonts w:ascii="TimesNewRomanPSMT" w:hAnsi="TimesNewRomanPSMT" w:cs="TimesNewRomanPSMT"/>
-        </w:rPr>
-        <w:t>%}</w:t>
-      </w:r>
-      <w:r>
-        <w:rPr>
-          <w:rFonts w:ascii="TimesNewRomanPSMT" w:hAnsi="TimesNewRomanPSMT" w:cs="TimesNewRomanPSMT"/>
-        </w:rPr>
-        <w:t>Modification</w:t>
-      </w:r>
-      <w:proofErr w:type="gramEnd"/>
-      <w:r>
-        <w:rPr>
-          <w:rFonts w:ascii="TimesNewRomanPSMT" w:hAnsi="TimesNewRomanPSMT" w:cs="TimesNewRomanPSMT"/>
-        </w:rPr>
-        <w:t xml:space="preserve"> du </w:t>
+        <w:t xml:space="preserve"> %}</w:t>
+      </w:r>
+      <w:r>
+        <w:rPr>
+          <w:rFonts w:ascii="TimesNewRomanPSMT" w:hAnsi="TimesNewRomanPSMT" w:cs="TimesNewRomanPSMT"/>
+        </w:rPr>
+        <w:t xml:space="preserve">Modification du </w:t>
       </w:r>
       <w:r>
         <w:rPr>
@@ -1117,21 +1075,7 @@
         <w:rPr>
           <w:rFonts w:ascii="TimesNewRomanPSMT" w:hAnsi="TimesNewRomanPSMT" w:cs="TimesNewRomanPSMT"/>
         </w:rPr>
-        <w:t xml:space="preserve"> </w:t>
-      </w:r>
-      <w:proofErr w:type="gramStart"/>
-      <w:r>
-        <w:rPr>
-          <w:rFonts w:ascii="TimesNewRomanPSMT" w:hAnsi="TimesNewRomanPSMT" w:cs="TimesNewRomanPSMT"/>
-        </w:rPr>
-        <w:t>%}{</w:t>
-      </w:r>
-      <w:proofErr w:type="gramEnd"/>
-      <w:r>
-        <w:rPr>
-          <w:rFonts w:ascii="TimesNewRomanPSMT" w:hAnsi="TimesNewRomanPSMT" w:cs="TimesNewRomanPSMT"/>
-        </w:rPr>
-        <w:t xml:space="preserve">% if </w:t>
+        <w:t xml:space="preserve"> %}{% if </w:t>
       </w:r>
       <w:proofErr w:type="spellStart"/>
       <w:r>
@@ -1178,21 +1122,7 @@
         <w:rPr>
           <w:rFonts w:ascii="TimesNewRomanPSMT" w:hAnsi="TimesNewRomanPSMT" w:cs="TimesNewRomanPSMT"/>
         </w:rPr>
-        <w:t xml:space="preserve"> </w:t>
-      </w:r>
-      <w:proofErr w:type="gramStart"/>
-      <w:r>
-        <w:rPr>
-          <w:rFonts w:ascii="TimesNewRomanPSMT" w:hAnsi="TimesNewRomanPSMT" w:cs="TimesNewRomanPSMT"/>
-        </w:rPr>
-        <w:t>%}{</w:t>
-      </w:r>
-      <w:proofErr w:type="gramEnd"/>
-      <w:r>
-        <w:rPr>
-          <w:rFonts w:ascii="TimesNewRomanPSMT" w:hAnsi="TimesNewRomanPSMT" w:cs="TimesNewRomanPSMT"/>
-        </w:rPr>
-        <w:t xml:space="preserve">% if </w:t>
+        <w:t xml:space="preserve"> %}{% if </w:t>
       </w:r>
       <w:proofErr w:type="spellStart"/>
       <w:r>
@@ -1530,21 +1460,7 @@
         <w:rPr>
           <w:rFonts w:ascii="TimesNewRomanPSMT" w:hAnsi="TimesNewRomanPSMT" w:cs="TimesNewRomanPSMT"/>
         </w:rPr>
-        <w:t xml:space="preserve"> </w:t>
-      </w:r>
-      <w:proofErr w:type="gramStart"/>
-      <w:r>
-        <w:rPr>
-          <w:rFonts w:ascii="TimesNewRomanPSMT" w:hAnsi="TimesNewRomanPSMT" w:cs="TimesNewRomanPSMT"/>
-        </w:rPr>
-        <w:t>%}{</w:t>
-      </w:r>
-      <w:proofErr w:type="gramEnd"/>
-      <w:r>
-        <w:rPr>
-          <w:rFonts w:ascii="TimesNewRomanPSMT" w:hAnsi="TimesNewRomanPSMT" w:cs="TimesNewRomanPSMT"/>
-        </w:rPr>
-        <w:t xml:space="preserve">% if </w:t>
+        <w:t xml:space="preserve"> %}{% if </w:t>
       </w:r>
       <w:proofErr w:type="spellStart"/>
       <w:r>
@@ -1773,7 +1689,6 @@
               <w:t xml:space="preserve">{%tr for </w:t>
             </w:r>
             <w:proofErr w:type="spellStart"/>
-            <w:proofErr w:type="gramStart"/>
             <w:r>
               <w:rPr>
                 <w:sz w:val="16"/>
@@ -1783,7 +1698,6 @@
               <w:t>k,v</w:t>
             </w:r>
             <w:proofErr w:type="spellEnd"/>
-            <w:proofErr w:type="gramEnd"/>
             <w:r>
               <w:rPr>
                 <w:sz w:val="16"/>
@@ -1930,28 +1844,14 @@
         <w:rPr>
           <w:rFonts w:ascii="TimesNewRomanPSMT" w:hAnsi="TimesNewRomanPSMT" w:cs="TimesNewRomanPSMT"/>
         </w:rPr>
-        <w:t xml:space="preserve"> totale (art. R. 111-2 du code de la construction et de l’habitation) : </w:t>
-      </w:r>
-      <w:proofErr w:type="gramStart"/>
-      <w:r>
-        <w:rPr>
-          <w:rFonts w:ascii="TimesNewRomanPSMT" w:hAnsi="TimesNewRomanPSMT" w:cs="TimesNewRomanPSMT"/>
-        </w:rPr>
-        <w:t xml:space="preserve">{{ </w:t>
+        <w:t xml:space="preserve"> totale (art. R. 111-2 du code de la construction et de l’habitation) : {{ </w:t>
       </w:r>
       <w:proofErr w:type="spellStart"/>
       <w:r>
         <w:rPr>
           <w:rFonts w:ascii="TimesNewRomanPSMT" w:hAnsi="TimesNewRomanPSMT" w:cs="TimesNewRomanPSMT"/>
         </w:rPr>
-        <w:t>sh</w:t>
-      </w:r>
-      <w:proofErr w:type="gramEnd"/>
-      <w:r>
-        <w:rPr>
-          <w:rFonts w:ascii="TimesNewRomanPSMT" w:hAnsi="TimesNewRomanPSMT" w:cs="TimesNewRomanPSMT"/>
-        </w:rPr>
-        <w:t>_totale|f</w:t>
+        <w:t>sh_totale|f</w:t>
       </w:r>
       <w:proofErr w:type="spellEnd"/>
       <w:r>
@@ -1983,28 +1883,14 @@
         <w:rPr>
           <w:rFonts w:ascii="TimesNewRomanPSMT" w:hAnsi="TimesNewRomanPSMT" w:cs="TimesNewRomanPSMT"/>
         </w:rPr>
-        <w:t xml:space="preserve">3. Surface totale des annexes entrant dans le calcul de la surface utile (art. D. 353-16 (2°) du code de la construction et de l’habitation) : </w:t>
-      </w:r>
-      <w:proofErr w:type="gramStart"/>
-      <w:r>
-        <w:rPr>
-          <w:rFonts w:ascii="TimesNewRomanPSMT" w:hAnsi="TimesNewRomanPSMT" w:cs="TimesNewRomanPSMT"/>
-        </w:rPr>
-        <w:t xml:space="preserve">{{ </w:t>
+        <w:t xml:space="preserve">3. Surface totale des annexes entrant dans le calcul de la surface utile (art. D. 353-16 (2°) du code de la construction et de l’habitation) : {{ </w:t>
       </w:r>
       <w:proofErr w:type="spellStart"/>
       <w:r>
         <w:rPr>
           <w:rFonts w:ascii="TimesNewRomanPSMT" w:hAnsi="TimesNewRomanPSMT" w:cs="TimesNewRomanPSMT"/>
         </w:rPr>
-        <w:t>sar</w:t>
-      </w:r>
-      <w:proofErr w:type="gramEnd"/>
-      <w:r>
-        <w:rPr>
-          <w:rFonts w:ascii="TimesNewRomanPSMT" w:hAnsi="TimesNewRomanPSMT" w:cs="TimesNewRomanPSMT"/>
-        </w:rPr>
-        <w:t>_totale|f</w:t>
+        <w:t>sar_totale|f</w:t>
       </w:r>
       <w:proofErr w:type="spellEnd"/>
       <w:r>
@@ -2061,23 +1947,13 @@
         <w:t xml:space="preserve">{% if </w:t>
       </w:r>
       <w:proofErr w:type="spellStart"/>
-      <w:proofErr w:type="gramStart"/>
-      <w:r>
-        <w:rPr>
-          <w:rFonts w:ascii="TimesNewRomanPSMT" w:hAnsi="TimesNewRomanPSMT" w:cs="TimesNewRomanPSMT"/>
-          <w:sz w:val="16"/>
-          <w:szCs w:val="16"/>
-        </w:rPr>
-        <w:t>lot.annexe</w:t>
-      </w:r>
-      <w:proofErr w:type="gramEnd"/>
-      <w:r>
-        <w:rPr>
-          <w:rFonts w:ascii="TimesNewRomanPSMT" w:hAnsi="TimesNewRomanPSMT" w:cs="TimesNewRomanPSMT"/>
-          <w:sz w:val="16"/>
-          <w:szCs w:val="16"/>
-        </w:rPr>
-        <w:t>_caves</w:t>
+      <w:r>
+        <w:rPr>
+          <w:rFonts w:ascii="TimesNewRomanPSMT" w:hAnsi="TimesNewRomanPSMT" w:cs="TimesNewRomanPSMT"/>
+          <w:sz w:val="16"/>
+          <w:szCs w:val="16"/>
+        </w:rPr>
+        <w:t>lot.annexe_caves</w:t>
       </w:r>
       <w:proofErr w:type="spellEnd"/>
       <w:r>
@@ -2257,23 +2133,13 @@
         <w:t xml:space="preserve"> if </w:t>
       </w:r>
       <w:proofErr w:type="spellStart"/>
-      <w:proofErr w:type="gramStart"/>
-      <w:r>
-        <w:rPr>
-          <w:rFonts w:ascii="TimesNewRomanPSMT" w:hAnsi="TimesNewRomanPSMT" w:cs="TimesNewRomanPSMT"/>
-          <w:sz w:val="16"/>
-          <w:szCs w:val="16"/>
-        </w:rPr>
-        <w:t>lot.annexe</w:t>
-      </w:r>
-      <w:proofErr w:type="gramEnd"/>
-      <w:r>
-        <w:rPr>
-          <w:rFonts w:ascii="TimesNewRomanPSMT" w:hAnsi="TimesNewRomanPSMT" w:cs="TimesNewRomanPSMT"/>
-          <w:sz w:val="16"/>
-          <w:szCs w:val="16"/>
-        </w:rPr>
-        <w:t>_soussols</w:t>
+      <w:r>
+        <w:rPr>
+          <w:rFonts w:ascii="TimesNewRomanPSMT" w:hAnsi="TimesNewRomanPSMT" w:cs="TimesNewRomanPSMT"/>
+          <w:sz w:val="16"/>
+          <w:szCs w:val="16"/>
+        </w:rPr>
+        <w:t>lot.annexe_soussols</w:t>
       </w:r>
       <w:proofErr w:type="spellEnd"/>
       <w:r>
@@ -2541,25 +2407,14 @@
         <w:t xml:space="preserve">{%- if </w:t>
       </w:r>
       <w:proofErr w:type="spellStart"/>
-      <w:proofErr w:type="gramStart"/>
-      <w:r>
-        <w:rPr>
-          <w:rFonts w:ascii="TimesNewRomanPSMT" w:hAnsi="TimesNewRomanPSMT" w:cs="TimesNewRomanPSMT"/>
-          <w:sz w:val="16"/>
-          <w:szCs w:val="16"/>
-          <w:lang w:val="en-US"/>
-        </w:rPr>
-        <w:t>lot.annexe</w:t>
-      </w:r>
-      <w:proofErr w:type="gramEnd"/>
-      <w:r>
-        <w:rPr>
-          <w:rFonts w:ascii="TimesNewRomanPSMT" w:hAnsi="TimesNewRomanPSMT" w:cs="TimesNewRomanPSMT"/>
-          <w:sz w:val="16"/>
-          <w:szCs w:val="16"/>
-          <w:lang w:val="en-US"/>
-        </w:rPr>
-        <w:t>_ateliers</w:t>
+      <w:r>
+        <w:rPr>
+          <w:rFonts w:ascii="TimesNewRomanPSMT" w:hAnsi="TimesNewRomanPSMT" w:cs="TimesNewRomanPSMT"/>
+          <w:sz w:val="16"/>
+          <w:szCs w:val="16"/>
+          <w:lang w:val="en-US"/>
+        </w:rPr>
+        <w:t>lot.annexe_ateliers</w:t>
       </w:r>
       <w:proofErr w:type="spellEnd"/>
       <w:r>
@@ -2699,23 +2554,13 @@
         <w:t xml:space="preserve">{%- if </w:t>
       </w:r>
       <w:proofErr w:type="spellStart"/>
-      <w:proofErr w:type="gramStart"/>
-      <w:r>
-        <w:rPr>
-          <w:rFonts w:ascii="TimesNewRomanPSMT" w:hAnsi="TimesNewRomanPSMT" w:cs="TimesNewRomanPSMT"/>
-          <w:sz w:val="16"/>
-          <w:szCs w:val="16"/>
-        </w:rPr>
-        <w:t>lot.annexe</w:t>
-      </w:r>
-      <w:proofErr w:type="gramEnd"/>
-      <w:r>
-        <w:rPr>
-          <w:rFonts w:ascii="TimesNewRomanPSMT" w:hAnsi="TimesNewRomanPSMT" w:cs="TimesNewRomanPSMT"/>
-          <w:sz w:val="16"/>
-          <w:szCs w:val="16"/>
-        </w:rPr>
-        <w:t>_sechoirs</w:t>
+      <w:r>
+        <w:rPr>
+          <w:rFonts w:ascii="TimesNewRomanPSMT" w:hAnsi="TimesNewRomanPSMT" w:cs="TimesNewRomanPSMT"/>
+          <w:sz w:val="16"/>
+          <w:szCs w:val="16"/>
+        </w:rPr>
+        <w:t>lot.annexe_sechoirs</w:t>
       </w:r>
       <w:proofErr w:type="spellEnd"/>
       <w:r>
@@ -3323,25 +3168,14 @@
         <w:t xml:space="preserve"> if </w:t>
       </w:r>
       <w:proofErr w:type="spellStart"/>
-      <w:proofErr w:type="gramStart"/>
-      <w:r>
-        <w:rPr>
-          <w:rFonts w:ascii="TimesNewRomanPSMT" w:hAnsi="TimesNewRomanPSMT" w:cs="TimesNewRomanPSMT"/>
-          <w:sz w:val="16"/>
-          <w:szCs w:val="16"/>
-          <w:lang w:val="en-US"/>
-        </w:rPr>
-        <w:t>lot.annexe</w:t>
-      </w:r>
-      <w:proofErr w:type="gramEnd"/>
-      <w:r>
-        <w:rPr>
-          <w:rFonts w:ascii="TimesNewRomanPSMT" w:hAnsi="TimesNewRomanPSMT" w:cs="TimesNewRomanPSMT"/>
-          <w:sz w:val="16"/>
-          <w:szCs w:val="16"/>
-          <w:lang w:val="en-US"/>
-        </w:rPr>
-        <w:t>_</w:t>
+      <w:r>
+        <w:rPr>
+          <w:rFonts w:ascii="TimesNewRomanPSMT" w:hAnsi="TimesNewRomanPSMT" w:cs="TimesNewRomanPSMT"/>
+          <w:sz w:val="16"/>
+          <w:szCs w:val="16"/>
+          <w:lang w:val="en-US"/>
+        </w:rPr>
+        <w:t>lot.annexe_</w:t>
       </w:r>
       <w:r>
         <w:rPr>
@@ -3495,23 +3329,13 @@
         <w:t xml:space="preserve"> if </w:t>
       </w:r>
       <w:proofErr w:type="spellStart"/>
-      <w:proofErr w:type="gramStart"/>
-      <w:r>
-        <w:rPr>
-          <w:rFonts w:ascii="TimesNewRomanPSMT" w:hAnsi="TimesNewRomanPSMT" w:cs="TimesNewRomanPSMT"/>
-          <w:sz w:val="16"/>
-          <w:szCs w:val="16"/>
-        </w:rPr>
-        <w:t>lot.annexe</w:t>
-      </w:r>
-      <w:proofErr w:type="gramEnd"/>
-      <w:r>
-        <w:rPr>
-          <w:rFonts w:ascii="TimesNewRomanPSMT" w:hAnsi="TimesNewRomanPSMT" w:cs="TimesNewRomanPSMT"/>
-          <w:sz w:val="16"/>
-          <w:szCs w:val="16"/>
-        </w:rPr>
-        <w:t>_</w:t>
+      <w:r>
+        <w:rPr>
+          <w:rFonts w:ascii="TimesNewRomanPSMT" w:hAnsi="TimesNewRomanPSMT" w:cs="TimesNewRomanPSMT"/>
+          <w:sz w:val="16"/>
+          <w:szCs w:val="16"/>
+        </w:rPr>
+        <w:t>lot.annexe_</w:t>
       </w:r>
       <w:r>
         <w:rPr>
@@ -3689,23 +3513,13 @@
         <w:t xml:space="preserve"> if </w:t>
       </w:r>
       <w:proofErr w:type="spellStart"/>
-      <w:proofErr w:type="gramStart"/>
-      <w:r>
-        <w:rPr>
-          <w:rFonts w:ascii="TimesNewRomanPSMT" w:hAnsi="TimesNewRomanPSMT" w:cs="TimesNewRomanPSMT"/>
-          <w:sz w:val="16"/>
-          <w:szCs w:val="16"/>
-        </w:rPr>
-        <w:t>lot.annexe</w:t>
-      </w:r>
-      <w:proofErr w:type="gramEnd"/>
-      <w:r>
-        <w:rPr>
-          <w:rFonts w:ascii="TimesNewRomanPSMT" w:hAnsi="TimesNewRomanPSMT" w:cs="TimesNewRomanPSMT"/>
-          <w:sz w:val="16"/>
-          <w:szCs w:val="16"/>
-        </w:rPr>
-        <w:t>_</w:t>
+      <w:r>
+        <w:rPr>
+          <w:rFonts w:ascii="TimesNewRomanPSMT" w:hAnsi="TimesNewRomanPSMT" w:cs="TimesNewRomanPSMT"/>
+          <w:sz w:val="16"/>
+          <w:szCs w:val="16"/>
+        </w:rPr>
+        <w:t>lot.annexe_</w:t>
       </w:r>
       <w:r>
         <w:rPr>
@@ -3882,7 +3696,33 @@
         <w:rPr>
           <w:rFonts w:ascii="TimesNewRomanPSMT" w:hAnsi="TimesNewRomanPSMT" w:cs="TimesNewRomanPSMT"/>
         </w:rPr>
-        <w:t>3 ter. Surface des locaux collectifs résidentiels :</w:t>
+        <w:t xml:space="preserve">3 ter. Surface des locaux collectifs résidentiels : {{ </w:t>
+      </w:r>
+      <w:proofErr w:type="spellStart"/>
+      <w:r>
+        <w:rPr>
+          <w:rFonts w:ascii="TimesNewRomanPSMT" w:hAnsi="TimesNewRomanPSMT" w:cs="TimesNewRomanPSMT"/>
+        </w:rPr>
+        <w:t>lot.</w:t>
+      </w:r>
+      <w:r>
+        <w:rPr>
+          <w:rFonts w:ascii="TimesNewRomanPSMT" w:hAnsi="TimesNewRomanPSMT" w:cs="TimesNewRomanPSMT"/>
+        </w:rPr>
+        <w:t>surface_locaux_collectifs_residentiels</w:t>
+      </w:r>
+      <w:r>
+        <w:rPr>
+          <w:rFonts w:ascii="TimesNewRomanPSMT" w:hAnsi="TimesNewRomanPSMT" w:cs="TimesNewRomanPSMT"/>
+        </w:rPr>
+        <w:t>|f</w:t>
+      </w:r>
+      <w:proofErr w:type="spellEnd"/>
+      <w:r>
+        <w:rPr>
+          <w:rFonts w:ascii="TimesNewRomanPSMT" w:hAnsi="TimesNewRomanPSMT" w:cs="TimesNewRomanPSMT"/>
+        </w:rPr>
+        <w:t xml:space="preserve"> }} m²</w:t>
       </w:r>
     </w:p>
     <w:p>
@@ -3901,28 +3741,14 @@
         <w:rPr>
           <w:rFonts w:ascii="TimesNewRomanPSMT" w:hAnsi="TimesNewRomanPSMT" w:cs="TimesNewRomanPSMT"/>
         </w:rPr>
-        <w:t xml:space="preserve">4. Surface utile totale de l'opération (art. D. 353-16 (2°) précité) : </w:t>
-      </w:r>
-      <w:proofErr w:type="gramStart"/>
-      <w:r>
-        <w:rPr>
-          <w:rFonts w:ascii="TimesNewRomanPSMT" w:hAnsi="TimesNewRomanPSMT" w:cs="TimesNewRomanPSMT"/>
-        </w:rPr>
-        <w:t xml:space="preserve">{{ </w:t>
+        <w:t xml:space="preserve">4. Surface utile totale de l'opération (art. D. 353-16 (2°) précité) : {{ </w:t>
       </w:r>
       <w:proofErr w:type="spellStart"/>
       <w:r>
         <w:rPr>
           <w:rFonts w:ascii="TimesNewRomanPSMT" w:hAnsi="TimesNewRomanPSMT" w:cs="TimesNewRomanPSMT"/>
         </w:rPr>
-        <w:t>su</w:t>
-      </w:r>
-      <w:proofErr w:type="gramEnd"/>
-      <w:r>
-        <w:rPr>
-          <w:rFonts w:ascii="TimesNewRomanPSMT" w:hAnsi="TimesNewRomanPSMT" w:cs="TimesNewRomanPSMT"/>
-        </w:rPr>
-        <w:t>_totale|f</w:t>
+        <w:t>su_totale|f</w:t>
       </w:r>
       <w:proofErr w:type="spellEnd"/>
       <w:r>
@@ -3975,7 +3801,6 @@
         <w:t xml:space="preserve">{% if </w:t>
       </w:r>
       <w:proofErr w:type="spellStart"/>
-      <w:proofErr w:type="gramStart"/>
       <w:r>
         <w:rPr>
           <w:rFonts w:ascii="TimesNewRomanPSMT" w:hAnsi="TimesNewRomanPSMT" w:cs="TimesNewRomanPSMT"/>
@@ -3985,7 +3810,6 @@
         <w:t>logements.count</w:t>
       </w:r>
       <w:proofErr w:type="spellEnd"/>
-      <w:proofErr w:type="gramEnd"/>
       <w:r>
         <w:rPr>
           <w:rFonts w:ascii="TimesNewRomanPSMT" w:hAnsi="TimesNewRomanPSMT" w:cs="TimesNewRomanPSMT"/>
@@ -4116,25 +3940,7 @@
                 <w:sz w:val="14"/>
                 <w:szCs w:val="14"/>
               </w:rPr>
-              <w:t>(</w:t>
-            </w:r>
-            <w:proofErr w:type="gramStart"/>
-            <w:r>
-              <w:rPr>
-                <w:rFonts w:ascii="TimesNewRomanPSMT" w:hAnsi="TimesNewRomanPSMT" w:cs="TimesNewRomanPSMT"/>
-                <w:sz w:val="14"/>
-                <w:szCs w:val="14"/>
-              </w:rPr>
-              <w:t>art.</w:t>
-            </w:r>
-            <w:proofErr w:type="gramEnd"/>
-            <w:r>
-              <w:rPr>
-                <w:rFonts w:ascii="TimesNewRomanPSMT" w:hAnsi="TimesNewRomanPSMT" w:cs="TimesNewRomanPSMT"/>
-                <w:sz w:val="14"/>
-                <w:szCs w:val="14"/>
-              </w:rPr>
-              <w:t xml:space="preserve"> R. 111-2)</w:t>
+              <w:t>(art. R. 111-2)</w:t>
             </w:r>
           </w:p>
         </w:tc>
@@ -4169,23 +3975,13 @@
                 <w:lang w:val="en-US"/>
               </w:rPr>
             </w:pPr>
-            <w:proofErr w:type="gramStart"/>
             <w:r>
               <w:rPr>
                 <w:rFonts w:ascii="TimesNewRomanPSMT" w:hAnsi="TimesNewRomanPSMT" w:cs="TimesNewRomanPSMT"/>
                 <w:sz w:val="14"/>
                 <w:szCs w:val="14"/>
               </w:rPr>
-              <w:t>réelle</w:t>
-            </w:r>
-            <w:proofErr w:type="gramEnd"/>
-            <w:r>
-              <w:rPr>
-                <w:rFonts w:ascii="TimesNewRomanPSMT" w:hAnsi="TimesNewRomanPSMT" w:cs="TimesNewRomanPSMT"/>
-                <w:sz w:val="14"/>
-                <w:szCs w:val="14"/>
-              </w:rPr>
-              <w:t xml:space="preserve"> des annexes</w:t>
+              <w:t>réelle des annexes</w:t>
             </w:r>
           </w:p>
         </w:tc>
@@ -4233,25 +4029,7 @@
                 <w:sz w:val="14"/>
                 <w:szCs w:val="14"/>
               </w:rPr>
-              <w:t>(</w:t>
-            </w:r>
-            <w:proofErr w:type="gramStart"/>
-            <w:r>
-              <w:rPr>
-                <w:rFonts w:ascii="TimesNewRomanPSMT" w:hAnsi="TimesNewRomanPSMT" w:cs="TimesNewRomanPSMT"/>
-                <w:sz w:val="14"/>
-                <w:szCs w:val="14"/>
-              </w:rPr>
-              <w:t>surface</w:t>
-            </w:r>
-            <w:proofErr w:type="gramEnd"/>
-            <w:r>
-              <w:rPr>
-                <w:rFonts w:ascii="TimesNewRomanPSMT" w:hAnsi="TimesNewRomanPSMT" w:cs="TimesNewRomanPSMT"/>
-                <w:sz w:val="14"/>
-                <w:szCs w:val="14"/>
-              </w:rPr>
-              <w:t xml:space="preserve"> habitable augmentée de 50% de la surface des annexes)</w:t>
+              <w:t>(surface habitable augmentée de 50% de la surface des annexes)</w:t>
             </w:r>
           </w:p>
         </w:tc>
@@ -4300,31 +4078,7 @@
                 <w:sz w:val="14"/>
                 <w:szCs w:val="14"/>
               </w:rPr>
-              <w:t xml:space="preserve"> </w:t>
-            </w:r>
-            <w:r>
-              <w:rPr>
-                <w:rFonts w:ascii="TimesNewRomanPSMT" w:hAnsi="TimesNewRomanPSMT" w:cs="TimesNewRomanPSMT"/>
-                <w:sz w:val="14"/>
-                <w:szCs w:val="14"/>
-              </w:rPr>
-              <w:t xml:space="preserve">/ </w:t>
-            </w:r>
-            <w:r>
-              <w:rPr>
-                <w:rFonts w:ascii="TimesNewRomanPSMT" w:hAnsi="TimesNewRomanPSMT" w:cs="TimesNewRomanPSMT"/>
-                <w:sz w:val="14"/>
-                <w:szCs w:val="14"/>
-              </w:rPr>
-              <w:t>c</w:t>
-            </w:r>
-            <w:r>
-              <w:rPr>
-                <w:rFonts w:ascii="TimesNewRomanPSMT" w:hAnsi="TimesNewRomanPSMT" w:cs="TimesNewRomanPSMT"/>
-                <w:sz w:val="14"/>
-                <w:szCs w:val="14"/>
-              </w:rPr>
-              <w:t>orrigée</w:t>
+              <w:t xml:space="preserve"> / corrigée</w:t>
             </w:r>
           </w:p>
         </w:tc>
@@ -4381,23 +4135,13 @@
                 <w:szCs w:val="14"/>
               </w:rPr>
             </w:pPr>
-            <w:proofErr w:type="gramStart"/>
             <w:r>
               <w:rPr>
                 <w:rFonts w:ascii="TimesNewRomanPSMT" w:hAnsi="TimesNewRomanPSMT" w:cs="TimesNewRomanPSMT"/>
                 <w:sz w:val="14"/>
                 <w:szCs w:val="14"/>
               </w:rPr>
-              <w:t>du</w:t>
-            </w:r>
-            <w:proofErr w:type="gramEnd"/>
-            <w:r>
-              <w:rPr>
-                <w:rFonts w:ascii="TimesNewRomanPSMT" w:hAnsi="TimesNewRomanPSMT" w:cs="TimesNewRomanPSMT"/>
-                <w:sz w:val="14"/>
-                <w:szCs w:val="14"/>
-              </w:rPr>
-              <w:t xml:space="preserve"> logement</w:t>
+              <w:t>du logement</w:t>
             </w:r>
           </w:p>
           <w:p>
@@ -4414,25 +4158,7 @@
                 <w:sz w:val="14"/>
                 <w:szCs w:val="14"/>
               </w:rPr>
-              <w:t>(</w:t>
-            </w:r>
-            <w:proofErr w:type="gramStart"/>
-            <w:r>
-              <w:rPr>
-                <w:rFonts w:ascii="TimesNewRomanPSMT" w:hAnsi="TimesNewRomanPSMT" w:cs="TimesNewRomanPSMT"/>
-                <w:sz w:val="14"/>
-                <w:szCs w:val="14"/>
-              </w:rPr>
-              <w:t>col</w:t>
-            </w:r>
-            <w:proofErr w:type="gramEnd"/>
-            <w:r>
-              <w:rPr>
-                <w:rFonts w:ascii="TimesNewRomanPSMT" w:hAnsi="TimesNewRomanPSMT" w:cs="TimesNewRomanPSMT"/>
-                <w:sz w:val="14"/>
-                <w:szCs w:val="14"/>
-              </w:rPr>
-              <w:t xml:space="preserve"> 4 </w:t>
+              <w:t xml:space="preserve">(col 4 </w:t>
             </w:r>
             <w:r>
               <w:rPr>
@@ -5036,25 +4762,14 @@
               <w:t>{{</w:t>
             </w:r>
             <w:proofErr w:type="spellStart"/>
-            <w:proofErr w:type="gramStart"/>
-            <w:r>
-              <w:rPr>
-                <w:rFonts w:ascii="TimesNewRomanPSMT" w:hAnsi="TimesNewRomanPSMT" w:cs="TimesNewRomanPSMT"/>
-                <w:sz w:val="16"/>
-                <w:szCs w:val="16"/>
-                <w:lang w:val="en-US"/>
-              </w:rPr>
-              <w:t>l.lpmc</w:t>
-            </w:r>
-            <w:proofErr w:type="gramEnd"/>
-            <w:r>
-              <w:rPr>
-                <w:rFonts w:ascii="TimesNewRomanPSMT" w:hAnsi="TimesNewRomanPSMT" w:cs="TimesNewRomanPSMT"/>
-                <w:sz w:val="16"/>
-                <w:szCs w:val="16"/>
-                <w:lang w:val="en-US"/>
-              </w:rPr>
-              <w:t>|f</w:t>
+            <w:r>
+              <w:rPr>
+                <w:rFonts w:ascii="TimesNewRomanPSMT" w:hAnsi="TimesNewRomanPSMT" w:cs="TimesNewRomanPSMT"/>
+                <w:sz w:val="16"/>
+                <w:szCs w:val="16"/>
+                <w:lang w:val="en-US"/>
+              </w:rPr>
+              <w:t>l.lpmc|f</w:t>
             </w:r>
             <w:proofErr w:type="spellEnd"/>
             <w:r>
@@ -5137,25 +4852,14 @@
               <w:t>{{</w:t>
             </w:r>
             <w:proofErr w:type="spellStart"/>
-            <w:proofErr w:type="gramStart"/>
-            <w:r>
-              <w:rPr>
-                <w:rFonts w:ascii="TimesNewRomanPSMT" w:hAnsi="TimesNewRomanPSMT" w:cs="TimesNewRomanPSMT"/>
-                <w:sz w:val="16"/>
-                <w:szCs w:val="16"/>
-                <w:lang w:val="en-US"/>
-              </w:rPr>
-              <w:t>l.l</w:t>
-            </w:r>
-            <w:proofErr w:type="gramEnd"/>
-            <w:r>
-              <w:rPr>
-                <w:rFonts w:ascii="TimesNewRomanPSMT" w:hAnsi="TimesNewRomanPSMT" w:cs="TimesNewRomanPSMT"/>
-                <w:sz w:val="16"/>
-                <w:szCs w:val="16"/>
-                <w:lang w:val="en-US"/>
-              </w:rPr>
-              <w:t>|f</w:t>
+            <w:r>
+              <w:rPr>
+                <w:rFonts w:ascii="TimesNewRomanPSMT" w:hAnsi="TimesNewRomanPSMT" w:cs="TimesNewRomanPSMT"/>
+                <w:sz w:val="16"/>
+                <w:szCs w:val="16"/>
+                <w:lang w:val="en-US"/>
+              </w:rPr>
+              <w:t>l.l|f</w:t>
             </w:r>
             <w:proofErr w:type="spellEnd"/>
             <w:r>
@@ -5644,28 +5348,14 @@
         <w:rPr>
           <w:rFonts w:ascii="TimesNewRomanPSMT" w:hAnsi="TimesNewRomanPSMT" w:cs="TimesNewRomanPSMT"/>
         </w:rPr>
-        <w:t xml:space="preserve">6. Nombre et liste des annexes susceptibles de donner lieu à perception d'un loyer accessoire : </w:t>
-      </w:r>
-      <w:proofErr w:type="gramStart"/>
-      <w:r>
-        <w:rPr>
-          <w:rFonts w:ascii="TimesNewRomanPSMT" w:hAnsi="TimesNewRomanPSMT" w:cs="TimesNewRomanPSMT"/>
-        </w:rPr>
-        <w:t xml:space="preserve">{{ </w:t>
+        <w:t xml:space="preserve">6. Nombre et liste des annexes susceptibles de donner lieu à perception d'un loyer accessoire : {{ </w:t>
       </w:r>
       <w:proofErr w:type="spellStart"/>
       <w:r>
         <w:rPr>
           <w:rFonts w:ascii="TimesNewRomanPSMT" w:hAnsi="TimesNewRomanPSMT" w:cs="TimesNewRomanPSMT"/>
         </w:rPr>
-        <w:t>liste</w:t>
-      </w:r>
-      <w:proofErr w:type="gramEnd"/>
-      <w:r>
-        <w:rPr>
-          <w:rFonts w:ascii="TimesNewRomanPSMT" w:hAnsi="TimesNewRomanPSMT" w:cs="TimesNewRomanPSMT"/>
-        </w:rPr>
-        <w:t>_des_annexes</w:t>
+        <w:t>liste_des_annexes</w:t>
       </w:r>
       <w:proofErr w:type="spellEnd"/>
       <w:r>
@@ -5719,7 +5409,6 @@
         <w:t xml:space="preserve">{% if </w:t>
       </w:r>
       <w:proofErr w:type="spellStart"/>
-      <w:proofErr w:type="gramStart"/>
       <w:r>
         <w:rPr>
           <w:rFonts w:ascii="TimesNewRomanPSMT" w:hAnsi="TimesNewRomanPSMT" w:cs="TimesNewRomanPSMT"/>
@@ -5728,7 +5417,6 @@
         <w:t>stationnements.count</w:t>
       </w:r>
       <w:proofErr w:type="spellEnd"/>
-      <w:proofErr w:type="gramEnd"/>
       <w:r>
         <w:rPr>
           <w:rFonts w:ascii="TimesNewRomanPSMT" w:hAnsi="TimesNewRomanPSMT" w:cs="TimesNewRomanPSMT"/>
@@ -5945,7 +5633,6 @@
                 <w:sz w:val="20"/>
               </w:rPr>
             </w:pPr>
-            <w:proofErr w:type="gramStart"/>
             <w:r>
               <w:rPr>
                 <w:rFonts w:ascii="TimesNewRomanPSMT" w:hAnsi="TimesNewRomanPSMT" w:cs="TimesNewRomanPSMT"/>
@@ -5961,16 +5648,7 @@
                 <w:sz w:val="16"/>
                 <w:szCs w:val="16"/>
               </w:rPr>
-              <w:t>s</w:t>
-            </w:r>
-            <w:proofErr w:type="gramEnd"/>
-            <w:r>
-              <w:rPr>
-                <w:rFonts w:ascii="TimesNewRomanPSMT" w:hAnsi="TimesNewRomanPSMT" w:cs="TimesNewRomanPSMT"/>
-                <w:sz w:val="16"/>
-                <w:szCs w:val="16"/>
-              </w:rPr>
-              <w:t>.nb</w:t>
+              <w:t>s.nb</w:t>
             </w:r>
             <w:proofErr w:type="spellEnd"/>
             <w:r>
@@ -6023,7 +5701,6 @@
               <w:t>{{</w:t>
             </w:r>
             <w:proofErr w:type="spellStart"/>
-            <w:proofErr w:type="gramStart"/>
             <w:r>
               <w:rPr>
                 <w:rFonts w:ascii="TimesNewRomanPSMT" w:hAnsi="TimesNewRomanPSMT" w:cs="TimesNewRomanPSMT"/>
@@ -6033,7 +5710,6 @@
               <w:t>s.l</w:t>
             </w:r>
             <w:proofErr w:type="spellEnd"/>
-            <w:proofErr w:type="gramEnd"/>
             <w:r>
               <w:rPr>
                 <w:rFonts w:ascii="TimesNewRomanPSMT" w:hAnsi="TimesNewRomanPSMT" w:cs="TimesNewRomanPSMT"/>
@@ -6124,6 +5800,7 @@
           <w:rFonts w:ascii="TimesNewRomanPSMT" w:hAnsi="TimesNewRomanPSMT" w:cs="TimesNewRomanPSMT"/>
           <w:sz w:val="20"/>
         </w:rPr>
+        <w:lastRenderedPageBreak/>
         <w:t xml:space="preserve">{% </w:t>
       </w:r>
       <w:proofErr w:type="spellStart"/>
@@ -6158,11 +5835,9 @@
           <w:sz w:val="20"/>
           <w:lang w:val="en-US"/>
         </w:rPr>
-        <w:lastRenderedPageBreak/>
         <w:t xml:space="preserve">{% if </w:t>
       </w:r>
       <w:proofErr w:type="spellStart"/>
-      <w:proofErr w:type="gramStart"/>
       <w:r>
         <w:rPr>
           <w:rFonts w:ascii="TimesNewRomanPSMT" w:hAnsi="TimesNewRomanPSMT" w:cs="TimesNewRomanPSMT"/>
@@ -6180,7 +5855,6 @@
         <w:t>.count</w:t>
       </w:r>
       <w:proofErr w:type="spellEnd"/>
-      <w:proofErr w:type="gramEnd"/>
       <w:r>
         <w:rPr>
           <w:rFonts w:ascii="TimesNewRomanPSMT" w:hAnsi="TimesNewRomanPSMT" w:cs="TimesNewRomanPSMT"/>
@@ -6658,7 +6332,6 @@
               <w:t>{{</w:t>
             </w:r>
             <w:proofErr w:type="spellStart"/>
-            <w:proofErr w:type="gramStart"/>
             <w:r>
               <w:rPr>
                 <w:rFonts w:ascii="TimesNewRomanPSMT" w:hAnsi="TimesNewRomanPSMT" w:cs="TimesNewRomanPSMT"/>
@@ -6669,7 +6342,6 @@
               <w:t>a.lgt.d</w:t>
             </w:r>
             <w:proofErr w:type="spellEnd"/>
-            <w:proofErr w:type="gramEnd"/>
             <w:r>
               <w:rPr>
                 <w:rFonts w:ascii="TimesNewRomanPSMT" w:hAnsi="TimesNewRomanPSMT" w:cs="TimesNewRomanPSMT"/>
@@ -6748,7 +6420,6 @@
               <w:t>{{</w:t>
             </w:r>
             <w:proofErr w:type="spellStart"/>
-            <w:proofErr w:type="gramStart"/>
             <w:r>
               <w:rPr>
                 <w:rFonts w:ascii="TimesNewRomanPSMT" w:hAnsi="TimesNewRomanPSMT" w:cs="TimesNewRomanPSMT"/>
@@ -6758,7 +6429,6 @@
               </w:rPr>
               <w:t>a.shsr</w:t>
             </w:r>
-            <w:proofErr w:type="gramEnd"/>
             <w:r>
               <w:rPr>
                 <w:rFonts w:ascii="TimesNewRomanPSMT" w:hAnsi="TimesNewRomanPSMT" w:cs="TimesNewRomanPSMT"/>
@@ -6804,7 +6474,6 @@
               <w:t>{{</w:t>
             </w:r>
             <w:proofErr w:type="spellStart"/>
-            <w:proofErr w:type="gramStart"/>
             <w:r>
               <w:rPr>
                 <w:rFonts w:ascii="TimesNewRomanPSMT" w:hAnsi="TimesNewRomanPSMT" w:cs="TimesNewRomanPSMT"/>
@@ -6814,7 +6483,6 @@
               </w:rPr>
               <w:t>a.lpmc</w:t>
             </w:r>
-            <w:proofErr w:type="gramEnd"/>
             <w:r>
               <w:rPr>
                 <w:rFonts w:ascii="TimesNewRomanPSMT" w:hAnsi="TimesNewRomanPSMT" w:cs="TimesNewRomanPSMT"/>
@@ -6860,7 +6528,6 @@
               <w:t>{{</w:t>
             </w:r>
             <w:proofErr w:type="spellStart"/>
-            <w:proofErr w:type="gramStart"/>
             <w:r>
               <w:rPr>
                 <w:rFonts w:ascii="TimesNewRomanPSMT" w:hAnsi="TimesNewRomanPSMT" w:cs="TimesNewRomanPSMT"/>
@@ -6870,7 +6537,6 @@
               </w:rPr>
               <w:t>a.l</w:t>
             </w:r>
-            <w:proofErr w:type="gramEnd"/>
             <w:r>
               <w:rPr>
                 <w:rFonts w:ascii="TimesNewRomanPSMT" w:hAnsi="TimesNewRomanPSMT" w:cs="TimesNewRomanPSMT"/>
@@ -7014,21 +6680,7 @@
         <w:rPr>
           <w:rFonts w:ascii="TimesNewRomanPSMT" w:hAnsi="TimesNewRomanPSMT" w:cs="TimesNewRomanPSMT"/>
         </w:rPr>
-        <w:t xml:space="preserve"> </w:t>
-      </w:r>
-      <w:proofErr w:type="gramStart"/>
-      <w:r>
-        <w:rPr>
-          <w:rFonts w:ascii="TimesNewRomanPSMT" w:hAnsi="TimesNewRomanPSMT" w:cs="TimesNewRomanPSMT"/>
-        </w:rPr>
-        <w:t>%}{</w:t>
-      </w:r>
-      <w:proofErr w:type="gramEnd"/>
-      <w:r>
-        <w:rPr>
-          <w:rFonts w:ascii="TimesNewRomanPSMT" w:hAnsi="TimesNewRomanPSMT" w:cs="TimesNewRomanPSMT"/>
-        </w:rPr>
-        <w:t xml:space="preserve">% if </w:t>
+        <w:t xml:space="preserve"> %}{% if </w:t>
       </w:r>
       <w:proofErr w:type="spellStart"/>
       <w:r>
@@ -7119,7 +6771,6 @@
       </w:r>
       <w:bookmarkStart w:id="13" w:name="DateExpir1"/>
       <w:bookmarkEnd w:id="13"/>
-      <w:proofErr w:type="gramStart"/>
       <w:r>
         <w:rPr>
           <w:rFonts w:ascii="TimesNewRomanPSMT" w:hAnsi="TimesNewRomanPSMT" w:cs="TimesNewRomanPSMT"/>
@@ -7131,14 +6782,7 @@
         <w:rPr>
           <w:rFonts w:ascii="TimesNewRomanPSMT" w:hAnsi="TimesNewRomanPSMT" w:cs="TimesNewRomanPSMT"/>
         </w:rPr>
-        <w:t>convention</w:t>
-      </w:r>
-      <w:proofErr w:type="gramEnd"/>
-      <w:r>
-        <w:rPr>
-          <w:rFonts w:ascii="TimesNewRomanPSMT" w:hAnsi="TimesNewRomanPSMT" w:cs="TimesNewRomanPSMT"/>
-        </w:rPr>
-        <w:t>.date_fin_conventionnement|d</w:t>
+        <w:t>convention.date_fin_conventionnement|d</w:t>
       </w:r>
       <w:proofErr w:type="spellEnd"/>
       <w:r>
@@ -7252,18 +6896,9 @@
           <w:rFonts w:ascii="TimesNewRomanPSMT" w:hAnsi="TimesNewRomanPSMT" w:cs="TimesNewRomanPSMT"/>
           <w:lang w:val="en-US"/>
         </w:rPr>
-        <w:t>prets_</w:t>
-      </w:r>
-      <w:proofErr w:type="gramStart"/>
-      <w:r>
-        <w:rPr>
-          <w:rFonts w:ascii="TimesNewRomanPSMT" w:hAnsi="TimesNewRomanPSMT" w:cs="TimesNewRomanPSMT"/>
-          <w:lang w:val="en-US"/>
-        </w:rPr>
-        <w:t>cdc.count</w:t>
+        <w:t>prets_cdc.count</w:t>
       </w:r>
       <w:proofErr w:type="spellEnd"/>
-      <w:proofErr w:type="gramEnd"/>
       <w:r>
         <w:rPr>
           <w:rFonts w:ascii="TimesNewRomanPSMT" w:hAnsi="TimesNewRomanPSMT" w:cs="TimesNewRomanPSMT"/>
@@ -7304,14 +6939,7 @@
         <w:rPr>
           <w:rFonts w:ascii="TimesNewRomanPSMT" w:hAnsi="TimesNewRomanPSMT" w:cs="TimesNewRomanPSMT"/>
         </w:rPr>
-        <w:t xml:space="preserve">Numéro : </w:t>
-      </w:r>
-      <w:proofErr w:type="gramStart"/>
-      <w:r>
-        <w:rPr>
-          <w:rFonts w:ascii="TimesNewRomanPSMT" w:hAnsi="TimesNewRomanPSMT" w:cs="TimesNewRomanPSMT"/>
-        </w:rPr>
-        <w:t xml:space="preserve">{{ </w:t>
+        <w:t xml:space="preserve">Numéro : {{ </w:t>
       </w:r>
       <w:proofErr w:type="spellStart"/>
       <w:r>
@@ -7321,7 +6949,6 @@
         <w:t>p.n</w:t>
       </w:r>
       <w:proofErr w:type="spellEnd"/>
-      <w:proofErr w:type="gramEnd"/>
       <w:r>
         <w:rPr>
           <w:rFonts w:ascii="TimesNewRomanPSMT" w:hAnsi="TimesNewRomanPSMT" w:cs="TimesNewRomanPSMT"/>
@@ -7345,28 +6972,14 @@
         <w:rPr>
           <w:rFonts w:ascii="TimesNewRomanPSMT" w:hAnsi="TimesNewRomanPSMT" w:cs="TimesNewRomanPSMT"/>
         </w:rPr>
-        <w:t xml:space="preserve">Date d’octroi : </w:t>
-      </w:r>
-      <w:proofErr w:type="gramStart"/>
-      <w:r>
-        <w:rPr>
-          <w:rFonts w:ascii="TimesNewRomanPSMT" w:hAnsi="TimesNewRomanPSMT" w:cs="TimesNewRomanPSMT"/>
-        </w:rPr>
-        <w:t xml:space="preserve">{{ </w:t>
+        <w:t xml:space="preserve">Date d’octroi : {{ </w:t>
       </w:r>
       <w:proofErr w:type="spellStart"/>
       <w:r>
         <w:rPr>
           <w:rFonts w:ascii="TimesNewRomanPSMT" w:hAnsi="TimesNewRomanPSMT" w:cs="TimesNewRomanPSMT"/>
         </w:rPr>
-        <w:t>p</w:t>
-      </w:r>
-      <w:proofErr w:type="gramEnd"/>
-      <w:r>
-        <w:rPr>
-          <w:rFonts w:ascii="TimesNewRomanPSMT" w:hAnsi="TimesNewRomanPSMT" w:cs="TimesNewRomanPSMT"/>
-        </w:rPr>
-        <w:t>.do|sd</w:t>
+        <w:t>p.do|sd</w:t>
       </w:r>
       <w:proofErr w:type="spellEnd"/>
       <w:r>
@@ -7388,19 +7001,11 @@
           <w:rFonts w:ascii="TimesNewRomanPSMT" w:hAnsi="TimesNewRomanPSMT" w:cs="TimesNewRomanPSMT"/>
         </w:rPr>
       </w:pPr>
-      <w:proofErr w:type="gramStart"/>
-      <w:r>
-        <w:rPr>
-          <w:rFonts w:ascii="TimesNewRomanPSMT" w:hAnsi="TimesNewRomanPSMT" w:cs="TimesNewRomanPSMT"/>
-        </w:rPr>
-        <w:t>Durée:</w:t>
-      </w:r>
-      <w:proofErr w:type="gramEnd"/>
-      <w:r>
-        <w:rPr>
-          <w:rFonts w:ascii="TimesNewRomanPSMT" w:hAnsi="TimesNewRomanPSMT" w:cs="TimesNewRomanPSMT"/>
-        </w:rPr>
-        <w:t xml:space="preserve"> {{ </w:t>
+      <w:r>
+        <w:rPr>
+          <w:rFonts w:ascii="TimesNewRomanPSMT" w:hAnsi="TimesNewRomanPSMT" w:cs="TimesNewRomanPSMT"/>
+        </w:rPr>
+        <w:t xml:space="preserve">Durée: {{ </w:t>
       </w:r>
       <w:proofErr w:type="spellStart"/>
       <w:r>
@@ -7447,28 +7052,14 @@
         <w:rPr>
           <w:rFonts w:ascii="TimesNewRomanPSMT" w:hAnsi="TimesNewRomanPSMT" w:cs="TimesNewRomanPSMT"/>
         </w:rPr>
-        <w:t xml:space="preserve">Montant : </w:t>
-      </w:r>
-      <w:proofErr w:type="gramStart"/>
-      <w:r>
-        <w:rPr>
-          <w:rFonts w:ascii="TimesNewRomanPSMT" w:hAnsi="TimesNewRomanPSMT" w:cs="TimesNewRomanPSMT"/>
-        </w:rPr>
-        <w:t xml:space="preserve">{{ </w:t>
+        <w:t xml:space="preserve">Montant : {{ </w:t>
       </w:r>
       <w:proofErr w:type="spellStart"/>
       <w:r>
         <w:rPr>
           <w:rFonts w:ascii="TimesNewRomanPSMT" w:hAnsi="TimesNewRomanPSMT" w:cs="TimesNewRomanPSMT"/>
         </w:rPr>
-        <w:t>p</w:t>
-      </w:r>
-      <w:proofErr w:type="gramEnd"/>
-      <w:r>
-        <w:rPr>
-          <w:rFonts w:ascii="TimesNewRomanPSMT" w:hAnsi="TimesNewRomanPSMT" w:cs="TimesNewRomanPSMT"/>
-        </w:rPr>
-        <w:t>.m|f</w:t>
+        <w:t>p.m|f</w:t>
       </w:r>
       <w:proofErr w:type="spellEnd"/>
       <w:r>
@@ -7494,28 +7085,14 @@
         <w:rPr>
           <w:rFonts w:ascii="TimesNewRomanPSMT" w:hAnsi="TimesNewRomanPSMT" w:cs="TimesNewRomanPSMT"/>
         </w:rPr>
-        <w:t xml:space="preserve">Prêteur : </w:t>
-      </w:r>
-      <w:proofErr w:type="gramStart"/>
-      <w:r>
-        <w:rPr>
-          <w:rFonts w:ascii="TimesNewRomanPSMT" w:hAnsi="TimesNewRomanPSMT" w:cs="TimesNewRomanPSMT"/>
-        </w:rPr>
-        <w:t xml:space="preserve">{{ </w:t>
+        <w:t xml:space="preserve">Prêteur : {{ </w:t>
       </w:r>
       <w:proofErr w:type="spellStart"/>
       <w:r>
         <w:rPr>
           <w:rFonts w:ascii="TimesNewRomanPSMT" w:hAnsi="TimesNewRomanPSMT" w:cs="TimesNewRomanPSMT"/>
         </w:rPr>
-        <w:t>p.p</w:t>
-      </w:r>
-      <w:proofErr w:type="gramEnd"/>
-      <w:r>
-        <w:rPr>
-          <w:rFonts w:ascii="TimesNewRomanPSMT" w:hAnsi="TimesNewRomanPSMT" w:cs="TimesNewRomanPSMT"/>
-        </w:rPr>
-        <w:t>_full</w:t>
+        <w:t>p.p_full</w:t>
       </w:r>
       <w:proofErr w:type="spellEnd"/>
       <w:r>
@@ -7554,22 +7131,10 @@
           <w:rFonts w:ascii="TimesNewRomanPSMT" w:hAnsi="TimesNewRomanPSMT" w:cs="TimesNewRomanPSMT"/>
           <w:lang w:val="en-US"/>
         </w:rPr>
-        <w:t xml:space="preserve"> </w:t>
-      </w:r>
-      <w:proofErr w:type="gramStart"/>
-      <w:r>
-        <w:rPr>
-          <w:rFonts w:ascii="TimesNewRomanPSMT" w:hAnsi="TimesNewRomanPSMT" w:cs="TimesNewRomanPSMT"/>
-          <w:lang w:val="en-US"/>
-        </w:rPr>
-        <w:t>%}</w:t>
-      </w:r>
-      <w:r>
-        <w:t>{</w:t>
-      </w:r>
-      <w:proofErr w:type="gramEnd"/>
-      <w:r>
-        <w:t xml:space="preserve">% </w:t>
+        <w:t xml:space="preserve"> %}</w:t>
+      </w:r>
+      <w:r>
+        <w:t xml:space="preserve">{% </w:t>
       </w:r>
       <w:proofErr w:type="spellStart"/>
       <w:r>
@@ -7597,17 +7162,9 @@
         <w:rPr>
           <w:rFonts w:ascii="TimesNewRomanPSMT" w:hAnsi="TimesNewRomanPSMT" w:cs="TimesNewRomanPSMT"/>
         </w:rPr>
-        <w:t>autres_</w:t>
-      </w:r>
-      <w:proofErr w:type="gramStart"/>
-      <w:r>
-        <w:rPr>
-          <w:rFonts w:ascii="TimesNewRomanPSMT" w:hAnsi="TimesNewRomanPSMT" w:cs="TimesNewRomanPSMT"/>
-        </w:rPr>
-        <w:t>prets.count</w:t>
+        <w:t>autres_prets.count</w:t>
       </w:r>
       <w:proofErr w:type="spellEnd"/>
-      <w:proofErr w:type="gramEnd"/>
       <w:r>
         <w:rPr>
           <w:rFonts w:ascii="TimesNewRomanPSMT" w:hAnsi="TimesNewRomanPSMT" w:cs="TimesNewRomanPSMT"/>
@@ -7670,30 +7227,14 @@
           <w:rFonts w:ascii="TimesNewRomanPSMT" w:hAnsi="TimesNewRomanPSMT" w:cs="TimesNewRomanPSMT"/>
           <w:lang w:val="en-US"/>
         </w:rPr>
-        <w:t xml:space="preserve"> </w:t>
-      </w:r>
-      <w:proofErr w:type="gramStart"/>
-      <w:r>
-        <w:rPr>
-          <w:rFonts w:ascii="TimesNewRomanPSMT" w:hAnsi="TimesNewRomanPSMT" w:cs="TimesNewRomanPSMT"/>
-          <w:lang w:val="en-US"/>
-        </w:rPr>
-        <w:t>%}</w:t>
-      </w:r>
-      <w:r>
-        <w:rPr>
-          <w:rFonts w:ascii="TimesNewRomanPSMT" w:hAnsi="TimesNewRomanPSMT" w:cs="TimesNewRomanPSMT"/>
-          <w:lang w:val="en-US"/>
-        </w:rPr>
-        <w:t>{</w:t>
-      </w:r>
-      <w:proofErr w:type="gramEnd"/>
-      <w:r>
-        <w:rPr>
-          <w:rFonts w:ascii="TimesNewRomanPSMT" w:hAnsi="TimesNewRomanPSMT" w:cs="TimesNewRomanPSMT"/>
-          <w:lang w:val="en-US"/>
-        </w:rPr>
-        <w:t xml:space="preserve">% if </w:t>
+        <w:t xml:space="preserve"> %}</w:t>
+      </w:r>
+      <w:r>
+        <w:rPr>
+          <w:rFonts w:ascii="TimesNewRomanPSMT" w:hAnsi="TimesNewRomanPSMT" w:cs="TimesNewRomanPSMT"/>
+          <w:lang w:val="en-US"/>
+        </w:rPr>
+        <w:t xml:space="preserve">{% if </w:t>
       </w:r>
       <w:proofErr w:type="spellStart"/>
       <w:r>
@@ -7726,7 +7267,6 @@
         </w:rPr>
       </w:pPr>
       <w:proofErr w:type="spellStart"/>
-      <w:proofErr w:type="gramStart"/>
       <w:r>
         <w:rPr>
           <w:rFonts w:ascii="TimesNewRomanPSMT" w:hAnsi="TimesNewRomanPSMT" w:cs="TimesNewRomanPSMT"/>
@@ -7740,15 +7280,7 @@
           <w:rFonts w:ascii="TimesNewRomanPSMT" w:hAnsi="TimesNewRomanPSMT" w:cs="TimesNewRomanPSMT"/>
           <w:lang w:val="en-US"/>
         </w:rPr>
-        <w:t> :</w:t>
-      </w:r>
-      <w:proofErr w:type="gramEnd"/>
-      <w:r>
-        <w:rPr>
-          <w:rFonts w:ascii="TimesNewRomanPSMT" w:hAnsi="TimesNewRomanPSMT" w:cs="TimesNewRomanPSMT"/>
-          <w:lang w:val="en-US"/>
-        </w:rPr>
-        <w:t xml:space="preserve"> {{ </w:t>
+        <w:t xml:space="preserve"> : {{ </w:t>
       </w:r>
       <w:proofErr w:type="spellStart"/>
       <w:r>
@@ -7815,7 +7347,6 @@
         <w:t xml:space="preserve">Date </w:t>
       </w:r>
       <w:proofErr w:type="spellStart"/>
-      <w:proofErr w:type="gramStart"/>
       <w:r>
         <w:rPr>
           <w:rFonts w:ascii="TimesNewRomanPSMT" w:hAnsi="TimesNewRomanPSMT" w:cs="TimesNewRomanPSMT"/>
@@ -7829,15 +7360,7 @@
           <w:rFonts w:ascii="TimesNewRomanPSMT" w:hAnsi="TimesNewRomanPSMT" w:cs="TimesNewRomanPSMT"/>
           <w:lang w:val="en-US"/>
         </w:rPr>
-        <w:t> :</w:t>
-      </w:r>
-      <w:proofErr w:type="gramEnd"/>
-      <w:r>
-        <w:rPr>
-          <w:rFonts w:ascii="TimesNewRomanPSMT" w:hAnsi="TimesNewRomanPSMT" w:cs="TimesNewRomanPSMT"/>
-          <w:lang w:val="en-US"/>
-        </w:rPr>
-        <w:t xml:space="preserve"> {{ </w:t>
+        <w:t xml:space="preserve"> : {{ </w:t>
       </w:r>
       <w:proofErr w:type="spellStart"/>
       <w:r>
@@ -7905,21 +7428,12 @@
           <w:lang w:val="en-US"/>
         </w:rPr>
       </w:pPr>
-      <w:proofErr w:type="gramStart"/>
-      <w:r>
-        <w:rPr>
-          <w:rFonts w:ascii="TimesNewRomanPSMT" w:hAnsi="TimesNewRomanPSMT" w:cs="TimesNewRomanPSMT"/>
-          <w:lang w:val="en-US"/>
-        </w:rPr>
-        <w:t>Durée :</w:t>
-      </w:r>
-      <w:proofErr w:type="gramEnd"/>
-      <w:r>
-        <w:rPr>
-          <w:rFonts w:ascii="TimesNewRomanPSMT" w:hAnsi="TimesNewRomanPSMT" w:cs="TimesNewRomanPSMT"/>
-          <w:lang w:val="en-US"/>
-        </w:rPr>
-        <w:t xml:space="preserve"> {{ </w:t>
+      <w:r>
+        <w:rPr>
+          <w:rFonts w:ascii="TimesNewRomanPSMT" w:hAnsi="TimesNewRomanPSMT" w:cs="TimesNewRomanPSMT"/>
+          <w:lang w:val="en-US"/>
+        </w:rPr>
+        <w:t xml:space="preserve">Durée : {{ </w:t>
       </w:r>
       <w:proofErr w:type="spellStart"/>
       <w:r>
@@ -8011,7 +7525,6 @@
         </w:rPr>
       </w:pPr>
       <w:proofErr w:type="spellStart"/>
-      <w:proofErr w:type="gramStart"/>
       <w:r>
         <w:rPr>
           <w:rFonts w:ascii="TimesNewRomanPSMT" w:hAnsi="TimesNewRomanPSMT" w:cs="TimesNewRomanPSMT"/>
@@ -8025,15 +7538,7 @@
           <w:rFonts w:ascii="TimesNewRomanPSMT" w:hAnsi="TimesNewRomanPSMT" w:cs="TimesNewRomanPSMT"/>
           <w:lang w:val="en-US"/>
         </w:rPr>
-        <w:t xml:space="preserve"> :</w:t>
-      </w:r>
-      <w:proofErr w:type="gramEnd"/>
-      <w:r>
-        <w:rPr>
-          <w:rFonts w:ascii="TimesNewRomanPSMT" w:hAnsi="TimesNewRomanPSMT" w:cs="TimesNewRomanPSMT"/>
-          <w:lang w:val="en-US"/>
-        </w:rPr>
-        <w:t xml:space="preserve"> {{ </w:t>
+        <w:t xml:space="preserve"> : {{ </w:t>
       </w:r>
       <w:proofErr w:type="spellStart"/>
       <w:r>
@@ -8118,28 +7623,14 @@
         <w:rPr>
           <w:rFonts w:ascii="TimesNewRomanPSMT" w:hAnsi="TimesNewRomanPSMT" w:cs="TimesNewRomanPSMT"/>
         </w:rPr>
-        <w:t xml:space="preserve">Prêteur : </w:t>
-      </w:r>
-      <w:proofErr w:type="gramStart"/>
-      <w:r>
-        <w:rPr>
-          <w:rFonts w:ascii="TimesNewRomanPSMT" w:hAnsi="TimesNewRomanPSMT" w:cs="TimesNewRomanPSMT"/>
-        </w:rPr>
-        <w:t xml:space="preserve">{{ </w:t>
+        <w:t xml:space="preserve">Prêteur : {{ </w:t>
       </w:r>
       <w:proofErr w:type="spellStart"/>
       <w:r>
         <w:rPr>
           <w:rFonts w:ascii="TimesNewRomanPSMT" w:hAnsi="TimesNewRomanPSMT" w:cs="TimesNewRomanPSMT"/>
         </w:rPr>
-        <w:t>p</w:t>
-      </w:r>
-      <w:proofErr w:type="gramEnd"/>
-      <w:r>
-        <w:rPr>
-          <w:rFonts w:ascii="TimesNewRomanPSMT" w:hAnsi="TimesNewRomanPSMT" w:cs="TimesNewRomanPSMT"/>
-        </w:rPr>
-        <w:t>.preteur_display</w:t>
+        <w:t>p.preteur_display</w:t>
       </w:r>
       <w:proofErr w:type="spellEnd"/>
       <w:r>
@@ -8185,21 +7676,10 @@
         <w:rPr>
           <w:rFonts w:ascii="TimesNewRomanPSMT" w:hAnsi="TimesNewRomanPSMT" w:cs="TimesNewRomanPSMT"/>
         </w:rPr>
-        <w:t xml:space="preserve"> </w:t>
-      </w:r>
-      <w:proofErr w:type="gramStart"/>
-      <w:r>
-        <w:rPr>
-          <w:rFonts w:ascii="TimesNewRomanPSMT" w:hAnsi="TimesNewRomanPSMT" w:cs="TimesNewRomanPSMT"/>
-        </w:rPr>
-        <w:t>%}</w:t>
-      </w:r>
-      <w:r>
-        <w:t>{</w:t>
-      </w:r>
-      <w:proofErr w:type="gramEnd"/>
-      <w:r>
-        <w:t xml:space="preserve">% </w:t>
+        <w:t xml:space="preserve"> %}</w:t>
+      </w:r>
+      <w:r>
+        <w:t xml:space="preserve">{% </w:t>
       </w:r>
       <w:proofErr w:type="spellStart"/>
       <w:r>
@@ -8226,19 +7706,11 @@
         <w:t xml:space="preserve">{% if </w:t>
       </w:r>
       <w:proofErr w:type="spellStart"/>
-      <w:proofErr w:type="gramStart"/>
-      <w:r>
-        <w:rPr>
-          <w:rFonts w:ascii="TimesNewRomanPSMT" w:hAnsi="TimesNewRomanPSMT" w:cs="TimesNewRomanPSMT"/>
-        </w:rPr>
-        <w:t>convention.fond</w:t>
-      </w:r>
-      <w:proofErr w:type="gramEnd"/>
-      <w:r>
-        <w:rPr>
-          <w:rFonts w:ascii="TimesNewRomanPSMT" w:hAnsi="TimesNewRomanPSMT" w:cs="TimesNewRomanPSMT"/>
-        </w:rPr>
-        <w:t>_propre</w:t>
+      <w:r>
+        <w:rPr>
+          <w:rFonts w:ascii="TimesNewRomanPSMT" w:hAnsi="TimesNewRomanPSMT" w:cs="TimesNewRomanPSMT"/>
+        </w:rPr>
+        <w:t>convention.fond_propre</w:t>
       </w:r>
       <w:proofErr w:type="spellEnd"/>
       <w:r>
@@ -8281,21 +7753,7 @@
         <w:rPr>
           <w:rFonts w:ascii="TimesNewRomanPSMT" w:hAnsi="TimesNewRomanPSMT" w:cs="TimesNewRomanPSMT"/>
         </w:rPr>
-        <w:t xml:space="preserve"> </w:t>
-      </w:r>
-      <w:proofErr w:type="gramStart"/>
-      <w:r>
-        <w:rPr>
-          <w:rFonts w:ascii="TimesNewRomanPSMT" w:hAnsi="TimesNewRomanPSMT" w:cs="TimesNewRomanPSMT"/>
-        </w:rPr>
-        <w:t>%}{</w:t>
-      </w:r>
-      <w:proofErr w:type="gramEnd"/>
-      <w:r>
-        <w:rPr>
-          <w:rFonts w:ascii="TimesNewRomanPSMT" w:hAnsi="TimesNewRomanPSMT" w:cs="TimesNewRomanPSMT"/>
-        </w:rPr>
-        <w:t xml:space="preserve">% </w:t>
+        <w:t xml:space="preserve"> %}{% </w:t>
       </w:r>
       <w:proofErr w:type="spellStart"/>
       <w:r>
@@ -9850,15 +9308,7 @@
             <w:pStyle w:val="Form9"/>
           </w:pPr>
           <w:r>
-            <w:t>(</w:t>
-          </w:r>
-          <w:proofErr w:type="gramStart"/>
-          <w:r>
-            <w:t>pour</w:t>
-          </w:r>
-          <w:proofErr w:type="gramEnd"/>
-          <w:r>
-            <w:t xml:space="preserve"> l'établissement d'expéditions, copies, extraits d'actes ou décisions judiciaires à publier)</w:t>
+            <w:t>(pour l'établissement d'expéditions, copies, extraits d'actes ou décisions judiciaires à publier)</w:t>
           </w:r>
         </w:p>
         <w:p/>
@@ -10040,11 +9490,9 @@
             </w:rPr>
             <w:t xml:space="preserve"> </w:t>
           </w:r>
-          <w:proofErr w:type="gramStart"/>
           <w:r>
             <w:t>TAXES:</w:t>
           </w:r>
-          <w:proofErr w:type="gramEnd"/>
         </w:p>
         <w:p>
           <w:pPr>
@@ -10063,11 +9511,9 @@
           <w:pPr>
             <w:pStyle w:val="Form10J"/>
           </w:pPr>
-          <w:proofErr w:type="gramStart"/>
           <w:r>
             <w:t>CSI:</w:t>
           </w:r>
-          <w:proofErr w:type="gramEnd"/>
         </w:p>
         <w:p>
           <w:pPr>
@@ -10271,7 +9717,7 @@
                                 <v:fill color2="black"/>
                                 <v:imagedata r:id="rId2" o:title="" croptop="-22f" cropbottom="-22f" cropleft="-25f" cropright="-25f"/>
                               </v:shape>
-                              <o:OLEObject Type="Embed" ProgID="Word.Picture.8" ShapeID="_x0000_i1025" DrawAspect="Content" ObjectID="_1742301304" r:id="rId3"/>
+                              <o:OLEObject Type="Embed" ProgID="Word.Picture.8" ShapeID="_x0000_i1025" DrawAspect="Content" ObjectID="_1742752085" r:id="rId3"/>
                             </w:object>
                           </w:r>
                         </w:p>
@@ -10351,7 +9797,7 @@
                           <v:fill color2="black"/>
                           <v:imagedata r:id="rId2" o:title="" croptop="-22f" cropbottom="-22f" cropleft="-25f" cropright="-25f"/>
                         </v:shape>
-                        <o:OLEObject Type="Embed" ProgID="Word.Picture.8" ShapeID="_x0000_i1025" DrawAspect="Content" ObjectID="_1742301304" r:id="rId4"/>
+                        <o:OLEObject Type="Embed" ProgID="Word.Picture.8" ShapeID="_x0000_i1025" DrawAspect="Content" ObjectID="_1742752085" r:id="rId4"/>
                       </w:object>
                     </w:r>
                   </w:p>

</xml_diff>

<commit_message>
fix surface corrigée (#705)
</commit_message>
<xml_diff>
--- a/documents/Avenant-template.docx
+++ b/documents/Avenant-template.docx
@@ -1,6 +1,6 @@
 
 <file path=word/document.xml><?xml version="1.0" encoding="utf-8"?>
-<w:document xmlns:wpc="http://schemas.microsoft.com/office/word/2010/wordprocessingCanvas" xmlns:cx="http://schemas.microsoft.com/office/drawing/2014/chartex" xmlns:cx1="http://schemas.microsoft.com/office/drawing/2015/9/8/chartex" xmlns:cx2="http://schemas.microsoft.com/office/drawing/2015/10/21/chartex" xmlns:cx3="http://schemas.microsoft.com/office/drawing/2016/5/9/chartex" xmlns:cx4="http://schemas.microsoft.com/office/drawing/2016/5/10/chartex" xmlns:cx5="http://schemas.microsoft.com/office/drawing/2016/5/11/chartex" xmlns:cx6="http://schemas.microsoft.com/office/drawing/2016/5/12/chartex" xmlns:cx7="http://schemas.microsoft.com/office/drawing/2016/5/13/chartex" xmlns:cx8="http://schemas.microsoft.com/office/drawing/2016/5/14/chartex" xmlns:mc="http://schemas.openxmlformats.org/markup-compatibility/2006" xmlns:aink="http://schemas.microsoft.com/office/drawing/2016/ink" xmlns:am3d="http://schemas.microsoft.com/office/drawing/2017/model3d" xmlns:o="urn:schemas-microsoft-com:office:office" xmlns:oel="http://schemas.microsoft.com/office/2019/extlst" xmlns:r="http://schemas.openxmlformats.org/officeDocument/2006/relationships" xmlns:m="http://schemas.openxmlformats.org/officeDocument/2006/math" xmlns:v="urn:schemas-microsoft-com:vml" xmlns:wp14="http://schemas.microsoft.com/office/word/2010/wordprocessingDrawing" xmlns:wp="http://schemas.openxmlformats.org/drawingml/2006/wordprocessingDrawing" xmlns:w10="urn:schemas-microsoft-com:office:word" xmlns:w="http://schemas.openxmlformats.org/wordprocessingml/2006/main" xmlns:w14="http://schemas.microsoft.com/office/word/2010/wordml" xmlns:w15="http://schemas.microsoft.com/office/word/2012/wordml" xmlns:w16cex="http://schemas.microsoft.com/office/word/2018/wordml/cex" xmlns:w16cid="http://schemas.microsoft.com/office/word/2016/wordml/cid" xmlns:w16="http://schemas.microsoft.com/office/word/2018/wordml" xmlns:w16sdtdh="http://schemas.microsoft.com/office/word/2020/wordml/sdtdatahash" xmlns:w16se="http://schemas.microsoft.com/office/word/2015/wordml/symex" xmlns:wpg="http://schemas.microsoft.com/office/word/2010/wordprocessingGroup" xmlns:wpi="http://schemas.microsoft.com/office/word/2010/wordprocessingInk" xmlns:wne="http://schemas.microsoft.com/office/word/2006/wordml" xmlns:wps="http://schemas.microsoft.com/office/word/2010/wordprocessingShape" mc:Ignorable="w14 w15 w16se w16cid w16 w16cex w16sdtdh wp14">
+<w:document xmlns:wpc="http://schemas.microsoft.com/office/word/2010/wordprocessingCanvas" xmlns:cx="http://schemas.microsoft.com/office/drawing/2014/chartex" xmlns:cx1="http://schemas.microsoft.com/office/drawing/2015/9/8/chartex" xmlns:cx2="http://schemas.microsoft.com/office/drawing/2015/10/21/chartex" xmlns:cx3="http://schemas.microsoft.com/office/drawing/2016/5/9/chartex" xmlns:cx4="http://schemas.microsoft.com/office/drawing/2016/5/10/chartex" xmlns:cx5="http://schemas.microsoft.com/office/drawing/2016/5/11/chartex" xmlns:cx6="http://schemas.microsoft.com/office/drawing/2016/5/12/chartex" xmlns:cx7="http://schemas.microsoft.com/office/drawing/2016/5/13/chartex" xmlns:cx8="http://schemas.microsoft.com/office/drawing/2016/5/14/chartex" xmlns:mc="http://schemas.openxmlformats.org/markup-compatibility/2006" xmlns:aink="http://schemas.microsoft.com/office/drawing/2016/ink" xmlns:am3d="http://schemas.microsoft.com/office/drawing/2017/model3d" xmlns:o="urn:schemas-microsoft-com:office:office" xmlns:oel="http://schemas.microsoft.com/office/2019/extlst" xmlns:r="http://schemas.openxmlformats.org/officeDocument/2006/relationships" xmlns:m="http://schemas.openxmlformats.org/officeDocument/2006/math" xmlns:v="urn:schemas-microsoft-com:vml" xmlns:wp14="http://schemas.microsoft.com/office/word/2010/wordprocessingDrawing" xmlns:wp="http://schemas.openxmlformats.org/drawingml/2006/wordprocessingDrawing" xmlns:w10="urn:schemas-microsoft-com:office:word" xmlns:w="http://schemas.openxmlformats.org/wordprocessingml/2006/main" xmlns:w14="http://schemas.microsoft.com/office/word/2010/wordml" xmlns:w15="http://schemas.microsoft.com/office/word/2012/wordml" xmlns:w16cex="http://schemas.microsoft.com/office/word/2018/wordml/cex" xmlns:w16cid="http://schemas.microsoft.com/office/word/2016/wordml/cid" xmlns:w16="http://schemas.microsoft.com/office/word/2018/wordml" xmlns:w16du="http://schemas.microsoft.com/office/word/2023/wordml/word16du" xmlns:w16sdtdh="http://schemas.microsoft.com/office/word/2020/wordml/sdtdatahash" xmlns:w16se="http://schemas.microsoft.com/office/word/2015/wordml/symex" xmlns:wpg="http://schemas.microsoft.com/office/word/2010/wordprocessingGroup" xmlns:wpi="http://schemas.microsoft.com/office/word/2010/wordprocessingInk" xmlns:wne="http://schemas.microsoft.com/office/word/2006/wordml" xmlns:wps="http://schemas.microsoft.com/office/word/2010/wordprocessingShape" mc:Ignorable="w14 w15 w16se w16cid w16 w16cex w16sdtdh wp14">
   <w:background w:color="FFFFFF"/>
   <w:body>
     <w:p>
@@ -4101,14 +4101,6 @@
               </w:rPr>
               <w:t>abitable</w:t>
             </w:r>
-            <w:r>
-              <w:rPr>
-                <w:rFonts w:ascii="TimesNewRomanPSMT" w:hAnsi="TimesNewRomanPSMT" w:cs="TimesNewRomanPSMT"/>
-                <w:sz w:val="14"/>
-                <w:szCs w:val="14"/>
-              </w:rPr>
-              <w:t xml:space="preserve"> / Corrigée</w:t>
-            </w:r>
           </w:p>
           <w:p>
             <w:pPr>
@@ -4218,6 +4210,14 @@
               </w:rPr>
               <w:t>SURFACE UTILE</w:t>
             </w:r>
+            <w:r>
+              <w:rPr>
+                <w:rFonts w:ascii="TimesNewRomanPSMT" w:hAnsi="TimesNewRomanPSMT" w:cs="TimesNewRomanPSMT"/>
+                <w:sz w:val="14"/>
+                <w:szCs w:val="14"/>
+              </w:rPr>
+              <w:t xml:space="preserve"> / CORRIGÉE</w:t>
+            </w:r>
           </w:p>
           <w:p>
             <w:pPr>
@@ -4251,23 +4251,7 @@
                 <w:sz w:val="14"/>
                 <w:szCs w:val="14"/>
               </w:rPr>
-              <w:t xml:space="preserve"> habitable</w:t>
-            </w:r>
-            <w:r>
-              <w:rPr>
-                <w:rFonts w:ascii="TimesNewRomanPSMT" w:hAnsi="TimesNewRomanPSMT" w:cs="TimesNewRomanPSMT"/>
-                <w:sz w:val="14"/>
-                <w:szCs w:val="14"/>
-              </w:rPr>
-              <w:t xml:space="preserve"> / corrigée</w:t>
-            </w:r>
-            <w:r>
-              <w:rPr>
-                <w:rFonts w:ascii="TimesNewRomanPSMT" w:hAnsi="TimesNewRomanPSMT" w:cs="TimesNewRomanPSMT"/>
-                <w:sz w:val="14"/>
-                <w:szCs w:val="14"/>
-              </w:rPr>
-              <w:t xml:space="preserve"> augmentée de 50% de la surface des annexes)</w:t>
+              <w:t xml:space="preserve"> habitable augmentée de 50% de la surface des annexes)</w:t>
             </w:r>
           </w:p>
         </w:tc>
@@ -4309,6 +4293,38 @@
                 <w:szCs w:val="14"/>
               </w:rPr>
               <w:t xml:space="preserve"> du logement en euros par mètre carré de surface utile</w:t>
+            </w:r>
+            <w:r>
+              <w:rPr>
+                <w:rFonts w:ascii="TimesNewRomanPSMT" w:hAnsi="TimesNewRomanPSMT" w:cs="TimesNewRomanPSMT"/>
+                <w:sz w:val="14"/>
+                <w:szCs w:val="14"/>
+              </w:rPr>
+              <w:t xml:space="preserve"> </w:t>
+            </w:r>
+            <w:r>
+              <w:rPr>
+                <w:rFonts w:ascii="TimesNewRomanPSMT" w:hAnsi="TimesNewRomanPSMT" w:cs="TimesNewRomanPSMT"/>
+                <w:sz w:val="14"/>
+                <w:szCs w:val="14"/>
+              </w:rPr>
+              <w:t xml:space="preserve">/ </w:t>
+            </w:r>
+            <w:r>
+              <w:rPr>
+                <w:rFonts w:ascii="TimesNewRomanPSMT" w:hAnsi="TimesNewRomanPSMT" w:cs="TimesNewRomanPSMT"/>
+                <w:sz w:val="14"/>
+                <w:szCs w:val="14"/>
+              </w:rPr>
+              <w:t>c</w:t>
+            </w:r>
+            <w:r>
+              <w:rPr>
+                <w:rFonts w:ascii="TimesNewRomanPSMT" w:hAnsi="TimesNewRomanPSMT" w:cs="TimesNewRomanPSMT"/>
+                <w:sz w:val="14"/>
+                <w:szCs w:val="14"/>
+              </w:rPr>
+              <w:t>orrigée</w:t>
             </w:r>
           </w:p>
         </w:tc>
@@ -8820,7 +8836,7 @@
 </file>
 
 <file path=word/endnotes.xml><?xml version="1.0" encoding="utf-8"?>
-<w:endnotes xmlns:wpc="http://schemas.microsoft.com/office/word/2010/wordprocessingCanvas" xmlns:cx="http://schemas.microsoft.com/office/drawing/2014/chartex" xmlns:cx1="http://schemas.microsoft.com/office/drawing/2015/9/8/chartex" xmlns:cx2="http://schemas.microsoft.com/office/drawing/2015/10/21/chartex" xmlns:cx3="http://schemas.microsoft.com/office/drawing/2016/5/9/chartex" xmlns:cx4="http://schemas.microsoft.com/office/drawing/2016/5/10/chartex" xmlns:cx5="http://schemas.microsoft.com/office/drawing/2016/5/11/chartex" xmlns:cx6="http://schemas.microsoft.com/office/drawing/2016/5/12/chartex" xmlns:cx7="http://schemas.microsoft.com/office/drawing/2016/5/13/chartex" xmlns:cx8="http://schemas.microsoft.com/office/drawing/2016/5/14/chartex" xmlns:mc="http://schemas.openxmlformats.org/markup-compatibility/2006" xmlns:aink="http://schemas.microsoft.com/office/drawing/2016/ink" xmlns:am3d="http://schemas.microsoft.com/office/drawing/2017/model3d" xmlns:o="urn:schemas-microsoft-com:office:office" xmlns:oel="http://schemas.microsoft.com/office/2019/extlst" xmlns:r="http://schemas.openxmlformats.org/officeDocument/2006/relationships" xmlns:m="http://schemas.openxmlformats.org/officeDocument/2006/math" xmlns:v="urn:schemas-microsoft-com:vml" xmlns:wp14="http://schemas.microsoft.com/office/word/2010/wordprocessingDrawing" xmlns:wp="http://schemas.openxmlformats.org/drawingml/2006/wordprocessingDrawing" xmlns:w10="urn:schemas-microsoft-com:office:word" xmlns:w="http://schemas.openxmlformats.org/wordprocessingml/2006/main" xmlns:w14="http://schemas.microsoft.com/office/word/2010/wordml" xmlns:w15="http://schemas.microsoft.com/office/word/2012/wordml" xmlns:w16cex="http://schemas.microsoft.com/office/word/2018/wordml/cex" xmlns:w16cid="http://schemas.microsoft.com/office/word/2016/wordml/cid" xmlns:w16="http://schemas.microsoft.com/office/word/2018/wordml" xmlns:w16sdtdh="http://schemas.microsoft.com/office/word/2020/wordml/sdtdatahash" xmlns:w16se="http://schemas.microsoft.com/office/word/2015/wordml/symex" xmlns:wpg="http://schemas.microsoft.com/office/word/2010/wordprocessingGroup" xmlns:wpi="http://schemas.microsoft.com/office/word/2010/wordprocessingInk" xmlns:wne="http://schemas.microsoft.com/office/word/2006/wordml" xmlns:wps="http://schemas.microsoft.com/office/word/2010/wordprocessingShape" mc:Ignorable="w14 w15 w16se w16cid w16 w16cex w16sdtdh wp14">
+<w:endnotes xmlns:wpc="http://schemas.microsoft.com/office/word/2010/wordprocessingCanvas" xmlns:cx="http://schemas.microsoft.com/office/drawing/2014/chartex" xmlns:cx1="http://schemas.microsoft.com/office/drawing/2015/9/8/chartex" xmlns:cx2="http://schemas.microsoft.com/office/drawing/2015/10/21/chartex" xmlns:cx3="http://schemas.microsoft.com/office/drawing/2016/5/9/chartex" xmlns:cx4="http://schemas.microsoft.com/office/drawing/2016/5/10/chartex" xmlns:cx5="http://schemas.microsoft.com/office/drawing/2016/5/11/chartex" xmlns:cx6="http://schemas.microsoft.com/office/drawing/2016/5/12/chartex" xmlns:cx7="http://schemas.microsoft.com/office/drawing/2016/5/13/chartex" xmlns:cx8="http://schemas.microsoft.com/office/drawing/2016/5/14/chartex" xmlns:mc="http://schemas.openxmlformats.org/markup-compatibility/2006" xmlns:aink="http://schemas.microsoft.com/office/drawing/2016/ink" xmlns:am3d="http://schemas.microsoft.com/office/drawing/2017/model3d" xmlns:o="urn:schemas-microsoft-com:office:office" xmlns:oel="http://schemas.microsoft.com/office/2019/extlst" xmlns:r="http://schemas.openxmlformats.org/officeDocument/2006/relationships" xmlns:m="http://schemas.openxmlformats.org/officeDocument/2006/math" xmlns:v="urn:schemas-microsoft-com:vml" xmlns:wp14="http://schemas.microsoft.com/office/word/2010/wordprocessingDrawing" xmlns:wp="http://schemas.openxmlformats.org/drawingml/2006/wordprocessingDrawing" xmlns:w10="urn:schemas-microsoft-com:office:word" xmlns:w="http://schemas.openxmlformats.org/wordprocessingml/2006/main" xmlns:w14="http://schemas.microsoft.com/office/word/2010/wordml" xmlns:w15="http://schemas.microsoft.com/office/word/2012/wordml" xmlns:w16cex="http://schemas.microsoft.com/office/word/2018/wordml/cex" xmlns:w16cid="http://schemas.microsoft.com/office/word/2016/wordml/cid" xmlns:w16="http://schemas.microsoft.com/office/word/2018/wordml" xmlns:w16du="http://schemas.microsoft.com/office/word/2023/wordml/word16du" xmlns:w16sdtdh="http://schemas.microsoft.com/office/word/2020/wordml/sdtdatahash" xmlns:w16se="http://schemas.microsoft.com/office/word/2015/wordml/symex" xmlns:wpg="http://schemas.microsoft.com/office/word/2010/wordprocessingGroup" xmlns:wpi="http://schemas.microsoft.com/office/word/2010/wordprocessingInk" xmlns:wne="http://schemas.microsoft.com/office/word/2006/wordml" xmlns:wps="http://schemas.microsoft.com/office/word/2010/wordprocessingShape" mc:Ignorable="w14 w15 w16se w16cid w16 w16cex w16sdtdh wp14">
   <w:endnote w:type="separator" w:id="-1">
     <w:p>
       <w:r>
@@ -8839,7 +8855,7 @@
 </file>
 
 <file path=word/footer1.xml><?xml version="1.0" encoding="utf-8"?>
-<w:ftr xmlns:wpc="http://schemas.microsoft.com/office/word/2010/wordprocessingCanvas" xmlns:cx="http://schemas.microsoft.com/office/drawing/2014/chartex" xmlns:cx1="http://schemas.microsoft.com/office/drawing/2015/9/8/chartex" xmlns:cx2="http://schemas.microsoft.com/office/drawing/2015/10/21/chartex" xmlns:cx3="http://schemas.microsoft.com/office/drawing/2016/5/9/chartex" xmlns:cx4="http://schemas.microsoft.com/office/drawing/2016/5/10/chartex" xmlns:cx5="http://schemas.microsoft.com/office/drawing/2016/5/11/chartex" xmlns:cx6="http://schemas.microsoft.com/office/drawing/2016/5/12/chartex" xmlns:cx7="http://schemas.microsoft.com/office/drawing/2016/5/13/chartex" xmlns:cx8="http://schemas.microsoft.com/office/drawing/2016/5/14/chartex" xmlns:mc="http://schemas.openxmlformats.org/markup-compatibility/2006" xmlns:aink="http://schemas.microsoft.com/office/drawing/2016/ink" xmlns:am3d="http://schemas.microsoft.com/office/drawing/2017/model3d" xmlns:o="urn:schemas-microsoft-com:office:office" xmlns:oel="http://schemas.microsoft.com/office/2019/extlst" xmlns:r="http://schemas.openxmlformats.org/officeDocument/2006/relationships" xmlns:m="http://schemas.openxmlformats.org/officeDocument/2006/math" xmlns:v="urn:schemas-microsoft-com:vml" xmlns:wp14="http://schemas.microsoft.com/office/word/2010/wordprocessingDrawing" xmlns:wp="http://schemas.openxmlformats.org/drawingml/2006/wordprocessingDrawing" xmlns:w10="urn:schemas-microsoft-com:office:word" xmlns:w="http://schemas.openxmlformats.org/wordprocessingml/2006/main" xmlns:w14="http://schemas.microsoft.com/office/word/2010/wordml" xmlns:w15="http://schemas.microsoft.com/office/word/2012/wordml" xmlns:w16cex="http://schemas.microsoft.com/office/word/2018/wordml/cex" xmlns:w16cid="http://schemas.microsoft.com/office/word/2016/wordml/cid" xmlns:w16="http://schemas.microsoft.com/office/word/2018/wordml" xmlns:w16sdtdh="http://schemas.microsoft.com/office/word/2020/wordml/sdtdatahash" xmlns:w16se="http://schemas.microsoft.com/office/word/2015/wordml/symex" xmlns:wpg="http://schemas.microsoft.com/office/word/2010/wordprocessingGroup" xmlns:wpi="http://schemas.microsoft.com/office/word/2010/wordprocessingInk" xmlns:wne="http://schemas.microsoft.com/office/word/2006/wordml" xmlns:wps="http://schemas.microsoft.com/office/word/2010/wordprocessingShape" mc:Ignorable="w14 w15 w16se w16cid w16 w16cex w16sdtdh wp14">
+<w:ftr xmlns:wpc="http://schemas.microsoft.com/office/word/2010/wordprocessingCanvas" xmlns:cx="http://schemas.microsoft.com/office/drawing/2014/chartex" xmlns:cx1="http://schemas.microsoft.com/office/drawing/2015/9/8/chartex" xmlns:cx2="http://schemas.microsoft.com/office/drawing/2015/10/21/chartex" xmlns:cx3="http://schemas.microsoft.com/office/drawing/2016/5/9/chartex" xmlns:cx4="http://schemas.microsoft.com/office/drawing/2016/5/10/chartex" xmlns:cx5="http://schemas.microsoft.com/office/drawing/2016/5/11/chartex" xmlns:cx6="http://schemas.microsoft.com/office/drawing/2016/5/12/chartex" xmlns:cx7="http://schemas.microsoft.com/office/drawing/2016/5/13/chartex" xmlns:cx8="http://schemas.microsoft.com/office/drawing/2016/5/14/chartex" xmlns:mc="http://schemas.openxmlformats.org/markup-compatibility/2006" xmlns:aink="http://schemas.microsoft.com/office/drawing/2016/ink" xmlns:am3d="http://schemas.microsoft.com/office/drawing/2017/model3d" xmlns:o="urn:schemas-microsoft-com:office:office" xmlns:oel="http://schemas.microsoft.com/office/2019/extlst" xmlns:r="http://schemas.openxmlformats.org/officeDocument/2006/relationships" xmlns:m="http://schemas.openxmlformats.org/officeDocument/2006/math" xmlns:v="urn:schemas-microsoft-com:vml" xmlns:wp14="http://schemas.microsoft.com/office/word/2010/wordprocessingDrawing" xmlns:wp="http://schemas.openxmlformats.org/drawingml/2006/wordprocessingDrawing" xmlns:w10="urn:schemas-microsoft-com:office:word" xmlns:w="http://schemas.openxmlformats.org/wordprocessingml/2006/main" xmlns:w14="http://schemas.microsoft.com/office/word/2010/wordml" xmlns:w15="http://schemas.microsoft.com/office/word/2012/wordml" xmlns:w16cex="http://schemas.microsoft.com/office/word/2018/wordml/cex" xmlns:w16cid="http://schemas.microsoft.com/office/word/2016/wordml/cid" xmlns:w16="http://schemas.microsoft.com/office/word/2018/wordml" xmlns:w16du="http://schemas.microsoft.com/office/word/2023/wordml/word16du" xmlns:w16sdtdh="http://schemas.microsoft.com/office/word/2020/wordml/sdtdatahash" xmlns:w16se="http://schemas.microsoft.com/office/word/2015/wordml/symex" xmlns:wpg="http://schemas.microsoft.com/office/word/2010/wordprocessingGroup" xmlns:wpi="http://schemas.microsoft.com/office/word/2010/wordprocessingInk" xmlns:wne="http://schemas.microsoft.com/office/word/2006/wordml" xmlns:wps="http://schemas.microsoft.com/office/word/2010/wordprocessingShape" mc:Ignorable="w14 w15 w16se w16cid w16 w16cex w16sdtdh wp14">
   <w:p>
     <w:pPr>
       <w:pStyle w:val="Footer"/>
@@ -8852,7 +8868,7 @@
 </file>
 
 <file path=word/footer2.xml><?xml version="1.0" encoding="utf-8"?>
-<w:ftr xmlns:wpc="http://schemas.microsoft.com/office/word/2010/wordprocessingCanvas" xmlns:cx="http://schemas.microsoft.com/office/drawing/2014/chartex" xmlns:cx1="http://schemas.microsoft.com/office/drawing/2015/9/8/chartex" xmlns:cx2="http://schemas.microsoft.com/office/drawing/2015/10/21/chartex" xmlns:cx3="http://schemas.microsoft.com/office/drawing/2016/5/9/chartex" xmlns:cx4="http://schemas.microsoft.com/office/drawing/2016/5/10/chartex" xmlns:cx5="http://schemas.microsoft.com/office/drawing/2016/5/11/chartex" xmlns:cx6="http://schemas.microsoft.com/office/drawing/2016/5/12/chartex" xmlns:cx7="http://schemas.microsoft.com/office/drawing/2016/5/13/chartex" xmlns:cx8="http://schemas.microsoft.com/office/drawing/2016/5/14/chartex" xmlns:mc="http://schemas.openxmlformats.org/markup-compatibility/2006" xmlns:aink="http://schemas.microsoft.com/office/drawing/2016/ink" xmlns:am3d="http://schemas.microsoft.com/office/drawing/2017/model3d" xmlns:o="urn:schemas-microsoft-com:office:office" xmlns:oel="http://schemas.microsoft.com/office/2019/extlst" xmlns:r="http://schemas.openxmlformats.org/officeDocument/2006/relationships" xmlns:m="http://schemas.openxmlformats.org/officeDocument/2006/math" xmlns:v="urn:schemas-microsoft-com:vml" xmlns:wp14="http://schemas.microsoft.com/office/word/2010/wordprocessingDrawing" xmlns:wp="http://schemas.openxmlformats.org/drawingml/2006/wordprocessingDrawing" xmlns:w10="urn:schemas-microsoft-com:office:word" xmlns:w="http://schemas.openxmlformats.org/wordprocessingml/2006/main" xmlns:w14="http://schemas.microsoft.com/office/word/2010/wordml" xmlns:w15="http://schemas.microsoft.com/office/word/2012/wordml" xmlns:w16cex="http://schemas.microsoft.com/office/word/2018/wordml/cex" xmlns:w16cid="http://schemas.microsoft.com/office/word/2016/wordml/cid" xmlns:w16="http://schemas.microsoft.com/office/word/2018/wordml" xmlns:w16sdtdh="http://schemas.microsoft.com/office/word/2020/wordml/sdtdatahash" xmlns:w16se="http://schemas.microsoft.com/office/word/2015/wordml/symex" xmlns:wpg="http://schemas.microsoft.com/office/word/2010/wordprocessingGroup" xmlns:wpi="http://schemas.microsoft.com/office/word/2010/wordprocessingInk" xmlns:wne="http://schemas.microsoft.com/office/word/2006/wordml" xmlns:wps="http://schemas.microsoft.com/office/word/2010/wordprocessingShape" mc:Ignorable="w14 w15 w16se w16cid w16 w16cex w16sdtdh wp14">
+<w:ftr xmlns:wpc="http://schemas.microsoft.com/office/word/2010/wordprocessingCanvas" xmlns:cx="http://schemas.microsoft.com/office/drawing/2014/chartex" xmlns:cx1="http://schemas.microsoft.com/office/drawing/2015/9/8/chartex" xmlns:cx2="http://schemas.microsoft.com/office/drawing/2015/10/21/chartex" xmlns:cx3="http://schemas.microsoft.com/office/drawing/2016/5/9/chartex" xmlns:cx4="http://schemas.microsoft.com/office/drawing/2016/5/10/chartex" xmlns:cx5="http://schemas.microsoft.com/office/drawing/2016/5/11/chartex" xmlns:cx6="http://schemas.microsoft.com/office/drawing/2016/5/12/chartex" xmlns:cx7="http://schemas.microsoft.com/office/drawing/2016/5/13/chartex" xmlns:cx8="http://schemas.microsoft.com/office/drawing/2016/5/14/chartex" xmlns:mc="http://schemas.openxmlformats.org/markup-compatibility/2006" xmlns:aink="http://schemas.microsoft.com/office/drawing/2016/ink" xmlns:am3d="http://schemas.microsoft.com/office/drawing/2017/model3d" xmlns:o="urn:schemas-microsoft-com:office:office" xmlns:oel="http://schemas.microsoft.com/office/2019/extlst" xmlns:r="http://schemas.openxmlformats.org/officeDocument/2006/relationships" xmlns:m="http://schemas.openxmlformats.org/officeDocument/2006/math" xmlns:v="urn:schemas-microsoft-com:vml" xmlns:wp14="http://schemas.microsoft.com/office/word/2010/wordprocessingDrawing" xmlns:wp="http://schemas.openxmlformats.org/drawingml/2006/wordprocessingDrawing" xmlns:w10="urn:schemas-microsoft-com:office:word" xmlns:w="http://schemas.openxmlformats.org/wordprocessingml/2006/main" xmlns:w14="http://schemas.microsoft.com/office/word/2010/wordml" xmlns:w15="http://schemas.microsoft.com/office/word/2012/wordml" xmlns:w16cex="http://schemas.microsoft.com/office/word/2018/wordml/cex" xmlns:w16cid="http://schemas.microsoft.com/office/word/2016/wordml/cid" xmlns:w16="http://schemas.microsoft.com/office/word/2018/wordml" xmlns:w16du="http://schemas.microsoft.com/office/word/2023/wordml/word16du" xmlns:w16sdtdh="http://schemas.microsoft.com/office/word/2020/wordml/sdtdatahash" xmlns:w16se="http://schemas.microsoft.com/office/word/2015/wordml/symex" xmlns:wpg="http://schemas.microsoft.com/office/word/2010/wordprocessingGroup" xmlns:wpi="http://schemas.microsoft.com/office/word/2010/wordprocessingInk" xmlns:wne="http://schemas.microsoft.com/office/word/2006/wordml" xmlns:wps="http://schemas.microsoft.com/office/word/2010/wordprocessingShape" mc:Ignorable="w14 w15 w16se w16cid w16 w16cex w16sdtdh wp14">
   <w:p>
     <w:pPr>
       <w:pStyle w:val="Footer"/>
@@ -8865,7 +8881,7 @@
 </file>
 
 <file path=word/footer3.xml><?xml version="1.0" encoding="utf-8"?>
-<w:ftr xmlns:wpc="http://schemas.microsoft.com/office/word/2010/wordprocessingCanvas" xmlns:cx="http://schemas.microsoft.com/office/drawing/2014/chartex" xmlns:cx1="http://schemas.microsoft.com/office/drawing/2015/9/8/chartex" xmlns:cx2="http://schemas.microsoft.com/office/drawing/2015/10/21/chartex" xmlns:cx3="http://schemas.microsoft.com/office/drawing/2016/5/9/chartex" xmlns:cx4="http://schemas.microsoft.com/office/drawing/2016/5/10/chartex" xmlns:cx5="http://schemas.microsoft.com/office/drawing/2016/5/11/chartex" xmlns:cx6="http://schemas.microsoft.com/office/drawing/2016/5/12/chartex" xmlns:cx7="http://schemas.microsoft.com/office/drawing/2016/5/13/chartex" xmlns:cx8="http://schemas.microsoft.com/office/drawing/2016/5/14/chartex" xmlns:mc="http://schemas.openxmlformats.org/markup-compatibility/2006" xmlns:aink="http://schemas.microsoft.com/office/drawing/2016/ink" xmlns:am3d="http://schemas.microsoft.com/office/drawing/2017/model3d" xmlns:o="urn:schemas-microsoft-com:office:office" xmlns:oel="http://schemas.microsoft.com/office/2019/extlst" xmlns:r="http://schemas.openxmlformats.org/officeDocument/2006/relationships" xmlns:m="http://schemas.openxmlformats.org/officeDocument/2006/math" xmlns:v="urn:schemas-microsoft-com:vml" xmlns:wp14="http://schemas.microsoft.com/office/word/2010/wordprocessingDrawing" xmlns:wp="http://schemas.openxmlformats.org/drawingml/2006/wordprocessingDrawing" xmlns:w10="urn:schemas-microsoft-com:office:word" xmlns:w="http://schemas.openxmlformats.org/wordprocessingml/2006/main" xmlns:w14="http://schemas.microsoft.com/office/word/2010/wordml" xmlns:w15="http://schemas.microsoft.com/office/word/2012/wordml" xmlns:w16cex="http://schemas.microsoft.com/office/word/2018/wordml/cex" xmlns:w16cid="http://schemas.microsoft.com/office/word/2016/wordml/cid" xmlns:w16="http://schemas.microsoft.com/office/word/2018/wordml" xmlns:w16sdtdh="http://schemas.microsoft.com/office/word/2020/wordml/sdtdatahash" xmlns:w16se="http://schemas.microsoft.com/office/word/2015/wordml/symex" xmlns:wpg="http://schemas.microsoft.com/office/word/2010/wordprocessingGroup" xmlns:wpi="http://schemas.microsoft.com/office/word/2010/wordprocessingInk" xmlns:wne="http://schemas.microsoft.com/office/word/2006/wordml" xmlns:wps="http://schemas.microsoft.com/office/word/2010/wordprocessingShape" mc:Ignorable="w14 w15 w16se w16cid w16 w16cex w16sdtdh wp14">
+<w:ftr xmlns:wpc="http://schemas.microsoft.com/office/word/2010/wordprocessingCanvas" xmlns:cx="http://schemas.microsoft.com/office/drawing/2014/chartex" xmlns:cx1="http://schemas.microsoft.com/office/drawing/2015/9/8/chartex" xmlns:cx2="http://schemas.microsoft.com/office/drawing/2015/10/21/chartex" xmlns:cx3="http://schemas.microsoft.com/office/drawing/2016/5/9/chartex" xmlns:cx4="http://schemas.microsoft.com/office/drawing/2016/5/10/chartex" xmlns:cx5="http://schemas.microsoft.com/office/drawing/2016/5/11/chartex" xmlns:cx6="http://schemas.microsoft.com/office/drawing/2016/5/12/chartex" xmlns:cx7="http://schemas.microsoft.com/office/drawing/2016/5/13/chartex" xmlns:cx8="http://schemas.microsoft.com/office/drawing/2016/5/14/chartex" xmlns:mc="http://schemas.openxmlformats.org/markup-compatibility/2006" xmlns:aink="http://schemas.microsoft.com/office/drawing/2016/ink" xmlns:am3d="http://schemas.microsoft.com/office/drawing/2017/model3d" xmlns:o="urn:schemas-microsoft-com:office:office" xmlns:oel="http://schemas.microsoft.com/office/2019/extlst" xmlns:r="http://schemas.openxmlformats.org/officeDocument/2006/relationships" xmlns:m="http://schemas.openxmlformats.org/officeDocument/2006/math" xmlns:v="urn:schemas-microsoft-com:vml" xmlns:wp14="http://schemas.microsoft.com/office/word/2010/wordprocessingDrawing" xmlns:wp="http://schemas.openxmlformats.org/drawingml/2006/wordprocessingDrawing" xmlns:w10="urn:schemas-microsoft-com:office:word" xmlns:w="http://schemas.openxmlformats.org/wordprocessingml/2006/main" xmlns:w14="http://schemas.microsoft.com/office/word/2010/wordml" xmlns:w15="http://schemas.microsoft.com/office/word/2012/wordml" xmlns:w16cex="http://schemas.microsoft.com/office/word/2018/wordml/cex" xmlns:w16cid="http://schemas.microsoft.com/office/word/2016/wordml/cid" xmlns:w16="http://schemas.microsoft.com/office/word/2018/wordml" xmlns:w16du="http://schemas.microsoft.com/office/word/2023/wordml/word16du" xmlns:w16sdtdh="http://schemas.microsoft.com/office/word/2020/wordml/sdtdatahash" xmlns:w16se="http://schemas.microsoft.com/office/word/2015/wordml/symex" xmlns:wpg="http://schemas.microsoft.com/office/word/2010/wordprocessingGroup" xmlns:wpi="http://schemas.microsoft.com/office/word/2010/wordprocessingInk" xmlns:wne="http://schemas.microsoft.com/office/word/2006/wordml" xmlns:wps="http://schemas.microsoft.com/office/word/2010/wordprocessingShape" mc:Ignorable="w14 w15 w16se w16cid w16 w16cex w16sdtdh wp14">
   <w:p>
     <w:pPr>
       <w:pStyle w:val="Footer"/>
@@ -8878,7 +8894,7 @@
 </file>
 
 <file path=word/footnotes.xml><?xml version="1.0" encoding="utf-8"?>
-<w:footnotes xmlns:wpc="http://schemas.microsoft.com/office/word/2010/wordprocessingCanvas" xmlns:cx="http://schemas.microsoft.com/office/drawing/2014/chartex" xmlns:cx1="http://schemas.microsoft.com/office/drawing/2015/9/8/chartex" xmlns:cx2="http://schemas.microsoft.com/office/drawing/2015/10/21/chartex" xmlns:cx3="http://schemas.microsoft.com/office/drawing/2016/5/9/chartex" xmlns:cx4="http://schemas.microsoft.com/office/drawing/2016/5/10/chartex" xmlns:cx5="http://schemas.microsoft.com/office/drawing/2016/5/11/chartex" xmlns:cx6="http://schemas.microsoft.com/office/drawing/2016/5/12/chartex" xmlns:cx7="http://schemas.microsoft.com/office/drawing/2016/5/13/chartex" xmlns:cx8="http://schemas.microsoft.com/office/drawing/2016/5/14/chartex" xmlns:mc="http://schemas.openxmlformats.org/markup-compatibility/2006" xmlns:aink="http://schemas.microsoft.com/office/drawing/2016/ink" xmlns:am3d="http://schemas.microsoft.com/office/drawing/2017/model3d" xmlns:o="urn:schemas-microsoft-com:office:office" xmlns:oel="http://schemas.microsoft.com/office/2019/extlst" xmlns:r="http://schemas.openxmlformats.org/officeDocument/2006/relationships" xmlns:m="http://schemas.openxmlformats.org/officeDocument/2006/math" xmlns:v="urn:schemas-microsoft-com:vml" xmlns:wp14="http://schemas.microsoft.com/office/word/2010/wordprocessingDrawing" xmlns:wp="http://schemas.openxmlformats.org/drawingml/2006/wordprocessingDrawing" xmlns:w10="urn:schemas-microsoft-com:office:word" xmlns:w="http://schemas.openxmlformats.org/wordprocessingml/2006/main" xmlns:w14="http://schemas.microsoft.com/office/word/2010/wordml" xmlns:w15="http://schemas.microsoft.com/office/word/2012/wordml" xmlns:w16cex="http://schemas.microsoft.com/office/word/2018/wordml/cex" xmlns:w16cid="http://schemas.microsoft.com/office/word/2016/wordml/cid" xmlns:w16="http://schemas.microsoft.com/office/word/2018/wordml" xmlns:w16sdtdh="http://schemas.microsoft.com/office/word/2020/wordml/sdtdatahash" xmlns:w16se="http://schemas.microsoft.com/office/word/2015/wordml/symex" xmlns:wpg="http://schemas.microsoft.com/office/word/2010/wordprocessingGroup" xmlns:wpi="http://schemas.microsoft.com/office/word/2010/wordprocessingInk" xmlns:wne="http://schemas.microsoft.com/office/word/2006/wordml" xmlns:wps="http://schemas.microsoft.com/office/word/2010/wordprocessingShape" mc:Ignorable="w14 w15 w16se w16cid w16 w16cex w16sdtdh wp14">
+<w:footnotes xmlns:wpc="http://schemas.microsoft.com/office/word/2010/wordprocessingCanvas" xmlns:cx="http://schemas.microsoft.com/office/drawing/2014/chartex" xmlns:cx1="http://schemas.microsoft.com/office/drawing/2015/9/8/chartex" xmlns:cx2="http://schemas.microsoft.com/office/drawing/2015/10/21/chartex" xmlns:cx3="http://schemas.microsoft.com/office/drawing/2016/5/9/chartex" xmlns:cx4="http://schemas.microsoft.com/office/drawing/2016/5/10/chartex" xmlns:cx5="http://schemas.microsoft.com/office/drawing/2016/5/11/chartex" xmlns:cx6="http://schemas.microsoft.com/office/drawing/2016/5/12/chartex" xmlns:cx7="http://schemas.microsoft.com/office/drawing/2016/5/13/chartex" xmlns:cx8="http://schemas.microsoft.com/office/drawing/2016/5/14/chartex" xmlns:mc="http://schemas.openxmlformats.org/markup-compatibility/2006" xmlns:aink="http://schemas.microsoft.com/office/drawing/2016/ink" xmlns:am3d="http://schemas.microsoft.com/office/drawing/2017/model3d" xmlns:o="urn:schemas-microsoft-com:office:office" xmlns:oel="http://schemas.microsoft.com/office/2019/extlst" xmlns:r="http://schemas.openxmlformats.org/officeDocument/2006/relationships" xmlns:m="http://schemas.openxmlformats.org/officeDocument/2006/math" xmlns:v="urn:schemas-microsoft-com:vml" xmlns:wp14="http://schemas.microsoft.com/office/word/2010/wordprocessingDrawing" xmlns:wp="http://schemas.openxmlformats.org/drawingml/2006/wordprocessingDrawing" xmlns:w10="urn:schemas-microsoft-com:office:word" xmlns:w="http://schemas.openxmlformats.org/wordprocessingml/2006/main" xmlns:w14="http://schemas.microsoft.com/office/word/2010/wordml" xmlns:w15="http://schemas.microsoft.com/office/word/2012/wordml" xmlns:w16cex="http://schemas.microsoft.com/office/word/2018/wordml/cex" xmlns:w16cid="http://schemas.microsoft.com/office/word/2016/wordml/cid" xmlns:w16="http://schemas.microsoft.com/office/word/2018/wordml" xmlns:w16du="http://schemas.microsoft.com/office/word/2023/wordml/word16du" xmlns:w16sdtdh="http://schemas.microsoft.com/office/word/2020/wordml/sdtdatahash" xmlns:w16se="http://schemas.microsoft.com/office/word/2015/wordml/symex" xmlns:wpg="http://schemas.microsoft.com/office/word/2010/wordprocessingGroup" xmlns:wpi="http://schemas.microsoft.com/office/word/2010/wordprocessingInk" xmlns:wne="http://schemas.microsoft.com/office/word/2006/wordml" xmlns:wps="http://schemas.microsoft.com/office/word/2010/wordprocessingShape" mc:Ignorable="w14 w15 w16se w16cid w16 w16cex w16sdtdh wp14">
   <w:footnote w:type="separator" w:id="-1">
     <w:p>
       <w:r>
@@ -8897,7 +8913,7 @@
 </file>
 
 <file path=word/header1.xml><?xml version="1.0" encoding="utf-8"?>
-<w:hdr xmlns:wpc="http://schemas.microsoft.com/office/word/2010/wordprocessingCanvas" xmlns:cx="http://schemas.microsoft.com/office/drawing/2014/chartex" xmlns:cx1="http://schemas.microsoft.com/office/drawing/2015/9/8/chartex" xmlns:cx2="http://schemas.microsoft.com/office/drawing/2015/10/21/chartex" xmlns:cx3="http://schemas.microsoft.com/office/drawing/2016/5/9/chartex" xmlns:cx4="http://schemas.microsoft.com/office/drawing/2016/5/10/chartex" xmlns:cx5="http://schemas.microsoft.com/office/drawing/2016/5/11/chartex" xmlns:cx6="http://schemas.microsoft.com/office/drawing/2016/5/12/chartex" xmlns:cx7="http://schemas.microsoft.com/office/drawing/2016/5/13/chartex" xmlns:cx8="http://schemas.microsoft.com/office/drawing/2016/5/14/chartex" xmlns:mc="http://schemas.openxmlformats.org/markup-compatibility/2006" xmlns:aink="http://schemas.microsoft.com/office/drawing/2016/ink" xmlns:am3d="http://schemas.microsoft.com/office/drawing/2017/model3d" xmlns:o="urn:schemas-microsoft-com:office:office" xmlns:oel="http://schemas.microsoft.com/office/2019/extlst" xmlns:r="http://schemas.openxmlformats.org/officeDocument/2006/relationships" xmlns:m="http://schemas.openxmlformats.org/officeDocument/2006/math" xmlns:v="urn:schemas-microsoft-com:vml" xmlns:wp14="http://schemas.microsoft.com/office/word/2010/wordprocessingDrawing" xmlns:wp="http://schemas.openxmlformats.org/drawingml/2006/wordprocessingDrawing" xmlns:w10="urn:schemas-microsoft-com:office:word" xmlns:w="http://schemas.openxmlformats.org/wordprocessingml/2006/main" xmlns:w14="http://schemas.microsoft.com/office/word/2010/wordml" xmlns:w15="http://schemas.microsoft.com/office/word/2012/wordml" xmlns:w16cex="http://schemas.microsoft.com/office/word/2018/wordml/cex" xmlns:w16cid="http://schemas.microsoft.com/office/word/2016/wordml/cid" xmlns:w16="http://schemas.microsoft.com/office/word/2018/wordml" xmlns:w16sdtdh="http://schemas.microsoft.com/office/word/2020/wordml/sdtdatahash" xmlns:w16se="http://schemas.microsoft.com/office/word/2015/wordml/symex" xmlns:wpg="http://schemas.microsoft.com/office/word/2010/wordprocessingGroup" xmlns:wpi="http://schemas.microsoft.com/office/word/2010/wordprocessingInk" xmlns:wne="http://schemas.microsoft.com/office/word/2006/wordml" xmlns:wps="http://schemas.microsoft.com/office/word/2010/wordprocessingShape" mc:Ignorable="w14 w15 w16se w16cid w16 w16cex w16sdtdh wp14">
+<w:hdr xmlns:wpc="http://schemas.microsoft.com/office/word/2010/wordprocessingCanvas" xmlns:cx="http://schemas.microsoft.com/office/drawing/2014/chartex" xmlns:cx1="http://schemas.microsoft.com/office/drawing/2015/9/8/chartex" xmlns:cx2="http://schemas.microsoft.com/office/drawing/2015/10/21/chartex" xmlns:cx3="http://schemas.microsoft.com/office/drawing/2016/5/9/chartex" xmlns:cx4="http://schemas.microsoft.com/office/drawing/2016/5/10/chartex" xmlns:cx5="http://schemas.microsoft.com/office/drawing/2016/5/11/chartex" xmlns:cx6="http://schemas.microsoft.com/office/drawing/2016/5/12/chartex" xmlns:cx7="http://schemas.microsoft.com/office/drawing/2016/5/13/chartex" xmlns:cx8="http://schemas.microsoft.com/office/drawing/2016/5/14/chartex" xmlns:mc="http://schemas.openxmlformats.org/markup-compatibility/2006" xmlns:aink="http://schemas.microsoft.com/office/drawing/2016/ink" xmlns:am3d="http://schemas.microsoft.com/office/drawing/2017/model3d" xmlns:o="urn:schemas-microsoft-com:office:office" xmlns:oel="http://schemas.microsoft.com/office/2019/extlst" xmlns:r="http://schemas.openxmlformats.org/officeDocument/2006/relationships" xmlns:m="http://schemas.openxmlformats.org/officeDocument/2006/math" xmlns:v="urn:schemas-microsoft-com:vml" xmlns:wp14="http://schemas.microsoft.com/office/word/2010/wordprocessingDrawing" xmlns:wp="http://schemas.openxmlformats.org/drawingml/2006/wordprocessingDrawing" xmlns:w10="urn:schemas-microsoft-com:office:word" xmlns:w="http://schemas.openxmlformats.org/wordprocessingml/2006/main" xmlns:w14="http://schemas.microsoft.com/office/word/2010/wordml" xmlns:w15="http://schemas.microsoft.com/office/word/2012/wordml" xmlns:w16cex="http://schemas.microsoft.com/office/word/2018/wordml/cex" xmlns:w16cid="http://schemas.microsoft.com/office/word/2016/wordml/cid" xmlns:w16="http://schemas.microsoft.com/office/word/2018/wordml" xmlns:w16du="http://schemas.microsoft.com/office/word/2023/wordml/word16du" xmlns:w16sdtdh="http://schemas.microsoft.com/office/word/2020/wordml/sdtdatahash" xmlns:w16se="http://schemas.microsoft.com/office/word/2015/wordml/symex" xmlns:wpg="http://schemas.microsoft.com/office/word/2010/wordprocessingGroup" xmlns:wpi="http://schemas.microsoft.com/office/word/2010/wordprocessingInk" xmlns:wne="http://schemas.microsoft.com/office/word/2006/wordml" xmlns:wps="http://schemas.microsoft.com/office/word/2010/wordprocessingShape" mc:Ignorable="w14 w15 w16se w16cid w16 w16cex w16sdtdh wp14">
   <w:p>
     <w:pPr>
       <w:pStyle w:val="Header"/>
@@ -9227,7 +9243,7 @@
 </file>
 
 <file path=word/header2.xml><?xml version="1.0" encoding="utf-8"?>
-<w:hdr xmlns:wpc="http://schemas.microsoft.com/office/word/2010/wordprocessingCanvas" xmlns:cx="http://schemas.microsoft.com/office/drawing/2014/chartex" xmlns:cx1="http://schemas.microsoft.com/office/drawing/2015/9/8/chartex" xmlns:cx2="http://schemas.microsoft.com/office/drawing/2015/10/21/chartex" xmlns:cx3="http://schemas.microsoft.com/office/drawing/2016/5/9/chartex" xmlns:cx4="http://schemas.microsoft.com/office/drawing/2016/5/10/chartex" xmlns:cx5="http://schemas.microsoft.com/office/drawing/2016/5/11/chartex" xmlns:cx6="http://schemas.microsoft.com/office/drawing/2016/5/12/chartex" xmlns:cx7="http://schemas.microsoft.com/office/drawing/2016/5/13/chartex" xmlns:cx8="http://schemas.microsoft.com/office/drawing/2016/5/14/chartex" xmlns:mc="http://schemas.openxmlformats.org/markup-compatibility/2006" xmlns:aink="http://schemas.microsoft.com/office/drawing/2016/ink" xmlns:am3d="http://schemas.microsoft.com/office/drawing/2017/model3d" xmlns:o="urn:schemas-microsoft-com:office:office" xmlns:oel="http://schemas.microsoft.com/office/2019/extlst" xmlns:r="http://schemas.openxmlformats.org/officeDocument/2006/relationships" xmlns:m="http://schemas.openxmlformats.org/officeDocument/2006/math" xmlns:v="urn:schemas-microsoft-com:vml" xmlns:wp14="http://schemas.microsoft.com/office/word/2010/wordprocessingDrawing" xmlns:wp="http://schemas.openxmlformats.org/drawingml/2006/wordprocessingDrawing" xmlns:w10="urn:schemas-microsoft-com:office:word" xmlns:w="http://schemas.openxmlformats.org/wordprocessingml/2006/main" xmlns:w14="http://schemas.microsoft.com/office/word/2010/wordml" xmlns:w15="http://schemas.microsoft.com/office/word/2012/wordml" xmlns:w16cex="http://schemas.microsoft.com/office/word/2018/wordml/cex" xmlns:w16cid="http://schemas.microsoft.com/office/word/2016/wordml/cid" xmlns:w16="http://schemas.microsoft.com/office/word/2018/wordml" xmlns:w16sdtdh="http://schemas.microsoft.com/office/word/2020/wordml/sdtdatahash" xmlns:w16se="http://schemas.microsoft.com/office/word/2015/wordml/symex" xmlns:wpg="http://schemas.microsoft.com/office/word/2010/wordprocessingGroup" xmlns:wpi="http://schemas.microsoft.com/office/word/2010/wordprocessingInk" xmlns:wne="http://schemas.microsoft.com/office/word/2006/wordml" xmlns:wps="http://schemas.microsoft.com/office/word/2010/wordprocessingShape" mc:Ignorable="w14 w15 w16se w16cid w16 w16cex w16sdtdh wp14">
+<w:hdr xmlns:wpc="http://schemas.microsoft.com/office/word/2010/wordprocessingCanvas" xmlns:cx="http://schemas.microsoft.com/office/drawing/2014/chartex" xmlns:cx1="http://schemas.microsoft.com/office/drawing/2015/9/8/chartex" xmlns:cx2="http://schemas.microsoft.com/office/drawing/2015/10/21/chartex" xmlns:cx3="http://schemas.microsoft.com/office/drawing/2016/5/9/chartex" xmlns:cx4="http://schemas.microsoft.com/office/drawing/2016/5/10/chartex" xmlns:cx5="http://schemas.microsoft.com/office/drawing/2016/5/11/chartex" xmlns:cx6="http://schemas.microsoft.com/office/drawing/2016/5/12/chartex" xmlns:cx7="http://schemas.microsoft.com/office/drawing/2016/5/13/chartex" xmlns:cx8="http://schemas.microsoft.com/office/drawing/2016/5/14/chartex" xmlns:mc="http://schemas.openxmlformats.org/markup-compatibility/2006" xmlns:aink="http://schemas.microsoft.com/office/drawing/2016/ink" xmlns:am3d="http://schemas.microsoft.com/office/drawing/2017/model3d" xmlns:o="urn:schemas-microsoft-com:office:office" xmlns:oel="http://schemas.microsoft.com/office/2019/extlst" xmlns:r="http://schemas.openxmlformats.org/officeDocument/2006/relationships" xmlns:m="http://schemas.openxmlformats.org/officeDocument/2006/math" xmlns:v="urn:schemas-microsoft-com:vml" xmlns:wp14="http://schemas.microsoft.com/office/word/2010/wordprocessingDrawing" xmlns:wp="http://schemas.openxmlformats.org/drawingml/2006/wordprocessingDrawing" xmlns:w10="urn:schemas-microsoft-com:office:word" xmlns:w="http://schemas.openxmlformats.org/wordprocessingml/2006/main" xmlns:w14="http://schemas.microsoft.com/office/word/2010/wordml" xmlns:w15="http://schemas.microsoft.com/office/word/2012/wordml" xmlns:w16cex="http://schemas.microsoft.com/office/word/2018/wordml/cex" xmlns:w16cid="http://schemas.microsoft.com/office/word/2016/wordml/cid" xmlns:w16="http://schemas.microsoft.com/office/word/2018/wordml" xmlns:w16du="http://schemas.microsoft.com/office/word/2023/wordml/word16du" xmlns:w16sdtdh="http://schemas.microsoft.com/office/word/2020/wordml/sdtdatahash" xmlns:w16se="http://schemas.microsoft.com/office/word/2015/wordml/symex" xmlns:wpg="http://schemas.microsoft.com/office/word/2010/wordprocessingGroup" xmlns:wpi="http://schemas.microsoft.com/office/word/2010/wordprocessingInk" xmlns:wne="http://schemas.microsoft.com/office/word/2006/wordml" xmlns:wps="http://schemas.microsoft.com/office/word/2010/wordprocessingShape" mc:Ignorable="w14 w15 w16se w16cid w16 w16cex w16sdtdh wp14">
   <w:p>
     <w:pPr>
       <w:pStyle w:val="Header"/>
@@ -9591,7 +9607,7 @@
 </file>
 
 <file path=word/header3.xml><?xml version="1.0" encoding="utf-8"?>
-<w:hdr xmlns:wpc="http://schemas.microsoft.com/office/word/2010/wordprocessingCanvas" xmlns:cx="http://schemas.microsoft.com/office/drawing/2014/chartex" xmlns:cx1="http://schemas.microsoft.com/office/drawing/2015/9/8/chartex" xmlns:cx2="http://schemas.microsoft.com/office/drawing/2015/10/21/chartex" xmlns:cx3="http://schemas.microsoft.com/office/drawing/2016/5/9/chartex" xmlns:cx4="http://schemas.microsoft.com/office/drawing/2016/5/10/chartex" xmlns:cx5="http://schemas.microsoft.com/office/drawing/2016/5/11/chartex" xmlns:cx6="http://schemas.microsoft.com/office/drawing/2016/5/12/chartex" xmlns:cx7="http://schemas.microsoft.com/office/drawing/2016/5/13/chartex" xmlns:cx8="http://schemas.microsoft.com/office/drawing/2016/5/14/chartex" xmlns:mc="http://schemas.openxmlformats.org/markup-compatibility/2006" xmlns:aink="http://schemas.microsoft.com/office/drawing/2016/ink" xmlns:am3d="http://schemas.microsoft.com/office/drawing/2017/model3d" xmlns:o="urn:schemas-microsoft-com:office:office" xmlns:oel="http://schemas.microsoft.com/office/2019/extlst" xmlns:r="http://schemas.openxmlformats.org/officeDocument/2006/relationships" xmlns:m="http://schemas.openxmlformats.org/officeDocument/2006/math" xmlns:v="urn:schemas-microsoft-com:vml" xmlns:wp14="http://schemas.microsoft.com/office/word/2010/wordprocessingDrawing" xmlns:wp="http://schemas.openxmlformats.org/drawingml/2006/wordprocessingDrawing" xmlns:w10="urn:schemas-microsoft-com:office:word" xmlns:w="http://schemas.openxmlformats.org/wordprocessingml/2006/main" xmlns:w14="http://schemas.microsoft.com/office/word/2010/wordml" xmlns:w15="http://schemas.microsoft.com/office/word/2012/wordml" xmlns:w16cex="http://schemas.microsoft.com/office/word/2018/wordml/cex" xmlns:w16cid="http://schemas.microsoft.com/office/word/2016/wordml/cid" xmlns:w16="http://schemas.microsoft.com/office/word/2018/wordml" xmlns:w16sdtdh="http://schemas.microsoft.com/office/word/2020/wordml/sdtdatahash" xmlns:w16se="http://schemas.microsoft.com/office/word/2015/wordml/symex" xmlns:wpg="http://schemas.microsoft.com/office/word/2010/wordprocessingGroup" xmlns:wpi="http://schemas.microsoft.com/office/word/2010/wordprocessingInk" xmlns:wne="http://schemas.microsoft.com/office/word/2006/wordml" xmlns:wps="http://schemas.microsoft.com/office/word/2010/wordprocessingShape" mc:Ignorable="w14 w15 w16se w16cid w16 w16cex w16sdtdh wp14">
+<w:hdr xmlns:wpc="http://schemas.microsoft.com/office/word/2010/wordprocessingCanvas" xmlns:cx="http://schemas.microsoft.com/office/drawing/2014/chartex" xmlns:cx1="http://schemas.microsoft.com/office/drawing/2015/9/8/chartex" xmlns:cx2="http://schemas.microsoft.com/office/drawing/2015/10/21/chartex" xmlns:cx3="http://schemas.microsoft.com/office/drawing/2016/5/9/chartex" xmlns:cx4="http://schemas.microsoft.com/office/drawing/2016/5/10/chartex" xmlns:cx5="http://schemas.microsoft.com/office/drawing/2016/5/11/chartex" xmlns:cx6="http://schemas.microsoft.com/office/drawing/2016/5/12/chartex" xmlns:cx7="http://schemas.microsoft.com/office/drawing/2016/5/13/chartex" xmlns:cx8="http://schemas.microsoft.com/office/drawing/2016/5/14/chartex" xmlns:mc="http://schemas.openxmlformats.org/markup-compatibility/2006" xmlns:aink="http://schemas.microsoft.com/office/drawing/2016/ink" xmlns:am3d="http://schemas.microsoft.com/office/drawing/2017/model3d" xmlns:o="urn:schemas-microsoft-com:office:office" xmlns:oel="http://schemas.microsoft.com/office/2019/extlst" xmlns:r="http://schemas.openxmlformats.org/officeDocument/2006/relationships" xmlns:m="http://schemas.openxmlformats.org/officeDocument/2006/math" xmlns:v="urn:schemas-microsoft-com:vml" xmlns:wp14="http://schemas.microsoft.com/office/word/2010/wordprocessingDrawing" xmlns:wp="http://schemas.openxmlformats.org/drawingml/2006/wordprocessingDrawing" xmlns:w10="urn:schemas-microsoft-com:office:word" xmlns:w="http://schemas.openxmlformats.org/wordprocessingml/2006/main" xmlns:w14="http://schemas.microsoft.com/office/word/2010/wordml" xmlns:w15="http://schemas.microsoft.com/office/word/2012/wordml" xmlns:w16cex="http://schemas.microsoft.com/office/word/2018/wordml/cex" xmlns:w16cid="http://schemas.microsoft.com/office/word/2016/wordml/cid" xmlns:w16="http://schemas.microsoft.com/office/word/2018/wordml" xmlns:w16du="http://schemas.microsoft.com/office/word/2023/wordml/word16du" xmlns:w16sdtdh="http://schemas.microsoft.com/office/word/2020/wordml/sdtdatahash" xmlns:w16se="http://schemas.microsoft.com/office/word/2015/wordml/symex" xmlns:wpg="http://schemas.microsoft.com/office/word/2010/wordprocessingGroup" xmlns:wpi="http://schemas.microsoft.com/office/word/2010/wordprocessingInk" xmlns:wne="http://schemas.microsoft.com/office/word/2006/wordml" xmlns:wps="http://schemas.microsoft.com/office/word/2010/wordprocessingShape" mc:Ignorable="w14 w15 w16se w16cid w16 w16cex w16sdtdh wp14">
   <w:tbl>
     <w:tblPr>
       <w:tblStyle w:val="TableGrid"/>
@@ -10255,7 +10271,7 @@
                                 <v:fill color2="black"/>
                                 <v:imagedata r:id="rId2" o:title="" croptop="-22f" cropbottom="-22f" cropleft="-25f" cropright="-25f"/>
                               </v:shape>
-                              <o:OLEObject Type="Embed" ProgID="Word.Picture.8" ShapeID="_x0000_i1025" DrawAspect="Content" ObjectID="_1740289386" r:id="rId3"/>
+                              <o:OLEObject Type="Embed" ProgID="Word.Picture.8" ShapeID="_x0000_i1025" DrawAspect="Content" ObjectID="_1742301304" r:id="rId3"/>
                             </w:object>
                           </w:r>
                         </w:p>
@@ -10335,7 +10351,7 @@
                           <v:fill color2="black"/>
                           <v:imagedata r:id="rId2" o:title="" croptop="-22f" cropbottom="-22f" cropleft="-25f" cropright="-25f"/>
                         </v:shape>
-                        <o:OLEObject Type="Embed" ProgID="Word.Picture.8" ShapeID="_x0000_i1025" DrawAspect="Content" ObjectID="_1740289386" r:id="rId4"/>
+                        <o:OLEObject Type="Embed" ProgID="Word.Picture.8" ShapeID="_x0000_i1025" DrawAspect="Content" ObjectID="_1742301304" r:id="rId4"/>
                       </w:object>
                     </w:r>
                   </w:p>
@@ -10684,7 +10700,7 @@
 </file>
 
 <file path=word/numbering.xml><?xml version="1.0" encoding="utf-8"?>
-<w:numbering xmlns:wpc="http://schemas.microsoft.com/office/word/2010/wordprocessingCanvas" xmlns:cx="http://schemas.microsoft.com/office/drawing/2014/chartex" xmlns:cx1="http://schemas.microsoft.com/office/drawing/2015/9/8/chartex" xmlns:cx2="http://schemas.microsoft.com/office/drawing/2015/10/21/chartex" xmlns:cx3="http://schemas.microsoft.com/office/drawing/2016/5/9/chartex" xmlns:cx4="http://schemas.microsoft.com/office/drawing/2016/5/10/chartex" xmlns:cx5="http://schemas.microsoft.com/office/drawing/2016/5/11/chartex" xmlns:cx6="http://schemas.microsoft.com/office/drawing/2016/5/12/chartex" xmlns:cx7="http://schemas.microsoft.com/office/drawing/2016/5/13/chartex" xmlns:cx8="http://schemas.microsoft.com/office/drawing/2016/5/14/chartex" xmlns:mc="http://schemas.openxmlformats.org/markup-compatibility/2006" xmlns:aink="http://schemas.microsoft.com/office/drawing/2016/ink" xmlns:am3d="http://schemas.microsoft.com/office/drawing/2017/model3d" xmlns:o="urn:schemas-microsoft-com:office:office" xmlns:oel="http://schemas.microsoft.com/office/2019/extlst" xmlns:r="http://schemas.openxmlformats.org/officeDocument/2006/relationships" xmlns:m="http://schemas.openxmlformats.org/officeDocument/2006/math" xmlns:v="urn:schemas-microsoft-com:vml" xmlns:wp14="http://schemas.microsoft.com/office/word/2010/wordprocessingDrawing" xmlns:wp="http://schemas.openxmlformats.org/drawingml/2006/wordprocessingDrawing" xmlns:w10="urn:schemas-microsoft-com:office:word" xmlns:w="http://schemas.openxmlformats.org/wordprocessingml/2006/main" xmlns:w14="http://schemas.microsoft.com/office/word/2010/wordml" xmlns:w15="http://schemas.microsoft.com/office/word/2012/wordml" xmlns:w16cex="http://schemas.microsoft.com/office/word/2018/wordml/cex" xmlns:w16cid="http://schemas.microsoft.com/office/word/2016/wordml/cid" xmlns:w16="http://schemas.microsoft.com/office/word/2018/wordml" xmlns:w16sdtdh="http://schemas.microsoft.com/office/word/2020/wordml/sdtdatahash" xmlns:w16se="http://schemas.microsoft.com/office/word/2015/wordml/symex" xmlns:wpg="http://schemas.microsoft.com/office/word/2010/wordprocessingGroup" xmlns:wpi="http://schemas.microsoft.com/office/word/2010/wordprocessingInk" xmlns:wne="http://schemas.microsoft.com/office/word/2006/wordml" xmlns:wps="http://schemas.microsoft.com/office/word/2010/wordprocessingShape" mc:Ignorable="w14 w15 w16se w16cid w16 w16cex w16sdtdh wp14">
+<w:numbering xmlns:wpc="http://schemas.microsoft.com/office/word/2010/wordprocessingCanvas" xmlns:cx="http://schemas.microsoft.com/office/drawing/2014/chartex" xmlns:cx1="http://schemas.microsoft.com/office/drawing/2015/9/8/chartex" xmlns:cx2="http://schemas.microsoft.com/office/drawing/2015/10/21/chartex" xmlns:cx3="http://schemas.microsoft.com/office/drawing/2016/5/9/chartex" xmlns:cx4="http://schemas.microsoft.com/office/drawing/2016/5/10/chartex" xmlns:cx5="http://schemas.microsoft.com/office/drawing/2016/5/11/chartex" xmlns:cx6="http://schemas.microsoft.com/office/drawing/2016/5/12/chartex" xmlns:cx7="http://schemas.microsoft.com/office/drawing/2016/5/13/chartex" xmlns:cx8="http://schemas.microsoft.com/office/drawing/2016/5/14/chartex" xmlns:mc="http://schemas.openxmlformats.org/markup-compatibility/2006" xmlns:aink="http://schemas.microsoft.com/office/drawing/2016/ink" xmlns:am3d="http://schemas.microsoft.com/office/drawing/2017/model3d" xmlns:o="urn:schemas-microsoft-com:office:office" xmlns:oel="http://schemas.microsoft.com/office/2019/extlst" xmlns:r="http://schemas.openxmlformats.org/officeDocument/2006/relationships" xmlns:m="http://schemas.openxmlformats.org/officeDocument/2006/math" xmlns:v="urn:schemas-microsoft-com:vml" xmlns:wp14="http://schemas.microsoft.com/office/word/2010/wordprocessingDrawing" xmlns:wp="http://schemas.openxmlformats.org/drawingml/2006/wordprocessingDrawing" xmlns:w10="urn:schemas-microsoft-com:office:word" xmlns:w="http://schemas.openxmlformats.org/wordprocessingml/2006/main" xmlns:w14="http://schemas.microsoft.com/office/word/2010/wordml" xmlns:w15="http://schemas.microsoft.com/office/word/2012/wordml" xmlns:w16cex="http://schemas.microsoft.com/office/word/2018/wordml/cex" xmlns:w16cid="http://schemas.microsoft.com/office/word/2016/wordml/cid" xmlns:w16="http://schemas.microsoft.com/office/word/2018/wordml" xmlns:w16du="http://schemas.microsoft.com/office/word/2023/wordml/word16du" xmlns:w16sdtdh="http://schemas.microsoft.com/office/word/2020/wordml/sdtdatahash" xmlns:w16se="http://schemas.microsoft.com/office/word/2015/wordml/symex" xmlns:wpg="http://schemas.microsoft.com/office/word/2010/wordprocessingGroup" xmlns:wpi="http://schemas.microsoft.com/office/word/2010/wordprocessingInk" xmlns:wne="http://schemas.microsoft.com/office/word/2006/wordml" xmlns:wps="http://schemas.microsoft.com/office/word/2010/wordprocessingShape" mc:Ignorable="w14 w15 w16se w16cid w16 w16cex w16sdtdh wp14">
   <w:abstractNum w:abstractNumId="0" w15:restartNumberingAfterBreak="0">
     <w:nsid w:val="00000001"/>
     <w:multiLevelType w:val="multilevel"/>

</xml_diff>

<commit_message>
missing 'Surface locaux collectifs residentiels' on avenant document (#704)
</commit_message>
<xml_diff>
--- a/documents/Avenant-template.docx
+++ b/documents/Avenant-template.docx
@@ -33,7 +33,6 @@
         <w:t xml:space="preserve">{% if </w:t>
       </w:r>
       <w:proofErr w:type="spellStart"/>
-      <w:proofErr w:type="gramStart"/>
       <w:r>
         <w:rPr>
           <w:rFonts w:ascii="TimesNewRomanPS-BoldMT" w:hAnsi="TimesNewRomanPS-BoldMT" w:cs="TimesNewRomanPS-BoldMT"/>
@@ -42,7 +41,6 @@
         <w:t>convention.numero</w:t>
       </w:r>
       <w:proofErr w:type="spellEnd"/>
-      <w:proofErr w:type="gramEnd"/>
       <w:r>
         <w:rPr>
           <w:rFonts w:ascii="TimesNewRomanPSMT" w:hAnsi="TimesNewRomanPSMT" w:cs="TimesNewRomanPSMT"/>
@@ -326,19 +324,11 @@
       <w:pPr>
         <w:jc w:val="both"/>
       </w:pPr>
-      <w:proofErr w:type="gramStart"/>
-      <w:r>
-        <w:rPr>
-          <w:rFonts w:ascii="TimesNewRomanPSMT" w:hAnsi="TimesNewRomanPSMT" w:cs="TimesNewRomanPSMT"/>
-        </w:rPr>
-        <w:t>d'une</w:t>
-      </w:r>
-      <w:proofErr w:type="gramEnd"/>
-      <w:r>
-        <w:rPr>
-          <w:rFonts w:ascii="TimesNewRomanPSMT" w:hAnsi="TimesNewRomanPSMT" w:cs="TimesNewRomanPSMT"/>
-        </w:rPr>
-        <w:t xml:space="preserve"> part,</w:t>
+      <w:r>
+        <w:rPr>
+          <w:rFonts w:ascii="TimesNewRomanPSMT" w:hAnsi="TimesNewRomanPSMT" w:cs="TimesNewRomanPSMT"/>
+        </w:rPr>
+        <w:t>d'une part,</w:t>
       </w:r>
     </w:p>
     <w:p>
@@ -768,19 +758,11 @@
       <w:pPr>
         <w:jc w:val="both"/>
       </w:pPr>
-      <w:proofErr w:type="gramStart"/>
-      <w:r>
-        <w:rPr>
-          <w:rFonts w:ascii="TimesNewRomanPSMT" w:hAnsi="TimesNewRomanPSMT" w:cs="TimesNewRomanPSMT"/>
-        </w:rPr>
-        <w:t>d'autre</w:t>
-      </w:r>
-      <w:proofErr w:type="gramEnd"/>
-      <w:r>
-        <w:rPr>
-          <w:rFonts w:ascii="TimesNewRomanPSMT" w:hAnsi="TimesNewRomanPSMT" w:cs="TimesNewRomanPSMT"/>
-        </w:rPr>
-        <w:t xml:space="preserve"> part,</w:t>
+      <w:r>
+        <w:rPr>
+          <w:rFonts w:ascii="TimesNewRomanPSMT" w:hAnsi="TimesNewRomanPSMT" w:cs="TimesNewRomanPSMT"/>
+        </w:rPr>
+        <w:t>d'autre part,</w:t>
       </w:r>
     </w:p>
     <w:p>
@@ -800,7 +782,6 @@
       </w:r>
       <w:bookmarkStart w:id="7" w:name="NomProgramme1"/>
       <w:bookmarkEnd w:id="7"/>
-      <w:proofErr w:type="gramStart"/>
       <w:r>
         <w:rPr>
           <w:rFonts w:ascii="TimesNewRomanPSMT" w:hAnsi="TimesNewRomanPSMT" w:cs="TimesNewRomanPSMT"/>
@@ -815,7 +796,6 @@
         <w:t>programme.nom</w:t>
       </w:r>
       <w:proofErr w:type="spellEnd"/>
-      <w:proofErr w:type="gramEnd"/>
       <w:r>
         <w:rPr>
           <w:rFonts w:ascii="TimesNewRomanPSMT" w:hAnsi="TimesNewRomanPSMT" w:cs="TimesNewRomanPSMT"/>
@@ -970,19 +950,11 @@
           <w:rFonts w:ascii="TimesNewRomanPSMT" w:hAnsi="TimesNewRomanPSMT" w:cs="TimesNewRomanPSMT"/>
         </w:rPr>
       </w:pPr>
-      <w:proofErr w:type="gramStart"/>
-      <w:r>
-        <w:rPr>
-          <w:rFonts w:ascii="TimesNewRomanPSMT" w:hAnsi="TimesNewRomanPSMT" w:cs="TimesNewRomanPSMT"/>
-        </w:rPr>
-        <w:t>sont</w:t>
-      </w:r>
-      <w:proofErr w:type="gramEnd"/>
-      <w:r>
-        <w:rPr>
-          <w:rFonts w:ascii="TimesNewRomanPSMT" w:hAnsi="TimesNewRomanPSMT" w:cs="TimesNewRomanPSMT"/>
-        </w:rPr>
-        <w:t xml:space="preserve"> convenus de ce qui suit :</w:t>
+      <w:r>
+        <w:rPr>
+          <w:rFonts w:ascii="TimesNewRomanPSMT" w:hAnsi="TimesNewRomanPSMT" w:cs="TimesNewRomanPSMT"/>
+        </w:rPr>
+        <w:t>sont convenus de ce qui suit :</w:t>
       </w:r>
     </w:p>
     <w:p>
@@ -1064,27 +1036,13 @@
         <w:rPr>
           <w:rFonts w:ascii="TimesNewRomanPSMT" w:hAnsi="TimesNewRomanPSMT" w:cs="TimesNewRomanPSMT"/>
         </w:rPr>
-        <w:t xml:space="preserve"> </w:t>
-      </w:r>
-      <w:proofErr w:type="gramStart"/>
-      <w:r>
-        <w:rPr>
-          <w:rFonts w:ascii="TimesNewRomanPSMT" w:hAnsi="TimesNewRomanPSMT" w:cs="TimesNewRomanPSMT"/>
-        </w:rPr>
-        <w:t>%}</w:t>
-      </w:r>
-      <w:r>
-        <w:rPr>
-          <w:rFonts w:ascii="TimesNewRomanPSMT" w:hAnsi="TimesNewRomanPSMT" w:cs="TimesNewRomanPSMT"/>
-        </w:rPr>
-        <w:t>Modification</w:t>
-      </w:r>
-      <w:proofErr w:type="gramEnd"/>
-      <w:r>
-        <w:rPr>
-          <w:rFonts w:ascii="TimesNewRomanPSMT" w:hAnsi="TimesNewRomanPSMT" w:cs="TimesNewRomanPSMT"/>
-        </w:rPr>
-        <w:t xml:space="preserve"> du </w:t>
+        <w:t xml:space="preserve"> %}</w:t>
+      </w:r>
+      <w:r>
+        <w:rPr>
+          <w:rFonts w:ascii="TimesNewRomanPSMT" w:hAnsi="TimesNewRomanPSMT" w:cs="TimesNewRomanPSMT"/>
+        </w:rPr>
+        <w:t xml:space="preserve">Modification du </w:t>
       </w:r>
       <w:r>
         <w:rPr>
@@ -1117,21 +1075,7 @@
         <w:rPr>
           <w:rFonts w:ascii="TimesNewRomanPSMT" w:hAnsi="TimesNewRomanPSMT" w:cs="TimesNewRomanPSMT"/>
         </w:rPr>
-        <w:t xml:space="preserve"> </w:t>
-      </w:r>
-      <w:proofErr w:type="gramStart"/>
-      <w:r>
-        <w:rPr>
-          <w:rFonts w:ascii="TimesNewRomanPSMT" w:hAnsi="TimesNewRomanPSMT" w:cs="TimesNewRomanPSMT"/>
-        </w:rPr>
-        <w:t>%}{</w:t>
-      </w:r>
-      <w:proofErr w:type="gramEnd"/>
-      <w:r>
-        <w:rPr>
-          <w:rFonts w:ascii="TimesNewRomanPSMT" w:hAnsi="TimesNewRomanPSMT" w:cs="TimesNewRomanPSMT"/>
-        </w:rPr>
-        <w:t xml:space="preserve">% if </w:t>
+        <w:t xml:space="preserve"> %}{% if </w:t>
       </w:r>
       <w:proofErr w:type="spellStart"/>
       <w:r>
@@ -1178,21 +1122,7 @@
         <w:rPr>
           <w:rFonts w:ascii="TimesNewRomanPSMT" w:hAnsi="TimesNewRomanPSMT" w:cs="TimesNewRomanPSMT"/>
         </w:rPr>
-        <w:t xml:space="preserve"> </w:t>
-      </w:r>
-      <w:proofErr w:type="gramStart"/>
-      <w:r>
-        <w:rPr>
-          <w:rFonts w:ascii="TimesNewRomanPSMT" w:hAnsi="TimesNewRomanPSMT" w:cs="TimesNewRomanPSMT"/>
-        </w:rPr>
-        <w:t>%}{</w:t>
-      </w:r>
-      <w:proofErr w:type="gramEnd"/>
-      <w:r>
-        <w:rPr>
-          <w:rFonts w:ascii="TimesNewRomanPSMT" w:hAnsi="TimesNewRomanPSMT" w:cs="TimesNewRomanPSMT"/>
-        </w:rPr>
-        <w:t xml:space="preserve">% if </w:t>
+        <w:t xml:space="preserve"> %}{% if </w:t>
       </w:r>
       <w:proofErr w:type="spellStart"/>
       <w:r>
@@ -1530,21 +1460,7 @@
         <w:rPr>
           <w:rFonts w:ascii="TimesNewRomanPSMT" w:hAnsi="TimesNewRomanPSMT" w:cs="TimesNewRomanPSMT"/>
         </w:rPr>
-        <w:t xml:space="preserve"> </w:t>
-      </w:r>
-      <w:proofErr w:type="gramStart"/>
-      <w:r>
-        <w:rPr>
-          <w:rFonts w:ascii="TimesNewRomanPSMT" w:hAnsi="TimesNewRomanPSMT" w:cs="TimesNewRomanPSMT"/>
-        </w:rPr>
-        <w:t>%}{</w:t>
-      </w:r>
-      <w:proofErr w:type="gramEnd"/>
-      <w:r>
-        <w:rPr>
-          <w:rFonts w:ascii="TimesNewRomanPSMT" w:hAnsi="TimesNewRomanPSMT" w:cs="TimesNewRomanPSMT"/>
-        </w:rPr>
-        <w:t xml:space="preserve">% if </w:t>
+        <w:t xml:space="preserve"> %}{% if </w:t>
       </w:r>
       <w:proofErr w:type="spellStart"/>
       <w:r>
@@ -1773,7 +1689,6 @@
               <w:t xml:space="preserve">{%tr for </w:t>
             </w:r>
             <w:proofErr w:type="spellStart"/>
-            <w:proofErr w:type="gramStart"/>
             <w:r>
               <w:rPr>
                 <w:sz w:val="16"/>
@@ -1783,7 +1698,6 @@
               <w:t>k,v</w:t>
             </w:r>
             <w:proofErr w:type="spellEnd"/>
-            <w:proofErr w:type="gramEnd"/>
             <w:r>
               <w:rPr>
                 <w:sz w:val="16"/>
@@ -1930,28 +1844,14 @@
         <w:rPr>
           <w:rFonts w:ascii="TimesNewRomanPSMT" w:hAnsi="TimesNewRomanPSMT" w:cs="TimesNewRomanPSMT"/>
         </w:rPr>
-        <w:t xml:space="preserve"> totale (art. R. 111-2 du code de la construction et de l’habitation) : </w:t>
-      </w:r>
-      <w:proofErr w:type="gramStart"/>
-      <w:r>
-        <w:rPr>
-          <w:rFonts w:ascii="TimesNewRomanPSMT" w:hAnsi="TimesNewRomanPSMT" w:cs="TimesNewRomanPSMT"/>
-        </w:rPr>
-        <w:t xml:space="preserve">{{ </w:t>
+        <w:t xml:space="preserve"> totale (art. R. 111-2 du code de la construction et de l’habitation) : {{ </w:t>
       </w:r>
       <w:proofErr w:type="spellStart"/>
       <w:r>
         <w:rPr>
           <w:rFonts w:ascii="TimesNewRomanPSMT" w:hAnsi="TimesNewRomanPSMT" w:cs="TimesNewRomanPSMT"/>
         </w:rPr>
-        <w:t>sh</w:t>
-      </w:r>
-      <w:proofErr w:type="gramEnd"/>
-      <w:r>
-        <w:rPr>
-          <w:rFonts w:ascii="TimesNewRomanPSMT" w:hAnsi="TimesNewRomanPSMT" w:cs="TimesNewRomanPSMT"/>
-        </w:rPr>
-        <w:t>_totale|f</w:t>
+        <w:t>sh_totale|f</w:t>
       </w:r>
       <w:proofErr w:type="spellEnd"/>
       <w:r>
@@ -1983,28 +1883,14 @@
         <w:rPr>
           <w:rFonts w:ascii="TimesNewRomanPSMT" w:hAnsi="TimesNewRomanPSMT" w:cs="TimesNewRomanPSMT"/>
         </w:rPr>
-        <w:t xml:space="preserve">3. Surface totale des annexes entrant dans le calcul de la surface utile (art. D. 353-16 (2°) du code de la construction et de l’habitation) : </w:t>
-      </w:r>
-      <w:proofErr w:type="gramStart"/>
-      <w:r>
-        <w:rPr>
-          <w:rFonts w:ascii="TimesNewRomanPSMT" w:hAnsi="TimesNewRomanPSMT" w:cs="TimesNewRomanPSMT"/>
-        </w:rPr>
-        <w:t xml:space="preserve">{{ </w:t>
+        <w:t xml:space="preserve">3. Surface totale des annexes entrant dans le calcul de la surface utile (art. D. 353-16 (2°) du code de la construction et de l’habitation) : {{ </w:t>
       </w:r>
       <w:proofErr w:type="spellStart"/>
       <w:r>
         <w:rPr>
           <w:rFonts w:ascii="TimesNewRomanPSMT" w:hAnsi="TimesNewRomanPSMT" w:cs="TimesNewRomanPSMT"/>
         </w:rPr>
-        <w:t>sar</w:t>
-      </w:r>
-      <w:proofErr w:type="gramEnd"/>
-      <w:r>
-        <w:rPr>
-          <w:rFonts w:ascii="TimesNewRomanPSMT" w:hAnsi="TimesNewRomanPSMT" w:cs="TimesNewRomanPSMT"/>
-        </w:rPr>
-        <w:t>_totale|f</w:t>
+        <w:t>sar_totale|f</w:t>
       </w:r>
       <w:proofErr w:type="spellEnd"/>
       <w:r>
@@ -2061,23 +1947,13 @@
         <w:t xml:space="preserve">{% if </w:t>
       </w:r>
       <w:proofErr w:type="spellStart"/>
-      <w:proofErr w:type="gramStart"/>
-      <w:r>
-        <w:rPr>
-          <w:rFonts w:ascii="TimesNewRomanPSMT" w:hAnsi="TimesNewRomanPSMT" w:cs="TimesNewRomanPSMT"/>
-          <w:sz w:val="16"/>
-          <w:szCs w:val="16"/>
-        </w:rPr>
-        <w:t>lot.annexe</w:t>
-      </w:r>
-      <w:proofErr w:type="gramEnd"/>
-      <w:r>
-        <w:rPr>
-          <w:rFonts w:ascii="TimesNewRomanPSMT" w:hAnsi="TimesNewRomanPSMT" w:cs="TimesNewRomanPSMT"/>
-          <w:sz w:val="16"/>
-          <w:szCs w:val="16"/>
-        </w:rPr>
-        <w:t>_caves</w:t>
+      <w:r>
+        <w:rPr>
+          <w:rFonts w:ascii="TimesNewRomanPSMT" w:hAnsi="TimesNewRomanPSMT" w:cs="TimesNewRomanPSMT"/>
+          <w:sz w:val="16"/>
+          <w:szCs w:val="16"/>
+        </w:rPr>
+        <w:t>lot.annexe_caves</w:t>
       </w:r>
       <w:proofErr w:type="spellEnd"/>
       <w:r>
@@ -2257,23 +2133,13 @@
         <w:t xml:space="preserve"> if </w:t>
       </w:r>
       <w:proofErr w:type="spellStart"/>
-      <w:proofErr w:type="gramStart"/>
-      <w:r>
-        <w:rPr>
-          <w:rFonts w:ascii="TimesNewRomanPSMT" w:hAnsi="TimesNewRomanPSMT" w:cs="TimesNewRomanPSMT"/>
-          <w:sz w:val="16"/>
-          <w:szCs w:val="16"/>
-        </w:rPr>
-        <w:t>lot.annexe</w:t>
-      </w:r>
-      <w:proofErr w:type="gramEnd"/>
-      <w:r>
-        <w:rPr>
-          <w:rFonts w:ascii="TimesNewRomanPSMT" w:hAnsi="TimesNewRomanPSMT" w:cs="TimesNewRomanPSMT"/>
-          <w:sz w:val="16"/>
-          <w:szCs w:val="16"/>
-        </w:rPr>
-        <w:t>_soussols</w:t>
+      <w:r>
+        <w:rPr>
+          <w:rFonts w:ascii="TimesNewRomanPSMT" w:hAnsi="TimesNewRomanPSMT" w:cs="TimesNewRomanPSMT"/>
+          <w:sz w:val="16"/>
+          <w:szCs w:val="16"/>
+        </w:rPr>
+        <w:t>lot.annexe_soussols</w:t>
       </w:r>
       <w:proofErr w:type="spellEnd"/>
       <w:r>
@@ -2541,25 +2407,14 @@
         <w:t xml:space="preserve">{%- if </w:t>
       </w:r>
       <w:proofErr w:type="spellStart"/>
-      <w:proofErr w:type="gramStart"/>
-      <w:r>
-        <w:rPr>
-          <w:rFonts w:ascii="TimesNewRomanPSMT" w:hAnsi="TimesNewRomanPSMT" w:cs="TimesNewRomanPSMT"/>
-          <w:sz w:val="16"/>
-          <w:szCs w:val="16"/>
-          <w:lang w:val="en-US"/>
-        </w:rPr>
-        <w:t>lot.annexe</w:t>
-      </w:r>
-      <w:proofErr w:type="gramEnd"/>
-      <w:r>
-        <w:rPr>
-          <w:rFonts w:ascii="TimesNewRomanPSMT" w:hAnsi="TimesNewRomanPSMT" w:cs="TimesNewRomanPSMT"/>
-          <w:sz w:val="16"/>
-          <w:szCs w:val="16"/>
-          <w:lang w:val="en-US"/>
-        </w:rPr>
-        <w:t>_ateliers</w:t>
+      <w:r>
+        <w:rPr>
+          <w:rFonts w:ascii="TimesNewRomanPSMT" w:hAnsi="TimesNewRomanPSMT" w:cs="TimesNewRomanPSMT"/>
+          <w:sz w:val="16"/>
+          <w:szCs w:val="16"/>
+          <w:lang w:val="en-US"/>
+        </w:rPr>
+        <w:t>lot.annexe_ateliers</w:t>
       </w:r>
       <w:proofErr w:type="spellEnd"/>
       <w:r>
@@ -2699,23 +2554,13 @@
         <w:t xml:space="preserve">{%- if </w:t>
       </w:r>
       <w:proofErr w:type="spellStart"/>
-      <w:proofErr w:type="gramStart"/>
-      <w:r>
-        <w:rPr>
-          <w:rFonts w:ascii="TimesNewRomanPSMT" w:hAnsi="TimesNewRomanPSMT" w:cs="TimesNewRomanPSMT"/>
-          <w:sz w:val="16"/>
-          <w:szCs w:val="16"/>
-        </w:rPr>
-        <w:t>lot.annexe</w:t>
-      </w:r>
-      <w:proofErr w:type="gramEnd"/>
-      <w:r>
-        <w:rPr>
-          <w:rFonts w:ascii="TimesNewRomanPSMT" w:hAnsi="TimesNewRomanPSMT" w:cs="TimesNewRomanPSMT"/>
-          <w:sz w:val="16"/>
-          <w:szCs w:val="16"/>
-        </w:rPr>
-        <w:t>_sechoirs</w:t>
+      <w:r>
+        <w:rPr>
+          <w:rFonts w:ascii="TimesNewRomanPSMT" w:hAnsi="TimesNewRomanPSMT" w:cs="TimesNewRomanPSMT"/>
+          <w:sz w:val="16"/>
+          <w:szCs w:val="16"/>
+        </w:rPr>
+        <w:t>lot.annexe_sechoirs</w:t>
       </w:r>
       <w:proofErr w:type="spellEnd"/>
       <w:r>
@@ -3323,25 +3168,14 @@
         <w:t xml:space="preserve"> if </w:t>
       </w:r>
       <w:proofErr w:type="spellStart"/>
-      <w:proofErr w:type="gramStart"/>
-      <w:r>
-        <w:rPr>
-          <w:rFonts w:ascii="TimesNewRomanPSMT" w:hAnsi="TimesNewRomanPSMT" w:cs="TimesNewRomanPSMT"/>
-          <w:sz w:val="16"/>
-          <w:szCs w:val="16"/>
-          <w:lang w:val="en-US"/>
-        </w:rPr>
-        <w:t>lot.annexe</w:t>
-      </w:r>
-      <w:proofErr w:type="gramEnd"/>
-      <w:r>
-        <w:rPr>
-          <w:rFonts w:ascii="TimesNewRomanPSMT" w:hAnsi="TimesNewRomanPSMT" w:cs="TimesNewRomanPSMT"/>
-          <w:sz w:val="16"/>
-          <w:szCs w:val="16"/>
-          <w:lang w:val="en-US"/>
-        </w:rPr>
-        <w:t>_</w:t>
+      <w:r>
+        <w:rPr>
+          <w:rFonts w:ascii="TimesNewRomanPSMT" w:hAnsi="TimesNewRomanPSMT" w:cs="TimesNewRomanPSMT"/>
+          <w:sz w:val="16"/>
+          <w:szCs w:val="16"/>
+          <w:lang w:val="en-US"/>
+        </w:rPr>
+        <w:t>lot.annexe_</w:t>
       </w:r>
       <w:r>
         <w:rPr>
@@ -3495,23 +3329,13 @@
         <w:t xml:space="preserve"> if </w:t>
       </w:r>
       <w:proofErr w:type="spellStart"/>
-      <w:proofErr w:type="gramStart"/>
-      <w:r>
-        <w:rPr>
-          <w:rFonts w:ascii="TimesNewRomanPSMT" w:hAnsi="TimesNewRomanPSMT" w:cs="TimesNewRomanPSMT"/>
-          <w:sz w:val="16"/>
-          <w:szCs w:val="16"/>
-        </w:rPr>
-        <w:t>lot.annexe</w:t>
-      </w:r>
-      <w:proofErr w:type="gramEnd"/>
-      <w:r>
-        <w:rPr>
-          <w:rFonts w:ascii="TimesNewRomanPSMT" w:hAnsi="TimesNewRomanPSMT" w:cs="TimesNewRomanPSMT"/>
-          <w:sz w:val="16"/>
-          <w:szCs w:val="16"/>
-        </w:rPr>
-        <w:t>_</w:t>
+      <w:r>
+        <w:rPr>
+          <w:rFonts w:ascii="TimesNewRomanPSMT" w:hAnsi="TimesNewRomanPSMT" w:cs="TimesNewRomanPSMT"/>
+          <w:sz w:val="16"/>
+          <w:szCs w:val="16"/>
+        </w:rPr>
+        <w:t>lot.annexe_</w:t>
       </w:r>
       <w:r>
         <w:rPr>
@@ -3689,23 +3513,13 @@
         <w:t xml:space="preserve"> if </w:t>
       </w:r>
       <w:proofErr w:type="spellStart"/>
-      <w:proofErr w:type="gramStart"/>
-      <w:r>
-        <w:rPr>
-          <w:rFonts w:ascii="TimesNewRomanPSMT" w:hAnsi="TimesNewRomanPSMT" w:cs="TimesNewRomanPSMT"/>
-          <w:sz w:val="16"/>
-          <w:szCs w:val="16"/>
-        </w:rPr>
-        <w:t>lot.annexe</w:t>
-      </w:r>
-      <w:proofErr w:type="gramEnd"/>
-      <w:r>
-        <w:rPr>
-          <w:rFonts w:ascii="TimesNewRomanPSMT" w:hAnsi="TimesNewRomanPSMT" w:cs="TimesNewRomanPSMT"/>
-          <w:sz w:val="16"/>
-          <w:szCs w:val="16"/>
-        </w:rPr>
-        <w:t>_</w:t>
+      <w:r>
+        <w:rPr>
+          <w:rFonts w:ascii="TimesNewRomanPSMT" w:hAnsi="TimesNewRomanPSMT" w:cs="TimesNewRomanPSMT"/>
+          <w:sz w:val="16"/>
+          <w:szCs w:val="16"/>
+        </w:rPr>
+        <w:t>lot.annexe_</w:t>
       </w:r>
       <w:r>
         <w:rPr>
@@ -3882,7 +3696,33 @@
         <w:rPr>
           <w:rFonts w:ascii="TimesNewRomanPSMT" w:hAnsi="TimesNewRomanPSMT" w:cs="TimesNewRomanPSMT"/>
         </w:rPr>
-        <w:t>3 ter. Surface des locaux collectifs résidentiels :</w:t>
+        <w:t xml:space="preserve">3 ter. Surface des locaux collectifs résidentiels : {{ </w:t>
+      </w:r>
+      <w:proofErr w:type="spellStart"/>
+      <w:r>
+        <w:rPr>
+          <w:rFonts w:ascii="TimesNewRomanPSMT" w:hAnsi="TimesNewRomanPSMT" w:cs="TimesNewRomanPSMT"/>
+        </w:rPr>
+        <w:t>lot.</w:t>
+      </w:r>
+      <w:r>
+        <w:rPr>
+          <w:rFonts w:ascii="TimesNewRomanPSMT" w:hAnsi="TimesNewRomanPSMT" w:cs="TimesNewRomanPSMT"/>
+        </w:rPr>
+        <w:t>surface_locaux_collectifs_residentiels</w:t>
+      </w:r>
+      <w:r>
+        <w:rPr>
+          <w:rFonts w:ascii="TimesNewRomanPSMT" w:hAnsi="TimesNewRomanPSMT" w:cs="TimesNewRomanPSMT"/>
+        </w:rPr>
+        <w:t>|f</w:t>
+      </w:r>
+      <w:proofErr w:type="spellEnd"/>
+      <w:r>
+        <w:rPr>
+          <w:rFonts w:ascii="TimesNewRomanPSMT" w:hAnsi="TimesNewRomanPSMT" w:cs="TimesNewRomanPSMT"/>
+        </w:rPr>
+        <w:t xml:space="preserve"> }} m²</w:t>
       </w:r>
     </w:p>
     <w:p>
@@ -3901,28 +3741,14 @@
         <w:rPr>
           <w:rFonts w:ascii="TimesNewRomanPSMT" w:hAnsi="TimesNewRomanPSMT" w:cs="TimesNewRomanPSMT"/>
         </w:rPr>
-        <w:t xml:space="preserve">4. Surface utile totale de l'opération (art. D. 353-16 (2°) précité) : </w:t>
-      </w:r>
-      <w:proofErr w:type="gramStart"/>
-      <w:r>
-        <w:rPr>
-          <w:rFonts w:ascii="TimesNewRomanPSMT" w:hAnsi="TimesNewRomanPSMT" w:cs="TimesNewRomanPSMT"/>
-        </w:rPr>
-        <w:t xml:space="preserve">{{ </w:t>
+        <w:t xml:space="preserve">4. Surface utile totale de l'opération (art. D. 353-16 (2°) précité) : {{ </w:t>
       </w:r>
       <w:proofErr w:type="spellStart"/>
       <w:r>
         <w:rPr>
           <w:rFonts w:ascii="TimesNewRomanPSMT" w:hAnsi="TimesNewRomanPSMT" w:cs="TimesNewRomanPSMT"/>
         </w:rPr>
-        <w:t>su</w:t>
-      </w:r>
-      <w:proofErr w:type="gramEnd"/>
-      <w:r>
-        <w:rPr>
-          <w:rFonts w:ascii="TimesNewRomanPSMT" w:hAnsi="TimesNewRomanPSMT" w:cs="TimesNewRomanPSMT"/>
-        </w:rPr>
-        <w:t>_totale|f</w:t>
+        <w:t>su_totale|f</w:t>
       </w:r>
       <w:proofErr w:type="spellEnd"/>
       <w:r>
@@ -3975,7 +3801,6 @@
         <w:t xml:space="preserve">{% if </w:t>
       </w:r>
       <w:proofErr w:type="spellStart"/>
-      <w:proofErr w:type="gramStart"/>
       <w:r>
         <w:rPr>
           <w:rFonts w:ascii="TimesNewRomanPSMT" w:hAnsi="TimesNewRomanPSMT" w:cs="TimesNewRomanPSMT"/>
@@ -3985,7 +3810,6 @@
         <w:t>logements.count</w:t>
       </w:r>
       <w:proofErr w:type="spellEnd"/>
-      <w:proofErr w:type="gramEnd"/>
       <w:r>
         <w:rPr>
           <w:rFonts w:ascii="TimesNewRomanPSMT" w:hAnsi="TimesNewRomanPSMT" w:cs="TimesNewRomanPSMT"/>
@@ -4116,25 +3940,7 @@
                 <w:sz w:val="14"/>
                 <w:szCs w:val="14"/>
               </w:rPr>
-              <w:t>(</w:t>
-            </w:r>
-            <w:proofErr w:type="gramStart"/>
-            <w:r>
-              <w:rPr>
-                <w:rFonts w:ascii="TimesNewRomanPSMT" w:hAnsi="TimesNewRomanPSMT" w:cs="TimesNewRomanPSMT"/>
-                <w:sz w:val="14"/>
-                <w:szCs w:val="14"/>
-              </w:rPr>
-              <w:t>art.</w:t>
-            </w:r>
-            <w:proofErr w:type="gramEnd"/>
-            <w:r>
-              <w:rPr>
-                <w:rFonts w:ascii="TimesNewRomanPSMT" w:hAnsi="TimesNewRomanPSMT" w:cs="TimesNewRomanPSMT"/>
-                <w:sz w:val="14"/>
-                <w:szCs w:val="14"/>
-              </w:rPr>
-              <w:t xml:space="preserve"> R. 111-2)</w:t>
+              <w:t>(art. R. 111-2)</w:t>
             </w:r>
           </w:p>
         </w:tc>
@@ -4169,23 +3975,13 @@
                 <w:lang w:val="en-US"/>
               </w:rPr>
             </w:pPr>
-            <w:proofErr w:type="gramStart"/>
             <w:r>
               <w:rPr>
                 <w:rFonts w:ascii="TimesNewRomanPSMT" w:hAnsi="TimesNewRomanPSMT" w:cs="TimesNewRomanPSMT"/>
                 <w:sz w:val="14"/>
                 <w:szCs w:val="14"/>
               </w:rPr>
-              <w:t>réelle</w:t>
-            </w:r>
-            <w:proofErr w:type="gramEnd"/>
-            <w:r>
-              <w:rPr>
-                <w:rFonts w:ascii="TimesNewRomanPSMT" w:hAnsi="TimesNewRomanPSMT" w:cs="TimesNewRomanPSMT"/>
-                <w:sz w:val="14"/>
-                <w:szCs w:val="14"/>
-              </w:rPr>
-              <w:t xml:space="preserve"> des annexes</w:t>
+              <w:t>réelle des annexes</w:t>
             </w:r>
           </w:p>
         </w:tc>
@@ -4233,25 +4029,7 @@
                 <w:sz w:val="14"/>
                 <w:szCs w:val="14"/>
               </w:rPr>
-              <w:t>(</w:t>
-            </w:r>
-            <w:proofErr w:type="gramStart"/>
-            <w:r>
-              <w:rPr>
-                <w:rFonts w:ascii="TimesNewRomanPSMT" w:hAnsi="TimesNewRomanPSMT" w:cs="TimesNewRomanPSMT"/>
-                <w:sz w:val="14"/>
-                <w:szCs w:val="14"/>
-              </w:rPr>
-              <w:t>surface</w:t>
-            </w:r>
-            <w:proofErr w:type="gramEnd"/>
-            <w:r>
-              <w:rPr>
-                <w:rFonts w:ascii="TimesNewRomanPSMT" w:hAnsi="TimesNewRomanPSMT" w:cs="TimesNewRomanPSMT"/>
-                <w:sz w:val="14"/>
-                <w:szCs w:val="14"/>
-              </w:rPr>
-              <w:t xml:space="preserve"> habitable augmentée de 50% de la surface des annexes)</w:t>
+              <w:t>(surface habitable augmentée de 50% de la surface des annexes)</w:t>
             </w:r>
           </w:p>
         </w:tc>
@@ -4300,31 +4078,7 @@
                 <w:sz w:val="14"/>
                 <w:szCs w:val="14"/>
               </w:rPr>
-              <w:t xml:space="preserve"> </w:t>
-            </w:r>
-            <w:r>
-              <w:rPr>
-                <w:rFonts w:ascii="TimesNewRomanPSMT" w:hAnsi="TimesNewRomanPSMT" w:cs="TimesNewRomanPSMT"/>
-                <w:sz w:val="14"/>
-                <w:szCs w:val="14"/>
-              </w:rPr>
-              <w:t xml:space="preserve">/ </w:t>
-            </w:r>
-            <w:r>
-              <w:rPr>
-                <w:rFonts w:ascii="TimesNewRomanPSMT" w:hAnsi="TimesNewRomanPSMT" w:cs="TimesNewRomanPSMT"/>
-                <w:sz w:val="14"/>
-                <w:szCs w:val="14"/>
-              </w:rPr>
-              <w:t>c</w:t>
-            </w:r>
-            <w:r>
-              <w:rPr>
-                <w:rFonts w:ascii="TimesNewRomanPSMT" w:hAnsi="TimesNewRomanPSMT" w:cs="TimesNewRomanPSMT"/>
-                <w:sz w:val="14"/>
-                <w:szCs w:val="14"/>
-              </w:rPr>
-              <w:t>orrigée</w:t>
+              <w:t xml:space="preserve"> / corrigée</w:t>
             </w:r>
           </w:p>
         </w:tc>
@@ -4381,23 +4135,13 @@
                 <w:szCs w:val="14"/>
               </w:rPr>
             </w:pPr>
-            <w:proofErr w:type="gramStart"/>
             <w:r>
               <w:rPr>
                 <w:rFonts w:ascii="TimesNewRomanPSMT" w:hAnsi="TimesNewRomanPSMT" w:cs="TimesNewRomanPSMT"/>
                 <w:sz w:val="14"/>
                 <w:szCs w:val="14"/>
               </w:rPr>
-              <w:t>du</w:t>
-            </w:r>
-            <w:proofErr w:type="gramEnd"/>
-            <w:r>
-              <w:rPr>
-                <w:rFonts w:ascii="TimesNewRomanPSMT" w:hAnsi="TimesNewRomanPSMT" w:cs="TimesNewRomanPSMT"/>
-                <w:sz w:val="14"/>
-                <w:szCs w:val="14"/>
-              </w:rPr>
-              <w:t xml:space="preserve"> logement</w:t>
+              <w:t>du logement</w:t>
             </w:r>
           </w:p>
           <w:p>
@@ -4414,25 +4158,7 @@
                 <w:sz w:val="14"/>
                 <w:szCs w:val="14"/>
               </w:rPr>
-              <w:t>(</w:t>
-            </w:r>
-            <w:proofErr w:type="gramStart"/>
-            <w:r>
-              <w:rPr>
-                <w:rFonts w:ascii="TimesNewRomanPSMT" w:hAnsi="TimesNewRomanPSMT" w:cs="TimesNewRomanPSMT"/>
-                <w:sz w:val="14"/>
-                <w:szCs w:val="14"/>
-              </w:rPr>
-              <w:t>col</w:t>
-            </w:r>
-            <w:proofErr w:type="gramEnd"/>
-            <w:r>
-              <w:rPr>
-                <w:rFonts w:ascii="TimesNewRomanPSMT" w:hAnsi="TimesNewRomanPSMT" w:cs="TimesNewRomanPSMT"/>
-                <w:sz w:val="14"/>
-                <w:szCs w:val="14"/>
-              </w:rPr>
-              <w:t xml:space="preserve"> 4 </w:t>
+              <w:t xml:space="preserve">(col 4 </w:t>
             </w:r>
             <w:r>
               <w:rPr>
@@ -5036,25 +4762,14 @@
               <w:t>{{</w:t>
             </w:r>
             <w:proofErr w:type="spellStart"/>
-            <w:proofErr w:type="gramStart"/>
-            <w:r>
-              <w:rPr>
-                <w:rFonts w:ascii="TimesNewRomanPSMT" w:hAnsi="TimesNewRomanPSMT" w:cs="TimesNewRomanPSMT"/>
-                <w:sz w:val="16"/>
-                <w:szCs w:val="16"/>
-                <w:lang w:val="en-US"/>
-              </w:rPr>
-              <w:t>l.lpmc</w:t>
-            </w:r>
-            <w:proofErr w:type="gramEnd"/>
-            <w:r>
-              <w:rPr>
-                <w:rFonts w:ascii="TimesNewRomanPSMT" w:hAnsi="TimesNewRomanPSMT" w:cs="TimesNewRomanPSMT"/>
-                <w:sz w:val="16"/>
-                <w:szCs w:val="16"/>
-                <w:lang w:val="en-US"/>
-              </w:rPr>
-              <w:t>|f</w:t>
+            <w:r>
+              <w:rPr>
+                <w:rFonts w:ascii="TimesNewRomanPSMT" w:hAnsi="TimesNewRomanPSMT" w:cs="TimesNewRomanPSMT"/>
+                <w:sz w:val="16"/>
+                <w:szCs w:val="16"/>
+                <w:lang w:val="en-US"/>
+              </w:rPr>
+              <w:t>l.lpmc|f</w:t>
             </w:r>
             <w:proofErr w:type="spellEnd"/>
             <w:r>
@@ -5137,25 +4852,14 @@
               <w:t>{{</w:t>
             </w:r>
             <w:proofErr w:type="spellStart"/>
-            <w:proofErr w:type="gramStart"/>
-            <w:r>
-              <w:rPr>
-                <w:rFonts w:ascii="TimesNewRomanPSMT" w:hAnsi="TimesNewRomanPSMT" w:cs="TimesNewRomanPSMT"/>
-                <w:sz w:val="16"/>
-                <w:szCs w:val="16"/>
-                <w:lang w:val="en-US"/>
-              </w:rPr>
-              <w:t>l.l</w:t>
-            </w:r>
-            <w:proofErr w:type="gramEnd"/>
-            <w:r>
-              <w:rPr>
-                <w:rFonts w:ascii="TimesNewRomanPSMT" w:hAnsi="TimesNewRomanPSMT" w:cs="TimesNewRomanPSMT"/>
-                <w:sz w:val="16"/>
-                <w:szCs w:val="16"/>
-                <w:lang w:val="en-US"/>
-              </w:rPr>
-              <w:t>|f</w:t>
+            <w:r>
+              <w:rPr>
+                <w:rFonts w:ascii="TimesNewRomanPSMT" w:hAnsi="TimesNewRomanPSMT" w:cs="TimesNewRomanPSMT"/>
+                <w:sz w:val="16"/>
+                <w:szCs w:val="16"/>
+                <w:lang w:val="en-US"/>
+              </w:rPr>
+              <w:t>l.l|f</w:t>
             </w:r>
             <w:proofErr w:type="spellEnd"/>
             <w:r>
@@ -5644,28 +5348,14 @@
         <w:rPr>
           <w:rFonts w:ascii="TimesNewRomanPSMT" w:hAnsi="TimesNewRomanPSMT" w:cs="TimesNewRomanPSMT"/>
         </w:rPr>
-        <w:t xml:space="preserve">6. Nombre et liste des annexes susceptibles de donner lieu à perception d'un loyer accessoire : </w:t>
-      </w:r>
-      <w:proofErr w:type="gramStart"/>
-      <w:r>
-        <w:rPr>
-          <w:rFonts w:ascii="TimesNewRomanPSMT" w:hAnsi="TimesNewRomanPSMT" w:cs="TimesNewRomanPSMT"/>
-        </w:rPr>
-        <w:t xml:space="preserve">{{ </w:t>
+        <w:t xml:space="preserve">6. Nombre et liste des annexes susceptibles de donner lieu à perception d'un loyer accessoire : {{ </w:t>
       </w:r>
       <w:proofErr w:type="spellStart"/>
       <w:r>
         <w:rPr>
           <w:rFonts w:ascii="TimesNewRomanPSMT" w:hAnsi="TimesNewRomanPSMT" w:cs="TimesNewRomanPSMT"/>
         </w:rPr>
-        <w:t>liste</w:t>
-      </w:r>
-      <w:proofErr w:type="gramEnd"/>
-      <w:r>
-        <w:rPr>
-          <w:rFonts w:ascii="TimesNewRomanPSMT" w:hAnsi="TimesNewRomanPSMT" w:cs="TimesNewRomanPSMT"/>
-        </w:rPr>
-        <w:t>_des_annexes</w:t>
+        <w:t>liste_des_annexes</w:t>
       </w:r>
       <w:proofErr w:type="spellEnd"/>
       <w:r>
@@ -5719,7 +5409,6 @@
         <w:t xml:space="preserve">{% if </w:t>
       </w:r>
       <w:proofErr w:type="spellStart"/>
-      <w:proofErr w:type="gramStart"/>
       <w:r>
         <w:rPr>
           <w:rFonts w:ascii="TimesNewRomanPSMT" w:hAnsi="TimesNewRomanPSMT" w:cs="TimesNewRomanPSMT"/>
@@ -5728,7 +5417,6 @@
         <w:t>stationnements.count</w:t>
       </w:r>
       <w:proofErr w:type="spellEnd"/>
-      <w:proofErr w:type="gramEnd"/>
       <w:r>
         <w:rPr>
           <w:rFonts w:ascii="TimesNewRomanPSMT" w:hAnsi="TimesNewRomanPSMT" w:cs="TimesNewRomanPSMT"/>
@@ -5945,7 +5633,6 @@
                 <w:sz w:val="20"/>
               </w:rPr>
             </w:pPr>
-            <w:proofErr w:type="gramStart"/>
             <w:r>
               <w:rPr>
                 <w:rFonts w:ascii="TimesNewRomanPSMT" w:hAnsi="TimesNewRomanPSMT" w:cs="TimesNewRomanPSMT"/>
@@ -5961,16 +5648,7 @@
                 <w:sz w:val="16"/>
                 <w:szCs w:val="16"/>
               </w:rPr>
-              <w:t>s</w:t>
-            </w:r>
-            <w:proofErr w:type="gramEnd"/>
-            <w:r>
-              <w:rPr>
-                <w:rFonts w:ascii="TimesNewRomanPSMT" w:hAnsi="TimesNewRomanPSMT" w:cs="TimesNewRomanPSMT"/>
-                <w:sz w:val="16"/>
-                <w:szCs w:val="16"/>
-              </w:rPr>
-              <w:t>.nb</w:t>
+              <w:t>s.nb</w:t>
             </w:r>
             <w:proofErr w:type="spellEnd"/>
             <w:r>
@@ -6023,7 +5701,6 @@
               <w:t>{{</w:t>
             </w:r>
             <w:proofErr w:type="spellStart"/>
-            <w:proofErr w:type="gramStart"/>
             <w:r>
               <w:rPr>
                 <w:rFonts w:ascii="TimesNewRomanPSMT" w:hAnsi="TimesNewRomanPSMT" w:cs="TimesNewRomanPSMT"/>
@@ -6033,7 +5710,6 @@
               <w:t>s.l</w:t>
             </w:r>
             <w:proofErr w:type="spellEnd"/>
-            <w:proofErr w:type="gramEnd"/>
             <w:r>
               <w:rPr>
                 <w:rFonts w:ascii="TimesNewRomanPSMT" w:hAnsi="TimesNewRomanPSMT" w:cs="TimesNewRomanPSMT"/>
@@ -6124,6 +5800,7 @@
           <w:rFonts w:ascii="TimesNewRomanPSMT" w:hAnsi="TimesNewRomanPSMT" w:cs="TimesNewRomanPSMT"/>
           <w:sz w:val="20"/>
         </w:rPr>
+        <w:lastRenderedPageBreak/>
         <w:t xml:space="preserve">{% </w:t>
       </w:r>
       <w:proofErr w:type="spellStart"/>
@@ -6158,11 +5835,9 @@
           <w:sz w:val="20"/>
           <w:lang w:val="en-US"/>
         </w:rPr>
-        <w:lastRenderedPageBreak/>
         <w:t xml:space="preserve">{% if </w:t>
       </w:r>
       <w:proofErr w:type="spellStart"/>
-      <w:proofErr w:type="gramStart"/>
       <w:r>
         <w:rPr>
           <w:rFonts w:ascii="TimesNewRomanPSMT" w:hAnsi="TimesNewRomanPSMT" w:cs="TimesNewRomanPSMT"/>
@@ -6180,7 +5855,6 @@
         <w:t>.count</w:t>
       </w:r>
       <w:proofErr w:type="spellEnd"/>
-      <w:proofErr w:type="gramEnd"/>
       <w:r>
         <w:rPr>
           <w:rFonts w:ascii="TimesNewRomanPSMT" w:hAnsi="TimesNewRomanPSMT" w:cs="TimesNewRomanPSMT"/>
@@ -6658,7 +6332,6 @@
               <w:t>{{</w:t>
             </w:r>
             <w:proofErr w:type="spellStart"/>
-            <w:proofErr w:type="gramStart"/>
             <w:r>
               <w:rPr>
                 <w:rFonts w:ascii="TimesNewRomanPSMT" w:hAnsi="TimesNewRomanPSMT" w:cs="TimesNewRomanPSMT"/>
@@ -6669,7 +6342,6 @@
               <w:t>a.lgt.d</w:t>
             </w:r>
             <w:proofErr w:type="spellEnd"/>
-            <w:proofErr w:type="gramEnd"/>
             <w:r>
               <w:rPr>
                 <w:rFonts w:ascii="TimesNewRomanPSMT" w:hAnsi="TimesNewRomanPSMT" w:cs="TimesNewRomanPSMT"/>
@@ -6748,7 +6420,6 @@
               <w:t>{{</w:t>
             </w:r>
             <w:proofErr w:type="spellStart"/>
-            <w:proofErr w:type="gramStart"/>
             <w:r>
               <w:rPr>
                 <w:rFonts w:ascii="TimesNewRomanPSMT" w:hAnsi="TimesNewRomanPSMT" w:cs="TimesNewRomanPSMT"/>
@@ -6758,7 +6429,6 @@
               </w:rPr>
               <w:t>a.shsr</w:t>
             </w:r>
-            <w:proofErr w:type="gramEnd"/>
             <w:r>
               <w:rPr>
                 <w:rFonts w:ascii="TimesNewRomanPSMT" w:hAnsi="TimesNewRomanPSMT" w:cs="TimesNewRomanPSMT"/>
@@ -6804,7 +6474,6 @@
               <w:t>{{</w:t>
             </w:r>
             <w:proofErr w:type="spellStart"/>
-            <w:proofErr w:type="gramStart"/>
             <w:r>
               <w:rPr>
                 <w:rFonts w:ascii="TimesNewRomanPSMT" w:hAnsi="TimesNewRomanPSMT" w:cs="TimesNewRomanPSMT"/>
@@ -6814,7 +6483,6 @@
               </w:rPr>
               <w:t>a.lpmc</w:t>
             </w:r>
-            <w:proofErr w:type="gramEnd"/>
             <w:r>
               <w:rPr>
                 <w:rFonts w:ascii="TimesNewRomanPSMT" w:hAnsi="TimesNewRomanPSMT" w:cs="TimesNewRomanPSMT"/>
@@ -6860,7 +6528,6 @@
               <w:t>{{</w:t>
             </w:r>
             <w:proofErr w:type="spellStart"/>
-            <w:proofErr w:type="gramStart"/>
             <w:r>
               <w:rPr>
                 <w:rFonts w:ascii="TimesNewRomanPSMT" w:hAnsi="TimesNewRomanPSMT" w:cs="TimesNewRomanPSMT"/>
@@ -6870,7 +6537,6 @@
               </w:rPr>
               <w:t>a.l</w:t>
             </w:r>
-            <w:proofErr w:type="gramEnd"/>
             <w:r>
               <w:rPr>
                 <w:rFonts w:ascii="TimesNewRomanPSMT" w:hAnsi="TimesNewRomanPSMT" w:cs="TimesNewRomanPSMT"/>
@@ -7014,21 +6680,7 @@
         <w:rPr>
           <w:rFonts w:ascii="TimesNewRomanPSMT" w:hAnsi="TimesNewRomanPSMT" w:cs="TimesNewRomanPSMT"/>
         </w:rPr>
-        <w:t xml:space="preserve"> </w:t>
-      </w:r>
-      <w:proofErr w:type="gramStart"/>
-      <w:r>
-        <w:rPr>
-          <w:rFonts w:ascii="TimesNewRomanPSMT" w:hAnsi="TimesNewRomanPSMT" w:cs="TimesNewRomanPSMT"/>
-        </w:rPr>
-        <w:t>%}{</w:t>
-      </w:r>
-      <w:proofErr w:type="gramEnd"/>
-      <w:r>
-        <w:rPr>
-          <w:rFonts w:ascii="TimesNewRomanPSMT" w:hAnsi="TimesNewRomanPSMT" w:cs="TimesNewRomanPSMT"/>
-        </w:rPr>
-        <w:t xml:space="preserve">% if </w:t>
+        <w:t xml:space="preserve"> %}{% if </w:t>
       </w:r>
       <w:proofErr w:type="spellStart"/>
       <w:r>
@@ -7119,7 +6771,6 @@
       </w:r>
       <w:bookmarkStart w:id="13" w:name="DateExpir1"/>
       <w:bookmarkEnd w:id="13"/>
-      <w:proofErr w:type="gramStart"/>
       <w:r>
         <w:rPr>
           <w:rFonts w:ascii="TimesNewRomanPSMT" w:hAnsi="TimesNewRomanPSMT" w:cs="TimesNewRomanPSMT"/>
@@ -7131,14 +6782,7 @@
         <w:rPr>
           <w:rFonts w:ascii="TimesNewRomanPSMT" w:hAnsi="TimesNewRomanPSMT" w:cs="TimesNewRomanPSMT"/>
         </w:rPr>
-        <w:t>convention</w:t>
-      </w:r>
-      <w:proofErr w:type="gramEnd"/>
-      <w:r>
-        <w:rPr>
-          <w:rFonts w:ascii="TimesNewRomanPSMT" w:hAnsi="TimesNewRomanPSMT" w:cs="TimesNewRomanPSMT"/>
-        </w:rPr>
-        <w:t>.date_fin_conventionnement|d</w:t>
+        <w:t>convention.date_fin_conventionnement|d</w:t>
       </w:r>
       <w:proofErr w:type="spellEnd"/>
       <w:r>
@@ -7252,18 +6896,9 @@
           <w:rFonts w:ascii="TimesNewRomanPSMT" w:hAnsi="TimesNewRomanPSMT" w:cs="TimesNewRomanPSMT"/>
           <w:lang w:val="en-US"/>
         </w:rPr>
-        <w:t>prets_</w:t>
-      </w:r>
-      <w:proofErr w:type="gramStart"/>
-      <w:r>
-        <w:rPr>
-          <w:rFonts w:ascii="TimesNewRomanPSMT" w:hAnsi="TimesNewRomanPSMT" w:cs="TimesNewRomanPSMT"/>
-          <w:lang w:val="en-US"/>
-        </w:rPr>
-        <w:t>cdc.count</w:t>
+        <w:t>prets_cdc.count</w:t>
       </w:r>
       <w:proofErr w:type="spellEnd"/>
-      <w:proofErr w:type="gramEnd"/>
       <w:r>
         <w:rPr>
           <w:rFonts w:ascii="TimesNewRomanPSMT" w:hAnsi="TimesNewRomanPSMT" w:cs="TimesNewRomanPSMT"/>
@@ -7304,14 +6939,7 @@
         <w:rPr>
           <w:rFonts w:ascii="TimesNewRomanPSMT" w:hAnsi="TimesNewRomanPSMT" w:cs="TimesNewRomanPSMT"/>
         </w:rPr>
-        <w:t xml:space="preserve">Numéro : </w:t>
-      </w:r>
-      <w:proofErr w:type="gramStart"/>
-      <w:r>
-        <w:rPr>
-          <w:rFonts w:ascii="TimesNewRomanPSMT" w:hAnsi="TimesNewRomanPSMT" w:cs="TimesNewRomanPSMT"/>
-        </w:rPr>
-        <w:t xml:space="preserve">{{ </w:t>
+        <w:t xml:space="preserve">Numéro : {{ </w:t>
       </w:r>
       <w:proofErr w:type="spellStart"/>
       <w:r>
@@ -7321,7 +6949,6 @@
         <w:t>p.n</w:t>
       </w:r>
       <w:proofErr w:type="spellEnd"/>
-      <w:proofErr w:type="gramEnd"/>
       <w:r>
         <w:rPr>
           <w:rFonts w:ascii="TimesNewRomanPSMT" w:hAnsi="TimesNewRomanPSMT" w:cs="TimesNewRomanPSMT"/>
@@ -7345,28 +6972,14 @@
         <w:rPr>
           <w:rFonts w:ascii="TimesNewRomanPSMT" w:hAnsi="TimesNewRomanPSMT" w:cs="TimesNewRomanPSMT"/>
         </w:rPr>
-        <w:t xml:space="preserve">Date d’octroi : </w:t>
-      </w:r>
-      <w:proofErr w:type="gramStart"/>
-      <w:r>
-        <w:rPr>
-          <w:rFonts w:ascii="TimesNewRomanPSMT" w:hAnsi="TimesNewRomanPSMT" w:cs="TimesNewRomanPSMT"/>
-        </w:rPr>
-        <w:t xml:space="preserve">{{ </w:t>
+        <w:t xml:space="preserve">Date d’octroi : {{ </w:t>
       </w:r>
       <w:proofErr w:type="spellStart"/>
       <w:r>
         <w:rPr>
           <w:rFonts w:ascii="TimesNewRomanPSMT" w:hAnsi="TimesNewRomanPSMT" w:cs="TimesNewRomanPSMT"/>
         </w:rPr>
-        <w:t>p</w:t>
-      </w:r>
-      <w:proofErr w:type="gramEnd"/>
-      <w:r>
-        <w:rPr>
-          <w:rFonts w:ascii="TimesNewRomanPSMT" w:hAnsi="TimesNewRomanPSMT" w:cs="TimesNewRomanPSMT"/>
-        </w:rPr>
-        <w:t>.do|sd</w:t>
+        <w:t>p.do|sd</w:t>
       </w:r>
       <w:proofErr w:type="spellEnd"/>
       <w:r>
@@ -7388,19 +7001,11 @@
           <w:rFonts w:ascii="TimesNewRomanPSMT" w:hAnsi="TimesNewRomanPSMT" w:cs="TimesNewRomanPSMT"/>
         </w:rPr>
       </w:pPr>
-      <w:proofErr w:type="gramStart"/>
-      <w:r>
-        <w:rPr>
-          <w:rFonts w:ascii="TimesNewRomanPSMT" w:hAnsi="TimesNewRomanPSMT" w:cs="TimesNewRomanPSMT"/>
-        </w:rPr>
-        <w:t>Durée:</w:t>
-      </w:r>
-      <w:proofErr w:type="gramEnd"/>
-      <w:r>
-        <w:rPr>
-          <w:rFonts w:ascii="TimesNewRomanPSMT" w:hAnsi="TimesNewRomanPSMT" w:cs="TimesNewRomanPSMT"/>
-        </w:rPr>
-        <w:t xml:space="preserve"> {{ </w:t>
+      <w:r>
+        <w:rPr>
+          <w:rFonts w:ascii="TimesNewRomanPSMT" w:hAnsi="TimesNewRomanPSMT" w:cs="TimesNewRomanPSMT"/>
+        </w:rPr>
+        <w:t xml:space="preserve">Durée: {{ </w:t>
       </w:r>
       <w:proofErr w:type="spellStart"/>
       <w:r>
@@ -7447,28 +7052,14 @@
         <w:rPr>
           <w:rFonts w:ascii="TimesNewRomanPSMT" w:hAnsi="TimesNewRomanPSMT" w:cs="TimesNewRomanPSMT"/>
         </w:rPr>
-        <w:t xml:space="preserve">Montant : </w:t>
-      </w:r>
-      <w:proofErr w:type="gramStart"/>
-      <w:r>
-        <w:rPr>
-          <w:rFonts w:ascii="TimesNewRomanPSMT" w:hAnsi="TimesNewRomanPSMT" w:cs="TimesNewRomanPSMT"/>
-        </w:rPr>
-        <w:t xml:space="preserve">{{ </w:t>
+        <w:t xml:space="preserve">Montant : {{ </w:t>
       </w:r>
       <w:proofErr w:type="spellStart"/>
       <w:r>
         <w:rPr>
           <w:rFonts w:ascii="TimesNewRomanPSMT" w:hAnsi="TimesNewRomanPSMT" w:cs="TimesNewRomanPSMT"/>
         </w:rPr>
-        <w:t>p</w:t>
-      </w:r>
-      <w:proofErr w:type="gramEnd"/>
-      <w:r>
-        <w:rPr>
-          <w:rFonts w:ascii="TimesNewRomanPSMT" w:hAnsi="TimesNewRomanPSMT" w:cs="TimesNewRomanPSMT"/>
-        </w:rPr>
-        <w:t>.m|f</w:t>
+        <w:t>p.m|f</w:t>
       </w:r>
       <w:proofErr w:type="spellEnd"/>
       <w:r>
@@ -7494,28 +7085,14 @@
         <w:rPr>
           <w:rFonts w:ascii="TimesNewRomanPSMT" w:hAnsi="TimesNewRomanPSMT" w:cs="TimesNewRomanPSMT"/>
         </w:rPr>
-        <w:t xml:space="preserve">Prêteur : </w:t>
-      </w:r>
-      <w:proofErr w:type="gramStart"/>
-      <w:r>
-        <w:rPr>
-          <w:rFonts w:ascii="TimesNewRomanPSMT" w:hAnsi="TimesNewRomanPSMT" w:cs="TimesNewRomanPSMT"/>
-        </w:rPr>
-        <w:t xml:space="preserve">{{ </w:t>
+        <w:t xml:space="preserve">Prêteur : {{ </w:t>
       </w:r>
       <w:proofErr w:type="spellStart"/>
       <w:r>
         <w:rPr>
           <w:rFonts w:ascii="TimesNewRomanPSMT" w:hAnsi="TimesNewRomanPSMT" w:cs="TimesNewRomanPSMT"/>
         </w:rPr>
-        <w:t>p.p</w:t>
-      </w:r>
-      <w:proofErr w:type="gramEnd"/>
-      <w:r>
-        <w:rPr>
-          <w:rFonts w:ascii="TimesNewRomanPSMT" w:hAnsi="TimesNewRomanPSMT" w:cs="TimesNewRomanPSMT"/>
-        </w:rPr>
-        <w:t>_full</w:t>
+        <w:t>p.p_full</w:t>
       </w:r>
       <w:proofErr w:type="spellEnd"/>
       <w:r>
@@ -7554,22 +7131,10 @@
           <w:rFonts w:ascii="TimesNewRomanPSMT" w:hAnsi="TimesNewRomanPSMT" w:cs="TimesNewRomanPSMT"/>
           <w:lang w:val="en-US"/>
         </w:rPr>
-        <w:t xml:space="preserve"> </w:t>
-      </w:r>
-      <w:proofErr w:type="gramStart"/>
-      <w:r>
-        <w:rPr>
-          <w:rFonts w:ascii="TimesNewRomanPSMT" w:hAnsi="TimesNewRomanPSMT" w:cs="TimesNewRomanPSMT"/>
-          <w:lang w:val="en-US"/>
-        </w:rPr>
-        <w:t>%}</w:t>
-      </w:r>
-      <w:r>
-        <w:t>{</w:t>
-      </w:r>
-      <w:proofErr w:type="gramEnd"/>
-      <w:r>
-        <w:t xml:space="preserve">% </w:t>
+        <w:t xml:space="preserve"> %}</w:t>
+      </w:r>
+      <w:r>
+        <w:t xml:space="preserve">{% </w:t>
       </w:r>
       <w:proofErr w:type="spellStart"/>
       <w:r>
@@ -7597,17 +7162,9 @@
         <w:rPr>
           <w:rFonts w:ascii="TimesNewRomanPSMT" w:hAnsi="TimesNewRomanPSMT" w:cs="TimesNewRomanPSMT"/>
         </w:rPr>
-        <w:t>autres_</w:t>
-      </w:r>
-      <w:proofErr w:type="gramStart"/>
-      <w:r>
-        <w:rPr>
-          <w:rFonts w:ascii="TimesNewRomanPSMT" w:hAnsi="TimesNewRomanPSMT" w:cs="TimesNewRomanPSMT"/>
-        </w:rPr>
-        <w:t>prets.count</w:t>
+        <w:t>autres_prets.count</w:t>
       </w:r>
       <w:proofErr w:type="spellEnd"/>
-      <w:proofErr w:type="gramEnd"/>
       <w:r>
         <w:rPr>
           <w:rFonts w:ascii="TimesNewRomanPSMT" w:hAnsi="TimesNewRomanPSMT" w:cs="TimesNewRomanPSMT"/>
@@ -7670,30 +7227,14 @@
           <w:rFonts w:ascii="TimesNewRomanPSMT" w:hAnsi="TimesNewRomanPSMT" w:cs="TimesNewRomanPSMT"/>
           <w:lang w:val="en-US"/>
         </w:rPr>
-        <w:t xml:space="preserve"> </w:t>
-      </w:r>
-      <w:proofErr w:type="gramStart"/>
-      <w:r>
-        <w:rPr>
-          <w:rFonts w:ascii="TimesNewRomanPSMT" w:hAnsi="TimesNewRomanPSMT" w:cs="TimesNewRomanPSMT"/>
-          <w:lang w:val="en-US"/>
-        </w:rPr>
-        <w:t>%}</w:t>
-      </w:r>
-      <w:r>
-        <w:rPr>
-          <w:rFonts w:ascii="TimesNewRomanPSMT" w:hAnsi="TimesNewRomanPSMT" w:cs="TimesNewRomanPSMT"/>
-          <w:lang w:val="en-US"/>
-        </w:rPr>
-        <w:t>{</w:t>
-      </w:r>
-      <w:proofErr w:type="gramEnd"/>
-      <w:r>
-        <w:rPr>
-          <w:rFonts w:ascii="TimesNewRomanPSMT" w:hAnsi="TimesNewRomanPSMT" w:cs="TimesNewRomanPSMT"/>
-          <w:lang w:val="en-US"/>
-        </w:rPr>
-        <w:t xml:space="preserve">% if </w:t>
+        <w:t xml:space="preserve"> %}</w:t>
+      </w:r>
+      <w:r>
+        <w:rPr>
+          <w:rFonts w:ascii="TimesNewRomanPSMT" w:hAnsi="TimesNewRomanPSMT" w:cs="TimesNewRomanPSMT"/>
+          <w:lang w:val="en-US"/>
+        </w:rPr>
+        <w:t xml:space="preserve">{% if </w:t>
       </w:r>
       <w:proofErr w:type="spellStart"/>
       <w:r>
@@ -7726,7 +7267,6 @@
         </w:rPr>
       </w:pPr>
       <w:proofErr w:type="spellStart"/>
-      <w:proofErr w:type="gramStart"/>
       <w:r>
         <w:rPr>
           <w:rFonts w:ascii="TimesNewRomanPSMT" w:hAnsi="TimesNewRomanPSMT" w:cs="TimesNewRomanPSMT"/>
@@ -7740,15 +7280,7 @@
           <w:rFonts w:ascii="TimesNewRomanPSMT" w:hAnsi="TimesNewRomanPSMT" w:cs="TimesNewRomanPSMT"/>
           <w:lang w:val="en-US"/>
         </w:rPr>
-        <w:t> :</w:t>
-      </w:r>
-      <w:proofErr w:type="gramEnd"/>
-      <w:r>
-        <w:rPr>
-          <w:rFonts w:ascii="TimesNewRomanPSMT" w:hAnsi="TimesNewRomanPSMT" w:cs="TimesNewRomanPSMT"/>
-          <w:lang w:val="en-US"/>
-        </w:rPr>
-        <w:t xml:space="preserve"> {{ </w:t>
+        <w:t xml:space="preserve"> : {{ </w:t>
       </w:r>
       <w:proofErr w:type="spellStart"/>
       <w:r>
@@ -7815,7 +7347,6 @@
         <w:t xml:space="preserve">Date </w:t>
       </w:r>
       <w:proofErr w:type="spellStart"/>
-      <w:proofErr w:type="gramStart"/>
       <w:r>
         <w:rPr>
           <w:rFonts w:ascii="TimesNewRomanPSMT" w:hAnsi="TimesNewRomanPSMT" w:cs="TimesNewRomanPSMT"/>
@@ -7829,15 +7360,7 @@
           <w:rFonts w:ascii="TimesNewRomanPSMT" w:hAnsi="TimesNewRomanPSMT" w:cs="TimesNewRomanPSMT"/>
           <w:lang w:val="en-US"/>
         </w:rPr>
-        <w:t> :</w:t>
-      </w:r>
-      <w:proofErr w:type="gramEnd"/>
-      <w:r>
-        <w:rPr>
-          <w:rFonts w:ascii="TimesNewRomanPSMT" w:hAnsi="TimesNewRomanPSMT" w:cs="TimesNewRomanPSMT"/>
-          <w:lang w:val="en-US"/>
-        </w:rPr>
-        <w:t xml:space="preserve"> {{ </w:t>
+        <w:t xml:space="preserve"> : {{ </w:t>
       </w:r>
       <w:proofErr w:type="spellStart"/>
       <w:r>
@@ -7905,21 +7428,12 @@
           <w:lang w:val="en-US"/>
         </w:rPr>
       </w:pPr>
-      <w:proofErr w:type="gramStart"/>
-      <w:r>
-        <w:rPr>
-          <w:rFonts w:ascii="TimesNewRomanPSMT" w:hAnsi="TimesNewRomanPSMT" w:cs="TimesNewRomanPSMT"/>
-          <w:lang w:val="en-US"/>
-        </w:rPr>
-        <w:t>Durée :</w:t>
-      </w:r>
-      <w:proofErr w:type="gramEnd"/>
-      <w:r>
-        <w:rPr>
-          <w:rFonts w:ascii="TimesNewRomanPSMT" w:hAnsi="TimesNewRomanPSMT" w:cs="TimesNewRomanPSMT"/>
-          <w:lang w:val="en-US"/>
-        </w:rPr>
-        <w:t xml:space="preserve"> {{ </w:t>
+      <w:r>
+        <w:rPr>
+          <w:rFonts w:ascii="TimesNewRomanPSMT" w:hAnsi="TimesNewRomanPSMT" w:cs="TimesNewRomanPSMT"/>
+          <w:lang w:val="en-US"/>
+        </w:rPr>
+        <w:t xml:space="preserve">Durée : {{ </w:t>
       </w:r>
       <w:proofErr w:type="spellStart"/>
       <w:r>
@@ -8011,7 +7525,6 @@
         </w:rPr>
       </w:pPr>
       <w:proofErr w:type="spellStart"/>
-      <w:proofErr w:type="gramStart"/>
       <w:r>
         <w:rPr>
           <w:rFonts w:ascii="TimesNewRomanPSMT" w:hAnsi="TimesNewRomanPSMT" w:cs="TimesNewRomanPSMT"/>
@@ -8025,15 +7538,7 @@
           <w:rFonts w:ascii="TimesNewRomanPSMT" w:hAnsi="TimesNewRomanPSMT" w:cs="TimesNewRomanPSMT"/>
           <w:lang w:val="en-US"/>
         </w:rPr>
-        <w:t xml:space="preserve"> :</w:t>
-      </w:r>
-      <w:proofErr w:type="gramEnd"/>
-      <w:r>
-        <w:rPr>
-          <w:rFonts w:ascii="TimesNewRomanPSMT" w:hAnsi="TimesNewRomanPSMT" w:cs="TimesNewRomanPSMT"/>
-          <w:lang w:val="en-US"/>
-        </w:rPr>
-        <w:t xml:space="preserve"> {{ </w:t>
+        <w:t xml:space="preserve"> : {{ </w:t>
       </w:r>
       <w:proofErr w:type="spellStart"/>
       <w:r>
@@ -8118,28 +7623,14 @@
         <w:rPr>
           <w:rFonts w:ascii="TimesNewRomanPSMT" w:hAnsi="TimesNewRomanPSMT" w:cs="TimesNewRomanPSMT"/>
         </w:rPr>
-        <w:t xml:space="preserve">Prêteur : </w:t>
-      </w:r>
-      <w:proofErr w:type="gramStart"/>
-      <w:r>
-        <w:rPr>
-          <w:rFonts w:ascii="TimesNewRomanPSMT" w:hAnsi="TimesNewRomanPSMT" w:cs="TimesNewRomanPSMT"/>
-        </w:rPr>
-        <w:t xml:space="preserve">{{ </w:t>
+        <w:t xml:space="preserve">Prêteur : {{ </w:t>
       </w:r>
       <w:proofErr w:type="spellStart"/>
       <w:r>
         <w:rPr>
           <w:rFonts w:ascii="TimesNewRomanPSMT" w:hAnsi="TimesNewRomanPSMT" w:cs="TimesNewRomanPSMT"/>
         </w:rPr>
-        <w:t>p</w:t>
-      </w:r>
-      <w:proofErr w:type="gramEnd"/>
-      <w:r>
-        <w:rPr>
-          <w:rFonts w:ascii="TimesNewRomanPSMT" w:hAnsi="TimesNewRomanPSMT" w:cs="TimesNewRomanPSMT"/>
-        </w:rPr>
-        <w:t>.preteur_display</w:t>
+        <w:t>p.preteur_display</w:t>
       </w:r>
       <w:proofErr w:type="spellEnd"/>
       <w:r>
@@ -8185,21 +7676,10 @@
         <w:rPr>
           <w:rFonts w:ascii="TimesNewRomanPSMT" w:hAnsi="TimesNewRomanPSMT" w:cs="TimesNewRomanPSMT"/>
         </w:rPr>
-        <w:t xml:space="preserve"> </w:t>
-      </w:r>
-      <w:proofErr w:type="gramStart"/>
-      <w:r>
-        <w:rPr>
-          <w:rFonts w:ascii="TimesNewRomanPSMT" w:hAnsi="TimesNewRomanPSMT" w:cs="TimesNewRomanPSMT"/>
-        </w:rPr>
-        <w:t>%}</w:t>
-      </w:r>
-      <w:r>
-        <w:t>{</w:t>
-      </w:r>
-      <w:proofErr w:type="gramEnd"/>
-      <w:r>
-        <w:t xml:space="preserve">% </w:t>
+        <w:t xml:space="preserve"> %}</w:t>
+      </w:r>
+      <w:r>
+        <w:t xml:space="preserve">{% </w:t>
       </w:r>
       <w:proofErr w:type="spellStart"/>
       <w:r>
@@ -8226,19 +7706,11 @@
         <w:t xml:space="preserve">{% if </w:t>
       </w:r>
       <w:proofErr w:type="spellStart"/>
-      <w:proofErr w:type="gramStart"/>
-      <w:r>
-        <w:rPr>
-          <w:rFonts w:ascii="TimesNewRomanPSMT" w:hAnsi="TimesNewRomanPSMT" w:cs="TimesNewRomanPSMT"/>
-        </w:rPr>
-        <w:t>convention.fond</w:t>
-      </w:r>
-      <w:proofErr w:type="gramEnd"/>
-      <w:r>
-        <w:rPr>
-          <w:rFonts w:ascii="TimesNewRomanPSMT" w:hAnsi="TimesNewRomanPSMT" w:cs="TimesNewRomanPSMT"/>
-        </w:rPr>
-        <w:t>_propre</w:t>
+      <w:r>
+        <w:rPr>
+          <w:rFonts w:ascii="TimesNewRomanPSMT" w:hAnsi="TimesNewRomanPSMT" w:cs="TimesNewRomanPSMT"/>
+        </w:rPr>
+        <w:t>convention.fond_propre</w:t>
       </w:r>
       <w:proofErr w:type="spellEnd"/>
       <w:r>
@@ -8281,21 +7753,7 @@
         <w:rPr>
           <w:rFonts w:ascii="TimesNewRomanPSMT" w:hAnsi="TimesNewRomanPSMT" w:cs="TimesNewRomanPSMT"/>
         </w:rPr>
-        <w:t xml:space="preserve"> </w:t>
-      </w:r>
-      <w:proofErr w:type="gramStart"/>
-      <w:r>
-        <w:rPr>
-          <w:rFonts w:ascii="TimesNewRomanPSMT" w:hAnsi="TimesNewRomanPSMT" w:cs="TimesNewRomanPSMT"/>
-        </w:rPr>
-        <w:t>%}{</w:t>
-      </w:r>
-      <w:proofErr w:type="gramEnd"/>
-      <w:r>
-        <w:rPr>
-          <w:rFonts w:ascii="TimesNewRomanPSMT" w:hAnsi="TimesNewRomanPSMT" w:cs="TimesNewRomanPSMT"/>
-        </w:rPr>
-        <w:t xml:space="preserve">% </w:t>
+        <w:t xml:space="preserve"> %}{% </w:t>
       </w:r>
       <w:proofErr w:type="spellStart"/>
       <w:r>
@@ -9850,15 +9308,7 @@
             <w:pStyle w:val="Form9"/>
           </w:pPr>
           <w:r>
-            <w:t>(</w:t>
-          </w:r>
-          <w:proofErr w:type="gramStart"/>
-          <w:r>
-            <w:t>pour</w:t>
-          </w:r>
-          <w:proofErr w:type="gramEnd"/>
-          <w:r>
-            <w:t xml:space="preserve"> l'établissement d'expéditions, copies, extraits d'actes ou décisions judiciaires à publier)</w:t>
+            <w:t>(pour l'établissement d'expéditions, copies, extraits d'actes ou décisions judiciaires à publier)</w:t>
           </w:r>
         </w:p>
         <w:p/>
@@ -10040,11 +9490,9 @@
             </w:rPr>
             <w:t xml:space="preserve"> </w:t>
           </w:r>
-          <w:proofErr w:type="gramStart"/>
           <w:r>
             <w:t>TAXES:</w:t>
           </w:r>
-          <w:proofErr w:type="gramEnd"/>
         </w:p>
         <w:p>
           <w:pPr>
@@ -10063,11 +9511,9 @@
           <w:pPr>
             <w:pStyle w:val="Form10J"/>
           </w:pPr>
-          <w:proofErr w:type="gramStart"/>
           <w:r>
             <w:t>CSI:</w:t>
           </w:r>
-          <w:proofErr w:type="gramEnd"/>
         </w:p>
         <w:p>
           <w:pPr>
@@ -10271,7 +9717,7 @@
                                 <v:fill color2="black"/>
                                 <v:imagedata r:id="rId2" o:title="" croptop="-22f" cropbottom="-22f" cropleft="-25f" cropright="-25f"/>
                               </v:shape>
-                              <o:OLEObject Type="Embed" ProgID="Word.Picture.8" ShapeID="_x0000_i1025" DrawAspect="Content" ObjectID="_1742301304" r:id="rId3"/>
+                              <o:OLEObject Type="Embed" ProgID="Word.Picture.8" ShapeID="_x0000_i1025" DrawAspect="Content" ObjectID="_1742752085" r:id="rId3"/>
                             </w:object>
                           </w:r>
                         </w:p>
@@ -10351,7 +9797,7 @@
                           <v:fill color2="black"/>
                           <v:imagedata r:id="rId2" o:title="" croptop="-22f" cropbottom="-22f" cropleft="-25f" cropright="-25f"/>
                         </v:shape>
-                        <o:OLEObject Type="Embed" ProgID="Word.Picture.8" ShapeID="_x0000_i1025" DrawAspect="Content" ObjectID="_1742301304" r:id="rId4"/>
+                        <o:OLEObject Type="Embed" ProgID="Word.Picture.8" ShapeID="_x0000_i1025" DrawAspect="Content" ObjectID="_1742752085" r:id="rId4"/>
                       </w:object>
                     </w:r>
                   </w:p>

</xml_diff>

<commit_message>
nouveaux champs pour les avenants (#871)
* nouveaux champs "opération" à modifier dans les avenants

* init champ libre pour avenant

* finalisation "champ libre"

* correction suite à la review de Fabien

* fix oubli de correction de ProgrammeMinForm => ProgrammeMinimalForm dans le service
</commit_message>
<xml_diff>
--- a/documents/Avenant-template.docx
+++ b/documents/Avenant-template.docx
@@ -1,6 +1,6 @@
 
 <file path=word/document.xml><?xml version="1.0" encoding="utf-8"?>
-<w:document xmlns:wpc="http://schemas.microsoft.com/office/word/2010/wordprocessingCanvas" xmlns:cx="http://schemas.microsoft.com/office/drawing/2014/chartex" xmlns:cx1="http://schemas.microsoft.com/office/drawing/2015/9/8/chartex" xmlns:cx2="http://schemas.microsoft.com/office/drawing/2015/10/21/chartex" xmlns:cx3="http://schemas.microsoft.com/office/drawing/2016/5/9/chartex" xmlns:cx4="http://schemas.microsoft.com/office/drawing/2016/5/10/chartex" xmlns:cx5="http://schemas.microsoft.com/office/drawing/2016/5/11/chartex" xmlns:cx6="http://schemas.microsoft.com/office/drawing/2016/5/12/chartex" xmlns:cx7="http://schemas.microsoft.com/office/drawing/2016/5/13/chartex" xmlns:cx8="http://schemas.microsoft.com/office/drawing/2016/5/14/chartex" xmlns:mc="http://schemas.openxmlformats.org/markup-compatibility/2006" xmlns:aink="http://schemas.microsoft.com/office/drawing/2016/ink" xmlns:am3d="http://schemas.microsoft.com/office/drawing/2017/model3d" xmlns:o="urn:schemas-microsoft-com:office:office" xmlns:oel="http://schemas.microsoft.com/office/2019/extlst" xmlns:r="http://schemas.openxmlformats.org/officeDocument/2006/relationships" xmlns:m="http://schemas.openxmlformats.org/officeDocument/2006/math" xmlns:v="urn:schemas-microsoft-com:vml" xmlns:wp14="http://schemas.microsoft.com/office/word/2010/wordprocessingDrawing" xmlns:wp="http://schemas.openxmlformats.org/drawingml/2006/wordprocessingDrawing" xmlns:w10="urn:schemas-microsoft-com:office:word" xmlns:w="http://schemas.openxmlformats.org/wordprocessingml/2006/main" xmlns:w14="http://schemas.microsoft.com/office/word/2010/wordml" xmlns:w15="http://schemas.microsoft.com/office/word/2012/wordml" xmlns:w16cex="http://schemas.microsoft.com/office/word/2018/wordml/cex" xmlns:w16cid="http://schemas.microsoft.com/office/word/2016/wordml/cid" xmlns:w16="http://schemas.microsoft.com/office/word/2018/wordml" xmlns:w16du="http://schemas.microsoft.com/office/word/2023/wordml/word16du" xmlns:w16sdtdh="http://schemas.microsoft.com/office/word/2020/wordml/sdtdatahash" xmlns:w16se="http://schemas.microsoft.com/office/word/2015/wordml/symex" xmlns:wpg="http://schemas.microsoft.com/office/word/2010/wordprocessingGroup" xmlns:wpi="http://schemas.microsoft.com/office/word/2010/wordprocessingInk" xmlns:wne="http://schemas.microsoft.com/office/word/2006/wordml" xmlns:wps="http://schemas.microsoft.com/office/word/2010/wordprocessingShape" mc:Ignorable="w14 w15 w16se w16cid w16 w16cex w16sdtdh wp14">
+<w:document xmlns:wpc="http://schemas.microsoft.com/office/word/2010/wordprocessingCanvas" xmlns:cx="http://schemas.microsoft.com/office/drawing/2014/chartex" xmlns:cx1="http://schemas.microsoft.com/office/drawing/2015/9/8/chartex" xmlns:cx2="http://schemas.microsoft.com/office/drawing/2015/10/21/chartex" xmlns:cx3="http://schemas.microsoft.com/office/drawing/2016/5/9/chartex" xmlns:cx4="http://schemas.microsoft.com/office/drawing/2016/5/10/chartex" xmlns:cx5="http://schemas.microsoft.com/office/drawing/2016/5/11/chartex" xmlns:cx6="http://schemas.microsoft.com/office/drawing/2016/5/12/chartex" xmlns:cx7="http://schemas.microsoft.com/office/drawing/2016/5/13/chartex" xmlns:cx8="http://schemas.microsoft.com/office/drawing/2016/5/14/chartex" xmlns:mc="http://schemas.openxmlformats.org/markup-compatibility/2006" xmlns:aink="http://schemas.microsoft.com/office/drawing/2016/ink" xmlns:am3d="http://schemas.microsoft.com/office/drawing/2017/model3d" xmlns:o="urn:schemas-microsoft-com:office:office" xmlns:oel="http://schemas.microsoft.com/office/2019/extlst" xmlns:r="http://schemas.openxmlformats.org/officeDocument/2006/relationships" xmlns:m="http://schemas.openxmlformats.org/officeDocument/2006/math" xmlns:v="urn:schemas-microsoft-com:vml" xmlns:wp14="http://schemas.microsoft.com/office/word/2010/wordprocessingDrawing" xmlns:wp="http://schemas.openxmlformats.org/drawingml/2006/wordprocessingDrawing" xmlns:w10="urn:schemas-microsoft-com:office:word" xmlns:w="http://schemas.openxmlformats.org/wordprocessingml/2006/main" xmlns:w14="http://schemas.microsoft.com/office/word/2010/wordml" xmlns:w15="http://schemas.microsoft.com/office/word/2012/wordml" xmlns:w16cex="http://schemas.microsoft.com/office/word/2018/wordml/cex" xmlns:w16cid="http://schemas.microsoft.com/office/word/2016/wordml/cid" xmlns:w16="http://schemas.microsoft.com/office/word/2018/wordml" xmlns:w16sdtdh="http://schemas.microsoft.com/office/word/2020/wordml/sdtdatahash" xmlns:w16se="http://schemas.microsoft.com/office/word/2015/wordml/symex" xmlns:wpg="http://schemas.microsoft.com/office/word/2010/wordprocessingGroup" xmlns:wpi="http://schemas.microsoft.com/office/word/2010/wordprocessingInk" xmlns:wne="http://schemas.microsoft.com/office/word/2006/wordml" xmlns:wps="http://schemas.microsoft.com/office/word/2010/wordprocessingShape" mc:Ignorable="w14 w15 w16se w16cid w16 w16cex w16sdtdh wp14">
   <w:background w:color="FFFFFF"/>
   <w:body>
     <w:p>
@@ -295,21 +295,7 @@
         <w:rPr>
           <w:rFonts w:ascii="TimesNewRomanPSMT" w:hAnsi="TimesNewRomanPSMT" w:cs="TimesNewRomanPSMT"/>
         </w:rPr>
-        <w:t>Le ministre chargé du logement, agissant au nom de l'</w:t>
-      </w:r>
-      <w:proofErr w:type="spellStart"/>
-      <w:r>
-        <w:rPr>
-          <w:rFonts w:ascii="TimesNewRomanPSMT" w:hAnsi="TimesNewRomanPSMT" w:cs="TimesNewRomanPSMT"/>
-        </w:rPr>
-        <w:t>Etat</w:t>
-      </w:r>
-      <w:proofErr w:type="spellEnd"/>
-      <w:r>
-        <w:rPr>
-          <w:rFonts w:ascii="TimesNewRomanPSMT" w:hAnsi="TimesNewRomanPSMT" w:cs="TimesNewRomanPSMT"/>
-        </w:rPr>
-        <w:t xml:space="preserve"> et représenté par le préfet, ou, lorsqu'un établissement public de coopération intercommunale, un département, la métropole de Lyon ou la collectivité de Corse a signé une convention mentionnée au II de l’article L. 301-5-1 ou à l’article L. 301-5-2 du code de la construction et de l’habitation, ou à l’article L. 3641-5, au VI de l’article L. 5219-1, au II de l’article L. 5218-2 ou au II de l’article L. 5217-2 du code général des collectivités territoriales, par le président de l'établissement public de coopération intercommunale, du conseil départemental, de la métropole de Lyon ou du conseil exécutif de Corse,</w:t>
+        <w:t>Le ministre chargé du logement, agissant au nom de l'Etat et représenté par le préfet, ou, lorsqu'un établissement public de coopération intercommunale, un département, la métropole de Lyon ou la collectivité de Corse a signé une convention mentionnée au II de l’article L. 301-5-1 ou à l’article L. 301-5-2 du code de la construction et de l’habitation, ou à l’article L. 3641-5, au VI de l’article L. 5219-1, au II de l’article L. 5218-2 ou au II de l’article L. 5217-2 du code général des collectivités territoriales, par le président de l'établissement public de coopération intercommunale, du conseil départemental, de la métropole de Lyon ou du conseil exécutif de Corse,</w:t>
       </w:r>
     </w:p>
     <w:p>
@@ -1075,7 +1061,72 @@
         <w:rPr>
           <w:rFonts w:ascii="TimesNewRomanPSMT" w:hAnsi="TimesNewRomanPSMT" w:cs="TimesNewRomanPSMT"/>
         </w:rPr>
-        <w:t xml:space="preserve"> %}{% if </w:t>
+        <w:t xml:space="preserve"> %}</w:t>
+      </w:r>
+      <w:r>
+        <w:rPr>
+          <w:rFonts w:ascii="TimesNewRomanPSMT" w:hAnsi="TimesNewRomanPSMT" w:cs="TimesNewRomanPSMT"/>
+        </w:rPr>
+        <w:t xml:space="preserve">{% if </w:t>
+      </w:r>
+      <w:proofErr w:type="spellStart"/>
+      <w:r>
+        <w:rPr>
+          <w:rFonts w:ascii="TimesNewRomanPSMT" w:hAnsi="TimesNewRomanPSMT" w:cs="TimesNewRomanPSMT"/>
+        </w:rPr>
+        <w:t>avenant_type_programme</w:t>
+      </w:r>
+      <w:proofErr w:type="spellEnd"/>
+      <w:r>
+        <w:rPr>
+          <w:rFonts w:ascii="TimesNewRomanPSMT" w:hAnsi="TimesNewRomanPSMT" w:cs="TimesNewRomanPSMT"/>
+        </w:rPr>
+        <w:t xml:space="preserve"> %}</w:t>
+      </w:r>
+      <w:r>
+        <w:rPr>
+          <w:rFonts w:ascii="TimesNewRomanPSMT" w:hAnsi="TimesNewRomanPSMT" w:cs="TimesNewRomanPSMT"/>
+        </w:rPr>
+        <w:t xml:space="preserve">Modification </w:t>
+      </w:r>
+      <w:r>
+        <w:rPr>
+          <w:rFonts w:ascii="TimesNewRomanPSMT" w:hAnsi="TimesNewRomanPSMT" w:cs="TimesNewRomanPSMT"/>
+        </w:rPr>
+        <w:t>de l’opération</w:t>
+      </w:r>
+    </w:p>
+    <w:p>
+      <w:pPr>
+        <w:rPr>
+          <w:rFonts w:ascii="TimesNewRomanPSMT" w:hAnsi="TimesNewRomanPSMT" w:cs="TimesNewRomanPSMT"/>
+        </w:rPr>
+      </w:pPr>
+      <w:r>
+        <w:rPr>
+          <w:rFonts w:ascii="TimesNewRomanPSMT" w:hAnsi="TimesNewRomanPSMT" w:cs="TimesNewRomanPSMT"/>
+        </w:rPr>
+        <w:t xml:space="preserve">{% </w:t>
+      </w:r>
+      <w:proofErr w:type="spellStart"/>
+      <w:r>
+        <w:rPr>
+          <w:rFonts w:ascii="TimesNewRomanPSMT" w:hAnsi="TimesNewRomanPSMT" w:cs="TimesNewRomanPSMT"/>
+        </w:rPr>
+        <w:t>endif</w:t>
+      </w:r>
+      <w:proofErr w:type="spellEnd"/>
+      <w:r>
+        <w:rPr>
+          <w:rFonts w:ascii="TimesNewRomanPSMT" w:hAnsi="TimesNewRomanPSMT" w:cs="TimesNewRomanPSMT"/>
+        </w:rPr>
+        <w:t xml:space="preserve"> %}</w:t>
+      </w:r>
+      <w:r>
+        <w:rPr>
+          <w:rFonts w:ascii="TimesNewRomanPSMT" w:hAnsi="TimesNewRomanPSMT" w:cs="TimesNewRomanPSMT"/>
+        </w:rPr>
+        <w:t xml:space="preserve">{% if </w:t>
       </w:r>
       <w:proofErr w:type="spellStart"/>
       <w:r>
@@ -1460,14 +1511,33 @@
         <w:rPr>
           <w:rFonts w:ascii="TimesNewRomanPSMT" w:hAnsi="TimesNewRomanPSMT" w:cs="TimesNewRomanPSMT"/>
         </w:rPr>
-        <w:t xml:space="preserve"> %}{% if </w:t>
+        <w:t xml:space="preserve"> %}</w:t>
+      </w:r>
+    </w:p>
+    <w:p>
+      <w:pPr>
+        <w:rPr>
+          <w:rFonts w:ascii="TimesNewRomanPSMT" w:hAnsi="TimesNewRomanPSMT" w:cs="TimesNewRomanPSMT"/>
+        </w:rPr>
+      </w:pPr>
+      <w:r>
+        <w:rPr>
+          <w:rFonts w:ascii="TimesNewRomanPSMT" w:hAnsi="TimesNewRomanPSMT" w:cs="TimesNewRomanPSMT"/>
+        </w:rPr>
+        <w:t xml:space="preserve">{% if </w:t>
       </w:r>
       <w:proofErr w:type="spellStart"/>
       <w:r>
         <w:rPr>
           <w:rFonts w:ascii="TimesNewRomanPSMT" w:hAnsi="TimesNewRomanPSMT" w:cs="TimesNewRomanPSMT"/>
         </w:rPr>
-        <w:t>avenant_type_logements</w:t>
+        <w:t>avenant_type_</w:t>
+      </w:r>
+      <w:r>
+        <w:rPr>
+          <w:rFonts w:ascii="TimesNewRomanPSMT" w:hAnsi="TimesNewRomanPSMT" w:cs="TimesNewRomanPSMT"/>
+        </w:rPr>
+        <w:t>programme</w:t>
       </w:r>
       <w:proofErr w:type="spellEnd"/>
       <w:r>
@@ -1491,7 +1561,7 @@
           <w:b/>
           <w:bCs/>
         </w:rPr>
-        <w:t>Modification du programme</w:t>
+        <w:t xml:space="preserve">Modification </w:t>
       </w:r>
       <w:r>
         <w:rPr>
@@ -1499,7 +1569,7 @@
           <w:b/>
           <w:bCs/>
         </w:rPr>
-        <w:t> </w:t>
+        <w:t>de l’opération</w:t>
       </w:r>
       <w:r>
         <w:rPr>
@@ -1507,6 +1577,218 @@
           <w:b/>
           <w:bCs/>
         </w:rPr>
+        <w:t xml:space="preserve"> :</w:t>
+      </w:r>
+    </w:p>
+    <w:p>
+      <w:pPr>
+        <w:rPr>
+          <w:rFonts w:ascii="TimesNewRomanPSMT" w:hAnsi="TimesNewRomanPSMT" w:cs="TimesNewRomanPSMT"/>
+        </w:rPr>
+      </w:pPr>
+    </w:p>
+    <w:p>
+      <w:r>
+        <w:rPr>
+          <w:rFonts w:ascii="TimesNewRomanPSMT" w:hAnsi="TimesNewRomanPSMT" w:cs="TimesNewRomanPSMT"/>
+        </w:rPr>
+        <w:t>L</w:t>
+      </w:r>
+      <w:r>
+        <w:rPr>
+          <w:rFonts w:ascii="TimesNewRomanPSMT" w:hAnsi="TimesNewRomanPSMT" w:cs="TimesNewRomanPSMT"/>
+        </w:rPr>
+        <w:t xml:space="preserve">'opération {{ </w:t>
+      </w:r>
+      <w:proofErr w:type="spellStart"/>
+      <w:r>
+        <w:rPr>
+          <w:rFonts w:ascii="TimesNewRomanPSMT" w:hAnsi="TimesNewRomanPSMT" w:cs="TimesNewRomanPSMT"/>
+        </w:rPr>
+        <w:t>programme.nom</w:t>
+      </w:r>
+      <w:proofErr w:type="spellEnd"/>
+      <w:r>
+        <w:rPr>
+          <w:rFonts w:ascii="TimesNewRomanPSMT" w:hAnsi="TimesNewRomanPSMT" w:cs="TimesNewRomanPSMT"/>
+        </w:rPr>
+        <w:t xml:space="preserve"> }}, de {{ </w:t>
+      </w:r>
+      <w:proofErr w:type="spellStart"/>
+      <w:r>
+        <w:rPr>
+          <w:rFonts w:ascii="TimesNewRomanPSMT" w:hAnsi="TimesNewRomanPSMT" w:cs="TimesNewRomanPSMT"/>
+        </w:rPr>
+        <w:t>lot.nb_logements</w:t>
+      </w:r>
+      <w:proofErr w:type="spellEnd"/>
+      <w:r>
+        <w:rPr>
+          <w:rFonts w:ascii="TimesNewRomanPSMT" w:hAnsi="TimesNewRomanPSMT" w:cs="TimesNewRomanPSMT"/>
+        </w:rPr>
+        <w:t xml:space="preserve"> }} logement{{</w:t>
+      </w:r>
+      <w:proofErr w:type="spellStart"/>
+      <w:r>
+        <w:rPr>
+          <w:rFonts w:ascii="TimesNewRomanPSMT" w:hAnsi="TimesNewRomanPSMT" w:cs="TimesNewRomanPSMT"/>
+        </w:rPr>
+        <w:t>lot.nb_logements|pl</w:t>
+      </w:r>
+      <w:proofErr w:type="spellEnd"/>
+      <w:r>
+        <w:rPr>
+          <w:rFonts w:ascii="TimesNewRomanPSMT" w:hAnsi="TimesNewRomanPSMT" w:cs="TimesNewRomanPSMT"/>
+        </w:rPr>
+        <w:t xml:space="preserve">}} {{ </w:t>
+      </w:r>
+      <w:proofErr w:type="spellStart"/>
+      <w:r>
+        <w:rPr>
+          <w:rFonts w:ascii="TimesNewRomanPSMT" w:hAnsi="TimesNewRomanPSMT" w:cs="TimesNewRomanPSMT"/>
+        </w:rPr>
+        <w:t>lot.financement</w:t>
+      </w:r>
+      <w:proofErr w:type="spellEnd"/>
+      <w:r>
+        <w:rPr>
+          <w:rFonts w:ascii="TimesNewRomanPSMT" w:hAnsi="TimesNewRomanPSMT" w:cs="TimesNewRomanPSMT"/>
+        </w:rPr>
+        <w:t xml:space="preserve"> }}, {{ </w:t>
+      </w:r>
+      <w:proofErr w:type="spellStart"/>
+      <w:r>
+        <w:rPr>
+          <w:rFonts w:ascii="TimesNewRomanPSMT" w:hAnsi="TimesNewRomanPSMT" w:cs="TimesNewRomanPSMT"/>
+        </w:rPr>
+        <w:t>programme.adresse|inline_text_multiline</w:t>
+      </w:r>
+      <w:proofErr w:type="spellEnd"/>
+      <w:r>
+        <w:rPr>
+          <w:rFonts w:ascii="TimesNewRomanPSMT" w:hAnsi="TimesNewRomanPSMT" w:cs="TimesNewRomanPSMT"/>
+        </w:rPr>
+        <w:t xml:space="preserve"> }} à {{ </w:t>
+      </w:r>
+      <w:proofErr w:type="spellStart"/>
+      <w:r>
+        <w:rPr>
+          <w:rFonts w:ascii="TimesNewRomanPSMT" w:hAnsi="TimesNewRomanPSMT" w:cs="TimesNewRomanPSMT"/>
+        </w:rPr>
+        <w:t>programme.code_postal</w:t>
+      </w:r>
+      <w:proofErr w:type="spellEnd"/>
+      <w:r>
+        <w:rPr>
+          <w:rFonts w:ascii="TimesNewRomanPSMT" w:hAnsi="TimesNewRomanPSMT" w:cs="TimesNewRomanPSMT"/>
+        </w:rPr>
+        <w:t xml:space="preserve"> }},  {{ </w:t>
+      </w:r>
+      <w:proofErr w:type="spellStart"/>
+      <w:r>
+        <w:rPr>
+          <w:rFonts w:ascii="TimesNewRomanPSMT" w:hAnsi="TimesNewRomanPSMT" w:cs="TimesNewRomanPSMT"/>
+        </w:rPr>
+        <w:t>programme.ville</w:t>
+      </w:r>
+      <w:proofErr w:type="spellEnd"/>
+      <w:r>
+        <w:rPr>
+          <w:rFonts w:ascii="TimesNewRomanPSMT" w:hAnsi="TimesNewRomanPSMT" w:cs="TimesNewRomanPSMT"/>
+        </w:rPr>
+        <w:t xml:space="preserve"> }} (2).</w:t>
+      </w:r>
+    </w:p>
+    <w:p>
+      <w:pPr>
+        <w:rPr>
+          <w:rFonts w:ascii="TimesNewRomanPSMT" w:hAnsi="TimesNewRomanPSMT" w:cs="TimesNewRomanPSMT"/>
+        </w:rPr>
+      </w:pPr>
+      <w:r>
+        <w:rPr>
+          <w:rFonts w:ascii="TimesNewRomanPSMT" w:hAnsi="TimesNewRomanPSMT" w:cs="TimesNewRomanPSMT"/>
+        </w:rPr>
+        <w:t xml:space="preserve">{% </w:t>
+      </w:r>
+      <w:proofErr w:type="spellStart"/>
+      <w:r>
+        <w:rPr>
+          <w:rFonts w:ascii="TimesNewRomanPSMT" w:hAnsi="TimesNewRomanPSMT" w:cs="TimesNewRomanPSMT"/>
+        </w:rPr>
+        <w:t>endif</w:t>
+      </w:r>
+      <w:proofErr w:type="spellEnd"/>
+      <w:r>
+        <w:rPr>
+          <w:rFonts w:ascii="TimesNewRomanPSMT" w:hAnsi="TimesNewRomanPSMT" w:cs="TimesNewRomanPSMT"/>
+        </w:rPr>
+        <w:t xml:space="preserve"> %}</w:t>
+      </w:r>
+    </w:p>
+    <w:p>
+      <w:pPr>
+        <w:rPr>
+          <w:rFonts w:ascii="TimesNewRomanPSMT" w:hAnsi="TimesNewRomanPSMT" w:cs="TimesNewRomanPSMT"/>
+        </w:rPr>
+      </w:pPr>
+      <w:r>
+        <w:rPr>
+          <w:rFonts w:ascii="TimesNewRomanPSMT" w:hAnsi="TimesNewRomanPSMT" w:cs="TimesNewRomanPSMT"/>
+        </w:rPr>
+        <w:t>{</w:t>
+      </w:r>
+      <w:r>
+        <w:rPr>
+          <w:rFonts w:ascii="TimesNewRomanPSMT" w:hAnsi="TimesNewRomanPSMT" w:cs="TimesNewRomanPSMT"/>
+        </w:rPr>
+        <w:t xml:space="preserve">% if </w:t>
+      </w:r>
+      <w:proofErr w:type="spellStart"/>
+      <w:r>
+        <w:rPr>
+          <w:rFonts w:ascii="TimesNewRomanPSMT" w:hAnsi="TimesNewRomanPSMT" w:cs="TimesNewRomanPSMT"/>
+        </w:rPr>
+        <w:t>avenant_type_logements</w:t>
+      </w:r>
+      <w:proofErr w:type="spellEnd"/>
+      <w:r>
+        <w:rPr>
+          <w:rFonts w:ascii="TimesNewRomanPSMT" w:hAnsi="TimesNewRomanPSMT" w:cs="TimesNewRomanPSMT"/>
+        </w:rPr>
+        <w:t xml:space="preserve"> %}</w:t>
+      </w:r>
+    </w:p>
+    <w:p>
+      <w:pPr>
+        <w:rPr>
+          <w:rFonts w:ascii="TimesNewRomanPSMT" w:hAnsi="TimesNewRomanPSMT" w:cs="TimesNewRomanPSMT"/>
+          <w:b/>
+          <w:bCs/>
+        </w:rPr>
+      </w:pPr>
+      <w:r>
+        <w:rPr>
+          <w:rFonts w:ascii="TimesNewRomanPSMT" w:hAnsi="TimesNewRomanPSMT" w:cs="TimesNewRomanPSMT"/>
+          <w:b/>
+          <w:bCs/>
+        </w:rPr>
+        <w:t>Modification du programme</w:t>
+      </w:r>
+      <w:r>
+        <w:rPr>
+          <w:rFonts w:ascii="TimesNewRomanPSMT" w:hAnsi="TimesNewRomanPSMT" w:cs="TimesNewRomanPSMT"/>
+          <w:b/>
+          <w:bCs/>
+        </w:rPr>
+        <w:t> </w:t>
+      </w:r>
+      <w:r>
+        <w:rPr>
+          <w:rFonts w:ascii="TimesNewRomanPSMT" w:hAnsi="TimesNewRomanPSMT" w:cs="TimesNewRomanPSMT"/>
+          <w:b/>
+          <w:bCs/>
+        </w:rPr>
         <w:t>:</w:t>
       </w:r>
     </w:p>
@@ -1556,19 +1838,11 @@
       <w:pPr>
         <w:jc w:val="both"/>
       </w:pPr>
-      <w:proofErr w:type="spellStart"/>
-      <w:r>
-        <w:rPr>
-          <w:rFonts w:ascii="TimesNewRomanPSMT" w:hAnsi="TimesNewRomanPSMT" w:cs="TimesNewRomanPSMT"/>
-        </w:rPr>
-        <w:t>A.-Locaux</w:t>
-      </w:r>
-      <w:proofErr w:type="spellEnd"/>
-      <w:r>
-        <w:rPr>
-          <w:rFonts w:ascii="TimesNewRomanPSMT" w:hAnsi="TimesNewRomanPSMT" w:cs="TimesNewRomanPSMT"/>
-        </w:rPr>
-        <w:t xml:space="preserve"> auxquels s'applique la présente convention.</w:t>
+      <w:r>
+        <w:rPr>
+          <w:rFonts w:ascii="TimesNewRomanPSMT" w:hAnsi="TimesNewRomanPSMT" w:cs="TimesNewRomanPSMT"/>
+        </w:rPr>
+        <w:t>A.-Locaux auxquels s'applique la présente convention.</w:t>
       </w:r>
     </w:p>
     <w:p>
@@ -1603,7 +1877,7 @@
     </w:p>
     <w:tbl>
       <w:tblPr>
-        <w:tblStyle w:val="TableGrid"/>
+        <w:tblStyle w:val="Grilledutableau"/>
         <w:tblW w:w="0" w:type="auto"/>
         <w:tblLook w:val="04A0" w:firstRow="1" w:lastRow="0" w:firstColumn="1" w:lastColumn="0" w:noHBand="0" w:noVBand="1"/>
       </w:tblPr>
@@ -1925,6 +2199,7 @@
         <w:rPr>
           <w:rFonts w:ascii="TimesNewRomanPSMT" w:hAnsi="TimesNewRomanPSMT" w:cs="TimesNewRomanPSMT"/>
         </w:rPr>
+        <w:lastRenderedPageBreak/>
         <w:t>3 bis. Liste de ces annexes, conforme à l'arrêté modifié du 9 mai 1995 du ministre du logement pris en application de l'article D. 353-16 précité :</w:t>
       </w:r>
     </w:p>
@@ -2513,7 +2788,6 @@
           <w:sz w:val="16"/>
           <w:szCs w:val="16"/>
         </w:rPr>
-        <w:lastRenderedPageBreak/>
         <w:t xml:space="preserve">{%- </w:t>
       </w:r>
       <w:proofErr w:type="spellStart"/>
@@ -3831,7 +4105,7 @@
     </w:p>
     <w:tbl>
       <w:tblPr>
-        <w:tblStyle w:val="TableGrid"/>
+        <w:tblStyle w:val="Grilledutableau"/>
         <w:tblW w:w="0" w:type="auto"/>
         <w:tblLayout w:type="fixed"/>
         <w:tblLook w:val="04A0" w:firstRow="1" w:lastRow="0" w:firstColumn="1" w:lastColumn="0" w:noHBand="0" w:noVBand="1"/>
@@ -5348,6 +5622,7 @@
         <w:rPr>
           <w:rFonts w:ascii="TimesNewRomanPSMT" w:hAnsi="TimesNewRomanPSMT" w:cs="TimesNewRomanPSMT"/>
         </w:rPr>
+        <w:lastRenderedPageBreak/>
         <w:t xml:space="preserve">6. Nombre et liste des annexes susceptibles de donner lieu à perception d'un loyer accessoire : {{ </w:t>
       </w:r>
       <w:proofErr w:type="spellStart"/>
@@ -5427,7 +5702,7 @@
     </w:p>
     <w:tbl>
       <w:tblPr>
-        <w:tblStyle w:val="TableGrid"/>
+        <w:tblStyle w:val="Grilledutableau"/>
         <w:tblW w:w="0" w:type="auto"/>
         <w:tblLook w:val="04A0" w:firstRow="1" w:lastRow="0" w:firstColumn="1" w:lastColumn="0" w:noHBand="0" w:noVBand="1"/>
       </w:tblPr>
@@ -5800,7 +6075,6 @@
           <w:rFonts w:ascii="TimesNewRomanPSMT" w:hAnsi="TimesNewRomanPSMT" w:cs="TimesNewRomanPSMT"/>
           <w:sz w:val="20"/>
         </w:rPr>
-        <w:lastRenderedPageBreak/>
         <w:t xml:space="preserve">{% </w:t>
       </w:r>
       <w:proofErr w:type="spellStart"/>
@@ -5866,7 +6140,7 @@
     </w:p>
     <w:tbl>
       <w:tblPr>
-        <w:tblStyle w:val="TableGrid"/>
+        <w:tblStyle w:val="Grilledutableau"/>
         <w:tblW w:w="0" w:type="auto"/>
         <w:tblLook w:val="04A0" w:firstRow="1" w:lastRow="0" w:firstColumn="1" w:lastColumn="0" w:noHBand="0" w:noVBand="1"/>
       </w:tblPr>
@@ -6925,7 +7199,7 @@
     </w:p>
     <w:p>
       <w:pPr>
-        <w:pStyle w:val="ListParagraph"/>
+        <w:pStyle w:val="Paragraphedeliste"/>
         <w:numPr>
           <w:ilvl w:val="0"/>
           <w:numId w:val="3"/>
@@ -6958,7 +7232,7 @@
     </w:p>
     <w:p>
       <w:pPr>
-        <w:pStyle w:val="ListParagraph"/>
+        <w:pStyle w:val="Paragraphedeliste"/>
         <w:numPr>
           <w:ilvl w:val="0"/>
           <w:numId w:val="3"/>
@@ -6991,7 +7265,7 @@
     </w:p>
     <w:p>
       <w:pPr>
-        <w:pStyle w:val="ListParagraph"/>
+        <w:pStyle w:val="Paragraphedeliste"/>
         <w:numPr>
           <w:ilvl w:val="0"/>
           <w:numId w:val="3"/>
@@ -7038,7 +7312,7 @@
     </w:p>
     <w:p>
       <w:pPr>
-        <w:pStyle w:val="ListParagraph"/>
+        <w:pStyle w:val="Paragraphedeliste"/>
         <w:numPr>
           <w:ilvl w:val="0"/>
           <w:numId w:val="3"/>
@@ -7071,7 +7345,7 @@
     </w:p>
     <w:p>
       <w:pPr>
-        <w:pStyle w:val="ListParagraph"/>
+        <w:pStyle w:val="Paragraphedeliste"/>
         <w:numPr>
           <w:ilvl w:val="0"/>
           <w:numId w:val="3"/>
@@ -7255,7 +7529,7 @@
     </w:p>
     <w:p>
       <w:pPr>
-        <w:pStyle w:val="ListParagraph"/>
+        <w:pStyle w:val="Paragraphedeliste"/>
         <w:numPr>
           <w:ilvl w:val="0"/>
           <w:numId w:val="3"/>
@@ -7328,7 +7602,7 @@
     </w:p>
     <w:p>
       <w:pPr>
-        <w:pStyle w:val="ListParagraph"/>
+        <w:pStyle w:val="Paragraphedeliste"/>
         <w:numPr>
           <w:ilvl w:val="0"/>
           <w:numId w:val="3"/>
@@ -7417,7 +7691,7 @@
     </w:p>
     <w:p>
       <w:pPr>
-        <w:pStyle w:val="ListParagraph"/>
+        <w:pStyle w:val="Paragraphedeliste"/>
         <w:numPr>
           <w:ilvl w:val="0"/>
           <w:numId w:val="3"/>
@@ -7513,7 +7787,7 @@
     </w:p>
     <w:p>
       <w:pPr>
-        <w:pStyle w:val="ListParagraph"/>
+        <w:pStyle w:val="Paragraphedeliste"/>
         <w:numPr>
           <w:ilvl w:val="0"/>
           <w:numId w:val="3"/>
@@ -7609,7 +7883,7 @@
     </w:p>
     <w:p>
       <w:pPr>
-        <w:pStyle w:val="ListParagraph"/>
+        <w:pStyle w:val="Paragraphedeliste"/>
         <w:numPr>
           <w:ilvl w:val="0"/>
           <w:numId w:val="3"/>
@@ -7662,6 +7936,7 @@
         <w:rPr>
           <w:rFonts w:ascii="TimesNewRomanPSMT" w:hAnsi="TimesNewRomanPSMT" w:cs="TimesNewRomanPSMT"/>
         </w:rPr>
+        <w:lastRenderedPageBreak/>
         <w:t xml:space="preserve">{% </w:t>
       </w:r>
       <w:proofErr w:type="spellStart"/>
@@ -7824,9 +8099,154 @@
       <w:r>
         <w:rPr>
           <w:rFonts w:ascii="TimesNewRomanPSMT" w:hAnsi="TimesNewRomanPSMT" w:cs="TimesNewRomanPSMT"/>
+        </w:rPr>
+        <w:t xml:space="preserve">{% if </w:t>
+      </w:r>
+      <w:proofErr w:type="spellStart"/>
+      <w:r>
+        <w:rPr>
+          <w:rFonts w:ascii="TimesNewRomanPSMT" w:hAnsi="TimesNewRomanPSMT" w:cs="TimesNewRomanPSMT"/>
+        </w:rPr>
+        <w:t>avenant</w:t>
+      </w:r>
+      <w:r>
+        <w:rPr>
+          <w:rFonts w:ascii="TimesNewRomanPSMT" w:hAnsi="TimesNewRomanPSMT" w:cs="TimesNewRomanPSMT"/>
+        </w:rPr>
+        <w:t>_type</w:t>
+      </w:r>
+      <w:r>
+        <w:rPr>
+          <w:rFonts w:ascii="TimesNewRomanPSMT" w:hAnsi="TimesNewRomanPSMT" w:cs="TimesNewRomanPSMT"/>
+        </w:rPr>
+        <w:t>_champ_libre</w:t>
+      </w:r>
+      <w:proofErr w:type="spellEnd"/>
+      <w:r>
+        <w:rPr>
+          <w:rFonts w:ascii="TimesNewRomanPSMT" w:hAnsi="TimesNewRomanPSMT" w:cs="TimesNewRomanPSMT"/>
+        </w:rPr>
+        <w:t xml:space="preserve"> %}</w:t>
+      </w:r>
+    </w:p>
+    <w:p>
+      <w:pPr>
+        <w:rPr>
+          <w:rFonts w:ascii="TimesNewRomanPSMT" w:hAnsi="TimesNewRomanPSMT" w:cs="TimesNewRomanPSMT"/>
+          <w:b/>
+          <w:bCs/>
+        </w:rPr>
+      </w:pPr>
+      <w:r>
+        <w:rPr>
+          <w:rFonts w:ascii="TimesNewRomanPSMT" w:hAnsi="TimesNewRomanPSMT" w:cs="TimesNewRomanPSMT"/>
+          <w:b/>
+          <w:bCs/>
+        </w:rPr>
+        <w:t>Informations complémentaires</w:t>
+      </w:r>
+      <w:r>
+        <w:rPr>
+          <w:rFonts w:ascii="TimesNewRomanPSMT" w:hAnsi="TimesNewRomanPSMT" w:cs="TimesNewRomanPSMT"/>
+          <w:b/>
+          <w:bCs/>
+        </w:rPr>
+        <w:t xml:space="preserve"> :</w:t>
+      </w:r>
+    </w:p>
+    <w:p>
+      <w:r>
+        <w:rPr>
+          <w:rFonts w:ascii="TimesNewRomanPSMT" w:hAnsi="TimesNewRomanPSMT" w:cs="TimesNewRomanPSMT"/>
+        </w:rPr>
+        <w:t>{{</w:t>
+      </w:r>
+      <w:proofErr w:type="spellStart"/>
+      <w:r>
+        <w:rPr>
+          <w:rFonts w:ascii="TimesNewRomanPSMT" w:hAnsi="TimesNewRomanPSMT" w:cs="TimesNewRomanPSMT"/>
+        </w:rPr>
+        <w:t>convention.ch</w:t>
+      </w:r>
+      <w:r>
+        <w:rPr>
+          <w:rFonts w:ascii="TimesNewRomanPSMT" w:hAnsi="TimesNewRomanPSMT" w:cs="TimesNewRomanPSMT"/>
+        </w:rPr>
+        <w:t>a</w:t>
+      </w:r>
+      <w:r>
+        <w:rPr>
+          <w:rFonts w:ascii="TimesNewRomanPSMT" w:hAnsi="TimesNewRomanPSMT" w:cs="TimesNewRomanPSMT"/>
+        </w:rPr>
+        <w:t>mp_libre_avenant</w:t>
+      </w:r>
+      <w:proofErr w:type="spellEnd"/>
+      <w:r>
+        <w:rPr>
+          <w:rFonts w:ascii="TimesNewRomanPSMT" w:hAnsi="TimesNewRomanPSMT" w:cs="TimesNewRomanPSMT"/>
+        </w:rPr>
+        <w:t>}}</w:t>
+      </w:r>
+    </w:p>
+    <w:p>
+      <w:pPr>
+        <w:rPr>
+          <w:rFonts w:ascii="TimesNewRomanPSMT" w:hAnsi="TimesNewRomanPSMT" w:cs="TimesNewRomanPSMT"/>
+        </w:rPr>
+      </w:pPr>
+      <w:r>
+        <w:rPr>
+          <w:rFonts w:ascii="TimesNewRomanPSMT" w:hAnsi="TimesNewRomanPSMT" w:cs="TimesNewRomanPSMT"/>
+        </w:rPr>
+        <w:t xml:space="preserve">{% </w:t>
+      </w:r>
+      <w:proofErr w:type="spellStart"/>
+      <w:r>
+        <w:rPr>
+          <w:rFonts w:ascii="TimesNewRomanPSMT" w:hAnsi="TimesNewRomanPSMT" w:cs="TimesNewRomanPSMT"/>
+        </w:rPr>
+        <w:t>endif</w:t>
+      </w:r>
+      <w:proofErr w:type="spellEnd"/>
+      <w:r>
+        <w:rPr>
+          <w:rFonts w:ascii="TimesNewRomanPSMT" w:hAnsi="TimesNewRomanPSMT" w:cs="TimesNewRomanPSMT"/>
+        </w:rPr>
+        <w:t xml:space="preserve"> %}</w:t>
+      </w:r>
+    </w:p>
+    <w:p>
+      <w:pPr>
+        <w:rPr>
+          <w:rFonts w:ascii="TimesNewRomanPSMT" w:hAnsi="TimesNewRomanPSMT" w:cs="TimesNewRomanPSMT"/>
+        </w:rPr>
+      </w:pPr>
+    </w:p>
+    <w:p>
+      <w:pPr>
+        <w:rPr>
+          <w:rFonts w:ascii="TimesNewRomanPSMT" w:hAnsi="TimesNewRomanPSMT" w:cs="TimesNewRomanPSMT"/>
+        </w:rPr>
+      </w:pPr>
+    </w:p>
+    <w:p>
+      <w:pPr>
+        <w:rPr>
+          <w:rFonts w:ascii="TimesNewRomanPSMT" w:hAnsi="TimesNewRomanPSMT" w:cs="TimesNewRomanPSMT"/>
+        </w:rPr>
+      </w:pPr>
+    </w:p>
+    <w:p>
+      <w:pPr>
+        <w:rPr>
+          <w:rFonts w:ascii="TimesNewRomanPSMT" w:hAnsi="TimesNewRomanPSMT" w:cs="TimesNewRomanPSMT"/>
+        </w:rPr>
+      </w:pPr>
+      <w:r>
+        <w:rPr>
+          <w:rFonts w:ascii="TimesNewRomanPSMT" w:hAnsi="TimesNewRomanPSMT" w:cs="TimesNewRomanPSMT"/>
           <w:noProof/>
         </w:rPr>
-        <w:lastRenderedPageBreak/>
         <mc:AlternateContent>
           <mc:Choice Requires="wps">
             <w:drawing>
@@ -7870,19 +8290,47 @@
                               <w:rPr>
                                 <w:rFonts w:ascii="TimesNewRomanPSMT" w:hAnsi="TimesNewRomanPSMT" w:cs="TimesNewRomanPSMT"/>
                               </w:rPr>
-                              <w:t xml:space="preserve">{{ administration.nb_convention_exemplaires }} </w:t>
+                              <w:t xml:space="preserve">{{ </w:t>
+                            </w:r>
+                            <w:proofErr w:type="spellStart"/>
+                            <w:r>
+                              <w:rPr>
+                                <w:rFonts w:ascii="TimesNewRomanPSMT" w:hAnsi="TimesNewRomanPSMT" w:cs="TimesNewRomanPSMT"/>
+                              </w:rPr>
+                              <w:t>administration.nb_convention_exemplaires</w:t>
+                            </w:r>
+                            <w:proofErr w:type="spellEnd"/>
+                            <w:r>
+                              <w:rPr>
+                                <w:rFonts w:ascii="TimesNewRomanPSMT" w:hAnsi="TimesNewRomanPSMT" w:cs="TimesNewRomanPSMT"/>
+                              </w:rPr>
+                              <w:t xml:space="preserve"> }} </w:t>
                             </w:r>
                             <w:r>
                               <w:rPr>
                                 <w:rFonts w:ascii="TimesNewRomanPSMT" w:hAnsi="TimesNewRomanPSMT" w:cs="TimesNewRomanPSMT"/>
                               </w:rPr>
-                              <w:t>originaux à {{administration.</w:t>
+                              <w:t>originaux à {{</w:t>
+                            </w:r>
+                            <w:proofErr w:type="spellStart"/>
+                            <w:r>
+                              <w:rPr>
+                                <w:rFonts w:ascii="TimesNewRomanPSMT" w:hAnsi="TimesNewRomanPSMT" w:cs="TimesNewRomanPSMT"/>
+                              </w:rPr>
+                              <w:t>administration.</w:t>
                             </w:r>
                             <w:r>
                               <w:rPr>
                                 <w:rFonts w:ascii="TimesNewRomanPSMT" w:hAnsi="TimesNewRomanPSMT" w:cs="TimesNewRomanPSMT"/>
                               </w:rPr>
-                              <w:t xml:space="preserve">get_ville_signature_or_empty() </w:t>
+                              <w:t>get_ville_signature_or_empty</w:t>
+                            </w:r>
+                            <w:proofErr w:type="spellEnd"/>
+                            <w:r>
+                              <w:rPr>
+                                <w:rFonts w:ascii="TimesNewRomanPSMT" w:hAnsi="TimesNewRomanPSMT" w:cs="TimesNewRomanPSMT"/>
+                              </w:rPr>
+                              <w:t xml:space="preserve">() </w:t>
                             </w:r>
                             <w:r>
                               <w:rPr>
@@ -7918,6 +8366,7 @@
                             <w:r>
                               <w:t xml:space="preserve">{{ </w:t>
                             </w:r>
+                            <w:proofErr w:type="spellStart"/>
                             <w:r>
                               <w:rPr>
                                 <w:rFonts w:ascii="TimesNewRomanPSMT" w:hAnsi="TimesNewRomanPSMT" w:cs="TimesNewRomanPSMT"/>
@@ -7939,6 +8388,7 @@
                             <w:r>
                               <w:t>|default_empty_if_none</w:t>
                             </w:r>
+                            <w:proofErr w:type="spellEnd"/>
                             <w:r>
                               <w:t xml:space="preserve"> }}</w:t>
                             </w:r>
@@ -7990,6 +8440,7 @@
                             <w:r>
                               <w:t xml:space="preserve">{{ </w:t>
                             </w:r>
+                            <w:proofErr w:type="spellStart"/>
                             <w:r>
                               <w:rPr>
                                 <w:rFonts w:ascii="TimesNewRomanPSMT" w:hAnsi="TimesNewRomanPSMT" w:cs="TimesNewRomanPSMT"/>
@@ -8005,6 +8456,7 @@
                             <w:r>
                               <w:t>|default_empty_if_none</w:t>
                             </w:r>
+                            <w:proofErr w:type="spellEnd"/>
                             <w:r>
                               <w:t xml:space="preserve"> }}</w:t>
                             </w:r>
@@ -8045,7 +8497,7 @@
                 <v:stroke joinstyle="miter"/>
                 <v:path gradientshapeok="t" o:connecttype="rect"/>
               </v:shapetype>
-              <v:shape id="Text Box 25" o:spid="_x0000_s1026" type="#_x0000_t202" style="width:411.95pt;height:213.85pt;visibility:visible;mso-wrap-style:square;mso-left-percent:-10001;mso-top-percent:-10001;mso-position-horizontal:absolute;mso-position-horizontal-relative:char;mso-position-vertical:absolute;mso-position-vertical-relative:line;mso-left-percent:-10001;mso-top-percent:-10001;v-text-anchor:top" o:gfxdata="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" fillcolor="white [3201]" stroked="f" strokeweight=".5pt">
+              <v:shape id="Text Box 25" o:spid="_x0000_s1026" type="#_x0000_t202" style="width:411.95pt;height:213.85pt;visibility:visible;mso-wrap-style:square;mso-left-percent:-10001;mso-top-percent:-10001;mso-position-horizontal:absolute;mso-position-horizontal-relative:char;mso-position-vertical:absolute;mso-position-vertical-relative:line;mso-left-percent:-10001;mso-top-percent:-10001;v-text-anchor:top" o:gfxdata="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" fillcolor="white [3201]" stroked="f" strokeweight=".5pt">
                 <v:textbox inset="0,0,0,0">
                   <w:txbxContent>
                     <w:p>
@@ -8058,7 +8510,6 @@
                         </w:rPr>
                         <w:t xml:space="preserve">Fait en </w:t>
                       </w:r>
-                      <w:proofErr w:type="gramStart"/>
                       <w:r>
                         <w:rPr>
                           <w:rFonts w:ascii="TimesNewRomanPSMT" w:hAnsi="TimesNewRomanPSMT" w:cs="TimesNewRomanPSMT"/>
@@ -8070,14 +8521,7 @@
                         <w:rPr>
                           <w:rFonts w:ascii="TimesNewRomanPSMT" w:hAnsi="TimesNewRomanPSMT" w:cs="TimesNewRomanPSMT"/>
                         </w:rPr>
-                        <w:t>administration</w:t>
-                      </w:r>
-                      <w:proofErr w:type="gramEnd"/>
-                      <w:r>
-                        <w:rPr>
-                          <w:rFonts w:ascii="TimesNewRomanPSMT" w:hAnsi="TimesNewRomanPSMT" w:cs="TimesNewRomanPSMT"/>
-                        </w:rPr>
-                        <w:t>.nb_convention_exemplaires</w:t>
+                        <w:t>administration.nb_convention_exemplaires</w:t>
                       </w:r>
                       <w:proofErr w:type="spellEnd"/>
                       <w:r>
@@ -8143,7 +8587,6 @@
                         </w:rPr>
                         <w:t xml:space="preserve"> </w:t>
                       </w:r>
-                      <w:proofErr w:type="gramStart"/>
                       <w:r>
                         <w:t xml:space="preserve">{{ </w:t>
                       </w:r>
@@ -8154,7 +8597,6 @@
                         </w:rPr>
                         <w:t>convention</w:t>
                       </w:r>
-                      <w:proofErr w:type="gramEnd"/>
                       <w:r>
                         <w:t>.signat</w:t>
                       </w:r>
@@ -8219,7 +8661,6 @@
                         </w:rPr>
                         <w:t xml:space="preserve"> </w:t>
                       </w:r>
-                      <w:proofErr w:type="gramStart"/>
                       <w:r>
                         <w:t xml:space="preserve">{{ </w:t>
                       </w:r>
@@ -8230,7 +8671,6 @@
                         </w:rPr>
                         <w:t>administration</w:t>
                       </w:r>
-                      <w:proofErr w:type="gramEnd"/>
                       <w:r>
                         <w:t>.signat</w:t>
                       </w:r>
@@ -8294,7 +8734,7 @@
 </file>
 
 <file path=word/endnotes.xml><?xml version="1.0" encoding="utf-8"?>
-<w:endnotes xmlns:wpc="http://schemas.microsoft.com/office/word/2010/wordprocessingCanvas" xmlns:cx="http://schemas.microsoft.com/office/drawing/2014/chartex" xmlns:cx1="http://schemas.microsoft.com/office/drawing/2015/9/8/chartex" xmlns:cx2="http://schemas.microsoft.com/office/drawing/2015/10/21/chartex" xmlns:cx3="http://schemas.microsoft.com/office/drawing/2016/5/9/chartex" xmlns:cx4="http://schemas.microsoft.com/office/drawing/2016/5/10/chartex" xmlns:cx5="http://schemas.microsoft.com/office/drawing/2016/5/11/chartex" xmlns:cx6="http://schemas.microsoft.com/office/drawing/2016/5/12/chartex" xmlns:cx7="http://schemas.microsoft.com/office/drawing/2016/5/13/chartex" xmlns:cx8="http://schemas.microsoft.com/office/drawing/2016/5/14/chartex" xmlns:mc="http://schemas.openxmlformats.org/markup-compatibility/2006" xmlns:aink="http://schemas.microsoft.com/office/drawing/2016/ink" xmlns:am3d="http://schemas.microsoft.com/office/drawing/2017/model3d" xmlns:o="urn:schemas-microsoft-com:office:office" xmlns:oel="http://schemas.microsoft.com/office/2019/extlst" xmlns:r="http://schemas.openxmlformats.org/officeDocument/2006/relationships" xmlns:m="http://schemas.openxmlformats.org/officeDocument/2006/math" xmlns:v="urn:schemas-microsoft-com:vml" xmlns:wp14="http://schemas.microsoft.com/office/word/2010/wordprocessingDrawing" xmlns:wp="http://schemas.openxmlformats.org/drawingml/2006/wordprocessingDrawing" xmlns:w10="urn:schemas-microsoft-com:office:word" xmlns:w="http://schemas.openxmlformats.org/wordprocessingml/2006/main" xmlns:w14="http://schemas.microsoft.com/office/word/2010/wordml" xmlns:w15="http://schemas.microsoft.com/office/word/2012/wordml" xmlns:w16cex="http://schemas.microsoft.com/office/word/2018/wordml/cex" xmlns:w16cid="http://schemas.microsoft.com/office/word/2016/wordml/cid" xmlns:w16="http://schemas.microsoft.com/office/word/2018/wordml" xmlns:w16du="http://schemas.microsoft.com/office/word/2023/wordml/word16du" xmlns:w16sdtdh="http://schemas.microsoft.com/office/word/2020/wordml/sdtdatahash" xmlns:w16se="http://schemas.microsoft.com/office/word/2015/wordml/symex" xmlns:wpg="http://schemas.microsoft.com/office/word/2010/wordprocessingGroup" xmlns:wpi="http://schemas.microsoft.com/office/word/2010/wordprocessingInk" xmlns:wne="http://schemas.microsoft.com/office/word/2006/wordml" xmlns:wps="http://schemas.microsoft.com/office/word/2010/wordprocessingShape" mc:Ignorable="w14 w15 w16se w16cid w16 w16cex w16sdtdh wp14">
+<w:endnotes xmlns:wpc="http://schemas.microsoft.com/office/word/2010/wordprocessingCanvas" xmlns:cx="http://schemas.microsoft.com/office/drawing/2014/chartex" xmlns:cx1="http://schemas.microsoft.com/office/drawing/2015/9/8/chartex" xmlns:cx2="http://schemas.microsoft.com/office/drawing/2015/10/21/chartex" xmlns:cx3="http://schemas.microsoft.com/office/drawing/2016/5/9/chartex" xmlns:cx4="http://schemas.microsoft.com/office/drawing/2016/5/10/chartex" xmlns:cx5="http://schemas.microsoft.com/office/drawing/2016/5/11/chartex" xmlns:cx6="http://schemas.microsoft.com/office/drawing/2016/5/12/chartex" xmlns:cx7="http://schemas.microsoft.com/office/drawing/2016/5/13/chartex" xmlns:cx8="http://schemas.microsoft.com/office/drawing/2016/5/14/chartex" xmlns:mc="http://schemas.openxmlformats.org/markup-compatibility/2006" xmlns:aink="http://schemas.microsoft.com/office/drawing/2016/ink" xmlns:am3d="http://schemas.microsoft.com/office/drawing/2017/model3d" xmlns:o="urn:schemas-microsoft-com:office:office" xmlns:oel="http://schemas.microsoft.com/office/2019/extlst" xmlns:r="http://schemas.openxmlformats.org/officeDocument/2006/relationships" xmlns:m="http://schemas.openxmlformats.org/officeDocument/2006/math" xmlns:v="urn:schemas-microsoft-com:vml" xmlns:wp14="http://schemas.microsoft.com/office/word/2010/wordprocessingDrawing" xmlns:wp="http://schemas.openxmlformats.org/drawingml/2006/wordprocessingDrawing" xmlns:w10="urn:schemas-microsoft-com:office:word" xmlns:w="http://schemas.openxmlformats.org/wordprocessingml/2006/main" xmlns:w14="http://schemas.microsoft.com/office/word/2010/wordml" xmlns:w15="http://schemas.microsoft.com/office/word/2012/wordml" xmlns:w16cex="http://schemas.microsoft.com/office/word/2018/wordml/cex" xmlns:w16cid="http://schemas.microsoft.com/office/word/2016/wordml/cid" xmlns:w16="http://schemas.microsoft.com/office/word/2018/wordml" xmlns:w16sdtdh="http://schemas.microsoft.com/office/word/2020/wordml/sdtdatahash" xmlns:w16se="http://schemas.microsoft.com/office/word/2015/wordml/symex" xmlns:wpg="http://schemas.microsoft.com/office/word/2010/wordprocessingGroup" xmlns:wpi="http://schemas.microsoft.com/office/word/2010/wordprocessingInk" xmlns:wne="http://schemas.microsoft.com/office/word/2006/wordml" xmlns:wps="http://schemas.microsoft.com/office/word/2010/wordprocessingShape" mc:Ignorable="w14 w15 w16se w16cid w16 w16cex w16sdtdh wp14">
   <w:endnote w:type="separator" w:id="-1">
     <w:p>
       <w:r>
@@ -8313,10 +8753,10 @@
 </file>
 
 <file path=word/footer1.xml><?xml version="1.0" encoding="utf-8"?>
-<w:ftr xmlns:wpc="http://schemas.microsoft.com/office/word/2010/wordprocessingCanvas" xmlns:cx="http://schemas.microsoft.com/office/drawing/2014/chartex" xmlns:cx1="http://schemas.microsoft.com/office/drawing/2015/9/8/chartex" xmlns:cx2="http://schemas.microsoft.com/office/drawing/2015/10/21/chartex" xmlns:cx3="http://schemas.microsoft.com/office/drawing/2016/5/9/chartex" xmlns:cx4="http://schemas.microsoft.com/office/drawing/2016/5/10/chartex" xmlns:cx5="http://schemas.microsoft.com/office/drawing/2016/5/11/chartex" xmlns:cx6="http://schemas.microsoft.com/office/drawing/2016/5/12/chartex" xmlns:cx7="http://schemas.microsoft.com/office/drawing/2016/5/13/chartex" xmlns:cx8="http://schemas.microsoft.com/office/drawing/2016/5/14/chartex" xmlns:mc="http://schemas.openxmlformats.org/markup-compatibility/2006" xmlns:aink="http://schemas.microsoft.com/office/drawing/2016/ink" xmlns:am3d="http://schemas.microsoft.com/office/drawing/2017/model3d" xmlns:o="urn:schemas-microsoft-com:office:office" xmlns:oel="http://schemas.microsoft.com/office/2019/extlst" xmlns:r="http://schemas.openxmlformats.org/officeDocument/2006/relationships" xmlns:m="http://schemas.openxmlformats.org/officeDocument/2006/math" xmlns:v="urn:schemas-microsoft-com:vml" xmlns:wp14="http://schemas.microsoft.com/office/word/2010/wordprocessingDrawing" xmlns:wp="http://schemas.openxmlformats.org/drawingml/2006/wordprocessingDrawing" xmlns:w10="urn:schemas-microsoft-com:office:word" xmlns:w="http://schemas.openxmlformats.org/wordprocessingml/2006/main" xmlns:w14="http://schemas.microsoft.com/office/word/2010/wordml" xmlns:w15="http://schemas.microsoft.com/office/word/2012/wordml" xmlns:w16cex="http://schemas.microsoft.com/office/word/2018/wordml/cex" xmlns:w16cid="http://schemas.microsoft.com/office/word/2016/wordml/cid" xmlns:w16="http://schemas.microsoft.com/office/word/2018/wordml" xmlns:w16du="http://schemas.microsoft.com/office/word/2023/wordml/word16du" xmlns:w16sdtdh="http://schemas.microsoft.com/office/word/2020/wordml/sdtdatahash" xmlns:w16se="http://schemas.microsoft.com/office/word/2015/wordml/symex" xmlns:wpg="http://schemas.microsoft.com/office/word/2010/wordprocessingGroup" xmlns:wpi="http://schemas.microsoft.com/office/word/2010/wordprocessingInk" xmlns:wne="http://schemas.microsoft.com/office/word/2006/wordml" xmlns:wps="http://schemas.microsoft.com/office/word/2010/wordprocessingShape" mc:Ignorable="w14 w15 w16se w16cid w16 w16cex w16sdtdh wp14">
+<w:ftr xmlns:wpc="http://schemas.microsoft.com/office/word/2010/wordprocessingCanvas" xmlns:cx="http://schemas.microsoft.com/office/drawing/2014/chartex" xmlns:cx1="http://schemas.microsoft.com/office/drawing/2015/9/8/chartex" xmlns:cx2="http://schemas.microsoft.com/office/drawing/2015/10/21/chartex" xmlns:cx3="http://schemas.microsoft.com/office/drawing/2016/5/9/chartex" xmlns:cx4="http://schemas.microsoft.com/office/drawing/2016/5/10/chartex" xmlns:cx5="http://schemas.microsoft.com/office/drawing/2016/5/11/chartex" xmlns:cx6="http://schemas.microsoft.com/office/drawing/2016/5/12/chartex" xmlns:cx7="http://schemas.microsoft.com/office/drawing/2016/5/13/chartex" xmlns:cx8="http://schemas.microsoft.com/office/drawing/2016/5/14/chartex" xmlns:mc="http://schemas.openxmlformats.org/markup-compatibility/2006" xmlns:aink="http://schemas.microsoft.com/office/drawing/2016/ink" xmlns:am3d="http://schemas.microsoft.com/office/drawing/2017/model3d" xmlns:o="urn:schemas-microsoft-com:office:office" xmlns:oel="http://schemas.microsoft.com/office/2019/extlst" xmlns:r="http://schemas.openxmlformats.org/officeDocument/2006/relationships" xmlns:m="http://schemas.openxmlformats.org/officeDocument/2006/math" xmlns:v="urn:schemas-microsoft-com:vml" xmlns:wp14="http://schemas.microsoft.com/office/word/2010/wordprocessingDrawing" xmlns:wp="http://schemas.openxmlformats.org/drawingml/2006/wordprocessingDrawing" xmlns:w10="urn:schemas-microsoft-com:office:word" xmlns:w="http://schemas.openxmlformats.org/wordprocessingml/2006/main" xmlns:w14="http://schemas.microsoft.com/office/word/2010/wordml" xmlns:w15="http://schemas.microsoft.com/office/word/2012/wordml" xmlns:w16cex="http://schemas.microsoft.com/office/word/2018/wordml/cex" xmlns:w16cid="http://schemas.microsoft.com/office/word/2016/wordml/cid" xmlns:w16="http://schemas.microsoft.com/office/word/2018/wordml" xmlns:w16sdtdh="http://schemas.microsoft.com/office/word/2020/wordml/sdtdatahash" xmlns:w16se="http://schemas.microsoft.com/office/word/2015/wordml/symex" xmlns:wpg="http://schemas.microsoft.com/office/word/2010/wordprocessingGroup" xmlns:wpi="http://schemas.microsoft.com/office/word/2010/wordprocessingInk" xmlns:wne="http://schemas.microsoft.com/office/word/2006/wordml" xmlns:wps="http://schemas.microsoft.com/office/word/2010/wordprocessingShape" mc:Ignorable="w14 w15 w16se w16cid w16 w16cex w16sdtdh wp14">
   <w:p>
     <w:pPr>
-      <w:pStyle w:val="Footer"/>
+      <w:pStyle w:val="Pieddepage"/>
     </w:pPr>
     <w:r>
       <w:t xml:space="preserve"> </w:t>
@@ -8326,10 +8766,10 @@
 </file>
 
 <file path=word/footer2.xml><?xml version="1.0" encoding="utf-8"?>
-<w:ftr xmlns:wpc="http://schemas.microsoft.com/office/word/2010/wordprocessingCanvas" xmlns:cx="http://schemas.microsoft.com/office/drawing/2014/chartex" xmlns:cx1="http://schemas.microsoft.com/office/drawing/2015/9/8/chartex" xmlns:cx2="http://schemas.microsoft.com/office/drawing/2015/10/21/chartex" xmlns:cx3="http://schemas.microsoft.com/office/drawing/2016/5/9/chartex" xmlns:cx4="http://schemas.microsoft.com/office/drawing/2016/5/10/chartex" xmlns:cx5="http://schemas.microsoft.com/office/drawing/2016/5/11/chartex" xmlns:cx6="http://schemas.microsoft.com/office/drawing/2016/5/12/chartex" xmlns:cx7="http://schemas.microsoft.com/office/drawing/2016/5/13/chartex" xmlns:cx8="http://schemas.microsoft.com/office/drawing/2016/5/14/chartex" xmlns:mc="http://schemas.openxmlformats.org/markup-compatibility/2006" xmlns:aink="http://schemas.microsoft.com/office/drawing/2016/ink" xmlns:am3d="http://schemas.microsoft.com/office/drawing/2017/model3d" xmlns:o="urn:schemas-microsoft-com:office:office" xmlns:oel="http://schemas.microsoft.com/office/2019/extlst" xmlns:r="http://schemas.openxmlformats.org/officeDocument/2006/relationships" xmlns:m="http://schemas.openxmlformats.org/officeDocument/2006/math" xmlns:v="urn:schemas-microsoft-com:vml" xmlns:wp14="http://schemas.microsoft.com/office/word/2010/wordprocessingDrawing" xmlns:wp="http://schemas.openxmlformats.org/drawingml/2006/wordprocessingDrawing" xmlns:w10="urn:schemas-microsoft-com:office:word" xmlns:w="http://schemas.openxmlformats.org/wordprocessingml/2006/main" xmlns:w14="http://schemas.microsoft.com/office/word/2010/wordml" xmlns:w15="http://schemas.microsoft.com/office/word/2012/wordml" xmlns:w16cex="http://schemas.microsoft.com/office/word/2018/wordml/cex" xmlns:w16cid="http://schemas.microsoft.com/office/word/2016/wordml/cid" xmlns:w16="http://schemas.microsoft.com/office/word/2018/wordml" xmlns:w16du="http://schemas.microsoft.com/office/word/2023/wordml/word16du" xmlns:w16sdtdh="http://schemas.microsoft.com/office/word/2020/wordml/sdtdatahash" xmlns:w16se="http://schemas.microsoft.com/office/word/2015/wordml/symex" xmlns:wpg="http://schemas.microsoft.com/office/word/2010/wordprocessingGroup" xmlns:wpi="http://schemas.microsoft.com/office/word/2010/wordprocessingInk" xmlns:wne="http://schemas.microsoft.com/office/word/2006/wordml" xmlns:wps="http://schemas.microsoft.com/office/word/2010/wordprocessingShape" mc:Ignorable="w14 w15 w16se w16cid w16 w16cex w16sdtdh wp14">
+<w:ftr xmlns:wpc="http://schemas.microsoft.com/office/word/2010/wordprocessingCanvas" xmlns:cx="http://schemas.microsoft.com/office/drawing/2014/chartex" xmlns:cx1="http://schemas.microsoft.com/office/drawing/2015/9/8/chartex" xmlns:cx2="http://schemas.microsoft.com/office/drawing/2015/10/21/chartex" xmlns:cx3="http://schemas.microsoft.com/office/drawing/2016/5/9/chartex" xmlns:cx4="http://schemas.microsoft.com/office/drawing/2016/5/10/chartex" xmlns:cx5="http://schemas.microsoft.com/office/drawing/2016/5/11/chartex" xmlns:cx6="http://schemas.microsoft.com/office/drawing/2016/5/12/chartex" xmlns:cx7="http://schemas.microsoft.com/office/drawing/2016/5/13/chartex" xmlns:cx8="http://schemas.microsoft.com/office/drawing/2016/5/14/chartex" xmlns:mc="http://schemas.openxmlformats.org/markup-compatibility/2006" xmlns:aink="http://schemas.microsoft.com/office/drawing/2016/ink" xmlns:am3d="http://schemas.microsoft.com/office/drawing/2017/model3d" xmlns:o="urn:schemas-microsoft-com:office:office" xmlns:oel="http://schemas.microsoft.com/office/2019/extlst" xmlns:r="http://schemas.openxmlformats.org/officeDocument/2006/relationships" xmlns:m="http://schemas.openxmlformats.org/officeDocument/2006/math" xmlns:v="urn:schemas-microsoft-com:vml" xmlns:wp14="http://schemas.microsoft.com/office/word/2010/wordprocessingDrawing" xmlns:wp="http://schemas.openxmlformats.org/drawingml/2006/wordprocessingDrawing" xmlns:w10="urn:schemas-microsoft-com:office:word" xmlns:w="http://schemas.openxmlformats.org/wordprocessingml/2006/main" xmlns:w14="http://schemas.microsoft.com/office/word/2010/wordml" xmlns:w15="http://schemas.microsoft.com/office/word/2012/wordml" xmlns:w16cex="http://schemas.microsoft.com/office/word/2018/wordml/cex" xmlns:w16cid="http://schemas.microsoft.com/office/word/2016/wordml/cid" xmlns:w16="http://schemas.microsoft.com/office/word/2018/wordml" xmlns:w16sdtdh="http://schemas.microsoft.com/office/word/2020/wordml/sdtdatahash" xmlns:w16se="http://schemas.microsoft.com/office/word/2015/wordml/symex" xmlns:wpg="http://schemas.microsoft.com/office/word/2010/wordprocessingGroup" xmlns:wpi="http://schemas.microsoft.com/office/word/2010/wordprocessingInk" xmlns:wne="http://schemas.microsoft.com/office/word/2006/wordml" xmlns:wps="http://schemas.microsoft.com/office/word/2010/wordprocessingShape" mc:Ignorable="w14 w15 w16se w16cid w16 w16cex w16sdtdh wp14">
   <w:p>
     <w:pPr>
-      <w:pStyle w:val="Footer"/>
+      <w:pStyle w:val="Pieddepage"/>
     </w:pPr>
     <w:r>
       <w:t xml:space="preserve"> </w:t>
@@ -8339,10 +8779,10 @@
 </file>
 
 <file path=word/footer3.xml><?xml version="1.0" encoding="utf-8"?>
-<w:ftr xmlns:wpc="http://schemas.microsoft.com/office/word/2010/wordprocessingCanvas" xmlns:cx="http://schemas.microsoft.com/office/drawing/2014/chartex" xmlns:cx1="http://schemas.microsoft.com/office/drawing/2015/9/8/chartex" xmlns:cx2="http://schemas.microsoft.com/office/drawing/2015/10/21/chartex" xmlns:cx3="http://schemas.microsoft.com/office/drawing/2016/5/9/chartex" xmlns:cx4="http://schemas.microsoft.com/office/drawing/2016/5/10/chartex" xmlns:cx5="http://schemas.microsoft.com/office/drawing/2016/5/11/chartex" xmlns:cx6="http://schemas.microsoft.com/office/drawing/2016/5/12/chartex" xmlns:cx7="http://schemas.microsoft.com/office/drawing/2016/5/13/chartex" xmlns:cx8="http://schemas.microsoft.com/office/drawing/2016/5/14/chartex" xmlns:mc="http://schemas.openxmlformats.org/markup-compatibility/2006" xmlns:aink="http://schemas.microsoft.com/office/drawing/2016/ink" xmlns:am3d="http://schemas.microsoft.com/office/drawing/2017/model3d" xmlns:o="urn:schemas-microsoft-com:office:office" xmlns:oel="http://schemas.microsoft.com/office/2019/extlst" xmlns:r="http://schemas.openxmlformats.org/officeDocument/2006/relationships" xmlns:m="http://schemas.openxmlformats.org/officeDocument/2006/math" xmlns:v="urn:schemas-microsoft-com:vml" xmlns:wp14="http://schemas.microsoft.com/office/word/2010/wordprocessingDrawing" xmlns:wp="http://schemas.openxmlformats.org/drawingml/2006/wordprocessingDrawing" xmlns:w10="urn:schemas-microsoft-com:office:word" xmlns:w="http://schemas.openxmlformats.org/wordprocessingml/2006/main" xmlns:w14="http://schemas.microsoft.com/office/word/2010/wordml" xmlns:w15="http://schemas.microsoft.com/office/word/2012/wordml" xmlns:w16cex="http://schemas.microsoft.com/office/word/2018/wordml/cex" xmlns:w16cid="http://schemas.microsoft.com/office/word/2016/wordml/cid" xmlns:w16="http://schemas.microsoft.com/office/word/2018/wordml" xmlns:w16du="http://schemas.microsoft.com/office/word/2023/wordml/word16du" xmlns:w16sdtdh="http://schemas.microsoft.com/office/word/2020/wordml/sdtdatahash" xmlns:w16se="http://schemas.microsoft.com/office/word/2015/wordml/symex" xmlns:wpg="http://schemas.microsoft.com/office/word/2010/wordprocessingGroup" xmlns:wpi="http://schemas.microsoft.com/office/word/2010/wordprocessingInk" xmlns:wne="http://schemas.microsoft.com/office/word/2006/wordml" xmlns:wps="http://schemas.microsoft.com/office/word/2010/wordprocessingShape" mc:Ignorable="w14 w15 w16se w16cid w16 w16cex w16sdtdh wp14">
+<w:ftr xmlns:wpc="http://schemas.microsoft.com/office/word/2010/wordprocessingCanvas" xmlns:cx="http://schemas.microsoft.com/office/drawing/2014/chartex" xmlns:cx1="http://schemas.microsoft.com/office/drawing/2015/9/8/chartex" xmlns:cx2="http://schemas.microsoft.com/office/drawing/2015/10/21/chartex" xmlns:cx3="http://schemas.microsoft.com/office/drawing/2016/5/9/chartex" xmlns:cx4="http://schemas.microsoft.com/office/drawing/2016/5/10/chartex" xmlns:cx5="http://schemas.microsoft.com/office/drawing/2016/5/11/chartex" xmlns:cx6="http://schemas.microsoft.com/office/drawing/2016/5/12/chartex" xmlns:cx7="http://schemas.microsoft.com/office/drawing/2016/5/13/chartex" xmlns:cx8="http://schemas.microsoft.com/office/drawing/2016/5/14/chartex" xmlns:mc="http://schemas.openxmlformats.org/markup-compatibility/2006" xmlns:aink="http://schemas.microsoft.com/office/drawing/2016/ink" xmlns:am3d="http://schemas.microsoft.com/office/drawing/2017/model3d" xmlns:o="urn:schemas-microsoft-com:office:office" xmlns:oel="http://schemas.microsoft.com/office/2019/extlst" xmlns:r="http://schemas.openxmlformats.org/officeDocument/2006/relationships" xmlns:m="http://schemas.openxmlformats.org/officeDocument/2006/math" xmlns:v="urn:schemas-microsoft-com:vml" xmlns:wp14="http://schemas.microsoft.com/office/word/2010/wordprocessingDrawing" xmlns:wp="http://schemas.openxmlformats.org/drawingml/2006/wordprocessingDrawing" xmlns:w10="urn:schemas-microsoft-com:office:word" xmlns:w="http://schemas.openxmlformats.org/wordprocessingml/2006/main" xmlns:w14="http://schemas.microsoft.com/office/word/2010/wordml" xmlns:w15="http://schemas.microsoft.com/office/word/2012/wordml" xmlns:w16cex="http://schemas.microsoft.com/office/word/2018/wordml/cex" xmlns:w16cid="http://schemas.microsoft.com/office/word/2016/wordml/cid" xmlns:w16="http://schemas.microsoft.com/office/word/2018/wordml" xmlns:w16sdtdh="http://schemas.microsoft.com/office/word/2020/wordml/sdtdatahash" xmlns:w16se="http://schemas.microsoft.com/office/word/2015/wordml/symex" xmlns:wpg="http://schemas.microsoft.com/office/word/2010/wordprocessingGroup" xmlns:wpi="http://schemas.microsoft.com/office/word/2010/wordprocessingInk" xmlns:wne="http://schemas.microsoft.com/office/word/2006/wordml" xmlns:wps="http://schemas.microsoft.com/office/word/2010/wordprocessingShape" mc:Ignorable="w14 w15 w16se w16cid w16 w16cex w16sdtdh wp14">
   <w:p>
     <w:pPr>
-      <w:pStyle w:val="Footer"/>
+      <w:pStyle w:val="Pieddepage"/>
     </w:pPr>
     <w:r>
       <w:t xml:space="preserve"> </w:t>
@@ -8352,7 +8792,7 @@
 </file>
 
 <file path=word/footnotes.xml><?xml version="1.0" encoding="utf-8"?>
-<w:footnotes xmlns:wpc="http://schemas.microsoft.com/office/word/2010/wordprocessingCanvas" xmlns:cx="http://schemas.microsoft.com/office/drawing/2014/chartex" xmlns:cx1="http://schemas.microsoft.com/office/drawing/2015/9/8/chartex" xmlns:cx2="http://schemas.microsoft.com/office/drawing/2015/10/21/chartex" xmlns:cx3="http://schemas.microsoft.com/office/drawing/2016/5/9/chartex" xmlns:cx4="http://schemas.microsoft.com/office/drawing/2016/5/10/chartex" xmlns:cx5="http://schemas.microsoft.com/office/drawing/2016/5/11/chartex" xmlns:cx6="http://schemas.microsoft.com/office/drawing/2016/5/12/chartex" xmlns:cx7="http://schemas.microsoft.com/office/drawing/2016/5/13/chartex" xmlns:cx8="http://schemas.microsoft.com/office/drawing/2016/5/14/chartex" xmlns:mc="http://schemas.openxmlformats.org/markup-compatibility/2006" xmlns:aink="http://schemas.microsoft.com/office/drawing/2016/ink" xmlns:am3d="http://schemas.microsoft.com/office/drawing/2017/model3d" xmlns:o="urn:schemas-microsoft-com:office:office" xmlns:oel="http://schemas.microsoft.com/office/2019/extlst" xmlns:r="http://schemas.openxmlformats.org/officeDocument/2006/relationships" xmlns:m="http://schemas.openxmlformats.org/officeDocument/2006/math" xmlns:v="urn:schemas-microsoft-com:vml" xmlns:wp14="http://schemas.microsoft.com/office/word/2010/wordprocessingDrawing" xmlns:wp="http://schemas.openxmlformats.org/drawingml/2006/wordprocessingDrawing" xmlns:w10="urn:schemas-microsoft-com:office:word" xmlns:w="http://schemas.openxmlformats.org/wordprocessingml/2006/main" xmlns:w14="http://schemas.microsoft.com/office/word/2010/wordml" xmlns:w15="http://schemas.microsoft.com/office/word/2012/wordml" xmlns:w16cex="http://schemas.microsoft.com/office/word/2018/wordml/cex" xmlns:w16cid="http://schemas.microsoft.com/office/word/2016/wordml/cid" xmlns:w16="http://schemas.microsoft.com/office/word/2018/wordml" xmlns:w16du="http://schemas.microsoft.com/office/word/2023/wordml/word16du" xmlns:w16sdtdh="http://schemas.microsoft.com/office/word/2020/wordml/sdtdatahash" xmlns:w16se="http://schemas.microsoft.com/office/word/2015/wordml/symex" xmlns:wpg="http://schemas.microsoft.com/office/word/2010/wordprocessingGroup" xmlns:wpi="http://schemas.microsoft.com/office/word/2010/wordprocessingInk" xmlns:wne="http://schemas.microsoft.com/office/word/2006/wordml" xmlns:wps="http://schemas.microsoft.com/office/word/2010/wordprocessingShape" mc:Ignorable="w14 w15 w16se w16cid w16 w16cex w16sdtdh wp14">
+<w:footnotes xmlns:wpc="http://schemas.microsoft.com/office/word/2010/wordprocessingCanvas" xmlns:cx="http://schemas.microsoft.com/office/drawing/2014/chartex" xmlns:cx1="http://schemas.microsoft.com/office/drawing/2015/9/8/chartex" xmlns:cx2="http://schemas.microsoft.com/office/drawing/2015/10/21/chartex" xmlns:cx3="http://schemas.microsoft.com/office/drawing/2016/5/9/chartex" xmlns:cx4="http://schemas.microsoft.com/office/drawing/2016/5/10/chartex" xmlns:cx5="http://schemas.microsoft.com/office/drawing/2016/5/11/chartex" xmlns:cx6="http://schemas.microsoft.com/office/drawing/2016/5/12/chartex" xmlns:cx7="http://schemas.microsoft.com/office/drawing/2016/5/13/chartex" xmlns:cx8="http://schemas.microsoft.com/office/drawing/2016/5/14/chartex" xmlns:mc="http://schemas.openxmlformats.org/markup-compatibility/2006" xmlns:aink="http://schemas.microsoft.com/office/drawing/2016/ink" xmlns:am3d="http://schemas.microsoft.com/office/drawing/2017/model3d" xmlns:o="urn:schemas-microsoft-com:office:office" xmlns:oel="http://schemas.microsoft.com/office/2019/extlst" xmlns:r="http://schemas.openxmlformats.org/officeDocument/2006/relationships" xmlns:m="http://schemas.openxmlformats.org/officeDocument/2006/math" xmlns:v="urn:schemas-microsoft-com:vml" xmlns:wp14="http://schemas.microsoft.com/office/word/2010/wordprocessingDrawing" xmlns:wp="http://schemas.openxmlformats.org/drawingml/2006/wordprocessingDrawing" xmlns:w10="urn:schemas-microsoft-com:office:word" xmlns:w="http://schemas.openxmlformats.org/wordprocessingml/2006/main" xmlns:w14="http://schemas.microsoft.com/office/word/2010/wordml" xmlns:w15="http://schemas.microsoft.com/office/word/2012/wordml" xmlns:w16cex="http://schemas.microsoft.com/office/word/2018/wordml/cex" xmlns:w16cid="http://schemas.microsoft.com/office/word/2016/wordml/cid" xmlns:w16="http://schemas.microsoft.com/office/word/2018/wordml" xmlns:w16sdtdh="http://schemas.microsoft.com/office/word/2020/wordml/sdtdatahash" xmlns:w16se="http://schemas.microsoft.com/office/word/2015/wordml/symex" xmlns:wpg="http://schemas.microsoft.com/office/word/2010/wordprocessingGroup" xmlns:wpi="http://schemas.microsoft.com/office/word/2010/wordprocessingInk" xmlns:wne="http://schemas.microsoft.com/office/word/2006/wordml" xmlns:wps="http://schemas.microsoft.com/office/word/2010/wordprocessingShape" mc:Ignorable="w14 w15 w16se w16cid w16 w16cex w16sdtdh wp14">
   <w:footnote w:type="separator" w:id="-1">
     <w:p>
       <w:r>
@@ -8371,10 +8811,10 @@
 </file>
 
 <file path=word/header1.xml><?xml version="1.0" encoding="utf-8"?>
-<w:hdr xmlns:wpc="http://schemas.microsoft.com/office/word/2010/wordprocessingCanvas" xmlns:cx="http://schemas.microsoft.com/office/drawing/2014/chartex" xmlns:cx1="http://schemas.microsoft.com/office/drawing/2015/9/8/chartex" xmlns:cx2="http://schemas.microsoft.com/office/drawing/2015/10/21/chartex" xmlns:cx3="http://schemas.microsoft.com/office/drawing/2016/5/9/chartex" xmlns:cx4="http://schemas.microsoft.com/office/drawing/2016/5/10/chartex" xmlns:cx5="http://schemas.microsoft.com/office/drawing/2016/5/11/chartex" xmlns:cx6="http://schemas.microsoft.com/office/drawing/2016/5/12/chartex" xmlns:cx7="http://schemas.microsoft.com/office/drawing/2016/5/13/chartex" xmlns:cx8="http://schemas.microsoft.com/office/drawing/2016/5/14/chartex" xmlns:mc="http://schemas.openxmlformats.org/markup-compatibility/2006" xmlns:aink="http://schemas.microsoft.com/office/drawing/2016/ink" xmlns:am3d="http://schemas.microsoft.com/office/drawing/2017/model3d" xmlns:o="urn:schemas-microsoft-com:office:office" xmlns:oel="http://schemas.microsoft.com/office/2019/extlst" xmlns:r="http://schemas.openxmlformats.org/officeDocument/2006/relationships" xmlns:m="http://schemas.openxmlformats.org/officeDocument/2006/math" xmlns:v="urn:schemas-microsoft-com:vml" xmlns:wp14="http://schemas.microsoft.com/office/word/2010/wordprocessingDrawing" xmlns:wp="http://schemas.openxmlformats.org/drawingml/2006/wordprocessingDrawing" xmlns:w10="urn:schemas-microsoft-com:office:word" xmlns:w="http://schemas.openxmlformats.org/wordprocessingml/2006/main" xmlns:w14="http://schemas.microsoft.com/office/word/2010/wordml" xmlns:w15="http://schemas.microsoft.com/office/word/2012/wordml" xmlns:w16cex="http://schemas.microsoft.com/office/word/2018/wordml/cex" xmlns:w16cid="http://schemas.microsoft.com/office/word/2016/wordml/cid" xmlns:w16="http://schemas.microsoft.com/office/word/2018/wordml" xmlns:w16du="http://schemas.microsoft.com/office/word/2023/wordml/word16du" xmlns:w16sdtdh="http://schemas.microsoft.com/office/word/2020/wordml/sdtdatahash" xmlns:w16se="http://schemas.microsoft.com/office/word/2015/wordml/symex" xmlns:wpg="http://schemas.microsoft.com/office/word/2010/wordprocessingGroup" xmlns:wpi="http://schemas.microsoft.com/office/word/2010/wordprocessingInk" xmlns:wne="http://schemas.microsoft.com/office/word/2006/wordml" xmlns:wps="http://schemas.microsoft.com/office/word/2010/wordprocessingShape" mc:Ignorable="w14 w15 w16se w16cid w16 w16cex w16sdtdh wp14">
+<w:hdr xmlns:wpc="http://schemas.microsoft.com/office/word/2010/wordprocessingCanvas" xmlns:cx="http://schemas.microsoft.com/office/drawing/2014/chartex" xmlns:cx1="http://schemas.microsoft.com/office/drawing/2015/9/8/chartex" xmlns:cx2="http://schemas.microsoft.com/office/drawing/2015/10/21/chartex" xmlns:cx3="http://schemas.microsoft.com/office/drawing/2016/5/9/chartex" xmlns:cx4="http://schemas.microsoft.com/office/drawing/2016/5/10/chartex" xmlns:cx5="http://schemas.microsoft.com/office/drawing/2016/5/11/chartex" xmlns:cx6="http://schemas.microsoft.com/office/drawing/2016/5/12/chartex" xmlns:cx7="http://schemas.microsoft.com/office/drawing/2016/5/13/chartex" xmlns:cx8="http://schemas.microsoft.com/office/drawing/2016/5/14/chartex" xmlns:mc="http://schemas.openxmlformats.org/markup-compatibility/2006" xmlns:aink="http://schemas.microsoft.com/office/drawing/2016/ink" xmlns:am3d="http://schemas.microsoft.com/office/drawing/2017/model3d" xmlns:o="urn:schemas-microsoft-com:office:office" xmlns:oel="http://schemas.microsoft.com/office/2019/extlst" xmlns:r="http://schemas.openxmlformats.org/officeDocument/2006/relationships" xmlns:m="http://schemas.openxmlformats.org/officeDocument/2006/math" xmlns:v="urn:schemas-microsoft-com:vml" xmlns:wp14="http://schemas.microsoft.com/office/word/2010/wordprocessingDrawing" xmlns:wp="http://schemas.openxmlformats.org/drawingml/2006/wordprocessingDrawing" xmlns:w10="urn:schemas-microsoft-com:office:word" xmlns:w="http://schemas.openxmlformats.org/wordprocessingml/2006/main" xmlns:w14="http://schemas.microsoft.com/office/word/2010/wordml" xmlns:w15="http://schemas.microsoft.com/office/word/2012/wordml" xmlns:w16cex="http://schemas.microsoft.com/office/word/2018/wordml/cex" xmlns:w16cid="http://schemas.microsoft.com/office/word/2016/wordml/cid" xmlns:w16="http://schemas.microsoft.com/office/word/2018/wordml" xmlns:w16sdtdh="http://schemas.microsoft.com/office/word/2020/wordml/sdtdatahash" xmlns:w16se="http://schemas.microsoft.com/office/word/2015/wordml/symex" xmlns:wpg="http://schemas.microsoft.com/office/word/2010/wordprocessingGroup" xmlns:wpi="http://schemas.microsoft.com/office/word/2010/wordprocessingInk" xmlns:wne="http://schemas.microsoft.com/office/word/2006/wordml" xmlns:wps="http://schemas.microsoft.com/office/word/2010/wordprocessingShape" mc:Ignorable="w14 w15 w16se w16cid w16 w16cex w16sdtdh wp14">
   <w:p>
     <w:pPr>
-      <w:pStyle w:val="Header"/>
+      <w:pStyle w:val="En-tte"/>
     </w:pPr>
     <w:r>
       <w:rPr>
@@ -8438,7 +8878,7 @@
                         <w:p>
                           <w:r>
                             <w:rPr>
-                              <w:rStyle w:val="PageNumber"/>
+                              <w:rStyle w:val="Numrodepage"/>
                               <w:sz w:val="22"/>
                               <w:szCs w:val="22"/>
                             </w:rPr>
@@ -8446,7 +8886,7 @@
                           </w:r>
                           <w:r>
                             <w:rPr>
-                              <w:rStyle w:val="PageNumber"/>
+                              <w:rStyle w:val="Numrodepage"/>
                               <w:sz w:val="22"/>
                               <w:szCs w:val="22"/>
                             </w:rPr>
@@ -8454,7 +8894,7 @@
                           </w:r>
                           <w:r>
                             <w:rPr>
-                              <w:rStyle w:val="PageNumber"/>
+                              <w:rStyle w:val="Numrodepage"/>
                               <w:sz w:val="22"/>
                               <w:szCs w:val="22"/>
                             </w:rPr>
@@ -8462,7 +8902,7 @@
                           </w:r>
                           <w:r>
                             <w:rPr>
-                              <w:rStyle w:val="PageNumber"/>
+                              <w:rStyle w:val="Numrodepage"/>
                               <w:sz w:val="22"/>
                               <w:szCs w:val="22"/>
                             </w:rPr>
@@ -8470,7 +8910,7 @@
                           </w:r>
                           <w:r>
                             <w:rPr>
-                              <w:rStyle w:val="PageNumber"/>
+                              <w:rStyle w:val="Numrodepage"/>
                               <w:noProof/>
                               <w:sz w:val="22"/>
                               <w:szCs w:val="22"/>
@@ -8479,7 +8919,7 @@
                           </w:r>
                           <w:r>
                             <w:rPr>
-                              <w:rStyle w:val="PageNumber"/>
+                              <w:rStyle w:val="Numrodepage"/>
                               <w:sz w:val="22"/>
                               <w:szCs w:val="22"/>
                             </w:rPr>
@@ -8487,45 +8927,45 @@
                           </w:r>
                           <w:r>
                             <w:rPr>
-                              <w:rStyle w:val="PageNumber"/>
+                              <w:rStyle w:val="Numrodepage"/>
                             </w:rPr>
                             <w:tab/>
                             <w:t xml:space="preserve">- </w:t>
                           </w:r>
                           <w:r>
                             <w:rPr>
-                              <w:rStyle w:val="PageNumber"/>
+                              <w:rStyle w:val="Numrodepage"/>
                             </w:rPr>
                             <w:fldChar w:fldCharType="begin"/>
                           </w:r>
                           <w:r>
                             <w:rPr>
-                              <w:rStyle w:val="PageNumber"/>
+                              <w:rStyle w:val="Numrodepage"/>
                             </w:rPr>
                             <w:instrText xml:space="preserve"> PAGE </w:instrText>
                           </w:r>
                           <w:r>
                             <w:rPr>
-                              <w:rStyle w:val="PageNumber"/>
+                              <w:rStyle w:val="Numrodepage"/>
                             </w:rPr>
                             <w:fldChar w:fldCharType="separate"/>
                           </w:r>
                           <w:r>
                             <w:rPr>
-                              <w:rStyle w:val="PageNumber"/>
+                              <w:rStyle w:val="Numrodepage"/>
                               <w:noProof/>
                             </w:rPr>
                             <w:t>16</w:t>
                           </w:r>
                           <w:r>
                             <w:rPr>
-                              <w:rStyle w:val="PageNumber"/>
+                              <w:rStyle w:val="Numrodepage"/>
                             </w:rPr>
                             <w:fldChar w:fldCharType="end"/>
                           </w:r>
                           <w:r>
                             <w:rPr>
-                              <w:rStyle w:val="PageNumber"/>
+                              <w:rStyle w:val="Numrodepage"/>
                             </w:rPr>
                             <w:t xml:space="preserve"> -101010 878</w:t>
                           </w:r>
@@ -8701,10 +9141,10 @@
 </file>
 
 <file path=word/header2.xml><?xml version="1.0" encoding="utf-8"?>
-<w:hdr xmlns:wpc="http://schemas.microsoft.com/office/word/2010/wordprocessingCanvas" xmlns:cx="http://schemas.microsoft.com/office/drawing/2014/chartex" xmlns:cx1="http://schemas.microsoft.com/office/drawing/2015/9/8/chartex" xmlns:cx2="http://schemas.microsoft.com/office/drawing/2015/10/21/chartex" xmlns:cx3="http://schemas.microsoft.com/office/drawing/2016/5/9/chartex" xmlns:cx4="http://schemas.microsoft.com/office/drawing/2016/5/10/chartex" xmlns:cx5="http://schemas.microsoft.com/office/drawing/2016/5/11/chartex" xmlns:cx6="http://schemas.microsoft.com/office/drawing/2016/5/12/chartex" xmlns:cx7="http://schemas.microsoft.com/office/drawing/2016/5/13/chartex" xmlns:cx8="http://schemas.microsoft.com/office/drawing/2016/5/14/chartex" xmlns:mc="http://schemas.openxmlformats.org/markup-compatibility/2006" xmlns:aink="http://schemas.microsoft.com/office/drawing/2016/ink" xmlns:am3d="http://schemas.microsoft.com/office/drawing/2017/model3d" xmlns:o="urn:schemas-microsoft-com:office:office" xmlns:oel="http://schemas.microsoft.com/office/2019/extlst" xmlns:r="http://schemas.openxmlformats.org/officeDocument/2006/relationships" xmlns:m="http://schemas.openxmlformats.org/officeDocument/2006/math" xmlns:v="urn:schemas-microsoft-com:vml" xmlns:wp14="http://schemas.microsoft.com/office/word/2010/wordprocessingDrawing" xmlns:wp="http://schemas.openxmlformats.org/drawingml/2006/wordprocessingDrawing" xmlns:w10="urn:schemas-microsoft-com:office:word" xmlns:w="http://schemas.openxmlformats.org/wordprocessingml/2006/main" xmlns:w14="http://schemas.microsoft.com/office/word/2010/wordml" xmlns:w15="http://schemas.microsoft.com/office/word/2012/wordml" xmlns:w16cex="http://schemas.microsoft.com/office/word/2018/wordml/cex" xmlns:w16cid="http://schemas.microsoft.com/office/word/2016/wordml/cid" xmlns:w16="http://schemas.microsoft.com/office/word/2018/wordml" xmlns:w16du="http://schemas.microsoft.com/office/word/2023/wordml/word16du" xmlns:w16sdtdh="http://schemas.microsoft.com/office/word/2020/wordml/sdtdatahash" xmlns:w16se="http://schemas.microsoft.com/office/word/2015/wordml/symex" xmlns:wpg="http://schemas.microsoft.com/office/word/2010/wordprocessingGroup" xmlns:wpi="http://schemas.microsoft.com/office/word/2010/wordprocessingInk" xmlns:wne="http://schemas.microsoft.com/office/word/2006/wordml" xmlns:wps="http://schemas.microsoft.com/office/word/2010/wordprocessingShape" mc:Ignorable="w14 w15 w16se w16cid w16 w16cex w16sdtdh wp14">
+<w:hdr xmlns:wpc="http://schemas.microsoft.com/office/word/2010/wordprocessingCanvas" xmlns:cx="http://schemas.microsoft.com/office/drawing/2014/chartex" xmlns:cx1="http://schemas.microsoft.com/office/drawing/2015/9/8/chartex" xmlns:cx2="http://schemas.microsoft.com/office/drawing/2015/10/21/chartex" xmlns:cx3="http://schemas.microsoft.com/office/drawing/2016/5/9/chartex" xmlns:cx4="http://schemas.microsoft.com/office/drawing/2016/5/10/chartex" xmlns:cx5="http://schemas.microsoft.com/office/drawing/2016/5/11/chartex" xmlns:cx6="http://schemas.microsoft.com/office/drawing/2016/5/12/chartex" xmlns:cx7="http://schemas.microsoft.com/office/drawing/2016/5/13/chartex" xmlns:cx8="http://schemas.microsoft.com/office/drawing/2016/5/14/chartex" xmlns:mc="http://schemas.openxmlformats.org/markup-compatibility/2006" xmlns:aink="http://schemas.microsoft.com/office/drawing/2016/ink" xmlns:am3d="http://schemas.microsoft.com/office/drawing/2017/model3d" xmlns:o="urn:schemas-microsoft-com:office:office" xmlns:oel="http://schemas.microsoft.com/office/2019/extlst" xmlns:r="http://schemas.openxmlformats.org/officeDocument/2006/relationships" xmlns:m="http://schemas.openxmlformats.org/officeDocument/2006/math" xmlns:v="urn:schemas-microsoft-com:vml" xmlns:wp14="http://schemas.microsoft.com/office/word/2010/wordprocessingDrawing" xmlns:wp="http://schemas.openxmlformats.org/drawingml/2006/wordprocessingDrawing" xmlns:w10="urn:schemas-microsoft-com:office:word" xmlns:w="http://schemas.openxmlformats.org/wordprocessingml/2006/main" xmlns:w14="http://schemas.microsoft.com/office/word/2010/wordml" xmlns:w15="http://schemas.microsoft.com/office/word/2012/wordml" xmlns:w16cex="http://schemas.microsoft.com/office/word/2018/wordml/cex" xmlns:w16cid="http://schemas.microsoft.com/office/word/2016/wordml/cid" xmlns:w16="http://schemas.microsoft.com/office/word/2018/wordml" xmlns:w16sdtdh="http://schemas.microsoft.com/office/word/2020/wordml/sdtdatahash" xmlns:w16se="http://schemas.microsoft.com/office/word/2015/wordml/symex" xmlns:wpg="http://schemas.microsoft.com/office/word/2010/wordprocessingGroup" xmlns:wpi="http://schemas.microsoft.com/office/word/2010/wordprocessingInk" xmlns:wne="http://schemas.microsoft.com/office/word/2006/wordml" xmlns:wps="http://schemas.microsoft.com/office/word/2010/wordprocessingShape" mc:Ignorable="w14 w15 w16se w16cid w16 w16cex w16sdtdh wp14">
   <w:p>
     <w:pPr>
-      <w:pStyle w:val="Header"/>
+      <w:pStyle w:val="En-tte"/>
       <w:ind w:right="360"/>
     </w:pPr>
     <w:r>
@@ -8804,7 +9244,7 @@
                         <w:p>
                           <w:r>
                             <w:rPr>
-                              <w:rStyle w:val="PageNumber"/>
+                              <w:rStyle w:val="Numrodepage"/>
                               <w:sz w:val="22"/>
                               <w:szCs w:val="22"/>
                             </w:rPr>
@@ -8812,7 +9252,7 @@
                           </w:r>
                           <w:r>
                             <w:rPr>
-                              <w:rStyle w:val="PageNumber"/>
+                              <w:rStyle w:val="Numrodepage"/>
                               <w:sz w:val="22"/>
                               <w:szCs w:val="22"/>
                             </w:rPr>
@@ -8820,7 +9260,7 @@
                           </w:r>
                           <w:r>
                             <w:rPr>
-                              <w:rStyle w:val="PageNumber"/>
+                              <w:rStyle w:val="Numrodepage"/>
                               <w:sz w:val="22"/>
                               <w:szCs w:val="22"/>
                             </w:rPr>
@@ -8828,7 +9268,7 @@
                           </w:r>
                           <w:r>
                             <w:rPr>
-                              <w:rStyle w:val="PageNumber"/>
+                              <w:rStyle w:val="Numrodepage"/>
                               <w:sz w:val="22"/>
                               <w:szCs w:val="22"/>
                             </w:rPr>
@@ -8836,7 +9276,7 @@
                           </w:r>
                           <w:r>
                             <w:rPr>
-                              <w:rStyle w:val="PageNumber"/>
+                              <w:rStyle w:val="Numrodepage"/>
                               <w:noProof/>
                               <w:sz w:val="22"/>
                               <w:szCs w:val="22"/>
@@ -8845,7 +9285,7 @@
                           </w:r>
                           <w:r>
                             <w:rPr>
-                              <w:rStyle w:val="PageNumber"/>
+                              <w:rStyle w:val="Numrodepage"/>
                               <w:sz w:val="22"/>
                               <w:szCs w:val="22"/>
                             </w:rPr>
@@ -8853,45 +9293,45 @@
                           </w:r>
                           <w:r>
                             <w:rPr>
-                              <w:rStyle w:val="PageNumber"/>
+                              <w:rStyle w:val="Numrodepage"/>
                             </w:rPr>
                             <w:tab/>
                             <w:t xml:space="preserve">- </w:t>
                           </w:r>
                           <w:r>
                             <w:rPr>
-                              <w:rStyle w:val="PageNumber"/>
+                              <w:rStyle w:val="Numrodepage"/>
                             </w:rPr>
                             <w:fldChar w:fldCharType="begin"/>
                           </w:r>
                           <w:r>
                             <w:rPr>
-                              <w:rStyle w:val="PageNumber"/>
+                              <w:rStyle w:val="Numrodepage"/>
                             </w:rPr>
                             <w:instrText xml:space="preserve"> PAGE </w:instrText>
                           </w:r>
                           <w:r>
                             <w:rPr>
-                              <w:rStyle w:val="PageNumber"/>
+                              <w:rStyle w:val="Numrodepage"/>
                             </w:rPr>
                             <w:fldChar w:fldCharType="separate"/>
                           </w:r>
                           <w:r>
                             <w:rPr>
-                              <w:rStyle w:val="PageNumber"/>
+                              <w:rStyle w:val="Numrodepage"/>
                               <w:noProof/>
                             </w:rPr>
                             <w:t>16</w:t>
                           </w:r>
                           <w:r>
                             <w:rPr>
-                              <w:rStyle w:val="PageNumber"/>
+                              <w:rStyle w:val="Numrodepage"/>
                             </w:rPr>
                             <w:fldChar w:fldCharType="end"/>
                           </w:r>
                           <w:r>
                             <w:rPr>
-                              <w:rStyle w:val="PageNumber"/>
+                              <w:rStyle w:val="Numrodepage"/>
                             </w:rPr>
                             <w:t xml:space="preserve"> -101010 878</w:t>
                           </w:r>
@@ -8964,16 +9404,7 @@
                         <w:sz w:val="22"/>
                         <w:szCs w:val="22"/>
                       </w:rPr>
-                      <w:t>1</w:t>
-                    </w:r>
-                    <w:r>
-                      <w:rPr>
-                        <w:rStyle w:val="Numrodepage"/>
-                        <w:noProof/>
-                        <w:sz w:val="22"/>
-                        <w:szCs w:val="22"/>
-                      </w:rPr>
-                      <w:t>6</w:t>
+                      <w:t>16</w:t>
                     </w:r>
                     <w:r>
                       <w:rPr>
@@ -9038,25 +9469,25 @@
     </w:r>
     <w:r>
       <w:rPr>
-        <w:rStyle w:val="PageNumber"/>
+        <w:rStyle w:val="Numrodepage"/>
       </w:rPr>
       <w:t xml:space="preserve"> </w:t>
     </w:r>
     <w:r>
       <w:rPr>
-        <w:rStyle w:val="PageNumber"/>
+        <w:rStyle w:val="Numrodepage"/>
       </w:rPr>
       <w:tab/>
     </w:r>
     <w:r>
       <w:rPr>
-        <w:rStyle w:val="PageNumber"/>
+        <w:rStyle w:val="Numrodepage"/>
       </w:rPr>
       <w:tab/>
     </w:r>
     <w:r>
       <w:rPr>
-        <w:rStyle w:val="PageNumber"/>
+        <w:rStyle w:val="Numrodepage"/>
       </w:rPr>
       <w:tab/>
     </w:r>
@@ -9065,10 +9496,10 @@
 </file>
 
 <file path=word/header3.xml><?xml version="1.0" encoding="utf-8"?>
-<w:hdr xmlns:wpc="http://schemas.microsoft.com/office/word/2010/wordprocessingCanvas" xmlns:cx="http://schemas.microsoft.com/office/drawing/2014/chartex" xmlns:cx1="http://schemas.microsoft.com/office/drawing/2015/9/8/chartex" xmlns:cx2="http://schemas.microsoft.com/office/drawing/2015/10/21/chartex" xmlns:cx3="http://schemas.microsoft.com/office/drawing/2016/5/9/chartex" xmlns:cx4="http://schemas.microsoft.com/office/drawing/2016/5/10/chartex" xmlns:cx5="http://schemas.microsoft.com/office/drawing/2016/5/11/chartex" xmlns:cx6="http://schemas.microsoft.com/office/drawing/2016/5/12/chartex" xmlns:cx7="http://schemas.microsoft.com/office/drawing/2016/5/13/chartex" xmlns:cx8="http://schemas.microsoft.com/office/drawing/2016/5/14/chartex" xmlns:mc="http://schemas.openxmlformats.org/markup-compatibility/2006" xmlns:aink="http://schemas.microsoft.com/office/drawing/2016/ink" xmlns:am3d="http://schemas.microsoft.com/office/drawing/2017/model3d" xmlns:o="urn:schemas-microsoft-com:office:office" xmlns:oel="http://schemas.microsoft.com/office/2019/extlst" xmlns:r="http://schemas.openxmlformats.org/officeDocument/2006/relationships" xmlns:m="http://schemas.openxmlformats.org/officeDocument/2006/math" xmlns:v="urn:schemas-microsoft-com:vml" xmlns:wp14="http://schemas.microsoft.com/office/word/2010/wordprocessingDrawing" xmlns:wp="http://schemas.openxmlformats.org/drawingml/2006/wordprocessingDrawing" xmlns:w10="urn:schemas-microsoft-com:office:word" xmlns:w="http://schemas.openxmlformats.org/wordprocessingml/2006/main" xmlns:w14="http://schemas.microsoft.com/office/word/2010/wordml" xmlns:w15="http://schemas.microsoft.com/office/word/2012/wordml" xmlns:w16cex="http://schemas.microsoft.com/office/word/2018/wordml/cex" xmlns:w16cid="http://schemas.microsoft.com/office/word/2016/wordml/cid" xmlns:w16="http://schemas.microsoft.com/office/word/2018/wordml" xmlns:w16du="http://schemas.microsoft.com/office/word/2023/wordml/word16du" xmlns:w16sdtdh="http://schemas.microsoft.com/office/word/2020/wordml/sdtdatahash" xmlns:w16se="http://schemas.microsoft.com/office/word/2015/wordml/symex" xmlns:wpg="http://schemas.microsoft.com/office/word/2010/wordprocessingGroup" xmlns:wpi="http://schemas.microsoft.com/office/word/2010/wordprocessingInk" xmlns:wne="http://schemas.microsoft.com/office/word/2006/wordml" xmlns:wps="http://schemas.microsoft.com/office/word/2010/wordprocessingShape" mc:Ignorable="w14 w15 w16se w16cid w16 w16cex w16sdtdh wp14">
+<w:hdr xmlns:wpc="http://schemas.microsoft.com/office/word/2010/wordprocessingCanvas" xmlns:cx="http://schemas.microsoft.com/office/drawing/2014/chartex" xmlns:cx1="http://schemas.microsoft.com/office/drawing/2015/9/8/chartex" xmlns:cx2="http://schemas.microsoft.com/office/drawing/2015/10/21/chartex" xmlns:cx3="http://schemas.microsoft.com/office/drawing/2016/5/9/chartex" xmlns:cx4="http://schemas.microsoft.com/office/drawing/2016/5/10/chartex" xmlns:cx5="http://schemas.microsoft.com/office/drawing/2016/5/11/chartex" xmlns:cx6="http://schemas.microsoft.com/office/drawing/2016/5/12/chartex" xmlns:cx7="http://schemas.microsoft.com/office/drawing/2016/5/13/chartex" xmlns:cx8="http://schemas.microsoft.com/office/drawing/2016/5/14/chartex" xmlns:mc="http://schemas.openxmlformats.org/markup-compatibility/2006" xmlns:aink="http://schemas.microsoft.com/office/drawing/2016/ink" xmlns:am3d="http://schemas.microsoft.com/office/drawing/2017/model3d" xmlns:o="urn:schemas-microsoft-com:office:office" xmlns:oel="http://schemas.microsoft.com/office/2019/extlst" xmlns:r="http://schemas.openxmlformats.org/officeDocument/2006/relationships" xmlns:m="http://schemas.openxmlformats.org/officeDocument/2006/math" xmlns:v="urn:schemas-microsoft-com:vml" xmlns:wp14="http://schemas.microsoft.com/office/word/2010/wordprocessingDrawing" xmlns:wp="http://schemas.openxmlformats.org/drawingml/2006/wordprocessingDrawing" xmlns:w10="urn:schemas-microsoft-com:office:word" xmlns:w="http://schemas.openxmlformats.org/wordprocessingml/2006/main" xmlns:w14="http://schemas.microsoft.com/office/word/2010/wordml" xmlns:w15="http://schemas.microsoft.com/office/word/2012/wordml" xmlns:w16cex="http://schemas.microsoft.com/office/word/2018/wordml/cex" xmlns:w16cid="http://schemas.microsoft.com/office/word/2016/wordml/cid" xmlns:w16="http://schemas.microsoft.com/office/word/2018/wordml" xmlns:w16sdtdh="http://schemas.microsoft.com/office/word/2020/wordml/sdtdatahash" xmlns:w16se="http://schemas.microsoft.com/office/word/2015/wordml/symex" xmlns:wpg="http://schemas.microsoft.com/office/word/2010/wordprocessingGroup" xmlns:wpi="http://schemas.microsoft.com/office/word/2010/wordprocessingInk" xmlns:wne="http://schemas.microsoft.com/office/word/2006/wordml" xmlns:wps="http://schemas.microsoft.com/office/word/2010/wordprocessingShape" mc:Ignorable="w14 w15 w16se w16cid w16 w16cex w16sdtdh wp14">
   <w:tbl>
     <w:tblPr>
-      <w:tblStyle w:val="TableGrid"/>
+      <w:tblStyle w:val="Grilledutableau"/>
       <w:tblW w:w="8460" w:type="dxa"/>
       <w:jc w:val="center"/>
       <w:tblBorders>
@@ -9573,7 +10004,7 @@
   </w:tbl>
   <w:p>
     <w:pPr>
-      <w:pStyle w:val="Header"/>
+      <w:pStyle w:val="En-tte"/>
       <w:tabs>
         <w:tab w:val="clear" w:pos="4536"/>
         <w:tab w:val="clear" w:pos="9072"/>
@@ -9693,7 +10124,7 @@
                             <w:rPr>
                               <w:noProof/>
                             </w:rPr>
-                            <w:object w:dxaOrig="760" w:dyaOrig="520" w14:anchorId="2094FED2">
+                            <w:object w:dxaOrig="765" w:dyaOrig="525" w14:anchorId="2094FED2">
                               <v:shapetype id="_x0000_t75" coordsize="21600,21600" o:spt="75" o:preferrelative="t" path="m@4@5l@4@11@9@11@9@5xe" filled="f" stroked="f">
                                 <v:stroke joinstyle="miter"/>
                                 <v:formulas>
@@ -9713,11 +10144,11 @@
                                 <v:path o:extrusionok="f" gradientshapeok="t" o:connecttype="rect"/>
                                 <o:lock v:ext="edit" aspectratio="t"/>
                               </v:shapetype>
-                              <v:shape id="_x0000_i1025" type="#_x0000_t75" alt="" style="width:38pt;height:26pt;mso-width-percent:0;mso-height-percent:0;mso-width-percent:0;mso-height-percent:0" filled="t">
+                              <v:shape id="_x0000_i1026" type="#_x0000_t75" alt="" style="width:38.25pt;height:26.25pt;mso-width-percent:0;mso-height-percent:0;mso-width-percent:0;mso-height-percent:0" filled="t">
                                 <v:fill color2="black"/>
                                 <v:imagedata r:id="rId2" o:title="" croptop="-22f" cropbottom="-22f" cropleft="-25f" cropright="-25f"/>
                               </v:shape>
-                              <o:OLEObject Type="Embed" ProgID="Word.Picture.8" ShapeID="_x0000_i1025" DrawAspect="Content" ObjectID="_1742752085" r:id="rId3"/>
+                              <o:OLEObject Type="Embed" ProgID="Word.Picture.8" ShapeID="_x0000_i1026" DrawAspect="Content" ObjectID="_1750770791" r:id="rId3"/>
                             </w:object>
                           </w:r>
                         </w:p>
@@ -9763,11 +10194,7 @@
         </mc:Choice>
         <mc:Fallback>
           <w:pict>
-            <v:shapetype w14:anchorId="20DB70F0" id="_x0000_t202" coordsize="21600,21600" o:spt="202" path="m,l,21600r21600,l21600,xe">
-              <v:stroke joinstyle="miter"/>
-              <v:path gradientshapeok="t" o:connecttype="rect"/>
-            </v:shapetype>
-            <v:shape id="Text Box 17" o:spid="_x0000_s1030" type="#_x0000_t202" style="position:absolute;left:0;text-align:left;margin-left:37.35pt;margin-top:21.2pt;width:78.5pt;height:49.7pt;z-index:251663360;visibility:visible;mso-wrap-style:square;mso-width-percent:0;mso-height-percent:0;mso-wrap-distance-left:9.05pt;mso-wrap-distance-top:0;mso-wrap-distance-right:9.05pt;mso-wrap-distance-bottom:0;mso-position-horizontal:absolute;mso-position-horizontal-relative:page;mso-position-vertical:absolute;mso-position-vertical-relative:page;mso-width-percent:0;mso-height-percent:0;mso-width-relative:page;mso-height-relative:page;v-text-anchor:top" o:gfxdata="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" stroked="f">
+            <v:shape w14:anchorId="20DB70F0" id="Text Box 17" o:spid="_x0000_s1030" type="#_x0000_t202" style="position:absolute;left:0;text-align:left;margin-left:37.35pt;margin-top:21.2pt;width:78.5pt;height:49.7pt;z-index:251663360;visibility:visible;mso-wrap-style:square;mso-width-percent:0;mso-height-percent:0;mso-wrap-distance-left:9.05pt;mso-wrap-distance-top:0;mso-wrap-distance-right:9.05pt;mso-wrap-distance-bottom:0;mso-position-horizontal:absolute;mso-position-horizontal-relative:page;mso-position-vertical:absolute;mso-position-vertical-relative:page;mso-width-percent:0;mso-height-percent:0;mso-width-relative:page;mso-height-relative:page;v-text-anchor:top" o:gfxdata="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" stroked="f">
               <v:fill opacity="0"/>
               <v:path arrowok="t"/>
               <v:textbox inset=".45pt,.45pt,.45pt,.45pt">
@@ -9792,12 +10219,12 @@
                       <w:rPr>
                         <w:noProof/>
                       </w:rPr>
-                      <w:object w:dxaOrig="760" w:dyaOrig="520" w14:anchorId="2094FED2">
-                        <v:shape id="_x0000_i1025" type="#_x0000_t75" alt="" style="width:38pt;height:26pt;mso-width-percent:0;mso-height-percent:0;mso-width-percent:0;mso-height-percent:0" filled="t">
+                      <w:object w:dxaOrig="765" w:dyaOrig="525" w14:anchorId="2094FED2">
+                        <v:shape id="_x0000_i1026" type="#_x0000_t75" alt="" style="width:38.25pt;height:26.25pt;mso-width-percent:0;mso-height-percent:0;mso-width-percent:0;mso-height-percent:0" filled="t">
                           <v:fill color2="black"/>
                           <v:imagedata r:id="rId2" o:title="" croptop="-22f" cropbottom="-22f" cropleft="-25f" cropright="-25f"/>
                         </v:shape>
-                        <o:OLEObject Type="Embed" ProgID="Word.Picture.8" ShapeID="_x0000_i1025" DrawAspect="Content" ObjectID="_1742752085" r:id="rId4"/>
+                        <o:OLEObject Type="Embed" ProgID="Word.Picture.8" ShapeID="_x0000_i1026" DrawAspect="Content" ObjectID="_1750770791" r:id="rId4"/>
                       </w:object>
                     </w:r>
                   </w:p>
@@ -10027,15 +10454,7 @@
                           <w:sz w:val="22"/>
                           <w:szCs w:val="22"/>
                         </w:rPr>
-                        <w:t xml:space="preserve">  </w:t>
-                      </w:r>
-                      <w:r>
-                        <w:rPr>
-                          <w:kern w:val="1"/>
-                          <w:sz w:val="22"/>
-                          <w:szCs w:val="22"/>
-                        </w:rPr>
-                        <w:t>1</w:t>
+                        <w:t xml:space="preserve">  1</w:t>
                       </w:r>
                       <w:r>
                         <w:rPr>
@@ -10130,7 +10549,7 @@
             </wp:anchor>
           </w:drawing>
         </mc:Choice>
-        <mc:Fallback>
+        <mc:Fallback xmlns:w16du="http://schemas.microsoft.com/office/word/2023/wordml/word16du">
           <w:pict>
             <v:line w14:anchorId="432B8050" id="Line 8" o:spid="_x0000_s1026" style="position:absolute;z-index:-251660288;visibility:visible;mso-wrap-style:square;mso-width-percent:0;mso-height-percent:0;mso-wrap-distance-left:9pt;mso-wrap-distance-top:0;mso-wrap-distance-right:9pt;mso-wrap-distance-bottom:0;mso-position-horizontal:absolute;mso-position-horizontal-relative:page;mso-position-vertical:absolute;mso-position-vertical-relative:page;mso-width-percent:0;mso-height-percent:0;mso-width-relative:page;mso-height-relative:page" from="439.2pt,3in" to="547.25pt,216.05pt" o:gfxdata="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" strokeweight=".26mm">
               <v:stroke joinstyle="miter" endcap="square"/>
@@ -10146,7 +10565,7 @@
 </file>
 
 <file path=word/numbering.xml><?xml version="1.0" encoding="utf-8"?>
-<w:numbering xmlns:wpc="http://schemas.microsoft.com/office/word/2010/wordprocessingCanvas" xmlns:cx="http://schemas.microsoft.com/office/drawing/2014/chartex" xmlns:cx1="http://schemas.microsoft.com/office/drawing/2015/9/8/chartex" xmlns:cx2="http://schemas.microsoft.com/office/drawing/2015/10/21/chartex" xmlns:cx3="http://schemas.microsoft.com/office/drawing/2016/5/9/chartex" xmlns:cx4="http://schemas.microsoft.com/office/drawing/2016/5/10/chartex" xmlns:cx5="http://schemas.microsoft.com/office/drawing/2016/5/11/chartex" xmlns:cx6="http://schemas.microsoft.com/office/drawing/2016/5/12/chartex" xmlns:cx7="http://schemas.microsoft.com/office/drawing/2016/5/13/chartex" xmlns:cx8="http://schemas.microsoft.com/office/drawing/2016/5/14/chartex" xmlns:mc="http://schemas.openxmlformats.org/markup-compatibility/2006" xmlns:aink="http://schemas.microsoft.com/office/drawing/2016/ink" xmlns:am3d="http://schemas.microsoft.com/office/drawing/2017/model3d" xmlns:o="urn:schemas-microsoft-com:office:office" xmlns:oel="http://schemas.microsoft.com/office/2019/extlst" xmlns:r="http://schemas.openxmlformats.org/officeDocument/2006/relationships" xmlns:m="http://schemas.openxmlformats.org/officeDocument/2006/math" xmlns:v="urn:schemas-microsoft-com:vml" xmlns:wp14="http://schemas.microsoft.com/office/word/2010/wordprocessingDrawing" xmlns:wp="http://schemas.openxmlformats.org/drawingml/2006/wordprocessingDrawing" xmlns:w10="urn:schemas-microsoft-com:office:word" xmlns:w="http://schemas.openxmlformats.org/wordprocessingml/2006/main" xmlns:w14="http://schemas.microsoft.com/office/word/2010/wordml" xmlns:w15="http://schemas.microsoft.com/office/word/2012/wordml" xmlns:w16cex="http://schemas.microsoft.com/office/word/2018/wordml/cex" xmlns:w16cid="http://schemas.microsoft.com/office/word/2016/wordml/cid" xmlns:w16="http://schemas.microsoft.com/office/word/2018/wordml" xmlns:w16du="http://schemas.microsoft.com/office/word/2023/wordml/word16du" xmlns:w16sdtdh="http://schemas.microsoft.com/office/word/2020/wordml/sdtdatahash" xmlns:w16se="http://schemas.microsoft.com/office/word/2015/wordml/symex" xmlns:wpg="http://schemas.microsoft.com/office/word/2010/wordprocessingGroup" xmlns:wpi="http://schemas.microsoft.com/office/word/2010/wordprocessingInk" xmlns:wne="http://schemas.microsoft.com/office/word/2006/wordml" xmlns:wps="http://schemas.microsoft.com/office/word/2010/wordprocessingShape" mc:Ignorable="w14 w15 w16se w16cid w16 w16cex w16sdtdh wp14">
+<w:numbering xmlns:wpc="http://schemas.microsoft.com/office/word/2010/wordprocessingCanvas" xmlns:cx="http://schemas.microsoft.com/office/drawing/2014/chartex" xmlns:cx1="http://schemas.microsoft.com/office/drawing/2015/9/8/chartex" xmlns:cx2="http://schemas.microsoft.com/office/drawing/2015/10/21/chartex" xmlns:cx3="http://schemas.microsoft.com/office/drawing/2016/5/9/chartex" xmlns:cx4="http://schemas.microsoft.com/office/drawing/2016/5/10/chartex" xmlns:cx5="http://schemas.microsoft.com/office/drawing/2016/5/11/chartex" xmlns:cx6="http://schemas.microsoft.com/office/drawing/2016/5/12/chartex" xmlns:cx7="http://schemas.microsoft.com/office/drawing/2016/5/13/chartex" xmlns:cx8="http://schemas.microsoft.com/office/drawing/2016/5/14/chartex" xmlns:mc="http://schemas.openxmlformats.org/markup-compatibility/2006" xmlns:aink="http://schemas.microsoft.com/office/drawing/2016/ink" xmlns:am3d="http://schemas.microsoft.com/office/drawing/2017/model3d" xmlns:o="urn:schemas-microsoft-com:office:office" xmlns:oel="http://schemas.microsoft.com/office/2019/extlst" xmlns:r="http://schemas.openxmlformats.org/officeDocument/2006/relationships" xmlns:m="http://schemas.openxmlformats.org/officeDocument/2006/math" xmlns:v="urn:schemas-microsoft-com:vml" xmlns:wp14="http://schemas.microsoft.com/office/word/2010/wordprocessingDrawing" xmlns:wp="http://schemas.openxmlformats.org/drawingml/2006/wordprocessingDrawing" xmlns:w10="urn:schemas-microsoft-com:office:word" xmlns:w="http://schemas.openxmlformats.org/wordprocessingml/2006/main" xmlns:w14="http://schemas.microsoft.com/office/word/2010/wordml" xmlns:w15="http://schemas.microsoft.com/office/word/2012/wordml" xmlns:w16cex="http://schemas.microsoft.com/office/word/2018/wordml/cex" xmlns:w16cid="http://schemas.microsoft.com/office/word/2016/wordml/cid" xmlns:w16="http://schemas.microsoft.com/office/word/2018/wordml" xmlns:w16sdtdh="http://schemas.microsoft.com/office/word/2020/wordml/sdtdatahash" xmlns:w16se="http://schemas.microsoft.com/office/word/2015/wordml/symex" xmlns:wpg="http://schemas.microsoft.com/office/word/2010/wordprocessingGroup" xmlns:wpi="http://schemas.microsoft.com/office/word/2010/wordprocessingInk" xmlns:wne="http://schemas.microsoft.com/office/word/2006/wordml" xmlns:wps="http://schemas.microsoft.com/office/word/2010/wordprocessingShape" mc:Ignorable="w14 w15 w16se w16cid w16 w16cex w16sdtdh wp14">
   <w:abstractNum w:abstractNumId="0" w15:restartNumberingAfterBreak="0">
     <w:nsid w:val="00000001"/>
     <w:multiLevelType w:val="multilevel"/>
@@ -10154,7 +10573,7 @@
     <w:lvl w:ilvl="0">
       <w:start w:val="1"/>
       <w:numFmt w:val="none"/>
-      <w:pStyle w:val="Heading1"/>
+      <w:pStyle w:val="Titre1"/>
       <w:suff w:val="nothing"/>
       <w:lvlText w:val=""/>
       <w:lvlJc w:val="left"/>
@@ -10168,7 +10587,7 @@
     <w:lvl w:ilvl="1">
       <w:start w:val="1"/>
       <w:numFmt w:val="none"/>
-      <w:pStyle w:val="Heading2"/>
+      <w:pStyle w:val="Titre2"/>
       <w:suff w:val="nothing"/>
       <w:lvlText w:val=""/>
       <w:lvlJc w:val="left"/>
@@ -10182,7 +10601,7 @@
     <w:lvl w:ilvl="2">
       <w:start w:val="1"/>
       <w:numFmt w:val="none"/>
-      <w:pStyle w:val="Heading3"/>
+      <w:pStyle w:val="Titre3"/>
       <w:suff w:val="nothing"/>
       <w:lvlText w:val=""/>
       <w:lvlJc w:val="left"/>
@@ -10196,7 +10615,7 @@
     <w:lvl w:ilvl="3">
       <w:start w:val="1"/>
       <w:numFmt w:val="none"/>
-      <w:pStyle w:val="Heading4"/>
+      <w:pStyle w:val="Titre4"/>
       <w:suff w:val="nothing"/>
       <w:lvlText w:val=""/>
       <w:lvlJc w:val="left"/>
@@ -10210,7 +10629,7 @@
     <w:lvl w:ilvl="4">
       <w:start w:val="1"/>
       <w:numFmt w:val="none"/>
-      <w:pStyle w:val="Heading5"/>
+      <w:pStyle w:val="Titre5"/>
       <w:suff w:val="nothing"/>
       <w:lvlText w:val=""/>
       <w:lvlJc w:val="left"/>
@@ -10224,7 +10643,7 @@
     <w:lvl w:ilvl="5">
       <w:start w:val="1"/>
       <w:numFmt w:val="none"/>
-      <w:pStyle w:val="Heading6"/>
+      <w:pStyle w:val="Titre6"/>
       <w:suff w:val="nothing"/>
       <w:lvlText w:val=""/>
       <w:lvlJc w:val="left"/>
@@ -10238,7 +10657,7 @@
     <w:lvl w:ilvl="6">
       <w:start w:val="1"/>
       <w:numFmt w:val="none"/>
-      <w:pStyle w:val="Heading7"/>
+      <w:pStyle w:val="Titre7"/>
       <w:suff w:val="nothing"/>
       <w:lvlText w:val=""/>
       <w:lvlJc w:val="left"/>
@@ -11069,7 +11488,7 @@
       <w:szCs w:val="24"/>
     </w:rPr>
   </w:style>
-  <w:style w:type="paragraph" w:styleId="Heading1">
+  <w:style w:type="paragraph" w:styleId="Titre1">
     <w:name w:val="heading 1"/>
     <w:basedOn w:val="Normal"/>
     <w:next w:val="Normal"/>
@@ -11102,7 +11521,7 @@
       <w:lang w:eastAsia="zh-CN"/>
     </w:rPr>
   </w:style>
-  <w:style w:type="paragraph" w:styleId="Heading2">
+  <w:style w:type="paragraph" w:styleId="Titre2">
     <w:name w:val="heading 2"/>
     <w:basedOn w:val="Normal"/>
     <w:next w:val="Normal"/>
@@ -11129,9 +11548,9 @@
       <w:lang w:eastAsia="zh-CN"/>
     </w:rPr>
   </w:style>
-  <w:style w:type="paragraph" w:styleId="Heading3">
+  <w:style w:type="paragraph" w:styleId="Titre3">
     <w:name w:val="heading 3"/>
-    <w:basedOn w:val="Heading2"/>
+    <w:basedOn w:val="Titre2"/>
     <w:next w:val="Normal"/>
     <w:qFormat/>
     <w:pPr>
@@ -11144,7 +11563,7 @@
       <w:color w:val="800080"/>
     </w:rPr>
   </w:style>
-  <w:style w:type="paragraph" w:styleId="Heading4">
+  <w:style w:type="paragraph" w:styleId="Titre4">
     <w:name w:val="heading 4"/>
     <w:basedOn w:val="Normal"/>
     <w:next w:val="Normal"/>
@@ -11168,7 +11587,7 @@
       <w:lang w:eastAsia="zh-CN"/>
     </w:rPr>
   </w:style>
-  <w:style w:type="paragraph" w:styleId="Heading5">
+  <w:style w:type="paragraph" w:styleId="Titre5">
     <w:name w:val="heading 5"/>
     <w:basedOn w:val="Normal"/>
     <w:next w:val="Normal"/>
@@ -11192,7 +11611,7 @@
       <w:lang w:eastAsia="zh-CN"/>
     </w:rPr>
   </w:style>
-  <w:style w:type="paragraph" w:styleId="Heading6">
+  <w:style w:type="paragraph" w:styleId="Titre6">
     <w:name w:val="heading 6"/>
     <w:basedOn w:val="Normal"/>
     <w:next w:val="Normal"/>
@@ -11217,7 +11636,7 @@
       <w:lang w:eastAsia="zh-CN"/>
     </w:rPr>
   </w:style>
-  <w:style w:type="paragraph" w:styleId="Heading7">
+  <w:style w:type="paragraph" w:styleId="Titre7">
     <w:name w:val="heading 7"/>
     <w:basedOn w:val="Normal"/>
     <w:next w:val="Normal"/>
@@ -11243,13 +11662,13 @@
       <w:lang w:eastAsia="zh-CN"/>
     </w:rPr>
   </w:style>
-  <w:style w:type="character" w:default="1" w:styleId="DefaultParagraphFont">
+  <w:style w:type="character" w:default="1" w:styleId="Policepardfaut">
     <w:name w:val="Default Paragraph Font"/>
     <w:uiPriority w:val="1"/>
     <w:semiHidden/>
     <w:unhideWhenUsed/>
   </w:style>
-  <w:style w:type="table" w:default="1" w:styleId="TableNormal">
+  <w:style w:type="table" w:default="1" w:styleId="TableauNormal">
     <w:name w:val="Normal Table"/>
     <w:uiPriority w:val="99"/>
     <w:semiHidden/>
@@ -11264,7 +11683,7 @@
       </w:tblCellMar>
     </w:tblPr>
   </w:style>
-  <w:style w:type="numbering" w:default="1" w:styleId="NoList">
+  <w:style w:type="numbering" w:default="1" w:styleId="Aucuneliste">
     <w:name w:val="No List"/>
     <w:uiPriority w:val="99"/>
     <w:semiHidden/>
@@ -11480,7 +11899,7 @@
   <w:style w:type="character" w:customStyle="1" w:styleId="WW-Policepardfaut">
     <w:name w:val="WW-Police par défaut"/>
   </w:style>
-  <w:style w:type="character" w:styleId="PageNumber">
+  <w:style w:type="character" w:styleId="Numrodepage">
     <w:name w:val="page number"/>
     <w:basedOn w:val="WW-Policepardfaut"/>
   </w:style>
@@ -11542,10 +11961,10 @@
   <w:style w:type="character" w:customStyle="1" w:styleId="Policepardfaut1">
     <w:name w:val="Police par défaut1"/>
   </w:style>
-  <w:style w:type="paragraph" w:customStyle="1" w:styleId="Titre2">
+  <w:style w:type="paragraph" w:customStyle="1" w:styleId="Titre20">
     <w:name w:val="Titre2"/>
     <w:basedOn w:val="Normal"/>
-    <w:next w:val="BodyText"/>
+    <w:next w:val="Corpsdetexte"/>
     <w:pPr>
       <w:keepNext/>
       <w:suppressAutoHyphens/>
@@ -11562,7 +11981,7 @@
       <w:lang w:eastAsia="zh-CN"/>
     </w:rPr>
   </w:style>
-  <w:style w:type="paragraph" w:styleId="BodyText">
+  <w:style w:type="paragraph" w:styleId="Corpsdetexte">
     <w:name w:val="Body Text"/>
     <w:basedOn w:val="Normal"/>
     <w:pPr>
@@ -11578,14 +11997,14 @@
       <w:lang w:eastAsia="zh-CN"/>
     </w:rPr>
   </w:style>
-  <w:style w:type="paragraph" w:styleId="List">
+  <w:style w:type="paragraph" w:styleId="Liste">
     <w:name w:val="List"/>
-    <w:basedOn w:val="BodyText"/>
+    <w:basedOn w:val="Corpsdetexte"/>
     <w:rPr>
       <w:rFonts w:cs="Tahoma"/>
     </w:rPr>
   </w:style>
-  <w:style w:type="paragraph" w:styleId="Caption">
+  <w:style w:type="paragraph" w:styleId="Lgende">
     <w:name w:val="caption"/>
     <w:basedOn w:val="Normal"/>
     <w:qFormat/>
@@ -11639,7 +12058,7 @@
   <w:style w:type="paragraph" w:customStyle="1" w:styleId="WW-Titre">
     <w:name w:val="WW-Titre"/>
     <w:basedOn w:val="Normal"/>
-    <w:next w:val="BodyText"/>
+    <w:next w:val="Corpsdetexte"/>
     <w:pPr>
       <w:keepNext/>
       <w:suppressAutoHyphens/>
@@ -11656,10 +12075,10 @@
       <w:lang w:eastAsia="zh-CN"/>
     </w:rPr>
   </w:style>
-  <w:style w:type="paragraph" w:styleId="Subtitle">
+  <w:style w:type="paragraph" w:styleId="Sous-titre">
     <w:name w:val="Subtitle"/>
-    <w:basedOn w:val="Titre2"/>
-    <w:next w:val="BodyText"/>
+    <w:basedOn w:val="Titre20"/>
+    <w:next w:val="Corpsdetexte"/>
     <w:qFormat/>
     <w:pPr>
       <w:jc w:val="center"/>
@@ -11686,7 +12105,7 @@
       <w:lang w:eastAsia="zh-CN"/>
     </w:rPr>
   </w:style>
-  <w:style w:type="paragraph" w:styleId="Header">
+  <w:style w:type="paragraph" w:styleId="En-tte">
     <w:name w:val="header"/>
     <w:basedOn w:val="Normal"/>
     <w:pPr>
@@ -11705,7 +12124,7 @@
       <w:lang w:eastAsia="zh-CN"/>
     </w:rPr>
   </w:style>
-  <w:style w:type="paragraph" w:styleId="Footer">
+  <w:style w:type="paragraph" w:styleId="Pieddepage">
     <w:name w:val="footer"/>
     <w:basedOn w:val="Normal"/>
     <w:pPr>
@@ -11820,7 +12239,7 @@
       <w:lang w:eastAsia="zh-CN"/>
     </w:rPr>
   </w:style>
-  <w:style w:type="paragraph" w:styleId="FootnoteText">
+  <w:style w:type="paragraph" w:styleId="Notedebasdepage">
     <w:name w:val="footnote text"/>
     <w:basedOn w:val="Normal"/>
     <w:pPr>
@@ -11990,7 +12409,7 @@
   </w:style>
   <w:style w:type="paragraph" w:customStyle="1" w:styleId="Contenudetableau">
     <w:name w:val="Contenu de tableau"/>
-    <w:basedOn w:val="BodyText"/>
+    <w:basedOn w:val="Corpsdetexte"/>
     <w:pPr>
       <w:suppressLineNumbers/>
     </w:pPr>
@@ -12073,7 +12492,7 @@
       <w:iCs/>
     </w:rPr>
   </w:style>
-  <w:style w:type="paragraph" w:customStyle="1" w:styleId="TITRE4">
+  <w:style w:type="paragraph" w:customStyle="1" w:styleId="TITRE40">
     <w:name w:val="TITRE4"/>
     <w:basedOn w:val="Normal"/>
     <w:pPr>
@@ -12090,7 +12509,7 @@
       <w:lang w:eastAsia="zh-CN"/>
     </w:rPr>
   </w:style>
-  <w:style w:type="paragraph" w:customStyle="1" w:styleId="TITRE5">
+  <w:style w:type="paragraph" w:customStyle="1" w:styleId="TITRE50">
     <w:name w:val="TITRE5"/>
     <w:basedOn w:val="Normal"/>
     <w:pPr>
@@ -12142,12 +12561,12 @@
   </w:style>
   <w:style w:type="paragraph" w:customStyle="1" w:styleId="Contenuducadre">
     <w:name w:val="Contenu du cadre"/>
-    <w:basedOn w:val="BodyText"/>
+    <w:basedOn w:val="Corpsdetexte"/>
   </w:style>
-  <w:style w:type="paragraph" w:customStyle="1" w:styleId="Titre1">
+  <w:style w:type="paragraph" w:customStyle="1" w:styleId="Titre10">
     <w:name w:val="Titre1"/>
     <w:basedOn w:val="Normal"/>
-    <w:next w:val="BodyText"/>
+    <w:next w:val="Corpsdetexte"/>
     <w:pPr>
       <w:keepNext/>
       <w:suppressAutoHyphens/>
@@ -12230,9 +12649,9 @@
       <w:lang w:eastAsia="zh-CN"/>
     </w:rPr>
   </w:style>
-  <w:style w:type="table" w:styleId="TableGrid">
+  <w:style w:type="table" w:styleId="Grilledutableau">
     <w:name w:val="Table Grid"/>
-    <w:basedOn w:val="TableNormal"/>
+    <w:basedOn w:val="TableauNormal"/>
     <w:uiPriority w:val="59"/>
     <w:rsid w:val="00ED0284"/>
     <w:tblPr>
@@ -12246,7 +12665,7 @@
       </w:tblBorders>
     </w:tblPr>
   </w:style>
-  <w:style w:type="paragraph" w:styleId="ListParagraph">
+  <w:style w:type="paragraph" w:styleId="Paragraphedeliste">
     <w:name w:val="List Paragraph"/>
     <w:basedOn w:val="Normal"/>
     <w:uiPriority w:val="34"/>

</xml_diff>

<commit_message>
mise à jour du doc d'avenant pour déplacer le champ libre
</commit_message>
<xml_diff>
--- a/documents/Avenant-template.docx
+++ b/documents/Avenant-template.docx
@@ -33,6 +33,7 @@
         <w:t xml:space="preserve">{% if </w:t>
       </w:r>
       <w:proofErr w:type="spellStart"/>
+      <w:proofErr w:type="gramStart"/>
       <w:r>
         <w:rPr>
           <w:rFonts w:ascii="TimesNewRomanPS-BoldMT" w:hAnsi="TimesNewRomanPS-BoldMT" w:cs="TimesNewRomanPS-BoldMT"/>
@@ -41,6 +42,7 @@
         <w:t>convention.numero</w:t>
       </w:r>
       <w:proofErr w:type="spellEnd"/>
+      <w:proofErr w:type="gramEnd"/>
       <w:r>
         <w:rPr>
           <w:rFonts w:ascii="TimesNewRomanPSMT" w:hAnsi="TimesNewRomanPSMT" w:cs="TimesNewRomanPSMT"/>
@@ -310,11 +312,19 @@
       <w:pPr>
         <w:jc w:val="both"/>
       </w:pPr>
-      <w:r>
-        <w:rPr>
-          <w:rFonts w:ascii="TimesNewRomanPSMT" w:hAnsi="TimesNewRomanPSMT" w:cs="TimesNewRomanPSMT"/>
-        </w:rPr>
-        <w:t>d'une part,</w:t>
+      <w:proofErr w:type="gramStart"/>
+      <w:r>
+        <w:rPr>
+          <w:rFonts w:ascii="TimesNewRomanPSMT" w:hAnsi="TimesNewRomanPSMT" w:cs="TimesNewRomanPSMT"/>
+        </w:rPr>
+        <w:t>d'une</w:t>
+      </w:r>
+      <w:proofErr w:type="gramEnd"/>
+      <w:r>
+        <w:rPr>
+          <w:rFonts w:ascii="TimesNewRomanPSMT" w:hAnsi="TimesNewRomanPSMT" w:cs="TimesNewRomanPSMT"/>
+        </w:rPr>
+        <w:t xml:space="preserve"> part,</w:t>
       </w:r>
     </w:p>
     <w:p>
@@ -744,11 +754,19 @@
       <w:pPr>
         <w:jc w:val="both"/>
       </w:pPr>
-      <w:r>
-        <w:rPr>
-          <w:rFonts w:ascii="TimesNewRomanPSMT" w:hAnsi="TimesNewRomanPSMT" w:cs="TimesNewRomanPSMT"/>
-        </w:rPr>
-        <w:t>d'autre part,</w:t>
+      <w:proofErr w:type="gramStart"/>
+      <w:r>
+        <w:rPr>
+          <w:rFonts w:ascii="TimesNewRomanPSMT" w:hAnsi="TimesNewRomanPSMT" w:cs="TimesNewRomanPSMT"/>
+        </w:rPr>
+        <w:t>d'autre</w:t>
+      </w:r>
+      <w:proofErr w:type="gramEnd"/>
+      <w:r>
+        <w:rPr>
+          <w:rFonts w:ascii="TimesNewRomanPSMT" w:hAnsi="TimesNewRomanPSMT" w:cs="TimesNewRomanPSMT"/>
+        </w:rPr>
+        <w:t xml:space="preserve"> part,</w:t>
       </w:r>
     </w:p>
     <w:p>
@@ -768,6 +786,7 @@
       </w:r>
       <w:bookmarkStart w:id="7" w:name="NomProgramme1"/>
       <w:bookmarkEnd w:id="7"/>
+      <w:proofErr w:type="gramStart"/>
       <w:r>
         <w:rPr>
           <w:rFonts w:ascii="TimesNewRomanPSMT" w:hAnsi="TimesNewRomanPSMT" w:cs="TimesNewRomanPSMT"/>
@@ -782,6 +801,7 @@
         <w:t>programme.nom</w:t>
       </w:r>
       <w:proofErr w:type="spellEnd"/>
+      <w:proofErr w:type="gramEnd"/>
       <w:r>
         <w:rPr>
           <w:rFonts w:ascii="TimesNewRomanPSMT" w:hAnsi="TimesNewRomanPSMT" w:cs="TimesNewRomanPSMT"/>
@@ -936,11 +956,19 @@
           <w:rFonts w:ascii="TimesNewRomanPSMT" w:hAnsi="TimesNewRomanPSMT" w:cs="TimesNewRomanPSMT"/>
         </w:rPr>
       </w:pPr>
-      <w:r>
-        <w:rPr>
-          <w:rFonts w:ascii="TimesNewRomanPSMT" w:hAnsi="TimesNewRomanPSMT" w:cs="TimesNewRomanPSMT"/>
-        </w:rPr>
-        <w:t>sont convenus de ce qui suit :</w:t>
+      <w:proofErr w:type="gramStart"/>
+      <w:r>
+        <w:rPr>
+          <w:rFonts w:ascii="TimesNewRomanPSMT" w:hAnsi="TimesNewRomanPSMT" w:cs="TimesNewRomanPSMT"/>
+        </w:rPr>
+        <w:t>sont</w:t>
+      </w:r>
+      <w:proofErr w:type="gramEnd"/>
+      <w:r>
+        <w:rPr>
+          <w:rFonts w:ascii="TimesNewRomanPSMT" w:hAnsi="TimesNewRomanPSMT" w:cs="TimesNewRomanPSMT"/>
+        </w:rPr>
+        <w:t xml:space="preserve"> convenus de ce qui suit :</w:t>
       </w:r>
     </w:p>
     <w:p>
@@ -1022,19 +1050,106 @@
         <w:rPr>
           <w:rFonts w:ascii="TimesNewRomanPSMT" w:hAnsi="TimesNewRomanPSMT" w:cs="TimesNewRomanPSMT"/>
         </w:rPr>
+        <w:t xml:space="preserve"> </w:t>
+      </w:r>
+      <w:proofErr w:type="gramStart"/>
+      <w:r>
+        <w:rPr>
+          <w:rFonts w:ascii="TimesNewRomanPSMT" w:hAnsi="TimesNewRomanPSMT" w:cs="TimesNewRomanPSMT"/>
+        </w:rPr>
+        <w:t>%}</w:t>
+      </w:r>
+      <w:r>
+        <w:rPr>
+          <w:rFonts w:ascii="TimesNewRomanPSMT" w:hAnsi="TimesNewRomanPSMT" w:cs="TimesNewRomanPSMT"/>
+        </w:rPr>
+        <w:t>Modification</w:t>
+      </w:r>
+      <w:proofErr w:type="gramEnd"/>
+      <w:r>
+        <w:rPr>
+          <w:rFonts w:ascii="TimesNewRomanPSMT" w:hAnsi="TimesNewRomanPSMT" w:cs="TimesNewRomanPSMT"/>
+        </w:rPr>
+        <w:t xml:space="preserve"> du </w:t>
+      </w:r>
+      <w:r>
+        <w:rPr>
+          <w:rFonts w:ascii="TimesNewRomanPSMT" w:hAnsi="TimesNewRomanPSMT" w:cs="TimesNewRomanPSMT"/>
+        </w:rPr>
+        <w:t>bailleur</w:t>
+      </w:r>
+    </w:p>
+    <w:p>
+      <w:pPr>
+        <w:rPr>
+          <w:rFonts w:ascii="TimesNewRomanPSMT" w:hAnsi="TimesNewRomanPSMT" w:cs="TimesNewRomanPSMT"/>
+        </w:rPr>
+      </w:pPr>
+      <w:r>
+        <w:rPr>
+          <w:rFonts w:ascii="TimesNewRomanPSMT" w:hAnsi="TimesNewRomanPSMT" w:cs="TimesNewRomanPSMT"/>
+        </w:rPr>
+        <w:t xml:space="preserve">{% </w:t>
+      </w:r>
+      <w:proofErr w:type="spellStart"/>
+      <w:r>
+        <w:rPr>
+          <w:rFonts w:ascii="TimesNewRomanPSMT" w:hAnsi="TimesNewRomanPSMT" w:cs="TimesNewRomanPSMT"/>
+        </w:rPr>
+        <w:t>endif</w:t>
+      </w:r>
+      <w:proofErr w:type="spellEnd"/>
+      <w:r>
+        <w:rPr>
+          <w:rFonts w:ascii="TimesNewRomanPSMT" w:hAnsi="TimesNewRomanPSMT" w:cs="TimesNewRomanPSMT"/>
+        </w:rPr>
+        <w:t xml:space="preserve"> </w:t>
+      </w:r>
+      <w:proofErr w:type="gramStart"/>
+      <w:r>
+        <w:rPr>
+          <w:rFonts w:ascii="TimesNewRomanPSMT" w:hAnsi="TimesNewRomanPSMT" w:cs="TimesNewRomanPSMT"/>
+        </w:rPr>
+        <w:t>%}</w:t>
+      </w:r>
+      <w:r>
+        <w:rPr>
+          <w:rFonts w:ascii="TimesNewRomanPSMT" w:hAnsi="TimesNewRomanPSMT" w:cs="TimesNewRomanPSMT"/>
+        </w:rPr>
+        <w:t>{</w:t>
+      </w:r>
+      <w:proofErr w:type="gramEnd"/>
+      <w:r>
+        <w:rPr>
+          <w:rFonts w:ascii="TimesNewRomanPSMT" w:hAnsi="TimesNewRomanPSMT" w:cs="TimesNewRomanPSMT"/>
+        </w:rPr>
+        <w:t xml:space="preserve">% if </w:t>
+      </w:r>
+      <w:proofErr w:type="spellStart"/>
+      <w:r>
+        <w:rPr>
+          <w:rFonts w:ascii="TimesNewRomanPSMT" w:hAnsi="TimesNewRomanPSMT" w:cs="TimesNewRomanPSMT"/>
+        </w:rPr>
+        <w:t>avenant_type_programme</w:t>
+      </w:r>
+      <w:proofErr w:type="spellEnd"/>
+      <w:r>
+        <w:rPr>
+          <w:rFonts w:ascii="TimesNewRomanPSMT" w:hAnsi="TimesNewRomanPSMT" w:cs="TimesNewRomanPSMT"/>
+        </w:rPr>
         <w:t xml:space="preserve"> %}</w:t>
       </w:r>
       <w:r>
         <w:rPr>
           <w:rFonts w:ascii="TimesNewRomanPSMT" w:hAnsi="TimesNewRomanPSMT" w:cs="TimesNewRomanPSMT"/>
         </w:rPr>
-        <w:t xml:space="preserve">Modification du </w:t>
-      </w:r>
-      <w:r>
-        <w:rPr>
-          <w:rFonts w:ascii="TimesNewRomanPSMT" w:hAnsi="TimesNewRomanPSMT" w:cs="TimesNewRomanPSMT"/>
-        </w:rPr>
-        <w:t>bailleur</w:t>
+        <w:t xml:space="preserve">Modification </w:t>
+      </w:r>
+      <w:r>
+        <w:rPr>
+          <w:rFonts w:ascii="TimesNewRomanPSMT" w:hAnsi="TimesNewRomanPSMT" w:cs="TimesNewRomanPSMT"/>
+        </w:rPr>
+        <w:t>de l’opération</w:t>
       </w:r>
     </w:p>
     <w:p>
@@ -1061,119 +1176,88 @@
         <w:rPr>
           <w:rFonts w:ascii="TimesNewRomanPSMT" w:hAnsi="TimesNewRomanPSMT" w:cs="TimesNewRomanPSMT"/>
         </w:rPr>
+        <w:t xml:space="preserve"> </w:t>
+      </w:r>
+      <w:proofErr w:type="gramStart"/>
+      <w:r>
+        <w:rPr>
+          <w:rFonts w:ascii="TimesNewRomanPSMT" w:hAnsi="TimesNewRomanPSMT" w:cs="TimesNewRomanPSMT"/>
+        </w:rPr>
+        <w:t>%}</w:t>
+      </w:r>
+      <w:r>
+        <w:rPr>
+          <w:rFonts w:ascii="TimesNewRomanPSMT" w:hAnsi="TimesNewRomanPSMT" w:cs="TimesNewRomanPSMT"/>
+        </w:rPr>
+        <w:t>{</w:t>
+      </w:r>
+      <w:proofErr w:type="gramEnd"/>
+      <w:r>
+        <w:rPr>
+          <w:rFonts w:ascii="TimesNewRomanPSMT" w:hAnsi="TimesNewRomanPSMT" w:cs="TimesNewRomanPSMT"/>
+        </w:rPr>
+        <w:t xml:space="preserve">% if </w:t>
+      </w:r>
+      <w:proofErr w:type="spellStart"/>
+      <w:r>
+        <w:rPr>
+          <w:rFonts w:ascii="TimesNewRomanPSMT" w:hAnsi="TimesNewRomanPSMT" w:cs="TimesNewRomanPSMT"/>
+        </w:rPr>
+        <w:t>avenant_type_logements</w:t>
+      </w:r>
+      <w:proofErr w:type="spellEnd"/>
+      <w:r>
+        <w:rPr>
+          <w:rFonts w:ascii="TimesNewRomanPSMT" w:hAnsi="TimesNewRomanPSMT" w:cs="TimesNewRomanPSMT"/>
+        </w:rPr>
         <w:t xml:space="preserve"> %}</w:t>
       </w:r>
       <w:r>
         <w:rPr>
           <w:rFonts w:ascii="TimesNewRomanPSMT" w:hAnsi="TimesNewRomanPSMT" w:cs="TimesNewRomanPSMT"/>
         </w:rPr>
-        <w:t xml:space="preserve">{% if </w:t>
+        <w:t>Modification du programme</w:t>
+      </w:r>
+    </w:p>
+    <w:p>
+      <w:pPr>
+        <w:rPr>
+          <w:rFonts w:ascii="TimesNewRomanPSMT" w:hAnsi="TimesNewRomanPSMT" w:cs="TimesNewRomanPSMT"/>
+        </w:rPr>
+      </w:pPr>
+      <w:r>
+        <w:rPr>
+          <w:rFonts w:ascii="TimesNewRomanPSMT" w:hAnsi="TimesNewRomanPSMT" w:cs="TimesNewRomanPSMT"/>
+        </w:rPr>
+        <w:t xml:space="preserve">{% </w:t>
       </w:r>
       <w:proofErr w:type="spellStart"/>
       <w:r>
         <w:rPr>
           <w:rFonts w:ascii="TimesNewRomanPSMT" w:hAnsi="TimesNewRomanPSMT" w:cs="TimesNewRomanPSMT"/>
         </w:rPr>
-        <w:t>avenant_type_programme</w:t>
+        <w:t>endif</w:t>
       </w:r>
       <w:proofErr w:type="spellEnd"/>
       <w:r>
         <w:rPr>
           <w:rFonts w:ascii="TimesNewRomanPSMT" w:hAnsi="TimesNewRomanPSMT" w:cs="TimesNewRomanPSMT"/>
         </w:rPr>
-        <w:t xml:space="preserve"> %}</w:t>
-      </w:r>
-      <w:r>
-        <w:rPr>
-          <w:rFonts w:ascii="TimesNewRomanPSMT" w:hAnsi="TimesNewRomanPSMT" w:cs="TimesNewRomanPSMT"/>
-        </w:rPr>
-        <w:t xml:space="preserve">Modification </w:t>
-      </w:r>
-      <w:r>
-        <w:rPr>
-          <w:rFonts w:ascii="TimesNewRomanPSMT" w:hAnsi="TimesNewRomanPSMT" w:cs="TimesNewRomanPSMT"/>
-        </w:rPr>
-        <w:t>de l’opération</w:t>
-      </w:r>
-    </w:p>
-    <w:p>
-      <w:pPr>
-        <w:rPr>
-          <w:rFonts w:ascii="TimesNewRomanPSMT" w:hAnsi="TimesNewRomanPSMT" w:cs="TimesNewRomanPSMT"/>
-        </w:rPr>
-      </w:pPr>
-      <w:r>
-        <w:rPr>
-          <w:rFonts w:ascii="TimesNewRomanPSMT" w:hAnsi="TimesNewRomanPSMT" w:cs="TimesNewRomanPSMT"/>
-        </w:rPr>
-        <w:t xml:space="preserve">{% </w:t>
-      </w:r>
-      <w:proofErr w:type="spellStart"/>
-      <w:r>
-        <w:rPr>
-          <w:rFonts w:ascii="TimesNewRomanPSMT" w:hAnsi="TimesNewRomanPSMT" w:cs="TimesNewRomanPSMT"/>
-        </w:rPr>
-        <w:t>endif</w:t>
-      </w:r>
-      <w:proofErr w:type="spellEnd"/>
-      <w:r>
-        <w:rPr>
-          <w:rFonts w:ascii="TimesNewRomanPSMT" w:hAnsi="TimesNewRomanPSMT" w:cs="TimesNewRomanPSMT"/>
-        </w:rPr>
-        <w:t xml:space="preserve"> %}</w:t>
-      </w:r>
-      <w:r>
-        <w:rPr>
-          <w:rFonts w:ascii="TimesNewRomanPSMT" w:hAnsi="TimesNewRomanPSMT" w:cs="TimesNewRomanPSMT"/>
-        </w:rPr>
-        <w:t xml:space="preserve">{% if </w:t>
-      </w:r>
-      <w:proofErr w:type="spellStart"/>
-      <w:r>
-        <w:rPr>
-          <w:rFonts w:ascii="TimesNewRomanPSMT" w:hAnsi="TimesNewRomanPSMT" w:cs="TimesNewRomanPSMT"/>
-        </w:rPr>
-        <w:t>avenant_type_logements</w:t>
-      </w:r>
-      <w:proofErr w:type="spellEnd"/>
-      <w:r>
-        <w:rPr>
-          <w:rFonts w:ascii="TimesNewRomanPSMT" w:hAnsi="TimesNewRomanPSMT" w:cs="TimesNewRomanPSMT"/>
-        </w:rPr>
-        <w:t xml:space="preserve"> %}</w:t>
-      </w:r>
-      <w:r>
-        <w:rPr>
-          <w:rFonts w:ascii="TimesNewRomanPSMT" w:hAnsi="TimesNewRomanPSMT" w:cs="TimesNewRomanPSMT"/>
-        </w:rPr>
-        <w:t>Modification du programme</w:t>
-      </w:r>
-    </w:p>
-    <w:p>
-      <w:pPr>
-        <w:rPr>
-          <w:rFonts w:ascii="TimesNewRomanPSMT" w:hAnsi="TimesNewRomanPSMT" w:cs="TimesNewRomanPSMT"/>
-        </w:rPr>
-      </w:pPr>
-      <w:r>
-        <w:rPr>
-          <w:rFonts w:ascii="TimesNewRomanPSMT" w:hAnsi="TimesNewRomanPSMT" w:cs="TimesNewRomanPSMT"/>
-        </w:rPr>
-        <w:t xml:space="preserve">{% </w:t>
-      </w:r>
-      <w:proofErr w:type="spellStart"/>
-      <w:r>
-        <w:rPr>
-          <w:rFonts w:ascii="TimesNewRomanPSMT" w:hAnsi="TimesNewRomanPSMT" w:cs="TimesNewRomanPSMT"/>
-        </w:rPr>
-        <w:t>endif</w:t>
-      </w:r>
-      <w:proofErr w:type="spellEnd"/>
-      <w:r>
-        <w:rPr>
-          <w:rFonts w:ascii="TimesNewRomanPSMT" w:hAnsi="TimesNewRomanPSMT" w:cs="TimesNewRomanPSMT"/>
-        </w:rPr>
-        <w:t xml:space="preserve"> %}{% if </w:t>
+        <w:t xml:space="preserve"> </w:t>
+      </w:r>
+      <w:proofErr w:type="gramStart"/>
+      <w:r>
+        <w:rPr>
+          <w:rFonts w:ascii="TimesNewRomanPSMT" w:hAnsi="TimesNewRomanPSMT" w:cs="TimesNewRomanPSMT"/>
+        </w:rPr>
+        <w:t>%}{</w:t>
+      </w:r>
+      <w:proofErr w:type="gramEnd"/>
+      <w:r>
+        <w:rPr>
+          <w:rFonts w:ascii="TimesNewRomanPSMT" w:hAnsi="TimesNewRomanPSMT" w:cs="TimesNewRomanPSMT"/>
+        </w:rPr>
+        <w:t xml:space="preserve">% if </w:t>
       </w:r>
       <w:proofErr w:type="spellStart"/>
       <w:r>
@@ -1598,7 +1682,14 @@
         <w:rPr>
           <w:rFonts w:ascii="TimesNewRomanPSMT" w:hAnsi="TimesNewRomanPSMT" w:cs="TimesNewRomanPSMT"/>
         </w:rPr>
-        <w:t xml:space="preserve">'opération {{ </w:t>
+        <w:t xml:space="preserve">'opération </w:t>
+      </w:r>
+      <w:proofErr w:type="gramStart"/>
+      <w:r>
+        <w:rPr>
+          <w:rFonts w:ascii="TimesNewRomanPSMT" w:hAnsi="TimesNewRomanPSMT" w:cs="TimesNewRomanPSMT"/>
+        </w:rPr>
+        <w:t xml:space="preserve">{{ </w:t>
       </w:r>
       <w:proofErr w:type="spellStart"/>
       <w:r>
@@ -1608,6 +1699,7 @@
         <w:t>programme.nom</w:t>
       </w:r>
       <w:proofErr w:type="spellEnd"/>
+      <w:proofErr w:type="gramEnd"/>
       <w:r>
         <w:rPr>
           <w:rFonts w:ascii="TimesNewRomanPSMT" w:hAnsi="TimesNewRomanPSMT" w:cs="TimesNewRomanPSMT"/>
@@ -1963,6 +2055,7 @@
               <w:t xml:space="preserve">{%tr for </w:t>
             </w:r>
             <w:proofErr w:type="spellStart"/>
+            <w:proofErr w:type="gramStart"/>
             <w:r>
               <w:rPr>
                 <w:sz w:val="16"/>
@@ -1972,6 +2065,7 @@
               <w:t>k,v</w:t>
             </w:r>
             <w:proofErr w:type="spellEnd"/>
+            <w:proofErr w:type="gramEnd"/>
             <w:r>
               <w:rPr>
                 <w:sz w:val="16"/>
@@ -2118,14 +2212,28 @@
         <w:rPr>
           <w:rFonts w:ascii="TimesNewRomanPSMT" w:hAnsi="TimesNewRomanPSMT" w:cs="TimesNewRomanPSMT"/>
         </w:rPr>
-        <w:t xml:space="preserve"> totale (art. R. 111-2 du code de la construction et de l’habitation) : {{ </w:t>
+        <w:t xml:space="preserve"> totale (art. R. 111-2 du code de la construction et de l’habitation) : </w:t>
+      </w:r>
+      <w:proofErr w:type="gramStart"/>
+      <w:r>
+        <w:rPr>
+          <w:rFonts w:ascii="TimesNewRomanPSMT" w:hAnsi="TimesNewRomanPSMT" w:cs="TimesNewRomanPSMT"/>
+        </w:rPr>
+        <w:t xml:space="preserve">{{ </w:t>
       </w:r>
       <w:proofErr w:type="spellStart"/>
       <w:r>
         <w:rPr>
           <w:rFonts w:ascii="TimesNewRomanPSMT" w:hAnsi="TimesNewRomanPSMT" w:cs="TimesNewRomanPSMT"/>
         </w:rPr>
-        <w:t>sh_totale|f</w:t>
+        <w:t>sh</w:t>
+      </w:r>
+      <w:proofErr w:type="gramEnd"/>
+      <w:r>
+        <w:rPr>
+          <w:rFonts w:ascii="TimesNewRomanPSMT" w:hAnsi="TimesNewRomanPSMT" w:cs="TimesNewRomanPSMT"/>
+        </w:rPr>
+        <w:t>_totale|f</w:t>
       </w:r>
       <w:proofErr w:type="spellEnd"/>
       <w:r>
@@ -2157,14 +2265,28 @@
         <w:rPr>
           <w:rFonts w:ascii="TimesNewRomanPSMT" w:hAnsi="TimesNewRomanPSMT" w:cs="TimesNewRomanPSMT"/>
         </w:rPr>
-        <w:t xml:space="preserve">3. Surface totale des annexes entrant dans le calcul de la surface utile (art. D. 353-16 (2°) du code de la construction et de l’habitation) : {{ </w:t>
+        <w:t xml:space="preserve">3. Surface totale des annexes entrant dans le calcul de la surface utile (art. D. 353-16 (2°) du code de la construction et de l’habitation) : </w:t>
+      </w:r>
+      <w:proofErr w:type="gramStart"/>
+      <w:r>
+        <w:rPr>
+          <w:rFonts w:ascii="TimesNewRomanPSMT" w:hAnsi="TimesNewRomanPSMT" w:cs="TimesNewRomanPSMT"/>
+        </w:rPr>
+        <w:t xml:space="preserve">{{ </w:t>
       </w:r>
       <w:proofErr w:type="spellStart"/>
       <w:r>
         <w:rPr>
           <w:rFonts w:ascii="TimesNewRomanPSMT" w:hAnsi="TimesNewRomanPSMT" w:cs="TimesNewRomanPSMT"/>
         </w:rPr>
-        <w:t>sar_totale|f</w:t>
+        <w:t>sar</w:t>
+      </w:r>
+      <w:proofErr w:type="gramEnd"/>
+      <w:r>
+        <w:rPr>
+          <w:rFonts w:ascii="TimesNewRomanPSMT" w:hAnsi="TimesNewRomanPSMT" w:cs="TimesNewRomanPSMT"/>
+        </w:rPr>
+        <w:t>_totale|f</w:t>
       </w:r>
       <w:proofErr w:type="spellEnd"/>
       <w:r>
@@ -2222,13 +2344,23 @@
         <w:t xml:space="preserve">{% if </w:t>
       </w:r>
       <w:proofErr w:type="spellStart"/>
-      <w:r>
-        <w:rPr>
-          <w:rFonts w:ascii="TimesNewRomanPSMT" w:hAnsi="TimesNewRomanPSMT" w:cs="TimesNewRomanPSMT"/>
-          <w:sz w:val="16"/>
-          <w:szCs w:val="16"/>
-        </w:rPr>
-        <w:t>lot.annexe_caves</w:t>
+      <w:proofErr w:type="gramStart"/>
+      <w:r>
+        <w:rPr>
+          <w:rFonts w:ascii="TimesNewRomanPSMT" w:hAnsi="TimesNewRomanPSMT" w:cs="TimesNewRomanPSMT"/>
+          <w:sz w:val="16"/>
+          <w:szCs w:val="16"/>
+        </w:rPr>
+        <w:t>lot.annexe</w:t>
+      </w:r>
+      <w:proofErr w:type="gramEnd"/>
+      <w:r>
+        <w:rPr>
+          <w:rFonts w:ascii="TimesNewRomanPSMT" w:hAnsi="TimesNewRomanPSMT" w:cs="TimesNewRomanPSMT"/>
+          <w:sz w:val="16"/>
+          <w:szCs w:val="16"/>
+        </w:rPr>
+        <w:t>_caves</w:t>
       </w:r>
       <w:proofErr w:type="spellEnd"/>
       <w:r>
@@ -2408,13 +2540,23 @@
         <w:t xml:space="preserve"> if </w:t>
       </w:r>
       <w:proofErr w:type="spellStart"/>
-      <w:r>
-        <w:rPr>
-          <w:rFonts w:ascii="TimesNewRomanPSMT" w:hAnsi="TimesNewRomanPSMT" w:cs="TimesNewRomanPSMT"/>
-          <w:sz w:val="16"/>
-          <w:szCs w:val="16"/>
-        </w:rPr>
-        <w:t>lot.annexe_soussols</w:t>
+      <w:proofErr w:type="gramStart"/>
+      <w:r>
+        <w:rPr>
+          <w:rFonts w:ascii="TimesNewRomanPSMT" w:hAnsi="TimesNewRomanPSMT" w:cs="TimesNewRomanPSMT"/>
+          <w:sz w:val="16"/>
+          <w:szCs w:val="16"/>
+        </w:rPr>
+        <w:t>lot.annexe</w:t>
+      </w:r>
+      <w:proofErr w:type="gramEnd"/>
+      <w:r>
+        <w:rPr>
+          <w:rFonts w:ascii="TimesNewRomanPSMT" w:hAnsi="TimesNewRomanPSMT" w:cs="TimesNewRomanPSMT"/>
+          <w:sz w:val="16"/>
+          <w:szCs w:val="16"/>
+        </w:rPr>
+        <w:t>_soussols</w:t>
       </w:r>
       <w:proofErr w:type="spellEnd"/>
       <w:r>
@@ -2546,14 +2688,25 @@
         <w:t xml:space="preserve">{%- if </w:t>
       </w:r>
       <w:proofErr w:type="spellStart"/>
-      <w:r>
-        <w:rPr>
-          <w:rFonts w:ascii="TimesNewRomanPSMT" w:hAnsi="TimesNewRomanPSMT" w:cs="TimesNewRomanPSMT"/>
-          <w:sz w:val="16"/>
-          <w:szCs w:val="16"/>
-          <w:lang w:val="en-US"/>
-        </w:rPr>
-        <w:t>lot.annexe_remises</w:t>
+      <w:proofErr w:type="gramStart"/>
+      <w:r>
+        <w:rPr>
+          <w:rFonts w:ascii="TimesNewRomanPSMT" w:hAnsi="TimesNewRomanPSMT" w:cs="TimesNewRomanPSMT"/>
+          <w:sz w:val="16"/>
+          <w:szCs w:val="16"/>
+          <w:lang w:val="en-US"/>
+        </w:rPr>
+        <w:t>lot.annexe</w:t>
+      </w:r>
+      <w:proofErr w:type="gramEnd"/>
+      <w:r>
+        <w:rPr>
+          <w:rFonts w:ascii="TimesNewRomanPSMT" w:hAnsi="TimesNewRomanPSMT" w:cs="TimesNewRomanPSMT"/>
+          <w:sz w:val="16"/>
+          <w:szCs w:val="16"/>
+          <w:lang w:val="en-US"/>
+        </w:rPr>
+        <w:t>_remises</w:t>
       </w:r>
       <w:proofErr w:type="spellEnd"/>
       <w:r>
@@ -2682,14 +2835,25 @@
         <w:t xml:space="preserve">{%- if </w:t>
       </w:r>
       <w:proofErr w:type="spellStart"/>
-      <w:r>
-        <w:rPr>
-          <w:rFonts w:ascii="TimesNewRomanPSMT" w:hAnsi="TimesNewRomanPSMT" w:cs="TimesNewRomanPSMT"/>
-          <w:sz w:val="16"/>
-          <w:szCs w:val="16"/>
-          <w:lang w:val="en-US"/>
-        </w:rPr>
-        <w:t>lot.annexe_ateliers</w:t>
+      <w:proofErr w:type="gramStart"/>
+      <w:r>
+        <w:rPr>
+          <w:rFonts w:ascii="TimesNewRomanPSMT" w:hAnsi="TimesNewRomanPSMT" w:cs="TimesNewRomanPSMT"/>
+          <w:sz w:val="16"/>
+          <w:szCs w:val="16"/>
+          <w:lang w:val="en-US"/>
+        </w:rPr>
+        <w:t>lot.annexe</w:t>
+      </w:r>
+      <w:proofErr w:type="gramEnd"/>
+      <w:r>
+        <w:rPr>
+          <w:rFonts w:ascii="TimesNewRomanPSMT" w:hAnsi="TimesNewRomanPSMT" w:cs="TimesNewRomanPSMT"/>
+          <w:sz w:val="16"/>
+          <w:szCs w:val="16"/>
+          <w:lang w:val="en-US"/>
+        </w:rPr>
+        <w:t>_ateliers</w:t>
       </w:r>
       <w:proofErr w:type="spellEnd"/>
       <w:r>
@@ -2828,13 +2992,23 @@
         <w:t xml:space="preserve">{%- if </w:t>
       </w:r>
       <w:proofErr w:type="spellStart"/>
-      <w:r>
-        <w:rPr>
-          <w:rFonts w:ascii="TimesNewRomanPSMT" w:hAnsi="TimesNewRomanPSMT" w:cs="TimesNewRomanPSMT"/>
-          <w:sz w:val="16"/>
-          <w:szCs w:val="16"/>
-        </w:rPr>
-        <w:t>lot.annexe_sechoirs</w:t>
+      <w:proofErr w:type="gramStart"/>
+      <w:r>
+        <w:rPr>
+          <w:rFonts w:ascii="TimesNewRomanPSMT" w:hAnsi="TimesNewRomanPSMT" w:cs="TimesNewRomanPSMT"/>
+          <w:sz w:val="16"/>
+          <w:szCs w:val="16"/>
+        </w:rPr>
+        <w:t>lot.annexe</w:t>
+      </w:r>
+      <w:proofErr w:type="gramEnd"/>
+      <w:r>
+        <w:rPr>
+          <w:rFonts w:ascii="TimesNewRomanPSMT" w:hAnsi="TimesNewRomanPSMT" w:cs="TimesNewRomanPSMT"/>
+          <w:sz w:val="16"/>
+          <w:szCs w:val="16"/>
+        </w:rPr>
+        <w:t>_sechoirs</w:t>
       </w:r>
       <w:proofErr w:type="spellEnd"/>
       <w:r>
@@ -2958,14 +3132,25 @@
         <w:t xml:space="preserve">{%- if </w:t>
       </w:r>
       <w:proofErr w:type="spellStart"/>
-      <w:r>
-        <w:rPr>
-          <w:rFonts w:ascii="TimesNewRomanPSMT" w:hAnsi="TimesNewRomanPSMT" w:cs="TimesNewRomanPSMT"/>
-          <w:sz w:val="16"/>
-          <w:szCs w:val="16"/>
-          <w:lang w:val="en-US"/>
-        </w:rPr>
-        <w:t>lot.annexe_celliers</w:t>
+      <w:proofErr w:type="gramStart"/>
+      <w:r>
+        <w:rPr>
+          <w:rFonts w:ascii="TimesNewRomanPSMT" w:hAnsi="TimesNewRomanPSMT" w:cs="TimesNewRomanPSMT"/>
+          <w:sz w:val="16"/>
+          <w:szCs w:val="16"/>
+          <w:lang w:val="en-US"/>
+        </w:rPr>
+        <w:t>lot.annexe</w:t>
+      </w:r>
+      <w:proofErr w:type="gramEnd"/>
+      <w:r>
+        <w:rPr>
+          <w:rFonts w:ascii="TimesNewRomanPSMT" w:hAnsi="TimesNewRomanPSMT" w:cs="TimesNewRomanPSMT"/>
+          <w:sz w:val="16"/>
+          <w:szCs w:val="16"/>
+          <w:lang w:val="en-US"/>
+        </w:rPr>
+        <w:t>_celliers</w:t>
       </w:r>
       <w:proofErr w:type="spellEnd"/>
       <w:r>
@@ -3122,14 +3307,25 @@
         <w:t xml:space="preserve">{%- if </w:t>
       </w:r>
       <w:proofErr w:type="spellStart"/>
-      <w:r>
-        <w:rPr>
-          <w:rFonts w:ascii="TimesNewRomanPSMT" w:hAnsi="TimesNewRomanPSMT" w:cs="TimesNewRomanPSMT"/>
-          <w:sz w:val="16"/>
-          <w:szCs w:val="16"/>
-          <w:lang w:val="en-US"/>
-        </w:rPr>
-        <w:t>lot.annexe_resserres</w:t>
+      <w:proofErr w:type="gramStart"/>
+      <w:r>
+        <w:rPr>
+          <w:rFonts w:ascii="TimesNewRomanPSMT" w:hAnsi="TimesNewRomanPSMT" w:cs="TimesNewRomanPSMT"/>
+          <w:sz w:val="16"/>
+          <w:szCs w:val="16"/>
+          <w:lang w:val="en-US"/>
+        </w:rPr>
+        <w:t>lot.annexe</w:t>
+      </w:r>
+      <w:proofErr w:type="gramEnd"/>
+      <w:r>
+        <w:rPr>
+          <w:rFonts w:ascii="TimesNewRomanPSMT" w:hAnsi="TimesNewRomanPSMT" w:cs="TimesNewRomanPSMT"/>
+          <w:sz w:val="16"/>
+          <w:szCs w:val="16"/>
+          <w:lang w:val="en-US"/>
+        </w:rPr>
+        <w:t>_resserres</w:t>
       </w:r>
       <w:proofErr w:type="spellEnd"/>
       <w:r>
@@ -3260,14 +3456,25 @@
         <w:t xml:space="preserve">{%- if </w:t>
       </w:r>
       <w:proofErr w:type="spellStart"/>
-      <w:r>
-        <w:rPr>
-          <w:rFonts w:ascii="TimesNewRomanPSMT" w:hAnsi="TimesNewRomanPSMT" w:cs="TimesNewRomanPSMT"/>
-          <w:sz w:val="16"/>
-          <w:szCs w:val="16"/>
-          <w:lang w:val="en-US"/>
-        </w:rPr>
-        <w:t>lot.annexe_combles</w:t>
+      <w:proofErr w:type="gramStart"/>
+      <w:r>
+        <w:rPr>
+          <w:rFonts w:ascii="TimesNewRomanPSMT" w:hAnsi="TimesNewRomanPSMT" w:cs="TimesNewRomanPSMT"/>
+          <w:sz w:val="16"/>
+          <w:szCs w:val="16"/>
+          <w:lang w:val="en-US"/>
+        </w:rPr>
+        <w:t>lot.annexe</w:t>
+      </w:r>
+      <w:proofErr w:type="gramEnd"/>
+      <w:r>
+        <w:rPr>
+          <w:rFonts w:ascii="TimesNewRomanPSMT" w:hAnsi="TimesNewRomanPSMT" w:cs="TimesNewRomanPSMT"/>
+          <w:sz w:val="16"/>
+          <w:szCs w:val="16"/>
+          <w:lang w:val="en-US"/>
+        </w:rPr>
+        <w:t>_combles</w:t>
       </w:r>
       <w:proofErr w:type="spellEnd"/>
       <w:r>
@@ -3349,8 +3556,16 @@
         <w:rPr>
           <w:rFonts w:ascii="TimesNewRomanPSMT" w:hAnsi="TimesNewRomanPSMT" w:cs="TimesNewRomanPSMT"/>
         </w:rPr>
-        <w:t>Combles et greniers aménageable</w:t>
-      </w:r>
+        <w:t xml:space="preserve">Combles et </w:t>
+      </w:r>
+      <w:proofErr w:type="gramStart"/>
+      <w:r>
+        <w:rPr>
+          <w:rFonts w:ascii="TimesNewRomanPSMT" w:hAnsi="TimesNewRomanPSMT" w:cs="TimesNewRomanPSMT"/>
+        </w:rPr>
+        <w:t>greniers aménageable</w:t>
+      </w:r>
+      <w:proofErr w:type="gramEnd"/>
     </w:p>
     <w:p>
       <w:pPr>
@@ -3442,14 +3657,25 @@
         <w:t xml:space="preserve"> if </w:t>
       </w:r>
       <w:proofErr w:type="spellStart"/>
-      <w:r>
-        <w:rPr>
-          <w:rFonts w:ascii="TimesNewRomanPSMT" w:hAnsi="TimesNewRomanPSMT" w:cs="TimesNewRomanPSMT"/>
-          <w:sz w:val="16"/>
-          <w:szCs w:val="16"/>
-          <w:lang w:val="en-US"/>
-        </w:rPr>
-        <w:t>lot.annexe_</w:t>
+      <w:proofErr w:type="gramStart"/>
+      <w:r>
+        <w:rPr>
+          <w:rFonts w:ascii="TimesNewRomanPSMT" w:hAnsi="TimesNewRomanPSMT" w:cs="TimesNewRomanPSMT"/>
+          <w:sz w:val="16"/>
+          <w:szCs w:val="16"/>
+          <w:lang w:val="en-US"/>
+        </w:rPr>
+        <w:t>lot.annexe</w:t>
+      </w:r>
+      <w:proofErr w:type="gramEnd"/>
+      <w:r>
+        <w:rPr>
+          <w:rFonts w:ascii="TimesNewRomanPSMT" w:hAnsi="TimesNewRomanPSMT" w:cs="TimesNewRomanPSMT"/>
+          <w:sz w:val="16"/>
+          <w:szCs w:val="16"/>
+          <w:lang w:val="en-US"/>
+        </w:rPr>
+        <w:t>_</w:t>
       </w:r>
       <w:r>
         <w:rPr>
@@ -3603,13 +3829,23 @@
         <w:t xml:space="preserve"> if </w:t>
       </w:r>
       <w:proofErr w:type="spellStart"/>
-      <w:r>
-        <w:rPr>
-          <w:rFonts w:ascii="TimesNewRomanPSMT" w:hAnsi="TimesNewRomanPSMT" w:cs="TimesNewRomanPSMT"/>
-          <w:sz w:val="16"/>
-          <w:szCs w:val="16"/>
-        </w:rPr>
-        <w:t>lot.annexe_</w:t>
+      <w:proofErr w:type="gramStart"/>
+      <w:r>
+        <w:rPr>
+          <w:rFonts w:ascii="TimesNewRomanPSMT" w:hAnsi="TimesNewRomanPSMT" w:cs="TimesNewRomanPSMT"/>
+          <w:sz w:val="16"/>
+          <w:szCs w:val="16"/>
+        </w:rPr>
+        <w:t>lot.annexe</w:t>
+      </w:r>
+      <w:proofErr w:type="gramEnd"/>
+      <w:r>
+        <w:rPr>
+          <w:rFonts w:ascii="TimesNewRomanPSMT" w:hAnsi="TimesNewRomanPSMT" w:cs="TimesNewRomanPSMT"/>
+          <w:sz w:val="16"/>
+          <w:szCs w:val="16"/>
+        </w:rPr>
+        <w:t>_</w:t>
       </w:r>
       <w:r>
         <w:rPr>
@@ -3787,13 +4023,23 @@
         <w:t xml:space="preserve"> if </w:t>
       </w:r>
       <w:proofErr w:type="spellStart"/>
-      <w:r>
-        <w:rPr>
-          <w:rFonts w:ascii="TimesNewRomanPSMT" w:hAnsi="TimesNewRomanPSMT" w:cs="TimesNewRomanPSMT"/>
-          <w:sz w:val="16"/>
-          <w:szCs w:val="16"/>
-        </w:rPr>
-        <w:t>lot.annexe_</w:t>
+      <w:proofErr w:type="gramStart"/>
+      <w:r>
+        <w:rPr>
+          <w:rFonts w:ascii="TimesNewRomanPSMT" w:hAnsi="TimesNewRomanPSMT" w:cs="TimesNewRomanPSMT"/>
+          <w:sz w:val="16"/>
+          <w:szCs w:val="16"/>
+        </w:rPr>
+        <w:t>lot.annexe</w:t>
+      </w:r>
+      <w:proofErr w:type="gramEnd"/>
+      <w:r>
+        <w:rPr>
+          <w:rFonts w:ascii="TimesNewRomanPSMT" w:hAnsi="TimesNewRomanPSMT" w:cs="TimesNewRomanPSMT"/>
+          <w:sz w:val="16"/>
+          <w:szCs w:val="16"/>
+        </w:rPr>
+        <w:t>_</w:t>
       </w:r>
       <w:r>
         <w:rPr>
@@ -3970,14 +4216,28 @@
         <w:rPr>
           <w:rFonts w:ascii="TimesNewRomanPSMT" w:hAnsi="TimesNewRomanPSMT" w:cs="TimesNewRomanPSMT"/>
         </w:rPr>
-        <w:t xml:space="preserve">3 ter. Surface des locaux collectifs résidentiels : {{ </w:t>
+        <w:t xml:space="preserve">3 ter. Surface des locaux collectifs résidentiels : </w:t>
+      </w:r>
+      <w:proofErr w:type="gramStart"/>
+      <w:r>
+        <w:rPr>
+          <w:rFonts w:ascii="TimesNewRomanPSMT" w:hAnsi="TimesNewRomanPSMT" w:cs="TimesNewRomanPSMT"/>
+        </w:rPr>
+        <w:t xml:space="preserve">{{ </w:t>
       </w:r>
       <w:proofErr w:type="spellStart"/>
       <w:r>
         <w:rPr>
           <w:rFonts w:ascii="TimesNewRomanPSMT" w:hAnsi="TimesNewRomanPSMT" w:cs="TimesNewRomanPSMT"/>
         </w:rPr>
-        <w:t>lot.</w:t>
+        <w:t>lot</w:t>
+      </w:r>
+      <w:proofErr w:type="gramEnd"/>
+      <w:r>
+        <w:rPr>
+          <w:rFonts w:ascii="TimesNewRomanPSMT" w:hAnsi="TimesNewRomanPSMT" w:cs="TimesNewRomanPSMT"/>
+        </w:rPr>
+        <w:t>.</w:t>
       </w:r>
       <w:r>
         <w:rPr>
@@ -4015,14 +4275,28 @@
         <w:rPr>
           <w:rFonts w:ascii="TimesNewRomanPSMT" w:hAnsi="TimesNewRomanPSMT" w:cs="TimesNewRomanPSMT"/>
         </w:rPr>
-        <w:t xml:space="preserve">4. Surface utile totale de l'opération (art. D. 353-16 (2°) précité) : {{ </w:t>
+        <w:t xml:space="preserve">4. Surface utile totale de l'opération (art. D. 353-16 (2°) précité) : </w:t>
+      </w:r>
+      <w:proofErr w:type="gramStart"/>
+      <w:r>
+        <w:rPr>
+          <w:rFonts w:ascii="TimesNewRomanPSMT" w:hAnsi="TimesNewRomanPSMT" w:cs="TimesNewRomanPSMT"/>
+        </w:rPr>
+        <w:t xml:space="preserve">{{ </w:t>
       </w:r>
       <w:proofErr w:type="spellStart"/>
       <w:r>
         <w:rPr>
           <w:rFonts w:ascii="TimesNewRomanPSMT" w:hAnsi="TimesNewRomanPSMT" w:cs="TimesNewRomanPSMT"/>
         </w:rPr>
-        <w:t>su_totale|f</w:t>
+        <w:t>su</w:t>
+      </w:r>
+      <w:proofErr w:type="gramEnd"/>
+      <w:r>
+        <w:rPr>
+          <w:rFonts w:ascii="TimesNewRomanPSMT" w:hAnsi="TimesNewRomanPSMT" w:cs="TimesNewRomanPSMT"/>
+        </w:rPr>
+        <w:t>_totale|f</w:t>
       </w:r>
       <w:proofErr w:type="spellEnd"/>
       <w:r>
@@ -4075,6 +4349,7 @@
         <w:t xml:space="preserve">{% if </w:t>
       </w:r>
       <w:proofErr w:type="spellStart"/>
+      <w:proofErr w:type="gramStart"/>
       <w:r>
         <w:rPr>
           <w:rFonts w:ascii="TimesNewRomanPSMT" w:hAnsi="TimesNewRomanPSMT" w:cs="TimesNewRomanPSMT"/>
@@ -4084,6 +4359,7 @@
         <w:t>logements.count</w:t>
       </w:r>
       <w:proofErr w:type="spellEnd"/>
+      <w:proofErr w:type="gramEnd"/>
       <w:r>
         <w:rPr>
           <w:rFonts w:ascii="TimesNewRomanPSMT" w:hAnsi="TimesNewRomanPSMT" w:cs="TimesNewRomanPSMT"/>
@@ -4214,7 +4490,25 @@
                 <w:sz w:val="14"/>
                 <w:szCs w:val="14"/>
               </w:rPr>
-              <w:t>(art. R. 111-2)</w:t>
+              <w:t>(</w:t>
+            </w:r>
+            <w:proofErr w:type="gramStart"/>
+            <w:r>
+              <w:rPr>
+                <w:rFonts w:ascii="TimesNewRomanPSMT" w:hAnsi="TimesNewRomanPSMT" w:cs="TimesNewRomanPSMT"/>
+                <w:sz w:val="14"/>
+                <w:szCs w:val="14"/>
+              </w:rPr>
+              <w:t>art.</w:t>
+            </w:r>
+            <w:proofErr w:type="gramEnd"/>
+            <w:r>
+              <w:rPr>
+                <w:rFonts w:ascii="TimesNewRomanPSMT" w:hAnsi="TimesNewRomanPSMT" w:cs="TimesNewRomanPSMT"/>
+                <w:sz w:val="14"/>
+                <w:szCs w:val="14"/>
+              </w:rPr>
+              <w:t xml:space="preserve"> R. 111-2)</w:t>
             </w:r>
           </w:p>
         </w:tc>
@@ -4249,13 +4543,23 @@
                 <w:lang w:val="en-US"/>
               </w:rPr>
             </w:pPr>
+            <w:proofErr w:type="gramStart"/>
             <w:r>
               <w:rPr>
                 <w:rFonts w:ascii="TimesNewRomanPSMT" w:hAnsi="TimesNewRomanPSMT" w:cs="TimesNewRomanPSMT"/>
                 <w:sz w:val="14"/>
                 <w:szCs w:val="14"/>
               </w:rPr>
-              <w:t>réelle des annexes</w:t>
+              <w:t>réelle</w:t>
+            </w:r>
+            <w:proofErr w:type="gramEnd"/>
+            <w:r>
+              <w:rPr>
+                <w:rFonts w:ascii="TimesNewRomanPSMT" w:hAnsi="TimesNewRomanPSMT" w:cs="TimesNewRomanPSMT"/>
+                <w:sz w:val="14"/>
+                <w:szCs w:val="14"/>
+              </w:rPr>
+              <w:t xml:space="preserve"> des annexes</w:t>
             </w:r>
           </w:p>
         </w:tc>
@@ -4303,7 +4607,25 @@
                 <w:sz w:val="14"/>
                 <w:szCs w:val="14"/>
               </w:rPr>
-              <w:t>(surface habitable augmentée de 50% de la surface des annexes)</w:t>
+              <w:t>(</w:t>
+            </w:r>
+            <w:proofErr w:type="gramStart"/>
+            <w:r>
+              <w:rPr>
+                <w:rFonts w:ascii="TimesNewRomanPSMT" w:hAnsi="TimesNewRomanPSMT" w:cs="TimesNewRomanPSMT"/>
+                <w:sz w:val="14"/>
+                <w:szCs w:val="14"/>
+              </w:rPr>
+              <w:t>surface</w:t>
+            </w:r>
+            <w:proofErr w:type="gramEnd"/>
+            <w:r>
+              <w:rPr>
+                <w:rFonts w:ascii="TimesNewRomanPSMT" w:hAnsi="TimesNewRomanPSMT" w:cs="TimesNewRomanPSMT"/>
+                <w:sz w:val="14"/>
+                <w:szCs w:val="14"/>
+              </w:rPr>
+              <w:t xml:space="preserve"> habitable augmentée de 50% de la surface des annexes)</w:t>
             </w:r>
           </w:p>
         </w:tc>
@@ -4409,13 +4731,23 @@
                 <w:szCs w:val="14"/>
               </w:rPr>
             </w:pPr>
+            <w:proofErr w:type="gramStart"/>
             <w:r>
               <w:rPr>
                 <w:rFonts w:ascii="TimesNewRomanPSMT" w:hAnsi="TimesNewRomanPSMT" w:cs="TimesNewRomanPSMT"/>
                 <w:sz w:val="14"/>
                 <w:szCs w:val="14"/>
               </w:rPr>
-              <w:t>du logement</w:t>
+              <w:t>du</w:t>
+            </w:r>
+            <w:proofErr w:type="gramEnd"/>
+            <w:r>
+              <w:rPr>
+                <w:rFonts w:ascii="TimesNewRomanPSMT" w:hAnsi="TimesNewRomanPSMT" w:cs="TimesNewRomanPSMT"/>
+                <w:sz w:val="14"/>
+                <w:szCs w:val="14"/>
+              </w:rPr>
+              <w:t xml:space="preserve"> logement</w:t>
             </w:r>
           </w:p>
           <w:p>
@@ -4432,7 +4764,25 @@
                 <w:sz w:val="14"/>
                 <w:szCs w:val="14"/>
               </w:rPr>
-              <w:t xml:space="preserve">(col 4 </w:t>
+              <w:t>(</w:t>
+            </w:r>
+            <w:proofErr w:type="gramStart"/>
+            <w:r>
+              <w:rPr>
+                <w:rFonts w:ascii="TimesNewRomanPSMT" w:hAnsi="TimesNewRomanPSMT" w:cs="TimesNewRomanPSMT"/>
+                <w:sz w:val="14"/>
+                <w:szCs w:val="14"/>
+              </w:rPr>
+              <w:t>col</w:t>
+            </w:r>
+            <w:proofErr w:type="gramEnd"/>
+            <w:r>
+              <w:rPr>
+                <w:rFonts w:ascii="TimesNewRomanPSMT" w:hAnsi="TimesNewRomanPSMT" w:cs="TimesNewRomanPSMT"/>
+                <w:sz w:val="14"/>
+                <w:szCs w:val="14"/>
+              </w:rPr>
+              <w:t xml:space="preserve"> 4 </w:t>
             </w:r>
             <w:r>
               <w:rPr>
@@ -5036,14 +5386,25 @@
               <w:t>{{</w:t>
             </w:r>
             <w:proofErr w:type="spellStart"/>
-            <w:r>
-              <w:rPr>
-                <w:rFonts w:ascii="TimesNewRomanPSMT" w:hAnsi="TimesNewRomanPSMT" w:cs="TimesNewRomanPSMT"/>
-                <w:sz w:val="16"/>
-                <w:szCs w:val="16"/>
-                <w:lang w:val="en-US"/>
-              </w:rPr>
-              <w:t>l.lpmc|f</w:t>
+            <w:proofErr w:type="gramStart"/>
+            <w:r>
+              <w:rPr>
+                <w:rFonts w:ascii="TimesNewRomanPSMT" w:hAnsi="TimesNewRomanPSMT" w:cs="TimesNewRomanPSMT"/>
+                <w:sz w:val="16"/>
+                <w:szCs w:val="16"/>
+                <w:lang w:val="en-US"/>
+              </w:rPr>
+              <w:t>l.lpmc</w:t>
+            </w:r>
+            <w:proofErr w:type="gramEnd"/>
+            <w:r>
+              <w:rPr>
+                <w:rFonts w:ascii="TimesNewRomanPSMT" w:hAnsi="TimesNewRomanPSMT" w:cs="TimesNewRomanPSMT"/>
+                <w:sz w:val="16"/>
+                <w:szCs w:val="16"/>
+                <w:lang w:val="en-US"/>
+              </w:rPr>
+              <w:t>|f</w:t>
             </w:r>
             <w:proofErr w:type="spellEnd"/>
             <w:r>
@@ -5126,14 +5487,25 @@
               <w:t>{{</w:t>
             </w:r>
             <w:proofErr w:type="spellStart"/>
-            <w:r>
-              <w:rPr>
-                <w:rFonts w:ascii="TimesNewRomanPSMT" w:hAnsi="TimesNewRomanPSMT" w:cs="TimesNewRomanPSMT"/>
-                <w:sz w:val="16"/>
-                <w:szCs w:val="16"/>
-                <w:lang w:val="en-US"/>
-              </w:rPr>
-              <w:t>l.l|f</w:t>
+            <w:proofErr w:type="gramStart"/>
+            <w:r>
+              <w:rPr>
+                <w:rFonts w:ascii="TimesNewRomanPSMT" w:hAnsi="TimesNewRomanPSMT" w:cs="TimesNewRomanPSMT"/>
+                <w:sz w:val="16"/>
+                <w:szCs w:val="16"/>
+                <w:lang w:val="en-US"/>
+              </w:rPr>
+              <w:t>l.l</w:t>
+            </w:r>
+            <w:proofErr w:type="gramEnd"/>
+            <w:r>
+              <w:rPr>
+                <w:rFonts w:ascii="TimesNewRomanPSMT" w:hAnsi="TimesNewRomanPSMT" w:cs="TimesNewRomanPSMT"/>
+                <w:sz w:val="16"/>
+                <w:szCs w:val="16"/>
+                <w:lang w:val="en-US"/>
+              </w:rPr>
+              <w:t>|f</w:t>
             </w:r>
             <w:proofErr w:type="spellEnd"/>
             <w:r>
@@ -5623,14 +5995,28 @@
           <w:rFonts w:ascii="TimesNewRomanPSMT" w:hAnsi="TimesNewRomanPSMT" w:cs="TimesNewRomanPSMT"/>
         </w:rPr>
         <w:lastRenderedPageBreak/>
-        <w:t xml:space="preserve">6. Nombre et liste des annexes susceptibles de donner lieu à perception d'un loyer accessoire : {{ </w:t>
+        <w:t xml:space="preserve">6. Nombre et liste des annexes susceptibles de donner lieu à perception d'un loyer accessoire : </w:t>
+      </w:r>
+      <w:proofErr w:type="gramStart"/>
+      <w:r>
+        <w:rPr>
+          <w:rFonts w:ascii="TimesNewRomanPSMT" w:hAnsi="TimesNewRomanPSMT" w:cs="TimesNewRomanPSMT"/>
+        </w:rPr>
+        <w:t xml:space="preserve">{{ </w:t>
       </w:r>
       <w:proofErr w:type="spellStart"/>
       <w:r>
         <w:rPr>
           <w:rFonts w:ascii="TimesNewRomanPSMT" w:hAnsi="TimesNewRomanPSMT" w:cs="TimesNewRomanPSMT"/>
         </w:rPr>
-        <w:t>liste_des_annexes</w:t>
+        <w:t>liste</w:t>
+      </w:r>
+      <w:proofErr w:type="gramEnd"/>
+      <w:r>
+        <w:rPr>
+          <w:rFonts w:ascii="TimesNewRomanPSMT" w:hAnsi="TimesNewRomanPSMT" w:cs="TimesNewRomanPSMT"/>
+        </w:rPr>
+        <w:t>_des_annexes</w:t>
       </w:r>
       <w:proofErr w:type="spellEnd"/>
       <w:r>
@@ -5684,6 +6070,7 @@
         <w:t xml:space="preserve">{% if </w:t>
       </w:r>
       <w:proofErr w:type="spellStart"/>
+      <w:proofErr w:type="gramStart"/>
       <w:r>
         <w:rPr>
           <w:rFonts w:ascii="TimesNewRomanPSMT" w:hAnsi="TimesNewRomanPSMT" w:cs="TimesNewRomanPSMT"/>
@@ -5692,6 +6079,7 @@
         <w:t>stationnements.count</w:t>
       </w:r>
       <w:proofErr w:type="spellEnd"/>
+      <w:proofErr w:type="gramEnd"/>
       <w:r>
         <w:rPr>
           <w:rFonts w:ascii="TimesNewRomanPSMT" w:hAnsi="TimesNewRomanPSMT" w:cs="TimesNewRomanPSMT"/>
@@ -5908,6 +6296,7 @@
                 <w:sz w:val="20"/>
               </w:rPr>
             </w:pPr>
+            <w:proofErr w:type="gramStart"/>
             <w:r>
               <w:rPr>
                 <w:rFonts w:ascii="TimesNewRomanPSMT" w:hAnsi="TimesNewRomanPSMT" w:cs="TimesNewRomanPSMT"/>
@@ -5923,7 +6312,16 @@
                 <w:sz w:val="16"/>
                 <w:szCs w:val="16"/>
               </w:rPr>
-              <w:t>s.nb</w:t>
+              <w:t>s</w:t>
+            </w:r>
+            <w:proofErr w:type="gramEnd"/>
+            <w:r>
+              <w:rPr>
+                <w:rFonts w:ascii="TimesNewRomanPSMT" w:hAnsi="TimesNewRomanPSMT" w:cs="TimesNewRomanPSMT"/>
+                <w:sz w:val="16"/>
+                <w:szCs w:val="16"/>
+              </w:rPr>
+              <w:t>.nb</w:t>
             </w:r>
             <w:proofErr w:type="spellEnd"/>
             <w:r>
@@ -5976,6 +6374,7 @@
               <w:t>{{</w:t>
             </w:r>
             <w:proofErr w:type="spellStart"/>
+            <w:proofErr w:type="gramStart"/>
             <w:r>
               <w:rPr>
                 <w:rFonts w:ascii="TimesNewRomanPSMT" w:hAnsi="TimesNewRomanPSMT" w:cs="TimesNewRomanPSMT"/>
@@ -5985,6 +6384,7 @@
               <w:t>s.l</w:t>
             </w:r>
             <w:proofErr w:type="spellEnd"/>
+            <w:proofErr w:type="gramEnd"/>
             <w:r>
               <w:rPr>
                 <w:rFonts w:ascii="TimesNewRomanPSMT" w:hAnsi="TimesNewRomanPSMT" w:cs="TimesNewRomanPSMT"/>
@@ -6112,6 +6512,7 @@
         <w:t xml:space="preserve">{% if </w:t>
       </w:r>
       <w:proofErr w:type="spellStart"/>
+      <w:proofErr w:type="gramStart"/>
       <w:r>
         <w:rPr>
           <w:rFonts w:ascii="TimesNewRomanPSMT" w:hAnsi="TimesNewRomanPSMT" w:cs="TimesNewRomanPSMT"/>
@@ -6129,6 +6530,7 @@
         <w:t>.count</w:t>
       </w:r>
       <w:proofErr w:type="spellEnd"/>
+      <w:proofErr w:type="gramEnd"/>
       <w:r>
         <w:rPr>
           <w:rFonts w:ascii="TimesNewRomanPSMT" w:hAnsi="TimesNewRomanPSMT" w:cs="TimesNewRomanPSMT"/>
@@ -6606,6 +7008,7 @@
               <w:t>{{</w:t>
             </w:r>
             <w:proofErr w:type="spellStart"/>
+            <w:proofErr w:type="gramStart"/>
             <w:r>
               <w:rPr>
                 <w:rFonts w:ascii="TimesNewRomanPSMT" w:hAnsi="TimesNewRomanPSMT" w:cs="TimesNewRomanPSMT"/>
@@ -6616,6 +7019,7 @@
               <w:t>a.lgt.d</w:t>
             </w:r>
             <w:proofErr w:type="spellEnd"/>
+            <w:proofErr w:type="gramEnd"/>
             <w:r>
               <w:rPr>
                 <w:rFonts w:ascii="TimesNewRomanPSMT" w:hAnsi="TimesNewRomanPSMT" w:cs="TimesNewRomanPSMT"/>
@@ -6694,6 +7098,7 @@
               <w:t>{{</w:t>
             </w:r>
             <w:proofErr w:type="spellStart"/>
+            <w:proofErr w:type="gramStart"/>
             <w:r>
               <w:rPr>
                 <w:rFonts w:ascii="TimesNewRomanPSMT" w:hAnsi="TimesNewRomanPSMT" w:cs="TimesNewRomanPSMT"/>
@@ -6703,6 +7108,7 @@
               </w:rPr>
               <w:t>a.shsr</w:t>
             </w:r>
+            <w:proofErr w:type="gramEnd"/>
             <w:r>
               <w:rPr>
                 <w:rFonts w:ascii="TimesNewRomanPSMT" w:hAnsi="TimesNewRomanPSMT" w:cs="TimesNewRomanPSMT"/>
@@ -6748,6 +7154,7 @@
               <w:t>{{</w:t>
             </w:r>
             <w:proofErr w:type="spellStart"/>
+            <w:proofErr w:type="gramStart"/>
             <w:r>
               <w:rPr>
                 <w:rFonts w:ascii="TimesNewRomanPSMT" w:hAnsi="TimesNewRomanPSMT" w:cs="TimesNewRomanPSMT"/>
@@ -6757,6 +7164,7 @@
               </w:rPr>
               <w:t>a.lpmc</w:t>
             </w:r>
+            <w:proofErr w:type="gramEnd"/>
             <w:r>
               <w:rPr>
                 <w:rFonts w:ascii="TimesNewRomanPSMT" w:hAnsi="TimesNewRomanPSMT" w:cs="TimesNewRomanPSMT"/>
@@ -6802,6 +7210,7 @@
               <w:t>{{</w:t>
             </w:r>
             <w:proofErr w:type="spellStart"/>
+            <w:proofErr w:type="gramStart"/>
             <w:r>
               <w:rPr>
                 <w:rFonts w:ascii="TimesNewRomanPSMT" w:hAnsi="TimesNewRomanPSMT" w:cs="TimesNewRomanPSMT"/>
@@ -6811,6 +7220,7 @@
               </w:rPr>
               <w:t>a.l</w:t>
             </w:r>
+            <w:proofErr w:type="gramEnd"/>
             <w:r>
               <w:rPr>
                 <w:rFonts w:ascii="TimesNewRomanPSMT" w:hAnsi="TimesNewRomanPSMT" w:cs="TimesNewRomanPSMT"/>
@@ -6954,7 +7364,21 @@
         <w:rPr>
           <w:rFonts w:ascii="TimesNewRomanPSMT" w:hAnsi="TimesNewRomanPSMT" w:cs="TimesNewRomanPSMT"/>
         </w:rPr>
-        <w:t xml:space="preserve"> %}{% if </w:t>
+        <w:t xml:space="preserve"> </w:t>
+      </w:r>
+      <w:proofErr w:type="gramStart"/>
+      <w:r>
+        <w:rPr>
+          <w:rFonts w:ascii="TimesNewRomanPSMT" w:hAnsi="TimesNewRomanPSMT" w:cs="TimesNewRomanPSMT"/>
+        </w:rPr>
+        <w:t>%}{</w:t>
+      </w:r>
+      <w:proofErr w:type="gramEnd"/>
+      <w:r>
+        <w:rPr>
+          <w:rFonts w:ascii="TimesNewRomanPSMT" w:hAnsi="TimesNewRomanPSMT" w:cs="TimesNewRomanPSMT"/>
+        </w:rPr>
+        <w:t xml:space="preserve">% if </w:t>
       </w:r>
       <w:proofErr w:type="spellStart"/>
       <w:r>
@@ -7045,6 +7469,7 @@
       </w:r>
       <w:bookmarkStart w:id="13" w:name="DateExpir1"/>
       <w:bookmarkEnd w:id="13"/>
+      <w:proofErr w:type="gramStart"/>
       <w:r>
         <w:rPr>
           <w:rFonts w:ascii="TimesNewRomanPSMT" w:hAnsi="TimesNewRomanPSMT" w:cs="TimesNewRomanPSMT"/>
@@ -7056,7 +7481,14 @@
         <w:rPr>
           <w:rFonts w:ascii="TimesNewRomanPSMT" w:hAnsi="TimesNewRomanPSMT" w:cs="TimesNewRomanPSMT"/>
         </w:rPr>
-        <w:t>convention.date_fin_conventionnement|d</w:t>
+        <w:t>convention</w:t>
+      </w:r>
+      <w:proofErr w:type="gramEnd"/>
+      <w:r>
+        <w:rPr>
+          <w:rFonts w:ascii="TimesNewRomanPSMT" w:hAnsi="TimesNewRomanPSMT" w:cs="TimesNewRomanPSMT"/>
+        </w:rPr>
+        <w:t>.date_fin_conventionnement|d</w:t>
       </w:r>
       <w:proofErr w:type="spellEnd"/>
       <w:r>
@@ -7170,9 +7602,18 @@
           <w:rFonts w:ascii="TimesNewRomanPSMT" w:hAnsi="TimesNewRomanPSMT" w:cs="TimesNewRomanPSMT"/>
           <w:lang w:val="en-US"/>
         </w:rPr>
-        <w:t>prets_cdc.count</w:t>
+        <w:t>prets_</w:t>
+      </w:r>
+      <w:proofErr w:type="gramStart"/>
+      <w:r>
+        <w:rPr>
+          <w:rFonts w:ascii="TimesNewRomanPSMT" w:hAnsi="TimesNewRomanPSMT" w:cs="TimesNewRomanPSMT"/>
+          <w:lang w:val="en-US"/>
+        </w:rPr>
+        <w:t>cdc.count</w:t>
       </w:r>
       <w:proofErr w:type="spellEnd"/>
+      <w:proofErr w:type="gramEnd"/>
       <w:r>
         <w:rPr>
           <w:rFonts w:ascii="TimesNewRomanPSMT" w:hAnsi="TimesNewRomanPSMT" w:cs="TimesNewRomanPSMT"/>
@@ -7213,7 +7654,14 @@
         <w:rPr>
           <w:rFonts w:ascii="TimesNewRomanPSMT" w:hAnsi="TimesNewRomanPSMT" w:cs="TimesNewRomanPSMT"/>
         </w:rPr>
-        <w:t xml:space="preserve">Numéro : {{ </w:t>
+        <w:t xml:space="preserve">Numéro : </w:t>
+      </w:r>
+      <w:proofErr w:type="gramStart"/>
+      <w:r>
+        <w:rPr>
+          <w:rFonts w:ascii="TimesNewRomanPSMT" w:hAnsi="TimesNewRomanPSMT" w:cs="TimesNewRomanPSMT"/>
+        </w:rPr>
+        <w:t xml:space="preserve">{{ </w:t>
       </w:r>
       <w:proofErr w:type="spellStart"/>
       <w:r>
@@ -7223,6 +7671,7 @@
         <w:t>p.n</w:t>
       </w:r>
       <w:proofErr w:type="spellEnd"/>
+      <w:proofErr w:type="gramEnd"/>
       <w:r>
         <w:rPr>
           <w:rFonts w:ascii="TimesNewRomanPSMT" w:hAnsi="TimesNewRomanPSMT" w:cs="TimesNewRomanPSMT"/>
@@ -7246,14 +7695,28 @@
         <w:rPr>
           <w:rFonts w:ascii="TimesNewRomanPSMT" w:hAnsi="TimesNewRomanPSMT" w:cs="TimesNewRomanPSMT"/>
         </w:rPr>
-        <w:t xml:space="preserve">Date d’octroi : {{ </w:t>
+        <w:t xml:space="preserve">Date d’octroi : </w:t>
+      </w:r>
+      <w:proofErr w:type="gramStart"/>
+      <w:r>
+        <w:rPr>
+          <w:rFonts w:ascii="TimesNewRomanPSMT" w:hAnsi="TimesNewRomanPSMT" w:cs="TimesNewRomanPSMT"/>
+        </w:rPr>
+        <w:t xml:space="preserve">{{ </w:t>
       </w:r>
       <w:proofErr w:type="spellStart"/>
       <w:r>
         <w:rPr>
           <w:rFonts w:ascii="TimesNewRomanPSMT" w:hAnsi="TimesNewRomanPSMT" w:cs="TimesNewRomanPSMT"/>
         </w:rPr>
-        <w:t>p.do|sd</w:t>
+        <w:t>p</w:t>
+      </w:r>
+      <w:proofErr w:type="gramEnd"/>
+      <w:r>
+        <w:rPr>
+          <w:rFonts w:ascii="TimesNewRomanPSMT" w:hAnsi="TimesNewRomanPSMT" w:cs="TimesNewRomanPSMT"/>
+        </w:rPr>
+        <w:t>.do|sd</w:t>
       </w:r>
       <w:proofErr w:type="spellEnd"/>
       <w:r>
@@ -7275,11 +7738,19 @@
           <w:rFonts w:ascii="TimesNewRomanPSMT" w:hAnsi="TimesNewRomanPSMT" w:cs="TimesNewRomanPSMT"/>
         </w:rPr>
       </w:pPr>
-      <w:r>
-        <w:rPr>
-          <w:rFonts w:ascii="TimesNewRomanPSMT" w:hAnsi="TimesNewRomanPSMT" w:cs="TimesNewRomanPSMT"/>
-        </w:rPr>
-        <w:t xml:space="preserve">Durée: {{ </w:t>
+      <w:proofErr w:type="gramStart"/>
+      <w:r>
+        <w:rPr>
+          <w:rFonts w:ascii="TimesNewRomanPSMT" w:hAnsi="TimesNewRomanPSMT" w:cs="TimesNewRomanPSMT"/>
+        </w:rPr>
+        <w:t>Durée:</w:t>
+      </w:r>
+      <w:proofErr w:type="gramEnd"/>
+      <w:r>
+        <w:rPr>
+          <w:rFonts w:ascii="TimesNewRomanPSMT" w:hAnsi="TimesNewRomanPSMT" w:cs="TimesNewRomanPSMT"/>
+        </w:rPr>
+        <w:t xml:space="preserve"> {{ </w:t>
       </w:r>
       <w:proofErr w:type="spellStart"/>
       <w:r>
@@ -7326,14 +7797,28 @@
         <w:rPr>
           <w:rFonts w:ascii="TimesNewRomanPSMT" w:hAnsi="TimesNewRomanPSMT" w:cs="TimesNewRomanPSMT"/>
         </w:rPr>
-        <w:t xml:space="preserve">Montant : {{ </w:t>
+        <w:t xml:space="preserve">Montant : </w:t>
+      </w:r>
+      <w:proofErr w:type="gramStart"/>
+      <w:r>
+        <w:rPr>
+          <w:rFonts w:ascii="TimesNewRomanPSMT" w:hAnsi="TimesNewRomanPSMT" w:cs="TimesNewRomanPSMT"/>
+        </w:rPr>
+        <w:t xml:space="preserve">{{ </w:t>
       </w:r>
       <w:proofErr w:type="spellStart"/>
       <w:r>
         <w:rPr>
           <w:rFonts w:ascii="TimesNewRomanPSMT" w:hAnsi="TimesNewRomanPSMT" w:cs="TimesNewRomanPSMT"/>
         </w:rPr>
-        <w:t>p.m|f</w:t>
+        <w:t>p</w:t>
+      </w:r>
+      <w:proofErr w:type="gramEnd"/>
+      <w:r>
+        <w:rPr>
+          <w:rFonts w:ascii="TimesNewRomanPSMT" w:hAnsi="TimesNewRomanPSMT" w:cs="TimesNewRomanPSMT"/>
+        </w:rPr>
+        <w:t>.m|f</w:t>
       </w:r>
       <w:proofErr w:type="spellEnd"/>
       <w:r>
@@ -7359,14 +7844,28 @@
         <w:rPr>
           <w:rFonts w:ascii="TimesNewRomanPSMT" w:hAnsi="TimesNewRomanPSMT" w:cs="TimesNewRomanPSMT"/>
         </w:rPr>
-        <w:t xml:space="preserve">Prêteur : {{ </w:t>
+        <w:t xml:space="preserve">Prêteur : </w:t>
+      </w:r>
+      <w:proofErr w:type="gramStart"/>
+      <w:r>
+        <w:rPr>
+          <w:rFonts w:ascii="TimesNewRomanPSMT" w:hAnsi="TimesNewRomanPSMT" w:cs="TimesNewRomanPSMT"/>
+        </w:rPr>
+        <w:t xml:space="preserve">{{ </w:t>
       </w:r>
       <w:proofErr w:type="spellStart"/>
       <w:r>
         <w:rPr>
           <w:rFonts w:ascii="TimesNewRomanPSMT" w:hAnsi="TimesNewRomanPSMT" w:cs="TimesNewRomanPSMT"/>
         </w:rPr>
-        <w:t>p.p_full</w:t>
+        <w:t>p.p</w:t>
+      </w:r>
+      <w:proofErr w:type="gramEnd"/>
+      <w:r>
+        <w:rPr>
+          <w:rFonts w:ascii="TimesNewRomanPSMT" w:hAnsi="TimesNewRomanPSMT" w:cs="TimesNewRomanPSMT"/>
+        </w:rPr>
+        <w:t>_full</w:t>
       </w:r>
       <w:proofErr w:type="spellEnd"/>
       <w:r>
@@ -7405,10 +7904,22 @@
           <w:rFonts w:ascii="TimesNewRomanPSMT" w:hAnsi="TimesNewRomanPSMT" w:cs="TimesNewRomanPSMT"/>
           <w:lang w:val="en-US"/>
         </w:rPr>
-        <w:t xml:space="preserve"> %}</w:t>
-      </w:r>
-      <w:r>
-        <w:t xml:space="preserve">{% </w:t>
+        <w:t xml:space="preserve"> </w:t>
+      </w:r>
+      <w:proofErr w:type="gramStart"/>
+      <w:r>
+        <w:rPr>
+          <w:rFonts w:ascii="TimesNewRomanPSMT" w:hAnsi="TimesNewRomanPSMT" w:cs="TimesNewRomanPSMT"/>
+          <w:lang w:val="en-US"/>
+        </w:rPr>
+        <w:t>%}</w:t>
+      </w:r>
+      <w:r>
+        <w:t>{</w:t>
+      </w:r>
+      <w:proofErr w:type="gramEnd"/>
+      <w:r>
+        <w:t xml:space="preserve">% </w:t>
       </w:r>
       <w:proofErr w:type="spellStart"/>
       <w:r>
@@ -7436,9 +7947,17 @@
         <w:rPr>
           <w:rFonts w:ascii="TimesNewRomanPSMT" w:hAnsi="TimesNewRomanPSMT" w:cs="TimesNewRomanPSMT"/>
         </w:rPr>
-        <w:t>autres_prets.count</w:t>
+        <w:t>autres_</w:t>
+      </w:r>
+      <w:proofErr w:type="gramStart"/>
+      <w:r>
+        <w:rPr>
+          <w:rFonts w:ascii="TimesNewRomanPSMT" w:hAnsi="TimesNewRomanPSMT" w:cs="TimesNewRomanPSMT"/>
+        </w:rPr>
+        <w:t>prets.count</w:t>
       </w:r>
       <w:proofErr w:type="spellEnd"/>
+      <w:proofErr w:type="gramEnd"/>
       <w:r>
         <w:rPr>
           <w:rFonts w:ascii="TimesNewRomanPSMT" w:hAnsi="TimesNewRomanPSMT" w:cs="TimesNewRomanPSMT"/>
@@ -7501,14 +8020,30 @@
           <w:rFonts w:ascii="TimesNewRomanPSMT" w:hAnsi="TimesNewRomanPSMT" w:cs="TimesNewRomanPSMT"/>
           <w:lang w:val="en-US"/>
         </w:rPr>
-        <w:t xml:space="preserve"> %}</w:t>
-      </w:r>
-      <w:r>
-        <w:rPr>
-          <w:rFonts w:ascii="TimesNewRomanPSMT" w:hAnsi="TimesNewRomanPSMT" w:cs="TimesNewRomanPSMT"/>
-          <w:lang w:val="en-US"/>
-        </w:rPr>
-        <w:t xml:space="preserve">{% if </w:t>
+        <w:t xml:space="preserve"> </w:t>
+      </w:r>
+      <w:proofErr w:type="gramStart"/>
+      <w:r>
+        <w:rPr>
+          <w:rFonts w:ascii="TimesNewRomanPSMT" w:hAnsi="TimesNewRomanPSMT" w:cs="TimesNewRomanPSMT"/>
+          <w:lang w:val="en-US"/>
+        </w:rPr>
+        <w:t>%}</w:t>
+      </w:r>
+      <w:r>
+        <w:rPr>
+          <w:rFonts w:ascii="TimesNewRomanPSMT" w:hAnsi="TimesNewRomanPSMT" w:cs="TimesNewRomanPSMT"/>
+          <w:lang w:val="en-US"/>
+        </w:rPr>
+        <w:t>{</w:t>
+      </w:r>
+      <w:proofErr w:type="gramEnd"/>
+      <w:r>
+        <w:rPr>
+          <w:rFonts w:ascii="TimesNewRomanPSMT" w:hAnsi="TimesNewRomanPSMT" w:cs="TimesNewRomanPSMT"/>
+          <w:lang w:val="en-US"/>
+        </w:rPr>
+        <w:t xml:space="preserve">% if </w:t>
       </w:r>
       <w:proofErr w:type="spellStart"/>
       <w:r>
@@ -7541,6 +8076,7 @@
         </w:rPr>
       </w:pPr>
       <w:proofErr w:type="spellStart"/>
+      <w:proofErr w:type="gramStart"/>
       <w:r>
         <w:rPr>
           <w:rFonts w:ascii="TimesNewRomanPSMT" w:hAnsi="TimesNewRomanPSMT" w:cs="TimesNewRomanPSMT"/>
@@ -7554,7 +8090,15 @@
           <w:rFonts w:ascii="TimesNewRomanPSMT" w:hAnsi="TimesNewRomanPSMT" w:cs="TimesNewRomanPSMT"/>
           <w:lang w:val="en-US"/>
         </w:rPr>
-        <w:t xml:space="preserve"> : {{ </w:t>
+        <w:t> :</w:t>
+      </w:r>
+      <w:proofErr w:type="gramEnd"/>
+      <w:r>
+        <w:rPr>
+          <w:rFonts w:ascii="TimesNewRomanPSMT" w:hAnsi="TimesNewRomanPSMT" w:cs="TimesNewRomanPSMT"/>
+          <w:lang w:val="en-US"/>
+        </w:rPr>
+        <w:t xml:space="preserve"> {{ </w:t>
       </w:r>
       <w:proofErr w:type="spellStart"/>
       <w:r>
@@ -7621,6 +8165,7 @@
         <w:t xml:space="preserve">Date </w:t>
       </w:r>
       <w:proofErr w:type="spellStart"/>
+      <w:proofErr w:type="gramStart"/>
       <w:r>
         <w:rPr>
           <w:rFonts w:ascii="TimesNewRomanPSMT" w:hAnsi="TimesNewRomanPSMT" w:cs="TimesNewRomanPSMT"/>
@@ -7634,7 +8179,15 @@
           <w:rFonts w:ascii="TimesNewRomanPSMT" w:hAnsi="TimesNewRomanPSMT" w:cs="TimesNewRomanPSMT"/>
           <w:lang w:val="en-US"/>
         </w:rPr>
-        <w:t xml:space="preserve"> : {{ </w:t>
+        <w:t> :</w:t>
+      </w:r>
+      <w:proofErr w:type="gramEnd"/>
+      <w:r>
+        <w:rPr>
+          <w:rFonts w:ascii="TimesNewRomanPSMT" w:hAnsi="TimesNewRomanPSMT" w:cs="TimesNewRomanPSMT"/>
+          <w:lang w:val="en-US"/>
+        </w:rPr>
+        <w:t xml:space="preserve"> {{ </w:t>
       </w:r>
       <w:proofErr w:type="spellStart"/>
       <w:r>
@@ -7702,12 +8255,21 @@
           <w:lang w:val="en-US"/>
         </w:rPr>
       </w:pPr>
-      <w:r>
-        <w:rPr>
-          <w:rFonts w:ascii="TimesNewRomanPSMT" w:hAnsi="TimesNewRomanPSMT" w:cs="TimesNewRomanPSMT"/>
-          <w:lang w:val="en-US"/>
-        </w:rPr>
-        <w:t xml:space="preserve">Durée : {{ </w:t>
+      <w:proofErr w:type="gramStart"/>
+      <w:r>
+        <w:rPr>
+          <w:rFonts w:ascii="TimesNewRomanPSMT" w:hAnsi="TimesNewRomanPSMT" w:cs="TimesNewRomanPSMT"/>
+          <w:lang w:val="en-US"/>
+        </w:rPr>
+        <w:t>Durée :</w:t>
+      </w:r>
+      <w:proofErr w:type="gramEnd"/>
+      <w:r>
+        <w:rPr>
+          <w:rFonts w:ascii="TimesNewRomanPSMT" w:hAnsi="TimesNewRomanPSMT" w:cs="TimesNewRomanPSMT"/>
+          <w:lang w:val="en-US"/>
+        </w:rPr>
+        <w:t xml:space="preserve"> {{ </w:t>
       </w:r>
       <w:proofErr w:type="spellStart"/>
       <w:r>
@@ -7799,6 +8361,7 @@
         </w:rPr>
       </w:pPr>
       <w:proofErr w:type="spellStart"/>
+      <w:proofErr w:type="gramStart"/>
       <w:r>
         <w:rPr>
           <w:rFonts w:ascii="TimesNewRomanPSMT" w:hAnsi="TimesNewRomanPSMT" w:cs="TimesNewRomanPSMT"/>
@@ -7812,7 +8375,15 @@
           <w:rFonts w:ascii="TimesNewRomanPSMT" w:hAnsi="TimesNewRomanPSMT" w:cs="TimesNewRomanPSMT"/>
           <w:lang w:val="en-US"/>
         </w:rPr>
-        <w:t xml:space="preserve"> : {{ </w:t>
+        <w:t xml:space="preserve"> :</w:t>
+      </w:r>
+      <w:proofErr w:type="gramEnd"/>
+      <w:r>
+        <w:rPr>
+          <w:rFonts w:ascii="TimesNewRomanPSMT" w:hAnsi="TimesNewRomanPSMT" w:cs="TimesNewRomanPSMT"/>
+          <w:lang w:val="en-US"/>
+        </w:rPr>
+        <w:t xml:space="preserve"> {{ </w:t>
       </w:r>
       <w:proofErr w:type="spellStart"/>
       <w:r>
@@ -7897,14 +8468,28 @@
         <w:rPr>
           <w:rFonts w:ascii="TimesNewRomanPSMT" w:hAnsi="TimesNewRomanPSMT" w:cs="TimesNewRomanPSMT"/>
         </w:rPr>
-        <w:t xml:space="preserve">Prêteur : {{ </w:t>
+        <w:t xml:space="preserve">Prêteur : </w:t>
+      </w:r>
+      <w:proofErr w:type="gramStart"/>
+      <w:r>
+        <w:rPr>
+          <w:rFonts w:ascii="TimesNewRomanPSMT" w:hAnsi="TimesNewRomanPSMT" w:cs="TimesNewRomanPSMT"/>
+        </w:rPr>
+        <w:t xml:space="preserve">{{ </w:t>
       </w:r>
       <w:proofErr w:type="spellStart"/>
       <w:r>
         <w:rPr>
           <w:rFonts w:ascii="TimesNewRomanPSMT" w:hAnsi="TimesNewRomanPSMT" w:cs="TimesNewRomanPSMT"/>
         </w:rPr>
-        <w:t>p.preteur_display</w:t>
+        <w:t>p</w:t>
+      </w:r>
+      <w:proofErr w:type="gramEnd"/>
+      <w:r>
+        <w:rPr>
+          <w:rFonts w:ascii="TimesNewRomanPSMT" w:hAnsi="TimesNewRomanPSMT" w:cs="TimesNewRomanPSMT"/>
+        </w:rPr>
+        <w:t>.preteur_display</w:t>
       </w:r>
       <w:proofErr w:type="spellEnd"/>
       <w:r>
@@ -7951,10 +8536,21 @@
         <w:rPr>
           <w:rFonts w:ascii="TimesNewRomanPSMT" w:hAnsi="TimesNewRomanPSMT" w:cs="TimesNewRomanPSMT"/>
         </w:rPr>
-        <w:t xml:space="preserve"> %}</w:t>
-      </w:r>
-      <w:r>
-        <w:t xml:space="preserve">{% </w:t>
+        <w:t xml:space="preserve"> </w:t>
+      </w:r>
+      <w:proofErr w:type="gramStart"/>
+      <w:r>
+        <w:rPr>
+          <w:rFonts w:ascii="TimesNewRomanPSMT" w:hAnsi="TimesNewRomanPSMT" w:cs="TimesNewRomanPSMT"/>
+        </w:rPr>
+        <w:t>%}</w:t>
+      </w:r>
+      <w:r>
+        <w:t>{</w:t>
+      </w:r>
+      <w:proofErr w:type="gramEnd"/>
+      <w:r>
+        <w:t xml:space="preserve">% </w:t>
       </w:r>
       <w:proofErr w:type="spellStart"/>
       <w:r>
@@ -7981,11 +8577,19 @@
         <w:t xml:space="preserve">{% if </w:t>
       </w:r>
       <w:proofErr w:type="spellStart"/>
-      <w:r>
-        <w:rPr>
-          <w:rFonts w:ascii="TimesNewRomanPSMT" w:hAnsi="TimesNewRomanPSMT" w:cs="TimesNewRomanPSMT"/>
-        </w:rPr>
-        <w:t>convention.fond_propre</w:t>
+      <w:proofErr w:type="gramStart"/>
+      <w:r>
+        <w:rPr>
+          <w:rFonts w:ascii="TimesNewRomanPSMT" w:hAnsi="TimesNewRomanPSMT" w:cs="TimesNewRomanPSMT"/>
+        </w:rPr>
+        <w:t>convention.fond</w:t>
+      </w:r>
+      <w:proofErr w:type="gramEnd"/>
+      <w:r>
+        <w:rPr>
+          <w:rFonts w:ascii="TimesNewRomanPSMT" w:hAnsi="TimesNewRomanPSMT" w:cs="TimesNewRomanPSMT"/>
+        </w:rPr>
+        <w:t>_propre</w:t>
       </w:r>
       <w:proofErr w:type="spellEnd"/>
       <w:r>
@@ -8010,6 +8614,11 @@
       </w:r>
     </w:p>
     <w:p>
+      <w:pPr>
+        <w:rPr>
+          <w:rFonts w:ascii="TimesNewRomanPSMT" w:hAnsi="TimesNewRomanPSMT" w:cs="TimesNewRomanPSMT"/>
+        </w:rPr>
+      </w:pPr>
       <w:r>
         <w:rPr>
           <w:rFonts w:ascii="TimesNewRomanPSMT" w:hAnsi="TimesNewRomanPSMT" w:cs="TimesNewRomanPSMT"/>
@@ -8028,7 +8637,21 @@
         <w:rPr>
           <w:rFonts w:ascii="TimesNewRomanPSMT" w:hAnsi="TimesNewRomanPSMT" w:cs="TimesNewRomanPSMT"/>
         </w:rPr>
-        <w:t xml:space="preserve"> %}{% </w:t>
+        <w:t xml:space="preserve"> </w:t>
+      </w:r>
+      <w:proofErr w:type="gramStart"/>
+      <w:r>
+        <w:rPr>
+          <w:rFonts w:ascii="TimesNewRomanPSMT" w:hAnsi="TimesNewRomanPSMT" w:cs="TimesNewRomanPSMT"/>
+        </w:rPr>
+        <w:t>%}{</w:t>
+      </w:r>
+      <w:proofErr w:type="gramEnd"/>
+      <w:r>
+        <w:rPr>
+          <w:rFonts w:ascii="TimesNewRomanPSMT" w:hAnsi="TimesNewRomanPSMT" w:cs="TimesNewRomanPSMT"/>
+        </w:rPr>
+        <w:t xml:space="preserve">% </w:t>
       </w:r>
       <w:proofErr w:type="spellStart"/>
       <w:r>
@@ -8047,37 +8670,6 @@
     </w:p>
     <w:p>
       <w:pPr>
-        <w:jc w:val="center"/>
-      </w:pPr>
-      <w:r>
-        <w:rPr>
-          <w:rFonts w:ascii="TimesNewRomanPSMT" w:hAnsi="TimesNewRomanPSMT" w:cs="TimesNewRomanPSMT"/>
-        </w:rPr>
-        <w:t>Article 3.</w:t>
-      </w:r>
-    </w:p>
-    <w:p>
-      <w:pPr>
-        <w:rPr>
-          <w:rFonts w:ascii="TimesNewRomanPSMT" w:hAnsi="TimesNewRomanPSMT" w:cs="TimesNewRomanPSMT"/>
-        </w:rPr>
-      </w:pPr>
-    </w:p>
-    <w:p>
-      <w:pPr>
-        <w:rPr>
-          <w:rFonts w:ascii="TimesNewRomanPSMT" w:hAnsi="TimesNewRomanPSMT" w:cs="TimesNewRomanPSMT"/>
-        </w:rPr>
-      </w:pPr>
-      <w:r>
-        <w:rPr>
-          <w:rFonts w:ascii="TimesNewRomanPSMT" w:hAnsi="TimesNewRomanPSMT" w:cs="TimesNewRomanPSMT"/>
-        </w:rPr>
-        <w:t>Les autres modalités de la convention restent inchangées.</w:t>
-      </w:r>
-    </w:p>
-    <w:p>
-      <w:pPr>
         <w:rPr>
           <w:rFonts w:ascii="TimesNewRomanPSMT" w:hAnsi="TimesNewRomanPSMT" w:cs="TimesNewRomanPSMT"/>
         </w:rPr>
@@ -8107,19 +8699,7 @@
         <w:rPr>
           <w:rFonts w:ascii="TimesNewRomanPSMT" w:hAnsi="TimesNewRomanPSMT" w:cs="TimesNewRomanPSMT"/>
         </w:rPr>
-        <w:t>avenant</w:t>
-      </w:r>
-      <w:r>
-        <w:rPr>
-          <w:rFonts w:ascii="TimesNewRomanPSMT" w:hAnsi="TimesNewRomanPSMT" w:cs="TimesNewRomanPSMT"/>
-        </w:rPr>
-        <w:t>_type</w:t>
-      </w:r>
-      <w:r>
-        <w:rPr>
-          <w:rFonts w:ascii="TimesNewRomanPSMT" w:hAnsi="TimesNewRomanPSMT" w:cs="TimesNewRomanPSMT"/>
-        </w:rPr>
-        <w:t>_champ_libre</w:t>
+        <w:t>avenant_type_champ_libre</w:t>
       </w:r>
       <w:proofErr w:type="spellEnd"/>
       <w:r>
@@ -8162,23 +8742,19 @@
         <w:t>{{</w:t>
       </w:r>
       <w:proofErr w:type="spellStart"/>
-      <w:r>
-        <w:rPr>
-          <w:rFonts w:ascii="TimesNewRomanPSMT" w:hAnsi="TimesNewRomanPSMT" w:cs="TimesNewRomanPSMT"/>
-        </w:rPr>
-        <w:t>convention.ch</w:t>
-      </w:r>
-      <w:r>
-        <w:rPr>
-          <w:rFonts w:ascii="TimesNewRomanPSMT" w:hAnsi="TimesNewRomanPSMT" w:cs="TimesNewRomanPSMT"/>
-        </w:rPr>
-        <w:t>a</w:t>
-      </w:r>
-      <w:r>
-        <w:rPr>
-          <w:rFonts w:ascii="TimesNewRomanPSMT" w:hAnsi="TimesNewRomanPSMT" w:cs="TimesNewRomanPSMT"/>
-        </w:rPr>
-        <w:t>mp_libre_avenant</w:t>
+      <w:proofErr w:type="gramStart"/>
+      <w:r>
+        <w:rPr>
+          <w:rFonts w:ascii="TimesNewRomanPSMT" w:hAnsi="TimesNewRomanPSMT" w:cs="TimesNewRomanPSMT"/>
+        </w:rPr>
+        <w:t>convention.champ</w:t>
+      </w:r>
+      <w:proofErr w:type="gramEnd"/>
+      <w:r>
+        <w:rPr>
+          <w:rFonts w:ascii="TimesNewRomanPSMT" w:hAnsi="TimesNewRomanPSMT" w:cs="TimesNewRomanPSMT"/>
+        </w:rPr>
+        <w:t>_libre_avenant</w:t>
       </w:r>
       <w:proofErr w:type="spellEnd"/>
       <w:r>
@@ -8214,6 +8790,59 @@
         </w:rPr>
         <w:t xml:space="preserve"> %}</w:t>
       </w:r>
+    </w:p>
+    <w:p>
+      <w:pPr>
+        <w:rPr>
+          <w:rFonts w:ascii="TimesNewRomanPSMT" w:hAnsi="TimesNewRomanPSMT" w:cs="TimesNewRomanPSMT"/>
+        </w:rPr>
+      </w:pPr>
+    </w:p>
+    <w:p/>
+    <w:p>
+      <w:pPr>
+        <w:jc w:val="center"/>
+      </w:pPr>
+      <w:r>
+        <w:rPr>
+          <w:rFonts w:ascii="TimesNewRomanPSMT" w:hAnsi="TimesNewRomanPSMT" w:cs="TimesNewRomanPSMT"/>
+        </w:rPr>
+        <w:t>Article 3.</w:t>
+      </w:r>
+    </w:p>
+    <w:p>
+      <w:pPr>
+        <w:rPr>
+          <w:rFonts w:ascii="TimesNewRomanPSMT" w:hAnsi="TimesNewRomanPSMT" w:cs="TimesNewRomanPSMT"/>
+        </w:rPr>
+      </w:pPr>
+    </w:p>
+    <w:p>
+      <w:pPr>
+        <w:rPr>
+          <w:rFonts w:ascii="TimesNewRomanPSMT" w:hAnsi="TimesNewRomanPSMT" w:cs="TimesNewRomanPSMT"/>
+        </w:rPr>
+      </w:pPr>
+      <w:r>
+        <w:rPr>
+          <w:rFonts w:ascii="TimesNewRomanPSMT" w:hAnsi="TimesNewRomanPSMT" w:cs="TimesNewRomanPSMT"/>
+        </w:rPr>
+        <w:t>Les autres modalités de la convention restent inchangées.</w:t>
+      </w:r>
+    </w:p>
+    <w:p>
+      <w:pPr>
+        <w:rPr>
+          <w:rFonts w:ascii="TimesNewRomanPSMT" w:hAnsi="TimesNewRomanPSMT" w:cs="TimesNewRomanPSMT"/>
+        </w:rPr>
+      </w:pPr>
+    </w:p>
+    <w:p>
+      <w:pPr>
+        <w:rPr>
+          <w:rFonts w:ascii="TimesNewRomanPSMT" w:hAnsi="TimesNewRomanPSMT" w:cs="TimesNewRomanPSMT"/>
+        </w:rPr>
+      </w:pPr>
     </w:p>
     <w:p>
       <w:pPr>
@@ -8286,6 +8915,7 @@
                               </w:rPr>
                               <w:t xml:space="preserve">Fait en </w:t>
                             </w:r>
+                            <w:proofErr w:type="gramStart"/>
                             <w:r>
                               <w:rPr>
                                 <w:rFonts w:ascii="TimesNewRomanPSMT" w:hAnsi="TimesNewRomanPSMT" w:cs="TimesNewRomanPSMT"/>
@@ -8297,7 +8927,14 @@
                               <w:rPr>
                                 <w:rFonts w:ascii="TimesNewRomanPSMT" w:hAnsi="TimesNewRomanPSMT" w:cs="TimesNewRomanPSMT"/>
                               </w:rPr>
-                              <w:t>administration.nb_convention_exemplaires</w:t>
+                              <w:t>administration</w:t>
+                            </w:r>
+                            <w:proofErr w:type="gramEnd"/>
+                            <w:r>
+                              <w:rPr>
+                                <w:rFonts w:ascii="TimesNewRomanPSMT" w:hAnsi="TimesNewRomanPSMT" w:cs="TimesNewRomanPSMT"/>
+                              </w:rPr>
+                              <w:t>.nb_convention_exemplaires</w:t>
                             </w:r>
                             <w:proofErr w:type="spellEnd"/>
                             <w:r>
@@ -8363,6 +9000,7 @@
                               </w:rPr>
                               <w:t xml:space="preserve"> </w:t>
                             </w:r>
+                            <w:proofErr w:type="gramStart"/>
                             <w:r>
                               <w:t xml:space="preserve">{{ </w:t>
                             </w:r>
@@ -8373,6 +9011,7 @@
                               </w:rPr>
                               <w:t>convention</w:t>
                             </w:r>
+                            <w:proofErr w:type="gramEnd"/>
                             <w:r>
                               <w:t>.signat</w:t>
                             </w:r>
@@ -8437,6 +9076,7 @@
                               </w:rPr>
                               <w:t xml:space="preserve"> </w:t>
                             </w:r>
+                            <w:proofErr w:type="gramStart"/>
                             <w:r>
                               <w:t xml:space="preserve">{{ </w:t>
                             </w:r>
@@ -8447,6 +9087,7 @@
                               </w:rPr>
                               <w:t>administration</w:t>
                             </w:r>
+                            <w:proofErr w:type="gramEnd"/>
                             <w:r>
                               <w:t>.signat</w:t>
                             </w:r>
@@ -8510,6 +9151,7 @@
                         </w:rPr>
                         <w:t xml:space="preserve">Fait en </w:t>
                       </w:r>
+                      <w:proofErr w:type="gramStart"/>
                       <w:r>
                         <w:rPr>
                           <w:rFonts w:ascii="TimesNewRomanPSMT" w:hAnsi="TimesNewRomanPSMT" w:cs="TimesNewRomanPSMT"/>
@@ -8521,7 +9163,14 @@
                         <w:rPr>
                           <w:rFonts w:ascii="TimesNewRomanPSMT" w:hAnsi="TimesNewRomanPSMT" w:cs="TimesNewRomanPSMT"/>
                         </w:rPr>
-                        <w:t>administration.nb_convention_exemplaires</w:t>
+                        <w:t>administration</w:t>
+                      </w:r>
+                      <w:proofErr w:type="gramEnd"/>
+                      <w:r>
+                        <w:rPr>
+                          <w:rFonts w:ascii="TimesNewRomanPSMT" w:hAnsi="TimesNewRomanPSMT" w:cs="TimesNewRomanPSMT"/>
+                        </w:rPr>
+                        <w:t>.nb_convention_exemplaires</w:t>
                       </w:r>
                       <w:proofErr w:type="spellEnd"/>
                       <w:r>
@@ -8587,6 +9236,7 @@
                         </w:rPr>
                         <w:t xml:space="preserve"> </w:t>
                       </w:r>
+                      <w:proofErr w:type="gramStart"/>
                       <w:r>
                         <w:t xml:space="preserve">{{ </w:t>
                       </w:r>
@@ -8597,6 +9247,7 @@
                         </w:rPr>
                         <w:t>convention</w:t>
                       </w:r>
+                      <w:proofErr w:type="gramEnd"/>
                       <w:r>
                         <w:t>.signat</w:t>
                       </w:r>
@@ -8661,6 +9312,7 @@
                         </w:rPr>
                         <w:t xml:space="preserve"> </w:t>
                       </w:r>
+                      <w:proofErr w:type="gramStart"/>
                       <w:r>
                         <w:t xml:space="preserve">{{ </w:t>
                       </w:r>
@@ -8671,6 +9323,7 @@
                         </w:rPr>
                         <w:t>administration</w:t>
                       </w:r>
+                      <w:proofErr w:type="gramEnd"/>
                       <w:r>
                         <w:t>.signat</w:t>
                       </w:r>
@@ -9739,7 +10392,15 @@
             <w:pStyle w:val="Form9"/>
           </w:pPr>
           <w:r>
-            <w:t>(pour l'établissement d'expéditions, copies, extraits d'actes ou décisions judiciaires à publier)</w:t>
+            <w:t>(</w:t>
+          </w:r>
+          <w:proofErr w:type="gramStart"/>
+          <w:r>
+            <w:t>pour</w:t>
+          </w:r>
+          <w:proofErr w:type="gramEnd"/>
+          <w:r>
+            <w:t xml:space="preserve"> l'établissement d'expéditions, copies, extraits d'actes ou décisions judiciaires à publier)</w:t>
           </w:r>
         </w:p>
         <w:p/>
@@ -9921,9 +10582,11 @@
             </w:rPr>
             <w:t xml:space="preserve"> </w:t>
           </w:r>
+          <w:proofErr w:type="gramStart"/>
           <w:r>
             <w:t>TAXES:</w:t>
           </w:r>
+          <w:proofErr w:type="gramEnd"/>
         </w:p>
         <w:p>
           <w:pPr>
@@ -9942,9 +10605,11 @@
           <w:pPr>
             <w:pStyle w:val="Form10J"/>
           </w:pPr>
+          <w:proofErr w:type="gramStart"/>
           <w:r>
             <w:t>CSI:</w:t>
           </w:r>
+          <w:proofErr w:type="gramEnd"/>
         </w:p>
         <w:p>
           <w:pPr>
@@ -10148,7 +10813,7 @@
                                 <v:fill color2="black"/>
                                 <v:imagedata r:id="rId2" o:title="" croptop="-22f" cropbottom="-22f" cropleft="-25f" cropright="-25f"/>
                               </v:shape>
-                              <o:OLEObject Type="Embed" ProgID="Word.Picture.8" ShapeID="_x0000_i1026" DrawAspect="Content" ObjectID="_1750770791" r:id="rId3"/>
+                              <o:OLEObject Type="Embed" ProgID="Word.Picture.8" ShapeID="_x0000_i1026" DrawAspect="Content" ObjectID="_1751456064" r:id="rId3"/>
                             </w:object>
                           </w:r>
                         </w:p>
@@ -10224,7 +10889,7 @@
                           <v:fill color2="black"/>
                           <v:imagedata r:id="rId2" o:title="" croptop="-22f" cropbottom="-22f" cropleft="-25f" cropright="-25f"/>
                         </v:shape>
-                        <o:OLEObject Type="Embed" ProgID="Word.Picture.8" ShapeID="_x0000_i1026" DrawAspect="Content" ObjectID="_1750770791" r:id="rId4"/>
+                        <o:OLEObject Type="Embed" ProgID="Word.Picture.8" ShapeID="_x0000_i1026" DrawAspect="Content" ObjectID="_1751456064" r:id="rId4"/>
                       </w:object>
                     </w:r>
                   </w:p>

</xml_diff>

<commit_message>
mise à jour du doc d'avenant pour déplacer le champ libre (#885)
</commit_message>
<xml_diff>
--- a/documents/Avenant-template.docx
+++ b/documents/Avenant-template.docx
@@ -33,6 +33,7 @@
         <w:t xml:space="preserve">{% if </w:t>
       </w:r>
       <w:proofErr w:type="spellStart"/>
+      <w:proofErr w:type="gramStart"/>
       <w:r>
         <w:rPr>
           <w:rFonts w:ascii="TimesNewRomanPS-BoldMT" w:hAnsi="TimesNewRomanPS-BoldMT" w:cs="TimesNewRomanPS-BoldMT"/>
@@ -41,6 +42,7 @@
         <w:t>convention.numero</w:t>
       </w:r>
       <w:proofErr w:type="spellEnd"/>
+      <w:proofErr w:type="gramEnd"/>
       <w:r>
         <w:rPr>
           <w:rFonts w:ascii="TimesNewRomanPSMT" w:hAnsi="TimesNewRomanPSMT" w:cs="TimesNewRomanPSMT"/>
@@ -310,11 +312,19 @@
       <w:pPr>
         <w:jc w:val="both"/>
       </w:pPr>
-      <w:r>
-        <w:rPr>
-          <w:rFonts w:ascii="TimesNewRomanPSMT" w:hAnsi="TimesNewRomanPSMT" w:cs="TimesNewRomanPSMT"/>
-        </w:rPr>
-        <w:t>d'une part,</w:t>
+      <w:proofErr w:type="gramStart"/>
+      <w:r>
+        <w:rPr>
+          <w:rFonts w:ascii="TimesNewRomanPSMT" w:hAnsi="TimesNewRomanPSMT" w:cs="TimesNewRomanPSMT"/>
+        </w:rPr>
+        <w:t>d'une</w:t>
+      </w:r>
+      <w:proofErr w:type="gramEnd"/>
+      <w:r>
+        <w:rPr>
+          <w:rFonts w:ascii="TimesNewRomanPSMT" w:hAnsi="TimesNewRomanPSMT" w:cs="TimesNewRomanPSMT"/>
+        </w:rPr>
+        <w:t xml:space="preserve"> part,</w:t>
       </w:r>
     </w:p>
     <w:p>
@@ -744,11 +754,19 @@
       <w:pPr>
         <w:jc w:val="both"/>
       </w:pPr>
-      <w:r>
-        <w:rPr>
-          <w:rFonts w:ascii="TimesNewRomanPSMT" w:hAnsi="TimesNewRomanPSMT" w:cs="TimesNewRomanPSMT"/>
-        </w:rPr>
-        <w:t>d'autre part,</w:t>
+      <w:proofErr w:type="gramStart"/>
+      <w:r>
+        <w:rPr>
+          <w:rFonts w:ascii="TimesNewRomanPSMT" w:hAnsi="TimesNewRomanPSMT" w:cs="TimesNewRomanPSMT"/>
+        </w:rPr>
+        <w:t>d'autre</w:t>
+      </w:r>
+      <w:proofErr w:type="gramEnd"/>
+      <w:r>
+        <w:rPr>
+          <w:rFonts w:ascii="TimesNewRomanPSMT" w:hAnsi="TimesNewRomanPSMT" w:cs="TimesNewRomanPSMT"/>
+        </w:rPr>
+        <w:t xml:space="preserve"> part,</w:t>
       </w:r>
     </w:p>
     <w:p>
@@ -768,6 +786,7 @@
       </w:r>
       <w:bookmarkStart w:id="7" w:name="NomProgramme1"/>
       <w:bookmarkEnd w:id="7"/>
+      <w:proofErr w:type="gramStart"/>
       <w:r>
         <w:rPr>
           <w:rFonts w:ascii="TimesNewRomanPSMT" w:hAnsi="TimesNewRomanPSMT" w:cs="TimesNewRomanPSMT"/>
@@ -782,6 +801,7 @@
         <w:t>programme.nom</w:t>
       </w:r>
       <w:proofErr w:type="spellEnd"/>
+      <w:proofErr w:type="gramEnd"/>
       <w:r>
         <w:rPr>
           <w:rFonts w:ascii="TimesNewRomanPSMT" w:hAnsi="TimesNewRomanPSMT" w:cs="TimesNewRomanPSMT"/>
@@ -936,11 +956,19 @@
           <w:rFonts w:ascii="TimesNewRomanPSMT" w:hAnsi="TimesNewRomanPSMT" w:cs="TimesNewRomanPSMT"/>
         </w:rPr>
       </w:pPr>
-      <w:r>
-        <w:rPr>
-          <w:rFonts w:ascii="TimesNewRomanPSMT" w:hAnsi="TimesNewRomanPSMT" w:cs="TimesNewRomanPSMT"/>
-        </w:rPr>
-        <w:t>sont convenus de ce qui suit :</w:t>
+      <w:proofErr w:type="gramStart"/>
+      <w:r>
+        <w:rPr>
+          <w:rFonts w:ascii="TimesNewRomanPSMT" w:hAnsi="TimesNewRomanPSMT" w:cs="TimesNewRomanPSMT"/>
+        </w:rPr>
+        <w:t>sont</w:t>
+      </w:r>
+      <w:proofErr w:type="gramEnd"/>
+      <w:r>
+        <w:rPr>
+          <w:rFonts w:ascii="TimesNewRomanPSMT" w:hAnsi="TimesNewRomanPSMT" w:cs="TimesNewRomanPSMT"/>
+        </w:rPr>
+        <w:t xml:space="preserve"> convenus de ce qui suit :</w:t>
       </w:r>
     </w:p>
     <w:p>
@@ -1022,19 +1050,106 @@
         <w:rPr>
           <w:rFonts w:ascii="TimesNewRomanPSMT" w:hAnsi="TimesNewRomanPSMT" w:cs="TimesNewRomanPSMT"/>
         </w:rPr>
+        <w:t xml:space="preserve"> </w:t>
+      </w:r>
+      <w:proofErr w:type="gramStart"/>
+      <w:r>
+        <w:rPr>
+          <w:rFonts w:ascii="TimesNewRomanPSMT" w:hAnsi="TimesNewRomanPSMT" w:cs="TimesNewRomanPSMT"/>
+        </w:rPr>
+        <w:t>%}</w:t>
+      </w:r>
+      <w:r>
+        <w:rPr>
+          <w:rFonts w:ascii="TimesNewRomanPSMT" w:hAnsi="TimesNewRomanPSMT" w:cs="TimesNewRomanPSMT"/>
+        </w:rPr>
+        <w:t>Modification</w:t>
+      </w:r>
+      <w:proofErr w:type="gramEnd"/>
+      <w:r>
+        <w:rPr>
+          <w:rFonts w:ascii="TimesNewRomanPSMT" w:hAnsi="TimesNewRomanPSMT" w:cs="TimesNewRomanPSMT"/>
+        </w:rPr>
+        <w:t xml:space="preserve"> du </w:t>
+      </w:r>
+      <w:r>
+        <w:rPr>
+          <w:rFonts w:ascii="TimesNewRomanPSMT" w:hAnsi="TimesNewRomanPSMT" w:cs="TimesNewRomanPSMT"/>
+        </w:rPr>
+        <w:t>bailleur</w:t>
+      </w:r>
+    </w:p>
+    <w:p>
+      <w:pPr>
+        <w:rPr>
+          <w:rFonts w:ascii="TimesNewRomanPSMT" w:hAnsi="TimesNewRomanPSMT" w:cs="TimesNewRomanPSMT"/>
+        </w:rPr>
+      </w:pPr>
+      <w:r>
+        <w:rPr>
+          <w:rFonts w:ascii="TimesNewRomanPSMT" w:hAnsi="TimesNewRomanPSMT" w:cs="TimesNewRomanPSMT"/>
+        </w:rPr>
+        <w:t xml:space="preserve">{% </w:t>
+      </w:r>
+      <w:proofErr w:type="spellStart"/>
+      <w:r>
+        <w:rPr>
+          <w:rFonts w:ascii="TimesNewRomanPSMT" w:hAnsi="TimesNewRomanPSMT" w:cs="TimesNewRomanPSMT"/>
+        </w:rPr>
+        <w:t>endif</w:t>
+      </w:r>
+      <w:proofErr w:type="spellEnd"/>
+      <w:r>
+        <w:rPr>
+          <w:rFonts w:ascii="TimesNewRomanPSMT" w:hAnsi="TimesNewRomanPSMT" w:cs="TimesNewRomanPSMT"/>
+        </w:rPr>
+        <w:t xml:space="preserve"> </w:t>
+      </w:r>
+      <w:proofErr w:type="gramStart"/>
+      <w:r>
+        <w:rPr>
+          <w:rFonts w:ascii="TimesNewRomanPSMT" w:hAnsi="TimesNewRomanPSMT" w:cs="TimesNewRomanPSMT"/>
+        </w:rPr>
+        <w:t>%}</w:t>
+      </w:r>
+      <w:r>
+        <w:rPr>
+          <w:rFonts w:ascii="TimesNewRomanPSMT" w:hAnsi="TimesNewRomanPSMT" w:cs="TimesNewRomanPSMT"/>
+        </w:rPr>
+        <w:t>{</w:t>
+      </w:r>
+      <w:proofErr w:type="gramEnd"/>
+      <w:r>
+        <w:rPr>
+          <w:rFonts w:ascii="TimesNewRomanPSMT" w:hAnsi="TimesNewRomanPSMT" w:cs="TimesNewRomanPSMT"/>
+        </w:rPr>
+        <w:t xml:space="preserve">% if </w:t>
+      </w:r>
+      <w:proofErr w:type="spellStart"/>
+      <w:r>
+        <w:rPr>
+          <w:rFonts w:ascii="TimesNewRomanPSMT" w:hAnsi="TimesNewRomanPSMT" w:cs="TimesNewRomanPSMT"/>
+        </w:rPr>
+        <w:t>avenant_type_programme</w:t>
+      </w:r>
+      <w:proofErr w:type="spellEnd"/>
+      <w:r>
+        <w:rPr>
+          <w:rFonts w:ascii="TimesNewRomanPSMT" w:hAnsi="TimesNewRomanPSMT" w:cs="TimesNewRomanPSMT"/>
+        </w:rPr>
         <w:t xml:space="preserve"> %}</w:t>
       </w:r>
       <w:r>
         <w:rPr>
           <w:rFonts w:ascii="TimesNewRomanPSMT" w:hAnsi="TimesNewRomanPSMT" w:cs="TimesNewRomanPSMT"/>
         </w:rPr>
-        <w:t xml:space="preserve">Modification du </w:t>
-      </w:r>
-      <w:r>
-        <w:rPr>
-          <w:rFonts w:ascii="TimesNewRomanPSMT" w:hAnsi="TimesNewRomanPSMT" w:cs="TimesNewRomanPSMT"/>
-        </w:rPr>
-        <w:t>bailleur</w:t>
+        <w:t xml:space="preserve">Modification </w:t>
+      </w:r>
+      <w:r>
+        <w:rPr>
+          <w:rFonts w:ascii="TimesNewRomanPSMT" w:hAnsi="TimesNewRomanPSMT" w:cs="TimesNewRomanPSMT"/>
+        </w:rPr>
+        <w:t>de l’opération</w:t>
       </w:r>
     </w:p>
     <w:p>
@@ -1061,119 +1176,88 @@
         <w:rPr>
           <w:rFonts w:ascii="TimesNewRomanPSMT" w:hAnsi="TimesNewRomanPSMT" w:cs="TimesNewRomanPSMT"/>
         </w:rPr>
+        <w:t xml:space="preserve"> </w:t>
+      </w:r>
+      <w:proofErr w:type="gramStart"/>
+      <w:r>
+        <w:rPr>
+          <w:rFonts w:ascii="TimesNewRomanPSMT" w:hAnsi="TimesNewRomanPSMT" w:cs="TimesNewRomanPSMT"/>
+        </w:rPr>
+        <w:t>%}</w:t>
+      </w:r>
+      <w:r>
+        <w:rPr>
+          <w:rFonts w:ascii="TimesNewRomanPSMT" w:hAnsi="TimesNewRomanPSMT" w:cs="TimesNewRomanPSMT"/>
+        </w:rPr>
+        <w:t>{</w:t>
+      </w:r>
+      <w:proofErr w:type="gramEnd"/>
+      <w:r>
+        <w:rPr>
+          <w:rFonts w:ascii="TimesNewRomanPSMT" w:hAnsi="TimesNewRomanPSMT" w:cs="TimesNewRomanPSMT"/>
+        </w:rPr>
+        <w:t xml:space="preserve">% if </w:t>
+      </w:r>
+      <w:proofErr w:type="spellStart"/>
+      <w:r>
+        <w:rPr>
+          <w:rFonts w:ascii="TimesNewRomanPSMT" w:hAnsi="TimesNewRomanPSMT" w:cs="TimesNewRomanPSMT"/>
+        </w:rPr>
+        <w:t>avenant_type_logements</w:t>
+      </w:r>
+      <w:proofErr w:type="spellEnd"/>
+      <w:r>
+        <w:rPr>
+          <w:rFonts w:ascii="TimesNewRomanPSMT" w:hAnsi="TimesNewRomanPSMT" w:cs="TimesNewRomanPSMT"/>
+        </w:rPr>
         <w:t xml:space="preserve"> %}</w:t>
       </w:r>
       <w:r>
         <w:rPr>
           <w:rFonts w:ascii="TimesNewRomanPSMT" w:hAnsi="TimesNewRomanPSMT" w:cs="TimesNewRomanPSMT"/>
         </w:rPr>
-        <w:t xml:space="preserve">{% if </w:t>
+        <w:t>Modification du programme</w:t>
+      </w:r>
+    </w:p>
+    <w:p>
+      <w:pPr>
+        <w:rPr>
+          <w:rFonts w:ascii="TimesNewRomanPSMT" w:hAnsi="TimesNewRomanPSMT" w:cs="TimesNewRomanPSMT"/>
+        </w:rPr>
+      </w:pPr>
+      <w:r>
+        <w:rPr>
+          <w:rFonts w:ascii="TimesNewRomanPSMT" w:hAnsi="TimesNewRomanPSMT" w:cs="TimesNewRomanPSMT"/>
+        </w:rPr>
+        <w:t xml:space="preserve">{% </w:t>
       </w:r>
       <w:proofErr w:type="spellStart"/>
       <w:r>
         <w:rPr>
           <w:rFonts w:ascii="TimesNewRomanPSMT" w:hAnsi="TimesNewRomanPSMT" w:cs="TimesNewRomanPSMT"/>
         </w:rPr>
-        <w:t>avenant_type_programme</w:t>
+        <w:t>endif</w:t>
       </w:r>
       <w:proofErr w:type="spellEnd"/>
       <w:r>
         <w:rPr>
           <w:rFonts w:ascii="TimesNewRomanPSMT" w:hAnsi="TimesNewRomanPSMT" w:cs="TimesNewRomanPSMT"/>
         </w:rPr>
-        <w:t xml:space="preserve"> %}</w:t>
-      </w:r>
-      <w:r>
-        <w:rPr>
-          <w:rFonts w:ascii="TimesNewRomanPSMT" w:hAnsi="TimesNewRomanPSMT" w:cs="TimesNewRomanPSMT"/>
-        </w:rPr>
-        <w:t xml:space="preserve">Modification </w:t>
-      </w:r>
-      <w:r>
-        <w:rPr>
-          <w:rFonts w:ascii="TimesNewRomanPSMT" w:hAnsi="TimesNewRomanPSMT" w:cs="TimesNewRomanPSMT"/>
-        </w:rPr>
-        <w:t>de l’opération</w:t>
-      </w:r>
-    </w:p>
-    <w:p>
-      <w:pPr>
-        <w:rPr>
-          <w:rFonts w:ascii="TimesNewRomanPSMT" w:hAnsi="TimesNewRomanPSMT" w:cs="TimesNewRomanPSMT"/>
-        </w:rPr>
-      </w:pPr>
-      <w:r>
-        <w:rPr>
-          <w:rFonts w:ascii="TimesNewRomanPSMT" w:hAnsi="TimesNewRomanPSMT" w:cs="TimesNewRomanPSMT"/>
-        </w:rPr>
-        <w:t xml:space="preserve">{% </w:t>
-      </w:r>
-      <w:proofErr w:type="spellStart"/>
-      <w:r>
-        <w:rPr>
-          <w:rFonts w:ascii="TimesNewRomanPSMT" w:hAnsi="TimesNewRomanPSMT" w:cs="TimesNewRomanPSMT"/>
-        </w:rPr>
-        <w:t>endif</w:t>
-      </w:r>
-      <w:proofErr w:type="spellEnd"/>
-      <w:r>
-        <w:rPr>
-          <w:rFonts w:ascii="TimesNewRomanPSMT" w:hAnsi="TimesNewRomanPSMT" w:cs="TimesNewRomanPSMT"/>
-        </w:rPr>
-        <w:t xml:space="preserve"> %}</w:t>
-      </w:r>
-      <w:r>
-        <w:rPr>
-          <w:rFonts w:ascii="TimesNewRomanPSMT" w:hAnsi="TimesNewRomanPSMT" w:cs="TimesNewRomanPSMT"/>
-        </w:rPr>
-        <w:t xml:space="preserve">{% if </w:t>
-      </w:r>
-      <w:proofErr w:type="spellStart"/>
-      <w:r>
-        <w:rPr>
-          <w:rFonts w:ascii="TimesNewRomanPSMT" w:hAnsi="TimesNewRomanPSMT" w:cs="TimesNewRomanPSMT"/>
-        </w:rPr>
-        <w:t>avenant_type_logements</w:t>
-      </w:r>
-      <w:proofErr w:type="spellEnd"/>
-      <w:r>
-        <w:rPr>
-          <w:rFonts w:ascii="TimesNewRomanPSMT" w:hAnsi="TimesNewRomanPSMT" w:cs="TimesNewRomanPSMT"/>
-        </w:rPr>
-        <w:t xml:space="preserve"> %}</w:t>
-      </w:r>
-      <w:r>
-        <w:rPr>
-          <w:rFonts w:ascii="TimesNewRomanPSMT" w:hAnsi="TimesNewRomanPSMT" w:cs="TimesNewRomanPSMT"/>
-        </w:rPr>
-        <w:t>Modification du programme</w:t>
-      </w:r>
-    </w:p>
-    <w:p>
-      <w:pPr>
-        <w:rPr>
-          <w:rFonts w:ascii="TimesNewRomanPSMT" w:hAnsi="TimesNewRomanPSMT" w:cs="TimesNewRomanPSMT"/>
-        </w:rPr>
-      </w:pPr>
-      <w:r>
-        <w:rPr>
-          <w:rFonts w:ascii="TimesNewRomanPSMT" w:hAnsi="TimesNewRomanPSMT" w:cs="TimesNewRomanPSMT"/>
-        </w:rPr>
-        <w:t xml:space="preserve">{% </w:t>
-      </w:r>
-      <w:proofErr w:type="spellStart"/>
-      <w:r>
-        <w:rPr>
-          <w:rFonts w:ascii="TimesNewRomanPSMT" w:hAnsi="TimesNewRomanPSMT" w:cs="TimesNewRomanPSMT"/>
-        </w:rPr>
-        <w:t>endif</w:t>
-      </w:r>
-      <w:proofErr w:type="spellEnd"/>
-      <w:r>
-        <w:rPr>
-          <w:rFonts w:ascii="TimesNewRomanPSMT" w:hAnsi="TimesNewRomanPSMT" w:cs="TimesNewRomanPSMT"/>
-        </w:rPr>
-        <w:t xml:space="preserve"> %}{% if </w:t>
+        <w:t xml:space="preserve"> </w:t>
+      </w:r>
+      <w:proofErr w:type="gramStart"/>
+      <w:r>
+        <w:rPr>
+          <w:rFonts w:ascii="TimesNewRomanPSMT" w:hAnsi="TimesNewRomanPSMT" w:cs="TimesNewRomanPSMT"/>
+        </w:rPr>
+        <w:t>%}{</w:t>
+      </w:r>
+      <w:proofErr w:type="gramEnd"/>
+      <w:r>
+        <w:rPr>
+          <w:rFonts w:ascii="TimesNewRomanPSMT" w:hAnsi="TimesNewRomanPSMT" w:cs="TimesNewRomanPSMT"/>
+        </w:rPr>
+        <w:t xml:space="preserve">% if </w:t>
       </w:r>
       <w:proofErr w:type="spellStart"/>
       <w:r>
@@ -1598,7 +1682,14 @@
         <w:rPr>
           <w:rFonts w:ascii="TimesNewRomanPSMT" w:hAnsi="TimesNewRomanPSMT" w:cs="TimesNewRomanPSMT"/>
         </w:rPr>
-        <w:t xml:space="preserve">'opération {{ </w:t>
+        <w:t xml:space="preserve">'opération </w:t>
+      </w:r>
+      <w:proofErr w:type="gramStart"/>
+      <w:r>
+        <w:rPr>
+          <w:rFonts w:ascii="TimesNewRomanPSMT" w:hAnsi="TimesNewRomanPSMT" w:cs="TimesNewRomanPSMT"/>
+        </w:rPr>
+        <w:t xml:space="preserve">{{ </w:t>
       </w:r>
       <w:proofErr w:type="spellStart"/>
       <w:r>
@@ -1608,6 +1699,7 @@
         <w:t>programme.nom</w:t>
       </w:r>
       <w:proofErr w:type="spellEnd"/>
+      <w:proofErr w:type="gramEnd"/>
       <w:r>
         <w:rPr>
           <w:rFonts w:ascii="TimesNewRomanPSMT" w:hAnsi="TimesNewRomanPSMT" w:cs="TimesNewRomanPSMT"/>
@@ -1963,6 +2055,7 @@
               <w:t xml:space="preserve">{%tr for </w:t>
             </w:r>
             <w:proofErr w:type="spellStart"/>
+            <w:proofErr w:type="gramStart"/>
             <w:r>
               <w:rPr>
                 <w:sz w:val="16"/>
@@ -1972,6 +2065,7 @@
               <w:t>k,v</w:t>
             </w:r>
             <w:proofErr w:type="spellEnd"/>
+            <w:proofErr w:type="gramEnd"/>
             <w:r>
               <w:rPr>
                 <w:sz w:val="16"/>
@@ -2118,14 +2212,28 @@
         <w:rPr>
           <w:rFonts w:ascii="TimesNewRomanPSMT" w:hAnsi="TimesNewRomanPSMT" w:cs="TimesNewRomanPSMT"/>
         </w:rPr>
-        <w:t xml:space="preserve"> totale (art. R. 111-2 du code de la construction et de l’habitation) : {{ </w:t>
+        <w:t xml:space="preserve"> totale (art. R. 111-2 du code de la construction et de l’habitation) : </w:t>
+      </w:r>
+      <w:proofErr w:type="gramStart"/>
+      <w:r>
+        <w:rPr>
+          <w:rFonts w:ascii="TimesNewRomanPSMT" w:hAnsi="TimesNewRomanPSMT" w:cs="TimesNewRomanPSMT"/>
+        </w:rPr>
+        <w:t xml:space="preserve">{{ </w:t>
       </w:r>
       <w:proofErr w:type="spellStart"/>
       <w:r>
         <w:rPr>
           <w:rFonts w:ascii="TimesNewRomanPSMT" w:hAnsi="TimesNewRomanPSMT" w:cs="TimesNewRomanPSMT"/>
         </w:rPr>
-        <w:t>sh_totale|f</w:t>
+        <w:t>sh</w:t>
+      </w:r>
+      <w:proofErr w:type="gramEnd"/>
+      <w:r>
+        <w:rPr>
+          <w:rFonts w:ascii="TimesNewRomanPSMT" w:hAnsi="TimesNewRomanPSMT" w:cs="TimesNewRomanPSMT"/>
+        </w:rPr>
+        <w:t>_totale|f</w:t>
       </w:r>
       <w:proofErr w:type="spellEnd"/>
       <w:r>
@@ -2157,14 +2265,28 @@
         <w:rPr>
           <w:rFonts w:ascii="TimesNewRomanPSMT" w:hAnsi="TimesNewRomanPSMT" w:cs="TimesNewRomanPSMT"/>
         </w:rPr>
-        <w:t xml:space="preserve">3. Surface totale des annexes entrant dans le calcul de la surface utile (art. D. 353-16 (2°) du code de la construction et de l’habitation) : {{ </w:t>
+        <w:t xml:space="preserve">3. Surface totale des annexes entrant dans le calcul de la surface utile (art. D. 353-16 (2°) du code de la construction et de l’habitation) : </w:t>
+      </w:r>
+      <w:proofErr w:type="gramStart"/>
+      <w:r>
+        <w:rPr>
+          <w:rFonts w:ascii="TimesNewRomanPSMT" w:hAnsi="TimesNewRomanPSMT" w:cs="TimesNewRomanPSMT"/>
+        </w:rPr>
+        <w:t xml:space="preserve">{{ </w:t>
       </w:r>
       <w:proofErr w:type="spellStart"/>
       <w:r>
         <w:rPr>
           <w:rFonts w:ascii="TimesNewRomanPSMT" w:hAnsi="TimesNewRomanPSMT" w:cs="TimesNewRomanPSMT"/>
         </w:rPr>
-        <w:t>sar_totale|f</w:t>
+        <w:t>sar</w:t>
+      </w:r>
+      <w:proofErr w:type="gramEnd"/>
+      <w:r>
+        <w:rPr>
+          <w:rFonts w:ascii="TimesNewRomanPSMT" w:hAnsi="TimesNewRomanPSMT" w:cs="TimesNewRomanPSMT"/>
+        </w:rPr>
+        <w:t>_totale|f</w:t>
       </w:r>
       <w:proofErr w:type="spellEnd"/>
       <w:r>
@@ -2222,13 +2344,23 @@
         <w:t xml:space="preserve">{% if </w:t>
       </w:r>
       <w:proofErr w:type="spellStart"/>
-      <w:r>
-        <w:rPr>
-          <w:rFonts w:ascii="TimesNewRomanPSMT" w:hAnsi="TimesNewRomanPSMT" w:cs="TimesNewRomanPSMT"/>
-          <w:sz w:val="16"/>
-          <w:szCs w:val="16"/>
-        </w:rPr>
-        <w:t>lot.annexe_caves</w:t>
+      <w:proofErr w:type="gramStart"/>
+      <w:r>
+        <w:rPr>
+          <w:rFonts w:ascii="TimesNewRomanPSMT" w:hAnsi="TimesNewRomanPSMT" w:cs="TimesNewRomanPSMT"/>
+          <w:sz w:val="16"/>
+          <w:szCs w:val="16"/>
+        </w:rPr>
+        <w:t>lot.annexe</w:t>
+      </w:r>
+      <w:proofErr w:type="gramEnd"/>
+      <w:r>
+        <w:rPr>
+          <w:rFonts w:ascii="TimesNewRomanPSMT" w:hAnsi="TimesNewRomanPSMT" w:cs="TimesNewRomanPSMT"/>
+          <w:sz w:val="16"/>
+          <w:szCs w:val="16"/>
+        </w:rPr>
+        <w:t>_caves</w:t>
       </w:r>
       <w:proofErr w:type="spellEnd"/>
       <w:r>
@@ -2408,13 +2540,23 @@
         <w:t xml:space="preserve"> if </w:t>
       </w:r>
       <w:proofErr w:type="spellStart"/>
-      <w:r>
-        <w:rPr>
-          <w:rFonts w:ascii="TimesNewRomanPSMT" w:hAnsi="TimesNewRomanPSMT" w:cs="TimesNewRomanPSMT"/>
-          <w:sz w:val="16"/>
-          <w:szCs w:val="16"/>
-        </w:rPr>
-        <w:t>lot.annexe_soussols</w:t>
+      <w:proofErr w:type="gramStart"/>
+      <w:r>
+        <w:rPr>
+          <w:rFonts w:ascii="TimesNewRomanPSMT" w:hAnsi="TimesNewRomanPSMT" w:cs="TimesNewRomanPSMT"/>
+          <w:sz w:val="16"/>
+          <w:szCs w:val="16"/>
+        </w:rPr>
+        <w:t>lot.annexe</w:t>
+      </w:r>
+      <w:proofErr w:type="gramEnd"/>
+      <w:r>
+        <w:rPr>
+          <w:rFonts w:ascii="TimesNewRomanPSMT" w:hAnsi="TimesNewRomanPSMT" w:cs="TimesNewRomanPSMT"/>
+          <w:sz w:val="16"/>
+          <w:szCs w:val="16"/>
+        </w:rPr>
+        <w:t>_soussols</w:t>
       </w:r>
       <w:proofErr w:type="spellEnd"/>
       <w:r>
@@ -2546,14 +2688,25 @@
         <w:t xml:space="preserve">{%- if </w:t>
       </w:r>
       <w:proofErr w:type="spellStart"/>
-      <w:r>
-        <w:rPr>
-          <w:rFonts w:ascii="TimesNewRomanPSMT" w:hAnsi="TimesNewRomanPSMT" w:cs="TimesNewRomanPSMT"/>
-          <w:sz w:val="16"/>
-          <w:szCs w:val="16"/>
-          <w:lang w:val="en-US"/>
-        </w:rPr>
-        <w:t>lot.annexe_remises</w:t>
+      <w:proofErr w:type="gramStart"/>
+      <w:r>
+        <w:rPr>
+          <w:rFonts w:ascii="TimesNewRomanPSMT" w:hAnsi="TimesNewRomanPSMT" w:cs="TimesNewRomanPSMT"/>
+          <w:sz w:val="16"/>
+          <w:szCs w:val="16"/>
+          <w:lang w:val="en-US"/>
+        </w:rPr>
+        <w:t>lot.annexe</w:t>
+      </w:r>
+      <w:proofErr w:type="gramEnd"/>
+      <w:r>
+        <w:rPr>
+          <w:rFonts w:ascii="TimesNewRomanPSMT" w:hAnsi="TimesNewRomanPSMT" w:cs="TimesNewRomanPSMT"/>
+          <w:sz w:val="16"/>
+          <w:szCs w:val="16"/>
+          <w:lang w:val="en-US"/>
+        </w:rPr>
+        <w:t>_remises</w:t>
       </w:r>
       <w:proofErr w:type="spellEnd"/>
       <w:r>
@@ -2682,14 +2835,25 @@
         <w:t xml:space="preserve">{%- if </w:t>
       </w:r>
       <w:proofErr w:type="spellStart"/>
-      <w:r>
-        <w:rPr>
-          <w:rFonts w:ascii="TimesNewRomanPSMT" w:hAnsi="TimesNewRomanPSMT" w:cs="TimesNewRomanPSMT"/>
-          <w:sz w:val="16"/>
-          <w:szCs w:val="16"/>
-          <w:lang w:val="en-US"/>
-        </w:rPr>
-        <w:t>lot.annexe_ateliers</w:t>
+      <w:proofErr w:type="gramStart"/>
+      <w:r>
+        <w:rPr>
+          <w:rFonts w:ascii="TimesNewRomanPSMT" w:hAnsi="TimesNewRomanPSMT" w:cs="TimesNewRomanPSMT"/>
+          <w:sz w:val="16"/>
+          <w:szCs w:val="16"/>
+          <w:lang w:val="en-US"/>
+        </w:rPr>
+        <w:t>lot.annexe</w:t>
+      </w:r>
+      <w:proofErr w:type="gramEnd"/>
+      <w:r>
+        <w:rPr>
+          <w:rFonts w:ascii="TimesNewRomanPSMT" w:hAnsi="TimesNewRomanPSMT" w:cs="TimesNewRomanPSMT"/>
+          <w:sz w:val="16"/>
+          <w:szCs w:val="16"/>
+          <w:lang w:val="en-US"/>
+        </w:rPr>
+        <w:t>_ateliers</w:t>
       </w:r>
       <w:proofErr w:type="spellEnd"/>
       <w:r>
@@ -2828,13 +2992,23 @@
         <w:t xml:space="preserve">{%- if </w:t>
       </w:r>
       <w:proofErr w:type="spellStart"/>
-      <w:r>
-        <w:rPr>
-          <w:rFonts w:ascii="TimesNewRomanPSMT" w:hAnsi="TimesNewRomanPSMT" w:cs="TimesNewRomanPSMT"/>
-          <w:sz w:val="16"/>
-          <w:szCs w:val="16"/>
-        </w:rPr>
-        <w:t>lot.annexe_sechoirs</w:t>
+      <w:proofErr w:type="gramStart"/>
+      <w:r>
+        <w:rPr>
+          <w:rFonts w:ascii="TimesNewRomanPSMT" w:hAnsi="TimesNewRomanPSMT" w:cs="TimesNewRomanPSMT"/>
+          <w:sz w:val="16"/>
+          <w:szCs w:val="16"/>
+        </w:rPr>
+        <w:t>lot.annexe</w:t>
+      </w:r>
+      <w:proofErr w:type="gramEnd"/>
+      <w:r>
+        <w:rPr>
+          <w:rFonts w:ascii="TimesNewRomanPSMT" w:hAnsi="TimesNewRomanPSMT" w:cs="TimesNewRomanPSMT"/>
+          <w:sz w:val="16"/>
+          <w:szCs w:val="16"/>
+        </w:rPr>
+        <w:t>_sechoirs</w:t>
       </w:r>
       <w:proofErr w:type="spellEnd"/>
       <w:r>
@@ -2958,14 +3132,25 @@
         <w:t xml:space="preserve">{%- if </w:t>
       </w:r>
       <w:proofErr w:type="spellStart"/>
-      <w:r>
-        <w:rPr>
-          <w:rFonts w:ascii="TimesNewRomanPSMT" w:hAnsi="TimesNewRomanPSMT" w:cs="TimesNewRomanPSMT"/>
-          <w:sz w:val="16"/>
-          <w:szCs w:val="16"/>
-          <w:lang w:val="en-US"/>
-        </w:rPr>
-        <w:t>lot.annexe_celliers</w:t>
+      <w:proofErr w:type="gramStart"/>
+      <w:r>
+        <w:rPr>
+          <w:rFonts w:ascii="TimesNewRomanPSMT" w:hAnsi="TimesNewRomanPSMT" w:cs="TimesNewRomanPSMT"/>
+          <w:sz w:val="16"/>
+          <w:szCs w:val="16"/>
+          <w:lang w:val="en-US"/>
+        </w:rPr>
+        <w:t>lot.annexe</w:t>
+      </w:r>
+      <w:proofErr w:type="gramEnd"/>
+      <w:r>
+        <w:rPr>
+          <w:rFonts w:ascii="TimesNewRomanPSMT" w:hAnsi="TimesNewRomanPSMT" w:cs="TimesNewRomanPSMT"/>
+          <w:sz w:val="16"/>
+          <w:szCs w:val="16"/>
+          <w:lang w:val="en-US"/>
+        </w:rPr>
+        <w:t>_celliers</w:t>
       </w:r>
       <w:proofErr w:type="spellEnd"/>
       <w:r>
@@ -3122,14 +3307,25 @@
         <w:t xml:space="preserve">{%- if </w:t>
       </w:r>
       <w:proofErr w:type="spellStart"/>
-      <w:r>
-        <w:rPr>
-          <w:rFonts w:ascii="TimesNewRomanPSMT" w:hAnsi="TimesNewRomanPSMT" w:cs="TimesNewRomanPSMT"/>
-          <w:sz w:val="16"/>
-          <w:szCs w:val="16"/>
-          <w:lang w:val="en-US"/>
-        </w:rPr>
-        <w:t>lot.annexe_resserres</w:t>
+      <w:proofErr w:type="gramStart"/>
+      <w:r>
+        <w:rPr>
+          <w:rFonts w:ascii="TimesNewRomanPSMT" w:hAnsi="TimesNewRomanPSMT" w:cs="TimesNewRomanPSMT"/>
+          <w:sz w:val="16"/>
+          <w:szCs w:val="16"/>
+          <w:lang w:val="en-US"/>
+        </w:rPr>
+        <w:t>lot.annexe</w:t>
+      </w:r>
+      <w:proofErr w:type="gramEnd"/>
+      <w:r>
+        <w:rPr>
+          <w:rFonts w:ascii="TimesNewRomanPSMT" w:hAnsi="TimesNewRomanPSMT" w:cs="TimesNewRomanPSMT"/>
+          <w:sz w:val="16"/>
+          <w:szCs w:val="16"/>
+          <w:lang w:val="en-US"/>
+        </w:rPr>
+        <w:t>_resserres</w:t>
       </w:r>
       <w:proofErr w:type="spellEnd"/>
       <w:r>
@@ -3260,14 +3456,25 @@
         <w:t xml:space="preserve">{%- if </w:t>
       </w:r>
       <w:proofErr w:type="spellStart"/>
-      <w:r>
-        <w:rPr>
-          <w:rFonts w:ascii="TimesNewRomanPSMT" w:hAnsi="TimesNewRomanPSMT" w:cs="TimesNewRomanPSMT"/>
-          <w:sz w:val="16"/>
-          <w:szCs w:val="16"/>
-          <w:lang w:val="en-US"/>
-        </w:rPr>
-        <w:t>lot.annexe_combles</w:t>
+      <w:proofErr w:type="gramStart"/>
+      <w:r>
+        <w:rPr>
+          <w:rFonts w:ascii="TimesNewRomanPSMT" w:hAnsi="TimesNewRomanPSMT" w:cs="TimesNewRomanPSMT"/>
+          <w:sz w:val="16"/>
+          <w:szCs w:val="16"/>
+          <w:lang w:val="en-US"/>
+        </w:rPr>
+        <w:t>lot.annexe</w:t>
+      </w:r>
+      <w:proofErr w:type="gramEnd"/>
+      <w:r>
+        <w:rPr>
+          <w:rFonts w:ascii="TimesNewRomanPSMT" w:hAnsi="TimesNewRomanPSMT" w:cs="TimesNewRomanPSMT"/>
+          <w:sz w:val="16"/>
+          <w:szCs w:val="16"/>
+          <w:lang w:val="en-US"/>
+        </w:rPr>
+        <w:t>_combles</w:t>
       </w:r>
       <w:proofErr w:type="spellEnd"/>
       <w:r>
@@ -3349,8 +3556,16 @@
         <w:rPr>
           <w:rFonts w:ascii="TimesNewRomanPSMT" w:hAnsi="TimesNewRomanPSMT" w:cs="TimesNewRomanPSMT"/>
         </w:rPr>
-        <w:t>Combles et greniers aménageable</w:t>
-      </w:r>
+        <w:t xml:space="preserve">Combles et </w:t>
+      </w:r>
+      <w:proofErr w:type="gramStart"/>
+      <w:r>
+        <w:rPr>
+          <w:rFonts w:ascii="TimesNewRomanPSMT" w:hAnsi="TimesNewRomanPSMT" w:cs="TimesNewRomanPSMT"/>
+        </w:rPr>
+        <w:t>greniers aménageable</w:t>
+      </w:r>
+      <w:proofErr w:type="gramEnd"/>
     </w:p>
     <w:p>
       <w:pPr>
@@ -3442,14 +3657,25 @@
         <w:t xml:space="preserve"> if </w:t>
       </w:r>
       <w:proofErr w:type="spellStart"/>
-      <w:r>
-        <w:rPr>
-          <w:rFonts w:ascii="TimesNewRomanPSMT" w:hAnsi="TimesNewRomanPSMT" w:cs="TimesNewRomanPSMT"/>
-          <w:sz w:val="16"/>
-          <w:szCs w:val="16"/>
-          <w:lang w:val="en-US"/>
-        </w:rPr>
-        <w:t>lot.annexe_</w:t>
+      <w:proofErr w:type="gramStart"/>
+      <w:r>
+        <w:rPr>
+          <w:rFonts w:ascii="TimesNewRomanPSMT" w:hAnsi="TimesNewRomanPSMT" w:cs="TimesNewRomanPSMT"/>
+          <w:sz w:val="16"/>
+          <w:szCs w:val="16"/>
+          <w:lang w:val="en-US"/>
+        </w:rPr>
+        <w:t>lot.annexe</w:t>
+      </w:r>
+      <w:proofErr w:type="gramEnd"/>
+      <w:r>
+        <w:rPr>
+          <w:rFonts w:ascii="TimesNewRomanPSMT" w:hAnsi="TimesNewRomanPSMT" w:cs="TimesNewRomanPSMT"/>
+          <w:sz w:val="16"/>
+          <w:szCs w:val="16"/>
+          <w:lang w:val="en-US"/>
+        </w:rPr>
+        <w:t>_</w:t>
       </w:r>
       <w:r>
         <w:rPr>
@@ -3603,13 +3829,23 @@
         <w:t xml:space="preserve"> if </w:t>
       </w:r>
       <w:proofErr w:type="spellStart"/>
-      <w:r>
-        <w:rPr>
-          <w:rFonts w:ascii="TimesNewRomanPSMT" w:hAnsi="TimesNewRomanPSMT" w:cs="TimesNewRomanPSMT"/>
-          <w:sz w:val="16"/>
-          <w:szCs w:val="16"/>
-        </w:rPr>
-        <w:t>lot.annexe_</w:t>
+      <w:proofErr w:type="gramStart"/>
+      <w:r>
+        <w:rPr>
+          <w:rFonts w:ascii="TimesNewRomanPSMT" w:hAnsi="TimesNewRomanPSMT" w:cs="TimesNewRomanPSMT"/>
+          <w:sz w:val="16"/>
+          <w:szCs w:val="16"/>
+        </w:rPr>
+        <w:t>lot.annexe</w:t>
+      </w:r>
+      <w:proofErr w:type="gramEnd"/>
+      <w:r>
+        <w:rPr>
+          <w:rFonts w:ascii="TimesNewRomanPSMT" w:hAnsi="TimesNewRomanPSMT" w:cs="TimesNewRomanPSMT"/>
+          <w:sz w:val="16"/>
+          <w:szCs w:val="16"/>
+        </w:rPr>
+        <w:t>_</w:t>
       </w:r>
       <w:r>
         <w:rPr>
@@ -3787,13 +4023,23 @@
         <w:t xml:space="preserve"> if </w:t>
       </w:r>
       <w:proofErr w:type="spellStart"/>
-      <w:r>
-        <w:rPr>
-          <w:rFonts w:ascii="TimesNewRomanPSMT" w:hAnsi="TimesNewRomanPSMT" w:cs="TimesNewRomanPSMT"/>
-          <w:sz w:val="16"/>
-          <w:szCs w:val="16"/>
-        </w:rPr>
-        <w:t>lot.annexe_</w:t>
+      <w:proofErr w:type="gramStart"/>
+      <w:r>
+        <w:rPr>
+          <w:rFonts w:ascii="TimesNewRomanPSMT" w:hAnsi="TimesNewRomanPSMT" w:cs="TimesNewRomanPSMT"/>
+          <w:sz w:val="16"/>
+          <w:szCs w:val="16"/>
+        </w:rPr>
+        <w:t>lot.annexe</w:t>
+      </w:r>
+      <w:proofErr w:type="gramEnd"/>
+      <w:r>
+        <w:rPr>
+          <w:rFonts w:ascii="TimesNewRomanPSMT" w:hAnsi="TimesNewRomanPSMT" w:cs="TimesNewRomanPSMT"/>
+          <w:sz w:val="16"/>
+          <w:szCs w:val="16"/>
+        </w:rPr>
+        <w:t>_</w:t>
       </w:r>
       <w:r>
         <w:rPr>
@@ -3970,14 +4216,28 @@
         <w:rPr>
           <w:rFonts w:ascii="TimesNewRomanPSMT" w:hAnsi="TimesNewRomanPSMT" w:cs="TimesNewRomanPSMT"/>
         </w:rPr>
-        <w:t xml:space="preserve">3 ter. Surface des locaux collectifs résidentiels : {{ </w:t>
+        <w:t xml:space="preserve">3 ter. Surface des locaux collectifs résidentiels : </w:t>
+      </w:r>
+      <w:proofErr w:type="gramStart"/>
+      <w:r>
+        <w:rPr>
+          <w:rFonts w:ascii="TimesNewRomanPSMT" w:hAnsi="TimesNewRomanPSMT" w:cs="TimesNewRomanPSMT"/>
+        </w:rPr>
+        <w:t xml:space="preserve">{{ </w:t>
       </w:r>
       <w:proofErr w:type="spellStart"/>
       <w:r>
         <w:rPr>
           <w:rFonts w:ascii="TimesNewRomanPSMT" w:hAnsi="TimesNewRomanPSMT" w:cs="TimesNewRomanPSMT"/>
         </w:rPr>
-        <w:t>lot.</w:t>
+        <w:t>lot</w:t>
+      </w:r>
+      <w:proofErr w:type="gramEnd"/>
+      <w:r>
+        <w:rPr>
+          <w:rFonts w:ascii="TimesNewRomanPSMT" w:hAnsi="TimesNewRomanPSMT" w:cs="TimesNewRomanPSMT"/>
+        </w:rPr>
+        <w:t>.</w:t>
       </w:r>
       <w:r>
         <w:rPr>
@@ -4015,14 +4275,28 @@
         <w:rPr>
           <w:rFonts w:ascii="TimesNewRomanPSMT" w:hAnsi="TimesNewRomanPSMT" w:cs="TimesNewRomanPSMT"/>
         </w:rPr>
-        <w:t xml:space="preserve">4. Surface utile totale de l'opération (art. D. 353-16 (2°) précité) : {{ </w:t>
+        <w:t xml:space="preserve">4. Surface utile totale de l'opération (art. D. 353-16 (2°) précité) : </w:t>
+      </w:r>
+      <w:proofErr w:type="gramStart"/>
+      <w:r>
+        <w:rPr>
+          <w:rFonts w:ascii="TimesNewRomanPSMT" w:hAnsi="TimesNewRomanPSMT" w:cs="TimesNewRomanPSMT"/>
+        </w:rPr>
+        <w:t xml:space="preserve">{{ </w:t>
       </w:r>
       <w:proofErr w:type="spellStart"/>
       <w:r>
         <w:rPr>
           <w:rFonts w:ascii="TimesNewRomanPSMT" w:hAnsi="TimesNewRomanPSMT" w:cs="TimesNewRomanPSMT"/>
         </w:rPr>
-        <w:t>su_totale|f</w:t>
+        <w:t>su</w:t>
+      </w:r>
+      <w:proofErr w:type="gramEnd"/>
+      <w:r>
+        <w:rPr>
+          <w:rFonts w:ascii="TimesNewRomanPSMT" w:hAnsi="TimesNewRomanPSMT" w:cs="TimesNewRomanPSMT"/>
+        </w:rPr>
+        <w:t>_totale|f</w:t>
       </w:r>
       <w:proofErr w:type="spellEnd"/>
       <w:r>
@@ -4075,6 +4349,7 @@
         <w:t xml:space="preserve">{% if </w:t>
       </w:r>
       <w:proofErr w:type="spellStart"/>
+      <w:proofErr w:type="gramStart"/>
       <w:r>
         <w:rPr>
           <w:rFonts w:ascii="TimesNewRomanPSMT" w:hAnsi="TimesNewRomanPSMT" w:cs="TimesNewRomanPSMT"/>
@@ -4084,6 +4359,7 @@
         <w:t>logements.count</w:t>
       </w:r>
       <w:proofErr w:type="spellEnd"/>
+      <w:proofErr w:type="gramEnd"/>
       <w:r>
         <w:rPr>
           <w:rFonts w:ascii="TimesNewRomanPSMT" w:hAnsi="TimesNewRomanPSMT" w:cs="TimesNewRomanPSMT"/>
@@ -4214,7 +4490,25 @@
                 <w:sz w:val="14"/>
                 <w:szCs w:val="14"/>
               </w:rPr>
-              <w:t>(art. R. 111-2)</w:t>
+              <w:t>(</w:t>
+            </w:r>
+            <w:proofErr w:type="gramStart"/>
+            <w:r>
+              <w:rPr>
+                <w:rFonts w:ascii="TimesNewRomanPSMT" w:hAnsi="TimesNewRomanPSMT" w:cs="TimesNewRomanPSMT"/>
+                <w:sz w:val="14"/>
+                <w:szCs w:val="14"/>
+              </w:rPr>
+              <w:t>art.</w:t>
+            </w:r>
+            <w:proofErr w:type="gramEnd"/>
+            <w:r>
+              <w:rPr>
+                <w:rFonts w:ascii="TimesNewRomanPSMT" w:hAnsi="TimesNewRomanPSMT" w:cs="TimesNewRomanPSMT"/>
+                <w:sz w:val="14"/>
+                <w:szCs w:val="14"/>
+              </w:rPr>
+              <w:t xml:space="preserve"> R. 111-2)</w:t>
             </w:r>
           </w:p>
         </w:tc>
@@ -4249,13 +4543,23 @@
                 <w:lang w:val="en-US"/>
               </w:rPr>
             </w:pPr>
+            <w:proofErr w:type="gramStart"/>
             <w:r>
               <w:rPr>
                 <w:rFonts w:ascii="TimesNewRomanPSMT" w:hAnsi="TimesNewRomanPSMT" w:cs="TimesNewRomanPSMT"/>
                 <w:sz w:val="14"/>
                 <w:szCs w:val="14"/>
               </w:rPr>
-              <w:t>réelle des annexes</w:t>
+              <w:t>réelle</w:t>
+            </w:r>
+            <w:proofErr w:type="gramEnd"/>
+            <w:r>
+              <w:rPr>
+                <w:rFonts w:ascii="TimesNewRomanPSMT" w:hAnsi="TimesNewRomanPSMT" w:cs="TimesNewRomanPSMT"/>
+                <w:sz w:val="14"/>
+                <w:szCs w:val="14"/>
+              </w:rPr>
+              <w:t xml:space="preserve"> des annexes</w:t>
             </w:r>
           </w:p>
         </w:tc>
@@ -4303,7 +4607,25 @@
                 <w:sz w:val="14"/>
                 <w:szCs w:val="14"/>
               </w:rPr>
-              <w:t>(surface habitable augmentée de 50% de la surface des annexes)</w:t>
+              <w:t>(</w:t>
+            </w:r>
+            <w:proofErr w:type="gramStart"/>
+            <w:r>
+              <w:rPr>
+                <w:rFonts w:ascii="TimesNewRomanPSMT" w:hAnsi="TimesNewRomanPSMT" w:cs="TimesNewRomanPSMT"/>
+                <w:sz w:val="14"/>
+                <w:szCs w:val="14"/>
+              </w:rPr>
+              <w:t>surface</w:t>
+            </w:r>
+            <w:proofErr w:type="gramEnd"/>
+            <w:r>
+              <w:rPr>
+                <w:rFonts w:ascii="TimesNewRomanPSMT" w:hAnsi="TimesNewRomanPSMT" w:cs="TimesNewRomanPSMT"/>
+                <w:sz w:val="14"/>
+                <w:szCs w:val="14"/>
+              </w:rPr>
+              <w:t xml:space="preserve"> habitable augmentée de 50% de la surface des annexes)</w:t>
             </w:r>
           </w:p>
         </w:tc>
@@ -4409,13 +4731,23 @@
                 <w:szCs w:val="14"/>
               </w:rPr>
             </w:pPr>
+            <w:proofErr w:type="gramStart"/>
             <w:r>
               <w:rPr>
                 <w:rFonts w:ascii="TimesNewRomanPSMT" w:hAnsi="TimesNewRomanPSMT" w:cs="TimesNewRomanPSMT"/>
                 <w:sz w:val="14"/>
                 <w:szCs w:val="14"/>
               </w:rPr>
-              <w:t>du logement</w:t>
+              <w:t>du</w:t>
+            </w:r>
+            <w:proofErr w:type="gramEnd"/>
+            <w:r>
+              <w:rPr>
+                <w:rFonts w:ascii="TimesNewRomanPSMT" w:hAnsi="TimesNewRomanPSMT" w:cs="TimesNewRomanPSMT"/>
+                <w:sz w:val="14"/>
+                <w:szCs w:val="14"/>
+              </w:rPr>
+              <w:t xml:space="preserve"> logement</w:t>
             </w:r>
           </w:p>
           <w:p>
@@ -4432,7 +4764,25 @@
                 <w:sz w:val="14"/>
                 <w:szCs w:val="14"/>
               </w:rPr>
-              <w:t xml:space="preserve">(col 4 </w:t>
+              <w:t>(</w:t>
+            </w:r>
+            <w:proofErr w:type="gramStart"/>
+            <w:r>
+              <w:rPr>
+                <w:rFonts w:ascii="TimesNewRomanPSMT" w:hAnsi="TimesNewRomanPSMT" w:cs="TimesNewRomanPSMT"/>
+                <w:sz w:val="14"/>
+                <w:szCs w:val="14"/>
+              </w:rPr>
+              <w:t>col</w:t>
+            </w:r>
+            <w:proofErr w:type="gramEnd"/>
+            <w:r>
+              <w:rPr>
+                <w:rFonts w:ascii="TimesNewRomanPSMT" w:hAnsi="TimesNewRomanPSMT" w:cs="TimesNewRomanPSMT"/>
+                <w:sz w:val="14"/>
+                <w:szCs w:val="14"/>
+              </w:rPr>
+              <w:t xml:space="preserve"> 4 </w:t>
             </w:r>
             <w:r>
               <w:rPr>
@@ -5036,14 +5386,25 @@
               <w:t>{{</w:t>
             </w:r>
             <w:proofErr w:type="spellStart"/>
-            <w:r>
-              <w:rPr>
-                <w:rFonts w:ascii="TimesNewRomanPSMT" w:hAnsi="TimesNewRomanPSMT" w:cs="TimesNewRomanPSMT"/>
-                <w:sz w:val="16"/>
-                <w:szCs w:val="16"/>
-                <w:lang w:val="en-US"/>
-              </w:rPr>
-              <w:t>l.lpmc|f</w:t>
+            <w:proofErr w:type="gramStart"/>
+            <w:r>
+              <w:rPr>
+                <w:rFonts w:ascii="TimesNewRomanPSMT" w:hAnsi="TimesNewRomanPSMT" w:cs="TimesNewRomanPSMT"/>
+                <w:sz w:val="16"/>
+                <w:szCs w:val="16"/>
+                <w:lang w:val="en-US"/>
+              </w:rPr>
+              <w:t>l.lpmc</w:t>
+            </w:r>
+            <w:proofErr w:type="gramEnd"/>
+            <w:r>
+              <w:rPr>
+                <w:rFonts w:ascii="TimesNewRomanPSMT" w:hAnsi="TimesNewRomanPSMT" w:cs="TimesNewRomanPSMT"/>
+                <w:sz w:val="16"/>
+                <w:szCs w:val="16"/>
+                <w:lang w:val="en-US"/>
+              </w:rPr>
+              <w:t>|f</w:t>
             </w:r>
             <w:proofErr w:type="spellEnd"/>
             <w:r>
@@ -5126,14 +5487,25 @@
               <w:t>{{</w:t>
             </w:r>
             <w:proofErr w:type="spellStart"/>
-            <w:r>
-              <w:rPr>
-                <w:rFonts w:ascii="TimesNewRomanPSMT" w:hAnsi="TimesNewRomanPSMT" w:cs="TimesNewRomanPSMT"/>
-                <w:sz w:val="16"/>
-                <w:szCs w:val="16"/>
-                <w:lang w:val="en-US"/>
-              </w:rPr>
-              <w:t>l.l|f</w:t>
+            <w:proofErr w:type="gramStart"/>
+            <w:r>
+              <w:rPr>
+                <w:rFonts w:ascii="TimesNewRomanPSMT" w:hAnsi="TimesNewRomanPSMT" w:cs="TimesNewRomanPSMT"/>
+                <w:sz w:val="16"/>
+                <w:szCs w:val="16"/>
+                <w:lang w:val="en-US"/>
+              </w:rPr>
+              <w:t>l.l</w:t>
+            </w:r>
+            <w:proofErr w:type="gramEnd"/>
+            <w:r>
+              <w:rPr>
+                <w:rFonts w:ascii="TimesNewRomanPSMT" w:hAnsi="TimesNewRomanPSMT" w:cs="TimesNewRomanPSMT"/>
+                <w:sz w:val="16"/>
+                <w:szCs w:val="16"/>
+                <w:lang w:val="en-US"/>
+              </w:rPr>
+              <w:t>|f</w:t>
             </w:r>
             <w:proofErr w:type="spellEnd"/>
             <w:r>
@@ -5623,14 +5995,28 @@
           <w:rFonts w:ascii="TimesNewRomanPSMT" w:hAnsi="TimesNewRomanPSMT" w:cs="TimesNewRomanPSMT"/>
         </w:rPr>
         <w:lastRenderedPageBreak/>
-        <w:t xml:space="preserve">6. Nombre et liste des annexes susceptibles de donner lieu à perception d'un loyer accessoire : {{ </w:t>
+        <w:t xml:space="preserve">6. Nombre et liste des annexes susceptibles de donner lieu à perception d'un loyer accessoire : </w:t>
+      </w:r>
+      <w:proofErr w:type="gramStart"/>
+      <w:r>
+        <w:rPr>
+          <w:rFonts w:ascii="TimesNewRomanPSMT" w:hAnsi="TimesNewRomanPSMT" w:cs="TimesNewRomanPSMT"/>
+        </w:rPr>
+        <w:t xml:space="preserve">{{ </w:t>
       </w:r>
       <w:proofErr w:type="spellStart"/>
       <w:r>
         <w:rPr>
           <w:rFonts w:ascii="TimesNewRomanPSMT" w:hAnsi="TimesNewRomanPSMT" w:cs="TimesNewRomanPSMT"/>
         </w:rPr>
-        <w:t>liste_des_annexes</w:t>
+        <w:t>liste</w:t>
+      </w:r>
+      <w:proofErr w:type="gramEnd"/>
+      <w:r>
+        <w:rPr>
+          <w:rFonts w:ascii="TimesNewRomanPSMT" w:hAnsi="TimesNewRomanPSMT" w:cs="TimesNewRomanPSMT"/>
+        </w:rPr>
+        <w:t>_des_annexes</w:t>
       </w:r>
       <w:proofErr w:type="spellEnd"/>
       <w:r>
@@ -5684,6 +6070,7 @@
         <w:t xml:space="preserve">{% if </w:t>
       </w:r>
       <w:proofErr w:type="spellStart"/>
+      <w:proofErr w:type="gramStart"/>
       <w:r>
         <w:rPr>
           <w:rFonts w:ascii="TimesNewRomanPSMT" w:hAnsi="TimesNewRomanPSMT" w:cs="TimesNewRomanPSMT"/>
@@ -5692,6 +6079,7 @@
         <w:t>stationnements.count</w:t>
       </w:r>
       <w:proofErr w:type="spellEnd"/>
+      <w:proofErr w:type="gramEnd"/>
       <w:r>
         <w:rPr>
           <w:rFonts w:ascii="TimesNewRomanPSMT" w:hAnsi="TimesNewRomanPSMT" w:cs="TimesNewRomanPSMT"/>
@@ -5908,6 +6296,7 @@
                 <w:sz w:val="20"/>
               </w:rPr>
             </w:pPr>
+            <w:proofErr w:type="gramStart"/>
             <w:r>
               <w:rPr>
                 <w:rFonts w:ascii="TimesNewRomanPSMT" w:hAnsi="TimesNewRomanPSMT" w:cs="TimesNewRomanPSMT"/>
@@ -5923,7 +6312,16 @@
                 <w:sz w:val="16"/>
                 <w:szCs w:val="16"/>
               </w:rPr>
-              <w:t>s.nb</w:t>
+              <w:t>s</w:t>
+            </w:r>
+            <w:proofErr w:type="gramEnd"/>
+            <w:r>
+              <w:rPr>
+                <w:rFonts w:ascii="TimesNewRomanPSMT" w:hAnsi="TimesNewRomanPSMT" w:cs="TimesNewRomanPSMT"/>
+                <w:sz w:val="16"/>
+                <w:szCs w:val="16"/>
+              </w:rPr>
+              <w:t>.nb</w:t>
             </w:r>
             <w:proofErr w:type="spellEnd"/>
             <w:r>
@@ -5976,6 +6374,7 @@
               <w:t>{{</w:t>
             </w:r>
             <w:proofErr w:type="spellStart"/>
+            <w:proofErr w:type="gramStart"/>
             <w:r>
               <w:rPr>
                 <w:rFonts w:ascii="TimesNewRomanPSMT" w:hAnsi="TimesNewRomanPSMT" w:cs="TimesNewRomanPSMT"/>
@@ -5985,6 +6384,7 @@
               <w:t>s.l</w:t>
             </w:r>
             <w:proofErr w:type="spellEnd"/>
+            <w:proofErr w:type="gramEnd"/>
             <w:r>
               <w:rPr>
                 <w:rFonts w:ascii="TimesNewRomanPSMT" w:hAnsi="TimesNewRomanPSMT" w:cs="TimesNewRomanPSMT"/>
@@ -6112,6 +6512,7 @@
         <w:t xml:space="preserve">{% if </w:t>
       </w:r>
       <w:proofErr w:type="spellStart"/>
+      <w:proofErr w:type="gramStart"/>
       <w:r>
         <w:rPr>
           <w:rFonts w:ascii="TimesNewRomanPSMT" w:hAnsi="TimesNewRomanPSMT" w:cs="TimesNewRomanPSMT"/>
@@ -6129,6 +6530,7 @@
         <w:t>.count</w:t>
       </w:r>
       <w:proofErr w:type="spellEnd"/>
+      <w:proofErr w:type="gramEnd"/>
       <w:r>
         <w:rPr>
           <w:rFonts w:ascii="TimesNewRomanPSMT" w:hAnsi="TimesNewRomanPSMT" w:cs="TimesNewRomanPSMT"/>
@@ -6606,6 +7008,7 @@
               <w:t>{{</w:t>
             </w:r>
             <w:proofErr w:type="spellStart"/>
+            <w:proofErr w:type="gramStart"/>
             <w:r>
               <w:rPr>
                 <w:rFonts w:ascii="TimesNewRomanPSMT" w:hAnsi="TimesNewRomanPSMT" w:cs="TimesNewRomanPSMT"/>
@@ -6616,6 +7019,7 @@
               <w:t>a.lgt.d</w:t>
             </w:r>
             <w:proofErr w:type="spellEnd"/>
+            <w:proofErr w:type="gramEnd"/>
             <w:r>
               <w:rPr>
                 <w:rFonts w:ascii="TimesNewRomanPSMT" w:hAnsi="TimesNewRomanPSMT" w:cs="TimesNewRomanPSMT"/>
@@ -6694,6 +7098,7 @@
               <w:t>{{</w:t>
             </w:r>
             <w:proofErr w:type="spellStart"/>
+            <w:proofErr w:type="gramStart"/>
             <w:r>
               <w:rPr>
                 <w:rFonts w:ascii="TimesNewRomanPSMT" w:hAnsi="TimesNewRomanPSMT" w:cs="TimesNewRomanPSMT"/>
@@ -6703,6 +7108,7 @@
               </w:rPr>
               <w:t>a.shsr</w:t>
             </w:r>
+            <w:proofErr w:type="gramEnd"/>
             <w:r>
               <w:rPr>
                 <w:rFonts w:ascii="TimesNewRomanPSMT" w:hAnsi="TimesNewRomanPSMT" w:cs="TimesNewRomanPSMT"/>
@@ -6748,6 +7154,7 @@
               <w:t>{{</w:t>
             </w:r>
             <w:proofErr w:type="spellStart"/>
+            <w:proofErr w:type="gramStart"/>
             <w:r>
               <w:rPr>
                 <w:rFonts w:ascii="TimesNewRomanPSMT" w:hAnsi="TimesNewRomanPSMT" w:cs="TimesNewRomanPSMT"/>
@@ -6757,6 +7164,7 @@
               </w:rPr>
               <w:t>a.lpmc</w:t>
             </w:r>
+            <w:proofErr w:type="gramEnd"/>
             <w:r>
               <w:rPr>
                 <w:rFonts w:ascii="TimesNewRomanPSMT" w:hAnsi="TimesNewRomanPSMT" w:cs="TimesNewRomanPSMT"/>
@@ -6802,6 +7210,7 @@
               <w:t>{{</w:t>
             </w:r>
             <w:proofErr w:type="spellStart"/>
+            <w:proofErr w:type="gramStart"/>
             <w:r>
               <w:rPr>
                 <w:rFonts w:ascii="TimesNewRomanPSMT" w:hAnsi="TimesNewRomanPSMT" w:cs="TimesNewRomanPSMT"/>
@@ -6811,6 +7220,7 @@
               </w:rPr>
               <w:t>a.l</w:t>
             </w:r>
+            <w:proofErr w:type="gramEnd"/>
             <w:r>
               <w:rPr>
                 <w:rFonts w:ascii="TimesNewRomanPSMT" w:hAnsi="TimesNewRomanPSMT" w:cs="TimesNewRomanPSMT"/>
@@ -6954,7 +7364,21 @@
         <w:rPr>
           <w:rFonts w:ascii="TimesNewRomanPSMT" w:hAnsi="TimesNewRomanPSMT" w:cs="TimesNewRomanPSMT"/>
         </w:rPr>
-        <w:t xml:space="preserve"> %}{% if </w:t>
+        <w:t xml:space="preserve"> </w:t>
+      </w:r>
+      <w:proofErr w:type="gramStart"/>
+      <w:r>
+        <w:rPr>
+          <w:rFonts w:ascii="TimesNewRomanPSMT" w:hAnsi="TimesNewRomanPSMT" w:cs="TimesNewRomanPSMT"/>
+        </w:rPr>
+        <w:t>%}{</w:t>
+      </w:r>
+      <w:proofErr w:type="gramEnd"/>
+      <w:r>
+        <w:rPr>
+          <w:rFonts w:ascii="TimesNewRomanPSMT" w:hAnsi="TimesNewRomanPSMT" w:cs="TimesNewRomanPSMT"/>
+        </w:rPr>
+        <w:t xml:space="preserve">% if </w:t>
       </w:r>
       <w:proofErr w:type="spellStart"/>
       <w:r>
@@ -7045,6 +7469,7 @@
       </w:r>
       <w:bookmarkStart w:id="13" w:name="DateExpir1"/>
       <w:bookmarkEnd w:id="13"/>
+      <w:proofErr w:type="gramStart"/>
       <w:r>
         <w:rPr>
           <w:rFonts w:ascii="TimesNewRomanPSMT" w:hAnsi="TimesNewRomanPSMT" w:cs="TimesNewRomanPSMT"/>
@@ -7056,7 +7481,14 @@
         <w:rPr>
           <w:rFonts w:ascii="TimesNewRomanPSMT" w:hAnsi="TimesNewRomanPSMT" w:cs="TimesNewRomanPSMT"/>
         </w:rPr>
-        <w:t>convention.date_fin_conventionnement|d</w:t>
+        <w:t>convention</w:t>
+      </w:r>
+      <w:proofErr w:type="gramEnd"/>
+      <w:r>
+        <w:rPr>
+          <w:rFonts w:ascii="TimesNewRomanPSMT" w:hAnsi="TimesNewRomanPSMT" w:cs="TimesNewRomanPSMT"/>
+        </w:rPr>
+        <w:t>.date_fin_conventionnement|d</w:t>
       </w:r>
       <w:proofErr w:type="spellEnd"/>
       <w:r>
@@ -7170,9 +7602,18 @@
           <w:rFonts w:ascii="TimesNewRomanPSMT" w:hAnsi="TimesNewRomanPSMT" w:cs="TimesNewRomanPSMT"/>
           <w:lang w:val="en-US"/>
         </w:rPr>
-        <w:t>prets_cdc.count</w:t>
+        <w:t>prets_</w:t>
+      </w:r>
+      <w:proofErr w:type="gramStart"/>
+      <w:r>
+        <w:rPr>
+          <w:rFonts w:ascii="TimesNewRomanPSMT" w:hAnsi="TimesNewRomanPSMT" w:cs="TimesNewRomanPSMT"/>
+          <w:lang w:val="en-US"/>
+        </w:rPr>
+        <w:t>cdc.count</w:t>
       </w:r>
       <w:proofErr w:type="spellEnd"/>
+      <w:proofErr w:type="gramEnd"/>
       <w:r>
         <w:rPr>
           <w:rFonts w:ascii="TimesNewRomanPSMT" w:hAnsi="TimesNewRomanPSMT" w:cs="TimesNewRomanPSMT"/>
@@ -7213,7 +7654,14 @@
         <w:rPr>
           <w:rFonts w:ascii="TimesNewRomanPSMT" w:hAnsi="TimesNewRomanPSMT" w:cs="TimesNewRomanPSMT"/>
         </w:rPr>
-        <w:t xml:space="preserve">Numéro : {{ </w:t>
+        <w:t xml:space="preserve">Numéro : </w:t>
+      </w:r>
+      <w:proofErr w:type="gramStart"/>
+      <w:r>
+        <w:rPr>
+          <w:rFonts w:ascii="TimesNewRomanPSMT" w:hAnsi="TimesNewRomanPSMT" w:cs="TimesNewRomanPSMT"/>
+        </w:rPr>
+        <w:t xml:space="preserve">{{ </w:t>
       </w:r>
       <w:proofErr w:type="spellStart"/>
       <w:r>
@@ -7223,6 +7671,7 @@
         <w:t>p.n</w:t>
       </w:r>
       <w:proofErr w:type="spellEnd"/>
+      <w:proofErr w:type="gramEnd"/>
       <w:r>
         <w:rPr>
           <w:rFonts w:ascii="TimesNewRomanPSMT" w:hAnsi="TimesNewRomanPSMT" w:cs="TimesNewRomanPSMT"/>
@@ -7246,14 +7695,28 @@
         <w:rPr>
           <w:rFonts w:ascii="TimesNewRomanPSMT" w:hAnsi="TimesNewRomanPSMT" w:cs="TimesNewRomanPSMT"/>
         </w:rPr>
-        <w:t xml:space="preserve">Date d’octroi : {{ </w:t>
+        <w:t xml:space="preserve">Date d’octroi : </w:t>
+      </w:r>
+      <w:proofErr w:type="gramStart"/>
+      <w:r>
+        <w:rPr>
+          <w:rFonts w:ascii="TimesNewRomanPSMT" w:hAnsi="TimesNewRomanPSMT" w:cs="TimesNewRomanPSMT"/>
+        </w:rPr>
+        <w:t xml:space="preserve">{{ </w:t>
       </w:r>
       <w:proofErr w:type="spellStart"/>
       <w:r>
         <w:rPr>
           <w:rFonts w:ascii="TimesNewRomanPSMT" w:hAnsi="TimesNewRomanPSMT" w:cs="TimesNewRomanPSMT"/>
         </w:rPr>
-        <w:t>p.do|sd</w:t>
+        <w:t>p</w:t>
+      </w:r>
+      <w:proofErr w:type="gramEnd"/>
+      <w:r>
+        <w:rPr>
+          <w:rFonts w:ascii="TimesNewRomanPSMT" w:hAnsi="TimesNewRomanPSMT" w:cs="TimesNewRomanPSMT"/>
+        </w:rPr>
+        <w:t>.do|sd</w:t>
       </w:r>
       <w:proofErr w:type="spellEnd"/>
       <w:r>
@@ -7275,11 +7738,19 @@
           <w:rFonts w:ascii="TimesNewRomanPSMT" w:hAnsi="TimesNewRomanPSMT" w:cs="TimesNewRomanPSMT"/>
         </w:rPr>
       </w:pPr>
-      <w:r>
-        <w:rPr>
-          <w:rFonts w:ascii="TimesNewRomanPSMT" w:hAnsi="TimesNewRomanPSMT" w:cs="TimesNewRomanPSMT"/>
-        </w:rPr>
-        <w:t xml:space="preserve">Durée: {{ </w:t>
+      <w:proofErr w:type="gramStart"/>
+      <w:r>
+        <w:rPr>
+          <w:rFonts w:ascii="TimesNewRomanPSMT" w:hAnsi="TimesNewRomanPSMT" w:cs="TimesNewRomanPSMT"/>
+        </w:rPr>
+        <w:t>Durée:</w:t>
+      </w:r>
+      <w:proofErr w:type="gramEnd"/>
+      <w:r>
+        <w:rPr>
+          <w:rFonts w:ascii="TimesNewRomanPSMT" w:hAnsi="TimesNewRomanPSMT" w:cs="TimesNewRomanPSMT"/>
+        </w:rPr>
+        <w:t xml:space="preserve"> {{ </w:t>
       </w:r>
       <w:proofErr w:type="spellStart"/>
       <w:r>
@@ -7326,14 +7797,28 @@
         <w:rPr>
           <w:rFonts w:ascii="TimesNewRomanPSMT" w:hAnsi="TimesNewRomanPSMT" w:cs="TimesNewRomanPSMT"/>
         </w:rPr>
-        <w:t xml:space="preserve">Montant : {{ </w:t>
+        <w:t xml:space="preserve">Montant : </w:t>
+      </w:r>
+      <w:proofErr w:type="gramStart"/>
+      <w:r>
+        <w:rPr>
+          <w:rFonts w:ascii="TimesNewRomanPSMT" w:hAnsi="TimesNewRomanPSMT" w:cs="TimesNewRomanPSMT"/>
+        </w:rPr>
+        <w:t xml:space="preserve">{{ </w:t>
       </w:r>
       <w:proofErr w:type="spellStart"/>
       <w:r>
         <w:rPr>
           <w:rFonts w:ascii="TimesNewRomanPSMT" w:hAnsi="TimesNewRomanPSMT" w:cs="TimesNewRomanPSMT"/>
         </w:rPr>
-        <w:t>p.m|f</w:t>
+        <w:t>p</w:t>
+      </w:r>
+      <w:proofErr w:type="gramEnd"/>
+      <w:r>
+        <w:rPr>
+          <w:rFonts w:ascii="TimesNewRomanPSMT" w:hAnsi="TimesNewRomanPSMT" w:cs="TimesNewRomanPSMT"/>
+        </w:rPr>
+        <w:t>.m|f</w:t>
       </w:r>
       <w:proofErr w:type="spellEnd"/>
       <w:r>
@@ -7359,14 +7844,28 @@
         <w:rPr>
           <w:rFonts w:ascii="TimesNewRomanPSMT" w:hAnsi="TimesNewRomanPSMT" w:cs="TimesNewRomanPSMT"/>
         </w:rPr>
-        <w:t xml:space="preserve">Prêteur : {{ </w:t>
+        <w:t xml:space="preserve">Prêteur : </w:t>
+      </w:r>
+      <w:proofErr w:type="gramStart"/>
+      <w:r>
+        <w:rPr>
+          <w:rFonts w:ascii="TimesNewRomanPSMT" w:hAnsi="TimesNewRomanPSMT" w:cs="TimesNewRomanPSMT"/>
+        </w:rPr>
+        <w:t xml:space="preserve">{{ </w:t>
       </w:r>
       <w:proofErr w:type="spellStart"/>
       <w:r>
         <w:rPr>
           <w:rFonts w:ascii="TimesNewRomanPSMT" w:hAnsi="TimesNewRomanPSMT" w:cs="TimesNewRomanPSMT"/>
         </w:rPr>
-        <w:t>p.p_full</w:t>
+        <w:t>p.p</w:t>
+      </w:r>
+      <w:proofErr w:type="gramEnd"/>
+      <w:r>
+        <w:rPr>
+          <w:rFonts w:ascii="TimesNewRomanPSMT" w:hAnsi="TimesNewRomanPSMT" w:cs="TimesNewRomanPSMT"/>
+        </w:rPr>
+        <w:t>_full</w:t>
       </w:r>
       <w:proofErr w:type="spellEnd"/>
       <w:r>
@@ -7405,10 +7904,22 @@
           <w:rFonts w:ascii="TimesNewRomanPSMT" w:hAnsi="TimesNewRomanPSMT" w:cs="TimesNewRomanPSMT"/>
           <w:lang w:val="en-US"/>
         </w:rPr>
-        <w:t xml:space="preserve"> %}</w:t>
-      </w:r>
-      <w:r>
-        <w:t xml:space="preserve">{% </w:t>
+        <w:t xml:space="preserve"> </w:t>
+      </w:r>
+      <w:proofErr w:type="gramStart"/>
+      <w:r>
+        <w:rPr>
+          <w:rFonts w:ascii="TimesNewRomanPSMT" w:hAnsi="TimesNewRomanPSMT" w:cs="TimesNewRomanPSMT"/>
+          <w:lang w:val="en-US"/>
+        </w:rPr>
+        <w:t>%}</w:t>
+      </w:r>
+      <w:r>
+        <w:t>{</w:t>
+      </w:r>
+      <w:proofErr w:type="gramEnd"/>
+      <w:r>
+        <w:t xml:space="preserve">% </w:t>
       </w:r>
       <w:proofErr w:type="spellStart"/>
       <w:r>
@@ -7436,9 +7947,17 @@
         <w:rPr>
           <w:rFonts w:ascii="TimesNewRomanPSMT" w:hAnsi="TimesNewRomanPSMT" w:cs="TimesNewRomanPSMT"/>
         </w:rPr>
-        <w:t>autres_prets.count</w:t>
+        <w:t>autres_</w:t>
+      </w:r>
+      <w:proofErr w:type="gramStart"/>
+      <w:r>
+        <w:rPr>
+          <w:rFonts w:ascii="TimesNewRomanPSMT" w:hAnsi="TimesNewRomanPSMT" w:cs="TimesNewRomanPSMT"/>
+        </w:rPr>
+        <w:t>prets.count</w:t>
       </w:r>
       <w:proofErr w:type="spellEnd"/>
+      <w:proofErr w:type="gramEnd"/>
       <w:r>
         <w:rPr>
           <w:rFonts w:ascii="TimesNewRomanPSMT" w:hAnsi="TimesNewRomanPSMT" w:cs="TimesNewRomanPSMT"/>
@@ -7501,14 +8020,30 @@
           <w:rFonts w:ascii="TimesNewRomanPSMT" w:hAnsi="TimesNewRomanPSMT" w:cs="TimesNewRomanPSMT"/>
           <w:lang w:val="en-US"/>
         </w:rPr>
-        <w:t xml:space="preserve"> %}</w:t>
-      </w:r>
-      <w:r>
-        <w:rPr>
-          <w:rFonts w:ascii="TimesNewRomanPSMT" w:hAnsi="TimesNewRomanPSMT" w:cs="TimesNewRomanPSMT"/>
-          <w:lang w:val="en-US"/>
-        </w:rPr>
-        <w:t xml:space="preserve">{% if </w:t>
+        <w:t xml:space="preserve"> </w:t>
+      </w:r>
+      <w:proofErr w:type="gramStart"/>
+      <w:r>
+        <w:rPr>
+          <w:rFonts w:ascii="TimesNewRomanPSMT" w:hAnsi="TimesNewRomanPSMT" w:cs="TimesNewRomanPSMT"/>
+          <w:lang w:val="en-US"/>
+        </w:rPr>
+        <w:t>%}</w:t>
+      </w:r>
+      <w:r>
+        <w:rPr>
+          <w:rFonts w:ascii="TimesNewRomanPSMT" w:hAnsi="TimesNewRomanPSMT" w:cs="TimesNewRomanPSMT"/>
+          <w:lang w:val="en-US"/>
+        </w:rPr>
+        <w:t>{</w:t>
+      </w:r>
+      <w:proofErr w:type="gramEnd"/>
+      <w:r>
+        <w:rPr>
+          <w:rFonts w:ascii="TimesNewRomanPSMT" w:hAnsi="TimesNewRomanPSMT" w:cs="TimesNewRomanPSMT"/>
+          <w:lang w:val="en-US"/>
+        </w:rPr>
+        <w:t xml:space="preserve">% if </w:t>
       </w:r>
       <w:proofErr w:type="spellStart"/>
       <w:r>
@@ -7541,6 +8076,7 @@
         </w:rPr>
       </w:pPr>
       <w:proofErr w:type="spellStart"/>
+      <w:proofErr w:type="gramStart"/>
       <w:r>
         <w:rPr>
           <w:rFonts w:ascii="TimesNewRomanPSMT" w:hAnsi="TimesNewRomanPSMT" w:cs="TimesNewRomanPSMT"/>
@@ -7554,7 +8090,15 @@
           <w:rFonts w:ascii="TimesNewRomanPSMT" w:hAnsi="TimesNewRomanPSMT" w:cs="TimesNewRomanPSMT"/>
           <w:lang w:val="en-US"/>
         </w:rPr>
-        <w:t xml:space="preserve"> : {{ </w:t>
+        <w:t> :</w:t>
+      </w:r>
+      <w:proofErr w:type="gramEnd"/>
+      <w:r>
+        <w:rPr>
+          <w:rFonts w:ascii="TimesNewRomanPSMT" w:hAnsi="TimesNewRomanPSMT" w:cs="TimesNewRomanPSMT"/>
+          <w:lang w:val="en-US"/>
+        </w:rPr>
+        <w:t xml:space="preserve"> {{ </w:t>
       </w:r>
       <w:proofErr w:type="spellStart"/>
       <w:r>
@@ -7621,6 +8165,7 @@
         <w:t xml:space="preserve">Date </w:t>
       </w:r>
       <w:proofErr w:type="spellStart"/>
+      <w:proofErr w:type="gramStart"/>
       <w:r>
         <w:rPr>
           <w:rFonts w:ascii="TimesNewRomanPSMT" w:hAnsi="TimesNewRomanPSMT" w:cs="TimesNewRomanPSMT"/>
@@ -7634,7 +8179,15 @@
           <w:rFonts w:ascii="TimesNewRomanPSMT" w:hAnsi="TimesNewRomanPSMT" w:cs="TimesNewRomanPSMT"/>
           <w:lang w:val="en-US"/>
         </w:rPr>
-        <w:t xml:space="preserve"> : {{ </w:t>
+        <w:t> :</w:t>
+      </w:r>
+      <w:proofErr w:type="gramEnd"/>
+      <w:r>
+        <w:rPr>
+          <w:rFonts w:ascii="TimesNewRomanPSMT" w:hAnsi="TimesNewRomanPSMT" w:cs="TimesNewRomanPSMT"/>
+          <w:lang w:val="en-US"/>
+        </w:rPr>
+        <w:t xml:space="preserve"> {{ </w:t>
       </w:r>
       <w:proofErr w:type="spellStart"/>
       <w:r>
@@ -7702,12 +8255,21 @@
           <w:lang w:val="en-US"/>
         </w:rPr>
       </w:pPr>
-      <w:r>
-        <w:rPr>
-          <w:rFonts w:ascii="TimesNewRomanPSMT" w:hAnsi="TimesNewRomanPSMT" w:cs="TimesNewRomanPSMT"/>
-          <w:lang w:val="en-US"/>
-        </w:rPr>
-        <w:t xml:space="preserve">Durée : {{ </w:t>
+      <w:proofErr w:type="gramStart"/>
+      <w:r>
+        <w:rPr>
+          <w:rFonts w:ascii="TimesNewRomanPSMT" w:hAnsi="TimesNewRomanPSMT" w:cs="TimesNewRomanPSMT"/>
+          <w:lang w:val="en-US"/>
+        </w:rPr>
+        <w:t>Durée :</w:t>
+      </w:r>
+      <w:proofErr w:type="gramEnd"/>
+      <w:r>
+        <w:rPr>
+          <w:rFonts w:ascii="TimesNewRomanPSMT" w:hAnsi="TimesNewRomanPSMT" w:cs="TimesNewRomanPSMT"/>
+          <w:lang w:val="en-US"/>
+        </w:rPr>
+        <w:t xml:space="preserve"> {{ </w:t>
       </w:r>
       <w:proofErr w:type="spellStart"/>
       <w:r>
@@ -7799,6 +8361,7 @@
         </w:rPr>
       </w:pPr>
       <w:proofErr w:type="spellStart"/>
+      <w:proofErr w:type="gramStart"/>
       <w:r>
         <w:rPr>
           <w:rFonts w:ascii="TimesNewRomanPSMT" w:hAnsi="TimesNewRomanPSMT" w:cs="TimesNewRomanPSMT"/>
@@ -7812,7 +8375,15 @@
           <w:rFonts w:ascii="TimesNewRomanPSMT" w:hAnsi="TimesNewRomanPSMT" w:cs="TimesNewRomanPSMT"/>
           <w:lang w:val="en-US"/>
         </w:rPr>
-        <w:t xml:space="preserve"> : {{ </w:t>
+        <w:t xml:space="preserve"> :</w:t>
+      </w:r>
+      <w:proofErr w:type="gramEnd"/>
+      <w:r>
+        <w:rPr>
+          <w:rFonts w:ascii="TimesNewRomanPSMT" w:hAnsi="TimesNewRomanPSMT" w:cs="TimesNewRomanPSMT"/>
+          <w:lang w:val="en-US"/>
+        </w:rPr>
+        <w:t xml:space="preserve"> {{ </w:t>
       </w:r>
       <w:proofErr w:type="spellStart"/>
       <w:r>
@@ -7897,14 +8468,28 @@
         <w:rPr>
           <w:rFonts w:ascii="TimesNewRomanPSMT" w:hAnsi="TimesNewRomanPSMT" w:cs="TimesNewRomanPSMT"/>
         </w:rPr>
-        <w:t xml:space="preserve">Prêteur : {{ </w:t>
+        <w:t xml:space="preserve">Prêteur : </w:t>
+      </w:r>
+      <w:proofErr w:type="gramStart"/>
+      <w:r>
+        <w:rPr>
+          <w:rFonts w:ascii="TimesNewRomanPSMT" w:hAnsi="TimesNewRomanPSMT" w:cs="TimesNewRomanPSMT"/>
+        </w:rPr>
+        <w:t xml:space="preserve">{{ </w:t>
       </w:r>
       <w:proofErr w:type="spellStart"/>
       <w:r>
         <w:rPr>
           <w:rFonts w:ascii="TimesNewRomanPSMT" w:hAnsi="TimesNewRomanPSMT" w:cs="TimesNewRomanPSMT"/>
         </w:rPr>
-        <w:t>p.preteur_display</w:t>
+        <w:t>p</w:t>
+      </w:r>
+      <w:proofErr w:type="gramEnd"/>
+      <w:r>
+        <w:rPr>
+          <w:rFonts w:ascii="TimesNewRomanPSMT" w:hAnsi="TimesNewRomanPSMT" w:cs="TimesNewRomanPSMT"/>
+        </w:rPr>
+        <w:t>.preteur_display</w:t>
       </w:r>
       <w:proofErr w:type="spellEnd"/>
       <w:r>
@@ -7951,10 +8536,21 @@
         <w:rPr>
           <w:rFonts w:ascii="TimesNewRomanPSMT" w:hAnsi="TimesNewRomanPSMT" w:cs="TimesNewRomanPSMT"/>
         </w:rPr>
-        <w:t xml:space="preserve"> %}</w:t>
-      </w:r>
-      <w:r>
-        <w:t xml:space="preserve">{% </w:t>
+        <w:t xml:space="preserve"> </w:t>
+      </w:r>
+      <w:proofErr w:type="gramStart"/>
+      <w:r>
+        <w:rPr>
+          <w:rFonts w:ascii="TimesNewRomanPSMT" w:hAnsi="TimesNewRomanPSMT" w:cs="TimesNewRomanPSMT"/>
+        </w:rPr>
+        <w:t>%}</w:t>
+      </w:r>
+      <w:r>
+        <w:t>{</w:t>
+      </w:r>
+      <w:proofErr w:type="gramEnd"/>
+      <w:r>
+        <w:t xml:space="preserve">% </w:t>
       </w:r>
       <w:proofErr w:type="spellStart"/>
       <w:r>
@@ -7981,11 +8577,19 @@
         <w:t xml:space="preserve">{% if </w:t>
       </w:r>
       <w:proofErr w:type="spellStart"/>
-      <w:r>
-        <w:rPr>
-          <w:rFonts w:ascii="TimesNewRomanPSMT" w:hAnsi="TimesNewRomanPSMT" w:cs="TimesNewRomanPSMT"/>
-        </w:rPr>
-        <w:t>convention.fond_propre</w:t>
+      <w:proofErr w:type="gramStart"/>
+      <w:r>
+        <w:rPr>
+          <w:rFonts w:ascii="TimesNewRomanPSMT" w:hAnsi="TimesNewRomanPSMT" w:cs="TimesNewRomanPSMT"/>
+        </w:rPr>
+        <w:t>convention.fond</w:t>
+      </w:r>
+      <w:proofErr w:type="gramEnd"/>
+      <w:r>
+        <w:rPr>
+          <w:rFonts w:ascii="TimesNewRomanPSMT" w:hAnsi="TimesNewRomanPSMT" w:cs="TimesNewRomanPSMT"/>
+        </w:rPr>
+        <w:t>_propre</w:t>
       </w:r>
       <w:proofErr w:type="spellEnd"/>
       <w:r>
@@ -8010,6 +8614,11 @@
       </w:r>
     </w:p>
     <w:p>
+      <w:pPr>
+        <w:rPr>
+          <w:rFonts w:ascii="TimesNewRomanPSMT" w:hAnsi="TimesNewRomanPSMT" w:cs="TimesNewRomanPSMT"/>
+        </w:rPr>
+      </w:pPr>
       <w:r>
         <w:rPr>
           <w:rFonts w:ascii="TimesNewRomanPSMT" w:hAnsi="TimesNewRomanPSMT" w:cs="TimesNewRomanPSMT"/>
@@ -8028,7 +8637,21 @@
         <w:rPr>
           <w:rFonts w:ascii="TimesNewRomanPSMT" w:hAnsi="TimesNewRomanPSMT" w:cs="TimesNewRomanPSMT"/>
         </w:rPr>
-        <w:t xml:space="preserve"> %}{% </w:t>
+        <w:t xml:space="preserve"> </w:t>
+      </w:r>
+      <w:proofErr w:type="gramStart"/>
+      <w:r>
+        <w:rPr>
+          <w:rFonts w:ascii="TimesNewRomanPSMT" w:hAnsi="TimesNewRomanPSMT" w:cs="TimesNewRomanPSMT"/>
+        </w:rPr>
+        <w:t>%}{</w:t>
+      </w:r>
+      <w:proofErr w:type="gramEnd"/>
+      <w:r>
+        <w:rPr>
+          <w:rFonts w:ascii="TimesNewRomanPSMT" w:hAnsi="TimesNewRomanPSMT" w:cs="TimesNewRomanPSMT"/>
+        </w:rPr>
+        <w:t xml:space="preserve">% </w:t>
       </w:r>
       <w:proofErr w:type="spellStart"/>
       <w:r>
@@ -8047,37 +8670,6 @@
     </w:p>
     <w:p>
       <w:pPr>
-        <w:jc w:val="center"/>
-      </w:pPr>
-      <w:r>
-        <w:rPr>
-          <w:rFonts w:ascii="TimesNewRomanPSMT" w:hAnsi="TimesNewRomanPSMT" w:cs="TimesNewRomanPSMT"/>
-        </w:rPr>
-        <w:t>Article 3.</w:t>
-      </w:r>
-    </w:p>
-    <w:p>
-      <w:pPr>
-        <w:rPr>
-          <w:rFonts w:ascii="TimesNewRomanPSMT" w:hAnsi="TimesNewRomanPSMT" w:cs="TimesNewRomanPSMT"/>
-        </w:rPr>
-      </w:pPr>
-    </w:p>
-    <w:p>
-      <w:pPr>
-        <w:rPr>
-          <w:rFonts w:ascii="TimesNewRomanPSMT" w:hAnsi="TimesNewRomanPSMT" w:cs="TimesNewRomanPSMT"/>
-        </w:rPr>
-      </w:pPr>
-      <w:r>
-        <w:rPr>
-          <w:rFonts w:ascii="TimesNewRomanPSMT" w:hAnsi="TimesNewRomanPSMT" w:cs="TimesNewRomanPSMT"/>
-        </w:rPr>
-        <w:t>Les autres modalités de la convention restent inchangées.</w:t>
-      </w:r>
-    </w:p>
-    <w:p>
-      <w:pPr>
         <w:rPr>
           <w:rFonts w:ascii="TimesNewRomanPSMT" w:hAnsi="TimesNewRomanPSMT" w:cs="TimesNewRomanPSMT"/>
         </w:rPr>
@@ -8107,19 +8699,7 @@
         <w:rPr>
           <w:rFonts w:ascii="TimesNewRomanPSMT" w:hAnsi="TimesNewRomanPSMT" w:cs="TimesNewRomanPSMT"/>
         </w:rPr>
-        <w:t>avenant</w:t>
-      </w:r>
-      <w:r>
-        <w:rPr>
-          <w:rFonts w:ascii="TimesNewRomanPSMT" w:hAnsi="TimesNewRomanPSMT" w:cs="TimesNewRomanPSMT"/>
-        </w:rPr>
-        <w:t>_type</w:t>
-      </w:r>
-      <w:r>
-        <w:rPr>
-          <w:rFonts w:ascii="TimesNewRomanPSMT" w:hAnsi="TimesNewRomanPSMT" w:cs="TimesNewRomanPSMT"/>
-        </w:rPr>
-        <w:t>_champ_libre</w:t>
+        <w:t>avenant_type_champ_libre</w:t>
       </w:r>
       <w:proofErr w:type="spellEnd"/>
       <w:r>
@@ -8162,23 +8742,19 @@
         <w:t>{{</w:t>
       </w:r>
       <w:proofErr w:type="spellStart"/>
-      <w:r>
-        <w:rPr>
-          <w:rFonts w:ascii="TimesNewRomanPSMT" w:hAnsi="TimesNewRomanPSMT" w:cs="TimesNewRomanPSMT"/>
-        </w:rPr>
-        <w:t>convention.ch</w:t>
-      </w:r>
-      <w:r>
-        <w:rPr>
-          <w:rFonts w:ascii="TimesNewRomanPSMT" w:hAnsi="TimesNewRomanPSMT" w:cs="TimesNewRomanPSMT"/>
-        </w:rPr>
-        <w:t>a</w:t>
-      </w:r>
-      <w:r>
-        <w:rPr>
-          <w:rFonts w:ascii="TimesNewRomanPSMT" w:hAnsi="TimesNewRomanPSMT" w:cs="TimesNewRomanPSMT"/>
-        </w:rPr>
-        <w:t>mp_libre_avenant</w:t>
+      <w:proofErr w:type="gramStart"/>
+      <w:r>
+        <w:rPr>
+          <w:rFonts w:ascii="TimesNewRomanPSMT" w:hAnsi="TimesNewRomanPSMT" w:cs="TimesNewRomanPSMT"/>
+        </w:rPr>
+        <w:t>convention.champ</w:t>
+      </w:r>
+      <w:proofErr w:type="gramEnd"/>
+      <w:r>
+        <w:rPr>
+          <w:rFonts w:ascii="TimesNewRomanPSMT" w:hAnsi="TimesNewRomanPSMT" w:cs="TimesNewRomanPSMT"/>
+        </w:rPr>
+        <w:t>_libre_avenant</w:t>
       </w:r>
       <w:proofErr w:type="spellEnd"/>
       <w:r>
@@ -8214,6 +8790,59 @@
         </w:rPr>
         <w:t xml:space="preserve"> %}</w:t>
       </w:r>
+    </w:p>
+    <w:p>
+      <w:pPr>
+        <w:rPr>
+          <w:rFonts w:ascii="TimesNewRomanPSMT" w:hAnsi="TimesNewRomanPSMT" w:cs="TimesNewRomanPSMT"/>
+        </w:rPr>
+      </w:pPr>
+    </w:p>
+    <w:p/>
+    <w:p>
+      <w:pPr>
+        <w:jc w:val="center"/>
+      </w:pPr>
+      <w:r>
+        <w:rPr>
+          <w:rFonts w:ascii="TimesNewRomanPSMT" w:hAnsi="TimesNewRomanPSMT" w:cs="TimesNewRomanPSMT"/>
+        </w:rPr>
+        <w:t>Article 3.</w:t>
+      </w:r>
+    </w:p>
+    <w:p>
+      <w:pPr>
+        <w:rPr>
+          <w:rFonts w:ascii="TimesNewRomanPSMT" w:hAnsi="TimesNewRomanPSMT" w:cs="TimesNewRomanPSMT"/>
+        </w:rPr>
+      </w:pPr>
+    </w:p>
+    <w:p>
+      <w:pPr>
+        <w:rPr>
+          <w:rFonts w:ascii="TimesNewRomanPSMT" w:hAnsi="TimesNewRomanPSMT" w:cs="TimesNewRomanPSMT"/>
+        </w:rPr>
+      </w:pPr>
+      <w:r>
+        <w:rPr>
+          <w:rFonts w:ascii="TimesNewRomanPSMT" w:hAnsi="TimesNewRomanPSMT" w:cs="TimesNewRomanPSMT"/>
+        </w:rPr>
+        <w:t>Les autres modalités de la convention restent inchangées.</w:t>
+      </w:r>
+    </w:p>
+    <w:p>
+      <w:pPr>
+        <w:rPr>
+          <w:rFonts w:ascii="TimesNewRomanPSMT" w:hAnsi="TimesNewRomanPSMT" w:cs="TimesNewRomanPSMT"/>
+        </w:rPr>
+      </w:pPr>
+    </w:p>
+    <w:p>
+      <w:pPr>
+        <w:rPr>
+          <w:rFonts w:ascii="TimesNewRomanPSMT" w:hAnsi="TimesNewRomanPSMT" w:cs="TimesNewRomanPSMT"/>
+        </w:rPr>
+      </w:pPr>
     </w:p>
     <w:p>
       <w:pPr>
@@ -8286,6 +8915,7 @@
                               </w:rPr>
                               <w:t xml:space="preserve">Fait en </w:t>
                             </w:r>
+                            <w:proofErr w:type="gramStart"/>
                             <w:r>
                               <w:rPr>
                                 <w:rFonts w:ascii="TimesNewRomanPSMT" w:hAnsi="TimesNewRomanPSMT" w:cs="TimesNewRomanPSMT"/>
@@ -8297,7 +8927,14 @@
                               <w:rPr>
                                 <w:rFonts w:ascii="TimesNewRomanPSMT" w:hAnsi="TimesNewRomanPSMT" w:cs="TimesNewRomanPSMT"/>
                               </w:rPr>
-                              <w:t>administration.nb_convention_exemplaires</w:t>
+                              <w:t>administration</w:t>
+                            </w:r>
+                            <w:proofErr w:type="gramEnd"/>
+                            <w:r>
+                              <w:rPr>
+                                <w:rFonts w:ascii="TimesNewRomanPSMT" w:hAnsi="TimesNewRomanPSMT" w:cs="TimesNewRomanPSMT"/>
+                              </w:rPr>
+                              <w:t>.nb_convention_exemplaires</w:t>
                             </w:r>
                             <w:proofErr w:type="spellEnd"/>
                             <w:r>
@@ -8363,6 +9000,7 @@
                               </w:rPr>
                               <w:t xml:space="preserve"> </w:t>
                             </w:r>
+                            <w:proofErr w:type="gramStart"/>
                             <w:r>
                               <w:t xml:space="preserve">{{ </w:t>
                             </w:r>
@@ -8373,6 +9011,7 @@
                               </w:rPr>
                               <w:t>convention</w:t>
                             </w:r>
+                            <w:proofErr w:type="gramEnd"/>
                             <w:r>
                               <w:t>.signat</w:t>
                             </w:r>
@@ -8437,6 +9076,7 @@
                               </w:rPr>
                               <w:t xml:space="preserve"> </w:t>
                             </w:r>
+                            <w:proofErr w:type="gramStart"/>
                             <w:r>
                               <w:t xml:space="preserve">{{ </w:t>
                             </w:r>
@@ -8447,6 +9087,7 @@
                               </w:rPr>
                               <w:t>administration</w:t>
                             </w:r>
+                            <w:proofErr w:type="gramEnd"/>
                             <w:r>
                               <w:t>.signat</w:t>
                             </w:r>
@@ -8510,6 +9151,7 @@
                         </w:rPr>
                         <w:t xml:space="preserve">Fait en </w:t>
                       </w:r>
+                      <w:proofErr w:type="gramStart"/>
                       <w:r>
                         <w:rPr>
                           <w:rFonts w:ascii="TimesNewRomanPSMT" w:hAnsi="TimesNewRomanPSMT" w:cs="TimesNewRomanPSMT"/>
@@ -8521,7 +9163,14 @@
                         <w:rPr>
                           <w:rFonts w:ascii="TimesNewRomanPSMT" w:hAnsi="TimesNewRomanPSMT" w:cs="TimesNewRomanPSMT"/>
                         </w:rPr>
-                        <w:t>administration.nb_convention_exemplaires</w:t>
+                        <w:t>administration</w:t>
+                      </w:r>
+                      <w:proofErr w:type="gramEnd"/>
+                      <w:r>
+                        <w:rPr>
+                          <w:rFonts w:ascii="TimesNewRomanPSMT" w:hAnsi="TimesNewRomanPSMT" w:cs="TimesNewRomanPSMT"/>
+                        </w:rPr>
+                        <w:t>.nb_convention_exemplaires</w:t>
                       </w:r>
                       <w:proofErr w:type="spellEnd"/>
                       <w:r>
@@ -8587,6 +9236,7 @@
                         </w:rPr>
                         <w:t xml:space="preserve"> </w:t>
                       </w:r>
+                      <w:proofErr w:type="gramStart"/>
                       <w:r>
                         <w:t xml:space="preserve">{{ </w:t>
                       </w:r>
@@ -8597,6 +9247,7 @@
                         </w:rPr>
                         <w:t>convention</w:t>
                       </w:r>
+                      <w:proofErr w:type="gramEnd"/>
                       <w:r>
                         <w:t>.signat</w:t>
                       </w:r>
@@ -8661,6 +9312,7 @@
                         </w:rPr>
                         <w:t xml:space="preserve"> </w:t>
                       </w:r>
+                      <w:proofErr w:type="gramStart"/>
                       <w:r>
                         <w:t xml:space="preserve">{{ </w:t>
                       </w:r>
@@ -8671,6 +9323,7 @@
                         </w:rPr>
                         <w:t>administration</w:t>
                       </w:r>
+                      <w:proofErr w:type="gramEnd"/>
                       <w:r>
                         <w:t>.signat</w:t>
                       </w:r>
@@ -9739,7 +10392,15 @@
             <w:pStyle w:val="Form9"/>
           </w:pPr>
           <w:r>
-            <w:t>(pour l'établissement d'expéditions, copies, extraits d'actes ou décisions judiciaires à publier)</w:t>
+            <w:t>(</w:t>
+          </w:r>
+          <w:proofErr w:type="gramStart"/>
+          <w:r>
+            <w:t>pour</w:t>
+          </w:r>
+          <w:proofErr w:type="gramEnd"/>
+          <w:r>
+            <w:t xml:space="preserve"> l'établissement d'expéditions, copies, extraits d'actes ou décisions judiciaires à publier)</w:t>
           </w:r>
         </w:p>
         <w:p/>
@@ -9921,9 +10582,11 @@
             </w:rPr>
             <w:t xml:space="preserve"> </w:t>
           </w:r>
+          <w:proofErr w:type="gramStart"/>
           <w:r>
             <w:t>TAXES:</w:t>
           </w:r>
+          <w:proofErr w:type="gramEnd"/>
         </w:p>
         <w:p>
           <w:pPr>
@@ -9942,9 +10605,11 @@
           <w:pPr>
             <w:pStyle w:val="Form10J"/>
           </w:pPr>
+          <w:proofErr w:type="gramStart"/>
           <w:r>
             <w:t>CSI:</w:t>
           </w:r>
+          <w:proofErr w:type="gramEnd"/>
         </w:p>
         <w:p>
           <w:pPr>
@@ -10148,7 +10813,7 @@
                                 <v:fill color2="black"/>
                                 <v:imagedata r:id="rId2" o:title="" croptop="-22f" cropbottom="-22f" cropleft="-25f" cropright="-25f"/>
                               </v:shape>
-                              <o:OLEObject Type="Embed" ProgID="Word.Picture.8" ShapeID="_x0000_i1026" DrawAspect="Content" ObjectID="_1750770791" r:id="rId3"/>
+                              <o:OLEObject Type="Embed" ProgID="Word.Picture.8" ShapeID="_x0000_i1026" DrawAspect="Content" ObjectID="_1751456064" r:id="rId3"/>
                             </w:object>
                           </w:r>
                         </w:p>
@@ -10224,7 +10889,7 @@
                           <v:fill color2="black"/>
                           <v:imagedata r:id="rId2" o:title="" croptop="-22f" cropbottom="-22f" cropleft="-25f" cropright="-25f"/>
                         </v:shape>
-                        <o:OLEObject Type="Embed" ProgID="Word.Picture.8" ShapeID="_x0000_i1026" DrawAspect="Content" ObjectID="_1750770791" r:id="rId4"/>
+                        <o:OLEObject Type="Embed" ProgID="Word.Picture.8" ShapeID="_x0000_i1026" DrawAspect="Content" ObjectID="_1751456064" r:id="rId4"/>
                       </w:object>
                     </w:r>
                   </w:p>

</xml_diff>

<commit_message>
add avenant files + ignore coverage convention_generator.py
</commit_message>
<xml_diff>
--- a/documents/Avenant-template.docx
+++ b/documents/Avenant-template.docx
@@ -872,14 +872,20 @@
         <w:rPr>
           <w:rFonts w:ascii="TimesNewRomanPSMT" w:hAnsi="TimesNewRomanPSMT" w:cs="TimesNewRomanPSMT"/>
         </w:rPr>
-        <w:t xml:space="preserve">{{ </w:t>
+        <w:t>{{</w:t>
+      </w:r>
+      <w:r>
+        <w:rPr>
+          <w:rFonts w:ascii="TimesNewRomanPSMT" w:hAnsi="TimesNewRomanPSMT" w:cs="TimesNewRomanPSMT"/>
+        </w:rPr>
+        <w:t xml:space="preserve"> </w:t>
       </w:r>
       <w:proofErr w:type="spellStart"/>
       <w:r>
         <w:rPr>
           <w:rFonts w:ascii="TimesNewRomanPSMT" w:hAnsi="TimesNewRomanPSMT" w:cs="TimesNewRomanPSMT"/>
         </w:rPr>
-        <w:t>programme.adresse|inline_text_multiline</w:t>
+        <w:t>adresse|inline_text_multiline</w:t>
       </w:r>
       <w:proofErr w:type="spellEnd"/>
       <w:r>
@@ -894,14 +900,20 @@
         <w:rPr>
           <w:rFonts w:ascii="TimesNewRomanPSMT" w:hAnsi="TimesNewRomanPSMT" w:cs="TimesNewRomanPSMT"/>
         </w:rPr>
-        <w:t xml:space="preserve">{{ </w:t>
+        <w:t>{{</w:t>
+      </w:r>
+      <w:r>
+        <w:rPr>
+          <w:rFonts w:ascii="TimesNewRomanPSMT" w:hAnsi="TimesNewRomanPSMT" w:cs="TimesNewRomanPSMT"/>
+        </w:rPr>
+        <w:t xml:space="preserve"> </w:t>
       </w:r>
       <w:proofErr w:type="spellStart"/>
       <w:r>
         <w:rPr>
           <w:rFonts w:ascii="TimesNewRomanPSMT" w:hAnsi="TimesNewRomanPSMT" w:cs="TimesNewRomanPSMT"/>
         </w:rPr>
-        <w:t>programme.code_postal</w:t>
+        <w:t>code_postal</w:t>
       </w:r>
       <w:proofErr w:type="spellEnd"/>
       <w:r>
@@ -916,21 +928,19 @@
         <w:rPr>
           <w:rFonts w:ascii="TimesNewRomanPSMT" w:hAnsi="TimesNewRomanPSMT" w:cs="TimesNewRomanPSMT"/>
         </w:rPr>
-        <w:t xml:space="preserve">{{ </w:t>
-      </w:r>
-      <w:proofErr w:type="spellStart"/>
-      <w:r>
-        <w:rPr>
-          <w:rFonts w:ascii="TimesNewRomanPSMT" w:hAnsi="TimesNewRomanPSMT" w:cs="TimesNewRomanPSMT"/>
-        </w:rPr>
-        <w:t>programme.ville</w:t>
-      </w:r>
-      <w:proofErr w:type="spellEnd"/>
-      <w:r>
-        <w:rPr>
-          <w:rFonts w:ascii="TimesNewRomanPSMT" w:hAnsi="TimesNewRomanPSMT" w:cs="TimesNewRomanPSMT"/>
-        </w:rPr>
-        <w:t xml:space="preserve"> }} (2).</w:t>
+        <w:t>{{</w:t>
+      </w:r>
+      <w:r>
+        <w:rPr>
+          <w:rFonts w:ascii="TimesNewRomanPSMT" w:hAnsi="TimesNewRomanPSMT" w:cs="TimesNewRomanPSMT"/>
+        </w:rPr>
+        <w:t xml:space="preserve"> </w:t>
+      </w:r>
+      <w:r>
+        <w:rPr>
+          <w:rFonts w:ascii="TimesNewRomanPSMT" w:hAnsi="TimesNewRomanPSMT" w:cs="TimesNewRomanPSMT"/>
+        </w:rPr>
+        <w:t>ville }} (2).</w:t>
       </w:r>
     </w:p>
     <w:p>
@@ -1746,49 +1756,59 @@
         <w:rPr>
           <w:rFonts w:ascii="TimesNewRomanPSMT" w:hAnsi="TimesNewRomanPSMT" w:cs="TimesNewRomanPSMT"/>
         </w:rPr>
-        <w:t xml:space="preserve"> }}, {{ </w:t>
+        <w:t xml:space="preserve"> }}, {{</w:t>
+      </w:r>
+      <w:r>
+        <w:rPr>
+          <w:rFonts w:ascii="TimesNewRomanPSMT" w:hAnsi="TimesNewRomanPSMT" w:cs="TimesNewRomanPSMT"/>
+        </w:rPr>
+        <w:t xml:space="preserve"> </w:t>
       </w:r>
       <w:proofErr w:type="spellStart"/>
       <w:r>
         <w:rPr>
           <w:rFonts w:ascii="TimesNewRomanPSMT" w:hAnsi="TimesNewRomanPSMT" w:cs="TimesNewRomanPSMT"/>
         </w:rPr>
-        <w:t>programme.adresse|inline_text_multiline</w:t>
+        <w:t>adresse|inline_text_multiline</w:t>
       </w:r>
       <w:proofErr w:type="spellEnd"/>
       <w:r>
         <w:rPr>
           <w:rFonts w:ascii="TimesNewRomanPSMT" w:hAnsi="TimesNewRomanPSMT" w:cs="TimesNewRomanPSMT"/>
         </w:rPr>
-        <w:t xml:space="preserve"> }} à {{ </w:t>
+        <w:t xml:space="preserve"> }} à {{</w:t>
+      </w:r>
+      <w:r>
+        <w:rPr>
+          <w:rFonts w:ascii="TimesNewRomanPSMT" w:hAnsi="TimesNewRomanPSMT" w:cs="TimesNewRomanPSMT"/>
+        </w:rPr>
+        <w:t xml:space="preserve"> </w:t>
       </w:r>
       <w:proofErr w:type="spellStart"/>
       <w:r>
         <w:rPr>
           <w:rFonts w:ascii="TimesNewRomanPSMT" w:hAnsi="TimesNewRomanPSMT" w:cs="TimesNewRomanPSMT"/>
         </w:rPr>
-        <w:t>programme.code_postal</w:t>
+        <w:t>code_postal</w:t>
       </w:r>
       <w:proofErr w:type="spellEnd"/>
       <w:r>
         <w:rPr>
           <w:rFonts w:ascii="TimesNewRomanPSMT" w:hAnsi="TimesNewRomanPSMT" w:cs="TimesNewRomanPSMT"/>
         </w:rPr>
-        <w:t xml:space="preserve"> }},  {{ </w:t>
-      </w:r>
-      <w:proofErr w:type="spellStart"/>
-      <w:r>
-        <w:rPr>
-          <w:rFonts w:ascii="TimesNewRomanPSMT" w:hAnsi="TimesNewRomanPSMT" w:cs="TimesNewRomanPSMT"/>
-        </w:rPr>
-        <w:t>programme.ville</w:t>
-      </w:r>
-      <w:proofErr w:type="spellEnd"/>
-      <w:r>
-        <w:rPr>
-          <w:rFonts w:ascii="TimesNewRomanPSMT" w:hAnsi="TimesNewRomanPSMT" w:cs="TimesNewRomanPSMT"/>
-        </w:rPr>
-        <w:t xml:space="preserve"> }} (2).</w:t>
+        <w:t xml:space="preserve"> }},  {{</w:t>
+      </w:r>
+      <w:r>
+        <w:rPr>
+          <w:rFonts w:ascii="TimesNewRomanPSMT" w:hAnsi="TimesNewRomanPSMT" w:cs="TimesNewRomanPSMT"/>
+        </w:rPr>
+        <w:t xml:space="preserve"> </w:t>
+      </w:r>
+      <w:r>
+        <w:rPr>
+          <w:rFonts w:ascii="TimesNewRomanPSMT" w:hAnsi="TimesNewRomanPSMT" w:cs="TimesNewRomanPSMT"/>
+        </w:rPr>
+        <w:t>ville }} (2).</w:t>
       </w:r>
     </w:p>
     <w:p>
@@ -3556,16 +3576,8 @@
         <w:rPr>
           <w:rFonts w:ascii="TimesNewRomanPSMT" w:hAnsi="TimesNewRomanPSMT" w:cs="TimesNewRomanPSMT"/>
         </w:rPr>
-        <w:t xml:space="preserve">Combles et </w:t>
-      </w:r>
-      <w:proofErr w:type="gramStart"/>
-      <w:r>
-        <w:rPr>
-          <w:rFonts w:ascii="TimesNewRomanPSMT" w:hAnsi="TimesNewRomanPSMT" w:cs="TimesNewRomanPSMT"/>
-        </w:rPr>
-        <w:t>greniers aménageable</w:t>
-      </w:r>
-      <w:proofErr w:type="gramEnd"/>
+        <w:t>Combles et greniers aménageable</w:t>
+      </w:r>
     </w:p>
     <w:p>
       <w:pPr>
@@ -6765,7 +6777,6 @@
                 <w:lang w:val="en-US"/>
               </w:rPr>
             </w:pPr>
-            <w:proofErr w:type="spellStart"/>
             <w:r>
               <w:rPr>
                 <w:rFonts w:ascii="TimesNewRomanPSMT" w:hAnsi="TimesNewRomanPSMT" w:cs="TimesNewRomanPSMT"/>
@@ -6775,19 +6786,7 @@
                 <w:szCs w:val="16"/>
                 <w:lang w:val="en-US"/>
               </w:rPr>
-              <w:t>Loyer</w:t>
-            </w:r>
-            <w:proofErr w:type="spellEnd"/>
-            <w:r>
-              <w:rPr>
-                <w:rFonts w:ascii="TimesNewRomanPSMT" w:hAnsi="TimesNewRomanPSMT" w:cs="TimesNewRomanPSMT"/>
-                <w:b/>
-                <w:bCs/>
-                <w:sz w:val="16"/>
-                <w:szCs w:val="16"/>
-                <w:lang w:val="en-US"/>
-              </w:rPr>
-              <w:t xml:space="preserve"> </w:t>
+              <w:t xml:space="preserve">Loyer </w:t>
             </w:r>
             <w:proofErr w:type="spellStart"/>
             <w:r>
@@ -6855,7 +6854,6 @@
                 <w:lang w:val="en-US"/>
               </w:rPr>
             </w:pPr>
-            <w:proofErr w:type="spellStart"/>
             <w:r>
               <w:rPr>
                 <w:rFonts w:ascii="TimesNewRomanPSMT" w:hAnsi="TimesNewRomanPSMT" w:cs="TimesNewRomanPSMT"/>
@@ -6865,19 +6863,7 @@
                 <w:szCs w:val="16"/>
                 <w:lang w:val="en-US"/>
               </w:rPr>
-              <w:t>Loyer</w:t>
-            </w:r>
-            <w:proofErr w:type="spellEnd"/>
-            <w:r>
-              <w:rPr>
-                <w:rFonts w:ascii="TimesNewRomanPSMT" w:hAnsi="TimesNewRomanPSMT" w:cs="TimesNewRomanPSMT"/>
-                <w:b/>
-                <w:bCs/>
-                <w:sz w:val="16"/>
-                <w:szCs w:val="16"/>
-                <w:lang w:val="en-US"/>
-              </w:rPr>
-              <w:t xml:space="preserve"> </w:t>
+              <w:t xml:space="preserve">Loyer </w:t>
             </w:r>
             <w:proofErr w:type="spellStart"/>
             <w:r>
@@ -10813,7 +10799,7 @@
                                 <v:fill color2="black"/>
                                 <v:imagedata r:id="rId2" o:title="" croptop="-22f" cropbottom="-22f" cropleft="-25f" cropright="-25f"/>
                               </v:shape>
-                              <o:OLEObject Type="Embed" ProgID="Word.Picture.8" ShapeID="_x0000_i1026" DrawAspect="Content" ObjectID="_1751456064" r:id="rId3"/>
+                              <o:OLEObject Type="Embed" ProgID="Word.Picture.8" ShapeID="_x0000_i1026" DrawAspect="Content" ObjectID="_1764502698" r:id="rId3"/>
                             </w:object>
                           </w:r>
                         </w:p>
@@ -10887,9 +10873,9 @@
                       <w:object w:dxaOrig="765" w:dyaOrig="525" w14:anchorId="2094FED2">
                         <v:shape id="_x0000_i1026" type="#_x0000_t75" alt="" style="width:38.25pt;height:26.25pt;mso-width-percent:0;mso-height-percent:0;mso-width-percent:0;mso-height-percent:0" filled="t">
                           <v:fill color2="black"/>
-                          <v:imagedata r:id="rId2" o:title="" croptop="-22f" cropbottom="-22f" cropleft="-25f" cropright="-25f"/>
+                          <v:imagedata r:id="rId4" o:title="" croptop="-22f" cropbottom="-22f" cropleft="-25f" cropright="-25f"/>
                         </v:shape>
-                        <o:OLEObject Type="Embed" ProgID="Word.Picture.8" ShapeID="_x0000_i1026" DrawAspect="Content" ObjectID="_1751456064" r:id="rId4"/>
+                        <o:OLEObject Type="Embed" ProgID="Word.Picture.8" ShapeID="_x0000_i1026" DrawAspect="Content" ObjectID="_1751456064" r:id="rId5"/>
                       </w:object>
                     </w:r>
                   </w:p>

</xml_diff>

<commit_message>
Report EDD stationnement in doc files + fix order in EDD templates + fix address in doc files (#1112)
* Report EDD stationnement in doc files + fix order in EDD templates + fix address in doc files

* add avenant files + ignore coverage convention_generator.py

* ignore coverage for convention_generator.py
</commit_message>
<xml_diff>
--- a/documents/Avenant-template.docx
+++ b/documents/Avenant-template.docx
@@ -872,14 +872,20 @@
         <w:rPr>
           <w:rFonts w:ascii="TimesNewRomanPSMT" w:hAnsi="TimesNewRomanPSMT" w:cs="TimesNewRomanPSMT"/>
         </w:rPr>
-        <w:t xml:space="preserve">{{ </w:t>
+        <w:t>{{</w:t>
+      </w:r>
+      <w:r>
+        <w:rPr>
+          <w:rFonts w:ascii="TimesNewRomanPSMT" w:hAnsi="TimesNewRomanPSMT" w:cs="TimesNewRomanPSMT"/>
+        </w:rPr>
+        <w:t xml:space="preserve"> </w:t>
       </w:r>
       <w:proofErr w:type="spellStart"/>
       <w:r>
         <w:rPr>
           <w:rFonts w:ascii="TimesNewRomanPSMT" w:hAnsi="TimesNewRomanPSMT" w:cs="TimesNewRomanPSMT"/>
         </w:rPr>
-        <w:t>programme.adresse|inline_text_multiline</w:t>
+        <w:t>adresse|inline_text_multiline</w:t>
       </w:r>
       <w:proofErr w:type="spellEnd"/>
       <w:r>
@@ -894,14 +900,20 @@
         <w:rPr>
           <w:rFonts w:ascii="TimesNewRomanPSMT" w:hAnsi="TimesNewRomanPSMT" w:cs="TimesNewRomanPSMT"/>
         </w:rPr>
-        <w:t xml:space="preserve">{{ </w:t>
+        <w:t>{{</w:t>
+      </w:r>
+      <w:r>
+        <w:rPr>
+          <w:rFonts w:ascii="TimesNewRomanPSMT" w:hAnsi="TimesNewRomanPSMT" w:cs="TimesNewRomanPSMT"/>
+        </w:rPr>
+        <w:t xml:space="preserve"> </w:t>
       </w:r>
       <w:proofErr w:type="spellStart"/>
       <w:r>
         <w:rPr>
           <w:rFonts w:ascii="TimesNewRomanPSMT" w:hAnsi="TimesNewRomanPSMT" w:cs="TimesNewRomanPSMT"/>
         </w:rPr>
-        <w:t>programme.code_postal</w:t>
+        <w:t>code_postal</w:t>
       </w:r>
       <w:proofErr w:type="spellEnd"/>
       <w:r>
@@ -916,21 +928,19 @@
         <w:rPr>
           <w:rFonts w:ascii="TimesNewRomanPSMT" w:hAnsi="TimesNewRomanPSMT" w:cs="TimesNewRomanPSMT"/>
         </w:rPr>
-        <w:t xml:space="preserve">{{ </w:t>
-      </w:r>
-      <w:proofErr w:type="spellStart"/>
-      <w:r>
-        <w:rPr>
-          <w:rFonts w:ascii="TimesNewRomanPSMT" w:hAnsi="TimesNewRomanPSMT" w:cs="TimesNewRomanPSMT"/>
-        </w:rPr>
-        <w:t>programme.ville</w:t>
-      </w:r>
-      <w:proofErr w:type="spellEnd"/>
-      <w:r>
-        <w:rPr>
-          <w:rFonts w:ascii="TimesNewRomanPSMT" w:hAnsi="TimesNewRomanPSMT" w:cs="TimesNewRomanPSMT"/>
-        </w:rPr>
-        <w:t xml:space="preserve"> }} (2).</w:t>
+        <w:t>{{</w:t>
+      </w:r>
+      <w:r>
+        <w:rPr>
+          <w:rFonts w:ascii="TimesNewRomanPSMT" w:hAnsi="TimesNewRomanPSMT" w:cs="TimesNewRomanPSMT"/>
+        </w:rPr>
+        <w:t xml:space="preserve"> </w:t>
+      </w:r>
+      <w:r>
+        <w:rPr>
+          <w:rFonts w:ascii="TimesNewRomanPSMT" w:hAnsi="TimesNewRomanPSMT" w:cs="TimesNewRomanPSMT"/>
+        </w:rPr>
+        <w:t>ville }} (2).</w:t>
       </w:r>
     </w:p>
     <w:p>
@@ -1746,49 +1756,59 @@
         <w:rPr>
           <w:rFonts w:ascii="TimesNewRomanPSMT" w:hAnsi="TimesNewRomanPSMT" w:cs="TimesNewRomanPSMT"/>
         </w:rPr>
-        <w:t xml:space="preserve"> }}, {{ </w:t>
+        <w:t xml:space="preserve"> }}, {{</w:t>
+      </w:r>
+      <w:r>
+        <w:rPr>
+          <w:rFonts w:ascii="TimesNewRomanPSMT" w:hAnsi="TimesNewRomanPSMT" w:cs="TimesNewRomanPSMT"/>
+        </w:rPr>
+        <w:t xml:space="preserve"> </w:t>
       </w:r>
       <w:proofErr w:type="spellStart"/>
       <w:r>
         <w:rPr>
           <w:rFonts w:ascii="TimesNewRomanPSMT" w:hAnsi="TimesNewRomanPSMT" w:cs="TimesNewRomanPSMT"/>
         </w:rPr>
-        <w:t>programme.adresse|inline_text_multiline</w:t>
+        <w:t>adresse|inline_text_multiline</w:t>
       </w:r>
       <w:proofErr w:type="spellEnd"/>
       <w:r>
         <w:rPr>
           <w:rFonts w:ascii="TimesNewRomanPSMT" w:hAnsi="TimesNewRomanPSMT" w:cs="TimesNewRomanPSMT"/>
         </w:rPr>
-        <w:t xml:space="preserve"> }} à {{ </w:t>
+        <w:t xml:space="preserve"> }} à {{</w:t>
+      </w:r>
+      <w:r>
+        <w:rPr>
+          <w:rFonts w:ascii="TimesNewRomanPSMT" w:hAnsi="TimesNewRomanPSMT" w:cs="TimesNewRomanPSMT"/>
+        </w:rPr>
+        <w:t xml:space="preserve"> </w:t>
       </w:r>
       <w:proofErr w:type="spellStart"/>
       <w:r>
         <w:rPr>
           <w:rFonts w:ascii="TimesNewRomanPSMT" w:hAnsi="TimesNewRomanPSMT" w:cs="TimesNewRomanPSMT"/>
         </w:rPr>
-        <w:t>programme.code_postal</w:t>
+        <w:t>code_postal</w:t>
       </w:r>
       <w:proofErr w:type="spellEnd"/>
       <w:r>
         <w:rPr>
           <w:rFonts w:ascii="TimesNewRomanPSMT" w:hAnsi="TimesNewRomanPSMT" w:cs="TimesNewRomanPSMT"/>
         </w:rPr>
-        <w:t xml:space="preserve"> }},  {{ </w:t>
-      </w:r>
-      <w:proofErr w:type="spellStart"/>
-      <w:r>
-        <w:rPr>
-          <w:rFonts w:ascii="TimesNewRomanPSMT" w:hAnsi="TimesNewRomanPSMT" w:cs="TimesNewRomanPSMT"/>
-        </w:rPr>
-        <w:t>programme.ville</w:t>
-      </w:r>
-      <w:proofErr w:type="spellEnd"/>
-      <w:r>
-        <w:rPr>
-          <w:rFonts w:ascii="TimesNewRomanPSMT" w:hAnsi="TimesNewRomanPSMT" w:cs="TimesNewRomanPSMT"/>
-        </w:rPr>
-        <w:t xml:space="preserve"> }} (2).</w:t>
+        <w:t xml:space="preserve"> }},  {{</w:t>
+      </w:r>
+      <w:r>
+        <w:rPr>
+          <w:rFonts w:ascii="TimesNewRomanPSMT" w:hAnsi="TimesNewRomanPSMT" w:cs="TimesNewRomanPSMT"/>
+        </w:rPr>
+        <w:t xml:space="preserve"> </w:t>
+      </w:r>
+      <w:r>
+        <w:rPr>
+          <w:rFonts w:ascii="TimesNewRomanPSMT" w:hAnsi="TimesNewRomanPSMT" w:cs="TimesNewRomanPSMT"/>
+        </w:rPr>
+        <w:t>ville }} (2).</w:t>
       </w:r>
     </w:p>
     <w:p>
@@ -3556,16 +3576,8 @@
         <w:rPr>
           <w:rFonts w:ascii="TimesNewRomanPSMT" w:hAnsi="TimesNewRomanPSMT" w:cs="TimesNewRomanPSMT"/>
         </w:rPr>
-        <w:t xml:space="preserve">Combles et </w:t>
-      </w:r>
-      <w:proofErr w:type="gramStart"/>
-      <w:r>
-        <w:rPr>
-          <w:rFonts w:ascii="TimesNewRomanPSMT" w:hAnsi="TimesNewRomanPSMT" w:cs="TimesNewRomanPSMT"/>
-        </w:rPr>
-        <w:t>greniers aménageable</w:t>
-      </w:r>
-      <w:proofErr w:type="gramEnd"/>
+        <w:t>Combles et greniers aménageable</w:t>
+      </w:r>
     </w:p>
     <w:p>
       <w:pPr>
@@ -6765,7 +6777,6 @@
                 <w:lang w:val="en-US"/>
               </w:rPr>
             </w:pPr>
-            <w:proofErr w:type="spellStart"/>
             <w:r>
               <w:rPr>
                 <w:rFonts w:ascii="TimesNewRomanPSMT" w:hAnsi="TimesNewRomanPSMT" w:cs="TimesNewRomanPSMT"/>
@@ -6775,19 +6786,7 @@
                 <w:szCs w:val="16"/>
                 <w:lang w:val="en-US"/>
               </w:rPr>
-              <w:t>Loyer</w:t>
-            </w:r>
-            <w:proofErr w:type="spellEnd"/>
-            <w:r>
-              <w:rPr>
-                <w:rFonts w:ascii="TimesNewRomanPSMT" w:hAnsi="TimesNewRomanPSMT" w:cs="TimesNewRomanPSMT"/>
-                <w:b/>
-                <w:bCs/>
-                <w:sz w:val="16"/>
-                <w:szCs w:val="16"/>
-                <w:lang w:val="en-US"/>
-              </w:rPr>
-              <w:t xml:space="preserve"> </w:t>
+              <w:t xml:space="preserve">Loyer </w:t>
             </w:r>
             <w:proofErr w:type="spellStart"/>
             <w:r>
@@ -6855,7 +6854,6 @@
                 <w:lang w:val="en-US"/>
               </w:rPr>
             </w:pPr>
-            <w:proofErr w:type="spellStart"/>
             <w:r>
               <w:rPr>
                 <w:rFonts w:ascii="TimesNewRomanPSMT" w:hAnsi="TimesNewRomanPSMT" w:cs="TimesNewRomanPSMT"/>
@@ -6865,19 +6863,7 @@
                 <w:szCs w:val="16"/>
                 <w:lang w:val="en-US"/>
               </w:rPr>
-              <w:t>Loyer</w:t>
-            </w:r>
-            <w:proofErr w:type="spellEnd"/>
-            <w:r>
-              <w:rPr>
-                <w:rFonts w:ascii="TimesNewRomanPSMT" w:hAnsi="TimesNewRomanPSMT" w:cs="TimesNewRomanPSMT"/>
-                <w:b/>
-                <w:bCs/>
-                <w:sz w:val="16"/>
-                <w:szCs w:val="16"/>
-                <w:lang w:val="en-US"/>
-              </w:rPr>
-              <w:t xml:space="preserve"> </w:t>
+              <w:t xml:space="preserve">Loyer </w:t>
             </w:r>
             <w:proofErr w:type="spellStart"/>
             <w:r>
@@ -10813,7 +10799,7 @@
                                 <v:fill color2="black"/>
                                 <v:imagedata r:id="rId2" o:title="" croptop="-22f" cropbottom="-22f" cropleft="-25f" cropright="-25f"/>
                               </v:shape>
-                              <o:OLEObject Type="Embed" ProgID="Word.Picture.8" ShapeID="_x0000_i1026" DrawAspect="Content" ObjectID="_1751456064" r:id="rId3"/>
+                              <o:OLEObject Type="Embed" ProgID="Word.Picture.8" ShapeID="_x0000_i1026" DrawAspect="Content" ObjectID="_1764502698" r:id="rId3"/>
                             </w:object>
                           </w:r>
                         </w:p>
@@ -10887,9 +10873,9 @@
                       <w:object w:dxaOrig="765" w:dyaOrig="525" w14:anchorId="2094FED2">
                         <v:shape id="_x0000_i1026" type="#_x0000_t75" alt="" style="width:38.25pt;height:26.25pt;mso-width-percent:0;mso-height-percent:0;mso-width-percent:0;mso-height-percent:0" filled="t">
                           <v:fill color2="black"/>
-                          <v:imagedata r:id="rId2" o:title="" croptop="-22f" cropbottom="-22f" cropleft="-25f" cropright="-25f"/>
+                          <v:imagedata r:id="rId4" o:title="" croptop="-22f" cropbottom="-22f" cropleft="-25f" cropright="-25f"/>
                         </v:shape>
-                        <o:OLEObject Type="Embed" ProgID="Word.Picture.8" ShapeID="_x0000_i1026" DrawAspect="Content" ObjectID="_1751456064" r:id="rId4"/>
+                        <o:OLEObject Type="Embed" ProgID="Word.Picture.8" ShapeID="_x0000_i1026" DrawAspect="Content" ObjectID="_1751456064" r:id="rId5"/>
                       </w:object>
                     </w:r>
                   </w:p>

</xml_diff>

<commit_message>
update number of page on convention documents because it isn't well displayed using libreoffice
</commit_message>
<xml_diff>
--- a/documents/Avenant-template.docx
+++ b/documents/Avenant-template.docx
@@ -1989,7 +1989,7 @@
     </w:p>
     <w:tbl>
       <w:tblPr>
-        <w:tblStyle w:val="Grilledutableau"/>
+        <w:tblStyle w:val="TableGrid"/>
         <w:tblW w:w="0" w:type="auto"/>
         <w:tblLook w:val="04A0" w:firstRow="1" w:lastRow="0" w:firstColumn="1" w:lastColumn="0" w:noHBand="0" w:noVBand="1"/>
       </w:tblPr>
@@ -2674,15 +2674,13 @@
         <w:jc w:val="both"/>
         <w:rPr>
           <w:rFonts w:ascii="TimesNewRomanPSMT" w:hAnsi="TimesNewRomanPSMT" w:cs="TimesNewRomanPSMT"/>
-          <w:lang w:val="en-US"/>
-        </w:rPr>
-      </w:pPr>
-      <w:r>
-        <w:rPr>
-          <w:rFonts w:ascii="TimesNewRomanPSMT" w:hAnsi="TimesNewRomanPSMT" w:cs="TimesNewRomanPSMT"/>
-          <w:sz w:val="16"/>
-          <w:szCs w:val="16"/>
-          <w:lang w:val="en-US"/>
+        </w:rPr>
+      </w:pPr>
+      <w:r>
+        <w:rPr>
+          <w:rFonts w:ascii="TimesNewRomanPSMT" w:hAnsi="TimesNewRomanPSMT" w:cs="TimesNewRomanPSMT"/>
+          <w:sz w:val="16"/>
+          <w:szCs w:val="16"/>
         </w:rPr>
         <w:t xml:space="preserve">{%- endif %} </w:t>
       </w:r>
@@ -2695,48 +2693,15 @@
           <w:rFonts w:ascii="TimesNewRomanPSMT" w:hAnsi="TimesNewRomanPSMT" w:cs="TimesNewRomanPSMT"/>
           <w:sz w:val="16"/>
           <w:szCs w:val="16"/>
-          <w:lang w:val="en-US"/>
-        </w:rPr>
-      </w:pPr>
-      <w:r>
-        <w:rPr>
-          <w:rFonts w:ascii="TimesNewRomanPSMT" w:hAnsi="TimesNewRomanPSMT" w:cs="TimesNewRomanPSMT"/>
-          <w:sz w:val="16"/>
-          <w:szCs w:val="16"/>
-          <w:lang w:val="en-US"/>
-        </w:rPr>
-        <w:t xml:space="preserve">{%- if </w:t>
-      </w:r>
-      <w:proofErr w:type="spellStart"/>
-      <w:proofErr w:type="gramStart"/>
-      <w:r>
-        <w:rPr>
-          <w:rFonts w:ascii="TimesNewRomanPSMT" w:hAnsi="TimesNewRomanPSMT" w:cs="TimesNewRomanPSMT"/>
-          <w:sz w:val="16"/>
-          <w:szCs w:val="16"/>
-          <w:lang w:val="en-US"/>
-        </w:rPr>
-        <w:t>lot.annexe</w:t>
-      </w:r>
-      <w:proofErr w:type="gramEnd"/>
-      <w:r>
-        <w:rPr>
-          <w:rFonts w:ascii="TimesNewRomanPSMT" w:hAnsi="TimesNewRomanPSMT" w:cs="TimesNewRomanPSMT"/>
-          <w:sz w:val="16"/>
-          <w:szCs w:val="16"/>
-          <w:lang w:val="en-US"/>
-        </w:rPr>
-        <w:t>_remises</w:t>
-      </w:r>
-      <w:proofErr w:type="spellEnd"/>
-      <w:r>
-        <w:rPr>
-          <w:rFonts w:ascii="TimesNewRomanPSMT" w:hAnsi="TimesNewRomanPSMT" w:cs="TimesNewRomanPSMT"/>
-          <w:sz w:val="16"/>
-          <w:szCs w:val="16"/>
-          <w:lang w:val="en-US"/>
-        </w:rPr>
-        <w:t xml:space="preserve"> %}</w:t>
+        </w:rPr>
+      </w:pPr>
+      <w:r>
+        <w:rPr>
+          <w:rFonts w:ascii="TimesNewRomanPSMT" w:hAnsi="TimesNewRomanPSMT" w:cs="TimesNewRomanPSMT"/>
+          <w:sz w:val="16"/>
+          <w:szCs w:val="16"/>
+        </w:rPr>
+        <w:t>{%- if lot.annexe_remises %}</w:t>
       </w:r>
     </w:p>
     <w:p>
@@ -2745,7 +2710,6 @@
         <w:jc w:val="both"/>
         <w:rPr>
           <w:rFonts w:ascii="TimesNewRomanPSMT" w:hAnsi="TimesNewRomanPSMT" w:cs="TimesNewRomanPSMT"/>
-          <w:lang w:val="en-US"/>
         </w:rPr>
       </w:pPr>
       <w:r>
@@ -2771,7 +2735,6 @@
           <w:rFonts w:ascii="TimesNewRomanPSMT" w:hAnsi="TimesNewRomanPSMT" w:cs="TimesNewRomanPSMT"/>
           <w:sz w:val="16"/>
           <w:szCs w:val="16"/>
-          <w:lang w:val="en-US"/>
         </w:rPr>
         <w:instrText xml:space="preserve"> FORMCHECKBOX </w:instrText>
       </w:r>
@@ -2803,14 +2766,12 @@
           <w:rFonts w:ascii="TimesNewRomanPSMT" w:hAnsi="TimesNewRomanPSMT" w:cs="TimesNewRomanPSMT"/>
           <w:sz w:val="16"/>
           <w:szCs w:val="16"/>
-          <w:lang w:val="en-US"/>
         </w:rPr>
         <w:t xml:space="preserve"> </w:t>
       </w:r>
       <w:r>
         <w:rPr>
           <w:rFonts w:ascii="TimesNewRomanPSMT" w:hAnsi="TimesNewRomanPSMT" w:cs="TimesNewRomanPSMT"/>
-          <w:lang w:val="en-US"/>
         </w:rPr>
         <w:t>Remise</w:t>
       </w:r>
@@ -2821,15 +2782,13 @@
         <w:jc w:val="both"/>
         <w:rPr>
           <w:rFonts w:ascii="TimesNewRomanPSMT" w:hAnsi="TimesNewRomanPSMT" w:cs="TimesNewRomanPSMT"/>
-          <w:lang w:val="en-US"/>
-        </w:rPr>
-      </w:pPr>
-      <w:r>
-        <w:rPr>
-          <w:rFonts w:ascii="TimesNewRomanPSMT" w:hAnsi="TimesNewRomanPSMT" w:cs="TimesNewRomanPSMT"/>
-          <w:sz w:val="16"/>
-          <w:szCs w:val="16"/>
-          <w:lang w:val="en-US"/>
+        </w:rPr>
+      </w:pPr>
+      <w:r>
+        <w:rPr>
+          <w:rFonts w:ascii="TimesNewRomanPSMT" w:hAnsi="TimesNewRomanPSMT" w:cs="TimesNewRomanPSMT"/>
+          <w:sz w:val="16"/>
+          <w:szCs w:val="16"/>
         </w:rPr>
         <w:t xml:space="preserve">{%- endif %} </w:t>
       </w:r>
@@ -2842,48 +2801,15 @@
           <w:rFonts w:ascii="TimesNewRomanPSMT" w:hAnsi="TimesNewRomanPSMT" w:cs="TimesNewRomanPSMT"/>
           <w:sz w:val="16"/>
           <w:szCs w:val="16"/>
-          <w:lang w:val="en-US"/>
-        </w:rPr>
-      </w:pPr>
-      <w:r>
-        <w:rPr>
-          <w:rFonts w:ascii="TimesNewRomanPSMT" w:hAnsi="TimesNewRomanPSMT" w:cs="TimesNewRomanPSMT"/>
-          <w:sz w:val="16"/>
-          <w:szCs w:val="16"/>
-          <w:lang w:val="en-US"/>
-        </w:rPr>
-        <w:t xml:space="preserve">{%- if </w:t>
-      </w:r>
-      <w:proofErr w:type="spellStart"/>
-      <w:proofErr w:type="gramStart"/>
-      <w:r>
-        <w:rPr>
-          <w:rFonts w:ascii="TimesNewRomanPSMT" w:hAnsi="TimesNewRomanPSMT" w:cs="TimesNewRomanPSMT"/>
-          <w:sz w:val="16"/>
-          <w:szCs w:val="16"/>
-          <w:lang w:val="en-US"/>
-        </w:rPr>
-        <w:t>lot.annexe</w:t>
-      </w:r>
-      <w:proofErr w:type="gramEnd"/>
-      <w:r>
-        <w:rPr>
-          <w:rFonts w:ascii="TimesNewRomanPSMT" w:hAnsi="TimesNewRomanPSMT" w:cs="TimesNewRomanPSMT"/>
-          <w:sz w:val="16"/>
-          <w:szCs w:val="16"/>
-          <w:lang w:val="en-US"/>
-        </w:rPr>
-        <w:t>_ateliers</w:t>
-      </w:r>
-      <w:proofErr w:type="spellEnd"/>
-      <w:r>
-        <w:rPr>
-          <w:rFonts w:ascii="TimesNewRomanPSMT" w:hAnsi="TimesNewRomanPSMT" w:cs="TimesNewRomanPSMT"/>
-          <w:sz w:val="16"/>
-          <w:szCs w:val="16"/>
-          <w:lang w:val="en-US"/>
-        </w:rPr>
-        <w:t xml:space="preserve"> %}</w:t>
+        </w:rPr>
+      </w:pPr>
+      <w:r>
+        <w:rPr>
+          <w:rFonts w:ascii="TimesNewRomanPSMT" w:hAnsi="TimesNewRomanPSMT" w:cs="TimesNewRomanPSMT"/>
+          <w:sz w:val="16"/>
+          <w:szCs w:val="16"/>
+        </w:rPr>
+        <w:t>{%- if lot.annexe_ateliers %}</w:t>
       </w:r>
     </w:p>
     <w:p>
@@ -3118,15 +3044,13 @@
         <w:jc w:val="both"/>
         <w:rPr>
           <w:rFonts w:ascii="TimesNewRomanPSMT" w:hAnsi="TimesNewRomanPSMT" w:cs="TimesNewRomanPSMT"/>
-          <w:lang w:val="en-US"/>
-        </w:rPr>
-      </w:pPr>
-      <w:r>
-        <w:rPr>
-          <w:rFonts w:ascii="TimesNewRomanPSMT" w:hAnsi="TimesNewRomanPSMT" w:cs="TimesNewRomanPSMT"/>
-          <w:sz w:val="16"/>
-          <w:szCs w:val="16"/>
-          <w:lang w:val="en-US"/>
+        </w:rPr>
+      </w:pPr>
+      <w:r>
+        <w:rPr>
+          <w:rFonts w:ascii="TimesNewRomanPSMT" w:hAnsi="TimesNewRomanPSMT" w:cs="TimesNewRomanPSMT"/>
+          <w:sz w:val="16"/>
+          <w:szCs w:val="16"/>
         </w:rPr>
         <w:t xml:space="preserve">{%- endif %} </w:t>
       </w:r>
@@ -3139,48 +3063,15 @@
           <w:rFonts w:ascii="TimesNewRomanPSMT" w:hAnsi="TimesNewRomanPSMT" w:cs="TimesNewRomanPSMT"/>
           <w:sz w:val="16"/>
           <w:szCs w:val="16"/>
-          <w:lang w:val="en-US"/>
-        </w:rPr>
-      </w:pPr>
-      <w:r>
-        <w:rPr>
-          <w:rFonts w:ascii="TimesNewRomanPSMT" w:hAnsi="TimesNewRomanPSMT" w:cs="TimesNewRomanPSMT"/>
-          <w:sz w:val="16"/>
-          <w:szCs w:val="16"/>
-          <w:lang w:val="en-US"/>
-        </w:rPr>
-        <w:t xml:space="preserve">{%- if </w:t>
-      </w:r>
-      <w:proofErr w:type="spellStart"/>
-      <w:proofErr w:type="gramStart"/>
-      <w:r>
-        <w:rPr>
-          <w:rFonts w:ascii="TimesNewRomanPSMT" w:hAnsi="TimesNewRomanPSMT" w:cs="TimesNewRomanPSMT"/>
-          <w:sz w:val="16"/>
-          <w:szCs w:val="16"/>
-          <w:lang w:val="en-US"/>
-        </w:rPr>
-        <w:t>lot.annexe</w:t>
-      </w:r>
-      <w:proofErr w:type="gramEnd"/>
-      <w:r>
-        <w:rPr>
-          <w:rFonts w:ascii="TimesNewRomanPSMT" w:hAnsi="TimesNewRomanPSMT" w:cs="TimesNewRomanPSMT"/>
-          <w:sz w:val="16"/>
-          <w:szCs w:val="16"/>
-          <w:lang w:val="en-US"/>
-        </w:rPr>
-        <w:t>_celliers</w:t>
-      </w:r>
-      <w:proofErr w:type="spellEnd"/>
-      <w:r>
-        <w:rPr>
-          <w:rFonts w:ascii="TimesNewRomanPSMT" w:hAnsi="TimesNewRomanPSMT" w:cs="TimesNewRomanPSMT"/>
-          <w:sz w:val="16"/>
-          <w:szCs w:val="16"/>
-          <w:lang w:val="en-US"/>
-        </w:rPr>
-        <w:t xml:space="preserve"> %}</w:t>
+        </w:rPr>
+      </w:pPr>
+      <w:r>
+        <w:rPr>
+          <w:rFonts w:ascii="TimesNewRomanPSMT" w:hAnsi="TimesNewRomanPSMT" w:cs="TimesNewRomanPSMT"/>
+          <w:sz w:val="16"/>
+          <w:szCs w:val="16"/>
+        </w:rPr>
+        <w:t>{%- if lot.annexe_celliers %}</w:t>
       </w:r>
     </w:p>
     <w:p>
@@ -3314,48 +3205,15 @@
           <w:rFonts w:ascii="TimesNewRomanPSMT" w:hAnsi="TimesNewRomanPSMT" w:cs="TimesNewRomanPSMT"/>
           <w:sz w:val="16"/>
           <w:szCs w:val="16"/>
-          <w:lang w:val="en-US"/>
-        </w:rPr>
-      </w:pPr>
-      <w:r>
-        <w:rPr>
-          <w:rFonts w:ascii="TimesNewRomanPSMT" w:hAnsi="TimesNewRomanPSMT" w:cs="TimesNewRomanPSMT"/>
-          <w:sz w:val="16"/>
-          <w:szCs w:val="16"/>
-          <w:lang w:val="en-US"/>
-        </w:rPr>
-        <w:t xml:space="preserve">{%- if </w:t>
-      </w:r>
-      <w:proofErr w:type="spellStart"/>
-      <w:proofErr w:type="gramStart"/>
-      <w:r>
-        <w:rPr>
-          <w:rFonts w:ascii="TimesNewRomanPSMT" w:hAnsi="TimesNewRomanPSMT" w:cs="TimesNewRomanPSMT"/>
-          <w:sz w:val="16"/>
-          <w:szCs w:val="16"/>
-          <w:lang w:val="en-US"/>
-        </w:rPr>
-        <w:t>lot.annexe</w:t>
-      </w:r>
-      <w:proofErr w:type="gramEnd"/>
-      <w:r>
-        <w:rPr>
-          <w:rFonts w:ascii="TimesNewRomanPSMT" w:hAnsi="TimesNewRomanPSMT" w:cs="TimesNewRomanPSMT"/>
-          <w:sz w:val="16"/>
-          <w:szCs w:val="16"/>
-          <w:lang w:val="en-US"/>
-        </w:rPr>
-        <w:t>_resserres</w:t>
-      </w:r>
-      <w:proofErr w:type="spellEnd"/>
-      <w:r>
-        <w:rPr>
-          <w:rFonts w:ascii="TimesNewRomanPSMT" w:hAnsi="TimesNewRomanPSMT" w:cs="TimesNewRomanPSMT"/>
-          <w:sz w:val="16"/>
-          <w:szCs w:val="16"/>
-          <w:lang w:val="en-US"/>
-        </w:rPr>
-        <w:t xml:space="preserve"> %}</w:t>
+        </w:rPr>
+      </w:pPr>
+      <w:r>
+        <w:rPr>
+          <w:rFonts w:ascii="TimesNewRomanPSMT" w:hAnsi="TimesNewRomanPSMT" w:cs="TimesNewRomanPSMT"/>
+          <w:sz w:val="16"/>
+          <w:szCs w:val="16"/>
+        </w:rPr>
+        <w:t>{%- if lot.annexe_resserres %}</w:t>
       </w:r>
     </w:p>
     <w:p>
@@ -3364,7 +3222,6 @@
         <w:jc w:val="both"/>
         <w:rPr>
           <w:rFonts w:ascii="TimesNewRomanPSMT" w:hAnsi="TimesNewRomanPSMT" w:cs="TimesNewRomanPSMT"/>
-          <w:lang w:val="en-US"/>
         </w:rPr>
       </w:pPr>
       <w:r>
@@ -3390,7 +3247,6 @@
           <w:rFonts w:ascii="TimesNewRomanPSMT" w:hAnsi="TimesNewRomanPSMT" w:cs="TimesNewRomanPSMT"/>
           <w:sz w:val="16"/>
           <w:szCs w:val="16"/>
-          <w:lang w:val="en-US"/>
         </w:rPr>
         <w:instrText xml:space="preserve"> FORMCHECKBOX </w:instrText>
       </w:r>
@@ -3422,19 +3278,15 @@
           <w:rFonts w:ascii="TimesNewRomanPSMT" w:hAnsi="TimesNewRomanPSMT" w:cs="TimesNewRomanPSMT"/>
           <w:sz w:val="16"/>
           <w:szCs w:val="16"/>
-          <w:lang w:val="en-US"/>
         </w:rPr>
         <w:t xml:space="preserve"> </w:t>
       </w:r>
-      <w:proofErr w:type="spellStart"/>
-      <w:r>
-        <w:rPr>
-          <w:rFonts w:ascii="TimesNewRomanPSMT" w:hAnsi="TimesNewRomanPSMT" w:cs="TimesNewRomanPSMT"/>
-          <w:lang w:val="en-US"/>
+      <w:r>
+        <w:rPr>
+          <w:rFonts w:ascii="TimesNewRomanPSMT" w:hAnsi="TimesNewRomanPSMT" w:cs="TimesNewRomanPSMT"/>
         </w:rPr>
         <w:t>Resserres</w:t>
       </w:r>
-      <w:proofErr w:type="spellEnd"/>
     </w:p>
     <w:p>
       <w:pPr>
@@ -3442,15 +3294,13 @@
         <w:jc w:val="both"/>
         <w:rPr>
           <w:rFonts w:ascii="TimesNewRomanPSMT" w:hAnsi="TimesNewRomanPSMT" w:cs="TimesNewRomanPSMT"/>
-          <w:lang w:val="en-US"/>
-        </w:rPr>
-      </w:pPr>
-      <w:r>
-        <w:rPr>
-          <w:rFonts w:ascii="TimesNewRomanPSMT" w:hAnsi="TimesNewRomanPSMT" w:cs="TimesNewRomanPSMT"/>
-          <w:sz w:val="16"/>
-          <w:szCs w:val="16"/>
-          <w:lang w:val="en-US"/>
+        </w:rPr>
+      </w:pPr>
+      <w:r>
+        <w:rPr>
+          <w:rFonts w:ascii="TimesNewRomanPSMT" w:hAnsi="TimesNewRomanPSMT" w:cs="TimesNewRomanPSMT"/>
+          <w:sz w:val="16"/>
+          <w:szCs w:val="16"/>
         </w:rPr>
         <w:t xml:space="preserve">{%- endif %} </w:t>
       </w:r>
@@ -3463,48 +3313,15 @@
           <w:rFonts w:ascii="TimesNewRomanPSMT" w:hAnsi="TimesNewRomanPSMT" w:cs="TimesNewRomanPSMT"/>
           <w:sz w:val="16"/>
           <w:szCs w:val="16"/>
-          <w:lang w:val="en-US"/>
-        </w:rPr>
-      </w:pPr>
-      <w:r>
-        <w:rPr>
-          <w:rFonts w:ascii="TimesNewRomanPSMT" w:hAnsi="TimesNewRomanPSMT" w:cs="TimesNewRomanPSMT"/>
-          <w:sz w:val="16"/>
-          <w:szCs w:val="16"/>
-          <w:lang w:val="en-US"/>
-        </w:rPr>
-        <w:t xml:space="preserve">{%- if </w:t>
-      </w:r>
-      <w:proofErr w:type="spellStart"/>
-      <w:proofErr w:type="gramStart"/>
-      <w:r>
-        <w:rPr>
-          <w:rFonts w:ascii="TimesNewRomanPSMT" w:hAnsi="TimesNewRomanPSMT" w:cs="TimesNewRomanPSMT"/>
-          <w:sz w:val="16"/>
-          <w:szCs w:val="16"/>
-          <w:lang w:val="en-US"/>
-        </w:rPr>
-        <w:t>lot.annexe</w:t>
-      </w:r>
-      <w:proofErr w:type="gramEnd"/>
-      <w:r>
-        <w:rPr>
-          <w:rFonts w:ascii="TimesNewRomanPSMT" w:hAnsi="TimesNewRomanPSMT" w:cs="TimesNewRomanPSMT"/>
-          <w:sz w:val="16"/>
-          <w:szCs w:val="16"/>
-          <w:lang w:val="en-US"/>
-        </w:rPr>
-        <w:t>_combles</w:t>
-      </w:r>
-      <w:proofErr w:type="spellEnd"/>
-      <w:r>
-        <w:rPr>
-          <w:rFonts w:ascii="TimesNewRomanPSMT" w:hAnsi="TimesNewRomanPSMT" w:cs="TimesNewRomanPSMT"/>
-          <w:sz w:val="16"/>
-          <w:szCs w:val="16"/>
-          <w:lang w:val="en-US"/>
-        </w:rPr>
-        <w:t xml:space="preserve"> %}</w:t>
+        </w:rPr>
+      </w:pPr>
+      <w:r>
+        <w:rPr>
+          <w:rFonts w:ascii="TimesNewRomanPSMT" w:hAnsi="TimesNewRomanPSMT" w:cs="TimesNewRomanPSMT"/>
+          <w:sz w:val="16"/>
+          <w:szCs w:val="16"/>
+        </w:rPr>
+        <w:t>{%- if lot.annexe_combles %}</w:t>
       </w:r>
     </w:p>
     <w:p>
@@ -3585,49 +3402,17 @@
         <w:jc w:val="both"/>
         <w:rPr>
           <w:rFonts w:ascii="TimesNewRomanPSMT" w:hAnsi="TimesNewRomanPSMT" w:cs="TimesNewRomanPSMT"/>
-        </w:rPr>
-      </w:pPr>
-      <w:r>
-        <w:rPr>
-          <w:rFonts w:ascii="TimesNewRomanPSMT" w:hAnsi="TimesNewRomanPSMT" w:cs="TimesNewRomanPSMT"/>
-          <w:sz w:val="16"/>
-          <w:szCs w:val="16"/>
-        </w:rPr>
-        <w:t>{%</w:t>
-      </w:r>
-      <w:r>
-        <w:rPr>
-          <w:rFonts w:ascii="TimesNewRomanPSMT" w:hAnsi="TimesNewRomanPSMT" w:cs="TimesNewRomanPSMT"/>
-          <w:sz w:val="16"/>
-          <w:szCs w:val="16"/>
-        </w:rPr>
-        <w:t>-</w:t>
-      </w:r>
-      <w:r>
-        <w:rPr>
-          <w:rFonts w:ascii="TimesNewRomanPSMT" w:hAnsi="TimesNewRomanPSMT" w:cs="TimesNewRomanPSMT"/>
-          <w:sz w:val="16"/>
-          <w:szCs w:val="16"/>
-        </w:rPr>
-        <w:t xml:space="preserve"> </w:t>
-      </w:r>
-      <w:proofErr w:type="spellStart"/>
-      <w:r>
-        <w:rPr>
-          <w:rFonts w:ascii="TimesNewRomanPSMT" w:hAnsi="TimesNewRomanPSMT" w:cs="TimesNewRomanPSMT"/>
-          <w:sz w:val="16"/>
-          <w:szCs w:val="16"/>
-        </w:rPr>
-        <w:t>endif</w:t>
-      </w:r>
-      <w:proofErr w:type="spellEnd"/>
-      <w:r>
-        <w:rPr>
-          <w:rFonts w:ascii="TimesNewRomanPSMT" w:hAnsi="TimesNewRomanPSMT" w:cs="TimesNewRomanPSMT"/>
-          <w:sz w:val="16"/>
-          <w:szCs w:val="16"/>
-        </w:rPr>
-        <w:t xml:space="preserve"> %} </w:t>
+          <w:lang w:val="en-US"/>
+        </w:rPr>
+      </w:pPr>
+      <w:r>
+        <w:rPr>
+          <w:rFonts w:ascii="TimesNewRomanPSMT" w:hAnsi="TimesNewRomanPSMT" w:cs="TimesNewRomanPSMT"/>
+          <w:sz w:val="16"/>
+          <w:szCs w:val="16"/>
+          <w:lang w:val="en-US"/>
+        </w:rPr>
+        <w:t xml:space="preserve">{%- endif %} </w:t>
       </w:r>
     </w:p>
     <w:p>
@@ -3793,15 +3578,13 @@
         <w:jc w:val="both"/>
         <w:rPr>
           <w:rFonts w:ascii="TimesNewRomanPSMT" w:hAnsi="TimesNewRomanPSMT" w:cs="TimesNewRomanPSMT"/>
-          <w:lang w:val="en-US"/>
-        </w:rPr>
-      </w:pPr>
-      <w:r>
-        <w:rPr>
-          <w:rFonts w:ascii="TimesNewRomanPSMT" w:hAnsi="TimesNewRomanPSMT" w:cs="TimesNewRomanPSMT"/>
-          <w:sz w:val="16"/>
-          <w:szCs w:val="16"/>
-          <w:lang w:val="en-US"/>
+        </w:rPr>
+      </w:pPr>
+      <w:r>
+        <w:rPr>
+          <w:rFonts w:ascii="TimesNewRomanPSMT" w:hAnsi="TimesNewRomanPSMT" w:cs="TimesNewRomanPSMT"/>
+          <w:sz w:val="16"/>
+          <w:szCs w:val="16"/>
         </w:rPr>
         <w:t xml:space="preserve">{%- endif %} </w:t>
       </w:r>
@@ -4393,7 +4176,7 @@
     </w:p>
     <w:tbl>
       <w:tblPr>
-        <w:tblStyle w:val="Grilledutableau"/>
+        <w:tblStyle w:val="TableGrid"/>
         <w:tblW w:w="0" w:type="auto"/>
         <w:tblLayout w:type="fixed"/>
         <w:tblLook w:val="04A0" w:firstRow="1" w:lastRow="0" w:firstColumn="1" w:lastColumn="0" w:noHBand="0" w:noVBand="1"/>
@@ -6102,7 +5885,7 @@
     </w:p>
     <w:tbl>
       <w:tblPr>
-        <w:tblStyle w:val="Grilledutableau"/>
+        <w:tblStyle w:val="TableGrid"/>
         <w:tblW w:w="0" w:type="auto"/>
         <w:tblLook w:val="04A0" w:firstRow="1" w:lastRow="0" w:firstColumn="1" w:lastColumn="0" w:noHBand="0" w:noVBand="1"/>
       </w:tblPr>
@@ -6554,7 +6337,7 @@
     </w:p>
     <w:tbl>
       <w:tblPr>
-        <w:tblStyle w:val="Grilledutableau"/>
+        <w:tblStyle w:val="TableGrid"/>
         <w:tblW w:w="0" w:type="auto"/>
         <w:tblLook w:val="04A0" w:firstRow="1" w:lastRow="0" w:firstColumn="1" w:lastColumn="0" w:noHBand="0" w:noVBand="1"/>
       </w:tblPr>
@@ -6777,6 +6560,7 @@
                 <w:lang w:val="en-US"/>
               </w:rPr>
             </w:pPr>
+            <w:proofErr w:type="spellStart"/>
             <w:r>
               <w:rPr>
                 <w:rFonts w:ascii="TimesNewRomanPSMT" w:hAnsi="TimesNewRomanPSMT" w:cs="TimesNewRomanPSMT"/>
@@ -6786,7 +6570,19 @@
                 <w:szCs w:val="16"/>
                 <w:lang w:val="en-US"/>
               </w:rPr>
-              <w:t xml:space="preserve">Loyer </w:t>
+              <w:t>Loyer</w:t>
+            </w:r>
+            <w:proofErr w:type="spellEnd"/>
+            <w:r>
+              <w:rPr>
+                <w:rFonts w:ascii="TimesNewRomanPSMT" w:hAnsi="TimesNewRomanPSMT" w:cs="TimesNewRomanPSMT"/>
+                <w:b/>
+                <w:bCs/>
+                <w:sz w:val="16"/>
+                <w:szCs w:val="16"/>
+                <w:lang w:val="en-US"/>
+              </w:rPr>
+              <w:t xml:space="preserve"> </w:t>
             </w:r>
             <w:proofErr w:type="spellStart"/>
             <w:r>
@@ -6854,6 +6650,7 @@
                 <w:lang w:val="en-US"/>
               </w:rPr>
             </w:pPr>
+            <w:proofErr w:type="spellStart"/>
             <w:r>
               <w:rPr>
                 <w:rFonts w:ascii="TimesNewRomanPSMT" w:hAnsi="TimesNewRomanPSMT" w:cs="TimesNewRomanPSMT"/>
@@ -6863,7 +6660,19 @@
                 <w:szCs w:val="16"/>
                 <w:lang w:val="en-US"/>
               </w:rPr>
-              <w:t xml:space="preserve">Loyer </w:t>
+              <w:t>Loyer</w:t>
+            </w:r>
+            <w:proofErr w:type="spellEnd"/>
+            <w:r>
+              <w:rPr>
+                <w:rFonts w:ascii="TimesNewRomanPSMT" w:hAnsi="TimesNewRomanPSMT" w:cs="TimesNewRomanPSMT"/>
+                <w:b/>
+                <w:bCs/>
+                <w:sz w:val="16"/>
+                <w:szCs w:val="16"/>
+                <w:lang w:val="en-US"/>
+              </w:rPr>
+              <w:t xml:space="preserve"> </w:t>
             </w:r>
             <w:proofErr w:type="spellStart"/>
             <w:r>
@@ -7626,7 +7435,7 @@
     </w:p>
     <w:p>
       <w:pPr>
-        <w:pStyle w:val="Paragraphedeliste"/>
+        <w:pStyle w:val="ListParagraph"/>
         <w:numPr>
           <w:ilvl w:val="0"/>
           <w:numId w:val="3"/>
@@ -7667,7 +7476,7 @@
     </w:p>
     <w:p>
       <w:pPr>
-        <w:pStyle w:val="Paragraphedeliste"/>
+        <w:pStyle w:val="ListParagraph"/>
         <w:numPr>
           <w:ilvl w:val="0"/>
           <w:numId w:val="3"/>
@@ -7714,7 +7523,7 @@
     </w:p>
     <w:p>
       <w:pPr>
-        <w:pStyle w:val="Paragraphedeliste"/>
+        <w:pStyle w:val="ListParagraph"/>
         <w:numPr>
           <w:ilvl w:val="0"/>
           <w:numId w:val="3"/>
@@ -7769,7 +7578,7 @@
     </w:p>
     <w:p>
       <w:pPr>
-        <w:pStyle w:val="Paragraphedeliste"/>
+        <w:pStyle w:val="ListParagraph"/>
         <w:numPr>
           <w:ilvl w:val="0"/>
           <w:numId w:val="3"/>
@@ -7816,7 +7625,7 @@
     </w:p>
     <w:p>
       <w:pPr>
-        <w:pStyle w:val="Paragraphedeliste"/>
+        <w:pStyle w:val="ListParagraph"/>
         <w:numPr>
           <w:ilvl w:val="0"/>
           <w:numId w:val="3"/>
@@ -8050,7 +7859,7 @@
     </w:p>
     <w:p>
       <w:pPr>
-        <w:pStyle w:val="Paragraphedeliste"/>
+        <w:pStyle w:val="ListParagraph"/>
         <w:numPr>
           <w:ilvl w:val="0"/>
           <w:numId w:val="3"/>
@@ -8132,7 +7941,7 @@
     </w:p>
     <w:p>
       <w:pPr>
-        <w:pStyle w:val="Paragraphedeliste"/>
+        <w:pStyle w:val="ListParagraph"/>
         <w:numPr>
           <w:ilvl w:val="0"/>
           <w:numId w:val="3"/>
@@ -8230,7 +8039,7 @@
     </w:p>
     <w:p>
       <w:pPr>
-        <w:pStyle w:val="Paragraphedeliste"/>
+        <w:pStyle w:val="ListParagraph"/>
         <w:numPr>
           <w:ilvl w:val="0"/>
           <w:numId w:val="3"/>
@@ -8335,7 +8144,7 @@
     </w:p>
     <w:p>
       <w:pPr>
-        <w:pStyle w:val="Paragraphedeliste"/>
+        <w:pStyle w:val="ListParagraph"/>
         <w:numPr>
           <w:ilvl w:val="0"/>
           <w:numId w:val="3"/>
@@ -8440,7 +8249,7 @@
     </w:p>
     <w:p>
       <w:pPr>
-        <w:pStyle w:val="Paragraphedeliste"/>
+        <w:pStyle w:val="ListParagraph"/>
         <w:numPr>
           <w:ilvl w:val="0"/>
           <w:numId w:val="3"/>
@@ -8901,59 +8710,23 @@
                               </w:rPr>
                               <w:t xml:space="preserve">Fait en </w:t>
                             </w:r>
-                            <w:proofErr w:type="gramStart"/>
                             <w:r>
                               <w:rPr>
                                 <w:rFonts w:ascii="TimesNewRomanPSMT" w:hAnsi="TimesNewRomanPSMT" w:cs="TimesNewRomanPSMT"/>
                               </w:rPr>
-                              <w:t xml:space="preserve">{{ </w:t>
-                            </w:r>
-                            <w:proofErr w:type="spellStart"/>
-                            <w:r>
-                              <w:rPr>
-                                <w:rFonts w:ascii="TimesNewRomanPSMT" w:hAnsi="TimesNewRomanPSMT" w:cs="TimesNewRomanPSMT"/>
-                              </w:rPr>
-                              <w:t>administration</w:t>
-                            </w:r>
-                            <w:proofErr w:type="gramEnd"/>
-                            <w:r>
-                              <w:rPr>
-                                <w:rFonts w:ascii="TimesNewRomanPSMT" w:hAnsi="TimesNewRomanPSMT" w:cs="TimesNewRomanPSMT"/>
-                              </w:rPr>
-                              <w:t>.nb_convention_exemplaires</w:t>
-                            </w:r>
-                            <w:proofErr w:type="spellEnd"/>
-                            <w:r>
-                              <w:rPr>
-                                <w:rFonts w:ascii="TimesNewRomanPSMT" w:hAnsi="TimesNewRomanPSMT" w:cs="TimesNewRomanPSMT"/>
-                              </w:rPr>
-                              <w:t xml:space="preserve"> }} </w:t>
+                              <w:t xml:space="preserve">{{ administration.nb_convention_exemplaires }} </w:t>
                             </w:r>
                             <w:r>
                               <w:rPr>
                                 <w:rFonts w:ascii="TimesNewRomanPSMT" w:hAnsi="TimesNewRomanPSMT" w:cs="TimesNewRomanPSMT"/>
                               </w:rPr>
-                              <w:t>originaux à {{</w:t>
-                            </w:r>
-                            <w:proofErr w:type="spellStart"/>
-                            <w:r>
-                              <w:rPr>
-                                <w:rFonts w:ascii="TimesNewRomanPSMT" w:hAnsi="TimesNewRomanPSMT" w:cs="TimesNewRomanPSMT"/>
-                              </w:rPr>
-                              <w:t>administration.</w:t>
+                              <w:t>originaux à {{administration.</w:t>
                             </w:r>
                             <w:r>
                               <w:rPr>
                                 <w:rFonts w:ascii="TimesNewRomanPSMT" w:hAnsi="TimesNewRomanPSMT" w:cs="TimesNewRomanPSMT"/>
                               </w:rPr>
-                              <w:t>get_ville_signature_or_empty</w:t>
-                            </w:r>
-                            <w:proofErr w:type="spellEnd"/>
-                            <w:r>
-                              <w:rPr>
-                                <w:rFonts w:ascii="TimesNewRomanPSMT" w:hAnsi="TimesNewRomanPSMT" w:cs="TimesNewRomanPSMT"/>
-                              </w:rPr>
-                              <w:t xml:space="preserve">() </w:t>
+                              <w:t xml:space="preserve">get_ville_signature_or_empty() </w:t>
                             </w:r>
                             <w:r>
                               <w:rPr>
@@ -8986,18 +8759,15 @@
                               </w:rPr>
                               <w:t xml:space="preserve"> </w:t>
                             </w:r>
-                            <w:proofErr w:type="gramStart"/>
                             <w:r>
                               <w:t xml:space="preserve">{{ </w:t>
                             </w:r>
-                            <w:proofErr w:type="spellStart"/>
                             <w:r>
                               <w:rPr>
                                 <w:rFonts w:ascii="TimesNewRomanPSMT" w:hAnsi="TimesNewRomanPSMT" w:cs="TimesNewRomanPSMT"/>
                               </w:rPr>
                               <w:t>convention</w:t>
                             </w:r>
-                            <w:proofErr w:type="gramEnd"/>
                             <w:r>
                               <w:t>.signat</w:t>
                             </w:r>
@@ -9013,7 +8783,6 @@
                             <w:r>
                               <w:t>|default_empty_if_none</w:t>
                             </w:r>
-                            <w:proofErr w:type="spellEnd"/>
                             <w:r>
                               <w:t xml:space="preserve"> }}</w:t>
                             </w:r>
@@ -9062,18 +8831,15 @@
                               </w:rPr>
                               <w:t xml:space="preserve"> </w:t>
                             </w:r>
-                            <w:proofErr w:type="gramStart"/>
                             <w:r>
                               <w:t xml:space="preserve">{{ </w:t>
                             </w:r>
-                            <w:proofErr w:type="spellStart"/>
                             <w:r>
                               <w:rPr>
                                 <w:rFonts w:ascii="TimesNewRomanPSMT" w:hAnsi="TimesNewRomanPSMT" w:cs="TimesNewRomanPSMT"/>
                               </w:rPr>
                               <w:t>administration</w:t>
                             </w:r>
-                            <w:proofErr w:type="gramEnd"/>
                             <w:r>
                               <w:t>.signat</w:t>
                             </w:r>
@@ -9083,7 +8849,6 @@
                             <w:r>
                               <w:t>|default_empty_if_none</w:t>
                             </w:r>
-                            <w:proofErr w:type="spellEnd"/>
                             <w:r>
                               <w:t xml:space="preserve"> }}</w:t>
                             </w:r>
@@ -9395,7 +9160,7 @@
 <w:ftr xmlns:wpc="http://schemas.microsoft.com/office/word/2010/wordprocessingCanvas" xmlns:cx="http://schemas.microsoft.com/office/drawing/2014/chartex" xmlns:cx1="http://schemas.microsoft.com/office/drawing/2015/9/8/chartex" xmlns:cx2="http://schemas.microsoft.com/office/drawing/2015/10/21/chartex" xmlns:cx3="http://schemas.microsoft.com/office/drawing/2016/5/9/chartex" xmlns:cx4="http://schemas.microsoft.com/office/drawing/2016/5/10/chartex" xmlns:cx5="http://schemas.microsoft.com/office/drawing/2016/5/11/chartex" xmlns:cx6="http://schemas.microsoft.com/office/drawing/2016/5/12/chartex" xmlns:cx7="http://schemas.microsoft.com/office/drawing/2016/5/13/chartex" xmlns:cx8="http://schemas.microsoft.com/office/drawing/2016/5/14/chartex" xmlns:mc="http://schemas.openxmlformats.org/markup-compatibility/2006" xmlns:aink="http://schemas.microsoft.com/office/drawing/2016/ink" xmlns:am3d="http://schemas.microsoft.com/office/drawing/2017/model3d" xmlns:o="urn:schemas-microsoft-com:office:office" xmlns:oel="http://schemas.microsoft.com/office/2019/extlst" xmlns:r="http://schemas.openxmlformats.org/officeDocument/2006/relationships" xmlns:m="http://schemas.openxmlformats.org/officeDocument/2006/math" xmlns:v="urn:schemas-microsoft-com:vml" xmlns:wp14="http://schemas.microsoft.com/office/word/2010/wordprocessingDrawing" xmlns:wp="http://schemas.openxmlformats.org/drawingml/2006/wordprocessingDrawing" xmlns:w10="urn:schemas-microsoft-com:office:word" xmlns:w="http://schemas.openxmlformats.org/wordprocessingml/2006/main" xmlns:w14="http://schemas.microsoft.com/office/word/2010/wordml" xmlns:w15="http://schemas.microsoft.com/office/word/2012/wordml" xmlns:w16cex="http://schemas.microsoft.com/office/word/2018/wordml/cex" xmlns:w16cid="http://schemas.microsoft.com/office/word/2016/wordml/cid" xmlns:w16="http://schemas.microsoft.com/office/word/2018/wordml" xmlns:w16sdtdh="http://schemas.microsoft.com/office/word/2020/wordml/sdtdatahash" xmlns:w16se="http://schemas.microsoft.com/office/word/2015/wordml/symex" xmlns:wpg="http://schemas.microsoft.com/office/word/2010/wordprocessingGroup" xmlns:wpi="http://schemas.microsoft.com/office/word/2010/wordprocessingInk" xmlns:wne="http://schemas.microsoft.com/office/word/2006/wordml" xmlns:wps="http://schemas.microsoft.com/office/word/2010/wordprocessingShape" mc:Ignorable="w14 w15 w16se w16cid w16 w16cex w16sdtdh wp14">
   <w:p>
     <w:pPr>
-      <w:pStyle w:val="Pieddepage"/>
+      <w:pStyle w:val="Footer"/>
     </w:pPr>
     <w:r>
       <w:t xml:space="preserve"> </w:t>
@@ -9408,7 +9173,7 @@
 <w:ftr xmlns:wpc="http://schemas.microsoft.com/office/word/2010/wordprocessingCanvas" xmlns:cx="http://schemas.microsoft.com/office/drawing/2014/chartex" xmlns:cx1="http://schemas.microsoft.com/office/drawing/2015/9/8/chartex" xmlns:cx2="http://schemas.microsoft.com/office/drawing/2015/10/21/chartex" xmlns:cx3="http://schemas.microsoft.com/office/drawing/2016/5/9/chartex" xmlns:cx4="http://schemas.microsoft.com/office/drawing/2016/5/10/chartex" xmlns:cx5="http://schemas.microsoft.com/office/drawing/2016/5/11/chartex" xmlns:cx6="http://schemas.microsoft.com/office/drawing/2016/5/12/chartex" xmlns:cx7="http://schemas.microsoft.com/office/drawing/2016/5/13/chartex" xmlns:cx8="http://schemas.microsoft.com/office/drawing/2016/5/14/chartex" xmlns:mc="http://schemas.openxmlformats.org/markup-compatibility/2006" xmlns:aink="http://schemas.microsoft.com/office/drawing/2016/ink" xmlns:am3d="http://schemas.microsoft.com/office/drawing/2017/model3d" xmlns:o="urn:schemas-microsoft-com:office:office" xmlns:oel="http://schemas.microsoft.com/office/2019/extlst" xmlns:r="http://schemas.openxmlformats.org/officeDocument/2006/relationships" xmlns:m="http://schemas.openxmlformats.org/officeDocument/2006/math" xmlns:v="urn:schemas-microsoft-com:vml" xmlns:wp14="http://schemas.microsoft.com/office/word/2010/wordprocessingDrawing" xmlns:wp="http://schemas.openxmlformats.org/drawingml/2006/wordprocessingDrawing" xmlns:w10="urn:schemas-microsoft-com:office:word" xmlns:w="http://schemas.openxmlformats.org/wordprocessingml/2006/main" xmlns:w14="http://schemas.microsoft.com/office/word/2010/wordml" xmlns:w15="http://schemas.microsoft.com/office/word/2012/wordml" xmlns:w16cex="http://schemas.microsoft.com/office/word/2018/wordml/cex" xmlns:w16cid="http://schemas.microsoft.com/office/word/2016/wordml/cid" xmlns:w16="http://schemas.microsoft.com/office/word/2018/wordml" xmlns:w16sdtdh="http://schemas.microsoft.com/office/word/2020/wordml/sdtdatahash" xmlns:w16se="http://schemas.microsoft.com/office/word/2015/wordml/symex" xmlns:wpg="http://schemas.microsoft.com/office/word/2010/wordprocessingGroup" xmlns:wpi="http://schemas.microsoft.com/office/word/2010/wordprocessingInk" xmlns:wne="http://schemas.microsoft.com/office/word/2006/wordml" xmlns:wps="http://schemas.microsoft.com/office/word/2010/wordprocessingShape" mc:Ignorable="w14 w15 w16se w16cid w16 w16cex w16sdtdh wp14">
   <w:p>
     <w:pPr>
-      <w:pStyle w:val="Pieddepage"/>
+      <w:pStyle w:val="Footer"/>
     </w:pPr>
     <w:r>
       <w:t xml:space="preserve"> </w:t>
@@ -9421,7 +9186,7 @@
 <w:ftr xmlns:wpc="http://schemas.microsoft.com/office/word/2010/wordprocessingCanvas" xmlns:cx="http://schemas.microsoft.com/office/drawing/2014/chartex" xmlns:cx1="http://schemas.microsoft.com/office/drawing/2015/9/8/chartex" xmlns:cx2="http://schemas.microsoft.com/office/drawing/2015/10/21/chartex" xmlns:cx3="http://schemas.microsoft.com/office/drawing/2016/5/9/chartex" xmlns:cx4="http://schemas.microsoft.com/office/drawing/2016/5/10/chartex" xmlns:cx5="http://schemas.microsoft.com/office/drawing/2016/5/11/chartex" xmlns:cx6="http://schemas.microsoft.com/office/drawing/2016/5/12/chartex" xmlns:cx7="http://schemas.microsoft.com/office/drawing/2016/5/13/chartex" xmlns:cx8="http://schemas.microsoft.com/office/drawing/2016/5/14/chartex" xmlns:mc="http://schemas.openxmlformats.org/markup-compatibility/2006" xmlns:aink="http://schemas.microsoft.com/office/drawing/2016/ink" xmlns:am3d="http://schemas.microsoft.com/office/drawing/2017/model3d" xmlns:o="urn:schemas-microsoft-com:office:office" xmlns:oel="http://schemas.microsoft.com/office/2019/extlst" xmlns:r="http://schemas.openxmlformats.org/officeDocument/2006/relationships" xmlns:m="http://schemas.openxmlformats.org/officeDocument/2006/math" xmlns:v="urn:schemas-microsoft-com:vml" xmlns:wp14="http://schemas.microsoft.com/office/word/2010/wordprocessingDrawing" xmlns:wp="http://schemas.openxmlformats.org/drawingml/2006/wordprocessingDrawing" xmlns:w10="urn:schemas-microsoft-com:office:word" xmlns:w="http://schemas.openxmlformats.org/wordprocessingml/2006/main" xmlns:w14="http://schemas.microsoft.com/office/word/2010/wordml" xmlns:w15="http://schemas.microsoft.com/office/word/2012/wordml" xmlns:w16cex="http://schemas.microsoft.com/office/word/2018/wordml/cex" xmlns:w16cid="http://schemas.microsoft.com/office/word/2016/wordml/cid" xmlns:w16="http://schemas.microsoft.com/office/word/2018/wordml" xmlns:w16sdtdh="http://schemas.microsoft.com/office/word/2020/wordml/sdtdatahash" xmlns:w16se="http://schemas.microsoft.com/office/word/2015/wordml/symex" xmlns:wpg="http://schemas.microsoft.com/office/word/2010/wordprocessingGroup" xmlns:wpi="http://schemas.microsoft.com/office/word/2010/wordprocessingInk" xmlns:wne="http://schemas.microsoft.com/office/word/2006/wordml" xmlns:wps="http://schemas.microsoft.com/office/word/2010/wordprocessingShape" mc:Ignorable="w14 w15 w16se w16cid w16 w16cex w16sdtdh wp14">
   <w:p>
     <w:pPr>
-      <w:pStyle w:val="Pieddepage"/>
+      <w:pStyle w:val="Footer"/>
     </w:pPr>
     <w:r>
       <w:t xml:space="preserve"> </w:t>
@@ -9453,7 +9218,7 @@
 <w:hdr xmlns:wpc="http://schemas.microsoft.com/office/word/2010/wordprocessingCanvas" xmlns:cx="http://schemas.microsoft.com/office/drawing/2014/chartex" xmlns:cx1="http://schemas.microsoft.com/office/drawing/2015/9/8/chartex" xmlns:cx2="http://schemas.microsoft.com/office/drawing/2015/10/21/chartex" xmlns:cx3="http://schemas.microsoft.com/office/drawing/2016/5/9/chartex" xmlns:cx4="http://schemas.microsoft.com/office/drawing/2016/5/10/chartex" xmlns:cx5="http://schemas.microsoft.com/office/drawing/2016/5/11/chartex" xmlns:cx6="http://schemas.microsoft.com/office/drawing/2016/5/12/chartex" xmlns:cx7="http://schemas.microsoft.com/office/drawing/2016/5/13/chartex" xmlns:cx8="http://schemas.microsoft.com/office/drawing/2016/5/14/chartex" xmlns:mc="http://schemas.openxmlformats.org/markup-compatibility/2006" xmlns:aink="http://schemas.microsoft.com/office/drawing/2016/ink" xmlns:am3d="http://schemas.microsoft.com/office/drawing/2017/model3d" xmlns:o="urn:schemas-microsoft-com:office:office" xmlns:oel="http://schemas.microsoft.com/office/2019/extlst" xmlns:r="http://schemas.openxmlformats.org/officeDocument/2006/relationships" xmlns:m="http://schemas.openxmlformats.org/officeDocument/2006/math" xmlns:v="urn:schemas-microsoft-com:vml" xmlns:wp14="http://schemas.microsoft.com/office/word/2010/wordprocessingDrawing" xmlns:wp="http://schemas.openxmlformats.org/drawingml/2006/wordprocessingDrawing" xmlns:w10="urn:schemas-microsoft-com:office:word" xmlns:w="http://schemas.openxmlformats.org/wordprocessingml/2006/main" xmlns:w14="http://schemas.microsoft.com/office/word/2010/wordml" xmlns:w15="http://schemas.microsoft.com/office/word/2012/wordml" xmlns:w16cex="http://schemas.microsoft.com/office/word/2018/wordml/cex" xmlns:w16cid="http://schemas.microsoft.com/office/word/2016/wordml/cid" xmlns:w16="http://schemas.microsoft.com/office/word/2018/wordml" xmlns:w16sdtdh="http://schemas.microsoft.com/office/word/2020/wordml/sdtdatahash" xmlns:w16se="http://schemas.microsoft.com/office/word/2015/wordml/symex" xmlns:wpg="http://schemas.microsoft.com/office/word/2010/wordprocessingGroup" xmlns:wpi="http://schemas.microsoft.com/office/word/2010/wordprocessingInk" xmlns:wne="http://schemas.microsoft.com/office/word/2006/wordml" xmlns:wps="http://schemas.microsoft.com/office/word/2010/wordprocessingShape" mc:Ignorable="w14 w15 w16se w16cid w16 w16cex w16sdtdh wp14">
   <w:p>
     <w:pPr>
-      <w:pStyle w:val="En-tte"/>
+      <w:pStyle w:val="Header"/>
     </w:pPr>
     <w:r>
       <w:rPr>
@@ -9462,15 +9227,15 @@
       <mc:AlternateContent>
         <mc:Choice Requires="wps">
           <w:drawing>
-            <wp:anchor distT="0" distB="0" distL="0" distR="0" simplePos="0" relativeHeight="251665408" behindDoc="0" locked="0" layoutInCell="1" allowOverlap="1" wp14:anchorId="1C468005" wp14:editId="130A6AE2">
+            <wp:anchor distT="0" distB="0" distL="0" distR="0" simplePos="0" relativeHeight="251665408" behindDoc="0" locked="0" layoutInCell="1" allowOverlap="1" wp14:anchorId="1C468005" wp14:editId="3A5F1230">
               <wp:simplePos x="0" y="0"/>
               <wp:positionH relativeFrom="page">
-                <wp:posOffset>5424203</wp:posOffset>
+                <wp:posOffset>5425440</wp:posOffset>
               </wp:positionH>
               <wp:positionV relativeFrom="page">
-                <wp:posOffset>240030</wp:posOffset>
+                <wp:posOffset>243840</wp:posOffset>
               </wp:positionV>
-              <wp:extent cx="264160" cy="163195"/>
+              <wp:extent cx="264160" cy="304800"/>
               <wp:effectExtent l="0" t="0" r="0" b="0"/>
               <wp:wrapSquare wrapText="largest"/>
               <wp:docPr id="27" name="Text Box 2"/>
@@ -9486,7 +9251,7 @@
                     <wps:spPr bwMode="auto">
                       <a:xfrm>
                         <a:off x="0" y="0"/>
-                        <a:ext cx="264160" cy="163195"/>
+                        <a:ext cx="264160" cy="304800"/>
                       </a:xfrm>
                       <a:prstGeom prst="rect">
                         <a:avLst/>
@@ -9517,7 +9282,7 @@
                         <w:p>
                           <w:r>
                             <w:rPr>
-                              <w:rStyle w:val="Numrodepage"/>
+                              <w:rStyle w:val="PageNumber"/>
                               <w:sz w:val="22"/>
                               <w:szCs w:val="22"/>
                             </w:rPr>
@@ -9525,7 +9290,7 @@
                           </w:r>
                           <w:r>
                             <w:rPr>
-                              <w:rStyle w:val="Numrodepage"/>
+                              <w:rStyle w:val="PageNumber"/>
                               <w:sz w:val="22"/>
                               <w:szCs w:val="22"/>
                             </w:rPr>
@@ -9533,7 +9298,7 @@
                           </w:r>
                           <w:r>
                             <w:rPr>
-                              <w:rStyle w:val="Numrodepage"/>
+                              <w:rStyle w:val="PageNumber"/>
                               <w:sz w:val="22"/>
                               <w:szCs w:val="22"/>
                             </w:rPr>
@@ -9541,7 +9306,7 @@
                           </w:r>
                           <w:r>
                             <w:rPr>
-                              <w:rStyle w:val="Numrodepage"/>
+                              <w:rStyle w:val="PageNumber"/>
                               <w:sz w:val="22"/>
                               <w:szCs w:val="22"/>
                             </w:rPr>
@@ -9549,7 +9314,7 @@
                           </w:r>
                           <w:r>
                             <w:rPr>
-                              <w:rStyle w:val="Numrodepage"/>
+                              <w:rStyle w:val="PageNumber"/>
                               <w:noProof/>
                               <w:sz w:val="22"/>
                               <w:szCs w:val="22"/>
@@ -9558,55 +9323,11 @@
                           </w:r>
                           <w:r>
                             <w:rPr>
-                              <w:rStyle w:val="Numrodepage"/>
+                              <w:rStyle w:val="PageNumber"/>
                               <w:sz w:val="22"/>
                               <w:szCs w:val="22"/>
                             </w:rPr>
                             <w:fldChar w:fldCharType="end"/>
-                          </w:r>
-                          <w:r>
-                            <w:rPr>
-                              <w:rStyle w:val="Numrodepage"/>
-                            </w:rPr>
-                            <w:tab/>
-                            <w:t xml:space="preserve">- </w:t>
-                          </w:r>
-                          <w:r>
-                            <w:rPr>
-                              <w:rStyle w:val="Numrodepage"/>
-                            </w:rPr>
-                            <w:fldChar w:fldCharType="begin"/>
-                          </w:r>
-                          <w:r>
-                            <w:rPr>
-                              <w:rStyle w:val="Numrodepage"/>
-                            </w:rPr>
-                            <w:instrText xml:space="preserve"> PAGE </w:instrText>
-                          </w:r>
-                          <w:r>
-                            <w:rPr>
-                              <w:rStyle w:val="Numrodepage"/>
-                            </w:rPr>
-                            <w:fldChar w:fldCharType="separate"/>
-                          </w:r>
-                          <w:r>
-                            <w:rPr>
-                              <w:rStyle w:val="Numrodepage"/>
-                              <w:noProof/>
-                            </w:rPr>
-                            <w:t>16</w:t>
-                          </w:r>
-                          <w:r>
-                            <w:rPr>
-                              <w:rStyle w:val="Numrodepage"/>
-                            </w:rPr>
-                            <w:fldChar w:fldCharType="end"/>
-                          </w:r>
-                          <w:r>
-                            <w:rPr>
-                              <w:rStyle w:val="Numrodepage"/>
-                            </w:rPr>
-                            <w:t xml:space="preserve"> -101010 878</w:t>
                           </w:r>
                         </w:p>
                       </w:txbxContent>
@@ -9632,7 +9353,7 @@
               <v:stroke joinstyle="miter"/>
               <v:path gradientshapeok="t" o:connecttype="rect"/>
             </v:shapetype>
-            <v:shape id="Text Box 2" o:spid="_x0000_s1027" type="#_x0000_t202" style="position:absolute;left:0;text-align:left;margin-left:427.1pt;margin-top:18.9pt;width:20.8pt;height:12.85pt;z-index:251665408;visibility:visible;mso-wrap-style:square;mso-width-percent:0;mso-height-percent:0;mso-wrap-distance-left:0;mso-wrap-distance-top:0;mso-wrap-distance-right:0;mso-wrap-distance-bottom:0;mso-position-horizontal:absolute;mso-position-horizontal-relative:page;mso-position-vertical:absolute;mso-position-vertical-relative:page;mso-width-percent:0;mso-height-percent:0;mso-width-relative:page;mso-height-relative:page;v-text-anchor:top" o:gfxdata="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" stroked="f">
+            <v:shape id="Text Box 2" o:spid="_x0000_s1027" type="#_x0000_t202" style="position:absolute;left:0;text-align:left;margin-left:427.2pt;margin-top:19.2pt;width:20.8pt;height:24pt;z-index:251665408;visibility:visible;mso-wrap-style:square;mso-width-percent:0;mso-height-percent:0;mso-wrap-distance-left:0;mso-wrap-distance-top:0;mso-wrap-distance-right:0;mso-wrap-distance-bottom:0;mso-position-horizontal:absolute;mso-position-horizontal-relative:page;mso-position-vertical:absolute;mso-position-vertical-relative:page;mso-width-percent:0;mso-height-percent:0;mso-width-relative:page;mso-height-relative:page;v-text-anchor:top" o:gfxdata="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" stroked="f">
               <v:fill opacity="0"/>
               <v:path arrowok="t"/>
               <v:textbox inset=".45pt,.45pt,.45pt,.45pt">
@@ -9640,7 +9361,7 @@
                   <w:p>
                     <w:r>
                       <w:rPr>
-                        <w:rStyle w:val="Numrodepage"/>
+                        <w:rStyle w:val="PageNumber"/>
                         <w:sz w:val="22"/>
                         <w:szCs w:val="22"/>
                       </w:rPr>
@@ -9648,7 +9369,7 @@
                     </w:r>
                     <w:r>
                       <w:rPr>
-                        <w:rStyle w:val="Numrodepage"/>
+                        <w:rStyle w:val="PageNumber"/>
                         <w:sz w:val="22"/>
                         <w:szCs w:val="22"/>
                       </w:rPr>
@@ -9656,7 +9377,7 @@
                     </w:r>
                     <w:r>
                       <w:rPr>
-                        <w:rStyle w:val="Numrodepage"/>
+                        <w:rStyle w:val="PageNumber"/>
                         <w:sz w:val="22"/>
                         <w:szCs w:val="22"/>
                       </w:rPr>
@@ -9664,7 +9385,7 @@
                     </w:r>
                     <w:r>
                       <w:rPr>
-                        <w:rStyle w:val="Numrodepage"/>
+                        <w:rStyle w:val="PageNumber"/>
                         <w:sz w:val="22"/>
                         <w:szCs w:val="22"/>
                       </w:rPr>
@@ -9672,7 +9393,7 @@
                     </w:r>
                     <w:r>
                       <w:rPr>
-                        <w:rStyle w:val="Numrodepage"/>
+                        <w:rStyle w:val="PageNumber"/>
                         <w:noProof/>
                         <w:sz w:val="22"/>
                         <w:szCs w:val="22"/>
@@ -9681,55 +9402,11 @@
                     </w:r>
                     <w:r>
                       <w:rPr>
-                        <w:rStyle w:val="Numrodepage"/>
+                        <w:rStyle w:val="PageNumber"/>
                         <w:sz w:val="22"/>
                         <w:szCs w:val="22"/>
                       </w:rPr>
                       <w:fldChar w:fldCharType="end"/>
-                    </w:r>
-                    <w:r>
-                      <w:rPr>
-                        <w:rStyle w:val="Numrodepage"/>
-                      </w:rPr>
-                      <w:tab/>
-                      <w:t xml:space="preserve">- </w:t>
-                    </w:r>
-                    <w:r>
-                      <w:rPr>
-                        <w:rStyle w:val="Numrodepage"/>
-                      </w:rPr>
-                      <w:fldChar w:fldCharType="begin"/>
-                    </w:r>
-                    <w:r>
-                      <w:rPr>
-                        <w:rStyle w:val="Numrodepage"/>
-                      </w:rPr>
-                      <w:instrText xml:space="preserve"> PAGE </w:instrText>
-                    </w:r>
-                    <w:r>
-                      <w:rPr>
-                        <w:rStyle w:val="Numrodepage"/>
-                      </w:rPr>
-                      <w:fldChar w:fldCharType="separate"/>
-                    </w:r>
-                    <w:r>
-                      <w:rPr>
-                        <w:rStyle w:val="Numrodepage"/>
-                        <w:noProof/>
-                      </w:rPr>
-                      <w:t>16</w:t>
-                    </w:r>
-                    <w:r>
-                      <w:rPr>
-                        <w:rStyle w:val="Numrodepage"/>
-                      </w:rPr>
-                      <w:fldChar w:fldCharType="end"/>
-                    </w:r>
-                    <w:r>
-                      <w:rPr>
-                        <w:rStyle w:val="Numrodepage"/>
-                      </w:rPr>
-                      <w:t xml:space="preserve"> -101010 878</w:t>
                     </w:r>
                   </w:p>
                 </w:txbxContent>
@@ -9783,9 +9460,218 @@
 <w:hdr xmlns:wpc="http://schemas.microsoft.com/office/word/2010/wordprocessingCanvas" xmlns:cx="http://schemas.microsoft.com/office/drawing/2014/chartex" xmlns:cx1="http://schemas.microsoft.com/office/drawing/2015/9/8/chartex" xmlns:cx2="http://schemas.microsoft.com/office/drawing/2015/10/21/chartex" xmlns:cx3="http://schemas.microsoft.com/office/drawing/2016/5/9/chartex" xmlns:cx4="http://schemas.microsoft.com/office/drawing/2016/5/10/chartex" xmlns:cx5="http://schemas.microsoft.com/office/drawing/2016/5/11/chartex" xmlns:cx6="http://schemas.microsoft.com/office/drawing/2016/5/12/chartex" xmlns:cx7="http://schemas.microsoft.com/office/drawing/2016/5/13/chartex" xmlns:cx8="http://schemas.microsoft.com/office/drawing/2016/5/14/chartex" xmlns:mc="http://schemas.openxmlformats.org/markup-compatibility/2006" xmlns:aink="http://schemas.microsoft.com/office/drawing/2016/ink" xmlns:am3d="http://schemas.microsoft.com/office/drawing/2017/model3d" xmlns:o="urn:schemas-microsoft-com:office:office" xmlns:oel="http://schemas.microsoft.com/office/2019/extlst" xmlns:r="http://schemas.openxmlformats.org/officeDocument/2006/relationships" xmlns:m="http://schemas.openxmlformats.org/officeDocument/2006/math" xmlns:v="urn:schemas-microsoft-com:vml" xmlns:wp14="http://schemas.microsoft.com/office/word/2010/wordprocessingDrawing" xmlns:wp="http://schemas.openxmlformats.org/drawingml/2006/wordprocessingDrawing" xmlns:w10="urn:schemas-microsoft-com:office:word" xmlns:w="http://schemas.openxmlformats.org/wordprocessingml/2006/main" xmlns:w14="http://schemas.microsoft.com/office/word/2010/wordml" xmlns:w15="http://schemas.microsoft.com/office/word/2012/wordml" xmlns:w16cex="http://schemas.microsoft.com/office/word/2018/wordml/cex" xmlns:w16cid="http://schemas.microsoft.com/office/word/2016/wordml/cid" xmlns:w16="http://schemas.microsoft.com/office/word/2018/wordml" xmlns:w16sdtdh="http://schemas.microsoft.com/office/word/2020/wordml/sdtdatahash" xmlns:w16se="http://schemas.microsoft.com/office/word/2015/wordml/symex" xmlns:wpg="http://schemas.microsoft.com/office/word/2010/wordprocessingGroup" xmlns:wpi="http://schemas.microsoft.com/office/word/2010/wordprocessingInk" xmlns:wne="http://schemas.microsoft.com/office/word/2006/wordml" xmlns:wps="http://schemas.microsoft.com/office/word/2010/wordprocessingShape" mc:Ignorable="w14 w15 w16se w16cid w16 w16cex w16sdtdh wp14">
   <w:p>
     <w:pPr>
-      <w:pStyle w:val="En-tte"/>
+      <w:pStyle w:val="Header"/>
       <w:ind w:right="360"/>
     </w:pPr>
+    <w:r>
+      <w:rPr>
+        <w:noProof/>
+      </w:rPr>
+      <mc:AlternateContent>
+        <mc:Choice Requires="wps">
+          <w:drawing>
+            <wp:anchor distT="0" distB="0" distL="0" distR="0" simplePos="0" relativeHeight="251650048" behindDoc="0" locked="0" layoutInCell="1" allowOverlap="1" wp14:anchorId="6DE7176B" wp14:editId="11FD3400">
+              <wp:simplePos x="0" y="0"/>
+              <wp:positionH relativeFrom="page">
+                <wp:posOffset>6837680</wp:posOffset>
+              </wp:positionH>
+              <wp:positionV relativeFrom="page">
+                <wp:posOffset>254000</wp:posOffset>
+              </wp:positionV>
+              <wp:extent cx="264160" cy="314960"/>
+              <wp:effectExtent l="0" t="0" r="0" b="0"/>
+              <wp:wrapSquare wrapText="largest"/>
+              <wp:docPr id="24" name="Text Box 2"/>
+              <wp:cNvGraphicFramePr>
+                <a:graphicFrameLocks xmlns:a="http://schemas.openxmlformats.org/drawingml/2006/main"/>
+              </wp:cNvGraphicFramePr>
+              <a:graphic xmlns:a="http://schemas.openxmlformats.org/drawingml/2006/main">
+                <a:graphicData uri="http://schemas.microsoft.com/office/word/2010/wordprocessingShape">
+                  <wps:wsp>
+                    <wps:cNvSpPr txBox="1">
+                      <a:spLocks/>
+                    </wps:cNvSpPr>
+                    <wps:spPr bwMode="auto">
+                      <a:xfrm>
+                        <a:off x="0" y="0"/>
+                        <a:ext cx="264160" cy="314960"/>
+                      </a:xfrm>
+                      <a:prstGeom prst="rect">
+                        <a:avLst/>
+                      </a:prstGeom>
+                      <a:solidFill>
+                        <a:srgbClr val="FFFFFF">
+                          <a:alpha val="0"/>
+                        </a:srgbClr>
+                      </a:solidFill>
+                      <a:ln>
+                        <a:noFill/>
+                      </a:ln>
+                      <a:extLst>
+                        <a:ext uri="{91240B29-F687-4F45-9708-019B960494DF}">
+                          <a14:hiddenLine xmlns:a14="http://schemas.microsoft.com/office/drawing/2010/main" w="9525">
+                            <a:solidFill>
+                              <a:srgbClr val="000000"/>
+                            </a:solidFill>
+                            <a:miter lim="800000"/>
+                            <a:headEnd/>
+                            <a:tailEnd/>
+                          </a14:hiddenLine>
+                        </a:ext>
+                      </a:extLst>
+                    </wps:spPr>
+                    <wps:txbx>
+                      <w:txbxContent>
+                        <w:p>
+                          <w:r>
+                            <w:rPr>
+                              <w:rStyle w:val="PageNumber"/>
+                              <w:sz w:val="22"/>
+                              <w:szCs w:val="22"/>
+                            </w:rPr>
+                            <w:t xml:space="preserve">   </w:t>
+                          </w:r>
+                          <w:r>
+                            <w:rPr>
+                              <w:rStyle w:val="PageNumber"/>
+                              <w:sz w:val="22"/>
+                              <w:szCs w:val="22"/>
+                            </w:rPr>
+                            <w:fldChar w:fldCharType="begin"/>
+                          </w:r>
+                          <w:r>
+                            <w:rPr>
+                              <w:rStyle w:val="PageNumber"/>
+                              <w:sz w:val="22"/>
+                              <w:szCs w:val="22"/>
+                            </w:rPr>
+                            <w:instrText xml:space="preserve"> PAGE </w:instrText>
+                          </w:r>
+                          <w:r>
+                            <w:rPr>
+                              <w:rStyle w:val="PageNumber"/>
+                              <w:sz w:val="22"/>
+                              <w:szCs w:val="22"/>
+                            </w:rPr>
+                            <w:fldChar w:fldCharType="separate"/>
+                          </w:r>
+                          <w:r>
+                            <w:rPr>
+                              <w:rStyle w:val="PageNumber"/>
+                              <w:noProof/>
+                              <w:sz w:val="22"/>
+                              <w:szCs w:val="22"/>
+                            </w:rPr>
+                            <w:t>16</w:t>
+                          </w:r>
+                          <w:r>
+                            <w:rPr>
+                              <w:rStyle w:val="PageNumber"/>
+                              <w:sz w:val="22"/>
+                              <w:szCs w:val="22"/>
+                            </w:rPr>
+                            <w:fldChar w:fldCharType="end"/>
+                          </w:r>
+                          <w:r>
+                            <w:rPr>
+                              <w:rStyle w:val="PageNumber"/>
+                            </w:rPr>
+                            <w:t xml:space="preserve"> </w:t>
+                          </w:r>
+                        </w:p>
+                      </w:txbxContent>
+                    </wps:txbx>
+                    <wps:bodyPr rot="0" vert="horz" wrap="square" lIns="5715" tIns="5715" rIns="5715" bIns="5715" anchor="t" anchorCtr="0" upright="1">
+                      <a:noAutofit/>
+                    </wps:bodyPr>
+                  </wps:wsp>
+                </a:graphicData>
+              </a:graphic>
+              <wp14:sizeRelH relativeFrom="page">
+                <wp14:pctWidth>0</wp14:pctWidth>
+              </wp14:sizeRelH>
+              <wp14:sizeRelV relativeFrom="page">
+                <wp14:pctHeight>0</wp14:pctHeight>
+              </wp14:sizeRelV>
+            </wp:anchor>
+          </w:drawing>
+        </mc:Choice>
+        <mc:Fallback>
+          <w:pict>
+            <v:shapetype w14:anchorId="6DE7176B" id="_x0000_t202" coordsize="21600,21600" o:spt="202" path="m,l,21600r21600,l21600,xe">
+              <v:stroke joinstyle="miter"/>
+              <v:path gradientshapeok="t" o:connecttype="rect"/>
+            </v:shapetype>
+            <v:shape id="_x0000_s1028" type="#_x0000_t202" style="position:absolute;left:0;text-align:left;margin-left:538.4pt;margin-top:20pt;width:20.8pt;height:24.8pt;z-index:251650048;visibility:visible;mso-wrap-style:square;mso-width-percent:0;mso-height-percent:0;mso-wrap-distance-left:0;mso-wrap-distance-top:0;mso-wrap-distance-right:0;mso-wrap-distance-bottom:0;mso-position-horizontal:absolute;mso-position-horizontal-relative:page;mso-position-vertical:absolute;mso-position-vertical-relative:page;mso-width-percent:0;mso-height-percent:0;mso-width-relative:page;mso-height-relative:page;v-text-anchor:top" o:gfxdata="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" stroked="f">
+              <v:fill opacity="0"/>
+              <v:path arrowok="t"/>
+              <v:textbox inset=".45pt,.45pt,.45pt,.45pt">
+                <w:txbxContent>
+                  <w:p>
+                    <w:r>
+                      <w:rPr>
+                        <w:rStyle w:val="PageNumber"/>
+                        <w:sz w:val="22"/>
+                        <w:szCs w:val="22"/>
+                      </w:rPr>
+                      <w:t xml:space="preserve">   </w:t>
+                    </w:r>
+                    <w:r>
+                      <w:rPr>
+                        <w:rStyle w:val="PageNumber"/>
+                        <w:sz w:val="22"/>
+                        <w:szCs w:val="22"/>
+                      </w:rPr>
+                      <w:fldChar w:fldCharType="begin"/>
+                    </w:r>
+                    <w:r>
+                      <w:rPr>
+                        <w:rStyle w:val="PageNumber"/>
+                        <w:sz w:val="22"/>
+                        <w:szCs w:val="22"/>
+                      </w:rPr>
+                      <w:instrText xml:space="preserve"> PAGE </w:instrText>
+                    </w:r>
+                    <w:r>
+                      <w:rPr>
+                        <w:rStyle w:val="PageNumber"/>
+                        <w:sz w:val="22"/>
+                        <w:szCs w:val="22"/>
+                      </w:rPr>
+                      <w:fldChar w:fldCharType="separate"/>
+                    </w:r>
+                    <w:r>
+                      <w:rPr>
+                        <w:rStyle w:val="PageNumber"/>
+                        <w:noProof/>
+                        <w:sz w:val="22"/>
+                        <w:szCs w:val="22"/>
+                      </w:rPr>
+                      <w:t>16</w:t>
+                    </w:r>
+                    <w:r>
+                      <w:rPr>
+                        <w:rStyle w:val="PageNumber"/>
+                        <w:sz w:val="22"/>
+                        <w:szCs w:val="22"/>
+                      </w:rPr>
+                      <w:fldChar w:fldCharType="end"/>
+                    </w:r>
+                    <w:r>
+                      <w:rPr>
+                        <w:rStyle w:val="PageNumber"/>
+                      </w:rPr>
+                      <w:t xml:space="preserve"> </w:t>
+                    </w:r>
+                  </w:p>
+                </w:txbxContent>
+              </v:textbox>
+              <w10:wrap type="square" side="largest" anchorx="page" anchory="page"/>
+            </v:shape>
+          </w:pict>
+        </mc:Fallback>
+      </mc:AlternateContent>
+    </w:r>
     <w:r>
       <w:rPr>
         <w:noProof/>
@@ -9823,310 +9709,25 @@
     </w:r>
     <w:r>
       <w:rPr>
-        <w:noProof/>
-      </w:rPr>
-      <mc:AlternateContent>
-        <mc:Choice Requires="wps">
-          <w:drawing>
-            <wp:anchor distT="0" distB="0" distL="0" distR="0" simplePos="0" relativeHeight="251650048" behindDoc="0" locked="0" layoutInCell="1" allowOverlap="1" wp14:anchorId="6DE7176B" wp14:editId="5E5693CE">
-              <wp:simplePos x="0" y="0"/>
-              <wp:positionH relativeFrom="page">
-                <wp:posOffset>6841490</wp:posOffset>
-              </wp:positionH>
-              <wp:positionV relativeFrom="page">
-                <wp:posOffset>251460</wp:posOffset>
-              </wp:positionV>
-              <wp:extent cx="264160" cy="163195"/>
-              <wp:effectExtent l="0" t="0" r="0" b="0"/>
-              <wp:wrapSquare wrapText="largest"/>
-              <wp:docPr id="24" name="Text Box 2"/>
-              <wp:cNvGraphicFramePr>
-                <a:graphicFrameLocks xmlns:a="http://schemas.openxmlformats.org/drawingml/2006/main"/>
-              </wp:cNvGraphicFramePr>
-              <a:graphic xmlns:a="http://schemas.openxmlformats.org/drawingml/2006/main">
-                <a:graphicData uri="http://schemas.microsoft.com/office/word/2010/wordprocessingShape">
-                  <wps:wsp>
-                    <wps:cNvSpPr txBox="1">
-                      <a:spLocks/>
-                    </wps:cNvSpPr>
-                    <wps:spPr bwMode="auto">
-                      <a:xfrm>
-                        <a:off x="0" y="0"/>
-                        <a:ext cx="264160" cy="163195"/>
-                      </a:xfrm>
-                      <a:prstGeom prst="rect">
-                        <a:avLst/>
-                      </a:prstGeom>
-                      <a:solidFill>
-                        <a:srgbClr val="FFFFFF">
-                          <a:alpha val="0"/>
-                        </a:srgbClr>
-                      </a:solidFill>
-                      <a:ln>
-                        <a:noFill/>
-                      </a:ln>
-                      <a:extLst>
-                        <a:ext uri="{91240B29-F687-4F45-9708-019B960494DF}">
-                          <a14:hiddenLine xmlns:a14="http://schemas.microsoft.com/office/drawing/2010/main" w="9525">
-                            <a:solidFill>
-                              <a:srgbClr val="000000"/>
-                            </a:solidFill>
-                            <a:miter lim="800000"/>
-                            <a:headEnd/>
-                            <a:tailEnd/>
-                          </a14:hiddenLine>
-                        </a:ext>
-                      </a:extLst>
-                    </wps:spPr>
-                    <wps:txbx>
-                      <w:txbxContent>
-                        <w:p>
-                          <w:r>
-                            <w:rPr>
-                              <w:rStyle w:val="Numrodepage"/>
-                              <w:sz w:val="22"/>
-                              <w:szCs w:val="22"/>
-                            </w:rPr>
-                            <w:t xml:space="preserve">   </w:t>
-                          </w:r>
-                          <w:r>
-                            <w:rPr>
-                              <w:rStyle w:val="Numrodepage"/>
-                              <w:sz w:val="22"/>
-                              <w:szCs w:val="22"/>
-                            </w:rPr>
-                            <w:fldChar w:fldCharType="begin"/>
-                          </w:r>
-                          <w:r>
-                            <w:rPr>
-                              <w:rStyle w:val="Numrodepage"/>
-                              <w:sz w:val="22"/>
-                              <w:szCs w:val="22"/>
-                            </w:rPr>
-                            <w:instrText xml:space="preserve"> PAGE </w:instrText>
-                          </w:r>
-                          <w:r>
-                            <w:rPr>
-                              <w:rStyle w:val="Numrodepage"/>
-                              <w:sz w:val="22"/>
-                              <w:szCs w:val="22"/>
-                            </w:rPr>
-                            <w:fldChar w:fldCharType="separate"/>
-                          </w:r>
-                          <w:r>
-                            <w:rPr>
-                              <w:rStyle w:val="Numrodepage"/>
-                              <w:noProof/>
-                              <w:sz w:val="22"/>
-                              <w:szCs w:val="22"/>
-                            </w:rPr>
-                            <w:t>16</w:t>
-                          </w:r>
-                          <w:r>
-                            <w:rPr>
-                              <w:rStyle w:val="Numrodepage"/>
-                              <w:sz w:val="22"/>
-                              <w:szCs w:val="22"/>
-                            </w:rPr>
-                            <w:fldChar w:fldCharType="end"/>
-                          </w:r>
-                          <w:r>
-                            <w:rPr>
-                              <w:rStyle w:val="Numrodepage"/>
-                            </w:rPr>
-                            <w:tab/>
-                            <w:t xml:space="preserve">- </w:t>
-                          </w:r>
-                          <w:r>
-                            <w:rPr>
-                              <w:rStyle w:val="Numrodepage"/>
-                            </w:rPr>
-                            <w:fldChar w:fldCharType="begin"/>
-                          </w:r>
-                          <w:r>
-                            <w:rPr>
-                              <w:rStyle w:val="Numrodepage"/>
-                            </w:rPr>
-                            <w:instrText xml:space="preserve"> PAGE </w:instrText>
-                          </w:r>
-                          <w:r>
-                            <w:rPr>
-                              <w:rStyle w:val="Numrodepage"/>
-                            </w:rPr>
-                            <w:fldChar w:fldCharType="separate"/>
-                          </w:r>
-                          <w:r>
-                            <w:rPr>
-                              <w:rStyle w:val="Numrodepage"/>
-                              <w:noProof/>
-                            </w:rPr>
-                            <w:t>16</w:t>
-                          </w:r>
-                          <w:r>
-                            <w:rPr>
-                              <w:rStyle w:val="Numrodepage"/>
-                            </w:rPr>
-                            <w:fldChar w:fldCharType="end"/>
-                          </w:r>
-                          <w:r>
-                            <w:rPr>
-                              <w:rStyle w:val="Numrodepage"/>
-                            </w:rPr>
-                            <w:t xml:space="preserve"> -101010 878</w:t>
-                          </w:r>
-                        </w:p>
-                      </w:txbxContent>
-                    </wps:txbx>
-                    <wps:bodyPr rot="0" vert="horz" wrap="square" lIns="5715" tIns="5715" rIns="5715" bIns="5715" anchor="t" anchorCtr="0" upright="1">
-                      <a:noAutofit/>
-                    </wps:bodyPr>
-                  </wps:wsp>
-                </a:graphicData>
-              </a:graphic>
-              <wp14:sizeRelH relativeFrom="page">
-                <wp14:pctWidth>0</wp14:pctWidth>
-              </wp14:sizeRelH>
-              <wp14:sizeRelV relativeFrom="page">
-                <wp14:pctHeight>0</wp14:pctHeight>
-              </wp14:sizeRelV>
-            </wp:anchor>
-          </w:drawing>
-        </mc:Choice>
-        <mc:Fallback>
-          <w:pict>
-            <v:shapetype w14:anchorId="6DE7176B" id="_x0000_t202" coordsize="21600,21600" o:spt="202" path="m,l,21600r21600,l21600,xe">
-              <v:stroke joinstyle="miter"/>
-              <v:path gradientshapeok="t" o:connecttype="rect"/>
-            </v:shapetype>
-            <v:shape id="_x0000_s1028" type="#_x0000_t202" style="position:absolute;left:0;text-align:left;margin-left:538.7pt;margin-top:19.8pt;width:20.8pt;height:12.85pt;z-index:251650048;visibility:visible;mso-wrap-style:square;mso-width-percent:0;mso-height-percent:0;mso-wrap-distance-left:0;mso-wrap-distance-top:0;mso-wrap-distance-right:0;mso-wrap-distance-bottom:0;mso-position-horizontal:absolute;mso-position-horizontal-relative:page;mso-position-vertical:absolute;mso-position-vertical-relative:page;mso-width-percent:0;mso-height-percent:0;mso-width-relative:page;mso-height-relative:page;v-text-anchor:top" o:gfxdata="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" stroked="f">
-              <v:fill opacity="0"/>
-              <v:path arrowok="t"/>
-              <v:textbox inset=".45pt,.45pt,.45pt,.45pt">
-                <w:txbxContent>
-                  <w:p>
-                    <w:r>
-                      <w:rPr>
-                        <w:rStyle w:val="Numrodepage"/>
-                        <w:sz w:val="22"/>
-                        <w:szCs w:val="22"/>
-                      </w:rPr>
-                      <w:t xml:space="preserve">   </w:t>
-                    </w:r>
-                    <w:r>
-                      <w:rPr>
-                        <w:rStyle w:val="Numrodepage"/>
-                        <w:sz w:val="22"/>
-                        <w:szCs w:val="22"/>
-                      </w:rPr>
-                      <w:fldChar w:fldCharType="begin"/>
-                    </w:r>
-                    <w:r>
-                      <w:rPr>
-                        <w:rStyle w:val="Numrodepage"/>
-                        <w:sz w:val="22"/>
-                        <w:szCs w:val="22"/>
-                      </w:rPr>
-                      <w:instrText xml:space="preserve"> PAGE </w:instrText>
-                    </w:r>
-                    <w:r>
-                      <w:rPr>
-                        <w:rStyle w:val="Numrodepage"/>
-                        <w:sz w:val="22"/>
-                        <w:szCs w:val="22"/>
-                      </w:rPr>
-                      <w:fldChar w:fldCharType="separate"/>
-                    </w:r>
-                    <w:r>
-                      <w:rPr>
-                        <w:rStyle w:val="Numrodepage"/>
-                        <w:noProof/>
-                        <w:sz w:val="22"/>
-                        <w:szCs w:val="22"/>
-                      </w:rPr>
-                      <w:t>16</w:t>
-                    </w:r>
-                    <w:r>
-                      <w:rPr>
-                        <w:rStyle w:val="Numrodepage"/>
-                        <w:sz w:val="22"/>
-                        <w:szCs w:val="22"/>
-                      </w:rPr>
-                      <w:fldChar w:fldCharType="end"/>
-                    </w:r>
-                    <w:r>
-                      <w:rPr>
-                        <w:rStyle w:val="Numrodepage"/>
-                      </w:rPr>
-                      <w:tab/>
-                      <w:t xml:space="preserve">- </w:t>
-                    </w:r>
-                    <w:r>
-                      <w:rPr>
-                        <w:rStyle w:val="Numrodepage"/>
-                      </w:rPr>
-                      <w:fldChar w:fldCharType="begin"/>
-                    </w:r>
-                    <w:r>
-                      <w:rPr>
-                        <w:rStyle w:val="Numrodepage"/>
-                      </w:rPr>
-                      <w:instrText xml:space="preserve"> PAGE </w:instrText>
-                    </w:r>
-                    <w:r>
-                      <w:rPr>
-                        <w:rStyle w:val="Numrodepage"/>
-                      </w:rPr>
-                      <w:fldChar w:fldCharType="separate"/>
-                    </w:r>
-                    <w:r>
-                      <w:rPr>
-                        <w:rStyle w:val="Numrodepage"/>
-                        <w:noProof/>
-                      </w:rPr>
-                      <w:t>16</w:t>
-                    </w:r>
-                    <w:r>
-                      <w:rPr>
-                        <w:rStyle w:val="Numrodepage"/>
-                      </w:rPr>
-                      <w:fldChar w:fldCharType="end"/>
-                    </w:r>
-                    <w:r>
-                      <w:rPr>
-                        <w:rStyle w:val="Numrodepage"/>
-                      </w:rPr>
-                      <w:t xml:space="preserve"> -101010 878</w:t>
-                    </w:r>
-                  </w:p>
-                </w:txbxContent>
-              </v:textbox>
-              <w10:wrap type="square" side="largest" anchorx="page" anchory="page"/>
-            </v:shape>
-          </w:pict>
-        </mc:Fallback>
-      </mc:AlternateContent>
-    </w:r>
-    <w:r>
-      <w:rPr>
-        <w:rStyle w:val="Numrodepage"/>
+        <w:rStyle w:val="PageNumber"/>
       </w:rPr>
       <w:t xml:space="preserve"> </w:t>
     </w:r>
     <w:r>
       <w:rPr>
-        <w:rStyle w:val="Numrodepage"/>
+        <w:rStyle w:val="PageNumber"/>
       </w:rPr>
       <w:tab/>
     </w:r>
     <w:r>
       <w:rPr>
-        <w:rStyle w:val="Numrodepage"/>
+        <w:rStyle w:val="PageNumber"/>
       </w:rPr>
       <w:tab/>
     </w:r>
     <w:r>
       <w:rPr>
-        <w:rStyle w:val="Numrodepage"/>
+        <w:rStyle w:val="PageNumber"/>
       </w:rPr>
       <w:tab/>
     </w:r>
@@ -10138,7 +9739,7 @@
 <w:hdr xmlns:wpc="http://schemas.microsoft.com/office/word/2010/wordprocessingCanvas" xmlns:cx="http://schemas.microsoft.com/office/drawing/2014/chartex" xmlns:cx1="http://schemas.microsoft.com/office/drawing/2015/9/8/chartex" xmlns:cx2="http://schemas.microsoft.com/office/drawing/2015/10/21/chartex" xmlns:cx3="http://schemas.microsoft.com/office/drawing/2016/5/9/chartex" xmlns:cx4="http://schemas.microsoft.com/office/drawing/2016/5/10/chartex" xmlns:cx5="http://schemas.microsoft.com/office/drawing/2016/5/11/chartex" xmlns:cx6="http://schemas.microsoft.com/office/drawing/2016/5/12/chartex" xmlns:cx7="http://schemas.microsoft.com/office/drawing/2016/5/13/chartex" xmlns:cx8="http://schemas.microsoft.com/office/drawing/2016/5/14/chartex" xmlns:mc="http://schemas.openxmlformats.org/markup-compatibility/2006" xmlns:aink="http://schemas.microsoft.com/office/drawing/2016/ink" xmlns:am3d="http://schemas.microsoft.com/office/drawing/2017/model3d" xmlns:o="urn:schemas-microsoft-com:office:office" xmlns:oel="http://schemas.microsoft.com/office/2019/extlst" xmlns:r="http://schemas.openxmlformats.org/officeDocument/2006/relationships" xmlns:m="http://schemas.openxmlformats.org/officeDocument/2006/math" xmlns:v="urn:schemas-microsoft-com:vml" xmlns:wp14="http://schemas.microsoft.com/office/word/2010/wordprocessingDrawing" xmlns:wp="http://schemas.openxmlformats.org/drawingml/2006/wordprocessingDrawing" xmlns:w10="urn:schemas-microsoft-com:office:word" xmlns:w="http://schemas.openxmlformats.org/wordprocessingml/2006/main" xmlns:w14="http://schemas.microsoft.com/office/word/2010/wordml" xmlns:w15="http://schemas.microsoft.com/office/word/2012/wordml" xmlns:w16cex="http://schemas.microsoft.com/office/word/2018/wordml/cex" xmlns:w16cid="http://schemas.microsoft.com/office/word/2016/wordml/cid" xmlns:w16="http://schemas.microsoft.com/office/word/2018/wordml" xmlns:w16sdtdh="http://schemas.microsoft.com/office/word/2020/wordml/sdtdatahash" xmlns:w16se="http://schemas.microsoft.com/office/word/2015/wordml/symex" xmlns:wpg="http://schemas.microsoft.com/office/word/2010/wordprocessingGroup" xmlns:wpi="http://schemas.microsoft.com/office/word/2010/wordprocessingInk" xmlns:wne="http://schemas.microsoft.com/office/word/2006/wordml" xmlns:wps="http://schemas.microsoft.com/office/word/2010/wordprocessingShape" mc:Ignorable="w14 w15 w16se w16cid w16 w16cex w16sdtdh wp14">
   <w:tbl>
     <w:tblPr>
-      <w:tblStyle w:val="Grilledutableau"/>
+      <w:tblStyle w:val="TableGrid"/>
       <w:tblW w:w="8460" w:type="dxa"/>
       <w:jc w:val="center"/>
       <w:tblBorders>
@@ -10655,7 +10256,7 @@
   </w:tbl>
   <w:p>
     <w:pPr>
-      <w:pStyle w:val="En-tte"/>
+      <w:pStyle w:val="Header"/>
       <w:tabs>
         <w:tab w:val="clear" w:pos="4536"/>
         <w:tab w:val="clear" w:pos="9072"/>
@@ -10665,267 +10266,18 @@
       <w:rPr>
         <w:noProof/>
       </w:rPr>
-      <w:pict w14:anchorId="7214E35D">
-        <v:shapetype id="_x0000_t136" coordsize="21600,21600" o:spt="136" adj="10800" path="m@7,l@8,m@5,21600l@6,21600e">
-          <v:formulas>
-            <v:f eqn="sum #0 0 10800"/>
-            <v:f eqn="prod #0 2 1"/>
-            <v:f eqn="sum 21600 0 @1"/>
-            <v:f eqn="sum 0 0 @2"/>
-            <v:f eqn="sum 21600 0 @3"/>
-            <v:f eqn="if @0 @3 0"/>
-            <v:f eqn="if @0 21600 @1"/>
-            <v:f eqn="if @0 0 @2"/>
-            <v:f eqn="if @0 @4 21600"/>
-            <v:f eqn="mid @5 @6"/>
-            <v:f eqn="mid @8 @5"/>
-            <v:f eqn="mid @7 @8"/>
-            <v:f eqn="mid @6 @7"/>
-            <v:f eqn="sum @6 0 @5"/>
-          </v:formulas>
-          <v:path textpathok="t" o:connecttype="custom" o:connectlocs="@9,0;@10,10800;@11,21600;@12,10800" o:connectangles="270,180,90,0"/>
-          <v:textpath on="t" fitshape="t"/>
-          <v:handles>
-            <v:h position="#0,bottomRight" xrange="6629,14971"/>
-          </v:handles>
-          <o:lock v:ext="edit" text="t" shapetype="t"/>
-        </v:shapetype>
-        <v:shape id="PowerPlusWaterMarkObject1357468906" o:spid="_x0000_s1025" type="#_x0000_t136" alt="" style="position:absolute;left:0;text-align:left;margin-left:0;margin-top:0;width:559.4pt;height:23.8pt;rotation:315;z-index:-251646976;mso-wrap-edited:f;mso-width-percent:0;mso-height-percent:0;mso-position-horizontal:center;mso-position-horizontal-relative:margin;mso-position-vertical:center;mso-position-vertical-relative:margin;mso-width-percent:0;mso-height-percent:0" o:allowincell="f" fillcolor="#7f7f7f [1612]" stroked="f">
-          <v:textpath style="font-family:&quot;Times New Roman&quot;;font-size:1pt" string="{{ convention.display_not_validated_status() }}"/>
-          <w10:wrap anchorx="margin" anchory="margin"/>
-        </v:shape>
-      </w:pict>
-    </w:r>
-    <w:r>
-      <w:rPr>
-        <w:noProof/>
-      </w:rPr>
-      <mc:AlternateContent>
-        <mc:Choice Requires="wps">
-          <w:drawing>
-            <wp:anchor distT="0" distB="0" distL="114935" distR="114935" simplePos="0" relativeHeight="251663360" behindDoc="0" locked="0" layoutInCell="1" allowOverlap="1" wp14:anchorId="20DB70F0" wp14:editId="5A68964E">
-              <wp:simplePos x="0" y="0"/>
-              <wp:positionH relativeFrom="page">
-                <wp:posOffset>474345</wp:posOffset>
-              </wp:positionH>
-              <wp:positionV relativeFrom="page">
-                <wp:posOffset>269028</wp:posOffset>
-              </wp:positionV>
-              <wp:extent cx="996950" cy="631190"/>
-              <wp:effectExtent l="0" t="0" r="0" b="0"/>
-              <wp:wrapNone/>
-              <wp:docPr id="17" name="Text Box 17"/>
-              <wp:cNvGraphicFramePr>
-                <a:graphicFrameLocks xmlns:a="http://schemas.openxmlformats.org/drawingml/2006/main"/>
-              </wp:cNvGraphicFramePr>
-              <a:graphic xmlns:a="http://schemas.openxmlformats.org/drawingml/2006/main">
-                <a:graphicData uri="http://schemas.microsoft.com/office/word/2010/wordprocessingShape">
-                  <wps:wsp>
-                    <wps:cNvSpPr txBox="1">
-                      <a:spLocks/>
-                    </wps:cNvSpPr>
-                    <wps:spPr bwMode="auto">
-                      <a:xfrm>
-                        <a:off x="0" y="0"/>
-                        <a:ext cx="996950" cy="631190"/>
-                      </a:xfrm>
-                      <a:prstGeom prst="rect">
-                        <a:avLst/>
-                      </a:prstGeom>
-                      <a:solidFill>
-                        <a:srgbClr val="FFFFFF">
-                          <a:alpha val="0"/>
-                        </a:srgbClr>
-                      </a:solidFill>
-                      <a:ln>
-                        <a:noFill/>
-                      </a:ln>
-                      <a:extLst>
-                        <a:ext uri="{91240B29-F687-4F45-9708-019B960494DF}">
-                          <a14:hiddenLine xmlns:a14="http://schemas.microsoft.com/office/drawing/2010/main" w="9525">
-                            <a:solidFill>
-                              <a:srgbClr val="000000"/>
-                            </a:solidFill>
-                            <a:miter lim="800000"/>
-                            <a:headEnd/>
-                            <a:tailEnd/>
-                          </a14:hiddenLine>
-                        </a:ext>
-                      </a:extLst>
-                    </wps:spPr>
-                    <wps:txbx>
-                      <w:txbxContent>
-                        <w:p>
-                          <w:pPr>
-                            <w:jc w:val="center"/>
-                            <w:rPr>
-                              <w:sz w:val="16"/>
-                            </w:rPr>
-                          </w:pPr>
-                        </w:p>
-                        <w:p>
-                          <w:pPr>
-                            <w:pStyle w:val="Cerfa"/>
-                            <w:rPr>
-                              <w:sz w:val="16"/>
-                              <w:szCs w:val="16"/>
-                            </w:rPr>
-                          </w:pPr>
-                          <w:r>
-                            <w:rPr>
-                              <w:noProof/>
-                            </w:rPr>
-                            <w:object w:dxaOrig="765" w:dyaOrig="525" w14:anchorId="2094FED2">
-                              <v:shapetype id="_x0000_t75" coordsize="21600,21600" o:spt="75" o:preferrelative="t" path="m@4@5l@4@11@9@11@9@5xe" filled="f" stroked="f">
-                                <v:stroke joinstyle="miter"/>
-                                <v:formulas>
-                                  <v:f eqn="if lineDrawn pixelLineWidth 0"/>
-                                  <v:f eqn="sum @0 1 0"/>
-                                  <v:f eqn="sum 0 0 @1"/>
-                                  <v:f eqn="prod @2 1 2"/>
-                                  <v:f eqn="prod @3 21600 pixelWidth"/>
-                                  <v:f eqn="prod @3 21600 pixelHeight"/>
-                                  <v:f eqn="sum @0 0 1"/>
-                                  <v:f eqn="prod @6 1 2"/>
-                                  <v:f eqn="prod @7 21600 pixelWidth"/>
-                                  <v:f eqn="sum @8 21600 0"/>
-                                  <v:f eqn="prod @7 21600 pixelHeight"/>
-                                  <v:f eqn="sum @10 21600 0"/>
-                                </v:formulas>
-                                <v:path o:extrusionok="f" gradientshapeok="t" o:connecttype="rect"/>
-                                <o:lock v:ext="edit" aspectratio="t"/>
-                              </v:shapetype>
-                              <v:shape id="_x0000_i1026" type="#_x0000_t75" alt="" style="width:38.25pt;height:26.25pt;mso-width-percent:0;mso-height-percent:0;mso-width-percent:0;mso-height-percent:0" filled="t">
-                                <v:fill color2="black"/>
-                                <v:imagedata r:id="rId2" o:title="" croptop="-22f" cropbottom="-22f" cropleft="-25f" cropright="-25f"/>
-                              </v:shape>
-                              <o:OLEObject Type="Embed" ProgID="Word.Picture.8" ShapeID="_x0000_i1026" DrawAspect="Content" ObjectID="_1764502698" r:id="rId3"/>
-                            </w:object>
-                          </w:r>
-                        </w:p>
-                        <w:p>
-                          <w:pPr>
-                            <w:pStyle w:val="Form6"/>
-                          </w:pPr>
-                          <w:r>
-                            <w:rPr>
-                              <w:rFonts w:ascii="Times New Roman" w:hAnsi="Times New Roman"/>
-                              <w:sz w:val="16"/>
-                              <w:szCs w:val="16"/>
-                            </w:rPr>
-                            <w:t>N° 11196*03</w:t>
-                          </w:r>
-                        </w:p>
-                        <w:p>
-                          <w:pPr>
-                            <w:pStyle w:val="Form6"/>
-                            <w:rPr>
-                              <w:rFonts w:ascii="Times New Roman" w:hAnsi="Times New Roman"/>
-                              <w:sz w:val="16"/>
-                              <w:szCs w:val="16"/>
-                            </w:rPr>
-                          </w:pPr>
-                        </w:p>
-                      </w:txbxContent>
-                    </wps:txbx>
-                    <wps:bodyPr rot="0" vert="horz" wrap="square" lIns="5715" tIns="5715" rIns="5715" bIns="5715" anchor="t" anchorCtr="0" upright="1">
-                      <a:noAutofit/>
-                    </wps:bodyPr>
-                  </wps:wsp>
-                </a:graphicData>
-              </a:graphic>
-              <wp14:sizeRelH relativeFrom="page">
-                <wp14:pctWidth>0</wp14:pctWidth>
-              </wp14:sizeRelH>
-              <wp14:sizeRelV relativeFrom="page">
-                <wp14:pctHeight>0</wp14:pctHeight>
-              </wp14:sizeRelV>
-            </wp:anchor>
-          </w:drawing>
-        </mc:Choice>
-        <mc:Fallback>
-          <w:pict>
-            <v:shape w14:anchorId="20DB70F0" id="Text Box 17" o:spid="_x0000_s1030" type="#_x0000_t202" style="position:absolute;left:0;text-align:left;margin-left:37.35pt;margin-top:21.2pt;width:78.5pt;height:49.7pt;z-index:251663360;visibility:visible;mso-wrap-style:square;mso-width-percent:0;mso-height-percent:0;mso-wrap-distance-left:9.05pt;mso-wrap-distance-top:0;mso-wrap-distance-right:9.05pt;mso-wrap-distance-bottom:0;mso-position-horizontal:absolute;mso-position-horizontal-relative:page;mso-position-vertical:absolute;mso-position-vertical-relative:page;mso-width-percent:0;mso-height-percent:0;mso-width-relative:page;mso-height-relative:page;v-text-anchor:top" o:gfxdata="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" stroked="f">
-              <v:fill opacity="0"/>
-              <v:path arrowok="t"/>
-              <v:textbox inset=".45pt,.45pt,.45pt,.45pt">
-                <w:txbxContent>
-                  <w:p>
-                    <w:pPr>
-                      <w:jc w:val="center"/>
-                      <w:rPr>
-                        <w:sz w:val="16"/>
-                      </w:rPr>
-                    </w:pPr>
-                  </w:p>
-                  <w:p>
-                    <w:pPr>
-                      <w:pStyle w:val="Cerfa"/>
-                      <w:rPr>
-                        <w:sz w:val="16"/>
-                        <w:szCs w:val="16"/>
-                      </w:rPr>
-                    </w:pPr>
-                    <w:r>
-                      <w:rPr>
-                        <w:noProof/>
-                      </w:rPr>
-                      <w:object w:dxaOrig="765" w:dyaOrig="525" w14:anchorId="2094FED2">
-                        <v:shape id="_x0000_i1026" type="#_x0000_t75" alt="" style="width:38.25pt;height:26.25pt;mso-width-percent:0;mso-height-percent:0;mso-width-percent:0;mso-height-percent:0" filled="t">
-                          <v:fill color2="black"/>
-                          <v:imagedata r:id="rId4" o:title="" croptop="-22f" cropbottom="-22f" cropleft="-25f" cropright="-25f"/>
-                        </v:shape>
-                        <o:OLEObject Type="Embed" ProgID="Word.Picture.8" ShapeID="_x0000_i1026" DrawAspect="Content" ObjectID="_1751456064" r:id="rId5"/>
-                      </w:object>
-                    </w:r>
-                  </w:p>
-                  <w:p>
-                    <w:pPr>
-                      <w:pStyle w:val="Form6"/>
-                    </w:pPr>
-                    <w:r>
-                      <w:rPr>
-                        <w:rFonts w:ascii="Times New Roman" w:hAnsi="Times New Roman"/>
-                        <w:sz w:val="16"/>
-                        <w:szCs w:val="16"/>
-                      </w:rPr>
-                      <w:t>N° 11196*03</w:t>
-                    </w:r>
-                  </w:p>
-                  <w:p>
-                    <w:pPr>
-                      <w:pStyle w:val="Form6"/>
-                      <w:rPr>
-                        <w:rFonts w:ascii="Times New Roman" w:hAnsi="Times New Roman"/>
-                        <w:sz w:val="16"/>
-                        <w:szCs w:val="16"/>
-                      </w:rPr>
-                    </w:pPr>
-                  </w:p>
-                </w:txbxContent>
-              </v:textbox>
-              <w10:wrap anchorx="page" anchory="page"/>
-            </v:shape>
-          </w:pict>
-        </mc:Fallback>
-      </mc:AlternateContent>
-    </w:r>
-    <w:r>
-      <w:rPr>
-        <w:noProof/>
-      </w:rPr>
       <mc:AlternateContent>
         <mc:Choice Requires="wpg">
           <w:drawing>
-            <wp:anchor distT="0" distB="0" distL="0" distR="0" simplePos="0" relativeHeight="251661312" behindDoc="0" locked="0" layoutInCell="1" allowOverlap="1" wp14:anchorId="0664A23D" wp14:editId="6747E9C3">
+            <wp:anchor distT="0" distB="0" distL="0" distR="0" simplePos="0" relativeHeight="251661312" behindDoc="0" locked="0" layoutInCell="1" allowOverlap="1" wp14:anchorId="0664A23D" wp14:editId="3BF2A61D">
               <wp:simplePos x="0" y="0"/>
               <wp:positionH relativeFrom="page">
-                <wp:posOffset>6884035</wp:posOffset>
+                <wp:posOffset>6888480</wp:posOffset>
               </wp:positionH>
               <wp:positionV relativeFrom="page">
-                <wp:posOffset>196215</wp:posOffset>
+                <wp:posOffset>193040</wp:posOffset>
               </wp:positionV>
-              <wp:extent cx="271780" cy="180340"/>
+              <wp:extent cx="271780" cy="193040"/>
               <wp:effectExtent l="0" t="0" r="0" b="0"/>
               <wp:wrapNone/>
               <wp:docPr id="18" name="Group 14"/>
@@ -10941,7 +10293,7 @@
                     <wpg:grpSpPr bwMode="auto">
                       <a:xfrm>
                         <a:off x="0" y="0"/>
-                        <a:ext cx="271780" cy="180340"/>
+                        <a:ext cx="271780" cy="193040"/>
                         <a:chOff x="10800" y="432"/>
                         <a:chExt cx="428" cy="284"/>
                       </a:xfrm>
@@ -11055,13 +10407,6 @@
                               </w:rPr>
                               <w:t xml:space="preserve">  1</w:t>
                             </w:r>
-                            <w:r>
-                              <w:rPr>
-                                <w:kern w:val="1"/>
-                              </w:rPr>
-                              <w:tab/>
-                              <w:t>1- 1 -- 1 -</w:t>
-                            </w:r>
                           </w:p>
                         </w:txbxContent>
                       </wps:txbx>
@@ -11083,11 +10428,15 @@
         </mc:Choice>
         <mc:Fallback>
           <w:pict>
-            <v:group w14:anchorId="0664A23D" id="Group 14" o:spid="_x0000_s1031" style="position:absolute;left:0;text-align:left;margin-left:542.05pt;margin-top:15.45pt;width:21.4pt;height:14.2pt;z-index:251661312;mso-wrap-distance-left:0;mso-wrap-distance-right:0;mso-position-horizontal-relative:page;mso-position-vertical-relative:page" coordorigin="10800,432" coordsize="428,284" o:gfxdata="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">
-              <v:roundrect id="AutoShape 15" o:spid="_x0000_s1032" style="position:absolute;left:10807;top:439;width:420;height:276;visibility:visible;mso-wrap-style:none;v-text-anchor:middle" arcsize="10923f" o:gfxdata="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" filled="f" stroked="f" strokecolor="#3465a4">
+            <v:group w14:anchorId="0664A23D" id="Group 14" o:spid="_x0000_s1030" style="position:absolute;left:0;text-align:left;margin-left:542.4pt;margin-top:15.2pt;width:21.4pt;height:15.2pt;z-index:251661312;mso-wrap-distance-left:0;mso-wrap-distance-right:0;mso-position-horizontal-relative:page;mso-position-vertical-relative:page" coordorigin="10800,432" coordsize="428,284" o:gfxdata="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">
+              <v:roundrect id="AutoShape 15" o:spid="_x0000_s1031" style="position:absolute;left:10807;top:439;width:420;height:276;visibility:visible;mso-wrap-style:none;v-text-anchor:middle" arcsize="10923f" o:gfxdata="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" filled="f" stroked="f" strokecolor="#3465a4">
                 <v:path arrowok="t"/>
               </v:roundrect>
-              <v:shape id="Text Box 16" o:spid="_x0000_s1033" type="#_x0000_t202" style="position:absolute;left:10800;top:432;width:420;height:276;visibility:visible;mso-wrap-style:square;v-text-anchor:middle" o:gfxdata="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" filled="f" stroked="f" strokecolor="#3465a4">
+              <v:shapetype id="_x0000_t202" coordsize="21600,21600" o:spt="202" path="m,l,21600r21600,l21600,xe">
+                <v:stroke joinstyle="miter"/>
+                <v:path gradientshapeok="t" o:connecttype="rect"/>
+              </v:shapetype>
+              <v:shape id="Text Box 16" o:spid="_x0000_s1032" type="#_x0000_t202" style="position:absolute;left:10800;top:432;width:420;height:276;visibility:visible;mso-wrap-style:square;v-text-anchor:middle" o:gfxdata="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" filled="f" stroked="f" strokecolor="#3465a4">
                 <v:stroke joinstyle="round"/>
                 <v:path arrowok="t"/>
                 <v:textbox inset=".35mm,.35mm,.35mm,.35mm">
@@ -11107,19 +10456,261 @@
                         </w:rPr>
                         <w:t xml:space="preserve">  1</w:t>
                       </w:r>
-                      <w:r>
-                        <w:rPr>
-                          <w:kern w:val="1"/>
-                        </w:rPr>
-                        <w:tab/>
-                        <w:t>1- 1 -- 1 -</w:t>
-                      </w:r>
                     </w:p>
                   </w:txbxContent>
                 </v:textbox>
               </v:shape>
               <w10:wrap anchorx="page" anchory="page"/>
             </v:group>
+          </w:pict>
+        </mc:Fallback>
+      </mc:AlternateContent>
+    </w:r>
+    <w:r>
+      <w:rPr>
+        <w:noProof/>
+      </w:rPr>
+      <w:pict w14:anchorId="7214E35D">
+        <v:shapetype id="_x0000_t136" coordsize="21600,21600" o:spt="136" adj="10800" path="m@7,l@8,m@5,21600l@6,21600e">
+          <v:formulas>
+            <v:f eqn="sum #0 0 10800"/>
+            <v:f eqn="prod #0 2 1"/>
+            <v:f eqn="sum 21600 0 @1"/>
+            <v:f eqn="sum 0 0 @2"/>
+            <v:f eqn="sum 21600 0 @3"/>
+            <v:f eqn="if @0 @3 0"/>
+            <v:f eqn="if @0 21600 @1"/>
+            <v:f eqn="if @0 0 @2"/>
+            <v:f eqn="if @0 @4 21600"/>
+            <v:f eqn="mid @5 @6"/>
+            <v:f eqn="mid @8 @5"/>
+            <v:f eqn="mid @7 @8"/>
+            <v:f eqn="mid @6 @7"/>
+            <v:f eqn="sum @6 0 @5"/>
+          </v:formulas>
+          <v:path textpathok="t" o:connecttype="custom" o:connectlocs="@9,0;@10,10800;@11,21600;@12,10800" o:connectangles="270,180,90,0"/>
+          <v:textpath on="t" fitshape="t"/>
+          <v:handles>
+            <v:h position="#0,bottomRight" xrange="6629,14971"/>
+          </v:handles>
+          <o:lock v:ext="edit" text="t" shapetype="t"/>
+        </v:shapetype>
+        <v:shape id="PowerPlusWaterMarkObject1357468906" o:spid="_x0000_s1025" type="#_x0000_t136" alt="" style="position:absolute;left:0;text-align:left;margin-left:0;margin-top:0;width:559.4pt;height:23.8pt;rotation:315;z-index:-251646976;mso-wrap-edited:f;mso-width-percent:0;mso-height-percent:0;mso-position-horizontal:center;mso-position-horizontal-relative:margin;mso-position-vertical:center;mso-position-vertical-relative:margin;mso-width-percent:0;mso-height-percent:0" o:allowincell="f" fillcolor="#7f7f7f [1612]" stroked="f">
+          <v:textpath style="font-family:&quot;Times New Roman&quot;;font-size:1pt" string="{{ convention.display_not_validated_status() }}"/>
+          <w10:wrap anchorx="margin" anchory="margin"/>
+        </v:shape>
+      </w:pict>
+    </w:r>
+    <w:r>
+      <w:rPr>
+        <w:noProof/>
+      </w:rPr>
+      <mc:AlternateContent>
+        <mc:Choice Requires="wps">
+          <w:drawing>
+            <wp:anchor distT="0" distB="0" distL="114935" distR="114935" simplePos="0" relativeHeight="251663360" behindDoc="0" locked="0" layoutInCell="1" allowOverlap="1" wp14:anchorId="20DB70F0" wp14:editId="4ED8B79C">
+              <wp:simplePos x="0" y="0"/>
+              <wp:positionH relativeFrom="page">
+                <wp:posOffset>474345</wp:posOffset>
+              </wp:positionH>
+              <wp:positionV relativeFrom="page">
+                <wp:posOffset>269028</wp:posOffset>
+              </wp:positionV>
+              <wp:extent cx="996950" cy="631190"/>
+              <wp:effectExtent l="0" t="0" r="0" b="0"/>
+              <wp:wrapNone/>
+              <wp:docPr id="17" name="Text Box 17"/>
+              <wp:cNvGraphicFramePr>
+                <a:graphicFrameLocks xmlns:a="http://schemas.openxmlformats.org/drawingml/2006/main"/>
+              </wp:cNvGraphicFramePr>
+              <a:graphic xmlns:a="http://schemas.openxmlformats.org/drawingml/2006/main">
+                <a:graphicData uri="http://schemas.microsoft.com/office/word/2010/wordprocessingShape">
+                  <wps:wsp>
+                    <wps:cNvSpPr txBox="1">
+                      <a:spLocks/>
+                    </wps:cNvSpPr>
+                    <wps:spPr bwMode="auto">
+                      <a:xfrm>
+                        <a:off x="0" y="0"/>
+                        <a:ext cx="996950" cy="631190"/>
+                      </a:xfrm>
+                      <a:prstGeom prst="rect">
+                        <a:avLst/>
+                      </a:prstGeom>
+                      <a:solidFill>
+                        <a:srgbClr val="FFFFFF">
+                          <a:alpha val="0"/>
+                        </a:srgbClr>
+                      </a:solidFill>
+                      <a:ln>
+                        <a:noFill/>
+                      </a:ln>
+                      <a:extLst>
+                        <a:ext uri="{91240B29-F687-4F45-9708-019B960494DF}">
+                          <a14:hiddenLine xmlns:a14="http://schemas.microsoft.com/office/drawing/2010/main" w="9525">
+                            <a:solidFill>
+                              <a:srgbClr val="000000"/>
+                            </a:solidFill>
+                            <a:miter lim="800000"/>
+                            <a:headEnd/>
+                            <a:tailEnd/>
+                          </a14:hiddenLine>
+                        </a:ext>
+                      </a:extLst>
+                    </wps:spPr>
+                    <wps:txbx>
+                      <w:txbxContent>
+                        <w:p>
+                          <w:pPr>
+                            <w:jc w:val="center"/>
+                            <w:rPr>
+                              <w:sz w:val="16"/>
+                            </w:rPr>
+                          </w:pPr>
+                        </w:p>
+                        <w:p>
+                          <w:pPr>
+                            <w:pStyle w:val="Cerfa"/>
+                            <w:rPr>
+                              <w:sz w:val="16"/>
+                              <w:szCs w:val="16"/>
+                            </w:rPr>
+                          </w:pPr>
+                          <w:r>
+                            <w:rPr>
+                              <w:noProof/>
+                            </w:rPr>
+                            <w:object w:dxaOrig="765" w:dyaOrig="525" w14:anchorId="2094FED2">
+                              <v:shapetype id="_x0000_t75" coordsize="21600,21600" o:spt="75" o:preferrelative="t" path="m@4@5l@4@11@9@11@9@5xe" filled="f" stroked="f">
+                                <v:stroke joinstyle="miter"/>
+                                <v:formulas>
+                                  <v:f eqn="if lineDrawn pixelLineWidth 0"/>
+                                  <v:f eqn="sum @0 1 0"/>
+                                  <v:f eqn="sum 0 0 @1"/>
+                                  <v:f eqn="prod @2 1 2"/>
+                                  <v:f eqn="prod @3 21600 pixelWidth"/>
+                                  <v:f eqn="prod @3 21600 pixelHeight"/>
+                                  <v:f eqn="sum @0 0 1"/>
+                                  <v:f eqn="prod @6 1 2"/>
+                                  <v:f eqn="prod @7 21600 pixelWidth"/>
+                                  <v:f eqn="sum @8 21600 0"/>
+                                  <v:f eqn="prod @7 21600 pixelHeight"/>
+                                  <v:f eqn="sum @10 21600 0"/>
+                                </v:formulas>
+                                <v:path o:extrusionok="f" gradientshapeok="t" o:connecttype="rect"/>
+                                <o:lock v:ext="edit" aspectratio="t"/>
+                              </v:shapetype>
+                              <v:shape id="_x0000_i1025" type="#_x0000_t75" alt="" style="width:38.4pt;height:26.4pt;mso-width-percent:0;mso-height-percent:0;mso-width-percent:0;mso-height-percent:0" filled="t">
+                                <v:fill color2="black"/>
+                                <v:imagedata r:id="rId2" o:title="" croptop="-22f" cropbottom="-22f" cropleft="-25f" cropright="-25f"/>
+                              </v:shape>
+                              <o:OLEObject Type="Embed" ProgID="Word.Picture.8" ShapeID="_x0000_i1025" DrawAspect="Content" ObjectID="_1770128463" r:id="rId3"/>
+                            </w:object>
+                          </w:r>
+                        </w:p>
+                        <w:p>
+                          <w:pPr>
+                            <w:pStyle w:val="Form6"/>
+                          </w:pPr>
+                          <w:r>
+                            <w:rPr>
+                              <w:rFonts w:ascii="Times New Roman" w:hAnsi="Times New Roman"/>
+                              <w:sz w:val="16"/>
+                              <w:szCs w:val="16"/>
+                            </w:rPr>
+                            <w:t>N° 11196*03</w:t>
+                          </w:r>
+                        </w:p>
+                        <w:p>
+                          <w:pPr>
+                            <w:pStyle w:val="Form6"/>
+                            <w:rPr>
+                              <w:rFonts w:ascii="Times New Roman" w:hAnsi="Times New Roman"/>
+                              <w:sz w:val="16"/>
+                              <w:szCs w:val="16"/>
+                            </w:rPr>
+                          </w:pPr>
+                        </w:p>
+                      </w:txbxContent>
+                    </wps:txbx>
+                    <wps:bodyPr rot="0" vert="horz" wrap="square" lIns="5715" tIns="5715" rIns="5715" bIns="5715" anchor="t" anchorCtr="0" upright="1">
+                      <a:noAutofit/>
+                    </wps:bodyPr>
+                  </wps:wsp>
+                </a:graphicData>
+              </a:graphic>
+              <wp14:sizeRelH relativeFrom="page">
+                <wp14:pctWidth>0</wp14:pctWidth>
+              </wp14:sizeRelH>
+              <wp14:sizeRelV relativeFrom="page">
+                <wp14:pctHeight>0</wp14:pctHeight>
+              </wp14:sizeRelV>
+            </wp:anchor>
+          </w:drawing>
+        </mc:Choice>
+        <mc:Fallback>
+          <w:pict>
+            <v:shape w14:anchorId="20DB70F0" id="Text Box 17" o:spid="_x0000_s1033" type="#_x0000_t202" style="position:absolute;left:0;text-align:left;margin-left:37.35pt;margin-top:21.2pt;width:78.5pt;height:49.7pt;z-index:251663360;visibility:visible;mso-wrap-style:square;mso-width-percent:0;mso-height-percent:0;mso-wrap-distance-left:9.05pt;mso-wrap-distance-top:0;mso-wrap-distance-right:9.05pt;mso-wrap-distance-bottom:0;mso-position-horizontal:absolute;mso-position-horizontal-relative:page;mso-position-vertical:absolute;mso-position-vertical-relative:page;mso-width-percent:0;mso-height-percent:0;mso-width-relative:page;mso-height-relative:page;v-text-anchor:top" o:gfxdata="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" stroked="f">
+              <v:fill opacity="0"/>
+              <v:path arrowok="t"/>
+              <v:textbox inset=".45pt,.45pt,.45pt,.45pt">
+                <w:txbxContent>
+                  <w:p>
+                    <w:pPr>
+                      <w:jc w:val="center"/>
+                      <w:rPr>
+                        <w:sz w:val="16"/>
+                      </w:rPr>
+                    </w:pPr>
+                  </w:p>
+                  <w:p>
+                    <w:pPr>
+                      <w:pStyle w:val="Cerfa"/>
+                      <w:rPr>
+                        <w:sz w:val="16"/>
+                        <w:szCs w:val="16"/>
+                      </w:rPr>
+                    </w:pPr>
+                    <w:r>
+                      <w:rPr>
+                        <w:noProof/>
+                      </w:rPr>
+                      <w:object w:dxaOrig="765" w:dyaOrig="525" w14:anchorId="2094FED2">
+                        <v:shape id="_x0000_i1025" type="#_x0000_t75" alt="" style="width:38.4pt;height:26.4pt;mso-width-percent:0;mso-height-percent:0;mso-width-percent:0;mso-height-percent:0" filled="t">
+                          <v:fill color2="black"/>
+                          <v:imagedata r:id="rId2" o:title="" croptop="-22f" cropbottom="-22f" cropleft="-25f" cropright="-25f"/>
+                        </v:shape>
+                        <o:OLEObject Type="Embed" ProgID="Word.Picture.8" ShapeID="_x0000_i1025" DrawAspect="Content" ObjectID="_1770128463" r:id="rId4"/>
+                      </w:object>
+                    </w:r>
+                  </w:p>
+                  <w:p>
+                    <w:pPr>
+                      <w:pStyle w:val="Form6"/>
+                    </w:pPr>
+                    <w:r>
+                      <w:rPr>
+                        <w:rFonts w:ascii="Times New Roman" w:hAnsi="Times New Roman"/>
+                        <w:sz w:val="16"/>
+                        <w:szCs w:val="16"/>
+                      </w:rPr>
+                      <w:t>N° 11196*03</w:t>
+                    </w:r>
+                  </w:p>
+                  <w:p>
+                    <w:pPr>
+                      <w:pStyle w:val="Form6"/>
+                      <w:rPr>
+                        <w:rFonts w:ascii="Times New Roman" w:hAnsi="Times New Roman"/>
+                        <w:sz w:val="16"/>
+                        <w:szCs w:val="16"/>
+                      </w:rPr>
+                    </w:pPr>
+                  </w:p>
+                </w:txbxContent>
+              </v:textbox>
+              <w10:wrap anchorx="page" anchory="page"/>
+            </v:shape>
           </w:pict>
         </mc:Fallback>
       </mc:AlternateContent>
@@ -11224,7 +10815,7 @@
     <w:lvl w:ilvl="0">
       <w:start w:val="1"/>
       <w:numFmt w:val="none"/>
-      <w:pStyle w:val="Titre1"/>
+      <w:pStyle w:val="Heading1"/>
       <w:suff w:val="nothing"/>
       <w:lvlText w:val=""/>
       <w:lvlJc w:val="left"/>
@@ -11238,7 +10829,7 @@
     <w:lvl w:ilvl="1">
       <w:start w:val="1"/>
       <w:numFmt w:val="none"/>
-      <w:pStyle w:val="Titre2"/>
+      <w:pStyle w:val="Heading2"/>
       <w:suff w:val="nothing"/>
       <w:lvlText w:val=""/>
       <w:lvlJc w:val="left"/>
@@ -11252,7 +10843,7 @@
     <w:lvl w:ilvl="2">
       <w:start w:val="1"/>
       <w:numFmt w:val="none"/>
-      <w:pStyle w:val="Titre3"/>
+      <w:pStyle w:val="Heading3"/>
       <w:suff w:val="nothing"/>
       <w:lvlText w:val=""/>
       <w:lvlJc w:val="left"/>
@@ -11266,7 +10857,7 @@
     <w:lvl w:ilvl="3">
       <w:start w:val="1"/>
       <w:numFmt w:val="none"/>
-      <w:pStyle w:val="Titre4"/>
+      <w:pStyle w:val="Heading4"/>
       <w:suff w:val="nothing"/>
       <w:lvlText w:val=""/>
       <w:lvlJc w:val="left"/>
@@ -11280,7 +10871,7 @@
     <w:lvl w:ilvl="4">
       <w:start w:val="1"/>
       <w:numFmt w:val="none"/>
-      <w:pStyle w:val="Titre5"/>
+      <w:pStyle w:val="Heading5"/>
       <w:suff w:val="nothing"/>
       <w:lvlText w:val=""/>
       <w:lvlJc w:val="left"/>
@@ -11294,7 +10885,7 @@
     <w:lvl w:ilvl="5">
       <w:start w:val="1"/>
       <w:numFmt w:val="none"/>
-      <w:pStyle w:val="Titre6"/>
+      <w:pStyle w:val="Heading6"/>
       <w:suff w:val="nothing"/>
       <w:lvlText w:val=""/>
       <w:lvlJc w:val="left"/>
@@ -11308,7 +10899,7 @@
     <w:lvl w:ilvl="6">
       <w:start w:val="1"/>
       <w:numFmt w:val="none"/>
-      <w:pStyle w:val="Titre7"/>
+      <w:pStyle w:val="Heading7"/>
       <w:suff w:val="nothing"/>
       <w:lvlText w:val=""/>
       <w:lvlJc w:val="left"/>
@@ -12139,7 +11730,7 @@
       <w:szCs w:val="24"/>
     </w:rPr>
   </w:style>
-  <w:style w:type="paragraph" w:styleId="Titre1">
+  <w:style w:type="paragraph" w:styleId="Heading1">
     <w:name w:val="heading 1"/>
     <w:basedOn w:val="Normal"/>
     <w:next w:val="Normal"/>
@@ -12172,7 +11763,7 @@
       <w:lang w:eastAsia="zh-CN"/>
     </w:rPr>
   </w:style>
-  <w:style w:type="paragraph" w:styleId="Titre2">
+  <w:style w:type="paragraph" w:styleId="Heading2">
     <w:name w:val="heading 2"/>
     <w:basedOn w:val="Normal"/>
     <w:next w:val="Normal"/>
@@ -12199,9 +11790,9 @@
       <w:lang w:eastAsia="zh-CN"/>
     </w:rPr>
   </w:style>
-  <w:style w:type="paragraph" w:styleId="Titre3">
+  <w:style w:type="paragraph" w:styleId="Heading3">
     <w:name w:val="heading 3"/>
-    <w:basedOn w:val="Titre2"/>
+    <w:basedOn w:val="Heading2"/>
     <w:next w:val="Normal"/>
     <w:qFormat/>
     <w:pPr>
@@ -12214,7 +11805,7 @@
       <w:color w:val="800080"/>
     </w:rPr>
   </w:style>
-  <w:style w:type="paragraph" w:styleId="Titre4">
+  <w:style w:type="paragraph" w:styleId="Heading4">
     <w:name w:val="heading 4"/>
     <w:basedOn w:val="Normal"/>
     <w:next w:val="Normal"/>
@@ -12238,7 +11829,7 @@
       <w:lang w:eastAsia="zh-CN"/>
     </w:rPr>
   </w:style>
-  <w:style w:type="paragraph" w:styleId="Titre5">
+  <w:style w:type="paragraph" w:styleId="Heading5">
     <w:name w:val="heading 5"/>
     <w:basedOn w:val="Normal"/>
     <w:next w:val="Normal"/>
@@ -12262,7 +11853,7 @@
       <w:lang w:eastAsia="zh-CN"/>
     </w:rPr>
   </w:style>
-  <w:style w:type="paragraph" w:styleId="Titre6">
+  <w:style w:type="paragraph" w:styleId="Heading6">
     <w:name w:val="heading 6"/>
     <w:basedOn w:val="Normal"/>
     <w:next w:val="Normal"/>
@@ -12287,7 +11878,7 @@
       <w:lang w:eastAsia="zh-CN"/>
     </w:rPr>
   </w:style>
-  <w:style w:type="paragraph" w:styleId="Titre7">
+  <w:style w:type="paragraph" w:styleId="Heading7">
     <w:name w:val="heading 7"/>
     <w:basedOn w:val="Normal"/>
     <w:next w:val="Normal"/>
@@ -12313,13 +11904,13 @@
       <w:lang w:eastAsia="zh-CN"/>
     </w:rPr>
   </w:style>
-  <w:style w:type="character" w:default="1" w:styleId="Policepardfaut">
+  <w:style w:type="character" w:default="1" w:styleId="DefaultParagraphFont">
     <w:name w:val="Default Paragraph Font"/>
     <w:uiPriority w:val="1"/>
     <w:semiHidden/>
     <w:unhideWhenUsed/>
   </w:style>
-  <w:style w:type="table" w:default="1" w:styleId="TableauNormal">
+  <w:style w:type="table" w:default="1" w:styleId="TableNormal">
     <w:name w:val="Normal Table"/>
     <w:uiPriority w:val="99"/>
     <w:semiHidden/>
@@ -12334,7 +11925,7 @@
       </w:tblCellMar>
     </w:tblPr>
   </w:style>
-  <w:style w:type="numbering" w:default="1" w:styleId="Aucuneliste">
+  <w:style w:type="numbering" w:default="1" w:styleId="NoList">
     <w:name w:val="No List"/>
     <w:uiPriority w:val="99"/>
     <w:semiHidden/>
@@ -12550,7 +12141,7 @@
   <w:style w:type="character" w:customStyle="1" w:styleId="WW-Policepardfaut">
     <w:name w:val="WW-Police par défaut"/>
   </w:style>
-  <w:style w:type="character" w:styleId="Numrodepage">
+  <w:style w:type="character" w:styleId="PageNumber">
     <w:name w:val="page number"/>
     <w:basedOn w:val="WW-Policepardfaut"/>
   </w:style>
@@ -12612,10 +12203,10 @@
   <w:style w:type="character" w:customStyle="1" w:styleId="Policepardfaut1">
     <w:name w:val="Police par défaut1"/>
   </w:style>
-  <w:style w:type="paragraph" w:customStyle="1" w:styleId="Titre20">
+  <w:style w:type="paragraph" w:customStyle="1" w:styleId="Titre2">
     <w:name w:val="Titre2"/>
     <w:basedOn w:val="Normal"/>
-    <w:next w:val="Corpsdetexte"/>
+    <w:next w:val="BodyText"/>
     <w:pPr>
       <w:keepNext/>
       <w:suppressAutoHyphens/>
@@ -12632,7 +12223,7 @@
       <w:lang w:eastAsia="zh-CN"/>
     </w:rPr>
   </w:style>
-  <w:style w:type="paragraph" w:styleId="Corpsdetexte">
+  <w:style w:type="paragraph" w:styleId="BodyText">
     <w:name w:val="Body Text"/>
     <w:basedOn w:val="Normal"/>
     <w:pPr>
@@ -12648,14 +12239,14 @@
       <w:lang w:eastAsia="zh-CN"/>
     </w:rPr>
   </w:style>
-  <w:style w:type="paragraph" w:styleId="Liste">
+  <w:style w:type="paragraph" w:styleId="List">
     <w:name w:val="List"/>
-    <w:basedOn w:val="Corpsdetexte"/>
+    <w:basedOn w:val="BodyText"/>
     <w:rPr>
       <w:rFonts w:cs="Tahoma"/>
     </w:rPr>
   </w:style>
-  <w:style w:type="paragraph" w:styleId="Lgende">
+  <w:style w:type="paragraph" w:styleId="Caption">
     <w:name w:val="caption"/>
     <w:basedOn w:val="Normal"/>
     <w:qFormat/>
@@ -12709,7 +12300,7 @@
   <w:style w:type="paragraph" w:customStyle="1" w:styleId="WW-Titre">
     <w:name w:val="WW-Titre"/>
     <w:basedOn w:val="Normal"/>
-    <w:next w:val="Corpsdetexte"/>
+    <w:next w:val="BodyText"/>
     <w:pPr>
       <w:keepNext/>
       <w:suppressAutoHyphens/>
@@ -12726,10 +12317,10 @@
       <w:lang w:eastAsia="zh-CN"/>
     </w:rPr>
   </w:style>
-  <w:style w:type="paragraph" w:styleId="Sous-titre">
+  <w:style w:type="paragraph" w:styleId="Subtitle">
     <w:name w:val="Subtitle"/>
-    <w:basedOn w:val="Titre20"/>
-    <w:next w:val="Corpsdetexte"/>
+    <w:basedOn w:val="Titre2"/>
+    <w:next w:val="BodyText"/>
     <w:qFormat/>
     <w:pPr>
       <w:jc w:val="center"/>
@@ -12756,7 +12347,7 @@
       <w:lang w:eastAsia="zh-CN"/>
     </w:rPr>
   </w:style>
-  <w:style w:type="paragraph" w:styleId="En-tte">
+  <w:style w:type="paragraph" w:styleId="Header">
     <w:name w:val="header"/>
     <w:basedOn w:val="Normal"/>
     <w:pPr>
@@ -12775,7 +12366,7 @@
       <w:lang w:eastAsia="zh-CN"/>
     </w:rPr>
   </w:style>
-  <w:style w:type="paragraph" w:styleId="Pieddepage">
+  <w:style w:type="paragraph" w:styleId="Footer">
     <w:name w:val="footer"/>
     <w:basedOn w:val="Normal"/>
     <w:pPr>
@@ -12890,7 +12481,7 @@
       <w:lang w:eastAsia="zh-CN"/>
     </w:rPr>
   </w:style>
-  <w:style w:type="paragraph" w:styleId="Notedebasdepage">
+  <w:style w:type="paragraph" w:styleId="FootnoteText">
     <w:name w:val="footnote text"/>
     <w:basedOn w:val="Normal"/>
     <w:pPr>
@@ -13060,7 +12651,7 @@
   </w:style>
   <w:style w:type="paragraph" w:customStyle="1" w:styleId="Contenudetableau">
     <w:name w:val="Contenu de tableau"/>
-    <w:basedOn w:val="Corpsdetexte"/>
+    <w:basedOn w:val="BodyText"/>
     <w:pPr>
       <w:suppressLineNumbers/>
     </w:pPr>
@@ -13143,7 +12734,7 @@
       <w:iCs/>
     </w:rPr>
   </w:style>
-  <w:style w:type="paragraph" w:customStyle="1" w:styleId="TITRE40">
+  <w:style w:type="paragraph" w:customStyle="1" w:styleId="TITRE4">
     <w:name w:val="TITRE4"/>
     <w:basedOn w:val="Normal"/>
     <w:pPr>
@@ -13160,7 +12751,7 @@
       <w:lang w:eastAsia="zh-CN"/>
     </w:rPr>
   </w:style>
-  <w:style w:type="paragraph" w:customStyle="1" w:styleId="TITRE50">
+  <w:style w:type="paragraph" w:customStyle="1" w:styleId="TITRE5">
     <w:name w:val="TITRE5"/>
     <w:basedOn w:val="Normal"/>
     <w:pPr>
@@ -13212,12 +12803,12 @@
   </w:style>
   <w:style w:type="paragraph" w:customStyle="1" w:styleId="Contenuducadre">
     <w:name w:val="Contenu du cadre"/>
-    <w:basedOn w:val="Corpsdetexte"/>
+    <w:basedOn w:val="BodyText"/>
   </w:style>
-  <w:style w:type="paragraph" w:customStyle="1" w:styleId="Titre10">
+  <w:style w:type="paragraph" w:customStyle="1" w:styleId="Titre1">
     <w:name w:val="Titre1"/>
     <w:basedOn w:val="Normal"/>
-    <w:next w:val="Corpsdetexte"/>
+    <w:next w:val="BodyText"/>
     <w:pPr>
       <w:keepNext/>
       <w:suppressAutoHyphens/>
@@ -13300,9 +12891,9 @@
       <w:lang w:eastAsia="zh-CN"/>
     </w:rPr>
   </w:style>
-  <w:style w:type="table" w:styleId="Grilledutableau">
+  <w:style w:type="table" w:styleId="TableGrid">
     <w:name w:val="Table Grid"/>
-    <w:basedOn w:val="TableauNormal"/>
+    <w:basedOn w:val="TableNormal"/>
     <w:uiPriority w:val="59"/>
     <w:rsid w:val="00ED0284"/>
     <w:tblPr>
@@ -13316,7 +12907,7 @@
       </w:tblBorders>
     </w:tblPr>
   </w:style>
-  <w:style w:type="paragraph" w:styleId="Paragraphedeliste">
+  <w:style w:type="paragraph" w:styleId="ListParagraph">
     <w:name w:val="List Paragraph"/>
     <w:basedOn w:val="Normal"/>
     <w:uiPriority w:val="34"/>

</xml_diff>

<commit_message>
Update generated avenant document
</commit_message>
<xml_diff>
--- a/documents/Avenant-template.docx
+++ b/documents/Avenant-template.docx
@@ -1,6 +1,6 @@
 
 <file path=word/document.xml><?xml version="1.0" encoding="utf-8"?>
-<w:document xmlns:wpc="http://schemas.microsoft.com/office/word/2010/wordprocessingCanvas" xmlns:cx="http://schemas.microsoft.com/office/drawing/2014/chartex" xmlns:cx1="http://schemas.microsoft.com/office/drawing/2015/9/8/chartex" xmlns:cx2="http://schemas.microsoft.com/office/drawing/2015/10/21/chartex" xmlns:cx3="http://schemas.microsoft.com/office/drawing/2016/5/9/chartex" xmlns:cx4="http://schemas.microsoft.com/office/drawing/2016/5/10/chartex" xmlns:cx5="http://schemas.microsoft.com/office/drawing/2016/5/11/chartex" xmlns:cx6="http://schemas.microsoft.com/office/drawing/2016/5/12/chartex" xmlns:cx7="http://schemas.microsoft.com/office/drawing/2016/5/13/chartex" xmlns:cx8="http://schemas.microsoft.com/office/drawing/2016/5/14/chartex" xmlns:mc="http://schemas.openxmlformats.org/markup-compatibility/2006" xmlns:aink="http://schemas.microsoft.com/office/drawing/2016/ink" xmlns:am3d="http://schemas.microsoft.com/office/drawing/2017/model3d" xmlns:o="urn:schemas-microsoft-com:office:office" xmlns:oel="http://schemas.microsoft.com/office/2019/extlst" xmlns:r="http://schemas.openxmlformats.org/officeDocument/2006/relationships" xmlns:m="http://schemas.openxmlformats.org/officeDocument/2006/math" xmlns:v="urn:schemas-microsoft-com:vml" xmlns:wp14="http://schemas.microsoft.com/office/word/2010/wordprocessingDrawing" xmlns:wp="http://schemas.openxmlformats.org/drawingml/2006/wordprocessingDrawing" xmlns:w10="urn:schemas-microsoft-com:office:word" xmlns:w="http://schemas.openxmlformats.org/wordprocessingml/2006/main" xmlns:w14="http://schemas.microsoft.com/office/word/2010/wordml" xmlns:w15="http://schemas.microsoft.com/office/word/2012/wordml" xmlns:w16cex="http://schemas.microsoft.com/office/word/2018/wordml/cex" xmlns:w16cid="http://schemas.microsoft.com/office/word/2016/wordml/cid" xmlns:w16="http://schemas.microsoft.com/office/word/2018/wordml" xmlns:w16du="http://schemas.microsoft.com/office/word/2023/wordml/word16du" xmlns:w16sdtdh="http://schemas.microsoft.com/office/word/2020/wordml/sdtdatahash" xmlns:w16se="http://schemas.microsoft.com/office/word/2015/wordml/symex" xmlns:wpg="http://schemas.microsoft.com/office/word/2010/wordprocessingGroup" xmlns:wpi="http://schemas.microsoft.com/office/word/2010/wordprocessingInk" xmlns:wne="http://schemas.microsoft.com/office/word/2006/wordml" xmlns:wps="http://schemas.microsoft.com/office/word/2010/wordprocessingShape" mc:Ignorable="w14 w15 w16se w16cid w16 w16cex w16sdtdh w16du wp14">
+<w:document xmlns:wpc="http://schemas.microsoft.com/office/word/2010/wordprocessingCanvas" xmlns:cx="http://schemas.microsoft.com/office/drawing/2014/chartex" xmlns:cx1="http://schemas.microsoft.com/office/drawing/2015/9/8/chartex" xmlns:cx2="http://schemas.microsoft.com/office/drawing/2015/10/21/chartex" xmlns:cx3="http://schemas.microsoft.com/office/drawing/2016/5/9/chartex" xmlns:cx4="http://schemas.microsoft.com/office/drawing/2016/5/10/chartex" xmlns:cx5="http://schemas.microsoft.com/office/drawing/2016/5/11/chartex" xmlns:cx6="http://schemas.microsoft.com/office/drawing/2016/5/12/chartex" xmlns:cx7="http://schemas.microsoft.com/office/drawing/2016/5/13/chartex" xmlns:cx8="http://schemas.microsoft.com/office/drawing/2016/5/14/chartex" xmlns:mc="http://schemas.openxmlformats.org/markup-compatibility/2006" xmlns:aink="http://schemas.microsoft.com/office/drawing/2016/ink" xmlns:am3d="http://schemas.microsoft.com/office/drawing/2017/model3d" xmlns:o="urn:schemas-microsoft-com:office:office" xmlns:oel="http://schemas.microsoft.com/office/2019/extlst" xmlns:r="http://schemas.openxmlformats.org/officeDocument/2006/relationships" xmlns:m="http://schemas.openxmlformats.org/officeDocument/2006/math" xmlns:v="urn:schemas-microsoft-com:vml" xmlns:wp14="http://schemas.microsoft.com/office/word/2010/wordprocessingDrawing" xmlns:wp="http://schemas.openxmlformats.org/drawingml/2006/wordprocessingDrawing" xmlns:w10="urn:schemas-microsoft-com:office:word" xmlns:w="http://schemas.openxmlformats.org/wordprocessingml/2006/main" xmlns:w14="http://schemas.microsoft.com/office/word/2010/wordml" xmlns:w15="http://schemas.microsoft.com/office/word/2012/wordml" xmlns:w16cex="http://schemas.microsoft.com/office/word/2018/wordml/cex" xmlns:w16cid="http://schemas.microsoft.com/office/word/2016/wordml/cid" xmlns:w16="http://schemas.microsoft.com/office/word/2018/wordml" xmlns:w16du="http://schemas.microsoft.com/office/word/2023/wordml/word16du" xmlns:w16sdtdh="http://schemas.microsoft.com/office/word/2020/wordml/sdtdatahash" xmlns:w16sdtfl="http://schemas.microsoft.com/office/word/2024/wordml/sdtformatlock" xmlns:w16se="http://schemas.microsoft.com/office/word/2015/wordml/symex" xmlns:wpg="http://schemas.microsoft.com/office/word/2010/wordprocessingGroup" xmlns:wpi="http://schemas.microsoft.com/office/word/2010/wordprocessingInk" xmlns:wne="http://schemas.microsoft.com/office/word/2006/wordml" xmlns:wps="http://schemas.microsoft.com/office/word/2010/wordprocessingShape" mc:Ignorable="w14 w15 w16se w16cid w16 w16cex w16sdtdh w16sdtfl w16du wp14">
   <w:background w:color="FFFFFF"/>
   <w:body>
     <w:p>
@@ -2092,34 +2092,44 @@
       <w:pPr>
         <w:ind w:firstLine="708"/>
         <w:jc w:val="both"/>
-        <w:rPr>
-          <w:lang w:val="en-US"/>
-        </w:rPr>
       </w:pPr>
       <w:r>
         <w:rPr>
           <w:rFonts w:cs="TimesNewRomanPSMT"/>
           <w:sz w:val="16"/>
           <w:szCs w:val="16"/>
-          <w:lang w:val="en-US"/>
-        </w:rPr>
-        <w:t xml:space="preserve">{%- endif %} </w:t>
+        </w:rPr>
+        <w:t xml:space="preserve">{%- </w:t>
+      </w:r>
+      <w:proofErr w:type="spellStart"/>
+      <w:r>
+        <w:rPr>
+          <w:rFonts w:cs="TimesNewRomanPSMT"/>
+          <w:sz w:val="16"/>
+          <w:szCs w:val="16"/>
+        </w:rPr>
+        <w:t>endif</w:t>
+      </w:r>
+      <w:proofErr w:type="spellEnd"/>
+      <w:r>
+        <w:rPr>
+          <w:rFonts w:cs="TimesNewRomanPSMT"/>
+          <w:sz w:val="16"/>
+          <w:szCs w:val="16"/>
+        </w:rPr>
+        <w:t xml:space="preserve"> %} </w:t>
       </w:r>
     </w:p>
     <w:p>
       <w:pPr>
         <w:ind w:firstLine="708"/>
         <w:jc w:val="both"/>
-        <w:rPr>
-          <w:lang w:val="en-US"/>
-        </w:rPr>
       </w:pPr>
       <w:r>
         <w:rPr>
           <w:rFonts w:cs="TimesNewRomanPSMT"/>
           <w:sz w:val="16"/>
           <w:szCs w:val="16"/>
-          <w:lang w:val="en-US"/>
         </w:rPr>
         <w:t xml:space="preserve">{%- if </w:t>
       </w:r>
@@ -2130,7 +2140,6 @@
           <w:rFonts w:cs="TimesNewRomanPSMT"/>
           <w:sz w:val="16"/>
           <w:szCs w:val="16"/>
-          <w:lang w:val="en-US"/>
         </w:rPr>
         <w:t>lot.annexe</w:t>
       </w:r>
@@ -2140,7 +2149,6 @@
           <w:rFonts w:cs="TimesNewRomanPSMT"/>
           <w:sz w:val="16"/>
           <w:szCs w:val="16"/>
-          <w:lang w:val="en-US"/>
         </w:rPr>
         <w:t>_remises</w:t>
       </w:r>
@@ -2150,7 +2158,6 @@
           <w:rFonts w:cs="TimesNewRomanPSMT"/>
           <w:sz w:val="16"/>
           <w:szCs w:val="16"/>
-          <w:lang w:val="en-US"/>
         </w:rPr>
         <w:t xml:space="preserve"> %}</w:t>
       </w:r>
@@ -2159,9 +2166,6 @@
       <w:pPr>
         <w:ind w:firstLine="708"/>
         <w:jc w:val="both"/>
-        <w:rPr>
-          <w:lang w:val="en-US"/>
-        </w:rPr>
       </w:pPr>
       <w:r>
         <w:fldChar w:fldCharType="begin">
@@ -2181,7 +2185,6 @@
         <w:rPr>
           <w:sz w:val="16"/>
           <w:szCs w:val="16"/>
-          <w:lang w:val="en-US"/>
         </w:rPr>
         <w:instrText xml:space="preserve"> FORMCHECKBOX </w:instrText>
       </w:r>
@@ -2212,14 +2215,12 @@
           <w:rFonts w:cs="TimesNewRomanPSMT"/>
           <w:sz w:val="16"/>
           <w:szCs w:val="16"/>
-          <w:lang w:val="en-US"/>
         </w:rPr>
         <w:t xml:space="preserve"> </w:t>
       </w:r>
       <w:r>
         <w:rPr>
           <w:rFonts w:cs="TimesNewRomanPSMT"/>
-          <w:lang w:val="en-US"/>
         </w:rPr>
         <w:t>Remise</w:t>
       </w:r>
@@ -2228,34 +2229,44 @@
       <w:pPr>
         <w:ind w:firstLine="708"/>
         <w:jc w:val="both"/>
-        <w:rPr>
-          <w:lang w:val="en-US"/>
-        </w:rPr>
       </w:pPr>
       <w:r>
         <w:rPr>
           <w:rFonts w:cs="TimesNewRomanPSMT"/>
           <w:sz w:val="16"/>
           <w:szCs w:val="16"/>
-          <w:lang w:val="en-US"/>
-        </w:rPr>
-        <w:t xml:space="preserve">{%- endif %} </w:t>
+        </w:rPr>
+        <w:t xml:space="preserve">{%- </w:t>
+      </w:r>
+      <w:proofErr w:type="spellStart"/>
+      <w:r>
+        <w:rPr>
+          <w:rFonts w:cs="TimesNewRomanPSMT"/>
+          <w:sz w:val="16"/>
+          <w:szCs w:val="16"/>
+        </w:rPr>
+        <w:t>endif</w:t>
+      </w:r>
+      <w:proofErr w:type="spellEnd"/>
+      <w:r>
+        <w:rPr>
+          <w:rFonts w:cs="TimesNewRomanPSMT"/>
+          <w:sz w:val="16"/>
+          <w:szCs w:val="16"/>
+        </w:rPr>
+        <w:t xml:space="preserve"> %} </w:t>
       </w:r>
     </w:p>
     <w:p>
       <w:pPr>
         <w:ind w:firstLine="708"/>
         <w:jc w:val="both"/>
-        <w:rPr>
-          <w:lang w:val="en-US"/>
-        </w:rPr>
       </w:pPr>
       <w:r>
         <w:rPr>
           <w:rFonts w:cs="TimesNewRomanPSMT"/>
           <w:sz w:val="16"/>
           <w:szCs w:val="16"/>
-          <w:lang w:val="en-US"/>
         </w:rPr>
         <w:t xml:space="preserve">{%- if </w:t>
       </w:r>
@@ -2266,7 +2277,6 @@
           <w:rFonts w:cs="TimesNewRomanPSMT"/>
           <w:sz w:val="16"/>
           <w:szCs w:val="16"/>
-          <w:lang w:val="en-US"/>
         </w:rPr>
         <w:t>lot.annexe</w:t>
       </w:r>
@@ -2276,7 +2286,6 @@
           <w:rFonts w:cs="TimesNewRomanPSMT"/>
           <w:sz w:val="16"/>
           <w:szCs w:val="16"/>
-          <w:lang w:val="en-US"/>
         </w:rPr>
         <w:t>_ateliers</w:t>
       </w:r>
@@ -2286,7 +2295,6 @@
           <w:rFonts w:cs="TimesNewRomanPSMT"/>
           <w:sz w:val="16"/>
           <w:szCs w:val="16"/>
-          <w:lang w:val="en-US"/>
         </w:rPr>
         <w:t xml:space="preserve"> %}</w:t>
       </w:r>
@@ -2495,34 +2503,44 @@
       <w:pPr>
         <w:ind w:firstLine="708"/>
         <w:jc w:val="both"/>
-        <w:rPr>
-          <w:lang w:val="en-US"/>
-        </w:rPr>
       </w:pPr>
       <w:r>
         <w:rPr>
           <w:rFonts w:cs="TimesNewRomanPSMT"/>
           <w:sz w:val="16"/>
           <w:szCs w:val="16"/>
-          <w:lang w:val="en-US"/>
-        </w:rPr>
-        <w:t xml:space="preserve">{%- endif %} </w:t>
+        </w:rPr>
+        <w:t xml:space="preserve">{%- </w:t>
+      </w:r>
+      <w:proofErr w:type="spellStart"/>
+      <w:r>
+        <w:rPr>
+          <w:rFonts w:cs="TimesNewRomanPSMT"/>
+          <w:sz w:val="16"/>
+          <w:szCs w:val="16"/>
+        </w:rPr>
+        <w:t>endif</w:t>
+      </w:r>
+      <w:proofErr w:type="spellEnd"/>
+      <w:r>
+        <w:rPr>
+          <w:rFonts w:cs="TimesNewRomanPSMT"/>
+          <w:sz w:val="16"/>
+          <w:szCs w:val="16"/>
+        </w:rPr>
+        <w:t xml:space="preserve"> %} </w:t>
       </w:r>
     </w:p>
     <w:p>
       <w:pPr>
         <w:ind w:firstLine="708"/>
         <w:jc w:val="both"/>
-        <w:rPr>
-          <w:lang w:val="en-US"/>
-        </w:rPr>
       </w:pPr>
       <w:r>
         <w:rPr>
           <w:rFonts w:cs="TimesNewRomanPSMT"/>
           <w:sz w:val="16"/>
           <w:szCs w:val="16"/>
-          <w:lang w:val="en-US"/>
         </w:rPr>
         <w:t xml:space="preserve">{%- if </w:t>
       </w:r>
@@ -2533,7 +2551,6 @@
           <w:rFonts w:cs="TimesNewRomanPSMT"/>
           <w:sz w:val="16"/>
           <w:szCs w:val="16"/>
-          <w:lang w:val="en-US"/>
         </w:rPr>
         <w:t>lot.annexe</w:t>
       </w:r>
@@ -2543,7 +2560,6 @@
           <w:rFonts w:cs="TimesNewRomanPSMT"/>
           <w:sz w:val="16"/>
           <w:szCs w:val="16"/>
-          <w:lang w:val="en-US"/>
         </w:rPr>
         <w:t>_celliers</w:t>
       </w:r>
@@ -2553,7 +2569,6 @@
           <w:rFonts w:cs="TimesNewRomanPSMT"/>
           <w:sz w:val="16"/>
           <w:szCs w:val="16"/>
-          <w:lang w:val="en-US"/>
         </w:rPr>
         <w:t xml:space="preserve"> %}</w:t>
       </w:r>
@@ -2657,16 +2672,12 @@
       <w:pPr>
         <w:ind w:firstLine="708"/>
         <w:jc w:val="both"/>
-        <w:rPr>
-          <w:lang w:val="en-US"/>
-        </w:rPr>
       </w:pPr>
       <w:r>
         <w:rPr>
           <w:rFonts w:cs="TimesNewRomanPSMT"/>
           <w:sz w:val="16"/>
           <w:szCs w:val="16"/>
-          <w:lang w:val="en-US"/>
         </w:rPr>
         <w:t xml:space="preserve">{%- if </w:t>
       </w:r>
@@ -2677,7 +2688,6 @@
           <w:rFonts w:cs="TimesNewRomanPSMT"/>
           <w:sz w:val="16"/>
           <w:szCs w:val="16"/>
-          <w:lang w:val="en-US"/>
         </w:rPr>
         <w:t>lot.annexe</w:t>
       </w:r>
@@ -2687,7 +2697,6 @@
           <w:rFonts w:cs="TimesNewRomanPSMT"/>
           <w:sz w:val="16"/>
           <w:szCs w:val="16"/>
-          <w:lang w:val="en-US"/>
         </w:rPr>
         <w:t>_resserres</w:t>
       </w:r>
@@ -2697,7 +2706,6 @@
           <w:rFonts w:cs="TimesNewRomanPSMT"/>
           <w:sz w:val="16"/>
           <w:szCs w:val="16"/>
-          <w:lang w:val="en-US"/>
         </w:rPr>
         <w:t xml:space="preserve"> %}</w:t>
       </w:r>
@@ -2706,9 +2714,6 @@
       <w:pPr>
         <w:ind w:firstLine="708"/>
         <w:jc w:val="both"/>
-        <w:rPr>
-          <w:lang w:val="en-US"/>
-        </w:rPr>
       </w:pPr>
       <w:r>
         <w:fldChar w:fldCharType="begin">
@@ -2728,7 +2733,6 @@
         <w:rPr>
           <w:sz w:val="16"/>
           <w:szCs w:val="16"/>
-          <w:lang w:val="en-US"/>
         </w:rPr>
         <w:instrText xml:space="preserve"> FORMCHECKBOX </w:instrText>
       </w:r>
@@ -2759,52 +2763,58 @@
           <w:rFonts w:cs="TimesNewRomanPSMT"/>
           <w:sz w:val="16"/>
           <w:szCs w:val="16"/>
-          <w:lang w:val="en-US"/>
         </w:rPr>
         <w:t xml:space="preserve"> </w:t>
       </w:r>
-      <w:proofErr w:type="spellStart"/>
-      <w:r>
-        <w:rPr>
-          <w:rFonts w:cs="TimesNewRomanPSMT"/>
-          <w:lang w:val="en-US"/>
+      <w:r>
+        <w:rPr>
+          <w:rFonts w:cs="TimesNewRomanPSMT"/>
         </w:rPr>
         <w:t>Resserres</w:t>
       </w:r>
-      <w:proofErr w:type="spellEnd"/>
     </w:p>
     <w:p>
       <w:pPr>
         <w:ind w:firstLine="708"/>
         <w:jc w:val="both"/>
-        <w:rPr>
-          <w:lang w:val="en-US"/>
-        </w:rPr>
       </w:pPr>
       <w:r>
         <w:rPr>
           <w:rFonts w:cs="TimesNewRomanPSMT"/>
           <w:sz w:val="16"/>
           <w:szCs w:val="16"/>
-          <w:lang w:val="en-US"/>
-        </w:rPr>
-        <w:t xml:space="preserve">{%- endif %} </w:t>
+        </w:rPr>
+        <w:t xml:space="preserve">{%- </w:t>
+      </w:r>
+      <w:proofErr w:type="spellStart"/>
+      <w:r>
+        <w:rPr>
+          <w:rFonts w:cs="TimesNewRomanPSMT"/>
+          <w:sz w:val="16"/>
+          <w:szCs w:val="16"/>
+        </w:rPr>
+        <w:t>endif</w:t>
+      </w:r>
+      <w:proofErr w:type="spellEnd"/>
+      <w:r>
+        <w:rPr>
+          <w:rFonts w:cs="TimesNewRomanPSMT"/>
+          <w:sz w:val="16"/>
+          <w:szCs w:val="16"/>
+        </w:rPr>
+        <w:t xml:space="preserve"> %} </w:t>
       </w:r>
     </w:p>
     <w:p>
       <w:pPr>
         <w:ind w:firstLine="708"/>
         <w:jc w:val="both"/>
-        <w:rPr>
-          <w:lang w:val="en-US"/>
-        </w:rPr>
       </w:pPr>
       <w:r>
         <w:rPr>
           <w:rFonts w:cs="TimesNewRomanPSMT"/>
           <w:sz w:val="16"/>
           <w:szCs w:val="16"/>
-          <w:lang w:val="en-US"/>
         </w:rPr>
         <w:t xml:space="preserve">{%- if </w:t>
       </w:r>
@@ -2815,7 +2825,6 @@
           <w:rFonts w:cs="TimesNewRomanPSMT"/>
           <w:sz w:val="16"/>
           <w:szCs w:val="16"/>
-          <w:lang w:val="en-US"/>
         </w:rPr>
         <w:t>lot.annexe</w:t>
       </w:r>
@@ -2825,7 +2834,6 @@
           <w:rFonts w:cs="TimesNewRomanPSMT"/>
           <w:sz w:val="16"/>
           <w:szCs w:val="16"/>
-          <w:lang w:val="en-US"/>
         </w:rPr>
         <w:t>_combles</w:t>
       </w:r>
@@ -2835,7 +2843,6 @@
           <w:rFonts w:cs="TimesNewRomanPSMT"/>
           <w:sz w:val="16"/>
           <w:szCs w:val="16"/>
-          <w:lang w:val="en-US"/>
         </w:rPr>
         <w:t xml:space="preserve"> %}</w:t>
       </w:r>
@@ -2907,32 +2914,18 @@
       <w:pPr>
         <w:ind w:firstLine="708"/>
         <w:jc w:val="both"/>
+        <w:rPr>
+          <w:lang w:val="en-US"/>
+        </w:rPr>
       </w:pPr>
       <w:r>
         <w:rPr>
           <w:rFonts w:cs="TimesNewRomanPSMT"/>
           <w:sz w:val="16"/>
           <w:szCs w:val="16"/>
-        </w:rPr>
-        <w:t xml:space="preserve">{%- </w:t>
-      </w:r>
-      <w:proofErr w:type="spellStart"/>
-      <w:r>
-        <w:rPr>
-          <w:rFonts w:cs="TimesNewRomanPSMT"/>
-          <w:sz w:val="16"/>
-          <w:szCs w:val="16"/>
-        </w:rPr>
-        <w:t>endif</w:t>
-      </w:r>
-      <w:proofErr w:type="spellEnd"/>
-      <w:r>
-        <w:rPr>
-          <w:rFonts w:cs="TimesNewRomanPSMT"/>
-          <w:sz w:val="16"/>
-          <w:szCs w:val="16"/>
-        </w:rPr>
-        <w:t xml:space="preserve"> %} </w:t>
+          <w:lang w:val="en-US"/>
+        </w:rPr>
+        <w:t xml:space="preserve">{%- endif %} </w:t>
       </w:r>
     </w:p>
     <w:p>
@@ -3059,18 +3052,32 @@
       <w:pPr>
         <w:ind w:firstLine="708"/>
         <w:jc w:val="both"/>
-        <w:rPr>
-          <w:lang w:val="en-US"/>
-        </w:rPr>
       </w:pPr>
       <w:r>
         <w:rPr>
           <w:rFonts w:cs="TimesNewRomanPSMT"/>
           <w:sz w:val="16"/>
           <w:szCs w:val="16"/>
-          <w:lang w:val="en-US"/>
-        </w:rPr>
-        <w:t xml:space="preserve">{%- endif %} </w:t>
+        </w:rPr>
+        <w:t xml:space="preserve">{%- </w:t>
+      </w:r>
+      <w:proofErr w:type="spellStart"/>
+      <w:r>
+        <w:rPr>
+          <w:rFonts w:cs="TimesNewRomanPSMT"/>
+          <w:sz w:val="16"/>
+          <w:szCs w:val="16"/>
+        </w:rPr>
+        <w:t>endif</w:t>
+      </w:r>
+      <w:proofErr w:type="spellEnd"/>
+      <w:r>
+        <w:rPr>
+          <w:rFonts w:cs="TimesNewRomanPSMT"/>
+          <w:sz w:val="16"/>
+          <w:szCs w:val="16"/>
+        </w:rPr>
+        <w:t xml:space="preserve"> %} </w:t>
       </w:r>
     </w:p>
     <w:p>
@@ -3653,37 +3660,10 @@
                 <w:sz w:val="14"/>
                 <w:szCs w:val="14"/>
               </w:rPr>
-              <w:t>SURFACE UTILE / CORRIGÉE</w:t>
+              <w:t>SURFACE UTILE</w:t>
             </w:r>
           </w:p>
-          <w:p>
-            <w:r>
-              <w:rPr>
-                <w:rFonts w:cs="TimesNewRomanPSMT"/>
-                <w:sz w:val="14"/>
-                <w:szCs w:val="14"/>
-              </w:rPr>
-              <w:t>(</w:t>
-            </w:r>
-            <w:proofErr w:type="gramStart"/>
-            <w:r>
-              <w:rPr>
-                <w:rFonts w:cs="TimesNewRomanPSMT"/>
-                <w:sz w:val="14"/>
-                <w:szCs w:val="14"/>
-              </w:rPr>
-              <w:t>surface</w:t>
-            </w:r>
-            <w:proofErr w:type="gramEnd"/>
-            <w:r>
-              <w:rPr>
-                <w:rFonts w:cs="TimesNewRomanPSMT"/>
-                <w:sz w:val="14"/>
-                <w:szCs w:val="14"/>
-              </w:rPr>
-              <w:t xml:space="preserve"> habitable augmentée de 50% de la surface des annexes)</w:t>
-            </w:r>
-          </w:p>
+          <w:p/>
         </w:tc>
         <w:tc>
           <w:tcPr>
@@ -4592,12 +4572,16 @@
     <w:p>
       <w:pPr>
         <w:jc w:val="both"/>
-      </w:pPr>
-      <w:r>
         <w:rPr>
           <w:rFonts w:cs="TimesNewRomanPSMT"/>
           <w:sz w:val="20"/>
         </w:rPr>
+      </w:pPr>
+      <w:r>
+        <w:rPr>
+          <w:rFonts w:cs="TimesNewRomanPSMT"/>
+          <w:sz w:val="20"/>
+        </w:rPr>
         <w:t xml:space="preserve">{% </w:t>
       </w:r>
       <w:proofErr w:type="spellStart"/>
@@ -4624,8 +4608,2795 @@
       <w:r>
         <w:rPr>
           <w:rFonts w:cs="TimesNewRomanPSMT"/>
-        </w:rPr>
-        <w:lastRenderedPageBreak/>
+          <w:sz w:val="20"/>
+          <w:lang w:val="en-US"/>
+        </w:rPr>
+        <w:t xml:space="preserve">{% if </w:t>
+      </w:r>
+      <w:proofErr w:type="spellStart"/>
+      <w:r>
+        <w:rPr>
+          <w:rFonts w:cs="TimesNewRomanPSMT"/>
+          <w:sz w:val="20"/>
+          <w:lang w:val="en-US"/>
+        </w:rPr>
+        <w:t>logements</w:t>
+      </w:r>
+      <w:r>
+        <w:rPr>
+          <w:rFonts w:cs="TimesNewRomanPSMT"/>
+          <w:sz w:val="20"/>
+          <w:lang w:val="en-US"/>
+        </w:rPr>
+        <w:t>_sans_</w:t>
+      </w:r>
+      <w:proofErr w:type="gramStart"/>
+      <w:r>
+        <w:rPr>
+          <w:rFonts w:cs="TimesNewRomanPSMT"/>
+          <w:sz w:val="20"/>
+          <w:lang w:val="en-US"/>
+        </w:rPr>
+        <w:t>loyer</w:t>
+      </w:r>
+      <w:r>
+        <w:rPr>
+          <w:rFonts w:cs="TimesNewRomanPSMT"/>
+          <w:sz w:val="20"/>
+          <w:lang w:val="en-US"/>
+        </w:rPr>
+        <w:t>.count</w:t>
+      </w:r>
+      <w:proofErr w:type="spellEnd"/>
+      <w:proofErr w:type="gramEnd"/>
+      <w:r>
+        <w:rPr>
+          <w:rFonts w:cs="TimesNewRomanPSMT"/>
+          <w:sz w:val="20"/>
+          <w:lang w:val="en-US"/>
+        </w:rPr>
+        <w:t>() %}</w:t>
+      </w:r>
+    </w:p>
+    <w:p>
+      <w:pPr>
+        <w:jc w:val="both"/>
+        <w:rPr>
+          <w:rFonts w:cs="TimesNewRomanPSMT"/>
+          <w:sz w:val="20"/>
+          <w:lang w:val="en-US"/>
+        </w:rPr>
+      </w:pPr>
+    </w:p>
+    <w:tbl>
+      <w:tblPr>
+        <w:tblStyle w:val="Grilledutableau"/>
+        <w:tblW w:w="4815" w:type="dxa"/>
+        <w:tblLayout w:type="fixed"/>
+        <w:tblLook w:val="04A0" w:firstRow="1" w:lastRow="0" w:firstColumn="1" w:lastColumn="0" w:noHBand="0" w:noVBand="1"/>
+      </w:tblPr>
+      <w:tblGrid>
+        <w:gridCol w:w="1555"/>
+        <w:gridCol w:w="1135"/>
+        <w:gridCol w:w="849"/>
+        <w:gridCol w:w="1276"/>
+      </w:tblGrid>
+      <w:tr>
+        <w:tc>
+          <w:tcPr>
+            <w:tcW w:w="1555" w:type="dxa"/>
+            <w:vAlign w:val="center"/>
+          </w:tcPr>
+          <w:p>
+            <w:r>
+              <w:rPr>
+                <w:rFonts w:cs="TimesNewRomanPSMT"/>
+                <w:sz w:val="14"/>
+                <w:szCs w:val="14"/>
+              </w:rPr>
+              <w:lastRenderedPageBreak/>
+              <w:t>DÉSIGNATION</w:t>
+            </w:r>
+            <w:r>
+              <w:rPr>
+                <w:rFonts w:cs="TimesNewRomanPSMT"/>
+                <w:sz w:val="14"/>
+                <w:szCs w:val="14"/>
+              </w:rPr>
+              <w:br/>
+              <w:t>des logements</w:t>
+            </w:r>
+          </w:p>
+        </w:tc>
+        <w:tc>
+          <w:tcPr>
+            <w:tcW w:w="1135" w:type="dxa"/>
+            <w:vAlign w:val="center"/>
+          </w:tcPr>
+          <w:p>
+            <w:r>
+              <w:rPr>
+                <w:rFonts w:cs="TimesNewRomanPSMT"/>
+                <w:sz w:val="14"/>
+                <w:szCs w:val="14"/>
+              </w:rPr>
+              <w:t>SURFACE</w:t>
+            </w:r>
+          </w:p>
+          <w:p>
+            <w:r>
+              <w:rPr>
+                <w:rFonts w:cs="TimesNewRomanPSMT"/>
+                <w:sz w:val="14"/>
+                <w:szCs w:val="14"/>
+              </w:rPr>
+              <w:t>Habitable</w:t>
+            </w:r>
+          </w:p>
+          <w:p>
+            <w:r>
+              <w:rPr>
+                <w:rFonts w:cs="TimesNewRomanPSMT"/>
+                <w:sz w:val="14"/>
+                <w:szCs w:val="14"/>
+              </w:rPr>
+              <w:t>(</w:t>
+            </w:r>
+            <w:proofErr w:type="gramStart"/>
+            <w:r>
+              <w:rPr>
+                <w:rFonts w:cs="TimesNewRomanPSMT"/>
+                <w:sz w:val="14"/>
+                <w:szCs w:val="14"/>
+              </w:rPr>
+              <w:t>art.</w:t>
+            </w:r>
+            <w:proofErr w:type="gramEnd"/>
+            <w:r>
+              <w:rPr>
+                <w:rFonts w:cs="TimesNewRomanPSMT"/>
+                <w:sz w:val="14"/>
+                <w:szCs w:val="14"/>
+              </w:rPr>
+              <w:t xml:space="preserve"> R. 111-2)</w:t>
+            </w:r>
+          </w:p>
+        </w:tc>
+        <w:tc>
+          <w:tcPr>
+            <w:tcW w:w="849" w:type="dxa"/>
+            <w:vAlign w:val="center"/>
+          </w:tcPr>
+          <w:p>
+            <w:r>
+              <w:rPr>
+                <w:rFonts w:cs="TimesNewRomanPSMT"/>
+                <w:sz w:val="14"/>
+                <w:szCs w:val="14"/>
+              </w:rPr>
+              <w:t>SURFACE</w:t>
+            </w:r>
+          </w:p>
+          <w:p>
+            <w:proofErr w:type="gramStart"/>
+            <w:r>
+              <w:rPr>
+                <w:rFonts w:cs="TimesNewRomanPSMT"/>
+                <w:sz w:val="14"/>
+                <w:szCs w:val="14"/>
+              </w:rPr>
+              <w:t>réelle</w:t>
+            </w:r>
+            <w:proofErr w:type="gramEnd"/>
+            <w:r>
+              <w:rPr>
+                <w:rFonts w:cs="TimesNewRomanPSMT"/>
+                <w:sz w:val="14"/>
+                <w:szCs w:val="14"/>
+              </w:rPr>
+              <w:t xml:space="preserve"> des annexes</w:t>
+            </w:r>
+          </w:p>
+        </w:tc>
+        <w:tc>
+          <w:tcPr>
+            <w:tcW w:w="1276" w:type="dxa"/>
+            <w:vAlign w:val="center"/>
+          </w:tcPr>
+          <w:p>
+            <w:r>
+              <w:rPr>
+                <w:rFonts w:cs="TimesNewRomanPSMT"/>
+                <w:sz w:val="14"/>
+                <w:szCs w:val="14"/>
+              </w:rPr>
+              <w:t>SURFACE UTILE</w:t>
+            </w:r>
+          </w:p>
+        </w:tc>
+      </w:tr>
+      <w:tr>
+        <w:tc>
+          <w:tcPr>
+            <w:tcW w:w="1555" w:type="dxa"/>
+          </w:tcPr>
+          <w:p>
+            <w:pPr>
+              <w:jc w:val="both"/>
+            </w:pPr>
+            <w:r>
+              <w:rPr>
+                <w:rFonts w:cs="TimesNewRomanPSMT"/>
+                <w:sz w:val="14"/>
+                <w:szCs w:val="14"/>
+                <w:lang w:val="en-US"/>
+              </w:rPr>
+              <w:t>Col. 1</w:t>
+            </w:r>
+          </w:p>
+        </w:tc>
+        <w:tc>
+          <w:tcPr>
+            <w:tcW w:w="1135" w:type="dxa"/>
+          </w:tcPr>
+          <w:p>
+            <w:pPr>
+              <w:jc w:val="both"/>
+            </w:pPr>
+            <w:r>
+              <w:rPr>
+                <w:rFonts w:cs="TimesNewRomanPSMT"/>
+                <w:sz w:val="14"/>
+                <w:szCs w:val="14"/>
+                <w:lang w:val="en-US"/>
+              </w:rPr>
+              <w:t>Col. 2</w:t>
+            </w:r>
+          </w:p>
+        </w:tc>
+        <w:tc>
+          <w:tcPr>
+            <w:tcW w:w="849" w:type="dxa"/>
+          </w:tcPr>
+          <w:p>
+            <w:pPr>
+              <w:jc w:val="both"/>
+            </w:pPr>
+            <w:r>
+              <w:rPr>
+                <w:rFonts w:cs="TimesNewRomanPSMT"/>
+                <w:sz w:val="14"/>
+                <w:szCs w:val="14"/>
+                <w:lang w:val="en-US"/>
+              </w:rPr>
+              <w:t>Col. 3</w:t>
+            </w:r>
+          </w:p>
+        </w:tc>
+        <w:tc>
+          <w:tcPr>
+            <w:tcW w:w="1276" w:type="dxa"/>
+          </w:tcPr>
+          <w:p>
+            <w:pPr>
+              <w:jc w:val="both"/>
+            </w:pPr>
+            <w:r>
+              <w:rPr>
+                <w:rFonts w:cs="TimesNewRomanPSMT"/>
+                <w:sz w:val="14"/>
+                <w:szCs w:val="14"/>
+                <w:lang w:val="en-US"/>
+              </w:rPr>
+              <w:t>Col. 4</w:t>
+            </w:r>
+          </w:p>
+        </w:tc>
+      </w:tr>
+      <w:tr>
+        <w:tc>
+          <w:tcPr>
+            <w:tcW w:w="4815" w:type="dxa"/>
+            <w:gridSpan w:val="4"/>
+          </w:tcPr>
+          <w:p>
+            <w:pPr>
+              <w:jc w:val="both"/>
+              <w:rPr>
+                <w:lang w:val="en-US"/>
+              </w:rPr>
+            </w:pPr>
+            <w:r>
+              <w:rPr>
+                <w:rFonts w:cs="TimesNewRomanPSMT"/>
+                <w:sz w:val="16"/>
+                <w:szCs w:val="16"/>
+                <w:lang w:val="en-US"/>
+              </w:rPr>
+              <w:t xml:space="preserve">{%tr for l in </w:t>
+            </w:r>
+            <w:proofErr w:type="spellStart"/>
+            <w:r>
+              <w:rPr>
+                <w:rFonts w:cs="TimesNewRomanPSMT"/>
+                <w:sz w:val="16"/>
+                <w:szCs w:val="16"/>
+                <w:lang w:val="en-US"/>
+              </w:rPr>
+              <w:t>logements</w:t>
+            </w:r>
+            <w:r>
+              <w:rPr>
+                <w:rFonts w:cs="TimesNewRomanPSMT"/>
+                <w:sz w:val="16"/>
+                <w:szCs w:val="16"/>
+                <w:lang w:val="en-US"/>
+              </w:rPr>
+              <w:t>_sans_loyer</w:t>
+            </w:r>
+            <w:proofErr w:type="spellEnd"/>
+            <w:r>
+              <w:rPr>
+                <w:rFonts w:cs="TimesNewRomanPSMT"/>
+                <w:sz w:val="16"/>
+                <w:szCs w:val="16"/>
+                <w:lang w:val="en-US"/>
+              </w:rPr>
+              <w:t xml:space="preserve"> %}</w:t>
+            </w:r>
+          </w:p>
+        </w:tc>
+      </w:tr>
+      <w:tr>
+        <w:tc>
+          <w:tcPr>
+            <w:tcW w:w="1555" w:type="dxa"/>
+          </w:tcPr>
+          <w:p>
+            <w:pPr>
+              <w:jc w:val="both"/>
+            </w:pPr>
+            <w:r>
+              <w:rPr>
+                <w:rFonts w:cs="TimesNewRomanPSMT"/>
+                <w:sz w:val="16"/>
+                <w:szCs w:val="16"/>
+                <w:lang w:val="en-US"/>
+              </w:rPr>
+              <w:t>{{</w:t>
+            </w:r>
+            <w:proofErr w:type="spellStart"/>
+            <w:r>
+              <w:rPr>
+                <w:rFonts w:cs="TimesNewRomanPSMT"/>
+                <w:sz w:val="16"/>
+                <w:szCs w:val="16"/>
+                <w:lang w:val="en-US"/>
+              </w:rPr>
+              <w:t>l.d</w:t>
+            </w:r>
+            <w:proofErr w:type="spellEnd"/>
+            <w:r>
+              <w:rPr>
+                <w:rFonts w:cs="TimesNewRomanPSMT"/>
+                <w:sz w:val="16"/>
+                <w:szCs w:val="16"/>
+                <w:lang w:val="en-US"/>
+              </w:rPr>
+              <w:t>}}</w:t>
+            </w:r>
+          </w:p>
+        </w:tc>
+        <w:tc>
+          <w:tcPr>
+            <w:tcW w:w="1135" w:type="dxa"/>
+          </w:tcPr>
+          <w:p>
+            <w:pPr>
+              <w:jc w:val="both"/>
+            </w:pPr>
+            <w:r>
+              <w:rPr>
+                <w:rFonts w:cs="TimesNewRomanPSMT"/>
+                <w:sz w:val="16"/>
+                <w:szCs w:val="16"/>
+                <w:lang w:val="en-US"/>
+              </w:rPr>
+              <w:t>{{</w:t>
+            </w:r>
+            <w:proofErr w:type="spellStart"/>
+            <w:r>
+              <w:rPr>
+                <w:rFonts w:cs="TimesNewRomanPSMT"/>
+                <w:sz w:val="16"/>
+                <w:szCs w:val="16"/>
+                <w:lang w:val="en-US"/>
+              </w:rPr>
+              <w:t>l.sh|f</w:t>
+            </w:r>
+            <w:proofErr w:type="spellEnd"/>
+            <w:r>
+              <w:rPr>
+                <w:rFonts w:cs="TimesNewRomanPSMT"/>
+                <w:sz w:val="16"/>
+                <w:szCs w:val="16"/>
+                <w:lang w:val="en-US"/>
+              </w:rPr>
+              <w:t xml:space="preserve"> }}</w:t>
+            </w:r>
+          </w:p>
+        </w:tc>
+        <w:tc>
+          <w:tcPr>
+            <w:tcW w:w="849" w:type="dxa"/>
+          </w:tcPr>
+          <w:p>
+            <w:pPr>
+              <w:jc w:val="both"/>
+            </w:pPr>
+            <w:r>
+              <w:rPr>
+                <w:rFonts w:cs="TimesNewRomanPSMT"/>
+                <w:sz w:val="16"/>
+                <w:szCs w:val="16"/>
+                <w:lang w:val="en-US"/>
+              </w:rPr>
+              <w:t>{{</w:t>
+            </w:r>
+            <w:proofErr w:type="spellStart"/>
+            <w:r>
+              <w:rPr>
+                <w:rFonts w:cs="TimesNewRomanPSMT"/>
+                <w:sz w:val="16"/>
+                <w:szCs w:val="16"/>
+                <w:lang w:val="en-US"/>
+              </w:rPr>
+              <w:t>l.sa|f</w:t>
+            </w:r>
+            <w:proofErr w:type="spellEnd"/>
+            <w:r>
+              <w:rPr>
+                <w:rFonts w:cs="TimesNewRomanPSMT"/>
+                <w:sz w:val="16"/>
+                <w:szCs w:val="16"/>
+                <w:lang w:val="en-US"/>
+              </w:rPr>
+              <w:t xml:space="preserve"> }}</w:t>
+            </w:r>
+          </w:p>
+        </w:tc>
+        <w:tc>
+          <w:tcPr>
+            <w:tcW w:w="1276" w:type="dxa"/>
+          </w:tcPr>
+          <w:p>
+            <w:pPr>
+              <w:jc w:val="both"/>
+            </w:pPr>
+            <w:r>
+              <w:rPr>
+                <w:rFonts w:cs="TimesNewRomanPSMT"/>
+                <w:sz w:val="16"/>
+                <w:szCs w:val="16"/>
+                <w:lang w:val="en-US"/>
+              </w:rPr>
+              <w:t>{{</w:t>
+            </w:r>
+            <w:proofErr w:type="spellStart"/>
+            <w:r>
+              <w:rPr>
+                <w:rFonts w:cs="TimesNewRomanPSMT"/>
+                <w:sz w:val="16"/>
+                <w:szCs w:val="16"/>
+                <w:lang w:val="en-US"/>
+              </w:rPr>
+              <w:t>l.su|f</w:t>
+            </w:r>
+            <w:proofErr w:type="spellEnd"/>
+            <w:r>
+              <w:rPr>
+                <w:rFonts w:cs="TimesNewRomanPSMT"/>
+                <w:sz w:val="16"/>
+                <w:szCs w:val="16"/>
+                <w:lang w:val="en-US"/>
+              </w:rPr>
+              <w:t xml:space="preserve"> }}</w:t>
+            </w:r>
+          </w:p>
+        </w:tc>
+      </w:tr>
+      <w:tr>
+        <w:tc>
+          <w:tcPr>
+            <w:tcW w:w="4815" w:type="dxa"/>
+            <w:gridSpan w:val="4"/>
+          </w:tcPr>
+          <w:p>
+            <w:pPr>
+              <w:jc w:val="both"/>
+            </w:pPr>
+            <w:r>
+              <w:rPr>
+                <w:sz w:val="16"/>
+                <w:szCs w:val="16"/>
+                <w:lang w:val="en-US"/>
+              </w:rPr>
+              <w:t xml:space="preserve">{%tr </w:t>
+            </w:r>
+            <w:proofErr w:type="spellStart"/>
+            <w:r>
+              <w:rPr>
+                <w:sz w:val="16"/>
+                <w:szCs w:val="16"/>
+                <w:lang w:val="en-US"/>
+              </w:rPr>
+              <w:t>endfor</w:t>
+            </w:r>
+            <w:proofErr w:type="spellEnd"/>
+            <w:r>
+              <w:rPr>
+                <w:sz w:val="16"/>
+                <w:szCs w:val="16"/>
+                <w:lang w:val="en-US"/>
+              </w:rPr>
+              <w:t xml:space="preserve"> %}</w:t>
+            </w:r>
+          </w:p>
+        </w:tc>
+      </w:tr>
+      <w:tr>
+        <w:tc>
+          <w:tcPr>
+            <w:tcW w:w="1555" w:type="dxa"/>
+          </w:tcPr>
+          <w:p>
+            <w:pPr>
+              <w:jc w:val="both"/>
+            </w:pPr>
+            <w:r>
+              <w:rPr>
+                <w:rFonts w:cs="TimesNewRomanPSMT"/>
+                <w:b/>
+                <w:bCs/>
+                <w:sz w:val="16"/>
+                <w:szCs w:val="16"/>
+                <w:lang w:val="en-US"/>
+              </w:rPr>
+              <w:t>Total</w:t>
+            </w:r>
+          </w:p>
+        </w:tc>
+        <w:tc>
+          <w:tcPr>
+            <w:tcW w:w="1135" w:type="dxa"/>
+          </w:tcPr>
+          <w:p>
+            <w:pPr>
+              <w:jc w:val="both"/>
+            </w:pPr>
+            <w:r>
+              <w:rPr>
+                <w:rFonts w:cs="TimesNewRomanPSMT"/>
+                <w:b/>
+                <w:bCs/>
+                <w:sz w:val="16"/>
+                <w:szCs w:val="16"/>
+                <w:lang w:val="en-US"/>
+              </w:rPr>
+              <w:t>{{</w:t>
+            </w:r>
+            <w:proofErr w:type="spellStart"/>
+            <w:r>
+              <w:rPr>
+                <w:rFonts w:cs="TimesNewRomanPSMT"/>
+                <w:b/>
+                <w:bCs/>
+                <w:sz w:val="16"/>
+                <w:szCs w:val="16"/>
+                <w:lang w:val="en-US"/>
+              </w:rPr>
+              <w:t>sh_totale|f</w:t>
+            </w:r>
+            <w:proofErr w:type="spellEnd"/>
+            <w:r>
+              <w:rPr>
+                <w:rFonts w:cs="TimesNewRomanPSMT"/>
+                <w:b/>
+                <w:bCs/>
+                <w:sz w:val="16"/>
+                <w:szCs w:val="16"/>
+                <w:lang w:val="en-US"/>
+              </w:rPr>
+              <w:t xml:space="preserve"> }}</w:t>
+            </w:r>
+          </w:p>
+        </w:tc>
+        <w:tc>
+          <w:tcPr>
+            <w:tcW w:w="849" w:type="dxa"/>
+          </w:tcPr>
+          <w:p>
+            <w:pPr>
+              <w:jc w:val="both"/>
+            </w:pPr>
+            <w:r>
+              <w:rPr>
+                <w:rFonts w:cs="TimesNewRomanPSMT"/>
+                <w:b/>
+                <w:bCs/>
+                <w:sz w:val="16"/>
+                <w:szCs w:val="16"/>
+                <w:lang w:val="en-US"/>
+              </w:rPr>
+              <w:t>{{</w:t>
+            </w:r>
+            <w:proofErr w:type="spellStart"/>
+            <w:r>
+              <w:rPr>
+                <w:rFonts w:cs="TimesNewRomanPSMT"/>
+                <w:b/>
+                <w:bCs/>
+                <w:sz w:val="16"/>
+                <w:szCs w:val="16"/>
+                <w:lang w:val="en-US"/>
+              </w:rPr>
+              <w:t>sa_totale|f</w:t>
+            </w:r>
+            <w:proofErr w:type="spellEnd"/>
+            <w:r>
+              <w:rPr>
+                <w:rFonts w:cs="TimesNewRomanPSMT"/>
+                <w:b/>
+                <w:bCs/>
+                <w:sz w:val="16"/>
+                <w:szCs w:val="16"/>
+                <w:lang w:val="en-US"/>
+              </w:rPr>
+              <w:t xml:space="preserve"> }}</w:t>
+            </w:r>
+          </w:p>
+        </w:tc>
+        <w:tc>
+          <w:tcPr>
+            <w:tcW w:w="1276" w:type="dxa"/>
+          </w:tcPr>
+          <w:p>
+            <w:pPr>
+              <w:jc w:val="both"/>
+            </w:pPr>
+            <w:r>
+              <w:rPr>
+                <w:rFonts w:cs="TimesNewRomanPSMT"/>
+                <w:b/>
+                <w:bCs/>
+                <w:sz w:val="16"/>
+                <w:szCs w:val="16"/>
+                <w:lang w:val="en-US"/>
+              </w:rPr>
+              <w:t>{{</w:t>
+            </w:r>
+            <w:proofErr w:type="spellStart"/>
+            <w:r>
+              <w:rPr>
+                <w:rFonts w:cs="TimesNewRomanPSMT"/>
+                <w:b/>
+                <w:bCs/>
+                <w:sz w:val="16"/>
+                <w:szCs w:val="16"/>
+                <w:lang w:val="en-US"/>
+              </w:rPr>
+              <w:t>su_totale|f</w:t>
+            </w:r>
+            <w:proofErr w:type="spellEnd"/>
+            <w:r>
+              <w:rPr>
+                <w:rFonts w:cs="TimesNewRomanPSMT"/>
+                <w:b/>
+                <w:bCs/>
+                <w:sz w:val="16"/>
+                <w:szCs w:val="16"/>
+                <w:lang w:val="en-US"/>
+              </w:rPr>
+              <w:t>}}</w:t>
+            </w:r>
+          </w:p>
+        </w:tc>
+      </w:tr>
+    </w:tbl>
+    <w:p>
+      <w:pPr>
+        <w:jc w:val="both"/>
+      </w:pPr>
+      <w:r>
+        <w:rPr>
+          <w:rFonts w:cs="TimesNewRomanPSMT"/>
+          <w:sz w:val="20"/>
+        </w:rPr>
+        <w:t xml:space="preserve">{% </w:t>
+      </w:r>
+      <w:proofErr w:type="spellStart"/>
+      <w:r>
+        <w:rPr>
+          <w:rFonts w:cs="TimesNewRomanPSMT"/>
+          <w:sz w:val="20"/>
+        </w:rPr>
+        <w:t>endif</w:t>
+      </w:r>
+      <w:proofErr w:type="spellEnd"/>
+      <w:r>
+        <w:rPr>
+          <w:rFonts w:cs="TimesNewRomanPSMT"/>
+          <w:sz w:val="20"/>
+        </w:rPr>
+        <w:t xml:space="preserve"> %}</w:t>
+      </w:r>
+    </w:p>
+    <w:p>
+      <w:pPr>
+        <w:jc w:val="both"/>
+      </w:pPr>
+      <w:r>
+        <w:rPr>
+          <w:rFonts w:cs="TimesNewRomanPSMT"/>
+          <w:sz w:val="20"/>
+          <w:lang w:val="en-US"/>
+        </w:rPr>
+        <w:t xml:space="preserve">{% if </w:t>
+      </w:r>
+      <w:proofErr w:type="spellStart"/>
+      <w:r>
+        <w:rPr>
+          <w:rFonts w:cs="TimesNewRomanPSMT"/>
+          <w:sz w:val="20"/>
+          <w:lang w:val="en-US"/>
+        </w:rPr>
+        <w:t>logements</w:t>
+      </w:r>
+      <w:r>
+        <w:rPr>
+          <w:rFonts w:cs="TimesNewRomanPSMT"/>
+          <w:sz w:val="20"/>
+          <w:lang w:val="en-US"/>
+        </w:rPr>
+        <w:t>_</w:t>
+      </w:r>
+      <w:proofErr w:type="gramStart"/>
+      <w:r>
+        <w:rPr>
+          <w:rFonts w:cs="TimesNewRomanPSMT"/>
+          <w:sz w:val="20"/>
+          <w:lang w:val="en-US"/>
+        </w:rPr>
+        <w:t>corrigee</w:t>
+      </w:r>
+      <w:r>
+        <w:rPr>
+          <w:rFonts w:cs="TimesNewRomanPSMT"/>
+          <w:sz w:val="20"/>
+          <w:lang w:val="en-US"/>
+        </w:rPr>
+        <w:t>.count</w:t>
+      </w:r>
+      <w:proofErr w:type="spellEnd"/>
+      <w:proofErr w:type="gramEnd"/>
+      <w:r>
+        <w:rPr>
+          <w:rFonts w:cs="TimesNewRomanPSMT"/>
+          <w:sz w:val="20"/>
+          <w:lang w:val="en-US"/>
+        </w:rPr>
+        <w:t>() %}</w:t>
+      </w:r>
+    </w:p>
+    <w:p>
+      <w:pPr>
+        <w:jc w:val="both"/>
+        <w:rPr>
+          <w:rFonts w:cs="TimesNewRomanPSMT"/>
+          <w:sz w:val="20"/>
+          <w:lang w:val="en-US"/>
+        </w:rPr>
+      </w:pPr>
+    </w:p>
+    <w:tbl>
+      <w:tblPr>
+        <w:tblStyle w:val="Grilledutableau"/>
+        <w:tblW w:w="8270" w:type="dxa"/>
+        <w:tblLayout w:type="fixed"/>
+        <w:tblLook w:val="04A0" w:firstRow="1" w:lastRow="0" w:firstColumn="1" w:lastColumn="0" w:noHBand="0" w:noVBand="1"/>
+      </w:tblPr>
+      <w:tblGrid>
+        <w:gridCol w:w="1555"/>
+        <w:gridCol w:w="1135"/>
+        <w:gridCol w:w="849"/>
+        <w:gridCol w:w="1276"/>
+        <w:gridCol w:w="1134"/>
+        <w:gridCol w:w="1135"/>
+        <w:gridCol w:w="1186"/>
+      </w:tblGrid>
+      <w:tr>
+        <w:tc>
+          <w:tcPr>
+            <w:tcW w:w="1554" w:type="dxa"/>
+            <w:vAlign w:val="center"/>
+          </w:tcPr>
+          <w:p>
+            <w:r>
+              <w:rPr>
+                <w:rFonts w:cs="TimesNewRomanPSMT"/>
+                <w:sz w:val="14"/>
+                <w:szCs w:val="14"/>
+              </w:rPr>
+              <w:t>DÉSIGNATION</w:t>
+            </w:r>
+            <w:r>
+              <w:rPr>
+                <w:rFonts w:cs="TimesNewRomanPSMT"/>
+                <w:sz w:val="14"/>
+                <w:szCs w:val="14"/>
+              </w:rPr>
+              <w:br/>
+              <w:t>des logements</w:t>
+            </w:r>
+          </w:p>
+        </w:tc>
+        <w:tc>
+          <w:tcPr>
+            <w:tcW w:w="1135" w:type="dxa"/>
+            <w:vAlign w:val="center"/>
+          </w:tcPr>
+          <w:p>
+            <w:r>
+              <w:rPr>
+                <w:rFonts w:cs="TimesNewRomanPSMT"/>
+                <w:sz w:val="14"/>
+                <w:szCs w:val="14"/>
+              </w:rPr>
+              <w:t>SURFACE</w:t>
+            </w:r>
+          </w:p>
+          <w:p>
+            <w:r>
+              <w:rPr>
+                <w:rFonts w:cs="TimesNewRomanPSMT"/>
+                <w:sz w:val="14"/>
+                <w:szCs w:val="14"/>
+              </w:rPr>
+              <w:t>Habitable</w:t>
+            </w:r>
+          </w:p>
+          <w:p>
+            <w:r>
+              <w:rPr>
+                <w:rFonts w:cs="TimesNewRomanPSMT"/>
+                <w:sz w:val="14"/>
+                <w:szCs w:val="14"/>
+              </w:rPr>
+              <w:t>(</w:t>
+            </w:r>
+            <w:proofErr w:type="gramStart"/>
+            <w:r>
+              <w:rPr>
+                <w:rFonts w:cs="TimesNewRomanPSMT"/>
+                <w:sz w:val="14"/>
+                <w:szCs w:val="14"/>
+              </w:rPr>
+              <w:t>art.</w:t>
+            </w:r>
+            <w:proofErr w:type="gramEnd"/>
+            <w:r>
+              <w:rPr>
+                <w:rFonts w:cs="TimesNewRomanPSMT"/>
+                <w:sz w:val="14"/>
+                <w:szCs w:val="14"/>
+              </w:rPr>
+              <w:t xml:space="preserve"> R. 111-2)</w:t>
+            </w:r>
+          </w:p>
+        </w:tc>
+        <w:tc>
+          <w:tcPr>
+            <w:tcW w:w="849" w:type="dxa"/>
+            <w:vAlign w:val="center"/>
+          </w:tcPr>
+          <w:p>
+            <w:r>
+              <w:rPr>
+                <w:rFonts w:cs="TimesNewRomanPSMT"/>
+                <w:sz w:val="14"/>
+                <w:szCs w:val="14"/>
+              </w:rPr>
+              <w:t>SURFACE</w:t>
+            </w:r>
+          </w:p>
+          <w:p>
+            <w:proofErr w:type="gramStart"/>
+            <w:r>
+              <w:rPr>
+                <w:rFonts w:cs="TimesNewRomanPSMT"/>
+                <w:sz w:val="14"/>
+                <w:szCs w:val="14"/>
+              </w:rPr>
+              <w:t>réelle</w:t>
+            </w:r>
+            <w:proofErr w:type="gramEnd"/>
+            <w:r>
+              <w:rPr>
+                <w:rFonts w:cs="TimesNewRomanPSMT"/>
+                <w:sz w:val="14"/>
+                <w:szCs w:val="14"/>
+              </w:rPr>
+              <w:t xml:space="preserve"> des annexes</w:t>
+            </w:r>
+          </w:p>
+        </w:tc>
+        <w:tc>
+          <w:tcPr>
+            <w:tcW w:w="1276" w:type="dxa"/>
+            <w:vAlign w:val="center"/>
+          </w:tcPr>
+          <w:p>
+            <w:r>
+              <w:rPr>
+                <w:rFonts w:cs="TimesNewRomanPSMT"/>
+                <w:sz w:val="14"/>
+                <w:szCs w:val="14"/>
+              </w:rPr>
+              <w:t>SURFACE</w:t>
+            </w:r>
+            <w:r>
+              <w:rPr>
+                <w:rFonts w:cs="TimesNewRomanPSMT"/>
+                <w:sz w:val="14"/>
+                <w:szCs w:val="14"/>
+              </w:rPr>
+              <w:t xml:space="preserve"> </w:t>
+            </w:r>
+            <w:r>
+              <w:rPr>
+                <w:rFonts w:cs="TimesNewRomanPSMT"/>
+                <w:sz w:val="14"/>
+                <w:szCs w:val="14"/>
+              </w:rPr>
+              <w:t>CORRIGÉE</w:t>
+            </w:r>
+          </w:p>
+          <w:p>
+            <w:r>
+              <w:rPr>
+                <w:rFonts w:cs="TimesNewRomanPSMT"/>
+                <w:sz w:val="14"/>
+                <w:szCs w:val="14"/>
+              </w:rPr>
+              <w:t>(</w:t>
+            </w:r>
+            <w:proofErr w:type="gramStart"/>
+            <w:r>
+              <w:rPr>
+                <w:rFonts w:cs="TimesNewRomanPSMT"/>
+                <w:sz w:val="14"/>
+                <w:szCs w:val="14"/>
+              </w:rPr>
+              <w:t>surface</w:t>
+            </w:r>
+            <w:proofErr w:type="gramEnd"/>
+            <w:r>
+              <w:rPr>
+                <w:rFonts w:cs="TimesNewRomanPSMT"/>
+                <w:sz w:val="14"/>
+                <w:szCs w:val="14"/>
+              </w:rPr>
+              <w:t xml:space="preserve"> habitable augmentée de 50% de la surface des annexes)</w:t>
+            </w:r>
+          </w:p>
+        </w:tc>
+        <w:tc>
+          <w:tcPr>
+            <w:tcW w:w="1134" w:type="dxa"/>
+            <w:vAlign w:val="center"/>
+          </w:tcPr>
+          <w:p>
+            <w:r>
+              <w:rPr>
+                <w:rFonts w:cs="TimesNewRomanPSMT"/>
+                <w:sz w:val="14"/>
+                <w:szCs w:val="14"/>
+              </w:rPr>
+              <w:t xml:space="preserve">LOYER </w:t>
+            </w:r>
+            <w:proofErr w:type="spellStart"/>
+            <w:r>
+              <w:rPr>
+                <w:rFonts w:cs="TimesNewRomanPSMT"/>
+                <w:sz w:val="14"/>
+                <w:szCs w:val="14"/>
+              </w:rPr>
+              <w:t>maxinum</w:t>
+            </w:r>
+            <w:proofErr w:type="spellEnd"/>
+            <w:r>
+              <w:rPr>
+                <w:rFonts w:cs="TimesNewRomanPSMT"/>
+                <w:sz w:val="14"/>
+                <w:szCs w:val="14"/>
+              </w:rPr>
+              <w:t xml:space="preserve"> du logement en euros par mètre carré de surface utile / corrigée</w:t>
+            </w:r>
+          </w:p>
+        </w:tc>
+        <w:tc>
+          <w:tcPr>
+            <w:tcW w:w="1135" w:type="dxa"/>
+            <w:vAlign w:val="center"/>
+          </w:tcPr>
+          <w:p>
+            <w:r>
+              <w:rPr>
+                <w:rFonts w:cs="TimesNewRomanPSMT"/>
+                <w:sz w:val="14"/>
+                <w:szCs w:val="14"/>
+              </w:rPr>
+              <w:t>COEFFICIENT propre au logement</w:t>
+            </w:r>
+          </w:p>
+        </w:tc>
+        <w:tc>
+          <w:tcPr>
+            <w:tcW w:w="1186" w:type="dxa"/>
+            <w:vAlign w:val="center"/>
+          </w:tcPr>
+          <w:p>
+            <w:r>
+              <w:rPr>
+                <w:rFonts w:cs="TimesNewRomanPSMT"/>
+                <w:sz w:val="14"/>
+                <w:szCs w:val="14"/>
+              </w:rPr>
+              <w:t>LOYER MAXIMUM</w:t>
+            </w:r>
+          </w:p>
+          <w:p>
+            <w:proofErr w:type="gramStart"/>
+            <w:r>
+              <w:rPr>
+                <w:rFonts w:cs="TimesNewRomanPSMT"/>
+                <w:sz w:val="14"/>
+                <w:szCs w:val="14"/>
+              </w:rPr>
+              <w:t>du</w:t>
+            </w:r>
+            <w:proofErr w:type="gramEnd"/>
+            <w:r>
+              <w:rPr>
+                <w:rFonts w:cs="TimesNewRomanPSMT"/>
+                <w:sz w:val="14"/>
+                <w:szCs w:val="14"/>
+              </w:rPr>
+              <w:t xml:space="preserve"> logement</w:t>
+            </w:r>
+          </w:p>
+          <w:p>
+            <w:r>
+              <w:rPr>
+                <w:rFonts w:cs="TimesNewRomanPSMT"/>
+                <w:sz w:val="14"/>
+                <w:szCs w:val="14"/>
+              </w:rPr>
+              <w:t>(</w:t>
+            </w:r>
+            <w:proofErr w:type="gramStart"/>
+            <w:r>
+              <w:rPr>
+                <w:rFonts w:cs="TimesNewRomanPSMT"/>
+                <w:sz w:val="14"/>
+                <w:szCs w:val="14"/>
+              </w:rPr>
+              <w:t>col</w:t>
+            </w:r>
+            <w:proofErr w:type="gramEnd"/>
+            <w:r>
+              <w:rPr>
+                <w:rFonts w:cs="TimesNewRomanPSMT"/>
+                <w:sz w:val="14"/>
+                <w:szCs w:val="14"/>
+              </w:rPr>
+              <w:t xml:space="preserve"> 4 x col 5 </w:t>
+            </w:r>
+          </w:p>
+          <w:p>
+            <w:r>
+              <w:rPr>
+                <w:rFonts w:cs="TimesNewRomanPSMT"/>
+                <w:sz w:val="14"/>
+                <w:szCs w:val="14"/>
+                <w:lang w:val="en-US"/>
+              </w:rPr>
+              <w:t>x</w:t>
+            </w:r>
+            <w:r>
+              <w:rPr>
+                <w:rFonts w:cs="TimesNewRomanPSMT"/>
+                <w:sz w:val="14"/>
+                <w:szCs w:val="14"/>
+              </w:rPr>
+              <w:t xml:space="preserve"> col 6)</w:t>
+            </w:r>
+          </w:p>
+        </w:tc>
+      </w:tr>
+      <w:tr>
+        <w:tc>
+          <w:tcPr>
+            <w:tcW w:w="1554" w:type="dxa"/>
+          </w:tcPr>
+          <w:p>
+            <w:pPr>
+              <w:jc w:val="both"/>
+            </w:pPr>
+            <w:r>
+              <w:rPr>
+                <w:rFonts w:cs="TimesNewRomanPSMT"/>
+                <w:sz w:val="14"/>
+                <w:szCs w:val="14"/>
+                <w:lang w:val="en-US"/>
+              </w:rPr>
+              <w:t>Col. 1</w:t>
+            </w:r>
+          </w:p>
+        </w:tc>
+        <w:tc>
+          <w:tcPr>
+            <w:tcW w:w="1135" w:type="dxa"/>
+          </w:tcPr>
+          <w:p>
+            <w:pPr>
+              <w:jc w:val="both"/>
+            </w:pPr>
+            <w:r>
+              <w:rPr>
+                <w:rFonts w:cs="TimesNewRomanPSMT"/>
+                <w:sz w:val="14"/>
+                <w:szCs w:val="14"/>
+                <w:lang w:val="en-US"/>
+              </w:rPr>
+              <w:t>Col. 2</w:t>
+            </w:r>
+          </w:p>
+        </w:tc>
+        <w:tc>
+          <w:tcPr>
+            <w:tcW w:w="849" w:type="dxa"/>
+          </w:tcPr>
+          <w:p>
+            <w:pPr>
+              <w:jc w:val="both"/>
+            </w:pPr>
+            <w:r>
+              <w:rPr>
+                <w:rFonts w:cs="TimesNewRomanPSMT"/>
+                <w:sz w:val="14"/>
+                <w:szCs w:val="14"/>
+                <w:lang w:val="en-US"/>
+              </w:rPr>
+              <w:t>Col. 3</w:t>
+            </w:r>
+          </w:p>
+        </w:tc>
+        <w:tc>
+          <w:tcPr>
+            <w:tcW w:w="1276" w:type="dxa"/>
+          </w:tcPr>
+          <w:p>
+            <w:pPr>
+              <w:jc w:val="both"/>
+            </w:pPr>
+            <w:r>
+              <w:rPr>
+                <w:rFonts w:cs="TimesNewRomanPSMT"/>
+                <w:sz w:val="14"/>
+                <w:szCs w:val="14"/>
+                <w:lang w:val="en-US"/>
+              </w:rPr>
+              <w:t>Col. 4</w:t>
+            </w:r>
+          </w:p>
+        </w:tc>
+        <w:tc>
+          <w:tcPr>
+            <w:tcW w:w="1134" w:type="dxa"/>
+          </w:tcPr>
+          <w:p>
+            <w:pPr>
+              <w:jc w:val="both"/>
+            </w:pPr>
+            <w:r>
+              <w:rPr>
+                <w:rFonts w:cs="TimesNewRomanPSMT"/>
+                <w:sz w:val="14"/>
+                <w:szCs w:val="14"/>
+                <w:lang w:val="en-US"/>
+              </w:rPr>
+              <w:t>Col. 5</w:t>
+            </w:r>
+          </w:p>
+        </w:tc>
+        <w:tc>
+          <w:tcPr>
+            <w:tcW w:w="1135" w:type="dxa"/>
+          </w:tcPr>
+          <w:p>
+            <w:pPr>
+              <w:jc w:val="both"/>
+            </w:pPr>
+            <w:r>
+              <w:rPr>
+                <w:rFonts w:cs="TimesNewRomanPSMT"/>
+                <w:sz w:val="14"/>
+                <w:szCs w:val="14"/>
+                <w:lang w:val="en-US"/>
+              </w:rPr>
+              <w:t>Col. 6</w:t>
+            </w:r>
+          </w:p>
+        </w:tc>
+        <w:tc>
+          <w:tcPr>
+            <w:tcW w:w="1186" w:type="dxa"/>
+          </w:tcPr>
+          <w:p>
+            <w:pPr>
+              <w:jc w:val="both"/>
+            </w:pPr>
+            <w:r>
+              <w:rPr>
+                <w:rFonts w:cs="TimesNewRomanPSMT"/>
+                <w:sz w:val="14"/>
+                <w:szCs w:val="14"/>
+                <w:lang w:val="en-US"/>
+              </w:rPr>
+              <w:t>Col. 7</w:t>
+            </w:r>
+          </w:p>
+        </w:tc>
+      </w:tr>
+      <w:tr>
+        <w:tc>
+          <w:tcPr>
+            <w:tcW w:w="8269" w:type="dxa"/>
+            <w:gridSpan w:val="7"/>
+          </w:tcPr>
+          <w:p>
+            <w:pPr>
+              <w:jc w:val="both"/>
+              <w:rPr>
+                <w:lang w:val="en-US"/>
+              </w:rPr>
+            </w:pPr>
+            <w:r>
+              <w:rPr>
+                <w:rFonts w:cs="TimesNewRomanPSMT"/>
+                <w:sz w:val="16"/>
+                <w:szCs w:val="16"/>
+                <w:lang w:val="en-US"/>
+              </w:rPr>
+              <w:t xml:space="preserve">{%tr for l in </w:t>
+            </w:r>
+            <w:proofErr w:type="spellStart"/>
+            <w:r>
+              <w:rPr>
+                <w:rFonts w:cs="TimesNewRomanPSMT"/>
+                <w:sz w:val="16"/>
+                <w:szCs w:val="16"/>
+                <w:lang w:val="en-US"/>
+              </w:rPr>
+              <w:t>logements</w:t>
+            </w:r>
+            <w:r>
+              <w:rPr>
+                <w:rFonts w:cs="TimesNewRomanPSMT"/>
+                <w:sz w:val="16"/>
+                <w:szCs w:val="16"/>
+                <w:lang w:val="en-US"/>
+              </w:rPr>
+              <w:t>_corrigee</w:t>
+            </w:r>
+            <w:proofErr w:type="spellEnd"/>
+            <w:r>
+              <w:rPr>
+                <w:rFonts w:cs="TimesNewRomanPSMT"/>
+                <w:sz w:val="16"/>
+                <w:szCs w:val="16"/>
+                <w:lang w:val="en-US"/>
+              </w:rPr>
+              <w:t xml:space="preserve"> %}</w:t>
+            </w:r>
+          </w:p>
+        </w:tc>
+      </w:tr>
+      <w:tr>
+        <w:tc>
+          <w:tcPr>
+            <w:tcW w:w="1554" w:type="dxa"/>
+          </w:tcPr>
+          <w:p>
+            <w:pPr>
+              <w:jc w:val="both"/>
+            </w:pPr>
+            <w:r>
+              <w:rPr>
+                <w:rFonts w:cs="TimesNewRomanPSMT"/>
+                <w:sz w:val="16"/>
+                <w:szCs w:val="16"/>
+                <w:lang w:val="en-US"/>
+              </w:rPr>
+              <w:t>{{</w:t>
+            </w:r>
+            <w:proofErr w:type="spellStart"/>
+            <w:r>
+              <w:rPr>
+                <w:rFonts w:cs="TimesNewRomanPSMT"/>
+                <w:sz w:val="16"/>
+                <w:szCs w:val="16"/>
+                <w:lang w:val="en-US"/>
+              </w:rPr>
+              <w:t>l.d</w:t>
+            </w:r>
+            <w:proofErr w:type="spellEnd"/>
+            <w:r>
+              <w:rPr>
+                <w:rFonts w:cs="TimesNewRomanPSMT"/>
+                <w:sz w:val="16"/>
+                <w:szCs w:val="16"/>
+                <w:lang w:val="en-US"/>
+              </w:rPr>
+              <w:t>}}</w:t>
+            </w:r>
+          </w:p>
+        </w:tc>
+        <w:tc>
+          <w:tcPr>
+            <w:tcW w:w="1135" w:type="dxa"/>
+          </w:tcPr>
+          <w:p>
+            <w:pPr>
+              <w:jc w:val="both"/>
+            </w:pPr>
+            <w:r>
+              <w:rPr>
+                <w:rFonts w:cs="TimesNewRomanPSMT"/>
+                <w:sz w:val="16"/>
+                <w:szCs w:val="16"/>
+                <w:lang w:val="en-US"/>
+              </w:rPr>
+              <w:t>{{</w:t>
+            </w:r>
+            <w:proofErr w:type="spellStart"/>
+            <w:r>
+              <w:rPr>
+                <w:rFonts w:cs="TimesNewRomanPSMT"/>
+                <w:sz w:val="16"/>
+                <w:szCs w:val="16"/>
+                <w:lang w:val="en-US"/>
+              </w:rPr>
+              <w:t>l.sh|f</w:t>
+            </w:r>
+            <w:proofErr w:type="spellEnd"/>
+            <w:r>
+              <w:rPr>
+                <w:rFonts w:cs="TimesNewRomanPSMT"/>
+                <w:sz w:val="16"/>
+                <w:szCs w:val="16"/>
+                <w:lang w:val="en-US"/>
+              </w:rPr>
+              <w:t xml:space="preserve"> }}</w:t>
+            </w:r>
+          </w:p>
+        </w:tc>
+        <w:tc>
+          <w:tcPr>
+            <w:tcW w:w="849" w:type="dxa"/>
+          </w:tcPr>
+          <w:p>
+            <w:pPr>
+              <w:jc w:val="both"/>
+            </w:pPr>
+            <w:r>
+              <w:rPr>
+                <w:rFonts w:cs="TimesNewRomanPSMT"/>
+                <w:sz w:val="16"/>
+                <w:szCs w:val="16"/>
+                <w:lang w:val="en-US"/>
+              </w:rPr>
+              <w:t>{{</w:t>
+            </w:r>
+            <w:proofErr w:type="spellStart"/>
+            <w:r>
+              <w:rPr>
+                <w:rFonts w:cs="TimesNewRomanPSMT"/>
+                <w:sz w:val="16"/>
+                <w:szCs w:val="16"/>
+                <w:lang w:val="en-US"/>
+              </w:rPr>
+              <w:t>l.sa|f</w:t>
+            </w:r>
+            <w:proofErr w:type="spellEnd"/>
+            <w:r>
+              <w:rPr>
+                <w:rFonts w:cs="TimesNewRomanPSMT"/>
+                <w:sz w:val="16"/>
+                <w:szCs w:val="16"/>
+                <w:lang w:val="en-US"/>
+              </w:rPr>
+              <w:t xml:space="preserve"> }}</w:t>
+            </w:r>
+          </w:p>
+        </w:tc>
+        <w:tc>
+          <w:tcPr>
+            <w:tcW w:w="1276" w:type="dxa"/>
+          </w:tcPr>
+          <w:p>
+            <w:pPr>
+              <w:jc w:val="both"/>
+            </w:pPr>
+            <w:r>
+              <w:rPr>
+                <w:rFonts w:cs="TimesNewRomanPSMT"/>
+                <w:sz w:val="16"/>
+                <w:szCs w:val="16"/>
+                <w:lang w:val="en-US"/>
+              </w:rPr>
+              <w:t>{{</w:t>
+            </w:r>
+            <w:proofErr w:type="spellStart"/>
+            <w:r>
+              <w:rPr>
+                <w:rFonts w:cs="TimesNewRomanPSMT"/>
+                <w:sz w:val="16"/>
+                <w:szCs w:val="16"/>
+                <w:lang w:val="en-US"/>
+              </w:rPr>
+              <w:t>l.s</w:t>
+            </w:r>
+            <w:r>
+              <w:rPr>
+                <w:rFonts w:cs="TimesNewRomanPSMT"/>
+                <w:sz w:val="16"/>
+                <w:szCs w:val="16"/>
+                <w:lang w:val="en-US"/>
+              </w:rPr>
+              <w:t>c</w:t>
+            </w:r>
+            <w:r>
+              <w:rPr>
+                <w:rFonts w:cs="TimesNewRomanPSMT"/>
+                <w:sz w:val="16"/>
+                <w:szCs w:val="16"/>
+                <w:lang w:val="en-US"/>
+              </w:rPr>
+              <w:t>|f</w:t>
+            </w:r>
+            <w:proofErr w:type="spellEnd"/>
+            <w:r>
+              <w:rPr>
+                <w:rFonts w:cs="TimesNewRomanPSMT"/>
+                <w:sz w:val="16"/>
+                <w:szCs w:val="16"/>
+                <w:lang w:val="en-US"/>
+              </w:rPr>
+              <w:t xml:space="preserve"> }}</w:t>
+            </w:r>
+          </w:p>
+        </w:tc>
+        <w:tc>
+          <w:tcPr>
+            <w:tcW w:w="1134" w:type="dxa"/>
+          </w:tcPr>
+          <w:p>
+            <w:pPr>
+              <w:jc w:val="both"/>
+            </w:pPr>
+            <w:r>
+              <w:rPr>
+                <w:rFonts w:cs="TimesNewRomanPSMT"/>
+                <w:sz w:val="16"/>
+                <w:szCs w:val="16"/>
+                <w:lang w:val="en-US"/>
+              </w:rPr>
+              <w:t>{{</w:t>
+            </w:r>
+            <w:proofErr w:type="spellStart"/>
+            <w:proofErr w:type="gramStart"/>
+            <w:r>
+              <w:rPr>
+                <w:rFonts w:cs="TimesNewRomanPSMT"/>
+                <w:sz w:val="16"/>
+                <w:szCs w:val="16"/>
+                <w:lang w:val="en-US"/>
+              </w:rPr>
+              <w:t>l.lpmc</w:t>
+            </w:r>
+            <w:proofErr w:type="gramEnd"/>
+            <w:r>
+              <w:rPr>
+                <w:rFonts w:cs="TimesNewRomanPSMT"/>
+                <w:sz w:val="16"/>
+                <w:szCs w:val="16"/>
+                <w:lang w:val="en-US"/>
+              </w:rPr>
+              <w:t>|f</w:t>
+            </w:r>
+            <w:proofErr w:type="spellEnd"/>
+            <w:r>
+              <w:rPr>
+                <w:rFonts w:cs="TimesNewRomanPSMT"/>
+                <w:sz w:val="16"/>
+                <w:szCs w:val="16"/>
+                <w:lang w:val="en-US"/>
+              </w:rPr>
+              <w:t xml:space="preserve"> }}</w:t>
+            </w:r>
+          </w:p>
+        </w:tc>
+        <w:tc>
+          <w:tcPr>
+            <w:tcW w:w="1135" w:type="dxa"/>
+          </w:tcPr>
+          <w:p>
+            <w:pPr>
+              <w:jc w:val="both"/>
+            </w:pPr>
+            <w:r>
+              <w:rPr>
+                <w:rFonts w:cs="TimesNewRomanPSMT"/>
+                <w:sz w:val="16"/>
+                <w:szCs w:val="16"/>
+                <w:lang w:val="en-US"/>
+              </w:rPr>
+              <w:t>{{</w:t>
+            </w:r>
+            <w:proofErr w:type="spellStart"/>
+            <w:r>
+              <w:rPr>
+                <w:rFonts w:cs="TimesNewRomanPSMT"/>
+                <w:sz w:val="16"/>
+                <w:szCs w:val="16"/>
+                <w:lang w:val="en-US"/>
+              </w:rPr>
+              <w:t>l.c|f</w:t>
+            </w:r>
+            <w:proofErr w:type="spellEnd"/>
+            <w:r>
+              <w:rPr>
+                <w:rFonts w:cs="TimesNewRomanPSMT"/>
+                <w:sz w:val="16"/>
+                <w:szCs w:val="16"/>
+                <w:lang w:val="en-US"/>
+              </w:rPr>
+              <w:t>(d=4)}}</w:t>
+            </w:r>
+          </w:p>
+        </w:tc>
+        <w:tc>
+          <w:tcPr>
+            <w:tcW w:w="1186" w:type="dxa"/>
+          </w:tcPr>
+          <w:p>
+            <w:pPr>
+              <w:jc w:val="both"/>
+            </w:pPr>
+            <w:r>
+              <w:rPr>
+                <w:rFonts w:cs="TimesNewRomanPSMT"/>
+                <w:sz w:val="16"/>
+                <w:szCs w:val="16"/>
+                <w:lang w:val="en-US"/>
+              </w:rPr>
+              <w:t>{{</w:t>
+            </w:r>
+            <w:proofErr w:type="spellStart"/>
+            <w:proofErr w:type="gramStart"/>
+            <w:r>
+              <w:rPr>
+                <w:rFonts w:cs="TimesNewRomanPSMT"/>
+                <w:sz w:val="16"/>
+                <w:szCs w:val="16"/>
+                <w:lang w:val="en-US"/>
+              </w:rPr>
+              <w:t>l.l</w:t>
+            </w:r>
+            <w:proofErr w:type="gramEnd"/>
+            <w:r>
+              <w:rPr>
+                <w:rFonts w:cs="TimesNewRomanPSMT"/>
+                <w:sz w:val="16"/>
+                <w:szCs w:val="16"/>
+                <w:lang w:val="en-US"/>
+              </w:rPr>
+              <w:t>|f</w:t>
+            </w:r>
+            <w:proofErr w:type="spellEnd"/>
+            <w:r>
+              <w:rPr>
+                <w:rFonts w:cs="TimesNewRomanPSMT"/>
+                <w:sz w:val="16"/>
+                <w:szCs w:val="16"/>
+                <w:lang w:val="en-US"/>
+              </w:rPr>
+              <w:t>}}</w:t>
+            </w:r>
+          </w:p>
+        </w:tc>
+      </w:tr>
+      <w:tr>
+        <w:tc>
+          <w:tcPr>
+            <w:tcW w:w="8269" w:type="dxa"/>
+            <w:gridSpan w:val="7"/>
+          </w:tcPr>
+          <w:p>
+            <w:pPr>
+              <w:jc w:val="both"/>
+            </w:pPr>
+            <w:r>
+              <w:rPr>
+                <w:sz w:val="16"/>
+                <w:szCs w:val="16"/>
+                <w:lang w:val="en-US"/>
+              </w:rPr>
+              <w:t xml:space="preserve">{%tr </w:t>
+            </w:r>
+            <w:proofErr w:type="spellStart"/>
+            <w:r>
+              <w:rPr>
+                <w:sz w:val="16"/>
+                <w:szCs w:val="16"/>
+                <w:lang w:val="en-US"/>
+              </w:rPr>
+              <w:t>endfor</w:t>
+            </w:r>
+            <w:proofErr w:type="spellEnd"/>
+            <w:r>
+              <w:rPr>
+                <w:sz w:val="16"/>
+                <w:szCs w:val="16"/>
+                <w:lang w:val="en-US"/>
+              </w:rPr>
+              <w:t xml:space="preserve"> %}</w:t>
+            </w:r>
+          </w:p>
+        </w:tc>
+      </w:tr>
+      <w:tr>
+        <w:tc>
+          <w:tcPr>
+            <w:tcW w:w="1554" w:type="dxa"/>
+          </w:tcPr>
+          <w:p>
+            <w:pPr>
+              <w:jc w:val="both"/>
+            </w:pPr>
+            <w:r>
+              <w:rPr>
+                <w:rFonts w:cs="TimesNewRomanPSMT"/>
+                <w:b/>
+                <w:bCs/>
+                <w:sz w:val="16"/>
+                <w:szCs w:val="16"/>
+                <w:lang w:val="en-US"/>
+              </w:rPr>
+              <w:t>Total</w:t>
+            </w:r>
+          </w:p>
+        </w:tc>
+        <w:tc>
+          <w:tcPr>
+            <w:tcW w:w="1135" w:type="dxa"/>
+          </w:tcPr>
+          <w:p>
+            <w:pPr>
+              <w:jc w:val="both"/>
+            </w:pPr>
+            <w:r>
+              <w:rPr>
+                <w:rFonts w:cs="TimesNewRomanPSMT"/>
+                <w:b/>
+                <w:bCs/>
+                <w:sz w:val="16"/>
+                <w:szCs w:val="16"/>
+                <w:lang w:val="en-US"/>
+              </w:rPr>
+              <w:t>{{</w:t>
+            </w:r>
+            <w:proofErr w:type="spellStart"/>
+            <w:r>
+              <w:rPr>
+                <w:rFonts w:cs="TimesNewRomanPSMT"/>
+                <w:b/>
+                <w:bCs/>
+                <w:sz w:val="16"/>
+                <w:szCs w:val="16"/>
+                <w:lang w:val="en-US"/>
+              </w:rPr>
+              <w:t>sh_totale|f</w:t>
+            </w:r>
+            <w:proofErr w:type="spellEnd"/>
+            <w:r>
+              <w:rPr>
+                <w:rFonts w:cs="TimesNewRomanPSMT"/>
+                <w:b/>
+                <w:bCs/>
+                <w:sz w:val="16"/>
+                <w:szCs w:val="16"/>
+                <w:lang w:val="en-US"/>
+              </w:rPr>
+              <w:t xml:space="preserve"> }}</w:t>
+            </w:r>
+          </w:p>
+        </w:tc>
+        <w:tc>
+          <w:tcPr>
+            <w:tcW w:w="849" w:type="dxa"/>
+          </w:tcPr>
+          <w:p>
+            <w:pPr>
+              <w:jc w:val="both"/>
+            </w:pPr>
+            <w:r>
+              <w:rPr>
+                <w:rFonts w:cs="TimesNewRomanPSMT"/>
+                <w:b/>
+                <w:bCs/>
+                <w:sz w:val="16"/>
+                <w:szCs w:val="16"/>
+                <w:lang w:val="en-US"/>
+              </w:rPr>
+              <w:t>{{</w:t>
+            </w:r>
+            <w:proofErr w:type="spellStart"/>
+            <w:r>
+              <w:rPr>
+                <w:rFonts w:cs="TimesNewRomanPSMT"/>
+                <w:b/>
+                <w:bCs/>
+                <w:sz w:val="16"/>
+                <w:szCs w:val="16"/>
+                <w:lang w:val="en-US"/>
+              </w:rPr>
+              <w:t>sa_totale|f</w:t>
+            </w:r>
+            <w:proofErr w:type="spellEnd"/>
+            <w:r>
+              <w:rPr>
+                <w:rFonts w:cs="TimesNewRomanPSMT"/>
+                <w:b/>
+                <w:bCs/>
+                <w:sz w:val="16"/>
+                <w:szCs w:val="16"/>
+                <w:lang w:val="en-US"/>
+              </w:rPr>
+              <w:t xml:space="preserve"> }}</w:t>
+            </w:r>
+          </w:p>
+        </w:tc>
+        <w:tc>
+          <w:tcPr>
+            <w:tcW w:w="1276" w:type="dxa"/>
+          </w:tcPr>
+          <w:p>
+            <w:pPr>
+              <w:jc w:val="both"/>
+            </w:pPr>
+            <w:r>
+              <w:rPr>
+                <w:rFonts w:cs="TimesNewRomanPSMT"/>
+                <w:b/>
+                <w:bCs/>
+                <w:sz w:val="16"/>
+                <w:szCs w:val="16"/>
+                <w:lang w:val="en-US"/>
+              </w:rPr>
+              <w:t>{{</w:t>
+            </w:r>
+            <w:proofErr w:type="spellStart"/>
+            <w:r>
+              <w:rPr>
+                <w:rFonts w:cs="TimesNewRomanPSMT"/>
+                <w:b/>
+                <w:bCs/>
+                <w:sz w:val="16"/>
+                <w:szCs w:val="16"/>
+                <w:lang w:val="en-US"/>
+              </w:rPr>
+              <w:t>s</w:t>
+            </w:r>
+            <w:r>
+              <w:rPr>
+                <w:rFonts w:cs="TimesNewRomanPSMT"/>
+                <w:b/>
+                <w:bCs/>
+                <w:sz w:val="16"/>
+                <w:szCs w:val="16"/>
+                <w:lang w:val="en-US"/>
+              </w:rPr>
+              <w:t>c</w:t>
+            </w:r>
+            <w:r>
+              <w:rPr>
+                <w:rFonts w:cs="TimesNewRomanPSMT"/>
+                <w:b/>
+                <w:bCs/>
+                <w:sz w:val="16"/>
+                <w:szCs w:val="16"/>
+                <w:lang w:val="en-US"/>
+              </w:rPr>
+              <w:t>_totale|f</w:t>
+            </w:r>
+            <w:proofErr w:type="spellEnd"/>
+            <w:r>
+              <w:rPr>
+                <w:rFonts w:cs="TimesNewRomanPSMT"/>
+                <w:b/>
+                <w:bCs/>
+                <w:sz w:val="16"/>
+                <w:szCs w:val="16"/>
+                <w:lang w:val="en-US"/>
+              </w:rPr>
+              <w:t>}}</w:t>
+            </w:r>
+          </w:p>
+        </w:tc>
+        <w:tc>
+          <w:tcPr>
+            <w:tcW w:w="1134" w:type="dxa"/>
+          </w:tcPr>
+          <w:p>
+            <w:pPr>
+              <w:jc w:val="both"/>
+              <w:rPr>
+                <w:rFonts w:cs="TimesNewRomanPSMT"/>
+                <w:sz w:val="16"/>
+                <w:szCs w:val="16"/>
+              </w:rPr>
+            </w:pPr>
+          </w:p>
+        </w:tc>
+        <w:tc>
+          <w:tcPr>
+            <w:tcW w:w="1135" w:type="dxa"/>
+          </w:tcPr>
+          <w:p>
+            <w:pPr>
+              <w:jc w:val="both"/>
+              <w:rPr>
+                <w:rFonts w:cs="TimesNewRomanPSMT"/>
+                <w:sz w:val="16"/>
+                <w:szCs w:val="16"/>
+              </w:rPr>
+            </w:pPr>
+          </w:p>
+        </w:tc>
+        <w:tc>
+          <w:tcPr>
+            <w:tcW w:w="1186" w:type="dxa"/>
+          </w:tcPr>
+          <w:p>
+            <w:pPr>
+              <w:jc w:val="both"/>
+            </w:pPr>
+            <w:r>
+              <w:rPr>
+                <w:rFonts w:cs="TimesNewRomanPSMT"/>
+                <w:b/>
+                <w:bCs/>
+                <w:sz w:val="16"/>
+                <w:szCs w:val="16"/>
+                <w:lang w:val="en-US"/>
+              </w:rPr>
+              <w:t>{{</w:t>
+            </w:r>
+            <w:proofErr w:type="spellStart"/>
+            <w:r>
+              <w:rPr>
+                <w:rFonts w:cs="TimesNewRomanPSMT"/>
+                <w:b/>
+                <w:bCs/>
+                <w:sz w:val="16"/>
+                <w:szCs w:val="16"/>
+                <w:lang w:val="en-US"/>
+              </w:rPr>
+              <w:t>loyer_total|f</w:t>
+            </w:r>
+            <w:proofErr w:type="spellEnd"/>
+            <w:r>
+              <w:rPr>
+                <w:rFonts w:cs="TimesNewRomanPSMT"/>
+                <w:b/>
+                <w:bCs/>
+                <w:sz w:val="16"/>
+                <w:szCs w:val="16"/>
+                <w:lang w:val="en-US"/>
+              </w:rPr>
+              <w:t>}}</w:t>
+            </w:r>
+          </w:p>
+        </w:tc>
+      </w:tr>
+    </w:tbl>
+    <w:p>
+      <w:pPr>
+        <w:jc w:val="both"/>
+      </w:pPr>
+      <w:r>
+        <w:rPr>
+          <w:rFonts w:cs="TimesNewRomanPSMT"/>
+          <w:lang w:eastAsia="fr-FR"/>
+        </w:rPr>
+        <w:t xml:space="preserve">* </w:t>
+      </w:r>
+      <w:r>
+        <w:rPr>
+          <w:rFonts w:cs="TimesNewRomanPSMT"/>
+          <w:sz w:val="20"/>
+          <w:lang w:eastAsia="fr-FR"/>
+        </w:rPr>
+        <w:t>La majoration prévue à l’article 9 de la convention est susceptible de s’appliquer à ces loyers.</w:t>
+      </w:r>
+    </w:p>
+    <w:p>
+      <w:pPr>
+        <w:jc w:val="both"/>
+      </w:pPr>
+      <w:r>
+        <w:rPr>
+          <w:rFonts w:cs="TimesNewRomanPSMT"/>
+          <w:sz w:val="20"/>
+        </w:rPr>
+        <w:t xml:space="preserve">{% </w:t>
+      </w:r>
+      <w:proofErr w:type="spellStart"/>
+      <w:r>
+        <w:rPr>
+          <w:rFonts w:cs="TimesNewRomanPSMT"/>
+          <w:sz w:val="20"/>
+        </w:rPr>
+        <w:t>endif</w:t>
+      </w:r>
+      <w:proofErr w:type="spellEnd"/>
+      <w:r>
+        <w:rPr>
+          <w:rFonts w:cs="TimesNewRomanPSMT"/>
+          <w:sz w:val="20"/>
+        </w:rPr>
+        <w:t xml:space="preserve"> %}</w:t>
+      </w:r>
+    </w:p>
+    <w:p>
+      <w:pPr>
+        <w:jc w:val="both"/>
+      </w:pPr>
+      <w:r>
+        <w:rPr>
+          <w:rFonts w:cs="TimesNewRomanPSMT"/>
+          <w:sz w:val="20"/>
+          <w:lang w:val="en-US"/>
+        </w:rPr>
+        <w:t xml:space="preserve">{% if </w:t>
+      </w:r>
+      <w:proofErr w:type="spellStart"/>
+      <w:r>
+        <w:rPr>
+          <w:rFonts w:cs="TimesNewRomanPSMT"/>
+          <w:sz w:val="20"/>
+          <w:lang w:val="en-US"/>
+        </w:rPr>
+        <w:t>logements</w:t>
+      </w:r>
+      <w:r>
+        <w:rPr>
+          <w:rFonts w:cs="TimesNewRomanPSMT"/>
+          <w:sz w:val="20"/>
+          <w:lang w:val="en-US"/>
+        </w:rPr>
+        <w:t>_corrigee_sans_</w:t>
+      </w:r>
+      <w:proofErr w:type="gramStart"/>
+      <w:r>
+        <w:rPr>
+          <w:rFonts w:cs="TimesNewRomanPSMT"/>
+          <w:sz w:val="20"/>
+          <w:lang w:val="en-US"/>
+        </w:rPr>
+        <w:t>loyer</w:t>
+      </w:r>
+      <w:r>
+        <w:rPr>
+          <w:rFonts w:cs="TimesNewRomanPSMT"/>
+          <w:sz w:val="20"/>
+          <w:lang w:val="en-US"/>
+        </w:rPr>
+        <w:t>.count</w:t>
+      </w:r>
+      <w:proofErr w:type="spellEnd"/>
+      <w:proofErr w:type="gramEnd"/>
+      <w:r>
+        <w:rPr>
+          <w:rFonts w:cs="TimesNewRomanPSMT"/>
+          <w:sz w:val="20"/>
+          <w:lang w:val="en-US"/>
+        </w:rPr>
+        <w:t>() %}</w:t>
+      </w:r>
+    </w:p>
+    <w:p>
+      <w:pPr>
+        <w:jc w:val="both"/>
+        <w:rPr>
+          <w:rFonts w:cs="TimesNewRomanPSMT"/>
+          <w:sz w:val="20"/>
+          <w:lang w:val="en-US"/>
+        </w:rPr>
+      </w:pPr>
+    </w:p>
+    <w:tbl>
+      <w:tblPr>
+        <w:tblStyle w:val="Grilledutableau"/>
+        <w:tblW w:w="4815" w:type="dxa"/>
+        <w:tblLayout w:type="fixed"/>
+        <w:tblLook w:val="04A0" w:firstRow="1" w:lastRow="0" w:firstColumn="1" w:lastColumn="0" w:noHBand="0" w:noVBand="1"/>
+      </w:tblPr>
+      <w:tblGrid>
+        <w:gridCol w:w="1555"/>
+        <w:gridCol w:w="1135"/>
+        <w:gridCol w:w="849"/>
+        <w:gridCol w:w="1276"/>
+      </w:tblGrid>
+      <w:tr>
+        <w:tc>
+          <w:tcPr>
+            <w:tcW w:w="1555" w:type="dxa"/>
+            <w:vAlign w:val="center"/>
+          </w:tcPr>
+          <w:p>
+            <w:r>
+              <w:rPr>
+                <w:rFonts w:cs="TimesNewRomanPSMT"/>
+                <w:sz w:val="14"/>
+                <w:szCs w:val="14"/>
+              </w:rPr>
+              <w:t>DÉSIGNATION</w:t>
+            </w:r>
+            <w:r>
+              <w:rPr>
+                <w:rFonts w:cs="TimesNewRomanPSMT"/>
+                <w:sz w:val="14"/>
+                <w:szCs w:val="14"/>
+              </w:rPr>
+              <w:br/>
+              <w:t>des logements</w:t>
+            </w:r>
+          </w:p>
+        </w:tc>
+        <w:tc>
+          <w:tcPr>
+            <w:tcW w:w="1135" w:type="dxa"/>
+            <w:vAlign w:val="center"/>
+          </w:tcPr>
+          <w:p>
+            <w:r>
+              <w:rPr>
+                <w:rFonts w:cs="TimesNewRomanPSMT"/>
+                <w:sz w:val="14"/>
+                <w:szCs w:val="14"/>
+              </w:rPr>
+              <w:t>SURFACE</w:t>
+            </w:r>
+          </w:p>
+          <w:p>
+            <w:r>
+              <w:rPr>
+                <w:rFonts w:cs="TimesNewRomanPSMT"/>
+                <w:sz w:val="14"/>
+                <w:szCs w:val="14"/>
+              </w:rPr>
+              <w:t>Habitable</w:t>
+            </w:r>
+          </w:p>
+          <w:p>
+            <w:r>
+              <w:rPr>
+                <w:rFonts w:cs="TimesNewRomanPSMT"/>
+                <w:sz w:val="14"/>
+                <w:szCs w:val="14"/>
+              </w:rPr>
+              <w:t>(</w:t>
+            </w:r>
+            <w:proofErr w:type="gramStart"/>
+            <w:r>
+              <w:rPr>
+                <w:rFonts w:cs="TimesNewRomanPSMT"/>
+                <w:sz w:val="14"/>
+                <w:szCs w:val="14"/>
+              </w:rPr>
+              <w:t>art.</w:t>
+            </w:r>
+            <w:proofErr w:type="gramEnd"/>
+            <w:r>
+              <w:rPr>
+                <w:rFonts w:cs="TimesNewRomanPSMT"/>
+                <w:sz w:val="14"/>
+                <w:szCs w:val="14"/>
+              </w:rPr>
+              <w:t xml:space="preserve"> R. 111-2)</w:t>
+            </w:r>
+          </w:p>
+        </w:tc>
+        <w:tc>
+          <w:tcPr>
+            <w:tcW w:w="849" w:type="dxa"/>
+            <w:vAlign w:val="center"/>
+          </w:tcPr>
+          <w:p>
+            <w:r>
+              <w:rPr>
+                <w:rFonts w:cs="TimesNewRomanPSMT"/>
+                <w:sz w:val="14"/>
+                <w:szCs w:val="14"/>
+              </w:rPr>
+              <w:t>SURFACE</w:t>
+            </w:r>
+          </w:p>
+          <w:p>
+            <w:proofErr w:type="gramStart"/>
+            <w:r>
+              <w:rPr>
+                <w:rFonts w:cs="TimesNewRomanPSMT"/>
+                <w:sz w:val="14"/>
+                <w:szCs w:val="14"/>
+              </w:rPr>
+              <w:t>réelle</w:t>
+            </w:r>
+            <w:proofErr w:type="gramEnd"/>
+            <w:r>
+              <w:rPr>
+                <w:rFonts w:cs="TimesNewRomanPSMT"/>
+                <w:sz w:val="14"/>
+                <w:szCs w:val="14"/>
+              </w:rPr>
+              <w:t xml:space="preserve"> des annexes</w:t>
+            </w:r>
+          </w:p>
+        </w:tc>
+        <w:tc>
+          <w:tcPr>
+            <w:tcW w:w="1276" w:type="dxa"/>
+            <w:vAlign w:val="center"/>
+          </w:tcPr>
+          <w:p>
+            <w:r>
+              <w:rPr>
+                <w:rFonts w:cs="TimesNewRomanPSMT"/>
+                <w:sz w:val="14"/>
+                <w:szCs w:val="14"/>
+              </w:rPr>
+              <w:t>SURFACE</w:t>
+            </w:r>
+            <w:r>
+              <w:rPr>
+                <w:rFonts w:cs="TimesNewRomanPSMT"/>
+                <w:sz w:val="14"/>
+                <w:szCs w:val="14"/>
+              </w:rPr>
+              <w:t xml:space="preserve"> </w:t>
+            </w:r>
+            <w:r>
+              <w:rPr>
+                <w:rFonts w:cs="TimesNewRomanPSMT"/>
+                <w:sz w:val="14"/>
+                <w:szCs w:val="14"/>
+              </w:rPr>
+              <w:t>CORRIGÉE</w:t>
+            </w:r>
+          </w:p>
+          <w:p>
+            <w:r>
+              <w:rPr>
+                <w:rFonts w:cs="TimesNewRomanPSMT"/>
+                <w:sz w:val="14"/>
+                <w:szCs w:val="14"/>
+              </w:rPr>
+              <w:t>(</w:t>
+            </w:r>
+            <w:proofErr w:type="gramStart"/>
+            <w:r>
+              <w:rPr>
+                <w:rFonts w:cs="TimesNewRomanPSMT"/>
+                <w:sz w:val="14"/>
+                <w:szCs w:val="14"/>
+              </w:rPr>
+              <w:t>surface</w:t>
+            </w:r>
+            <w:proofErr w:type="gramEnd"/>
+            <w:r>
+              <w:rPr>
+                <w:rFonts w:cs="TimesNewRomanPSMT"/>
+                <w:sz w:val="14"/>
+                <w:szCs w:val="14"/>
+              </w:rPr>
+              <w:t xml:space="preserve"> habitable augmentée de 50% de la surface des annexes)</w:t>
+            </w:r>
+          </w:p>
+        </w:tc>
+      </w:tr>
+      <w:tr>
+        <w:tc>
+          <w:tcPr>
+            <w:tcW w:w="1555" w:type="dxa"/>
+          </w:tcPr>
+          <w:p>
+            <w:pPr>
+              <w:jc w:val="both"/>
+            </w:pPr>
+            <w:r>
+              <w:rPr>
+                <w:rFonts w:cs="TimesNewRomanPSMT"/>
+                <w:sz w:val="14"/>
+                <w:szCs w:val="14"/>
+                <w:lang w:val="en-US"/>
+              </w:rPr>
+              <w:t>Col. 1</w:t>
+            </w:r>
+          </w:p>
+        </w:tc>
+        <w:tc>
+          <w:tcPr>
+            <w:tcW w:w="1135" w:type="dxa"/>
+          </w:tcPr>
+          <w:p>
+            <w:pPr>
+              <w:jc w:val="both"/>
+            </w:pPr>
+            <w:r>
+              <w:rPr>
+                <w:rFonts w:cs="TimesNewRomanPSMT"/>
+                <w:sz w:val="14"/>
+                <w:szCs w:val="14"/>
+                <w:lang w:val="en-US"/>
+              </w:rPr>
+              <w:t>Col. 2</w:t>
+            </w:r>
+          </w:p>
+        </w:tc>
+        <w:tc>
+          <w:tcPr>
+            <w:tcW w:w="849" w:type="dxa"/>
+          </w:tcPr>
+          <w:p>
+            <w:pPr>
+              <w:jc w:val="both"/>
+            </w:pPr>
+            <w:r>
+              <w:rPr>
+                <w:rFonts w:cs="TimesNewRomanPSMT"/>
+                <w:sz w:val="14"/>
+                <w:szCs w:val="14"/>
+                <w:lang w:val="en-US"/>
+              </w:rPr>
+              <w:t>Col. 3</w:t>
+            </w:r>
+          </w:p>
+        </w:tc>
+        <w:tc>
+          <w:tcPr>
+            <w:tcW w:w="1276" w:type="dxa"/>
+          </w:tcPr>
+          <w:p>
+            <w:pPr>
+              <w:jc w:val="both"/>
+            </w:pPr>
+            <w:r>
+              <w:rPr>
+                <w:rFonts w:cs="TimesNewRomanPSMT"/>
+                <w:sz w:val="14"/>
+                <w:szCs w:val="14"/>
+                <w:lang w:val="en-US"/>
+              </w:rPr>
+              <w:t>Col. 4</w:t>
+            </w:r>
+          </w:p>
+        </w:tc>
+      </w:tr>
+      <w:tr>
+        <w:tc>
+          <w:tcPr>
+            <w:tcW w:w="4815" w:type="dxa"/>
+            <w:gridSpan w:val="4"/>
+          </w:tcPr>
+          <w:p>
+            <w:pPr>
+              <w:jc w:val="both"/>
+              <w:rPr>
+                <w:lang w:val="en-US"/>
+              </w:rPr>
+            </w:pPr>
+            <w:r>
+              <w:rPr>
+                <w:rFonts w:cs="TimesNewRomanPSMT"/>
+                <w:sz w:val="16"/>
+                <w:szCs w:val="16"/>
+                <w:lang w:val="en-US"/>
+              </w:rPr>
+              <w:t xml:space="preserve">{%tr for l in </w:t>
+            </w:r>
+            <w:proofErr w:type="spellStart"/>
+            <w:r>
+              <w:rPr>
+                <w:rFonts w:cs="TimesNewRomanPSMT"/>
+                <w:sz w:val="16"/>
+                <w:szCs w:val="16"/>
+                <w:lang w:val="en-US"/>
+              </w:rPr>
+              <w:t>logements</w:t>
+            </w:r>
+            <w:r>
+              <w:rPr>
+                <w:rFonts w:cs="TimesNewRomanPSMT"/>
+                <w:sz w:val="16"/>
+                <w:szCs w:val="16"/>
+                <w:lang w:val="en-US"/>
+              </w:rPr>
+              <w:t>_corrigee_sans_loyer</w:t>
+            </w:r>
+            <w:proofErr w:type="spellEnd"/>
+            <w:r>
+              <w:rPr>
+                <w:rFonts w:cs="TimesNewRomanPSMT"/>
+                <w:sz w:val="16"/>
+                <w:szCs w:val="16"/>
+                <w:lang w:val="en-US"/>
+              </w:rPr>
+              <w:t xml:space="preserve"> %}</w:t>
+            </w:r>
+          </w:p>
+        </w:tc>
+      </w:tr>
+      <w:tr>
+        <w:tc>
+          <w:tcPr>
+            <w:tcW w:w="1555" w:type="dxa"/>
+          </w:tcPr>
+          <w:p>
+            <w:pPr>
+              <w:jc w:val="both"/>
+            </w:pPr>
+            <w:r>
+              <w:rPr>
+                <w:rFonts w:cs="TimesNewRomanPSMT"/>
+                <w:sz w:val="16"/>
+                <w:szCs w:val="16"/>
+                <w:lang w:val="en-US"/>
+              </w:rPr>
+              <w:t>{{</w:t>
+            </w:r>
+            <w:proofErr w:type="spellStart"/>
+            <w:r>
+              <w:rPr>
+                <w:rFonts w:cs="TimesNewRomanPSMT"/>
+                <w:sz w:val="16"/>
+                <w:szCs w:val="16"/>
+                <w:lang w:val="en-US"/>
+              </w:rPr>
+              <w:t>l.d</w:t>
+            </w:r>
+            <w:proofErr w:type="spellEnd"/>
+            <w:r>
+              <w:rPr>
+                <w:rFonts w:cs="TimesNewRomanPSMT"/>
+                <w:sz w:val="16"/>
+                <w:szCs w:val="16"/>
+                <w:lang w:val="en-US"/>
+              </w:rPr>
+              <w:t>}}</w:t>
+            </w:r>
+          </w:p>
+        </w:tc>
+        <w:tc>
+          <w:tcPr>
+            <w:tcW w:w="1135" w:type="dxa"/>
+          </w:tcPr>
+          <w:p>
+            <w:pPr>
+              <w:jc w:val="both"/>
+            </w:pPr>
+            <w:r>
+              <w:rPr>
+                <w:rFonts w:cs="TimesNewRomanPSMT"/>
+                <w:sz w:val="16"/>
+                <w:szCs w:val="16"/>
+                <w:lang w:val="en-US"/>
+              </w:rPr>
+              <w:t>{{</w:t>
+            </w:r>
+            <w:proofErr w:type="spellStart"/>
+            <w:r>
+              <w:rPr>
+                <w:rFonts w:cs="TimesNewRomanPSMT"/>
+                <w:sz w:val="16"/>
+                <w:szCs w:val="16"/>
+                <w:lang w:val="en-US"/>
+              </w:rPr>
+              <w:t>l.sh|f</w:t>
+            </w:r>
+            <w:proofErr w:type="spellEnd"/>
+            <w:r>
+              <w:rPr>
+                <w:rFonts w:cs="TimesNewRomanPSMT"/>
+                <w:sz w:val="16"/>
+                <w:szCs w:val="16"/>
+                <w:lang w:val="en-US"/>
+              </w:rPr>
+              <w:t xml:space="preserve"> }}</w:t>
+            </w:r>
+          </w:p>
+        </w:tc>
+        <w:tc>
+          <w:tcPr>
+            <w:tcW w:w="849" w:type="dxa"/>
+          </w:tcPr>
+          <w:p>
+            <w:pPr>
+              <w:jc w:val="both"/>
+            </w:pPr>
+            <w:r>
+              <w:rPr>
+                <w:rFonts w:cs="TimesNewRomanPSMT"/>
+                <w:sz w:val="16"/>
+                <w:szCs w:val="16"/>
+                <w:lang w:val="en-US"/>
+              </w:rPr>
+              <w:t>{{</w:t>
+            </w:r>
+            <w:proofErr w:type="spellStart"/>
+            <w:r>
+              <w:rPr>
+                <w:rFonts w:cs="TimesNewRomanPSMT"/>
+                <w:sz w:val="16"/>
+                <w:szCs w:val="16"/>
+                <w:lang w:val="en-US"/>
+              </w:rPr>
+              <w:t>l.sa|f</w:t>
+            </w:r>
+            <w:proofErr w:type="spellEnd"/>
+            <w:r>
+              <w:rPr>
+                <w:rFonts w:cs="TimesNewRomanPSMT"/>
+                <w:sz w:val="16"/>
+                <w:szCs w:val="16"/>
+                <w:lang w:val="en-US"/>
+              </w:rPr>
+              <w:t xml:space="preserve"> }}</w:t>
+            </w:r>
+          </w:p>
+        </w:tc>
+        <w:tc>
+          <w:tcPr>
+            <w:tcW w:w="1276" w:type="dxa"/>
+          </w:tcPr>
+          <w:p>
+            <w:pPr>
+              <w:jc w:val="both"/>
+            </w:pPr>
+            <w:r>
+              <w:rPr>
+                <w:rFonts w:cs="TimesNewRomanPSMT"/>
+                <w:sz w:val="16"/>
+                <w:szCs w:val="16"/>
+                <w:lang w:val="en-US"/>
+              </w:rPr>
+              <w:t>{{</w:t>
+            </w:r>
+            <w:proofErr w:type="spellStart"/>
+            <w:r>
+              <w:rPr>
+                <w:rFonts w:cs="TimesNewRomanPSMT"/>
+                <w:sz w:val="16"/>
+                <w:szCs w:val="16"/>
+                <w:lang w:val="en-US"/>
+              </w:rPr>
+              <w:t>l.s</w:t>
+            </w:r>
+            <w:r>
+              <w:rPr>
+                <w:rFonts w:cs="TimesNewRomanPSMT"/>
+                <w:sz w:val="16"/>
+                <w:szCs w:val="16"/>
+                <w:lang w:val="en-US"/>
+              </w:rPr>
+              <w:t>c</w:t>
+            </w:r>
+            <w:r>
+              <w:rPr>
+                <w:rFonts w:cs="TimesNewRomanPSMT"/>
+                <w:sz w:val="16"/>
+                <w:szCs w:val="16"/>
+                <w:lang w:val="en-US"/>
+              </w:rPr>
+              <w:t>|f</w:t>
+            </w:r>
+            <w:proofErr w:type="spellEnd"/>
+            <w:r>
+              <w:rPr>
+                <w:rFonts w:cs="TimesNewRomanPSMT"/>
+                <w:sz w:val="16"/>
+                <w:szCs w:val="16"/>
+                <w:lang w:val="en-US"/>
+              </w:rPr>
+              <w:t xml:space="preserve"> }}</w:t>
+            </w:r>
+          </w:p>
+        </w:tc>
+      </w:tr>
+      <w:tr>
+        <w:tc>
+          <w:tcPr>
+            <w:tcW w:w="4815" w:type="dxa"/>
+            <w:gridSpan w:val="4"/>
+          </w:tcPr>
+          <w:p>
+            <w:pPr>
+              <w:jc w:val="both"/>
+            </w:pPr>
+            <w:r>
+              <w:rPr>
+                <w:sz w:val="16"/>
+                <w:szCs w:val="16"/>
+                <w:lang w:val="en-US"/>
+              </w:rPr>
+              <w:t xml:space="preserve">{%tr </w:t>
+            </w:r>
+            <w:proofErr w:type="spellStart"/>
+            <w:r>
+              <w:rPr>
+                <w:sz w:val="16"/>
+                <w:szCs w:val="16"/>
+                <w:lang w:val="en-US"/>
+              </w:rPr>
+              <w:t>endfor</w:t>
+            </w:r>
+            <w:proofErr w:type="spellEnd"/>
+            <w:r>
+              <w:rPr>
+                <w:sz w:val="16"/>
+                <w:szCs w:val="16"/>
+                <w:lang w:val="en-US"/>
+              </w:rPr>
+              <w:t xml:space="preserve"> %}</w:t>
+            </w:r>
+          </w:p>
+        </w:tc>
+      </w:tr>
+      <w:tr>
+        <w:tc>
+          <w:tcPr>
+            <w:tcW w:w="1555" w:type="dxa"/>
+          </w:tcPr>
+          <w:p>
+            <w:pPr>
+              <w:jc w:val="both"/>
+            </w:pPr>
+            <w:r>
+              <w:rPr>
+                <w:rFonts w:cs="TimesNewRomanPSMT"/>
+                <w:b/>
+                <w:bCs/>
+                <w:sz w:val="16"/>
+                <w:szCs w:val="16"/>
+                <w:lang w:val="en-US"/>
+              </w:rPr>
+              <w:t>Total</w:t>
+            </w:r>
+          </w:p>
+        </w:tc>
+        <w:tc>
+          <w:tcPr>
+            <w:tcW w:w="1135" w:type="dxa"/>
+          </w:tcPr>
+          <w:p>
+            <w:pPr>
+              <w:jc w:val="both"/>
+            </w:pPr>
+            <w:r>
+              <w:rPr>
+                <w:rFonts w:cs="TimesNewRomanPSMT"/>
+                <w:b/>
+                <w:bCs/>
+                <w:sz w:val="16"/>
+                <w:szCs w:val="16"/>
+                <w:lang w:val="en-US"/>
+              </w:rPr>
+              <w:t>{{</w:t>
+            </w:r>
+            <w:proofErr w:type="spellStart"/>
+            <w:r>
+              <w:rPr>
+                <w:rFonts w:cs="TimesNewRomanPSMT"/>
+                <w:b/>
+                <w:bCs/>
+                <w:sz w:val="16"/>
+                <w:szCs w:val="16"/>
+                <w:lang w:val="en-US"/>
+              </w:rPr>
+              <w:t>sh_totale|f</w:t>
+            </w:r>
+            <w:proofErr w:type="spellEnd"/>
+            <w:r>
+              <w:rPr>
+                <w:rFonts w:cs="TimesNewRomanPSMT"/>
+                <w:b/>
+                <w:bCs/>
+                <w:sz w:val="16"/>
+                <w:szCs w:val="16"/>
+                <w:lang w:val="en-US"/>
+              </w:rPr>
+              <w:t xml:space="preserve"> }}</w:t>
+            </w:r>
+          </w:p>
+        </w:tc>
+        <w:tc>
+          <w:tcPr>
+            <w:tcW w:w="849" w:type="dxa"/>
+          </w:tcPr>
+          <w:p>
+            <w:pPr>
+              <w:jc w:val="both"/>
+            </w:pPr>
+            <w:r>
+              <w:rPr>
+                <w:rFonts w:cs="TimesNewRomanPSMT"/>
+                <w:b/>
+                <w:bCs/>
+                <w:sz w:val="16"/>
+                <w:szCs w:val="16"/>
+                <w:lang w:val="en-US"/>
+              </w:rPr>
+              <w:t>{{</w:t>
+            </w:r>
+            <w:proofErr w:type="spellStart"/>
+            <w:r>
+              <w:rPr>
+                <w:rFonts w:cs="TimesNewRomanPSMT"/>
+                <w:b/>
+                <w:bCs/>
+                <w:sz w:val="16"/>
+                <w:szCs w:val="16"/>
+                <w:lang w:val="en-US"/>
+              </w:rPr>
+              <w:t>sa_totale|f</w:t>
+            </w:r>
+            <w:proofErr w:type="spellEnd"/>
+            <w:r>
+              <w:rPr>
+                <w:rFonts w:cs="TimesNewRomanPSMT"/>
+                <w:b/>
+                <w:bCs/>
+                <w:sz w:val="16"/>
+                <w:szCs w:val="16"/>
+                <w:lang w:val="en-US"/>
+              </w:rPr>
+              <w:t xml:space="preserve"> }}</w:t>
+            </w:r>
+          </w:p>
+        </w:tc>
+        <w:tc>
+          <w:tcPr>
+            <w:tcW w:w="1276" w:type="dxa"/>
+          </w:tcPr>
+          <w:p>
+            <w:pPr>
+              <w:jc w:val="both"/>
+            </w:pPr>
+            <w:r>
+              <w:rPr>
+                <w:rFonts w:cs="TimesNewRomanPSMT"/>
+                <w:b/>
+                <w:bCs/>
+                <w:sz w:val="16"/>
+                <w:szCs w:val="16"/>
+                <w:lang w:val="en-US"/>
+              </w:rPr>
+              <w:t>{{</w:t>
+            </w:r>
+            <w:proofErr w:type="spellStart"/>
+            <w:r>
+              <w:rPr>
+                <w:rFonts w:cs="TimesNewRomanPSMT"/>
+                <w:b/>
+                <w:bCs/>
+                <w:sz w:val="16"/>
+                <w:szCs w:val="16"/>
+                <w:lang w:val="en-US"/>
+              </w:rPr>
+              <w:t>s</w:t>
+            </w:r>
+            <w:r>
+              <w:rPr>
+                <w:rFonts w:cs="TimesNewRomanPSMT"/>
+                <w:b/>
+                <w:bCs/>
+                <w:sz w:val="16"/>
+                <w:szCs w:val="16"/>
+                <w:lang w:val="en-US"/>
+              </w:rPr>
+              <w:t>c</w:t>
+            </w:r>
+            <w:r>
+              <w:rPr>
+                <w:rFonts w:cs="TimesNewRomanPSMT"/>
+                <w:b/>
+                <w:bCs/>
+                <w:sz w:val="16"/>
+                <w:szCs w:val="16"/>
+                <w:lang w:val="en-US"/>
+              </w:rPr>
+              <w:t>_totale|f</w:t>
+            </w:r>
+            <w:proofErr w:type="spellEnd"/>
+            <w:r>
+              <w:rPr>
+                <w:rFonts w:cs="TimesNewRomanPSMT"/>
+                <w:b/>
+                <w:bCs/>
+                <w:sz w:val="16"/>
+                <w:szCs w:val="16"/>
+                <w:lang w:val="en-US"/>
+              </w:rPr>
+              <w:t>}}</w:t>
+            </w:r>
+          </w:p>
+        </w:tc>
+      </w:tr>
+    </w:tbl>
+    <w:p>
+      <w:pPr>
+        <w:jc w:val="both"/>
+      </w:pPr>
+      <w:r>
+        <w:rPr>
+          <w:rFonts w:cs="TimesNewRomanPSMT"/>
+          <w:sz w:val="20"/>
+        </w:rPr>
+        <w:t xml:space="preserve">{% </w:t>
+      </w:r>
+      <w:proofErr w:type="spellStart"/>
+      <w:r>
+        <w:rPr>
+          <w:rFonts w:cs="TimesNewRomanPSMT"/>
+          <w:sz w:val="20"/>
+        </w:rPr>
+        <w:t>endif</w:t>
+      </w:r>
+      <w:proofErr w:type="spellEnd"/>
+      <w:r>
+        <w:rPr>
+          <w:rFonts w:cs="TimesNewRomanPSMT"/>
+          <w:sz w:val="20"/>
+        </w:rPr>
+        <w:t xml:space="preserve"> %}</w:t>
+      </w:r>
+    </w:p>
+    <w:p>
+      <w:pPr>
+        <w:jc w:val="both"/>
+      </w:pPr>
+    </w:p>
+    <w:p>
+      <w:pPr>
+        <w:jc w:val="both"/>
+      </w:pPr>
+      <w:r>
+        <w:rPr>
+          <w:rFonts w:cs="TimesNewRomanPSMT"/>
+        </w:rPr>
         <w:t xml:space="preserve">6. Nombre et liste des annexes susceptibles de donner lieu à perception d'un loyer accessoire : </w:t>
       </w:r>
       <w:proofErr w:type="gramStart"/>
@@ -4861,9 +7632,6 @@
           <w:p>
             <w:pPr>
               <w:jc w:val="both"/>
-              <w:rPr>
-                <w:lang w:val="en-US"/>
-              </w:rPr>
             </w:pPr>
             <w:proofErr w:type="gramStart"/>
             <w:r>
@@ -4871,7 +7639,6 @@
                 <w:rFonts w:cs="TimesNewRomanPSMT"/>
                 <w:sz w:val="16"/>
                 <w:szCs w:val="16"/>
-                <w:lang w:val="en-US"/>
               </w:rPr>
               <w:t xml:space="preserve">{{ </w:t>
             </w:r>
@@ -4881,7 +7648,6 @@
                 <w:rFonts w:cs="TimesNewRomanPSMT"/>
                 <w:sz w:val="16"/>
                 <w:szCs w:val="16"/>
-                <w:lang w:val="en-US"/>
               </w:rPr>
               <w:t>s</w:t>
             </w:r>
@@ -4891,7 +7657,6 @@
                 <w:rFonts w:cs="TimesNewRomanPSMT"/>
                 <w:sz w:val="16"/>
                 <w:szCs w:val="16"/>
-                <w:lang w:val="en-US"/>
               </w:rPr>
               <w:t>.nb</w:t>
             </w:r>
@@ -4901,9 +7666,8 @@
                 <w:rFonts w:cs="TimesNewRomanPSMT"/>
                 <w:sz w:val="16"/>
                 <w:szCs w:val="16"/>
-                <w:lang w:val="en-US"/>
-              </w:rPr>
-              <w:t xml:space="preserve"> }} </w:t>
+              </w:rPr>
+              <w:t xml:space="preserve"> }} stationnement{{</w:t>
             </w:r>
             <w:proofErr w:type="spellStart"/>
             <w:r>
@@ -4911,9 +7675,8 @@
                 <w:rFonts w:cs="TimesNewRomanPSMT"/>
                 <w:sz w:val="16"/>
                 <w:szCs w:val="16"/>
-                <w:lang w:val="en-US"/>
-              </w:rPr>
-              <w:t>stationnement</w:t>
+              </w:rPr>
+              <w:t>s.nb|pl</w:t>
             </w:r>
             <w:proofErr w:type="spellEnd"/>
             <w:r>
@@ -4921,27 +7684,6 @@
                 <w:rFonts w:cs="TimesNewRomanPSMT"/>
                 <w:sz w:val="16"/>
                 <w:szCs w:val="16"/>
-                <w:lang w:val="en-US"/>
-              </w:rPr>
-              <w:t>{{</w:t>
-            </w:r>
-            <w:proofErr w:type="spellStart"/>
-            <w:r>
-              <w:rPr>
-                <w:rFonts w:cs="TimesNewRomanPSMT"/>
-                <w:sz w:val="16"/>
-                <w:szCs w:val="16"/>
-                <w:lang w:val="en-US"/>
-              </w:rPr>
-              <w:t>s.nb|pl</w:t>
-            </w:r>
-            <w:proofErr w:type="spellEnd"/>
-            <w:r>
-              <w:rPr>
-                <w:rFonts w:cs="TimesNewRomanPSMT"/>
-                <w:sz w:val="16"/>
-                <w:szCs w:val="16"/>
-                <w:lang w:val="en-US"/>
               </w:rPr>
               <w:t>}} de type {{ s.t }}</w:t>
             </w:r>
@@ -5732,6 +8474,7 @@
         <w:rPr>
           <w:rFonts w:cs="TimesNewRomanPSMT"/>
         </w:rPr>
+        <w:lastRenderedPageBreak/>
         <w:t>Au cas où ces annexes ne trouveraient pas preneur auprès des locataires de l'immeuble ou de tout autre immeuble conventionné appartenant au même bailleur ou géré par lui, le bailleur peut louer l'annexe à toute autre personne. Dans ce cas, le loyer maximum fixé par la convention ne lui est pas</w:t>
       </w:r>
       <w:r>
@@ -6785,7 +9528,6 @@
         <w:rPr>
           <w:rFonts w:cs="TimesNewRomanPSMT"/>
         </w:rPr>
-        <w:lastRenderedPageBreak/>
         <w:t xml:space="preserve">{% </w:t>
       </w:r>
       <w:proofErr w:type="spellStart"/>
@@ -7096,6 +9838,7 @@
         <w:rPr>
           <w:noProof/>
         </w:rPr>
+        <w:lastRenderedPageBreak/>
         <mc:AlternateContent>
           <mc:Choice Requires="wps">
             <w:drawing>
@@ -7526,7 +10269,7 @@
 </file>
 
 <file path=word/endnotes.xml><?xml version="1.0" encoding="utf-8"?>
-<w:endnotes xmlns:wpc="http://schemas.microsoft.com/office/word/2010/wordprocessingCanvas" xmlns:cx="http://schemas.microsoft.com/office/drawing/2014/chartex" xmlns:cx1="http://schemas.microsoft.com/office/drawing/2015/9/8/chartex" xmlns:cx2="http://schemas.microsoft.com/office/drawing/2015/10/21/chartex" xmlns:cx3="http://schemas.microsoft.com/office/drawing/2016/5/9/chartex" xmlns:cx4="http://schemas.microsoft.com/office/drawing/2016/5/10/chartex" xmlns:cx5="http://schemas.microsoft.com/office/drawing/2016/5/11/chartex" xmlns:cx6="http://schemas.microsoft.com/office/drawing/2016/5/12/chartex" xmlns:cx7="http://schemas.microsoft.com/office/drawing/2016/5/13/chartex" xmlns:cx8="http://schemas.microsoft.com/office/drawing/2016/5/14/chartex" xmlns:mc="http://schemas.openxmlformats.org/markup-compatibility/2006" xmlns:aink="http://schemas.microsoft.com/office/drawing/2016/ink" xmlns:am3d="http://schemas.microsoft.com/office/drawing/2017/model3d" xmlns:o="urn:schemas-microsoft-com:office:office" xmlns:oel="http://schemas.microsoft.com/office/2019/extlst" xmlns:r="http://schemas.openxmlformats.org/officeDocument/2006/relationships" xmlns:m="http://schemas.openxmlformats.org/officeDocument/2006/math" xmlns:v="urn:schemas-microsoft-com:vml" xmlns:wp14="http://schemas.microsoft.com/office/word/2010/wordprocessingDrawing" xmlns:wp="http://schemas.openxmlformats.org/drawingml/2006/wordprocessingDrawing" xmlns:w10="urn:schemas-microsoft-com:office:word" xmlns:w="http://schemas.openxmlformats.org/wordprocessingml/2006/main" xmlns:w14="http://schemas.microsoft.com/office/word/2010/wordml" xmlns:w15="http://schemas.microsoft.com/office/word/2012/wordml" xmlns:w16cex="http://schemas.microsoft.com/office/word/2018/wordml/cex" xmlns:w16cid="http://schemas.microsoft.com/office/word/2016/wordml/cid" xmlns:w16="http://schemas.microsoft.com/office/word/2018/wordml" xmlns:w16du="http://schemas.microsoft.com/office/word/2023/wordml/word16du" xmlns:w16sdtdh="http://schemas.microsoft.com/office/word/2020/wordml/sdtdatahash" xmlns:w16se="http://schemas.microsoft.com/office/word/2015/wordml/symex" xmlns:wpg="http://schemas.microsoft.com/office/word/2010/wordprocessingGroup" xmlns:wpi="http://schemas.microsoft.com/office/word/2010/wordprocessingInk" xmlns:wne="http://schemas.microsoft.com/office/word/2006/wordml" xmlns:wps="http://schemas.microsoft.com/office/word/2010/wordprocessingShape" mc:Ignorable="w14 w15 w16se w16cid w16 w16cex w16sdtdh w16du wp14">
+<w:endnotes xmlns:wpc="http://schemas.microsoft.com/office/word/2010/wordprocessingCanvas" xmlns:cx="http://schemas.microsoft.com/office/drawing/2014/chartex" xmlns:cx1="http://schemas.microsoft.com/office/drawing/2015/9/8/chartex" xmlns:cx2="http://schemas.microsoft.com/office/drawing/2015/10/21/chartex" xmlns:cx3="http://schemas.microsoft.com/office/drawing/2016/5/9/chartex" xmlns:cx4="http://schemas.microsoft.com/office/drawing/2016/5/10/chartex" xmlns:cx5="http://schemas.microsoft.com/office/drawing/2016/5/11/chartex" xmlns:cx6="http://schemas.microsoft.com/office/drawing/2016/5/12/chartex" xmlns:cx7="http://schemas.microsoft.com/office/drawing/2016/5/13/chartex" xmlns:cx8="http://schemas.microsoft.com/office/drawing/2016/5/14/chartex" xmlns:mc="http://schemas.openxmlformats.org/markup-compatibility/2006" xmlns:aink="http://schemas.microsoft.com/office/drawing/2016/ink" xmlns:am3d="http://schemas.microsoft.com/office/drawing/2017/model3d" xmlns:o="urn:schemas-microsoft-com:office:office" xmlns:oel="http://schemas.microsoft.com/office/2019/extlst" xmlns:r="http://schemas.openxmlformats.org/officeDocument/2006/relationships" xmlns:m="http://schemas.openxmlformats.org/officeDocument/2006/math" xmlns:v="urn:schemas-microsoft-com:vml" xmlns:wp14="http://schemas.microsoft.com/office/word/2010/wordprocessingDrawing" xmlns:wp="http://schemas.openxmlformats.org/drawingml/2006/wordprocessingDrawing" xmlns:w10="urn:schemas-microsoft-com:office:word" xmlns:w="http://schemas.openxmlformats.org/wordprocessingml/2006/main" xmlns:w14="http://schemas.microsoft.com/office/word/2010/wordml" xmlns:w15="http://schemas.microsoft.com/office/word/2012/wordml" xmlns:w16cex="http://schemas.microsoft.com/office/word/2018/wordml/cex" xmlns:w16cid="http://schemas.microsoft.com/office/word/2016/wordml/cid" xmlns:w16="http://schemas.microsoft.com/office/word/2018/wordml" xmlns:w16du="http://schemas.microsoft.com/office/word/2023/wordml/word16du" xmlns:w16sdtdh="http://schemas.microsoft.com/office/word/2020/wordml/sdtdatahash" xmlns:w16sdtfl="http://schemas.microsoft.com/office/word/2024/wordml/sdtformatlock" xmlns:w16se="http://schemas.microsoft.com/office/word/2015/wordml/symex" xmlns:wpg="http://schemas.microsoft.com/office/word/2010/wordprocessingGroup" xmlns:wpi="http://schemas.microsoft.com/office/word/2010/wordprocessingInk" xmlns:wne="http://schemas.microsoft.com/office/word/2006/wordml" xmlns:wps="http://schemas.microsoft.com/office/word/2010/wordprocessingShape" mc:Ignorable="w14 w15 w16se w16cid w16 w16cex w16sdtdh w16sdtfl w16du wp14">
   <w:endnote w:type="separator" w:id="-1">
     <w:p>
       <w:r>
@@ -7545,7 +10288,7 @@
 </file>
 
 <file path=word/footer1.xml><?xml version="1.0" encoding="utf-8"?>
-<w:ftr xmlns:wpc="http://schemas.microsoft.com/office/word/2010/wordprocessingCanvas" xmlns:cx="http://schemas.microsoft.com/office/drawing/2014/chartex" xmlns:cx1="http://schemas.microsoft.com/office/drawing/2015/9/8/chartex" xmlns:cx2="http://schemas.microsoft.com/office/drawing/2015/10/21/chartex" xmlns:cx3="http://schemas.microsoft.com/office/drawing/2016/5/9/chartex" xmlns:cx4="http://schemas.microsoft.com/office/drawing/2016/5/10/chartex" xmlns:cx5="http://schemas.microsoft.com/office/drawing/2016/5/11/chartex" xmlns:cx6="http://schemas.microsoft.com/office/drawing/2016/5/12/chartex" xmlns:cx7="http://schemas.microsoft.com/office/drawing/2016/5/13/chartex" xmlns:cx8="http://schemas.microsoft.com/office/drawing/2016/5/14/chartex" xmlns:mc="http://schemas.openxmlformats.org/markup-compatibility/2006" xmlns:aink="http://schemas.microsoft.com/office/drawing/2016/ink" xmlns:am3d="http://schemas.microsoft.com/office/drawing/2017/model3d" xmlns:o="urn:schemas-microsoft-com:office:office" xmlns:oel="http://schemas.microsoft.com/office/2019/extlst" xmlns:r="http://schemas.openxmlformats.org/officeDocument/2006/relationships" xmlns:m="http://schemas.openxmlformats.org/officeDocument/2006/math" xmlns:v="urn:schemas-microsoft-com:vml" xmlns:wp14="http://schemas.microsoft.com/office/word/2010/wordprocessingDrawing" xmlns:wp="http://schemas.openxmlformats.org/drawingml/2006/wordprocessingDrawing" xmlns:w10="urn:schemas-microsoft-com:office:word" xmlns:w="http://schemas.openxmlformats.org/wordprocessingml/2006/main" xmlns:w14="http://schemas.microsoft.com/office/word/2010/wordml" xmlns:w15="http://schemas.microsoft.com/office/word/2012/wordml" xmlns:w16cex="http://schemas.microsoft.com/office/word/2018/wordml/cex" xmlns:w16cid="http://schemas.microsoft.com/office/word/2016/wordml/cid" xmlns:w16="http://schemas.microsoft.com/office/word/2018/wordml" xmlns:w16du="http://schemas.microsoft.com/office/word/2023/wordml/word16du" xmlns:w16sdtdh="http://schemas.microsoft.com/office/word/2020/wordml/sdtdatahash" xmlns:w16se="http://schemas.microsoft.com/office/word/2015/wordml/symex" xmlns:wpg="http://schemas.microsoft.com/office/word/2010/wordprocessingGroup" xmlns:wpi="http://schemas.microsoft.com/office/word/2010/wordprocessingInk" xmlns:wne="http://schemas.microsoft.com/office/word/2006/wordml" xmlns:wps="http://schemas.microsoft.com/office/word/2010/wordprocessingShape" mc:Ignorable="w14 w15 w16se w16cid w16 w16cex w16sdtdh w16du wp14">
+<w:ftr xmlns:wpc="http://schemas.microsoft.com/office/word/2010/wordprocessingCanvas" xmlns:cx="http://schemas.microsoft.com/office/drawing/2014/chartex" xmlns:cx1="http://schemas.microsoft.com/office/drawing/2015/9/8/chartex" xmlns:cx2="http://schemas.microsoft.com/office/drawing/2015/10/21/chartex" xmlns:cx3="http://schemas.microsoft.com/office/drawing/2016/5/9/chartex" xmlns:cx4="http://schemas.microsoft.com/office/drawing/2016/5/10/chartex" xmlns:cx5="http://schemas.microsoft.com/office/drawing/2016/5/11/chartex" xmlns:cx6="http://schemas.microsoft.com/office/drawing/2016/5/12/chartex" xmlns:cx7="http://schemas.microsoft.com/office/drawing/2016/5/13/chartex" xmlns:cx8="http://schemas.microsoft.com/office/drawing/2016/5/14/chartex" xmlns:mc="http://schemas.openxmlformats.org/markup-compatibility/2006" xmlns:aink="http://schemas.microsoft.com/office/drawing/2016/ink" xmlns:am3d="http://schemas.microsoft.com/office/drawing/2017/model3d" xmlns:o="urn:schemas-microsoft-com:office:office" xmlns:oel="http://schemas.microsoft.com/office/2019/extlst" xmlns:r="http://schemas.openxmlformats.org/officeDocument/2006/relationships" xmlns:m="http://schemas.openxmlformats.org/officeDocument/2006/math" xmlns:v="urn:schemas-microsoft-com:vml" xmlns:wp14="http://schemas.microsoft.com/office/word/2010/wordprocessingDrawing" xmlns:wp="http://schemas.openxmlformats.org/drawingml/2006/wordprocessingDrawing" xmlns:w10="urn:schemas-microsoft-com:office:word" xmlns:w="http://schemas.openxmlformats.org/wordprocessingml/2006/main" xmlns:w14="http://schemas.microsoft.com/office/word/2010/wordml" xmlns:w15="http://schemas.microsoft.com/office/word/2012/wordml" xmlns:w16cex="http://schemas.microsoft.com/office/word/2018/wordml/cex" xmlns:w16cid="http://schemas.microsoft.com/office/word/2016/wordml/cid" xmlns:w16="http://schemas.microsoft.com/office/word/2018/wordml" xmlns:w16du="http://schemas.microsoft.com/office/word/2023/wordml/word16du" xmlns:w16sdtdh="http://schemas.microsoft.com/office/word/2020/wordml/sdtdatahash" xmlns:w16sdtfl="http://schemas.microsoft.com/office/word/2024/wordml/sdtformatlock" xmlns:w16se="http://schemas.microsoft.com/office/word/2015/wordml/symex" xmlns:wpg="http://schemas.microsoft.com/office/word/2010/wordprocessingGroup" xmlns:wpi="http://schemas.microsoft.com/office/word/2010/wordprocessingInk" xmlns:wne="http://schemas.microsoft.com/office/word/2006/wordml" xmlns:wps="http://schemas.microsoft.com/office/word/2010/wordprocessingShape" mc:Ignorable="w14 w15 w16se w16cid w16 w16cex w16sdtdh w16sdtfl w16du wp14">
   <w:p>
     <w:pPr>
       <w:pStyle w:val="Pieddepage"/>
@@ -7558,7 +10301,7 @@
 </file>
 
 <file path=word/footer2.xml><?xml version="1.0" encoding="utf-8"?>
-<w:ftr xmlns:wpc="http://schemas.microsoft.com/office/word/2010/wordprocessingCanvas" xmlns:cx="http://schemas.microsoft.com/office/drawing/2014/chartex" xmlns:cx1="http://schemas.microsoft.com/office/drawing/2015/9/8/chartex" xmlns:cx2="http://schemas.microsoft.com/office/drawing/2015/10/21/chartex" xmlns:cx3="http://schemas.microsoft.com/office/drawing/2016/5/9/chartex" xmlns:cx4="http://schemas.microsoft.com/office/drawing/2016/5/10/chartex" xmlns:cx5="http://schemas.microsoft.com/office/drawing/2016/5/11/chartex" xmlns:cx6="http://schemas.microsoft.com/office/drawing/2016/5/12/chartex" xmlns:cx7="http://schemas.microsoft.com/office/drawing/2016/5/13/chartex" xmlns:cx8="http://schemas.microsoft.com/office/drawing/2016/5/14/chartex" xmlns:mc="http://schemas.openxmlformats.org/markup-compatibility/2006" xmlns:aink="http://schemas.microsoft.com/office/drawing/2016/ink" xmlns:am3d="http://schemas.microsoft.com/office/drawing/2017/model3d" xmlns:o="urn:schemas-microsoft-com:office:office" xmlns:oel="http://schemas.microsoft.com/office/2019/extlst" xmlns:r="http://schemas.openxmlformats.org/officeDocument/2006/relationships" xmlns:m="http://schemas.openxmlformats.org/officeDocument/2006/math" xmlns:v="urn:schemas-microsoft-com:vml" xmlns:wp14="http://schemas.microsoft.com/office/word/2010/wordprocessingDrawing" xmlns:wp="http://schemas.openxmlformats.org/drawingml/2006/wordprocessingDrawing" xmlns:w10="urn:schemas-microsoft-com:office:word" xmlns:w="http://schemas.openxmlformats.org/wordprocessingml/2006/main" xmlns:w14="http://schemas.microsoft.com/office/word/2010/wordml" xmlns:w15="http://schemas.microsoft.com/office/word/2012/wordml" xmlns:w16cex="http://schemas.microsoft.com/office/word/2018/wordml/cex" xmlns:w16cid="http://schemas.microsoft.com/office/word/2016/wordml/cid" xmlns:w16="http://schemas.microsoft.com/office/word/2018/wordml" xmlns:w16du="http://schemas.microsoft.com/office/word/2023/wordml/word16du" xmlns:w16sdtdh="http://schemas.microsoft.com/office/word/2020/wordml/sdtdatahash" xmlns:w16se="http://schemas.microsoft.com/office/word/2015/wordml/symex" xmlns:wpg="http://schemas.microsoft.com/office/word/2010/wordprocessingGroup" xmlns:wpi="http://schemas.microsoft.com/office/word/2010/wordprocessingInk" xmlns:wne="http://schemas.microsoft.com/office/word/2006/wordml" xmlns:wps="http://schemas.microsoft.com/office/word/2010/wordprocessingShape" mc:Ignorable="w14 w15 w16se w16cid w16 w16cex w16sdtdh w16du wp14">
+<w:ftr xmlns:wpc="http://schemas.microsoft.com/office/word/2010/wordprocessingCanvas" xmlns:cx="http://schemas.microsoft.com/office/drawing/2014/chartex" xmlns:cx1="http://schemas.microsoft.com/office/drawing/2015/9/8/chartex" xmlns:cx2="http://schemas.microsoft.com/office/drawing/2015/10/21/chartex" xmlns:cx3="http://schemas.microsoft.com/office/drawing/2016/5/9/chartex" xmlns:cx4="http://schemas.microsoft.com/office/drawing/2016/5/10/chartex" xmlns:cx5="http://schemas.microsoft.com/office/drawing/2016/5/11/chartex" xmlns:cx6="http://schemas.microsoft.com/office/drawing/2016/5/12/chartex" xmlns:cx7="http://schemas.microsoft.com/office/drawing/2016/5/13/chartex" xmlns:cx8="http://schemas.microsoft.com/office/drawing/2016/5/14/chartex" xmlns:mc="http://schemas.openxmlformats.org/markup-compatibility/2006" xmlns:aink="http://schemas.microsoft.com/office/drawing/2016/ink" xmlns:am3d="http://schemas.microsoft.com/office/drawing/2017/model3d" xmlns:o="urn:schemas-microsoft-com:office:office" xmlns:oel="http://schemas.microsoft.com/office/2019/extlst" xmlns:r="http://schemas.openxmlformats.org/officeDocument/2006/relationships" xmlns:m="http://schemas.openxmlformats.org/officeDocument/2006/math" xmlns:v="urn:schemas-microsoft-com:vml" xmlns:wp14="http://schemas.microsoft.com/office/word/2010/wordprocessingDrawing" xmlns:wp="http://schemas.openxmlformats.org/drawingml/2006/wordprocessingDrawing" xmlns:w10="urn:schemas-microsoft-com:office:word" xmlns:w="http://schemas.openxmlformats.org/wordprocessingml/2006/main" xmlns:w14="http://schemas.microsoft.com/office/word/2010/wordml" xmlns:w15="http://schemas.microsoft.com/office/word/2012/wordml" xmlns:w16cex="http://schemas.microsoft.com/office/word/2018/wordml/cex" xmlns:w16cid="http://schemas.microsoft.com/office/word/2016/wordml/cid" xmlns:w16="http://schemas.microsoft.com/office/word/2018/wordml" xmlns:w16du="http://schemas.microsoft.com/office/word/2023/wordml/word16du" xmlns:w16sdtdh="http://schemas.microsoft.com/office/word/2020/wordml/sdtdatahash" xmlns:w16sdtfl="http://schemas.microsoft.com/office/word/2024/wordml/sdtformatlock" xmlns:w16se="http://schemas.microsoft.com/office/word/2015/wordml/symex" xmlns:wpg="http://schemas.microsoft.com/office/word/2010/wordprocessingGroup" xmlns:wpi="http://schemas.microsoft.com/office/word/2010/wordprocessingInk" xmlns:wne="http://schemas.microsoft.com/office/word/2006/wordml" xmlns:wps="http://schemas.microsoft.com/office/word/2010/wordprocessingShape" mc:Ignorable="w14 w15 w16se w16cid w16 w16cex w16sdtdh w16sdtfl w16du wp14">
   <w:p>
     <w:pPr>
       <w:pStyle w:val="Pieddepage"/>
@@ -7571,7 +10314,7 @@
 </file>
 
 <file path=word/footer3.xml><?xml version="1.0" encoding="utf-8"?>
-<w:ftr xmlns:wpc="http://schemas.microsoft.com/office/word/2010/wordprocessingCanvas" xmlns:cx="http://schemas.microsoft.com/office/drawing/2014/chartex" xmlns:cx1="http://schemas.microsoft.com/office/drawing/2015/9/8/chartex" xmlns:cx2="http://schemas.microsoft.com/office/drawing/2015/10/21/chartex" xmlns:cx3="http://schemas.microsoft.com/office/drawing/2016/5/9/chartex" xmlns:cx4="http://schemas.microsoft.com/office/drawing/2016/5/10/chartex" xmlns:cx5="http://schemas.microsoft.com/office/drawing/2016/5/11/chartex" xmlns:cx6="http://schemas.microsoft.com/office/drawing/2016/5/12/chartex" xmlns:cx7="http://schemas.microsoft.com/office/drawing/2016/5/13/chartex" xmlns:cx8="http://schemas.microsoft.com/office/drawing/2016/5/14/chartex" xmlns:mc="http://schemas.openxmlformats.org/markup-compatibility/2006" xmlns:aink="http://schemas.microsoft.com/office/drawing/2016/ink" xmlns:am3d="http://schemas.microsoft.com/office/drawing/2017/model3d" xmlns:o="urn:schemas-microsoft-com:office:office" xmlns:oel="http://schemas.microsoft.com/office/2019/extlst" xmlns:r="http://schemas.openxmlformats.org/officeDocument/2006/relationships" xmlns:m="http://schemas.openxmlformats.org/officeDocument/2006/math" xmlns:v="urn:schemas-microsoft-com:vml" xmlns:wp14="http://schemas.microsoft.com/office/word/2010/wordprocessingDrawing" xmlns:wp="http://schemas.openxmlformats.org/drawingml/2006/wordprocessingDrawing" xmlns:w10="urn:schemas-microsoft-com:office:word" xmlns:w="http://schemas.openxmlformats.org/wordprocessingml/2006/main" xmlns:w14="http://schemas.microsoft.com/office/word/2010/wordml" xmlns:w15="http://schemas.microsoft.com/office/word/2012/wordml" xmlns:w16cex="http://schemas.microsoft.com/office/word/2018/wordml/cex" xmlns:w16cid="http://schemas.microsoft.com/office/word/2016/wordml/cid" xmlns:w16="http://schemas.microsoft.com/office/word/2018/wordml" xmlns:w16du="http://schemas.microsoft.com/office/word/2023/wordml/word16du" xmlns:w16sdtdh="http://schemas.microsoft.com/office/word/2020/wordml/sdtdatahash" xmlns:w16se="http://schemas.microsoft.com/office/word/2015/wordml/symex" xmlns:wpg="http://schemas.microsoft.com/office/word/2010/wordprocessingGroup" xmlns:wpi="http://schemas.microsoft.com/office/word/2010/wordprocessingInk" xmlns:wne="http://schemas.microsoft.com/office/word/2006/wordml" xmlns:wps="http://schemas.microsoft.com/office/word/2010/wordprocessingShape" mc:Ignorable="w14 w15 w16se w16cid w16 w16cex w16sdtdh w16du wp14">
+<w:ftr xmlns:wpc="http://schemas.microsoft.com/office/word/2010/wordprocessingCanvas" xmlns:cx="http://schemas.microsoft.com/office/drawing/2014/chartex" xmlns:cx1="http://schemas.microsoft.com/office/drawing/2015/9/8/chartex" xmlns:cx2="http://schemas.microsoft.com/office/drawing/2015/10/21/chartex" xmlns:cx3="http://schemas.microsoft.com/office/drawing/2016/5/9/chartex" xmlns:cx4="http://schemas.microsoft.com/office/drawing/2016/5/10/chartex" xmlns:cx5="http://schemas.microsoft.com/office/drawing/2016/5/11/chartex" xmlns:cx6="http://schemas.microsoft.com/office/drawing/2016/5/12/chartex" xmlns:cx7="http://schemas.microsoft.com/office/drawing/2016/5/13/chartex" xmlns:cx8="http://schemas.microsoft.com/office/drawing/2016/5/14/chartex" xmlns:mc="http://schemas.openxmlformats.org/markup-compatibility/2006" xmlns:aink="http://schemas.microsoft.com/office/drawing/2016/ink" xmlns:am3d="http://schemas.microsoft.com/office/drawing/2017/model3d" xmlns:o="urn:schemas-microsoft-com:office:office" xmlns:oel="http://schemas.microsoft.com/office/2019/extlst" xmlns:r="http://schemas.openxmlformats.org/officeDocument/2006/relationships" xmlns:m="http://schemas.openxmlformats.org/officeDocument/2006/math" xmlns:v="urn:schemas-microsoft-com:vml" xmlns:wp14="http://schemas.microsoft.com/office/word/2010/wordprocessingDrawing" xmlns:wp="http://schemas.openxmlformats.org/drawingml/2006/wordprocessingDrawing" xmlns:w10="urn:schemas-microsoft-com:office:word" xmlns:w="http://schemas.openxmlformats.org/wordprocessingml/2006/main" xmlns:w14="http://schemas.microsoft.com/office/word/2010/wordml" xmlns:w15="http://schemas.microsoft.com/office/word/2012/wordml" xmlns:w16cex="http://schemas.microsoft.com/office/word/2018/wordml/cex" xmlns:w16cid="http://schemas.microsoft.com/office/word/2016/wordml/cid" xmlns:w16="http://schemas.microsoft.com/office/word/2018/wordml" xmlns:w16du="http://schemas.microsoft.com/office/word/2023/wordml/word16du" xmlns:w16sdtdh="http://schemas.microsoft.com/office/word/2020/wordml/sdtdatahash" xmlns:w16sdtfl="http://schemas.microsoft.com/office/word/2024/wordml/sdtformatlock" xmlns:w16se="http://schemas.microsoft.com/office/word/2015/wordml/symex" xmlns:wpg="http://schemas.microsoft.com/office/word/2010/wordprocessingGroup" xmlns:wpi="http://schemas.microsoft.com/office/word/2010/wordprocessingInk" xmlns:wne="http://schemas.microsoft.com/office/word/2006/wordml" xmlns:wps="http://schemas.microsoft.com/office/word/2010/wordprocessingShape" mc:Ignorable="w14 w15 w16se w16cid w16 w16cex w16sdtdh w16sdtfl w16du wp14">
   <w:p>
     <w:pPr>
       <w:pStyle w:val="Pieddepage"/>
@@ -7584,7 +10327,7 @@
 </file>
 
 <file path=word/footnotes.xml><?xml version="1.0" encoding="utf-8"?>
-<w:footnotes xmlns:wpc="http://schemas.microsoft.com/office/word/2010/wordprocessingCanvas" xmlns:cx="http://schemas.microsoft.com/office/drawing/2014/chartex" xmlns:cx1="http://schemas.microsoft.com/office/drawing/2015/9/8/chartex" xmlns:cx2="http://schemas.microsoft.com/office/drawing/2015/10/21/chartex" xmlns:cx3="http://schemas.microsoft.com/office/drawing/2016/5/9/chartex" xmlns:cx4="http://schemas.microsoft.com/office/drawing/2016/5/10/chartex" xmlns:cx5="http://schemas.microsoft.com/office/drawing/2016/5/11/chartex" xmlns:cx6="http://schemas.microsoft.com/office/drawing/2016/5/12/chartex" xmlns:cx7="http://schemas.microsoft.com/office/drawing/2016/5/13/chartex" xmlns:cx8="http://schemas.microsoft.com/office/drawing/2016/5/14/chartex" xmlns:mc="http://schemas.openxmlformats.org/markup-compatibility/2006" xmlns:aink="http://schemas.microsoft.com/office/drawing/2016/ink" xmlns:am3d="http://schemas.microsoft.com/office/drawing/2017/model3d" xmlns:o="urn:schemas-microsoft-com:office:office" xmlns:oel="http://schemas.microsoft.com/office/2019/extlst" xmlns:r="http://schemas.openxmlformats.org/officeDocument/2006/relationships" xmlns:m="http://schemas.openxmlformats.org/officeDocument/2006/math" xmlns:v="urn:schemas-microsoft-com:vml" xmlns:wp14="http://schemas.microsoft.com/office/word/2010/wordprocessingDrawing" xmlns:wp="http://schemas.openxmlformats.org/drawingml/2006/wordprocessingDrawing" xmlns:w10="urn:schemas-microsoft-com:office:word" xmlns:w="http://schemas.openxmlformats.org/wordprocessingml/2006/main" xmlns:w14="http://schemas.microsoft.com/office/word/2010/wordml" xmlns:w15="http://schemas.microsoft.com/office/word/2012/wordml" xmlns:w16cex="http://schemas.microsoft.com/office/word/2018/wordml/cex" xmlns:w16cid="http://schemas.microsoft.com/office/word/2016/wordml/cid" xmlns:w16="http://schemas.microsoft.com/office/word/2018/wordml" xmlns:w16du="http://schemas.microsoft.com/office/word/2023/wordml/word16du" xmlns:w16sdtdh="http://schemas.microsoft.com/office/word/2020/wordml/sdtdatahash" xmlns:w16se="http://schemas.microsoft.com/office/word/2015/wordml/symex" xmlns:wpg="http://schemas.microsoft.com/office/word/2010/wordprocessingGroup" xmlns:wpi="http://schemas.microsoft.com/office/word/2010/wordprocessingInk" xmlns:wne="http://schemas.microsoft.com/office/word/2006/wordml" xmlns:wps="http://schemas.microsoft.com/office/word/2010/wordprocessingShape" mc:Ignorable="w14 w15 w16se w16cid w16 w16cex w16sdtdh w16du wp14">
+<w:footnotes xmlns:wpc="http://schemas.microsoft.com/office/word/2010/wordprocessingCanvas" xmlns:cx="http://schemas.microsoft.com/office/drawing/2014/chartex" xmlns:cx1="http://schemas.microsoft.com/office/drawing/2015/9/8/chartex" xmlns:cx2="http://schemas.microsoft.com/office/drawing/2015/10/21/chartex" xmlns:cx3="http://schemas.microsoft.com/office/drawing/2016/5/9/chartex" xmlns:cx4="http://schemas.microsoft.com/office/drawing/2016/5/10/chartex" xmlns:cx5="http://schemas.microsoft.com/office/drawing/2016/5/11/chartex" xmlns:cx6="http://schemas.microsoft.com/office/drawing/2016/5/12/chartex" xmlns:cx7="http://schemas.microsoft.com/office/drawing/2016/5/13/chartex" xmlns:cx8="http://schemas.microsoft.com/office/drawing/2016/5/14/chartex" xmlns:mc="http://schemas.openxmlformats.org/markup-compatibility/2006" xmlns:aink="http://schemas.microsoft.com/office/drawing/2016/ink" xmlns:am3d="http://schemas.microsoft.com/office/drawing/2017/model3d" xmlns:o="urn:schemas-microsoft-com:office:office" xmlns:oel="http://schemas.microsoft.com/office/2019/extlst" xmlns:r="http://schemas.openxmlformats.org/officeDocument/2006/relationships" xmlns:m="http://schemas.openxmlformats.org/officeDocument/2006/math" xmlns:v="urn:schemas-microsoft-com:vml" xmlns:wp14="http://schemas.microsoft.com/office/word/2010/wordprocessingDrawing" xmlns:wp="http://schemas.openxmlformats.org/drawingml/2006/wordprocessingDrawing" xmlns:w10="urn:schemas-microsoft-com:office:word" xmlns:w="http://schemas.openxmlformats.org/wordprocessingml/2006/main" xmlns:w14="http://schemas.microsoft.com/office/word/2010/wordml" xmlns:w15="http://schemas.microsoft.com/office/word/2012/wordml" xmlns:w16cex="http://schemas.microsoft.com/office/word/2018/wordml/cex" xmlns:w16cid="http://schemas.microsoft.com/office/word/2016/wordml/cid" xmlns:w16="http://schemas.microsoft.com/office/word/2018/wordml" xmlns:w16du="http://schemas.microsoft.com/office/word/2023/wordml/word16du" xmlns:w16sdtdh="http://schemas.microsoft.com/office/word/2020/wordml/sdtdatahash" xmlns:w16sdtfl="http://schemas.microsoft.com/office/word/2024/wordml/sdtformatlock" xmlns:w16se="http://schemas.microsoft.com/office/word/2015/wordml/symex" xmlns:wpg="http://schemas.microsoft.com/office/word/2010/wordprocessingGroup" xmlns:wpi="http://schemas.microsoft.com/office/word/2010/wordprocessingInk" xmlns:wne="http://schemas.microsoft.com/office/word/2006/wordml" xmlns:wps="http://schemas.microsoft.com/office/word/2010/wordprocessingShape" mc:Ignorable="w14 w15 w16se w16cid w16 w16cex w16sdtdh w16sdtfl w16du wp14">
   <w:footnote w:type="separator" w:id="-1">
     <w:p>
       <w:r>
@@ -7603,7 +10346,7 @@
 </file>
 
 <file path=word/header1.xml><?xml version="1.0" encoding="utf-8"?>
-<w:hdr xmlns:wpc="http://schemas.microsoft.com/office/word/2010/wordprocessingCanvas" xmlns:cx="http://schemas.microsoft.com/office/drawing/2014/chartex" xmlns:cx1="http://schemas.microsoft.com/office/drawing/2015/9/8/chartex" xmlns:cx2="http://schemas.microsoft.com/office/drawing/2015/10/21/chartex" xmlns:cx3="http://schemas.microsoft.com/office/drawing/2016/5/9/chartex" xmlns:cx4="http://schemas.microsoft.com/office/drawing/2016/5/10/chartex" xmlns:cx5="http://schemas.microsoft.com/office/drawing/2016/5/11/chartex" xmlns:cx6="http://schemas.microsoft.com/office/drawing/2016/5/12/chartex" xmlns:cx7="http://schemas.microsoft.com/office/drawing/2016/5/13/chartex" xmlns:cx8="http://schemas.microsoft.com/office/drawing/2016/5/14/chartex" xmlns:mc="http://schemas.openxmlformats.org/markup-compatibility/2006" xmlns:aink="http://schemas.microsoft.com/office/drawing/2016/ink" xmlns:am3d="http://schemas.microsoft.com/office/drawing/2017/model3d" xmlns:o="urn:schemas-microsoft-com:office:office" xmlns:oel="http://schemas.microsoft.com/office/2019/extlst" xmlns:r="http://schemas.openxmlformats.org/officeDocument/2006/relationships" xmlns:m="http://schemas.openxmlformats.org/officeDocument/2006/math" xmlns:v="urn:schemas-microsoft-com:vml" xmlns:wp14="http://schemas.microsoft.com/office/word/2010/wordprocessingDrawing" xmlns:wp="http://schemas.openxmlformats.org/drawingml/2006/wordprocessingDrawing" xmlns:w10="urn:schemas-microsoft-com:office:word" xmlns:w="http://schemas.openxmlformats.org/wordprocessingml/2006/main" xmlns:w14="http://schemas.microsoft.com/office/word/2010/wordml" xmlns:w15="http://schemas.microsoft.com/office/word/2012/wordml" xmlns:w16cex="http://schemas.microsoft.com/office/word/2018/wordml/cex" xmlns:w16cid="http://schemas.microsoft.com/office/word/2016/wordml/cid" xmlns:w16="http://schemas.microsoft.com/office/word/2018/wordml" xmlns:w16du="http://schemas.microsoft.com/office/word/2023/wordml/word16du" xmlns:w16sdtdh="http://schemas.microsoft.com/office/word/2020/wordml/sdtdatahash" xmlns:w16se="http://schemas.microsoft.com/office/word/2015/wordml/symex" xmlns:wpg="http://schemas.microsoft.com/office/word/2010/wordprocessingGroup" xmlns:wpi="http://schemas.microsoft.com/office/word/2010/wordprocessingInk" xmlns:wne="http://schemas.microsoft.com/office/word/2006/wordml" xmlns:wps="http://schemas.microsoft.com/office/word/2010/wordprocessingShape" mc:Ignorable="w14 w15 w16se w16cid w16 w16cex w16sdtdh w16du wp14">
+<w:hdr xmlns:wpc="http://schemas.microsoft.com/office/word/2010/wordprocessingCanvas" xmlns:cx="http://schemas.microsoft.com/office/drawing/2014/chartex" xmlns:cx1="http://schemas.microsoft.com/office/drawing/2015/9/8/chartex" xmlns:cx2="http://schemas.microsoft.com/office/drawing/2015/10/21/chartex" xmlns:cx3="http://schemas.microsoft.com/office/drawing/2016/5/9/chartex" xmlns:cx4="http://schemas.microsoft.com/office/drawing/2016/5/10/chartex" xmlns:cx5="http://schemas.microsoft.com/office/drawing/2016/5/11/chartex" xmlns:cx6="http://schemas.microsoft.com/office/drawing/2016/5/12/chartex" xmlns:cx7="http://schemas.microsoft.com/office/drawing/2016/5/13/chartex" xmlns:cx8="http://schemas.microsoft.com/office/drawing/2016/5/14/chartex" xmlns:mc="http://schemas.openxmlformats.org/markup-compatibility/2006" xmlns:aink="http://schemas.microsoft.com/office/drawing/2016/ink" xmlns:am3d="http://schemas.microsoft.com/office/drawing/2017/model3d" xmlns:o="urn:schemas-microsoft-com:office:office" xmlns:oel="http://schemas.microsoft.com/office/2019/extlst" xmlns:r="http://schemas.openxmlformats.org/officeDocument/2006/relationships" xmlns:m="http://schemas.openxmlformats.org/officeDocument/2006/math" xmlns:v="urn:schemas-microsoft-com:vml" xmlns:wp14="http://schemas.microsoft.com/office/word/2010/wordprocessingDrawing" xmlns:wp="http://schemas.openxmlformats.org/drawingml/2006/wordprocessingDrawing" xmlns:w10="urn:schemas-microsoft-com:office:word" xmlns:w="http://schemas.openxmlformats.org/wordprocessingml/2006/main" xmlns:w14="http://schemas.microsoft.com/office/word/2010/wordml" xmlns:w15="http://schemas.microsoft.com/office/word/2012/wordml" xmlns:w16cex="http://schemas.microsoft.com/office/word/2018/wordml/cex" xmlns:w16cid="http://schemas.microsoft.com/office/word/2016/wordml/cid" xmlns:w16="http://schemas.microsoft.com/office/word/2018/wordml" xmlns:w16du="http://schemas.microsoft.com/office/word/2023/wordml/word16du" xmlns:w16sdtdh="http://schemas.microsoft.com/office/word/2020/wordml/sdtdatahash" xmlns:w16sdtfl="http://schemas.microsoft.com/office/word/2024/wordml/sdtformatlock" xmlns:w16se="http://schemas.microsoft.com/office/word/2015/wordml/symex" xmlns:wpg="http://schemas.microsoft.com/office/word/2010/wordprocessingGroup" xmlns:wpi="http://schemas.microsoft.com/office/word/2010/wordprocessingInk" xmlns:wne="http://schemas.microsoft.com/office/word/2006/wordml" xmlns:wps="http://schemas.microsoft.com/office/word/2010/wordprocessingShape" mc:Ignorable="w14 w15 w16se w16cid w16 w16cex w16sdtdh w16sdtfl w16du wp14">
   <w:p>
     <w:pPr>
       <w:pStyle w:val="En-tte"/>
@@ -7613,7 +10356,7 @@
         <v:shape id="_x0000_s1028" alt="" style="position:absolute;left:0;text-align:left;margin-left:0;margin-top:0;width:50pt;height:50pt;z-index:251659264;visibility:hidden;mso-wrap-edited:f;mso-width-percent:0;mso-height-percent:0;mso-width-percent:0;mso-height-percent:0" coordsize="21600,21600" o:spt="100" adj="10800,,0" path="m,l21600,em,21600r21600,e">
           <v:stroke joinstyle="miter"/>
           <v:formulas/>
-          <v:path o:connecttype="custom" o:connectlocs="0,0;635000,0;0,635000;635000,635000" o:connectangles="0,0,0,0"/>
+          <v:path o:connecttype="custom" o:connectlocs="0,0;18667824,0;0,18667824;18667824,18667824" o:connectangles="0,0,0,0"/>
           <o:lock v:ext="edit" selection="t"/>
         </v:shape>
       </w:pict>
@@ -7624,7 +10367,7 @@
           <v:fill color2="gray"/>
           <v:stroke joinstyle="round"/>
           <v:formulas/>
-          <v:path textpathok="t" o:connecttype="custom" o:connectlocs="0,0;7134225,0;0,408305;7134225,408305" o:connectangles="0,0,0,0"/>
+          <v:path textpathok="t" o:connecttype="custom" o:connectlocs="0,0;2147483646,0;0,7718193;2147483646,7718193" o:connectangles="0,0,0,0"/>
           <v:textpath on="t" style="font-family:&quot;Times New Roman&quot;;font-size:1pt" fitshape="t" trim="t" string="{{ convention.display_not_validated_status() }}"/>
           <w10:wrap anchorx="margin" anchory="margin"/>
         </v:shape>
@@ -7819,7 +10562,7 @@
 </file>
 
 <file path=word/header2.xml><?xml version="1.0" encoding="utf-8"?>
-<w:hdr xmlns:wpc="http://schemas.microsoft.com/office/word/2010/wordprocessingCanvas" xmlns:cx="http://schemas.microsoft.com/office/drawing/2014/chartex" xmlns:cx1="http://schemas.microsoft.com/office/drawing/2015/9/8/chartex" xmlns:cx2="http://schemas.microsoft.com/office/drawing/2015/10/21/chartex" xmlns:cx3="http://schemas.microsoft.com/office/drawing/2016/5/9/chartex" xmlns:cx4="http://schemas.microsoft.com/office/drawing/2016/5/10/chartex" xmlns:cx5="http://schemas.microsoft.com/office/drawing/2016/5/11/chartex" xmlns:cx6="http://schemas.microsoft.com/office/drawing/2016/5/12/chartex" xmlns:cx7="http://schemas.microsoft.com/office/drawing/2016/5/13/chartex" xmlns:cx8="http://schemas.microsoft.com/office/drawing/2016/5/14/chartex" xmlns:mc="http://schemas.openxmlformats.org/markup-compatibility/2006" xmlns:aink="http://schemas.microsoft.com/office/drawing/2016/ink" xmlns:am3d="http://schemas.microsoft.com/office/drawing/2017/model3d" xmlns:o="urn:schemas-microsoft-com:office:office" xmlns:oel="http://schemas.microsoft.com/office/2019/extlst" xmlns:r="http://schemas.openxmlformats.org/officeDocument/2006/relationships" xmlns:m="http://schemas.openxmlformats.org/officeDocument/2006/math" xmlns:v="urn:schemas-microsoft-com:vml" xmlns:wp14="http://schemas.microsoft.com/office/word/2010/wordprocessingDrawing" xmlns:wp="http://schemas.openxmlformats.org/drawingml/2006/wordprocessingDrawing" xmlns:w10="urn:schemas-microsoft-com:office:word" xmlns:w="http://schemas.openxmlformats.org/wordprocessingml/2006/main" xmlns:w14="http://schemas.microsoft.com/office/word/2010/wordml" xmlns:w15="http://schemas.microsoft.com/office/word/2012/wordml" xmlns:w16cex="http://schemas.microsoft.com/office/word/2018/wordml/cex" xmlns:w16cid="http://schemas.microsoft.com/office/word/2016/wordml/cid" xmlns:w16="http://schemas.microsoft.com/office/word/2018/wordml" xmlns:w16du="http://schemas.microsoft.com/office/word/2023/wordml/word16du" xmlns:w16sdtdh="http://schemas.microsoft.com/office/word/2020/wordml/sdtdatahash" xmlns:w16se="http://schemas.microsoft.com/office/word/2015/wordml/symex" xmlns:wpg="http://schemas.microsoft.com/office/word/2010/wordprocessingGroup" xmlns:wpi="http://schemas.microsoft.com/office/word/2010/wordprocessingInk" xmlns:wne="http://schemas.microsoft.com/office/word/2006/wordml" xmlns:wps="http://schemas.microsoft.com/office/word/2010/wordprocessingShape" mc:Ignorable="w14 w15 w16se w16cid w16 w16cex w16sdtdh w16du wp14">
+<w:hdr xmlns:wpc="http://schemas.microsoft.com/office/word/2010/wordprocessingCanvas" xmlns:cx="http://schemas.microsoft.com/office/drawing/2014/chartex" xmlns:cx1="http://schemas.microsoft.com/office/drawing/2015/9/8/chartex" xmlns:cx2="http://schemas.microsoft.com/office/drawing/2015/10/21/chartex" xmlns:cx3="http://schemas.microsoft.com/office/drawing/2016/5/9/chartex" xmlns:cx4="http://schemas.microsoft.com/office/drawing/2016/5/10/chartex" xmlns:cx5="http://schemas.microsoft.com/office/drawing/2016/5/11/chartex" xmlns:cx6="http://schemas.microsoft.com/office/drawing/2016/5/12/chartex" xmlns:cx7="http://schemas.microsoft.com/office/drawing/2016/5/13/chartex" xmlns:cx8="http://schemas.microsoft.com/office/drawing/2016/5/14/chartex" xmlns:mc="http://schemas.openxmlformats.org/markup-compatibility/2006" xmlns:aink="http://schemas.microsoft.com/office/drawing/2016/ink" xmlns:am3d="http://schemas.microsoft.com/office/drawing/2017/model3d" xmlns:o="urn:schemas-microsoft-com:office:office" xmlns:oel="http://schemas.microsoft.com/office/2019/extlst" xmlns:r="http://schemas.openxmlformats.org/officeDocument/2006/relationships" xmlns:m="http://schemas.openxmlformats.org/officeDocument/2006/math" xmlns:v="urn:schemas-microsoft-com:vml" xmlns:wp14="http://schemas.microsoft.com/office/word/2010/wordprocessingDrawing" xmlns:wp="http://schemas.openxmlformats.org/drawingml/2006/wordprocessingDrawing" xmlns:w10="urn:schemas-microsoft-com:office:word" xmlns:w="http://schemas.openxmlformats.org/wordprocessingml/2006/main" xmlns:w14="http://schemas.microsoft.com/office/word/2010/wordml" xmlns:w15="http://schemas.microsoft.com/office/word/2012/wordml" xmlns:w16cex="http://schemas.microsoft.com/office/word/2018/wordml/cex" xmlns:w16cid="http://schemas.microsoft.com/office/word/2016/wordml/cid" xmlns:w16="http://schemas.microsoft.com/office/word/2018/wordml" xmlns:w16du="http://schemas.microsoft.com/office/word/2023/wordml/word16du" xmlns:w16sdtdh="http://schemas.microsoft.com/office/word/2020/wordml/sdtdatahash" xmlns:w16sdtfl="http://schemas.microsoft.com/office/word/2024/wordml/sdtformatlock" xmlns:w16se="http://schemas.microsoft.com/office/word/2015/wordml/symex" xmlns:wpg="http://schemas.microsoft.com/office/word/2010/wordprocessingGroup" xmlns:wpi="http://schemas.microsoft.com/office/word/2010/wordprocessingInk" xmlns:wne="http://schemas.microsoft.com/office/word/2006/wordml" xmlns:wps="http://schemas.microsoft.com/office/word/2010/wordprocessingShape" mc:Ignorable="w14 w15 w16se w16cid w16 w16cex w16sdtdh w16sdtfl w16du wp14">
   <w:p>
     <w:pPr>
       <w:pStyle w:val="En-tte"/>
@@ -7831,7 +10574,7 @@
           <v:fill color2="gray"/>
           <v:stroke joinstyle="round"/>
           <v:formulas/>
-          <v:path textpathok="t" o:connecttype="custom" o:connectlocs="0,0;7103745,0;0,406400;7103745,406400" o:connectangles="0,0,0,0"/>
+          <v:path textpathok="t" o:connecttype="custom" o:connectlocs="0,0;2147483646,0;0,7646341;2147483646,7646341" o:connectangles="0,0,0,0"/>
           <v:textpath on="t" style="font-family:&quot;Times New Roman&quot;;font-size:1pt" fitshape="t" trim="t" string="{{ convention.display_not_validated_status() }}"/>
           <w10:wrap anchorx="margin" anchory="margin"/>
         </v:shape>
@@ -8062,7 +10805,7 @@
 </file>
 
 <file path=word/header3.xml><?xml version="1.0" encoding="utf-8"?>
-<w:hdr xmlns:wpc="http://schemas.microsoft.com/office/word/2010/wordprocessingCanvas" xmlns:cx="http://schemas.microsoft.com/office/drawing/2014/chartex" xmlns:cx1="http://schemas.microsoft.com/office/drawing/2015/9/8/chartex" xmlns:cx2="http://schemas.microsoft.com/office/drawing/2015/10/21/chartex" xmlns:cx3="http://schemas.microsoft.com/office/drawing/2016/5/9/chartex" xmlns:cx4="http://schemas.microsoft.com/office/drawing/2016/5/10/chartex" xmlns:cx5="http://schemas.microsoft.com/office/drawing/2016/5/11/chartex" xmlns:cx6="http://schemas.microsoft.com/office/drawing/2016/5/12/chartex" xmlns:cx7="http://schemas.microsoft.com/office/drawing/2016/5/13/chartex" xmlns:cx8="http://schemas.microsoft.com/office/drawing/2016/5/14/chartex" xmlns:mc="http://schemas.openxmlformats.org/markup-compatibility/2006" xmlns:aink="http://schemas.microsoft.com/office/drawing/2016/ink" xmlns:am3d="http://schemas.microsoft.com/office/drawing/2017/model3d" xmlns:o="urn:schemas-microsoft-com:office:office" xmlns:oel="http://schemas.microsoft.com/office/2019/extlst" xmlns:r="http://schemas.openxmlformats.org/officeDocument/2006/relationships" xmlns:m="http://schemas.openxmlformats.org/officeDocument/2006/math" xmlns:v="urn:schemas-microsoft-com:vml" xmlns:wp14="http://schemas.microsoft.com/office/word/2010/wordprocessingDrawing" xmlns:wp="http://schemas.openxmlformats.org/drawingml/2006/wordprocessingDrawing" xmlns:w10="urn:schemas-microsoft-com:office:word" xmlns:w="http://schemas.openxmlformats.org/wordprocessingml/2006/main" xmlns:w14="http://schemas.microsoft.com/office/word/2010/wordml" xmlns:w15="http://schemas.microsoft.com/office/word/2012/wordml" xmlns:w16cex="http://schemas.microsoft.com/office/word/2018/wordml/cex" xmlns:w16cid="http://schemas.microsoft.com/office/word/2016/wordml/cid" xmlns:w16="http://schemas.microsoft.com/office/word/2018/wordml" xmlns:w16du="http://schemas.microsoft.com/office/word/2023/wordml/word16du" xmlns:w16sdtdh="http://schemas.microsoft.com/office/word/2020/wordml/sdtdatahash" xmlns:w16se="http://schemas.microsoft.com/office/word/2015/wordml/symex" xmlns:wpg="http://schemas.microsoft.com/office/word/2010/wordprocessingGroup" xmlns:wpi="http://schemas.microsoft.com/office/word/2010/wordprocessingInk" xmlns:wne="http://schemas.microsoft.com/office/word/2006/wordml" xmlns:wps="http://schemas.microsoft.com/office/word/2010/wordprocessingShape" mc:Ignorable="w14 w15 w16se w16cid w16 w16cex w16sdtdh w16du wp14">
+<w:hdr xmlns:wpc="http://schemas.microsoft.com/office/word/2010/wordprocessingCanvas" xmlns:cx="http://schemas.microsoft.com/office/drawing/2014/chartex" xmlns:cx1="http://schemas.microsoft.com/office/drawing/2015/9/8/chartex" xmlns:cx2="http://schemas.microsoft.com/office/drawing/2015/10/21/chartex" xmlns:cx3="http://schemas.microsoft.com/office/drawing/2016/5/9/chartex" xmlns:cx4="http://schemas.microsoft.com/office/drawing/2016/5/10/chartex" xmlns:cx5="http://schemas.microsoft.com/office/drawing/2016/5/11/chartex" xmlns:cx6="http://schemas.microsoft.com/office/drawing/2016/5/12/chartex" xmlns:cx7="http://schemas.microsoft.com/office/drawing/2016/5/13/chartex" xmlns:cx8="http://schemas.microsoft.com/office/drawing/2016/5/14/chartex" xmlns:mc="http://schemas.openxmlformats.org/markup-compatibility/2006" xmlns:aink="http://schemas.microsoft.com/office/drawing/2016/ink" xmlns:am3d="http://schemas.microsoft.com/office/drawing/2017/model3d" xmlns:o="urn:schemas-microsoft-com:office:office" xmlns:oel="http://schemas.microsoft.com/office/2019/extlst" xmlns:r="http://schemas.openxmlformats.org/officeDocument/2006/relationships" xmlns:m="http://schemas.openxmlformats.org/officeDocument/2006/math" xmlns:v="urn:schemas-microsoft-com:vml" xmlns:wp14="http://schemas.microsoft.com/office/word/2010/wordprocessingDrawing" xmlns:wp="http://schemas.openxmlformats.org/drawingml/2006/wordprocessingDrawing" xmlns:w10="urn:schemas-microsoft-com:office:word" xmlns:w="http://schemas.openxmlformats.org/wordprocessingml/2006/main" xmlns:w14="http://schemas.microsoft.com/office/word/2010/wordml" xmlns:w15="http://schemas.microsoft.com/office/word/2012/wordml" xmlns:w16cex="http://schemas.microsoft.com/office/word/2018/wordml/cex" xmlns:w16cid="http://schemas.microsoft.com/office/word/2016/wordml/cid" xmlns:w16="http://schemas.microsoft.com/office/word/2018/wordml" xmlns:w16du="http://schemas.microsoft.com/office/word/2023/wordml/word16du" xmlns:w16sdtdh="http://schemas.microsoft.com/office/word/2020/wordml/sdtdatahash" xmlns:w16sdtfl="http://schemas.microsoft.com/office/word/2024/wordml/sdtformatlock" xmlns:w16se="http://schemas.microsoft.com/office/word/2015/wordml/symex" xmlns:wpg="http://schemas.microsoft.com/office/word/2010/wordprocessingGroup" xmlns:wpi="http://schemas.microsoft.com/office/word/2010/wordprocessingInk" xmlns:wne="http://schemas.microsoft.com/office/word/2006/wordml" xmlns:wps="http://schemas.microsoft.com/office/word/2010/wordprocessingShape" mc:Ignorable="w14 w15 w16se w16cid w16 w16cex w16sdtdh w16sdtfl w16du wp14">
   <w:tbl>
     <w:tblPr>
       <w:tblStyle w:val="Grilledutableau"/>
@@ -8652,7 +11395,7 @@
           <v:fill color2="gray"/>
           <v:stroke joinstyle="round"/>
           <v:formulas/>
-          <v:path textpathok="t" o:connecttype="custom" o:connectlocs="0,0;7103745,0;0,406400;7103745,406400" o:connectangles="0,0,0,0"/>
+          <v:path textpathok="t" o:connecttype="custom" o:connectlocs="0,0;2147483646,0;0,7646341;2147483646,7646341" o:connectangles="0,0,0,0"/>
           <v:textpath on="t" style="font-family:&quot;Times New Roman&quot;;font-size:1pt" fitshape="t" trim="t" string="{{ convention.display_not_validated_status() }}"/>
           <w10:wrap anchorx="margin" anchory="margin"/>
         </v:shape>
@@ -9081,7 +11824,7 @@
 </file>
 
 <file path=word/numbering.xml><?xml version="1.0" encoding="utf-8"?>
-<w:numbering xmlns:wpc="http://schemas.microsoft.com/office/word/2010/wordprocessingCanvas" xmlns:cx="http://schemas.microsoft.com/office/drawing/2014/chartex" xmlns:cx1="http://schemas.microsoft.com/office/drawing/2015/9/8/chartex" xmlns:cx2="http://schemas.microsoft.com/office/drawing/2015/10/21/chartex" xmlns:cx3="http://schemas.microsoft.com/office/drawing/2016/5/9/chartex" xmlns:cx4="http://schemas.microsoft.com/office/drawing/2016/5/10/chartex" xmlns:cx5="http://schemas.microsoft.com/office/drawing/2016/5/11/chartex" xmlns:cx6="http://schemas.microsoft.com/office/drawing/2016/5/12/chartex" xmlns:cx7="http://schemas.microsoft.com/office/drawing/2016/5/13/chartex" xmlns:cx8="http://schemas.microsoft.com/office/drawing/2016/5/14/chartex" xmlns:mc="http://schemas.openxmlformats.org/markup-compatibility/2006" xmlns:aink="http://schemas.microsoft.com/office/drawing/2016/ink" xmlns:am3d="http://schemas.microsoft.com/office/drawing/2017/model3d" xmlns:o="urn:schemas-microsoft-com:office:office" xmlns:oel="http://schemas.microsoft.com/office/2019/extlst" xmlns:r="http://schemas.openxmlformats.org/officeDocument/2006/relationships" xmlns:m="http://schemas.openxmlformats.org/officeDocument/2006/math" xmlns:v="urn:schemas-microsoft-com:vml" xmlns:wp14="http://schemas.microsoft.com/office/word/2010/wordprocessingDrawing" xmlns:wp="http://schemas.openxmlformats.org/drawingml/2006/wordprocessingDrawing" xmlns:w10="urn:schemas-microsoft-com:office:word" xmlns:w="http://schemas.openxmlformats.org/wordprocessingml/2006/main" xmlns:w14="http://schemas.microsoft.com/office/word/2010/wordml" xmlns:w15="http://schemas.microsoft.com/office/word/2012/wordml" xmlns:w16cex="http://schemas.microsoft.com/office/word/2018/wordml/cex" xmlns:w16cid="http://schemas.microsoft.com/office/word/2016/wordml/cid" xmlns:w16="http://schemas.microsoft.com/office/word/2018/wordml" xmlns:w16du="http://schemas.microsoft.com/office/word/2023/wordml/word16du" xmlns:w16sdtdh="http://schemas.microsoft.com/office/word/2020/wordml/sdtdatahash" xmlns:w16se="http://schemas.microsoft.com/office/word/2015/wordml/symex" xmlns:wpg="http://schemas.microsoft.com/office/word/2010/wordprocessingGroup" xmlns:wpi="http://schemas.microsoft.com/office/word/2010/wordprocessingInk" xmlns:wne="http://schemas.microsoft.com/office/word/2006/wordml" xmlns:wps="http://schemas.microsoft.com/office/word/2010/wordprocessingShape" mc:Ignorable="w14 w15 w16se w16cid w16 w16cex w16sdtdh w16du wp14">
+<w:numbering xmlns:wpc="http://schemas.microsoft.com/office/word/2010/wordprocessingCanvas" xmlns:cx="http://schemas.microsoft.com/office/drawing/2014/chartex" xmlns:cx1="http://schemas.microsoft.com/office/drawing/2015/9/8/chartex" xmlns:cx2="http://schemas.microsoft.com/office/drawing/2015/10/21/chartex" xmlns:cx3="http://schemas.microsoft.com/office/drawing/2016/5/9/chartex" xmlns:cx4="http://schemas.microsoft.com/office/drawing/2016/5/10/chartex" xmlns:cx5="http://schemas.microsoft.com/office/drawing/2016/5/11/chartex" xmlns:cx6="http://schemas.microsoft.com/office/drawing/2016/5/12/chartex" xmlns:cx7="http://schemas.microsoft.com/office/drawing/2016/5/13/chartex" xmlns:cx8="http://schemas.microsoft.com/office/drawing/2016/5/14/chartex" xmlns:mc="http://schemas.openxmlformats.org/markup-compatibility/2006" xmlns:aink="http://schemas.microsoft.com/office/drawing/2016/ink" xmlns:am3d="http://schemas.microsoft.com/office/drawing/2017/model3d" xmlns:o="urn:schemas-microsoft-com:office:office" xmlns:oel="http://schemas.microsoft.com/office/2019/extlst" xmlns:r="http://schemas.openxmlformats.org/officeDocument/2006/relationships" xmlns:m="http://schemas.openxmlformats.org/officeDocument/2006/math" xmlns:v="urn:schemas-microsoft-com:vml" xmlns:wp14="http://schemas.microsoft.com/office/word/2010/wordprocessingDrawing" xmlns:wp="http://schemas.openxmlformats.org/drawingml/2006/wordprocessingDrawing" xmlns:w10="urn:schemas-microsoft-com:office:word" xmlns:w="http://schemas.openxmlformats.org/wordprocessingml/2006/main" xmlns:w14="http://schemas.microsoft.com/office/word/2010/wordml" xmlns:w15="http://schemas.microsoft.com/office/word/2012/wordml" xmlns:w16cex="http://schemas.microsoft.com/office/word/2018/wordml/cex" xmlns:w16cid="http://schemas.microsoft.com/office/word/2016/wordml/cid" xmlns:w16="http://schemas.microsoft.com/office/word/2018/wordml" xmlns:w16du="http://schemas.microsoft.com/office/word/2023/wordml/word16du" xmlns:w16sdtdh="http://schemas.microsoft.com/office/word/2020/wordml/sdtdatahash" xmlns:w16sdtfl="http://schemas.microsoft.com/office/word/2024/wordml/sdtformatlock" xmlns:w16se="http://schemas.microsoft.com/office/word/2015/wordml/symex" xmlns:wpg="http://schemas.microsoft.com/office/word/2010/wordprocessingGroup" xmlns:wpi="http://schemas.microsoft.com/office/word/2010/wordprocessingInk" xmlns:wne="http://schemas.microsoft.com/office/word/2006/wordml" xmlns:wps="http://schemas.microsoft.com/office/word/2010/wordprocessingShape" mc:Ignorable="w14 w15 w16se w16cid w16 w16cex w16sdtdh w16sdtfl w16du wp14">
   <w:abstractNum w:abstractNumId="0" w15:restartNumberingAfterBreak="0">
     <w:nsid w:val="08BE19F8"/>
     <w:multiLevelType w:val="multilevel"/>
@@ -9605,7 +12348,7 @@
 </file>
 
 <file path=word/styles.xml><?xml version="1.0" encoding="utf-8"?>
-<w:styles xmlns:mc="http://schemas.openxmlformats.org/markup-compatibility/2006" xmlns:r="http://schemas.openxmlformats.org/officeDocument/2006/relationships" xmlns:w="http://schemas.openxmlformats.org/wordprocessingml/2006/main" xmlns:w14="http://schemas.microsoft.com/office/word/2010/wordml" xmlns:w15="http://schemas.microsoft.com/office/word/2012/wordml" xmlns:w16cex="http://schemas.microsoft.com/office/word/2018/wordml/cex" xmlns:w16cid="http://schemas.microsoft.com/office/word/2016/wordml/cid" xmlns:w16="http://schemas.microsoft.com/office/word/2018/wordml" xmlns:w16du="http://schemas.microsoft.com/office/word/2023/wordml/word16du" xmlns:w16sdtdh="http://schemas.microsoft.com/office/word/2020/wordml/sdtdatahash" xmlns:w16se="http://schemas.microsoft.com/office/word/2015/wordml/symex" mc:Ignorable="w14 w15 w16se w16cid w16 w16cex w16sdtdh w16du">
+<w:styles xmlns:mc="http://schemas.openxmlformats.org/markup-compatibility/2006" xmlns:r="http://schemas.openxmlformats.org/officeDocument/2006/relationships" xmlns:w="http://schemas.openxmlformats.org/wordprocessingml/2006/main" xmlns:w14="http://schemas.microsoft.com/office/word/2010/wordml" xmlns:w15="http://schemas.microsoft.com/office/word/2012/wordml" xmlns:w16cex="http://schemas.microsoft.com/office/word/2018/wordml/cex" xmlns:w16cid="http://schemas.microsoft.com/office/word/2016/wordml/cid" xmlns:w16="http://schemas.microsoft.com/office/word/2018/wordml" xmlns:w16du="http://schemas.microsoft.com/office/word/2023/wordml/word16du" xmlns:w16sdtdh="http://schemas.microsoft.com/office/word/2020/wordml/sdtdatahash" xmlns:w16sdtfl="http://schemas.microsoft.com/office/word/2024/wordml/sdtformatlock" xmlns:w16se="http://schemas.microsoft.com/office/word/2015/wordml/symex" mc:Ignorable="w14 w15 w16se w16cid w16 w16cex w16sdtdh w16sdtfl w16du">
   <w:docDefaults>
     <w:rPrDefault>
       <w:rPr>

</xml_diff>

<commit_message>
[WIP Tests] Update avenants logements (#1712)
</commit_message>
<xml_diff>
--- a/documents/Avenant-template.docx
+++ b/documents/Avenant-template.docx
@@ -1,6 +1,6 @@
 
 <file path=word/document.xml><?xml version="1.0" encoding="utf-8"?>
-<w:document xmlns:wpc="http://schemas.microsoft.com/office/word/2010/wordprocessingCanvas" xmlns:cx="http://schemas.microsoft.com/office/drawing/2014/chartex" xmlns:cx1="http://schemas.microsoft.com/office/drawing/2015/9/8/chartex" xmlns:cx2="http://schemas.microsoft.com/office/drawing/2015/10/21/chartex" xmlns:cx3="http://schemas.microsoft.com/office/drawing/2016/5/9/chartex" xmlns:cx4="http://schemas.microsoft.com/office/drawing/2016/5/10/chartex" xmlns:cx5="http://schemas.microsoft.com/office/drawing/2016/5/11/chartex" xmlns:cx6="http://schemas.microsoft.com/office/drawing/2016/5/12/chartex" xmlns:cx7="http://schemas.microsoft.com/office/drawing/2016/5/13/chartex" xmlns:cx8="http://schemas.microsoft.com/office/drawing/2016/5/14/chartex" xmlns:mc="http://schemas.openxmlformats.org/markup-compatibility/2006" xmlns:aink="http://schemas.microsoft.com/office/drawing/2016/ink" xmlns:am3d="http://schemas.microsoft.com/office/drawing/2017/model3d" xmlns:o="urn:schemas-microsoft-com:office:office" xmlns:oel="http://schemas.microsoft.com/office/2019/extlst" xmlns:r="http://schemas.openxmlformats.org/officeDocument/2006/relationships" xmlns:m="http://schemas.openxmlformats.org/officeDocument/2006/math" xmlns:v="urn:schemas-microsoft-com:vml" xmlns:wp14="http://schemas.microsoft.com/office/word/2010/wordprocessingDrawing" xmlns:wp="http://schemas.openxmlformats.org/drawingml/2006/wordprocessingDrawing" xmlns:w10="urn:schemas-microsoft-com:office:word" xmlns:w="http://schemas.openxmlformats.org/wordprocessingml/2006/main" xmlns:w14="http://schemas.microsoft.com/office/word/2010/wordml" xmlns:w15="http://schemas.microsoft.com/office/word/2012/wordml" xmlns:w16cex="http://schemas.microsoft.com/office/word/2018/wordml/cex" xmlns:w16cid="http://schemas.microsoft.com/office/word/2016/wordml/cid" xmlns:w16="http://schemas.microsoft.com/office/word/2018/wordml" xmlns:w16du="http://schemas.microsoft.com/office/word/2023/wordml/word16du" xmlns:w16sdtdh="http://schemas.microsoft.com/office/word/2020/wordml/sdtdatahash" xmlns:w16se="http://schemas.microsoft.com/office/word/2015/wordml/symex" xmlns:wpg="http://schemas.microsoft.com/office/word/2010/wordprocessingGroup" xmlns:wpi="http://schemas.microsoft.com/office/word/2010/wordprocessingInk" xmlns:wne="http://schemas.microsoft.com/office/word/2006/wordml" xmlns:wps="http://schemas.microsoft.com/office/word/2010/wordprocessingShape" mc:Ignorable="w14 w15 w16se w16cid w16 w16cex w16sdtdh w16du wp14">
+<w:document xmlns:wpc="http://schemas.microsoft.com/office/word/2010/wordprocessingCanvas" xmlns:cx="http://schemas.microsoft.com/office/drawing/2014/chartex" xmlns:cx1="http://schemas.microsoft.com/office/drawing/2015/9/8/chartex" xmlns:cx2="http://schemas.microsoft.com/office/drawing/2015/10/21/chartex" xmlns:cx3="http://schemas.microsoft.com/office/drawing/2016/5/9/chartex" xmlns:cx4="http://schemas.microsoft.com/office/drawing/2016/5/10/chartex" xmlns:cx5="http://schemas.microsoft.com/office/drawing/2016/5/11/chartex" xmlns:cx6="http://schemas.microsoft.com/office/drawing/2016/5/12/chartex" xmlns:cx7="http://schemas.microsoft.com/office/drawing/2016/5/13/chartex" xmlns:cx8="http://schemas.microsoft.com/office/drawing/2016/5/14/chartex" xmlns:mc="http://schemas.openxmlformats.org/markup-compatibility/2006" xmlns:aink="http://schemas.microsoft.com/office/drawing/2016/ink" xmlns:am3d="http://schemas.microsoft.com/office/drawing/2017/model3d" xmlns:o="urn:schemas-microsoft-com:office:office" xmlns:oel="http://schemas.microsoft.com/office/2019/extlst" xmlns:r="http://schemas.openxmlformats.org/officeDocument/2006/relationships" xmlns:m="http://schemas.openxmlformats.org/officeDocument/2006/math" xmlns:v="urn:schemas-microsoft-com:vml" xmlns:wp14="http://schemas.microsoft.com/office/word/2010/wordprocessingDrawing" xmlns:wp="http://schemas.openxmlformats.org/drawingml/2006/wordprocessingDrawing" xmlns:w10="urn:schemas-microsoft-com:office:word" xmlns:w="http://schemas.openxmlformats.org/wordprocessingml/2006/main" xmlns:w14="http://schemas.microsoft.com/office/word/2010/wordml" xmlns:w15="http://schemas.microsoft.com/office/word/2012/wordml" xmlns:w16cex="http://schemas.microsoft.com/office/word/2018/wordml/cex" xmlns:w16cid="http://schemas.microsoft.com/office/word/2016/wordml/cid" xmlns:w16="http://schemas.microsoft.com/office/word/2018/wordml" xmlns:w16du="http://schemas.microsoft.com/office/word/2023/wordml/word16du" xmlns:w16sdtdh="http://schemas.microsoft.com/office/word/2020/wordml/sdtdatahash" xmlns:w16sdtfl="http://schemas.microsoft.com/office/word/2024/wordml/sdtformatlock" xmlns:w16se="http://schemas.microsoft.com/office/word/2015/wordml/symex" xmlns:wpg="http://schemas.microsoft.com/office/word/2010/wordprocessingGroup" xmlns:wpi="http://schemas.microsoft.com/office/word/2010/wordprocessingInk" xmlns:wne="http://schemas.microsoft.com/office/word/2006/wordml" xmlns:wps="http://schemas.microsoft.com/office/word/2010/wordprocessingShape" mc:Ignorable="w14 w15 w16se w16cid w16 w16cex w16sdtdh w16sdtfl w16du wp14">
   <w:background w:color="FFFFFF"/>
   <w:body>
     <w:p>
@@ -2092,34 +2092,44 @@
       <w:pPr>
         <w:ind w:firstLine="708"/>
         <w:jc w:val="both"/>
-        <w:rPr>
-          <w:lang w:val="en-US"/>
-        </w:rPr>
       </w:pPr>
       <w:r>
         <w:rPr>
           <w:rFonts w:cs="TimesNewRomanPSMT"/>
           <w:sz w:val="16"/>
           <w:szCs w:val="16"/>
-          <w:lang w:val="en-US"/>
-        </w:rPr>
-        <w:t xml:space="preserve">{%- endif %} </w:t>
+        </w:rPr>
+        <w:t xml:space="preserve">{%- </w:t>
+      </w:r>
+      <w:proofErr w:type="spellStart"/>
+      <w:r>
+        <w:rPr>
+          <w:rFonts w:cs="TimesNewRomanPSMT"/>
+          <w:sz w:val="16"/>
+          <w:szCs w:val="16"/>
+        </w:rPr>
+        <w:t>endif</w:t>
+      </w:r>
+      <w:proofErr w:type="spellEnd"/>
+      <w:r>
+        <w:rPr>
+          <w:rFonts w:cs="TimesNewRomanPSMT"/>
+          <w:sz w:val="16"/>
+          <w:szCs w:val="16"/>
+        </w:rPr>
+        <w:t xml:space="preserve"> %} </w:t>
       </w:r>
     </w:p>
     <w:p>
       <w:pPr>
         <w:ind w:firstLine="708"/>
         <w:jc w:val="both"/>
-        <w:rPr>
-          <w:lang w:val="en-US"/>
-        </w:rPr>
       </w:pPr>
       <w:r>
         <w:rPr>
           <w:rFonts w:cs="TimesNewRomanPSMT"/>
           <w:sz w:val="16"/>
           <w:szCs w:val="16"/>
-          <w:lang w:val="en-US"/>
         </w:rPr>
         <w:t xml:space="preserve">{%- if </w:t>
       </w:r>
@@ -2130,7 +2140,6 @@
           <w:rFonts w:cs="TimesNewRomanPSMT"/>
           <w:sz w:val="16"/>
           <w:szCs w:val="16"/>
-          <w:lang w:val="en-US"/>
         </w:rPr>
         <w:t>lot.annexe</w:t>
       </w:r>
@@ -2140,7 +2149,6 @@
           <w:rFonts w:cs="TimesNewRomanPSMT"/>
           <w:sz w:val="16"/>
           <w:szCs w:val="16"/>
-          <w:lang w:val="en-US"/>
         </w:rPr>
         <w:t>_remises</w:t>
       </w:r>
@@ -2150,7 +2158,6 @@
           <w:rFonts w:cs="TimesNewRomanPSMT"/>
           <w:sz w:val="16"/>
           <w:szCs w:val="16"/>
-          <w:lang w:val="en-US"/>
         </w:rPr>
         <w:t xml:space="preserve"> %}</w:t>
       </w:r>
@@ -2159,9 +2166,6 @@
       <w:pPr>
         <w:ind w:firstLine="708"/>
         <w:jc w:val="both"/>
-        <w:rPr>
-          <w:lang w:val="en-US"/>
-        </w:rPr>
       </w:pPr>
       <w:r>
         <w:fldChar w:fldCharType="begin">
@@ -2181,7 +2185,6 @@
         <w:rPr>
           <w:sz w:val="16"/>
           <w:szCs w:val="16"/>
-          <w:lang w:val="en-US"/>
         </w:rPr>
         <w:instrText xml:space="preserve"> FORMCHECKBOX </w:instrText>
       </w:r>
@@ -2212,14 +2215,12 @@
           <w:rFonts w:cs="TimesNewRomanPSMT"/>
           <w:sz w:val="16"/>
           <w:szCs w:val="16"/>
-          <w:lang w:val="en-US"/>
         </w:rPr>
         <w:t xml:space="preserve"> </w:t>
       </w:r>
       <w:r>
         <w:rPr>
           <w:rFonts w:cs="TimesNewRomanPSMT"/>
-          <w:lang w:val="en-US"/>
         </w:rPr>
         <w:t>Remise</w:t>
       </w:r>
@@ -2228,34 +2229,44 @@
       <w:pPr>
         <w:ind w:firstLine="708"/>
         <w:jc w:val="both"/>
-        <w:rPr>
-          <w:lang w:val="en-US"/>
-        </w:rPr>
       </w:pPr>
       <w:r>
         <w:rPr>
           <w:rFonts w:cs="TimesNewRomanPSMT"/>
           <w:sz w:val="16"/>
           <w:szCs w:val="16"/>
-          <w:lang w:val="en-US"/>
-        </w:rPr>
-        <w:t xml:space="preserve">{%- endif %} </w:t>
+        </w:rPr>
+        <w:t xml:space="preserve">{%- </w:t>
+      </w:r>
+      <w:proofErr w:type="spellStart"/>
+      <w:r>
+        <w:rPr>
+          <w:rFonts w:cs="TimesNewRomanPSMT"/>
+          <w:sz w:val="16"/>
+          <w:szCs w:val="16"/>
+        </w:rPr>
+        <w:t>endif</w:t>
+      </w:r>
+      <w:proofErr w:type="spellEnd"/>
+      <w:r>
+        <w:rPr>
+          <w:rFonts w:cs="TimesNewRomanPSMT"/>
+          <w:sz w:val="16"/>
+          <w:szCs w:val="16"/>
+        </w:rPr>
+        <w:t xml:space="preserve"> %} </w:t>
       </w:r>
     </w:p>
     <w:p>
       <w:pPr>
         <w:ind w:firstLine="708"/>
         <w:jc w:val="both"/>
-        <w:rPr>
-          <w:lang w:val="en-US"/>
-        </w:rPr>
       </w:pPr>
       <w:r>
         <w:rPr>
           <w:rFonts w:cs="TimesNewRomanPSMT"/>
           <w:sz w:val="16"/>
           <w:szCs w:val="16"/>
-          <w:lang w:val="en-US"/>
         </w:rPr>
         <w:t xml:space="preserve">{%- if </w:t>
       </w:r>
@@ -2266,7 +2277,6 @@
           <w:rFonts w:cs="TimesNewRomanPSMT"/>
           <w:sz w:val="16"/>
           <w:szCs w:val="16"/>
-          <w:lang w:val="en-US"/>
         </w:rPr>
         <w:t>lot.annexe</w:t>
       </w:r>
@@ -2276,7 +2286,6 @@
           <w:rFonts w:cs="TimesNewRomanPSMT"/>
           <w:sz w:val="16"/>
           <w:szCs w:val="16"/>
-          <w:lang w:val="en-US"/>
         </w:rPr>
         <w:t>_ateliers</w:t>
       </w:r>
@@ -2286,7 +2295,6 @@
           <w:rFonts w:cs="TimesNewRomanPSMT"/>
           <w:sz w:val="16"/>
           <w:szCs w:val="16"/>
-          <w:lang w:val="en-US"/>
         </w:rPr>
         <w:t xml:space="preserve"> %}</w:t>
       </w:r>
@@ -2495,34 +2503,44 @@
       <w:pPr>
         <w:ind w:firstLine="708"/>
         <w:jc w:val="both"/>
-        <w:rPr>
-          <w:lang w:val="en-US"/>
-        </w:rPr>
       </w:pPr>
       <w:r>
         <w:rPr>
           <w:rFonts w:cs="TimesNewRomanPSMT"/>
           <w:sz w:val="16"/>
           <w:szCs w:val="16"/>
-          <w:lang w:val="en-US"/>
-        </w:rPr>
-        <w:t xml:space="preserve">{%- endif %} </w:t>
+        </w:rPr>
+        <w:t xml:space="preserve">{%- </w:t>
+      </w:r>
+      <w:proofErr w:type="spellStart"/>
+      <w:r>
+        <w:rPr>
+          <w:rFonts w:cs="TimesNewRomanPSMT"/>
+          <w:sz w:val="16"/>
+          <w:szCs w:val="16"/>
+        </w:rPr>
+        <w:t>endif</w:t>
+      </w:r>
+      <w:proofErr w:type="spellEnd"/>
+      <w:r>
+        <w:rPr>
+          <w:rFonts w:cs="TimesNewRomanPSMT"/>
+          <w:sz w:val="16"/>
+          <w:szCs w:val="16"/>
+        </w:rPr>
+        <w:t xml:space="preserve"> %} </w:t>
       </w:r>
     </w:p>
     <w:p>
       <w:pPr>
         <w:ind w:firstLine="708"/>
         <w:jc w:val="both"/>
-        <w:rPr>
-          <w:lang w:val="en-US"/>
-        </w:rPr>
       </w:pPr>
       <w:r>
         <w:rPr>
           <w:rFonts w:cs="TimesNewRomanPSMT"/>
           <w:sz w:val="16"/>
           <w:szCs w:val="16"/>
-          <w:lang w:val="en-US"/>
         </w:rPr>
         <w:t xml:space="preserve">{%- if </w:t>
       </w:r>
@@ -2533,7 +2551,6 @@
           <w:rFonts w:cs="TimesNewRomanPSMT"/>
           <w:sz w:val="16"/>
           <w:szCs w:val="16"/>
-          <w:lang w:val="en-US"/>
         </w:rPr>
         <w:t>lot.annexe</w:t>
       </w:r>
@@ -2543,7 +2560,6 @@
           <w:rFonts w:cs="TimesNewRomanPSMT"/>
           <w:sz w:val="16"/>
           <w:szCs w:val="16"/>
-          <w:lang w:val="en-US"/>
         </w:rPr>
         <w:t>_celliers</w:t>
       </w:r>
@@ -2553,7 +2569,6 @@
           <w:rFonts w:cs="TimesNewRomanPSMT"/>
           <w:sz w:val="16"/>
           <w:szCs w:val="16"/>
-          <w:lang w:val="en-US"/>
         </w:rPr>
         <w:t xml:space="preserve"> %}</w:t>
       </w:r>
@@ -2657,16 +2672,12 @@
       <w:pPr>
         <w:ind w:firstLine="708"/>
         <w:jc w:val="both"/>
-        <w:rPr>
-          <w:lang w:val="en-US"/>
-        </w:rPr>
       </w:pPr>
       <w:r>
         <w:rPr>
           <w:rFonts w:cs="TimesNewRomanPSMT"/>
           <w:sz w:val="16"/>
           <w:szCs w:val="16"/>
-          <w:lang w:val="en-US"/>
         </w:rPr>
         <w:t xml:space="preserve">{%- if </w:t>
       </w:r>
@@ -2677,7 +2688,6 @@
           <w:rFonts w:cs="TimesNewRomanPSMT"/>
           <w:sz w:val="16"/>
           <w:szCs w:val="16"/>
-          <w:lang w:val="en-US"/>
         </w:rPr>
         <w:t>lot.annexe</w:t>
       </w:r>
@@ -2687,7 +2697,6 @@
           <w:rFonts w:cs="TimesNewRomanPSMT"/>
           <w:sz w:val="16"/>
           <w:szCs w:val="16"/>
-          <w:lang w:val="en-US"/>
         </w:rPr>
         <w:t>_resserres</w:t>
       </w:r>
@@ -2697,7 +2706,6 @@
           <w:rFonts w:cs="TimesNewRomanPSMT"/>
           <w:sz w:val="16"/>
           <w:szCs w:val="16"/>
-          <w:lang w:val="en-US"/>
         </w:rPr>
         <w:t xml:space="preserve"> %}</w:t>
       </w:r>
@@ -2706,9 +2714,6 @@
       <w:pPr>
         <w:ind w:firstLine="708"/>
         <w:jc w:val="both"/>
-        <w:rPr>
-          <w:lang w:val="en-US"/>
-        </w:rPr>
       </w:pPr>
       <w:r>
         <w:fldChar w:fldCharType="begin">
@@ -2728,7 +2733,6 @@
         <w:rPr>
           <w:sz w:val="16"/>
           <w:szCs w:val="16"/>
-          <w:lang w:val="en-US"/>
         </w:rPr>
         <w:instrText xml:space="preserve"> FORMCHECKBOX </w:instrText>
       </w:r>
@@ -2759,52 +2763,58 @@
           <w:rFonts w:cs="TimesNewRomanPSMT"/>
           <w:sz w:val="16"/>
           <w:szCs w:val="16"/>
-          <w:lang w:val="en-US"/>
         </w:rPr>
         <w:t xml:space="preserve"> </w:t>
       </w:r>
-      <w:proofErr w:type="spellStart"/>
-      <w:r>
-        <w:rPr>
-          <w:rFonts w:cs="TimesNewRomanPSMT"/>
-          <w:lang w:val="en-US"/>
+      <w:r>
+        <w:rPr>
+          <w:rFonts w:cs="TimesNewRomanPSMT"/>
         </w:rPr>
         <w:t>Resserres</w:t>
       </w:r>
-      <w:proofErr w:type="spellEnd"/>
     </w:p>
     <w:p>
       <w:pPr>
         <w:ind w:firstLine="708"/>
         <w:jc w:val="both"/>
-        <w:rPr>
-          <w:lang w:val="en-US"/>
-        </w:rPr>
       </w:pPr>
       <w:r>
         <w:rPr>
           <w:rFonts w:cs="TimesNewRomanPSMT"/>
           <w:sz w:val="16"/>
           <w:szCs w:val="16"/>
-          <w:lang w:val="en-US"/>
-        </w:rPr>
-        <w:t xml:space="preserve">{%- endif %} </w:t>
+        </w:rPr>
+        <w:t xml:space="preserve">{%- </w:t>
+      </w:r>
+      <w:proofErr w:type="spellStart"/>
+      <w:r>
+        <w:rPr>
+          <w:rFonts w:cs="TimesNewRomanPSMT"/>
+          <w:sz w:val="16"/>
+          <w:szCs w:val="16"/>
+        </w:rPr>
+        <w:t>endif</w:t>
+      </w:r>
+      <w:proofErr w:type="spellEnd"/>
+      <w:r>
+        <w:rPr>
+          <w:rFonts w:cs="TimesNewRomanPSMT"/>
+          <w:sz w:val="16"/>
+          <w:szCs w:val="16"/>
+        </w:rPr>
+        <w:t xml:space="preserve"> %} </w:t>
       </w:r>
     </w:p>
     <w:p>
       <w:pPr>
         <w:ind w:firstLine="708"/>
         <w:jc w:val="both"/>
-        <w:rPr>
-          <w:lang w:val="en-US"/>
-        </w:rPr>
       </w:pPr>
       <w:r>
         <w:rPr>
           <w:rFonts w:cs="TimesNewRomanPSMT"/>
           <w:sz w:val="16"/>
           <w:szCs w:val="16"/>
-          <w:lang w:val="en-US"/>
         </w:rPr>
         <w:t xml:space="preserve">{%- if </w:t>
       </w:r>
@@ -2815,7 +2825,6 @@
           <w:rFonts w:cs="TimesNewRomanPSMT"/>
           <w:sz w:val="16"/>
           <w:szCs w:val="16"/>
-          <w:lang w:val="en-US"/>
         </w:rPr>
         <w:t>lot.annexe</w:t>
       </w:r>
@@ -2825,7 +2834,6 @@
           <w:rFonts w:cs="TimesNewRomanPSMT"/>
           <w:sz w:val="16"/>
           <w:szCs w:val="16"/>
-          <w:lang w:val="en-US"/>
         </w:rPr>
         <w:t>_combles</w:t>
       </w:r>
@@ -2835,7 +2843,6 @@
           <w:rFonts w:cs="TimesNewRomanPSMT"/>
           <w:sz w:val="16"/>
           <w:szCs w:val="16"/>
-          <w:lang w:val="en-US"/>
         </w:rPr>
         <w:t xml:space="preserve"> %}</w:t>
       </w:r>
@@ -2907,32 +2914,18 @@
       <w:pPr>
         <w:ind w:firstLine="708"/>
         <w:jc w:val="both"/>
+        <w:rPr>
+          <w:lang w:val="en-US"/>
+        </w:rPr>
       </w:pPr>
       <w:r>
         <w:rPr>
           <w:rFonts w:cs="TimesNewRomanPSMT"/>
           <w:sz w:val="16"/>
           <w:szCs w:val="16"/>
-        </w:rPr>
-        <w:t xml:space="preserve">{%- </w:t>
-      </w:r>
-      <w:proofErr w:type="spellStart"/>
-      <w:r>
-        <w:rPr>
-          <w:rFonts w:cs="TimesNewRomanPSMT"/>
-          <w:sz w:val="16"/>
-          <w:szCs w:val="16"/>
-        </w:rPr>
-        <w:t>endif</w:t>
-      </w:r>
-      <w:proofErr w:type="spellEnd"/>
-      <w:r>
-        <w:rPr>
-          <w:rFonts w:cs="TimesNewRomanPSMT"/>
-          <w:sz w:val="16"/>
-          <w:szCs w:val="16"/>
-        </w:rPr>
-        <w:t xml:space="preserve"> %} </w:t>
+          <w:lang w:val="en-US"/>
+        </w:rPr>
+        <w:t xml:space="preserve">{%- endif %} </w:t>
       </w:r>
     </w:p>
     <w:p>
@@ -3059,18 +3052,32 @@
       <w:pPr>
         <w:ind w:firstLine="708"/>
         <w:jc w:val="both"/>
-        <w:rPr>
-          <w:lang w:val="en-US"/>
-        </w:rPr>
       </w:pPr>
       <w:r>
         <w:rPr>
           <w:rFonts w:cs="TimesNewRomanPSMT"/>
           <w:sz w:val="16"/>
           <w:szCs w:val="16"/>
-          <w:lang w:val="en-US"/>
-        </w:rPr>
-        <w:t xml:space="preserve">{%- endif %} </w:t>
+        </w:rPr>
+        <w:t xml:space="preserve">{%- </w:t>
+      </w:r>
+      <w:proofErr w:type="spellStart"/>
+      <w:r>
+        <w:rPr>
+          <w:rFonts w:cs="TimesNewRomanPSMT"/>
+          <w:sz w:val="16"/>
+          <w:szCs w:val="16"/>
+        </w:rPr>
+        <w:t>endif</w:t>
+      </w:r>
+      <w:proofErr w:type="spellEnd"/>
+      <w:r>
+        <w:rPr>
+          <w:rFonts w:cs="TimesNewRomanPSMT"/>
+          <w:sz w:val="16"/>
+          <w:szCs w:val="16"/>
+        </w:rPr>
+        <w:t xml:space="preserve"> %} </w:t>
       </w:r>
     </w:p>
     <w:p>
@@ -3653,37 +3660,10 @@
                 <w:sz w:val="14"/>
                 <w:szCs w:val="14"/>
               </w:rPr>
-              <w:t>SURFACE UTILE / CORRIGÉE</w:t>
+              <w:t>SURFACE UTILE</w:t>
             </w:r>
           </w:p>
-          <w:p>
-            <w:r>
-              <w:rPr>
-                <w:rFonts w:cs="TimesNewRomanPSMT"/>
-                <w:sz w:val="14"/>
-                <w:szCs w:val="14"/>
-              </w:rPr>
-              <w:t>(</w:t>
-            </w:r>
-            <w:proofErr w:type="gramStart"/>
-            <w:r>
-              <w:rPr>
-                <w:rFonts w:cs="TimesNewRomanPSMT"/>
-                <w:sz w:val="14"/>
-                <w:szCs w:val="14"/>
-              </w:rPr>
-              <w:t>surface</w:t>
-            </w:r>
-            <w:proofErr w:type="gramEnd"/>
-            <w:r>
-              <w:rPr>
-                <w:rFonts w:cs="TimesNewRomanPSMT"/>
-                <w:sz w:val="14"/>
-                <w:szCs w:val="14"/>
-              </w:rPr>
-              <w:t xml:space="preserve"> habitable augmentée de 50% de la surface des annexes)</w:t>
-            </w:r>
-          </w:p>
+          <w:p/>
         </w:tc>
         <w:tc>
           <w:tcPr>
@@ -4592,12 +4572,16 @@
     <w:p>
       <w:pPr>
         <w:jc w:val="both"/>
-      </w:pPr>
-      <w:r>
         <w:rPr>
           <w:rFonts w:cs="TimesNewRomanPSMT"/>
           <w:sz w:val="20"/>
         </w:rPr>
+      </w:pPr>
+      <w:r>
+        <w:rPr>
+          <w:rFonts w:cs="TimesNewRomanPSMT"/>
+          <w:sz w:val="20"/>
+        </w:rPr>
         <w:t xml:space="preserve">{% </w:t>
       </w:r>
       <w:proofErr w:type="spellStart"/>
@@ -4624,8 +4608,2795 @@
       <w:r>
         <w:rPr>
           <w:rFonts w:cs="TimesNewRomanPSMT"/>
-        </w:rPr>
-        <w:lastRenderedPageBreak/>
+          <w:sz w:val="20"/>
+          <w:lang w:val="en-US"/>
+        </w:rPr>
+        <w:t xml:space="preserve">{% if </w:t>
+      </w:r>
+      <w:proofErr w:type="spellStart"/>
+      <w:r>
+        <w:rPr>
+          <w:rFonts w:cs="TimesNewRomanPSMT"/>
+          <w:sz w:val="20"/>
+          <w:lang w:val="en-US"/>
+        </w:rPr>
+        <w:t>logements</w:t>
+      </w:r>
+      <w:r>
+        <w:rPr>
+          <w:rFonts w:cs="TimesNewRomanPSMT"/>
+          <w:sz w:val="20"/>
+          <w:lang w:val="en-US"/>
+        </w:rPr>
+        <w:t>_sans_</w:t>
+      </w:r>
+      <w:proofErr w:type="gramStart"/>
+      <w:r>
+        <w:rPr>
+          <w:rFonts w:cs="TimesNewRomanPSMT"/>
+          <w:sz w:val="20"/>
+          <w:lang w:val="en-US"/>
+        </w:rPr>
+        <w:t>loyer</w:t>
+      </w:r>
+      <w:r>
+        <w:rPr>
+          <w:rFonts w:cs="TimesNewRomanPSMT"/>
+          <w:sz w:val="20"/>
+          <w:lang w:val="en-US"/>
+        </w:rPr>
+        <w:t>.count</w:t>
+      </w:r>
+      <w:proofErr w:type="spellEnd"/>
+      <w:proofErr w:type="gramEnd"/>
+      <w:r>
+        <w:rPr>
+          <w:rFonts w:cs="TimesNewRomanPSMT"/>
+          <w:sz w:val="20"/>
+          <w:lang w:val="en-US"/>
+        </w:rPr>
+        <w:t>() %}</w:t>
+      </w:r>
+    </w:p>
+    <w:p>
+      <w:pPr>
+        <w:jc w:val="both"/>
+        <w:rPr>
+          <w:rFonts w:cs="TimesNewRomanPSMT"/>
+          <w:sz w:val="20"/>
+          <w:lang w:val="en-US"/>
+        </w:rPr>
+      </w:pPr>
+    </w:p>
+    <w:tbl>
+      <w:tblPr>
+        <w:tblStyle w:val="Grilledutableau"/>
+        <w:tblW w:w="4815" w:type="dxa"/>
+        <w:tblLayout w:type="fixed"/>
+        <w:tblLook w:val="04A0" w:firstRow="1" w:lastRow="0" w:firstColumn="1" w:lastColumn="0" w:noHBand="0" w:noVBand="1"/>
+      </w:tblPr>
+      <w:tblGrid>
+        <w:gridCol w:w="1555"/>
+        <w:gridCol w:w="1135"/>
+        <w:gridCol w:w="849"/>
+        <w:gridCol w:w="1276"/>
+      </w:tblGrid>
+      <w:tr>
+        <w:tc>
+          <w:tcPr>
+            <w:tcW w:w="1555" w:type="dxa"/>
+            <w:vAlign w:val="center"/>
+          </w:tcPr>
+          <w:p>
+            <w:r>
+              <w:rPr>
+                <w:rFonts w:cs="TimesNewRomanPSMT"/>
+                <w:sz w:val="14"/>
+                <w:szCs w:val="14"/>
+              </w:rPr>
+              <w:lastRenderedPageBreak/>
+              <w:t>DÉSIGNATION</w:t>
+            </w:r>
+            <w:r>
+              <w:rPr>
+                <w:rFonts w:cs="TimesNewRomanPSMT"/>
+                <w:sz w:val="14"/>
+                <w:szCs w:val="14"/>
+              </w:rPr>
+              <w:br/>
+              <w:t>des logements</w:t>
+            </w:r>
+          </w:p>
+        </w:tc>
+        <w:tc>
+          <w:tcPr>
+            <w:tcW w:w="1135" w:type="dxa"/>
+            <w:vAlign w:val="center"/>
+          </w:tcPr>
+          <w:p>
+            <w:r>
+              <w:rPr>
+                <w:rFonts w:cs="TimesNewRomanPSMT"/>
+                <w:sz w:val="14"/>
+                <w:szCs w:val="14"/>
+              </w:rPr>
+              <w:t>SURFACE</w:t>
+            </w:r>
+          </w:p>
+          <w:p>
+            <w:r>
+              <w:rPr>
+                <w:rFonts w:cs="TimesNewRomanPSMT"/>
+                <w:sz w:val="14"/>
+                <w:szCs w:val="14"/>
+              </w:rPr>
+              <w:t>Habitable</w:t>
+            </w:r>
+          </w:p>
+          <w:p>
+            <w:r>
+              <w:rPr>
+                <w:rFonts w:cs="TimesNewRomanPSMT"/>
+                <w:sz w:val="14"/>
+                <w:szCs w:val="14"/>
+              </w:rPr>
+              <w:t>(</w:t>
+            </w:r>
+            <w:proofErr w:type="gramStart"/>
+            <w:r>
+              <w:rPr>
+                <w:rFonts w:cs="TimesNewRomanPSMT"/>
+                <w:sz w:val="14"/>
+                <w:szCs w:val="14"/>
+              </w:rPr>
+              <w:t>art.</w:t>
+            </w:r>
+            <w:proofErr w:type="gramEnd"/>
+            <w:r>
+              <w:rPr>
+                <w:rFonts w:cs="TimesNewRomanPSMT"/>
+                <w:sz w:val="14"/>
+                <w:szCs w:val="14"/>
+              </w:rPr>
+              <w:t xml:space="preserve"> R. 111-2)</w:t>
+            </w:r>
+          </w:p>
+        </w:tc>
+        <w:tc>
+          <w:tcPr>
+            <w:tcW w:w="849" w:type="dxa"/>
+            <w:vAlign w:val="center"/>
+          </w:tcPr>
+          <w:p>
+            <w:r>
+              <w:rPr>
+                <w:rFonts w:cs="TimesNewRomanPSMT"/>
+                <w:sz w:val="14"/>
+                <w:szCs w:val="14"/>
+              </w:rPr>
+              <w:t>SURFACE</w:t>
+            </w:r>
+          </w:p>
+          <w:p>
+            <w:proofErr w:type="gramStart"/>
+            <w:r>
+              <w:rPr>
+                <w:rFonts w:cs="TimesNewRomanPSMT"/>
+                <w:sz w:val="14"/>
+                <w:szCs w:val="14"/>
+              </w:rPr>
+              <w:t>réelle</w:t>
+            </w:r>
+            <w:proofErr w:type="gramEnd"/>
+            <w:r>
+              <w:rPr>
+                <w:rFonts w:cs="TimesNewRomanPSMT"/>
+                <w:sz w:val="14"/>
+                <w:szCs w:val="14"/>
+              </w:rPr>
+              <w:t xml:space="preserve"> des annexes</w:t>
+            </w:r>
+          </w:p>
+        </w:tc>
+        <w:tc>
+          <w:tcPr>
+            <w:tcW w:w="1276" w:type="dxa"/>
+            <w:vAlign w:val="center"/>
+          </w:tcPr>
+          <w:p>
+            <w:r>
+              <w:rPr>
+                <w:rFonts w:cs="TimesNewRomanPSMT"/>
+                <w:sz w:val="14"/>
+                <w:szCs w:val="14"/>
+              </w:rPr>
+              <w:t>SURFACE UTILE</w:t>
+            </w:r>
+          </w:p>
+        </w:tc>
+      </w:tr>
+      <w:tr>
+        <w:tc>
+          <w:tcPr>
+            <w:tcW w:w="1555" w:type="dxa"/>
+          </w:tcPr>
+          <w:p>
+            <w:pPr>
+              <w:jc w:val="both"/>
+            </w:pPr>
+            <w:r>
+              <w:rPr>
+                <w:rFonts w:cs="TimesNewRomanPSMT"/>
+                <w:sz w:val="14"/>
+                <w:szCs w:val="14"/>
+                <w:lang w:val="en-US"/>
+              </w:rPr>
+              <w:t>Col. 1</w:t>
+            </w:r>
+          </w:p>
+        </w:tc>
+        <w:tc>
+          <w:tcPr>
+            <w:tcW w:w="1135" w:type="dxa"/>
+          </w:tcPr>
+          <w:p>
+            <w:pPr>
+              <w:jc w:val="both"/>
+            </w:pPr>
+            <w:r>
+              <w:rPr>
+                <w:rFonts w:cs="TimesNewRomanPSMT"/>
+                <w:sz w:val="14"/>
+                <w:szCs w:val="14"/>
+                <w:lang w:val="en-US"/>
+              </w:rPr>
+              <w:t>Col. 2</w:t>
+            </w:r>
+          </w:p>
+        </w:tc>
+        <w:tc>
+          <w:tcPr>
+            <w:tcW w:w="849" w:type="dxa"/>
+          </w:tcPr>
+          <w:p>
+            <w:pPr>
+              <w:jc w:val="both"/>
+            </w:pPr>
+            <w:r>
+              <w:rPr>
+                <w:rFonts w:cs="TimesNewRomanPSMT"/>
+                <w:sz w:val="14"/>
+                <w:szCs w:val="14"/>
+                <w:lang w:val="en-US"/>
+              </w:rPr>
+              <w:t>Col. 3</w:t>
+            </w:r>
+          </w:p>
+        </w:tc>
+        <w:tc>
+          <w:tcPr>
+            <w:tcW w:w="1276" w:type="dxa"/>
+          </w:tcPr>
+          <w:p>
+            <w:pPr>
+              <w:jc w:val="both"/>
+            </w:pPr>
+            <w:r>
+              <w:rPr>
+                <w:rFonts w:cs="TimesNewRomanPSMT"/>
+                <w:sz w:val="14"/>
+                <w:szCs w:val="14"/>
+                <w:lang w:val="en-US"/>
+              </w:rPr>
+              <w:t>Col. 4</w:t>
+            </w:r>
+          </w:p>
+        </w:tc>
+      </w:tr>
+      <w:tr>
+        <w:tc>
+          <w:tcPr>
+            <w:tcW w:w="4815" w:type="dxa"/>
+            <w:gridSpan w:val="4"/>
+          </w:tcPr>
+          <w:p>
+            <w:pPr>
+              <w:jc w:val="both"/>
+              <w:rPr>
+                <w:lang w:val="en-US"/>
+              </w:rPr>
+            </w:pPr>
+            <w:r>
+              <w:rPr>
+                <w:rFonts w:cs="TimesNewRomanPSMT"/>
+                <w:sz w:val="16"/>
+                <w:szCs w:val="16"/>
+                <w:lang w:val="en-US"/>
+              </w:rPr>
+              <w:t xml:space="preserve">{%tr for l in </w:t>
+            </w:r>
+            <w:proofErr w:type="spellStart"/>
+            <w:r>
+              <w:rPr>
+                <w:rFonts w:cs="TimesNewRomanPSMT"/>
+                <w:sz w:val="16"/>
+                <w:szCs w:val="16"/>
+                <w:lang w:val="en-US"/>
+              </w:rPr>
+              <w:t>logements</w:t>
+            </w:r>
+            <w:r>
+              <w:rPr>
+                <w:rFonts w:cs="TimesNewRomanPSMT"/>
+                <w:sz w:val="16"/>
+                <w:szCs w:val="16"/>
+                <w:lang w:val="en-US"/>
+              </w:rPr>
+              <w:t>_sans_loyer</w:t>
+            </w:r>
+            <w:proofErr w:type="spellEnd"/>
+            <w:r>
+              <w:rPr>
+                <w:rFonts w:cs="TimesNewRomanPSMT"/>
+                <w:sz w:val="16"/>
+                <w:szCs w:val="16"/>
+                <w:lang w:val="en-US"/>
+              </w:rPr>
+              <w:t xml:space="preserve"> %}</w:t>
+            </w:r>
+          </w:p>
+        </w:tc>
+      </w:tr>
+      <w:tr>
+        <w:tc>
+          <w:tcPr>
+            <w:tcW w:w="1555" w:type="dxa"/>
+          </w:tcPr>
+          <w:p>
+            <w:pPr>
+              <w:jc w:val="both"/>
+            </w:pPr>
+            <w:r>
+              <w:rPr>
+                <w:rFonts w:cs="TimesNewRomanPSMT"/>
+                <w:sz w:val="16"/>
+                <w:szCs w:val="16"/>
+                <w:lang w:val="en-US"/>
+              </w:rPr>
+              <w:t>{{</w:t>
+            </w:r>
+            <w:proofErr w:type="spellStart"/>
+            <w:r>
+              <w:rPr>
+                <w:rFonts w:cs="TimesNewRomanPSMT"/>
+                <w:sz w:val="16"/>
+                <w:szCs w:val="16"/>
+                <w:lang w:val="en-US"/>
+              </w:rPr>
+              <w:t>l.d</w:t>
+            </w:r>
+            <w:proofErr w:type="spellEnd"/>
+            <w:r>
+              <w:rPr>
+                <w:rFonts w:cs="TimesNewRomanPSMT"/>
+                <w:sz w:val="16"/>
+                <w:szCs w:val="16"/>
+                <w:lang w:val="en-US"/>
+              </w:rPr>
+              <w:t>}}</w:t>
+            </w:r>
+          </w:p>
+        </w:tc>
+        <w:tc>
+          <w:tcPr>
+            <w:tcW w:w="1135" w:type="dxa"/>
+          </w:tcPr>
+          <w:p>
+            <w:pPr>
+              <w:jc w:val="both"/>
+            </w:pPr>
+            <w:r>
+              <w:rPr>
+                <w:rFonts w:cs="TimesNewRomanPSMT"/>
+                <w:sz w:val="16"/>
+                <w:szCs w:val="16"/>
+                <w:lang w:val="en-US"/>
+              </w:rPr>
+              <w:t>{{</w:t>
+            </w:r>
+            <w:proofErr w:type="spellStart"/>
+            <w:r>
+              <w:rPr>
+                <w:rFonts w:cs="TimesNewRomanPSMT"/>
+                <w:sz w:val="16"/>
+                <w:szCs w:val="16"/>
+                <w:lang w:val="en-US"/>
+              </w:rPr>
+              <w:t>l.sh|f</w:t>
+            </w:r>
+            <w:proofErr w:type="spellEnd"/>
+            <w:r>
+              <w:rPr>
+                <w:rFonts w:cs="TimesNewRomanPSMT"/>
+                <w:sz w:val="16"/>
+                <w:szCs w:val="16"/>
+                <w:lang w:val="en-US"/>
+              </w:rPr>
+              <w:t xml:space="preserve"> }}</w:t>
+            </w:r>
+          </w:p>
+        </w:tc>
+        <w:tc>
+          <w:tcPr>
+            <w:tcW w:w="849" w:type="dxa"/>
+          </w:tcPr>
+          <w:p>
+            <w:pPr>
+              <w:jc w:val="both"/>
+            </w:pPr>
+            <w:r>
+              <w:rPr>
+                <w:rFonts w:cs="TimesNewRomanPSMT"/>
+                <w:sz w:val="16"/>
+                <w:szCs w:val="16"/>
+                <w:lang w:val="en-US"/>
+              </w:rPr>
+              <w:t>{{</w:t>
+            </w:r>
+            <w:proofErr w:type="spellStart"/>
+            <w:r>
+              <w:rPr>
+                <w:rFonts w:cs="TimesNewRomanPSMT"/>
+                <w:sz w:val="16"/>
+                <w:szCs w:val="16"/>
+                <w:lang w:val="en-US"/>
+              </w:rPr>
+              <w:t>l.sa|f</w:t>
+            </w:r>
+            <w:proofErr w:type="spellEnd"/>
+            <w:r>
+              <w:rPr>
+                <w:rFonts w:cs="TimesNewRomanPSMT"/>
+                <w:sz w:val="16"/>
+                <w:szCs w:val="16"/>
+                <w:lang w:val="en-US"/>
+              </w:rPr>
+              <w:t xml:space="preserve"> }}</w:t>
+            </w:r>
+          </w:p>
+        </w:tc>
+        <w:tc>
+          <w:tcPr>
+            <w:tcW w:w="1276" w:type="dxa"/>
+          </w:tcPr>
+          <w:p>
+            <w:pPr>
+              <w:jc w:val="both"/>
+            </w:pPr>
+            <w:r>
+              <w:rPr>
+                <w:rFonts w:cs="TimesNewRomanPSMT"/>
+                <w:sz w:val="16"/>
+                <w:szCs w:val="16"/>
+                <w:lang w:val="en-US"/>
+              </w:rPr>
+              <w:t>{{</w:t>
+            </w:r>
+            <w:proofErr w:type="spellStart"/>
+            <w:r>
+              <w:rPr>
+                <w:rFonts w:cs="TimesNewRomanPSMT"/>
+                <w:sz w:val="16"/>
+                <w:szCs w:val="16"/>
+                <w:lang w:val="en-US"/>
+              </w:rPr>
+              <w:t>l.su|f</w:t>
+            </w:r>
+            <w:proofErr w:type="spellEnd"/>
+            <w:r>
+              <w:rPr>
+                <w:rFonts w:cs="TimesNewRomanPSMT"/>
+                <w:sz w:val="16"/>
+                <w:szCs w:val="16"/>
+                <w:lang w:val="en-US"/>
+              </w:rPr>
+              <w:t xml:space="preserve"> }}</w:t>
+            </w:r>
+          </w:p>
+        </w:tc>
+      </w:tr>
+      <w:tr>
+        <w:tc>
+          <w:tcPr>
+            <w:tcW w:w="4815" w:type="dxa"/>
+            <w:gridSpan w:val="4"/>
+          </w:tcPr>
+          <w:p>
+            <w:pPr>
+              <w:jc w:val="both"/>
+            </w:pPr>
+            <w:r>
+              <w:rPr>
+                <w:sz w:val="16"/>
+                <w:szCs w:val="16"/>
+                <w:lang w:val="en-US"/>
+              </w:rPr>
+              <w:t xml:space="preserve">{%tr </w:t>
+            </w:r>
+            <w:proofErr w:type="spellStart"/>
+            <w:r>
+              <w:rPr>
+                <w:sz w:val="16"/>
+                <w:szCs w:val="16"/>
+                <w:lang w:val="en-US"/>
+              </w:rPr>
+              <w:t>endfor</w:t>
+            </w:r>
+            <w:proofErr w:type="spellEnd"/>
+            <w:r>
+              <w:rPr>
+                <w:sz w:val="16"/>
+                <w:szCs w:val="16"/>
+                <w:lang w:val="en-US"/>
+              </w:rPr>
+              <w:t xml:space="preserve"> %}</w:t>
+            </w:r>
+          </w:p>
+        </w:tc>
+      </w:tr>
+      <w:tr>
+        <w:tc>
+          <w:tcPr>
+            <w:tcW w:w="1555" w:type="dxa"/>
+          </w:tcPr>
+          <w:p>
+            <w:pPr>
+              <w:jc w:val="both"/>
+            </w:pPr>
+            <w:r>
+              <w:rPr>
+                <w:rFonts w:cs="TimesNewRomanPSMT"/>
+                <w:b/>
+                <w:bCs/>
+                <w:sz w:val="16"/>
+                <w:szCs w:val="16"/>
+                <w:lang w:val="en-US"/>
+              </w:rPr>
+              <w:t>Total</w:t>
+            </w:r>
+          </w:p>
+        </w:tc>
+        <w:tc>
+          <w:tcPr>
+            <w:tcW w:w="1135" w:type="dxa"/>
+          </w:tcPr>
+          <w:p>
+            <w:pPr>
+              <w:jc w:val="both"/>
+            </w:pPr>
+            <w:r>
+              <w:rPr>
+                <w:rFonts w:cs="TimesNewRomanPSMT"/>
+                <w:b/>
+                <w:bCs/>
+                <w:sz w:val="16"/>
+                <w:szCs w:val="16"/>
+                <w:lang w:val="en-US"/>
+              </w:rPr>
+              <w:t>{{</w:t>
+            </w:r>
+            <w:proofErr w:type="spellStart"/>
+            <w:r>
+              <w:rPr>
+                <w:rFonts w:cs="TimesNewRomanPSMT"/>
+                <w:b/>
+                <w:bCs/>
+                <w:sz w:val="16"/>
+                <w:szCs w:val="16"/>
+                <w:lang w:val="en-US"/>
+              </w:rPr>
+              <w:t>sh_totale|f</w:t>
+            </w:r>
+            <w:proofErr w:type="spellEnd"/>
+            <w:r>
+              <w:rPr>
+                <w:rFonts w:cs="TimesNewRomanPSMT"/>
+                <w:b/>
+                <w:bCs/>
+                <w:sz w:val="16"/>
+                <w:szCs w:val="16"/>
+                <w:lang w:val="en-US"/>
+              </w:rPr>
+              <w:t xml:space="preserve"> }}</w:t>
+            </w:r>
+          </w:p>
+        </w:tc>
+        <w:tc>
+          <w:tcPr>
+            <w:tcW w:w="849" w:type="dxa"/>
+          </w:tcPr>
+          <w:p>
+            <w:pPr>
+              <w:jc w:val="both"/>
+            </w:pPr>
+            <w:r>
+              <w:rPr>
+                <w:rFonts w:cs="TimesNewRomanPSMT"/>
+                <w:b/>
+                <w:bCs/>
+                <w:sz w:val="16"/>
+                <w:szCs w:val="16"/>
+                <w:lang w:val="en-US"/>
+              </w:rPr>
+              <w:t>{{</w:t>
+            </w:r>
+            <w:proofErr w:type="spellStart"/>
+            <w:r>
+              <w:rPr>
+                <w:rFonts w:cs="TimesNewRomanPSMT"/>
+                <w:b/>
+                <w:bCs/>
+                <w:sz w:val="16"/>
+                <w:szCs w:val="16"/>
+                <w:lang w:val="en-US"/>
+              </w:rPr>
+              <w:t>sa_totale|f</w:t>
+            </w:r>
+            <w:proofErr w:type="spellEnd"/>
+            <w:r>
+              <w:rPr>
+                <w:rFonts w:cs="TimesNewRomanPSMT"/>
+                <w:b/>
+                <w:bCs/>
+                <w:sz w:val="16"/>
+                <w:szCs w:val="16"/>
+                <w:lang w:val="en-US"/>
+              </w:rPr>
+              <w:t xml:space="preserve"> }}</w:t>
+            </w:r>
+          </w:p>
+        </w:tc>
+        <w:tc>
+          <w:tcPr>
+            <w:tcW w:w="1276" w:type="dxa"/>
+          </w:tcPr>
+          <w:p>
+            <w:pPr>
+              <w:jc w:val="both"/>
+            </w:pPr>
+            <w:r>
+              <w:rPr>
+                <w:rFonts w:cs="TimesNewRomanPSMT"/>
+                <w:b/>
+                <w:bCs/>
+                <w:sz w:val="16"/>
+                <w:szCs w:val="16"/>
+                <w:lang w:val="en-US"/>
+              </w:rPr>
+              <w:t>{{</w:t>
+            </w:r>
+            <w:proofErr w:type="spellStart"/>
+            <w:r>
+              <w:rPr>
+                <w:rFonts w:cs="TimesNewRomanPSMT"/>
+                <w:b/>
+                <w:bCs/>
+                <w:sz w:val="16"/>
+                <w:szCs w:val="16"/>
+                <w:lang w:val="en-US"/>
+              </w:rPr>
+              <w:t>su_totale|f</w:t>
+            </w:r>
+            <w:proofErr w:type="spellEnd"/>
+            <w:r>
+              <w:rPr>
+                <w:rFonts w:cs="TimesNewRomanPSMT"/>
+                <w:b/>
+                <w:bCs/>
+                <w:sz w:val="16"/>
+                <w:szCs w:val="16"/>
+                <w:lang w:val="en-US"/>
+              </w:rPr>
+              <w:t>}}</w:t>
+            </w:r>
+          </w:p>
+        </w:tc>
+      </w:tr>
+    </w:tbl>
+    <w:p>
+      <w:pPr>
+        <w:jc w:val="both"/>
+      </w:pPr>
+      <w:r>
+        <w:rPr>
+          <w:rFonts w:cs="TimesNewRomanPSMT"/>
+          <w:sz w:val="20"/>
+        </w:rPr>
+        <w:t xml:space="preserve">{% </w:t>
+      </w:r>
+      <w:proofErr w:type="spellStart"/>
+      <w:r>
+        <w:rPr>
+          <w:rFonts w:cs="TimesNewRomanPSMT"/>
+          <w:sz w:val="20"/>
+        </w:rPr>
+        <w:t>endif</w:t>
+      </w:r>
+      <w:proofErr w:type="spellEnd"/>
+      <w:r>
+        <w:rPr>
+          <w:rFonts w:cs="TimesNewRomanPSMT"/>
+          <w:sz w:val="20"/>
+        </w:rPr>
+        <w:t xml:space="preserve"> %}</w:t>
+      </w:r>
+    </w:p>
+    <w:p>
+      <w:pPr>
+        <w:jc w:val="both"/>
+      </w:pPr>
+      <w:r>
+        <w:rPr>
+          <w:rFonts w:cs="TimesNewRomanPSMT"/>
+          <w:sz w:val="20"/>
+          <w:lang w:val="en-US"/>
+        </w:rPr>
+        <w:t xml:space="preserve">{% if </w:t>
+      </w:r>
+      <w:proofErr w:type="spellStart"/>
+      <w:r>
+        <w:rPr>
+          <w:rFonts w:cs="TimesNewRomanPSMT"/>
+          <w:sz w:val="20"/>
+          <w:lang w:val="en-US"/>
+        </w:rPr>
+        <w:t>logements</w:t>
+      </w:r>
+      <w:r>
+        <w:rPr>
+          <w:rFonts w:cs="TimesNewRomanPSMT"/>
+          <w:sz w:val="20"/>
+          <w:lang w:val="en-US"/>
+        </w:rPr>
+        <w:t>_</w:t>
+      </w:r>
+      <w:proofErr w:type="gramStart"/>
+      <w:r>
+        <w:rPr>
+          <w:rFonts w:cs="TimesNewRomanPSMT"/>
+          <w:sz w:val="20"/>
+          <w:lang w:val="en-US"/>
+        </w:rPr>
+        <w:t>corrigee</w:t>
+      </w:r>
+      <w:r>
+        <w:rPr>
+          <w:rFonts w:cs="TimesNewRomanPSMT"/>
+          <w:sz w:val="20"/>
+          <w:lang w:val="en-US"/>
+        </w:rPr>
+        <w:t>.count</w:t>
+      </w:r>
+      <w:proofErr w:type="spellEnd"/>
+      <w:proofErr w:type="gramEnd"/>
+      <w:r>
+        <w:rPr>
+          <w:rFonts w:cs="TimesNewRomanPSMT"/>
+          <w:sz w:val="20"/>
+          <w:lang w:val="en-US"/>
+        </w:rPr>
+        <w:t>() %}</w:t>
+      </w:r>
+    </w:p>
+    <w:p>
+      <w:pPr>
+        <w:jc w:val="both"/>
+        <w:rPr>
+          <w:rFonts w:cs="TimesNewRomanPSMT"/>
+          <w:sz w:val="20"/>
+          <w:lang w:val="en-US"/>
+        </w:rPr>
+      </w:pPr>
+    </w:p>
+    <w:tbl>
+      <w:tblPr>
+        <w:tblStyle w:val="Grilledutableau"/>
+        <w:tblW w:w="8270" w:type="dxa"/>
+        <w:tblLayout w:type="fixed"/>
+        <w:tblLook w:val="04A0" w:firstRow="1" w:lastRow="0" w:firstColumn="1" w:lastColumn="0" w:noHBand="0" w:noVBand="1"/>
+      </w:tblPr>
+      <w:tblGrid>
+        <w:gridCol w:w="1555"/>
+        <w:gridCol w:w="1135"/>
+        <w:gridCol w:w="849"/>
+        <w:gridCol w:w="1276"/>
+        <w:gridCol w:w="1134"/>
+        <w:gridCol w:w="1135"/>
+        <w:gridCol w:w="1186"/>
+      </w:tblGrid>
+      <w:tr>
+        <w:tc>
+          <w:tcPr>
+            <w:tcW w:w="1554" w:type="dxa"/>
+            <w:vAlign w:val="center"/>
+          </w:tcPr>
+          <w:p>
+            <w:r>
+              <w:rPr>
+                <w:rFonts w:cs="TimesNewRomanPSMT"/>
+                <w:sz w:val="14"/>
+                <w:szCs w:val="14"/>
+              </w:rPr>
+              <w:t>DÉSIGNATION</w:t>
+            </w:r>
+            <w:r>
+              <w:rPr>
+                <w:rFonts w:cs="TimesNewRomanPSMT"/>
+                <w:sz w:val="14"/>
+                <w:szCs w:val="14"/>
+              </w:rPr>
+              <w:br/>
+              <w:t>des logements</w:t>
+            </w:r>
+          </w:p>
+        </w:tc>
+        <w:tc>
+          <w:tcPr>
+            <w:tcW w:w="1135" w:type="dxa"/>
+            <w:vAlign w:val="center"/>
+          </w:tcPr>
+          <w:p>
+            <w:r>
+              <w:rPr>
+                <w:rFonts w:cs="TimesNewRomanPSMT"/>
+                <w:sz w:val="14"/>
+                <w:szCs w:val="14"/>
+              </w:rPr>
+              <w:t>SURFACE</w:t>
+            </w:r>
+          </w:p>
+          <w:p>
+            <w:r>
+              <w:rPr>
+                <w:rFonts w:cs="TimesNewRomanPSMT"/>
+                <w:sz w:val="14"/>
+                <w:szCs w:val="14"/>
+              </w:rPr>
+              <w:t>Habitable</w:t>
+            </w:r>
+          </w:p>
+          <w:p>
+            <w:r>
+              <w:rPr>
+                <w:rFonts w:cs="TimesNewRomanPSMT"/>
+                <w:sz w:val="14"/>
+                <w:szCs w:val="14"/>
+              </w:rPr>
+              <w:t>(</w:t>
+            </w:r>
+            <w:proofErr w:type="gramStart"/>
+            <w:r>
+              <w:rPr>
+                <w:rFonts w:cs="TimesNewRomanPSMT"/>
+                <w:sz w:val="14"/>
+                <w:szCs w:val="14"/>
+              </w:rPr>
+              <w:t>art.</w:t>
+            </w:r>
+            <w:proofErr w:type="gramEnd"/>
+            <w:r>
+              <w:rPr>
+                <w:rFonts w:cs="TimesNewRomanPSMT"/>
+                <w:sz w:val="14"/>
+                <w:szCs w:val="14"/>
+              </w:rPr>
+              <w:t xml:space="preserve"> R. 111-2)</w:t>
+            </w:r>
+          </w:p>
+        </w:tc>
+        <w:tc>
+          <w:tcPr>
+            <w:tcW w:w="849" w:type="dxa"/>
+            <w:vAlign w:val="center"/>
+          </w:tcPr>
+          <w:p>
+            <w:r>
+              <w:rPr>
+                <w:rFonts w:cs="TimesNewRomanPSMT"/>
+                <w:sz w:val="14"/>
+                <w:szCs w:val="14"/>
+              </w:rPr>
+              <w:t>SURFACE</w:t>
+            </w:r>
+          </w:p>
+          <w:p>
+            <w:proofErr w:type="gramStart"/>
+            <w:r>
+              <w:rPr>
+                <w:rFonts w:cs="TimesNewRomanPSMT"/>
+                <w:sz w:val="14"/>
+                <w:szCs w:val="14"/>
+              </w:rPr>
+              <w:t>réelle</w:t>
+            </w:r>
+            <w:proofErr w:type="gramEnd"/>
+            <w:r>
+              <w:rPr>
+                <w:rFonts w:cs="TimesNewRomanPSMT"/>
+                <w:sz w:val="14"/>
+                <w:szCs w:val="14"/>
+              </w:rPr>
+              <w:t xml:space="preserve"> des annexes</w:t>
+            </w:r>
+          </w:p>
+        </w:tc>
+        <w:tc>
+          <w:tcPr>
+            <w:tcW w:w="1276" w:type="dxa"/>
+            <w:vAlign w:val="center"/>
+          </w:tcPr>
+          <w:p>
+            <w:r>
+              <w:rPr>
+                <w:rFonts w:cs="TimesNewRomanPSMT"/>
+                <w:sz w:val="14"/>
+                <w:szCs w:val="14"/>
+              </w:rPr>
+              <w:t>SURFACE</w:t>
+            </w:r>
+            <w:r>
+              <w:rPr>
+                <w:rFonts w:cs="TimesNewRomanPSMT"/>
+                <w:sz w:val="14"/>
+                <w:szCs w:val="14"/>
+              </w:rPr>
+              <w:t xml:space="preserve"> </w:t>
+            </w:r>
+            <w:r>
+              <w:rPr>
+                <w:rFonts w:cs="TimesNewRomanPSMT"/>
+                <w:sz w:val="14"/>
+                <w:szCs w:val="14"/>
+              </w:rPr>
+              <w:t>CORRIGÉE</w:t>
+            </w:r>
+          </w:p>
+          <w:p>
+            <w:r>
+              <w:rPr>
+                <w:rFonts w:cs="TimesNewRomanPSMT"/>
+                <w:sz w:val="14"/>
+                <w:szCs w:val="14"/>
+              </w:rPr>
+              <w:t>(</w:t>
+            </w:r>
+            <w:proofErr w:type="gramStart"/>
+            <w:r>
+              <w:rPr>
+                <w:rFonts w:cs="TimesNewRomanPSMT"/>
+                <w:sz w:val="14"/>
+                <w:szCs w:val="14"/>
+              </w:rPr>
+              <w:t>surface</w:t>
+            </w:r>
+            <w:proofErr w:type="gramEnd"/>
+            <w:r>
+              <w:rPr>
+                <w:rFonts w:cs="TimesNewRomanPSMT"/>
+                <w:sz w:val="14"/>
+                <w:szCs w:val="14"/>
+              </w:rPr>
+              <w:t xml:space="preserve"> habitable augmentée de 50% de la surface des annexes)</w:t>
+            </w:r>
+          </w:p>
+        </w:tc>
+        <w:tc>
+          <w:tcPr>
+            <w:tcW w:w="1134" w:type="dxa"/>
+            <w:vAlign w:val="center"/>
+          </w:tcPr>
+          <w:p>
+            <w:r>
+              <w:rPr>
+                <w:rFonts w:cs="TimesNewRomanPSMT"/>
+                <w:sz w:val="14"/>
+                <w:szCs w:val="14"/>
+              </w:rPr>
+              <w:t xml:space="preserve">LOYER </w:t>
+            </w:r>
+            <w:proofErr w:type="spellStart"/>
+            <w:r>
+              <w:rPr>
+                <w:rFonts w:cs="TimesNewRomanPSMT"/>
+                <w:sz w:val="14"/>
+                <w:szCs w:val="14"/>
+              </w:rPr>
+              <w:t>maxinum</w:t>
+            </w:r>
+            <w:proofErr w:type="spellEnd"/>
+            <w:r>
+              <w:rPr>
+                <w:rFonts w:cs="TimesNewRomanPSMT"/>
+                <w:sz w:val="14"/>
+                <w:szCs w:val="14"/>
+              </w:rPr>
+              <w:t xml:space="preserve"> du logement en euros par mètre carré de surface utile / corrigée</w:t>
+            </w:r>
+          </w:p>
+        </w:tc>
+        <w:tc>
+          <w:tcPr>
+            <w:tcW w:w="1135" w:type="dxa"/>
+            <w:vAlign w:val="center"/>
+          </w:tcPr>
+          <w:p>
+            <w:r>
+              <w:rPr>
+                <w:rFonts w:cs="TimesNewRomanPSMT"/>
+                <w:sz w:val="14"/>
+                <w:szCs w:val="14"/>
+              </w:rPr>
+              <w:t>COEFFICIENT propre au logement</w:t>
+            </w:r>
+          </w:p>
+        </w:tc>
+        <w:tc>
+          <w:tcPr>
+            <w:tcW w:w="1186" w:type="dxa"/>
+            <w:vAlign w:val="center"/>
+          </w:tcPr>
+          <w:p>
+            <w:r>
+              <w:rPr>
+                <w:rFonts w:cs="TimesNewRomanPSMT"/>
+                <w:sz w:val="14"/>
+                <w:szCs w:val="14"/>
+              </w:rPr>
+              <w:t>LOYER MAXIMUM</w:t>
+            </w:r>
+          </w:p>
+          <w:p>
+            <w:proofErr w:type="gramStart"/>
+            <w:r>
+              <w:rPr>
+                <w:rFonts w:cs="TimesNewRomanPSMT"/>
+                <w:sz w:val="14"/>
+                <w:szCs w:val="14"/>
+              </w:rPr>
+              <w:t>du</w:t>
+            </w:r>
+            <w:proofErr w:type="gramEnd"/>
+            <w:r>
+              <w:rPr>
+                <w:rFonts w:cs="TimesNewRomanPSMT"/>
+                <w:sz w:val="14"/>
+                <w:szCs w:val="14"/>
+              </w:rPr>
+              <w:t xml:space="preserve"> logement</w:t>
+            </w:r>
+          </w:p>
+          <w:p>
+            <w:r>
+              <w:rPr>
+                <w:rFonts w:cs="TimesNewRomanPSMT"/>
+                <w:sz w:val="14"/>
+                <w:szCs w:val="14"/>
+              </w:rPr>
+              <w:t>(</w:t>
+            </w:r>
+            <w:proofErr w:type="gramStart"/>
+            <w:r>
+              <w:rPr>
+                <w:rFonts w:cs="TimesNewRomanPSMT"/>
+                <w:sz w:val="14"/>
+                <w:szCs w:val="14"/>
+              </w:rPr>
+              <w:t>col</w:t>
+            </w:r>
+            <w:proofErr w:type="gramEnd"/>
+            <w:r>
+              <w:rPr>
+                <w:rFonts w:cs="TimesNewRomanPSMT"/>
+                <w:sz w:val="14"/>
+                <w:szCs w:val="14"/>
+              </w:rPr>
+              <w:t xml:space="preserve"> 4 x col 5 </w:t>
+            </w:r>
+          </w:p>
+          <w:p>
+            <w:r>
+              <w:rPr>
+                <w:rFonts w:cs="TimesNewRomanPSMT"/>
+                <w:sz w:val="14"/>
+                <w:szCs w:val="14"/>
+                <w:lang w:val="en-US"/>
+              </w:rPr>
+              <w:t>x</w:t>
+            </w:r>
+            <w:r>
+              <w:rPr>
+                <w:rFonts w:cs="TimesNewRomanPSMT"/>
+                <w:sz w:val="14"/>
+                <w:szCs w:val="14"/>
+              </w:rPr>
+              <w:t xml:space="preserve"> col 6)</w:t>
+            </w:r>
+          </w:p>
+        </w:tc>
+      </w:tr>
+      <w:tr>
+        <w:tc>
+          <w:tcPr>
+            <w:tcW w:w="1554" w:type="dxa"/>
+          </w:tcPr>
+          <w:p>
+            <w:pPr>
+              <w:jc w:val="both"/>
+            </w:pPr>
+            <w:r>
+              <w:rPr>
+                <w:rFonts w:cs="TimesNewRomanPSMT"/>
+                <w:sz w:val="14"/>
+                <w:szCs w:val="14"/>
+                <w:lang w:val="en-US"/>
+              </w:rPr>
+              <w:t>Col. 1</w:t>
+            </w:r>
+          </w:p>
+        </w:tc>
+        <w:tc>
+          <w:tcPr>
+            <w:tcW w:w="1135" w:type="dxa"/>
+          </w:tcPr>
+          <w:p>
+            <w:pPr>
+              <w:jc w:val="both"/>
+            </w:pPr>
+            <w:r>
+              <w:rPr>
+                <w:rFonts w:cs="TimesNewRomanPSMT"/>
+                <w:sz w:val="14"/>
+                <w:szCs w:val="14"/>
+                <w:lang w:val="en-US"/>
+              </w:rPr>
+              <w:t>Col. 2</w:t>
+            </w:r>
+          </w:p>
+        </w:tc>
+        <w:tc>
+          <w:tcPr>
+            <w:tcW w:w="849" w:type="dxa"/>
+          </w:tcPr>
+          <w:p>
+            <w:pPr>
+              <w:jc w:val="both"/>
+            </w:pPr>
+            <w:r>
+              <w:rPr>
+                <w:rFonts w:cs="TimesNewRomanPSMT"/>
+                <w:sz w:val="14"/>
+                <w:szCs w:val="14"/>
+                <w:lang w:val="en-US"/>
+              </w:rPr>
+              <w:t>Col. 3</w:t>
+            </w:r>
+          </w:p>
+        </w:tc>
+        <w:tc>
+          <w:tcPr>
+            <w:tcW w:w="1276" w:type="dxa"/>
+          </w:tcPr>
+          <w:p>
+            <w:pPr>
+              <w:jc w:val="both"/>
+            </w:pPr>
+            <w:r>
+              <w:rPr>
+                <w:rFonts w:cs="TimesNewRomanPSMT"/>
+                <w:sz w:val="14"/>
+                <w:szCs w:val="14"/>
+                <w:lang w:val="en-US"/>
+              </w:rPr>
+              <w:t>Col. 4</w:t>
+            </w:r>
+          </w:p>
+        </w:tc>
+        <w:tc>
+          <w:tcPr>
+            <w:tcW w:w="1134" w:type="dxa"/>
+          </w:tcPr>
+          <w:p>
+            <w:pPr>
+              <w:jc w:val="both"/>
+            </w:pPr>
+            <w:r>
+              <w:rPr>
+                <w:rFonts w:cs="TimesNewRomanPSMT"/>
+                <w:sz w:val="14"/>
+                <w:szCs w:val="14"/>
+                <w:lang w:val="en-US"/>
+              </w:rPr>
+              <w:t>Col. 5</w:t>
+            </w:r>
+          </w:p>
+        </w:tc>
+        <w:tc>
+          <w:tcPr>
+            <w:tcW w:w="1135" w:type="dxa"/>
+          </w:tcPr>
+          <w:p>
+            <w:pPr>
+              <w:jc w:val="both"/>
+            </w:pPr>
+            <w:r>
+              <w:rPr>
+                <w:rFonts w:cs="TimesNewRomanPSMT"/>
+                <w:sz w:val="14"/>
+                <w:szCs w:val="14"/>
+                <w:lang w:val="en-US"/>
+              </w:rPr>
+              <w:t>Col. 6</w:t>
+            </w:r>
+          </w:p>
+        </w:tc>
+        <w:tc>
+          <w:tcPr>
+            <w:tcW w:w="1186" w:type="dxa"/>
+          </w:tcPr>
+          <w:p>
+            <w:pPr>
+              <w:jc w:val="both"/>
+            </w:pPr>
+            <w:r>
+              <w:rPr>
+                <w:rFonts w:cs="TimesNewRomanPSMT"/>
+                <w:sz w:val="14"/>
+                <w:szCs w:val="14"/>
+                <w:lang w:val="en-US"/>
+              </w:rPr>
+              <w:t>Col. 7</w:t>
+            </w:r>
+          </w:p>
+        </w:tc>
+      </w:tr>
+      <w:tr>
+        <w:tc>
+          <w:tcPr>
+            <w:tcW w:w="8269" w:type="dxa"/>
+            <w:gridSpan w:val="7"/>
+          </w:tcPr>
+          <w:p>
+            <w:pPr>
+              <w:jc w:val="both"/>
+              <w:rPr>
+                <w:lang w:val="en-US"/>
+              </w:rPr>
+            </w:pPr>
+            <w:r>
+              <w:rPr>
+                <w:rFonts w:cs="TimesNewRomanPSMT"/>
+                <w:sz w:val="16"/>
+                <w:szCs w:val="16"/>
+                <w:lang w:val="en-US"/>
+              </w:rPr>
+              <w:t xml:space="preserve">{%tr for l in </w:t>
+            </w:r>
+            <w:proofErr w:type="spellStart"/>
+            <w:r>
+              <w:rPr>
+                <w:rFonts w:cs="TimesNewRomanPSMT"/>
+                <w:sz w:val="16"/>
+                <w:szCs w:val="16"/>
+                <w:lang w:val="en-US"/>
+              </w:rPr>
+              <w:t>logements</w:t>
+            </w:r>
+            <w:r>
+              <w:rPr>
+                <w:rFonts w:cs="TimesNewRomanPSMT"/>
+                <w:sz w:val="16"/>
+                <w:szCs w:val="16"/>
+                <w:lang w:val="en-US"/>
+              </w:rPr>
+              <w:t>_corrigee</w:t>
+            </w:r>
+            <w:proofErr w:type="spellEnd"/>
+            <w:r>
+              <w:rPr>
+                <w:rFonts w:cs="TimesNewRomanPSMT"/>
+                <w:sz w:val="16"/>
+                <w:szCs w:val="16"/>
+                <w:lang w:val="en-US"/>
+              </w:rPr>
+              <w:t xml:space="preserve"> %}</w:t>
+            </w:r>
+          </w:p>
+        </w:tc>
+      </w:tr>
+      <w:tr>
+        <w:tc>
+          <w:tcPr>
+            <w:tcW w:w="1554" w:type="dxa"/>
+          </w:tcPr>
+          <w:p>
+            <w:pPr>
+              <w:jc w:val="both"/>
+            </w:pPr>
+            <w:r>
+              <w:rPr>
+                <w:rFonts w:cs="TimesNewRomanPSMT"/>
+                <w:sz w:val="16"/>
+                <w:szCs w:val="16"/>
+                <w:lang w:val="en-US"/>
+              </w:rPr>
+              <w:t>{{</w:t>
+            </w:r>
+            <w:proofErr w:type="spellStart"/>
+            <w:r>
+              <w:rPr>
+                <w:rFonts w:cs="TimesNewRomanPSMT"/>
+                <w:sz w:val="16"/>
+                <w:szCs w:val="16"/>
+                <w:lang w:val="en-US"/>
+              </w:rPr>
+              <w:t>l.d</w:t>
+            </w:r>
+            <w:proofErr w:type="spellEnd"/>
+            <w:r>
+              <w:rPr>
+                <w:rFonts w:cs="TimesNewRomanPSMT"/>
+                <w:sz w:val="16"/>
+                <w:szCs w:val="16"/>
+                <w:lang w:val="en-US"/>
+              </w:rPr>
+              <w:t>}}</w:t>
+            </w:r>
+          </w:p>
+        </w:tc>
+        <w:tc>
+          <w:tcPr>
+            <w:tcW w:w="1135" w:type="dxa"/>
+          </w:tcPr>
+          <w:p>
+            <w:pPr>
+              <w:jc w:val="both"/>
+            </w:pPr>
+            <w:r>
+              <w:rPr>
+                <w:rFonts w:cs="TimesNewRomanPSMT"/>
+                <w:sz w:val="16"/>
+                <w:szCs w:val="16"/>
+                <w:lang w:val="en-US"/>
+              </w:rPr>
+              <w:t>{{</w:t>
+            </w:r>
+            <w:proofErr w:type="spellStart"/>
+            <w:r>
+              <w:rPr>
+                <w:rFonts w:cs="TimesNewRomanPSMT"/>
+                <w:sz w:val="16"/>
+                <w:szCs w:val="16"/>
+                <w:lang w:val="en-US"/>
+              </w:rPr>
+              <w:t>l.sh|f</w:t>
+            </w:r>
+            <w:proofErr w:type="spellEnd"/>
+            <w:r>
+              <w:rPr>
+                <w:rFonts w:cs="TimesNewRomanPSMT"/>
+                <w:sz w:val="16"/>
+                <w:szCs w:val="16"/>
+                <w:lang w:val="en-US"/>
+              </w:rPr>
+              <w:t xml:space="preserve"> }}</w:t>
+            </w:r>
+          </w:p>
+        </w:tc>
+        <w:tc>
+          <w:tcPr>
+            <w:tcW w:w="849" w:type="dxa"/>
+          </w:tcPr>
+          <w:p>
+            <w:pPr>
+              <w:jc w:val="both"/>
+            </w:pPr>
+            <w:r>
+              <w:rPr>
+                <w:rFonts w:cs="TimesNewRomanPSMT"/>
+                <w:sz w:val="16"/>
+                <w:szCs w:val="16"/>
+                <w:lang w:val="en-US"/>
+              </w:rPr>
+              <w:t>{{</w:t>
+            </w:r>
+            <w:proofErr w:type="spellStart"/>
+            <w:r>
+              <w:rPr>
+                <w:rFonts w:cs="TimesNewRomanPSMT"/>
+                <w:sz w:val="16"/>
+                <w:szCs w:val="16"/>
+                <w:lang w:val="en-US"/>
+              </w:rPr>
+              <w:t>l.sa|f</w:t>
+            </w:r>
+            <w:proofErr w:type="spellEnd"/>
+            <w:r>
+              <w:rPr>
+                <w:rFonts w:cs="TimesNewRomanPSMT"/>
+                <w:sz w:val="16"/>
+                <w:szCs w:val="16"/>
+                <w:lang w:val="en-US"/>
+              </w:rPr>
+              <w:t xml:space="preserve"> }}</w:t>
+            </w:r>
+          </w:p>
+        </w:tc>
+        <w:tc>
+          <w:tcPr>
+            <w:tcW w:w="1276" w:type="dxa"/>
+          </w:tcPr>
+          <w:p>
+            <w:pPr>
+              <w:jc w:val="both"/>
+            </w:pPr>
+            <w:r>
+              <w:rPr>
+                <w:rFonts w:cs="TimesNewRomanPSMT"/>
+                <w:sz w:val="16"/>
+                <w:szCs w:val="16"/>
+                <w:lang w:val="en-US"/>
+              </w:rPr>
+              <w:t>{{</w:t>
+            </w:r>
+            <w:proofErr w:type="spellStart"/>
+            <w:r>
+              <w:rPr>
+                <w:rFonts w:cs="TimesNewRomanPSMT"/>
+                <w:sz w:val="16"/>
+                <w:szCs w:val="16"/>
+                <w:lang w:val="en-US"/>
+              </w:rPr>
+              <w:t>l.s</w:t>
+            </w:r>
+            <w:r>
+              <w:rPr>
+                <w:rFonts w:cs="TimesNewRomanPSMT"/>
+                <w:sz w:val="16"/>
+                <w:szCs w:val="16"/>
+                <w:lang w:val="en-US"/>
+              </w:rPr>
+              <w:t>c</w:t>
+            </w:r>
+            <w:r>
+              <w:rPr>
+                <w:rFonts w:cs="TimesNewRomanPSMT"/>
+                <w:sz w:val="16"/>
+                <w:szCs w:val="16"/>
+                <w:lang w:val="en-US"/>
+              </w:rPr>
+              <w:t>|f</w:t>
+            </w:r>
+            <w:proofErr w:type="spellEnd"/>
+            <w:r>
+              <w:rPr>
+                <w:rFonts w:cs="TimesNewRomanPSMT"/>
+                <w:sz w:val="16"/>
+                <w:szCs w:val="16"/>
+                <w:lang w:val="en-US"/>
+              </w:rPr>
+              <w:t xml:space="preserve"> }}</w:t>
+            </w:r>
+          </w:p>
+        </w:tc>
+        <w:tc>
+          <w:tcPr>
+            <w:tcW w:w="1134" w:type="dxa"/>
+          </w:tcPr>
+          <w:p>
+            <w:pPr>
+              <w:jc w:val="both"/>
+            </w:pPr>
+            <w:r>
+              <w:rPr>
+                <w:rFonts w:cs="TimesNewRomanPSMT"/>
+                <w:sz w:val="16"/>
+                <w:szCs w:val="16"/>
+                <w:lang w:val="en-US"/>
+              </w:rPr>
+              <w:t>{{</w:t>
+            </w:r>
+            <w:proofErr w:type="spellStart"/>
+            <w:proofErr w:type="gramStart"/>
+            <w:r>
+              <w:rPr>
+                <w:rFonts w:cs="TimesNewRomanPSMT"/>
+                <w:sz w:val="16"/>
+                <w:szCs w:val="16"/>
+                <w:lang w:val="en-US"/>
+              </w:rPr>
+              <w:t>l.lpmc</w:t>
+            </w:r>
+            <w:proofErr w:type="gramEnd"/>
+            <w:r>
+              <w:rPr>
+                <w:rFonts w:cs="TimesNewRomanPSMT"/>
+                <w:sz w:val="16"/>
+                <w:szCs w:val="16"/>
+                <w:lang w:val="en-US"/>
+              </w:rPr>
+              <w:t>|f</w:t>
+            </w:r>
+            <w:proofErr w:type="spellEnd"/>
+            <w:r>
+              <w:rPr>
+                <w:rFonts w:cs="TimesNewRomanPSMT"/>
+                <w:sz w:val="16"/>
+                <w:szCs w:val="16"/>
+                <w:lang w:val="en-US"/>
+              </w:rPr>
+              <w:t xml:space="preserve"> }}</w:t>
+            </w:r>
+          </w:p>
+        </w:tc>
+        <w:tc>
+          <w:tcPr>
+            <w:tcW w:w="1135" w:type="dxa"/>
+          </w:tcPr>
+          <w:p>
+            <w:pPr>
+              <w:jc w:val="both"/>
+            </w:pPr>
+            <w:r>
+              <w:rPr>
+                <w:rFonts w:cs="TimesNewRomanPSMT"/>
+                <w:sz w:val="16"/>
+                <w:szCs w:val="16"/>
+                <w:lang w:val="en-US"/>
+              </w:rPr>
+              <w:t>{{</w:t>
+            </w:r>
+            <w:proofErr w:type="spellStart"/>
+            <w:r>
+              <w:rPr>
+                <w:rFonts w:cs="TimesNewRomanPSMT"/>
+                <w:sz w:val="16"/>
+                <w:szCs w:val="16"/>
+                <w:lang w:val="en-US"/>
+              </w:rPr>
+              <w:t>l.c|f</w:t>
+            </w:r>
+            <w:proofErr w:type="spellEnd"/>
+            <w:r>
+              <w:rPr>
+                <w:rFonts w:cs="TimesNewRomanPSMT"/>
+                <w:sz w:val="16"/>
+                <w:szCs w:val="16"/>
+                <w:lang w:val="en-US"/>
+              </w:rPr>
+              <w:t>(d=4)}}</w:t>
+            </w:r>
+          </w:p>
+        </w:tc>
+        <w:tc>
+          <w:tcPr>
+            <w:tcW w:w="1186" w:type="dxa"/>
+          </w:tcPr>
+          <w:p>
+            <w:pPr>
+              <w:jc w:val="both"/>
+            </w:pPr>
+            <w:r>
+              <w:rPr>
+                <w:rFonts w:cs="TimesNewRomanPSMT"/>
+                <w:sz w:val="16"/>
+                <w:szCs w:val="16"/>
+                <w:lang w:val="en-US"/>
+              </w:rPr>
+              <w:t>{{</w:t>
+            </w:r>
+            <w:proofErr w:type="spellStart"/>
+            <w:proofErr w:type="gramStart"/>
+            <w:r>
+              <w:rPr>
+                <w:rFonts w:cs="TimesNewRomanPSMT"/>
+                <w:sz w:val="16"/>
+                <w:szCs w:val="16"/>
+                <w:lang w:val="en-US"/>
+              </w:rPr>
+              <w:t>l.l</w:t>
+            </w:r>
+            <w:proofErr w:type="gramEnd"/>
+            <w:r>
+              <w:rPr>
+                <w:rFonts w:cs="TimesNewRomanPSMT"/>
+                <w:sz w:val="16"/>
+                <w:szCs w:val="16"/>
+                <w:lang w:val="en-US"/>
+              </w:rPr>
+              <w:t>|f</w:t>
+            </w:r>
+            <w:proofErr w:type="spellEnd"/>
+            <w:r>
+              <w:rPr>
+                <w:rFonts w:cs="TimesNewRomanPSMT"/>
+                <w:sz w:val="16"/>
+                <w:szCs w:val="16"/>
+                <w:lang w:val="en-US"/>
+              </w:rPr>
+              <w:t>}}</w:t>
+            </w:r>
+          </w:p>
+        </w:tc>
+      </w:tr>
+      <w:tr>
+        <w:tc>
+          <w:tcPr>
+            <w:tcW w:w="8269" w:type="dxa"/>
+            <w:gridSpan w:val="7"/>
+          </w:tcPr>
+          <w:p>
+            <w:pPr>
+              <w:jc w:val="both"/>
+            </w:pPr>
+            <w:r>
+              <w:rPr>
+                <w:sz w:val="16"/>
+                <w:szCs w:val="16"/>
+                <w:lang w:val="en-US"/>
+              </w:rPr>
+              <w:t xml:space="preserve">{%tr </w:t>
+            </w:r>
+            <w:proofErr w:type="spellStart"/>
+            <w:r>
+              <w:rPr>
+                <w:sz w:val="16"/>
+                <w:szCs w:val="16"/>
+                <w:lang w:val="en-US"/>
+              </w:rPr>
+              <w:t>endfor</w:t>
+            </w:r>
+            <w:proofErr w:type="spellEnd"/>
+            <w:r>
+              <w:rPr>
+                <w:sz w:val="16"/>
+                <w:szCs w:val="16"/>
+                <w:lang w:val="en-US"/>
+              </w:rPr>
+              <w:t xml:space="preserve"> %}</w:t>
+            </w:r>
+          </w:p>
+        </w:tc>
+      </w:tr>
+      <w:tr>
+        <w:tc>
+          <w:tcPr>
+            <w:tcW w:w="1554" w:type="dxa"/>
+          </w:tcPr>
+          <w:p>
+            <w:pPr>
+              <w:jc w:val="both"/>
+            </w:pPr>
+            <w:r>
+              <w:rPr>
+                <w:rFonts w:cs="TimesNewRomanPSMT"/>
+                <w:b/>
+                <w:bCs/>
+                <w:sz w:val="16"/>
+                <w:szCs w:val="16"/>
+                <w:lang w:val="en-US"/>
+              </w:rPr>
+              <w:t>Total</w:t>
+            </w:r>
+          </w:p>
+        </w:tc>
+        <w:tc>
+          <w:tcPr>
+            <w:tcW w:w="1135" w:type="dxa"/>
+          </w:tcPr>
+          <w:p>
+            <w:pPr>
+              <w:jc w:val="both"/>
+            </w:pPr>
+            <w:r>
+              <w:rPr>
+                <w:rFonts w:cs="TimesNewRomanPSMT"/>
+                <w:b/>
+                <w:bCs/>
+                <w:sz w:val="16"/>
+                <w:szCs w:val="16"/>
+                <w:lang w:val="en-US"/>
+              </w:rPr>
+              <w:t>{{</w:t>
+            </w:r>
+            <w:proofErr w:type="spellStart"/>
+            <w:r>
+              <w:rPr>
+                <w:rFonts w:cs="TimesNewRomanPSMT"/>
+                <w:b/>
+                <w:bCs/>
+                <w:sz w:val="16"/>
+                <w:szCs w:val="16"/>
+                <w:lang w:val="en-US"/>
+              </w:rPr>
+              <w:t>sh_totale|f</w:t>
+            </w:r>
+            <w:proofErr w:type="spellEnd"/>
+            <w:r>
+              <w:rPr>
+                <w:rFonts w:cs="TimesNewRomanPSMT"/>
+                <w:b/>
+                <w:bCs/>
+                <w:sz w:val="16"/>
+                <w:szCs w:val="16"/>
+                <w:lang w:val="en-US"/>
+              </w:rPr>
+              <w:t xml:space="preserve"> }}</w:t>
+            </w:r>
+          </w:p>
+        </w:tc>
+        <w:tc>
+          <w:tcPr>
+            <w:tcW w:w="849" w:type="dxa"/>
+          </w:tcPr>
+          <w:p>
+            <w:pPr>
+              <w:jc w:val="both"/>
+            </w:pPr>
+            <w:r>
+              <w:rPr>
+                <w:rFonts w:cs="TimesNewRomanPSMT"/>
+                <w:b/>
+                <w:bCs/>
+                <w:sz w:val="16"/>
+                <w:szCs w:val="16"/>
+                <w:lang w:val="en-US"/>
+              </w:rPr>
+              <w:t>{{</w:t>
+            </w:r>
+            <w:proofErr w:type="spellStart"/>
+            <w:r>
+              <w:rPr>
+                <w:rFonts w:cs="TimesNewRomanPSMT"/>
+                <w:b/>
+                <w:bCs/>
+                <w:sz w:val="16"/>
+                <w:szCs w:val="16"/>
+                <w:lang w:val="en-US"/>
+              </w:rPr>
+              <w:t>sa_totale|f</w:t>
+            </w:r>
+            <w:proofErr w:type="spellEnd"/>
+            <w:r>
+              <w:rPr>
+                <w:rFonts w:cs="TimesNewRomanPSMT"/>
+                <w:b/>
+                <w:bCs/>
+                <w:sz w:val="16"/>
+                <w:szCs w:val="16"/>
+                <w:lang w:val="en-US"/>
+              </w:rPr>
+              <w:t xml:space="preserve"> }}</w:t>
+            </w:r>
+          </w:p>
+        </w:tc>
+        <w:tc>
+          <w:tcPr>
+            <w:tcW w:w="1276" w:type="dxa"/>
+          </w:tcPr>
+          <w:p>
+            <w:pPr>
+              <w:jc w:val="both"/>
+            </w:pPr>
+            <w:r>
+              <w:rPr>
+                <w:rFonts w:cs="TimesNewRomanPSMT"/>
+                <w:b/>
+                <w:bCs/>
+                <w:sz w:val="16"/>
+                <w:szCs w:val="16"/>
+                <w:lang w:val="en-US"/>
+              </w:rPr>
+              <w:t>{{</w:t>
+            </w:r>
+            <w:proofErr w:type="spellStart"/>
+            <w:r>
+              <w:rPr>
+                <w:rFonts w:cs="TimesNewRomanPSMT"/>
+                <w:b/>
+                <w:bCs/>
+                <w:sz w:val="16"/>
+                <w:szCs w:val="16"/>
+                <w:lang w:val="en-US"/>
+              </w:rPr>
+              <w:t>s</w:t>
+            </w:r>
+            <w:r>
+              <w:rPr>
+                <w:rFonts w:cs="TimesNewRomanPSMT"/>
+                <w:b/>
+                <w:bCs/>
+                <w:sz w:val="16"/>
+                <w:szCs w:val="16"/>
+                <w:lang w:val="en-US"/>
+              </w:rPr>
+              <w:t>c</w:t>
+            </w:r>
+            <w:r>
+              <w:rPr>
+                <w:rFonts w:cs="TimesNewRomanPSMT"/>
+                <w:b/>
+                <w:bCs/>
+                <w:sz w:val="16"/>
+                <w:szCs w:val="16"/>
+                <w:lang w:val="en-US"/>
+              </w:rPr>
+              <w:t>_totale|f</w:t>
+            </w:r>
+            <w:proofErr w:type="spellEnd"/>
+            <w:r>
+              <w:rPr>
+                <w:rFonts w:cs="TimesNewRomanPSMT"/>
+                <w:b/>
+                <w:bCs/>
+                <w:sz w:val="16"/>
+                <w:szCs w:val="16"/>
+                <w:lang w:val="en-US"/>
+              </w:rPr>
+              <w:t>}}</w:t>
+            </w:r>
+          </w:p>
+        </w:tc>
+        <w:tc>
+          <w:tcPr>
+            <w:tcW w:w="1134" w:type="dxa"/>
+          </w:tcPr>
+          <w:p>
+            <w:pPr>
+              <w:jc w:val="both"/>
+              <w:rPr>
+                <w:rFonts w:cs="TimesNewRomanPSMT"/>
+                <w:sz w:val="16"/>
+                <w:szCs w:val="16"/>
+              </w:rPr>
+            </w:pPr>
+          </w:p>
+        </w:tc>
+        <w:tc>
+          <w:tcPr>
+            <w:tcW w:w="1135" w:type="dxa"/>
+          </w:tcPr>
+          <w:p>
+            <w:pPr>
+              <w:jc w:val="both"/>
+              <w:rPr>
+                <w:rFonts w:cs="TimesNewRomanPSMT"/>
+                <w:sz w:val="16"/>
+                <w:szCs w:val="16"/>
+              </w:rPr>
+            </w:pPr>
+          </w:p>
+        </w:tc>
+        <w:tc>
+          <w:tcPr>
+            <w:tcW w:w="1186" w:type="dxa"/>
+          </w:tcPr>
+          <w:p>
+            <w:pPr>
+              <w:jc w:val="both"/>
+            </w:pPr>
+            <w:r>
+              <w:rPr>
+                <w:rFonts w:cs="TimesNewRomanPSMT"/>
+                <w:b/>
+                <w:bCs/>
+                <w:sz w:val="16"/>
+                <w:szCs w:val="16"/>
+                <w:lang w:val="en-US"/>
+              </w:rPr>
+              <w:t>{{</w:t>
+            </w:r>
+            <w:proofErr w:type="spellStart"/>
+            <w:r>
+              <w:rPr>
+                <w:rFonts w:cs="TimesNewRomanPSMT"/>
+                <w:b/>
+                <w:bCs/>
+                <w:sz w:val="16"/>
+                <w:szCs w:val="16"/>
+                <w:lang w:val="en-US"/>
+              </w:rPr>
+              <w:t>loyer_total|f</w:t>
+            </w:r>
+            <w:proofErr w:type="spellEnd"/>
+            <w:r>
+              <w:rPr>
+                <w:rFonts w:cs="TimesNewRomanPSMT"/>
+                <w:b/>
+                <w:bCs/>
+                <w:sz w:val="16"/>
+                <w:szCs w:val="16"/>
+                <w:lang w:val="en-US"/>
+              </w:rPr>
+              <w:t>}}</w:t>
+            </w:r>
+          </w:p>
+        </w:tc>
+      </w:tr>
+    </w:tbl>
+    <w:p>
+      <w:pPr>
+        <w:jc w:val="both"/>
+      </w:pPr>
+      <w:r>
+        <w:rPr>
+          <w:rFonts w:cs="TimesNewRomanPSMT"/>
+          <w:lang w:eastAsia="fr-FR"/>
+        </w:rPr>
+        <w:t xml:space="preserve">* </w:t>
+      </w:r>
+      <w:r>
+        <w:rPr>
+          <w:rFonts w:cs="TimesNewRomanPSMT"/>
+          <w:sz w:val="20"/>
+          <w:lang w:eastAsia="fr-FR"/>
+        </w:rPr>
+        <w:t>La majoration prévue à l’article 9 de la convention est susceptible de s’appliquer à ces loyers.</w:t>
+      </w:r>
+    </w:p>
+    <w:p>
+      <w:pPr>
+        <w:jc w:val="both"/>
+      </w:pPr>
+      <w:r>
+        <w:rPr>
+          <w:rFonts w:cs="TimesNewRomanPSMT"/>
+          <w:sz w:val="20"/>
+        </w:rPr>
+        <w:t xml:space="preserve">{% </w:t>
+      </w:r>
+      <w:proofErr w:type="spellStart"/>
+      <w:r>
+        <w:rPr>
+          <w:rFonts w:cs="TimesNewRomanPSMT"/>
+          <w:sz w:val="20"/>
+        </w:rPr>
+        <w:t>endif</w:t>
+      </w:r>
+      <w:proofErr w:type="spellEnd"/>
+      <w:r>
+        <w:rPr>
+          <w:rFonts w:cs="TimesNewRomanPSMT"/>
+          <w:sz w:val="20"/>
+        </w:rPr>
+        <w:t xml:space="preserve"> %}</w:t>
+      </w:r>
+    </w:p>
+    <w:p>
+      <w:pPr>
+        <w:jc w:val="both"/>
+      </w:pPr>
+      <w:r>
+        <w:rPr>
+          <w:rFonts w:cs="TimesNewRomanPSMT"/>
+          <w:sz w:val="20"/>
+          <w:lang w:val="en-US"/>
+        </w:rPr>
+        <w:t xml:space="preserve">{% if </w:t>
+      </w:r>
+      <w:proofErr w:type="spellStart"/>
+      <w:r>
+        <w:rPr>
+          <w:rFonts w:cs="TimesNewRomanPSMT"/>
+          <w:sz w:val="20"/>
+          <w:lang w:val="en-US"/>
+        </w:rPr>
+        <w:t>logements</w:t>
+      </w:r>
+      <w:r>
+        <w:rPr>
+          <w:rFonts w:cs="TimesNewRomanPSMT"/>
+          <w:sz w:val="20"/>
+          <w:lang w:val="en-US"/>
+        </w:rPr>
+        <w:t>_corrigee_sans_</w:t>
+      </w:r>
+      <w:proofErr w:type="gramStart"/>
+      <w:r>
+        <w:rPr>
+          <w:rFonts w:cs="TimesNewRomanPSMT"/>
+          <w:sz w:val="20"/>
+          <w:lang w:val="en-US"/>
+        </w:rPr>
+        <w:t>loyer</w:t>
+      </w:r>
+      <w:r>
+        <w:rPr>
+          <w:rFonts w:cs="TimesNewRomanPSMT"/>
+          <w:sz w:val="20"/>
+          <w:lang w:val="en-US"/>
+        </w:rPr>
+        <w:t>.count</w:t>
+      </w:r>
+      <w:proofErr w:type="spellEnd"/>
+      <w:proofErr w:type="gramEnd"/>
+      <w:r>
+        <w:rPr>
+          <w:rFonts w:cs="TimesNewRomanPSMT"/>
+          <w:sz w:val="20"/>
+          <w:lang w:val="en-US"/>
+        </w:rPr>
+        <w:t>() %}</w:t>
+      </w:r>
+    </w:p>
+    <w:p>
+      <w:pPr>
+        <w:jc w:val="both"/>
+        <w:rPr>
+          <w:rFonts w:cs="TimesNewRomanPSMT"/>
+          <w:sz w:val="20"/>
+          <w:lang w:val="en-US"/>
+        </w:rPr>
+      </w:pPr>
+    </w:p>
+    <w:tbl>
+      <w:tblPr>
+        <w:tblStyle w:val="Grilledutableau"/>
+        <w:tblW w:w="4815" w:type="dxa"/>
+        <w:tblLayout w:type="fixed"/>
+        <w:tblLook w:val="04A0" w:firstRow="1" w:lastRow="0" w:firstColumn="1" w:lastColumn="0" w:noHBand="0" w:noVBand="1"/>
+      </w:tblPr>
+      <w:tblGrid>
+        <w:gridCol w:w="1555"/>
+        <w:gridCol w:w="1135"/>
+        <w:gridCol w:w="849"/>
+        <w:gridCol w:w="1276"/>
+      </w:tblGrid>
+      <w:tr>
+        <w:tc>
+          <w:tcPr>
+            <w:tcW w:w="1555" w:type="dxa"/>
+            <w:vAlign w:val="center"/>
+          </w:tcPr>
+          <w:p>
+            <w:r>
+              <w:rPr>
+                <w:rFonts w:cs="TimesNewRomanPSMT"/>
+                <w:sz w:val="14"/>
+                <w:szCs w:val="14"/>
+              </w:rPr>
+              <w:t>DÉSIGNATION</w:t>
+            </w:r>
+            <w:r>
+              <w:rPr>
+                <w:rFonts w:cs="TimesNewRomanPSMT"/>
+                <w:sz w:val="14"/>
+                <w:szCs w:val="14"/>
+              </w:rPr>
+              <w:br/>
+              <w:t>des logements</w:t>
+            </w:r>
+          </w:p>
+        </w:tc>
+        <w:tc>
+          <w:tcPr>
+            <w:tcW w:w="1135" w:type="dxa"/>
+            <w:vAlign w:val="center"/>
+          </w:tcPr>
+          <w:p>
+            <w:r>
+              <w:rPr>
+                <w:rFonts w:cs="TimesNewRomanPSMT"/>
+                <w:sz w:val="14"/>
+                <w:szCs w:val="14"/>
+              </w:rPr>
+              <w:t>SURFACE</w:t>
+            </w:r>
+          </w:p>
+          <w:p>
+            <w:r>
+              <w:rPr>
+                <w:rFonts w:cs="TimesNewRomanPSMT"/>
+                <w:sz w:val="14"/>
+                <w:szCs w:val="14"/>
+              </w:rPr>
+              <w:t>Habitable</w:t>
+            </w:r>
+          </w:p>
+          <w:p>
+            <w:r>
+              <w:rPr>
+                <w:rFonts w:cs="TimesNewRomanPSMT"/>
+                <w:sz w:val="14"/>
+                <w:szCs w:val="14"/>
+              </w:rPr>
+              <w:t>(</w:t>
+            </w:r>
+            <w:proofErr w:type="gramStart"/>
+            <w:r>
+              <w:rPr>
+                <w:rFonts w:cs="TimesNewRomanPSMT"/>
+                <w:sz w:val="14"/>
+                <w:szCs w:val="14"/>
+              </w:rPr>
+              <w:t>art.</w:t>
+            </w:r>
+            <w:proofErr w:type="gramEnd"/>
+            <w:r>
+              <w:rPr>
+                <w:rFonts w:cs="TimesNewRomanPSMT"/>
+                <w:sz w:val="14"/>
+                <w:szCs w:val="14"/>
+              </w:rPr>
+              <w:t xml:space="preserve"> R. 111-2)</w:t>
+            </w:r>
+          </w:p>
+        </w:tc>
+        <w:tc>
+          <w:tcPr>
+            <w:tcW w:w="849" w:type="dxa"/>
+            <w:vAlign w:val="center"/>
+          </w:tcPr>
+          <w:p>
+            <w:r>
+              <w:rPr>
+                <w:rFonts w:cs="TimesNewRomanPSMT"/>
+                <w:sz w:val="14"/>
+                <w:szCs w:val="14"/>
+              </w:rPr>
+              <w:t>SURFACE</w:t>
+            </w:r>
+          </w:p>
+          <w:p>
+            <w:proofErr w:type="gramStart"/>
+            <w:r>
+              <w:rPr>
+                <w:rFonts w:cs="TimesNewRomanPSMT"/>
+                <w:sz w:val="14"/>
+                <w:szCs w:val="14"/>
+              </w:rPr>
+              <w:t>réelle</w:t>
+            </w:r>
+            <w:proofErr w:type="gramEnd"/>
+            <w:r>
+              <w:rPr>
+                <w:rFonts w:cs="TimesNewRomanPSMT"/>
+                <w:sz w:val="14"/>
+                <w:szCs w:val="14"/>
+              </w:rPr>
+              <w:t xml:space="preserve"> des annexes</w:t>
+            </w:r>
+          </w:p>
+        </w:tc>
+        <w:tc>
+          <w:tcPr>
+            <w:tcW w:w="1276" w:type="dxa"/>
+            <w:vAlign w:val="center"/>
+          </w:tcPr>
+          <w:p>
+            <w:r>
+              <w:rPr>
+                <w:rFonts w:cs="TimesNewRomanPSMT"/>
+                <w:sz w:val="14"/>
+                <w:szCs w:val="14"/>
+              </w:rPr>
+              <w:t>SURFACE</w:t>
+            </w:r>
+            <w:r>
+              <w:rPr>
+                <w:rFonts w:cs="TimesNewRomanPSMT"/>
+                <w:sz w:val="14"/>
+                <w:szCs w:val="14"/>
+              </w:rPr>
+              <w:t xml:space="preserve"> </w:t>
+            </w:r>
+            <w:r>
+              <w:rPr>
+                <w:rFonts w:cs="TimesNewRomanPSMT"/>
+                <w:sz w:val="14"/>
+                <w:szCs w:val="14"/>
+              </w:rPr>
+              <w:t>CORRIGÉE</w:t>
+            </w:r>
+          </w:p>
+          <w:p>
+            <w:r>
+              <w:rPr>
+                <w:rFonts w:cs="TimesNewRomanPSMT"/>
+                <w:sz w:val="14"/>
+                <w:szCs w:val="14"/>
+              </w:rPr>
+              <w:t>(</w:t>
+            </w:r>
+            <w:proofErr w:type="gramStart"/>
+            <w:r>
+              <w:rPr>
+                <w:rFonts w:cs="TimesNewRomanPSMT"/>
+                <w:sz w:val="14"/>
+                <w:szCs w:val="14"/>
+              </w:rPr>
+              <w:t>surface</w:t>
+            </w:r>
+            <w:proofErr w:type="gramEnd"/>
+            <w:r>
+              <w:rPr>
+                <w:rFonts w:cs="TimesNewRomanPSMT"/>
+                <w:sz w:val="14"/>
+                <w:szCs w:val="14"/>
+              </w:rPr>
+              <w:t xml:space="preserve"> habitable augmentée de 50% de la surface des annexes)</w:t>
+            </w:r>
+          </w:p>
+        </w:tc>
+      </w:tr>
+      <w:tr>
+        <w:tc>
+          <w:tcPr>
+            <w:tcW w:w="1555" w:type="dxa"/>
+          </w:tcPr>
+          <w:p>
+            <w:pPr>
+              <w:jc w:val="both"/>
+            </w:pPr>
+            <w:r>
+              <w:rPr>
+                <w:rFonts w:cs="TimesNewRomanPSMT"/>
+                <w:sz w:val="14"/>
+                <w:szCs w:val="14"/>
+                <w:lang w:val="en-US"/>
+              </w:rPr>
+              <w:t>Col. 1</w:t>
+            </w:r>
+          </w:p>
+        </w:tc>
+        <w:tc>
+          <w:tcPr>
+            <w:tcW w:w="1135" w:type="dxa"/>
+          </w:tcPr>
+          <w:p>
+            <w:pPr>
+              <w:jc w:val="both"/>
+            </w:pPr>
+            <w:r>
+              <w:rPr>
+                <w:rFonts w:cs="TimesNewRomanPSMT"/>
+                <w:sz w:val="14"/>
+                <w:szCs w:val="14"/>
+                <w:lang w:val="en-US"/>
+              </w:rPr>
+              <w:t>Col. 2</w:t>
+            </w:r>
+          </w:p>
+        </w:tc>
+        <w:tc>
+          <w:tcPr>
+            <w:tcW w:w="849" w:type="dxa"/>
+          </w:tcPr>
+          <w:p>
+            <w:pPr>
+              <w:jc w:val="both"/>
+            </w:pPr>
+            <w:r>
+              <w:rPr>
+                <w:rFonts w:cs="TimesNewRomanPSMT"/>
+                <w:sz w:val="14"/>
+                <w:szCs w:val="14"/>
+                <w:lang w:val="en-US"/>
+              </w:rPr>
+              <w:t>Col. 3</w:t>
+            </w:r>
+          </w:p>
+        </w:tc>
+        <w:tc>
+          <w:tcPr>
+            <w:tcW w:w="1276" w:type="dxa"/>
+          </w:tcPr>
+          <w:p>
+            <w:pPr>
+              <w:jc w:val="both"/>
+            </w:pPr>
+            <w:r>
+              <w:rPr>
+                <w:rFonts w:cs="TimesNewRomanPSMT"/>
+                <w:sz w:val="14"/>
+                <w:szCs w:val="14"/>
+                <w:lang w:val="en-US"/>
+              </w:rPr>
+              <w:t>Col. 4</w:t>
+            </w:r>
+          </w:p>
+        </w:tc>
+      </w:tr>
+      <w:tr>
+        <w:tc>
+          <w:tcPr>
+            <w:tcW w:w="4815" w:type="dxa"/>
+            <w:gridSpan w:val="4"/>
+          </w:tcPr>
+          <w:p>
+            <w:pPr>
+              <w:jc w:val="both"/>
+              <w:rPr>
+                <w:lang w:val="en-US"/>
+              </w:rPr>
+            </w:pPr>
+            <w:r>
+              <w:rPr>
+                <w:rFonts w:cs="TimesNewRomanPSMT"/>
+                <w:sz w:val="16"/>
+                <w:szCs w:val="16"/>
+                <w:lang w:val="en-US"/>
+              </w:rPr>
+              <w:t xml:space="preserve">{%tr for l in </w:t>
+            </w:r>
+            <w:proofErr w:type="spellStart"/>
+            <w:r>
+              <w:rPr>
+                <w:rFonts w:cs="TimesNewRomanPSMT"/>
+                <w:sz w:val="16"/>
+                <w:szCs w:val="16"/>
+                <w:lang w:val="en-US"/>
+              </w:rPr>
+              <w:t>logements</w:t>
+            </w:r>
+            <w:r>
+              <w:rPr>
+                <w:rFonts w:cs="TimesNewRomanPSMT"/>
+                <w:sz w:val="16"/>
+                <w:szCs w:val="16"/>
+                <w:lang w:val="en-US"/>
+              </w:rPr>
+              <w:t>_corrigee_sans_loyer</w:t>
+            </w:r>
+            <w:proofErr w:type="spellEnd"/>
+            <w:r>
+              <w:rPr>
+                <w:rFonts w:cs="TimesNewRomanPSMT"/>
+                <w:sz w:val="16"/>
+                <w:szCs w:val="16"/>
+                <w:lang w:val="en-US"/>
+              </w:rPr>
+              <w:t xml:space="preserve"> %}</w:t>
+            </w:r>
+          </w:p>
+        </w:tc>
+      </w:tr>
+      <w:tr>
+        <w:tc>
+          <w:tcPr>
+            <w:tcW w:w="1555" w:type="dxa"/>
+          </w:tcPr>
+          <w:p>
+            <w:pPr>
+              <w:jc w:val="both"/>
+            </w:pPr>
+            <w:r>
+              <w:rPr>
+                <w:rFonts w:cs="TimesNewRomanPSMT"/>
+                <w:sz w:val="16"/>
+                <w:szCs w:val="16"/>
+                <w:lang w:val="en-US"/>
+              </w:rPr>
+              <w:t>{{</w:t>
+            </w:r>
+            <w:proofErr w:type="spellStart"/>
+            <w:r>
+              <w:rPr>
+                <w:rFonts w:cs="TimesNewRomanPSMT"/>
+                <w:sz w:val="16"/>
+                <w:szCs w:val="16"/>
+                <w:lang w:val="en-US"/>
+              </w:rPr>
+              <w:t>l.d</w:t>
+            </w:r>
+            <w:proofErr w:type="spellEnd"/>
+            <w:r>
+              <w:rPr>
+                <w:rFonts w:cs="TimesNewRomanPSMT"/>
+                <w:sz w:val="16"/>
+                <w:szCs w:val="16"/>
+                <w:lang w:val="en-US"/>
+              </w:rPr>
+              <w:t>}}</w:t>
+            </w:r>
+          </w:p>
+        </w:tc>
+        <w:tc>
+          <w:tcPr>
+            <w:tcW w:w="1135" w:type="dxa"/>
+          </w:tcPr>
+          <w:p>
+            <w:pPr>
+              <w:jc w:val="both"/>
+            </w:pPr>
+            <w:r>
+              <w:rPr>
+                <w:rFonts w:cs="TimesNewRomanPSMT"/>
+                <w:sz w:val="16"/>
+                <w:szCs w:val="16"/>
+                <w:lang w:val="en-US"/>
+              </w:rPr>
+              <w:t>{{</w:t>
+            </w:r>
+            <w:proofErr w:type="spellStart"/>
+            <w:r>
+              <w:rPr>
+                <w:rFonts w:cs="TimesNewRomanPSMT"/>
+                <w:sz w:val="16"/>
+                <w:szCs w:val="16"/>
+                <w:lang w:val="en-US"/>
+              </w:rPr>
+              <w:t>l.sh|f</w:t>
+            </w:r>
+            <w:proofErr w:type="spellEnd"/>
+            <w:r>
+              <w:rPr>
+                <w:rFonts w:cs="TimesNewRomanPSMT"/>
+                <w:sz w:val="16"/>
+                <w:szCs w:val="16"/>
+                <w:lang w:val="en-US"/>
+              </w:rPr>
+              <w:t xml:space="preserve"> }}</w:t>
+            </w:r>
+          </w:p>
+        </w:tc>
+        <w:tc>
+          <w:tcPr>
+            <w:tcW w:w="849" w:type="dxa"/>
+          </w:tcPr>
+          <w:p>
+            <w:pPr>
+              <w:jc w:val="both"/>
+            </w:pPr>
+            <w:r>
+              <w:rPr>
+                <w:rFonts w:cs="TimesNewRomanPSMT"/>
+                <w:sz w:val="16"/>
+                <w:szCs w:val="16"/>
+                <w:lang w:val="en-US"/>
+              </w:rPr>
+              <w:t>{{</w:t>
+            </w:r>
+            <w:proofErr w:type="spellStart"/>
+            <w:r>
+              <w:rPr>
+                <w:rFonts w:cs="TimesNewRomanPSMT"/>
+                <w:sz w:val="16"/>
+                <w:szCs w:val="16"/>
+                <w:lang w:val="en-US"/>
+              </w:rPr>
+              <w:t>l.sa|f</w:t>
+            </w:r>
+            <w:proofErr w:type="spellEnd"/>
+            <w:r>
+              <w:rPr>
+                <w:rFonts w:cs="TimesNewRomanPSMT"/>
+                <w:sz w:val="16"/>
+                <w:szCs w:val="16"/>
+                <w:lang w:val="en-US"/>
+              </w:rPr>
+              <w:t xml:space="preserve"> }}</w:t>
+            </w:r>
+          </w:p>
+        </w:tc>
+        <w:tc>
+          <w:tcPr>
+            <w:tcW w:w="1276" w:type="dxa"/>
+          </w:tcPr>
+          <w:p>
+            <w:pPr>
+              <w:jc w:val="both"/>
+            </w:pPr>
+            <w:r>
+              <w:rPr>
+                <w:rFonts w:cs="TimesNewRomanPSMT"/>
+                <w:sz w:val="16"/>
+                <w:szCs w:val="16"/>
+                <w:lang w:val="en-US"/>
+              </w:rPr>
+              <w:t>{{</w:t>
+            </w:r>
+            <w:proofErr w:type="spellStart"/>
+            <w:r>
+              <w:rPr>
+                <w:rFonts w:cs="TimesNewRomanPSMT"/>
+                <w:sz w:val="16"/>
+                <w:szCs w:val="16"/>
+                <w:lang w:val="en-US"/>
+              </w:rPr>
+              <w:t>l.s</w:t>
+            </w:r>
+            <w:r>
+              <w:rPr>
+                <w:rFonts w:cs="TimesNewRomanPSMT"/>
+                <w:sz w:val="16"/>
+                <w:szCs w:val="16"/>
+                <w:lang w:val="en-US"/>
+              </w:rPr>
+              <w:t>c</w:t>
+            </w:r>
+            <w:r>
+              <w:rPr>
+                <w:rFonts w:cs="TimesNewRomanPSMT"/>
+                <w:sz w:val="16"/>
+                <w:szCs w:val="16"/>
+                <w:lang w:val="en-US"/>
+              </w:rPr>
+              <w:t>|f</w:t>
+            </w:r>
+            <w:proofErr w:type="spellEnd"/>
+            <w:r>
+              <w:rPr>
+                <w:rFonts w:cs="TimesNewRomanPSMT"/>
+                <w:sz w:val="16"/>
+                <w:szCs w:val="16"/>
+                <w:lang w:val="en-US"/>
+              </w:rPr>
+              <w:t xml:space="preserve"> }}</w:t>
+            </w:r>
+          </w:p>
+        </w:tc>
+      </w:tr>
+      <w:tr>
+        <w:tc>
+          <w:tcPr>
+            <w:tcW w:w="4815" w:type="dxa"/>
+            <w:gridSpan w:val="4"/>
+          </w:tcPr>
+          <w:p>
+            <w:pPr>
+              <w:jc w:val="both"/>
+            </w:pPr>
+            <w:r>
+              <w:rPr>
+                <w:sz w:val="16"/>
+                <w:szCs w:val="16"/>
+                <w:lang w:val="en-US"/>
+              </w:rPr>
+              <w:t xml:space="preserve">{%tr </w:t>
+            </w:r>
+            <w:proofErr w:type="spellStart"/>
+            <w:r>
+              <w:rPr>
+                <w:sz w:val="16"/>
+                <w:szCs w:val="16"/>
+                <w:lang w:val="en-US"/>
+              </w:rPr>
+              <w:t>endfor</w:t>
+            </w:r>
+            <w:proofErr w:type="spellEnd"/>
+            <w:r>
+              <w:rPr>
+                <w:sz w:val="16"/>
+                <w:szCs w:val="16"/>
+                <w:lang w:val="en-US"/>
+              </w:rPr>
+              <w:t xml:space="preserve"> %}</w:t>
+            </w:r>
+          </w:p>
+        </w:tc>
+      </w:tr>
+      <w:tr>
+        <w:tc>
+          <w:tcPr>
+            <w:tcW w:w="1555" w:type="dxa"/>
+          </w:tcPr>
+          <w:p>
+            <w:pPr>
+              <w:jc w:val="both"/>
+            </w:pPr>
+            <w:r>
+              <w:rPr>
+                <w:rFonts w:cs="TimesNewRomanPSMT"/>
+                <w:b/>
+                <w:bCs/>
+                <w:sz w:val="16"/>
+                <w:szCs w:val="16"/>
+                <w:lang w:val="en-US"/>
+              </w:rPr>
+              <w:t>Total</w:t>
+            </w:r>
+          </w:p>
+        </w:tc>
+        <w:tc>
+          <w:tcPr>
+            <w:tcW w:w="1135" w:type="dxa"/>
+          </w:tcPr>
+          <w:p>
+            <w:pPr>
+              <w:jc w:val="both"/>
+            </w:pPr>
+            <w:r>
+              <w:rPr>
+                <w:rFonts w:cs="TimesNewRomanPSMT"/>
+                <w:b/>
+                <w:bCs/>
+                <w:sz w:val="16"/>
+                <w:szCs w:val="16"/>
+                <w:lang w:val="en-US"/>
+              </w:rPr>
+              <w:t>{{</w:t>
+            </w:r>
+            <w:proofErr w:type="spellStart"/>
+            <w:r>
+              <w:rPr>
+                <w:rFonts w:cs="TimesNewRomanPSMT"/>
+                <w:b/>
+                <w:bCs/>
+                <w:sz w:val="16"/>
+                <w:szCs w:val="16"/>
+                <w:lang w:val="en-US"/>
+              </w:rPr>
+              <w:t>sh_totale|f</w:t>
+            </w:r>
+            <w:proofErr w:type="spellEnd"/>
+            <w:r>
+              <w:rPr>
+                <w:rFonts w:cs="TimesNewRomanPSMT"/>
+                <w:b/>
+                <w:bCs/>
+                <w:sz w:val="16"/>
+                <w:szCs w:val="16"/>
+                <w:lang w:val="en-US"/>
+              </w:rPr>
+              <w:t xml:space="preserve"> }}</w:t>
+            </w:r>
+          </w:p>
+        </w:tc>
+        <w:tc>
+          <w:tcPr>
+            <w:tcW w:w="849" w:type="dxa"/>
+          </w:tcPr>
+          <w:p>
+            <w:pPr>
+              <w:jc w:val="both"/>
+            </w:pPr>
+            <w:r>
+              <w:rPr>
+                <w:rFonts w:cs="TimesNewRomanPSMT"/>
+                <w:b/>
+                <w:bCs/>
+                <w:sz w:val="16"/>
+                <w:szCs w:val="16"/>
+                <w:lang w:val="en-US"/>
+              </w:rPr>
+              <w:t>{{</w:t>
+            </w:r>
+            <w:proofErr w:type="spellStart"/>
+            <w:r>
+              <w:rPr>
+                <w:rFonts w:cs="TimesNewRomanPSMT"/>
+                <w:b/>
+                <w:bCs/>
+                <w:sz w:val="16"/>
+                <w:szCs w:val="16"/>
+                <w:lang w:val="en-US"/>
+              </w:rPr>
+              <w:t>sa_totale|f</w:t>
+            </w:r>
+            <w:proofErr w:type="spellEnd"/>
+            <w:r>
+              <w:rPr>
+                <w:rFonts w:cs="TimesNewRomanPSMT"/>
+                <w:b/>
+                <w:bCs/>
+                <w:sz w:val="16"/>
+                <w:szCs w:val="16"/>
+                <w:lang w:val="en-US"/>
+              </w:rPr>
+              <w:t xml:space="preserve"> }}</w:t>
+            </w:r>
+          </w:p>
+        </w:tc>
+        <w:tc>
+          <w:tcPr>
+            <w:tcW w:w="1276" w:type="dxa"/>
+          </w:tcPr>
+          <w:p>
+            <w:pPr>
+              <w:jc w:val="both"/>
+            </w:pPr>
+            <w:r>
+              <w:rPr>
+                <w:rFonts w:cs="TimesNewRomanPSMT"/>
+                <w:b/>
+                <w:bCs/>
+                <w:sz w:val="16"/>
+                <w:szCs w:val="16"/>
+                <w:lang w:val="en-US"/>
+              </w:rPr>
+              <w:t>{{</w:t>
+            </w:r>
+            <w:proofErr w:type="spellStart"/>
+            <w:r>
+              <w:rPr>
+                <w:rFonts w:cs="TimesNewRomanPSMT"/>
+                <w:b/>
+                <w:bCs/>
+                <w:sz w:val="16"/>
+                <w:szCs w:val="16"/>
+                <w:lang w:val="en-US"/>
+              </w:rPr>
+              <w:t>s</w:t>
+            </w:r>
+            <w:r>
+              <w:rPr>
+                <w:rFonts w:cs="TimesNewRomanPSMT"/>
+                <w:b/>
+                <w:bCs/>
+                <w:sz w:val="16"/>
+                <w:szCs w:val="16"/>
+                <w:lang w:val="en-US"/>
+              </w:rPr>
+              <w:t>c</w:t>
+            </w:r>
+            <w:r>
+              <w:rPr>
+                <w:rFonts w:cs="TimesNewRomanPSMT"/>
+                <w:b/>
+                <w:bCs/>
+                <w:sz w:val="16"/>
+                <w:szCs w:val="16"/>
+                <w:lang w:val="en-US"/>
+              </w:rPr>
+              <w:t>_totale|f</w:t>
+            </w:r>
+            <w:proofErr w:type="spellEnd"/>
+            <w:r>
+              <w:rPr>
+                <w:rFonts w:cs="TimesNewRomanPSMT"/>
+                <w:b/>
+                <w:bCs/>
+                <w:sz w:val="16"/>
+                <w:szCs w:val="16"/>
+                <w:lang w:val="en-US"/>
+              </w:rPr>
+              <w:t>}}</w:t>
+            </w:r>
+          </w:p>
+        </w:tc>
+      </w:tr>
+    </w:tbl>
+    <w:p>
+      <w:pPr>
+        <w:jc w:val="both"/>
+      </w:pPr>
+      <w:r>
+        <w:rPr>
+          <w:rFonts w:cs="TimesNewRomanPSMT"/>
+          <w:sz w:val="20"/>
+        </w:rPr>
+        <w:t xml:space="preserve">{% </w:t>
+      </w:r>
+      <w:proofErr w:type="spellStart"/>
+      <w:r>
+        <w:rPr>
+          <w:rFonts w:cs="TimesNewRomanPSMT"/>
+          <w:sz w:val="20"/>
+        </w:rPr>
+        <w:t>endif</w:t>
+      </w:r>
+      <w:proofErr w:type="spellEnd"/>
+      <w:r>
+        <w:rPr>
+          <w:rFonts w:cs="TimesNewRomanPSMT"/>
+          <w:sz w:val="20"/>
+        </w:rPr>
+        <w:t xml:space="preserve"> %}</w:t>
+      </w:r>
+    </w:p>
+    <w:p>
+      <w:pPr>
+        <w:jc w:val="both"/>
+      </w:pPr>
+    </w:p>
+    <w:p>
+      <w:pPr>
+        <w:jc w:val="both"/>
+      </w:pPr>
+      <w:r>
+        <w:rPr>
+          <w:rFonts w:cs="TimesNewRomanPSMT"/>
+        </w:rPr>
         <w:t xml:space="preserve">6. Nombre et liste des annexes susceptibles de donner lieu à perception d'un loyer accessoire : </w:t>
       </w:r>
       <w:proofErr w:type="gramStart"/>
@@ -4861,9 +7632,6 @@
           <w:p>
             <w:pPr>
               <w:jc w:val="both"/>
-              <w:rPr>
-                <w:lang w:val="en-US"/>
-              </w:rPr>
             </w:pPr>
             <w:proofErr w:type="gramStart"/>
             <w:r>
@@ -4871,7 +7639,6 @@
                 <w:rFonts w:cs="TimesNewRomanPSMT"/>
                 <w:sz w:val="16"/>
                 <w:szCs w:val="16"/>
-                <w:lang w:val="en-US"/>
               </w:rPr>
               <w:t xml:space="preserve">{{ </w:t>
             </w:r>
@@ -4881,7 +7648,6 @@
                 <w:rFonts w:cs="TimesNewRomanPSMT"/>
                 <w:sz w:val="16"/>
                 <w:szCs w:val="16"/>
-                <w:lang w:val="en-US"/>
               </w:rPr>
               <w:t>s</w:t>
             </w:r>
@@ -4891,7 +7657,6 @@
                 <w:rFonts w:cs="TimesNewRomanPSMT"/>
                 <w:sz w:val="16"/>
                 <w:szCs w:val="16"/>
-                <w:lang w:val="en-US"/>
               </w:rPr>
               <w:t>.nb</w:t>
             </w:r>
@@ -4901,9 +7666,8 @@
                 <w:rFonts w:cs="TimesNewRomanPSMT"/>
                 <w:sz w:val="16"/>
                 <w:szCs w:val="16"/>
-                <w:lang w:val="en-US"/>
-              </w:rPr>
-              <w:t xml:space="preserve"> }} </w:t>
+              </w:rPr>
+              <w:t xml:space="preserve"> }} stationnement{{</w:t>
             </w:r>
             <w:proofErr w:type="spellStart"/>
             <w:r>
@@ -4911,9 +7675,8 @@
                 <w:rFonts w:cs="TimesNewRomanPSMT"/>
                 <w:sz w:val="16"/>
                 <w:szCs w:val="16"/>
-                <w:lang w:val="en-US"/>
-              </w:rPr>
-              <w:t>stationnement</w:t>
+              </w:rPr>
+              <w:t>s.nb|pl</w:t>
             </w:r>
             <w:proofErr w:type="spellEnd"/>
             <w:r>
@@ -4921,27 +7684,6 @@
                 <w:rFonts w:cs="TimesNewRomanPSMT"/>
                 <w:sz w:val="16"/>
                 <w:szCs w:val="16"/>
-                <w:lang w:val="en-US"/>
-              </w:rPr>
-              <w:t>{{</w:t>
-            </w:r>
-            <w:proofErr w:type="spellStart"/>
-            <w:r>
-              <w:rPr>
-                <w:rFonts w:cs="TimesNewRomanPSMT"/>
-                <w:sz w:val="16"/>
-                <w:szCs w:val="16"/>
-                <w:lang w:val="en-US"/>
-              </w:rPr>
-              <w:t>s.nb|pl</w:t>
-            </w:r>
-            <w:proofErr w:type="spellEnd"/>
-            <w:r>
-              <w:rPr>
-                <w:rFonts w:cs="TimesNewRomanPSMT"/>
-                <w:sz w:val="16"/>
-                <w:szCs w:val="16"/>
-                <w:lang w:val="en-US"/>
               </w:rPr>
               <w:t>}} de type {{ s.t }}</w:t>
             </w:r>
@@ -5732,6 +8474,7 @@
         <w:rPr>
           <w:rFonts w:cs="TimesNewRomanPSMT"/>
         </w:rPr>
+        <w:lastRenderedPageBreak/>
         <w:t>Au cas où ces annexes ne trouveraient pas preneur auprès des locataires de l'immeuble ou de tout autre immeuble conventionné appartenant au même bailleur ou géré par lui, le bailleur peut louer l'annexe à toute autre personne. Dans ce cas, le loyer maximum fixé par la convention ne lui est pas</w:t>
       </w:r>
       <w:r>
@@ -6785,7 +9528,6 @@
         <w:rPr>
           <w:rFonts w:cs="TimesNewRomanPSMT"/>
         </w:rPr>
-        <w:lastRenderedPageBreak/>
         <w:t xml:space="preserve">{% </w:t>
       </w:r>
       <w:proofErr w:type="spellStart"/>
@@ -7096,6 +9838,7 @@
         <w:rPr>
           <w:noProof/>
         </w:rPr>
+        <w:lastRenderedPageBreak/>
         <mc:AlternateContent>
           <mc:Choice Requires="wps">
             <w:drawing>
@@ -7526,7 +10269,7 @@
 </file>
 
 <file path=word/endnotes.xml><?xml version="1.0" encoding="utf-8"?>
-<w:endnotes xmlns:wpc="http://schemas.microsoft.com/office/word/2010/wordprocessingCanvas" xmlns:cx="http://schemas.microsoft.com/office/drawing/2014/chartex" xmlns:cx1="http://schemas.microsoft.com/office/drawing/2015/9/8/chartex" xmlns:cx2="http://schemas.microsoft.com/office/drawing/2015/10/21/chartex" xmlns:cx3="http://schemas.microsoft.com/office/drawing/2016/5/9/chartex" xmlns:cx4="http://schemas.microsoft.com/office/drawing/2016/5/10/chartex" xmlns:cx5="http://schemas.microsoft.com/office/drawing/2016/5/11/chartex" xmlns:cx6="http://schemas.microsoft.com/office/drawing/2016/5/12/chartex" xmlns:cx7="http://schemas.microsoft.com/office/drawing/2016/5/13/chartex" xmlns:cx8="http://schemas.microsoft.com/office/drawing/2016/5/14/chartex" xmlns:mc="http://schemas.openxmlformats.org/markup-compatibility/2006" xmlns:aink="http://schemas.microsoft.com/office/drawing/2016/ink" xmlns:am3d="http://schemas.microsoft.com/office/drawing/2017/model3d" xmlns:o="urn:schemas-microsoft-com:office:office" xmlns:oel="http://schemas.microsoft.com/office/2019/extlst" xmlns:r="http://schemas.openxmlformats.org/officeDocument/2006/relationships" xmlns:m="http://schemas.openxmlformats.org/officeDocument/2006/math" xmlns:v="urn:schemas-microsoft-com:vml" xmlns:wp14="http://schemas.microsoft.com/office/word/2010/wordprocessingDrawing" xmlns:wp="http://schemas.openxmlformats.org/drawingml/2006/wordprocessingDrawing" xmlns:w10="urn:schemas-microsoft-com:office:word" xmlns:w="http://schemas.openxmlformats.org/wordprocessingml/2006/main" xmlns:w14="http://schemas.microsoft.com/office/word/2010/wordml" xmlns:w15="http://schemas.microsoft.com/office/word/2012/wordml" xmlns:w16cex="http://schemas.microsoft.com/office/word/2018/wordml/cex" xmlns:w16cid="http://schemas.microsoft.com/office/word/2016/wordml/cid" xmlns:w16="http://schemas.microsoft.com/office/word/2018/wordml" xmlns:w16du="http://schemas.microsoft.com/office/word/2023/wordml/word16du" xmlns:w16sdtdh="http://schemas.microsoft.com/office/word/2020/wordml/sdtdatahash" xmlns:w16se="http://schemas.microsoft.com/office/word/2015/wordml/symex" xmlns:wpg="http://schemas.microsoft.com/office/word/2010/wordprocessingGroup" xmlns:wpi="http://schemas.microsoft.com/office/word/2010/wordprocessingInk" xmlns:wne="http://schemas.microsoft.com/office/word/2006/wordml" xmlns:wps="http://schemas.microsoft.com/office/word/2010/wordprocessingShape" mc:Ignorable="w14 w15 w16se w16cid w16 w16cex w16sdtdh w16du wp14">
+<w:endnotes xmlns:wpc="http://schemas.microsoft.com/office/word/2010/wordprocessingCanvas" xmlns:cx="http://schemas.microsoft.com/office/drawing/2014/chartex" xmlns:cx1="http://schemas.microsoft.com/office/drawing/2015/9/8/chartex" xmlns:cx2="http://schemas.microsoft.com/office/drawing/2015/10/21/chartex" xmlns:cx3="http://schemas.microsoft.com/office/drawing/2016/5/9/chartex" xmlns:cx4="http://schemas.microsoft.com/office/drawing/2016/5/10/chartex" xmlns:cx5="http://schemas.microsoft.com/office/drawing/2016/5/11/chartex" xmlns:cx6="http://schemas.microsoft.com/office/drawing/2016/5/12/chartex" xmlns:cx7="http://schemas.microsoft.com/office/drawing/2016/5/13/chartex" xmlns:cx8="http://schemas.microsoft.com/office/drawing/2016/5/14/chartex" xmlns:mc="http://schemas.openxmlformats.org/markup-compatibility/2006" xmlns:aink="http://schemas.microsoft.com/office/drawing/2016/ink" xmlns:am3d="http://schemas.microsoft.com/office/drawing/2017/model3d" xmlns:o="urn:schemas-microsoft-com:office:office" xmlns:oel="http://schemas.microsoft.com/office/2019/extlst" xmlns:r="http://schemas.openxmlformats.org/officeDocument/2006/relationships" xmlns:m="http://schemas.openxmlformats.org/officeDocument/2006/math" xmlns:v="urn:schemas-microsoft-com:vml" xmlns:wp14="http://schemas.microsoft.com/office/word/2010/wordprocessingDrawing" xmlns:wp="http://schemas.openxmlformats.org/drawingml/2006/wordprocessingDrawing" xmlns:w10="urn:schemas-microsoft-com:office:word" xmlns:w="http://schemas.openxmlformats.org/wordprocessingml/2006/main" xmlns:w14="http://schemas.microsoft.com/office/word/2010/wordml" xmlns:w15="http://schemas.microsoft.com/office/word/2012/wordml" xmlns:w16cex="http://schemas.microsoft.com/office/word/2018/wordml/cex" xmlns:w16cid="http://schemas.microsoft.com/office/word/2016/wordml/cid" xmlns:w16="http://schemas.microsoft.com/office/word/2018/wordml" xmlns:w16du="http://schemas.microsoft.com/office/word/2023/wordml/word16du" xmlns:w16sdtdh="http://schemas.microsoft.com/office/word/2020/wordml/sdtdatahash" xmlns:w16sdtfl="http://schemas.microsoft.com/office/word/2024/wordml/sdtformatlock" xmlns:w16se="http://schemas.microsoft.com/office/word/2015/wordml/symex" xmlns:wpg="http://schemas.microsoft.com/office/word/2010/wordprocessingGroup" xmlns:wpi="http://schemas.microsoft.com/office/word/2010/wordprocessingInk" xmlns:wne="http://schemas.microsoft.com/office/word/2006/wordml" xmlns:wps="http://schemas.microsoft.com/office/word/2010/wordprocessingShape" mc:Ignorable="w14 w15 w16se w16cid w16 w16cex w16sdtdh w16sdtfl w16du wp14">
   <w:endnote w:type="separator" w:id="-1">
     <w:p>
       <w:r>
@@ -7545,7 +10288,7 @@
 </file>
 
 <file path=word/footer1.xml><?xml version="1.0" encoding="utf-8"?>
-<w:ftr xmlns:wpc="http://schemas.microsoft.com/office/word/2010/wordprocessingCanvas" xmlns:cx="http://schemas.microsoft.com/office/drawing/2014/chartex" xmlns:cx1="http://schemas.microsoft.com/office/drawing/2015/9/8/chartex" xmlns:cx2="http://schemas.microsoft.com/office/drawing/2015/10/21/chartex" xmlns:cx3="http://schemas.microsoft.com/office/drawing/2016/5/9/chartex" xmlns:cx4="http://schemas.microsoft.com/office/drawing/2016/5/10/chartex" xmlns:cx5="http://schemas.microsoft.com/office/drawing/2016/5/11/chartex" xmlns:cx6="http://schemas.microsoft.com/office/drawing/2016/5/12/chartex" xmlns:cx7="http://schemas.microsoft.com/office/drawing/2016/5/13/chartex" xmlns:cx8="http://schemas.microsoft.com/office/drawing/2016/5/14/chartex" xmlns:mc="http://schemas.openxmlformats.org/markup-compatibility/2006" xmlns:aink="http://schemas.microsoft.com/office/drawing/2016/ink" xmlns:am3d="http://schemas.microsoft.com/office/drawing/2017/model3d" xmlns:o="urn:schemas-microsoft-com:office:office" xmlns:oel="http://schemas.microsoft.com/office/2019/extlst" xmlns:r="http://schemas.openxmlformats.org/officeDocument/2006/relationships" xmlns:m="http://schemas.openxmlformats.org/officeDocument/2006/math" xmlns:v="urn:schemas-microsoft-com:vml" xmlns:wp14="http://schemas.microsoft.com/office/word/2010/wordprocessingDrawing" xmlns:wp="http://schemas.openxmlformats.org/drawingml/2006/wordprocessingDrawing" xmlns:w10="urn:schemas-microsoft-com:office:word" xmlns:w="http://schemas.openxmlformats.org/wordprocessingml/2006/main" xmlns:w14="http://schemas.microsoft.com/office/word/2010/wordml" xmlns:w15="http://schemas.microsoft.com/office/word/2012/wordml" xmlns:w16cex="http://schemas.microsoft.com/office/word/2018/wordml/cex" xmlns:w16cid="http://schemas.microsoft.com/office/word/2016/wordml/cid" xmlns:w16="http://schemas.microsoft.com/office/word/2018/wordml" xmlns:w16du="http://schemas.microsoft.com/office/word/2023/wordml/word16du" xmlns:w16sdtdh="http://schemas.microsoft.com/office/word/2020/wordml/sdtdatahash" xmlns:w16se="http://schemas.microsoft.com/office/word/2015/wordml/symex" xmlns:wpg="http://schemas.microsoft.com/office/word/2010/wordprocessingGroup" xmlns:wpi="http://schemas.microsoft.com/office/word/2010/wordprocessingInk" xmlns:wne="http://schemas.microsoft.com/office/word/2006/wordml" xmlns:wps="http://schemas.microsoft.com/office/word/2010/wordprocessingShape" mc:Ignorable="w14 w15 w16se w16cid w16 w16cex w16sdtdh w16du wp14">
+<w:ftr xmlns:wpc="http://schemas.microsoft.com/office/word/2010/wordprocessingCanvas" xmlns:cx="http://schemas.microsoft.com/office/drawing/2014/chartex" xmlns:cx1="http://schemas.microsoft.com/office/drawing/2015/9/8/chartex" xmlns:cx2="http://schemas.microsoft.com/office/drawing/2015/10/21/chartex" xmlns:cx3="http://schemas.microsoft.com/office/drawing/2016/5/9/chartex" xmlns:cx4="http://schemas.microsoft.com/office/drawing/2016/5/10/chartex" xmlns:cx5="http://schemas.microsoft.com/office/drawing/2016/5/11/chartex" xmlns:cx6="http://schemas.microsoft.com/office/drawing/2016/5/12/chartex" xmlns:cx7="http://schemas.microsoft.com/office/drawing/2016/5/13/chartex" xmlns:cx8="http://schemas.microsoft.com/office/drawing/2016/5/14/chartex" xmlns:mc="http://schemas.openxmlformats.org/markup-compatibility/2006" xmlns:aink="http://schemas.microsoft.com/office/drawing/2016/ink" xmlns:am3d="http://schemas.microsoft.com/office/drawing/2017/model3d" xmlns:o="urn:schemas-microsoft-com:office:office" xmlns:oel="http://schemas.microsoft.com/office/2019/extlst" xmlns:r="http://schemas.openxmlformats.org/officeDocument/2006/relationships" xmlns:m="http://schemas.openxmlformats.org/officeDocument/2006/math" xmlns:v="urn:schemas-microsoft-com:vml" xmlns:wp14="http://schemas.microsoft.com/office/word/2010/wordprocessingDrawing" xmlns:wp="http://schemas.openxmlformats.org/drawingml/2006/wordprocessingDrawing" xmlns:w10="urn:schemas-microsoft-com:office:word" xmlns:w="http://schemas.openxmlformats.org/wordprocessingml/2006/main" xmlns:w14="http://schemas.microsoft.com/office/word/2010/wordml" xmlns:w15="http://schemas.microsoft.com/office/word/2012/wordml" xmlns:w16cex="http://schemas.microsoft.com/office/word/2018/wordml/cex" xmlns:w16cid="http://schemas.microsoft.com/office/word/2016/wordml/cid" xmlns:w16="http://schemas.microsoft.com/office/word/2018/wordml" xmlns:w16du="http://schemas.microsoft.com/office/word/2023/wordml/word16du" xmlns:w16sdtdh="http://schemas.microsoft.com/office/word/2020/wordml/sdtdatahash" xmlns:w16sdtfl="http://schemas.microsoft.com/office/word/2024/wordml/sdtformatlock" xmlns:w16se="http://schemas.microsoft.com/office/word/2015/wordml/symex" xmlns:wpg="http://schemas.microsoft.com/office/word/2010/wordprocessingGroup" xmlns:wpi="http://schemas.microsoft.com/office/word/2010/wordprocessingInk" xmlns:wne="http://schemas.microsoft.com/office/word/2006/wordml" xmlns:wps="http://schemas.microsoft.com/office/word/2010/wordprocessingShape" mc:Ignorable="w14 w15 w16se w16cid w16 w16cex w16sdtdh w16sdtfl w16du wp14">
   <w:p>
     <w:pPr>
       <w:pStyle w:val="Pieddepage"/>
@@ -7558,7 +10301,7 @@
 </file>
 
 <file path=word/footer2.xml><?xml version="1.0" encoding="utf-8"?>
-<w:ftr xmlns:wpc="http://schemas.microsoft.com/office/word/2010/wordprocessingCanvas" xmlns:cx="http://schemas.microsoft.com/office/drawing/2014/chartex" xmlns:cx1="http://schemas.microsoft.com/office/drawing/2015/9/8/chartex" xmlns:cx2="http://schemas.microsoft.com/office/drawing/2015/10/21/chartex" xmlns:cx3="http://schemas.microsoft.com/office/drawing/2016/5/9/chartex" xmlns:cx4="http://schemas.microsoft.com/office/drawing/2016/5/10/chartex" xmlns:cx5="http://schemas.microsoft.com/office/drawing/2016/5/11/chartex" xmlns:cx6="http://schemas.microsoft.com/office/drawing/2016/5/12/chartex" xmlns:cx7="http://schemas.microsoft.com/office/drawing/2016/5/13/chartex" xmlns:cx8="http://schemas.microsoft.com/office/drawing/2016/5/14/chartex" xmlns:mc="http://schemas.openxmlformats.org/markup-compatibility/2006" xmlns:aink="http://schemas.microsoft.com/office/drawing/2016/ink" xmlns:am3d="http://schemas.microsoft.com/office/drawing/2017/model3d" xmlns:o="urn:schemas-microsoft-com:office:office" xmlns:oel="http://schemas.microsoft.com/office/2019/extlst" xmlns:r="http://schemas.openxmlformats.org/officeDocument/2006/relationships" xmlns:m="http://schemas.openxmlformats.org/officeDocument/2006/math" xmlns:v="urn:schemas-microsoft-com:vml" xmlns:wp14="http://schemas.microsoft.com/office/word/2010/wordprocessingDrawing" xmlns:wp="http://schemas.openxmlformats.org/drawingml/2006/wordprocessingDrawing" xmlns:w10="urn:schemas-microsoft-com:office:word" xmlns:w="http://schemas.openxmlformats.org/wordprocessingml/2006/main" xmlns:w14="http://schemas.microsoft.com/office/word/2010/wordml" xmlns:w15="http://schemas.microsoft.com/office/word/2012/wordml" xmlns:w16cex="http://schemas.microsoft.com/office/word/2018/wordml/cex" xmlns:w16cid="http://schemas.microsoft.com/office/word/2016/wordml/cid" xmlns:w16="http://schemas.microsoft.com/office/word/2018/wordml" xmlns:w16du="http://schemas.microsoft.com/office/word/2023/wordml/word16du" xmlns:w16sdtdh="http://schemas.microsoft.com/office/word/2020/wordml/sdtdatahash" xmlns:w16se="http://schemas.microsoft.com/office/word/2015/wordml/symex" xmlns:wpg="http://schemas.microsoft.com/office/word/2010/wordprocessingGroup" xmlns:wpi="http://schemas.microsoft.com/office/word/2010/wordprocessingInk" xmlns:wne="http://schemas.microsoft.com/office/word/2006/wordml" xmlns:wps="http://schemas.microsoft.com/office/word/2010/wordprocessingShape" mc:Ignorable="w14 w15 w16se w16cid w16 w16cex w16sdtdh w16du wp14">
+<w:ftr xmlns:wpc="http://schemas.microsoft.com/office/word/2010/wordprocessingCanvas" xmlns:cx="http://schemas.microsoft.com/office/drawing/2014/chartex" xmlns:cx1="http://schemas.microsoft.com/office/drawing/2015/9/8/chartex" xmlns:cx2="http://schemas.microsoft.com/office/drawing/2015/10/21/chartex" xmlns:cx3="http://schemas.microsoft.com/office/drawing/2016/5/9/chartex" xmlns:cx4="http://schemas.microsoft.com/office/drawing/2016/5/10/chartex" xmlns:cx5="http://schemas.microsoft.com/office/drawing/2016/5/11/chartex" xmlns:cx6="http://schemas.microsoft.com/office/drawing/2016/5/12/chartex" xmlns:cx7="http://schemas.microsoft.com/office/drawing/2016/5/13/chartex" xmlns:cx8="http://schemas.microsoft.com/office/drawing/2016/5/14/chartex" xmlns:mc="http://schemas.openxmlformats.org/markup-compatibility/2006" xmlns:aink="http://schemas.microsoft.com/office/drawing/2016/ink" xmlns:am3d="http://schemas.microsoft.com/office/drawing/2017/model3d" xmlns:o="urn:schemas-microsoft-com:office:office" xmlns:oel="http://schemas.microsoft.com/office/2019/extlst" xmlns:r="http://schemas.openxmlformats.org/officeDocument/2006/relationships" xmlns:m="http://schemas.openxmlformats.org/officeDocument/2006/math" xmlns:v="urn:schemas-microsoft-com:vml" xmlns:wp14="http://schemas.microsoft.com/office/word/2010/wordprocessingDrawing" xmlns:wp="http://schemas.openxmlformats.org/drawingml/2006/wordprocessingDrawing" xmlns:w10="urn:schemas-microsoft-com:office:word" xmlns:w="http://schemas.openxmlformats.org/wordprocessingml/2006/main" xmlns:w14="http://schemas.microsoft.com/office/word/2010/wordml" xmlns:w15="http://schemas.microsoft.com/office/word/2012/wordml" xmlns:w16cex="http://schemas.microsoft.com/office/word/2018/wordml/cex" xmlns:w16cid="http://schemas.microsoft.com/office/word/2016/wordml/cid" xmlns:w16="http://schemas.microsoft.com/office/word/2018/wordml" xmlns:w16du="http://schemas.microsoft.com/office/word/2023/wordml/word16du" xmlns:w16sdtdh="http://schemas.microsoft.com/office/word/2020/wordml/sdtdatahash" xmlns:w16sdtfl="http://schemas.microsoft.com/office/word/2024/wordml/sdtformatlock" xmlns:w16se="http://schemas.microsoft.com/office/word/2015/wordml/symex" xmlns:wpg="http://schemas.microsoft.com/office/word/2010/wordprocessingGroup" xmlns:wpi="http://schemas.microsoft.com/office/word/2010/wordprocessingInk" xmlns:wne="http://schemas.microsoft.com/office/word/2006/wordml" xmlns:wps="http://schemas.microsoft.com/office/word/2010/wordprocessingShape" mc:Ignorable="w14 w15 w16se w16cid w16 w16cex w16sdtdh w16sdtfl w16du wp14">
   <w:p>
     <w:pPr>
       <w:pStyle w:val="Pieddepage"/>
@@ -7571,7 +10314,7 @@
 </file>
 
 <file path=word/footer3.xml><?xml version="1.0" encoding="utf-8"?>
-<w:ftr xmlns:wpc="http://schemas.microsoft.com/office/word/2010/wordprocessingCanvas" xmlns:cx="http://schemas.microsoft.com/office/drawing/2014/chartex" xmlns:cx1="http://schemas.microsoft.com/office/drawing/2015/9/8/chartex" xmlns:cx2="http://schemas.microsoft.com/office/drawing/2015/10/21/chartex" xmlns:cx3="http://schemas.microsoft.com/office/drawing/2016/5/9/chartex" xmlns:cx4="http://schemas.microsoft.com/office/drawing/2016/5/10/chartex" xmlns:cx5="http://schemas.microsoft.com/office/drawing/2016/5/11/chartex" xmlns:cx6="http://schemas.microsoft.com/office/drawing/2016/5/12/chartex" xmlns:cx7="http://schemas.microsoft.com/office/drawing/2016/5/13/chartex" xmlns:cx8="http://schemas.microsoft.com/office/drawing/2016/5/14/chartex" xmlns:mc="http://schemas.openxmlformats.org/markup-compatibility/2006" xmlns:aink="http://schemas.microsoft.com/office/drawing/2016/ink" xmlns:am3d="http://schemas.microsoft.com/office/drawing/2017/model3d" xmlns:o="urn:schemas-microsoft-com:office:office" xmlns:oel="http://schemas.microsoft.com/office/2019/extlst" xmlns:r="http://schemas.openxmlformats.org/officeDocument/2006/relationships" xmlns:m="http://schemas.openxmlformats.org/officeDocument/2006/math" xmlns:v="urn:schemas-microsoft-com:vml" xmlns:wp14="http://schemas.microsoft.com/office/word/2010/wordprocessingDrawing" xmlns:wp="http://schemas.openxmlformats.org/drawingml/2006/wordprocessingDrawing" xmlns:w10="urn:schemas-microsoft-com:office:word" xmlns:w="http://schemas.openxmlformats.org/wordprocessingml/2006/main" xmlns:w14="http://schemas.microsoft.com/office/word/2010/wordml" xmlns:w15="http://schemas.microsoft.com/office/word/2012/wordml" xmlns:w16cex="http://schemas.microsoft.com/office/word/2018/wordml/cex" xmlns:w16cid="http://schemas.microsoft.com/office/word/2016/wordml/cid" xmlns:w16="http://schemas.microsoft.com/office/word/2018/wordml" xmlns:w16du="http://schemas.microsoft.com/office/word/2023/wordml/word16du" xmlns:w16sdtdh="http://schemas.microsoft.com/office/word/2020/wordml/sdtdatahash" xmlns:w16se="http://schemas.microsoft.com/office/word/2015/wordml/symex" xmlns:wpg="http://schemas.microsoft.com/office/word/2010/wordprocessingGroup" xmlns:wpi="http://schemas.microsoft.com/office/word/2010/wordprocessingInk" xmlns:wne="http://schemas.microsoft.com/office/word/2006/wordml" xmlns:wps="http://schemas.microsoft.com/office/word/2010/wordprocessingShape" mc:Ignorable="w14 w15 w16se w16cid w16 w16cex w16sdtdh w16du wp14">
+<w:ftr xmlns:wpc="http://schemas.microsoft.com/office/word/2010/wordprocessingCanvas" xmlns:cx="http://schemas.microsoft.com/office/drawing/2014/chartex" xmlns:cx1="http://schemas.microsoft.com/office/drawing/2015/9/8/chartex" xmlns:cx2="http://schemas.microsoft.com/office/drawing/2015/10/21/chartex" xmlns:cx3="http://schemas.microsoft.com/office/drawing/2016/5/9/chartex" xmlns:cx4="http://schemas.microsoft.com/office/drawing/2016/5/10/chartex" xmlns:cx5="http://schemas.microsoft.com/office/drawing/2016/5/11/chartex" xmlns:cx6="http://schemas.microsoft.com/office/drawing/2016/5/12/chartex" xmlns:cx7="http://schemas.microsoft.com/office/drawing/2016/5/13/chartex" xmlns:cx8="http://schemas.microsoft.com/office/drawing/2016/5/14/chartex" xmlns:mc="http://schemas.openxmlformats.org/markup-compatibility/2006" xmlns:aink="http://schemas.microsoft.com/office/drawing/2016/ink" xmlns:am3d="http://schemas.microsoft.com/office/drawing/2017/model3d" xmlns:o="urn:schemas-microsoft-com:office:office" xmlns:oel="http://schemas.microsoft.com/office/2019/extlst" xmlns:r="http://schemas.openxmlformats.org/officeDocument/2006/relationships" xmlns:m="http://schemas.openxmlformats.org/officeDocument/2006/math" xmlns:v="urn:schemas-microsoft-com:vml" xmlns:wp14="http://schemas.microsoft.com/office/word/2010/wordprocessingDrawing" xmlns:wp="http://schemas.openxmlformats.org/drawingml/2006/wordprocessingDrawing" xmlns:w10="urn:schemas-microsoft-com:office:word" xmlns:w="http://schemas.openxmlformats.org/wordprocessingml/2006/main" xmlns:w14="http://schemas.microsoft.com/office/word/2010/wordml" xmlns:w15="http://schemas.microsoft.com/office/word/2012/wordml" xmlns:w16cex="http://schemas.microsoft.com/office/word/2018/wordml/cex" xmlns:w16cid="http://schemas.microsoft.com/office/word/2016/wordml/cid" xmlns:w16="http://schemas.microsoft.com/office/word/2018/wordml" xmlns:w16du="http://schemas.microsoft.com/office/word/2023/wordml/word16du" xmlns:w16sdtdh="http://schemas.microsoft.com/office/word/2020/wordml/sdtdatahash" xmlns:w16sdtfl="http://schemas.microsoft.com/office/word/2024/wordml/sdtformatlock" xmlns:w16se="http://schemas.microsoft.com/office/word/2015/wordml/symex" xmlns:wpg="http://schemas.microsoft.com/office/word/2010/wordprocessingGroup" xmlns:wpi="http://schemas.microsoft.com/office/word/2010/wordprocessingInk" xmlns:wne="http://schemas.microsoft.com/office/word/2006/wordml" xmlns:wps="http://schemas.microsoft.com/office/word/2010/wordprocessingShape" mc:Ignorable="w14 w15 w16se w16cid w16 w16cex w16sdtdh w16sdtfl w16du wp14">
   <w:p>
     <w:pPr>
       <w:pStyle w:val="Pieddepage"/>
@@ -7584,7 +10327,7 @@
 </file>
 
 <file path=word/footnotes.xml><?xml version="1.0" encoding="utf-8"?>
-<w:footnotes xmlns:wpc="http://schemas.microsoft.com/office/word/2010/wordprocessingCanvas" xmlns:cx="http://schemas.microsoft.com/office/drawing/2014/chartex" xmlns:cx1="http://schemas.microsoft.com/office/drawing/2015/9/8/chartex" xmlns:cx2="http://schemas.microsoft.com/office/drawing/2015/10/21/chartex" xmlns:cx3="http://schemas.microsoft.com/office/drawing/2016/5/9/chartex" xmlns:cx4="http://schemas.microsoft.com/office/drawing/2016/5/10/chartex" xmlns:cx5="http://schemas.microsoft.com/office/drawing/2016/5/11/chartex" xmlns:cx6="http://schemas.microsoft.com/office/drawing/2016/5/12/chartex" xmlns:cx7="http://schemas.microsoft.com/office/drawing/2016/5/13/chartex" xmlns:cx8="http://schemas.microsoft.com/office/drawing/2016/5/14/chartex" xmlns:mc="http://schemas.openxmlformats.org/markup-compatibility/2006" xmlns:aink="http://schemas.microsoft.com/office/drawing/2016/ink" xmlns:am3d="http://schemas.microsoft.com/office/drawing/2017/model3d" xmlns:o="urn:schemas-microsoft-com:office:office" xmlns:oel="http://schemas.microsoft.com/office/2019/extlst" xmlns:r="http://schemas.openxmlformats.org/officeDocument/2006/relationships" xmlns:m="http://schemas.openxmlformats.org/officeDocument/2006/math" xmlns:v="urn:schemas-microsoft-com:vml" xmlns:wp14="http://schemas.microsoft.com/office/word/2010/wordprocessingDrawing" xmlns:wp="http://schemas.openxmlformats.org/drawingml/2006/wordprocessingDrawing" xmlns:w10="urn:schemas-microsoft-com:office:word" xmlns:w="http://schemas.openxmlformats.org/wordprocessingml/2006/main" xmlns:w14="http://schemas.microsoft.com/office/word/2010/wordml" xmlns:w15="http://schemas.microsoft.com/office/word/2012/wordml" xmlns:w16cex="http://schemas.microsoft.com/office/word/2018/wordml/cex" xmlns:w16cid="http://schemas.microsoft.com/office/word/2016/wordml/cid" xmlns:w16="http://schemas.microsoft.com/office/word/2018/wordml" xmlns:w16du="http://schemas.microsoft.com/office/word/2023/wordml/word16du" xmlns:w16sdtdh="http://schemas.microsoft.com/office/word/2020/wordml/sdtdatahash" xmlns:w16se="http://schemas.microsoft.com/office/word/2015/wordml/symex" xmlns:wpg="http://schemas.microsoft.com/office/word/2010/wordprocessingGroup" xmlns:wpi="http://schemas.microsoft.com/office/word/2010/wordprocessingInk" xmlns:wne="http://schemas.microsoft.com/office/word/2006/wordml" xmlns:wps="http://schemas.microsoft.com/office/word/2010/wordprocessingShape" mc:Ignorable="w14 w15 w16se w16cid w16 w16cex w16sdtdh w16du wp14">
+<w:footnotes xmlns:wpc="http://schemas.microsoft.com/office/word/2010/wordprocessingCanvas" xmlns:cx="http://schemas.microsoft.com/office/drawing/2014/chartex" xmlns:cx1="http://schemas.microsoft.com/office/drawing/2015/9/8/chartex" xmlns:cx2="http://schemas.microsoft.com/office/drawing/2015/10/21/chartex" xmlns:cx3="http://schemas.microsoft.com/office/drawing/2016/5/9/chartex" xmlns:cx4="http://schemas.microsoft.com/office/drawing/2016/5/10/chartex" xmlns:cx5="http://schemas.microsoft.com/office/drawing/2016/5/11/chartex" xmlns:cx6="http://schemas.microsoft.com/office/drawing/2016/5/12/chartex" xmlns:cx7="http://schemas.microsoft.com/office/drawing/2016/5/13/chartex" xmlns:cx8="http://schemas.microsoft.com/office/drawing/2016/5/14/chartex" xmlns:mc="http://schemas.openxmlformats.org/markup-compatibility/2006" xmlns:aink="http://schemas.microsoft.com/office/drawing/2016/ink" xmlns:am3d="http://schemas.microsoft.com/office/drawing/2017/model3d" xmlns:o="urn:schemas-microsoft-com:office:office" xmlns:oel="http://schemas.microsoft.com/office/2019/extlst" xmlns:r="http://schemas.openxmlformats.org/officeDocument/2006/relationships" xmlns:m="http://schemas.openxmlformats.org/officeDocument/2006/math" xmlns:v="urn:schemas-microsoft-com:vml" xmlns:wp14="http://schemas.microsoft.com/office/word/2010/wordprocessingDrawing" xmlns:wp="http://schemas.openxmlformats.org/drawingml/2006/wordprocessingDrawing" xmlns:w10="urn:schemas-microsoft-com:office:word" xmlns:w="http://schemas.openxmlformats.org/wordprocessingml/2006/main" xmlns:w14="http://schemas.microsoft.com/office/word/2010/wordml" xmlns:w15="http://schemas.microsoft.com/office/word/2012/wordml" xmlns:w16cex="http://schemas.microsoft.com/office/word/2018/wordml/cex" xmlns:w16cid="http://schemas.microsoft.com/office/word/2016/wordml/cid" xmlns:w16="http://schemas.microsoft.com/office/word/2018/wordml" xmlns:w16du="http://schemas.microsoft.com/office/word/2023/wordml/word16du" xmlns:w16sdtdh="http://schemas.microsoft.com/office/word/2020/wordml/sdtdatahash" xmlns:w16sdtfl="http://schemas.microsoft.com/office/word/2024/wordml/sdtformatlock" xmlns:w16se="http://schemas.microsoft.com/office/word/2015/wordml/symex" xmlns:wpg="http://schemas.microsoft.com/office/word/2010/wordprocessingGroup" xmlns:wpi="http://schemas.microsoft.com/office/word/2010/wordprocessingInk" xmlns:wne="http://schemas.microsoft.com/office/word/2006/wordml" xmlns:wps="http://schemas.microsoft.com/office/word/2010/wordprocessingShape" mc:Ignorable="w14 w15 w16se w16cid w16 w16cex w16sdtdh w16sdtfl w16du wp14">
   <w:footnote w:type="separator" w:id="-1">
     <w:p>
       <w:r>
@@ -7603,7 +10346,7 @@
 </file>
 
 <file path=word/header1.xml><?xml version="1.0" encoding="utf-8"?>
-<w:hdr xmlns:wpc="http://schemas.microsoft.com/office/word/2010/wordprocessingCanvas" xmlns:cx="http://schemas.microsoft.com/office/drawing/2014/chartex" xmlns:cx1="http://schemas.microsoft.com/office/drawing/2015/9/8/chartex" xmlns:cx2="http://schemas.microsoft.com/office/drawing/2015/10/21/chartex" xmlns:cx3="http://schemas.microsoft.com/office/drawing/2016/5/9/chartex" xmlns:cx4="http://schemas.microsoft.com/office/drawing/2016/5/10/chartex" xmlns:cx5="http://schemas.microsoft.com/office/drawing/2016/5/11/chartex" xmlns:cx6="http://schemas.microsoft.com/office/drawing/2016/5/12/chartex" xmlns:cx7="http://schemas.microsoft.com/office/drawing/2016/5/13/chartex" xmlns:cx8="http://schemas.microsoft.com/office/drawing/2016/5/14/chartex" xmlns:mc="http://schemas.openxmlformats.org/markup-compatibility/2006" xmlns:aink="http://schemas.microsoft.com/office/drawing/2016/ink" xmlns:am3d="http://schemas.microsoft.com/office/drawing/2017/model3d" xmlns:o="urn:schemas-microsoft-com:office:office" xmlns:oel="http://schemas.microsoft.com/office/2019/extlst" xmlns:r="http://schemas.openxmlformats.org/officeDocument/2006/relationships" xmlns:m="http://schemas.openxmlformats.org/officeDocument/2006/math" xmlns:v="urn:schemas-microsoft-com:vml" xmlns:wp14="http://schemas.microsoft.com/office/word/2010/wordprocessingDrawing" xmlns:wp="http://schemas.openxmlformats.org/drawingml/2006/wordprocessingDrawing" xmlns:w10="urn:schemas-microsoft-com:office:word" xmlns:w="http://schemas.openxmlformats.org/wordprocessingml/2006/main" xmlns:w14="http://schemas.microsoft.com/office/word/2010/wordml" xmlns:w15="http://schemas.microsoft.com/office/word/2012/wordml" xmlns:w16cex="http://schemas.microsoft.com/office/word/2018/wordml/cex" xmlns:w16cid="http://schemas.microsoft.com/office/word/2016/wordml/cid" xmlns:w16="http://schemas.microsoft.com/office/word/2018/wordml" xmlns:w16du="http://schemas.microsoft.com/office/word/2023/wordml/word16du" xmlns:w16sdtdh="http://schemas.microsoft.com/office/word/2020/wordml/sdtdatahash" xmlns:w16se="http://schemas.microsoft.com/office/word/2015/wordml/symex" xmlns:wpg="http://schemas.microsoft.com/office/word/2010/wordprocessingGroup" xmlns:wpi="http://schemas.microsoft.com/office/word/2010/wordprocessingInk" xmlns:wne="http://schemas.microsoft.com/office/word/2006/wordml" xmlns:wps="http://schemas.microsoft.com/office/word/2010/wordprocessingShape" mc:Ignorable="w14 w15 w16se w16cid w16 w16cex w16sdtdh w16du wp14">
+<w:hdr xmlns:wpc="http://schemas.microsoft.com/office/word/2010/wordprocessingCanvas" xmlns:cx="http://schemas.microsoft.com/office/drawing/2014/chartex" xmlns:cx1="http://schemas.microsoft.com/office/drawing/2015/9/8/chartex" xmlns:cx2="http://schemas.microsoft.com/office/drawing/2015/10/21/chartex" xmlns:cx3="http://schemas.microsoft.com/office/drawing/2016/5/9/chartex" xmlns:cx4="http://schemas.microsoft.com/office/drawing/2016/5/10/chartex" xmlns:cx5="http://schemas.microsoft.com/office/drawing/2016/5/11/chartex" xmlns:cx6="http://schemas.microsoft.com/office/drawing/2016/5/12/chartex" xmlns:cx7="http://schemas.microsoft.com/office/drawing/2016/5/13/chartex" xmlns:cx8="http://schemas.microsoft.com/office/drawing/2016/5/14/chartex" xmlns:mc="http://schemas.openxmlformats.org/markup-compatibility/2006" xmlns:aink="http://schemas.microsoft.com/office/drawing/2016/ink" xmlns:am3d="http://schemas.microsoft.com/office/drawing/2017/model3d" xmlns:o="urn:schemas-microsoft-com:office:office" xmlns:oel="http://schemas.microsoft.com/office/2019/extlst" xmlns:r="http://schemas.openxmlformats.org/officeDocument/2006/relationships" xmlns:m="http://schemas.openxmlformats.org/officeDocument/2006/math" xmlns:v="urn:schemas-microsoft-com:vml" xmlns:wp14="http://schemas.microsoft.com/office/word/2010/wordprocessingDrawing" xmlns:wp="http://schemas.openxmlformats.org/drawingml/2006/wordprocessingDrawing" xmlns:w10="urn:schemas-microsoft-com:office:word" xmlns:w="http://schemas.openxmlformats.org/wordprocessingml/2006/main" xmlns:w14="http://schemas.microsoft.com/office/word/2010/wordml" xmlns:w15="http://schemas.microsoft.com/office/word/2012/wordml" xmlns:w16cex="http://schemas.microsoft.com/office/word/2018/wordml/cex" xmlns:w16cid="http://schemas.microsoft.com/office/word/2016/wordml/cid" xmlns:w16="http://schemas.microsoft.com/office/word/2018/wordml" xmlns:w16du="http://schemas.microsoft.com/office/word/2023/wordml/word16du" xmlns:w16sdtdh="http://schemas.microsoft.com/office/word/2020/wordml/sdtdatahash" xmlns:w16sdtfl="http://schemas.microsoft.com/office/word/2024/wordml/sdtformatlock" xmlns:w16se="http://schemas.microsoft.com/office/word/2015/wordml/symex" xmlns:wpg="http://schemas.microsoft.com/office/word/2010/wordprocessingGroup" xmlns:wpi="http://schemas.microsoft.com/office/word/2010/wordprocessingInk" xmlns:wne="http://schemas.microsoft.com/office/word/2006/wordml" xmlns:wps="http://schemas.microsoft.com/office/word/2010/wordprocessingShape" mc:Ignorable="w14 w15 w16se w16cid w16 w16cex w16sdtdh w16sdtfl w16du wp14">
   <w:p>
     <w:pPr>
       <w:pStyle w:val="En-tte"/>
@@ -7613,7 +10356,7 @@
         <v:shape id="_x0000_s1028" alt="" style="position:absolute;left:0;text-align:left;margin-left:0;margin-top:0;width:50pt;height:50pt;z-index:251659264;visibility:hidden;mso-wrap-edited:f;mso-width-percent:0;mso-height-percent:0;mso-width-percent:0;mso-height-percent:0" coordsize="21600,21600" o:spt="100" adj="10800,,0" path="m,l21600,em,21600r21600,e">
           <v:stroke joinstyle="miter"/>
           <v:formulas/>
-          <v:path o:connecttype="custom" o:connectlocs="0,0;635000,0;0,635000;635000,635000" o:connectangles="0,0,0,0"/>
+          <v:path o:connecttype="custom" o:connectlocs="0,0;18667824,0;0,18667824;18667824,18667824" o:connectangles="0,0,0,0"/>
           <o:lock v:ext="edit" selection="t"/>
         </v:shape>
       </w:pict>
@@ -7624,7 +10367,7 @@
           <v:fill color2="gray"/>
           <v:stroke joinstyle="round"/>
           <v:formulas/>
-          <v:path textpathok="t" o:connecttype="custom" o:connectlocs="0,0;7134225,0;0,408305;7134225,408305" o:connectangles="0,0,0,0"/>
+          <v:path textpathok="t" o:connecttype="custom" o:connectlocs="0,0;2147483646,0;0,7718193;2147483646,7718193" o:connectangles="0,0,0,0"/>
           <v:textpath on="t" style="font-family:&quot;Times New Roman&quot;;font-size:1pt" fitshape="t" trim="t" string="{{ convention.display_not_validated_status() }}"/>
           <w10:wrap anchorx="margin" anchory="margin"/>
         </v:shape>
@@ -7819,7 +10562,7 @@
 </file>
 
 <file path=word/header2.xml><?xml version="1.0" encoding="utf-8"?>
-<w:hdr xmlns:wpc="http://schemas.microsoft.com/office/word/2010/wordprocessingCanvas" xmlns:cx="http://schemas.microsoft.com/office/drawing/2014/chartex" xmlns:cx1="http://schemas.microsoft.com/office/drawing/2015/9/8/chartex" xmlns:cx2="http://schemas.microsoft.com/office/drawing/2015/10/21/chartex" xmlns:cx3="http://schemas.microsoft.com/office/drawing/2016/5/9/chartex" xmlns:cx4="http://schemas.microsoft.com/office/drawing/2016/5/10/chartex" xmlns:cx5="http://schemas.microsoft.com/office/drawing/2016/5/11/chartex" xmlns:cx6="http://schemas.microsoft.com/office/drawing/2016/5/12/chartex" xmlns:cx7="http://schemas.microsoft.com/office/drawing/2016/5/13/chartex" xmlns:cx8="http://schemas.microsoft.com/office/drawing/2016/5/14/chartex" xmlns:mc="http://schemas.openxmlformats.org/markup-compatibility/2006" xmlns:aink="http://schemas.microsoft.com/office/drawing/2016/ink" xmlns:am3d="http://schemas.microsoft.com/office/drawing/2017/model3d" xmlns:o="urn:schemas-microsoft-com:office:office" xmlns:oel="http://schemas.microsoft.com/office/2019/extlst" xmlns:r="http://schemas.openxmlformats.org/officeDocument/2006/relationships" xmlns:m="http://schemas.openxmlformats.org/officeDocument/2006/math" xmlns:v="urn:schemas-microsoft-com:vml" xmlns:wp14="http://schemas.microsoft.com/office/word/2010/wordprocessingDrawing" xmlns:wp="http://schemas.openxmlformats.org/drawingml/2006/wordprocessingDrawing" xmlns:w10="urn:schemas-microsoft-com:office:word" xmlns:w="http://schemas.openxmlformats.org/wordprocessingml/2006/main" xmlns:w14="http://schemas.microsoft.com/office/word/2010/wordml" xmlns:w15="http://schemas.microsoft.com/office/word/2012/wordml" xmlns:w16cex="http://schemas.microsoft.com/office/word/2018/wordml/cex" xmlns:w16cid="http://schemas.microsoft.com/office/word/2016/wordml/cid" xmlns:w16="http://schemas.microsoft.com/office/word/2018/wordml" xmlns:w16du="http://schemas.microsoft.com/office/word/2023/wordml/word16du" xmlns:w16sdtdh="http://schemas.microsoft.com/office/word/2020/wordml/sdtdatahash" xmlns:w16se="http://schemas.microsoft.com/office/word/2015/wordml/symex" xmlns:wpg="http://schemas.microsoft.com/office/word/2010/wordprocessingGroup" xmlns:wpi="http://schemas.microsoft.com/office/word/2010/wordprocessingInk" xmlns:wne="http://schemas.microsoft.com/office/word/2006/wordml" xmlns:wps="http://schemas.microsoft.com/office/word/2010/wordprocessingShape" mc:Ignorable="w14 w15 w16se w16cid w16 w16cex w16sdtdh w16du wp14">
+<w:hdr xmlns:wpc="http://schemas.microsoft.com/office/word/2010/wordprocessingCanvas" xmlns:cx="http://schemas.microsoft.com/office/drawing/2014/chartex" xmlns:cx1="http://schemas.microsoft.com/office/drawing/2015/9/8/chartex" xmlns:cx2="http://schemas.microsoft.com/office/drawing/2015/10/21/chartex" xmlns:cx3="http://schemas.microsoft.com/office/drawing/2016/5/9/chartex" xmlns:cx4="http://schemas.microsoft.com/office/drawing/2016/5/10/chartex" xmlns:cx5="http://schemas.microsoft.com/office/drawing/2016/5/11/chartex" xmlns:cx6="http://schemas.microsoft.com/office/drawing/2016/5/12/chartex" xmlns:cx7="http://schemas.microsoft.com/office/drawing/2016/5/13/chartex" xmlns:cx8="http://schemas.microsoft.com/office/drawing/2016/5/14/chartex" xmlns:mc="http://schemas.openxmlformats.org/markup-compatibility/2006" xmlns:aink="http://schemas.microsoft.com/office/drawing/2016/ink" xmlns:am3d="http://schemas.microsoft.com/office/drawing/2017/model3d" xmlns:o="urn:schemas-microsoft-com:office:office" xmlns:oel="http://schemas.microsoft.com/office/2019/extlst" xmlns:r="http://schemas.openxmlformats.org/officeDocument/2006/relationships" xmlns:m="http://schemas.openxmlformats.org/officeDocument/2006/math" xmlns:v="urn:schemas-microsoft-com:vml" xmlns:wp14="http://schemas.microsoft.com/office/word/2010/wordprocessingDrawing" xmlns:wp="http://schemas.openxmlformats.org/drawingml/2006/wordprocessingDrawing" xmlns:w10="urn:schemas-microsoft-com:office:word" xmlns:w="http://schemas.openxmlformats.org/wordprocessingml/2006/main" xmlns:w14="http://schemas.microsoft.com/office/word/2010/wordml" xmlns:w15="http://schemas.microsoft.com/office/word/2012/wordml" xmlns:w16cex="http://schemas.microsoft.com/office/word/2018/wordml/cex" xmlns:w16cid="http://schemas.microsoft.com/office/word/2016/wordml/cid" xmlns:w16="http://schemas.microsoft.com/office/word/2018/wordml" xmlns:w16du="http://schemas.microsoft.com/office/word/2023/wordml/word16du" xmlns:w16sdtdh="http://schemas.microsoft.com/office/word/2020/wordml/sdtdatahash" xmlns:w16sdtfl="http://schemas.microsoft.com/office/word/2024/wordml/sdtformatlock" xmlns:w16se="http://schemas.microsoft.com/office/word/2015/wordml/symex" xmlns:wpg="http://schemas.microsoft.com/office/word/2010/wordprocessingGroup" xmlns:wpi="http://schemas.microsoft.com/office/word/2010/wordprocessingInk" xmlns:wne="http://schemas.microsoft.com/office/word/2006/wordml" xmlns:wps="http://schemas.microsoft.com/office/word/2010/wordprocessingShape" mc:Ignorable="w14 w15 w16se w16cid w16 w16cex w16sdtdh w16sdtfl w16du wp14">
   <w:p>
     <w:pPr>
       <w:pStyle w:val="En-tte"/>
@@ -7831,7 +10574,7 @@
           <v:fill color2="gray"/>
           <v:stroke joinstyle="round"/>
           <v:formulas/>
-          <v:path textpathok="t" o:connecttype="custom" o:connectlocs="0,0;7103745,0;0,406400;7103745,406400" o:connectangles="0,0,0,0"/>
+          <v:path textpathok="t" o:connecttype="custom" o:connectlocs="0,0;2147483646,0;0,7646341;2147483646,7646341" o:connectangles="0,0,0,0"/>
           <v:textpath on="t" style="font-family:&quot;Times New Roman&quot;;font-size:1pt" fitshape="t" trim="t" string="{{ convention.display_not_validated_status() }}"/>
           <w10:wrap anchorx="margin" anchory="margin"/>
         </v:shape>
@@ -8062,7 +10805,7 @@
 </file>
 
 <file path=word/header3.xml><?xml version="1.0" encoding="utf-8"?>
-<w:hdr xmlns:wpc="http://schemas.microsoft.com/office/word/2010/wordprocessingCanvas" xmlns:cx="http://schemas.microsoft.com/office/drawing/2014/chartex" xmlns:cx1="http://schemas.microsoft.com/office/drawing/2015/9/8/chartex" xmlns:cx2="http://schemas.microsoft.com/office/drawing/2015/10/21/chartex" xmlns:cx3="http://schemas.microsoft.com/office/drawing/2016/5/9/chartex" xmlns:cx4="http://schemas.microsoft.com/office/drawing/2016/5/10/chartex" xmlns:cx5="http://schemas.microsoft.com/office/drawing/2016/5/11/chartex" xmlns:cx6="http://schemas.microsoft.com/office/drawing/2016/5/12/chartex" xmlns:cx7="http://schemas.microsoft.com/office/drawing/2016/5/13/chartex" xmlns:cx8="http://schemas.microsoft.com/office/drawing/2016/5/14/chartex" xmlns:mc="http://schemas.openxmlformats.org/markup-compatibility/2006" xmlns:aink="http://schemas.microsoft.com/office/drawing/2016/ink" xmlns:am3d="http://schemas.microsoft.com/office/drawing/2017/model3d" xmlns:o="urn:schemas-microsoft-com:office:office" xmlns:oel="http://schemas.microsoft.com/office/2019/extlst" xmlns:r="http://schemas.openxmlformats.org/officeDocument/2006/relationships" xmlns:m="http://schemas.openxmlformats.org/officeDocument/2006/math" xmlns:v="urn:schemas-microsoft-com:vml" xmlns:wp14="http://schemas.microsoft.com/office/word/2010/wordprocessingDrawing" xmlns:wp="http://schemas.openxmlformats.org/drawingml/2006/wordprocessingDrawing" xmlns:w10="urn:schemas-microsoft-com:office:word" xmlns:w="http://schemas.openxmlformats.org/wordprocessingml/2006/main" xmlns:w14="http://schemas.microsoft.com/office/word/2010/wordml" xmlns:w15="http://schemas.microsoft.com/office/word/2012/wordml" xmlns:w16cex="http://schemas.microsoft.com/office/word/2018/wordml/cex" xmlns:w16cid="http://schemas.microsoft.com/office/word/2016/wordml/cid" xmlns:w16="http://schemas.microsoft.com/office/word/2018/wordml" xmlns:w16du="http://schemas.microsoft.com/office/word/2023/wordml/word16du" xmlns:w16sdtdh="http://schemas.microsoft.com/office/word/2020/wordml/sdtdatahash" xmlns:w16se="http://schemas.microsoft.com/office/word/2015/wordml/symex" xmlns:wpg="http://schemas.microsoft.com/office/word/2010/wordprocessingGroup" xmlns:wpi="http://schemas.microsoft.com/office/word/2010/wordprocessingInk" xmlns:wne="http://schemas.microsoft.com/office/word/2006/wordml" xmlns:wps="http://schemas.microsoft.com/office/word/2010/wordprocessingShape" mc:Ignorable="w14 w15 w16se w16cid w16 w16cex w16sdtdh w16du wp14">
+<w:hdr xmlns:wpc="http://schemas.microsoft.com/office/word/2010/wordprocessingCanvas" xmlns:cx="http://schemas.microsoft.com/office/drawing/2014/chartex" xmlns:cx1="http://schemas.microsoft.com/office/drawing/2015/9/8/chartex" xmlns:cx2="http://schemas.microsoft.com/office/drawing/2015/10/21/chartex" xmlns:cx3="http://schemas.microsoft.com/office/drawing/2016/5/9/chartex" xmlns:cx4="http://schemas.microsoft.com/office/drawing/2016/5/10/chartex" xmlns:cx5="http://schemas.microsoft.com/office/drawing/2016/5/11/chartex" xmlns:cx6="http://schemas.microsoft.com/office/drawing/2016/5/12/chartex" xmlns:cx7="http://schemas.microsoft.com/office/drawing/2016/5/13/chartex" xmlns:cx8="http://schemas.microsoft.com/office/drawing/2016/5/14/chartex" xmlns:mc="http://schemas.openxmlformats.org/markup-compatibility/2006" xmlns:aink="http://schemas.microsoft.com/office/drawing/2016/ink" xmlns:am3d="http://schemas.microsoft.com/office/drawing/2017/model3d" xmlns:o="urn:schemas-microsoft-com:office:office" xmlns:oel="http://schemas.microsoft.com/office/2019/extlst" xmlns:r="http://schemas.openxmlformats.org/officeDocument/2006/relationships" xmlns:m="http://schemas.openxmlformats.org/officeDocument/2006/math" xmlns:v="urn:schemas-microsoft-com:vml" xmlns:wp14="http://schemas.microsoft.com/office/word/2010/wordprocessingDrawing" xmlns:wp="http://schemas.openxmlformats.org/drawingml/2006/wordprocessingDrawing" xmlns:w10="urn:schemas-microsoft-com:office:word" xmlns:w="http://schemas.openxmlformats.org/wordprocessingml/2006/main" xmlns:w14="http://schemas.microsoft.com/office/word/2010/wordml" xmlns:w15="http://schemas.microsoft.com/office/word/2012/wordml" xmlns:w16cex="http://schemas.microsoft.com/office/word/2018/wordml/cex" xmlns:w16cid="http://schemas.microsoft.com/office/word/2016/wordml/cid" xmlns:w16="http://schemas.microsoft.com/office/word/2018/wordml" xmlns:w16du="http://schemas.microsoft.com/office/word/2023/wordml/word16du" xmlns:w16sdtdh="http://schemas.microsoft.com/office/word/2020/wordml/sdtdatahash" xmlns:w16sdtfl="http://schemas.microsoft.com/office/word/2024/wordml/sdtformatlock" xmlns:w16se="http://schemas.microsoft.com/office/word/2015/wordml/symex" xmlns:wpg="http://schemas.microsoft.com/office/word/2010/wordprocessingGroup" xmlns:wpi="http://schemas.microsoft.com/office/word/2010/wordprocessingInk" xmlns:wne="http://schemas.microsoft.com/office/word/2006/wordml" xmlns:wps="http://schemas.microsoft.com/office/word/2010/wordprocessingShape" mc:Ignorable="w14 w15 w16se w16cid w16 w16cex w16sdtdh w16sdtfl w16du wp14">
   <w:tbl>
     <w:tblPr>
       <w:tblStyle w:val="Grilledutableau"/>
@@ -8652,7 +11395,7 @@
           <v:fill color2="gray"/>
           <v:stroke joinstyle="round"/>
           <v:formulas/>
-          <v:path textpathok="t" o:connecttype="custom" o:connectlocs="0,0;7103745,0;0,406400;7103745,406400" o:connectangles="0,0,0,0"/>
+          <v:path textpathok="t" o:connecttype="custom" o:connectlocs="0,0;2147483646,0;0,7646341;2147483646,7646341" o:connectangles="0,0,0,0"/>
           <v:textpath on="t" style="font-family:&quot;Times New Roman&quot;;font-size:1pt" fitshape="t" trim="t" string="{{ convention.display_not_validated_status() }}"/>
           <w10:wrap anchorx="margin" anchory="margin"/>
         </v:shape>
@@ -9081,7 +11824,7 @@
 </file>
 
 <file path=word/numbering.xml><?xml version="1.0" encoding="utf-8"?>
-<w:numbering xmlns:wpc="http://schemas.microsoft.com/office/word/2010/wordprocessingCanvas" xmlns:cx="http://schemas.microsoft.com/office/drawing/2014/chartex" xmlns:cx1="http://schemas.microsoft.com/office/drawing/2015/9/8/chartex" xmlns:cx2="http://schemas.microsoft.com/office/drawing/2015/10/21/chartex" xmlns:cx3="http://schemas.microsoft.com/office/drawing/2016/5/9/chartex" xmlns:cx4="http://schemas.microsoft.com/office/drawing/2016/5/10/chartex" xmlns:cx5="http://schemas.microsoft.com/office/drawing/2016/5/11/chartex" xmlns:cx6="http://schemas.microsoft.com/office/drawing/2016/5/12/chartex" xmlns:cx7="http://schemas.microsoft.com/office/drawing/2016/5/13/chartex" xmlns:cx8="http://schemas.microsoft.com/office/drawing/2016/5/14/chartex" xmlns:mc="http://schemas.openxmlformats.org/markup-compatibility/2006" xmlns:aink="http://schemas.microsoft.com/office/drawing/2016/ink" xmlns:am3d="http://schemas.microsoft.com/office/drawing/2017/model3d" xmlns:o="urn:schemas-microsoft-com:office:office" xmlns:oel="http://schemas.microsoft.com/office/2019/extlst" xmlns:r="http://schemas.openxmlformats.org/officeDocument/2006/relationships" xmlns:m="http://schemas.openxmlformats.org/officeDocument/2006/math" xmlns:v="urn:schemas-microsoft-com:vml" xmlns:wp14="http://schemas.microsoft.com/office/word/2010/wordprocessingDrawing" xmlns:wp="http://schemas.openxmlformats.org/drawingml/2006/wordprocessingDrawing" xmlns:w10="urn:schemas-microsoft-com:office:word" xmlns:w="http://schemas.openxmlformats.org/wordprocessingml/2006/main" xmlns:w14="http://schemas.microsoft.com/office/word/2010/wordml" xmlns:w15="http://schemas.microsoft.com/office/word/2012/wordml" xmlns:w16cex="http://schemas.microsoft.com/office/word/2018/wordml/cex" xmlns:w16cid="http://schemas.microsoft.com/office/word/2016/wordml/cid" xmlns:w16="http://schemas.microsoft.com/office/word/2018/wordml" xmlns:w16du="http://schemas.microsoft.com/office/word/2023/wordml/word16du" xmlns:w16sdtdh="http://schemas.microsoft.com/office/word/2020/wordml/sdtdatahash" xmlns:w16se="http://schemas.microsoft.com/office/word/2015/wordml/symex" xmlns:wpg="http://schemas.microsoft.com/office/word/2010/wordprocessingGroup" xmlns:wpi="http://schemas.microsoft.com/office/word/2010/wordprocessingInk" xmlns:wne="http://schemas.microsoft.com/office/word/2006/wordml" xmlns:wps="http://schemas.microsoft.com/office/word/2010/wordprocessingShape" mc:Ignorable="w14 w15 w16se w16cid w16 w16cex w16sdtdh w16du wp14">
+<w:numbering xmlns:wpc="http://schemas.microsoft.com/office/word/2010/wordprocessingCanvas" xmlns:cx="http://schemas.microsoft.com/office/drawing/2014/chartex" xmlns:cx1="http://schemas.microsoft.com/office/drawing/2015/9/8/chartex" xmlns:cx2="http://schemas.microsoft.com/office/drawing/2015/10/21/chartex" xmlns:cx3="http://schemas.microsoft.com/office/drawing/2016/5/9/chartex" xmlns:cx4="http://schemas.microsoft.com/office/drawing/2016/5/10/chartex" xmlns:cx5="http://schemas.microsoft.com/office/drawing/2016/5/11/chartex" xmlns:cx6="http://schemas.microsoft.com/office/drawing/2016/5/12/chartex" xmlns:cx7="http://schemas.microsoft.com/office/drawing/2016/5/13/chartex" xmlns:cx8="http://schemas.microsoft.com/office/drawing/2016/5/14/chartex" xmlns:mc="http://schemas.openxmlformats.org/markup-compatibility/2006" xmlns:aink="http://schemas.microsoft.com/office/drawing/2016/ink" xmlns:am3d="http://schemas.microsoft.com/office/drawing/2017/model3d" xmlns:o="urn:schemas-microsoft-com:office:office" xmlns:oel="http://schemas.microsoft.com/office/2019/extlst" xmlns:r="http://schemas.openxmlformats.org/officeDocument/2006/relationships" xmlns:m="http://schemas.openxmlformats.org/officeDocument/2006/math" xmlns:v="urn:schemas-microsoft-com:vml" xmlns:wp14="http://schemas.microsoft.com/office/word/2010/wordprocessingDrawing" xmlns:wp="http://schemas.openxmlformats.org/drawingml/2006/wordprocessingDrawing" xmlns:w10="urn:schemas-microsoft-com:office:word" xmlns:w="http://schemas.openxmlformats.org/wordprocessingml/2006/main" xmlns:w14="http://schemas.microsoft.com/office/word/2010/wordml" xmlns:w15="http://schemas.microsoft.com/office/word/2012/wordml" xmlns:w16cex="http://schemas.microsoft.com/office/word/2018/wordml/cex" xmlns:w16cid="http://schemas.microsoft.com/office/word/2016/wordml/cid" xmlns:w16="http://schemas.microsoft.com/office/word/2018/wordml" xmlns:w16du="http://schemas.microsoft.com/office/word/2023/wordml/word16du" xmlns:w16sdtdh="http://schemas.microsoft.com/office/word/2020/wordml/sdtdatahash" xmlns:w16sdtfl="http://schemas.microsoft.com/office/word/2024/wordml/sdtformatlock" xmlns:w16se="http://schemas.microsoft.com/office/word/2015/wordml/symex" xmlns:wpg="http://schemas.microsoft.com/office/word/2010/wordprocessingGroup" xmlns:wpi="http://schemas.microsoft.com/office/word/2010/wordprocessingInk" xmlns:wne="http://schemas.microsoft.com/office/word/2006/wordml" xmlns:wps="http://schemas.microsoft.com/office/word/2010/wordprocessingShape" mc:Ignorable="w14 w15 w16se w16cid w16 w16cex w16sdtdh w16sdtfl w16du wp14">
   <w:abstractNum w:abstractNumId="0" w15:restartNumberingAfterBreak="0">
     <w:nsid w:val="08BE19F8"/>
     <w:multiLevelType w:val="multilevel"/>
@@ -9605,7 +12348,7 @@
 </file>
 
 <file path=word/styles.xml><?xml version="1.0" encoding="utf-8"?>
-<w:styles xmlns:mc="http://schemas.openxmlformats.org/markup-compatibility/2006" xmlns:r="http://schemas.openxmlformats.org/officeDocument/2006/relationships" xmlns:w="http://schemas.openxmlformats.org/wordprocessingml/2006/main" xmlns:w14="http://schemas.microsoft.com/office/word/2010/wordml" xmlns:w15="http://schemas.microsoft.com/office/word/2012/wordml" xmlns:w16cex="http://schemas.microsoft.com/office/word/2018/wordml/cex" xmlns:w16cid="http://schemas.microsoft.com/office/word/2016/wordml/cid" xmlns:w16="http://schemas.microsoft.com/office/word/2018/wordml" xmlns:w16du="http://schemas.microsoft.com/office/word/2023/wordml/word16du" xmlns:w16sdtdh="http://schemas.microsoft.com/office/word/2020/wordml/sdtdatahash" xmlns:w16se="http://schemas.microsoft.com/office/word/2015/wordml/symex" mc:Ignorable="w14 w15 w16se w16cid w16 w16cex w16sdtdh w16du">
+<w:styles xmlns:mc="http://schemas.openxmlformats.org/markup-compatibility/2006" xmlns:r="http://schemas.openxmlformats.org/officeDocument/2006/relationships" xmlns:w="http://schemas.openxmlformats.org/wordprocessingml/2006/main" xmlns:w14="http://schemas.microsoft.com/office/word/2010/wordml" xmlns:w15="http://schemas.microsoft.com/office/word/2012/wordml" xmlns:w16cex="http://schemas.microsoft.com/office/word/2018/wordml/cex" xmlns:w16cid="http://schemas.microsoft.com/office/word/2016/wordml/cid" xmlns:w16="http://schemas.microsoft.com/office/word/2018/wordml" xmlns:w16du="http://schemas.microsoft.com/office/word/2023/wordml/word16du" xmlns:w16sdtdh="http://schemas.microsoft.com/office/word/2020/wordml/sdtdatahash" xmlns:w16sdtfl="http://schemas.microsoft.com/office/word/2024/wordml/sdtformatlock" xmlns:w16se="http://schemas.microsoft.com/office/word/2015/wordml/symex" mc:Ignorable="w14 w15 w16se w16cid w16 w16cex w16sdtdh w16sdtfl w16du">
   <w:docDefaults>
     <w:rPrDefault>
       <w:rPr>

</xml_diff>

<commit_message>
Use parent bailleur in avenant document
</commit_message>
<xml_diff>
--- a/documents/Avenant-template.docx
+++ b/documents/Avenant-template.docx
@@ -245,7 +245,25 @@
         <w:rPr>
           <w:rFonts w:cs="TimesNewRomanPSMT"/>
         </w:rPr>
-        <w:t>convention.identification_bailleur</w:t>
+        <w:t>parent_</w:t>
+      </w:r>
+      <w:r>
+        <w:rPr>
+          <w:rFonts w:cs="TimesNewRomanPSMT"/>
+        </w:rPr>
+        <w:t>convention</w:t>
+      </w:r>
+      <w:r>
+        <w:rPr>
+          <w:rFonts w:cs="TimesNewRomanPSMT"/>
+        </w:rPr>
+        <w:t>.</w:t>
+      </w:r>
+      <w:r>
+        <w:rPr>
+          <w:rFonts w:cs="TimesNewRomanPSMT"/>
+        </w:rPr>
+        <w:t>identification_bailleur</w:t>
       </w:r>
       <w:proofErr w:type="spellEnd"/>
       <w:r>
@@ -261,6 +279,12 @@
         <w:t xml:space="preserve">{{ </w:t>
       </w:r>
       <w:proofErr w:type="spellStart"/>
+      <w:r>
+        <w:rPr>
+          <w:rFonts w:cs="TimesNewRomanPSMT"/>
+        </w:rPr>
+        <w:t>parent_</w:t>
+      </w:r>
       <w:r>
         <w:rPr>
           <w:rFonts w:cs="TimesNewRomanPSMT"/>
@@ -287,6 +311,12 @@
         <w:rPr>
           <w:rFonts w:cs="TimesNewRomanPSMT"/>
         </w:rPr>
+        <w:t>parent_</w:t>
+      </w:r>
+      <w:r>
+        <w:rPr>
+          <w:rFonts w:cs="TimesNewRomanPSMT"/>
+        </w:rPr>
         <w:t>convention.signataire_nom</w:t>
       </w:r>
       <w:proofErr w:type="spellEnd"/>
@@ -309,6 +339,12 @@
         <w:rPr>
           <w:rFonts w:cs="TimesNewRomanPSMT"/>
         </w:rPr>
+        <w:t>parent_</w:t>
+      </w:r>
+      <w:r>
+        <w:rPr>
+          <w:rFonts w:cs="TimesNewRomanPSMT"/>
+        </w:rPr>
         <w:t>convention.signataire_fonction</w:t>
       </w:r>
       <w:proofErr w:type="spellEnd"/>
@@ -331,6 +367,12 @@
         <w:rPr>
           <w:rFonts w:cs="TimesNewRomanPSMT"/>
         </w:rPr>
+        <w:t>parent_</w:t>
+      </w:r>
+      <w:r>
+        <w:rPr>
+          <w:rFonts w:cs="TimesNewRomanPSMT"/>
+        </w:rPr>
         <w:t>convention.signataire_date_deliberation|d</w:t>
       </w:r>
       <w:proofErr w:type="spellEnd"/>
@@ -353,6 +395,12 @@
         <w:rPr>
           <w:rFonts w:cs="TimesNewRomanPSMT"/>
         </w:rPr>
+        <w:t>parent_</w:t>
+      </w:r>
+      <w:r>
+        <w:rPr>
+          <w:rFonts w:cs="TimesNewRomanPSMT"/>
+        </w:rPr>
         <w:t>bailleur.siret</w:t>
       </w:r>
       <w:proofErr w:type="spellEnd"/>
@@ -363,6 +411,12 @@
         <w:t xml:space="preserve"> }}{% if </w:t>
       </w:r>
       <w:proofErr w:type="spellStart"/>
+      <w:r>
+        <w:rPr>
+          <w:rFonts w:cs="TimesNewRomanPSMT"/>
+        </w:rPr>
+        <w:t>parent_</w:t>
+      </w:r>
       <w:r>
         <w:rPr>
           <w:rFonts w:cs="TimesNewRomanPSMT"/>
@@ -389,6 +443,12 @@
         <w:rPr>
           <w:rFonts w:cs="TimesNewRomanPSMT"/>
         </w:rPr>
+        <w:t>parent_</w:t>
+      </w:r>
+      <w:r>
+        <w:rPr>
+          <w:rFonts w:cs="TimesNewRomanPSMT"/>
+        </w:rPr>
         <w:t>bailleur.capital_social|f</w:t>
       </w:r>
       <w:proofErr w:type="spellEnd"/>
@@ -425,6 +485,12 @@
         <w:rPr>
           <w:rFonts w:cs="TimesNewRomanPSMT"/>
         </w:rPr>
+        <w:t>parent_</w:t>
+      </w:r>
+      <w:r>
+        <w:rPr>
+          <w:rFonts w:cs="TimesNewRomanPSMT"/>
+        </w:rPr>
         <w:t>bailleur.adresse</w:t>
       </w:r>
       <w:proofErr w:type="spellEnd"/>
@@ -439,6 +505,12 @@
         <w:rPr>
           <w:rFonts w:cs="TimesNewRomanPSMT"/>
         </w:rPr>
+        <w:t>parent_</w:t>
+      </w:r>
+      <w:r>
+        <w:rPr>
+          <w:rFonts w:cs="TimesNewRomanPSMT"/>
+        </w:rPr>
         <w:t>bailleur.code_postal</w:t>
       </w:r>
       <w:proofErr w:type="spellEnd"/>
@@ -453,6 +525,12 @@
         <w:rPr>
           <w:rFonts w:cs="TimesNewRomanPSMT"/>
         </w:rPr>
+        <w:t>parent_</w:t>
+      </w:r>
+      <w:r>
+        <w:rPr>
+          <w:rFonts w:cs="TimesNewRomanPSMT"/>
+        </w:rPr>
         <w:t>bailleur.ville</w:t>
       </w:r>
       <w:proofErr w:type="spellEnd"/>
@@ -495,6 +573,12 @@
         <w:t xml:space="preserve"> </w:t>
       </w:r>
       <w:proofErr w:type="spellStart"/>
+      <w:r>
+        <w:rPr>
+          <w:rFonts w:cs="TimesNewRomanPSMT"/>
+        </w:rPr>
+        <w:t>parent_</w:t>
+      </w:r>
       <w:r>
         <w:rPr>
           <w:rFonts w:cs="TimesNewRomanPSMT"/>
@@ -754,6 +838,7 @@
         </w:rPr>
       </w:pPr>
       <w:r>
+        <w:lastRenderedPageBreak/>
         <w:br w:type="page"/>
       </w:r>
     </w:p>
@@ -2092,80 +2177,76 @@
       <w:pPr>
         <w:ind w:firstLine="708"/>
         <w:jc w:val="both"/>
+        <w:rPr>
+          <w:lang w:val="en-US"/>
+        </w:rPr>
       </w:pPr>
       <w:r>
         <w:rPr>
           <w:rFonts w:cs="TimesNewRomanPSMT"/>
           <w:sz w:val="16"/>
           <w:szCs w:val="16"/>
-        </w:rPr>
-        <w:t xml:space="preserve">{%- </w:t>
-      </w:r>
-      <w:proofErr w:type="spellStart"/>
+          <w:lang w:val="en-US"/>
+        </w:rPr>
+        <w:t xml:space="preserve">{%- endif %} </w:t>
+      </w:r>
+    </w:p>
+    <w:p>
+      <w:pPr>
+        <w:ind w:firstLine="708"/>
+        <w:jc w:val="both"/>
+        <w:rPr>
+          <w:lang w:val="en-US"/>
+        </w:rPr>
+      </w:pPr>
       <w:r>
         <w:rPr>
           <w:rFonts w:cs="TimesNewRomanPSMT"/>
           <w:sz w:val="16"/>
           <w:szCs w:val="16"/>
-        </w:rPr>
-        <w:t>endif</w:t>
-      </w:r>
-      <w:proofErr w:type="spellEnd"/>
+          <w:lang w:val="en-US"/>
+        </w:rPr>
+        <w:t xml:space="preserve">{%- if </w:t>
+      </w:r>
+      <w:proofErr w:type="spellStart"/>
+      <w:proofErr w:type="gramStart"/>
       <w:r>
         <w:rPr>
           <w:rFonts w:cs="TimesNewRomanPSMT"/>
           <w:sz w:val="16"/>
           <w:szCs w:val="16"/>
-        </w:rPr>
-        <w:t xml:space="preserve"> %} </w:t>
+          <w:lang w:val="en-US"/>
+        </w:rPr>
+        <w:t>lot.annexe</w:t>
+      </w:r>
+      <w:proofErr w:type="gramEnd"/>
+      <w:r>
+        <w:rPr>
+          <w:rFonts w:cs="TimesNewRomanPSMT"/>
+          <w:sz w:val="16"/>
+          <w:szCs w:val="16"/>
+          <w:lang w:val="en-US"/>
+        </w:rPr>
+        <w:t>_remises</w:t>
+      </w:r>
+      <w:proofErr w:type="spellEnd"/>
+      <w:r>
+        <w:rPr>
+          <w:rFonts w:cs="TimesNewRomanPSMT"/>
+          <w:sz w:val="16"/>
+          <w:szCs w:val="16"/>
+          <w:lang w:val="en-US"/>
+        </w:rPr>
+        <w:t xml:space="preserve"> %}</w:t>
       </w:r>
     </w:p>
     <w:p>
       <w:pPr>
         <w:ind w:firstLine="708"/>
         <w:jc w:val="both"/>
-      </w:pPr>
-      <w:r>
-        <w:rPr>
-          <w:rFonts w:cs="TimesNewRomanPSMT"/>
-          <w:sz w:val="16"/>
-          <w:szCs w:val="16"/>
-        </w:rPr>
-        <w:t xml:space="preserve">{%- if </w:t>
-      </w:r>
-      <w:proofErr w:type="spellStart"/>
-      <w:proofErr w:type="gramStart"/>
-      <w:r>
-        <w:rPr>
-          <w:rFonts w:cs="TimesNewRomanPSMT"/>
-          <w:sz w:val="16"/>
-          <w:szCs w:val="16"/>
-        </w:rPr>
-        <w:t>lot.annexe</w:t>
-      </w:r>
-      <w:proofErr w:type="gramEnd"/>
-      <w:r>
-        <w:rPr>
-          <w:rFonts w:cs="TimesNewRomanPSMT"/>
-          <w:sz w:val="16"/>
-          <w:szCs w:val="16"/>
-        </w:rPr>
-        <w:t>_remises</w:t>
-      </w:r>
-      <w:proofErr w:type="spellEnd"/>
-      <w:r>
-        <w:rPr>
-          <w:rFonts w:cs="TimesNewRomanPSMT"/>
-          <w:sz w:val="16"/>
-          <w:szCs w:val="16"/>
-        </w:rPr>
-        <w:t xml:space="preserve"> %}</w:t>
-      </w:r>
-    </w:p>
-    <w:p>
-      <w:pPr>
-        <w:ind w:firstLine="708"/>
-        <w:jc w:val="both"/>
+        <w:rPr>
+          <w:lang w:val="en-US"/>
+        </w:rPr>
       </w:pPr>
       <w:r>
         <w:fldChar w:fldCharType="begin">
@@ -2185,6 +2266,7 @@
         <w:rPr>
           <w:sz w:val="16"/>
           <w:szCs w:val="16"/>
+          <w:lang w:val="en-US"/>
         </w:rPr>
         <w:instrText xml:space="preserve"> FORMCHECKBOX </w:instrText>
       </w:r>
@@ -2215,12 +2297,14 @@
           <w:rFonts w:cs="TimesNewRomanPSMT"/>
           <w:sz w:val="16"/>
           <w:szCs w:val="16"/>
+          <w:lang w:val="en-US"/>
         </w:rPr>
         <w:t xml:space="preserve"> </w:t>
       </w:r>
       <w:r>
         <w:rPr>
           <w:rFonts w:cs="TimesNewRomanPSMT"/>
+          <w:lang w:val="en-US"/>
         </w:rPr>
         <w:t>Remise</w:t>
       </w:r>
@@ -2229,80 +2313,76 @@
       <w:pPr>
         <w:ind w:firstLine="708"/>
         <w:jc w:val="both"/>
+        <w:rPr>
+          <w:lang w:val="en-US"/>
+        </w:rPr>
       </w:pPr>
       <w:r>
         <w:rPr>
           <w:rFonts w:cs="TimesNewRomanPSMT"/>
           <w:sz w:val="16"/>
           <w:szCs w:val="16"/>
-        </w:rPr>
-        <w:t xml:space="preserve">{%- </w:t>
-      </w:r>
-      <w:proofErr w:type="spellStart"/>
+          <w:lang w:val="en-US"/>
+        </w:rPr>
+        <w:t xml:space="preserve">{%- endif %} </w:t>
+      </w:r>
+    </w:p>
+    <w:p>
+      <w:pPr>
+        <w:ind w:firstLine="708"/>
+        <w:jc w:val="both"/>
+        <w:rPr>
+          <w:lang w:val="en-US"/>
+        </w:rPr>
+      </w:pPr>
       <w:r>
         <w:rPr>
           <w:rFonts w:cs="TimesNewRomanPSMT"/>
           <w:sz w:val="16"/>
           <w:szCs w:val="16"/>
-        </w:rPr>
-        <w:t>endif</w:t>
-      </w:r>
-      <w:proofErr w:type="spellEnd"/>
+          <w:lang w:val="en-US"/>
+        </w:rPr>
+        <w:t xml:space="preserve">{%- if </w:t>
+      </w:r>
+      <w:proofErr w:type="spellStart"/>
+      <w:proofErr w:type="gramStart"/>
       <w:r>
         <w:rPr>
           <w:rFonts w:cs="TimesNewRomanPSMT"/>
           <w:sz w:val="16"/>
           <w:szCs w:val="16"/>
-        </w:rPr>
-        <w:t xml:space="preserve"> %} </w:t>
+          <w:lang w:val="en-US"/>
+        </w:rPr>
+        <w:t>lot.annexe</w:t>
+      </w:r>
+      <w:proofErr w:type="gramEnd"/>
+      <w:r>
+        <w:rPr>
+          <w:rFonts w:cs="TimesNewRomanPSMT"/>
+          <w:sz w:val="16"/>
+          <w:szCs w:val="16"/>
+          <w:lang w:val="en-US"/>
+        </w:rPr>
+        <w:t>_ateliers</w:t>
+      </w:r>
+      <w:proofErr w:type="spellEnd"/>
+      <w:r>
+        <w:rPr>
+          <w:rFonts w:cs="TimesNewRomanPSMT"/>
+          <w:sz w:val="16"/>
+          <w:szCs w:val="16"/>
+          <w:lang w:val="en-US"/>
+        </w:rPr>
+        <w:t xml:space="preserve"> %}</w:t>
       </w:r>
     </w:p>
     <w:p>
       <w:pPr>
         <w:ind w:firstLine="708"/>
         <w:jc w:val="both"/>
-      </w:pPr>
-      <w:r>
-        <w:rPr>
-          <w:rFonts w:cs="TimesNewRomanPSMT"/>
-          <w:sz w:val="16"/>
-          <w:szCs w:val="16"/>
-        </w:rPr>
-        <w:t xml:space="preserve">{%- if </w:t>
-      </w:r>
-      <w:proofErr w:type="spellStart"/>
-      <w:proofErr w:type="gramStart"/>
-      <w:r>
-        <w:rPr>
-          <w:rFonts w:cs="TimesNewRomanPSMT"/>
-          <w:sz w:val="16"/>
-          <w:szCs w:val="16"/>
-        </w:rPr>
-        <w:t>lot.annexe</w:t>
-      </w:r>
-      <w:proofErr w:type="gramEnd"/>
-      <w:r>
-        <w:rPr>
-          <w:rFonts w:cs="TimesNewRomanPSMT"/>
-          <w:sz w:val="16"/>
-          <w:szCs w:val="16"/>
-        </w:rPr>
-        <w:t>_ateliers</w:t>
-      </w:r>
-      <w:proofErr w:type="spellEnd"/>
-      <w:r>
-        <w:rPr>
-          <w:rFonts w:cs="TimesNewRomanPSMT"/>
-          <w:sz w:val="16"/>
-          <w:szCs w:val="16"/>
-        </w:rPr>
-        <w:t xml:space="preserve"> %}</w:t>
-      </w:r>
-    </w:p>
-    <w:p>
-      <w:pPr>
-        <w:ind w:firstLine="708"/>
-        <w:jc w:val="both"/>
+        <w:rPr>
+          <w:lang w:val="en-US"/>
+        </w:rPr>
       </w:pPr>
       <w:r>
         <w:fldChar w:fldCharType="begin">
@@ -2322,6 +2402,7 @@
         <w:rPr>
           <w:sz w:val="16"/>
           <w:szCs w:val="16"/>
+          <w:lang w:val="en-US"/>
         </w:rPr>
         <w:instrText xml:space="preserve"> FORMCHECKBOX </w:instrText>
       </w:r>
@@ -2352,12 +2433,14 @@
           <w:rFonts w:cs="TimesNewRomanPSMT"/>
           <w:sz w:val="16"/>
           <w:szCs w:val="16"/>
+          <w:lang w:val="en-US"/>
         </w:rPr>
         <w:t xml:space="preserve"> </w:t>
       </w:r>
       <w:r>
         <w:rPr>
           <w:rFonts w:cs="TimesNewRomanPSMT"/>
+          <w:lang w:val="en-US"/>
         </w:rPr>
         <w:t>Ateliers</w:t>
       </w:r>
@@ -2366,80 +2449,76 @@
       <w:pPr>
         <w:ind w:firstLine="708"/>
         <w:jc w:val="both"/>
+        <w:rPr>
+          <w:lang w:val="en-US"/>
+        </w:rPr>
       </w:pPr>
       <w:r>
         <w:rPr>
           <w:rFonts w:cs="TimesNewRomanPSMT"/>
           <w:sz w:val="16"/>
           <w:szCs w:val="16"/>
-        </w:rPr>
-        <w:t xml:space="preserve">{%- </w:t>
-      </w:r>
-      <w:proofErr w:type="spellStart"/>
+          <w:lang w:val="en-US"/>
+        </w:rPr>
+        <w:t xml:space="preserve">{%- endif %} </w:t>
+      </w:r>
+    </w:p>
+    <w:p>
+      <w:pPr>
+        <w:ind w:firstLine="708"/>
+        <w:jc w:val="both"/>
+        <w:rPr>
+          <w:lang w:val="en-US"/>
+        </w:rPr>
+      </w:pPr>
       <w:r>
         <w:rPr>
           <w:rFonts w:cs="TimesNewRomanPSMT"/>
           <w:sz w:val="16"/>
           <w:szCs w:val="16"/>
-        </w:rPr>
-        <w:t>endif</w:t>
-      </w:r>
-      <w:proofErr w:type="spellEnd"/>
+          <w:lang w:val="en-US"/>
+        </w:rPr>
+        <w:t xml:space="preserve">{%- if </w:t>
+      </w:r>
+      <w:proofErr w:type="spellStart"/>
+      <w:proofErr w:type="gramStart"/>
       <w:r>
         <w:rPr>
           <w:rFonts w:cs="TimesNewRomanPSMT"/>
           <w:sz w:val="16"/>
           <w:szCs w:val="16"/>
-        </w:rPr>
-        <w:t xml:space="preserve"> %} </w:t>
+          <w:lang w:val="en-US"/>
+        </w:rPr>
+        <w:t>lot.annexe</w:t>
+      </w:r>
+      <w:proofErr w:type="gramEnd"/>
+      <w:r>
+        <w:rPr>
+          <w:rFonts w:cs="TimesNewRomanPSMT"/>
+          <w:sz w:val="16"/>
+          <w:szCs w:val="16"/>
+          <w:lang w:val="en-US"/>
+        </w:rPr>
+        <w:t>_sechoirs</w:t>
+      </w:r>
+      <w:proofErr w:type="spellEnd"/>
+      <w:r>
+        <w:rPr>
+          <w:rFonts w:cs="TimesNewRomanPSMT"/>
+          <w:sz w:val="16"/>
+          <w:szCs w:val="16"/>
+          <w:lang w:val="en-US"/>
+        </w:rPr>
+        <w:t xml:space="preserve"> %}</w:t>
       </w:r>
     </w:p>
     <w:p>
       <w:pPr>
         <w:ind w:firstLine="708"/>
         <w:jc w:val="both"/>
-      </w:pPr>
-      <w:r>
-        <w:rPr>
-          <w:rFonts w:cs="TimesNewRomanPSMT"/>
-          <w:sz w:val="16"/>
-          <w:szCs w:val="16"/>
-        </w:rPr>
-        <w:t xml:space="preserve">{%- if </w:t>
-      </w:r>
-      <w:proofErr w:type="spellStart"/>
-      <w:proofErr w:type="gramStart"/>
-      <w:r>
-        <w:rPr>
-          <w:rFonts w:cs="TimesNewRomanPSMT"/>
-          <w:sz w:val="16"/>
-          <w:szCs w:val="16"/>
-        </w:rPr>
-        <w:t>lot.annexe</w:t>
-      </w:r>
-      <w:proofErr w:type="gramEnd"/>
-      <w:r>
-        <w:rPr>
-          <w:rFonts w:cs="TimesNewRomanPSMT"/>
-          <w:sz w:val="16"/>
-          <w:szCs w:val="16"/>
-        </w:rPr>
-        <w:t>_sechoirs</w:t>
-      </w:r>
-      <w:proofErr w:type="spellEnd"/>
-      <w:r>
-        <w:rPr>
-          <w:rFonts w:cs="TimesNewRomanPSMT"/>
-          <w:sz w:val="16"/>
-          <w:szCs w:val="16"/>
-        </w:rPr>
-        <w:t xml:space="preserve"> %}</w:t>
-      </w:r>
-    </w:p>
-    <w:p>
-      <w:pPr>
-        <w:ind w:firstLine="708"/>
-        <w:jc w:val="both"/>
+        <w:rPr>
+          <w:lang w:val="en-US"/>
+        </w:rPr>
       </w:pPr>
       <w:r>
         <w:fldChar w:fldCharType="begin">
@@ -2459,6 +2538,7 @@
         <w:rPr>
           <w:sz w:val="16"/>
           <w:szCs w:val="16"/>
+          <w:lang w:val="en-US"/>
         </w:rPr>
         <w:instrText xml:space="preserve"> FORMCHECKBOX </w:instrText>
       </w:r>
@@ -2489,86 +2569,83 @@
           <w:rFonts w:cs="TimesNewRomanPSMT"/>
           <w:sz w:val="16"/>
           <w:szCs w:val="16"/>
+          <w:lang w:val="en-US"/>
         </w:rPr>
         <w:t xml:space="preserve"> </w:t>
       </w:r>
-      <w:r>
-        <w:rPr>
-          <w:rFonts w:cs="TimesNewRomanPSMT"/>
+      <w:proofErr w:type="spellStart"/>
+      <w:r>
+        <w:rPr>
+          <w:rFonts w:cs="TimesNewRomanPSMT"/>
+          <w:lang w:val="en-US"/>
         </w:rPr>
         <w:t>Séchoirs</w:t>
       </w:r>
+      <w:proofErr w:type="spellEnd"/>
     </w:p>
     <w:p>
       <w:pPr>
         <w:ind w:firstLine="708"/>
         <w:jc w:val="both"/>
+        <w:rPr>
+          <w:lang w:val="en-US"/>
+        </w:rPr>
       </w:pPr>
       <w:r>
         <w:rPr>
           <w:rFonts w:cs="TimesNewRomanPSMT"/>
           <w:sz w:val="16"/>
           <w:szCs w:val="16"/>
-        </w:rPr>
-        <w:t xml:space="preserve">{%- </w:t>
-      </w:r>
-      <w:proofErr w:type="spellStart"/>
+          <w:lang w:val="en-US"/>
+        </w:rPr>
+        <w:t xml:space="preserve">{%- endif %} </w:t>
+      </w:r>
+    </w:p>
+    <w:p>
+      <w:pPr>
+        <w:ind w:firstLine="708"/>
+        <w:jc w:val="both"/>
+        <w:rPr>
+          <w:lang w:val="en-US"/>
+        </w:rPr>
+      </w:pPr>
       <w:r>
         <w:rPr>
           <w:rFonts w:cs="TimesNewRomanPSMT"/>
           <w:sz w:val="16"/>
           <w:szCs w:val="16"/>
-        </w:rPr>
-        <w:t>endif</w:t>
-      </w:r>
-      <w:proofErr w:type="spellEnd"/>
+          <w:lang w:val="en-US"/>
+        </w:rPr>
+        <w:t xml:space="preserve">{%- if </w:t>
+      </w:r>
+      <w:proofErr w:type="spellStart"/>
+      <w:proofErr w:type="gramStart"/>
       <w:r>
         <w:rPr>
           <w:rFonts w:cs="TimesNewRomanPSMT"/>
           <w:sz w:val="16"/>
           <w:szCs w:val="16"/>
-        </w:rPr>
-        <w:t xml:space="preserve"> %} </w:t>
-      </w:r>
-    </w:p>
-    <w:p>
-      <w:pPr>
-        <w:ind w:firstLine="708"/>
-        <w:jc w:val="both"/>
-      </w:pPr>
+          <w:lang w:val="en-US"/>
+        </w:rPr>
+        <w:t>lot.annexe</w:t>
+      </w:r>
+      <w:proofErr w:type="gramEnd"/>
       <w:r>
         <w:rPr>
           <w:rFonts w:cs="TimesNewRomanPSMT"/>
           <w:sz w:val="16"/>
           <w:szCs w:val="16"/>
-        </w:rPr>
-        <w:t xml:space="preserve">{%- if </w:t>
-      </w:r>
-      <w:proofErr w:type="spellStart"/>
-      <w:proofErr w:type="gramStart"/>
+          <w:lang w:val="en-US"/>
+        </w:rPr>
+        <w:t>_celliers</w:t>
+      </w:r>
+      <w:proofErr w:type="spellEnd"/>
       <w:r>
         <w:rPr>
           <w:rFonts w:cs="TimesNewRomanPSMT"/>
           <w:sz w:val="16"/>
           <w:szCs w:val="16"/>
-        </w:rPr>
-        <w:t>lot.annexe</w:t>
-      </w:r>
-      <w:proofErr w:type="gramEnd"/>
-      <w:r>
-        <w:rPr>
-          <w:rFonts w:cs="TimesNewRomanPSMT"/>
-          <w:sz w:val="16"/>
-          <w:szCs w:val="16"/>
-        </w:rPr>
-        <w:t>_celliers</w:t>
-      </w:r>
-      <w:proofErr w:type="spellEnd"/>
-      <w:r>
-        <w:rPr>
-          <w:rFonts w:cs="TimesNewRomanPSMT"/>
-          <w:sz w:val="16"/>
-          <w:szCs w:val="16"/>
+          <w:lang w:val="en-US"/>
         </w:rPr>
         <w:t xml:space="preserve"> %}</w:t>
       </w:r>
@@ -2672,12 +2749,16 @@
       <w:pPr>
         <w:ind w:firstLine="708"/>
         <w:jc w:val="both"/>
+        <w:rPr>
+          <w:lang w:val="en-US"/>
+        </w:rPr>
       </w:pPr>
       <w:r>
         <w:rPr>
           <w:rFonts w:cs="TimesNewRomanPSMT"/>
           <w:sz w:val="16"/>
           <w:szCs w:val="16"/>
+          <w:lang w:val="en-US"/>
         </w:rPr>
         <w:t xml:space="preserve">{%- if </w:t>
       </w:r>
@@ -2688,6 +2769,7 @@
           <w:rFonts w:cs="TimesNewRomanPSMT"/>
           <w:sz w:val="16"/>
           <w:szCs w:val="16"/>
+          <w:lang w:val="en-US"/>
         </w:rPr>
         <w:t>lot.annexe</w:t>
       </w:r>
@@ -2697,6 +2779,7 @@
           <w:rFonts w:cs="TimesNewRomanPSMT"/>
           <w:sz w:val="16"/>
           <w:szCs w:val="16"/>
+          <w:lang w:val="en-US"/>
         </w:rPr>
         <w:t>_resserres</w:t>
       </w:r>
@@ -2706,6 +2789,7 @@
           <w:rFonts w:cs="TimesNewRomanPSMT"/>
           <w:sz w:val="16"/>
           <w:szCs w:val="16"/>
+          <w:lang w:val="en-US"/>
         </w:rPr>
         <w:t xml:space="preserve"> %}</w:t>
       </w:r>
@@ -2714,6 +2798,9 @@
       <w:pPr>
         <w:ind w:firstLine="708"/>
         <w:jc w:val="both"/>
+        <w:rPr>
+          <w:lang w:val="en-US"/>
+        </w:rPr>
       </w:pPr>
       <w:r>
         <w:fldChar w:fldCharType="begin">
@@ -2733,6 +2820,7 @@
         <w:rPr>
           <w:sz w:val="16"/>
           <w:szCs w:val="16"/>
+          <w:lang w:val="en-US"/>
         </w:rPr>
         <w:instrText xml:space="preserve"> FORMCHECKBOX </w:instrText>
       </w:r>
@@ -2763,86 +2851,83 @@
           <w:rFonts w:cs="TimesNewRomanPSMT"/>
           <w:sz w:val="16"/>
           <w:szCs w:val="16"/>
+          <w:lang w:val="en-US"/>
         </w:rPr>
         <w:t xml:space="preserve"> </w:t>
       </w:r>
-      <w:r>
-        <w:rPr>
-          <w:rFonts w:cs="TimesNewRomanPSMT"/>
+      <w:proofErr w:type="spellStart"/>
+      <w:r>
+        <w:rPr>
+          <w:rFonts w:cs="TimesNewRomanPSMT"/>
+          <w:lang w:val="en-US"/>
         </w:rPr>
         <w:t>Resserres</w:t>
       </w:r>
+      <w:proofErr w:type="spellEnd"/>
     </w:p>
     <w:p>
       <w:pPr>
         <w:ind w:firstLine="708"/>
         <w:jc w:val="both"/>
+        <w:rPr>
+          <w:lang w:val="en-US"/>
+        </w:rPr>
       </w:pPr>
       <w:r>
         <w:rPr>
           <w:rFonts w:cs="TimesNewRomanPSMT"/>
           <w:sz w:val="16"/>
           <w:szCs w:val="16"/>
-        </w:rPr>
-        <w:t xml:space="preserve">{%- </w:t>
-      </w:r>
-      <w:proofErr w:type="spellStart"/>
+          <w:lang w:val="en-US"/>
+        </w:rPr>
+        <w:t xml:space="preserve">{%- endif %} </w:t>
+      </w:r>
+    </w:p>
+    <w:p>
+      <w:pPr>
+        <w:ind w:firstLine="708"/>
+        <w:jc w:val="both"/>
+        <w:rPr>
+          <w:lang w:val="en-US"/>
+        </w:rPr>
+      </w:pPr>
       <w:r>
         <w:rPr>
           <w:rFonts w:cs="TimesNewRomanPSMT"/>
           <w:sz w:val="16"/>
           <w:szCs w:val="16"/>
-        </w:rPr>
-        <w:t>endif</w:t>
-      </w:r>
-      <w:proofErr w:type="spellEnd"/>
+          <w:lang w:val="en-US"/>
+        </w:rPr>
+        <w:t xml:space="preserve">{%- if </w:t>
+      </w:r>
+      <w:proofErr w:type="spellStart"/>
+      <w:proofErr w:type="gramStart"/>
       <w:r>
         <w:rPr>
           <w:rFonts w:cs="TimesNewRomanPSMT"/>
           <w:sz w:val="16"/>
           <w:szCs w:val="16"/>
-        </w:rPr>
-        <w:t xml:space="preserve"> %} </w:t>
-      </w:r>
-    </w:p>
-    <w:p>
-      <w:pPr>
-        <w:ind w:firstLine="708"/>
-        <w:jc w:val="both"/>
-      </w:pPr>
+          <w:lang w:val="en-US"/>
+        </w:rPr>
+        <w:t>lot.annexe</w:t>
+      </w:r>
+      <w:proofErr w:type="gramEnd"/>
       <w:r>
         <w:rPr>
           <w:rFonts w:cs="TimesNewRomanPSMT"/>
           <w:sz w:val="16"/>
           <w:szCs w:val="16"/>
-        </w:rPr>
-        <w:t xml:space="preserve">{%- if </w:t>
-      </w:r>
-      <w:proofErr w:type="spellStart"/>
-      <w:proofErr w:type="gramStart"/>
+          <w:lang w:val="en-US"/>
+        </w:rPr>
+        <w:t>_combles</w:t>
+      </w:r>
+      <w:proofErr w:type="spellEnd"/>
       <w:r>
         <w:rPr>
           <w:rFonts w:cs="TimesNewRomanPSMT"/>
           <w:sz w:val="16"/>
           <w:szCs w:val="16"/>
-        </w:rPr>
-        <w:t>lot.annexe</w:t>
-      </w:r>
-      <w:proofErr w:type="gramEnd"/>
-      <w:r>
-        <w:rPr>
-          <w:rFonts w:cs="TimesNewRomanPSMT"/>
-          <w:sz w:val="16"/>
-          <w:szCs w:val="16"/>
-        </w:rPr>
-        <w:t>_combles</w:t>
-      </w:r>
-      <w:proofErr w:type="spellEnd"/>
-      <w:r>
-        <w:rPr>
-          <w:rFonts w:cs="TimesNewRomanPSMT"/>
-          <w:sz w:val="16"/>
-          <w:szCs w:val="16"/>
+          <w:lang w:val="en-US"/>
         </w:rPr>
         <w:t xml:space="preserve"> %}</w:t>
       </w:r>
@@ -2914,18 +2999,32 @@
       <w:pPr>
         <w:ind w:firstLine="708"/>
         <w:jc w:val="both"/>
-        <w:rPr>
-          <w:lang w:val="en-US"/>
-        </w:rPr>
       </w:pPr>
       <w:r>
         <w:rPr>
           <w:rFonts w:cs="TimesNewRomanPSMT"/>
           <w:sz w:val="16"/>
           <w:szCs w:val="16"/>
-          <w:lang w:val="en-US"/>
-        </w:rPr>
-        <w:t xml:space="preserve">{%- endif %} </w:t>
+        </w:rPr>
+        <w:t xml:space="preserve">{%- </w:t>
+      </w:r>
+      <w:proofErr w:type="spellStart"/>
+      <w:r>
+        <w:rPr>
+          <w:rFonts w:cs="TimesNewRomanPSMT"/>
+          <w:sz w:val="16"/>
+          <w:szCs w:val="16"/>
+        </w:rPr>
+        <w:t>endif</w:t>
+      </w:r>
+      <w:proofErr w:type="spellEnd"/>
+      <w:r>
+        <w:rPr>
+          <w:rFonts w:cs="TimesNewRomanPSMT"/>
+          <w:sz w:val="16"/>
+          <w:szCs w:val="16"/>
+        </w:rPr>
+        <w:t xml:space="preserve"> %} </w:t>
       </w:r>
     </w:p>
     <w:p>
@@ -3052,32 +3151,18 @@
       <w:pPr>
         <w:ind w:firstLine="708"/>
         <w:jc w:val="both"/>
+        <w:rPr>
+          <w:lang w:val="en-US"/>
+        </w:rPr>
       </w:pPr>
       <w:r>
         <w:rPr>
           <w:rFonts w:cs="TimesNewRomanPSMT"/>
           <w:sz w:val="16"/>
           <w:szCs w:val="16"/>
-        </w:rPr>
-        <w:t xml:space="preserve">{%- </w:t>
-      </w:r>
-      <w:proofErr w:type="spellStart"/>
-      <w:r>
-        <w:rPr>
-          <w:rFonts w:cs="TimesNewRomanPSMT"/>
-          <w:sz w:val="16"/>
-          <w:szCs w:val="16"/>
-        </w:rPr>
-        <w:t>endif</w:t>
-      </w:r>
-      <w:proofErr w:type="spellEnd"/>
-      <w:r>
-        <w:rPr>
-          <w:rFonts w:cs="TimesNewRomanPSMT"/>
-          <w:sz w:val="16"/>
-          <w:szCs w:val="16"/>
-        </w:rPr>
-        <w:t xml:space="preserve"> %} </w:t>
+          <w:lang w:val="en-US"/>
+        </w:rPr>
+        <w:t xml:space="preserve">{%- endif %} </w:t>
       </w:r>
     </w:p>
     <w:p>
@@ -4620,32 +4705,16 @@
           <w:sz w:val="20"/>
           <w:lang w:val="en-US"/>
         </w:rPr>
-        <w:t>logements</w:t>
-      </w:r>
+        <w:t>logements_sans_</w:t>
+      </w:r>
+      <w:proofErr w:type="gramStart"/>
       <w:r>
         <w:rPr>
           <w:rFonts w:cs="TimesNewRomanPSMT"/>
           <w:sz w:val="20"/>
           <w:lang w:val="en-US"/>
         </w:rPr>
-        <w:t>_sans_</w:t>
-      </w:r>
-      <w:proofErr w:type="gramStart"/>
-      <w:r>
-        <w:rPr>
-          <w:rFonts w:cs="TimesNewRomanPSMT"/>
-          <w:sz w:val="20"/>
-          <w:lang w:val="en-US"/>
-        </w:rPr>
-        <w:t>loyer</w:t>
-      </w:r>
-      <w:r>
-        <w:rPr>
-          <w:rFonts w:cs="TimesNewRomanPSMT"/>
-          <w:sz w:val="20"/>
-          <w:lang w:val="en-US"/>
-        </w:rPr>
-        <w:t>.count</w:t>
+        <w:t>loyer.count</w:t>
       </w:r>
       <w:proofErr w:type="spellEnd"/>
       <w:proofErr w:type="gramEnd"/>
@@ -5350,32 +5419,16 @@
           <w:sz w:val="20"/>
           <w:lang w:val="en-US"/>
         </w:rPr>
-        <w:t>logements</w:t>
-      </w:r>
+        <w:t>logements_</w:t>
+      </w:r>
+      <w:proofErr w:type="gramStart"/>
       <w:r>
         <w:rPr>
           <w:rFonts w:cs="TimesNewRomanPSMT"/>
           <w:sz w:val="20"/>
           <w:lang w:val="en-US"/>
         </w:rPr>
-        <w:t>_</w:t>
-      </w:r>
-      <w:proofErr w:type="gramStart"/>
-      <w:r>
-        <w:rPr>
-          <w:rFonts w:cs="TimesNewRomanPSMT"/>
-          <w:sz w:val="20"/>
-          <w:lang w:val="en-US"/>
-        </w:rPr>
-        <w:t>corrigee</w:t>
-      </w:r>
-      <w:r>
-        <w:rPr>
-          <w:rFonts w:cs="TimesNewRomanPSMT"/>
-          <w:sz w:val="20"/>
-          <w:lang w:val="en-US"/>
-        </w:rPr>
-        <w:t>.count</w:t>
+        <w:t>corrigee.count</w:t>
       </w:r>
       <w:proofErr w:type="spellEnd"/>
       <w:proofErr w:type="gramEnd"/>
@@ -6590,32 +6643,16 @@
           <w:sz w:val="20"/>
           <w:lang w:val="en-US"/>
         </w:rPr>
-        <w:t>logements</w:t>
-      </w:r>
+        <w:t>logements_corrigee_sans_</w:t>
+      </w:r>
+      <w:proofErr w:type="gramStart"/>
       <w:r>
         <w:rPr>
           <w:rFonts w:cs="TimesNewRomanPSMT"/>
           <w:sz w:val="20"/>
           <w:lang w:val="en-US"/>
         </w:rPr>
-        <w:t>_corrigee_sans_</w:t>
-      </w:r>
-      <w:proofErr w:type="gramStart"/>
-      <w:r>
-        <w:rPr>
-          <w:rFonts w:cs="TimesNewRomanPSMT"/>
-          <w:sz w:val="20"/>
-          <w:lang w:val="en-US"/>
-        </w:rPr>
-        <w:t>loyer</w:t>
-      </w:r>
-      <w:r>
-        <w:rPr>
-          <w:rFonts w:cs="TimesNewRomanPSMT"/>
-          <w:sz w:val="20"/>
-          <w:lang w:val="en-US"/>
-        </w:rPr>
-        <w:t>.count</w:t>
+        <w:t>loyer.count</w:t>
       </w:r>
       <w:proofErr w:type="spellEnd"/>
       <w:proofErr w:type="gramEnd"/>
@@ -6779,23 +6816,7 @@
                 <w:sz w:val="14"/>
                 <w:szCs w:val="14"/>
               </w:rPr>
-              <w:t>SURFACE</w:t>
-            </w:r>
-            <w:r>
-              <w:rPr>
-                <w:rFonts w:cs="TimesNewRomanPSMT"/>
-                <w:sz w:val="14"/>
-                <w:szCs w:val="14"/>
-              </w:rPr>
-              <w:t xml:space="preserve"> </w:t>
-            </w:r>
-            <w:r>
-              <w:rPr>
-                <w:rFonts w:cs="TimesNewRomanPSMT"/>
-                <w:sz w:val="14"/>
-                <w:szCs w:val="14"/>
-              </w:rPr>
-              <w:t>CORRIGÉE</w:t>
+              <w:t>SURFACE CORRIGÉE</w:t>
             </w:r>
           </w:p>
           <w:p>
@@ -7103,25 +7124,7 @@
                 <w:szCs w:val="16"/>
                 <w:lang w:val="en-US"/>
               </w:rPr>
-              <w:t>l.s</w:t>
-            </w:r>
-            <w:r>
-              <w:rPr>
-                <w:rFonts w:cs="TimesNewRomanPSMT"/>
-                <w:sz w:val="16"/>
-                <w:szCs w:val="16"/>
-                <w:lang w:val="en-US"/>
-              </w:rPr>
-              <w:t>c</w:t>
-            </w:r>
-            <w:r>
-              <w:rPr>
-                <w:rFonts w:cs="TimesNewRomanPSMT"/>
-                <w:sz w:val="16"/>
-                <w:szCs w:val="16"/>
-                <w:lang w:val="en-US"/>
-              </w:rPr>
-              <w:t>|f</w:t>
+              <w:t>l.sc|f</w:t>
             </w:r>
             <w:proofErr w:type="spellEnd"/>
             <w:r>
@@ -7316,29 +7319,7 @@
                 <w:szCs w:val="16"/>
                 <w:lang w:val="en-US"/>
               </w:rPr>
-              <w:t>s</w:t>
-            </w:r>
-            <w:r>
-              <w:rPr>
-                <w:rFonts w:cs="TimesNewRomanPSMT"/>
-                <w:b/>
-                <w:bCs/>
-                <w:sz w:val="16"/>
-                <w:szCs w:val="16"/>
-                <w:lang w:val="en-US"/>
-              </w:rPr>
-              <w:t>c</w:t>
-            </w:r>
-            <w:r>
-              <w:rPr>
-                <w:rFonts w:cs="TimesNewRomanPSMT"/>
-                <w:b/>
-                <w:bCs/>
-                <w:sz w:val="16"/>
-                <w:szCs w:val="16"/>
-                <w:lang w:val="en-US"/>
-              </w:rPr>
-              <w:t>_totale|f</w:t>
+              <w:t>sc_totale|f</w:t>
             </w:r>
             <w:proofErr w:type="spellEnd"/>
             <w:r>
@@ -10356,7 +10337,7 @@
         <v:shape id="_x0000_s1028" alt="" style="position:absolute;left:0;text-align:left;margin-left:0;margin-top:0;width:50pt;height:50pt;z-index:251659264;visibility:hidden;mso-wrap-edited:f;mso-width-percent:0;mso-height-percent:0;mso-width-percent:0;mso-height-percent:0" coordsize="21600,21600" o:spt="100" adj="10800,,0" path="m,l21600,em,21600r21600,e">
           <v:stroke joinstyle="miter"/>
           <v:formulas/>
-          <v:path o:connecttype="custom" o:connectlocs="0,0;18667824,0;0,18667824;18667824,18667824" o:connectangles="0,0,0,0"/>
+          <v:path o:connecttype="custom" o:connectlocs="0,0;548799456,0;0,548799456;548799456,548799456" o:connectangles="0,0,0,0"/>
           <o:lock v:ext="edit" selection="t"/>
         </v:shape>
       </w:pict>
@@ -10367,7 +10348,7 @@
           <v:fill color2="gray"/>
           <v:stroke joinstyle="round"/>
           <v:formulas/>
-          <v:path textpathok="t" o:connecttype="custom" o:connectlocs="0,0;2147483646,0;0,7718193;2147483646,7718193" o:connectangles="0,0,0,0"/>
+          <v:path textpathok="t" o:connecttype="custom" o:connectlocs="0,0;2147483646,0;0,145897074;2147483646,145897074" o:connectangles="0,0,0,0"/>
           <v:textpath on="t" style="font-family:&quot;Times New Roman&quot;;font-size:1pt" fitshape="t" trim="t" string="{{ convention.display_not_validated_status() }}"/>
           <w10:wrap anchorx="margin" anchory="margin"/>
         </v:shape>
@@ -10574,7 +10555,7 @@
           <v:fill color2="gray"/>
           <v:stroke joinstyle="round"/>
           <v:formulas/>
-          <v:path textpathok="t" o:connecttype="custom" o:connectlocs="0,0;2147483646,0;0,7646341;2147483646,7646341" o:connectangles="0,0,0,0"/>
+          <v:path textpathok="t" o:connecttype="custom" o:connectlocs="0,0;2147483646,0;0,143864490;2147483646,143864490" o:connectangles="0,0,0,0"/>
           <v:textpath on="t" style="font-family:&quot;Times New Roman&quot;;font-size:1pt" fitshape="t" trim="t" string="{{ convention.display_not_validated_status() }}"/>
           <w10:wrap anchorx="margin" anchory="margin"/>
         </v:shape>
@@ -11395,7 +11376,7 @@
           <v:fill color2="gray"/>
           <v:stroke joinstyle="round"/>
           <v:formulas/>
-          <v:path textpathok="t" o:connecttype="custom" o:connectlocs="0,0;2147483646,0;0,7646341;2147483646,7646341" o:connectangles="0,0,0,0"/>
+          <v:path textpathok="t" o:connecttype="custom" o:connectlocs="0,0;2147483646,0;0,143864490;2147483646,143864490" o:connectangles="0,0,0,0"/>
           <v:textpath on="t" style="font-family:&quot;Times New Roman&quot;;font-size:1pt" fitshape="t" trim="t" string="{{ convention.display_not_validated_status() }}"/>
           <w10:wrap anchorx="margin" anchory="margin"/>
         </v:shape>

</xml_diff>

<commit_message>
Use parent bailleur in avenant document (#1752)
</commit_message>
<xml_diff>
--- a/documents/Avenant-template.docx
+++ b/documents/Avenant-template.docx
@@ -245,7 +245,25 @@
         <w:rPr>
           <w:rFonts w:cs="TimesNewRomanPSMT"/>
         </w:rPr>
-        <w:t>convention.identification_bailleur</w:t>
+        <w:t>parent_</w:t>
+      </w:r>
+      <w:r>
+        <w:rPr>
+          <w:rFonts w:cs="TimesNewRomanPSMT"/>
+        </w:rPr>
+        <w:t>convention</w:t>
+      </w:r>
+      <w:r>
+        <w:rPr>
+          <w:rFonts w:cs="TimesNewRomanPSMT"/>
+        </w:rPr>
+        <w:t>.</w:t>
+      </w:r>
+      <w:r>
+        <w:rPr>
+          <w:rFonts w:cs="TimesNewRomanPSMT"/>
+        </w:rPr>
+        <w:t>identification_bailleur</w:t>
       </w:r>
       <w:proofErr w:type="spellEnd"/>
       <w:r>
@@ -261,6 +279,12 @@
         <w:t xml:space="preserve">{{ </w:t>
       </w:r>
       <w:proofErr w:type="spellStart"/>
+      <w:r>
+        <w:rPr>
+          <w:rFonts w:cs="TimesNewRomanPSMT"/>
+        </w:rPr>
+        <w:t>parent_</w:t>
+      </w:r>
       <w:r>
         <w:rPr>
           <w:rFonts w:cs="TimesNewRomanPSMT"/>
@@ -287,6 +311,12 @@
         <w:rPr>
           <w:rFonts w:cs="TimesNewRomanPSMT"/>
         </w:rPr>
+        <w:t>parent_</w:t>
+      </w:r>
+      <w:r>
+        <w:rPr>
+          <w:rFonts w:cs="TimesNewRomanPSMT"/>
+        </w:rPr>
         <w:t>convention.signataire_nom</w:t>
       </w:r>
       <w:proofErr w:type="spellEnd"/>
@@ -309,6 +339,12 @@
         <w:rPr>
           <w:rFonts w:cs="TimesNewRomanPSMT"/>
         </w:rPr>
+        <w:t>parent_</w:t>
+      </w:r>
+      <w:r>
+        <w:rPr>
+          <w:rFonts w:cs="TimesNewRomanPSMT"/>
+        </w:rPr>
         <w:t>convention.signataire_fonction</w:t>
       </w:r>
       <w:proofErr w:type="spellEnd"/>
@@ -331,6 +367,12 @@
         <w:rPr>
           <w:rFonts w:cs="TimesNewRomanPSMT"/>
         </w:rPr>
+        <w:t>parent_</w:t>
+      </w:r>
+      <w:r>
+        <w:rPr>
+          <w:rFonts w:cs="TimesNewRomanPSMT"/>
+        </w:rPr>
         <w:t>convention.signataire_date_deliberation|d</w:t>
       </w:r>
       <w:proofErr w:type="spellEnd"/>
@@ -353,6 +395,12 @@
         <w:rPr>
           <w:rFonts w:cs="TimesNewRomanPSMT"/>
         </w:rPr>
+        <w:t>parent_</w:t>
+      </w:r>
+      <w:r>
+        <w:rPr>
+          <w:rFonts w:cs="TimesNewRomanPSMT"/>
+        </w:rPr>
         <w:t>bailleur.siret</w:t>
       </w:r>
       <w:proofErr w:type="spellEnd"/>
@@ -363,6 +411,12 @@
         <w:t xml:space="preserve"> }}{% if </w:t>
       </w:r>
       <w:proofErr w:type="spellStart"/>
+      <w:r>
+        <w:rPr>
+          <w:rFonts w:cs="TimesNewRomanPSMT"/>
+        </w:rPr>
+        <w:t>parent_</w:t>
+      </w:r>
       <w:r>
         <w:rPr>
           <w:rFonts w:cs="TimesNewRomanPSMT"/>
@@ -389,6 +443,12 @@
         <w:rPr>
           <w:rFonts w:cs="TimesNewRomanPSMT"/>
         </w:rPr>
+        <w:t>parent_</w:t>
+      </w:r>
+      <w:r>
+        <w:rPr>
+          <w:rFonts w:cs="TimesNewRomanPSMT"/>
+        </w:rPr>
         <w:t>bailleur.capital_social|f</w:t>
       </w:r>
       <w:proofErr w:type="spellEnd"/>
@@ -425,6 +485,12 @@
         <w:rPr>
           <w:rFonts w:cs="TimesNewRomanPSMT"/>
         </w:rPr>
+        <w:t>parent_</w:t>
+      </w:r>
+      <w:r>
+        <w:rPr>
+          <w:rFonts w:cs="TimesNewRomanPSMT"/>
+        </w:rPr>
         <w:t>bailleur.adresse</w:t>
       </w:r>
       <w:proofErr w:type="spellEnd"/>
@@ -439,6 +505,12 @@
         <w:rPr>
           <w:rFonts w:cs="TimesNewRomanPSMT"/>
         </w:rPr>
+        <w:t>parent_</w:t>
+      </w:r>
+      <w:r>
+        <w:rPr>
+          <w:rFonts w:cs="TimesNewRomanPSMT"/>
+        </w:rPr>
         <w:t>bailleur.code_postal</w:t>
       </w:r>
       <w:proofErr w:type="spellEnd"/>
@@ -453,6 +525,12 @@
         <w:rPr>
           <w:rFonts w:cs="TimesNewRomanPSMT"/>
         </w:rPr>
+        <w:t>parent_</w:t>
+      </w:r>
+      <w:r>
+        <w:rPr>
+          <w:rFonts w:cs="TimesNewRomanPSMT"/>
+        </w:rPr>
         <w:t>bailleur.ville</w:t>
       </w:r>
       <w:proofErr w:type="spellEnd"/>
@@ -495,6 +573,12 @@
         <w:t xml:space="preserve"> </w:t>
       </w:r>
       <w:proofErr w:type="spellStart"/>
+      <w:r>
+        <w:rPr>
+          <w:rFonts w:cs="TimesNewRomanPSMT"/>
+        </w:rPr>
+        <w:t>parent_</w:t>
+      </w:r>
       <w:r>
         <w:rPr>
           <w:rFonts w:cs="TimesNewRomanPSMT"/>
@@ -754,6 +838,7 @@
         </w:rPr>
       </w:pPr>
       <w:r>
+        <w:lastRenderedPageBreak/>
         <w:br w:type="page"/>
       </w:r>
     </w:p>
@@ -2092,80 +2177,76 @@
       <w:pPr>
         <w:ind w:firstLine="708"/>
         <w:jc w:val="both"/>
+        <w:rPr>
+          <w:lang w:val="en-US"/>
+        </w:rPr>
       </w:pPr>
       <w:r>
         <w:rPr>
           <w:rFonts w:cs="TimesNewRomanPSMT"/>
           <w:sz w:val="16"/>
           <w:szCs w:val="16"/>
-        </w:rPr>
-        <w:t xml:space="preserve">{%- </w:t>
-      </w:r>
-      <w:proofErr w:type="spellStart"/>
+          <w:lang w:val="en-US"/>
+        </w:rPr>
+        <w:t xml:space="preserve">{%- endif %} </w:t>
+      </w:r>
+    </w:p>
+    <w:p>
+      <w:pPr>
+        <w:ind w:firstLine="708"/>
+        <w:jc w:val="both"/>
+        <w:rPr>
+          <w:lang w:val="en-US"/>
+        </w:rPr>
+      </w:pPr>
       <w:r>
         <w:rPr>
           <w:rFonts w:cs="TimesNewRomanPSMT"/>
           <w:sz w:val="16"/>
           <w:szCs w:val="16"/>
-        </w:rPr>
-        <w:t>endif</w:t>
-      </w:r>
-      <w:proofErr w:type="spellEnd"/>
+          <w:lang w:val="en-US"/>
+        </w:rPr>
+        <w:t xml:space="preserve">{%- if </w:t>
+      </w:r>
+      <w:proofErr w:type="spellStart"/>
+      <w:proofErr w:type="gramStart"/>
       <w:r>
         <w:rPr>
           <w:rFonts w:cs="TimesNewRomanPSMT"/>
           <w:sz w:val="16"/>
           <w:szCs w:val="16"/>
-        </w:rPr>
-        <w:t xml:space="preserve"> %} </w:t>
+          <w:lang w:val="en-US"/>
+        </w:rPr>
+        <w:t>lot.annexe</w:t>
+      </w:r>
+      <w:proofErr w:type="gramEnd"/>
+      <w:r>
+        <w:rPr>
+          <w:rFonts w:cs="TimesNewRomanPSMT"/>
+          <w:sz w:val="16"/>
+          <w:szCs w:val="16"/>
+          <w:lang w:val="en-US"/>
+        </w:rPr>
+        <w:t>_remises</w:t>
+      </w:r>
+      <w:proofErr w:type="spellEnd"/>
+      <w:r>
+        <w:rPr>
+          <w:rFonts w:cs="TimesNewRomanPSMT"/>
+          <w:sz w:val="16"/>
+          <w:szCs w:val="16"/>
+          <w:lang w:val="en-US"/>
+        </w:rPr>
+        <w:t xml:space="preserve"> %}</w:t>
       </w:r>
     </w:p>
     <w:p>
       <w:pPr>
         <w:ind w:firstLine="708"/>
         <w:jc w:val="both"/>
-      </w:pPr>
-      <w:r>
-        <w:rPr>
-          <w:rFonts w:cs="TimesNewRomanPSMT"/>
-          <w:sz w:val="16"/>
-          <w:szCs w:val="16"/>
-        </w:rPr>
-        <w:t xml:space="preserve">{%- if </w:t>
-      </w:r>
-      <w:proofErr w:type="spellStart"/>
-      <w:proofErr w:type="gramStart"/>
-      <w:r>
-        <w:rPr>
-          <w:rFonts w:cs="TimesNewRomanPSMT"/>
-          <w:sz w:val="16"/>
-          <w:szCs w:val="16"/>
-        </w:rPr>
-        <w:t>lot.annexe</w:t>
-      </w:r>
-      <w:proofErr w:type="gramEnd"/>
-      <w:r>
-        <w:rPr>
-          <w:rFonts w:cs="TimesNewRomanPSMT"/>
-          <w:sz w:val="16"/>
-          <w:szCs w:val="16"/>
-        </w:rPr>
-        <w:t>_remises</w:t>
-      </w:r>
-      <w:proofErr w:type="spellEnd"/>
-      <w:r>
-        <w:rPr>
-          <w:rFonts w:cs="TimesNewRomanPSMT"/>
-          <w:sz w:val="16"/>
-          <w:szCs w:val="16"/>
-        </w:rPr>
-        <w:t xml:space="preserve"> %}</w:t>
-      </w:r>
-    </w:p>
-    <w:p>
-      <w:pPr>
-        <w:ind w:firstLine="708"/>
-        <w:jc w:val="both"/>
+        <w:rPr>
+          <w:lang w:val="en-US"/>
+        </w:rPr>
       </w:pPr>
       <w:r>
         <w:fldChar w:fldCharType="begin">
@@ -2185,6 +2266,7 @@
         <w:rPr>
           <w:sz w:val="16"/>
           <w:szCs w:val="16"/>
+          <w:lang w:val="en-US"/>
         </w:rPr>
         <w:instrText xml:space="preserve"> FORMCHECKBOX </w:instrText>
       </w:r>
@@ -2215,12 +2297,14 @@
           <w:rFonts w:cs="TimesNewRomanPSMT"/>
           <w:sz w:val="16"/>
           <w:szCs w:val="16"/>
+          <w:lang w:val="en-US"/>
         </w:rPr>
         <w:t xml:space="preserve"> </w:t>
       </w:r>
       <w:r>
         <w:rPr>
           <w:rFonts w:cs="TimesNewRomanPSMT"/>
+          <w:lang w:val="en-US"/>
         </w:rPr>
         <w:t>Remise</w:t>
       </w:r>
@@ -2229,80 +2313,76 @@
       <w:pPr>
         <w:ind w:firstLine="708"/>
         <w:jc w:val="both"/>
+        <w:rPr>
+          <w:lang w:val="en-US"/>
+        </w:rPr>
       </w:pPr>
       <w:r>
         <w:rPr>
           <w:rFonts w:cs="TimesNewRomanPSMT"/>
           <w:sz w:val="16"/>
           <w:szCs w:val="16"/>
-        </w:rPr>
-        <w:t xml:space="preserve">{%- </w:t>
-      </w:r>
-      <w:proofErr w:type="spellStart"/>
+          <w:lang w:val="en-US"/>
+        </w:rPr>
+        <w:t xml:space="preserve">{%- endif %} </w:t>
+      </w:r>
+    </w:p>
+    <w:p>
+      <w:pPr>
+        <w:ind w:firstLine="708"/>
+        <w:jc w:val="both"/>
+        <w:rPr>
+          <w:lang w:val="en-US"/>
+        </w:rPr>
+      </w:pPr>
       <w:r>
         <w:rPr>
           <w:rFonts w:cs="TimesNewRomanPSMT"/>
           <w:sz w:val="16"/>
           <w:szCs w:val="16"/>
-        </w:rPr>
-        <w:t>endif</w:t>
-      </w:r>
-      <w:proofErr w:type="spellEnd"/>
+          <w:lang w:val="en-US"/>
+        </w:rPr>
+        <w:t xml:space="preserve">{%- if </w:t>
+      </w:r>
+      <w:proofErr w:type="spellStart"/>
+      <w:proofErr w:type="gramStart"/>
       <w:r>
         <w:rPr>
           <w:rFonts w:cs="TimesNewRomanPSMT"/>
           <w:sz w:val="16"/>
           <w:szCs w:val="16"/>
-        </w:rPr>
-        <w:t xml:space="preserve"> %} </w:t>
+          <w:lang w:val="en-US"/>
+        </w:rPr>
+        <w:t>lot.annexe</w:t>
+      </w:r>
+      <w:proofErr w:type="gramEnd"/>
+      <w:r>
+        <w:rPr>
+          <w:rFonts w:cs="TimesNewRomanPSMT"/>
+          <w:sz w:val="16"/>
+          <w:szCs w:val="16"/>
+          <w:lang w:val="en-US"/>
+        </w:rPr>
+        <w:t>_ateliers</w:t>
+      </w:r>
+      <w:proofErr w:type="spellEnd"/>
+      <w:r>
+        <w:rPr>
+          <w:rFonts w:cs="TimesNewRomanPSMT"/>
+          <w:sz w:val="16"/>
+          <w:szCs w:val="16"/>
+          <w:lang w:val="en-US"/>
+        </w:rPr>
+        <w:t xml:space="preserve"> %}</w:t>
       </w:r>
     </w:p>
     <w:p>
       <w:pPr>
         <w:ind w:firstLine="708"/>
         <w:jc w:val="both"/>
-      </w:pPr>
-      <w:r>
-        <w:rPr>
-          <w:rFonts w:cs="TimesNewRomanPSMT"/>
-          <w:sz w:val="16"/>
-          <w:szCs w:val="16"/>
-        </w:rPr>
-        <w:t xml:space="preserve">{%- if </w:t>
-      </w:r>
-      <w:proofErr w:type="spellStart"/>
-      <w:proofErr w:type="gramStart"/>
-      <w:r>
-        <w:rPr>
-          <w:rFonts w:cs="TimesNewRomanPSMT"/>
-          <w:sz w:val="16"/>
-          <w:szCs w:val="16"/>
-        </w:rPr>
-        <w:t>lot.annexe</w:t>
-      </w:r>
-      <w:proofErr w:type="gramEnd"/>
-      <w:r>
-        <w:rPr>
-          <w:rFonts w:cs="TimesNewRomanPSMT"/>
-          <w:sz w:val="16"/>
-          <w:szCs w:val="16"/>
-        </w:rPr>
-        <w:t>_ateliers</w:t>
-      </w:r>
-      <w:proofErr w:type="spellEnd"/>
-      <w:r>
-        <w:rPr>
-          <w:rFonts w:cs="TimesNewRomanPSMT"/>
-          <w:sz w:val="16"/>
-          <w:szCs w:val="16"/>
-        </w:rPr>
-        <w:t xml:space="preserve"> %}</w:t>
-      </w:r>
-    </w:p>
-    <w:p>
-      <w:pPr>
-        <w:ind w:firstLine="708"/>
-        <w:jc w:val="both"/>
+        <w:rPr>
+          <w:lang w:val="en-US"/>
+        </w:rPr>
       </w:pPr>
       <w:r>
         <w:fldChar w:fldCharType="begin">
@@ -2322,6 +2402,7 @@
         <w:rPr>
           <w:sz w:val="16"/>
           <w:szCs w:val="16"/>
+          <w:lang w:val="en-US"/>
         </w:rPr>
         <w:instrText xml:space="preserve"> FORMCHECKBOX </w:instrText>
       </w:r>
@@ -2352,12 +2433,14 @@
           <w:rFonts w:cs="TimesNewRomanPSMT"/>
           <w:sz w:val="16"/>
           <w:szCs w:val="16"/>
+          <w:lang w:val="en-US"/>
         </w:rPr>
         <w:t xml:space="preserve"> </w:t>
       </w:r>
       <w:r>
         <w:rPr>
           <w:rFonts w:cs="TimesNewRomanPSMT"/>
+          <w:lang w:val="en-US"/>
         </w:rPr>
         <w:t>Ateliers</w:t>
       </w:r>
@@ -2366,80 +2449,76 @@
       <w:pPr>
         <w:ind w:firstLine="708"/>
         <w:jc w:val="both"/>
+        <w:rPr>
+          <w:lang w:val="en-US"/>
+        </w:rPr>
       </w:pPr>
       <w:r>
         <w:rPr>
           <w:rFonts w:cs="TimesNewRomanPSMT"/>
           <w:sz w:val="16"/>
           <w:szCs w:val="16"/>
-        </w:rPr>
-        <w:t xml:space="preserve">{%- </w:t>
-      </w:r>
-      <w:proofErr w:type="spellStart"/>
+          <w:lang w:val="en-US"/>
+        </w:rPr>
+        <w:t xml:space="preserve">{%- endif %} </w:t>
+      </w:r>
+    </w:p>
+    <w:p>
+      <w:pPr>
+        <w:ind w:firstLine="708"/>
+        <w:jc w:val="both"/>
+        <w:rPr>
+          <w:lang w:val="en-US"/>
+        </w:rPr>
+      </w:pPr>
       <w:r>
         <w:rPr>
           <w:rFonts w:cs="TimesNewRomanPSMT"/>
           <w:sz w:val="16"/>
           <w:szCs w:val="16"/>
-        </w:rPr>
-        <w:t>endif</w:t>
-      </w:r>
-      <w:proofErr w:type="spellEnd"/>
+          <w:lang w:val="en-US"/>
+        </w:rPr>
+        <w:t xml:space="preserve">{%- if </w:t>
+      </w:r>
+      <w:proofErr w:type="spellStart"/>
+      <w:proofErr w:type="gramStart"/>
       <w:r>
         <w:rPr>
           <w:rFonts w:cs="TimesNewRomanPSMT"/>
           <w:sz w:val="16"/>
           <w:szCs w:val="16"/>
-        </w:rPr>
-        <w:t xml:space="preserve"> %} </w:t>
+          <w:lang w:val="en-US"/>
+        </w:rPr>
+        <w:t>lot.annexe</w:t>
+      </w:r>
+      <w:proofErr w:type="gramEnd"/>
+      <w:r>
+        <w:rPr>
+          <w:rFonts w:cs="TimesNewRomanPSMT"/>
+          <w:sz w:val="16"/>
+          <w:szCs w:val="16"/>
+          <w:lang w:val="en-US"/>
+        </w:rPr>
+        <w:t>_sechoirs</w:t>
+      </w:r>
+      <w:proofErr w:type="spellEnd"/>
+      <w:r>
+        <w:rPr>
+          <w:rFonts w:cs="TimesNewRomanPSMT"/>
+          <w:sz w:val="16"/>
+          <w:szCs w:val="16"/>
+          <w:lang w:val="en-US"/>
+        </w:rPr>
+        <w:t xml:space="preserve"> %}</w:t>
       </w:r>
     </w:p>
     <w:p>
       <w:pPr>
         <w:ind w:firstLine="708"/>
         <w:jc w:val="both"/>
-      </w:pPr>
-      <w:r>
-        <w:rPr>
-          <w:rFonts w:cs="TimesNewRomanPSMT"/>
-          <w:sz w:val="16"/>
-          <w:szCs w:val="16"/>
-        </w:rPr>
-        <w:t xml:space="preserve">{%- if </w:t>
-      </w:r>
-      <w:proofErr w:type="spellStart"/>
-      <w:proofErr w:type="gramStart"/>
-      <w:r>
-        <w:rPr>
-          <w:rFonts w:cs="TimesNewRomanPSMT"/>
-          <w:sz w:val="16"/>
-          <w:szCs w:val="16"/>
-        </w:rPr>
-        <w:t>lot.annexe</w:t>
-      </w:r>
-      <w:proofErr w:type="gramEnd"/>
-      <w:r>
-        <w:rPr>
-          <w:rFonts w:cs="TimesNewRomanPSMT"/>
-          <w:sz w:val="16"/>
-          <w:szCs w:val="16"/>
-        </w:rPr>
-        <w:t>_sechoirs</w:t>
-      </w:r>
-      <w:proofErr w:type="spellEnd"/>
-      <w:r>
-        <w:rPr>
-          <w:rFonts w:cs="TimesNewRomanPSMT"/>
-          <w:sz w:val="16"/>
-          <w:szCs w:val="16"/>
-        </w:rPr>
-        <w:t xml:space="preserve"> %}</w:t>
-      </w:r>
-    </w:p>
-    <w:p>
-      <w:pPr>
-        <w:ind w:firstLine="708"/>
-        <w:jc w:val="both"/>
+        <w:rPr>
+          <w:lang w:val="en-US"/>
+        </w:rPr>
       </w:pPr>
       <w:r>
         <w:fldChar w:fldCharType="begin">
@@ -2459,6 +2538,7 @@
         <w:rPr>
           <w:sz w:val="16"/>
           <w:szCs w:val="16"/>
+          <w:lang w:val="en-US"/>
         </w:rPr>
         <w:instrText xml:space="preserve"> FORMCHECKBOX </w:instrText>
       </w:r>
@@ -2489,86 +2569,83 @@
           <w:rFonts w:cs="TimesNewRomanPSMT"/>
           <w:sz w:val="16"/>
           <w:szCs w:val="16"/>
+          <w:lang w:val="en-US"/>
         </w:rPr>
         <w:t xml:space="preserve"> </w:t>
       </w:r>
-      <w:r>
-        <w:rPr>
-          <w:rFonts w:cs="TimesNewRomanPSMT"/>
+      <w:proofErr w:type="spellStart"/>
+      <w:r>
+        <w:rPr>
+          <w:rFonts w:cs="TimesNewRomanPSMT"/>
+          <w:lang w:val="en-US"/>
         </w:rPr>
         <w:t>Séchoirs</w:t>
       </w:r>
+      <w:proofErr w:type="spellEnd"/>
     </w:p>
     <w:p>
       <w:pPr>
         <w:ind w:firstLine="708"/>
         <w:jc w:val="both"/>
+        <w:rPr>
+          <w:lang w:val="en-US"/>
+        </w:rPr>
       </w:pPr>
       <w:r>
         <w:rPr>
           <w:rFonts w:cs="TimesNewRomanPSMT"/>
           <w:sz w:val="16"/>
           <w:szCs w:val="16"/>
-        </w:rPr>
-        <w:t xml:space="preserve">{%- </w:t>
-      </w:r>
-      <w:proofErr w:type="spellStart"/>
+          <w:lang w:val="en-US"/>
+        </w:rPr>
+        <w:t xml:space="preserve">{%- endif %} </w:t>
+      </w:r>
+    </w:p>
+    <w:p>
+      <w:pPr>
+        <w:ind w:firstLine="708"/>
+        <w:jc w:val="both"/>
+        <w:rPr>
+          <w:lang w:val="en-US"/>
+        </w:rPr>
+      </w:pPr>
       <w:r>
         <w:rPr>
           <w:rFonts w:cs="TimesNewRomanPSMT"/>
           <w:sz w:val="16"/>
           <w:szCs w:val="16"/>
-        </w:rPr>
-        <w:t>endif</w:t>
-      </w:r>
-      <w:proofErr w:type="spellEnd"/>
+          <w:lang w:val="en-US"/>
+        </w:rPr>
+        <w:t xml:space="preserve">{%- if </w:t>
+      </w:r>
+      <w:proofErr w:type="spellStart"/>
+      <w:proofErr w:type="gramStart"/>
       <w:r>
         <w:rPr>
           <w:rFonts w:cs="TimesNewRomanPSMT"/>
           <w:sz w:val="16"/>
           <w:szCs w:val="16"/>
-        </w:rPr>
-        <w:t xml:space="preserve"> %} </w:t>
-      </w:r>
-    </w:p>
-    <w:p>
-      <w:pPr>
-        <w:ind w:firstLine="708"/>
-        <w:jc w:val="both"/>
-      </w:pPr>
+          <w:lang w:val="en-US"/>
+        </w:rPr>
+        <w:t>lot.annexe</w:t>
+      </w:r>
+      <w:proofErr w:type="gramEnd"/>
       <w:r>
         <w:rPr>
           <w:rFonts w:cs="TimesNewRomanPSMT"/>
           <w:sz w:val="16"/>
           <w:szCs w:val="16"/>
-        </w:rPr>
-        <w:t xml:space="preserve">{%- if </w:t>
-      </w:r>
-      <w:proofErr w:type="spellStart"/>
-      <w:proofErr w:type="gramStart"/>
+          <w:lang w:val="en-US"/>
+        </w:rPr>
+        <w:t>_celliers</w:t>
+      </w:r>
+      <w:proofErr w:type="spellEnd"/>
       <w:r>
         <w:rPr>
           <w:rFonts w:cs="TimesNewRomanPSMT"/>
           <w:sz w:val="16"/>
           <w:szCs w:val="16"/>
-        </w:rPr>
-        <w:t>lot.annexe</w:t>
-      </w:r>
-      <w:proofErr w:type="gramEnd"/>
-      <w:r>
-        <w:rPr>
-          <w:rFonts w:cs="TimesNewRomanPSMT"/>
-          <w:sz w:val="16"/>
-          <w:szCs w:val="16"/>
-        </w:rPr>
-        <w:t>_celliers</w:t>
-      </w:r>
-      <w:proofErr w:type="spellEnd"/>
-      <w:r>
-        <w:rPr>
-          <w:rFonts w:cs="TimesNewRomanPSMT"/>
-          <w:sz w:val="16"/>
-          <w:szCs w:val="16"/>
+          <w:lang w:val="en-US"/>
         </w:rPr>
         <w:t xml:space="preserve"> %}</w:t>
       </w:r>
@@ -2672,12 +2749,16 @@
       <w:pPr>
         <w:ind w:firstLine="708"/>
         <w:jc w:val="both"/>
+        <w:rPr>
+          <w:lang w:val="en-US"/>
+        </w:rPr>
       </w:pPr>
       <w:r>
         <w:rPr>
           <w:rFonts w:cs="TimesNewRomanPSMT"/>
           <w:sz w:val="16"/>
           <w:szCs w:val="16"/>
+          <w:lang w:val="en-US"/>
         </w:rPr>
         <w:t xml:space="preserve">{%- if </w:t>
       </w:r>
@@ -2688,6 +2769,7 @@
           <w:rFonts w:cs="TimesNewRomanPSMT"/>
           <w:sz w:val="16"/>
           <w:szCs w:val="16"/>
+          <w:lang w:val="en-US"/>
         </w:rPr>
         <w:t>lot.annexe</w:t>
       </w:r>
@@ -2697,6 +2779,7 @@
           <w:rFonts w:cs="TimesNewRomanPSMT"/>
           <w:sz w:val="16"/>
           <w:szCs w:val="16"/>
+          <w:lang w:val="en-US"/>
         </w:rPr>
         <w:t>_resserres</w:t>
       </w:r>
@@ -2706,6 +2789,7 @@
           <w:rFonts w:cs="TimesNewRomanPSMT"/>
           <w:sz w:val="16"/>
           <w:szCs w:val="16"/>
+          <w:lang w:val="en-US"/>
         </w:rPr>
         <w:t xml:space="preserve"> %}</w:t>
       </w:r>
@@ -2714,6 +2798,9 @@
       <w:pPr>
         <w:ind w:firstLine="708"/>
         <w:jc w:val="both"/>
+        <w:rPr>
+          <w:lang w:val="en-US"/>
+        </w:rPr>
       </w:pPr>
       <w:r>
         <w:fldChar w:fldCharType="begin">
@@ -2733,6 +2820,7 @@
         <w:rPr>
           <w:sz w:val="16"/>
           <w:szCs w:val="16"/>
+          <w:lang w:val="en-US"/>
         </w:rPr>
         <w:instrText xml:space="preserve"> FORMCHECKBOX </w:instrText>
       </w:r>
@@ -2763,86 +2851,83 @@
           <w:rFonts w:cs="TimesNewRomanPSMT"/>
           <w:sz w:val="16"/>
           <w:szCs w:val="16"/>
+          <w:lang w:val="en-US"/>
         </w:rPr>
         <w:t xml:space="preserve"> </w:t>
       </w:r>
-      <w:r>
-        <w:rPr>
-          <w:rFonts w:cs="TimesNewRomanPSMT"/>
+      <w:proofErr w:type="spellStart"/>
+      <w:r>
+        <w:rPr>
+          <w:rFonts w:cs="TimesNewRomanPSMT"/>
+          <w:lang w:val="en-US"/>
         </w:rPr>
         <w:t>Resserres</w:t>
       </w:r>
+      <w:proofErr w:type="spellEnd"/>
     </w:p>
     <w:p>
       <w:pPr>
         <w:ind w:firstLine="708"/>
         <w:jc w:val="both"/>
+        <w:rPr>
+          <w:lang w:val="en-US"/>
+        </w:rPr>
       </w:pPr>
       <w:r>
         <w:rPr>
           <w:rFonts w:cs="TimesNewRomanPSMT"/>
           <w:sz w:val="16"/>
           <w:szCs w:val="16"/>
-        </w:rPr>
-        <w:t xml:space="preserve">{%- </w:t>
-      </w:r>
-      <w:proofErr w:type="spellStart"/>
+          <w:lang w:val="en-US"/>
+        </w:rPr>
+        <w:t xml:space="preserve">{%- endif %} </w:t>
+      </w:r>
+    </w:p>
+    <w:p>
+      <w:pPr>
+        <w:ind w:firstLine="708"/>
+        <w:jc w:val="both"/>
+        <w:rPr>
+          <w:lang w:val="en-US"/>
+        </w:rPr>
+      </w:pPr>
       <w:r>
         <w:rPr>
           <w:rFonts w:cs="TimesNewRomanPSMT"/>
           <w:sz w:val="16"/>
           <w:szCs w:val="16"/>
-        </w:rPr>
-        <w:t>endif</w:t>
-      </w:r>
-      <w:proofErr w:type="spellEnd"/>
+          <w:lang w:val="en-US"/>
+        </w:rPr>
+        <w:t xml:space="preserve">{%- if </w:t>
+      </w:r>
+      <w:proofErr w:type="spellStart"/>
+      <w:proofErr w:type="gramStart"/>
       <w:r>
         <w:rPr>
           <w:rFonts w:cs="TimesNewRomanPSMT"/>
           <w:sz w:val="16"/>
           <w:szCs w:val="16"/>
-        </w:rPr>
-        <w:t xml:space="preserve"> %} </w:t>
-      </w:r>
-    </w:p>
-    <w:p>
-      <w:pPr>
-        <w:ind w:firstLine="708"/>
-        <w:jc w:val="both"/>
-      </w:pPr>
+          <w:lang w:val="en-US"/>
+        </w:rPr>
+        <w:t>lot.annexe</w:t>
+      </w:r>
+      <w:proofErr w:type="gramEnd"/>
       <w:r>
         <w:rPr>
           <w:rFonts w:cs="TimesNewRomanPSMT"/>
           <w:sz w:val="16"/>
           <w:szCs w:val="16"/>
-        </w:rPr>
-        <w:t xml:space="preserve">{%- if </w:t>
-      </w:r>
-      <w:proofErr w:type="spellStart"/>
-      <w:proofErr w:type="gramStart"/>
+          <w:lang w:val="en-US"/>
+        </w:rPr>
+        <w:t>_combles</w:t>
+      </w:r>
+      <w:proofErr w:type="spellEnd"/>
       <w:r>
         <w:rPr>
           <w:rFonts w:cs="TimesNewRomanPSMT"/>
           <w:sz w:val="16"/>
           <w:szCs w:val="16"/>
-        </w:rPr>
-        <w:t>lot.annexe</w:t>
-      </w:r>
-      <w:proofErr w:type="gramEnd"/>
-      <w:r>
-        <w:rPr>
-          <w:rFonts w:cs="TimesNewRomanPSMT"/>
-          <w:sz w:val="16"/>
-          <w:szCs w:val="16"/>
-        </w:rPr>
-        <w:t>_combles</w:t>
-      </w:r>
-      <w:proofErr w:type="spellEnd"/>
-      <w:r>
-        <w:rPr>
-          <w:rFonts w:cs="TimesNewRomanPSMT"/>
-          <w:sz w:val="16"/>
-          <w:szCs w:val="16"/>
+          <w:lang w:val="en-US"/>
         </w:rPr>
         <w:t xml:space="preserve"> %}</w:t>
       </w:r>
@@ -2914,18 +2999,32 @@
       <w:pPr>
         <w:ind w:firstLine="708"/>
         <w:jc w:val="both"/>
-        <w:rPr>
-          <w:lang w:val="en-US"/>
-        </w:rPr>
       </w:pPr>
       <w:r>
         <w:rPr>
           <w:rFonts w:cs="TimesNewRomanPSMT"/>
           <w:sz w:val="16"/>
           <w:szCs w:val="16"/>
-          <w:lang w:val="en-US"/>
-        </w:rPr>
-        <w:t xml:space="preserve">{%- endif %} </w:t>
+        </w:rPr>
+        <w:t xml:space="preserve">{%- </w:t>
+      </w:r>
+      <w:proofErr w:type="spellStart"/>
+      <w:r>
+        <w:rPr>
+          <w:rFonts w:cs="TimesNewRomanPSMT"/>
+          <w:sz w:val="16"/>
+          <w:szCs w:val="16"/>
+        </w:rPr>
+        <w:t>endif</w:t>
+      </w:r>
+      <w:proofErr w:type="spellEnd"/>
+      <w:r>
+        <w:rPr>
+          <w:rFonts w:cs="TimesNewRomanPSMT"/>
+          <w:sz w:val="16"/>
+          <w:szCs w:val="16"/>
+        </w:rPr>
+        <w:t xml:space="preserve"> %} </w:t>
       </w:r>
     </w:p>
     <w:p>
@@ -3052,32 +3151,18 @@
       <w:pPr>
         <w:ind w:firstLine="708"/>
         <w:jc w:val="both"/>
+        <w:rPr>
+          <w:lang w:val="en-US"/>
+        </w:rPr>
       </w:pPr>
       <w:r>
         <w:rPr>
           <w:rFonts w:cs="TimesNewRomanPSMT"/>
           <w:sz w:val="16"/>
           <w:szCs w:val="16"/>
-        </w:rPr>
-        <w:t xml:space="preserve">{%- </w:t>
-      </w:r>
-      <w:proofErr w:type="spellStart"/>
-      <w:r>
-        <w:rPr>
-          <w:rFonts w:cs="TimesNewRomanPSMT"/>
-          <w:sz w:val="16"/>
-          <w:szCs w:val="16"/>
-        </w:rPr>
-        <w:t>endif</w:t>
-      </w:r>
-      <w:proofErr w:type="spellEnd"/>
-      <w:r>
-        <w:rPr>
-          <w:rFonts w:cs="TimesNewRomanPSMT"/>
-          <w:sz w:val="16"/>
-          <w:szCs w:val="16"/>
-        </w:rPr>
-        <w:t xml:space="preserve"> %} </w:t>
+          <w:lang w:val="en-US"/>
+        </w:rPr>
+        <w:t xml:space="preserve">{%- endif %} </w:t>
       </w:r>
     </w:p>
     <w:p>
@@ -4620,32 +4705,16 @@
           <w:sz w:val="20"/>
           <w:lang w:val="en-US"/>
         </w:rPr>
-        <w:t>logements</w:t>
-      </w:r>
+        <w:t>logements_sans_</w:t>
+      </w:r>
+      <w:proofErr w:type="gramStart"/>
       <w:r>
         <w:rPr>
           <w:rFonts w:cs="TimesNewRomanPSMT"/>
           <w:sz w:val="20"/>
           <w:lang w:val="en-US"/>
         </w:rPr>
-        <w:t>_sans_</w:t>
-      </w:r>
-      <w:proofErr w:type="gramStart"/>
-      <w:r>
-        <w:rPr>
-          <w:rFonts w:cs="TimesNewRomanPSMT"/>
-          <w:sz w:val="20"/>
-          <w:lang w:val="en-US"/>
-        </w:rPr>
-        <w:t>loyer</w:t>
-      </w:r>
-      <w:r>
-        <w:rPr>
-          <w:rFonts w:cs="TimesNewRomanPSMT"/>
-          <w:sz w:val="20"/>
-          <w:lang w:val="en-US"/>
-        </w:rPr>
-        <w:t>.count</w:t>
+        <w:t>loyer.count</w:t>
       </w:r>
       <w:proofErr w:type="spellEnd"/>
       <w:proofErr w:type="gramEnd"/>
@@ -5350,32 +5419,16 @@
           <w:sz w:val="20"/>
           <w:lang w:val="en-US"/>
         </w:rPr>
-        <w:t>logements</w:t>
-      </w:r>
+        <w:t>logements_</w:t>
+      </w:r>
+      <w:proofErr w:type="gramStart"/>
       <w:r>
         <w:rPr>
           <w:rFonts w:cs="TimesNewRomanPSMT"/>
           <w:sz w:val="20"/>
           <w:lang w:val="en-US"/>
         </w:rPr>
-        <w:t>_</w:t>
-      </w:r>
-      <w:proofErr w:type="gramStart"/>
-      <w:r>
-        <w:rPr>
-          <w:rFonts w:cs="TimesNewRomanPSMT"/>
-          <w:sz w:val="20"/>
-          <w:lang w:val="en-US"/>
-        </w:rPr>
-        <w:t>corrigee</w:t>
-      </w:r>
-      <w:r>
-        <w:rPr>
-          <w:rFonts w:cs="TimesNewRomanPSMT"/>
-          <w:sz w:val="20"/>
-          <w:lang w:val="en-US"/>
-        </w:rPr>
-        <w:t>.count</w:t>
+        <w:t>corrigee.count</w:t>
       </w:r>
       <w:proofErr w:type="spellEnd"/>
       <w:proofErr w:type="gramEnd"/>
@@ -6590,32 +6643,16 @@
           <w:sz w:val="20"/>
           <w:lang w:val="en-US"/>
         </w:rPr>
-        <w:t>logements</w:t>
-      </w:r>
+        <w:t>logements_corrigee_sans_</w:t>
+      </w:r>
+      <w:proofErr w:type="gramStart"/>
       <w:r>
         <w:rPr>
           <w:rFonts w:cs="TimesNewRomanPSMT"/>
           <w:sz w:val="20"/>
           <w:lang w:val="en-US"/>
         </w:rPr>
-        <w:t>_corrigee_sans_</w:t>
-      </w:r>
-      <w:proofErr w:type="gramStart"/>
-      <w:r>
-        <w:rPr>
-          <w:rFonts w:cs="TimesNewRomanPSMT"/>
-          <w:sz w:val="20"/>
-          <w:lang w:val="en-US"/>
-        </w:rPr>
-        <w:t>loyer</w:t>
-      </w:r>
-      <w:r>
-        <w:rPr>
-          <w:rFonts w:cs="TimesNewRomanPSMT"/>
-          <w:sz w:val="20"/>
-          <w:lang w:val="en-US"/>
-        </w:rPr>
-        <w:t>.count</w:t>
+        <w:t>loyer.count</w:t>
       </w:r>
       <w:proofErr w:type="spellEnd"/>
       <w:proofErr w:type="gramEnd"/>
@@ -6779,23 +6816,7 @@
                 <w:sz w:val="14"/>
                 <w:szCs w:val="14"/>
               </w:rPr>
-              <w:t>SURFACE</w:t>
-            </w:r>
-            <w:r>
-              <w:rPr>
-                <w:rFonts w:cs="TimesNewRomanPSMT"/>
-                <w:sz w:val="14"/>
-                <w:szCs w:val="14"/>
-              </w:rPr>
-              <w:t xml:space="preserve"> </w:t>
-            </w:r>
-            <w:r>
-              <w:rPr>
-                <w:rFonts w:cs="TimesNewRomanPSMT"/>
-                <w:sz w:val="14"/>
-                <w:szCs w:val="14"/>
-              </w:rPr>
-              <w:t>CORRIGÉE</w:t>
+              <w:t>SURFACE CORRIGÉE</w:t>
             </w:r>
           </w:p>
           <w:p>
@@ -7103,25 +7124,7 @@
                 <w:szCs w:val="16"/>
                 <w:lang w:val="en-US"/>
               </w:rPr>
-              <w:t>l.s</w:t>
-            </w:r>
-            <w:r>
-              <w:rPr>
-                <w:rFonts w:cs="TimesNewRomanPSMT"/>
-                <w:sz w:val="16"/>
-                <w:szCs w:val="16"/>
-                <w:lang w:val="en-US"/>
-              </w:rPr>
-              <w:t>c</w:t>
-            </w:r>
-            <w:r>
-              <w:rPr>
-                <w:rFonts w:cs="TimesNewRomanPSMT"/>
-                <w:sz w:val="16"/>
-                <w:szCs w:val="16"/>
-                <w:lang w:val="en-US"/>
-              </w:rPr>
-              <w:t>|f</w:t>
+              <w:t>l.sc|f</w:t>
             </w:r>
             <w:proofErr w:type="spellEnd"/>
             <w:r>
@@ -7316,29 +7319,7 @@
                 <w:szCs w:val="16"/>
                 <w:lang w:val="en-US"/>
               </w:rPr>
-              <w:t>s</w:t>
-            </w:r>
-            <w:r>
-              <w:rPr>
-                <w:rFonts w:cs="TimesNewRomanPSMT"/>
-                <w:b/>
-                <w:bCs/>
-                <w:sz w:val="16"/>
-                <w:szCs w:val="16"/>
-                <w:lang w:val="en-US"/>
-              </w:rPr>
-              <w:t>c</w:t>
-            </w:r>
-            <w:r>
-              <w:rPr>
-                <w:rFonts w:cs="TimesNewRomanPSMT"/>
-                <w:b/>
-                <w:bCs/>
-                <w:sz w:val="16"/>
-                <w:szCs w:val="16"/>
-                <w:lang w:val="en-US"/>
-              </w:rPr>
-              <w:t>_totale|f</w:t>
+              <w:t>sc_totale|f</w:t>
             </w:r>
             <w:proofErr w:type="spellEnd"/>
             <w:r>
@@ -10356,7 +10337,7 @@
         <v:shape id="_x0000_s1028" alt="" style="position:absolute;left:0;text-align:left;margin-left:0;margin-top:0;width:50pt;height:50pt;z-index:251659264;visibility:hidden;mso-wrap-edited:f;mso-width-percent:0;mso-height-percent:0;mso-width-percent:0;mso-height-percent:0" coordsize="21600,21600" o:spt="100" adj="10800,,0" path="m,l21600,em,21600r21600,e">
           <v:stroke joinstyle="miter"/>
           <v:formulas/>
-          <v:path o:connecttype="custom" o:connectlocs="0,0;18667824,0;0,18667824;18667824,18667824" o:connectangles="0,0,0,0"/>
+          <v:path o:connecttype="custom" o:connectlocs="0,0;548799456,0;0,548799456;548799456,548799456" o:connectangles="0,0,0,0"/>
           <o:lock v:ext="edit" selection="t"/>
         </v:shape>
       </w:pict>
@@ -10367,7 +10348,7 @@
           <v:fill color2="gray"/>
           <v:stroke joinstyle="round"/>
           <v:formulas/>
-          <v:path textpathok="t" o:connecttype="custom" o:connectlocs="0,0;2147483646,0;0,7718193;2147483646,7718193" o:connectangles="0,0,0,0"/>
+          <v:path textpathok="t" o:connecttype="custom" o:connectlocs="0,0;2147483646,0;0,145897074;2147483646,145897074" o:connectangles="0,0,0,0"/>
           <v:textpath on="t" style="font-family:&quot;Times New Roman&quot;;font-size:1pt" fitshape="t" trim="t" string="{{ convention.display_not_validated_status() }}"/>
           <w10:wrap anchorx="margin" anchory="margin"/>
         </v:shape>
@@ -10574,7 +10555,7 @@
           <v:fill color2="gray"/>
           <v:stroke joinstyle="round"/>
           <v:formulas/>
-          <v:path textpathok="t" o:connecttype="custom" o:connectlocs="0,0;2147483646,0;0,7646341;2147483646,7646341" o:connectangles="0,0,0,0"/>
+          <v:path textpathok="t" o:connecttype="custom" o:connectlocs="0,0;2147483646,0;0,143864490;2147483646,143864490" o:connectangles="0,0,0,0"/>
           <v:textpath on="t" style="font-family:&quot;Times New Roman&quot;;font-size:1pt" fitshape="t" trim="t" string="{{ convention.display_not_validated_status() }}"/>
           <w10:wrap anchorx="margin" anchory="margin"/>
         </v:shape>
@@ -11395,7 +11376,7 @@
           <v:fill color2="gray"/>
           <v:stroke joinstyle="round"/>
           <v:formulas/>
-          <v:path textpathok="t" o:connecttype="custom" o:connectlocs="0,0;2147483646,0;0,7646341;2147483646,7646341" o:connectangles="0,0,0,0"/>
+          <v:path textpathok="t" o:connecttype="custom" o:connectlocs="0,0;2147483646,0;0,143864490;2147483646,143864490" o:connectangles="0,0,0,0"/>
           <v:textpath on="t" style="font-family:&quot;Times New Roman&quot;;font-size:1pt" fitshape="t" trim="t" string="{{ convention.display_not_validated_status() }}"/>
           <w10:wrap anchorx="margin" anchory="margin"/>
         </v:shape>

</xml_diff>

<commit_message>
Récupération du signataire parent depuis le bailleur quand il n'exist pas sur l'objet convention
</commit_message>
<xml_diff>
--- a/documents/Avenant-template.docx
+++ b/documents/Avenant-template.docx
@@ -227,42 +227,21 @@
     <w:p>
       <w:pPr>
         <w:jc w:val="both"/>
-      </w:pPr>
-      <w:r>
-        <w:rPr>
-          <w:rFonts w:cs="TimesNewRomanPSMT"/>
-        </w:rPr>
-        <w:t xml:space="preserve">et </w:t>
-      </w:r>
-      <w:r>
-        <w:rPr>
-          <w:rFonts w:cs="TimesNewRomanPSMT"/>
-        </w:rPr>
-        <w:t xml:space="preserve">{% if not </w:t>
+        <w:rPr>
+          <w:rFonts w:cs="TimesNewRomanPSMT"/>
+        </w:rPr>
+      </w:pPr>
+      <w:r>
+        <w:rPr>
+          <w:rFonts w:cs="TimesNewRomanPSMT"/>
+        </w:rPr>
+        <w:t xml:space="preserve">{% if </w:t>
       </w:r>
       <w:proofErr w:type="spellStart"/>
       <w:r>
         <w:rPr>
           <w:rFonts w:cs="TimesNewRomanPSMT"/>
         </w:rPr>
-        <w:t>parent_</w:t>
-      </w:r>
-      <w:r>
-        <w:rPr>
-          <w:rFonts w:cs="TimesNewRomanPSMT"/>
-        </w:rPr>
-        <w:t>convention</w:t>
-      </w:r>
-      <w:r>
-        <w:rPr>
-          <w:rFonts w:cs="TimesNewRomanPSMT"/>
-        </w:rPr>
-        <w:t>.</w:t>
-      </w:r>
-      <w:r>
-        <w:rPr>
-          <w:rFonts w:cs="TimesNewRomanPSMT"/>
-        </w:rPr>
         <w:t>identification_bailleur</w:t>
       </w:r>
       <w:proofErr w:type="spellEnd"/>
@@ -276,20 +255,84 @@
         <w:rPr>
           <w:rFonts w:cs="TimesNewRomanPSMT"/>
         </w:rPr>
-        <w:t xml:space="preserve">{{ </w:t>
+        <w:t>{{</w:t>
+      </w:r>
+      <w:r>
+        <w:rPr>
+          <w:rFonts w:cs="TimesNewRomanPSMT"/>
+        </w:rPr>
+        <w:t xml:space="preserve"> </w:t>
       </w:r>
       <w:proofErr w:type="spellStart"/>
       <w:r>
         <w:rPr>
           <w:rFonts w:cs="TimesNewRomanPSMT"/>
         </w:rPr>
-        <w:t>parent_</w:t>
-      </w:r>
-      <w:r>
-        <w:rPr>
-          <w:rFonts w:cs="TimesNewRomanPSMT"/>
-        </w:rPr>
-        <w:t>bailleur.nom|upper</w:t>
+        <w:t>identification_bailleur_detail</w:t>
+      </w:r>
+      <w:proofErr w:type="spellEnd"/>
+      <w:r>
+        <w:rPr>
+          <w:rFonts w:cs="TimesNewRomanPSMT"/>
+        </w:rPr>
+        <w:t xml:space="preserve"> </w:t>
+      </w:r>
+      <w:r>
+        <w:rPr>
+          <w:rFonts w:cs="TimesNewRomanPSMT"/>
+        </w:rPr>
+        <w:t>}}</w:t>
+      </w:r>
+      <w:r>
+        <w:rPr>
+          <w:rFonts w:cs="TimesNewRomanPSMT"/>
+        </w:rPr>
+        <w:t>,</w:t>
+      </w:r>
+      <w:r>
+        <w:rPr>
+          <w:rFonts w:cs="TimesNewRomanPSMT"/>
+        </w:rPr>
+        <w:t xml:space="preserve">{% </w:t>
+      </w:r>
+      <w:proofErr w:type="spellStart"/>
+      <w:r>
+        <w:rPr>
+          <w:rFonts w:cs="TimesNewRomanPSMT"/>
+        </w:rPr>
+        <w:t>else</w:t>
+      </w:r>
+      <w:proofErr w:type="spellEnd"/>
+      <w:r>
+        <w:rPr>
+          <w:rFonts w:cs="TimesNewRomanPSMT"/>
+        </w:rPr>
+        <w:t xml:space="preserve"> %}</w:t>
+      </w:r>
+      <w:r>
+        <w:rPr>
+          <w:rFonts w:cs="TimesNewRomanPSMT"/>
+        </w:rPr>
+        <w:t xml:space="preserve">et {{ </w:t>
+      </w:r>
+      <w:proofErr w:type="spellStart"/>
+      <w:r>
+        <w:rPr>
+          <w:rFonts w:cs="TimesNewRomanPSMT"/>
+        </w:rPr>
+        <w:t>bailleur</w:t>
+      </w:r>
+      <w:r>
+        <w:rPr>
+          <w:rFonts w:cs="TimesNewRomanPSMT"/>
+        </w:rPr>
+        <w:t>_</w:t>
+      </w:r>
+      <w:r>
+        <w:rPr>
+          <w:rFonts w:cs="TimesNewRomanPSMT"/>
+        </w:rPr>
+        <w:t>nom|upper</w:t>
       </w:r>
       <w:proofErr w:type="spellEnd"/>
       <w:r>
@@ -311,13 +354,7 @@
         <w:rPr>
           <w:rFonts w:cs="TimesNewRomanPSMT"/>
         </w:rPr>
-        <w:t>parent_</w:t>
-      </w:r>
-      <w:r>
-        <w:rPr>
-          <w:rFonts w:cs="TimesNewRomanPSMT"/>
-        </w:rPr>
-        <w:t>convention.signataire_nom</w:t>
+        <w:t>signataire_nom</w:t>
       </w:r>
       <w:proofErr w:type="spellEnd"/>
       <w:r>
@@ -339,13 +376,7 @@
         <w:rPr>
           <w:rFonts w:cs="TimesNewRomanPSMT"/>
         </w:rPr>
-        <w:t>parent_</w:t>
-      </w:r>
-      <w:r>
-        <w:rPr>
-          <w:rFonts w:cs="TimesNewRomanPSMT"/>
-        </w:rPr>
-        <w:t>convention.signataire_fonction</w:t>
+        <w:t>signataire_fonction</w:t>
       </w:r>
       <w:proofErr w:type="spellEnd"/>
       <w:r>
@@ -367,13 +398,7 @@
         <w:rPr>
           <w:rFonts w:cs="TimesNewRomanPSMT"/>
         </w:rPr>
-        <w:t>parent_</w:t>
-      </w:r>
-      <w:r>
-        <w:rPr>
-          <w:rFonts w:cs="TimesNewRomanPSMT"/>
-        </w:rPr>
-        <w:t>convention.signataire_date_deliberation|d</w:t>
+        <w:t>signataire_date_deliberation|d</w:t>
       </w:r>
       <w:proofErr w:type="spellEnd"/>
       <w:r>
@@ -395,13 +420,19 @@
         <w:rPr>
           <w:rFonts w:cs="TimesNewRomanPSMT"/>
         </w:rPr>
-        <w:t>parent_</w:t>
-      </w:r>
-      <w:r>
-        <w:rPr>
-          <w:rFonts w:cs="TimesNewRomanPSMT"/>
-        </w:rPr>
-        <w:t>bailleur.siret</w:t>
+        <w:t>bailleur</w:t>
+      </w:r>
+      <w:r>
+        <w:rPr>
+          <w:rFonts w:cs="TimesNewRomanPSMT"/>
+        </w:rPr>
+        <w:t>_</w:t>
+      </w:r>
+      <w:r>
+        <w:rPr>
+          <w:rFonts w:cs="TimesNewRomanPSMT"/>
+        </w:rPr>
+        <w:t>siret</w:t>
       </w:r>
       <w:proofErr w:type="spellEnd"/>
       <w:r>
@@ -415,13 +446,19 @@
         <w:rPr>
           <w:rFonts w:cs="TimesNewRomanPSMT"/>
         </w:rPr>
-        <w:t>parent_</w:t>
-      </w:r>
-      <w:r>
-        <w:rPr>
-          <w:rFonts w:cs="TimesNewRomanPSMT"/>
-        </w:rPr>
-        <w:t>bailleur.capital_social</w:t>
+        <w:t>bailleur</w:t>
+      </w:r>
+      <w:r>
+        <w:rPr>
+          <w:rFonts w:cs="TimesNewRomanPSMT"/>
+        </w:rPr>
+        <w:t>_</w:t>
+      </w:r>
+      <w:r>
+        <w:rPr>
+          <w:rFonts w:cs="TimesNewRomanPSMT"/>
+        </w:rPr>
+        <w:t>capital_social</w:t>
       </w:r>
       <w:proofErr w:type="spellEnd"/>
       <w:r>
@@ -443,13 +480,19 @@
         <w:rPr>
           <w:rFonts w:cs="TimesNewRomanPSMT"/>
         </w:rPr>
-        <w:t>parent_</w:t>
-      </w:r>
-      <w:r>
-        <w:rPr>
-          <w:rFonts w:cs="TimesNewRomanPSMT"/>
-        </w:rPr>
-        <w:t>bailleur.capital_social|f</w:t>
+        <w:t>bailleur</w:t>
+      </w:r>
+      <w:r>
+        <w:rPr>
+          <w:rFonts w:cs="TimesNewRomanPSMT"/>
+        </w:rPr>
+        <w:t>_</w:t>
+      </w:r>
+      <w:r>
+        <w:rPr>
+          <w:rFonts w:cs="TimesNewRomanPSMT"/>
+        </w:rPr>
+        <w:t>capital_social|f</w:t>
       </w:r>
       <w:proofErr w:type="spellEnd"/>
       <w:r>
@@ -485,13 +528,19 @@
         <w:rPr>
           <w:rFonts w:cs="TimesNewRomanPSMT"/>
         </w:rPr>
-        <w:t>parent_</w:t>
-      </w:r>
-      <w:r>
-        <w:rPr>
-          <w:rFonts w:cs="TimesNewRomanPSMT"/>
-        </w:rPr>
-        <w:t>bailleur.adresse</w:t>
+        <w:t>bailleur</w:t>
+      </w:r>
+      <w:r>
+        <w:rPr>
+          <w:rFonts w:cs="TimesNewRomanPSMT"/>
+        </w:rPr>
+        <w:t>_</w:t>
+      </w:r>
+      <w:r>
+        <w:rPr>
+          <w:rFonts w:cs="TimesNewRomanPSMT"/>
+        </w:rPr>
+        <w:t>adresse</w:t>
       </w:r>
       <w:proofErr w:type="spellEnd"/>
       <w:r>
@@ -505,98 +554,44 @@
         <w:rPr>
           <w:rFonts w:cs="TimesNewRomanPSMT"/>
         </w:rPr>
-        <w:t>parent_</w:t>
-      </w:r>
-      <w:r>
-        <w:rPr>
-          <w:rFonts w:cs="TimesNewRomanPSMT"/>
-        </w:rPr>
-        <w:t>bailleur.code_postal</w:t>
+        <w:t>bailleur</w:t>
+      </w:r>
+      <w:r>
+        <w:rPr>
+          <w:rFonts w:cs="TimesNewRomanPSMT"/>
+        </w:rPr>
+        <w:t>_</w:t>
+      </w:r>
+      <w:r>
+        <w:rPr>
+          <w:rFonts w:cs="TimesNewRomanPSMT"/>
+        </w:rPr>
+        <w:t>code_postal</w:t>
       </w:r>
       <w:proofErr w:type="spellEnd"/>
       <w:r>
         <w:rPr>
           <w:rFonts w:cs="TimesNewRomanPSMT"/>
         </w:rPr>
-        <w:t xml:space="preserve"> }} {{ </w:t>
-      </w:r>
-      <w:proofErr w:type="spellStart"/>
-      <w:r>
-        <w:rPr>
-          <w:rFonts w:cs="TimesNewRomanPSMT"/>
-        </w:rPr>
-        <w:t>parent_</w:t>
-      </w:r>
-      <w:r>
-        <w:rPr>
-          <w:rFonts w:cs="TimesNewRomanPSMT"/>
-        </w:rPr>
-        <w:t>bailleur.ville</w:t>
-      </w:r>
-      <w:proofErr w:type="spellEnd"/>
-      <w:r>
-        <w:rPr>
-          <w:rFonts w:cs="TimesNewRomanPSMT"/>
-        </w:rPr>
-        <w:t xml:space="preserve"> }} dénommé (e) ci-après, le bailleur,</w:t>
-      </w:r>
-      <w:r>
-        <w:rPr>
-          <w:rFonts w:cs="TimesNewRomanPSMT"/>
-        </w:rPr>
-        <w:t xml:space="preserve">{% </w:t>
-      </w:r>
-      <w:proofErr w:type="spellStart"/>
-      <w:r>
-        <w:rPr>
-          <w:rFonts w:cs="TimesNewRomanPSMT"/>
-        </w:rPr>
-        <w:t>else</w:t>
-      </w:r>
-      <w:proofErr w:type="spellEnd"/>
-      <w:r>
-        <w:rPr>
-          <w:rFonts w:cs="TimesNewRomanPSMT"/>
-        </w:rPr>
-        <w:t xml:space="preserve"> %}</w:t>
-      </w:r>
-      <w:r>
-        <w:rPr>
-          <w:rFonts w:cs="TimesNewRomanPSMT"/>
-        </w:rPr>
-        <w:t>{{</w:t>
+        <w:t xml:space="preserve"> }} {{ bailleur</w:t>
+      </w:r>
+      <w:r>
+        <w:rPr>
+          <w:rFonts w:cs="TimesNewRomanPSMT"/>
+        </w:rPr>
+        <w:t>_</w:t>
+      </w:r>
+      <w:r>
+        <w:rPr>
+          <w:rFonts w:cs="TimesNewRomanPSMT"/>
+        </w:rPr>
+        <w:t>ville }} dénommé (e) ci-après, le bailleur,</w:t>
       </w:r>
       <w:r>
         <w:rPr>
           <w:rFonts w:cs="TimesNewRomanPSMT"/>
         </w:rPr>
         <w:t xml:space="preserve"> </w:t>
-      </w:r>
-      <w:proofErr w:type="spellStart"/>
-      <w:r>
-        <w:rPr>
-          <w:rFonts w:cs="TimesNewRomanPSMT"/>
-        </w:rPr>
-        <w:t>parent_</w:t>
-      </w:r>
-      <w:r>
-        <w:rPr>
-          <w:rFonts w:cs="TimesNewRomanPSMT"/>
-        </w:rPr>
-        <w:t>convention.identification_bailleur_detail</w:t>
-      </w:r>
-      <w:proofErr w:type="spellEnd"/>
-      <w:r>
-        <w:rPr>
-          <w:rFonts w:cs="TimesNewRomanPSMT"/>
-        </w:rPr>
-        <w:t xml:space="preserve"> </w:t>
-      </w:r>
-      <w:r>
-        <w:rPr>
-          <w:rFonts w:cs="TimesNewRomanPSMT"/>
-        </w:rPr>
-        <w:t>}}</w:t>
       </w:r>
       <w:r>
         <w:rPr>
@@ -838,7 +833,6 @@
         </w:rPr>
       </w:pPr>
       <w:r>
-        <w:lastRenderedPageBreak/>
         <w:br w:type="page"/>
       </w:r>
     </w:p>
@@ -1169,7 +1163,25 @@
         <w:rPr>
           <w:rFonts w:cs="TimesNewRomanPSMT"/>
         </w:rPr>
-        <w:t>bailleur.nom|upper</w:t>
+        <w:t>new_</w:t>
+      </w:r>
+      <w:r>
+        <w:rPr>
+          <w:rFonts w:cs="TimesNewRomanPSMT"/>
+        </w:rPr>
+        <w:t>bailleur</w:t>
+      </w:r>
+      <w:r>
+        <w:rPr>
+          <w:rFonts w:cs="TimesNewRomanPSMT"/>
+        </w:rPr>
+        <w:t>_</w:t>
+      </w:r>
+      <w:r>
+        <w:rPr>
+          <w:rFonts w:cs="TimesNewRomanPSMT"/>
+        </w:rPr>
+        <w:t>nom|upper</w:t>
       </w:r>
       <w:proofErr w:type="spellEnd"/>
       <w:r>
@@ -1183,7 +1195,13 @@
         <w:rPr>
           <w:rFonts w:cs="TimesNewRomanPSMT"/>
         </w:rPr>
-        <w:t>convention.signataire_nom</w:t>
+        <w:t>new_</w:t>
+      </w:r>
+      <w:r>
+        <w:rPr>
+          <w:rFonts w:cs="TimesNewRomanPSMT"/>
+        </w:rPr>
+        <w:t>signataire_nom</w:t>
       </w:r>
       <w:proofErr w:type="spellEnd"/>
       <w:r>
@@ -1197,7 +1215,13 @@
         <w:rPr>
           <w:rFonts w:cs="TimesNewRomanPSMT"/>
         </w:rPr>
-        <w:t>convention.signataire_fonction</w:t>
+        <w:t>new_</w:t>
+      </w:r>
+      <w:r>
+        <w:rPr>
+          <w:rFonts w:cs="TimesNewRomanPSMT"/>
+        </w:rPr>
+        <w:t>signataire_fonction</w:t>
       </w:r>
       <w:proofErr w:type="spellEnd"/>
       <w:r>
@@ -1211,7 +1235,13 @@
         <w:rPr>
           <w:rFonts w:cs="TimesNewRomanPSMT"/>
         </w:rPr>
-        <w:t>convention.signataire_date_deliberation|d</w:t>
+        <w:t>new_</w:t>
+      </w:r>
+      <w:r>
+        <w:rPr>
+          <w:rFonts w:cs="TimesNewRomanPSMT"/>
+        </w:rPr>
+        <w:t>signataire_date_deliberation|d</w:t>
       </w:r>
       <w:proofErr w:type="spellEnd"/>
       <w:r>
@@ -1225,7 +1255,25 @@
         <w:rPr>
           <w:rFonts w:cs="TimesNewRomanPSMT"/>
         </w:rPr>
-        <w:t>bailleur.siret</w:t>
+        <w:t>new_</w:t>
+      </w:r>
+      <w:r>
+        <w:rPr>
+          <w:rFonts w:cs="TimesNewRomanPSMT"/>
+        </w:rPr>
+        <w:t>bailleur</w:t>
+      </w:r>
+      <w:r>
+        <w:rPr>
+          <w:rFonts w:cs="TimesNewRomanPSMT"/>
+        </w:rPr>
+        <w:t>_</w:t>
+      </w:r>
+      <w:r>
+        <w:rPr>
+          <w:rFonts w:cs="TimesNewRomanPSMT"/>
+        </w:rPr>
+        <w:t>siret</w:t>
       </w:r>
       <w:proofErr w:type="spellEnd"/>
       <w:r>
@@ -1239,7 +1287,25 @@
         <w:rPr>
           <w:rFonts w:cs="TimesNewRomanPSMT"/>
         </w:rPr>
-        <w:t>bailleur.capital_social</w:t>
+        <w:t>new_</w:t>
+      </w:r>
+      <w:r>
+        <w:rPr>
+          <w:rFonts w:cs="TimesNewRomanPSMT"/>
+        </w:rPr>
+        <w:t>bailleur</w:t>
+      </w:r>
+      <w:r>
+        <w:rPr>
+          <w:rFonts w:cs="TimesNewRomanPSMT"/>
+        </w:rPr>
+        <w:t>_</w:t>
+      </w:r>
+      <w:r>
+        <w:rPr>
+          <w:rFonts w:cs="TimesNewRomanPSMT"/>
+        </w:rPr>
+        <w:t>capital_social</w:t>
       </w:r>
       <w:proofErr w:type="spellEnd"/>
       <w:r>
@@ -1253,7 +1319,25 @@
         <w:rPr>
           <w:rFonts w:cs="TimesNewRomanPSMT"/>
         </w:rPr>
-        <w:t>bailleur.capital_social|f</w:t>
+        <w:t>new_</w:t>
+      </w:r>
+      <w:r>
+        <w:rPr>
+          <w:rFonts w:cs="TimesNewRomanPSMT"/>
+        </w:rPr>
+        <w:t>bailleur</w:t>
+      </w:r>
+      <w:r>
+        <w:rPr>
+          <w:rFonts w:cs="TimesNewRomanPSMT"/>
+        </w:rPr>
+        <w:t>_</w:t>
+      </w:r>
+      <w:r>
+        <w:rPr>
+          <w:rFonts w:cs="TimesNewRomanPSMT"/>
+        </w:rPr>
+        <w:t>capital_social|f</w:t>
       </w:r>
       <w:proofErr w:type="spellEnd"/>
       <w:r>
@@ -1281,7 +1365,25 @@
         <w:rPr>
           <w:rFonts w:cs="TimesNewRomanPSMT"/>
         </w:rPr>
-        <w:t>bailleur.adresse</w:t>
+        <w:t>new_</w:t>
+      </w:r>
+      <w:r>
+        <w:rPr>
+          <w:rFonts w:cs="TimesNewRomanPSMT"/>
+        </w:rPr>
+        <w:t>bailleur</w:t>
+      </w:r>
+      <w:r>
+        <w:rPr>
+          <w:rFonts w:cs="TimesNewRomanPSMT"/>
+        </w:rPr>
+        <w:t>_</w:t>
+      </w:r>
+      <w:r>
+        <w:rPr>
+          <w:rFonts w:cs="TimesNewRomanPSMT"/>
+        </w:rPr>
+        <w:t>adresse</w:t>
       </w:r>
       <w:proofErr w:type="spellEnd"/>
       <w:r>
@@ -1295,7 +1397,25 @@
         <w:rPr>
           <w:rFonts w:cs="TimesNewRomanPSMT"/>
         </w:rPr>
-        <w:t>bailleur.code_postal</w:t>
+        <w:t>new_</w:t>
+      </w:r>
+      <w:r>
+        <w:rPr>
+          <w:rFonts w:cs="TimesNewRomanPSMT"/>
+        </w:rPr>
+        <w:t>bailleur</w:t>
+      </w:r>
+      <w:r>
+        <w:rPr>
+          <w:rFonts w:cs="TimesNewRomanPSMT"/>
+        </w:rPr>
+        <w:t>_</w:t>
+      </w:r>
+      <w:r>
+        <w:rPr>
+          <w:rFonts w:cs="TimesNewRomanPSMT"/>
+        </w:rPr>
+        <w:t>code_postal</w:t>
       </w:r>
       <w:proofErr w:type="spellEnd"/>
       <w:r>
@@ -1309,7 +1429,25 @@
         <w:rPr>
           <w:rFonts w:cs="TimesNewRomanPSMT"/>
         </w:rPr>
-        <w:t>bailleur.ville</w:t>
+        <w:t>new_</w:t>
+      </w:r>
+      <w:r>
+        <w:rPr>
+          <w:rFonts w:cs="TimesNewRomanPSMT"/>
+        </w:rPr>
+        <w:t>bailleur</w:t>
+      </w:r>
+      <w:r>
+        <w:rPr>
+          <w:rFonts w:cs="TimesNewRomanPSMT"/>
+        </w:rPr>
+        <w:t>_</w:t>
+      </w:r>
+      <w:r>
+        <w:rPr>
+          <w:rFonts w:cs="TimesNewRomanPSMT"/>
+        </w:rPr>
+        <w:t>ville</w:t>
       </w:r>
       <w:proofErr w:type="spellEnd"/>
       <w:r>
@@ -1601,7 +1739,7 @@
     </w:p>
     <w:tbl>
       <w:tblPr>
-        <w:tblStyle w:val="Grilledutableau"/>
+        <w:tblStyle w:val="TableGrid"/>
         <w:tblW w:w="8268" w:type="dxa"/>
         <w:tblLayout w:type="fixed"/>
         <w:tblLook w:val="04A0" w:firstRow="1" w:lastRow="0" w:firstColumn="1" w:lastColumn="0" w:noHBand="0" w:noVBand="1"/>
@@ -2177,34 +2315,44 @@
       <w:pPr>
         <w:ind w:firstLine="708"/>
         <w:jc w:val="both"/>
-        <w:rPr>
-          <w:lang w:val="en-US"/>
-        </w:rPr>
       </w:pPr>
       <w:r>
         <w:rPr>
           <w:rFonts w:cs="TimesNewRomanPSMT"/>
           <w:sz w:val="16"/>
           <w:szCs w:val="16"/>
-          <w:lang w:val="en-US"/>
-        </w:rPr>
-        <w:t xml:space="preserve">{%- endif %} </w:t>
+        </w:rPr>
+        <w:t xml:space="preserve">{%- </w:t>
+      </w:r>
+      <w:proofErr w:type="spellStart"/>
+      <w:r>
+        <w:rPr>
+          <w:rFonts w:cs="TimesNewRomanPSMT"/>
+          <w:sz w:val="16"/>
+          <w:szCs w:val="16"/>
+        </w:rPr>
+        <w:t>endif</w:t>
+      </w:r>
+      <w:proofErr w:type="spellEnd"/>
+      <w:r>
+        <w:rPr>
+          <w:rFonts w:cs="TimesNewRomanPSMT"/>
+          <w:sz w:val="16"/>
+          <w:szCs w:val="16"/>
+        </w:rPr>
+        <w:t xml:space="preserve"> %} </w:t>
       </w:r>
     </w:p>
     <w:p>
       <w:pPr>
         <w:ind w:firstLine="708"/>
         <w:jc w:val="both"/>
-        <w:rPr>
-          <w:lang w:val="en-US"/>
-        </w:rPr>
       </w:pPr>
       <w:r>
         <w:rPr>
           <w:rFonts w:cs="TimesNewRomanPSMT"/>
           <w:sz w:val="16"/>
           <w:szCs w:val="16"/>
-          <w:lang w:val="en-US"/>
         </w:rPr>
         <w:t xml:space="preserve">{%- if </w:t>
       </w:r>
@@ -2215,7 +2363,6 @@
           <w:rFonts w:cs="TimesNewRomanPSMT"/>
           <w:sz w:val="16"/>
           <w:szCs w:val="16"/>
-          <w:lang w:val="en-US"/>
         </w:rPr>
         <w:t>lot.annexe</w:t>
       </w:r>
@@ -2225,7 +2372,6 @@
           <w:rFonts w:cs="TimesNewRomanPSMT"/>
           <w:sz w:val="16"/>
           <w:szCs w:val="16"/>
-          <w:lang w:val="en-US"/>
         </w:rPr>
         <w:t>_remises</w:t>
       </w:r>
@@ -2235,7 +2381,6 @@
           <w:rFonts w:cs="TimesNewRomanPSMT"/>
           <w:sz w:val="16"/>
           <w:szCs w:val="16"/>
-          <w:lang w:val="en-US"/>
         </w:rPr>
         <w:t xml:space="preserve"> %}</w:t>
       </w:r>
@@ -2244,9 +2389,6 @@
       <w:pPr>
         <w:ind w:firstLine="708"/>
         <w:jc w:val="both"/>
-        <w:rPr>
-          <w:lang w:val="en-US"/>
-        </w:rPr>
       </w:pPr>
       <w:r>
         <w:fldChar w:fldCharType="begin">
@@ -2266,7 +2408,6 @@
         <w:rPr>
           <w:sz w:val="16"/>
           <w:szCs w:val="16"/>
-          <w:lang w:val="en-US"/>
         </w:rPr>
         <w:instrText xml:space="preserve"> FORMCHECKBOX </w:instrText>
       </w:r>
@@ -2297,14 +2438,12 @@
           <w:rFonts w:cs="TimesNewRomanPSMT"/>
           <w:sz w:val="16"/>
           <w:szCs w:val="16"/>
-          <w:lang w:val="en-US"/>
         </w:rPr>
         <w:t xml:space="preserve"> </w:t>
       </w:r>
       <w:r>
         <w:rPr>
           <w:rFonts w:cs="TimesNewRomanPSMT"/>
-          <w:lang w:val="en-US"/>
         </w:rPr>
         <w:t>Remise</w:t>
       </w:r>
@@ -2313,34 +2452,44 @@
       <w:pPr>
         <w:ind w:firstLine="708"/>
         <w:jc w:val="both"/>
-        <w:rPr>
-          <w:lang w:val="en-US"/>
-        </w:rPr>
       </w:pPr>
       <w:r>
         <w:rPr>
           <w:rFonts w:cs="TimesNewRomanPSMT"/>
           <w:sz w:val="16"/>
           <w:szCs w:val="16"/>
-          <w:lang w:val="en-US"/>
-        </w:rPr>
-        <w:t xml:space="preserve">{%- endif %} </w:t>
+        </w:rPr>
+        <w:t xml:space="preserve">{%- </w:t>
+      </w:r>
+      <w:proofErr w:type="spellStart"/>
+      <w:r>
+        <w:rPr>
+          <w:rFonts w:cs="TimesNewRomanPSMT"/>
+          <w:sz w:val="16"/>
+          <w:szCs w:val="16"/>
+        </w:rPr>
+        <w:t>endif</w:t>
+      </w:r>
+      <w:proofErr w:type="spellEnd"/>
+      <w:r>
+        <w:rPr>
+          <w:rFonts w:cs="TimesNewRomanPSMT"/>
+          <w:sz w:val="16"/>
+          <w:szCs w:val="16"/>
+        </w:rPr>
+        <w:t xml:space="preserve"> %} </w:t>
       </w:r>
     </w:p>
     <w:p>
       <w:pPr>
         <w:ind w:firstLine="708"/>
         <w:jc w:val="both"/>
-        <w:rPr>
-          <w:lang w:val="en-US"/>
-        </w:rPr>
       </w:pPr>
       <w:r>
         <w:rPr>
           <w:rFonts w:cs="TimesNewRomanPSMT"/>
           <w:sz w:val="16"/>
           <w:szCs w:val="16"/>
-          <w:lang w:val="en-US"/>
         </w:rPr>
         <w:t xml:space="preserve">{%- if </w:t>
       </w:r>
@@ -2351,7 +2500,6 @@
           <w:rFonts w:cs="TimesNewRomanPSMT"/>
           <w:sz w:val="16"/>
           <w:szCs w:val="16"/>
-          <w:lang w:val="en-US"/>
         </w:rPr>
         <w:t>lot.annexe</w:t>
       </w:r>
@@ -2361,7 +2509,6 @@
           <w:rFonts w:cs="TimesNewRomanPSMT"/>
           <w:sz w:val="16"/>
           <w:szCs w:val="16"/>
-          <w:lang w:val="en-US"/>
         </w:rPr>
         <w:t>_ateliers</w:t>
       </w:r>
@@ -2371,7 +2518,6 @@
           <w:rFonts w:cs="TimesNewRomanPSMT"/>
           <w:sz w:val="16"/>
           <w:szCs w:val="16"/>
-          <w:lang w:val="en-US"/>
         </w:rPr>
         <w:t xml:space="preserve"> %}</w:t>
       </w:r>
@@ -2380,9 +2526,6 @@
       <w:pPr>
         <w:ind w:firstLine="708"/>
         <w:jc w:val="both"/>
-        <w:rPr>
-          <w:lang w:val="en-US"/>
-        </w:rPr>
       </w:pPr>
       <w:r>
         <w:fldChar w:fldCharType="begin">
@@ -2402,7 +2545,6 @@
         <w:rPr>
           <w:sz w:val="16"/>
           <w:szCs w:val="16"/>
-          <w:lang w:val="en-US"/>
         </w:rPr>
         <w:instrText xml:space="preserve"> FORMCHECKBOX </w:instrText>
       </w:r>
@@ -2433,14 +2575,12 @@
           <w:rFonts w:cs="TimesNewRomanPSMT"/>
           <w:sz w:val="16"/>
           <w:szCs w:val="16"/>
-          <w:lang w:val="en-US"/>
         </w:rPr>
         <w:t xml:space="preserve"> </w:t>
       </w:r>
       <w:r>
         <w:rPr>
           <w:rFonts w:cs="TimesNewRomanPSMT"/>
-          <w:lang w:val="en-US"/>
         </w:rPr>
         <w:t>Ateliers</w:t>
       </w:r>
@@ -2449,34 +2589,44 @@
       <w:pPr>
         <w:ind w:firstLine="708"/>
         <w:jc w:val="both"/>
-        <w:rPr>
-          <w:lang w:val="en-US"/>
-        </w:rPr>
       </w:pPr>
       <w:r>
         <w:rPr>
           <w:rFonts w:cs="TimesNewRomanPSMT"/>
           <w:sz w:val="16"/>
           <w:szCs w:val="16"/>
-          <w:lang w:val="en-US"/>
-        </w:rPr>
-        <w:t xml:space="preserve">{%- endif %} </w:t>
+        </w:rPr>
+        <w:t xml:space="preserve">{%- </w:t>
+      </w:r>
+      <w:proofErr w:type="spellStart"/>
+      <w:r>
+        <w:rPr>
+          <w:rFonts w:cs="TimesNewRomanPSMT"/>
+          <w:sz w:val="16"/>
+          <w:szCs w:val="16"/>
+        </w:rPr>
+        <w:t>endif</w:t>
+      </w:r>
+      <w:proofErr w:type="spellEnd"/>
+      <w:r>
+        <w:rPr>
+          <w:rFonts w:cs="TimesNewRomanPSMT"/>
+          <w:sz w:val="16"/>
+          <w:szCs w:val="16"/>
+        </w:rPr>
+        <w:t xml:space="preserve"> %} </w:t>
       </w:r>
     </w:p>
     <w:p>
       <w:pPr>
         <w:ind w:firstLine="708"/>
         <w:jc w:val="both"/>
-        <w:rPr>
-          <w:lang w:val="en-US"/>
-        </w:rPr>
       </w:pPr>
       <w:r>
         <w:rPr>
           <w:rFonts w:cs="TimesNewRomanPSMT"/>
           <w:sz w:val="16"/>
           <w:szCs w:val="16"/>
-          <w:lang w:val="en-US"/>
         </w:rPr>
         <w:t xml:space="preserve">{%- if </w:t>
       </w:r>
@@ -2487,7 +2637,6 @@
           <w:rFonts w:cs="TimesNewRomanPSMT"/>
           <w:sz w:val="16"/>
           <w:szCs w:val="16"/>
-          <w:lang w:val="en-US"/>
         </w:rPr>
         <w:t>lot.annexe</w:t>
       </w:r>
@@ -2497,7 +2646,6 @@
           <w:rFonts w:cs="TimesNewRomanPSMT"/>
           <w:sz w:val="16"/>
           <w:szCs w:val="16"/>
-          <w:lang w:val="en-US"/>
         </w:rPr>
         <w:t>_sechoirs</w:t>
       </w:r>
@@ -2507,7 +2655,6 @@
           <w:rFonts w:cs="TimesNewRomanPSMT"/>
           <w:sz w:val="16"/>
           <w:szCs w:val="16"/>
-          <w:lang w:val="en-US"/>
         </w:rPr>
         <w:t xml:space="preserve"> %}</w:t>
       </w:r>
@@ -2516,9 +2663,6 @@
       <w:pPr>
         <w:ind w:firstLine="708"/>
         <w:jc w:val="both"/>
-        <w:rPr>
-          <w:lang w:val="en-US"/>
-        </w:rPr>
       </w:pPr>
       <w:r>
         <w:fldChar w:fldCharType="begin">
@@ -2538,7 +2682,6 @@
         <w:rPr>
           <w:sz w:val="16"/>
           <w:szCs w:val="16"/>
-          <w:lang w:val="en-US"/>
         </w:rPr>
         <w:instrText xml:space="preserve"> FORMCHECKBOX </w:instrText>
       </w:r>
@@ -2569,52 +2712,58 @@
           <w:rFonts w:cs="TimesNewRomanPSMT"/>
           <w:sz w:val="16"/>
           <w:szCs w:val="16"/>
-          <w:lang w:val="en-US"/>
         </w:rPr>
         <w:t xml:space="preserve"> </w:t>
       </w:r>
-      <w:proofErr w:type="spellStart"/>
-      <w:r>
-        <w:rPr>
-          <w:rFonts w:cs="TimesNewRomanPSMT"/>
-          <w:lang w:val="en-US"/>
+      <w:r>
+        <w:rPr>
+          <w:rFonts w:cs="TimesNewRomanPSMT"/>
         </w:rPr>
         <w:t>Séchoirs</w:t>
       </w:r>
-      <w:proofErr w:type="spellEnd"/>
     </w:p>
     <w:p>
       <w:pPr>
         <w:ind w:firstLine="708"/>
         <w:jc w:val="both"/>
-        <w:rPr>
-          <w:lang w:val="en-US"/>
-        </w:rPr>
       </w:pPr>
       <w:r>
         <w:rPr>
           <w:rFonts w:cs="TimesNewRomanPSMT"/>
           <w:sz w:val="16"/>
           <w:szCs w:val="16"/>
-          <w:lang w:val="en-US"/>
-        </w:rPr>
-        <w:t xml:space="preserve">{%- endif %} </w:t>
+        </w:rPr>
+        <w:t xml:space="preserve">{%- </w:t>
+      </w:r>
+      <w:proofErr w:type="spellStart"/>
+      <w:r>
+        <w:rPr>
+          <w:rFonts w:cs="TimesNewRomanPSMT"/>
+          <w:sz w:val="16"/>
+          <w:szCs w:val="16"/>
+        </w:rPr>
+        <w:t>endif</w:t>
+      </w:r>
+      <w:proofErr w:type="spellEnd"/>
+      <w:r>
+        <w:rPr>
+          <w:rFonts w:cs="TimesNewRomanPSMT"/>
+          <w:sz w:val="16"/>
+          <w:szCs w:val="16"/>
+        </w:rPr>
+        <w:t xml:space="preserve"> %} </w:t>
       </w:r>
     </w:p>
     <w:p>
       <w:pPr>
         <w:ind w:firstLine="708"/>
         <w:jc w:val="both"/>
-        <w:rPr>
-          <w:lang w:val="en-US"/>
-        </w:rPr>
       </w:pPr>
       <w:r>
         <w:rPr>
           <w:rFonts w:cs="TimesNewRomanPSMT"/>
           <w:sz w:val="16"/>
           <w:szCs w:val="16"/>
-          <w:lang w:val="en-US"/>
         </w:rPr>
         <w:t xml:space="preserve">{%- if </w:t>
       </w:r>
@@ -2625,7 +2774,6 @@
           <w:rFonts w:cs="TimesNewRomanPSMT"/>
           <w:sz w:val="16"/>
           <w:szCs w:val="16"/>
-          <w:lang w:val="en-US"/>
         </w:rPr>
         <w:t>lot.annexe</w:t>
       </w:r>
@@ -2635,7 +2783,6 @@
           <w:rFonts w:cs="TimesNewRomanPSMT"/>
           <w:sz w:val="16"/>
           <w:szCs w:val="16"/>
-          <w:lang w:val="en-US"/>
         </w:rPr>
         <w:t>_celliers</w:t>
       </w:r>
@@ -2645,7 +2792,6 @@
           <w:rFonts w:cs="TimesNewRomanPSMT"/>
           <w:sz w:val="16"/>
           <w:szCs w:val="16"/>
-          <w:lang w:val="en-US"/>
         </w:rPr>
         <w:t xml:space="preserve"> %}</w:t>
       </w:r>
@@ -2749,16 +2895,12 @@
       <w:pPr>
         <w:ind w:firstLine="708"/>
         <w:jc w:val="both"/>
-        <w:rPr>
-          <w:lang w:val="en-US"/>
-        </w:rPr>
       </w:pPr>
       <w:r>
         <w:rPr>
           <w:rFonts w:cs="TimesNewRomanPSMT"/>
           <w:sz w:val="16"/>
           <w:szCs w:val="16"/>
-          <w:lang w:val="en-US"/>
         </w:rPr>
         <w:t xml:space="preserve">{%- if </w:t>
       </w:r>
@@ -2769,7 +2911,6 @@
           <w:rFonts w:cs="TimesNewRomanPSMT"/>
           <w:sz w:val="16"/>
           <w:szCs w:val="16"/>
-          <w:lang w:val="en-US"/>
         </w:rPr>
         <w:t>lot.annexe</w:t>
       </w:r>
@@ -2779,7 +2920,6 @@
           <w:rFonts w:cs="TimesNewRomanPSMT"/>
           <w:sz w:val="16"/>
           <w:szCs w:val="16"/>
-          <w:lang w:val="en-US"/>
         </w:rPr>
         <w:t>_resserres</w:t>
       </w:r>
@@ -2789,7 +2929,6 @@
           <w:rFonts w:cs="TimesNewRomanPSMT"/>
           <w:sz w:val="16"/>
           <w:szCs w:val="16"/>
-          <w:lang w:val="en-US"/>
         </w:rPr>
         <w:t xml:space="preserve"> %}</w:t>
       </w:r>
@@ -2798,9 +2937,6 @@
       <w:pPr>
         <w:ind w:firstLine="708"/>
         <w:jc w:val="both"/>
-        <w:rPr>
-          <w:lang w:val="en-US"/>
-        </w:rPr>
       </w:pPr>
       <w:r>
         <w:fldChar w:fldCharType="begin">
@@ -2820,7 +2956,6 @@
         <w:rPr>
           <w:sz w:val="16"/>
           <w:szCs w:val="16"/>
-          <w:lang w:val="en-US"/>
         </w:rPr>
         <w:instrText xml:space="preserve"> FORMCHECKBOX </w:instrText>
       </w:r>
@@ -2851,52 +2986,58 @@
           <w:rFonts w:cs="TimesNewRomanPSMT"/>
           <w:sz w:val="16"/>
           <w:szCs w:val="16"/>
-          <w:lang w:val="en-US"/>
         </w:rPr>
         <w:t xml:space="preserve"> </w:t>
       </w:r>
-      <w:proofErr w:type="spellStart"/>
-      <w:r>
-        <w:rPr>
-          <w:rFonts w:cs="TimesNewRomanPSMT"/>
-          <w:lang w:val="en-US"/>
+      <w:r>
+        <w:rPr>
+          <w:rFonts w:cs="TimesNewRomanPSMT"/>
         </w:rPr>
         <w:t>Resserres</w:t>
       </w:r>
-      <w:proofErr w:type="spellEnd"/>
     </w:p>
     <w:p>
       <w:pPr>
         <w:ind w:firstLine="708"/>
         <w:jc w:val="both"/>
-        <w:rPr>
-          <w:lang w:val="en-US"/>
-        </w:rPr>
       </w:pPr>
       <w:r>
         <w:rPr>
           <w:rFonts w:cs="TimesNewRomanPSMT"/>
           <w:sz w:val="16"/>
           <w:szCs w:val="16"/>
-          <w:lang w:val="en-US"/>
-        </w:rPr>
-        <w:t xml:space="preserve">{%- endif %} </w:t>
+        </w:rPr>
+        <w:t xml:space="preserve">{%- </w:t>
+      </w:r>
+      <w:proofErr w:type="spellStart"/>
+      <w:r>
+        <w:rPr>
+          <w:rFonts w:cs="TimesNewRomanPSMT"/>
+          <w:sz w:val="16"/>
+          <w:szCs w:val="16"/>
+        </w:rPr>
+        <w:t>endif</w:t>
+      </w:r>
+      <w:proofErr w:type="spellEnd"/>
+      <w:r>
+        <w:rPr>
+          <w:rFonts w:cs="TimesNewRomanPSMT"/>
+          <w:sz w:val="16"/>
+          <w:szCs w:val="16"/>
+        </w:rPr>
+        <w:t xml:space="preserve"> %} </w:t>
       </w:r>
     </w:p>
     <w:p>
       <w:pPr>
         <w:ind w:firstLine="708"/>
         <w:jc w:val="both"/>
-        <w:rPr>
-          <w:lang w:val="en-US"/>
-        </w:rPr>
       </w:pPr>
       <w:r>
         <w:rPr>
           <w:rFonts w:cs="TimesNewRomanPSMT"/>
           <w:sz w:val="16"/>
           <w:szCs w:val="16"/>
-          <w:lang w:val="en-US"/>
         </w:rPr>
         <w:t xml:space="preserve">{%- if </w:t>
       </w:r>
@@ -2907,7 +3048,6 @@
           <w:rFonts w:cs="TimesNewRomanPSMT"/>
           <w:sz w:val="16"/>
           <w:szCs w:val="16"/>
-          <w:lang w:val="en-US"/>
         </w:rPr>
         <w:t>lot.annexe</w:t>
       </w:r>
@@ -2917,7 +3057,6 @@
           <w:rFonts w:cs="TimesNewRomanPSMT"/>
           <w:sz w:val="16"/>
           <w:szCs w:val="16"/>
-          <w:lang w:val="en-US"/>
         </w:rPr>
         <w:t>_combles</w:t>
       </w:r>
@@ -2927,7 +3066,6 @@
           <w:rFonts w:cs="TimesNewRomanPSMT"/>
           <w:sz w:val="16"/>
           <w:szCs w:val="16"/>
-          <w:lang w:val="en-US"/>
         </w:rPr>
         <w:t xml:space="preserve"> %}</w:t>
       </w:r>
@@ -2999,32 +3137,18 @@
       <w:pPr>
         <w:ind w:firstLine="708"/>
         <w:jc w:val="both"/>
+        <w:rPr>
+          <w:lang w:val="en-US"/>
+        </w:rPr>
       </w:pPr>
       <w:r>
         <w:rPr>
           <w:rFonts w:cs="TimesNewRomanPSMT"/>
           <w:sz w:val="16"/>
           <w:szCs w:val="16"/>
-        </w:rPr>
-        <w:t xml:space="preserve">{%- </w:t>
-      </w:r>
-      <w:proofErr w:type="spellStart"/>
-      <w:r>
-        <w:rPr>
-          <w:rFonts w:cs="TimesNewRomanPSMT"/>
-          <w:sz w:val="16"/>
-          <w:szCs w:val="16"/>
-        </w:rPr>
-        <w:t>endif</w:t>
-      </w:r>
-      <w:proofErr w:type="spellEnd"/>
-      <w:r>
-        <w:rPr>
-          <w:rFonts w:cs="TimesNewRomanPSMT"/>
-          <w:sz w:val="16"/>
-          <w:szCs w:val="16"/>
-        </w:rPr>
-        <w:t xml:space="preserve"> %} </w:t>
+          <w:lang w:val="en-US"/>
+        </w:rPr>
+        <w:t xml:space="preserve">{%- endif %} </w:t>
       </w:r>
     </w:p>
     <w:p>
@@ -3151,18 +3275,32 @@
       <w:pPr>
         <w:ind w:firstLine="708"/>
         <w:jc w:val="both"/>
-        <w:rPr>
-          <w:lang w:val="en-US"/>
-        </w:rPr>
       </w:pPr>
       <w:r>
         <w:rPr>
           <w:rFonts w:cs="TimesNewRomanPSMT"/>
           <w:sz w:val="16"/>
           <w:szCs w:val="16"/>
-          <w:lang w:val="en-US"/>
-        </w:rPr>
-        <w:t xml:space="preserve">{%- endif %} </w:t>
+        </w:rPr>
+        <w:t xml:space="preserve">{%- </w:t>
+      </w:r>
+      <w:proofErr w:type="spellStart"/>
+      <w:r>
+        <w:rPr>
+          <w:rFonts w:cs="TimesNewRomanPSMT"/>
+          <w:sz w:val="16"/>
+          <w:szCs w:val="16"/>
+        </w:rPr>
+        <w:t>endif</w:t>
+      </w:r>
+      <w:proofErr w:type="spellEnd"/>
+      <w:r>
+        <w:rPr>
+          <w:rFonts w:cs="TimesNewRomanPSMT"/>
+          <w:sz w:val="16"/>
+          <w:szCs w:val="16"/>
+        </w:rPr>
+        <w:t xml:space="preserve"> %} </w:t>
       </w:r>
     </w:p>
     <w:p>
@@ -3603,7 +3741,7 @@
     </w:p>
     <w:tbl>
       <w:tblPr>
-        <w:tblStyle w:val="Grilledutableau"/>
+        <w:tblStyle w:val="TableGrid"/>
         <w:tblW w:w="8270" w:type="dxa"/>
         <w:tblLayout w:type="fixed"/>
         <w:tblLook w:val="04A0" w:firstRow="1" w:lastRow="0" w:firstColumn="1" w:lastColumn="0" w:noHBand="0" w:noVBand="1"/>
@@ -4739,7 +4877,7 @@
     </w:p>
     <w:tbl>
       <w:tblPr>
-        <w:tblStyle w:val="Grilledutableau"/>
+        <w:tblStyle w:val="TableGrid"/>
         <w:tblW w:w="4815" w:type="dxa"/>
         <w:tblLayout w:type="fixed"/>
         <w:tblLook w:val="04A0" w:firstRow="1" w:lastRow="0" w:firstColumn="1" w:lastColumn="0" w:noHBand="0" w:noVBand="1"/>
@@ -5453,7 +5591,7 @@
     </w:p>
     <w:tbl>
       <w:tblPr>
-        <w:tblStyle w:val="Grilledutableau"/>
+        <w:tblStyle w:val="TableGrid"/>
         <w:tblW w:w="8270" w:type="dxa"/>
         <w:tblLayout w:type="fixed"/>
         <w:tblLook w:val="04A0" w:firstRow="1" w:lastRow="0" w:firstColumn="1" w:lastColumn="0" w:noHBand="0" w:noVBand="1"/>
@@ -6677,7 +6815,7 @@
     </w:p>
     <w:tbl>
       <w:tblPr>
-        <w:tblStyle w:val="Grilledutableau"/>
+        <w:tblStyle w:val="TableGrid"/>
         <w:tblW w:w="4815" w:type="dxa"/>
         <w:tblLayout w:type="fixed"/>
         <w:tblLook w:val="04A0" w:firstRow="1" w:lastRow="0" w:firstColumn="1" w:lastColumn="0" w:noHBand="0" w:noVBand="1"/>
@@ -7469,7 +7607,7 @@
     </w:p>
     <w:tbl>
       <w:tblPr>
-        <w:tblStyle w:val="Grilledutableau"/>
+        <w:tblStyle w:val="TableGrid"/>
         <w:tblW w:w="8268" w:type="dxa"/>
         <w:tblLayout w:type="fixed"/>
         <w:tblLook w:val="04A0" w:firstRow="1" w:lastRow="0" w:firstColumn="1" w:lastColumn="0" w:noHBand="0" w:noVBand="1"/>
@@ -7824,7 +7962,7 @@
     </w:p>
     <w:tbl>
       <w:tblPr>
-        <w:tblStyle w:val="Grilledutableau"/>
+        <w:tblStyle w:val="TableGrid"/>
         <w:tblW w:w="8268" w:type="dxa"/>
         <w:tblLayout w:type="fixed"/>
         <w:tblLook w:val="04A0" w:firstRow="1" w:lastRow="0" w:firstColumn="1" w:lastColumn="0" w:noHBand="0" w:noVBand="1"/>
@@ -8747,7 +8885,7 @@
     </w:p>
     <w:p>
       <w:pPr>
-        <w:pStyle w:val="Paragraphedeliste"/>
+        <w:pStyle w:val="ListParagraph"/>
         <w:numPr>
           <w:ilvl w:val="0"/>
           <w:numId w:val="3"/>
@@ -8785,7 +8923,7 @@
     </w:p>
     <w:p>
       <w:pPr>
-        <w:pStyle w:val="Paragraphedeliste"/>
+        <w:pStyle w:val="ListParagraph"/>
         <w:numPr>
           <w:ilvl w:val="0"/>
           <w:numId w:val="3"/>
@@ -8829,7 +8967,7 @@
     </w:p>
     <w:p>
       <w:pPr>
-        <w:pStyle w:val="Paragraphedeliste"/>
+        <w:pStyle w:val="ListParagraph"/>
         <w:numPr>
           <w:ilvl w:val="0"/>
           <w:numId w:val="3"/>
@@ -8881,7 +9019,7 @@
     </w:p>
     <w:p>
       <w:pPr>
-        <w:pStyle w:val="Paragraphedeliste"/>
+        <w:pStyle w:val="ListParagraph"/>
         <w:numPr>
           <w:ilvl w:val="0"/>
           <w:numId w:val="3"/>
@@ -8925,7 +9063,7 @@
     </w:p>
     <w:p>
       <w:pPr>
-        <w:pStyle w:val="Paragraphedeliste"/>
+        <w:pStyle w:val="ListParagraph"/>
         <w:numPr>
           <w:ilvl w:val="0"/>
           <w:numId w:val="3"/>
@@ -9118,7 +9256,7 @@
     </w:p>
     <w:p>
       <w:pPr>
-        <w:pStyle w:val="Paragraphedeliste"/>
+        <w:pStyle w:val="ListParagraph"/>
         <w:numPr>
           <w:ilvl w:val="0"/>
           <w:numId w:val="3"/>
@@ -9185,7 +9323,7 @@
     </w:p>
     <w:p>
       <w:pPr>
-        <w:pStyle w:val="Paragraphedeliste"/>
+        <w:pStyle w:val="ListParagraph"/>
         <w:numPr>
           <w:ilvl w:val="0"/>
           <w:numId w:val="3"/>
@@ -9275,7 +9413,7 @@
     </w:p>
     <w:p>
       <w:pPr>
-        <w:pStyle w:val="Paragraphedeliste"/>
+        <w:pStyle w:val="ListParagraph"/>
         <w:numPr>
           <w:ilvl w:val="0"/>
           <w:numId w:val="3"/>
@@ -9365,7 +9503,7 @@
     </w:p>
     <w:p>
       <w:pPr>
-        <w:pStyle w:val="Paragraphedeliste"/>
+        <w:pStyle w:val="ListParagraph"/>
         <w:numPr>
           <w:ilvl w:val="0"/>
           <w:numId w:val="3"/>
@@ -9448,7 +9586,7 @@
     </w:p>
     <w:p>
       <w:pPr>
-        <w:pStyle w:val="Paragraphedeliste"/>
+        <w:pStyle w:val="ListParagraph"/>
         <w:numPr>
           <w:ilvl w:val="0"/>
           <w:numId w:val="3"/>
@@ -10272,7 +10410,7 @@
 <w:ftr xmlns:wpc="http://schemas.microsoft.com/office/word/2010/wordprocessingCanvas" xmlns:cx="http://schemas.microsoft.com/office/drawing/2014/chartex" xmlns:cx1="http://schemas.microsoft.com/office/drawing/2015/9/8/chartex" xmlns:cx2="http://schemas.microsoft.com/office/drawing/2015/10/21/chartex" xmlns:cx3="http://schemas.microsoft.com/office/drawing/2016/5/9/chartex" xmlns:cx4="http://schemas.microsoft.com/office/drawing/2016/5/10/chartex" xmlns:cx5="http://schemas.microsoft.com/office/drawing/2016/5/11/chartex" xmlns:cx6="http://schemas.microsoft.com/office/drawing/2016/5/12/chartex" xmlns:cx7="http://schemas.microsoft.com/office/drawing/2016/5/13/chartex" xmlns:cx8="http://schemas.microsoft.com/office/drawing/2016/5/14/chartex" xmlns:mc="http://schemas.openxmlformats.org/markup-compatibility/2006" xmlns:aink="http://schemas.microsoft.com/office/drawing/2016/ink" xmlns:am3d="http://schemas.microsoft.com/office/drawing/2017/model3d" xmlns:o="urn:schemas-microsoft-com:office:office" xmlns:oel="http://schemas.microsoft.com/office/2019/extlst" xmlns:r="http://schemas.openxmlformats.org/officeDocument/2006/relationships" xmlns:m="http://schemas.openxmlformats.org/officeDocument/2006/math" xmlns:v="urn:schemas-microsoft-com:vml" xmlns:wp14="http://schemas.microsoft.com/office/word/2010/wordprocessingDrawing" xmlns:wp="http://schemas.openxmlformats.org/drawingml/2006/wordprocessingDrawing" xmlns:w10="urn:schemas-microsoft-com:office:word" xmlns:w="http://schemas.openxmlformats.org/wordprocessingml/2006/main" xmlns:w14="http://schemas.microsoft.com/office/word/2010/wordml" xmlns:w15="http://schemas.microsoft.com/office/word/2012/wordml" xmlns:w16cex="http://schemas.microsoft.com/office/word/2018/wordml/cex" xmlns:w16cid="http://schemas.microsoft.com/office/word/2016/wordml/cid" xmlns:w16="http://schemas.microsoft.com/office/word/2018/wordml" xmlns:w16du="http://schemas.microsoft.com/office/word/2023/wordml/word16du" xmlns:w16sdtdh="http://schemas.microsoft.com/office/word/2020/wordml/sdtdatahash" xmlns:w16sdtfl="http://schemas.microsoft.com/office/word/2024/wordml/sdtformatlock" xmlns:w16se="http://schemas.microsoft.com/office/word/2015/wordml/symex" xmlns:wpg="http://schemas.microsoft.com/office/word/2010/wordprocessingGroup" xmlns:wpi="http://schemas.microsoft.com/office/word/2010/wordprocessingInk" xmlns:wne="http://schemas.microsoft.com/office/word/2006/wordml" xmlns:wps="http://schemas.microsoft.com/office/word/2010/wordprocessingShape" mc:Ignorable="w14 w15 w16se w16cid w16 w16cex w16sdtdh w16sdtfl w16du wp14">
   <w:p>
     <w:pPr>
-      <w:pStyle w:val="Pieddepage"/>
+      <w:pStyle w:val="Footer"/>
     </w:pPr>
     <w:r>
       <w:t xml:space="preserve"> </w:t>
@@ -10285,7 +10423,7 @@
 <w:ftr xmlns:wpc="http://schemas.microsoft.com/office/word/2010/wordprocessingCanvas" xmlns:cx="http://schemas.microsoft.com/office/drawing/2014/chartex" xmlns:cx1="http://schemas.microsoft.com/office/drawing/2015/9/8/chartex" xmlns:cx2="http://schemas.microsoft.com/office/drawing/2015/10/21/chartex" xmlns:cx3="http://schemas.microsoft.com/office/drawing/2016/5/9/chartex" xmlns:cx4="http://schemas.microsoft.com/office/drawing/2016/5/10/chartex" xmlns:cx5="http://schemas.microsoft.com/office/drawing/2016/5/11/chartex" xmlns:cx6="http://schemas.microsoft.com/office/drawing/2016/5/12/chartex" xmlns:cx7="http://schemas.microsoft.com/office/drawing/2016/5/13/chartex" xmlns:cx8="http://schemas.microsoft.com/office/drawing/2016/5/14/chartex" xmlns:mc="http://schemas.openxmlformats.org/markup-compatibility/2006" xmlns:aink="http://schemas.microsoft.com/office/drawing/2016/ink" xmlns:am3d="http://schemas.microsoft.com/office/drawing/2017/model3d" xmlns:o="urn:schemas-microsoft-com:office:office" xmlns:oel="http://schemas.microsoft.com/office/2019/extlst" xmlns:r="http://schemas.openxmlformats.org/officeDocument/2006/relationships" xmlns:m="http://schemas.openxmlformats.org/officeDocument/2006/math" xmlns:v="urn:schemas-microsoft-com:vml" xmlns:wp14="http://schemas.microsoft.com/office/word/2010/wordprocessingDrawing" xmlns:wp="http://schemas.openxmlformats.org/drawingml/2006/wordprocessingDrawing" xmlns:w10="urn:schemas-microsoft-com:office:word" xmlns:w="http://schemas.openxmlformats.org/wordprocessingml/2006/main" xmlns:w14="http://schemas.microsoft.com/office/word/2010/wordml" xmlns:w15="http://schemas.microsoft.com/office/word/2012/wordml" xmlns:w16cex="http://schemas.microsoft.com/office/word/2018/wordml/cex" xmlns:w16cid="http://schemas.microsoft.com/office/word/2016/wordml/cid" xmlns:w16="http://schemas.microsoft.com/office/word/2018/wordml" xmlns:w16du="http://schemas.microsoft.com/office/word/2023/wordml/word16du" xmlns:w16sdtdh="http://schemas.microsoft.com/office/word/2020/wordml/sdtdatahash" xmlns:w16sdtfl="http://schemas.microsoft.com/office/word/2024/wordml/sdtformatlock" xmlns:w16se="http://schemas.microsoft.com/office/word/2015/wordml/symex" xmlns:wpg="http://schemas.microsoft.com/office/word/2010/wordprocessingGroup" xmlns:wpi="http://schemas.microsoft.com/office/word/2010/wordprocessingInk" xmlns:wne="http://schemas.microsoft.com/office/word/2006/wordml" xmlns:wps="http://schemas.microsoft.com/office/word/2010/wordprocessingShape" mc:Ignorable="w14 w15 w16se w16cid w16 w16cex w16sdtdh w16sdtfl w16du wp14">
   <w:p>
     <w:pPr>
-      <w:pStyle w:val="Pieddepage"/>
+      <w:pStyle w:val="Footer"/>
     </w:pPr>
     <w:r>
       <w:t xml:space="preserve"> </w:t>
@@ -10298,7 +10436,7 @@
 <w:ftr xmlns:wpc="http://schemas.microsoft.com/office/word/2010/wordprocessingCanvas" xmlns:cx="http://schemas.microsoft.com/office/drawing/2014/chartex" xmlns:cx1="http://schemas.microsoft.com/office/drawing/2015/9/8/chartex" xmlns:cx2="http://schemas.microsoft.com/office/drawing/2015/10/21/chartex" xmlns:cx3="http://schemas.microsoft.com/office/drawing/2016/5/9/chartex" xmlns:cx4="http://schemas.microsoft.com/office/drawing/2016/5/10/chartex" xmlns:cx5="http://schemas.microsoft.com/office/drawing/2016/5/11/chartex" xmlns:cx6="http://schemas.microsoft.com/office/drawing/2016/5/12/chartex" xmlns:cx7="http://schemas.microsoft.com/office/drawing/2016/5/13/chartex" xmlns:cx8="http://schemas.microsoft.com/office/drawing/2016/5/14/chartex" xmlns:mc="http://schemas.openxmlformats.org/markup-compatibility/2006" xmlns:aink="http://schemas.microsoft.com/office/drawing/2016/ink" xmlns:am3d="http://schemas.microsoft.com/office/drawing/2017/model3d" xmlns:o="urn:schemas-microsoft-com:office:office" xmlns:oel="http://schemas.microsoft.com/office/2019/extlst" xmlns:r="http://schemas.openxmlformats.org/officeDocument/2006/relationships" xmlns:m="http://schemas.openxmlformats.org/officeDocument/2006/math" xmlns:v="urn:schemas-microsoft-com:vml" xmlns:wp14="http://schemas.microsoft.com/office/word/2010/wordprocessingDrawing" xmlns:wp="http://schemas.openxmlformats.org/drawingml/2006/wordprocessingDrawing" xmlns:w10="urn:schemas-microsoft-com:office:word" xmlns:w="http://schemas.openxmlformats.org/wordprocessingml/2006/main" xmlns:w14="http://schemas.microsoft.com/office/word/2010/wordml" xmlns:w15="http://schemas.microsoft.com/office/word/2012/wordml" xmlns:w16cex="http://schemas.microsoft.com/office/word/2018/wordml/cex" xmlns:w16cid="http://schemas.microsoft.com/office/word/2016/wordml/cid" xmlns:w16="http://schemas.microsoft.com/office/word/2018/wordml" xmlns:w16du="http://schemas.microsoft.com/office/word/2023/wordml/word16du" xmlns:w16sdtdh="http://schemas.microsoft.com/office/word/2020/wordml/sdtdatahash" xmlns:w16sdtfl="http://schemas.microsoft.com/office/word/2024/wordml/sdtformatlock" xmlns:w16se="http://schemas.microsoft.com/office/word/2015/wordml/symex" xmlns:wpg="http://schemas.microsoft.com/office/word/2010/wordprocessingGroup" xmlns:wpi="http://schemas.microsoft.com/office/word/2010/wordprocessingInk" xmlns:wne="http://schemas.microsoft.com/office/word/2006/wordml" xmlns:wps="http://schemas.microsoft.com/office/word/2010/wordprocessingShape" mc:Ignorable="w14 w15 w16se w16cid w16 w16cex w16sdtdh w16sdtfl w16du wp14">
   <w:p>
     <w:pPr>
-      <w:pStyle w:val="Pieddepage"/>
+      <w:pStyle w:val="Footer"/>
     </w:pPr>
     <w:r>
       <w:t xml:space="preserve"> </w:t>
@@ -10330,14 +10468,14 @@
 <w:hdr xmlns:wpc="http://schemas.microsoft.com/office/word/2010/wordprocessingCanvas" xmlns:cx="http://schemas.microsoft.com/office/drawing/2014/chartex" xmlns:cx1="http://schemas.microsoft.com/office/drawing/2015/9/8/chartex" xmlns:cx2="http://schemas.microsoft.com/office/drawing/2015/10/21/chartex" xmlns:cx3="http://schemas.microsoft.com/office/drawing/2016/5/9/chartex" xmlns:cx4="http://schemas.microsoft.com/office/drawing/2016/5/10/chartex" xmlns:cx5="http://schemas.microsoft.com/office/drawing/2016/5/11/chartex" xmlns:cx6="http://schemas.microsoft.com/office/drawing/2016/5/12/chartex" xmlns:cx7="http://schemas.microsoft.com/office/drawing/2016/5/13/chartex" xmlns:cx8="http://schemas.microsoft.com/office/drawing/2016/5/14/chartex" xmlns:mc="http://schemas.openxmlformats.org/markup-compatibility/2006" xmlns:aink="http://schemas.microsoft.com/office/drawing/2016/ink" xmlns:am3d="http://schemas.microsoft.com/office/drawing/2017/model3d" xmlns:o="urn:schemas-microsoft-com:office:office" xmlns:oel="http://schemas.microsoft.com/office/2019/extlst" xmlns:r="http://schemas.openxmlformats.org/officeDocument/2006/relationships" xmlns:m="http://schemas.openxmlformats.org/officeDocument/2006/math" xmlns:v="urn:schemas-microsoft-com:vml" xmlns:wp14="http://schemas.microsoft.com/office/word/2010/wordprocessingDrawing" xmlns:wp="http://schemas.openxmlformats.org/drawingml/2006/wordprocessingDrawing" xmlns:w10="urn:schemas-microsoft-com:office:word" xmlns:w="http://schemas.openxmlformats.org/wordprocessingml/2006/main" xmlns:w14="http://schemas.microsoft.com/office/word/2010/wordml" xmlns:w15="http://schemas.microsoft.com/office/word/2012/wordml" xmlns:w16cex="http://schemas.microsoft.com/office/word/2018/wordml/cex" xmlns:w16cid="http://schemas.microsoft.com/office/word/2016/wordml/cid" xmlns:w16="http://schemas.microsoft.com/office/word/2018/wordml" xmlns:w16du="http://schemas.microsoft.com/office/word/2023/wordml/word16du" xmlns:w16sdtdh="http://schemas.microsoft.com/office/word/2020/wordml/sdtdatahash" xmlns:w16sdtfl="http://schemas.microsoft.com/office/word/2024/wordml/sdtformatlock" xmlns:w16se="http://schemas.microsoft.com/office/word/2015/wordml/symex" xmlns:wpg="http://schemas.microsoft.com/office/word/2010/wordprocessingGroup" xmlns:wpi="http://schemas.microsoft.com/office/word/2010/wordprocessingInk" xmlns:wne="http://schemas.microsoft.com/office/word/2006/wordml" xmlns:wps="http://schemas.microsoft.com/office/word/2010/wordprocessingShape" mc:Ignorable="w14 w15 w16se w16cid w16 w16cex w16sdtdh w16sdtfl w16du wp14">
   <w:p>
     <w:pPr>
-      <w:pStyle w:val="En-tte"/>
+      <w:pStyle w:val="Header"/>
     </w:pPr>
     <w:r>
       <w:pict w14:anchorId="36790DC3">
         <v:shape id="_x0000_s1028" alt="" style="position:absolute;left:0;text-align:left;margin-left:0;margin-top:0;width:50pt;height:50pt;z-index:251659264;visibility:hidden;mso-wrap-edited:f;mso-width-percent:0;mso-height-percent:0;mso-width-percent:0;mso-height-percent:0" coordsize="21600,21600" o:spt="100" adj="10800,,0" path="m,l21600,em,21600r21600,e">
           <v:stroke joinstyle="miter"/>
           <v:formulas/>
-          <v:path o:connecttype="custom" o:connectlocs="0,0;548799456,0;0,548799456;548799456,548799456" o:connectangles="0,0,0,0"/>
+          <v:path o:connecttype="custom" o:connectlocs="0,0;2147483646,0;0,2147483646;2147483646,2147483646" o:connectangles="0,0,0,0"/>
           <o:lock v:ext="edit" selection="t"/>
         </v:shape>
       </w:pict>
@@ -10348,7 +10486,7 @@
           <v:fill color2="gray"/>
           <v:stroke joinstyle="round"/>
           <v:formulas/>
-          <v:path textpathok="t" o:connecttype="custom" o:connectlocs="0,0;2147483646,0;0,145897074;2147483646,145897074" o:connectangles="0,0,0,0"/>
+          <v:path textpathok="t" o:connecttype="custom" o:connectlocs="0,0;2147483646,0;0,2147483646;2147483646,2147483646" o:connectangles="0,0,0,0"/>
           <v:textpath on="t" style="font-family:&quot;Times New Roman&quot;;font-size:1pt" fitshape="t" trim="t" string="{{ convention.display_not_validated_status() }}"/>
           <w10:wrap anchorx="margin" anchory="margin"/>
         </v:shape>
@@ -10411,7 +10549,7 @@
                           </w:pPr>
                           <w:r>
                             <w:rPr>
-                              <w:rStyle w:val="Numrodepage"/>
+                              <w:rStyle w:val="PageNumber"/>
                               <w:sz w:val="22"/>
                               <w:szCs w:val="22"/>
                             </w:rPr>
@@ -10419,7 +10557,7 @@
                           </w:r>
                           <w:r>
                             <w:rPr>
-                              <w:rStyle w:val="Numrodepage"/>
+                              <w:rStyle w:val="PageNumber"/>
                               <w:sz w:val="22"/>
                               <w:szCs w:val="22"/>
                             </w:rPr>
@@ -10427,7 +10565,7 @@
                           </w:r>
                           <w:r>
                             <w:rPr>
-                              <w:rStyle w:val="Numrodepage"/>
+                              <w:rStyle w:val="PageNumber"/>
                               <w:sz w:val="22"/>
                               <w:szCs w:val="22"/>
                             </w:rPr>
@@ -10435,7 +10573,7 @@
                           </w:r>
                           <w:r>
                             <w:rPr>
-                              <w:rStyle w:val="Numrodepage"/>
+                              <w:rStyle w:val="PageNumber"/>
                               <w:sz w:val="22"/>
                               <w:szCs w:val="22"/>
                             </w:rPr>
@@ -10443,7 +10581,7 @@
                           </w:r>
                           <w:r>
                             <w:rPr>
-                              <w:rStyle w:val="Numrodepage"/>
+                              <w:rStyle w:val="PageNumber"/>
                               <w:sz w:val="22"/>
                               <w:szCs w:val="22"/>
                             </w:rPr>
@@ -10451,7 +10589,7 @@
                           </w:r>
                           <w:r>
                             <w:rPr>
-                              <w:rStyle w:val="Numrodepage"/>
+                              <w:rStyle w:val="PageNumber"/>
                               <w:sz w:val="22"/>
                               <w:szCs w:val="22"/>
                             </w:rPr>
@@ -10546,7 +10684,7 @@
 <w:hdr xmlns:wpc="http://schemas.microsoft.com/office/word/2010/wordprocessingCanvas" xmlns:cx="http://schemas.microsoft.com/office/drawing/2014/chartex" xmlns:cx1="http://schemas.microsoft.com/office/drawing/2015/9/8/chartex" xmlns:cx2="http://schemas.microsoft.com/office/drawing/2015/10/21/chartex" xmlns:cx3="http://schemas.microsoft.com/office/drawing/2016/5/9/chartex" xmlns:cx4="http://schemas.microsoft.com/office/drawing/2016/5/10/chartex" xmlns:cx5="http://schemas.microsoft.com/office/drawing/2016/5/11/chartex" xmlns:cx6="http://schemas.microsoft.com/office/drawing/2016/5/12/chartex" xmlns:cx7="http://schemas.microsoft.com/office/drawing/2016/5/13/chartex" xmlns:cx8="http://schemas.microsoft.com/office/drawing/2016/5/14/chartex" xmlns:mc="http://schemas.openxmlformats.org/markup-compatibility/2006" xmlns:aink="http://schemas.microsoft.com/office/drawing/2016/ink" xmlns:am3d="http://schemas.microsoft.com/office/drawing/2017/model3d" xmlns:o="urn:schemas-microsoft-com:office:office" xmlns:oel="http://schemas.microsoft.com/office/2019/extlst" xmlns:r="http://schemas.openxmlformats.org/officeDocument/2006/relationships" xmlns:m="http://schemas.openxmlformats.org/officeDocument/2006/math" xmlns:v="urn:schemas-microsoft-com:vml" xmlns:wp14="http://schemas.microsoft.com/office/word/2010/wordprocessingDrawing" xmlns:wp="http://schemas.openxmlformats.org/drawingml/2006/wordprocessingDrawing" xmlns:w10="urn:schemas-microsoft-com:office:word" xmlns:w="http://schemas.openxmlformats.org/wordprocessingml/2006/main" xmlns:w14="http://schemas.microsoft.com/office/word/2010/wordml" xmlns:w15="http://schemas.microsoft.com/office/word/2012/wordml" xmlns:w16cex="http://schemas.microsoft.com/office/word/2018/wordml/cex" xmlns:w16cid="http://schemas.microsoft.com/office/word/2016/wordml/cid" xmlns:w16="http://schemas.microsoft.com/office/word/2018/wordml" xmlns:w16du="http://schemas.microsoft.com/office/word/2023/wordml/word16du" xmlns:w16sdtdh="http://schemas.microsoft.com/office/word/2020/wordml/sdtdatahash" xmlns:w16sdtfl="http://schemas.microsoft.com/office/word/2024/wordml/sdtformatlock" xmlns:w16se="http://schemas.microsoft.com/office/word/2015/wordml/symex" xmlns:wpg="http://schemas.microsoft.com/office/word/2010/wordprocessingGroup" xmlns:wpi="http://schemas.microsoft.com/office/word/2010/wordprocessingInk" xmlns:wne="http://schemas.microsoft.com/office/word/2006/wordml" xmlns:wps="http://schemas.microsoft.com/office/word/2010/wordprocessingShape" mc:Ignorable="w14 w15 w16se w16cid w16 w16cex w16sdtdh w16sdtfl w16du wp14">
   <w:p>
     <w:pPr>
-      <w:pStyle w:val="En-tte"/>
+      <w:pStyle w:val="Header"/>
       <w:ind w:right="360"/>
     </w:pPr>
     <w:r>
@@ -10555,7 +10693,7 @@
           <v:fill color2="gray"/>
           <v:stroke joinstyle="round"/>
           <v:formulas/>
-          <v:path textpathok="t" o:connecttype="custom" o:connectlocs="0,0;2147483646,0;0,143864490;2147483646,143864490" o:connectangles="0,0,0,0"/>
+          <v:path textpathok="t" o:connecttype="custom" o:connectlocs="0,0;2147483646,0;0,2147483646;2147483646,2147483646" o:connectangles="0,0,0,0"/>
           <v:textpath on="t" style="font-family:&quot;Times New Roman&quot;;font-size:1pt" fitshape="t" trim="t" string="{{ convention.display_not_validated_status() }}"/>
           <w10:wrap anchorx="margin" anchory="margin"/>
         </v:shape>
@@ -10618,7 +10756,7 @@
                           </w:pPr>
                           <w:r>
                             <w:rPr>
-                              <w:rStyle w:val="Numrodepage"/>
+                              <w:rStyle w:val="PageNumber"/>
                               <w:sz w:val="22"/>
                               <w:szCs w:val="22"/>
                             </w:rPr>
@@ -10626,7 +10764,7 @@
                           </w:r>
                           <w:r>
                             <w:rPr>
-                              <w:rStyle w:val="Numrodepage"/>
+                              <w:rStyle w:val="PageNumber"/>
                               <w:sz w:val="22"/>
                               <w:szCs w:val="22"/>
                             </w:rPr>
@@ -10634,7 +10772,7 @@
                           </w:r>
                           <w:r>
                             <w:rPr>
-                              <w:rStyle w:val="Numrodepage"/>
+                              <w:rStyle w:val="PageNumber"/>
                               <w:sz w:val="22"/>
                               <w:szCs w:val="22"/>
                             </w:rPr>
@@ -10642,7 +10780,7 @@
                           </w:r>
                           <w:r>
                             <w:rPr>
-                              <w:rStyle w:val="Numrodepage"/>
+                              <w:rStyle w:val="PageNumber"/>
                               <w:sz w:val="22"/>
                               <w:szCs w:val="22"/>
                             </w:rPr>
@@ -10650,7 +10788,7 @@
                           </w:r>
                           <w:r>
                             <w:rPr>
-                              <w:rStyle w:val="Numrodepage"/>
+                              <w:rStyle w:val="PageNumber"/>
                               <w:sz w:val="22"/>
                               <w:szCs w:val="22"/>
                             </w:rPr>
@@ -10658,7 +10796,7 @@
                           </w:r>
                           <w:r>
                             <w:rPr>
-                              <w:rStyle w:val="Numrodepage"/>
+                              <w:rStyle w:val="PageNumber"/>
                               <w:sz w:val="22"/>
                               <w:szCs w:val="22"/>
                             </w:rPr>
@@ -10666,7 +10804,7 @@
                           </w:r>
                           <w:r>
                             <w:rPr>
-                              <w:rStyle w:val="Numrodepage"/>
+                              <w:rStyle w:val="PageNumber"/>
                             </w:rPr>
                             <w:t xml:space="preserve"> </w:t>
                           </w:r>
@@ -10759,25 +10897,25 @@
     </w:r>
     <w:r>
       <w:rPr>
-        <w:rStyle w:val="Numrodepage"/>
+        <w:rStyle w:val="PageNumber"/>
       </w:rPr>
       <w:t xml:space="preserve"> </w:t>
     </w:r>
     <w:r>
       <w:rPr>
-        <w:rStyle w:val="Numrodepage"/>
+        <w:rStyle w:val="PageNumber"/>
       </w:rPr>
       <w:tab/>
     </w:r>
     <w:r>
       <w:rPr>
-        <w:rStyle w:val="Numrodepage"/>
+        <w:rStyle w:val="PageNumber"/>
       </w:rPr>
       <w:tab/>
     </w:r>
     <w:r>
       <w:rPr>
-        <w:rStyle w:val="Numrodepage"/>
+        <w:rStyle w:val="PageNumber"/>
       </w:rPr>
       <w:tab/>
     </w:r>
@@ -10789,7 +10927,7 @@
 <w:hdr xmlns:wpc="http://schemas.microsoft.com/office/word/2010/wordprocessingCanvas" xmlns:cx="http://schemas.microsoft.com/office/drawing/2014/chartex" xmlns:cx1="http://schemas.microsoft.com/office/drawing/2015/9/8/chartex" xmlns:cx2="http://schemas.microsoft.com/office/drawing/2015/10/21/chartex" xmlns:cx3="http://schemas.microsoft.com/office/drawing/2016/5/9/chartex" xmlns:cx4="http://schemas.microsoft.com/office/drawing/2016/5/10/chartex" xmlns:cx5="http://schemas.microsoft.com/office/drawing/2016/5/11/chartex" xmlns:cx6="http://schemas.microsoft.com/office/drawing/2016/5/12/chartex" xmlns:cx7="http://schemas.microsoft.com/office/drawing/2016/5/13/chartex" xmlns:cx8="http://schemas.microsoft.com/office/drawing/2016/5/14/chartex" xmlns:mc="http://schemas.openxmlformats.org/markup-compatibility/2006" xmlns:aink="http://schemas.microsoft.com/office/drawing/2016/ink" xmlns:am3d="http://schemas.microsoft.com/office/drawing/2017/model3d" xmlns:o="urn:schemas-microsoft-com:office:office" xmlns:oel="http://schemas.microsoft.com/office/2019/extlst" xmlns:r="http://schemas.openxmlformats.org/officeDocument/2006/relationships" xmlns:m="http://schemas.openxmlformats.org/officeDocument/2006/math" xmlns:v="urn:schemas-microsoft-com:vml" xmlns:wp14="http://schemas.microsoft.com/office/word/2010/wordprocessingDrawing" xmlns:wp="http://schemas.openxmlformats.org/drawingml/2006/wordprocessingDrawing" xmlns:w10="urn:schemas-microsoft-com:office:word" xmlns:w="http://schemas.openxmlformats.org/wordprocessingml/2006/main" xmlns:w14="http://schemas.microsoft.com/office/word/2010/wordml" xmlns:w15="http://schemas.microsoft.com/office/word/2012/wordml" xmlns:w16cex="http://schemas.microsoft.com/office/word/2018/wordml/cex" xmlns:w16cid="http://schemas.microsoft.com/office/word/2016/wordml/cid" xmlns:w16="http://schemas.microsoft.com/office/word/2018/wordml" xmlns:w16du="http://schemas.microsoft.com/office/word/2023/wordml/word16du" xmlns:w16sdtdh="http://schemas.microsoft.com/office/word/2020/wordml/sdtdatahash" xmlns:w16sdtfl="http://schemas.microsoft.com/office/word/2024/wordml/sdtformatlock" xmlns:w16se="http://schemas.microsoft.com/office/word/2015/wordml/symex" xmlns:wpg="http://schemas.microsoft.com/office/word/2010/wordprocessingGroup" xmlns:wpi="http://schemas.microsoft.com/office/word/2010/wordprocessingInk" xmlns:wne="http://schemas.microsoft.com/office/word/2006/wordml" xmlns:wps="http://schemas.microsoft.com/office/word/2010/wordprocessingShape" mc:Ignorable="w14 w15 w16se w16cid w16 w16cex w16sdtdh w16sdtfl w16du wp14">
   <w:tbl>
     <w:tblPr>
-      <w:tblStyle w:val="Grilledutableau"/>
+      <w:tblStyle w:val="TableGrid"/>
       <w:tblW w:w="8460" w:type="dxa"/>
       <w:jc w:val="center"/>
       <w:tblLayout w:type="fixed"/>
@@ -11295,7 +11433,7 @@
   </w:tbl>
   <w:p>
     <w:pPr>
-      <w:pStyle w:val="En-tte"/>
+      <w:pStyle w:val="Header"/>
       <w:tabs>
         <w:tab w:val="clear" w:pos="4536"/>
         <w:tab w:val="clear" w:pos="9072"/>
@@ -11376,7 +11514,7 @@
           <v:fill color2="gray"/>
           <v:stroke joinstyle="round"/>
           <v:formulas/>
-          <v:path textpathok="t" o:connecttype="custom" o:connectlocs="0,0;2147483646,0;0,143864490;2147483646,143864490" o:connectangles="0,0,0,0"/>
+          <v:path textpathok="t" o:connecttype="custom" o:connectlocs="0,0;2147483646,0;0,2147483646;2147483646,2147483646" o:connectangles="0,0,0,0"/>
           <v:textpath on="t" style="font-family:&quot;Times New Roman&quot;;font-size:1pt" fitshape="t" trim="t" string="{{ convention.display_not_validated_status() }}"/>
           <w10:wrap anchorx="margin" anchory="margin"/>
         </v:shape>
@@ -11930,7 +12068,7 @@
     <w:lvl w:ilvl="0">
       <w:start w:val="1"/>
       <w:numFmt w:val="none"/>
-      <w:pStyle w:val="Titre1"/>
+      <w:pStyle w:val="Heading1"/>
       <w:suff w:val="nothing"/>
       <w:lvlText w:val=""/>
       <w:lvlJc w:val="left"/>
@@ -11944,7 +12082,7 @@
     <w:lvl w:ilvl="1">
       <w:start w:val="1"/>
       <w:numFmt w:val="none"/>
-      <w:pStyle w:val="Titre2"/>
+      <w:pStyle w:val="Heading2"/>
       <w:suff w:val="nothing"/>
       <w:lvlText w:val=""/>
       <w:lvlJc w:val="left"/>
@@ -11971,7 +12109,7 @@
     <w:lvl w:ilvl="3">
       <w:start w:val="1"/>
       <w:numFmt w:val="none"/>
-      <w:pStyle w:val="Titre4"/>
+      <w:pStyle w:val="Heading4"/>
       <w:suff w:val="nothing"/>
       <w:lvlText w:val=""/>
       <w:lvlJc w:val="left"/>
@@ -11985,7 +12123,7 @@
     <w:lvl w:ilvl="4">
       <w:start w:val="1"/>
       <w:numFmt w:val="none"/>
-      <w:pStyle w:val="Titre5"/>
+      <w:pStyle w:val="Heading5"/>
       <w:suff w:val="nothing"/>
       <w:lvlText w:val=""/>
       <w:lvlJc w:val="left"/>
@@ -11999,7 +12137,7 @@
     <w:lvl w:ilvl="5">
       <w:start w:val="1"/>
       <w:numFmt w:val="none"/>
-      <w:pStyle w:val="Titre6"/>
+      <w:pStyle w:val="Heading6"/>
       <w:suff w:val="nothing"/>
       <w:lvlText w:val=""/>
       <w:lvlJc w:val="left"/>
@@ -12013,7 +12151,7 @@
     <w:lvl w:ilvl="6">
       <w:start w:val="1"/>
       <w:numFmt w:val="none"/>
-      <w:pStyle w:val="Titre7"/>
+      <w:pStyle w:val="Heading7"/>
       <w:suff w:val="nothing"/>
       <w:lvlText w:val=""/>
       <w:lvlJc w:val="left"/>
@@ -12730,7 +12868,7 @@
       <w:szCs w:val="24"/>
     </w:rPr>
   </w:style>
-  <w:style w:type="paragraph" w:styleId="Titre1">
+  <w:style w:type="paragraph" w:styleId="Heading1">
     <w:name w:val="heading 1"/>
     <w:basedOn w:val="Normal"/>
     <w:next w:val="Normal"/>
@@ -12760,7 +12898,7 @@
       <w:lang w:eastAsia="zh-CN"/>
     </w:rPr>
   </w:style>
-  <w:style w:type="paragraph" w:styleId="Titre2">
+  <w:style w:type="paragraph" w:styleId="Heading2">
     <w:name w:val="heading 2"/>
     <w:basedOn w:val="Normal"/>
     <w:next w:val="Normal"/>
@@ -12784,9 +12922,9 @@
       <w:lang w:eastAsia="zh-CN"/>
     </w:rPr>
   </w:style>
-  <w:style w:type="paragraph" w:styleId="Titre3">
+  <w:style w:type="paragraph" w:styleId="Heading3">
     <w:name w:val="heading 3"/>
-    <w:basedOn w:val="Titre2"/>
+    <w:basedOn w:val="Heading2"/>
     <w:next w:val="Normal"/>
     <w:qFormat/>
     <w:pPr>
@@ -12796,7 +12934,7 @@
       <w:color w:val="800080"/>
     </w:rPr>
   </w:style>
-  <w:style w:type="paragraph" w:styleId="Titre4">
+  <w:style w:type="paragraph" w:styleId="Heading4">
     <w:name w:val="heading 4"/>
     <w:basedOn w:val="Normal"/>
     <w:next w:val="Normal"/>
@@ -12817,7 +12955,7 @@
       <w:lang w:eastAsia="zh-CN"/>
     </w:rPr>
   </w:style>
-  <w:style w:type="paragraph" w:styleId="Titre5">
+  <w:style w:type="paragraph" w:styleId="Heading5">
     <w:name w:val="heading 5"/>
     <w:basedOn w:val="Normal"/>
     <w:next w:val="Normal"/>
@@ -12838,7 +12976,7 @@
       <w:lang w:eastAsia="zh-CN"/>
     </w:rPr>
   </w:style>
-  <w:style w:type="paragraph" w:styleId="Titre6">
+  <w:style w:type="paragraph" w:styleId="Heading6">
     <w:name w:val="heading 6"/>
     <w:basedOn w:val="Normal"/>
     <w:next w:val="Normal"/>
@@ -12860,7 +12998,7 @@
       <w:lang w:eastAsia="zh-CN"/>
     </w:rPr>
   </w:style>
-  <w:style w:type="paragraph" w:styleId="Titre7">
+  <w:style w:type="paragraph" w:styleId="Heading7">
     <w:name w:val="heading 7"/>
     <w:basedOn w:val="Normal"/>
     <w:next w:val="Normal"/>
@@ -12883,13 +13021,13 @@
       <w:lang w:eastAsia="zh-CN"/>
     </w:rPr>
   </w:style>
-  <w:style w:type="character" w:default="1" w:styleId="Policepardfaut">
+  <w:style w:type="character" w:default="1" w:styleId="DefaultParagraphFont">
     <w:name w:val="Default Paragraph Font"/>
     <w:uiPriority w:val="1"/>
     <w:semiHidden/>
     <w:unhideWhenUsed/>
   </w:style>
-  <w:style w:type="table" w:default="1" w:styleId="TableauNormal">
+  <w:style w:type="table" w:default="1" w:styleId="TableNormal">
     <w:name w:val="Normal Table"/>
     <w:uiPriority w:val="99"/>
     <w:semiHidden/>
@@ -12904,7 +13042,7 @@
       </w:tblCellMar>
     </w:tblPr>
   </w:style>
-  <w:style w:type="numbering" w:default="1" w:styleId="Aucuneliste">
+  <w:style w:type="numbering" w:default="1" w:styleId="NoList">
     <w:name w:val="No List"/>
     <w:uiPriority w:val="99"/>
     <w:semiHidden/>
@@ -13167,7 +13305,7 @@
     <w:name w:val="WW-Police par défaut"/>
     <w:qFormat/>
   </w:style>
-  <w:style w:type="character" w:styleId="Numrodepage">
+  <w:style w:type="character" w:styleId="PageNumber">
     <w:name w:val="page number"/>
     <w:basedOn w:val="WW-Policepardfaut"/>
     <w:qFormat/>
@@ -13244,7 +13382,7 @@
   <w:style w:type="paragraph" w:customStyle="1" w:styleId="Heading">
     <w:name w:val="Heading"/>
     <w:basedOn w:val="Normal"/>
-    <w:next w:val="Corpsdetexte"/>
+    <w:next w:val="BodyText"/>
     <w:qFormat/>
     <w:pPr>
       <w:keepNext/>
@@ -13256,7 +13394,7 @@
       <w:szCs w:val="28"/>
     </w:rPr>
   </w:style>
-  <w:style w:type="paragraph" w:styleId="Corpsdetexte">
+  <w:style w:type="paragraph" w:styleId="BodyText">
     <w:name w:val="Body Text"/>
     <w:basedOn w:val="Normal"/>
     <w:pPr>
@@ -13269,14 +13407,14 @@
       <w:lang w:eastAsia="zh-CN"/>
     </w:rPr>
   </w:style>
-  <w:style w:type="paragraph" w:styleId="Liste">
+  <w:style w:type="paragraph" w:styleId="List">
     <w:name w:val="List"/>
-    <w:basedOn w:val="Corpsdetexte"/>
+    <w:basedOn w:val="BodyText"/>
     <w:rPr>
       <w:rFonts w:cs="Tahoma"/>
     </w:rPr>
   </w:style>
-  <w:style w:type="paragraph" w:styleId="Lgende">
+  <w:style w:type="paragraph" w:styleId="Caption">
     <w:name w:val="caption"/>
     <w:basedOn w:val="Normal"/>
     <w:qFormat/>
@@ -13307,10 +13445,10 @@
       <w:lang w:eastAsia="zh-CN"/>
     </w:rPr>
   </w:style>
-  <w:style w:type="paragraph" w:customStyle="1" w:styleId="Titre20">
+  <w:style w:type="paragraph" w:customStyle="1" w:styleId="Titre2">
     <w:name w:val="Titre2"/>
     <w:basedOn w:val="Normal"/>
-    <w:next w:val="Corpsdetexte"/>
+    <w:next w:val="BodyText"/>
     <w:qFormat/>
     <w:pPr>
       <w:keepNext/>
@@ -13343,7 +13481,7 @@
   <w:style w:type="paragraph" w:customStyle="1" w:styleId="WW-Titre">
     <w:name w:val="WW-Titre"/>
     <w:basedOn w:val="Normal"/>
-    <w:next w:val="Corpsdetexte"/>
+    <w:next w:val="BodyText"/>
     <w:qFormat/>
     <w:pPr>
       <w:keepNext/>
@@ -13358,10 +13496,10 @@
       <w:lang w:eastAsia="zh-CN"/>
     </w:rPr>
   </w:style>
-  <w:style w:type="paragraph" w:styleId="Sous-titre">
+  <w:style w:type="paragraph" w:styleId="Subtitle">
     <w:name w:val="Subtitle"/>
-    <w:basedOn w:val="Titre20"/>
-    <w:next w:val="Corpsdetexte"/>
+    <w:basedOn w:val="Titre2"/>
+    <w:next w:val="BodyText"/>
     <w:qFormat/>
     <w:pPr>
       <w:jc w:val="center"/>
@@ -13391,7 +13529,7 @@
     <w:basedOn w:val="Normal"/>
     <w:qFormat/>
   </w:style>
-  <w:style w:type="paragraph" w:styleId="En-tte">
+  <w:style w:type="paragraph" w:styleId="Header">
     <w:name w:val="header"/>
     <w:basedOn w:val="Normal"/>
     <w:pPr>
@@ -13407,7 +13545,7 @@
       <w:lang w:eastAsia="zh-CN"/>
     </w:rPr>
   </w:style>
-  <w:style w:type="paragraph" w:styleId="Pieddepage">
+  <w:style w:type="paragraph" w:styleId="Footer">
     <w:name w:val="footer"/>
     <w:basedOn w:val="Normal"/>
     <w:pPr>
@@ -13517,7 +13655,7 @@
       <w:lang w:eastAsia="zh-CN"/>
     </w:rPr>
   </w:style>
-  <w:style w:type="paragraph" w:styleId="Notedebasdepage">
+  <w:style w:type="paragraph" w:styleId="FootnoteText">
     <w:name w:val="footnote text"/>
     <w:basedOn w:val="Normal"/>
     <w:pPr>
@@ -13681,7 +13819,7 @@
   </w:style>
   <w:style w:type="paragraph" w:customStyle="1" w:styleId="Contenudetableau">
     <w:name w:val="Contenu de tableau"/>
-    <w:basedOn w:val="Corpsdetexte"/>
+    <w:basedOn w:val="BodyText"/>
     <w:qFormat/>
     <w:pPr>
       <w:suppressLineNumbers/>
@@ -13761,7 +13899,7 @@
       <w:iCs/>
     </w:rPr>
   </w:style>
-  <w:style w:type="paragraph" w:customStyle="1" w:styleId="TITRE40">
+  <w:style w:type="paragraph" w:customStyle="1" w:styleId="TITRE4">
     <w:name w:val="TITRE4"/>
     <w:basedOn w:val="Normal"/>
     <w:qFormat/>
@@ -13776,7 +13914,7 @@
       <w:lang w:eastAsia="zh-CN"/>
     </w:rPr>
   </w:style>
-  <w:style w:type="paragraph" w:customStyle="1" w:styleId="TITRE50">
+  <w:style w:type="paragraph" w:customStyle="1" w:styleId="TITRE5">
     <w:name w:val="TITRE5"/>
     <w:basedOn w:val="Normal"/>
     <w:qFormat/>
@@ -13824,13 +13962,13 @@
   </w:style>
   <w:style w:type="paragraph" w:customStyle="1" w:styleId="Contenuducadre">
     <w:name w:val="Contenu du cadre"/>
-    <w:basedOn w:val="Corpsdetexte"/>
+    <w:basedOn w:val="BodyText"/>
     <w:qFormat/>
   </w:style>
-  <w:style w:type="paragraph" w:customStyle="1" w:styleId="Titre10">
+  <w:style w:type="paragraph" w:customStyle="1" w:styleId="Titre1">
     <w:name w:val="Titre1"/>
     <w:basedOn w:val="Normal"/>
-    <w:next w:val="Corpsdetexte"/>
+    <w:next w:val="BodyText"/>
     <w:qFormat/>
     <w:pPr>
       <w:keepNext/>
@@ -13909,7 +14047,7 @@
       <w:lang w:eastAsia="zh-CN"/>
     </w:rPr>
   </w:style>
-  <w:style w:type="paragraph" w:styleId="Paragraphedeliste">
+  <w:style w:type="paragraph" w:styleId="ListParagraph">
     <w:name w:val="List Paragraph"/>
     <w:basedOn w:val="Normal"/>
     <w:uiPriority w:val="34"/>
@@ -13925,9 +14063,9 @@
     <w:basedOn w:val="Normal"/>
     <w:qFormat/>
   </w:style>
-  <w:style w:type="table" w:styleId="Grilledutableau">
+  <w:style w:type="table" w:styleId="TableGrid">
     <w:name w:val="Table Grid"/>
-    <w:basedOn w:val="TableauNormal"/>
+    <w:basedOn w:val="TableNormal"/>
     <w:uiPriority w:val="59"/>
     <w:rsid w:val="00ED0284"/>
     <w:tblPr>

</xml_diff>

<commit_message>
Récupération du signataire parent depuis le bailleur quand il n'exist pas sur l'objet convention (#1788)
</commit_message>
<xml_diff>
--- a/documents/Avenant-template.docx
+++ b/documents/Avenant-template.docx
@@ -227,42 +227,21 @@
     <w:p>
       <w:pPr>
         <w:jc w:val="both"/>
-      </w:pPr>
-      <w:r>
-        <w:rPr>
-          <w:rFonts w:cs="TimesNewRomanPSMT"/>
-        </w:rPr>
-        <w:t xml:space="preserve">et </w:t>
-      </w:r>
-      <w:r>
-        <w:rPr>
-          <w:rFonts w:cs="TimesNewRomanPSMT"/>
-        </w:rPr>
-        <w:t xml:space="preserve">{% if not </w:t>
+        <w:rPr>
+          <w:rFonts w:cs="TimesNewRomanPSMT"/>
+        </w:rPr>
+      </w:pPr>
+      <w:r>
+        <w:rPr>
+          <w:rFonts w:cs="TimesNewRomanPSMT"/>
+        </w:rPr>
+        <w:t xml:space="preserve">{% if </w:t>
       </w:r>
       <w:proofErr w:type="spellStart"/>
       <w:r>
         <w:rPr>
           <w:rFonts w:cs="TimesNewRomanPSMT"/>
         </w:rPr>
-        <w:t>parent_</w:t>
-      </w:r>
-      <w:r>
-        <w:rPr>
-          <w:rFonts w:cs="TimesNewRomanPSMT"/>
-        </w:rPr>
-        <w:t>convention</w:t>
-      </w:r>
-      <w:r>
-        <w:rPr>
-          <w:rFonts w:cs="TimesNewRomanPSMT"/>
-        </w:rPr>
-        <w:t>.</w:t>
-      </w:r>
-      <w:r>
-        <w:rPr>
-          <w:rFonts w:cs="TimesNewRomanPSMT"/>
-        </w:rPr>
         <w:t>identification_bailleur</w:t>
       </w:r>
       <w:proofErr w:type="spellEnd"/>
@@ -276,20 +255,84 @@
         <w:rPr>
           <w:rFonts w:cs="TimesNewRomanPSMT"/>
         </w:rPr>
-        <w:t xml:space="preserve">{{ </w:t>
+        <w:t>{{</w:t>
+      </w:r>
+      <w:r>
+        <w:rPr>
+          <w:rFonts w:cs="TimesNewRomanPSMT"/>
+        </w:rPr>
+        <w:t xml:space="preserve"> </w:t>
       </w:r>
       <w:proofErr w:type="spellStart"/>
       <w:r>
         <w:rPr>
           <w:rFonts w:cs="TimesNewRomanPSMT"/>
         </w:rPr>
-        <w:t>parent_</w:t>
-      </w:r>
-      <w:r>
-        <w:rPr>
-          <w:rFonts w:cs="TimesNewRomanPSMT"/>
-        </w:rPr>
-        <w:t>bailleur.nom|upper</w:t>
+        <w:t>identification_bailleur_detail</w:t>
+      </w:r>
+      <w:proofErr w:type="spellEnd"/>
+      <w:r>
+        <w:rPr>
+          <w:rFonts w:cs="TimesNewRomanPSMT"/>
+        </w:rPr>
+        <w:t xml:space="preserve"> </w:t>
+      </w:r>
+      <w:r>
+        <w:rPr>
+          <w:rFonts w:cs="TimesNewRomanPSMT"/>
+        </w:rPr>
+        <w:t>}}</w:t>
+      </w:r>
+      <w:r>
+        <w:rPr>
+          <w:rFonts w:cs="TimesNewRomanPSMT"/>
+        </w:rPr>
+        <w:t>,</w:t>
+      </w:r>
+      <w:r>
+        <w:rPr>
+          <w:rFonts w:cs="TimesNewRomanPSMT"/>
+        </w:rPr>
+        <w:t xml:space="preserve">{% </w:t>
+      </w:r>
+      <w:proofErr w:type="spellStart"/>
+      <w:r>
+        <w:rPr>
+          <w:rFonts w:cs="TimesNewRomanPSMT"/>
+        </w:rPr>
+        <w:t>else</w:t>
+      </w:r>
+      <w:proofErr w:type="spellEnd"/>
+      <w:r>
+        <w:rPr>
+          <w:rFonts w:cs="TimesNewRomanPSMT"/>
+        </w:rPr>
+        <w:t xml:space="preserve"> %}</w:t>
+      </w:r>
+      <w:r>
+        <w:rPr>
+          <w:rFonts w:cs="TimesNewRomanPSMT"/>
+        </w:rPr>
+        <w:t xml:space="preserve">et {{ </w:t>
+      </w:r>
+      <w:proofErr w:type="spellStart"/>
+      <w:r>
+        <w:rPr>
+          <w:rFonts w:cs="TimesNewRomanPSMT"/>
+        </w:rPr>
+        <w:t>bailleur</w:t>
+      </w:r>
+      <w:r>
+        <w:rPr>
+          <w:rFonts w:cs="TimesNewRomanPSMT"/>
+        </w:rPr>
+        <w:t>_</w:t>
+      </w:r>
+      <w:r>
+        <w:rPr>
+          <w:rFonts w:cs="TimesNewRomanPSMT"/>
+        </w:rPr>
+        <w:t>nom|upper</w:t>
       </w:r>
       <w:proofErr w:type="spellEnd"/>
       <w:r>
@@ -311,13 +354,7 @@
         <w:rPr>
           <w:rFonts w:cs="TimesNewRomanPSMT"/>
         </w:rPr>
-        <w:t>parent_</w:t>
-      </w:r>
-      <w:r>
-        <w:rPr>
-          <w:rFonts w:cs="TimesNewRomanPSMT"/>
-        </w:rPr>
-        <w:t>convention.signataire_nom</w:t>
+        <w:t>signataire_nom</w:t>
       </w:r>
       <w:proofErr w:type="spellEnd"/>
       <w:r>
@@ -339,13 +376,7 @@
         <w:rPr>
           <w:rFonts w:cs="TimesNewRomanPSMT"/>
         </w:rPr>
-        <w:t>parent_</w:t>
-      </w:r>
-      <w:r>
-        <w:rPr>
-          <w:rFonts w:cs="TimesNewRomanPSMT"/>
-        </w:rPr>
-        <w:t>convention.signataire_fonction</w:t>
+        <w:t>signataire_fonction</w:t>
       </w:r>
       <w:proofErr w:type="spellEnd"/>
       <w:r>
@@ -367,13 +398,7 @@
         <w:rPr>
           <w:rFonts w:cs="TimesNewRomanPSMT"/>
         </w:rPr>
-        <w:t>parent_</w:t>
-      </w:r>
-      <w:r>
-        <w:rPr>
-          <w:rFonts w:cs="TimesNewRomanPSMT"/>
-        </w:rPr>
-        <w:t>convention.signataire_date_deliberation|d</w:t>
+        <w:t>signataire_date_deliberation|d</w:t>
       </w:r>
       <w:proofErr w:type="spellEnd"/>
       <w:r>
@@ -395,13 +420,19 @@
         <w:rPr>
           <w:rFonts w:cs="TimesNewRomanPSMT"/>
         </w:rPr>
-        <w:t>parent_</w:t>
-      </w:r>
-      <w:r>
-        <w:rPr>
-          <w:rFonts w:cs="TimesNewRomanPSMT"/>
-        </w:rPr>
-        <w:t>bailleur.siret</w:t>
+        <w:t>bailleur</w:t>
+      </w:r>
+      <w:r>
+        <w:rPr>
+          <w:rFonts w:cs="TimesNewRomanPSMT"/>
+        </w:rPr>
+        <w:t>_</w:t>
+      </w:r>
+      <w:r>
+        <w:rPr>
+          <w:rFonts w:cs="TimesNewRomanPSMT"/>
+        </w:rPr>
+        <w:t>siret</w:t>
       </w:r>
       <w:proofErr w:type="spellEnd"/>
       <w:r>
@@ -415,13 +446,19 @@
         <w:rPr>
           <w:rFonts w:cs="TimesNewRomanPSMT"/>
         </w:rPr>
-        <w:t>parent_</w:t>
-      </w:r>
-      <w:r>
-        <w:rPr>
-          <w:rFonts w:cs="TimesNewRomanPSMT"/>
-        </w:rPr>
-        <w:t>bailleur.capital_social</w:t>
+        <w:t>bailleur</w:t>
+      </w:r>
+      <w:r>
+        <w:rPr>
+          <w:rFonts w:cs="TimesNewRomanPSMT"/>
+        </w:rPr>
+        <w:t>_</w:t>
+      </w:r>
+      <w:r>
+        <w:rPr>
+          <w:rFonts w:cs="TimesNewRomanPSMT"/>
+        </w:rPr>
+        <w:t>capital_social</w:t>
       </w:r>
       <w:proofErr w:type="spellEnd"/>
       <w:r>
@@ -443,13 +480,19 @@
         <w:rPr>
           <w:rFonts w:cs="TimesNewRomanPSMT"/>
         </w:rPr>
-        <w:t>parent_</w:t>
-      </w:r>
-      <w:r>
-        <w:rPr>
-          <w:rFonts w:cs="TimesNewRomanPSMT"/>
-        </w:rPr>
-        <w:t>bailleur.capital_social|f</w:t>
+        <w:t>bailleur</w:t>
+      </w:r>
+      <w:r>
+        <w:rPr>
+          <w:rFonts w:cs="TimesNewRomanPSMT"/>
+        </w:rPr>
+        <w:t>_</w:t>
+      </w:r>
+      <w:r>
+        <w:rPr>
+          <w:rFonts w:cs="TimesNewRomanPSMT"/>
+        </w:rPr>
+        <w:t>capital_social|f</w:t>
       </w:r>
       <w:proofErr w:type="spellEnd"/>
       <w:r>
@@ -485,13 +528,19 @@
         <w:rPr>
           <w:rFonts w:cs="TimesNewRomanPSMT"/>
         </w:rPr>
-        <w:t>parent_</w:t>
-      </w:r>
-      <w:r>
-        <w:rPr>
-          <w:rFonts w:cs="TimesNewRomanPSMT"/>
-        </w:rPr>
-        <w:t>bailleur.adresse</w:t>
+        <w:t>bailleur</w:t>
+      </w:r>
+      <w:r>
+        <w:rPr>
+          <w:rFonts w:cs="TimesNewRomanPSMT"/>
+        </w:rPr>
+        <w:t>_</w:t>
+      </w:r>
+      <w:r>
+        <w:rPr>
+          <w:rFonts w:cs="TimesNewRomanPSMT"/>
+        </w:rPr>
+        <w:t>adresse</w:t>
       </w:r>
       <w:proofErr w:type="spellEnd"/>
       <w:r>
@@ -505,98 +554,44 @@
         <w:rPr>
           <w:rFonts w:cs="TimesNewRomanPSMT"/>
         </w:rPr>
-        <w:t>parent_</w:t>
-      </w:r>
-      <w:r>
-        <w:rPr>
-          <w:rFonts w:cs="TimesNewRomanPSMT"/>
-        </w:rPr>
-        <w:t>bailleur.code_postal</w:t>
+        <w:t>bailleur</w:t>
+      </w:r>
+      <w:r>
+        <w:rPr>
+          <w:rFonts w:cs="TimesNewRomanPSMT"/>
+        </w:rPr>
+        <w:t>_</w:t>
+      </w:r>
+      <w:r>
+        <w:rPr>
+          <w:rFonts w:cs="TimesNewRomanPSMT"/>
+        </w:rPr>
+        <w:t>code_postal</w:t>
       </w:r>
       <w:proofErr w:type="spellEnd"/>
       <w:r>
         <w:rPr>
           <w:rFonts w:cs="TimesNewRomanPSMT"/>
         </w:rPr>
-        <w:t xml:space="preserve"> }} {{ </w:t>
-      </w:r>
-      <w:proofErr w:type="spellStart"/>
-      <w:r>
-        <w:rPr>
-          <w:rFonts w:cs="TimesNewRomanPSMT"/>
-        </w:rPr>
-        <w:t>parent_</w:t>
-      </w:r>
-      <w:r>
-        <w:rPr>
-          <w:rFonts w:cs="TimesNewRomanPSMT"/>
-        </w:rPr>
-        <w:t>bailleur.ville</w:t>
-      </w:r>
-      <w:proofErr w:type="spellEnd"/>
-      <w:r>
-        <w:rPr>
-          <w:rFonts w:cs="TimesNewRomanPSMT"/>
-        </w:rPr>
-        <w:t xml:space="preserve"> }} dénommé (e) ci-après, le bailleur,</w:t>
-      </w:r>
-      <w:r>
-        <w:rPr>
-          <w:rFonts w:cs="TimesNewRomanPSMT"/>
-        </w:rPr>
-        <w:t xml:space="preserve">{% </w:t>
-      </w:r>
-      <w:proofErr w:type="spellStart"/>
-      <w:r>
-        <w:rPr>
-          <w:rFonts w:cs="TimesNewRomanPSMT"/>
-        </w:rPr>
-        <w:t>else</w:t>
-      </w:r>
-      <w:proofErr w:type="spellEnd"/>
-      <w:r>
-        <w:rPr>
-          <w:rFonts w:cs="TimesNewRomanPSMT"/>
-        </w:rPr>
-        <w:t xml:space="preserve"> %}</w:t>
-      </w:r>
-      <w:r>
-        <w:rPr>
-          <w:rFonts w:cs="TimesNewRomanPSMT"/>
-        </w:rPr>
-        <w:t>{{</w:t>
+        <w:t xml:space="preserve"> }} {{ bailleur</w:t>
+      </w:r>
+      <w:r>
+        <w:rPr>
+          <w:rFonts w:cs="TimesNewRomanPSMT"/>
+        </w:rPr>
+        <w:t>_</w:t>
+      </w:r>
+      <w:r>
+        <w:rPr>
+          <w:rFonts w:cs="TimesNewRomanPSMT"/>
+        </w:rPr>
+        <w:t>ville }} dénommé (e) ci-après, le bailleur,</w:t>
       </w:r>
       <w:r>
         <w:rPr>
           <w:rFonts w:cs="TimesNewRomanPSMT"/>
         </w:rPr>
         <w:t xml:space="preserve"> </w:t>
-      </w:r>
-      <w:proofErr w:type="spellStart"/>
-      <w:r>
-        <w:rPr>
-          <w:rFonts w:cs="TimesNewRomanPSMT"/>
-        </w:rPr>
-        <w:t>parent_</w:t>
-      </w:r>
-      <w:r>
-        <w:rPr>
-          <w:rFonts w:cs="TimesNewRomanPSMT"/>
-        </w:rPr>
-        <w:t>convention.identification_bailleur_detail</w:t>
-      </w:r>
-      <w:proofErr w:type="spellEnd"/>
-      <w:r>
-        <w:rPr>
-          <w:rFonts w:cs="TimesNewRomanPSMT"/>
-        </w:rPr>
-        <w:t xml:space="preserve"> </w:t>
-      </w:r>
-      <w:r>
-        <w:rPr>
-          <w:rFonts w:cs="TimesNewRomanPSMT"/>
-        </w:rPr>
-        <w:t>}}</w:t>
       </w:r>
       <w:r>
         <w:rPr>
@@ -838,7 +833,6 @@
         </w:rPr>
       </w:pPr>
       <w:r>
-        <w:lastRenderedPageBreak/>
         <w:br w:type="page"/>
       </w:r>
     </w:p>
@@ -1169,7 +1163,25 @@
         <w:rPr>
           <w:rFonts w:cs="TimesNewRomanPSMT"/>
         </w:rPr>
-        <w:t>bailleur.nom|upper</w:t>
+        <w:t>new_</w:t>
+      </w:r>
+      <w:r>
+        <w:rPr>
+          <w:rFonts w:cs="TimesNewRomanPSMT"/>
+        </w:rPr>
+        <w:t>bailleur</w:t>
+      </w:r>
+      <w:r>
+        <w:rPr>
+          <w:rFonts w:cs="TimesNewRomanPSMT"/>
+        </w:rPr>
+        <w:t>_</w:t>
+      </w:r>
+      <w:r>
+        <w:rPr>
+          <w:rFonts w:cs="TimesNewRomanPSMT"/>
+        </w:rPr>
+        <w:t>nom|upper</w:t>
       </w:r>
       <w:proofErr w:type="spellEnd"/>
       <w:r>
@@ -1183,7 +1195,13 @@
         <w:rPr>
           <w:rFonts w:cs="TimesNewRomanPSMT"/>
         </w:rPr>
-        <w:t>convention.signataire_nom</w:t>
+        <w:t>new_</w:t>
+      </w:r>
+      <w:r>
+        <w:rPr>
+          <w:rFonts w:cs="TimesNewRomanPSMT"/>
+        </w:rPr>
+        <w:t>signataire_nom</w:t>
       </w:r>
       <w:proofErr w:type="spellEnd"/>
       <w:r>
@@ -1197,7 +1215,13 @@
         <w:rPr>
           <w:rFonts w:cs="TimesNewRomanPSMT"/>
         </w:rPr>
-        <w:t>convention.signataire_fonction</w:t>
+        <w:t>new_</w:t>
+      </w:r>
+      <w:r>
+        <w:rPr>
+          <w:rFonts w:cs="TimesNewRomanPSMT"/>
+        </w:rPr>
+        <w:t>signataire_fonction</w:t>
       </w:r>
       <w:proofErr w:type="spellEnd"/>
       <w:r>
@@ -1211,7 +1235,13 @@
         <w:rPr>
           <w:rFonts w:cs="TimesNewRomanPSMT"/>
         </w:rPr>
-        <w:t>convention.signataire_date_deliberation|d</w:t>
+        <w:t>new_</w:t>
+      </w:r>
+      <w:r>
+        <w:rPr>
+          <w:rFonts w:cs="TimesNewRomanPSMT"/>
+        </w:rPr>
+        <w:t>signataire_date_deliberation|d</w:t>
       </w:r>
       <w:proofErr w:type="spellEnd"/>
       <w:r>
@@ -1225,7 +1255,25 @@
         <w:rPr>
           <w:rFonts w:cs="TimesNewRomanPSMT"/>
         </w:rPr>
-        <w:t>bailleur.siret</w:t>
+        <w:t>new_</w:t>
+      </w:r>
+      <w:r>
+        <w:rPr>
+          <w:rFonts w:cs="TimesNewRomanPSMT"/>
+        </w:rPr>
+        <w:t>bailleur</w:t>
+      </w:r>
+      <w:r>
+        <w:rPr>
+          <w:rFonts w:cs="TimesNewRomanPSMT"/>
+        </w:rPr>
+        <w:t>_</w:t>
+      </w:r>
+      <w:r>
+        <w:rPr>
+          <w:rFonts w:cs="TimesNewRomanPSMT"/>
+        </w:rPr>
+        <w:t>siret</w:t>
       </w:r>
       <w:proofErr w:type="spellEnd"/>
       <w:r>
@@ -1239,7 +1287,25 @@
         <w:rPr>
           <w:rFonts w:cs="TimesNewRomanPSMT"/>
         </w:rPr>
-        <w:t>bailleur.capital_social</w:t>
+        <w:t>new_</w:t>
+      </w:r>
+      <w:r>
+        <w:rPr>
+          <w:rFonts w:cs="TimesNewRomanPSMT"/>
+        </w:rPr>
+        <w:t>bailleur</w:t>
+      </w:r>
+      <w:r>
+        <w:rPr>
+          <w:rFonts w:cs="TimesNewRomanPSMT"/>
+        </w:rPr>
+        <w:t>_</w:t>
+      </w:r>
+      <w:r>
+        <w:rPr>
+          <w:rFonts w:cs="TimesNewRomanPSMT"/>
+        </w:rPr>
+        <w:t>capital_social</w:t>
       </w:r>
       <w:proofErr w:type="spellEnd"/>
       <w:r>
@@ -1253,7 +1319,25 @@
         <w:rPr>
           <w:rFonts w:cs="TimesNewRomanPSMT"/>
         </w:rPr>
-        <w:t>bailleur.capital_social|f</w:t>
+        <w:t>new_</w:t>
+      </w:r>
+      <w:r>
+        <w:rPr>
+          <w:rFonts w:cs="TimesNewRomanPSMT"/>
+        </w:rPr>
+        <w:t>bailleur</w:t>
+      </w:r>
+      <w:r>
+        <w:rPr>
+          <w:rFonts w:cs="TimesNewRomanPSMT"/>
+        </w:rPr>
+        <w:t>_</w:t>
+      </w:r>
+      <w:r>
+        <w:rPr>
+          <w:rFonts w:cs="TimesNewRomanPSMT"/>
+        </w:rPr>
+        <w:t>capital_social|f</w:t>
       </w:r>
       <w:proofErr w:type="spellEnd"/>
       <w:r>
@@ -1281,7 +1365,25 @@
         <w:rPr>
           <w:rFonts w:cs="TimesNewRomanPSMT"/>
         </w:rPr>
-        <w:t>bailleur.adresse</w:t>
+        <w:t>new_</w:t>
+      </w:r>
+      <w:r>
+        <w:rPr>
+          <w:rFonts w:cs="TimesNewRomanPSMT"/>
+        </w:rPr>
+        <w:t>bailleur</w:t>
+      </w:r>
+      <w:r>
+        <w:rPr>
+          <w:rFonts w:cs="TimesNewRomanPSMT"/>
+        </w:rPr>
+        <w:t>_</w:t>
+      </w:r>
+      <w:r>
+        <w:rPr>
+          <w:rFonts w:cs="TimesNewRomanPSMT"/>
+        </w:rPr>
+        <w:t>adresse</w:t>
       </w:r>
       <w:proofErr w:type="spellEnd"/>
       <w:r>
@@ -1295,7 +1397,25 @@
         <w:rPr>
           <w:rFonts w:cs="TimesNewRomanPSMT"/>
         </w:rPr>
-        <w:t>bailleur.code_postal</w:t>
+        <w:t>new_</w:t>
+      </w:r>
+      <w:r>
+        <w:rPr>
+          <w:rFonts w:cs="TimesNewRomanPSMT"/>
+        </w:rPr>
+        <w:t>bailleur</w:t>
+      </w:r>
+      <w:r>
+        <w:rPr>
+          <w:rFonts w:cs="TimesNewRomanPSMT"/>
+        </w:rPr>
+        <w:t>_</w:t>
+      </w:r>
+      <w:r>
+        <w:rPr>
+          <w:rFonts w:cs="TimesNewRomanPSMT"/>
+        </w:rPr>
+        <w:t>code_postal</w:t>
       </w:r>
       <w:proofErr w:type="spellEnd"/>
       <w:r>
@@ -1309,7 +1429,25 @@
         <w:rPr>
           <w:rFonts w:cs="TimesNewRomanPSMT"/>
         </w:rPr>
-        <w:t>bailleur.ville</w:t>
+        <w:t>new_</w:t>
+      </w:r>
+      <w:r>
+        <w:rPr>
+          <w:rFonts w:cs="TimesNewRomanPSMT"/>
+        </w:rPr>
+        <w:t>bailleur</w:t>
+      </w:r>
+      <w:r>
+        <w:rPr>
+          <w:rFonts w:cs="TimesNewRomanPSMT"/>
+        </w:rPr>
+        <w:t>_</w:t>
+      </w:r>
+      <w:r>
+        <w:rPr>
+          <w:rFonts w:cs="TimesNewRomanPSMT"/>
+        </w:rPr>
+        <w:t>ville</w:t>
       </w:r>
       <w:proofErr w:type="spellEnd"/>
       <w:r>
@@ -1601,7 +1739,7 @@
     </w:p>
     <w:tbl>
       <w:tblPr>
-        <w:tblStyle w:val="Grilledutableau"/>
+        <w:tblStyle w:val="TableGrid"/>
         <w:tblW w:w="8268" w:type="dxa"/>
         <w:tblLayout w:type="fixed"/>
         <w:tblLook w:val="04A0" w:firstRow="1" w:lastRow="0" w:firstColumn="1" w:lastColumn="0" w:noHBand="0" w:noVBand="1"/>
@@ -2177,34 +2315,44 @@
       <w:pPr>
         <w:ind w:firstLine="708"/>
         <w:jc w:val="both"/>
-        <w:rPr>
-          <w:lang w:val="en-US"/>
-        </w:rPr>
       </w:pPr>
       <w:r>
         <w:rPr>
           <w:rFonts w:cs="TimesNewRomanPSMT"/>
           <w:sz w:val="16"/>
           <w:szCs w:val="16"/>
-          <w:lang w:val="en-US"/>
-        </w:rPr>
-        <w:t xml:space="preserve">{%- endif %} </w:t>
+        </w:rPr>
+        <w:t xml:space="preserve">{%- </w:t>
+      </w:r>
+      <w:proofErr w:type="spellStart"/>
+      <w:r>
+        <w:rPr>
+          <w:rFonts w:cs="TimesNewRomanPSMT"/>
+          <w:sz w:val="16"/>
+          <w:szCs w:val="16"/>
+        </w:rPr>
+        <w:t>endif</w:t>
+      </w:r>
+      <w:proofErr w:type="spellEnd"/>
+      <w:r>
+        <w:rPr>
+          <w:rFonts w:cs="TimesNewRomanPSMT"/>
+          <w:sz w:val="16"/>
+          <w:szCs w:val="16"/>
+        </w:rPr>
+        <w:t xml:space="preserve"> %} </w:t>
       </w:r>
     </w:p>
     <w:p>
       <w:pPr>
         <w:ind w:firstLine="708"/>
         <w:jc w:val="both"/>
-        <w:rPr>
-          <w:lang w:val="en-US"/>
-        </w:rPr>
       </w:pPr>
       <w:r>
         <w:rPr>
           <w:rFonts w:cs="TimesNewRomanPSMT"/>
           <w:sz w:val="16"/>
           <w:szCs w:val="16"/>
-          <w:lang w:val="en-US"/>
         </w:rPr>
         <w:t xml:space="preserve">{%- if </w:t>
       </w:r>
@@ -2215,7 +2363,6 @@
           <w:rFonts w:cs="TimesNewRomanPSMT"/>
           <w:sz w:val="16"/>
           <w:szCs w:val="16"/>
-          <w:lang w:val="en-US"/>
         </w:rPr>
         <w:t>lot.annexe</w:t>
       </w:r>
@@ -2225,7 +2372,6 @@
           <w:rFonts w:cs="TimesNewRomanPSMT"/>
           <w:sz w:val="16"/>
           <w:szCs w:val="16"/>
-          <w:lang w:val="en-US"/>
         </w:rPr>
         <w:t>_remises</w:t>
       </w:r>
@@ -2235,7 +2381,6 @@
           <w:rFonts w:cs="TimesNewRomanPSMT"/>
           <w:sz w:val="16"/>
           <w:szCs w:val="16"/>
-          <w:lang w:val="en-US"/>
         </w:rPr>
         <w:t xml:space="preserve"> %}</w:t>
       </w:r>
@@ -2244,9 +2389,6 @@
       <w:pPr>
         <w:ind w:firstLine="708"/>
         <w:jc w:val="both"/>
-        <w:rPr>
-          <w:lang w:val="en-US"/>
-        </w:rPr>
       </w:pPr>
       <w:r>
         <w:fldChar w:fldCharType="begin">
@@ -2266,7 +2408,6 @@
         <w:rPr>
           <w:sz w:val="16"/>
           <w:szCs w:val="16"/>
-          <w:lang w:val="en-US"/>
         </w:rPr>
         <w:instrText xml:space="preserve"> FORMCHECKBOX </w:instrText>
       </w:r>
@@ -2297,14 +2438,12 @@
           <w:rFonts w:cs="TimesNewRomanPSMT"/>
           <w:sz w:val="16"/>
           <w:szCs w:val="16"/>
-          <w:lang w:val="en-US"/>
         </w:rPr>
         <w:t xml:space="preserve"> </w:t>
       </w:r>
       <w:r>
         <w:rPr>
           <w:rFonts w:cs="TimesNewRomanPSMT"/>
-          <w:lang w:val="en-US"/>
         </w:rPr>
         <w:t>Remise</w:t>
       </w:r>
@@ -2313,34 +2452,44 @@
       <w:pPr>
         <w:ind w:firstLine="708"/>
         <w:jc w:val="both"/>
-        <w:rPr>
-          <w:lang w:val="en-US"/>
-        </w:rPr>
       </w:pPr>
       <w:r>
         <w:rPr>
           <w:rFonts w:cs="TimesNewRomanPSMT"/>
           <w:sz w:val="16"/>
           <w:szCs w:val="16"/>
-          <w:lang w:val="en-US"/>
-        </w:rPr>
-        <w:t xml:space="preserve">{%- endif %} </w:t>
+        </w:rPr>
+        <w:t xml:space="preserve">{%- </w:t>
+      </w:r>
+      <w:proofErr w:type="spellStart"/>
+      <w:r>
+        <w:rPr>
+          <w:rFonts w:cs="TimesNewRomanPSMT"/>
+          <w:sz w:val="16"/>
+          <w:szCs w:val="16"/>
+        </w:rPr>
+        <w:t>endif</w:t>
+      </w:r>
+      <w:proofErr w:type="spellEnd"/>
+      <w:r>
+        <w:rPr>
+          <w:rFonts w:cs="TimesNewRomanPSMT"/>
+          <w:sz w:val="16"/>
+          <w:szCs w:val="16"/>
+        </w:rPr>
+        <w:t xml:space="preserve"> %} </w:t>
       </w:r>
     </w:p>
     <w:p>
       <w:pPr>
         <w:ind w:firstLine="708"/>
         <w:jc w:val="both"/>
-        <w:rPr>
-          <w:lang w:val="en-US"/>
-        </w:rPr>
       </w:pPr>
       <w:r>
         <w:rPr>
           <w:rFonts w:cs="TimesNewRomanPSMT"/>
           <w:sz w:val="16"/>
           <w:szCs w:val="16"/>
-          <w:lang w:val="en-US"/>
         </w:rPr>
         <w:t xml:space="preserve">{%- if </w:t>
       </w:r>
@@ -2351,7 +2500,6 @@
           <w:rFonts w:cs="TimesNewRomanPSMT"/>
           <w:sz w:val="16"/>
           <w:szCs w:val="16"/>
-          <w:lang w:val="en-US"/>
         </w:rPr>
         <w:t>lot.annexe</w:t>
       </w:r>
@@ -2361,7 +2509,6 @@
           <w:rFonts w:cs="TimesNewRomanPSMT"/>
           <w:sz w:val="16"/>
           <w:szCs w:val="16"/>
-          <w:lang w:val="en-US"/>
         </w:rPr>
         <w:t>_ateliers</w:t>
       </w:r>
@@ -2371,7 +2518,6 @@
           <w:rFonts w:cs="TimesNewRomanPSMT"/>
           <w:sz w:val="16"/>
           <w:szCs w:val="16"/>
-          <w:lang w:val="en-US"/>
         </w:rPr>
         <w:t xml:space="preserve"> %}</w:t>
       </w:r>
@@ -2380,9 +2526,6 @@
       <w:pPr>
         <w:ind w:firstLine="708"/>
         <w:jc w:val="both"/>
-        <w:rPr>
-          <w:lang w:val="en-US"/>
-        </w:rPr>
       </w:pPr>
       <w:r>
         <w:fldChar w:fldCharType="begin">
@@ -2402,7 +2545,6 @@
         <w:rPr>
           <w:sz w:val="16"/>
           <w:szCs w:val="16"/>
-          <w:lang w:val="en-US"/>
         </w:rPr>
         <w:instrText xml:space="preserve"> FORMCHECKBOX </w:instrText>
       </w:r>
@@ -2433,14 +2575,12 @@
           <w:rFonts w:cs="TimesNewRomanPSMT"/>
           <w:sz w:val="16"/>
           <w:szCs w:val="16"/>
-          <w:lang w:val="en-US"/>
         </w:rPr>
         <w:t xml:space="preserve"> </w:t>
       </w:r>
       <w:r>
         <w:rPr>
           <w:rFonts w:cs="TimesNewRomanPSMT"/>
-          <w:lang w:val="en-US"/>
         </w:rPr>
         <w:t>Ateliers</w:t>
       </w:r>
@@ -2449,34 +2589,44 @@
       <w:pPr>
         <w:ind w:firstLine="708"/>
         <w:jc w:val="both"/>
-        <w:rPr>
-          <w:lang w:val="en-US"/>
-        </w:rPr>
       </w:pPr>
       <w:r>
         <w:rPr>
           <w:rFonts w:cs="TimesNewRomanPSMT"/>
           <w:sz w:val="16"/>
           <w:szCs w:val="16"/>
-          <w:lang w:val="en-US"/>
-        </w:rPr>
-        <w:t xml:space="preserve">{%- endif %} </w:t>
+        </w:rPr>
+        <w:t xml:space="preserve">{%- </w:t>
+      </w:r>
+      <w:proofErr w:type="spellStart"/>
+      <w:r>
+        <w:rPr>
+          <w:rFonts w:cs="TimesNewRomanPSMT"/>
+          <w:sz w:val="16"/>
+          <w:szCs w:val="16"/>
+        </w:rPr>
+        <w:t>endif</w:t>
+      </w:r>
+      <w:proofErr w:type="spellEnd"/>
+      <w:r>
+        <w:rPr>
+          <w:rFonts w:cs="TimesNewRomanPSMT"/>
+          <w:sz w:val="16"/>
+          <w:szCs w:val="16"/>
+        </w:rPr>
+        <w:t xml:space="preserve"> %} </w:t>
       </w:r>
     </w:p>
     <w:p>
       <w:pPr>
         <w:ind w:firstLine="708"/>
         <w:jc w:val="both"/>
-        <w:rPr>
-          <w:lang w:val="en-US"/>
-        </w:rPr>
       </w:pPr>
       <w:r>
         <w:rPr>
           <w:rFonts w:cs="TimesNewRomanPSMT"/>
           <w:sz w:val="16"/>
           <w:szCs w:val="16"/>
-          <w:lang w:val="en-US"/>
         </w:rPr>
         <w:t xml:space="preserve">{%- if </w:t>
       </w:r>
@@ -2487,7 +2637,6 @@
           <w:rFonts w:cs="TimesNewRomanPSMT"/>
           <w:sz w:val="16"/>
           <w:szCs w:val="16"/>
-          <w:lang w:val="en-US"/>
         </w:rPr>
         <w:t>lot.annexe</w:t>
       </w:r>
@@ -2497,7 +2646,6 @@
           <w:rFonts w:cs="TimesNewRomanPSMT"/>
           <w:sz w:val="16"/>
           <w:szCs w:val="16"/>
-          <w:lang w:val="en-US"/>
         </w:rPr>
         <w:t>_sechoirs</w:t>
       </w:r>
@@ -2507,7 +2655,6 @@
           <w:rFonts w:cs="TimesNewRomanPSMT"/>
           <w:sz w:val="16"/>
           <w:szCs w:val="16"/>
-          <w:lang w:val="en-US"/>
         </w:rPr>
         <w:t xml:space="preserve"> %}</w:t>
       </w:r>
@@ -2516,9 +2663,6 @@
       <w:pPr>
         <w:ind w:firstLine="708"/>
         <w:jc w:val="both"/>
-        <w:rPr>
-          <w:lang w:val="en-US"/>
-        </w:rPr>
       </w:pPr>
       <w:r>
         <w:fldChar w:fldCharType="begin">
@@ -2538,7 +2682,6 @@
         <w:rPr>
           <w:sz w:val="16"/>
           <w:szCs w:val="16"/>
-          <w:lang w:val="en-US"/>
         </w:rPr>
         <w:instrText xml:space="preserve"> FORMCHECKBOX </w:instrText>
       </w:r>
@@ -2569,52 +2712,58 @@
           <w:rFonts w:cs="TimesNewRomanPSMT"/>
           <w:sz w:val="16"/>
           <w:szCs w:val="16"/>
-          <w:lang w:val="en-US"/>
         </w:rPr>
         <w:t xml:space="preserve"> </w:t>
       </w:r>
-      <w:proofErr w:type="spellStart"/>
-      <w:r>
-        <w:rPr>
-          <w:rFonts w:cs="TimesNewRomanPSMT"/>
-          <w:lang w:val="en-US"/>
+      <w:r>
+        <w:rPr>
+          <w:rFonts w:cs="TimesNewRomanPSMT"/>
         </w:rPr>
         <w:t>Séchoirs</w:t>
       </w:r>
-      <w:proofErr w:type="spellEnd"/>
     </w:p>
     <w:p>
       <w:pPr>
         <w:ind w:firstLine="708"/>
         <w:jc w:val="both"/>
-        <w:rPr>
-          <w:lang w:val="en-US"/>
-        </w:rPr>
       </w:pPr>
       <w:r>
         <w:rPr>
           <w:rFonts w:cs="TimesNewRomanPSMT"/>
           <w:sz w:val="16"/>
           <w:szCs w:val="16"/>
-          <w:lang w:val="en-US"/>
-        </w:rPr>
-        <w:t xml:space="preserve">{%- endif %} </w:t>
+        </w:rPr>
+        <w:t xml:space="preserve">{%- </w:t>
+      </w:r>
+      <w:proofErr w:type="spellStart"/>
+      <w:r>
+        <w:rPr>
+          <w:rFonts w:cs="TimesNewRomanPSMT"/>
+          <w:sz w:val="16"/>
+          <w:szCs w:val="16"/>
+        </w:rPr>
+        <w:t>endif</w:t>
+      </w:r>
+      <w:proofErr w:type="spellEnd"/>
+      <w:r>
+        <w:rPr>
+          <w:rFonts w:cs="TimesNewRomanPSMT"/>
+          <w:sz w:val="16"/>
+          <w:szCs w:val="16"/>
+        </w:rPr>
+        <w:t xml:space="preserve"> %} </w:t>
       </w:r>
     </w:p>
     <w:p>
       <w:pPr>
         <w:ind w:firstLine="708"/>
         <w:jc w:val="both"/>
-        <w:rPr>
-          <w:lang w:val="en-US"/>
-        </w:rPr>
       </w:pPr>
       <w:r>
         <w:rPr>
           <w:rFonts w:cs="TimesNewRomanPSMT"/>
           <w:sz w:val="16"/>
           <w:szCs w:val="16"/>
-          <w:lang w:val="en-US"/>
         </w:rPr>
         <w:t xml:space="preserve">{%- if </w:t>
       </w:r>
@@ -2625,7 +2774,6 @@
           <w:rFonts w:cs="TimesNewRomanPSMT"/>
           <w:sz w:val="16"/>
           <w:szCs w:val="16"/>
-          <w:lang w:val="en-US"/>
         </w:rPr>
         <w:t>lot.annexe</w:t>
       </w:r>
@@ -2635,7 +2783,6 @@
           <w:rFonts w:cs="TimesNewRomanPSMT"/>
           <w:sz w:val="16"/>
           <w:szCs w:val="16"/>
-          <w:lang w:val="en-US"/>
         </w:rPr>
         <w:t>_celliers</w:t>
       </w:r>
@@ -2645,7 +2792,6 @@
           <w:rFonts w:cs="TimesNewRomanPSMT"/>
           <w:sz w:val="16"/>
           <w:szCs w:val="16"/>
-          <w:lang w:val="en-US"/>
         </w:rPr>
         <w:t xml:space="preserve"> %}</w:t>
       </w:r>
@@ -2749,16 +2895,12 @@
       <w:pPr>
         <w:ind w:firstLine="708"/>
         <w:jc w:val="both"/>
-        <w:rPr>
-          <w:lang w:val="en-US"/>
-        </w:rPr>
       </w:pPr>
       <w:r>
         <w:rPr>
           <w:rFonts w:cs="TimesNewRomanPSMT"/>
           <w:sz w:val="16"/>
           <w:szCs w:val="16"/>
-          <w:lang w:val="en-US"/>
         </w:rPr>
         <w:t xml:space="preserve">{%- if </w:t>
       </w:r>
@@ -2769,7 +2911,6 @@
           <w:rFonts w:cs="TimesNewRomanPSMT"/>
           <w:sz w:val="16"/>
           <w:szCs w:val="16"/>
-          <w:lang w:val="en-US"/>
         </w:rPr>
         <w:t>lot.annexe</w:t>
       </w:r>
@@ -2779,7 +2920,6 @@
           <w:rFonts w:cs="TimesNewRomanPSMT"/>
           <w:sz w:val="16"/>
           <w:szCs w:val="16"/>
-          <w:lang w:val="en-US"/>
         </w:rPr>
         <w:t>_resserres</w:t>
       </w:r>
@@ -2789,7 +2929,6 @@
           <w:rFonts w:cs="TimesNewRomanPSMT"/>
           <w:sz w:val="16"/>
           <w:szCs w:val="16"/>
-          <w:lang w:val="en-US"/>
         </w:rPr>
         <w:t xml:space="preserve"> %}</w:t>
       </w:r>
@@ -2798,9 +2937,6 @@
       <w:pPr>
         <w:ind w:firstLine="708"/>
         <w:jc w:val="both"/>
-        <w:rPr>
-          <w:lang w:val="en-US"/>
-        </w:rPr>
       </w:pPr>
       <w:r>
         <w:fldChar w:fldCharType="begin">
@@ -2820,7 +2956,6 @@
         <w:rPr>
           <w:sz w:val="16"/>
           <w:szCs w:val="16"/>
-          <w:lang w:val="en-US"/>
         </w:rPr>
         <w:instrText xml:space="preserve"> FORMCHECKBOX </w:instrText>
       </w:r>
@@ -2851,52 +2986,58 @@
           <w:rFonts w:cs="TimesNewRomanPSMT"/>
           <w:sz w:val="16"/>
           <w:szCs w:val="16"/>
-          <w:lang w:val="en-US"/>
         </w:rPr>
         <w:t xml:space="preserve"> </w:t>
       </w:r>
-      <w:proofErr w:type="spellStart"/>
-      <w:r>
-        <w:rPr>
-          <w:rFonts w:cs="TimesNewRomanPSMT"/>
-          <w:lang w:val="en-US"/>
+      <w:r>
+        <w:rPr>
+          <w:rFonts w:cs="TimesNewRomanPSMT"/>
         </w:rPr>
         <w:t>Resserres</w:t>
       </w:r>
-      <w:proofErr w:type="spellEnd"/>
     </w:p>
     <w:p>
       <w:pPr>
         <w:ind w:firstLine="708"/>
         <w:jc w:val="both"/>
-        <w:rPr>
-          <w:lang w:val="en-US"/>
-        </w:rPr>
       </w:pPr>
       <w:r>
         <w:rPr>
           <w:rFonts w:cs="TimesNewRomanPSMT"/>
           <w:sz w:val="16"/>
           <w:szCs w:val="16"/>
-          <w:lang w:val="en-US"/>
-        </w:rPr>
-        <w:t xml:space="preserve">{%- endif %} </w:t>
+        </w:rPr>
+        <w:t xml:space="preserve">{%- </w:t>
+      </w:r>
+      <w:proofErr w:type="spellStart"/>
+      <w:r>
+        <w:rPr>
+          <w:rFonts w:cs="TimesNewRomanPSMT"/>
+          <w:sz w:val="16"/>
+          <w:szCs w:val="16"/>
+        </w:rPr>
+        <w:t>endif</w:t>
+      </w:r>
+      <w:proofErr w:type="spellEnd"/>
+      <w:r>
+        <w:rPr>
+          <w:rFonts w:cs="TimesNewRomanPSMT"/>
+          <w:sz w:val="16"/>
+          <w:szCs w:val="16"/>
+        </w:rPr>
+        <w:t xml:space="preserve"> %} </w:t>
       </w:r>
     </w:p>
     <w:p>
       <w:pPr>
         <w:ind w:firstLine="708"/>
         <w:jc w:val="both"/>
-        <w:rPr>
-          <w:lang w:val="en-US"/>
-        </w:rPr>
       </w:pPr>
       <w:r>
         <w:rPr>
           <w:rFonts w:cs="TimesNewRomanPSMT"/>
           <w:sz w:val="16"/>
           <w:szCs w:val="16"/>
-          <w:lang w:val="en-US"/>
         </w:rPr>
         <w:t xml:space="preserve">{%- if </w:t>
       </w:r>
@@ -2907,7 +3048,6 @@
           <w:rFonts w:cs="TimesNewRomanPSMT"/>
           <w:sz w:val="16"/>
           <w:szCs w:val="16"/>
-          <w:lang w:val="en-US"/>
         </w:rPr>
         <w:t>lot.annexe</w:t>
       </w:r>
@@ -2917,7 +3057,6 @@
           <w:rFonts w:cs="TimesNewRomanPSMT"/>
           <w:sz w:val="16"/>
           <w:szCs w:val="16"/>
-          <w:lang w:val="en-US"/>
         </w:rPr>
         <w:t>_combles</w:t>
       </w:r>
@@ -2927,7 +3066,6 @@
           <w:rFonts w:cs="TimesNewRomanPSMT"/>
           <w:sz w:val="16"/>
           <w:szCs w:val="16"/>
-          <w:lang w:val="en-US"/>
         </w:rPr>
         <w:t xml:space="preserve"> %}</w:t>
       </w:r>
@@ -2999,32 +3137,18 @@
       <w:pPr>
         <w:ind w:firstLine="708"/>
         <w:jc w:val="both"/>
+        <w:rPr>
+          <w:lang w:val="en-US"/>
+        </w:rPr>
       </w:pPr>
       <w:r>
         <w:rPr>
           <w:rFonts w:cs="TimesNewRomanPSMT"/>
           <w:sz w:val="16"/>
           <w:szCs w:val="16"/>
-        </w:rPr>
-        <w:t xml:space="preserve">{%- </w:t>
-      </w:r>
-      <w:proofErr w:type="spellStart"/>
-      <w:r>
-        <w:rPr>
-          <w:rFonts w:cs="TimesNewRomanPSMT"/>
-          <w:sz w:val="16"/>
-          <w:szCs w:val="16"/>
-        </w:rPr>
-        <w:t>endif</w:t>
-      </w:r>
-      <w:proofErr w:type="spellEnd"/>
-      <w:r>
-        <w:rPr>
-          <w:rFonts w:cs="TimesNewRomanPSMT"/>
-          <w:sz w:val="16"/>
-          <w:szCs w:val="16"/>
-        </w:rPr>
-        <w:t xml:space="preserve"> %} </w:t>
+          <w:lang w:val="en-US"/>
+        </w:rPr>
+        <w:t xml:space="preserve">{%- endif %} </w:t>
       </w:r>
     </w:p>
     <w:p>
@@ -3151,18 +3275,32 @@
       <w:pPr>
         <w:ind w:firstLine="708"/>
         <w:jc w:val="both"/>
-        <w:rPr>
-          <w:lang w:val="en-US"/>
-        </w:rPr>
       </w:pPr>
       <w:r>
         <w:rPr>
           <w:rFonts w:cs="TimesNewRomanPSMT"/>
           <w:sz w:val="16"/>
           <w:szCs w:val="16"/>
-          <w:lang w:val="en-US"/>
-        </w:rPr>
-        <w:t xml:space="preserve">{%- endif %} </w:t>
+        </w:rPr>
+        <w:t xml:space="preserve">{%- </w:t>
+      </w:r>
+      <w:proofErr w:type="spellStart"/>
+      <w:r>
+        <w:rPr>
+          <w:rFonts w:cs="TimesNewRomanPSMT"/>
+          <w:sz w:val="16"/>
+          <w:szCs w:val="16"/>
+        </w:rPr>
+        <w:t>endif</w:t>
+      </w:r>
+      <w:proofErr w:type="spellEnd"/>
+      <w:r>
+        <w:rPr>
+          <w:rFonts w:cs="TimesNewRomanPSMT"/>
+          <w:sz w:val="16"/>
+          <w:szCs w:val="16"/>
+        </w:rPr>
+        <w:t xml:space="preserve"> %} </w:t>
       </w:r>
     </w:p>
     <w:p>
@@ -3603,7 +3741,7 @@
     </w:p>
     <w:tbl>
       <w:tblPr>
-        <w:tblStyle w:val="Grilledutableau"/>
+        <w:tblStyle w:val="TableGrid"/>
         <w:tblW w:w="8270" w:type="dxa"/>
         <w:tblLayout w:type="fixed"/>
         <w:tblLook w:val="04A0" w:firstRow="1" w:lastRow="0" w:firstColumn="1" w:lastColumn="0" w:noHBand="0" w:noVBand="1"/>
@@ -4739,7 +4877,7 @@
     </w:p>
     <w:tbl>
       <w:tblPr>
-        <w:tblStyle w:val="Grilledutableau"/>
+        <w:tblStyle w:val="TableGrid"/>
         <w:tblW w:w="4815" w:type="dxa"/>
         <w:tblLayout w:type="fixed"/>
         <w:tblLook w:val="04A0" w:firstRow="1" w:lastRow="0" w:firstColumn="1" w:lastColumn="0" w:noHBand="0" w:noVBand="1"/>
@@ -5453,7 +5591,7 @@
     </w:p>
     <w:tbl>
       <w:tblPr>
-        <w:tblStyle w:val="Grilledutableau"/>
+        <w:tblStyle w:val="TableGrid"/>
         <w:tblW w:w="8270" w:type="dxa"/>
         <w:tblLayout w:type="fixed"/>
         <w:tblLook w:val="04A0" w:firstRow="1" w:lastRow="0" w:firstColumn="1" w:lastColumn="0" w:noHBand="0" w:noVBand="1"/>
@@ -6677,7 +6815,7 @@
     </w:p>
     <w:tbl>
       <w:tblPr>
-        <w:tblStyle w:val="Grilledutableau"/>
+        <w:tblStyle w:val="TableGrid"/>
         <w:tblW w:w="4815" w:type="dxa"/>
         <w:tblLayout w:type="fixed"/>
         <w:tblLook w:val="04A0" w:firstRow="1" w:lastRow="0" w:firstColumn="1" w:lastColumn="0" w:noHBand="0" w:noVBand="1"/>
@@ -7469,7 +7607,7 @@
     </w:p>
     <w:tbl>
       <w:tblPr>
-        <w:tblStyle w:val="Grilledutableau"/>
+        <w:tblStyle w:val="TableGrid"/>
         <w:tblW w:w="8268" w:type="dxa"/>
         <w:tblLayout w:type="fixed"/>
         <w:tblLook w:val="04A0" w:firstRow="1" w:lastRow="0" w:firstColumn="1" w:lastColumn="0" w:noHBand="0" w:noVBand="1"/>
@@ -7824,7 +7962,7 @@
     </w:p>
     <w:tbl>
       <w:tblPr>
-        <w:tblStyle w:val="Grilledutableau"/>
+        <w:tblStyle w:val="TableGrid"/>
         <w:tblW w:w="8268" w:type="dxa"/>
         <w:tblLayout w:type="fixed"/>
         <w:tblLook w:val="04A0" w:firstRow="1" w:lastRow="0" w:firstColumn="1" w:lastColumn="0" w:noHBand="0" w:noVBand="1"/>
@@ -8747,7 +8885,7 @@
     </w:p>
     <w:p>
       <w:pPr>
-        <w:pStyle w:val="Paragraphedeliste"/>
+        <w:pStyle w:val="ListParagraph"/>
         <w:numPr>
           <w:ilvl w:val="0"/>
           <w:numId w:val="3"/>
@@ -8785,7 +8923,7 @@
     </w:p>
     <w:p>
       <w:pPr>
-        <w:pStyle w:val="Paragraphedeliste"/>
+        <w:pStyle w:val="ListParagraph"/>
         <w:numPr>
           <w:ilvl w:val="0"/>
           <w:numId w:val="3"/>
@@ -8829,7 +8967,7 @@
     </w:p>
     <w:p>
       <w:pPr>
-        <w:pStyle w:val="Paragraphedeliste"/>
+        <w:pStyle w:val="ListParagraph"/>
         <w:numPr>
           <w:ilvl w:val="0"/>
           <w:numId w:val="3"/>
@@ -8881,7 +9019,7 @@
     </w:p>
     <w:p>
       <w:pPr>
-        <w:pStyle w:val="Paragraphedeliste"/>
+        <w:pStyle w:val="ListParagraph"/>
         <w:numPr>
           <w:ilvl w:val="0"/>
           <w:numId w:val="3"/>
@@ -8925,7 +9063,7 @@
     </w:p>
     <w:p>
       <w:pPr>
-        <w:pStyle w:val="Paragraphedeliste"/>
+        <w:pStyle w:val="ListParagraph"/>
         <w:numPr>
           <w:ilvl w:val="0"/>
           <w:numId w:val="3"/>
@@ -9118,7 +9256,7 @@
     </w:p>
     <w:p>
       <w:pPr>
-        <w:pStyle w:val="Paragraphedeliste"/>
+        <w:pStyle w:val="ListParagraph"/>
         <w:numPr>
           <w:ilvl w:val="0"/>
           <w:numId w:val="3"/>
@@ -9185,7 +9323,7 @@
     </w:p>
     <w:p>
       <w:pPr>
-        <w:pStyle w:val="Paragraphedeliste"/>
+        <w:pStyle w:val="ListParagraph"/>
         <w:numPr>
           <w:ilvl w:val="0"/>
           <w:numId w:val="3"/>
@@ -9275,7 +9413,7 @@
     </w:p>
     <w:p>
       <w:pPr>
-        <w:pStyle w:val="Paragraphedeliste"/>
+        <w:pStyle w:val="ListParagraph"/>
         <w:numPr>
           <w:ilvl w:val="0"/>
           <w:numId w:val="3"/>
@@ -9365,7 +9503,7 @@
     </w:p>
     <w:p>
       <w:pPr>
-        <w:pStyle w:val="Paragraphedeliste"/>
+        <w:pStyle w:val="ListParagraph"/>
         <w:numPr>
           <w:ilvl w:val="0"/>
           <w:numId w:val="3"/>
@@ -9448,7 +9586,7 @@
     </w:p>
     <w:p>
       <w:pPr>
-        <w:pStyle w:val="Paragraphedeliste"/>
+        <w:pStyle w:val="ListParagraph"/>
         <w:numPr>
           <w:ilvl w:val="0"/>
           <w:numId w:val="3"/>
@@ -10272,7 +10410,7 @@
 <w:ftr xmlns:wpc="http://schemas.microsoft.com/office/word/2010/wordprocessingCanvas" xmlns:cx="http://schemas.microsoft.com/office/drawing/2014/chartex" xmlns:cx1="http://schemas.microsoft.com/office/drawing/2015/9/8/chartex" xmlns:cx2="http://schemas.microsoft.com/office/drawing/2015/10/21/chartex" xmlns:cx3="http://schemas.microsoft.com/office/drawing/2016/5/9/chartex" xmlns:cx4="http://schemas.microsoft.com/office/drawing/2016/5/10/chartex" xmlns:cx5="http://schemas.microsoft.com/office/drawing/2016/5/11/chartex" xmlns:cx6="http://schemas.microsoft.com/office/drawing/2016/5/12/chartex" xmlns:cx7="http://schemas.microsoft.com/office/drawing/2016/5/13/chartex" xmlns:cx8="http://schemas.microsoft.com/office/drawing/2016/5/14/chartex" xmlns:mc="http://schemas.openxmlformats.org/markup-compatibility/2006" xmlns:aink="http://schemas.microsoft.com/office/drawing/2016/ink" xmlns:am3d="http://schemas.microsoft.com/office/drawing/2017/model3d" xmlns:o="urn:schemas-microsoft-com:office:office" xmlns:oel="http://schemas.microsoft.com/office/2019/extlst" xmlns:r="http://schemas.openxmlformats.org/officeDocument/2006/relationships" xmlns:m="http://schemas.openxmlformats.org/officeDocument/2006/math" xmlns:v="urn:schemas-microsoft-com:vml" xmlns:wp14="http://schemas.microsoft.com/office/word/2010/wordprocessingDrawing" xmlns:wp="http://schemas.openxmlformats.org/drawingml/2006/wordprocessingDrawing" xmlns:w10="urn:schemas-microsoft-com:office:word" xmlns:w="http://schemas.openxmlformats.org/wordprocessingml/2006/main" xmlns:w14="http://schemas.microsoft.com/office/word/2010/wordml" xmlns:w15="http://schemas.microsoft.com/office/word/2012/wordml" xmlns:w16cex="http://schemas.microsoft.com/office/word/2018/wordml/cex" xmlns:w16cid="http://schemas.microsoft.com/office/word/2016/wordml/cid" xmlns:w16="http://schemas.microsoft.com/office/word/2018/wordml" xmlns:w16du="http://schemas.microsoft.com/office/word/2023/wordml/word16du" xmlns:w16sdtdh="http://schemas.microsoft.com/office/word/2020/wordml/sdtdatahash" xmlns:w16sdtfl="http://schemas.microsoft.com/office/word/2024/wordml/sdtformatlock" xmlns:w16se="http://schemas.microsoft.com/office/word/2015/wordml/symex" xmlns:wpg="http://schemas.microsoft.com/office/word/2010/wordprocessingGroup" xmlns:wpi="http://schemas.microsoft.com/office/word/2010/wordprocessingInk" xmlns:wne="http://schemas.microsoft.com/office/word/2006/wordml" xmlns:wps="http://schemas.microsoft.com/office/word/2010/wordprocessingShape" mc:Ignorable="w14 w15 w16se w16cid w16 w16cex w16sdtdh w16sdtfl w16du wp14">
   <w:p>
     <w:pPr>
-      <w:pStyle w:val="Pieddepage"/>
+      <w:pStyle w:val="Footer"/>
     </w:pPr>
     <w:r>
       <w:t xml:space="preserve"> </w:t>
@@ -10285,7 +10423,7 @@
 <w:ftr xmlns:wpc="http://schemas.microsoft.com/office/word/2010/wordprocessingCanvas" xmlns:cx="http://schemas.microsoft.com/office/drawing/2014/chartex" xmlns:cx1="http://schemas.microsoft.com/office/drawing/2015/9/8/chartex" xmlns:cx2="http://schemas.microsoft.com/office/drawing/2015/10/21/chartex" xmlns:cx3="http://schemas.microsoft.com/office/drawing/2016/5/9/chartex" xmlns:cx4="http://schemas.microsoft.com/office/drawing/2016/5/10/chartex" xmlns:cx5="http://schemas.microsoft.com/office/drawing/2016/5/11/chartex" xmlns:cx6="http://schemas.microsoft.com/office/drawing/2016/5/12/chartex" xmlns:cx7="http://schemas.microsoft.com/office/drawing/2016/5/13/chartex" xmlns:cx8="http://schemas.microsoft.com/office/drawing/2016/5/14/chartex" xmlns:mc="http://schemas.openxmlformats.org/markup-compatibility/2006" xmlns:aink="http://schemas.microsoft.com/office/drawing/2016/ink" xmlns:am3d="http://schemas.microsoft.com/office/drawing/2017/model3d" xmlns:o="urn:schemas-microsoft-com:office:office" xmlns:oel="http://schemas.microsoft.com/office/2019/extlst" xmlns:r="http://schemas.openxmlformats.org/officeDocument/2006/relationships" xmlns:m="http://schemas.openxmlformats.org/officeDocument/2006/math" xmlns:v="urn:schemas-microsoft-com:vml" xmlns:wp14="http://schemas.microsoft.com/office/word/2010/wordprocessingDrawing" xmlns:wp="http://schemas.openxmlformats.org/drawingml/2006/wordprocessingDrawing" xmlns:w10="urn:schemas-microsoft-com:office:word" xmlns:w="http://schemas.openxmlformats.org/wordprocessingml/2006/main" xmlns:w14="http://schemas.microsoft.com/office/word/2010/wordml" xmlns:w15="http://schemas.microsoft.com/office/word/2012/wordml" xmlns:w16cex="http://schemas.microsoft.com/office/word/2018/wordml/cex" xmlns:w16cid="http://schemas.microsoft.com/office/word/2016/wordml/cid" xmlns:w16="http://schemas.microsoft.com/office/word/2018/wordml" xmlns:w16du="http://schemas.microsoft.com/office/word/2023/wordml/word16du" xmlns:w16sdtdh="http://schemas.microsoft.com/office/word/2020/wordml/sdtdatahash" xmlns:w16sdtfl="http://schemas.microsoft.com/office/word/2024/wordml/sdtformatlock" xmlns:w16se="http://schemas.microsoft.com/office/word/2015/wordml/symex" xmlns:wpg="http://schemas.microsoft.com/office/word/2010/wordprocessingGroup" xmlns:wpi="http://schemas.microsoft.com/office/word/2010/wordprocessingInk" xmlns:wne="http://schemas.microsoft.com/office/word/2006/wordml" xmlns:wps="http://schemas.microsoft.com/office/word/2010/wordprocessingShape" mc:Ignorable="w14 w15 w16se w16cid w16 w16cex w16sdtdh w16sdtfl w16du wp14">
   <w:p>
     <w:pPr>
-      <w:pStyle w:val="Pieddepage"/>
+      <w:pStyle w:val="Footer"/>
     </w:pPr>
     <w:r>
       <w:t xml:space="preserve"> </w:t>
@@ -10298,7 +10436,7 @@
 <w:ftr xmlns:wpc="http://schemas.microsoft.com/office/word/2010/wordprocessingCanvas" xmlns:cx="http://schemas.microsoft.com/office/drawing/2014/chartex" xmlns:cx1="http://schemas.microsoft.com/office/drawing/2015/9/8/chartex" xmlns:cx2="http://schemas.microsoft.com/office/drawing/2015/10/21/chartex" xmlns:cx3="http://schemas.microsoft.com/office/drawing/2016/5/9/chartex" xmlns:cx4="http://schemas.microsoft.com/office/drawing/2016/5/10/chartex" xmlns:cx5="http://schemas.microsoft.com/office/drawing/2016/5/11/chartex" xmlns:cx6="http://schemas.microsoft.com/office/drawing/2016/5/12/chartex" xmlns:cx7="http://schemas.microsoft.com/office/drawing/2016/5/13/chartex" xmlns:cx8="http://schemas.microsoft.com/office/drawing/2016/5/14/chartex" xmlns:mc="http://schemas.openxmlformats.org/markup-compatibility/2006" xmlns:aink="http://schemas.microsoft.com/office/drawing/2016/ink" xmlns:am3d="http://schemas.microsoft.com/office/drawing/2017/model3d" xmlns:o="urn:schemas-microsoft-com:office:office" xmlns:oel="http://schemas.microsoft.com/office/2019/extlst" xmlns:r="http://schemas.openxmlformats.org/officeDocument/2006/relationships" xmlns:m="http://schemas.openxmlformats.org/officeDocument/2006/math" xmlns:v="urn:schemas-microsoft-com:vml" xmlns:wp14="http://schemas.microsoft.com/office/word/2010/wordprocessingDrawing" xmlns:wp="http://schemas.openxmlformats.org/drawingml/2006/wordprocessingDrawing" xmlns:w10="urn:schemas-microsoft-com:office:word" xmlns:w="http://schemas.openxmlformats.org/wordprocessingml/2006/main" xmlns:w14="http://schemas.microsoft.com/office/word/2010/wordml" xmlns:w15="http://schemas.microsoft.com/office/word/2012/wordml" xmlns:w16cex="http://schemas.microsoft.com/office/word/2018/wordml/cex" xmlns:w16cid="http://schemas.microsoft.com/office/word/2016/wordml/cid" xmlns:w16="http://schemas.microsoft.com/office/word/2018/wordml" xmlns:w16du="http://schemas.microsoft.com/office/word/2023/wordml/word16du" xmlns:w16sdtdh="http://schemas.microsoft.com/office/word/2020/wordml/sdtdatahash" xmlns:w16sdtfl="http://schemas.microsoft.com/office/word/2024/wordml/sdtformatlock" xmlns:w16se="http://schemas.microsoft.com/office/word/2015/wordml/symex" xmlns:wpg="http://schemas.microsoft.com/office/word/2010/wordprocessingGroup" xmlns:wpi="http://schemas.microsoft.com/office/word/2010/wordprocessingInk" xmlns:wne="http://schemas.microsoft.com/office/word/2006/wordml" xmlns:wps="http://schemas.microsoft.com/office/word/2010/wordprocessingShape" mc:Ignorable="w14 w15 w16se w16cid w16 w16cex w16sdtdh w16sdtfl w16du wp14">
   <w:p>
     <w:pPr>
-      <w:pStyle w:val="Pieddepage"/>
+      <w:pStyle w:val="Footer"/>
     </w:pPr>
     <w:r>
       <w:t xml:space="preserve"> </w:t>
@@ -10330,14 +10468,14 @@
 <w:hdr xmlns:wpc="http://schemas.microsoft.com/office/word/2010/wordprocessingCanvas" xmlns:cx="http://schemas.microsoft.com/office/drawing/2014/chartex" xmlns:cx1="http://schemas.microsoft.com/office/drawing/2015/9/8/chartex" xmlns:cx2="http://schemas.microsoft.com/office/drawing/2015/10/21/chartex" xmlns:cx3="http://schemas.microsoft.com/office/drawing/2016/5/9/chartex" xmlns:cx4="http://schemas.microsoft.com/office/drawing/2016/5/10/chartex" xmlns:cx5="http://schemas.microsoft.com/office/drawing/2016/5/11/chartex" xmlns:cx6="http://schemas.microsoft.com/office/drawing/2016/5/12/chartex" xmlns:cx7="http://schemas.microsoft.com/office/drawing/2016/5/13/chartex" xmlns:cx8="http://schemas.microsoft.com/office/drawing/2016/5/14/chartex" xmlns:mc="http://schemas.openxmlformats.org/markup-compatibility/2006" xmlns:aink="http://schemas.microsoft.com/office/drawing/2016/ink" xmlns:am3d="http://schemas.microsoft.com/office/drawing/2017/model3d" xmlns:o="urn:schemas-microsoft-com:office:office" xmlns:oel="http://schemas.microsoft.com/office/2019/extlst" xmlns:r="http://schemas.openxmlformats.org/officeDocument/2006/relationships" xmlns:m="http://schemas.openxmlformats.org/officeDocument/2006/math" xmlns:v="urn:schemas-microsoft-com:vml" xmlns:wp14="http://schemas.microsoft.com/office/word/2010/wordprocessingDrawing" xmlns:wp="http://schemas.openxmlformats.org/drawingml/2006/wordprocessingDrawing" xmlns:w10="urn:schemas-microsoft-com:office:word" xmlns:w="http://schemas.openxmlformats.org/wordprocessingml/2006/main" xmlns:w14="http://schemas.microsoft.com/office/word/2010/wordml" xmlns:w15="http://schemas.microsoft.com/office/word/2012/wordml" xmlns:w16cex="http://schemas.microsoft.com/office/word/2018/wordml/cex" xmlns:w16cid="http://schemas.microsoft.com/office/word/2016/wordml/cid" xmlns:w16="http://schemas.microsoft.com/office/word/2018/wordml" xmlns:w16du="http://schemas.microsoft.com/office/word/2023/wordml/word16du" xmlns:w16sdtdh="http://schemas.microsoft.com/office/word/2020/wordml/sdtdatahash" xmlns:w16sdtfl="http://schemas.microsoft.com/office/word/2024/wordml/sdtformatlock" xmlns:w16se="http://schemas.microsoft.com/office/word/2015/wordml/symex" xmlns:wpg="http://schemas.microsoft.com/office/word/2010/wordprocessingGroup" xmlns:wpi="http://schemas.microsoft.com/office/word/2010/wordprocessingInk" xmlns:wne="http://schemas.microsoft.com/office/word/2006/wordml" xmlns:wps="http://schemas.microsoft.com/office/word/2010/wordprocessingShape" mc:Ignorable="w14 w15 w16se w16cid w16 w16cex w16sdtdh w16sdtfl w16du wp14">
   <w:p>
     <w:pPr>
-      <w:pStyle w:val="En-tte"/>
+      <w:pStyle w:val="Header"/>
     </w:pPr>
     <w:r>
       <w:pict w14:anchorId="36790DC3">
         <v:shape id="_x0000_s1028" alt="" style="position:absolute;left:0;text-align:left;margin-left:0;margin-top:0;width:50pt;height:50pt;z-index:251659264;visibility:hidden;mso-wrap-edited:f;mso-width-percent:0;mso-height-percent:0;mso-width-percent:0;mso-height-percent:0" coordsize="21600,21600" o:spt="100" adj="10800,,0" path="m,l21600,em,21600r21600,e">
           <v:stroke joinstyle="miter"/>
           <v:formulas/>
-          <v:path o:connecttype="custom" o:connectlocs="0,0;548799456,0;0,548799456;548799456,548799456" o:connectangles="0,0,0,0"/>
+          <v:path o:connecttype="custom" o:connectlocs="0,0;2147483646,0;0,2147483646;2147483646,2147483646" o:connectangles="0,0,0,0"/>
           <o:lock v:ext="edit" selection="t"/>
         </v:shape>
       </w:pict>
@@ -10348,7 +10486,7 @@
           <v:fill color2="gray"/>
           <v:stroke joinstyle="round"/>
           <v:formulas/>
-          <v:path textpathok="t" o:connecttype="custom" o:connectlocs="0,0;2147483646,0;0,145897074;2147483646,145897074" o:connectangles="0,0,0,0"/>
+          <v:path textpathok="t" o:connecttype="custom" o:connectlocs="0,0;2147483646,0;0,2147483646;2147483646,2147483646" o:connectangles="0,0,0,0"/>
           <v:textpath on="t" style="font-family:&quot;Times New Roman&quot;;font-size:1pt" fitshape="t" trim="t" string="{{ convention.display_not_validated_status() }}"/>
           <w10:wrap anchorx="margin" anchory="margin"/>
         </v:shape>
@@ -10411,7 +10549,7 @@
                           </w:pPr>
                           <w:r>
                             <w:rPr>
-                              <w:rStyle w:val="Numrodepage"/>
+                              <w:rStyle w:val="PageNumber"/>
                               <w:sz w:val="22"/>
                               <w:szCs w:val="22"/>
                             </w:rPr>
@@ -10419,7 +10557,7 @@
                           </w:r>
                           <w:r>
                             <w:rPr>
-                              <w:rStyle w:val="Numrodepage"/>
+                              <w:rStyle w:val="PageNumber"/>
                               <w:sz w:val="22"/>
                               <w:szCs w:val="22"/>
                             </w:rPr>
@@ -10427,7 +10565,7 @@
                           </w:r>
                           <w:r>
                             <w:rPr>
-                              <w:rStyle w:val="Numrodepage"/>
+                              <w:rStyle w:val="PageNumber"/>
                               <w:sz w:val="22"/>
                               <w:szCs w:val="22"/>
                             </w:rPr>
@@ -10435,7 +10573,7 @@
                           </w:r>
                           <w:r>
                             <w:rPr>
-                              <w:rStyle w:val="Numrodepage"/>
+                              <w:rStyle w:val="PageNumber"/>
                               <w:sz w:val="22"/>
                               <w:szCs w:val="22"/>
                             </w:rPr>
@@ -10443,7 +10581,7 @@
                           </w:r>
                           <w:r>
                             <w:rPr>
-                              <w:rStyle w:val="Numrodepage"/>
+                              <w:rStyle w:val="PageNumber"/>
                               <w:sz w:val="22"/>
                               <w:szCs w:val="22"/>
                             </w:rPr>
@@ -10451,7 +10589,7 @@
                           </w:r>
                           <w:r>
                             <w:rPr>
-                              <w:rStyle w:val="Numrodepage"/>
+                              <w:rStyle w:val="PageNumber"/>
                               <w:sz w:val="22"/>
                               <w:szCs w:val="22"/>
                             </w:rPr>
@@ -10546,7 +10684,7 @@
 <w:hdr xmlns:wpc="http://schemas.microsoft.com/office/word/2010/wordprocessingCanvas" xmlns:cx="http://schemas.microsoft.com/office/drawing/2014/chartex" xmlns:cx1="http://schemas.microsoft.com/office/drawing/2015/9/8/chartex" xmlns:cx2="http://schemas.microsoft.com/office/drawing/2015/10/21/chartex" xmlns:cx3="http://schemas.microsoft.com/office/drawing/2016/5/9/chartex" xmlns:cx4="http://schemas.microsoft.com/office/drawing/2016/5/10/chartex" xmlns:cx5="http://schemas.microsoft.com/office/drawing/2016/5/11/chartex" xmlns:cx6="http://schemas.microsoft.com/office/drawing/2016/5/12/chartex" xmlns:cx7="http://schemas.microsoft.com/office/drawing/2016/5/13/chartex" xmlns:cx8="http://schemas.microsoft.com/office/drawing/2016/5/14/chartex" xmlns:mc="http://schemas.openxmlformats.org/markup-compatibility/2006" xmlns:aink="http://schemas.microsoft.com/office/drawing/2016/ink" xmlns:am3d="http://schemas.microsoft.com/office/drawing/2017/model3d" xmlns:o="urn:schemas-microsoft-com:office:office" xmlns:oel="http://schemas.microsoft.com/office/2019/extlst" xmlns:r="http://schemas.openxmlformats.org/officeDocument/2006/relationships" xmlns:m="http://schemas.openxmlformats.org/officeDocument/2006/math" xmlns:v="urn:schemas-microsoft-com:vml" xmlns:wp14="http://schemas.microsoft.com/office/word/2010/wordprocessingDrawing" xmlns:wp="http://schemas.openxmlformats.org/drawingml/2006/wordprocessingDrawing" xmlns:w10="urn:schemas-microsoft-com:office:word" xmlns:w="http://schemas.openxmlformats.org/wordprocessingml/2006/main" xmlns:w14="http://schemas.microsoft.com/office/word/2010/wordml" xmlns:w15="http://schemas.microsoft.com/office/word/2012/wordml" xmlns:w16cex="http://schemas.microsoft.com/office/word/2018/wordml/cex" xmlns:w16cid="http://schemas.microsoft.com/office/word/2016/wordml/cid" xmlns:w16="http://schemas.microsoft.com/office/word/2018/wordml" xmlns:w16du="http://schemas.microsoft.com/office/word/2023/wordml/word16du" xmlns:w16sdtdh="http://schemas.microsoft.com/office/word/2020/wordml/sdtdatahash" xmlns:w16sdtfl="http://schemas.microsoft.com/office/word/2024/wordml/sdtformatlock" xmlns:w16se="http://schemas.microsoft.com/office/word/2015/wordml/symex" xmlns:wpg="http://schemas.microsoft.com/office/word/2010/wordprocessingGroup" xmlns:wpi="http://schemas.microsoft.com/office/word/2010/wordprocessingInk" xmlns:wne="http://schemas.microsoft.com/office/word/2006/wordml" xmlns:wps="http://schemas.microsoft.com/office/word/2010/wordprocessingShape" mc:Ignorable="w14 w15 w16se w16cid w16 w16cex w16sdtdh w16sdtfl w16du wp14">
   <w:p>
     <w:pPr>
-      <w:pStyle w:val="En-tte"/>
+      <w:pStyle w:val="Header"/>
       <w:ind w:right="360"/>
     </w:pPr>
     <w:r>
@@ -10555,7 +10693,7 @@
           <v:fill color2="gray"/>
           <v:stroke joinstyle="round"/>
           <v:formulas/>
-          <v:path textpathok="t" o:connecttype="custom" o:connectlocs="0,0;2147483646,0;0,143864490;2147483646,143864490" o:connectangles="0,0,0,0"/>
+          <v:path textpathok="t" o:connecttype="custom" o:connectlocs="0,0;2147483646,0;0,2147483646;2147483646,2147483646" o:connectangles="0,0,0,0"/>
           <v:textpath on="t" style="font-family:&quot;Times New Roman&quot;;font-size:1pt" fitshape="t" trim="t" string="{{ convention.display_not_validated_status() }}"/>
           <w10:wrap anchorx="margin" anchory="margin"/>
         </v:shape>
@@ -10618,7 +10756,7 @@
                           </w:pPr>
                           <w:r>
                             <w:rPr>
-                              <w:rStyle w:val="Numrodepage"/>
+                              <w:rStyle w:val="PageNumber"/>
                               <w:sz w:val="22"/>
                               <w:szCs w:val="22"/>
                             </w:rPr>
@@ -10626,7 +10764,7 @@
                           </w:r>
                           <w:r>
                             <w:rPr>
-                              <w:rStyle w:val="Numrodepage"/>
+                              <w:rStyle w:val="PageNumber"/>
                               <w:sz w:val="22"/>
                               <w:szCs w:val="22"/>
                             </w:rPr>
@@ -10634,7 +10772,7 @@
                           </w:r>
                           <w:r>
                             <w:rPr>
-                              <w:rStyle w:val="Numrodepage"/>
+                              <w:rStyle w:val="PageNumber"/>
                               <w:sz w:val="22"/>
                               <w:szCs w:val="22"/>
                             </w:rPr>
@@ -10642,7 +10780,7 @@
                           </w:r>
                           <w:r>
                             <w:rPr>
-                              <w:rStyle w:val="Numrodepage"/>
+                              <w:rStyle w:val="PageNumber"/>
                               <w:sz w:val="22"/>
                               <w:szCs w:val="22"/>
                             </w:rPr>
@@ -10650,7 +10788,7 @@
                           </w:r>
                           <w:r>
                             <w:rPr>
-                              <w:rStyle w:val="Numrodepage"/>
+                              <w:rStyle w:val="PageNumber"/>
                               <w:sz w:val="22"/>
                               <w:szCs w:val="22"/>
                             </w:rPr>
@@ -10658,7 +10796,7 @@
                           </w:r>
                           <w:r>
                             <w:rPr>
-                              <w:rStyle w:val="Numrodepage"/>
+                              <w:rStyle w:val="PageNumber"/>
                               <w:sz w:val="22"/>
                               <w:szCs w:val="22"/>
                             </w:rPr>
@@ -10666,7 +10804,7 @@
                           </w:r>
                           <w:r>
                             <w:rPr>
-                              <w:rStyle w:val="Numrodepage"/>
+                              <w:rStyle w:val="PageNumber"/>
                             </w:rPr>
                             <w:t xml:space="preserve"> </w:t>
                           </w:r>
@@ -10759,25 +10897,25 @@
     </w:r>
     <w:r>
       <w:rPr>
-        <w:rStyle w:val="Numrodepage"/>
+        <w:rStyle w:val="PageNumber"/>
       </w:rPr>
       <w:t xml:space="preserve"> </w:t>
     </w:r>
     <w:r>
       <w:rPr>
-        <w:rStyle w:val="Numrodepage"/>
+        <w:rStyle w:val="PageNumber"/>
       </w:rPr>
       <w:tab/>
     </w:r>
     <w:r>
       <w:rPr>
-        <w:rStyle w:val="Numrodepage"/>
+        <w:rStyle w:val="PageNumber"/>
       </w:rPr>
       <w:tab/>
     </w:r>
     <w:r>
       <w:rPr>
-        <w:rStyle w:val="Numrodepage"/>
+        <w:rStyle w:val="PageNumber"/>
       </w:rPr>
       <w:tab/>
     </w:r>
@@ -10789,7 +10927,7 @@
 <w:hdr xmlns:wpc="http://schemas.microsoft.com/office/word/2010/wordprocessingCanvas" xmlns:cx="http://schemas.microsoft.com/office/drawing/2014/chartex" xmlns:cx1="http://schemas.microsoft.com/office/drawing/2015/9/8/chartex" xmlns:cx2="http://schemas.microsoft.com/office/drawing/2015/10/21/chartex" xmlns:cx3="http://schemas.microsoft.com/office/drawing/2016/5/9/chartex" xmlns:cx4="http://schemas.microsoft.com/office/drawing/2016/5/10/chartex" xmlns:cx5="http://schemas.microsoft.com/office/drawing/2016/5/11/chartex" xmlns:cx6="http://schemas.microsoft.com/office/drawing/2016/5/12/chartex" xmlns:cx7="http://schemas.microsoft.com/office/drawing/2016/5/13/chartex" xmlns:cx8="http://schemas.microsoft.com/office/drawing/2016/5/14/chartex" xmlns:mc="http://schemas.openxmlformats.org/markup-compatibility/2006" xmlns:aink="http://schemas.microsoft.com/office/drawing/2016/ink" xmlns:am3d="http://schemas.microsoft.com/office/drawing/2017/model3d" xmlns:o="urn:schemas-microsoft-com:office:office" xmlns:oel="http://schemas.microsoft.com/office/2019/extlst" xmlns:r="http://schemas.openxmlformats.org/officeDocument/2006/relationships" xmlns:m="http://schemas.openxmlformats.org/officeDocument/2006/math" xmlns:v="urn:schemas-microsoft-com:vml" xmlns:wp14="http://schemas.microsoft.com/office/word/2010/wordprocessingDrawing" xmlns:wp="http://schemas.openxmlformats.org/drawingml/2006/wordprocessingDrawing" xmlns:w10="urn:schemas-microsoft-com:office:word" xmlns:w="http://schemas.openxmlformats.org/wordprocessingml/2006/main" xmlns:w14="http://schemas.microsoft.com/office/word/2010/wordml" xmlns:w15="http://schemas.microsoft.com/office/word/2012/wordml" xmlns:w16cex="http://schemas.microsoft.com/office/word/2018/wordml/cex" xmlns:w16cid="http://schemas.microsoft.com/office/word/2016/wordml/cid" xmlns:w16="http://schemas.microsoft.com/office/word/2018/wordml" xmlns:w16du="http://schemas.microsoft.com/office/word/2023/wordml/word16du" xmlns:w16sdtdh="http://schemas.microsoft.com/office/word/2020/wordml/sdtdatahash" xmlns:w16sdtfl="http://schemas.microsoft.com/office/word/2024/wordml/sdtformatlock" xmlns:w16se="http://schemas.microsoft.com/office/word/2015/wordml/symex" xmlns:wpg="http://schemas.microsoft.com/office/word/2010/wordprocessingGroup" xmlns:wpi="http://schemas.microsoft.com/office/word/2010/wordprocessingInk" xmlns:wne="http://schemas.microsoft.com/office/word/2006/wordml" xmlns:wps="http://schemas.microsoft.com/office/word/2010/wordprocessingShape" mc:Ignorable="w14 w15 w16se w16cid w16 w16cex w16sdtdh w16sdtfl w16du wp14">
   <w:tbl>
     <w:tblPr>
-      <w:tblStyle w:val="Grilledutableau"/>
+      <w:tblStyle w:val="TableGrid"/>
       <w:tblW w:w="8460" w:type="dxa"/>
       <w:jc w:val="center"/>
       <w:tblLayout w:type="fixed"/>
@@ -11295,7 +11433,7 @@
   </w:tbl>
   <w:p>
     <w:pPr>
-      <w:pStyle w:val="En-tte"/>
+      <w:pStyle w:val="Header"/>
       <w:tabs>
         <w:tab w:val="clear" w:pos="4536"/>
         <w:tab w:val="clear" w:pos="9072"/>
@@ -11376,7 +11514,7 @@
           <v:fill color2="gray"/>
           <v:stroke joinstyle="round"/>
           <v:formulas/>
-          <v:path textpathok="t" o:connecttype="custom" o:connectlocs="0,0;2147483646,0;0,143864490;2147483646,143864490" o:connectangles="0,0,0,0"/>
+          <v:path textpathok="t" o:connecttype="custom" o:connectlocs="0,0;2147483646,0;0,2147483646;2147483646,2147483646" o:connectangles="0,0,0,0"/>
           <v:textpath on="t" style="font-family:&quot;Times New Roman&quot;;font-size:1pt" fitshape="t" trim="t" string="{{ convention.display_not_validated_status() }}"/>
           <w10:wrap anchorx="margin" anchory="margin"/>
         </v:shape>
@@ -11930,7 +12068,7 @@
     <w:lvl w:ilvl="0">
       <w:start w:val="1"/>
       <w:numFmt w:val="none"/>
-      <w:pStyle w:val="Titre1"/>
+      <w:pStyle w:val="Heading1"/>
       <w:suff w:val="nothing"/>
       <w:lvlText w:val=""/>
       <w:lvlJc w:val="left"/>
@@ -11944,7 +12082,7 @@
     <w:lvl w:ilvl="1">
       <w:start w:val="1"/>
       <w:numFmt w:val="none"/>
-      <w:pStyle w:val="Titre2"/>
+      <w:pStyle w:val="Heading2"/>
       <w:suff w:val="nothing"/>
       <w:lvlText w:val=""/>
       <w:lvlJc w:val="left"/>
@@ -11971,7 +12109,7 @@
     <w:lvl w:ilvl="3">
       <w:start w:val="1"/>
       <w:numFmt w:val="none"/>
-      <w:pStyle w:val="Titre4"/>
+      <w:pStyle w:val="Heading4"/>
       <w:suff w:val="nothing"/>
       <w:lvlText w:val=""/>
       <w:lvlJc w:val="left"/>
@@ -11985,7 +12123,7 @@
     <w:lvl w:ilvl="4">
       <w:start w:val="1"/>
       <w:numFmt w:val="none"/>
-      <w:pStyle w:val="Titre5"/>
+      <w:pStyle w:val="Heading5"/>
       <w:suff w:val="nothing"/>
       <w:lvlText w:val=""/>
       <w:lvlJc w:val="left"/>
@@ -11999,7 +12137,7 @@
     <w:lvl w:ilvl="5">
       <w:start w:val="1"/>
       <w:numFmt w:val="none"/>
-      <w:pStyle w:val="Titre6"/>
+      <w:pStyle w:val="Heading6"/>
       <w:suff w:val="nothing"/>
       <w:lvlText w:val=""/>
       <w:lvlJc w:val="left"/>
@@ -12013,7 +12151,7 @@
     <w:lvl w:ilvl="6">
       <w:start w:val="1"/>
       <w:numFmt w:val="none"/>
-      <w:pStyle w:val="Titre7"/>
+      <w:pStyle w:val="Heading7"/>
       <w:suff w:val="nothing"/>
       <w:lvlText w:val=""/>
       <w:lvlJc w:val="left"/>
@@ -12730,7 +12868,7 @@
       <w:szCs w:val="24"/>
     </w:rPr>
   </w:style>
-  <w:style w:type="paragraph" w:styleId="Titre1">
+  <w:style w:type="paragraph" w:styleId="Heading1">
     <w:name w:val="heading 1"/>
     <w:basedOn w:val="Normal"/>
     <w:next w:val="Normal"/>
@@ -12760,7 +12898,7 @@
       <w:lang w:eastAsia="zh-CN"/>
     </w:rPr>
   </w:style>
-  <w:style w:type="paragraph" w:styleId="Titre2">
+  <w:style w:type="paragraph" w:styleId="Heading2">
     <w:name w:val="heading 2"/>
     <w:basedOn w:val="Normal"/>
     <w:next w:val="Normal"/>
@@ -12784,9 +12922,9 @@
       <w:lang w:eastAsia="zh-CN"/>
     </w:rPr>
   </w:style>
-  <w:style w:type="paragraph" w:styleId="Titre3">
+  <w:style w:type="paragraph" w:styleId="Heading3">
     <w:name w:val="heading 3"/>
-    <w:basedOn w:val="Titre2"/>
+    <w:basedOn w:val="Heading2"/>
     <w:next w:val="Normal"/>
     <w:qFormat/>
     <w:pPr>
@@ -12796,7 +12934,7 @@
       <w:color w:val="800080"/>
     </w:rPr>
   </w:style>
-  <w:style w:type="paragraph" w:styleId="Titre4">
+  <w:style w:type="paragraph" w:styleId="Heading4">
     <w:name w:val="heading 4"/>
     <w:basedOn w:val="Normal"/>
     <w:next w:val="Normal"/>
@@ -12817,7 +12955,7 @@
       <w:lang w:eastAsia="zh-CN"/>
     </w:rPr>
   </w:style>
-  <w:style w:type="paragraph" w:styleId="Titre5">
+  <w:style w:type="paragraph" w:styleId="Heading5">
     <w:name w:val="heading 5"/>
     <w:basedOn w:val="Normal"/>
     <w:next w:val="Normal"/>
@@ -12838,7 +12976,7 @@
       <w:lang w:eastAsia="zh-CN"/>
     </w:rPr>
   </w:style>
-  <w:style w:type="paragraph" w:styleId="Titre6">
+  <w:style w:type="paragraph" w:styleId="Heading6">
     <w:name w:val="heading 6"/>
     <w:basedOn w:val="Normal"/>
     <w:next w:val="Normal"/>
@@ -12860,7 +12998,7 @@
       <w:lang w:eastAsia="zh-CN"/>
     </w:rPr>
   </w:style>
-  <w:style w:type="paragraph" w:styleId="Titre7">
+  <w:style w:type="paragraph" w:styleId="Heading7">
     <w:name w:val="heading 7"/>
     <w:basedOn w:val="Normal"/>
     <w:next w:val="Normal"/>
@@ -12883,13 +13021,13 @@
       <w:lang w:eastAsia="zh-CN"/>
     </w:rPr>
   </w:style>
-  <w:style w:type="character" w:default="1" w:styleId="Policepardfaut">
+  <w:style w:type="character" w:default="1" w:styleId="DefaultParagraphFont">
     <w:name w:val="Default Paragraph Font"/>
     <w:uiPriority w:val="1"/>
     <w:semiHidden/>
     <w:unhideWhenUsed/>
   </w:style>
-  <w:style w:type="table" w:default="1" w:styleId="TableauNormal">
+  <w:style w:type="table" w:default="1" w:styleId="TableNormal">
     <w:name w:val="Normal Table"/>
     <w:uiPriority w:val="99"/>
     <w:semiHidden/>
@@ -12904,7 +13042,7 @@
       </w:tblCellMar>
     </w:tblPr>
   </w:style>
-  <w:style w:type="numbering" w:default="1" w:styleId="Aucuneliste">
+  <w:style w:type="numbering" w:default="1" w:styleId="NoList">
     <w:name w:val="No List"/>
     <w:uiPriority w:val="99"/>
     <w:semiHidden/>
@@ -13167,7 +13305,7 @@
     <w:name w:val="WW-Police par défaut"/>
     <w:qFormat/>
   </w:style>
-  <w:style w:type="character" w:styleId="Numrodepage">
+  <w:style w:type="character" w:styleId="PageNumber">
     <w:name w:val="page number"/>
     <w:basedOn w:val="WW-Policepardfaut"/>
     <w:qFormat/>
@@ -13244,7 +13382,7 @@
   <w:style w:type="paragraph" w:customStyle="1" w:styleId="Heading">
     <w:name w:val="Heading"/>
     <w:basedOn w:val="Normal"/>
-    <w:next w:val="Corpsdetexte"/>
+    <w:next w:val="BodyText"/>
     <w:qFormat/>
     <w:pPr>
       <w:keepNext/>
@@ -13256,7 +13394,7 @@
       <w:szCs w:val="28"/>
     </w:rPr>
   </w:style>
-  <w:style w:type="paragraph" w:styleId="Corpsdetexte">
+  <w:style w:type="paragraph" w:styleId="BodyText">
     <w:name w:val="Body Text"/>
     <w:basedOn w:val="Normal"/>
     <w:pPr>
@@ -13269,14 +13407,14 @@
       <w:lang w:eastAsia="zh-CN"/>
     </w:rPr>
   </w:style>
-  <w:style w:type="paragraph" w:styleId="Liste">
+  <w:style w:type="paragraph" w:styleId="List">
     <w:name w:val="List"/>
-    <w:basedOn w:val="Corpsdetexte"/>
+    <w:basedOn w:val="BodyText"/>
     <w:rPr>
       <w:rFonts w:cs="Tahoma"/>
     </w:rPr>
   </w:style>
-  <w:style w:type="paragraph" w:styleId="Lgende">
+  <w:style w:type="paragraph" w:styleId="Caption">
     <w:name w:val="caption"/>
     <w:basedOn w:val="Normal"/>
     <w:qFormat/>
@@ -13307,10 +13445,10 @@
       <w:lang w:eastAsia="zh-CN"/>
     </w:rPr>
   </w:style>
-  <w:style w:type="paragraph" w:customStyle="1" w:styleId="Titre20">
+  <w:style w:type="paragraph" w:customStyle="1" w:styleId="Titre2">
     <w:name w:val="Titre2"/>
     <w:basedOn w:val="Normal"/>
-    <w:next w:val="Corpsdetexte"/>
+    <w:next w:val="BodyText"/>
     <w:qFormat/>
     <w:pPr>
       <w:keepNext/>
@@ -13343,7 +13481,7 @@
   <w:style w:type="paragraph" w:customStyle="1" w:styleId="WW-Titre">
     <w:name w:val="WW-Titre"/>
     <w:basedOn w:val="Normal"/>
-    <w:next w:val="Corpsdetexte"/>
+    <w:next w:val="BodyText"/>
     <w:qFormat/>
     <w:pPr>
       <w:keepNext/>
@@ -13358,10 +13496,10 @@
       <w:lang w:eastAsia="zh-CN"/>
     </w:rPr>
   </w:style>
-  <w:style w:type="paragraph" w:styleId="Sous-titre">
+  <w:style w:type="paragraph" w:styleId="Subtitle">
     <w:name w:val="Subtitle"/>
-    <w:basedOn w:val="Titre20"/>
-    <w:next w:val="Corpsdetexte"/>
+    <w:basedOn w:val="Titre2"/>
+    <w:next w:val="BodyText"/>
     <w:qFormat/>
     <w:pPr>
       <w:jc w:val="center"/>
@@ -13391,7 +13529,7 @@
     <w:basedOn w:val="Normal"/>
     <w:qFormat/>
   </w:style>
-  <w:style w:type="paragraph" w:styleId="En-tte">
+  <w:style w:type="paragraph" w:styleId="Header">
     <w:name w:val="header"/>
     <w:basedOn w:val="Normal"/>
     <w:pPr>
@@ -13407,7 +13545,7 @@
       <w:lang w:eastAsia="zh-CN"/>
     </w:rPr>
   </w:style>
-  <w:style w:type="paragraph" w:styleId="Pieddepage">
+  <w:style w:type="paragraph" w:styleId="Footer">
     <w:name w:val="footer"/>
     <w:basedOn w:val="Normal"/>
     <w:pPr>
@@ -13517,7 +13655,7 @@
       <w:lang w:eastAsia="zh-CN"/>
     </w:rPr>
   </w:style>
-  <w:style w:type="paragraph" w:styleId="Notedebasdepage">
+  <w:style w:type="paragraph" w:styleId="FootnoteText">
     <w:name w:val="footnote text"/>
     <w:basedOn w:val="Normal"/>
     <w:pPr>
@@ -13681,7 +13819,7 @@
   </w:style>
   <w:style w:type="paragraph" w:customStyle="1" w:styleId="Contenudetableau">
     <w:name w:val="Contenu de tableau"/>
-    <w:basedOn w:val="Corpsdetexte"/>
+    <w:basedOn w:val="BodyText"/>
     <w:qFormat/>
     <w:pPr>
       <w:suppressLineNumbers/>
@@ -13761,7 +13899,7 @@
       <w:iCs/>
     </w:rPr>
   </w:style>
-  <w:style w:type="paragraph" w:customStyle="1" w:styleId="TITRE40">
+  <w:style w:type="paragraph" w:customStyle="1" w:styleId="TITRE4">
     <w:name w:val="TITRE4"/>
     <w:basedOn w:val="Normal"/>
     <w:qFormat/>
@@ -13776,7 +13914,7 @@
       <w:lang w:eastAsia="zh-CN"/>
     </w:rPr>
   </w:style>
-  <w:style w:type="paragraph" w:customStyle="1" w:styleId="TITRE50">
+  <w:style w:type="paragraph" w:customStyle="1" w:styleId="TITRE5">
     <w:name w:val="TITRE5"/>
     <w:basedOn w:val="Normal"/>
     <w:qFormat/>
@@ -13824,13 +13962,13 @@
   </w:style>
   <w:style w:type="paragraph" w:customStyle="1" w:styleId="Contenuducadre">
     <w:name w:val="Contenu du cadre"/>
-    <w:basedOn w:val="Corpsdetexte"/>
+    <w:basedOn w:val="BodyText"/>
     <w:qFormat/>
   </w:style>
-  <w:style w:type="paragraph" w:customStyle="1" w:styleId="Titre10">
+  <w:style w:type="paragraph" w:customStyle="1" w:styleId="Titre1">
     <w:name w:val="Titre1"/>
     <w:basedOn w:val="Normal"/>
-    <w:next w:val="Corpsdetexte"/>
+    <w:next w:val="BodyText"/>
     <w:qFormat/>
     <w:pPr>
       <w:keepNext/>
@@ -13909,7 +14047,7 @@
       <w:lang w:eastAsia="zh-CN"/>
     </w:rPr>
   </w:style>
-  <w:style w:type="paragraph" w:styleId="Paragraphedeliste">
+  <w:style w:type="paragraph" w:styleId="ListParagraph">
     <w:name w:val="List Paragraph"/>
     <w:basedOn w:val="Normal"/>
     <w:uiPriority w:val="34"/>
@@ -13925,9 +14063,9 @@
     <w:basedOn w:val="Normal"/>
     <w:qFormat/>
   </w:style>
-  <w:style w:type="table" w:styleId="Grilledutableau">
+  <w:style w:type="table" w:styleId="TableGrid">
     <w:name w:val="Table Grid"/>
-    <w:basedOn w:val="TableauNormal"/>
+    <w:basedOn w:val="TableNormal"/>
     <w:uiPriority w:val="59"/>
     <w:rsid w:val="00ED0284"/>
     <w:tblPr>

</xml_diff>

<commit_message>
init suppression surlignage du template
</commit_message>
<xml_diff>
--- a/documents/Avenant-template.docx
+++ b/documents/Avenant-template.docx
@@ -254,142 +254,136 @@
       <w:r>
         <w:rPr>
           <w:rFonts w:cs="TimesNewRomanPSMT"/>
-        </w:rPr>
-        <w:t>Le ministre chargé du logement, agissant au nom de l'</w:t>
+          <w:highlight w:val="yellow"/>
+        </w:rPr>
+        <w:t>Le ministre chargé du logement</w:t>
+      </w:r>
+      <w:r>
+        <w:rPr>
+          <w:rFonts w:cs="TimesNewRomanPSMT"/>
+        </w:rPr>
+        <w:t>, agissant au nom de l'Etat et représenté par le préfet, ou, lorsqu'un établissement public de coopération intercommunale, un département, la métropole de Lyon ou la collectivité de Corse a signé une convention mentionnée au II de l’article L. 301-5-1 ou à l’article L. 301-5-2 du code de la construction et de l’habitation, ou à l’article L. 3641-5, au VI de l’article L. 5219-1, au II de l’article L. 5218-2 ou au II de l’article L. 5217-2 du code général des collectivités territoriales, par le président de l'établissement public de coopération intercommunale, du conseil départemental, de la métropole de Lyon ou du conseil exécutif de Corse,</w:t>
+      </w:r>
+    </w:p>
+    <w:p>
+      <w:pPr>
+        <w:jc w:val="both"/>
+        <w:rPr>
+          <w:rFonts w:ascii="TimesNewRomanPSMT" w:hAnsi="TimesNewRomanPSMT" w:cs="TimesNewRomanPSMT"/>
+        </w:rPr>
+      </w:pPr>
+    </w:p>
+    <w:p>
+      <w:pPr>
+        <w:jc w:val="both"/>
+      </w:pPr>
+      <w:proofErr w:type="gramStart"/>
+      <w:r>
+        <w:rPr>
+          <w:rFonts w:cs="TimesNewRomanPSMT"/>
+        </w:rPr>
+        <w:t>d'une</w:t>
+      </w:r>
+      <w:proofErr w:type="gramEnd"/>
+      <w:r>
+        <w:rPr>
+          <w:rFonts w:cs="TimesNewRomanPSMT"/>
+        </w:rPr>
+        <w:t xml:space="preserve"> part,</w:t>
+      </w:r>
+    </w:p>
+    <w:p>
+      <w:pPr>
+        <w:jc w:val="both"/>
+        <w:rPr>
+          <w:rFonts w:cs="TimesNewRomanPSMT"/>
+        </w:rPr>
+      </w:pPr>
+    </w:p>
+    <w:p>
+      <w:pPr>
+        <w:jc w:val="both"/>
+        <w:rPr>
+          <w:rFonts w:cs="TimesNewRomanPSMT"/>
+        </w:rPr>
+      </w:pPr>
+      <w:r>
+        <w:rPr>
+          <w:rFonts w:cs="TimesNewRomanPSMT"/>
+        </w:rPr>
+        <w:t xml:space="preserve">{% if </w:t>
       </w:r>
       <w:proofErr w:type="spellStart"/>
       <w:r>
         <w:rPr>
           <w:rFonts w:cs="TimesNewRomanPSMT"/>
         </w:rPr>
-        <w:t>Etat</w:t>
+        <w:t>identification_bailleur</w:t>
       </w:r>
       <w:proofErr w:type="spellEnd"/>
       <w:r>
         <w:rPr>
           <w:rFonts w:cs="TimesNewRomanPSMT"/>
         </w:rPr>
-        <w:t xml:space="preserve"> et représenté par le préfet, ou, lorsqu'un établissement public de coopération intercommunale, un département, la métropole de Lyon ou la collectivité de Corse a signé une convention mentionnée au II de l’article L. 301-5-1 ou à l’article L. 301-5-2 du code de la construction et de l’habitation, ou à l’article L. 3641-5, au VI de l’article L. 5219-1, au II de l’article L. 5218-2 ou au II de l’article L. 5217-2 du code général des collectivités territoriales, par le président de l'établissement public de coopération intercommunale, du conseil départemental, de la métropole de Lyon ou du conseil exécutif de Corse,</w:t>
-      </w:r>
-    </w:p>
-    <w:p>
-      <w:pPr>
-        <w:jc w:val="both"/>
-        <w:rPr>
-          <w:rFonts w:ascii="TimesNewRomanPSMT" w:hAnsi="TimesNewRomanPSMT" w:cs="TimesNewRomanPSMT"/>
-        </w:rPr>
-      </w:pPr>
-    </w:p>
-    <w:p>
-      <w:pPr>
-        <w:jc w:val="both"/>
-      </w:pPr>
-      <w:proofErr w:type="gramStart"/>
-      <w:r>
-        <w:rPr>
-          <w:rFonts w:cs="TimesNewRomanPSMT"/>
-        </w:rPr>
-        <w:t>d'une</w:t>
-      </w:r>
-      <w:proofErr w:type="gramEnd"/>
-      <w:r>
-        <w:rPr>
-          <w:rFonts w:cs="TimesNewRomanPSMT"/>
-        </w:rPr>
-        <w:t xml:space="preserve"> part,</w:t>
-      </w:r>
-    </w:p>
-    <w:p>
-      <w:pPr>
-        <w:jc w:val="both"/>
-        <w:rPr>
-          <w:rFonts w:cs="TimesNewRomanPSMT"/>
-        </w:rPr>
-      </w:pPr>
-    </w:p>
-    <w:p>
-      <w:pPr>
-        <w:jc w:val="both"/>
-        <w:rPr>
-          <w:rFonts w:cs="TimesNewRomanPSMT"/>
-        </w:rPr>
-      </w:pPr>
-      <w:r>
-        <w:rPr>
-          <w:rFonts w:cs="TimesNewRomanPSMT"/>
-        </w:rPr>
-        <w:t xml:space="preserve">{% if </w:t>
+        <w:t xml:space="preserve"> %}</w:t>
+      </w:r>
+      <w:r>
+        <w:rPr>
+          <w:rFonts w:cs="TimesNewRomanPSMT"/>
+        </w:rPr>
+        <w:t>{{</w:t>
+      </w:r>
+      <w:r>
+        <w:rPr>
+          <w:rFonts w:cs="TimesNewRomanPSMT"/>
+        </w:rPr>
+        <w:t xml:space="preserve"> </w:t>
       </w:r>
       <w:proofErr w:type="spellStart"/>
       <w:r>
         <w:rPr>
           <w:rFonts w:cs="TimesNewRomanPSMT"/>
         </w:rPr>
-        <w:t>identification_bailleur</w:t>
+        <w:t>identification_bailleur_detail</w:t>
       </w:r>
       <w:proofErr w:type="spellEnd"/>
       <w:r>
         <w:rPr>
           <w:rFonts w:cs="TimesNewRomanPSMT"/>
         </w:rPr>
-        <w:t xml:space="preserve"> %}</w:t>
-      </w:r>
-      <w:r>
-        <w:rPr>
-          <w:rFonts w:cs="TimesNewRomanPSMT"/>
-        </w:rPr>
-        <w:t>{{</w:t>
-      </w:r>
-      <w:r>
-        <w:rPr>
-          <w:rFonts w:cs="TimesNewRomanPSMT"/>
-        </w:rPr>
         <w:t xml:space="preserve"> </w:t>
       </w:r>
+      <w:r>
+        <w:rPr>
+          <w:rFonts w:cs="TimesNewRomanPSMT"/>
+        </w:rPr>
+        <w:t>}}</w:t>
+      </w:r>
+      <w:r>
+        <w:rPr>
+          <w:rFonts w:cs="TimesNewRomanPSMT"/>
+        </w:rPr>
+        <w:t xml:space="preserve">,{% </w:t>
+      </w:r>
       <w:proofErr w:type="spellStart"/>
       <w:r>
         <w:rPr>
           <w:rFonts w:cs="TimesNewRomanPSMT"/>
         </w:rPr>
-        <w:t>identification_bailleur_detail</w:t>
+        <w:t>else</w:t>
       </w:r>
       <w:proofErr w:type="spellEnd"/>
       <w:r>
         <w:rPr>
           <w:rFonts w:cs="TimesNewRomanPSMT"/>
         </w:rPr>
-        <w:t xml:space="preserve"> </w:t>
-      </w:r>
-      <w:r>
-        <w:rPr>
-          <w:rFonts w:cs="TimesNewRomanPSMT"/>
-        </w:rPr>
-        <w:t>}}</w:t>
-      </w:r>
-      <w:r>
-        <w:rPr>
-          <w:rFonts w:cs="TimesNewRomanPSMT"/>
-        </w:rPr>
-        <w:t xml:space="preserve">,{% </w:t>
+        <w:t xml:space="preserve"> %}et {{ </w:t>
       </w:r>
       <w:proofErr w:type="spellStart"/>
       <w:r>
         <w:rPr>
           <w:rFonts w:cs="TimesNewRomanPSMT"/>
-        </w:rPr>
-        <w:t>else</w:t>
-      </w:r>
-      <w:proofErr w:type="spellEnd"/>
-      <w:r>
-        <w:rPr>
-          <w:rFonts w:cs="TimesNewRomanPSMT"/>
-        </w:rPr>
-        <w:t xml:space="preserve"> %}et {{ </w:t>
-      </w:r>
-      <w:proofErr w:type="spellStart"/>
-      <w:r>
-        <w:rPr>
-          <w:rFonts w:cs="TimesNewRomanPSMT"/>
+          <w:highlight w:val="yellow"/>
         </w:rPr>
         <w:t>bailleur_nom|upper</w:t>
       </w:r>
@@ -4566,9 +4560,9 @@
           <w:szCs w:val="16"/>
           <w:lang w:val="en-US"/>
         </w:rPr>
-        <w:t>_remises</w:t>
-      </w:r>
-      <w:proofErr w:type="spellEnd"/>
+        <w:t>_</w:t>
+      </w:r>
+      <w:proofErr w:type="gramStart"/>
       <w:r>
         <w:rPr>
           <w:rFonts w:cs="TimesNewRomanPSMT"/>
@@ -4576,8 +4570,19 @@
           <w:szCs w:val="16"/>
           <w:lang w:val="en-US"/>
         </w:rPr>
+        <w:t>remises</w:t>
+      </w:r>
+      <w:proofErr w:type="spellEnd"/>
+      <w:r>
+        <w:rPr>
+          <w:rFonts w:cs="TimesNewRomanPSMT"/>
+          <w:sz w:val="16"/>
+          <w:szCs w:val="16"/>
+          <w:lang w:val="en-US"/>
+        </w:rPr>
         <w:t xml:space="preserve"> %}</w:t>
       </w:r>
+      <w:proofErr w:type="gramEnd"/>
     </w:p>
     <w:p>
       <w:pPr>
@@ -4702,9 +4707,9 @@
           <w:szCs w:val="16"/>
           <w:lang w:val="en-US"/>
         </w:rPr>
-        <w:t>_ateliers</w:t>
-      </w:r>
-      <w:proofErr w:type="spellEnd"/>
+        <w:t>_</w:t>
+      </w:r>
+      <w:proofErr w:type="gramStart"/>
       <w:r>
         <w:rPr>
           <w:rFonts w:cs="TimesNewRomanPSMT"/>
@@ -4712,8 +4717,19 @@
           <w:szCs w:val="16"/>
           <w:lang w:val="en-US"/>
         </w:rPr>
+        <w:t>ateliers</w:t>
+      </w:r>
+      <w:proofErr w:type="spellEnd"/>
+      <w:r>
+        <w:rPr>
+          <w:rFonts w:cs="TimesNewRomanPSMT"/>
+          <w:sz w:val="16"/>
+          <w:szCs w:val="16"/>
+          <w:lang w:val="en-US"/>
+        </w:rPr>
         <w:t xml:space="preserve"> %}</w:t>
       </w:r>
+      <w:proofErr w:type="gramEnd"/>
     </w:p>
     <w:p>
       <w:pPr>
@@ -4969,9 +4985,9 @@
           <w:szCs w:val="16"/>
           <w:lang w:val="en-US"/>
         </w:rPr>
-        <w:t>_celliers</w:t>
-      </w:r>
-      <w:proofErr w:type="spellEnd"/>
+        <w:t>_</w:t>
+      </w:r>
+      <w:proofErr w:type="gramStart"/>
       <w:r>
         <w:rPr>
           <w:rFonts w:cs="TimesNewRomanPSMT"/>
@@ -4979,8 +4995,19 @@
           <w:szCs w:val="16"/>
           <w:lang w:val="en-US"/>
         </w:rPr>
+        <w:t>celliers</w:t>
+      </w:r>
+      <w:proofErr w:type="spellEnd"/>
+      <w:r>
+        <w:rPr>
+          <w:rFonts w:cs="TimesNewRomanPSMT"/>
+          <w:sz w:val="16"/>
+          <w:szCs w:val="16"/>
+          <w:lang w:val="en-US"/>
+        </w:rPr>
         <w:t xml:space="preserve"> %}</w:t>
       </w:r>
+      <w:proofErr w:type="gramEnd"/>
     </w:p>
     <w:p>
       <w:pPr>
@@ -5113,9 +5140,9 @@
           <w:szCs w:val="16"/>
           <w:lang w:val="en-US"/>
         </w:rPr>
-        <w:t>_resserres</w:t>
-      </w:r>
-      <w:proofErr w:type="spellEnd"/>
+        <w:t>_</w:t>
+      </w:r>
+      <w:proofErr w:type="gramStart"/>
       <w:r>
         <w:rPr>
           <w:rFonts w:cs="TimesNewRomanPSMT"/>
@@ -5123,8 +5150,19 @@
           <w:szCs w:val="16"/>
           <w:lang w:val="en-US"/>
         </w:rPr>
+        <w:t>resserres</w:t>
+      </w:r>
+      <w:proofErr w:type="spellEnd"/>
+      <w:r>
+        <w:rPr>
+          <w:rFonts w:cs="TimesNewRomanPSMT"/>
+          <w:sz w:val="16"/>
+          <w:szCs w:val="16"/>
+          <w:lang w:val="en-US"/>
+        </w:rPr>
         <w:t xml:space="preserve"> %}</w:t>
       </w:r>
+      <w:proofErr w:type="gramEnd"/>
     </w:p>
     <w:p>
       <w:pPr>
@@ -5251,9 +5289,9 @@
           <w:szCs w:val="16"/>
           <w:lang w:val="en-US"/>
         </w:rPr>
-        <w:t>_combles</w:t>
-      </w:r>
-      <w:proofErr w:type="spellEnd"/>
+        <w:t>_</w:t>
+      </w:r>
+      <w:proofErr w:type="gramStart"/>
       <w:r>
         <w:rPr>
           <w:rFonts w:cs="TimesNewRomanPSMT"/>
@@ -5261,8 +5299,19 @@
           <w:szCs w:val="16"/>
           <w:lang w:val="en-US"/>
         </w:rPr>
+        <w:t>combles</w:t>
+      </w:r>
+      <w:proofErr w:type="spellEnd"/>
+      <w:r>
+        <w:rPr>
+          <w:rFonts w:cs="TimesNewRomanPSMT"/>
+          <w:sz w:val="16"/>
+          <w:szCs w:val="16"/>
+          <w:lang w:val="en-US"/>
+        </w:rPr>
         <w:t xml:space="preserve"> %}</w:t>
       </w:r>
+      <w:proofErr w:type="gramEnd"/>
     </w:p>
     <w:p>
       <w:pPr>
@@ -5395,9 +5444,9 @@
           <w:szCs w:val="16"/>
           <w:lang w:val="en-US"/>
         </w:rPr>
-        <w:t>_balcons</w:t>
-      </w:r>
-      <w:proofErr w:type="spellEnd"/>
+        <w:t>_</w:t>
+      </w:r>
+      <w:proofErr w:type="gramStart"/>
       <w:r>
         <w:rPr>
           <w:rFonts w:cs="TimesNewRomanPSMT"/>
@@ -5405,8 +5454,19 @@
           <w:szCs w:val="16"/>
           <w:lang w:val="en-US"/>
         </w:rPr>
+        <w:t>balcons</w:t>
+      </w:r>
+      <w:proofErr w:type="spellEnd"/>
+      <w:r>
+        <w:rPr>
+          <w:rFonts w:cs="TimesNewRomanPSMT"/>
+          <w:sz w:val="16"/>
+          <w:szCs w:val="16"/>
+          <w:lang w:val="en-US"/>
+        </w:rPr>
         <w:t xml:space="preserve"> %}</w:t>
       </w:r>
+      <w:proofErr w:type="gramEnd"/>
     </w:p>
     <w:p>
       <w:pPr>
@@ -5948,8 +6008,18 @@
           <w:sz w:val="20"/>
           <w:lang w:val="en-US"/>
         </w:rPr>
-        <w:t>() %}</w:t>
-      </w:r>
+        <w:t>(</w:t>
+      </w:r>
+      <w:proofErr w:type="gramStart"/>
+      <w:r>
+        <w:rPr>
+          <w:rFonts w:cs="TimesNewRomanPSMT"/>
+          <w:sz w:val="20"/>
+          <w:lang w:val="en-US"/>
+        </w:rPr>
+        <w:t>) %}</w:t>
+      </w:r>
+      <w:proofErr w:type="gramEnd"/>
     </w:p>
     <w:p>
       <w:pPr>
@@ -10272,8 +10342,18 @@
           <w:sz w:val="20"/>
           <w:lang w:val="en-US"/>
         </w:rPr>
-        <w:t>() %}</w:t>
-      </w:r>
+        <w:t>(</w:t>
+      </w:r>
+      <w:proofErr w:type="gramStart"/>
+      <w:r>
+        <w:rPr>
+          <w:rFonts w:cs="TimesNewRomanPSMT"/>
+          <w:sz w:val="20"/>
+          <w:lang w:val="en-US"/>
+        </w:rPr>
+        <w:t>) %}</w:t>
+      </w:r>
+      <w:proofErr w:type="gramEnd"/>
     </w:p>
     <w:tbl>
       <w:tblPr>
@@ -11163,7 +11243,15 @@
           <w:rFonts w:cs="TimesNewRomanPSMT"/>
           <w:lang w:val="en-US"/>
         </w:rPr>
-        <w:t>edd_volumetrique_images</w:t>
+        <w:t>edd_volumetrique_</w:t>
+      </w:r>
+      <w:proofErr w:type="gramStart"/>
+      <w:r>
+        <w:rPr>
+          <w:rFonts w:cs="TimesNewRomanPSMT"/>
+          <w:lang w:val="en-US"/>
+        </w:rPr>
+        <w:t>images</w:t>
       </w:r>
       <w:proofErr w:type="spellEnd"/>
       <w:r>
@@ -11173,6 +11261,7 @@
         </w:rPr>
         <w:t xml:space="preserve"> %}</w:t>
       </w:r>
+      <w:proofErr w:type="gramEnd"/>
     </w:p>
     <w:p>
       <w:pPr>
@@ -11248,7 +11337,15 @@
           <w:rFonts w:cs="TimesNewRomanPSMT"/>
           <w:lang w:val="en-US"/>
         </w:rPr>
-        <w:t>_publication_edd_volumetrique</w:t>
+        <w:t>_publication_edd_</w:t>
+      </w:r>
+      <w:proofErr w:type="gramStart"/>
+      <w:r>
+        <w:rPr>
+          <w:rFonts w:cs="TimesNewRomanPSMT"/>
+          <w:lang w:val="en-US"/>
+        </w:rPr>
+        <w:t>volumetrique</w:t>
       </w:r>
       <w:proofErr w:type="spellEnd"/>
       <w:r>
@@ -11258,6 +11355,7 @@
         </w:rPr>
         <w:t xml:space="preserve"> %}</w:t>
       </w:r>
+      <w:proofErr w:type="gramEnd"/>
     </w:p>
     <w:p>
       <w:proofErr w:type="gramStart"/>
@@ -11471,7 +11569,15 @@
           <w:rFonts w:cs="TimesNewRomanPSMT"/>
           <w:lang w:val="en-US"/>
         </w:rPr>
-        <w:t>edd_classique_images</w:t>
+        <w:t>edd_classique_</w:t>
+      </w:r>
+      <w:proofErr w:type="gramStart"/>
+      <w:r>
+        <w:rPr>
+          <w:rFonts w:cs="TimesNewRomanPSMT"/>
+          <w:lang w:val="en-US"/>
+        </w:rPr>
+        <w:t>images</w:t>
       </w:r>
       <w:proofErr w:type="spellEnd"/>
       <w:r>
@@ -11481,6 +11587,7 @@
         </w:rPr>
         <w:t xml:space="preserve"> %}</w:t>
       </w:r>
+      <w:proofErr w:type="gramEnd"/>
     </w:p>
     <w:p>
       <w:pPr>
@@ -11556,7 +11663,15 @@
           <w:rFonts w:cs="TimesNewRomanPSMT"/>
           <w:lang w:val="en-US"/>
         </w:rPr>
-        <w:t>_publication_edd_classique</w:t>
+        <w:t>_publication_edd_</w:t>
+      </w:r>
+      <w:proofErr w:type="gramStart"/>
+      <w:r>
+        <w:rPr>
+          <w:rFonts w:cs="TimesNewRomanPSMT"/>
+          <w:lang w:val="en-US"/>
+        </w:rPr>
+        <w:t>classique</w:t>
       </w:r>
       <w:proofErr w:type="spellEnd"/>
       <w:r>
@@ -11566,6 +11681,7 @@
         </w:rPr>
         <w:t xml:space="preserve"> %}</w:t>
       </w:r>
+      <w:proofErr w:type="gramEnd"/>
     </w:p>
     <w:p>
       <w:pPr>
@@ -12692,7 +12808,15 @@
           <w:rFonts w:cs="TimesNewRomanPSMT"/>
           <w:lang w:val="en-US"/>
         </w:rPr>
-        <w:t>prets_cdc</w:t>
+        <w:t>prets_</w:t>
+      </w:r>
+      <w:proofErr w:type="gramStart"/>
+      <w:r>
+        <w:rPr>
+          <w:rFonts w:cs="TimesNewRomanPSMT"/>
+          <w:lang w:val="en-US"/>
+        </w:rPr>
+        <w:t>cdc</w:t>
       </w:r>
       <w:proofErr w:type="spellEnd"/>
       <w:r>
@@ -12702,6 +12826,7 @@
         </w:rPr>
         <w:t xml:space="preserve"> %}</w:t>
       </w:r>
+      <w:proofErr w:type="gramEnd"/>
     </w:p>
     <w:p>
       <w:pPr>
@@ -13046,6 +13171,7 @@
         <w:t xml:space="preserve">% </w:t>
       </w:r>
       <w:proofErr w:type="spellStart"/>
+      <w:proofErr w:type="gramStart"/>
       <w:r>
         <w:t>endif</w:t>
       </w:r>
@@ -13053,6 +13179,7 @@
       <w:r>
         <w:t xml:space="preserve"> %}</w:t>
       </w:r>
+      <w:proofErr w:type="gramEnd"/>
     </w:p>
     <w:p>
       <w:pPr>
@@ -13141,7 +13268,15 @@
           <w:rFonts w:cs="TimesNewRomanPSMT"/>
           <w:lang w:val="en-US"/>
         </w:rPr>
-        <w:t>p.n</w:t>
+        <w:t>p.</w:t>
+      </w:r>
+      <w:proofErr w:type="gramStart"/>
+      <w:r>
+        <w:rPr>
+          <w:rFonts w:cs="TimesNewRomanPSMT"/>
+          <w:lang w:val="en-US"/>
+        </w:rPr>
+        <w:t>n</w:t>
       </w:r>
       <w:proofErr w:type="spellEnd"/>
       <w:r>
@@ -13151,6 +13286,7 @@
         </w:rPr>
         <w:t xml:space="preserve"> %}</w:t>
       </w:r>
+      <w:proofErr w:type="gramEnd"/>
     </w:p>
     <w:p>
       <w:pPr>
@@ -13262,8 +13398,17 @@
           <w:rFonts w:cs="TimesNewRomanPSMT"/>
           <w:lang w:val="en-US"/>
         </w:rPr>
-        <w:t>% if p.do %}</w:t>
-      </w:r>
+        <w:t>% if p.</w:t>
+      </w:r>
+      <w:proofErr w:type="gramStart"/>
+      <w:r>
+        <w:rPr>
+          <w:rFonts w:cs="TimesNewRomanPSMT"/>
+          <w:lang w:val="en-US"/>
+        </w:rPr>
+        <w:t>do %}</w:t>
+      </w:r>
+      <w:proofErr w:type="gramEnd"/>
     </w:p>
     <w:p>
       <w:pPr>
@@ -13705,16 +13850,9 @@
           <w:rFonts w:cs="TimesNewRomanPSMT"/>
           <w:lang w:val="en-US"/>
         </w:rPr>
-        <w:t>(</w:t>
+        <w:t>() %}</w:t>
       </w:r>
       <w:proofErr w:type="gramEnd"/>
-      <w:r>
-        <w:rPr>
-          <w:rFonts w:cs="TimesNewRomanPSMT"/>
-          <w:lang w:val="en-US"/>
-        </w:rPr>
-        <w:t>) %}</w:t>
-      </w:r>
     </w:p>
     <w:p>
       <w:pPr>
@@ -14043,23 +14181,7 @@
           <w:b/>
           <w:bCs/>
         </w:rPr>
-        <w:t>Modification</w:t>
-      </w:r>
-      <w:r>
-        <w:rPr>
-          <w:rFonts w:cs="TimesNewRomanPSMT"/>
-          <w:b/>
-          <w:bCs/>
-        </w:rPr>
-        <w:t xml:space="preserve"> des stationnements </w:t>
-      </w:r>
-      <w:r>
-        <w:rPr>
-          <w:rFonts w:cs="TimesNewRomanPSMT"/>
-          <w:b/>
-          <w:bCs/>
-        </w:rPr>
-        <w:t>:</w:t>
+        <w:t>Modification des stationnements :</w:t>
       </w:r>
     </w:p>
     <w:p>
@@ -14977,24 +15099,89 @@
           </mc:Choice>
           <mc:Fallback>
             <w:pict>
-              <v:rect id="shape_0" ID="Shape1" path="m0,0l-2147483645,0l-2147483645,-2147483646l0,-2147483646xe" fillcolor="white" stroked="f" o:allowincell="f" style="position:absolute;margin-left:0pt;margin-top:-214.05pt;width:411.9pt;height:213.8pt;mso-wrap-style:square;v-text-anchor:top;mso-position-vertical:top" wp14:anchorId="4F8DC28C">
-                <v:fill o:detectmouseclick="t" type="solid" color2="black"/>
-                <v:stroke color="#3465a4" weight="6480" joinstyle="round" endcap="flat"/>
-                <v:textbox>
+              <v:rect w14:anchorId="18AC2A47" id="Shape1" o:spid="_x0000_s1026" style="width:411.95pt;height:213.85pt;visibility:visible;mso-wrap-style:square;mso-left-percent:-10001;mso-top-percent:-10001;mso-position-horizontal:absolute;mso-position-horizontal-relative:char;mso-position-vertical:absolute;mso-position-vertical-relative:line;mso-left-percent:-10001;mso-top-percent:-10001;v-text-anchor:top" o:gfxdata="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" fillcolor="white [3201]" stroked="f" strokeweight=".5pt">
+                <v:textbox inset="0,0,0,0">
                   <w:txbxContent>
                     <w:p>
                       <w:pPr>
                         <w:pStyle w:val="FrameContents"/>
                         <w:jc w:val="both"/>
-                        <w:rPr>
-                          <w:rFonts w:ascii="Times New Roman" w:hAnsi="Times New Roman"/>
-                        </w:rPr>
                       </w:pPr>
                       <w:r>
                         <w:rPr>
-                          <w:rFonts w:cs="TimesNewRomanPSMT" w:ascii="Times New Roman" w:hAnsi="Times New Roman"/>
+                          <w:rFonts w:cs="TimesNewRomanPSMT"/>
                         </w:rPr>
-                        <w:t>Fait en {{ administration.nb_convention_exemplaires }} originaux à {{administration.get_ville_signature_or_empty() }}, le</w:t>
+                        <w:t xml:space="preserve">Fait en </w:t>
+                      </w:r>
+                      <w:proofErr w:type="gramStart"/>
+                      <w:r>
+                        <w:rPr>
+                          <w:rFonts w:cs="TimesNewRomanPSMT"/>
+                        </w:rPr>
+                        <w:t xml:space="preserve">{{ </w:t>
+                      </w:r>
+                      <w:proofErr w:type="spellStart"/>
+                      <w:r>
+                        <w:rPr>
+                          <w:rFonts w:cs="TimesNewRomanPSMT"/>
+                        </w:rPr>
+                        <w:t>administration</w:t>
+                      </w:r>
+                      <w:proofErr w:type="gramEnd"/>
+                      <w:r>
+                        <w:rPr>
+                          <w:rFonts w:cs="TimesNewRomanPSMT"/>
+                        </w:rPr>
+                        <w:t>.nb_convention_</w:t>
+                      </w:r>
+                      <w:proofErr w:type="gramStart"/>
+                      <w:r>
+                        <w:rPr>
+                          <w:rFonts w:cs="TimesNewRomanPSMT"/>
+                        </w:rPr>
+                        <w:t>exemplaires</w:t>
+                      </w:r>
+                      <w:proofErr w:type="spellEnd"/>
+                      <w:r>
+                        <w:rPr>
+                          <w:rFonts w:cs="TimesNewRomanPSMT"/>
+                        </w:rPr>
+                        <w:t xml:space="preserve"> }</w:t>
+                      </w:r>
+                      <w:proofErr w:type="gramEnd"/>
+                      <w:r>
+                        <w:rPr>
+                          <w:rFonts w:cs="TimesNewRomanPSMT"/>
+                        </w:rPr>
+                        <w:t>} originaux à {{</w:t>
+                      </w:r>
+                      <w:proofErr w:type="spellStart"/>
+                      <w:r>
+                        <w:rPr>
+                          <w:rFonts w:cs="TimesNewRomanPSMT"/>
+                        </w:rPr>
+                        <w:t>administration.get_ville_signature_or_</w:t>
+                      </w:r>
+                      <w:proofErr w:type="gramStart"/>
+                      <w:r>
+                        <w:rPr>
+                          <w:rFonts w:cs="TimesNewRomanPSMT"/>
+                        </w:rPr>
+                        <w:t>empty</w:t>
+                      </w:r>
+                      <w:proofErr w:type="spellEnd"/>
+                      <w:r>
+                        <w:rPr>
+                          <w:rFonts w:cs="TimesNewRomanPSMT"/>
+                        </w:rPr>
+                        <w:t>() }</w:t>
+                      </w:r>
+                      <w:proofErr w:type="gramEnd"/>
+                      <w:r>
+                        <w:rPr>
+                          <w:rFonts w:cs="TimesNewRomanPSMT"/>
+                        </w:rPr>
+                        <w:t>}, le</w:t>
                       </w:r>
                     </w:p>
                     <w:p>
@@ -15002,163 +15189,125 @@
                         <w:pStyle w:val="FrameContents"/>
                         <w:jc w:val="both"/>
                         <w:rPr>
-                          <w:rFonts w:ascii="Times New Roman" w:hAnsi="Times New Roman" w:cs="TimesNewRomanPSMT"/>
+                          <w:rFonts w:cs="TimesNewRomanPSMT"/>
                         </w:rPr>
+                      </w:pPr>
+                    </w:p>
+                    <w:p>
+                      <w:pPr>
+                        <w:pStyle w:val="FrameContents"/>
+                        <w:jc w:val="both"/>
                       </w:pPr>
                       <w:r>
                         <w:rPr>
-                          <w:rFonts w:cs="TimesNewRomanPSMT" w:ascii="Times New Roman" w:hAnsi="Times New Roman"/>
+                          <w:rFonts w:cs="TimesNewRomanPSMT"/>
                         </w:rPr>
+                        <w:t xml:space="preserve">Le bailleur (6), </w:t>
+                      </w:r>
+                      <w:proofErr w:type="gramStart"/>
+                      <w:r>
+                        <w:t xml:space="preserve">{{ </w:t>
+                      </w:r>
+                      <w:proofErr w:type="spellStart"/>
+                      <w:r>
+                        <w:rPr>
+                          <w:rFonts w:cs="TimesNewRomanPSMT"/>
+                        </w:rPr>
+                        <w:t>convention</w:t>
+                      </w:r>
+                      <w:proofErr w:type="gramEnd"/>
+                      <w:r>
+                        <w:t>.signataire_bloc_signature|default_empty_if_</w:t>
+                      </w:r>
+                      <w:proofErr w:type="gramStart"/>
+                      <w:r>
+                        <w:t>none</w:t>
+                      </w:r>
+                      <w:proofErr w:type="spellEnd"/>
+                      <w:r>
+                        <w:t xml:space="preserve"> }</w:t>
+                      </w:r>
+                      <w:proofErr w:type="gramEnd"/>
+                      <w:r>
+                        <w:t>}</w:t>
                       </w:r>
                     </w:p>
                     <w:p>
                       <w:pPr>
                         <w:pStyle w:val="FrameContents"/>
                         <w:jc w:val="both"/>
-                        <w:rPr>
-                          <w:rFonts w:ascii="Times New Roman" w:hAnsi="Times New Roman"/>
-                        </w:rPr>
                       </w:pPr>
-                      <w:r>
-                        <w:rPr>
-                          <w:rFonts w:cs="TimesNewRomanPSMT" w:ascii="Times New Roman" w:hAnsi="Times New Roman"/>
-                        </w:rPr>
-                        <w:t xml:space="preserve">Le bailleur (6), </w:t>
-                      </w:r>
-                      <w:r>
-                        <w:rPr>
-                          <w:rFonts w:ascii="Times New Roman" w:hAnsi="Times New Roman"/>
-                        </w:rPr>
-                        <w:t xml:space="preserve">{{ </w:t>
-                      </w:r>
-                      <w:r>
-                        <w:rPr>
-                          <w:rFonts w:cs="TimesNewRomanPSMT" w:ascii="Times New Roman" w:hAnsi="Times New Roman"/>
-                        </w:rPr>
-                        <w:t>convention</w:t>
-                      </w:r>
-                      <w:r>
-                        <w:rPr>
-                          <w:rFonts w:ascii="Times New Roman" w:hAnsi="Times New Roman"/>
-                        </w:rPr>
-                        <w:t>.signataire_bloc_signature|default_empty_if_none }}</w:t>
-                      </w:r>
                     </w:p>
                     <w:p>
                       <w:pPr>
                         <w:pStyle w:val="FrameContents"/>
                         <w:jc w:val="both"/>
-                        <w:rPr>
-                          <w:rFonts w:ascii="Times New Roman" w:hAnsi="Times New Roman"/>
-                        </w:rPr>
                       </w:pPr>
-                      <w:r>
-                        <w:rPr>
-                          <w:rFonts w:ascii="Times New Roman" w:hAnsi="Times New Roman"/>
-                        </w:rPr>
-                      </w:r>
                     </w:p>
                     <w:p>
                       <w:pPr>
                         <w:pStyle w:val="FrameContents"/>
                         <w:jc w:val="both"/>
-                        <w:rPr>
-                          <w:rFonts w:ascii="Times New Roman" w:hAnsi="Times New Roman"/>
-                        </w:rPr>
                       </w:pPr>
-                      <w:r>
-                        <w:rPr>
-                          <w:rFonts w:ascii="Times New Roman" w:hAnsi="Times New Roman"/>
-                        </w:rPr>
-                      </w:r>
                     </w:p>
                     <w:p>
                       <w:pPr>
                         <w:pStyle w:val="FrameContents"/>
                         <w:jc w:val="both"/>
-                        <w:rPr>
-                          <w:rFonts w:ascii="Times New Roman" w:hAnsi="Times New Roman"/>
-                        </w:rPr>
                       </w:pPr>
-                      <w:r>
-                        <w:rPr>
-                          <w:rFonts w:ascii="Times New Roman" w:hAnsi="Times New Roman"/>
-                        </w:rPr>
-                      </w:r>
                     </w:p>
                     <w:p>
                       <w:pPr>
                         <w:pStyle w:val="FrameContents"/>
                         <w:jc w:val="both"/>
-                        <w:rPr>
-                          <w:rFonts w:ascii="Times New Roman" w:hAnsi="Times New Roman"/>
-                        </w:rPr>
                       </w:pPr>
-                      <w:r>
-                        <w:rPr>
-                          <w:rFonts w:ascii="Times New Roman" w:hAnsi="Times New Roman"/>
-                        </w:rPr>
-                      </w:r>
                     </w:p>
                     <w:p>
                       <w:pPr>
                         <w:pStyle w:val="FrameContents"/>
                         <w:jc w:val="both"/>
-                        <w:rPr>
-                          <w:rFonts w:ascii="Times New Roman" w:hAnsi="Times New Roman"/>
-                        </w:rPr>
                       </w:pPr>
                       <w:r>
                         <w:rPr>
-                          <w:rFonts w:ascii="Times New Roman" w:hAnsi="Times New Roman"/>
-                        </w:rPr>
-                      </w:r>
-                    </w:p>
-                    <w:p>
-                      <w:pPr>
-                        <w:pStyle w:val="FrameContents"/>
-                        <w:jc w:val="both"/>
-                        <w:rPr>
-                          <w:rFonts w:ascii="Times New Roman" w:hAnsi="Times New Roman"/>
-                        </w:rPr>
-                      </w:pPr>
-                      <w:r>
-                        <w:rPr>
-                          <w:rFonts w:cs="TimesNewRomanPSMT" w:ascii="Times New Roman" w:hAnsi="Times New Roman"/>
+                          <w:rFonts w:cs="TimesNewRomanPSMT"/>
                         </w:rPr>
                         <w:t xml:space="preserve">Le préfet, le président de l'établissement public de coopération intercommunale, du conseil départemental, de la métropole de Lyon ou du conseil exécutif de Corse, </w:t>
                       </w:r>
+                      <w:proofErr w:type="gramStart"/>
+                      <w:r>
+                        <w:t xml:space="preserve">{{ </w:t>
+                      </w:r>
+                      <w:proofErr w:type="spellStart"/>
                       <w:r>
                         <w:rPr>
-                          <w:rFonts w:ascii="Times New Roman" w:hAnsi="Times New Roman"/>
-                        </w:rPr>
-                        <w:t xml:space="preserve">{{ </w:t>
-                      </w:r>
-                      <w:r>
-                        <w:rPr>
-                          <w:rFonts w:cs="TimesNewRomanPSMT" w:ascii="Times New Roman" w:hAnsi="Times New Roman"/>
+                          <w:rFonts w:cs="TimesNewRomanPSMT"/>
                         </w:rPr>
                         <w:t>administration</w:t>
                       </w:r>
+                      <w:proofErr w:type="gramEnd"/>
                       <w:r>
-                        <w:rPr>
-                          <w:rFonts w:ascii="Times New Roman" w:hAnsi="Times New Roman"/>
-                        </w:rPr>
-                        <w:t>.signataire_bloc_signature|default_empty_if_none }}</w:t>
+                        <w:t>.signataire_bloc_signature|default_empty_if_</w:t>
+                      </w:r>
+                      <w:proofErr w:type="gramStart"/>
+                      <w:r>
+                        <w:t>none</w:t>
+                      </w:r>
+                      <w:proofErr w:type="spellEnd"/>
+                      <w:r>
+                        <w:t xml:space="preserve"> }</w:t>
+                      </w:r>
+                      <w:proofErr w:type="gramEnd"/>
+                      <w:r>
+                        <w:t>}</w:t>
                       </w:r>
                     </w:p>
                     <w:p>
                       <w:pPr>
                         <w:pStyle w:val="FrameContents"/>
                         <w:rPr>
-                          <w:rFonts w:ascii="Times New Roman" w:hAnsi="Times New Roman" w:cs="TimesNewRomanPSMT"/>
+                          <w:rFonts w:cs="TimesNewRomanPSMT"/>
                         </w:rPr>
                       </w:pPr>
-                      <w:r>
-                        <w:rPr>
-                          <w:rFonts w:cs="TimesNewRomanPSMT" w:ascii="Times New Roman" w:hAnsi="Times New Roman"/>
-                        </w:rPr>
-                      </w:r>
                     </w:p>
                     <w:p>
                       <w:pPr>
@@ -15167,33 +15316,20 @@
                           <w:rFonts w:ascii="TimesNewRomanPSMT" w:hAnsi="TimesNewRomanPSMT" w:cs="TimesNewRomanPSMT"/>
                         </w:rPr>
                       </w:pPr>
-                      <w:r>
-                        <w:rPr>
-                          <w:rFonts w:cs="TimesNewRomanPSMT" w:ascii="TimesNewRomanPSMT" w:hAnsi="TimesNewRomanPSMT"/>
-                        </w:rPr>
-                      </w:r>
                     </w:p>
                     <w:p>
                       <w:pPr>
                         <w:pStyle w:val="FrameContents"/>
-                        <w:rPr/>
                       </w:pPr>
-                      <w:r>
-                        <w:rPr/>
-                      </w:r>
                     </w:p>
                     <w:p>
                       <w:pPr>
                         <w:pStyle w:val="FrameContents"/>
-                        <w:rPr/>
                       </w:pPr>
-                      <w:r>
-                        <w:rPr/>
-                      </w:r>
                     </w:p>
                   </w:txbxContent>
                 </v:textbox>
-                <w10:wrap type="square"/>
+                <w10:anchorlock/>
               </v:rect>
             </w:pict>
           </mc:Fallback>
@@ -15762,19 +15898,16 @@
         </mc:Choice>
         <mc:Fallback>
           <w:pict>
-            <v:rect id="shape_0" ID="Text Box 2" path="m0,0l-2147483645,0l-2147483645,-2147483646l0,-2147483646xe" fillcolor="white" stroked="f" o:allowincell="f" style="position:absolute;margin-left:427.2pt;margin-top:19.2pt;width:20.75pt;height:23.95pt;mso-wrap-style:square;v-text-anchor:top;mso-position-horizontal-relative:page;mso-position-vertical-relative:page" wp14:anchorId="1C468005">
-              <v:fill o:detectmouseclick="t" type="solid" color2="black" opacity="0"/>
-              <v:stroke color="#3465a4" joinstyle="round" endcap="flat"/>
-              <v:textbox>
+            <v:rect w14:anchorId="6D70832D" id="Text Box 2" o:spid="_x0000_s1027" style="position:absolute;left:0;text-align:left;margin-left:427.2pt;margin-top:19.2pt;width:20.8pt;height:24pt;z-index:-251658240;visibility:visible;mso-wrap-style:square;mso-wrap-distance-left:0;mso-wrap-distance-top:0;mso-wrap-distance-right:0;mso-wrap-distance-bottom:0;mso-position-horizontal:absolute;mso-position-horizontal-relative:page;mso-position-vertical:absolute;mso-position-vertical-relative:page;v-text-anchor:top" o:gfxdata="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" o:allowincell="f" filled="f" stroked="f" strokeweight="0">
+              <v:textbox inset=".16mm,.16mm,.16mm,.16mm">
                 <w:txbxContent>
                   <w:p>
                     <w:pPr>
                       <w:pStyle w:val="FrameContents"/>
-                      <w:rPr/>
                     </w:pPr>
                     <w:r>
                       <w:rPr>
-                        <w:rStyle w:val="Pagenumber"/>
+                        <w:rStyle w:val="Numrodepage"/>
                         <w:sz w:val="22"/>
                         <w:szCs w:val="22"/>
                       </w:rPr>
@@ -15782,7 +15915,7 @@
                     </w:r>
                     <w:r>
                       <w:rPr>
-                        <w:rStyle w:val="Pagenumber"/>
+                        <w:rStyle w:val="Numrodepage"/>
                         <w:sz w:val="22"/>
                         <w:szCs w:val="22"/>
                       </w:rPr>
@@ -15790,7 +15923,7 @@
                     </w:r>
                     <w:r>
                       <w:rPr>
-                        <w:rStyle w:val="Pagenumber"/>
+                        <w:rStyle w:val="Numrodepage"/>
                         <w:sz w:val="22"/>
                         <w:szCs w:val="22"/>
                       </w:rPr>
@@ -15798,7 +15931,7 @@
                     </w:r>
                     <w:r>
                       <w:rPr>
-                        <w:rStyle w:val="Pagenumber"/>
+                        <w:rStyle w:val="Numrodepage"/>
                         <w:sz w:val="22"/>
                         <w:szCs w:val="22"/>
                       </w:rPr>
@@ -15806,7 +15939,7 @@
                     </w:r>
                     <w:r>
                       <w:rPr>
-                        <w:rStyle w:val="Pagenumber"/>
+                        <w:rStyle w:val="Numrodepage"/>
                         <w:sz w:val="22"/>
                         <w:szCs w:val="22"/>
                       </w:rPr>
@@ -15814,7 +15947,7 @@
                     </w:r>
                     <w:r>
                       <w:rPr>
-                        <w:rStyle w:val="Pagenumber"/>
+                        <w:rStyle w:val="Numrodepage"/>
                         <w:sz w:val="22"/>
                         <w:szCs w:val="22"/>
                       </w:rPr>
@@ -15823,7 +15956,7 @@
                   </w:p>
                 </w:txbxContent>
               </v:textbox>
-              <w10:wrap type="square" side="largest"/>
+              <w10:wrap type="square" side="largest" anchorx="page" anchory="page"/>
             </v:rect>
           </w:pict>
         </mc:Fallback>
@@ -15975,19 +16108,16 @@
         </mc:Choice>
         <mc:Fallback>
           <w:pict>
-            <v:rect id="shape_0" ID="Text Box 2" path="m0,0l-2147483645,0l-2147483645,-2147483646l0,-2147483646xe" fillcolor="white" stroked="f" o:allowincell="f" style="position:absolute;margin-left:538.4pt;margin-top:20pt;width:20.75pt;height:24.75pt;mso-wrap-style:square;v-text-anchor:top;mso-position-horizontal-relative:page;mso-position-vertical-relative:page" wp14:anchorId="6DE7176B">
-              <v:fill o:detectmouseclick="t" type="solid" color2="black" opacity="0"/>
-              <v:stroke color="#3465a4" joinstyle="round" endcap="flat"/>
-              <v:textbox>
+            <v:rect w14:anchorId="0C89E36A" id="_x0000_s1028" style="position:absolute;left:0;text-align:left;margin-left:538.4pt;margin-top:20pt;width:20.8pt;height:24.8pt;z-index:-251662336;visibility:visible;mso-wrap-style:square;mso-wrap-distance-left:0;mso-wrap-distance-top:0;mso-wrap-distance-right:0;mso-wrap-distance-bottom:0;mso-position-horizontal:absolute;mso-position-horizontal-relative:page;mso-position-vertical:absolute;mso-position-vertical-relative:page;v-text-anchor:top" o:gfxdata="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" o:allowincell="f" filled="f" stroked="f" strokeweight="0">
+              <v:textbox inset=".16mm,.16mm,.16mm,.16mm">
                 <w:txbxContent>
                   <w:p>
                     <w:pPr>
                       <w:pStyle w:val="FrameContents"/>
-                      <w:rPr/>
                     </w:pPr>
                     <w:r>
                       <w:rPr>
-                        <w:rStyle w:val="Pagenumber"/>
+                        <w:rStyle w:val="Numrodepage"/>
                         <w:sz w:val="22"/>
                         <w:szCs w:val="22"/>
                       </w:rPr>
@@ -15995,7 +16125,7 @@
                     </w:r>
                     <w:r>
                       <w:rPr>
-                        <w:rStyle w:val="Pagenumber"/>
+                        <w:rStyle w:val="Numrodepage"/>
                         <w:sz w:val="22"/>
                         <w:szCs w:val="22"/>
                       </w:rPr>
@@ -16003,7 +16133,7 @@
                     </w:r>
                     <w:r>
                       <w:rPr>
-                        <w:rStyle w:val="Pagenumber"/>
+                        <w:rStyle w:val="Numrodepage"/>
                         <w:sz w:val="22"/>
                         <w:szCs w:val="22"/>
                       </w:rPr>
@@ -16011,7 +16141,7 @@
                     </w:r>
                     <w:r>
                       <w:rPr>
-                        <w:rStyle w:val="Pagenumber"/>
+                        <w:rStyle w:val="Numrodepage"/>
                         <w:sz w:val="22"/>
                         <w:szCs w:val="22"/>
                       </w:rPr>
@@ -16019,7 +16149,7 @@
                     </w:r>
                     <w:r>
                       <w:rPr>
-                        <w:rStyle w:val="Pagenumber"/>
+                        <w:rStyle w:val="Numrodepage"/>
                         <w:sz w:val="22"/>
                         <w:szCs w:val="22"/>
                       </w:rPr>
@@ -16027,7 +16157,7 @@
                     </w:r>
                     <w:r>
                       <w:rPr>
-                        <w:rStyle w:val="Pagenumber"/>
+                        <w:rStyle w:val="Numrodepage"/>
                         <w:sz w:val="22"/>
                         <w:szCs w:val="22"/>
                       </w:rPr>
@@ -16035,14 +16165,14 @@
                     </w:r>
                     <w:r>
                       <w:rPr>
-                        <w:rStyle w:val="Pagenumber"/>
+                        <w:rStyle w:val="Numrodepage"/>
                       </w:rPr>
                       <w:t xml:space="preserve"> </w:t>
                     </w:r>
                   </w:p>
                 </w:txbxContent>
               </v:textbox>
-              <w10:wrap type="square" side="largest"/>
+              <w10:wrap type="square" side="largest" anchorx="page" anchory="page"/>
             </v:rect>
           </w:pict>
         </mc:Fallback>
@@ -16203,17 +16333,14 @@
               </mc:Choice>
               <mc:Fallback>
                 <w:pict>
-                  <v:rect id="shape_0" ID="Text Box 18" path="m0,0l-2147483645,0l-2147483645,-2147483646l0,-2147483646xe" fillcolor="white" stroked="f" o:allowincell="t" style="position:absolute;margin-left:322.25pt;margin-top:14.55pt;width:62.85pt;height:24.1pt;mso-wrap-style:square;v-text-anchor:top;mso-position-vertical-relative:page" wp14:anchorId="4BE100B5">
-                    <v:fill o:detectmouseclick="t" type="solid" color2="black" opacity="0"/>
-                    <v:stroke color="#3465a4" joinstyle="round" endcap="flat"/>
-                    <v:textbox>
+                  <v:rect w14:anchorId="6AC88022" id="Text Box 18" o:spid="_x0000_s1029" style="position:absolute;left:0;text-align:left;margin-left:322.25pt;margin-top:14.55pt;width:62.9pt;height:24.15pt;z-index:-251661312;visibility:visible;mso-wrap-style:square;mso-wrap-distance-left:0;mso-wrap-distance-top:0;mso-wrap-distance-right:0;mso-wrap-distance-bottom:0;mso-position-horizontal:absolute;mso-position-horizontal-relative:text;mso-position-vertical:absolute;mso-position-vertical-relative:page;v-text-anchor:top" o:gfxdata="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" filled="f" stroked="f" strokeweight="0">
+                    <v:textbox inset=".16mm,.16mm,.16mm,.16mm">
                       <w:txbxContent>
                         <w:p>
                           <w:pPr>
                             <w:pStyle w:val="Form12"/>
-                            <w:widowControl w:val="false"/>
+                            <w:widowControl w:val="0"/>
                             <w:jc w:val="center"/>
-                            <w:rPr/>
                           </w:pPr>
                           <w:r>
                             <w:rPr>
@@ -16225,17 +16352,15 @@
                         <w:p>
                           <w:pPr>
                             <w:pStyle w:val="Form12"/>
-                            <w:widowControl w:val="false"/>
-                            <w:rPr/>
+                            <w:widowControl w:val="0"/>
                           </w:pPr>
                           <w:r>
-                            <w:rPr/>
                             <w:tab/>
                           </w:r>
                         </w:p>
                       </w:txbxContent>
                     </v:textbox>
-                    <w10:wrap type="none"/>
+                    <w10:wrap anchory="page"/>
                   </v:rect>
                 </w:pict>
               </mc:Fallback>
@@ -16794,44 +16919,28 @@
         </mc:Choice>
         <mc:Fallback>
           <w:pict>
-            <v:group id="shape_0" alt="Group 14" style="position:absolute;margin-left:542.4pt;margin-top:15.2pt;width:21.4pt;height:15.2pt" coordorigin="10848,304" coordsize="428,304">
-              <v:rect id="shape_0" ID="Text Box 16" path="m0,0l-2147483645,0l-2147483645,-2147483646l0,-2147483646xe" stroked="f" o:allowincell="f" style="position:absolute;left:10848;top:304;width:420;height:296;mso-wrap-style:square;v-text-anchor:middle;mso-position-horizontal-relative:page;mso-position-vertical-relative:page">
-                <v:textbox>
+            <v:group w14:anchorId="1405CF62" id="Group 14" o:spid="_x0000_s1030" style="position:absolute;left:0;text-align:left;margin-left:542.4pt;margin-top:15.2pt;width:21.4pt;height:15.2pt;z-index:-251660288;mso-wrap-distance-left:0;mso-wrap-distance-right:0;mso-position-horizontal-relative:page;mso-position-vertical-relative:page" coordsize="271800,192960" o:gfxdata="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" o:allowincell="f">
+              <v:roundrect id="Rectangle : coins arrondis 1943337922" o:spid="_x0000_s1031" style="position:absolute;left:4320;top:4320;width:267480;height:188640;visibility:visible;mso-wrap-style:square;v-text-anchor:top" arcsize="10923f" o:gfxdata="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" filled="f" stroked="f" strokeweight="0"/>
+              <v:rect id="Rectangle 4376271" o:spid="_x0000_s1032" style="position:absolute;width:267480;height:188640;visibility:visible;mso-wrap-style:square;v-text-anchor:middle" o:gfxdata="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" filled="f" stroked="f" strokeweight="0">
+                <v:textbox inset=".35mm,.62mm,.35mm,.62mm">
                   <w:txbxContent>
                     <w:p>
                       <w:pPr>
-                        <w:overflowPunct w:val="false"/>
-                        <w:spacing w:before="0" w:after="0" w:lineRule="auto" w:line="240"/>
+                        <w:overflowPunct w:val="0"/>
                         <w:jc w:val="center"/>
-                        <w:rPr/>
                       </w:pPr>
                       <w:r>
                         <w:rPr>
                           <w:sz w:val="22"/>
-                          <w:b w:val="false"/>
-                          <w:u w:val="none"/>
-                          <w:dstrike w:val="false"/>
-                          <w:strike w:val="false"/>
-                          <w:i w:val="false"/>
-                          <w:vertAlign w:val="baseline"/>
-                          <w:position w:val="0"/>
-                          <w:spacing w:val="0"/>
                           <w:szCs w:val="22"/>
-                          <w:bCs w:val="false"/>
-                          <w:iCs w:val="false"/>
-                          <w:smallCaps w:val="false"/>
-                          <w:caps w:val="false"/>
-                          <w:color w:val="auto"/>
                         </w:rPr>
                         <w:t xml:space="preserve">  1</w:t>
                       </w:r>
                     </w:p>
                   </w:txbxContent>
                 </v:textbox>
-                <v:fill o:detectmouseclick="t" on="false"/>
-                <v:stroke color="#3465a4" joinstyle="round" endcap="flat"/>
-                <w10:wrap type="none"/>
               </v:rect>
+              <w10:wrap anchorx="page" anchory="page"/>
             </v:group>
           </w:pict>
         </mc:Fallback>
@@ -16984,10 +17093,8 @@
         </mc:Choice>
         <mc:Fallback>
           <w:pict>
-            <v:rect id="shape_0" ID="Text Box 17" path="m0,0l-2147483645,0l-2147483645,-2147483646l0,-2147483646xe" fillcolor="white" stroked="f" o:allowincell="f" style="position:absolute;margin-left:37.35pt;margin-top:21.15pt;width:78.45pt;height:49.65pt;mso-wrap-style:square;v-text-anchor:top;mso-position-horizontal-relative:page;mso-position-vertical-relative:page" wp14:anchorId="20DB70F0">
-              <v:fill o:detectmouseclick="t" type="solid" color2="black" opacity="0"/>
-              <v:stroke color="#3465a4" joinstyle="round" endcap="flat"/>
-              <v:textbox>
+            <v:rect w14:anchorId="79DD7A80" id="Text Box 17" o:spid="_x0000_s1033" style="position:absolute;left:0;text-align:left;margin-left:37.35pt;margin-top:21.15pt;width:78.5pt;height:49.7pt;z-index:-251659264;visibility:visible;mso-wrap-style:square;mso-wrap-distance-left:0;mso-wrap-distance-top:0;mso-wrap-distance-right:0;mso-wrap-distance-bottom:0;mso-position-horizontal:absolute;mso-position-horizontal-relative:page;mso-position-vertical:absolute;mso-position-vertical-relative:page;v-text-anchor:top" o:gfxdata="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" o:allowincell="f" filled="f" stroked="f" strokeweight="0">
+              <v:textbox inset=".16mm,.16mm,.16mm,.16mm">
                 <w:txbxContent>
                   <w:p>
                     <w:pPr>
@@ -16997,11 +17104,6 @@
                         <w:sz w:val="16"/>
                       </w:rPr>
                     </w:pPr>
-                    <w:r>
-                      <w:rPr>
-                        <w:sz w:val="16"/>
-                      </w:rPr>
-                    </w:r>
                   </w:p>
                   <w:p>
                     <w:pPr>
@@ -17012,12 +17114,14 @@
                       </w:rPr>
                     </w:pPr>
                     <w:r>
-                      <w:rPr/>
+                      <w:rPr>
+                        <w:noProof/>
+                      </w:rPr>
                       <w:drawing>
-                        <wp:inline distT="0" distB="0" distL="0" distR="0">
+                        <wp:inline distT="0" distB="0" distL="0" distR="0" wp14:anchorId="52E41966" wp14:editId="13AF4DA0">
                           <wp:extent cx="428625" cy="228600"/>
                           <wp:effectExtent l="0" t="0" r="0" b="0"/>
-                          <wp:docPr id="18" name="Image2" descr=""/>
+                          <wp:docPr id="17" name="Image2"/>
                           <wp:cNvGraphicFramePr>
                             <a:graphicFrameLocks xmlns:a="http://schemas.openxmlformats.org/drawingml/2006/main" noChangeAspect="1"/>
                           </wp:cNvGraphicFramePr>
@@ -17025,13 +17129,13 @@
                             <a:graphicData uri="http://schemas.openxmlformats.org/drawingml/2006/picture">
                               <pic:pic xmlns:pic="http://schemas.openxmlformats.org/drawingml/2006/picture">
                                 <pic:nvPicPr>
-                                  <pic:cNvPr id="18" name="Image2" descr=""/>
+                                  <pic:cNvPr id="17" name="Image2"/>
                                   <pic:cNvPicPr>
                                     <a:picLocks noChangeAspect="1" noChangeArrowheads="1"/>
                                   </pic:cNvPicPr>
                                 </pic:nvPicPr>
                                 <pic:blipFill>
-                                  <a:blip r:embed="rId3"/>
+                                  <a:blip r:embed="rId2"/>
                                   <a:stretch>
                                     <a:fillRect/>
                                   </a:stretch>
@@ -17055,7 +17159,6 @@
                   <w:p>
                     <w:pPr>
                       <w:pStyle w:val="Form6"/>
-                      <w:rPr/>
                     </w:pPr>
                     <w:r>
                       <w:rPr>
@@ -17075,17 +17178,10 @@
                         <w:szCs w:val="16"/>
                       </w:rPr>
                     </w:pPr>
-                    <w:r>
-                      <w:rPr>
-                        <w:rFonts w:ascii="Times New Roman" w:hAnsi="Times New Roman"/>
-                        <w:sz w:val="16"/>
-                        <w:szCs w:val="16"/>
-                      </w:rPr>
-                    </w:r>
                   </w:p>
                 </w:txbxContent>
               </v:textbox>
-              <w10:wrap type="none"/>
+              <w10:wrap anchorx="page" anchory="page"/>
             </v:rect>
           </w:pict>
         </mc:Fallback>

</xml_diff>

<commit_message>
correction de l affichage des prets pour convention mixte
</commit_message>
<xml_diff>
--- a/documents/Avenant-template.docx
+++ b/documents/Avenant-template.docx
@@ -255,21 +255,7 @@
         <w:rPr>
           <w:rFonts w:cs="TimesNewRomanPSMT"/>
         </w:rPr>
-        <w:t>Le ministre chargé du logement, agissant au nom de l'</w:t>
-      </w:r>
-      <w:proofErr w:type="spellStart"/>
-      <w:r>
-        <w:rPr>
-          <w:rFonts w:cs="TimesNewRomanPSMT"/>
-        </w:rPr>
-        <w:t>Etat</w:t>
-      </w:r>
-      <w:proofErr w:type="spellEnd"/>
-      <w:r>
-        <w:rPr>
-          <w:rFonts w:cs="TimesNewRomanPSMT"/>
-        </w:rPr>
-        <w:t xml:space="preserve"> et représenté par le préfet, ou, lorsqu'un établissement public de coopération intercommunale, un département, la métropole de Lyon ou la collectivité de Corse a signé une convention mentionnée au II de l’article L. 301-5-1 ou à l’article L. 301-5-2 du code de la construction et de l’habitation, ou à l’article L. 3641-5, au VI de l’article L. 5219-1, au II de l’article L. 5218-2 ou au II de l’article L. 5217-2 du code général des collectivités territoriales, par le président de l'établissement public de coopération intercommunale, du conseil départemental, de la métropole de Lyon ou du conseil exécutif de Corse,</w:t>
+        <w:t>Le ministre chargé du logement, agissant au nom de l'Etat et représenté par le préfet, ou, lorsqu'un établissement public de coopération intercommunale, un département, la métropole de Lyon ou la collectivité de Corse a signé une convention mentionnée au II de l’article L. 301-5-1 ou à l’article L. 301-5-2 du code de la construction et de l’habitation, ou à l’article L. 3641-5, au VI de l’article L. 5219-1, au II de l’article L. 5218-2 ou au II de l’article L. 5217-2 du code général des collectivités territoriales, par le président de l'établissement public de coopération intercommunale, du conseil départemental, de la métropole de Lyon ou du conseil exécutif de Corse,</w:t>
       </w:r>
     </w:p>
     <w:p>
@@ -4566,9 +4552,9 @@
           <w:szCs w:val="16"/>
           <w:lang w:val="en-US"/>
         </w:rPr>
-        <w:t>_remises</w:t>
-      </w:r>
-      <w:proofErr w:type="spellEnd"/>
+        <w:t>_</w:t>
+      </w:r>
+      <w:proofErr w:type="gramStart"/>
       <w:r>
         <w:rPr>
           <w:rFonts w:cs="TimesNewRomanPSMT"/>
@@ -4576,8 +4562,19 @@
           <w:szCs w:val="16"/>
           <w:lang w:val="en-US"/>
         </w:rPr>
+        <w:t>remises</w:t>
+      </w:r>
+      <w:proofErr w:type="spellEnd"/>
+      <w:r>
+        <w:rPr>
+          <w:rFonts w:cs="TimesNewRomanPSMT"/>
+          <w:sz w:val="16"/>
+          <w:szCs w:val="16"/>
+          <w:lang w:val="en-US"/>
+        </w:rPr>
         <w:t xml:space="preserve"> %}</w:t>
       </w:r>
+      <w:proofErr w:type="gramEnd"/>
     </w:p>
     <w:p>
       <w:pPr>
@@ -4702,9 +4699,9 @@
           <w:szCs w:val="16"/>
           <w:lang w:val="en-US"/>
         </w:rPr>
-        <w:t>_ateliers</w:t>
-      </w:r>
-      <w:proofErr w:type="spellEnd"/>
+        <w:t>_</w:t>
+      </w:r>
+      <w:proofErr w:type="gramStart"/>
       <w:r>
         <w:rPr>
           <w:rFonts w:cs="TimesNewRomanPSMT"/>
@@ -4712,8 +4709,19 @@
           <w:szCs w:val="16"/>
           <w:lang w:val="en-US"/>
         </w:rPr>
+        <w:t>ateliers</w:t>
+      </w:r>
+      <w:proofErr w:type="spellEnd"/>
+      <w:r>
+        <w:rPr>
+          <w:rFonts w:cs="TimesNewRomanPSMT"/>
+          <w:sz w:val="16"/>
+          <w:szCs w:val="16"/>
+          <w:lang w:val="en-US"/>
+        </w:rPr>
         <w:t xml:space="preserve"> %}</w:t>
       </w:r>
+      <w:proofErr w:type="gramEnd"/>
     </w:p>
     <w:p>
       <w:pPr>
@@ -4969,9 +4977,9 @@
           <w:szCs w:val="16"/>
           <w:lang w:val="en-US"/>
         </w:rPr>
-        <w:t>_celliers</w:t>
-      </w:r>
-      <w:proofErr w:type="spellEnd"/>
+        <w:t>_</w:t>
+      </w:r>
+      <w:proofErr w:type="gramStart"/>
       <w:r>
         <w:rPr>
           <w:rFonts w:cs="TimesNewRomanPSMT"/>
@@ -4979,8 +4987,19 @@
           <w:szCs w:val="16"/>
           <w:lang w:val="en-US"/>
         </w:rPr>
+        <w:t>celliers</w:t>
+      </w:r>
+      <w:proofErr w:type="spellEnd"/>
+      <w:r>
+        <w:rPr>
+          <w:rFonts w:cs="TimesNewRomanPSMT"/>
+          <w:sz w:val="16"/>
+          <w:szCs w:val="16"/>
+          <w:lang w:val="en-US"/>
+        </w:rPr>
         <w:t xml:space="preserve"> %}</w:t>
       </w:r>
+      <w:proofErr w:type="gramEnd"/>
     </w:p>
     <w:p>
       <w:pPr>
@@ -5113,9 +5132,9 @@
           <w:szCs w:val="16"/>
           <w:lang w:val="en-US"/>
         </w:rPr>
-        <w:t>_resserres</w:t>
-      </w:r>
-      <w:proofErr w:type="spellEnd"/>
+        <w:t>_</w:t>
+      </w:r>
+      <w:proofErr w:type="gramStart"/>
       <w:r>
         <w:rPr>
           <w:rFonts w:cs="TimesNewRomanPSMT"/>
@@ -5123,8 +5142,19 @@
           <w:szCs w:val="16"/>
           <w:lang w:val="en-US"/>
         </w:rPr>
+        <w:t>resserres</w:t>
+      </w:r>
+      <w:proofErr w:type="spellEnd"/>
+      <w:r>
+        <w:rPr>
+          <w:rFonts w:cs="TimesNewRomanPSMT"/>
+          <w:sz w:val="16"/>
+          <w:szCs w:val="16"/>
+          <w:lang w:val="en-US"/>
+        </w:rPr>
         <w:t xml:space="preserve"> %}</w:t>
       </w:r>
+      <w:proofErr w:type="gramEnd"/>
     </w:p>
     <w:p>
       <w:pPr>
@@ -5251,9 +5281,9 @@
           <w:szCs w:val="16"/>
           <w:lang w:val="en-US"/>
         </w:rPr>
-        <w:t>_combles</w:t>
-      </w:r>
-      <w:proofErr w:type="spellEnd"/>
+        <w:t>_</w:t>
+      </w:r>
+      <w:proofErr w:type="gramStart"/>
       <w:r>
         <w:rPr>
           <w:rFonts w:cs="TimesNewRomanPSMT"/>
@@ -5261,8 +5291,19 @@
           <w:szCs w:val="16"/>
           <w:lang w:val="en-US"/>
         </w:rPr>
+        <w:t>combles</w:t>
+      </w:r>
+      <w:proofErr w:type="spellEnd"/>
+      <w:r>
+        <w:rPr>
+          <w:rFonts w:cs="TimesNewRomanPSMT"/>
+          <w:sz w:val="16"/>
+          <w:szCs w:val="16"/>
+          <w:lang w:val="en-US"/>
+        </w:rPr>
         <w:t xml:space="preserve"> %}</w:t>
       </w:r>
+      <w:proofErr w:type="gramEnd"/>
     </w:p>
     <w:p>
       <w:pPr>
@@ -5395,9 +5436,9 @@
           <w:szCs w:val="16"/>
           <w:lang w:val="en-US"/>
         </w:rPr>
-        <w:t>_balcons</w:t>
-      </w:r>
-      <w:proofErr w:type="spellEnd"/>
+        <w:t>_</w:t>
+      </w:r>
+      <w:proofErr w:type="gramStart"/>
       <w:r>
         <w:rPr>
           <w:rFonts w:cs="TimesNewRomanPSMT"/>
@@ -5405,8 +5446,19 @@
           <w:szCs w:val="16"/>
           <w:lang w:val="en-US"/>
         </w:rPr>
+        <w:t>balcons</w:t>
+      </w:r>
+      <w:proofErr w:type="spellEnd"/>
+      <w:r>
+        <w:rPr>
+          <w:rFonts w:cs="TimesNewRomanPSMT"/>
+          <w:sz w:val="16"/>
+          <w:szCs w:val="16"/>
+          <w:lang w:val="en-US"/>
+        </w:rPr>
         <w:t xml:space="preserve"> %}</w:t>
       </w:r>
+      <w:proofErr w:type="gramEnd"/>
     </w:p>
     <w:p>
       <w:pPr>
@@ -5931,24 +5983,22 @@
         <w:t xml:space="preserve">{% if </w:t>
       </w:r>
       <w:proofErr w:type="spellStart"/>
-      <w:proofErr w:type="gramStart"/>
       <w:r>
         <w:rPr>
           <w:rFonts w:cs="TimesNewRomanPSMT"/>
           <w:sz w:val="20"/>
           <w:lang w:val="en-US"/>
         </w:rPr>
-        <w:t>logements.count</w:t>
+        <w:t>logements</w:t>
       </w:r>
       <w:proofErr w:type="spellEnd"/>
-      <w:proofErr w:type="gramEnd"/>
       <w:r>
         <w:rPr>
           <w:rFonts w:cs="TimesNewRomanPSMT"/>
           <w:sz w:val="20"/>
           <w:lang w:val="en-US"/>
         </w:rPr>
-        <w:t>() %}</w:t>
+        <w:t xml:space="preserve"> %}</w:t>
       </w:r>
     </w:p>
     <w:p>
@@ -7065,26 +7115,16 @@
           <w:sz w:val="20"/>
           <w:lang w:val="en-US"/>
         </w:rPr>
-        <w:t>logements_sans_</w:t>
-      </w:r>
-      <w:proofErr w:type="gramStart"/>
+        <w:t>logements_sans_loyer</w:t>
+      </w:r>
+      <w:proofErr w:type="spellEnd"/>
       <w:r>
         <w:rPr>
           <w:rFonts w:cs="TimesNewRomanPSMT"/>
           <w:sz w:val="20"/>
           <w:lang w:val="en-US"/>
         </w:rPr>
-        <w:t>loyer.count</w:t>
-      </w:r>
-      <w:proofErr w:type="spellEnd"/>
-      <w:proofErr w:type="gramEnd"/>
-      <w:r>
-        <w:rPr>
-          <w:rFonts w:cs="TimesNewRomanPSMT"/>
-          <w:sz w:val="20"/>
-          <w:lang w:val="en-US"/>
-        </w:rPr>
-        <w:t>() %}</w:t>
+        <w:t xml:space="preserve"> %}</w:t>
       </w:r>
     </w:p>
     <w:p>
@@ -7778,26 +7818,16 @@
           <w:sz w:val="20"/>
           <w:lang w:val="en-US"/>
         </w:rPr>
-        <w:t>logements_</w:t>
-      </w:r>
-      <w:proofErr w:type="gramStart"/>
+        <w:t>logements_corrigee</w:t>
+      </w:r>
+      <w:proofErr w:type="spellEnd"/>
       <w:r>
         <w:rPr>
           <w:rFonts w:cs="TimesNewRomanPSMT"/>
           <w:sz w:val="20"/>
           <w:lang w:val="en-US"/>
         </w:rPr>
-        <w:t>corrigee.count</w:t>
-      </w:r>
-      <w:proofErr w:type="spellEnd"/>
-      <w:proofErr w:type="gramEnd"/>
-      <w:r>
-        <w:rPr>
-          <w:rFonts w:cs="TimesNewRomanPSMT"/>
-          <w:sz w:val="20"/>
-          <w:lang w:val="en-US"/>
-        </w:rPr>
-        <w:t>() %}</w:t>
+        <w:t xml:space="preserve"> %}</w:t>
       </w:r>
     </w:p>
     <w:p>
@@ -9002,26 +9032,16 @@
           <w:sz w:val="20"/>
           <w:lang w:val="en-US"/>
         </w:rPr>
-        <w:t>logements_corrigee_sans_</w:t>
-      </w:r>
-      <w:proofErr w:type="gramStart"/>
+        <w:t>logements_corrigee_sans_loyer</w:t>
+      </w:r>
+      <w:proofErr w:type="spellEnd"/>
       <w:r>
         <w:rPr>
           <w:rFonts w:cs="TimesNewRomanPSMT"/>
           <w:sz w:val="20"/>
           <w:lang w:val="en-US"/>
         </w:rPr>
-        <w:t>loyer.count</w:t>
-      </w:r>
-      <w:proofErr w:type="spellEnd"/>
-      <w:proofErr w:type="gramEnd"/>
-      <w:r>
-        <w:rPr>
-          <w:rFonts w:cs="TimesNewRomanPSMT"/>
-          <w:sz w:val="20"/>
-          <w:lang w:val="en-US"/>
-        </w:rPr>
-        <w:t>() %}</w:t>
+        <w:t xml:space="preserve"> %}</w:t>
       </w:r>
     </w:p>
     <w:p>
@@ -9819,25 +9839,7 @@
           <w:rFonts w:cs="TimesNewRomanPSMT"/>
           <w:sz w:val="20"/>
         </w:rPr>
-        <w:t xml:space="preserve">{% if </w:t>
-      </w:r>
-      <w:proofErr w:type="spellStart"/>
-      <w:proofErr w:type="gramStart"/>
-      <w:r>
-        <w:rPr>
-          <w:rFonts w:cs="TimesNewRomanPSMT"/>
-          <w:sz w:val="20"/>
-        </w:rPr>
-        <w:t>stationnements.count</w:t>
-      </w:r>
-      <w:proofErr w:type="spellEnd"/>
-      <w:proofErr w:type="gramEnd"/>
-      <w:r>
-        <w:rPr>
-          <w:rFonts w:cs="TimesNewRomanPSMT"/>
-          <w:sz w:val="20"/>
-        </w:rPr>
-        <w:t>() %}</w:t>
+        <w:t>{% if stationnements %}</w:t>
       </w:r>
     </w:p>
     <w:tbl>
@@ -10254,7 +10256,6 @@
         </w:rPr>
         <w:t xml:space="preserve">{% if </w:t>
       </w:r>
-      <w:proofErr w:type="spellStart"/>
       <w:proofErr w:type="gramStart"/>
       <w:r>
         <w:rPr>
@@ -10262,18 +10263,9 @@
           <w:sz w:val="20"/>
           <w:lang w:val="en-US"/>
         </w:rPr>
-        <w:t>annexes.count</w:t>
-      </w:r>
-      <w:proofErr w:type="spellEnd"/>
+        <w:t>annexes %}</w:t>
+      </w:r>
       <w:proofErr w:type="gramEnd"/>
-      <w:r>
-        <w:rPr>
-          <w:rFonts w:cs="TimesNewRomanPSMT"/>
-          <w:sz w:val="20"/>
-          <w:lang w:val="en-US"/>
-        </w:rPr>
-        <w:t>() %}</w:t>
-      </w:r>
     </w:p>
     <w:tbl>
       <w:tblPr>
@@ -11163,7 +11155,15 @@
           <w:rFonts w:cs="TimesNewRomanPSMT"/>
           <w:lang w:val="en-US"/>
         </w:rPr>
-        <w:t>edd_volumetrique_images</w:t>
+        <w:t>edd_volumetrique_</w:t>
+      </w:r>
+      <w:proofErr w:type="gramStart"/>
+      <w:r>
+        <w:rPr>
+          <w:rFonts w:cs="TimesNewRomanPSMT"/>
+          <w:lang w:val="en-US"/>
+        </w:rPr>
+        <w:t>images</w:t>
       </w:r>
       <w:proofErr w:type="spellEnd"/>
       <w:r>
@@ -11173,6 +11173,7 @@
         </w:rPr>
         <w:t xml:space="preserve"> %}</w:t>
       </w:r>
+      <w:proofErr w:type="gramEnd"/>
     </w:p>
     <w:p>
       <w:pPr>
@@ -11248,7 +11249,15 @@
           <w:rFonts w:cs="TimesNewRomanPSMT"/>
           <w:lang w:val="en-US"/>
         </w:rPr>
-        <w:t>_publication_edd_volumetrique</w:t>
+        <w:t>_publication_edd_</w:t>
+      </w:r>
+      <w:proofErr w:type="gramStart"/>
+      <w:r>
+        <w:rPr>
+          <w:rFonts w:cs="TimesNewRomanPSMT"/>
+          <w:lang w:val="en-US"/>
+        </w:rPr>
+        <w:t>volumetrique</w:t>
       </w:r>
       <w:proofErr w:type="spellEnd"/>
       <w:r>
@@ -11258,6 +11267,7 @@
         </w:rPr>
         <w:t xml:space="preserve"> %}</w:t>
       </w:r>
+      <w:proofErr w:type="gramEnd"/>
     </w:p>
     <w:p>
       <w:proofErr w:type="gramStart"/>
@@ -11471,7 +11481,15 @@
           <w:rFonts w:cs="TimesNewRomanPSMT"/>
           <w:lang w:val="en-US"/>
         </w:rPr>
-        <w:t>edd_classique_images</w:t>
+        <w:t>edd_classique_</w:t>
+      </w:r>
+      <w:proofErr w:type="gramStart"/>
+      <w:r>
+        <w:rPr>
+          <w:rFonts w:cs="TimesNewRomanPSMT"/>
+          <w:lang w:val="en-US"/>
+        </w:rPr>
+        <w:t>images</w:t>
       </w:r>
       <w:proofErr w:type="spellEnd"/>
       <w:r>
@@ -11481,6 +11499,7 @@
         </w:rPr>
         <w:t xml:space="preserve"> %}</w:t>
       </w:r>
+      <w:proofErr w:type="gramEnd"/>
     </w:p>
     <w:p>
       <w:pPr>
@@ -11556,7 +11575,15 @@
           <w:rFonts w:cs="TimesNewRomanPSMT"/>
           <w:lang w:val="en-US"/>
         </w:rPr>
-        <w:t>_publication_edd_classique</w:t>
+        <w:t>_publication_edd_</w:t>
+      </w:r>
+      <w:proofErr w:type="gramStart"/>
+      <w:r>
+        <w:rPr>
+          <w:rFonts w:cs="TimesNewRomanPSMT"/>
+          <w:lang w:val="en-US"/>
+        </w:rPr>
+        <w:t>classique</w:t>
       </w:r>
       <w:proofErr w:type="spellEnd"/>
       <w:r>
@@ -11566,6 +11593,7 @@
         </w:rPr>
         <w:t xml:space="preserve"> %}</w:t>
       </w:r>
+      <w:proofErr w:type="gramEnd"/>
     </w:p>
     <w:p>
       <w:pPr>
@@ -12651,6 +12679,38 @@
           <w:rFonts w:cs="TimesNewRomanPSMT"/>
           <w:lang w:val="en-US"/>
         </w:rPr>
+        <w:t>prets_cdc</w:t>
+      </w:r>
+      <w:proofErr w:type="spellEnd"/>
+      <w:r>
+        <w:rPr>
+          <w:rFonts w:cs="TimesNewRomanPSMT"/>
+          <w:lang w:val="en-US"/>
+        </w:rPr>
+        <w:t xml:space="preserve"> </w:t>
+      </w:r>
+      <w:proofErr w:type="gramStart"/>
+      <w:r>
+        <w:rPr>
+          <w:rFonts w:cs="TimesNewRomanPSMT"/>
+          <w:lang w:val="en-US"/>
+        </w:rPr>
+        <w:t>%}{</w:t>
+      </w:r>
+      <w:proofErr w:type="gramEnd"/>
+      <w:r>
+        <w:rPr>
+          <w:rFonts w:cs="TimesNewRomanPSMT"/>
+          <w:lang w:val="en-US"/>
+        </w:rPr>
+        <w:t xml:space="preserve">% for p in </w:t>
+      </w:r>
+      <w:proofErr w:type="spellStart"/>
+      <w:r>
+        <w:rPr>
+          <w:rFonts w:cs="TimesNewRomanPSMT"/>
+          <w:lang w:val="en-US"/>
+        </w:rPr>
         <w:t>prets_</w:t>
       </w:r>
       <w:proofErr w:type="gramStart"/>
@@ -12659,49 +12719,17 @@
           <w:rFonts w:cs="TimesNewRomanPSMT"/>
           <w:lang w:val="en-US"/>
         </w:rPr>
-        <w:t>cdc.count</w:t>
+        <w:t>cdc</w:t>
       </w:r>
       <w:proofErr w:type="spellEnd"/>
+      <w:r>
+        <w:rPr>
+          <w:rFonts w:cs="TimesNewRomanPSMT"/>
+          <w:lang w:val="en-US"/>
+        </w:rPr>
+        <w:t xml:space="preserve"> %}</w:t>
+      </w:r>
       <w:proofErr w:type="gramEnd"/>
-      <w:r>
-        <w:rPr>
-          <w:rFonts w:cs="TimesNewRomanPSMT"/>
-          <w:lang w:val="en-US"/>
-        </w:rPr>
-        <w:t xml:space="preserve">() </w:t>
-      </w:r>
-      <w:proofErr w:type="gramStart"/>
-      <w:r>
-        <w:rPr>
-          <w:rFonts w:cs="TimesNewRomanPSMT"/>
-          <w:lang w:val="en-US"/>
-        </w:rPr>
-        <w:t>%}{</w:t>
-      </w:r>
-      <w:proofErr w:type="gramEnd"/>
-      <w:r>
-        <w:rPr>
-          <w:rFonts w:cs="TimesNewRomanPSMT"/>
-          <w:lang w:val="en-US"/>
-        </w:rPr>
-        <w:t xml:space="preserve">% for p in </w:t>
-      </w:r>
-      <w:proofErr w:type="spellStart"/>
-      <w:r>
-        <w:rPr>
-          <w:rFonts w:cs="TimesNewRomanPSMT"/>
-          <w:lang w:val="en-US"/>
-        </w:rPr>
-        <w:t>prets_cdc</w:t>
-      </w:r>
-      <w:proofErr w:type="spellEnd"/>
-      <w:r>
-        <w:rPr>
-          <w:rFonts w:cs="TimesNewRomanPSMT"/>
-          <w:lang w:val="en-US"/>
-        </w:rPr>
-        <w:t xml:space="preserve"> %}</w:t>
-      </w:r>
     </w:p>
     <w:p>
       <w:pPr>
@@ -13046,6 +13074,7 @@
         <w:t xml:space="preserve">% </w:t>
       </w:r>
       <w:proofErr w:type="spellStart"/>
+      <w:proofErr w:type="gramStart"/>
       <w:r>
         <w:t>endif</w:t>
       </w:r>
@@ -13053,6 +13082,7 @@
       <w:r>
         <w:t xml:space="preserve"> %}</w:t>
       </w:r>
+      <w:proofErr w:type="gramEnd"/>
     </w:p>
     <w:p>
       <w:pPr>
@@ -13071,86 +13101,87 @@
         <w:rPr>
           <w:rFonts w:cs="TimesNewRomanPSMT"/>
         </w:rPr>
-        <w:t>autres_</w:t>
+        <w:t>autres_prets</w:t>
+      </w:r>
+      <w:proofErr w:type="spellEnd"/>
+      <w:r>
+        <w:rPr>
+          <w:rFonts w:cs="TimesNewRomanPSMT"/>
+        </w:rPr>
+        <w:t xml:space="preserve"> %} Financement complémentaire :</w:t>
+      </w:r>
+    </w:p>
+    <w:p>
+      <w:pPr>
+        <w:jc w:val="both"/>
+        <w:rPr>
+          <w:lang w:val="en-US"/>
+        </w:rPr>
+      </w:pPr>
+      <w:r>
+        <w:rPr>
+          <w:rFonts w:cs="TimesNewRomanPSMT"/>
+          <w:lang w:val="en-US"/>
+        </w:rPr>
+        <w:t xml:space="preserve">{% for p in </w:t>
+      </w:r>
+      <w:proofErr w:type="spellStart"/>
+      <w:r>
+        <w:rPr>
+          <w:rFonts w:cs="TimesNewRomanPSMT"/>
+          <w:lang w:val="en-US"/>
+        </w:rPr>
+        <w:t>autres_prets</w:t>
+      </w:r>
+      <w:proofErr w:type="spellEnd"/>
+      <w:r>
+        <w:rPr>
+          <w:rFonts w:cs="TimesNewRomanPSMT"/>
+          <w:lang w:val="en-US"/>
+        </w:rPr>
+        <w:t xml:space="preserve"> </w:t>
       </w:r>
       <w:proofErr w:type="gramStart"/>
       <w:r>
         <w:rPr>
           <w:rFonts w:cs="TimesNewRomanPSMT"/>
-        </w:rPr>
-        <w:t>prets.count</w:t>
+          <w:lang w:val="en-US"/>
+        </w:rPr>
+        <w:t>%}{</w:t>
+      </w:r>
+      <w:proofErr w:type="gramEnd"/>
+      <w:r>
+        <w:rPr>
+          <w:rFonts w:cs="TimesNewRomanPSMT"/>
+          <w:lang w:val="en-US"/>
+        </w:rPr>
+        <w:t xml:space="preserve">% if </w:t>
+      </w:r>
+      <w:proofErr w:type="spellStart"/>
+      <w:r>
+        <w:rPr>
+          <w:rFonts w:cs="TimesNewRomanPSMT"/>
+          <w:lang w:val="en-US"/>
+        </w:rPr>
+        <w:t>p.</w:t>
+      </w:r>
+      <w:proofErr w:type="gramStart"/>
+      <w:r>
+        <w:rPr>
+          <w:rFonts w:cs="TimesNewRomanPSMT"/>
+          <w:lang w:val="en-US"/>
+        </w:rPr>
+        <w:t>n</w:t>
       </w:r>
       <w:proofErr w:type="spellEnd"/>
+      <w:r>
+        <w:rPr>
+          <w:rFonts w:cs="TimesNewRomanPSMT"/>
+          <w:lang w:val="en-US"/>
+        </w:rPr>
+        <w:t xml:space="preserve"> %}</w:t>
+      </w:r>
       <w:proofErr w:type="gramEnd"/>
-      <w:r>
-        <w:rPr>
-          <w:rFonts w:cs="TimesNewRomanPSMT"/>
-        </w:rPr>
-        <w:t>() %} Financement complémentaire :</w:t>
-      </w:r>
-    </w:p>
-    <w:p>
-      <w:pPr>
-        <w:jc w:val="both"/>
-        <w:rPr>
-          <w:lang w:val="en-US"/>
-        </w:rPr>
-      </w:pPr>
-      <w:r>
-        <w:rPr>
-          <w:rFonts w:cs="TimesNewRomanPSMT"/>
-          <w:lang w:val="en-US"/>
-        </w:rPr>
-        <w:t xml:space="preserve">{% for p in </w:t>
-      </w:r>
-      <w:proofErr w:type="spellStart"/>
-      <w:r>
-        <w:rPr>
-          <w:rFonts w:cs="TimesNewRomanPSMT"/>
-          <w:lang w:val="en-US"/>
-        </w:rPr>
-        <w:t>autres_prets</w:t>
-      </w:r>
-      <w:proofErr w:type="spellEnd"/>
-      <w:r>
-        <w:rPr>
-          <w:rFonts w:cs="TimesNewRomanPSMT"/>
-          <w:lang w:val="en-US"/>
-        </w:rPr>
-        <w:t xml:space="preserve"> </w:t>
-      </w:r>
-      <w:proofErr w:type="gramStart"/>
-      <w:r>
-        <w:rPr>
-          <w:rFonts w:cs="TimesNewRomanPSMT"/>
-          <w:lang w:val="en-US"/>
-        </w:rPr>
-        <w:t>%}{</w:t>
-      </w:r>
-      <w:proofErr w:type="gramEnd"/>
-      <w:r>
-        <w:rPr>
-          <w:rFonts w:cs="TimesNewRomanPSMT"/>
-          <w:lang w:val="en-US"/>
-        </w:rPr>
-        <w:t xml:space="preserve">% if </w:t>
-      </w:r>
-      <w:proofErr w:type="spellStart"/>
-      <w:r>
-        <w:rPr>
-          <w:rFonts w:cs="TimesNewRomanPSMT"/>
-          <w:lang w:val="en-US"/>
-        </w:rPr>
-        <w:t>p.n</w:t>
-      </w:r>
-      <w:proofErr w:type="spellEnd"/>
-      <w:r>
-        <w:rPr>
-          <w:rFonts w:cs="TimesNewRomanPSMT"/>
-          <w:lang w:val="en-US"/>
-        </w:rPr>
-        <w:t xml:space="preserve"> %}</w:t>
-      </w:r>
     </w:p>
     <w:p>
       <w:pPr>
@@ -13262,8 +13293,17 @@
           <w:rFonts w:cs="TimesNewRomanPSMT"/>
           <w:lang w:val="en-US"/>
         </w:rPr>
-        <w:t>% if p.do %}</w:t>
-      </w:r>
+        <w:t>% if p.</w:t>
+      </w:r>
+      <w:proofErr w:type="gramStart"/>
+      <w:r>
+        <w:rPr>
+          <w:rFonts w:cs="TimesNewRomanPSMT"/>
+          <w:lang w:val="en-US"/>
+        </w:rPr>
+        <w:t>do %}</w:t>
+      </w:r>
+      <w:proofErr w:type="gramEnd"/>
     </w:p>
     <w:p>
       <w:pPr>
@@ -13705,16 +13745,9 @@
           <w:rFonts w:cs="TimesNewRomanPSMT"/>
           <w:lang w:val="en-US"/>
         </w:rPr>
-        <w:t>(</w:t>
+        <w:t>() %}</w:t>
       </w:r>
       <w:proofErr w:type="gramEnd"/>
-      <w:r>
-        <w:rPr>
-          <w:rFonts w:cs="TimesNewRomanPSMT"/>
-          <w:lang w:val="en-US"/>
-        </w:rPr>
-        <w:t>) %}</w:t>
-      </w:r>
     </w:p>
     <w:p>
       <w:pPr>
@@ -14015,25 +14048,7 @@
           <w:rFonts w:cs="TimesNewRomanPSMT"/>
           <w:sz w:val="20"/>
         </w:rPr>
-        <w:t xml:space="preserve">{% if </w:t>
-      </w:r>
-      <w:proofErr w:type="spellStart"/>
-      <w:proofErr w:type="gramStart"/>
-      <w:r>
-        <w:rPr>
-          <w:rFonts w:cs="TimesNewRomanPSMT"/>
-          <w:sz w:val="20"/>
-        </w:rPr>
-        <w:t>stationnements.count</w:t>
-      </w:r>
-      <w:proofErr w:type="spellEnd"/>
-      <w:proofErr w:type="gramEnd"/>
-      <w:r>
-        <w:rPr>
-          <w:rFonts w:cs="TimesNewRomanPSMT"/>
-          <w:sz w:val="20"/>
-        </w:rPr>
-        <w:t>() %}</w:t>
+        <w:t>{% if stationnements %}</w:t>
       </w:r>
     </w:p>
     <w:p>
@@ -14043,23 +14058,7 @@
           <w:b/>
           <w:bCs/>
         </w:rPr>
-        <w:t>Modification</w:t>
-      </w:r>
-      <w:r>
-        <w:rPr>
-          <w:rFonts w:cs="TimesNewRomanPSMT"/>
-          <w:b/>
-          <w:bCs/>
-        </w:rPr>
-        <w:t xml:space="preserve"> des stationnements </w:t>
-      </w:r>
-      <w:r>
-        <w:rPr>
-          <w:rFonts w:cs="TimesNewRomanPSMT"/>
-          <w:b/>
-          <w:bCs/>
-        </w:rPr>
-        <w:t>:</w:t>
+        <w:t>Modification des stationnements :</w:t>
       </w:r>
     </w:p>
     <w:p>
@@ -14977,24 +14976,89 @@
           </mc:Choice>
           <mc:Fallback>
             <w:pict>
-              <v:rect id="shape_0" ID="Shape1" path="m0,0l-2147483645,0l-2147483645,-2147483646l0,-2147483646xe" fillcolor="white" stroked="f" o:allowincell="f" style="position:absolute;margin-left:0pt;margin-top:-214.05pt;width:411.9pt;height:213.8pt;mso-wrap-style:square;v-text-anchor:top;mso-position-vertical:top" wp14:anchorId="4F8DC28C">
-                <v:fill o:detectmouseclick="t" type="solid" color2="black"/>
-                <v:stroke color="#3465a4" weight="6480" joinstyle="round" endcap="flat"/>
-                <v:textbox>
+              <v:rect w14:anchorId="18AC2A47" id="Shape1" o:spid="_x0000_s1026" style="width:411.95pt;height:213.85pt;visibility:visible;mso-wrap-style:square;mso-left-percent:-10001;mso-top-percent:-10001;mso-position-horizontal:absolute;mso-position-horizontal-relative:char;mso-position-vertical:absolute;mso-position-vertical-relative:line;mso-left-percent:-10001;mso-top-percent:-10001;v-text-anchor:top" o:gfxdata="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" fillcolor="white [3201]" stroked="f" strokeweight=".5pt">
+                <v:textbox inset="0,0,0,0">
                   <w:txbxContent>
                     <w:p>
                       <w:pPr>
                         <w:pStyle w:val="FrameContents"/>
                         <w:jc w:val="both"/>
-                        <w:rPr>
-                          <w:rFonts w:ascii="Times New Roman" w:hAnsi="Times New Roman"/>
-                        </w:rPr>
                       </w:pPr>
                       <w:r>
                         <w:rPr>
-                          <w:rFonts w:cs="TimesNewRomanPSMT" w:ascii="Times New Roman" w:hAnsi="Times New Roman"/>
+                          <w:rFonts w:cs="TimesNewRomanPSMT"/>
                         </w:rPr>
-                        <w:t>Fait en {{ administration.nb_convention_exemplaires }} originaux à {{administration.get_ville_signature_or_empty() }}, le</w:t>
+                        <w:t xml:space="preserve">Fait en </w:t>
+                      </w:r>
+                      <w:proofErr w:type="gramStart"/>
+                      <w:r>
+                        <w:rPr>
+                          <w:rFonts w:cs="TimesNewRomanPSMT"/>
+                        </w:rPr>
+                        <w:t xml:space="preserve">{{ </w:t>
+                      </w:r>
+                      <w:proofErr w:type="spellStart"/>
+                      <w:r>
+                        <w:rPr>
+                          <w:rFonts w:cs="TimesNewRomanPSMT"/>
+                        </w:rPr>
+                        <w:t>administration</w:t>
+                      </w:r>
+                      <w:proofErr w:type="gramEnd"/>
+                      <w:r>
+                        <w:rPr>
+                          <w:rFonts w:cs="TimesNewRomanPSMT"/>
+                        </w:rPr>
+                        <w:t>.nb_convention_</w:t>
+                      </w:r>
+                      <w:proofErr w:type="gramStart"/>
+                      <w:r>
+                        <w:rPr>
+                          <w:rFonts w:cs="TimesNewRomanPSMT"/>
+                        </w:rPr>
+                        <w:t>exemplaires</w:t>
+                      </w:r>
+                      <w:proofErr w:type="spellEnd"/>
+                      <w:r>
+                        <w:rPr>
+                          <w:rFonts w:cs="TimesNewRomanPSMT"/>
+                        </w:rPr>
+                        <w:t xml:space="preserve"> }</w:t>
+                      </w:r>
+                      <w:proofErr w:type="gramEnd"/>
+                      <w:r>
+                        <w:rPr>
+                          <w:rFonts w:cs="TimesNewRomanPSMT"/>
+                        </w:rPr>
+                        <w:t>} originaux à {{</w:t>
+                      </w:r>
+                      <w:proofErr w:type="spellStart"/>
+                      <w:r>
+                        <w:rPr>
+                          <w:rFonts w:cs="TimesNewRomanPSMT"/>
+                        </w:rPr>
+                        <w:t>administration.get_ville_signature_or_</w:t>
+                      </w:r>
+                      <w:proofErr w:type="gramStart"/>
+                      <w:r>
+                        <w:rPr>
+                          <w:rFonts w:cs="TimesNewRomanPSMT"/>
+                        </w:rPr>
+                        <w:t>empty</w:t>
+                      </w:r>
+                      <w:proofErr w:type="spellEnd"/>
+                      <w:r>
+                        <w:rPr>
+                          <w:rFonts w:cs="TimesNewRomanPSMT"/>
+                        </w:rPr>
+                        <w:t>() }</w:t>
+                      </w:r>
+                      <w:proofErr w:type="gramEnd"/>
+                      <w:r>
+                        <w:rPr>
+                          <w:rFonts w:cs="TimesNewRomanPSMT"/>
+                        </w:rPr>
+                        <w:t>}, le</w:t>
                       </w:r>
                     </w:p>
                     <w:p>
@@ -15002,163 +15066,125 @@
                         <w:pStyle w:val="FrameContents"/>
                         <w:jc w:val="both"/>
                         <w:rPr>
-                          <w:rFonts w:ascii="Times New Roman" w:hAnsi="Times New Roman" w:cs="TimesNewRomanPSMT"/>
+                          <w:rFonts w:cs="TimesNewRomanPSMT"/>
                         </w:rPr>
+                      </w:pPr>
+                    </w:p>
+                    <w:p>
+                      <w:pPr>
+                        <w:pStyle w:val="FrameContents"/>
+                        <w:jc w:val="both"/>
                       </w:pPr>
                       <w:r>
                         <w:rPr>
-                          <w:rFonts w:cs="TimesNewRomanPSMT" w:ascii="Times New Roman" w:hAnsi="Times New Roman"/>
+                          <w:rFonts w:cs="TimesNewRomanPSMT"/>
                         </w:rPr>
+                        <w:t xml:space="preserve">Le bailleur (6), </w:t>
+                      </w:r>
+                      <w:proofErr w:type="gramStart"/>
+                      <w:r>
+                        <w:t xml:space="preserve">{{ </w:t>
+                      </w:r>
+                      <w:proofErr w:type="spellStart"/>
+                      <w:r>
+                        <w:rPr>
+                          <w:rFonts w:cs="TimesNewRomanPSMT"/>
+                        </w:rPr>
+                        <w:t>convention</w:t>
+                      </w:r>
+                      <w:proofErr w:type="gramEnd"/>
+                      <w:r>
+                        <w:t>.signataire_bloc_signature|default_empty_if_</w:t>
+                      </w:r>
+                      <w:proofErr w:type="gramStart"/>
+                      <w:r>
+                        <w:t>none</w:t>
+                      </w:r>
+                      <w:proofErr w:type="spellEnd"/>
+                      <w:r>
+                        <w:t xml:space="preserve"> }</w:t>
+                      </w:r>
+                      <w:proofErr w:type="gramEnd"/>
+                      <w:r>
+                        <w:t>}</w:t>
                       </w:r>
                     </w:p>
                     <w:p>
                       <w:pPr>
                         <w:pStyle w:val="FrameContents"/>
                         <w:jc w:val="both"/>
-                        <w:rPr>
-                          <w:rFonts w:ascii="Times New Roman" w:hAnsi="Times New Roman"/>
-                        </w:rPr>
                       </w:pPr>
-                      <w:r>
-                        <w:rPr>
-                          <w:rFonts w:cs="TimesNewRomanPSMT" w:ascii="Times New Roman" w:hAnsi="Times New Roman"/>
-                        </w:rPr>
-                        <w:t xml:space="preserve">Le bailleur (6), </w:t>
-                      </w:r>
-                      <w:r>
-                        <w:rPr>
-                          <w:rFonts w:ascii="Times New Roman" w:hAnsi="Times New Roman"/>
-                        </w:rPr>
-                        <w:t xml:space="preserve">{{ </w:t>
-                      </w:r>
-                      <w:r>
-                        <w:rPr>
-                          <w:rFonts w:cs="TimesNewRomanPSMT" w:ascii="Times New Roman" w:hAnsi="Times New Roman"/>
-                        </w:rPr>
-                        <w:t>convention</w:t>
-                      </w:r>
-                      <w:r>
-                        <w:rPr>
-                          <w:rFonts w:ascii="Times New Roman" w:hAnsi="Times New Roman"/>
-                        </w:rPr>
-                        <w:t>.signataire_bloc_signature|default_empty_if_none }}</w:t>
-                      </w:r>
                     </w:p>
                     <w:p>
                       <w:pPr>
                         <w:pStyle w:val="FrameContents"/>
                         <w:jc w:val="both"/>
-                        <w:rPr>
-                          <w:rFonts w:ascii="Times New Roman" w:hAnsi="Times New Roman"/>
-                        </w:rPr>
                       </w:pPr>
-                      <w:r>
-                        <w:rPr>
-                          <w:rFonts w:ascii="Times New Roman" w:hAnsi="Times New Roman"/>
-                        </w:rPr>
-                      </w:r>
                     </w:p>
                     <w:p>
                       <w:pPr>
                         <w:pStyle w:val="FrameContents"/>
                         <w:jc w:val="both"/>
-                        <w:rPr>
-                          <w:rFonts w:ascii="Times New Roman" w:hAnsi="Times New Roman"/>
-                        </w:rPr>
                       </w:pPr>
-                      <w:r>
-                        <w:rPr>
-                          <w:rFonts w:ascii="Times New Roman" w:hAnsi="Times New Roman"/>
-                        </w:rPr>
-                      </w:r>
                     </w:p>
                     <w:p>
                       <w:pPr>
                         <w:pStyle w:val="FrameContents"/>
                         <w:jc w:val="both"/>
-                        <w:rPr>
-                          <w:rFonts w:ascii="Times New Roman" w:hAnsi="Times New Roman"/>
-                        </w:rPr>
                       </w:pPr>
-                      <w:r>
-                        <w:rPr>
-                          <w:rFonts w:ascii="Times New Roman" w:hAnsi="Times New Roman"/>
-                        </w:rPr>
-                      </w:r>
                     </w:p>
                     <w:p>
                       <w:pPr>
                         <w:pStyle w:val="FrameContents"/>
                         <w:jc w:val="both"/>
-                        <w:rPr>
-                          <w:rFonts w:ascii="Times New Roman" w:hAnsi="Times New Roman"/>
-                        </w:rPr>
                       </w:pPr>
-                      <w:r>
-                        <w:rPr>
-                          <w:rFonts w:ascii="Times New Roman" w:hAnsi="Times New Roman"/>
-                        </w:rPr>
-                      </w:r>
                     </w:p>
                     <w:p>
                       <w:pPr>
                         <w:pStyle w:val="FrameContents"/>
                         <w:jc w:val="both"/>
-                        <w:rPr>
-                          <w:rFonts w:ascii="Times New Roman" w:hAnsi="Times New Roman"/>
-                        </w:rPr>
                       </w:pPr>
                       <w:r>
                         <w:rPr>
-                          <w:rFonts w:ascii="Times New Roman" w:hAnsi="Times New Roman"/>
-                        </w:rPr>
-                      </w:r>
-                    </w:p>
-                    <w:p>
-                      <w:pPr>
-                        <w:pStyle w:val="FrameContents"/>
-                        <w:jc w:val="both"/>
-                        <w:rPr>
-                          <w:rFonts w:ascii="Times New Roman" w:hAnsi="Times New Roman"/>
-                        </w:rPr>
-                      </w:pPr>
-                      <w:r>
-                        <w:rPr>
-                          <w:rFonts w:cs="TimesNewRomanPSMT" w:ascii="Times New Roman" w:hAnsi="Times New Roman"/>
+                          <w:rFonts w:cs="TimesNewRomanPSMT"/>
                         </w:rPr>
                         <w:t xml:space="preserve">Le préfet, le président de l'établissement public de coopération intercommunale, du conseil départemental, de la métropole de Lyon ou du conseil exécutif de Corse, </w:t>
                       </w:r>
+                      <w:proofErr w:type="gramStart"/>
+                      <w:r>
+                        <w:t xml:space="preserve">{{ </w:t>
+                      </w:r>
+                      <w:proofErr w:type="spellStart"/>
                       <w:r>
                         <w:rPr>
-                          <w:rFonts w:ascii="Times New Roman" w:hAnsi="Times New Roman"/>
-                        </w:rPr>
-                        <w:t xml:space="preserve">{{ </w:t>
-                      </w:r>
-                      <w:r>
-                        <w:rPr>
-                          <w:rFonts w:cs="TimesNewRomanPSMT" w:ascii="Times New Roman" w:hAnsi="Times New Roman"/>
+                          <w:rFonts w:cs="TimesNewRomanPSMT"/>
                         </w:rPr>
                         <w:t>administration</w:t>
                       </w:r>
+                      <w:proofErr w:type="gramEnd"/>
                       <w:r>
-                        <w:rPr>
-                          <w:rFonts w:ascii="Times New Roman" w:hAnsi="Times New Roman"/>
-                        </w:rPr>
-                        <w:t>.signataire_bloc_signature|default_empty_if_none }}</w:t>
+                        <w:t>.signataire_bloc_signature|default_empty_if_</w:t>
+                      </w:r>
+                      <w:proofErr w:type="gramStart"/>
+                      <w:r>
+                        <w:t>none</w:t>
+                      </w:r>
+                      <w:proofErr w:type="spellEnd"/>
+                      <w:r>
+                        <w:t xml:space="preserve"> }</w:t>
+                      </w:r>
+                      <w:proofErr w:type="gramEnd"/>
+                      <w:r>
+                        <w:t>}</w:t>
                       </w:r>
                     </w:p>
                     <w:p>
                       <w:pPr>
                         <w:pStyle w:val="FrameContents"/>
                         <w:rPr>
-                          <w:rFonts w:ascii="Times New Roman" w:hAnsi="Times New Roman" w:cs="TimesNewRomanPSMT"/>
+                          <w:rFonts w:cs="TimesNewRomanPSMT"/>
                         </w:rPr>
                       </w:pPr>
-                      <w:r>
-                        <w:rPr>
-                          <w:rFonts w:cs="TimesNewRomanPSMT" w:ascii="Times New Roman" w:hAnsi="Times New Roman"/>
-                        </w:rPr>
-                      </w:r>
                     </w:p>
                     <w:p>
                       <w:pPr>
@@ -15167,33 +15193,20 @@
                           <w:rFonts w:ascii="TimesNewRomanPSMT" w:hAnsi="TimesNewRomanPSMT" w:cs="TimesNewRomanPSMT"/>
                         </w:rPr>
                       </w:pPr>
-                      <w:r>
-                        <w:rPr>
-                          <w:rFonts w:cs="TimesNewRomanPSMT" w:ascii="TimesNewRomanPSMT" w:hAnsi="TimesNewRomanPSMT"/>
-                        </w:rPr>
-                      </w:r>
                     </w:p>
                     <w:p>
                       <w:pPr>
                         <w:pStyle w:val="FrameContents"/>
-                        <w:rPr/>
                       </w:pPr>
-                      <w:r>
-                        <w:rPr/>
-                      </w:r>
                     </w:p>
                     <w:p>
                       <w:pPr>
                         <w:pStyle w:val="FrameContents"/>
-                        <w:rPr/>
                       </w:pPr>
-                      <w:r>
-                        <w:rPr/>
-                      </w:r>
                     </w:p>
                   </w:txbxContent>
                 </v:textbox>
-                <w10:wrap type="square"/>
+                <w10:anchorlock/>
               </v:rect>
             </w:pict>
           </mc:Fallback>
@@ -15762,19 +15775,16 @@
         </mc:Choice>
         <mc:Fallback>
           <w:pict>
-            <v:rect id="shape_0" ID="Text Box 2" path="m0,0l-2147483645,0l-2147483645,-2147483646l0,-2147483646xe" fillcolor="white" stroked="f" o:allowincell="f" style="position:absolute;margin-left:427.2pt;margin-top:19.2pt;width:20.75pt;height:23.95pt;mso-wrap-style:square;v-text-anchor:top;mso-position-horizontal-relative:page;mso-position-vertical-relative:page" wp14:anchorId="1C468005">
-              <v:fill o:detectmouseclick="t" type="solid" color2="black" opacity="0"/>
-              <v:stroke color="#3465a4" joinstyle="round" endcap="flat"/>
-              <v:textbox>
+            <v:rect w14:anchorId="6D70832D" id="Text Box 2" o:spid="_x0000_s1027" style="position:absolute;left:0;text-align:left;margin-left:427.2pt;margin-top:19.2pt;width:20.8pt;height:24pt;z-index:-251658240;visibility:visible;mso-wrap-style:square;mso-wrap-distance-left:0;mso-wrap-distance-top:0;mso-wrap-distance-right:0;mso-wrap-distance-bottom:0;mso-position-horizontal:absolute;mso-position-horizontal-relative:page;mso-position-vertical:absolute;mso-position-vertical-relative:page;v-text-anchor:top" o:gfxdata="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" o:allowincell="f" filled="f" stroked="f" strokeweight="0">
+              <v:textbox inset=".16mm,.16mm,.16mm,.16mm">
                 <w:txbxContent>
                   <w:p>
                     <w:pPr>
                       <w:pStyle w:val="FrameContents"/>
-                      <w:rPr/>
                     </w:pPr>
                     <w:r>
                       <w:rPr>
-                        <w:rStyle w:val="Pagenumber"/>
+                        <w:rStyle w:val="Numrodepage"/>
                         <w:sz w:val="22"/>
                         <w:szCs w:val="22"/>
                       </w:rPr>
@@ -15782,7 +15792,7 @@
                     </w:r>
                     <w:r>
                       <w:rPr>
-                        <w:rStyle w:val="Pagenumber"/>
+                        <w:rStyle w:val="Numrodepage"/>
                         <w:sz w:val="22"/>
                         <w:szCs w:val="22"/>
                       </w:rPr>
@@ -15790,7 +15800,7 @@
                     </w:r>
                     <w:r>
                       <w:rPr>
-                        <w:rStyle w:val="Pagenumber"/>
+                        <w:rStyle w:val="Numrodepage"/>
                         <w:sz w:val="22"/>
                         <w:szCs w:val="22"/>
                       </w:rPr>
@@ -15798,7 +15808,7 @@
                     </w:r>
                     <w:r>
                       <w:rPr>
-                        <w:rStyle w:val="Pagenumber"/>
+                        <w:rStyle w:val="Numrodepage"/>
                         <w:sz w:val="22"/>
                         <w:szCs w:val="22"/>
                       </w:rPr>
@@ -15806,7 +15816,7 @@
                     </w:r>
                     <w:r>
                       <w:rPr>
-                        <w:rStyle w:val="Pagenumber"/>
+                        <w:rStyle w:val="Numrodepage"/>
                         <w:sz w:val="22"/>
                         <w:szCs w:val="22"/>
                       </w:rPr>
@@ -15814,7 +15824,7 @@
                     </w:r>
                     <w:r>
                       <w:rPr>
-                        <w:rStyle w:val="Pagenumber"/>
+                        <w:rStyle w:val="Numrodepage"/>
                         <w:sz w:val="22"/>
                         <w:szCs w:val="22"/>
                       </w:rPr>
@@ -15823,7 +15833,7 @@
                   </w:p>
                 </w:txbxContent>
               </v:textbox>
-              <w10:wrap type="square" side="largest"/>
+              <w10:wrap type="square" side="largest" anchorx="page" anchory="page"/>
             </v:rect>
           </w:pict>
         </mc:Fallback>
@@ -15975,19 +15985,16 @@
         </mc:Choice>
         <mc:Fallback>
           <w:pict>
-            <v:rect id="shape_0" ID="Text Box 2" path="m0,0l-2147483645,0l-2147483645,-2147483646l0,-2147483646xe" fillcolor="white" stroked="f" o:allowincell="f" style="position:absolute;margin-left:538.4pt;margin-top:20pt;width:20.75pt;height:24.75pt;mso-wrap-style:square;v-text-anchor:top;mso-position-horizontal-relative:page;mso-position-vertical-relative:page" wp14:anchorId="6DE7176B">
-              <v:fill o:detectmouseclick="t" type="solid" color2="black" opacity="0"/>
-              <v:stroke color="#3465a4" joinstyle="round" endcap="flat"/>
-              <v:textbox>
+            <v:rect w14:anchorId="0C89E36A" id="_x0000_s1028" style="position:absolute;left:0;text-align:left;margin-left:538.4pt;margin-top:20pt;width:20.8pt;height:24.8pt;z-index:-251662336;visibility:visible;mso-wrap-style:square;mso-wrap-distance-left:0;mso-wrap-distance-top:0;mso-wrap-distance-right:0;mso-wrap-distance-bottom:0;mso-position-horizontal:absolute;mso-position-horizontal-relative:page;mso-position-vertical:absolute;mso-position-vertical-relative:page;v-text-anchor:top" o:gfxdata="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" o:allowincell="f" filled="f" stroked="f" strokeweight="0">
+              <v:textbox inset=".16mm,.16mm,.16mm,.16mm">
                 <w:txbxContent>
                   <w:p>
                     <w:pPr>
                       <w:pStyle w:val="FrameContents"/>
-                      <w:rPr/>
                     </w:pPr>
                     <w:r>
                       <w:rPr>
-                        <w:rStyle w:val="Pagenumber"/>
+                        <w:rStyle w:val="Numrodepage"/>
                         <w:sz w:val="22"/>
                         <w:szCs w:val="22"/>
                       </w:rPr>
@@ -15995,7 +16002,7 @@
                     </w:r>
                     <w:r>
                       <w:rPr>
-                        <w:rStyle w:val="Pagenumber"/>
+                        <w:rStyle w:val="Numrodepage"/>
                         <w:sz w:val="22"/>
                         <w:szCs w:val="22"/>
                       </w:rPr>
@@ -16003,7 +16010,7 @@
                     </w:r>
                     <w:r>
                       <w:rPr>
-                        <w:rStyle w:val="Pagenumber"/>
+                        <w:rStyle w:val="Numrodepage"/>
                         <w:sz w:val="22"/>
                         <w:szCs w:val="22"/>
                       </w:rPr>
@@ -16011,7 +16018,7 @@
                     </w:r>
                     <w:r>
                       <w:rPr>
-                        <w:rStyle w:val="Pagenumber"/>
+                        <w:rStyle w:val="Numrodepage"/>
                         <w:sz w:val="22"/>
                         <w:szCs w:val="22"/>
                       </w:rPr>
@@ -16019,7 +16026,7 @@
                     </w:r>
                     <w:r>
                       <w:rPr>
-                        <w:rStyle w:val="Pagenumber"/>
+                        <w:rStyle w:val="Numrodepage"/>
                         <w:sz w:val="22"/>
                         <w:szCs w:val="22"/>
                       </w:rPr>
@@ -16027,7 +16034,7 @@
                     </w:r>
                     <w:r>
                       <w:rPr>
-                        <w:rStyle w:val="Pagenumber"/>
+                        <w:rStyle w:val="Numrodepage"/>
                         <w:sz w:val="22"/>
                         <w:szCs w:val="22"/>
                       </w:rPr>
@@ -16035,14 +16042,14 @@
                     </w:r>
                     <w:r>
                       <w:rPr>
-                        <w:rStyle w:val="Pagenumber"/>
+                        <w:rStyle w:val="Numrodepage"/>
                       </w:rPr>
                       <w:t xml:space="preserve"> </w:t>
                     </w:r>
                   </w:p>
                 </w:txbxContent>
               </v:textbox>
-              <w10:wrap type="square" side="largest"/>
+              <w10:wrap type="square" side="largest" anchorx="page" anchory="page"/>
             </v:rect>
           </w:pict>
         </mc:Fallback>
@@ -16203,17 +16210,14 @@
               </mc:Choice>
               <mc:Fallback>
                 <w:pict>
-                  <v:rect id="shape_0" ID="Text Box 18" path="m0,0l-2147483645,0l-2147483645,-2147483646l0,-2147483646xe" fillcolor="white" stroked="f" o:allowincell="t" style="position:absolute;margin-left:322.25pt;margin-top:14.55pt;width:62.85pt;height:24.1pt;mso-wrap-style:square;v-text-anchor:top;mso-position-vertical-relative:page" wp14:anchorId="4BE100B5">
-                    <v:fill o:detectmouseclick="t" type="solid" color2="black" opacity="0"/>
-                    <v:stroke color="#3465a4" joinstyle="round" endcap="flat"/>
-                    <v:textbox>
+                  <v:rect w14:anchorId="6AC88022" id="Text Box 18" o:spid="_x0000_s1029" style="position:absolute;left:0;text-align:left;margin-left:322.25pt;margin-top:14.55pt;width:62.9pt;height:24.15pt;z-index:-251661312;visibility:visible;mso-wrap-style:square;mso-wrap-distance-left:0;mso-wrap-distance-top:0;mso-wrap-distance-right:0;mso-wrap-distance-bottom:0;mso-position-horizontal:absolute;mso-position-horizontal-relative:text;mso-position-vertical:absolute;mso-position-vertical-relative:page;v-text-anchor:top" o:gfxdata="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" filled="f" stroked="f" strokeweight="0">
+                    <v:textbox inset=".16mm,.16mm,.16mm,.16mm">
                       <w:txbxContent>
                         <w:p>
                           <w:pPr>
                             <w:pStyle w:val="Form12"/>
-                            <w:widowControl w:val="false"/>
+                            <w:widowControl w:val="0"/>
                             <w:jc w:val="center"/>
-                            <w:rPr/>
                           </w:pPr>
                           <w:r>
                             <w:rPr>
@@ -16225,17 +16229,15 @@
                         <w:p>
                           <w:pPr>
                             <w:pStyle w:val="Form12"/>
-                            <w:widowControl w:val="false"/>
-                            <w:rPr/>
+                            <w:widowControl w:val="0"/>
                           </w:pPr>
                           <w:r>
-                            <w:rPr/>
                             <w:tab/>
                           </w:r>
                         </w:p>
                       </w:txbxContent>
                     </v:textbox>
-                    <w10:wrap type="none"/>
+                    <w10:wrap anchory="page"/>
                   </v:rect>
                 </w:pict>
               </mc:Fallback>
@@ -16794,44 +16796,28 @@
         </mc:Choice>
         <mc:Fallback>
           <w:pict>
-            <v:group id="shape_0" alt="Group 14" style="position:absolute;margin-left:542.4pt;margin-top:15.2pt;width:21.4pt;height:15.2pt" coordorigin="10848,304" coordsize="428,304">
-              <v:rect id="shape_0" ID="Text Box 16" path="m0,0l-2147483645,0l-2147483645,-2147483646l0,-2147483646xe" stroked="f" o:allowincell="f" style="position:absolute;left:10848;top:304;width:420;height:296;mso-wrap-style:square;v-text-anchor:middle;mso-position-horizontal-relative:page;mso-position-vertical-relative:page">
-                <v:textbox>
+            <v:group w14:anchorId="1405CF62" id="Group 14" o:spid="_x0000_s1030" style="position:absolute;left:0;text-align:left;margin-left:542.4pt;margin-top:15.2pt;width:21.4pt;height:15.2pt;z-index:-251660288;mso-wrap-distance-left:0;mso-wrap-distance-right:0;mso-position-horizontal-relative:page;mso-position-vertical-relative:page" coordsize="271800,192960" o:gfxdata="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" o:allowincell="f">
+              <v:roundrect id="Rectangle : coins arrondis 1943337922" o:spid="_x0000_s1031" style="position:absolute;left:4320;top:4320;width:267480;height:188640;visibility:visible;mso-wrap-style:square;v-text-anchor:top" arcsize="10923f" o:gfxdata="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" filled="f" stroked="f" strokeweight="0"/>
+              <v:rect id="Rectangle 4376271" o:spid="_x0000_s1032" style="position:absolute;width:267480;height:188640;visibility:visible;mso-wrap-style:square;v-text-anchor:middle" o:gfxdata="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" filled="f" stroked="f" strokeweight="0">
+                <v:textbox inset=".35mm,.62mm,.35mm,.62mm">
                   <w:txbxContent>
                     <w:p>
                       <w:pPr>
-                        <w:overflowPunct w:val="false"/>
-                        <w:spacing w:before="0" w:after="0" w:lineRule="auto" w:line="240"/>
+                        <w:overflowPunct w:val="0"/>
                         <w:jc w:val="center"/>
-                        <w:rPr/>
                       </w:pPr>
                       <w:r>
                         <w:rPr>
                           <w:sz w:val="22"/>
-                          <w:b w:val="false"/>
-                          <w:u w:val="none"/>
-                          <w:dstrike w:val="false"/>
-                          <w:strike w:val="false"/>
-                          <w:i w:val="false"/>
-                          <w:vertAlign w:val="baseline"/>
-                          <w:position w:val="0"/>
-                          <w:spacing w:val="0"/>
                           <w:szCs w:val="22"/>
-                          <w:bCs w:val="false"/>
-                          <w:iCs w:val="false"/>
-                          <w:smallCaps w:val="false"/>
-                          <w:caps w:val="false"/>
-                          <w:color w:val="auto"/>
                         </w:rPr>
                         <w:t xml:space="preserve">  1</w:t>
                       </w:r>
                     </w:p>
                   </w:txbxContent>
                 </v:textbox>
-                <v:fill o:detectmouseclick="t" on="false"/>
-                <v:stroke color="#3465a4" joinstyle="round" endcap="flat"/>
-                <w10:wrap type="none"/>
               </v:rect>
+              <w10:wrap anchorx="page" anchory="page"/>
             </v:group>
           </w:pict>
         </mc:Fallback>
@@ -16984,10 +16970,8 @@
         </mc:Choice>
         <mc:Fallback>
           <w:pict>
-            <v:rect id="shape_0" ID="Text Box 17" path="m0,0l-2147483645,0l-2147483645,-2147483646l0,-2147483646xe" fillcolor="white" stroked="f" o:allowincell="f" style="position:absolute;margin-left:37.35pt;margin-top:21.15pt;width:78.45pt;height:49.65pt;mso-wrap-style:square;v-text-anchor:top;mso-position-horizontal-relative:page;mso-position-vertical-relative:page" wp14:anchorId="20DB70F0">
-              <v:fill o:detectmouseclick="t" type="solid" color2="black" opacity="0"/>
-              <v:stroke color="#3465a4" joinstyle="round" endcap="flat"/>
-              <v:textbox>
+            <v:rect w14:anchorId="79DD7A80" id="Text Box 17" o:spid="_x0000_s1033" style="position:absolute;left:0;text-align:left;margin-left:37.35pt;margin-top:21.15pt;width:78.5pt;height:49.7pt;z-index:-251659264;visibility:visible;mso-wrap-style:square;mso-wrap-distance-left:0;mso-wrap-distance-top:0;mso-wrap-distance-right:0;mso-wrap-distance-bottom:0;mso-position-horizontal:absolute;mso-position-horizontal-relative:page;mso-position-vertical:absolute;mso-position-vertical-relative:page;v-text-anchor:top" o:gfxdata="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" o:allowincell="f" filled="f" stroked="f" strokeweight="0">
+              <v:textbox inset=".16mm,.16mm,.16mm,.16mm">
                 <w:txbxContent>
                   <w:p>
                     <w:pPr>
@@ -16997,11 +16981,6 @@
                         <w:sz w:val="16"/>
                       </w:rPr>
                     </w:pPr>
-                    <w:r>
-                      <w:rPr>
-                        <w:sz w:val="16"/>
-                      </w:rPr>
-                    </w:r>
                   </w:p>
                   <w:p>
                     <w:pPr>
@@ -17012,12 +16991,14 @@
                       </w:rPr>
                     </w:pPr>
                     <w:r>
-                      <w:rPr/>
+                      <w:rPr>
+                        <w:noProof/>
+                      </w:rPr>
                       <w:drawing>
-                        <wp:inline distT="0" distB="0" distL="0" distR="0">
+                        <wp:inline distT="0" distB="0" distL="0" distR="0" wp14:anchorId="52E41966" wp14:editId="13AF4DA0">
                           <wp:extent cx="428625" cy="228600"/>
                           <wp:effectExtent l="0" t="0" r="0" b="0"/>
-                          <wp:docPr id="18" name="Image2" descr=""/>
+                          <wp:docPr id="17" name="Image2"/>
                           <wp:cNvGraphicFramePr>
                             <a:graphicFrameLocks xmlns:a="http://schemas.openxmlformats.org/drawingml/2006/main" noChangeAspect="1"/>
                           </wp:cNvGraphicFramePr>
@@ -17025,13 +17006,13 @@
                             <a:graphicData uri="http://schemas.openxmlformats.org/drawingml/2006/picture">
                               <pic:pic xmlns:pic="http://schemas.openxmlformats.org/drawingml/2006/picture">
                                 <pic:nvPicPr>
-                                  <pic:cNvPr id="18" name="Image2" descr=""/>
+                                  <pic:cNvPr id="17" name="Image2"/>
                                   <pic:cNvPicPr>
                                     <a:picLocks noChangeAspect="1" noChangeArrowheads="1"/>
                                   </pic:cNvPicPr>
                                 </pic:nvPicPr>
                                 <pic:blipFill>
-                                  <a:blip r:embed="rId3"/>
+                                  <a:blip r:embed="rId2"/>
                                   <a:stretch>
                                     <a:fillRect/>
                                   </a:stretch>
@@ -17055,7 +17036,6 @@
                   <w:p>
                     <w:pPr>
                       <w:pStyle w:val="Form6"/>
-                      <w:rPr/>
                     </w:pPr>
                     <w:r>
                       <w:rPr>
@@ -17075,17 +17055,10 @@
                         <w:szCs w:val="16"/>
                       </w:rPr>
                     </w:pPr>
-                    <w:r>
-                      <w:rPr>
-                        <w:rFonts w:ascii="Times New Roman" w:hAnsi="Times New Roman"/>
-                        <w:sz w:val="16"/>
-                        <w:szCs w:val="16"/>
-                      </w:rPr>
-                    </w:r>
                   </w:p>
                 </w:txbxContent>
               </v:textbox>
-              <w10:wrap type="none"/>
+              <w10:wrap anchorx="page" anchory="page"/>
             </v:rect>
           </w:pict>
         </mc:Fallback>

</xml_diff>

<commit_message>
correction de l affichage des prets pour convention mixte (#2082)
Co-authored-by: adrien.abescat <adrien.abescat@sullly-group.fr>
</commit_message>
<xml_diff>
--- a/documents/Avenant-template.docx
+++ b/documents/Avenant-template.docx
@@ -255,21 +255,7 @@
         <w:rPr>
           <w:rFonts w:cs="TimesNewRomanPSMT"/>
         </w:rPr>
-        <w:t>Le ministre chargé du logement, agissant au nom de l'</w:t>
-      </w:r>
-      <w:proofErr w:type="spellStart"/>
-      <w:r>
-        <w:rPr>
-          <w:rFonts w:cs="TimesNewRomanPSMT"/>
-        </w:rPr>
-        <w:t>Etat</w:t>
-      </w:r>
-      <w:proofErr w:type="spellEnd"/>
-      <w:r>
-        <w:rPr>
-          <w:rFonts w:cs="TimesNewRomanPSMT"/>
-        </w:rPr>
-        <w:t xml:space="preserve"> et représenté par le préfet, ou, lorsqu'un établissement public de coopération intercommunale, un département, la métropole de Lyon ou la collectivité de Corse a signé une convention mentionnée au II de l’article L. 301-5-1 ou à l’article L. 301-5-2 du code de la construction et de l’habitation, ou à l’article L. 3641-5, au VI de l’article L. 5219-1, au II de l’article L. 5218-2 ou au II de l’article L. 5217-2 du code général des collectivités territoriales, par le président de l'établissement public de coopération intercommunale, du conseil départemental, de la métropole de Lyon ou du conseil exécutif de Corse,</w:t>
+        <w:t>Le ministre chargé du logement, agissant au nom de l'Etat et représenté par le préfet, ou, lorsqu'un établissement public de coopération intercommunale, un département, la métropole de Lyon ou la collectivité de Corse a signé une convention mentionnée au II de l’article L. 301-5-1 ou à l’article L. 301-5-2 du code de la construction et de l’habitation, ou à l’article L. 3641-5, au VI de l’article L. 5219-1, au II de l’article L. 5218-2 ou au II de l’article L. 5217-2 du code général des collectivités territoriales, par le président de l'établissement public de coopération intercommunale, du conseil départemental, de la métropole de Lyon ou du conseil exécutif de Corse,</w:t>
       </w:r>
     </w:p>
     <w:p>
@@ -4566,9 +4552,9 @@
           <w:szCs w:val="16"/>
           <w:lang w:val="en-US"/>
         </w:rPr>
-        <w:t>_remises</w:t>
-      </w:r>
-      <w:proofErr w:type="spellEnd"/>
+        <w:t>_</w:t>
+      </w:r>
+      <w:proofErr w:type="gramStart"/>
       <w:r>
         <w:rPr>
           <w:rFonts w:cs="TimesNewRomanPSMT"/>
@@ -4576,8 +4562,19 @@
           <w:szCs w:val="16"/>
           <w:lang w:val="en-US"/>
         </w:rPr>
+        <w:t>remises</w:t>
+      </w:r>
+      <w:proofErr w:type="spellEnd"/>
+      <w:r>
+        <w:rPr>
+          <w:rFonts w:cs="TimesNewRomanPSMT"/>
+          <w:sz w:val="16"/>
+          <w:szCs w:val="16"/>
+          <w:lang w:val="en-US"/>
+        </w:rPr>
         <w:t xml:space="preserve"> %}</w:t>
       </w:r>
+      <w:proofErr w:type="gramEnd"/>
     </w:p>
     <w:p>
       <w:pPr>
@@ -4702,9 +4699,9 @@
           <w:szCs w:val="16"/>
           <w:lang w:val="en-US"/>
         </w:rPr>
-        <w:t>_ateliers</w:t>
-      </w:r>
-      <w:proofErr w:type="spellEnd"/>
+        <w:t>_</w:t>
+      </w:r>
+      <w:proofErr w:type="gramStart"/>
       <w:r>
         <w:rPr>
           <w:rFonts w:cs="TimesNewRomanPSMT"/>
@@ -4712,8 +4709,19 @@
           <w:szCs w:val="16"/>
           <w:lang w:val="en-US"/>
         </w:rPr>
+        <w:t>ateliers</w:t>
+      </w:r>
+      <w:proofErr w:type="spellEnd"/>
+      <w:r>
+        <w:rPr>
+          <w:rFonts w:cs="TimesNewRomanPSMT"/>
+          <w:sz w:val="16"/>
+          <w:szCs w:val="16"/>
+          <w:lang w:val="en-US"/>
+        </w:rPr>
         <w:t xml:space="preserve"> %}</w:t>
       </w:r>
+      <w:proofErr w:type="gramEnd"/>
     </w:p>
     <w:p>
       <w:pPr>
@@ -4969,9 +4977,9 @@
           <w:szCs w:val="16"/>
           <w:lang w:val="en-US"/>
         </w:rPr>
-        <w:t>_celliers</w:t>
-      </w:r>
-      <w:proofErr w:type="spellEnd"/>
+        <w:t>_</w:t>
+      </w:r>
+      <w:proofErr w:type="gramStart"/>
       <w:r>
         <w:rPr>
           <w:rFonts w:cs="TimesNewRomanPSMT"/>
@@ -4979,8 +4987,19 @@
           <w:szCs w:val="16"/>
           <w:lang w:val="en-US"/>
         </w:rPr>
+        <w:t>celliers</w:t>
+      </w:r>
+      <w:proofErr w:type="spellEnd"/>
+      <w:r>
+        <w:rPr>
+          <w:rFonts w:cs="TimesNewRomanPSMT"/>
+          <w:sz w:val="16"/>
+          <w:szCs w:val="16"/>
+          <w:lang w:val="en-US"/>
+        </w:rPr>
         <w:t xml:space="preserve"> %}</w:t>
       </w:r>
+      <w:proofErr w:type="gramEnd"/>
     </w:p>
     <w:p>
       <w:pPr>
@@ -5113,9 +5132,9 @@
           <w:szCs w:val="16"/>
           <w:lang w:val="en-US"/>
         </w:rPr>
-        <w:t>_resserres</w:t>
-      </w:r>
-      <w:proofErr w:type="spellEnd"/>
+        <w:t>_</w:t>
+      </w:r>
+      <w:proofErr w:type="gramStart"/>
       <w:r>
         <w:rPr>
           <w:rFonts w:cs="TimesNewRomanPSMT"/>
@@ -5123,8 +5142,19 @@
           <w:szCs w:val="16"/>
           <w:lang w:val="en-US"/>
         </w:rPr>
+        <w:t>resserres</w:t>
+      </w:r>
+      <w:proofErr w:type="spellEnd"/>
+      <w:r>
+        <w:rPr>
+          <w:rFonts w:cs="TimesNewRomanPSMT"/>
+          <w:sz w:val="16"/>
+          <w:szCs w:val="16"/>
+          <w:lang w:val="en-US"/>
+        </w:rPr>
         <w:t xml:space="preserve"> %}</w:t>
       </w:r>
+      <w:proofErr w:type="gramEnd"/>
     </w:p>
     <w:p>
       <w:pPr>
@@ -5251,9 +5281,9 @@
           <w:szCs w:val="16"/>
           <w:lang w:val="en-US"/>
         </w:rPr>
-        <w:t>_combles</w:t>
-      </w:r>
-      <w:proofErr w:type="spellEnd"/>
+        <w:t>_</w:t>
+      </w:r>
+      <w:proofErr w:type="gramStart"/>
       <w:r>
         <w:rPr>
           <w:rFonts w:cs="TimesNewRomanPSMT"/>
@@ -5261,8 +5291,19 @@
           <w:szCs w:val="16"/>
           <w:lang w:val="en-US"/>
         </w:rPr>
+        <w:t>combles</w:t>
+      </w:r>
+      <w:proofErr w:type="spellEnd"/>
+      <w:r>
+        <w:rPr>
+          <w:rFonts w:cs="TimesNewRomanPSMT"/>
+          <w:sz w:val="16"/>
+          <w:szCs w:val="16"/>
+          <w:lang w:val="en-US"/>
+        </w:rPr>
         <w:t xml:space="preserve"> %}</w:t>
       </w:r>
+      <w:proofErr w:type="gramEnd"/>
     </w:p>
     <w:p>
       <w:pPr>
@@ -5395,9 +5436,9 @@
           <w:szCs w:val="16"/>
           <w:lang w:val="en-US"/>
         </w:rPr>
-        <w:t>_balcons</w:t>
-      </w:r>
-      <w:proofErr w:type="spellEnd"/>
+        <w:t>_</w:t>
+      </w:r>
+      <w:proofErr w:type="gramStart"/>
       <w:r>
         <w:rPr>
           <w:rFonts w:cs="TimesNewRomanPSMT"/>
@@ -5405,8 +5446,19 @@
           <w:szCs w:val="16"/>
           <w:lang w:val="en-US"/>
         </w:rPr>
+        <w:t>balcons</w:t>
+      </w:r>
+      <w:proofErr w:type="spellEnd"/>
+      <w:r>
+        <w:rPr>
+          <w:rFonts w:cs="TimesNewRomanPSMT"/>
+          <w:sz w:val="16"/>
+          <w:szCs w:val="16"/>
+          <w:lang w:val="en-US"/>
+        </w:rPr>
         <w:t xml:space="preserve"> %}</w:t>
       </w:r>
+      <w:proofErr w:type="gramEnd"/>
     </w:p>
     <w:p>
       <w:pPr>
@@ -5931,24 +5983,22 @@
         <w:t xml:space="preserve">{% if </w:t>
       </w:r>
       <w:proofErr w:type="spellStart"/>
-      <w:proofErr w:type="gramStart"/>
       <w:r>
         <w:rPr>
           <w:rFonts w:cs="TimesNewRomanPSMT"/>
           <w:sz w:val="20"/>
           <w:lang w:val="en-US"/>
         </w:rPr>
-        <w:t>logements.count</w:t>
+        <w:t>logements</w:t>
       </w:r>
       <w:proofErr w:type="spellEnd"/>
-      <w:proofErr w:type="gramEnd"/>
       <w:r>
         <w:rPr>
           <w:rFonts w:cs="TimesNewRomanPSMT"/>
           <w:sz w:val="20"/>
           <w:lang w:val="en-US"/>
         </w:rPr>
-        <w:t>() %}</w:t>
+        <w:t xml:space="preserve"> %}</w:t>
       </w:r>
     </w:p>
     <w:p>
@@ -7065,26 +7115,16 @@
           <w:sz w:val="20"/>
           <w:lang w:val="en-US"/>
         </w:rPr>
-        <w:t>logements_sans_</w:t>
-      </w:r>
-      <w:proofErr w:type="gramStart"/>
+        <w:t>logements_sans_loyer</w:t>
+      </w:r>
+      <w:proofErr w:type="spellEnd"/>
       <w:r>
         <w:rPr>
           <w:rFonts w:cs="TimesNewRomanPSMT"/>
           <w:sz w:val="20"/>
           <w:lang w:val="en-US"/>
         </w:rPr>
-        <w:t>loyer.count</w:t>
-      </w:r>
-      <w:proofErr w:type="spellEnd"/>
-      <w:proofErr w:type="gramEnd"/>
-      <w:r>
-        <w:rPr>
-          <w:rFonts w:cs="TimesNewRomanPSMT"/>
-          <w:sz w:val="20"/>
-          <w:lang w:val="en-US"/>
-        </w:rPr>
-        <w:t>() %}</w:t>
+        <w:t xml:space="preserve"> %}</w:t>
       </w:r>
     </w:p>
     <w:p>
@@ -7778,26 +7818,16 @@
           <w:sz w:val="20"/>
           <w:lang w:val="en-US"/>
         </w:rPr>
-        <w:t>logements_</w:t>
-      </w:r>
-      <w:proofErr w:type="gramStart"/>
+        <w:t>logements_corrigee</w:t>
+      </w:r>
+      <w:proofErr w:type="spellEnd"/>
       <w:r>
         <w:rPr>
           <w:rFonts w:cs="TimesNewRomanPSMT"/>
           <w:sz w:val="20"/>
           <w:lang w:val="en-US"/>
         </w:rPr>
-        <w:t>corrigee.count</w:t>
-      </w:r>
-      <w:proofErr w:type="spellEnd"/>
-      <w:proofErr w:type="gramEnd"/>
-      <w:r>
-        <w:rPr>
-          <w:rFonts w:cs="TimesNewRomanPSMT"/>
-          <w:sz w:val="20"/>
-          <w:lang w:val="en-US"/>
-        </w:rPr>
-        <w:t>() %}</w:t>
+        <w:t xml:space="preserve"> %}</w:t>
       </w:r>
     </w:p>
     <w:p>
@@ -9002,26 +9032,16 @@
           <w:sz w:val="20"/>
           <w:lang w:val="en-US"/>
         </w:rPr>
-        <w:t>logements_corrigee_sans_</w:t>
-      </w:r>
-      <w:proofErr w:type="gramStart"/>
+        <w:t>logements_corrigee_sans_loyer</w:t>
+      </w:r>
+      <w:proofErr w:type="spellEnd"/>
       <w:r>
         <w:rPr>
           <w:rFonts w:cs="TimesNewRomanPSMT"/>
           <w:sz w:val="20"/>
           <w:lang w:val="en-US"/>
         </w:rPr>
-        <w:t>loyer.count</w:t>
-      </w:r>
-      <w:proofErr w:type="spellEnd"/>
-      <w:proofErr w:type="gramEnd"/>
-      <w:r>
-        <w:rPr>
-          <w:rFonts w:cs="TimesNewRomanPSMT"/>
-          <w:sz w:val="20"/>
-          <w:lang w:val="en-US"/>
-        </w:rPr>
-        <w:t>() %}</w:t>
+        <w:t xml:space="preserve"> %}</w:t>
       </w:r>
     </w:p>
     <w:p>
@@ -9819,25 +9839,7 @@
           <w:rFonts w:cs="TimesNewRomanPSMT"/>
           <w:sz w:val="20"/>
         </w:rPr>
-        <w:t xml:space="preserve">{% if </w:t>
-      </w:r>
-      <w:proofErr w:type="spellStart"/>
-      <w:proofErr w:type="gramStart"/>
-      <w:r>
-        <w:rPr>
-          <w:rFonts w:cs="TimesNewRomanPSMT"/>
-          <w:sz w:val="20"/>
-        </w:rPr>
-        <w:t>stationnements.count</w:t>
-      </w:r>
-      <w:proofErr w:type="spellEnd"/>
-      <w:proofErr w:type="gramEnd"/>
-      <w:r>
-        <w:rPr>
-          <w:rFonts w:cs="TimesNewRomanPSMT"/>
-          <w:sz w:val="20"/>
-        </w:rPr>
-        <w:t>() %}</w:t>
+        <w:t>{% if stationnements %}</w:t>
       </w:r>
     </w:p>
     <w:tbl>
@@ -10254,7 +10256,6 @@
         </w:rPr>
         <w:t xml:space="preserve">{% if </w:t>
       </w:r>
-      <w:proofErr w:type="spellStart"/>
       <w:proofErr w:type="gramStart"/>
       <w:r>
         <w:rPr>
@@ -10262,18 +10263,9 @@
           <w:sz w:val="20"/>
           <w:lang w:val="en-US"/>
         </w:rPr>
-        <w:t>annexes.count</w:t>
-      </w:r>
-      <w:proofErr w:type="spellEnd"/>
+        <w:t>annexes %}</w:t>
+      </w:r>
       <w:proofErr w:type="gramEnd"/>
-      <w:r>
-        <w:rPr>
-          <w:rFonts w:cs="TimesNewRomanPSMT"/>
-          <w:sz w:val="20"/>
-          <w:lang w:val="en-US"/>
-        </w:rPr>
-        <w:t>() %}</w:t>
-      </w:r>
     </w:p>
     <w:tbl>
       <w:tblPr>
@@ -11163,7 +11155,15 @@
           <w:rFonts w:cs="TimesNewRomanPSMT"/>
           <w:lang w:val="en-US"/>
         </w:rPr>
-        <w:t>edd_volumetrique_images</w:t>
+        <w:t>edd_volumetrique_</w:t>
+      </w:r>
+      <w:proofErr w:type="gramStart"/>
+      <w:r>
+        <w:rPr>
+          <w:rFonts w:cs="TimesNewRomanPSMT"/>
+          <w:lang w:val="en-US"/>
+        </w:rPr>
+        <w:t>images</w:t>
       </w:r>
       <w:proofErr w:type="spellEnd"/>
       <w:r>
@@ -11173,6 +11173,7 @@
         </w:rPr>
         <w:t xml:space="preserve"> %}</w:t>
       </w:r>
+      <w:proofErr w:type="gramEnd"/>
     </w:p>
     <w:p>
       <w:pPr>
@@ -11248,7 +11249,15 @@
           <w:rFonts w:cs="TimesNewRomanPSMT"/>
           <w:lang w:val="en-US"/>
         </w:rPr>
-        <w:t>_publication_edd_volumetrique</w:t>
+        <w:t>_publication_edd_</w:t>
+      </w:r>
+      <w:proofErr w:type="gramStart"/>
+      <w:r>
+        <w:rPr>
+          <w:rFonts w:cs="TimesNewRomanPSMT"/>
+          <w:lang w:val="en-US"/>
+        </w:rPr>
+        <w:t>volumetrique</w:t>
       </w:r>
       <w:proofErr w:type="spellEnd"/>
       <w:r>
@@ -11258,6 +11267,7 @@
         </w:rPr>
         <w:t xml:space="preserve"> %}</w:t>
       </w:r>
+      <w:proofErr w:type="gramEnd"/>
     </w:p>
     <w:p>
       <w:proofErr w:type="gramStart"/>
@@ -11471,7 +11481,15 @@
           <w:rFonts w:cs="TimesNewRomanPSMT"/>
           <w:lang w:val="en-US"/>
         </w:rPr>
-        <w:t>edd_classique_images</w:t>
+        <w:t>edd_classique_</w:t>
+      </w:r>
+      <w:proofErr w:type="gramStart"/>
+      <w:r>
+        <w:rPr>
+          <w:rFonts w:cs="TimesNewRomanPSMT"/>
+          <w:lang w:val="en-US"/>
+        </w:rPr>
+        <w:t>images</w:t>
       </w:r>
       <w:proofErr w:type="spellEnd"/>
       <w:r>
@@ -11481,6 +11499,7 @@
         </w:rPr>
         <w:t xml:space="preserve"> %}</w:t>
       </w:r>
+      <w:proofErr w:type="gramEnd"/>
     </w:p>
     <w:p>
       <w:pPr>
@@ -11556,7 +11575,15 @@
           <w:rFonts w:cs="TimesNewRomanPSMT"/>
           <w:lang w:val="en-US"/>
         </w:rPr>
-        <w:t>_publication_edd_classique</w:t>
+        <w:t>_publication_edd_</w:t>
+      </w:r>
+      <w:proofErr w:type="gramStart"/>
+      <w:r>
+        <w:rPr>
+          <w:rFonts w:cs="TimesNewRomanPSMT"/>
+          <w:lang w:val="en-US"/>
+        </w:rPr>
+        <w:t>classique</w:t>
       </w:r>
       <w:proofErr w:type="spellEnd"/>
       <w:r>
@@ -11566,6 +11593,7 @@
         </w:rPr>
         <w:t xml:space="preserve"> %}</w:t>
       </w:r>
+      <w:proofErr w:type="gramEnd"/>
     </w:p>
     <w:p>
       <w:pPr>
@@ -12651,6 +12679,38 @@
           <w:rFonts w:cs="TimesNewRomanPSMT"/>
           <w:lang w:val="en-US"/>
         </w:rPr>
+        <w:t>prets_cdc</w:t>
+      </w:r>
+      <w:proofErr w:type="spellEnd"/>
+      <w:r>
+        <w:rPr>
+          <w:rFonts w:cs="TimesNewRomanPSMT"/>
+          <w:lang w:val="en-US"/>
+        </w:rPr>
+        <w:t xml:space="preserve"> </w:t>
+      </w:r>
+      <w:proofErr w:type="gramStart"/>
+      <w:r>
+        <w:rPr>
+          <w:rFonts w:cs="TimesNewRomanPSMT"/>
+          <w:lang w:val="en-US"/>
+        </w:rPr>
+        <w:t>%}{</w:t>
+      </w:r>
+      <w:proofErr w:type="gramEnd"/>
+      <w:r>
+        <w:rPr>
+          <w:rFonts w:cs="TimesNewRomanPSMT"/>
+          <w:lang w:val="en-US"/>
+        </w:rPr>
+        <w:t xml:space="preserve">% for p in </w:t>
+      </w:r>
+      <w:proofErr w:type="spellStart"/>
+      <w:r>
+        <w:rPr>
+          <w:rFonts w:cs="TimesNewRomanPSMT"/>
+          <w:lang w:val="en-US"/>
+        </w:rPr>
         <w:t>prets_</w:t>
       </w:r>
       <w:proofErr w:type="gramStart"/>
@@ -12659,49 +12719,17 @@
           <w:rFonts w:cs="TimesNewRomanPSMT"/>
           <w:lang w:val="en-US"/>
         </w:rPr>
-        <w:t>cdc.count</w:t>
+        <w:t>cdc</w:t>
       </w:r>
       <w:proofErr w:type="spellEnd"/>
+      <w:r>
+        <w:rPr>
+          <w:rFonts w:cs="TimesNewRomanPSMT"/>
+          <w:lang w:val="en-US"/>
+        </w:rPr>
+        <w:t xml:space="preserve"> %}</w:t>
+      </w:r>
       <w:proofErr w:type="gramEnd"/>
-      <w:r>
-        <w:rPr>
-          <w:rFonts w:cs="TimesNewRomanPSMT"/>
-          <w:lang w:val="en-US"/>
-        </w:rPr>
-        <w:t xml:space="preserve">() </w:t>
-      </w:r>
-      <w:proofErr w:type="gramStart"/>
-      <w:r>
-        <w:rPr>
-          <w:rFonts w:cs="TimesNewRomanPSMT"/>
-          <w:lang w:val="en-US"/>
-        </w:rPr>
-        <w:t>%}{</w:t>
-      </w:r>
-      <w:proofErr w:type="gramEnd"/>
-      <w:r>
-        <w:rPr>
-          <w:rFonts w:cs="TimesNewRomanPSMT"/>
-          <w:lang w:val="en-US"/>
-        </w:rPr>
-        <w:t xml:space="preserve">% for p in </w:t>
-      </w:r>
-      <w:proofErr w:type="spellStart"/>
-      <w:r>
-        <w:rPr>
-          <w:rFonts w:cs="TimesNewRomanPSMT"/>
-          <w:lang w:val="en-US"/>
-        </w:rPr>
-        <w:t>prets_cdc</w:t>
-      </w:r>
-      <w:proofErr w:type="spellEnd"/>
-      <w:r>
-        <w:rPr>
-          <w:rFonts w:cs="TimesNewRomanPSMT"/>
-          <w:lang w:val="en-US"/>
-        </w:rPr>
-        <w:t xml:space="preserve"> %}</w:t>
-      </w:r>
     </w:p>
     <w:p>
       <w:pPr>
@@ -13046,6 +13074,7 @@
         <w:t xml:space="preserve">% </w:t>
       </w:r>
       <w:proofErr w:type="spellStart"/>
+      <w:proofErr w:type="gramStart"/>
       <w:r>
         <w:t>endif</w:t>
       </w:r>
@@ -13053,6 +13082,7 @@
       <w:r>
         <w:t xml:space="preserve"> %}</w:t>
       </w:r>
+      <w:proofErr w:type="gramEnd"/>
     </w:p>
     <w:p>
       <w:pPr>
@@ -13071,86 +13101,87 @@
         <w:rPr>
           <w:rFonts w:cs="TimesNewRomanPSMT"/>
         </w:rPr>
-        <w:t>autres_</w:t>
+        <w:t>autres_prets</w:t>
+      </w:r>
+      <w:proofErr w:type="spellEnd"/>
+      <w:r>
+        <w:rPr>
+          <w:rFonts w:cs="TimesNewRomanPSMT"/>
+        </w:rPr>
+        <w:t xml:space="preserve"> %} Financement complémentaire :</w:t>
+      </w:r>
+    </w:p>
+    <w:p>
+      <w:pPr>
+        <w:jc w:val="both"/>
+        <w:rPr>
+          <w:lang w:val="en-US"/>
+        </w:rPr>
+      </w:pPr>
+      <w:r>
+        <w:rPr>
+          <w:rFonts w:cs="TimesNewRomanPSMT"/>
+          <w:lang w:val="en-US"/>
+        </w:rPr>
+        <w:t xml:space="preserve">{% for p in </w:t>
+      </w:r>
+      <w:proofErr w:type="spellStart"/>
+      <w:r>
+        <w:rPr>
+          <w:rFonts w:cs="TimesNewRomanPSMT"/>
+          <w:lang w:val="en-US"/>
+        </w:rPr>
+        <w:t>autres_prets</w:t>
+      </w:r>
+      <w:proofErr w:type="spellEnd"/>
+      <w:r>
+        <w:rPr>
+          <w:rFonts w:cs="TimesNewRomanPSMT"/>
+          <w:lang w:val="en-US"/>
+        </w:rPr>
+        <w:t xml:space="preserve"> </w:t>
       </w:r>
       <w:proofErr w:type="gramStart"/>
       <w:r>
         <w:rPr>
           <w:rFonts w:cs="TimesNewRomanPSMT"/>
-        </w:rPr>
-        <w:t>prets.count</w:t>
+          <w:lang w:val="en-US"/>
+        </w:rPr>
+        <w:t>%}{</w:t>
+      </w:r>
+      <w:proofErr w:type="gramEnd"/>
+      <w:r>
+        <w:rPr>
+          <w:rFonts w:cs="TimesNewRomanPSMT"/>
+          <w:lang w:val="en-US"/>
+        </w:rPr>
+        <w:t xml:space="preserve">% if </w:t>
+      </w:r>
+      <w:proofErr w:type="spellStart"/>
+      <w:r>
+        <w:rPr>
+          <w:rFonts w:cs="TimesNewRomanPSMT"/>
+          <w:lang w:val="en-US"/>
+        </w:rPr>
+        <w:t>p.</w:t>
+      </w:r>
+      <w:proofErr w:type="gramStart"/>
+      <w:r>
+        <w:rPr>
+          <w:rFonts w:cs="TimesNewRomanPSMT"/>
+          <w:lang w:val="en-US"/>
+        </w:rPr>
+        <w:t>n</w:t>
       </w:r>
       <w:proofErr w:type="spellEnd"/>
+      <w:r>
+        <w:rPr>
+          <w:rFonts w:cs="TimesNewRomanPSMT"/>
+          <w:lang w:val="en-US"/>
+        </w:rPr>
+        <w:t xml:space="preserve"> %}</w:t>
+      </w:r>
       <w:proofErr w:type="gramEnd"/>
-      <w:r>
-        <w:rPr>
-          <w:rFonts w:cs="TimesNewRomanPSMT"/>
-        </w:rPr>
-        <w:t>() %} Financement complémentaire :</w:t>
-      </w:r>
-    </w:p>
-    <w:p>
-      <w:pPr>
-        <w:jc w:val="both"/>
-        <w:rPr>
-          <w:lang w:val="en-US"/>
-        </w:rPr>
-      </w:pPr>
-      <w:r>
-        <w:rPr>
-          <w:rFonts w:cs="TimesNewRomanPSMT"/>
-          <w:lang w:val="en-US"/>
-        </w:rPr>
-        <w:t xml:space="preserve">{% for p in </w:t>
-      </w:r>
-      <w:proofErr w:type="spellStart"/>
-      <w:r>
-        <w:rPr>
-          <w:rFonts w:cs="TimesNewRomanPSMT"/>
-          <w:lang w:val="en-US"/>
-        </w:rPr>
-        <w:t>autres_prets</w:t>
-      </w:r>
-      <w:proofErr w:type="spellEnd"/>
-      <w:r>
-        <w:rPr>
-          <w:rFonts w:cs="TimesNewRomanPSMT"/>
-          <w:lang w:val="en-US"/>
-        </w:rPr>
-        <w:t xml:space="preserve"> </w:t>
-      </w:r>
-      <w:proofErr w:type="gramStart"/>
-      <w:r>
-        <w:rPr>
-          <w:rFonts w:cs="TimesNewRomanPSMT"/>
-          <w:lang w:val="en-US"/>
-        </w:rPr>
-        <w:t>%}{</w:t>
-      </w:r>
-      <w:proofErr w:type="gramEnd"/>
-      <w:r>
-        <w:rPr>
-          <w:rFonts w:cs="TimesNewRomanPSMT"/>
-          <w:lang w:val="en-US"/>
-        </w:rPr>
-        <w:t xml:space="preserve">% if </w:t>
-      </w:r>
-      <w:proofErr w:type="spellStart"/>
-      <w:r>
-        <w:rPr>
-          <w:rFonts w:cs="TimesNewRomanPSMT"/>
-          <w:lang w:val="en-US"/>
-        </w:rPr>
-        <w:t>p.n</w:t>
-      </w:r>
-      <w:proofErr w:type="spellEnd"/>
-      <w:r>
-        <w:rPr>
-          <w:rFonts w:cs="TimesNewRomanPSMT"/>
-          <w:lang w:val="en-US"/>
-        </w:rPr>
-        <w:t xml:space="preserve"> %}</w:t>
-      </w:r>
     </w:p>
     <w:p>
       <w:pPr>
@@ -13262,8 +13293,17 @@
           <w:rFonts w:cs="TimesNewRomanPSMT"/>
           <w:lang w:val="en-US"/>
         </w:rPr>
-        <w:t>% if p.do %}</w:t>
-      </w:r>
+        <w:t>% if p.</w:t>
+      </w:r>
+      <w:proofErr w:type="gramStart"/>
+      <w:r>
+        <w:rPr>
+          <w:rFonts w:cs="TimesNewRomanPSMT"/>
+          <w:lang w:val="en-US"/>
+        </w:rPr>
+        <w:t>do %}</w:t>
+      </w:r>
+      <w:proofErr w:type="gramEnd"/>
     </w:p>
     <w:p>
       <w:pPr>
@@ -13705,16 +13745,9 @@
           <w:rFonts w:cs="TimesNewRomanPSMT"/>
           <w:lang w:val="en-US"/>
         </w:rPr>
-        <w:t>(</w:t>
+        <w:t>() %}</w:t>
       </w:r>
       <w:proofErr w:type="gramEnd"/>
-      <w:r>
-        <w:rPr>
-          <w:rFonts w:cs="TimesNewRomanPSMT"/>
-          <w:lang w:val="en-US"/>
-        </w:rPr>
-        <w:t>) %}</w:t>
-      </w:r>
     </w:p>
     <w:p>
       <w:pPr>
@@ -14015,25 +14048,7 @@
           <w:rFonts w:cs="TimesNewRomanPSMT"/>
           <w:sz w:val="20"/>
         </w:rPr>
-        <w:t xml:space="preserve">{% if </w:t>
-      </w:r>
-      <w:proofErr w:type="spellStart"/>
-      <w:proofErr w:type="gramStart"/>
-      <w:r>
-        <w:rPr>
-          <w:rFonts w:cs="TimesNewRomanPSMT"/>
-          <w:sz w:val="20"/>
-        </w:rPr>
-        <w:t>stationnements.count</w:t>
-      </w:r>
-      <w:proofErr w:type="spellEnd"/>
-      <w:proofErr w:type="gramEnd"/>
-      <w:r>
-        <w:rPr>
-          <w:rFonts w:cs="TimesNewRomanPSMT"/>
-          <w:sz w:val="20"/>
-        </w:rPr>
-        <w:t>() %}</w:t>
+        <w:t>{% if stationnements %}</w:t>
       </w:r>
     </w:p>
     <w:p>
@@ -14043,23 +14058,7 @@
           <w:b/>
           <w:bCs/>
         </w:rPr>
-        <w:t>Modification</w:t>
-      </w:r>
-      <w:r>
-        <w:rPr>
-          <w:rFonts w:cs="TimesNewRomanPSMT"/>
-          <w:b/>
-          <w:bCs/>
-        </w:rPr>
-        <w:t xml:space="preserve"> des stationnements </w:t>
-      </w:r>
-      <w:r>
-        <w:rPr>
-          <w:rFonts w:cs="TimesNewRomanPSMT"/>
-          <w:b/>
-          <w:bCs/>
-        </w:rPr>
-        <w:t>:</w:t>
+        <w:t>Modification des stationnements :</w:t>
       </w:r>
     </w:p>
     <w:p>
@@ -14977,24 +14976,89 @@
           </mc:Choice>
           <mc:Fallback>
             <w:pict>
-              <v:rect id="shape_0" ID="Shape1" path="m0,0l-2147483645,0l-2147483645,-2147483646l0,-2147483646xe" fillcolor="white" stroked="f" o:allowincell="f" style="position:absolute;margin-left:0pt;margin-top:-214.05pt;width:411.9pt;height:213.8pt;mso-wrap-style:square;v-text-anchor:top;mso-position-vertical:top" wp14:anchorId="4F8DC28C">
-                <v:fill o:detectmouseclick="t" type="solid" color2="black"/>
-                <v:stroke color="#3465a4" weight="6480" joinstyle="round" endcap="flat"/>
-                <v:textbox>
+              <v:rect w14:anchorId="18AC2A47" id="Shape1" o:spid="_x0000_s1026" style="width:411.95pt;height:213.85pt;visibility:visible;mso-wrap-style:square;mso-left-percent:-10001;mso-top-percent:-10001;mso-position-horizontal:absolute;mso-position-horizontal-relative:char;mso-position-vertical:absolute;mso-position-vertical-relative:line;mso-left-percent:-10001;mso-top-percent:-10001;v-text-anchor:top" o:gfxdata="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" fillcolor="white [3201]" stroked="f" strokeweight=".5pt">
+                <v:textbox inset="0,0,0,0">
                   <w:txbxContent>
                     <w:p>
                       <w:pPr>
                         <w:pStyle w:val="FrameContents"/>
                         <w:jc w:val="both"/>
-                        <w:rPr>
-                          <w:rFonts w:ascii="Times New Roman" w:hAnsi="Times New Roman"/>
-                        </w:rPr>
                       </w:pPr>
                       <w:r>
                         <w:rPr>
-                          <w:rFonts w:cs="TimesNewRomanPSMT" w:ascii="Times New Roman" w:hAnsi="Times New Roman"/>
+                          <w:rFonts w:cs="TimesNewRomanPSMT"/>
                         </w:rPr>
-                        <w:t>Fait en {{ administration.nb_convention_exemplaires }} originaux à {{administration.get_ville_signature_or_empty() }}, le</w:t>
+                        <w:t xml:space="preserve">Fait en </w:t>
+                      </w:r>
+                      <w:proofErr w:type="gramStart"/>
+                      <w:r>
+                        <w:rPr>
+                          <w:rFonts w:cs="TimesNewRomanPSMT"/>
+                        </w:rPr>
+                        <w:t xml:space="preserve">{{ </w:t>
+                      </w:r>
+                      <w:proofErr w:type="spellStart"/>
+                      <w:r>
+                        <w:rPr>
+                          <w:rFonts w:cs="TimesNewRomanPSMT"/>
+                        </w:rPr>
+                        <w:t>administration</w:t>
+                      </w:r>
+                      <w:proofErr w:type="gramEnd"/>
+                      <w:r>
+                        <w:rPr>
+                          <w:rFonts w:cs="TimesNewRomanPSMT"/>
+                        </w:rPr>
+                        <w:t>.nb_convention_</w:t>
+                      </w:r>
+                      <w:proofErr w:type="gramStart"/>
+                      <w:r>
+                        <w:rPr>
+                          <w:rFonts w:cs="TimesNewRomanPSMT"/>
+                        </w:rPr>
+                        <w:t>exemplaires</w:t>
+                      </w:r>
+                      <w:proofErr w:type="spellEnd"/>
+                      <w:r>
+                        <w:rPr>
+                          <w:rFonts w:cs="TimesNewRomanPSMT"/>
+                        </w:rPr>
+                        <w:t xml:space="preserve"> }</w:t>
+                      </w:r>
+                      <w:proofErr w:type="gramEnd"/>
+                      <w:r>
+                        <w:rPr>
+                          <w:rFonts w:cs="TimesNewRomanPSMT"/>
+                        </w:rPr>
+                        <w:t>} originaux à {{</w:t>
+                      </w:r>
+                      <w:proofErr w:type="spellStart"/>
+                      <w:r>
+                        <w:rPr>
+                          <w:rFonts w:cs="TimesNewRomanPSMT"/>
+                        </w:rPr>
+                        <w:t>administration.get_ville_signature_or_</w:t>
+                      </w:r>
+                      <w:proofErr w:type="gramStart"/>
+                      <w:r>
+                        <w:rPr>
+                          <w:rFonts w:cs="TimesNewRomanPSMT"/>
+                        </w:rPr>
+                        <w:t>empty</w:t>
+                      </w:r>
+                      <w:proofErr w:type="spellEnd"/>
+                      <w:r>
+                        <w:rPr>
+                          <w:rFonts w:cs="TimesNewRomanPSMT"/>
+                        </w:rPr>
+                        <w:t>() }</w:t>
+                      </w:r>
+                      <w:proofErr w:type="gramEnd"/>
+                      <w:r>
+                        <w:rPr>
+                          <w:rFonts w:cs="TimesNewRomanPSMT"/>
+                        </w:rPr>
+                        <w:t>}, le</w:t>
                       </w:r>
                     </w:p>
                     <w:p>
@@ -15002,163 +15066,125 @@
                         <w:pStyle w:val="FrameContents"/>
                         <w:jc w:val="both"/>
                         <w:rPr>
-                          <w:rFonts w:ascii="Times New Roman" w:hAnsi="Times New Roman" w:cs="TimesNewRomanPSMT"/>
+                          <w:rFonts w:cs="TimesNewRomanPSMT"/>
                         </w:rPr>
+                      </w:pPr>
+                    </w:p>
+                    <w:p>
+                      <w:pPr>
+                        <w:pStyle w:val="FrameContents"/>
+                        <w:jc w:val="both"/>
                       </w:pPr>
                       <w:r>
                         <w:rPr>
-                          <w:rFonts w:cs="TimesNewRomanPSMT" w:ascii="Times New Roman" w:hAnsi="Times New Roman"/>
+                          <w:rFonts w:cs="TimesNewRomanPSMT"/>
                         </w:rPr>
+                        <w:t xml:space="preserve">Le bailleur (6), </w:t>
+                      </w:r>
+                      <w:proofErr w:type="gramStart"/>
+                      <w:r>
+                        <w:t xml:space="preserve">{{ </w:t>
+                      </w:r>
+                      <w:proofErr w:type="spellStart"/>
+                      <w:r>
+                        <w:rPr>
+                          <w:rFonts w:cs="TimesNewRomanPSMT"/>
+                        </w:rPr>
+                        <w:t>convention</w:t>
+                      </w:r>
+                      <w:proofErr w:type="gramEnd"/>
+                      <w:r>
+                        <w:t>.signataire_bloc_signature|default_empty_if_</w:t>
+                      </w:r>
+                      <w:proofErr w:type="gramStart"/>
+                      <w:r>
+                        <w:t>none</w:t>
+                      </w:r>
+                      <w:proofErr w:type="spellEnd"/>
+                      <w:r>
+                        <w:t xml:space="preserve"> }</w:t>
+                      </w:r>
+                      <w:proofErr w:type="gramEnd"/>
+                      <w:r>
+                        <w:t>}</w:t>
                       </w:r>
                     </w:p>
                     <w:p>
                       <w:pPr>
                         <w:pStyle w:val="FrameContents"/>
                         <w:jc w:val="both"/>
-                        <w:rPr>
-                          <w:rFonts w:ascii="Times New Roman" w:hAnsi="Times New Roman"/>
-                        </w:rPr>
                       </w:pPr>
-                      <w:r>
-                        <w:rPr>
-                          <w:rFonts w:cs="TimesNewRomanPSMT" w:ascii="Times New Roman" w:hAnsi="Times New Roman"/>
-                        </w:rPr>
-                        <w:t xml:space="preserve">Le bailleur (6), </w:t>
-                      </w:r>
-                      <w:r>
-                        <w:rPr>
-                          <w:rFonts w:ascii="Times New Roman" w:hAnsi="Times New Roman"/>
-                        </w:rPr>
-                        <w:t xml:space="preserve">{{ </w:t>
-                      </w:r>
-                      <w:r>
-                        <w:rPr>
-                          <w:rFonts w:cs="TimesNewRomanPSMT" w:ascii="Times New Roman" w:hAnsi="Times New Roman"/>
-                        </w:rPr>
-                        <w:t>convention</w:t>
-                      </w:r>
-                      <w:r>
-                        <w:rPr>
-                          <w:rFonts w:ascii="Times New Roman" w:hAnsi="Times New Roman"/>
-                        </w:rPr>
-                        <w:t>.signataire_bloc_signature|default_empty_if_none }}</w:t>
-                      </w:r>
                     </w:p>
                     <w:p>
                       <w:pPr>
                         <w:pStyle w:val="FrameContents"/>
                         <w:jc w:val="both"/>
-                        <w:rPr>
-                          <w:rFonts w:ascii="Times New Roman" w:hAnsi="Times New Roman"/>
-                        </w:rPr>
                       </w:pPr>
-                      <w:r>
-                        <w:rPr>
-                          <w:rFonts w:ascii="Times New Roman" w:hAnsi="Times New Roman"/>
-                        </w:rPr>
-                      </w:r>
                     </w:p>
                     <w:p>
                       <w:pPr>
                         <w:pStyle w:val="FrameContents"/>
                         <w:jc w:val="both"/>
-                        <w:rPr>
-                          <w:rFonts w:ascii="Times New Roman" w:hAnsi="Times New Roman"/>
-                        </w:rPr>
                       </w:pPr>
-                      <w:r>
-                        <w:rPr>
-                          <w:rFonts w:ascii="Times New Roman" w:hAnsi="Times New Roman"/>
-                        </w:rPr>
-                      </w:r>
                     </w:p>
                     <w:p>
                       <w:pPr>
                         <w:pStyle w:val="FrameContents"/>
                         <w:jc w:val="both"/>
-                        <w:rPr>
-                          <w:rFonts w:ascii="Times New Roman" w:hAnsi="Times New Roman"/>
-                        </w:rPr>
                       </w:pPr>
-                      <w:r>
-                        <w:rPr>
-                          <w:rFonts w:ascii="Times New Roman" w:hAnsi="Times New Roman"/>
-                        </w:rPr>
-                      </w:r>
                     </w:p>
                     <w:p>
                       <w:pPr>
                         <w:pStyle w:val="FrameContents"/>
                         <w:jc w:val="both"/>
-                        <w:rPr>
-                          <w:rFonts w:ascii="Times New Roman" w:hAnsi="Times New Roman"/>
-                        </w:rPr>
                       </w:pPr>
-                      <w:r>
-                        <w:rPr>
-                          <w:rFonts w:ascii="Times New Roman" w:hAnsi="Times New Roman"/>
-                        </w:rPr>
-                      </w:r>
                     </w:p>
                     <w:p>
                       <w:pPr>
                         <w:pStyle w:val="FrameContents"/>
                         <w:jc w:val="both"/>
-                        <w:rPr>
-                          <w:rFonts w:ascii="Times New Roman" w:hAnsi="Times New Roman"/>
-                        </w:rPr>
                       </w:pPr>
                       <w:r>
                         <w:rPr>
-                          <w:rFonts w:ascii="Times New Roman" w:hAnsi="Times New Roman"/>
-                        </w:rPr>
-                      </w:r>
-                    </w:p>
-                    <w:p>
-                      <w:pPr>
-                        <w:pStyle w:val="FrameContents"/>
-                        <w:jc w:val="both"/>
-                        <w:rPr>
-                          <w:rFonts w:ascii="Times New Roman" w:hAnsi="Times New Roman"/>
-                        </w:rPr>
-                      </w:pPr>
-                      <w:r>
-                        <w:rPr>
-                          <w:rFonts w:cs="TimesNewRomanPSMT" w:ascii="Times New Roman" w:hAnsi="Times New Roman"/>
+                          <w:rFonts w:cs="TimesNewRomanPSMT"/>
                         </w:rPr>
                         <w:t xml:space="preserve">Le préfet, le président de l'établissement public de coopération intercommunale, du conseil départemental, de la métropole de Lyon ou du conseil exécutif de Corse, </w:t>
                       </w:r>
+                      <w:proofErr w:type="gramStart"/>
+                      <w:r>
+                        <w:t xml:space="preserve">{{ </w:t>
+                      </w:r>
+                      <w:proofErr w:type="spellStart"/>
                       <w:r>
                         <w:rPr>
-                          <w:rFonts w:ascii="Times New Roman" w:hAnsi="Times New Roman"/>
-                        </w:rPr>
-                        <w:t xml:space="preserve">{{ </w:t>
-                      </w:r>
-                      <w:r>
-                        <w:rPr>
-                          <w:rFonts w:cs="TimesNewRomanPSMT" w:ascii="Times New Roman" w:hAnsi="Times New Roman"/>
+                          <w:rFonts w:cs="TimesNewRomanPSMT"/>
                         </w:rPr>
                         <w:t>administration</w:t>
                       </w:r>
+                      <w:proofErr w:type="gramEnd"/>
                       <w:r>
-                        <w:rPr>
-                          <w:rFonts w:ascii="Times New Roman" w:hAnsi="Times New Roman"/>
-                        </w:rPr>
-                        <w:t>.signataire_bloc_signature|default_empty_if_none }}</w:t>
+                        <w:t>.signataire_bloc_signature|default_empty_if_</w:t>
+                      </w:r>
+                      <w:proofErr w:type="gramStart"/>
+                      <w:r>
+                        <w:t>none</w:t>
+                      </w:r>
+                      <w:proofErr w:type="spellEnd"/>
+                      <w:r>
+                        <w:t xml:space="preserve"> }</w:t>
+                      </w:r>
+                      <w:proofErr w:type="gramEnd"/>
+                      <w:r>
+                        <w:t>}</w:t>
                       </w:r>
                     </w:p>
                     <w:p>
                       <w:pPr>
                         <w:pStyle w:val="FrameContents"/>
                         <w:rPr>
-                          <w:rFonts w:ascii="Times New Roman" w:hAnsi="Times New Roman" w:cs="TimesNewRomanPSMT"/>
+                          <w:rFonts w:cs="TimesNewRomanPSMT"/>
                         </w:rPr>
                       </w:pPr>
-                      <w:r>
-                        <w:rPr>
-                          <w:rFonts w:cs="TimesNewRomanPSMT" w:ascii="Times New Roman" w:hAnsi="Times New Roman"/>
-                        </w:rPr>
-                      </w:r>
                     </w:p>
                     <w:p>
                       <w:pPr>
@@ -15167,33 +15193,20 @@
                           <w:rFonts w:ascii="TimesNewRomanPSMT" w:hAnsi="TimesNewRomanPSMT" w:cs="TimesNewRomanPSMT"/>
                         </w:rPr>
                       </w:pPr>
-                      <w:r>
-                        <w:rPr>
-                          <w:rFonts w:cs="TimesNewRomanPSMT" w:ascii="TimesNewRomanPSMT" w:hAnsi="TimesNewRomanPSMT"/>
-                        </w:rPr>
-                      </w:r>
                     </w:p>
                     <w:p>
                       <w:pPr>
                         <w:pStyle w:val="FrameContents"/>
-                        <w:rPr/>
                       </w:pPr>
-                      <w:r>
-                        <w:rPr/>
-                      </w:r>
                     </w:p>
                     <w:p>
                       <w:pPr>
                         <w:pStyle w:val="FrameContents"/>
-                        <w:rPr/>
                       </w:pPr>
-                      <w:r>
-                        <w:rPr/>
-                      </w:r>
                     </w:p>
                   </w:txbxContent>
                 </v:textbox>
-                <w10:wrap type="square"/>
+                <w10:anchorlock/>
               </v:rect>
             </w:pict>
           </mc:Fallback>
@@ -15762,19 +15775,16 @@
         </mc:Choice>
         <mc:Fallback>
           <w:pict>
-            <v:rect id="shape_0" ID="Text Box 2" path="m0,0l-2147483645,0l-2147483645,-2147483646l0,-2147483646xe" fillcolor="white" stroked="f" o:allowincell="f" style="position:absolute;margin-left:427.2pt;margin-top:19.2pt;width:20.75pt;height:23.95pt;mso-wrap-style:square;v-text-anchor:top;mso-position-horizontal-relative:page;mso-position-vertical-relative:page" wp14:anchorId="1C468005">
-              <v:fill o:detectmouseclick="t" type="solid" color2="black" opacity="0"/>
-              <v:stroke color="#3465a4" joinstyle="round" endcap="flat"/>
-              <v:textbox>
+            <v:rect w14:anchorId="6D70832D" id="Text Box 2" o:spid="_x0000_s1027" style="position:absolute;left:0;text-align:left;margin-left:427.2pt;margin-top:19.2pt;width:20.8pt;height:24pt;z-index:-251658240;visibility:visible;mso-wrap-style:square;mso-wrap-distance-left:0;mso-wrap-distance-top:0;mso-wrap-distance-right:0;mso-wrap-distance-bottom:0;mso-position-horizontal:absolute;mso-position-horizontal-relative:page;mso-position-vertical:absolute;mso-position-vertical-relative:page;v-text-anchor:top" o:gfxdata="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" o:allowincell="f" filled="f" stroked="f" strokeweight="0">
+              <v:textbox inset=".16mm,.16mm,.16mm,.16mm">
                 <w:txbxContent>
                   <w:p>
                     <w:pPr>
                       <w:pStyle w:val="FrameContents"/>
-                      <w:rPr/>
                     </w:pPr>
                     <w:r>
                       <w:rPr>
-                        <w:rStyle w:val="Pagenumber"/>
+                        <w:rStyle w:val="Numrodepage"/>
                         <w:sz w:val="22"/>
                         <w:szCs w:val="22"/>
                       </w:rPr>
@@ -15782,7 +15792,7 @@
                     </w:r>
                     <w:r>
                       <w:rPr>
-                        <w:rStyle w:val="Pagenumber"/>
+                        <w:rStyle w:val="Numrodepage"/>
                         <w:sz w:val="22"/>
                         <w:szCs w:val="22"/>
                       </w:rPr>
@@ -15790,7 +15800,7 @@
                     </w:r>
                     <w:r>
                       <w:rPr>
-                        <w:rStyle w:val="Pagenumber"/>
+                        <w:rStyle w:val="Numrodepage"/>
                         <w:sz w:val="22"/>
                         <w:szCs w:val="22"/>
                       </w:rPr>
@@ -15798,7 +15808,7 @@
                     </w:r>
                     <w:r>
                       <w:rPr>
-                        <w:rStyle w:val="Pagenumber"/>
+                        <w:rStyle w:val="Numrodepage"/>
                         <w:sz w:val="22"/>
                         <w:szCs w:val="22"/>
                       </w:rPr>
@@ -15806,7 +15816,7 @@
                     </w:r>
                     <w:r>
                       <w:rPr>
-                        <w:rStyle w:val="Pagenumber"/>
+                        <w:rStyle w:val="Numrodepage"/>
                         <w:sz w:val="22"/>
                         <w:szCs w:val="22"/>
                       </w:rPr>
@@ -15814,7 +15824,7 @@
                     </w:r>
                     <w:r>
                       <w:rPr>
-                        <w:rStyle w:val="Pagenumber"/>
+                        <w:rStyle w:val="Numrodepage"/>
                         <w:sz w:val="22"/>
                         <w:szCs w:val="22"/>
                       </w:rPr>
@@ -15823,7 +15833,7 @@
                   </w:p>
                 </w:txbxContent>
               </v:textbox>
-              <w10:wrap type="square" side="largest"/>
+              <w10:wrap type="square" side="largest" anchorx="page" anchory="page"/>
             </v:rect>
           </w:pict>
         </mc:Fallback>
@@ -15975,19 +15985,16 @@
         </mc:Choice>
         <mc:Fallback>
           <w:pict>
-            <v:rect id="shape_0" ID="Text Box 2" path="m0,0l-2147483645,0l-2147483645,-2147483646l0,-2147483646xe" fillcolor="white" stroked="f" o:allowincell="f" style="position:absolute;margin-left:538.4pt;margin-top:20pt;width:20.75pt;height:24.75pt;mso-wrap-style:square;v-text-anchor:top;mso-position-horizontal-relative:page;mso-position-vertical-relative:page" wp14:anchorId="6DE7176B">
-              <v:fill o:detectmouseclick="t" type="solid" color2="black" opacity="0"/>
-              <v:stroke color="#3465a4" joinstyle="round" endcap="flat"/>
-              <v:textbox>
+            <v:rect w14:anchorId="0C89E36A" id="_x0000_s1028" style="position:absolute;left:0;text-align:left;margin-left:538.4pt;margin-top:20pt;width:20.8pt;height:24.8pt;z-index:-251662336;visibility:visible;mso-wrap-style:square;mso-wrap-distance-left:0;mso-wrap-distance-top:0;mso-wrap-distance-right:0;mso-wrap-distance-bottom:0;mso-position-horizontal:absolute;mso-position-horizontal-relative:page;mso-position-vertical:absolute;mso-position-vertical-relative:page;v-text-anchor:top" o:gfxdata="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" o:allowincell="f" filled="f" stroked="f" strokeweight="0">
+              <v:textbox inset=".16mm,.16mm,.16mm,.16mm">
                 <w:txbxContent>
                   <w:p>
                     <w:pPr>
                       <w:pStyle w:val="FrameContents"/>
-                      <w:rPr/>
                     </w:pPr>
                     <w:r>
                       <w:rPr>
-                        <w:rStyle w:val="Pagenumber"/>
+                        <w:rStyle w:val="Numrodepage"/>
                         <w:sz w:val="22"/>
                         <w:szCs w:val="22"/>
                       </w:rPr>
@@ -15995,7 +16002,7 @@
                     </w:r>
                     <w:r>
                       <w:rPr>
-                        <w:rStyle w:val="Pagenumber"/>
+                        <w:rStyle w:val="Numrodepage"/>
                         <w:sz w:val="22"/>
                         <w:szCs w:val="22"/>
                       </w:rPr>
@@ -16003,7 +16010,7 @@
                     </w:r>
                     <w:r>
                       <w:rPr>
-                        <w:rStyle w:val="Pagenumber"/>
+                        <w:rStyle w:val="Numrodepage"/>
                         <w:sz w:val="22"/>
                         <w:szCs w:val="22"/>
                       </w:rPr>
@@ -16011,7 +16018,7 @@
                     </w:r>
                     <w:r>
                       <w:rPr>
-                        <w:rStyle w:val="Pagenumber"/>
+                        <w:rStyle w:val="Numrodepage"/>
                         <w:sz w:val="22"/>
                         <w:szCs w:val="22"/>
                       </w:rPr>
@@ -16019,7 +16026,7 @@
                     </w:r>
                     <w:r>
                       <w:rPr>
-                        <w:rStyle w:val="Pagenumber"/>
+                        <w:rStyle w:val="Numrodepage"/>
                         <w:sz w:val="22"/>
                         <w:szCs w:val="22"/>
                       </w:rPr>
@@ -16027,7 +16034,7 @@
                     </w:r>
                     <w:r>
                       <w:rPr>
-                        <w:rStyle w:val="Pagenumber"/>
+                        <w:rStyle w:val="Numrodepage"/>
                         <w:sz w:val="22"/>
                         <w:szCs w:val="22"/>
                       </w:rPr>
@@ -16035,14 +16042,14 @@
                     </w:r>
                     <w:r>
                       <w:rPr>
-                        <w:rStyle w:val="Pagenumber"/>
+                        <w:rStyle w:val="Numrodepage"/>
                       </w:rPr>
                       <w:t xml:space="preserve"> </w:t>
                     </w:r>
                   </w:p>
                 </w:txbxContent>
               </v:textbox>
-              <w10:wrap type="square" side="largest"/>
+              <w10:wrap type="square" side="largest" anchorx="page" anchory="page"/>
             </v:rect>
           </w:pict>
         </mc:Fallback>
@@ -16203,17 +16210,14 @@
               </mc:Choice>
               <mc:Fallback>
                 <w:pict>
-                  <v:rect id="shape_0" ID="Text Box 18" path="m0,0l-2147483645,0l-2147483645,-2147483646l0,-2147483646xe" fillcolor="white" stroked="f" o:allowincell="t" style="position:absolute;margin-left:322.25pt;margin-top:14.55pt;width:62.85pt;height:24.1pt;mso-wrap-style:square;v-text-anchor:top;mso-position-vertical-relative:page" wp14:anchorId="4BE100B5">
-                    <v:fill o:detectmouseclick="t" type="solid" color2="black" opacity="0"/>
-                    <v:stroke color="#3465a4" joinstyle="round" endcap="flat"/>
-                    <v:textbox>
+                  <v:rect w14:anchorId="6AC88022" id="Text Box 18" o:spid="_x0000_s1029" style="position:absolute;left:0;text-align:left;margin-left:322.25pt;margin-top:14.55pt;width:62.9pt;height:24.15pt;z-index:-251661312;visibility:visible;mso-wrap-style:square;mso-wrap-distance-left:0;mso-wrap-distance-top:0;mso-wrap-distance-right:0;mso-wrap-distance-bottom:0;mso-position-horizontal:absolute;mso-position-horizontal-relative:text;mso-position-vertical:absolute;mso-position-vertical-relative:page;v-text-anchor:top" o:gfxdata="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" filled="f" stroked="f" strokeweight="0">
+                    <v:textbox inset=".16mm,.16mm,.16mm,.16mm">
                       <w:txbxContent>
                         <w:p>
                           <w:pPr>
                             <w:pStyle w:val="Form12"/>
-                            <w:widowControl w:val="false"/>
+                            <w:widowControl w:val="0"/>
                             <w:jc w:val="center"/>
-                            <w:rPr/>
                           </w:pPr>
                           <w:r>
                             <w:rPr>
@@ -16225,17 +16229,15 @@
                         <w:p>
                           <w:pPr>
                             <w:pStyle w:val="Form12"/>
-                            <w:widowControl w:val="false"/>
-                            <w:rPr/>
+                            <w:widowControl w:val="0"/>
                           </w:pPr>
                           <w:r>
-                            <w:rPr/>
                             <w:tab/>
                           </w:r>
                         </w:p>
                       </w:txbxContent>
                     </v:textbox>
-                    <w10:wrap type="none"/>
+                    <w10:wrap anchory="page"/>
                   </v:rect>
                 </w:pict>
               </mc:Fallback>
@@ -16794,44 +16796,28 @@
         </mc:Choice>
         <mc:Fallback>
           <w:pict>
-            <v:group id="shape_0" alt="Group 14" style="position:absolute;margin-left:542.4pt;margin-top:15.2pt;width:21.4pt;height:15.2pt" coordorigin="10848,304" coordsize="428,304">
-              <v:rect id="shape_0" ID="Text Box 16" path="m0,0l-2147483645,0l-2147483645,-2147483646l0,-2147483646xe" stroked="f" o:allowincell="f" style="position:absolute;left:10848;top:304;width:420;height:296;mso-wrap-style:square;v-text-anchor:middle;mso-position-horizontal-relative:page;mso-position-vertical-relative:page">
-                <v:textbox>
+            <v:group w14:anchorId="1405CF62" id="Group 14" o:spid="_x0000_s1030" style="position:absolute;left:0;text-align:left;margin-left:542.4pt;margin-top:15.2pt;width:21.4pt;height:15.2pt;z-index:-251660288;mso-wrap-distance-left:0;mso-wrap-distance-right:0;mso-position-horizontal-relative:page;mso-position-vertical-relative:page" coordsize="271800,192960" o:gfxdata="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" o:allowincell="f">
+              <v:roundrect id="Rectangle : coins arrondis 1943337922" o:spid="_x0000_s1031" style="position:absolute;left:4320;top:4320;width:267480;height:188640;visibility:visible;mso-wrap-style:square;v-text-anchor:top" arcsize="10923f" o:gfxdata="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" filled="f" stroked="f" strokeweight="0"/>
+              <v:rect id="Rectangle 4376271" o:spid="_x0000_s1032" style="position:absolute;width:267480;height:188640;visibility:visible;mso-wrap-style:square;v-text-anchor:middle" o:gfxdata="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" filled="f" stroked="f" strokeweight="0">
+                <v:textbox inset=".35mm,.62mm,.35mm,.62mm">
                   <w:txbxContent>
                     <w:p>
                       <w:pPr>
-                        <w:overflowPunct w:val="false"/>
-                        <w:spacing w:before="0" w:after="0" w:lineRule="auto" w:line="240"/>
+                        <w:overflowPunct w:val="0"/>
                         <w:jc w:val="center"/>
-                        <w:rPr/>
                       </w:pPr>
                       <w:r>
                         <w:rPr>
                           <w:sz w:val="22"/>
-                          <w:b w:val="false"/>
-                          <w:u w:val="none"/>
-                          <w:dstrike w:val="false"/>
-                          <w:strike w:val="false"/>
-                          <w:i w:val="false"/>
-                          <w:vertAlign w:val="baseline"/>
-                          <w:position w:val="0"/>
-                          <w:spacing w:val="0"/>
                           <w:szCs w:val="22"/>
-                          <w:bCs w:val="false"/>
-                          <w:iCs w:val="false"/>
-                          <w:smallCaps w:val="false"/>
-                          <w:caps w:val="false"/>
-                          <w:color w:val="auto"/>
                         </w:rPr>
                         <w:t xml:space="preserve">  1</w:t>
                       </w:r>
                     </w:p>
                   </w:txbxContent>
                 </v:textbox>
-                <v:fill o:detectmouseclick="t" on="false"/>
-                <v:stroke color="#3465a4" joinstyle="round" endcap="flat"/>
-                <w10:wrap type="none"/>
               </v:rect>
+              <w10:wrap anchorx="page" anchory="page"/>
             </v:group>
           </w:pict>
         </mc:Fallback>
@@ -16984,10 +16970,8 @@
         </mc:Choice>
         <mc:Fallback>
           <w:pict>
-            <v:rect id="shape_0" ID="Text Box 17" path="m0,0l-2147483645,0l-2147483645,-2147483646l0,-2147483646xe" fillcolor="white" stroked="f" o:allowincell="f" style="position:absolute;margin-left:37.35pt;margin-top:21.15pt;width:78.45pt;height:49.65pt;mso-wrap-style:square;v-text-anchor:top;mso-position-horizontal-relative:page;mso-position-vertical-relative:page" wp14:anchorId="20DB70F0">
-              <v:fill o:detectmouseclick="t" type="solid" color2="black" opacity="0"/>
-              <v:stroke color="#3465a4" joinstyle="round" endcap="flat"/>
-              <v:textbox>
+            <v:rect w14:anchorId="79DD7A80" id="Text Box 17" o:spid="_x0000_s1033" style="position:absolute;left:0;text-align:left;margin-left:37.35pt;margin-top:21.15pt;width:78.5pt;height:49.7pt;z-index:-251659264;visibility:visible;mso-wrap-style:square;mso-wrap-distance-left:0;mso-wrap-distance-top:0;mso-wrap-distance-right:0;mso-wrap-distance-bottom:0;mso-position-horizontal:absolute;mso-position-horizontal-relative:page;mso-position-vertical:absolute;mso-position-vertical-relative:page;v-text-anchor:top" o:gfxdata="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" o:allowincell="f" filled="f" stroked="f" strokeweight="0">
+              <v:textbox inset=".16mm,.16mm,.16mm,.16mm">
                 <w:txbxContent>
                   <w:p>
                     <w:pPr>
@@ -16997,11 +16981,6 @@
                         <w:sz w:val="16"/>
                       </w:rPr>
                     </w:pPr>
-                    <w:r>
-                      <w:rPr>
-                        <w:sz w:val="16"/>
-                      </w:rPr>
-                    </w:r>
                   </w:p>
                   <w:p>
                     <w:pPr>
@@ -17012,12 +16991,14 @@
                       </w:rPr>
                     </w:pPr>
                     <w:r>
-                      <w:rPr/>
+                      <w:rPr>
+                        <w:noProof/>
+                      </w:rPr>
                       <w:drawing>
-                        <wp:inline distT="0" distB="0" distL="0" distR="0">
+                        <wp:inline distT="0" distB="0" distL="0" distR="0" wp14:anchorId="52E41966" wp14:editId="13AF4DA0">
                           <wp:extent cx="428625" cy="228600"/>
                           <wp:effectExtent l="0" t="0" r="0" b="0"/>
-                          <wp:docPr id="18" name="Image2" descr=""/>
+                          <wp:docPr id="17" name="Image2"/>
                           <wp:cNvGraphicFramePr>
                             <a:graphicFrameLocks xmlns:a="http://schemas.openxmlformats.org/drawingml/2006/main" noChangeAspect="1"/>
                           </wp:cNvGraphicFramePr>
@@ -17025,13 +17006,13 @@
                             <a:graphicData uri="http://schemas.openxmlformats.org/drawingml/2006/picture">
                               <pic:pic xmlns:pic="http://schemas.openxmlformats.org/drawingml/2006/picture">
                                 <pic:nvPicPr>
-                                  <pic:cNvPr id="18" name="Image2" descr=""/>
+                                  <pic:cNvPr id="17" name="Image2"/>
                                   <pic:cNvPicPr>
                                     <a:picLocks noChangeAspect="1" noChangeArrowheads="1"/>
                                   </pic:cNvPicPr>
                                 </pic:nvPicPr>
                                 <pic:blipFill>
-                                  <a:blip r:embed="rId3"/>
+                                  <a:blip r:embed="rId2"/>
                                   <a:stretch>
                                     <a:fillRect/>
                                   </a:stretch>
@@ -17055,7 +17036,6 @@
                   <w:p>
                     <w:pPr>
                       <w:pStyle w:val="Form6"/>
-                      <w:rPr/>
                     </w:pPr>
                     <w:r>
                       <w:rPr>
@@ -17075,17 +17055,10 @@
                         <w:szCs w:val="16"/>
                       </w:rPr>
                     </w:pPr>
-                    <w:r>
-                      <w:rPr>
-                        <w:rFonts w:ascii="Times New Roman" w:hAnsi="Times New Roman"/>
-                        <w:sz w:val="16"/>
-                        <w:szCs w:val="16"/>
-                      </w:rPr>
-                    </w:r>
                   </w:p>
                 </w:txbxContent>
               </v:textbox>
-              <w10:wrap type="none"/>
+              <w10:wrap anchorx="page" anchory="page"/>
             </v:rect>
           </w:pict>
         </mc:Fallback>

</xml_diff>

<commit_message>
clean lot in template
</commit_message>
<xml_diff>
--- a/documents/Avenant-template.docx
+++ b/documents/Avenant-template.docx
@@ -631,6 +631,12 @@
       </w:pPr>
     </w:p>
     <w:p>
+      <w:pPr>
+        <w:jc w:val="both"/>
+        <w:rPr>
+          <w:rFonts w:cs="TimesNewRomanPSMT"/>
+        </w:rPr>
+      </w:pPr>
       <w:r>
         <w:rPr>
           <w:rFonts w:cs="TimesNewRomanPSMT"/>
@@ -661,8 +667,22 @@
         </w:rPr>
         <w:t xml:space="preserve"> }}, de </w:t>
       </w:r>
-      <w:bookmarkStart w:id="7" w:name="NbLogement1"/>
+      <w:bookmarkStart w:id="7" w:name="_Hlk213428482"/>
+      <w:r>
+        <w:rPr>
+          <w:rFonts w:cs="TimesNewRomanPSMT"/>
+        </w:rPr>
+        <w:t>{% for lot in lots %}</w:t>
+      </w:r>
       <w:bookmarkEnd w:id="7"/>
+    </w:p>
+    <w:p>
+      <w:r>
+        <w:rPr>
+          <w:rFonts w:cs="TimesNewRomanPSMT"/>
+        </w:rPr>
+        <w:t>   </w:t>
+      </w:r>
       <w:proofErr w:type="gramStart"/>
       <w:r>
         <w:rPr>
@@ -703,65 +723,191 @@
         <w:rPr>
           <w:rFonts w:cs="TimesNewRomanPSMT"/>
         </w:rPr>
-        <w:t>} logement</w:t>
-      </w:r>
-      <w:bookmarkStart w:id="8" w:name="Type"/>
+        <w:t xml:space="preserve">} </w:t>
+      </w:r>
+      <w:proofErr w:type="gramStart"/>
+      <w:r>
+        <w:rPr>
+          <w:rFonts w:cs="TimesNewRomanPSMT"/>
+        </w:rPr>
+        <w:t xml:space="preserve">logement{{ </w:t>
+      </w:r>
+      <w:proofErr w:type="spellStart"/>
+      <w:r>
+        <w:rPr>
+          <w:rFonts w:cs="TimesNewRomanPSMT"/>
+        </w:rPr>
+        <w:t>lot</w:t>
+      </w:r>
+      <w:proofErr w:type="gramEnd"/>
+      <w:r>
+        <w:rPr>
+          <w:rFonts w:cs="TimesNewRomanPSMT"/>
+        </w:rPr>
+        <w:t>.nb_logements|</w:t>
+      </w:r>
+      <w:proofErr w:type="gramStart"/>
+      <w:r>
+        <w:rPr>
+          <w:rFonts w:cs="TimesNewRomanPSMT"/>
+        </w:rPr>
+        <w:t>pl</w:t>
+      </w:r>
+      <w:proofErr w:type="spellEnd"/>
+      <w:r>
+        <w:rPr>
+          <w:rFonts w:cs="TimesNewRomanPSMT"/>
+        </w:rPr>
+        <w:t xml:space="preserve"> }</w:t>
+      </w:r>
+      <w:proofErr w:type="gramEnd"/>
+      <w:r>
+        <w:rPr>
+          <w:rFonts w:cs="TimesNewRomanPSMT"/>
+        </w:rPr>
+        <w:t xml:space="preserve">} </w:t>
+      </w:r>
+      <w:proofErr w:type="gramStart"/>
+      <w:r>
+        <w:rPr>
+          <w:rFonts w:cs="TimesNewRomanPSMT"/>
+        </w:rPr>
+        <w:t xml:space="preserve">{{ </w:t>
+      </w:r>
+      <w:proofErr w:type="spellStart"/>
+      <w:r>
+        <w:rPr>
+          <w:rFonts w:cs="TimesNewRomanPSMT"/>
+        </w:rPr>
+        <w:t>lot</w:t>
+      </w:r>
+      <w:proofErr w:type="gramEnd"/>
+      <w:r>
+        <w:rPr>
+          <w:rFonts w:cs="TimesNewRomanPSMT"/>
+        </w:rPr>
+        <w:t>.</w:t>
+      </w:r>
+      <w:proofErr w:type="gramStart"/>
+      <w:r>
+        <w:rPr>
+          <w:rFonts w:cs="TimesNewRomanPSMT"/>
+        </w:rPr>
+        <w:t>financement</w:t>
+      </w:r>
+      <w:proofErr w:type="spellEnd"/>
+      <w:r>
+        <w:rPr>
+          <w:rFonts w:cs="TimesNewRomanPSMT"/>
+        </w:rPr>
+        <w:t xml:space="preserve"> }}{</w:t>
+      </w:r>
+      <w:proofErr w:type="gramEnd"/>
+      <w:r>
+        <w:rPr>
+          <w:rFonts w:cs="TimesNewRomanPSMT"/>
+        </w:rPr>
+        <w:t xml:space="preserve">% if not </w:t>
+      </w:r>
+      <w:proofErr w:type="spellStart"/>
+      <w:proofErr w:type="gramStart"/>
+      <w:r>
+        <w:rPr>
+          <w:rFonts w:cs="TimesNewRomanPSMT"/>
+        </w:rPr>
+        <w:t>loop.last</w:t>
+      </w:r>
+      <w:proofErr w:type="spellEnd"/>
+      <w:proofErr w:type="gramEnd"/>
+      <w:r>
+        <w:rPr>
+          <w:rFonts w:cs="TimesNewRomanPSMT"/>
+        </w:rPr>
+        <w:t xml:space="preserve"> %</w:t>
+      </w:r>
+      <w:proofErr w:type="gramStart"/>
+      <w:r>
+        <w:rPr>
+          <w:rFonts w:cs="TimesNewRomanPSMT"/>
+        </w:rPr>
+        <w:t>},{</w:t>
+      </w:r>
+      <w:proofErr w:type="gramEnd"/>
+      <w:r>
+        <w:rPr>
+          <w:rFonts w:cs="TimesNewRomanPSMT"/>
+        </w:rPr>
+        <w:t xml:space="preserve">% </w:t>
+      </w:r>
+      <w:proofErr w:type="spellStart"/>
+      <w:r>
+        <w:rPr>
+          <w:rFonts w:cs="TimesNewRomanPSMT"/>
+        </w:rPr>
+        <w:t>endif</w:t>
+      </w:r>
+      <w:proofErr w:type="spellEnd"/>
+      <w:r>
+        <w:rPr>
+          <w:rFonts w:cs="TimesNewRomanPSMT"/>
+        </w:rPr>
+        <w:t xml:space="preserve"> </w:t>
+      </w:r>
+      <w:proofErr w:type="gramStart"/>
+      <w:r>
+        <w:rPr>
+          <w:rFonts w:cs="TimesNewRomanPSMT"/>
+        </w:rPr>
+        <w:t>%}</w:t>
+      </w:r>
+      <w:bookmarkStart w:id="8" w:name="_Hlk213428498"/>
+      <w:r>
+        <w:rPr>
+          <w:rFonts w:cs="TimesNewRomanPSMT"/>
+        </w:rPr>
+        <w:t>{</w:t>
+      </w:r>
+      <w:proofErr w:type="gramEnd"/>
+      <w:r>
+        <w:rPr>
+          <w:rFonts w:cs="TimesNewRomanPSMT"/>
+        </w:rPr>
+        <w:t xml:space="preserve">% </w:t>
+      </w:r>
+      <w:proofErr w:type="spellStart"/>
+      <w:r>
+        <w:rPr>
+          <w:rFonts w:cs="TimesNewRomanPSMT"/>
+        </w:rPr>
+        <w:t>endfor</w:t>
+      </w:r>
+      <w:proofErr w:type="spellEnd"/>
+      <w:r>
+        <w:rPr>
+          <w:rFonts w:cs="TimesNewRomanPSMT"/>
+        </w:rPr>
+        <w:t xml:space="preserve"> %}</w:t>
+      </w:r>
       <w:bookmarkEnd w:id="8"/>
       <w:r>
         <w:rPr>
           <w:rFonts w:cs="TimesNewRomanPSMT"/>
         </w:rPr>
-        <w:t>{{</w:t>
-      </w:r>
-      <w:proofErr w:type="spellStart"/>
-      <w:proofErr w:type="gramStart"/>
-      <w:r>
-        <w:rPr>
-          <w:rFonts w:cs="TimesNewRomanPSMT"/>
-        </w:rPr>
-        <w:t>lot.nb</w:t>
-      </w:r>
-      <w:proofErr w:type="gramEnd"/>
-      <w:r>
-        <w:rPr>
-          <w:rFonts w:cs="TimesNewRomanPSMT"/>
-        </w:rPr>
-        <w:t>_logements|pl</w:t>
-      </w:r>
-      <w:proofErr w:type="spellEnd"/>
-      <w:r>
-        <w:rPr>
-          <w:rFonts w:cs="TimesNewRomanPSMT"/>
-        </w:rPr>
-        <w:t xml:space="preserve">}} </w:t>
-      </w:r>
-      <w:proofErr w:type="gramStart"/>
-      <w:r>
-        <w:rPr>
-          <w:rFonts w:cs="TimesNewRomanPSMT"/>
-        </w:rPr>
-        <w:t xml:space="preserve">{{ </w:t>
-      </w:r>
-      <w:proofErr w:type="spellStart"/>
-      <w:r>
-        <w:rPr>
-          <w:rFonts w:cs="TimesNewRomanPSMT"/>
-        </w:rPr>
-        <w:t>lot</w:t>
-      </w:r>
-      <w:proofErr w:type="gramEnd"/>
-      <w:r>
-        <w:rPr>
-          <w:rFonts w:cs="TimesNewRomanPSMT"/>
-        </w:rPr>
-        <w:t>.</w:t>
-      </w:r>
-      <w:proofErr w:type="gramStart"/>
-      <w:r>
-        <w:rPr>
-          <w:rFonts w:cs="TimesNewRomanPSMT"/>
-        </w:rPr>
-        <w:t>financement</w:t>
+        <w:t xml:space="preserve"> {{</w:t>
+      </w:r>
+      <w:proofErr w:type="spellStart"/>
+      <w:r>
+        <w:rPr>
+          <w:rFonts w:cs="TimesNewRomanPSMT"/>
+        </w:rPr>
+        <w:t>adresse|inline_text_</w:t>
+      </w:r>
+      <w:proofErr w:type="gramStart"/>
+      <w:r>
+        <w:rPr>
+          <w:rFonts w:cs="TimesNewRomanPSMT"/>
+        </w:rPr>
+        <w:t>multiline</w:t>
       </w:r>
       <w:proofErr w:type="spellEnd"/>
       <w:r>
@@ -775,37 +921,21 @@
         <w:rPr>
           <w:rFonts w:cs="TimesNewRomanPSMT"/>
         </w:rPr>
-        <w:t xml:space="preserve">}, </w:t>
-      </w:r>
-      <w:bookmarkStart w:id="9" w:name="Adresse1"/>
-      <w:bookmarkEnd w:id="9"/>
-      <w:proofErr w:type="gramStart"/>
-      <w:r>
-        <w:rPr>
-          <w:rFonts w:cs="TimesNewRomanPSMT"/>
-        </w:rPr>
-        <w:t xml:space="preserve">{{ </w:t>
-      </w:r>
-      <w:proofErr w:type="spellStart"/>
-      <w:r>
-        <w:rPr>
-          <w:rFonts w:cs="TimesNewRomanPSMT"/>
-        </w:rPr>
-        <w:t>adresse</w:t>
-      </w:r>
-      <w:proofErr w:type="gramEnd"/>
-      <w:r>
-        <w:rPr>
-          <w:rFonts w:cs="TimesNewRomanPSMT"/>
-        </w:rPr>
-        <w:t>|inline_text_</w:t>
-      </w:r>
-      <w:proofErr w:type="gramStart"/>
-      <w:r>
-        <w:rPr>
-          <w:rFonts w:cs="TimesNewRomanPSMT"/>
-        </w:rPr>
-        <w:t>multiline</w:t>
+        <w:t>} à {{</w:t>
+      </w:r>
+      <w:proofErr w:type="spellStart"/>
+      <w:r>
+        <w:rPr>
+          <w:rFonts w:cs="TimesNewRomanPSMT"/>
+        </w:rPr>
+        <w:t>code_</w:t>
+      </w:r>
+      <w:proofErr w:type="gramStart"/>
+      <w:r>
+        <w:rPr>
+          <w:rFonts w:cs="TimesNewRomanPSMT"/>
+        </w:rPr>
+        <w:t>postal</w:t>
       </w:r>
       <w:proofErr w:type="spellEnd"/>
       <w:r>
@@ -819,50 +949,6 @@
         <w:rPr>
           <w:rFonts w:cs="TimesNewRomanPSMT"/>
         </w:rPr>
-        <w:t xml:space="preserve">} à </w:t>
-      </w:r>
-      <w:bookmarkStart w:id="10" w:name="CodePostal1"/>
-      <w:bookmarkEnd w:id="10"/>
-      <w:proofErr w:type="gramStart"/>
-      <w:r>
-        <w:rPr>
-          <w:rFonts w:cs="TimesNewRomanPSMT"/>
-        </w:rPr>
-        <w:t xml:space="preserve">{{ </w:t>
-      </w:r>
-      <w:proofErr w:type="spellStart"/>
-      <w:r>
-        <w:rPr>
-          <w:rFonts w:cs="TimesNewRomanPSMT"/>
-        </w:rPr>
-        <w:t>code</w:t>
-      </w:r>
-      <w:proofErr w:type="gramEnd"/>
-      <w:r>
-        <w:rPr>
-          <w:rFonts w:cs="TimesNewRomanPSMT"/>
-        </w:rPr>
-        <w:t>_</w:t>
-      </w:r>
-      <w:proofErr w:type="gramStart"/>
-      <w:r>
-        <w:rPr>
-          <w:rFonts w:cs="TimesNewRomanPSMT"/>
-        </w:rPr>
-        <w:t>postal</w:t>
-      </w:r>
-      <w:proofErr w:type="spellEnd"/>
-      <w:r>
-        <w:rPr>
-          <w:rFonts w:cs="TimesNewRomanPSMT"/>
-        </w:rPr>
-        <w:t xml:space="preserve"> }</w:t>
-      </w:r>
-      <w:proofErr w:type="gramEnd"/>
-      <w:r>
-        <w:rPr>
-          <w:rFonts w:cs="TimesNewRomanPSMT"/>
-        </w:rPr>
         <w:t>}</w:t>
       </w:r>
       <w:proofErr w:type="gramStart"/>
@@ -870,22 +956,34 @@
         <w:rPr>
           <w:rFonts w:cs="TimesNewRomanPSMT"/>
         </w:rPr>
-        <w:t xml:space="preserve">,  </w:t>
-      </w:r>
-      <w:bookmarkStart w:id="11" w:name="Ville1"/>
-      <w:bookmarkEnd w:id="11"/>
-      <w:r>
-        <w:rPr>
-          <w:rFonts w:cs="TimesNewRomanPSMT"/>
-        </w:rPr>
-        <w:t>{{ ville</w:t>
-      </w:r>
-      <w:proofErr w:type="gramEnd"/>
-      <w:r>
-        <w:rPr>
-          <w:rFonts w:cs="TimesNewRomanPSMT"/>
-        </w:rPr>
-        <w:t xml:space="preserve"> }} (2).</w:t>
+        <w:t>,  {</w:t>
+      </w:r>
+      <w:proofErr w:type="gramEnd"/>
+      <w:r>
+        <w:rPr>
+          <w:rFonts w:cs="TimesNewRomanPSMT"/>
+        </w:rPr>
+        <w:t>{</w:t>
+      </w:r>
+      <w:proofErr w:type="gramStart"/>
+      <w:r>
+        <w:rPr>
+          <w:rFonts w:cs="TimesNewRomanPSMT"/>
+        </w:rPr>
+        <w:t>ville }</w:t>
+      </w:r>
+      <w:proofErr w:type="gramEnd"/>
+      <w:r>
+        <w:rPr>
+          <w:rFonts w:cs="TimesNewRomanPSMT"/>
+        </w:rPr>
+        <w:t>}</w:t>
+      </w:r>
+      <w:r>
+        <w:rPr>
+          <w:rFonts w:cs="TimesNewRomanPSMT"/>
+        </w:rPr>
+        <w:t xml:space="preserve"> (2).</w:t>
       </w:r>
     </w:p>
     <w:p>
@@ -1891,6 +1989,12 @@
       </w:pPr>
     </w:p>
     <w:p>
+      <w:pPr>
+        <w:jc w:val="both"/>
+        <w:rPr>
+          <w:rFonts w:cs="TimesNewRomanPSMT"/>
+        </w:rPr>
+      </w:pPr>
       <w:r>
         <w:rPr>
           <w:rFonts w:cs="TimesNewRomanPSMT"/>
@@ -1917,7 +2021,15 @@
         <w:rPr>
           <w:rFonts w:cs="TimesNewRomanPSMT"/>
         </w:rPr>
-        <w:t xml:space="preserve"> }}, de </w:t>
+        <w:t xml:space="preserve"> }}, de {% for lot in lots %}</w:t>
+      </w:r>
+    </w:p>
+    <w:p>
+      <w:r>
+        <w:rPr>
+          <w:rFonts w:cs="TimesNewRomanPSMT"/>
+        </w:rPr>
+        <w:t>   </w:t>
       </w:r>
       <w:proofErr w:type="gramStart"/>
       <w:r>
@@ -1959,29 +2071,49 @@
         <w:rPr>
           <w:rFonts w:cs="TimesNewRomanPSMT"/>
         </w:rPr>
-        <w:t>} logement{{</w:t>
-      </w:r>
-      <w:proofErr w:type="spellStart"/>
-      <w:proofErr w:type="gramStart"/>
-      <w:r>
-        <w:rPr>
-          <w:rFonts w:cs="TimesNewRomanPSMT"/>
-        </w:rPr>
-        <w:t>lot.nb</w:t>
-      </w:r>
-      <w:proofErr w:type="gramEnd"/>
-      <w:r>
-        <w:rPr>
-          <w:rFonts w:cs="TimesNewRomanPSMT"/>
-        </w:rPr>
-        <w:t>_logements|pl</w:t>
-      </w:r>
-      <w:proofErr w:type="spellEnd"/>
-      <w:r>
-        <w:rPr>
-          <w:rFonts w:cs="TimesNewRomanPSMT"/>
-        </w:rPr>
-        <w:t xml:space="preserve">}} </w:t>
+        <w:t xml:space="preserve">} </w:t>
+      </w:r>
+      <w:proofErr w:type="gramStart"/>
+      <w:r>
+        <w:rPr>
+          <w:rFonts w:cs="TimesNewRomanPSMT"/>
+        </w:rPr>
+        <w:t xml:space="preserve">logement{{ </w:t>
+      </w:r>
+      <w:proofErr w:type="spellStart"/>
+      <w:r>
+        <w:rPr>
+          <w:rFonts w:cs="TimesNewRomanPSMT"/>
+        </w:rPr>
+        <w:t>lot</w:t>
+      </w:r>
+      <w:proofErr w:type="gramEnd"/>
+      <w:r>
+        <w:rPr>
+          <w:rFonts w:cs="TimesNewRomanPSMT"/>
+        </w:rPr>
+        <w:t>.nb_logements|</w:t>
+      </w:r>
+      <w:proofErr w:type="gramStart"/>
+      <w:r>
+        <w:rPr>
+          <w:rFonts w:cs="TimesNewRomanPSMT"/>
+        </w:rPr>
+        <w:t>pl</w:t>
+      </w:r>
+      <w:proofErr w:type="spellEnd"/>
+      <w:r>
+        <w:rPr>
+          <w:rFonts w:cs="TimesNewRomanPSMT"/>
+        </w:rPr>
+        <w:t xml:space="preserve"> }</w:t>
+      </w:r>
+      <w:proofErr w:type="gramEnd"/>
+      <w:r>
+        <w:rPr>
+          <w:rFonts w:cs="TimesNewRomanPSMT"/>
+        </w:rPr>
+        <w:t xml:space="preserve">} </w:t>
       </w:r>
       <w:proofErr w:type="gramStart"/>
       <w:r>
@@ -2016,6 +2148,106 @@
         <w:rPr>
           <w:rFonts w:cs="TimesNewRomanPSMT"/>
         </w:rPr>
+        <w:t xml:space="preserve"> }}{</w:t>
+      </w:r>
+      <w:proofErr w:type="gramEnd"/>
+      <w:r>
+        <w:rPr>
+          <w:rFonts w:cs="TimesNewRomanPSMT"/>
+        </w:rPr>
+        <w:t xml:space="preserve">% if not </w:t>
+      </w:r>
+      <w:proofErr w:type="spellStart"/>
+      <w:proofErr w:type="gramStart"/>
+      <w:r>
+        <w:rPr>
+          <w:rFonts w:cs="TimesNewRomanPSMT"/>
+        </w:rPr>
+        <w:t>loop.last</w:t>
+      </w:r>
+      <w:proofErr w:type="spellEnd"/>
+      <w:proofErr w:type="gramEnd"/>
+      <w:r>
+        <w:rPr>
+          <w:rFonts w:cs="TimesNewRomanPSMT"/>
+        </w:rPr>
+        <w:t xml:space="preserve"> %</w:t>
+      </w:r>
+      <w:proofErr w:type="gramStart"/>
+      <w:r>
+        <w:rPr>
+          <w:rFonts w:cs="TimesNewRomanPSMT"/>
+        </w:rPr>
+        <w:t>},{</w:t>
+      </w:r>
+      <w:proofErr w:type="gramEnd"/>
+      <w:r>
+        <w:rPr>
+          <w:rFonts w:cs="TimesNewRomanPSMT"/>
+        </w:rPr>
+        <w:t xml:space="preserve">% </w:t>
+      </w:r>
+      <w:proofErr w:type="spellStart"/>
+      <w:r>
+        <w:rPr>
+          <w:rFonts w:cs="TimesNewRomanPSMT"/>
+        </w:rPr>
+        <w:t>endif</w:t>
+      </w:r>
+      <w:proofErr w:type="spellEnd"/>
+      <w:r>
+        <w:rPr>
+          <w:rFonts w:cs="TimesNewRomanPSMT"/>
+        </w:rPr>
+        <w:t xml:space="preserve"> </w:t>
+      </w:r>
+      <w:proofErr w:type="gramStart"/>
+      <w:r>
+        <w:rPr>
+          <w:rFonts w:cs="TimesNewRomanPSMT"/>
+        </w:rPr>
+        <w:t>%}{</w:t>
+      </w:r>
+      <w:proofErr w:type="gramEnd"/>
+      <w:r>
+        <w:rPr>
+          <w:rFonts w:cs="TimesNewRomanPSMT"/>
+        </w:rPr>
+        <w:t xml:space="preserve">% </w:t>
+      </w:r>
+      <w:proofErr w:type="spellStart"/>
+      <w:r>
+        <w:rPr>
+          <w:rFonts w:cs="TimesNewRomanPSMT"/>
+        </w:rPr>
+        <w:t>endfor</w:t>
+      </w:r>
+      <w:proofErr w:type="spellEnd"/>
+      <w:r>
+        <w:rPr>
+          <w:rFonts w:cs="TimesNewRomanPSMT"/>
+        </w:rPr>
+        <w:t xml:space="preserve"> %} {{</w:t>
+      </w:r>
+      <w:proofErr w:type="spellStart"/>
+      <w:r>
+        <w:rPr>
+          <w:rFonts w:cs="TimesNewRomanPSMT"/>
+        </w:rPr>
+        <w:t>adresse|inline_text_</w:t>
+      </w:r>
+      <w:proofErr w:type="gramStart"/>
+      <w:r>
+        <w:rPr>
+          <w:rFonts w:cs="TimesNewRomanPSMT"/>
+        </w:rPr>
+        <w:t>multiline</w:t>
+      </w:r>
+      <w:proofErr w:type="spellEnd"/>
+      <w:r>
+        <w:rPr>
+          <w:rFonts w:cs="TimesNewRomanPSMT"/>
+        </w:rPr>
         <w:t xml:space="preserve"> }</w:t>
       </w:r>
       <w:proofErr w:type="gramEnd"/>
@@ -2023,35 +2255,21 @@
         <w:rPr>
           <w:rFonts w:cs="TimesNewRomanPSMT"/>
         </w:rPr>
-        <w:t xml:space="preserve">}, </w:t>
-      </w:r>
-      <w:proofErr w:type="gramStart"/>
-      <w:r>
-        <w:rPr>
-          <w:rFonts w:cs="TimesNewRomanPSMT"/>
-        </w:rPr>
-        <w:t xml:space="preserve">{{ </w:t>
-      </w:r>
-      <w:proofErr w:type="spellStart"/>
-      <w:r>
-        <w:rPr>
-          <w:rFonts w:cs="TimesNewRomanPSMT"/>
-        </w:rPr>
-        <w:t>adresse</w:t>
-      </w:r>
-      <w:proofErr w:type="gramEnd"/>
-      <w:r>
-        <w:rPr>
-          <w:rFonts w:cs="TimesNewRomanPSMT"/>
-        </w:rPr>
-        <w:t>|inline_text_</w:t>
-      </w:r>
-      <w:proofErr w:type="gramStart"/>
-      <w:r>
-        <w:rPr>
-          <w:rFonts w:cs="TimesNewRomanPSMT"/>
-        </w:rPr>
-        <w:t>multiline</w:t>
+        <w:t>} à {{</w:t>
+      </w:r>
+      <w:proofErr w:type="spellStart"/>
+      <w:r>
+        <w:rPr>
+          <w:rFonts w:cs="TimesNewRomanPSMT"/>
+        </w:rPr>
+        <w:t>code_</w:t>
+      </w:r>
+      <w:proofErr w:type="gramStart"/>
+      <w:r>
+        <w:rPr>
+          <w:rFonts w:cs="TimesNewRomanPSMT"/>
+        </w:rPr>
+        <w:t>postal</w:t>
       </w:r>
       <w:proofErr w:type="spellEnd"/>
       <w:r>
@@ -2065,48 +2283,6 @@
         <w:rPr>
           <w:rFonts w:cs="TimesNewRomanPSMT"/>
         </w:rPr>
-        <w:t xml:space="preserve">} à </w:t>
-      </w:r>
-      <w:proofErr w:type="gramStart"/>
-      <w:r>
-        <w:rPr>
-          <w:rFonts w:cs="TimesNewRomanPSMT"/>
-        </w:rPr>
-        <w:t xml:space="preserve">{{ </w:t>
-      </w:r>
-      <w:proofErr w:type="spellStart"/>
-      <w:r>
-        <w:rPr>
-          <w:rFonts w:cs="TimesNewRomanPSMT"/>
-        </w:rPr>
-        <w:t>code</w:t>
-      </w:r>
-      <w:proofErr w:type="gramEnd"/>
-      <w:r>
-        <w:rPr>
-          <w:rFonts w:cs="TimesNewRomanPSMT"/>
-        </w:rPr>
-        <w:t>_</w:t>
-      </w:r>
-      <w:proofErr w:type="gramStart"/>
-      <w:r>
-        <w:rPr>
-          <w:rFonts w:cs="TimesNewRomanPSMT"/>
-        </w:rPr>
-        <w:t>postal</w:t>
-      </w:r>
-      <w:proofErr w:type="spellEnd"/>
-      <w:r>
-        <w:rPr>
-          <w:rFonts w:cs="TimesNewRomanPSMT"/>
-        </w:rPr>
-        <w:t xml:space="preserve"> }</w:t>
-      </w:r>
-      <w:proofErr w:type="gramEnd"/>
-      <w:r>
-        <w:rPr>
-          <w:rFonts w:cs="TimesNewRomanPSMT"/>
-        </w:rPr>
         <w:t>}</w:t>
       </w:r>
       <w:proofErr w:type="gramStart"/>
@@ -2114,14 +2290,34 @@
         <w:rPr>
           <w:rFonts w:cs="TimesNewRomanPSMT"/>
         </w:rPr>
-        <w:t>,  {{ ville</w:t>
-      </w:r>
-      <w:proofErr w:type="gramEnd"/>
-      <w:r>
-        <w:rPr>
-          <w:rFonts w:cs="TimesNewRomanPSMT"/>
-        </w:rPr>
-        <w:t xml:space="preserve"> }} (2).</w:t>
+        <w:t>,  {</w:t>
+      </w:r>
+      <w:proofErr w:type="gramEnd"/>
+      <w:r>
+        <w:rPr>
+          <w:rFonts w:cs="TimesNewRomanPSMT"/>
+        </w:rPr>
+        <w:t>{</w:t>
+      </w:r>
+      <w:proofErr w:type="gramStart"/>
+      <w:r>
+        <w:rPr>
+          <w:rFonts w:cs="TimesNewRomanPSMT"/>
+        </w:rPr>
+        <w:t>ville }</w:t>
+      </w:r>
+      <w:proofErr w:type="gramEnd"/>
+      <w:r>
+        <w:rPr>
+          <w:rFonts w:cs="TimesNewRomanPSMT"/>
+        </w:rPr>
+        <w:t>}</w:t>
+      </w:r>
+      <w:r>
+        <w:rPr>
+          <w:rFonts w:cs="TimesNewRomanPSMT"/>
+        </w:rPr>
+        <w:t xml:space="preserve"> (2).</w:t>
       </w:r>
     </w:p>
     <w:p>
@@ -2236,7 +2432,310 @@
         </w:rPr>
         <w:t xml:space="preserve">Vendeur : </w:t>
       </w:r>
-      <w:bookmarkStart w:id="12" w:name="Vendeur"/>
+      <w:bookmarkStart w:id="9" w:name="Vendeur"/>
+      <w:bookmarkEnd w:id="9"/>
+      <w:proofErr w:type="gramStart"/>
+      <w:r>
+        <w:rPr>
+          <w:rFonts w:cs="TimesNewRomanPSMT"/>
+        </w:rPr>
+        <w:t xml:space="preserve">{{ </w:t>
+      </w:r>
+      <w:proofErr w:type="spellStart"/>
+      <w:r>
+        <w:rPr>
+          <w:rFonts w:cs="TimesNewRomanPSMT"/>
+        </w:rPr>
+        <w:t>programme</w:t>
+      </w:r>
+      <w:proofErr w:type="gramEnd"/>
+      <w:r>
+        <w:rPr>
+          <w:rFonts w:cs="TimesNewRomanPSMT"/>
+        </w:rPr>
+        <w:t>.vendeur_</w:t>
+      </w:r>
+      <w:proofErr w:type="gramStart"/>
+      <w:r>
+        <w:rPr>
+          <w:rFonts w:cs="TimesNewRomanPSMT"/>
+        </w:rPr>
+        <w:t>text</w:t>
+      </w:r>
+      <w:proofErr w:type="spellEnd"/>
+      <w:r>
+        <w:rPr>
+          <w:rFonts w:cs="TimesNewRomanPSMT"/>
+        </w:rPr>
+        <w:t>()  }</w:t>
+      </w:r>
+      <w:proofErr w:type="gramEnd"/>
+      <w:r>
+        <w:rPr>
+          <w:rFonts w:cs="TimesNewRomanPSMT"/>
+        </w:rPr>
+        <w:t>}</w:t>
+      </w:r>
+    </w:p>
+    <w:p>
+      <w:pPr>
+        <w:jc w:val="both"/>
+      </w:pPr>
+      <w:r>
+        <w:rPr>
+          <w:rFonts w:cs="TimesNewRomanPSMT"/>
+        </w:rPr>
+        <w:t xml:space="preserve">{% for image in </w:t>
+      </w:r>
+      <w:proofErr w:type="spellStart"/>
+      <w:r>
+        <w:rPr>
+          <w:rFonts w:cs="TimesNewRomanPSMT"/>
+        </w:rPr>
+        <w:t>vendeur_images</w:t>
+      </w:r>
+      <w:proofErr w:type="spellEnd"/>
+      <w:r>
+        <w:rPr>
+          <w:rFonts w:cs="TimesNewRomanPSMT"/>
+        </w:rPr>
+        <w:t xml:space="preserve"> %}</w:t>
+      </w:r>
+    </w:p>
+    <w:p>
+      <w:pPr>
+        <w:jc w:val="both"/>
+      </w:pPr>
+      <w:r>
+        <w:rPr>
+          <w:rFonts w:cs="TimesNewRomanPSMT"/>
+        </w:rPr>
+        <w:t>{{image}}</w:t>
+      </w:r>
+    </w:p>
+    <w:p>
+      <w:pPr>
+        <w:jc w:val="both"/>
+        <w:rPr>
+          <w:rFonts w:cs="TimesNewRomanPSMT"/>
+        </w:rPr>
+      </w:pPr>
+    </w:p>
+    <w:p>
+      <w:pPr>
+        <w:jc w:val="both"/>
+      </w:pPr>
+      <w:r>
+        <w:rPr>
+          <w:rFonts w:cs="TimesNewRomanPSMT"/>
+        </w:rPr>
+        <w:t xml:space="preserve">{% </w:t>
+      </w:r>
+      <w:proofErr w:type="spellStart"/>
+      <w:r>
+        <w:rPr>
+          <w:rFonts w:cs="TimesNewRomanPSMT"/>
+        </w:rPr>
+        <w:t>endfor</w:t>
+      </w:r>
+      <w:proofErr w:type="spellEnd"/>
+      <w:r>
+        <w:rPr>
+          <w:rFonts w:cs="TimesNewRomanPSMT"/>
+        </w:rPr>
+        <w:t xml:space="preserve"> %}</w:t>
+      </w:r>
+    </w:p>
+    <w:p>
+      <w:pPr>
+        <w:jc w:val="both"/>
+      </w:pPr>
+      <w:r>
+        <w:rPr>
+          <w:rFonts w:cs="TimesNewRomanPSMT"/>
+        </w:rPr>
+        <w:t xml:space="preserve">Acquéreur : </w:t>
+      </w:r>
+      <w:bookmarkStart w:id="10" w:name="Acquereur"/>
+      <w:bookmarkEnd w:id="10"/>
+      <w:proofErr w:type="gramStart"/>
+      <w:r>
+        <w:rPr>
+          <w:rFonts w:cs="TimesNewRomanPSMT"/>
+        </w:rPr>
+        <w:t xml:space="preserve">{{ </w:t>
+      </w:r>
+      <w:proofErr w:type="spellStart"/>
+      <w:r>
+        <w:rPr>
+          <w:rFonts w:cs="TimesNewRomanPSMT"/>
+        </w:rPr>
+        <w:t>programme</w:t>
+      </w:r>
+      <w:proofErr w:type="gramEnd"/>
+      <w:r>
+        <w:rPr>
+          <w:rFonts w:cs="TimesNewRomanPSMT"/>
+        </w:rPr>
+        <w:t>.acquereur_</w:t>
+      </w:r>
+      <w:proofErr w:type="gramStart"/>
+      <w:r>
+        <w:rPr>
+          <w:rFonts w:cs="TimesNewRomanPSMT"/>
+        </w:rPr>
+        <w:t>text</w:t>
+      </w:r>
+      <w:proofErr w:type="spellEnd"/>
+      <w:r>
+        <w:rPr>
+          <w:rFonts w:cs="TimesNewRomanPSMT"/>
+        </w:rPr>
+        <w:t>() }</w:t>
+      </w:r>
+      <w:proofErr w:type="gramEnd"/>
+      <w:r>
+        <w:rPr>
+          <w:rFonts w:cs="TimesNewRomanPSMT"/>
+        </w:rPr>
+        <w:t>}</w:t>
+      </w:r>
+    </w:p>
+    <w:p>
+      <w:pPr>
+        <w:jc w:val="both"/>
+      </w:pPr>
+      <w:r>
+        <w:rPr>
+          <w:rFonts w:cs="TimesNewRomanPSMT"/>
+        </w:rPr>
+        <w:t xml:space="preserve">{% for image in </w:t>
+      </w:r>
+      <w:proofErr w:type="spellStart"/>
+      <w:r>
+        <w:rPr>
+          <w:rFonts w:cs="TimesNewRomanPSMT"/>
+        </w:rPr>
+        <w:t>acquereur_images</w:t>
+      </w:r>
+      <w:proofErr w:type="spellEnd"/>
+      <w:r>
+        <w:rPr>
+          <w:rFonts w:cs="TimesNewRomanPSMT"/>
+        </w:rPr>
+        <w:t xml:space="preserve"> %}</w:t>
+      </w:r>
+    </w:p>
+    <w:p>
+      <w:pPr>
+        <w:jc w:val="both"/>
+      </w:pPr>
+      <w:r>
+        <w:rPr>
+          <w:rFonts w:cs="TimesNewRomanPSMT"/>
+        </w:rPr>
+        <w:t>{{image}}</w:t>
+      </w:r>
+    </w:p>
+    <w:p>
+      <w:pPr>
+        <w:jc w:val="both"/>
+        <w:rPr>
+          <w:rFonts w:cs="TimesNewRomanPSMT"/>
+        </w:rPr>
+      </w:pPr>
+    </w:p>
+    <w:p>
+      <w:pPr>
+        <w:jc w:val="both"/>
+      </w:pPr>
+      <w:r>
+        <w:rPr>
+          <w:rFonts w:cs="TimesNewRomanPSMT"/>
+        </w:rPr>
+        <w:lastRenderedPageBreak/>
+        <w:t xml:space="preserve">{% </w:t>
+      </w:r>
+      <w:proofErr w:type="spellStart"/>
+      <w:r>
+        <w:rPr>
+          <w:rFonts w:cs="TimesNewRomanPSMT"/>
+        </w:rPr>
+        <w:t>endfor</w:t>
+      </w:r>
+      <w:proofErr w:type="spellEnd"/>
+      <w:r>
+        <w:rPr>
+          <w:rFonts w:cs="TimesNewRomanPSMT"/>
+        </w:rPr>
+        <w:t xml:space="preserve"> %}</w:t>
+      </w:r>
+    </w:p>
+    <w:p>
+      <w:pPr>
+        <w:jc w:val="both"/>
+      </w:pPr>
+      <w:r>
+        <w:t xml:space="preserve">Acte notarié : </w:t>
+      </w:r>
+      <w:bookmarkStart w:id="11" w:name="ActeNotaire"/>
+      <w:bookmarkEnd w:id="11"/>
+      <w:proofErr w:type="gramStart"/>
+      <w:r>
+        <w:rPr>
+          <w:rFonts w:cs="TimesNewRomanPSMT"/>
+        </w:rPr>
+        <w:t xml:space="preserve">{{ </w:t>
+      </w:r>
+      <w:proofErr w:type="spellStart"/>
+      <w:r>
+        <w:rPr>
+          <w:rFonts w:cs="TimesNewRomanPSMT"/>
+        </w:rPr>
+        <w:t>programme</w:t>
+      </w:r>
+      <w:proofErr w:type="gramEnd"/>
+      <w:r>
+        <w:rPr>
+          <w:rFonts w:cs="TimesNewRomanPSMT"/>
+        </w:rPr>
+        <w:t>.date_acte_notarie|</w:t>
+      </w:r>
+      <w:proofErr w:type="gramStart"/>
+      <w:r>
+        <w:rPr>
+          <w:rFonts w:cs="TimesNewRomanPSMT"/>
+        </w:rPr>
+        <w:t>d</w:t>
+      </w:r>
+      <w:proofErr w:type="spellEnd"/>
+      <w:r>
+        <w:rPr>
+          <w:rFonts w:cs="TimesNewRomanPSMT"/>
+        </w:rPr>
+        <w:t xml:space="preserve"> }</w:t>
+      </w:r>
+      <w:proofErr w:type="gramEnd"/>
+      <w:r>
+        <w:rPr>
+          <w:rFonts w:cs="TimesNewRomanPSMT"/>
+        </w:rPr>
+        <w:t>}</w:t>
+      </w:r>
+    </w:p>
+    <w:p>
+      <w:pPr>
+        <w:jc w:val="both"/>
+      </w:pPr>
+    </w:p>
+    <w:p>
+      <w:pPr>
+        <w:jc w:val="both"/>
+      </w:pPr>
+      <w:r>
+        <w:t xml:space="preserve">Notaire : </w:t>
+      </w:r>
+      <w:bookmarkStart w:id="12" w:name="Notaire"/>
       <w:bookmarkEnd w:id="12"/>
       <w:proofErr w:type="gramStart"/>
       <w:r>
@@ -2257,7 +2756,7 @@
         <w:rPr>
           <w:rFonts w:cs="TimesNewRomanPSMT"/>
         </w:rPr>
-        <w:t>.vendeur_</w:t>
+        <w:t>.reference_notaire_</w:t>
       </w:r>
       <w:proofErr w:type="gramStart"/>
       <w:r>
@@ -2296,7 +2795,7 @@
         <w:rPr>
           <w:rFonts w:cs="TimesNewRomanPSMT"/>
         </w:rPr>
-        <w:t>vendeur_images</w:t>
+        <w:t>reference_notaire_images</w:t>
       </w:r>
       <w:proofErr w:type="spellEnd"/>
       <w:r>
@@ -2355,12 +2854,9 @@
         <w:jc w:val="both"/>
       </w:pPr>
       <w:r>
-        <w:rPr>
-          <w:rFonts w:cs="TimesNewRomanPSMT"/>
-        </w:rPr>
-        <w:t xml:space="preserve">Acquéreur : </w:t>
-      </w:r>
-      <w:bookmarkStart w:id="13" w:name="Acquereur"/>
+        <w:t xml:space="preserve">Référence publicitaire : </w:t>
+      </w:r>
+      <w:bookmarkStart w:id="13" w:name="Refpublic"/>
       <w:bookmarkEnd w:id="13"/>
       <w:proofErr w:type="gramStart"/>
       <w:r>
@@ -2381,7 +2877,7 @@
         <w:rPr>
           <w:rFonts w:cs="TimesNewRomanPSMT"/>
         </w:rPr>
-        <w:t>.acquereur_</w:t>
+        <w:t>.reference_publication_acte_</w:t>
       </w:r>
       <w:proofErr w:type="gramStart"/>
       <w:r>
@@ -2408,10 +2904,14 @@
     <w:p>
       <w:pPr>
         <w:jc w:val="both"/>
-      </w:pPr>
-      <w:r>
-        <w:rPr>
-          <w:rFonts w:cs="TimesNewRomanPSMT"/>
+        <w:rPr>
+          <w:lang w:val="en-US"/>
+        </w:rPr>
+      </w:pPr>
+      <w:r>
+        <w:rPr>
+          <w:rFonts w:cs="TimesNewRomanPSMT"/>
+          <w:lang w:val="en-US"/>
         </w:rPr>
         <w:t xml:space="preserve">{% for image in </w:t>
       </w:r>
@@ -2419,13 +2919,15 @@
       <w:r>
         <w:rPr>
           <w:rFonts w:cs="TimesNewRomanPSMT"/>
-        </w:rPr>
-        <w:t>acquereur_images</w:t>
-      </w:r>
-      <w:proofErr w:type="spellEnd"/>
-      <w:r>
-        <w:rPr>
-          <w:rFonts w:cs="TimesNewRomanPSMT"/>
+          <w:lang w:val="en-US"/>
+        </w:rPr>
+        <w:t>reference_publication_acte_images</w:t>
+      </w:r>
+      <w:proofErr w:type="spellEnd"/>
+      <w:r>
+        <w:rPr>
+          <w:rFonts w:cs="TimesNewRomanPSMT"/>
+          <w:lang w:val="en-US"/>
         </w:rPr>
         <w:t xml:space="preserve"> %}</w:t>
       </w:r>
@@ -2452,6 +2954,9 @@
     <w:p>
       <w:pPr>
         <w:jc w:val="both"/>
+        <w:rPr>
+          <w:rFonts w:cs="TimesNewRomanPSMT"/>
+        </w:rPr>
       </w:pPr>
       <w:r>
         <w:rPr>
@@ -2477,12 +2982,150 @@
     <w:p>
       <w:pPr>
         <w:jc w:val="both"/>
-      </w:pPr>
-      <w:r>
-        <w:lastRenderedPageBreak/>
-        <w:t xml:space="preserve">Acte notarié : </w:t>
-      </w:r>
-      <w:bookmarkStart w:id="14" w:name="ActeNotaire"/>
+        <w:rPr>
+          <w:rFonts w:cs="TimesNewRomanPSMT"/>
+        </w:rPr>
+      </w:pPr>
+    </w:p>
+    <w:p>
+      <w:pPr>
+        <w:jc w:val="both"/>
+      </w:pPr>
+      <w:r>
+        <w:rPr>
+          <w:rFonts w:cs="TimesNewRomanPSMT"/>
+        </w:rPr>
+        <w:t xml:space="preserve">Permis de construire : </w:t>
+      </w:r>
+      <w:proofErr w:type="gramStart"/>
+      <w:r>
+        <w:rPr>
+          <w:rFonts w:cs="TimesNewRomanPSMT"/>
+        </w:rPr>
+        <w:t xml:space="preserve">{{ </w:t>
+      </w:r>
+      <w:proofErr w:type="spellStart"/>
+      <w:r>
+        <w:rPr>
+          <w:rFonts w:cs="TimesNewRomanPSMT"/>
+        </w:rPr>
+        <w:t>programme</w:t>
+      </w:r>
+      <w:proofErr w:type="gramEnd"/>
+      <w:r>
+        <w:rPr>
+          <w:rFonts w:cs="TimesNewRomanPSMT"/>
+        </w:rPr>
+        <w:t>.permis_construire</w:t>
+      </w:r>
+      <w:proofErr w:type="spellEnd"/>
+      <w:r>
+        <w:rPr>
+          <w:rFonts w:cs="TimesNewRomanPSMT"/>
+        </w:rPr>
+        <w:t xml:space="preserve"> or ‘</w:t>
+      </w:r>
+      <w:proofErr w:type="gramStart"/>
+      <w:r>
+        <w:rPr>
+          <w:rFonts w:cs="TimesNewRomanPSMT"/>
+        </w:rPr>
+        <w:t>’ }</w:t>
+      </w:r>
+      <w:proofErr w:type="gramEnd"/>
+      <w:r>
+        <w:rPr>
+          <w:rFonts w:cs="TimesNewRomanPSMT"/>
+        </w:rPr>
+        <w:t>}</w:t>
+      </w:r>
+    </w:p>
+    <w:p>
+      <w:pPr>
+        <w:jc w:val="both"/>
+        <w:rPr>
+          <w:rFonts w:cs="TimesNewRomanPSMT"/>
+        </w:rPr>
+      </w:pPr>
+    </w:p>
+    <w:p>
+      <w:pPr>
+        <w:jc w:val="both"/>
+        <w:rPr>
+          <w:rFonts w:cs="TimesNewRomanPSMT"/>
+        </w:rPr>
+      </w:pPr>
+      <w:r>
+        <w:rPr>
+          <w:rFonts w:cs="TimesNewRomanPSMT"/>
+        </w:rPr>
+        <w:t xml:space="preserve">Date prévisible ou effective d'achèvement des travaux de construction ou d'amélioration : </w:t>
+      </w:r>
+      <w:proofErr w:type="gramStart"/>
+      <w:r>
+        <w:rPr>
+          <w:rFonts w:cs="TimesNewRomanPSMT"/>
+        </w:rPr>
+        <w:t xml:space="preserve">{{ </w:t>
+      </w:r>
+      <w:proofErr w:type="spellStart"/>
+      <w:r>
+        <w:rPr>
+          <w:rFonts w:cs="TimesNewRomanPSMT"/>
+        </w:rPr>
+        <w:t>programme</w:t>
+      </w:r>
+      <w:proofErr w:type="gramEnd"/>
+      <w:r>
+        <w:rPr>
+          <w:rFonts w:cs="TimesNewRomanPSMT"/>
+        </w:rPr>
+        <w:t>.date_achevement_compile|</w:t>
+      </w:r>
+      <w:proofErr w:type="gramStart"/>
+      <w:r>
+        <w:rPr>
+          <w:rFonts w:cs="TimesNewRomanPSMT"/>
+        </w:rPr>
+        <w:t>d</w:t>
+      </w:r>
+      <w:proofErr w:type="spellEnd"/>
+      <w:r>
+        <w:rPr>
+          <w:rFonts w:cs="TimesNewRomanPSMT"/>
+        </w:rPr>
+        <w:t xml:space="preserve"> }</w:t>
+      </w:r>
+      <w:proofErr w:type="gramEnd"/>
+      <w:r>
+        <w:rPr>
+          <w:rFonts w:cs="TimesNewRomanPSMT"/>
+        </w:rPr>
+        <w:t>}</w:t>
+      </w:r>
+    </w:p>
+    <w:p>
+      <w:pPr>
+        <w:jc w:val="both"/>
+        <w:rPr>
+          <w:rFonts w:cs="TimesNewRomanPSMT"/>
+        </w:rPr>
+      </w:pPr>
+    </w:p>
+    <w:p>
+      <w:pPr>
+        <w:jc w:val="both"/>
+        <w:rPr>
+          <w:rFonts w:cs="TimesNewRomanPSMT"/>
+        </w:rPr>
+      </w:pPr>
+      <w:r>
+        <w:rPr>
+          <w:rFonts w:cs="TimesNewRomanPSMT"/>
+        </w:rPr>
+        <w:t xml:space="preserve">Date d'achat : </w:t>
+      </w:r>
+      <w:bookmarkStart w:id="14" w:name="Achat"/>
       <w:bookmarkEnd w:id="14"/>
       <w:proofErr w:type="gramStart"/>
       <w:r>
@@ -2503,7 +3146,7 @@
         <w:rPr>
           <w:rFonts w:cs="TimesNewRomanPSMT"/>
         </w:rPr>
-        <w:t>.date_acte_notarie|</w:t>
+        <w:t>.date_achat|</w:t>
       </w:r>
       <w:proofErr w:type="gramStart"/>
       <w:r>
@@ -2530,469 +3173,22 @@
     <w:p>
       <w:pPr>
         <w:jc w:val="both"/>
-      </w:pPr>
-    </w:p>
-    <w:p>
-      <w:pPr>
-        <w:jc w:val="both"/>
-      </w:pPr>
-      <w:r>
-        <w:t xml:space="preserve">Notaire : </w:t>
-      </w:r>
-      <w:bookmarkStart w:id="15" w:name="Notaire"/>
+        <w:rPr>
+          <w:rFonts w:cs="TimesNewRomanPSMT"/>
+        </w:rPr>
+      </w:pPr>
+    </w:p>
+    <w:p>
+      <w:r>
+        <w:rPr>
+          <w:rFonts w:cs="TimesNewRomanPSMT"/>
+        </w:rPr>
+        <w:t>Figurant au cadastre</w:t>
+      </w:r>
+    </w:p>
+    <w:p>
+      <w:bookmarkStart w:id="15" w:name="S3"/>
       <w:bookmarkEnd w:id="15"/>
-      <w:proofErr w:type="gramStart"/>
-      <w:r>
-        <w:rPr>
-          <w:rFonts w:cs="TimesNewRomanPSMT"/>
-        </w:rPr>
-        <w:t xml:space="preserve">{{ </w:t>
-      </w:r>
-      <w:proofErr w:type="spellStart"/>
-      <w:r>
-        <w:rPr>
-          <w:rFonts w:cs="TimesNewRomanPSMT"/>
-        </w:rPr>
-        <w:t>programme</w:t>
-      </w:r>
-      <w:proofErr w:type="gramEnd"/>
-      <w:r>
-        <w:rPr>
-          <w:rFonts w:cs="TimesNewRomanPSMT"/>
-        </w:rPr>
-        <w:t>.reference_notaire_</w:t>
-      </w:r>
-      <w:proofErr w:type="gramStart"/>
-      <w:r>
-        <w:rPr>
-          <w:rFonts w:cs="TimesNewRomanPSMT"/>
-        </w:rPr>
-        <w:t>text</w:t>
-      </w:r>
-      <w:proofErr w:type="spellEnd"/>
-      <w:r>
-        <w:rPr>
-          <w:rFonts w:cs="TimesNewRomanPSMT"/>
-        </w:rPr>
-        <w:t>()  }</w:t>
-      </w:r>
-      <w:proofErr w:type="gramEnd"/>
-      <w:r>
-        <w:rPr>
-          <w:rFonts w:cs="TimesNewRomanPSMT"/>
-        </w:rPr>
-        <w:t>}</w:t>
-      </w:r>
-    </w:p>
-    <w:p>
-      <w:pPr>
-        <w:jc w:val="both"/>
-      </w:pPr>
-      <w:r>
-        <w:rPr>
-          <w:rFonts w:cs="TimesNewRomanPSMT"/>
-        </w:rPr>
-        <w:t xml:space="preserve">{% for image in </w:t>
-      </w:r>
-      <w:proofErr w:type="spellStart"/>
-      <w:r>
-        <w:rPr>
-          <w:rFonts w:cs="TimesNewRomanPSMT"/>
-        </w:rPr>
-        <w:t>reference_notaire_images</w:t>
-      </w:r>
-      <w:proofErr w:type="spellEnd"/>
-      <w:r>
-        <w:rPr>
-          <w:rFonts w:cs="TimesNewRomanPSMT"/>
-        </w:rPr>
-        <w:t xml:space="preserve"> %}</w:t>
-      </w:r>
-    </w:p>
-    <w:p>
-      <w:pPr>
-        <w:jc w:val="both"/>
-      </w:pPr>
-      <w:r>
-        <w:rPr>
-          <w:rFonts w:cs="TimesNewRomanPSMT"/>
-        </w:rPr>
-        <w:t>{{image}}</w:t>
-      </w:r>
-    </w:p>
-    <w:p>
-      <w:pPr>
-        <w:jc w:val="both"/>
-        <w:rPr>
-          <w:rFonts w:cs="TimesNewRomanPSMT"/>
-        </w:rPr>
-      </w:pPr>
-    </w:p>
-    <w:p>
-      <w:pPr>
-        <w:jc w:val="both"/>
-      </w:pPr>
-      <w:r>
-        <w:rPr>
-          <w:rFonts w:cs="TimesNewRomanPSMT"/>
-        </w:rPr>
-        <w:t xml:space="preserve">{% </w:t>
-      </w:r>
-      <w:proofErr w:type="spellStart"/>
-      <w:r>
-        <w:rPr>
-          <w:rFonts w:cs="TimesNewRomanPSMT"/>
-        </w:rPr>
-        <w:t>endfor</w:t>
-      </w:r>
-      <w:proofErr w:type="spellEnd"/>
-      <w:r>
-        <w:rPr>
-          <w:rFonts w:cs="TimesNewRomanPSMT"/>
-        </w:rPr>
-        <w:t xml:space="preserve"> %}</w:t>
-      </w:r>
-    </w:p>
-    <w:p>
-      <w:pPr>
-        <w:jc w:val="both"/>
-      </w:pPr>
-      <w:r>
-        <w:t xml:space="preserve">Référence publicitaire : </w:t>
-      </w:r>
-      <w:bookmarkStart w:id="16" w:name="Refpublic"/>
-      <w:bookmarkEnd w:id="16"/>
-      <w:proofErr w:type="gramStart"/>
-      <w:r>
-        <w:rPr>
-          <w:rFonts w:cs="TimesNewRomanPSMT"/>
-        </w:rPr>
-        <w:t xml:space="preserve">{{ </w:t>
-      </w:r>
-      <w:proofErr w:type="spellStart"/>
-      <w:r>
-        <w:rPr>
-          <w:rFonts w:cs="TimesNewRomanPSMT"/>
-        </w:rPr>
-        <w:t>programme</w:t>
-      </w:r>
-      <w:proofErr w:type="gramEnd"/>
-      <w:r>
-        <w:rPr>
-          <w:rFonts w:cs="TimesNewRomanPSMT"/>
-        </w:rPr>
-        <w:t>.reference_publication_acte_</w:t>
-      </w:r>
-      <w:proofErr w:type="gramStart"/>
-      <w:r>
-        <w:rPr>
-          <w:rFonts w:cs="TimesNewRomanPSMT"/>
-        </w:rPr>
-        <w:t>text</w:t>
-      </w:r>
-      <w:proofErr w:type="spellEnd"/>
-      <w:r>
-        <w:rPr>
-          <w:rFonts w:cs="TimesNewRomanPSMT"/>
-        </w:rPr>
-        <w:t>() }</w:t>
-      </w:r>
-      <w:proofErr w:type="gramEnd"/>
-      <w:r>
-        <w:rPr>
-          <w:rFonts w:cs="TimesNewRomanPSMT"/>
-        </w:rPr>
-        <w:t>}</w:t>
-      </w:r>
-    </w:p>
-    <w:p>
-      <w:pPr>
-        <w:jc w:val="both"/>
-        <w:rPr>
-          <w:lang w:val="en-US"/>
-        </w:rPr>
-      </w:pPr>
-      <w:r>
-        <w:rPr>
-          <w:rFonts w:cs="TimesNewRomanPSMT"/>
-          <w:lang w:val="en-US"/>
-        </w:rPr>
-        <w:t xml:space="preserve">{% for image in </w:t>
-      </w:r>
-      <w:proofErr w:type="spellStart"/>
-      <w:r>
-        <w:rPr>
-          <w:rFonts w:cs="TimesNewRomanPSMT"/>
-          <w:lang w:val="en-US"/>
-        </w:rPr>
-        <w:t>reference_publication_acte_images</w:t>
-      </w:r>
-      <w:proofErr w:type="spellEnd"/>
-      <w:r>
-        <w:rPr>
-          <w:rFonts w:cs="TimesNewRomanPSMT"/>
-          <w:lang w:val="en-US"/>
-        </w:rPr>
-        <w:t xml:space="preserve"> %}</w:t>
-      </w:r>
-    </w:p>
-    <w:p>
-      <w:pPr>
-        <w:jc w:val="both"/>
-      </w:pPr>
-      <w:r>
-        <w:rPr>
-          <w:rFonts w:cs="TimesNewRomanPSMT"/>
-        </w:rPr>
-        <w:t>{{image}}</w:t>
-      </w:r>
-    </w:p>
-    <w:p>
-      <w:pPr>
-        <w:jc w:val="both"/>
-        <w:rPr>
-          <w:rFonts w:cs="TimesNewRomanPSMT"/>
-        </w:rPr>
-      </w:pPr>
-    </w:p>
-    <w:p>
-      <w:pPr>
-        <w:jc w:val="both"/>
-        <w:rPr>
-          <w:rFonts w:cs="TimesNewRomanPSMT"/>
-        </w:rPr>
-      </w:pPr>
-      <w:r>
-        <w:rPr>
-          <w:rFonts w:cs="TimesNewRomanPSMT"/>
-        </w:rPr>
-        <w:t xml:space="preserve">{% </w:t>
-      </w:r>
-      <w:proofErr w:type="spellStart"/>
-      <w:r>
-        <w:rPr>
-          <w:rFonts w:cs="TimesNewRomanPSMT"/>
-        </w:rPr>
-        <w:t>endfor</w: